<commit_message>
=I am not saving the web results of the BabelNet requests anymore. Too much expense for too little gain. The Phrases instrument works. Can proceed to accumulate KB data
Former-commit-id: 064bfcdec2f2bf64cdc96aaf84b2ff5dc33ad2f8
Former-commit-id: 3322f987327392f604ffa07eefe44c9352085627
</commit_message>
<xml_diff>
--- a/Media/Task1_DeveloperDiary.docx
+++ b/Media/Task1_DeveloperDiary.docx
@@ -14040,7 +14040,23 @@
           <w:sz w:val="24"/>
           <w:szCs w:val="24"/>
         </w:rPr>
-        <w:t xml:space="preserve"> = 50 and </w:t>
+        <w:t xml:space="preserve"> = </w:t>
+      </w:r>
+      <w:r>
+        <w:rPr>
+          <w:rFonts w:ascii="Times New Roman" w:hAnsi="Times New Roman" w:cs="Times New Roman"/>
+          <w:sz w:val="24"/>
+          <w:szCs w:val="24"/>
+        </w:rPr>
+        <w:t>40</w:t>
+      </w:r>
+      <w:r>
+        <w:rPr>
+          <w:rFonts w:ascii="Times New Roman" w:hAnsi="Times New Roman" w:cs="Times New Roman"/>
+          <w:sz w:val="24"/>
+          <w:szCs w:val="24"/>
+        </w:rPr>
+        <w:t xml:space="preserve"> and </w:t>
       </w:r>
       <w:proofErr w:type="spellStart"/>
       <w:r>
@@ -14058,424 +14074,40 @@
           <w:sz w:val="24"/>
           <w:szCs w:val="24"/>
         </w:rPr>
-        <w:t xml:space="preserve"> = 120 is appropriate.</w:t>
-      </w:r>
-    </w:p>
-    <w:p>
-      <w:pPr>
-        <w:pStyle w:val="HTMLPreformatted"/>
-        <w:shd w:val="clear" w:color="auto" w:fill="FFFFFF"/>
-        <w:rPr>
-          <w:rFonts w:ascii="Times New Roman" w:hAnsi="Times New Roman" w:cs="Times New Roman"/>
-          <w:sz w:val="24"/>
-          <w:szCs w:val="24"/>
-        </w:rPr>
-      </w:pPr>
-      <w:r>
-        <w:rPr>
-          <w:rFonts w:ascii="Times New Roman" w:hAnsi="Times New Roman" w:cs="Times New Roman"/>
-          <w:sz w:val="24"/>
-          <w:szCs w:val="24"/>
-        </w:rPr>
-        <w:t xml:space="preserve">We obtain 70 phrases, from </w:t>
-      </w:r>
-      <w:proofErr w:type="spellStart"/>
-      <w:r>
-        <w:rPr>
-          <w:rFonts w:ascii="Times New Roman" w:hAnsi="Times New Roman" w:cs="Times New Roman"/>
-          <w:sz w:val="24"/>
-          <w:szCs w:val="24"/>
-        </w:rPr>
-        <w:t>b'yard</w:t>
-      </w:r>
-      <w:proofErr w:type="spellEnd"/>
-      <w:r>
-        <w:rPr>
-          <w:rFonts w:ascii="Times New Roman" w:hAnsi="Times New Roman" w:cs="Times New Roman"/>
-          <w:sz w:val="24"/>
-          <w:szCs w:val="24"/>
-        </w:rPr>
-        <w:t xml:space="preserve"> line'</w:t>
-      </w:r>
-      <w:r>
-        <w:rPr>
-          <w:rFonts w:ascii="Times New Roman" w:hAnsi="Times New Roman" w:cs="Times New Roman"/>
-          <w:sz w:val="24"/>
-          <w:szCs w:val="24"/>
-        </w:rPr>
-        <w:t xml:space="preserve">, </w:t>
-      </w:r>
-      <w:proofErr w:type="spellStart"/>
-      <w:r>
-        <w:rPr>
-          <w:rFonts w:ascii="Times New Roman" w:hAnsi="Times New Roman" w:cs="Times New Roman"/>
-          <w:sz w:val="24"/>
-          <w:szCs w:val="24"/>
-        </w:rPr>
-        <w:t>b'long</w:t>
-      </w:r>
-      <w:proofErr w:type="spellEnd"/>
-      <w:r>
-        <w:rPr>
-          <w:rFonts w:ascii="Times New Roman" w:hAnsi="Times New Roman" w:cs="Times New Roman"/>
-          <w:sz w:val="24"/>
-          <w:szCs w:val="24"/>
-        </w:rPr>
-        <w:t xml:space="preserve"> tons'</w:t>
-      </w:r>
-      <w:r>
-        <w:rPr>
-          <w:rFonts w:ascii="Times New Roman" w:hAnsi="Times New Roman" w:cs="Times New Roman"/>
-          <w:sz w:val="24"/>
-          <w:szCs w:val="24"/>
-        </w:rPr>
-        <w:t xml:space="preserve">, </w:t>
-      </w:r>
-      <w:proofErr w:type="spellStart"/>
-      <w:r>
-        <w:rPr>
-          <w:rFonts w:ascii="Times New Roman" w:hAnsi="Times New Roman" w:cs="Times New Roman"/>
-          <w:sz w:val="24"/>
-          <w:szCs w:val="24"/>
-        </w:rPr>
-        <w:t>b'tropical</w:t>
-      </w:r>
-      <w:proofErr w:type="spellEnd"/>
-      <w:r>
-        <w:rPr>
-          <w:rFonts w:ascii="Times New Roman" w:hAnsi="Times New Roman" w:cs="Times New Roman"/>
-          <w:sz w:val="24"/>
-          <w:szCs w:val="24"/>
-        </w:rPr>
-        <w:t xml:space="preserve"> depression'</w:t>
-      </w:r>
-      <w:r>
-        <w:rPr>
-          <w:rFonts w:ascii="Times New Roman" w:hAnsi="Times New Roman" w:cs="Times New Roman"/>
-          <w:sz w:val="24"/>
-          <w:szCs w:val="24"/>
-        </w:rPr>
-        <w:t xml:space="preserve">, </w:t>
-      </w:r>
-      <w:proofErr w:type="spellStart"/>
-      <w:r>
-        <w:rPr>
-          <w:rFonts w:ascii="Times New Roman" w:hAnsi="Times New Roman" w:cs="Times New Roman"/>
-          <w:sz w:val="24"/>
-          <w:szCs w:val="24"/>
-        </w:rPr>
-        <w:t>b'World</w:t>
-      </w:r>
-      <w:proofErr w:type="spellEnd"/>
-      <w:r>
-        <w:rPr>
-          <w:rFonts w:ascii="Times New Roman" w:hAnsi="Times New Roman" w:cs="Times New Roman"/>
-          <w:sz w:val="24"/>
-          <w:szCs w:val="24"/>
-        </w:rPr>
-        <w:t xml:space="preserve"> Cup'</w:t>
-      </w:r>
-    </w:p>
-    <w:p>
-      <w:pPr>
-        <w:pStyle w:val="HTMLPreformatted"/>
-        <w:shd w:val="clear" w:color="auto" w:fill="FFFFFF"/>
-        <w:rPr>
-          <w:rFonts w:ascii="Times New Roman" w:hAnsi="Times New Roman" w:cs="Times New Roman"/>
-          <w:sz w:val="24"/>
-          <w:szCs w:val="24"/>
-        </w:rPr>
-      </w:pPr>
-      <w:r>
-        <w:rPr>
-          <w:rFonts w:ascii="Times New Roman" w:hAnsi="Times New Roman" w:cs="Times New Roman"/>
-          <w:sz w:val="24"/>
-          <w:szCs w:val="24"/>
-        </w:rPr>
-        <w:t xml:space="preserve">to </w:t>
-      </w:r>
-      <w:proofErr w:type="spellStart"/>
-      <w:r>
-        <w:rPr>
-          <w:rFonts w:ascii="Times New Roman" w:hAnsi="Times New Roman" w:cs="Times New Roman"/>
-          <w:sz w:val="24"/>
-          <w:szCs w:val="24"/>
-        </w:rPr>
-        <w:t>b'Light</w:t>
-      </w:r>
-      <w:proofErr w:type="spellEnd"/>
-      <w:r>
-        <w:rPr>
-          <w:rFonts w:ascii="Times New Roman" w:hAnsi="Times New Roman" w:cs="Times New Roman"/>
-          <w:sz w:val="24"/>
-          <w:szCs w:val="24"/>
-        </w:rPr>
-        <w:t xml:space="preserve"> Horse'</w:t>
-      </w:r>
-      <w:r>
-        <w:rPr>
-          <w:rFonts w:ascii="Times New Roman" w:hAnsi="Times New Roman" w:cs="Times New Roman"/>
-          <w:sz w:val="24"/>
-          <w:szCs w:val="24"/>
-        </w:rPr>
-        <w:t xml:space="preserve">, </w:t>
-      </w:r>
-      <w:proofErr w:type="spellStart"/>
-      <w:r>
-        <w:rPr>
-          <w:rFonts w:ascii="Times New Roman" w:hAnsi="Times New Roman" w:cs="Times New Roman"/>
-          <w:sz w:val="24"/>
-          <w:szCs w:val="24"/>
-        </w:rPr>
-        <w:t>b'noisy</w:t>
-      </w:r>
-      <w:proofErr w:type="spellEnd"/>
-      <w:r>
-        <w:rPr>
-          <w:rFonts w:ascii="Times New Roman" w:hAnsi="Times New Roman" w:cs="Times New Roman"/>
-          <w:sz w:val="24"/>
-          <w:szCs w:val="24"/>
-        </w:rPr>
-        <w:t xml:space="preserve"> miner'</w:t>
-      </w:r>
-      <w:r>
-        <w:rPr>
-          <w:rFonts w:ascii="Times New Roman" w:hAnsi="Times New Roman" w:cs="Times New Roman"/>
-          <w:sz w:val="24"/>
-          <w:szCs w:val="24"/>
-        </w:rPr>
-        <w:t xml:space="preserve">, </w:t>
-      </w:r>
-      <w:proofErr w:type="spellStart"/>
-      <w:r>
-        <w:rPr>
-          <w:rFonts w:ascii="Times New Roman" w:hAnsi="Times New Roman" w:cs="Times New Roman"/>
-          <w:sz w:val="24"/>
-          <w:szCs w:val="24"/>
-        </w:rPr>
-        <w:t>b'Garc</w:t>
-      </w:r>
-      <w:r>
-        <w:rPr>
-          <w:rFonts w:ascii="Times New Roman" w:hAnsi="Times New Roman" w:cs="Times New Roman"/>
-          <w:sz w:val="24"/>
-          <w:szCs w:val="24"/>
-        </w:rPr>
-        <w:t>ía</w:t>
-      </w:r>
-      <w:proofErr w:type="spellEnd"/>
-      <w:r>
-        <w:rPr>
-          <w:rFonts w:ascii="Times New Roman" w:hAnsi="Times New Roman" w:cs="Times New Roman"/>
-          <w:sz w:val="24"/>
-          <w:szCs w:val="24"/>
-        </w:rPr>
-        <w:t xml:space="preserve"> Marquez'</w:t>
-      </w:r>
-      <w:r>
-        <w:rPr>
-          <w:rFonts w:ascii="Times New Roman" w:hAnsi="Times New Roman" w:cs="Times New Roman"/>
-          <w:sz w:val="24"/>
-          <w:szCs w:val="24"/>
-        </w:rPr>
-        <w:t xml:space="preserve">, </w:t>
-      </w:r>
-      <w:proofErr w:type="spellStart"/>
-      <w:r>
-        <w:rPr>
-          <w:rFonts w:ascii="Times New Roman" w:hAnsi="Times New Roman" w:cs="Times New Roman"/>
-          <w:sz w:val="24"/>
-          <w:szCs w:val="24"/>
-        </w:rPr>
-        <w:t>b'Guitar</w:t>
-      </w:r>
-      <w:proofErr w:type="spellEnd"/>
-      <w:r>
-        <w:rPr>
-          <w:rFonts w:ascii="Times New Roman" w:hAnsi="Times New Roman" w:cs="Times New Roman"/>
-          <w:sz w:val="24"/>
-          <w:szCs w:val="24"/>
-        </w:rPr>
-        <w:t xml:space="preserve"> Hero'</w:t>
-      </w:r>
-      <w:r>
-        <w:rPr>
-          <w:rFonts w:ascii="Times New Roman" w:hAnsi="Times New Roman" w:cs="Times New Roman"/>
-          <w:sz w:val="24"/>
-          <w:szCs w:val="24"/>
-        </w:rPr>
-        <w:t xml:space="preserve">, </w:t>
-      </w:r>
-      <w:proofErr w:type="spellStart"/>
-      <w:r>
-        <w:rPr>
-          <w:rFonts w:ascii="Times New Roman" w:hAnsi="Times New Roman" w:cs="Times New Roman"/>
-          <w:sz w:val="24"/>
-          <w:szCs w:val="24"/>
-        </w:rPr>
-        <w:t>b'Rolling</w:t>
-      </w:r>
-      <w:proofErr w:type="spellEnd"/>
-      <w:r>
-        <w:rPr>
-          <w:rFonts w:ascii="Times New Roman" w:hAnsi="Times New Roman" w:cs="Times New Roman"/>
-          <w:sz w:val="24"/>
-          <w:szCs w:val="24"/>
-        </w:rPr>
-        <w:t xml:space="preserve"> Stone'</w:t>
-      </w:r>
-    </w:p>
-    <w:p>
-      <w:pPr>
-        <w:pStyle w:val="HTMLPreformatted"/>
-        <w:shd w:val="clear" w:color="auto" w:fill="FFFFFF"/>
-        <w:rPr>
-          <w:rFonts w:ascii="Times New Roman" w:hAnsi="Times New Roman" w:cs="Times New Roman"/>
-          <w:sz w:val="24"/>
-          <w:szCs w:val="24"/>
-        </w:rPr>
-      </w:pPr>
-      <w:r>
-        <w:rPr>
-          <w:rFonts w:ascii="Times New Roman" w:hAnsi="Times New Roman" w:cs="Times New Roman"/>
-          <w:sz w:val="24"/>
-          <w:szCs w:val="24"/>
-        </w:rPr>
-        <w:t xml:space="preserve">and </w:t>
-      </w:r>
-      <w:proofErr w:type="gramStart"/>
-      <w:r>
-        <w:rPr>
-          <w:rFonts w:ascii="Times New Roman" w:hAnsi="Times New Roman" w:cs="Times New Roman"/>
-          <w:sz w:val="24"/>
-          <w:szCs w:val="24"/>
-        </w:rPr>
-        <w:t>of course</w:t>
-      </w:r>
-      <w:proofErr w:type="gramEnd"/>
-      <w:r>
-        <w:rPr>
-          <w:rFonts w:ascii="Times New Roman" w:hAnsi="Times New Roman" w:cs="Times New Roman"/>
-          <w:sz w:val="24"/>
-          <w:szCs w:val="24"/>
-        </w:rPr>
-        <w:t xml:space="preserve"> </w:t>
-      </w:r>
-      <w:proofErr w:type="spellStart"/>
-      <w:r>
-        <w:rPr>
-          <w:rFonts w:ascii="Times New Roman" w:hAnsi="Times New Roman" w:cs="Times New Roman"/>
-          <w:sz w:val="24"/>
-          <w:szCs w:val="24"/>
-        </w:rPr>
-        <w:t>b'New</w:t>
-      </w:r>
-      <w:proofErr w:type="spellEnd"/>
-      <w:r>
-        <w:rPr>
-          <w:rFonts w:ascii="Times New Roman" w:hAnsi="Times New Roman" w:cs="Times New Roman"/>
-          <w:sz w:val="24"/>
-          <w:szCs w:val="24"/>
-        </w:rPr>
-        <w:t xml:space="preserve"> Zealand'</w:t>
-      </w:r>
-      <w:r>
-        <w:rPr>
-          <w:rFonts w:ascii="Times New Roman" w:hAnsi="Times New Roman" w:cs="Times New Roman"/>
-          <w:sz w:val="24"/>
-          <w:szCs w:val="24"/>
-        </w:rPr>
-        <w:t xml:space="preserve">, </w:t>
-      </w:r>
-      <w:proofErr w:type="spellStart"/>
-      <w:r>
-        <w:rPr>
-          <w:rFonts w:ascii="Times New Roman" w:hAnsi="Times New Roman" w:cs="Times New Roman"/>
-          <w:sz w:val="24"/>
-          <w:szCs w:val="24"/>
-        </w:rPr>
-        <w:t>b'United</w:t>
-      </w:r>
-      <w:proofErr w:type="spellEnd"/>
-      <w:r>
-        <w:rPr>
-          <w:rFonts w:ascii="Times New Roman" w:hAnsi="Times New Roman" w:cs="Times New Roman"/>
-          <w:sz w:val="24"/>
-          <w:szCs w:val="24"/>
-        </w:rPr>
-        <w:t xml:space="preserve"> Kingdom'</w:t>
-      </w:r>
-      <w:r>
-        <w:rPr>
-          <w:rFonts w:ascii="Times New Roman" w:hAnsi="Times New Roman" w:cs="Times New Roman"/>
-          <w:sz w:val="24"/>
-          <w:szCs w:val="24"/>
-        </w:rPr>
-        <w:t xml:space="preserve">, </w:t>
-      </w:r>
-      <w:proofErr w:type="spellStart"/>
-      <w:r>
-        <w:rPr>
-          <w:rFonts w:ascii="Times New Roman" w:hAnsi="Times New Roman" w:cs="Times New Roman"/>
-          <w:sz w:val="24"/>
-          <w:szCs w:val="24"/>
-        </w:rPr>
-        <w:t>b'San</w:t>
-      </w:r>
-      <w:proofErr w:type="spellEnd"/>
-      <w:r>
-        <w:rPr>
-          <w:rFonts w:ascii="Times New Roman" w:hAnsi="Times New Roman" w:cs="Times New Roman"/>
-          <w:sz w:val="24"/>
-          <w:szCs w:val="24"/>
-        </w:rPr>
-        <w:t xml:space="preserve"> Francisco'</w:t>
-      </w:r>
-      <w:r>
-        <w:rPr>
-          <w:rFonts w:ascii="Times New Roman" w:hAnsi="Times New Roman" w:cs="Times New Roman"/>
-          <w:sz w:val="24"/>
-          <w:szCs w:val="24"/>
-        </w:rPr>
-        <w:t xml:space="preserve">, </w:t>
-      </w:r>
-      <w:proofErr w:type="spellStart"/>
-      <w:r>
-        <w:rPr>
-          <w:rFonts w:ascii="Times New Roman" w:hAnsi="Times New Roman" w:cs="Times New Roman"/>
-          <w:sz w:val="24"/>
-          <w:szCs w:val="24"/>
-        </w:rPr>
-        <w:t>b'Formula</w:t>
-      </w:r>
-      <w:proofErr w:type="spellEnd"/>
-      <w:r>
-        <w:rPr>
-          <w:rFonts w:ascii="Times New Roman" w:hAnsi="Times New Roman" w:cs="Times New Roman"/>
-          <w:sz w:val="24"/>
-          <w:szCs w:val="24"/>
-        </w:rPr>
-        <w:t xml:space="preserve"> One'</w:t>
-      </w:r>
-      <w:r>
-        <w:rPr>
-          <w:rFonts w:ascii="Times New Roman" w:hAnsi="Times New Roman" w:cs="Times New Roman"/>
-          <w:sz w:val="24"/>
-          <w:szCs w:val="24"/>
-        </w:rPr>
-        <w:t xml:space="preserve"> etc.</w:t>
-      </w:r>
-    </w:p>
-    <w:p>
-      <w:pPr>
-        <w:pStyle w:val="HTMLPreformatted"/>
-        <w:shd w:val="clear" w:color="auto" w:fill="FFFFFF"/>
-        <w:rPr>
-          <w:rFonts w:ascii="Times New Roman" w:hAnsi="Times New Roman" w:cs="Times New Roman"/>
-          <w:sz w:val="24"/>
-          <w:szCs w:val="24"/>
-        </w:rPr>
-      </w:pPr>
+        <w:t xml:space="preserve"> = </w:t>
+      </w:r>
+      <w:r>
+        <w:rPr>
+          <w:rFonts w:ascii="Times New Roman" w:hAnsi="Times New Roman" w:cs="Times New Roman"/>
+          <w:sz w:val="24"/>
+          <w:szCs w:val="24"/>
+        </w:rPr>
+        <w:t>1</w:t>
+      </w:r>
+      <w:r>
+        <w:rPr>
+          <w:rFonts w:ascii="Times New Roman" w:hAnsi="Times New Roman" w:cs="Times New Roman"/>
+          <w:sz w:val="24"/>
+          <w:szCs w:val="24"/>
+        </w:rPr>
+        <w:t>2</w:t>
+      </w:r>
+      <w:r>
+        <w:rPr>
+          <w:rFonts w:ascii="Times New Roman" w:hAnsi="Times New Roman" w:cs="Times New Roman"/>
+          <w:sz w:val="24"/>
+          <w:szCs w:val="24"/>
+        </w:rPr>
+        <w:t>0</w:t>
+      </w:r>
+      <w:r>
+        <w:rPr>
+          <w:rFonts w:ascii="Times New Roman" w:hAnsi="Times New Roman" w:cs="Times New Roman"/>
+          <w:sz w:val="24"/>
+          <w:szCs w:val="24"/>
+        </w:rPr>
+        <w:t xml:space="preserve"> is appropriate.</w:t>
+      </w:r>
     </w:p>
     <w:p>
       <w:pPr>
@@ -14659,28 +14291,246 @@
           <w:szCs w:val="24"/>
         </w:rPr>
       </w:pPr>
-    </w:p>
-    <w:p>
-      <w:pPr>
-        <w:pStyle w:val="HTMLPreformatted"/>
-        <w:shd w:val="clear" w:color="auto" w:fill="FFFFFF"/>
-        <w:rPr>
-          <w:rFonts w:ascii="Times New Roman" w:hAnsi="Times New Roman" w:cs="Times New Roman"/>
-          <w:sz w:val="24"/>
-          <w:szCs w:val="24"/>
-        </w:rPr>
-      </w:pPr>
-    </w:p>
-    <w:p>
-      <w:pPr>
-        <w:pStyle w:val="HTMLPreformatted"/>
-        <w:shd w:val="clear" w:color="auto" w:fill="FFFFFF"/>
-        <w:rPr>
-          <w:rFonts w:ascii="Times New Roman" w:hAnsi="Times New Roman" w:cs="Times New Roman"/>
-          <w:sz w:val="24"/>
-          <w:szCs w:val="24"/>
-        </w:rPr>
-      </w:pPr>
+      <w:r>
+        <w:rPr>
+          <w:rFonts w:ascii="Times New Roman" w:hAnsi="Times New Roman" w:cs="Times New Roman"/>
+          <w:sz w:val="24"/>
+          <w:szCs w:val="24"/>
+        </w:rPr>
+        <w:t>Add-on:</w:t>
+      </w:r>
+    </w:p>
+    <w:p>
+      <w:pPr>
+        <w:pStyle w:val="HTMLPreformatted"/>
+        <w:shd w:val="clear" w:color="auto" w:fill="FFFFFF"/>
+        <w:rPr>
+          <w:rFonts w:ascii="Times New Roman" w:hAnsi="Times New Roman" w:cs="Times New Roman"/>
+          <w:sz w:val="24"/>
+          <w:szCs w:val="24"/>
+        </w:rPr>
+      </w:pPr>
+      <w:r>
+        <w:rPr>
+          <w:rFonts w:ascii="Times New Roman" w:hAnsi="Times New Roman" w:cs="Times New Roman"/>
+          <w:sz w:val="24"/>
+          <w:szCs w:val="24"/>
+        </w:rPr>
+        <w:t>And what about tri-gram expressions? Such as ‘Salt Lake City’ or ‘World War II’?</w:t>
+      </w:r>
+    </w:p>
+    <w:p>
+      <w:pPr>
+        <w:pStyle w:val="HTMLPreformatted"/>
+        <w:shd w:val="clear" w:color="auto" w:fill="FFFFFF"/>
+        <w:rPr>
+          <w:rFonts w:ascii="Times New Roman" w:hAnsi="Times New Roman" w:cs="Times New Roman"/>
+          <w:sz w:val="24"/>
+          <w:szCs w:val="24"/>
+        </w:rPr>
+      </w:pPr>
+      <w:r>
+        <w:rPr>
+          <w:rFonts w:ascii="Times New Roman" w:hAnsi="Times New Roman" w:cs="Times New Roman"/>
+          <w:sz w:val="24"/>
+          <w:szCs w:val="24"/>
+        </w:rPr>
+        <w:t xml:space="preserve">Make 2 passes for Phrases: one with </w:t>
+      </w:r>
+      <w:proofErr w:type="spellStart"/>
+      <w:r>
+        <w:rPr>
+          <w:rFonts w:ascii="Times New Roman" w:hAnsi="Times New Roman" w:cs="Times New Roman"/>
+          <w:sz w:val="24"/>
+          <w:szCs w:val="24"/>
+        </w:rPr>
+        <w:t>min_freq</w:t>
+      </w:r>
+      <w:proofErr w:type="spellEnd"/>
+      <w:r>
+        <w:rPr>
+          <w:rFonts w:ascii="Times New Roman" w:hAnsi="Times New Roman" w:cs="Times New Roman"/>
+          <w:sz w:val="24"/>
+          <w:szCs w:val="24"/>
+        </w:rPr>
+        <w:t xml:space="preserve"> = </w:t>
+      </w:r>
+      <w:r>
+        <w:rPr>
+          <w:rFonts w:ascii="Times New Roman" w:hAnsi="Times New Roman" w:cs="Times New Roman"/>
+          <w:sz w:val="24"/>
+          <w:szCs w:val="24"/>
+        </w:rPr>
+        <w:t>40</w:t>
+      </w:r>
+      <w:r>
+        <w:rPr>
+          <w:rFonts w:ascii="Times New Roman" w:hAnsi="Times New Roman" w:cs="Times New Roman"/>
+          <w:sz w:val="24"/>
+          <w:szCs w:val="24"/>
+        </w:rPr>
+        <w:t xml:space="preserve"> and </w:t>
+      </w:r>
+      <w:proofErr w:type="spellStart"/>
+      <w:r>
+        <w:rPr>
+          <w:rFonts w:ascii="Times New Roman" w:hAnsi="Times New Roman" w:cs="Times New Roman"/>
+          <w:sz w:val="24"/>
+          <w:szCs w:val="24"/>
+        </w:rPr>
+        <w:t>phrases_score_threshold</w:t>
+      </w:r>
+      <w:proofErr w:type="spellEnd"/>
+      <w:r>
+        <w:rPr>
+          <w:rFonts w:ascii="Times New Roman" w:hAnsi="Times New Roman" w:cs="Times New Roman"/>
+          <w:sz w:val="24"/>
+          <w:szCs w:val="24"/>
+        </w:rPr>
+        <w:t xml:space="preserve"> = </w:t>
+      </w:r>
+      <w:r>
+        <w:rPr>
+          <w:rFonts w:ascii="Times New Roman" w:hAnsi="Times New Roman" w:cs="Times New Roman"/>
+          <w:sz w:val="24"/>
+          <w:szCs w:val="24"/>
+        </w:rPr>
+        <w:t>120</w:t>
+      </w:r>
+      <w:r>
+        <w:rPr>
+          <w:rFonts w:ascii="Times New Roman" w:hAnsi="Times New Roman" w:cs="Times New Roman"/>
+          <w:sz w:val="24"/>
+          <w:szCs w:val="24"/>
+        </w:rPr>
+        <w:t xml:space="preserve">, the other one with </w:t>
+      </w:r>
+      <w:proofErr w:type="spellStart"/>
+      <w:r>
+        <w:rPr>
+          <w:rFonts w:ascii="Times New Roman" w:hAnsi="Times New Roman" w:cs="Times New Roman"/>
+          <w:sz w:val="24"/>
+          <w:szCs w:val="24"/>
+        </w:rPr>
+        <w:t>min_freq</w:t>
+      </w:r>
+      <w:proofErr w:type="spellEnd"/>
+      <w:r>
+        <w:rPr>
+          <w:rFonts w:ascii="Times New Roman" w:hAnsi="Times New Roman" w:cs="Times New Roman"/>
+          <w:sz w:val="24"/>
+          <w:szCs w:val="24"/>
+        </w:rPr>
+        <w:t xml:space="preserve"> = </w:t>
+      </w:r>
+      <w:r>
+        <w:rPr>
+          <w:rFonts w:ascii="Times New Roman" w:hAnsi="Times New Roman" w:cs="Times New Roman"/>
+          <w:sz w:val="24"/>
+          <w:szCs w:val="24"/>
+        </w:rPr>
+        <w:t>40</w:t>
+      </w:r>
+      <w:r>
+        <w:rPr>
+          <w:rFonts w:ascii="Times New Roman" w:hAnsi="Times New Roman" w:cs="Times New Roman"/>
+          <w:sz w:val="24"/>
+          <w:szCs w:val="24"/>
+        </w:rPr>
+        <w:t xml:space="preserve"> and </w:t>
+      </w:r>
+      <w:proofErr w:type="spellStart"/>
+      <w:r>
+        <w:rPr>
+          <w:rFonts w:ascii="Times New Roman" w:hAnsi="Times New Roman" w:cs="Times New Roman"/>
+          <w:sz w:val="24"/>
+          <w:szCs w:val="24"/>
+        </w:rPr>
+        <w:t>phrases_score_threshold</w:t>
+      </w:r>
+      <w:proofErr w:type="spellEnd"/>
+      <w:r>
+        <w:rPr>
+          <w:rFonts w:ascii="Times New Roman" w:hAnsi="Times New Roman" w:cs="Times New Roman"/>
+          <w:sz w:val="24"/>
+          <w:szCs w:val="24"/>
+        </w:rPr>
+        <w:t xml:space="preserve"> = </w:t>
+      </w:r>
+      <w:r>
+        <w:rPr>
+          <w:rFonts w:ascii="Times New Roman" w:hAnsi="Times New Roman" w:cs="Times New Roman"/>
+          <w:sz w:val="24"/>
+          <w:szCs w:val="24"/>
+        </w:rPr>
+        <w:t>150</w:t>
+      </w:r>
+    </w:p>
+    <w:p>
+      <w:pPr>
+        <w:pStyle w:val="HTMLPreformatted"/>
+        <w:shd w:val="clear" w:color="auto" w:fill="FFFFFF"/>
+        <w:rPr>
+          <w:rFonts w:ascii="Times New Roman" w:hAnsi="Times New Roman" w:cs="Times New Roman"/>
+          <w:sz w:val="24"/>
+          <w:szCs w:val="24"/>
+        </w:rPr>
+      </w:pPr>
+    </w:p>
+    <w:p>
+      <w:pPr>
+        <w:pStyle w:val="HTMLPreformatted"/>
+        <w:shd w:val="clear" w:color="auto" w:fill="FFFFFF"/>
+        <w:rPr>
+          <w:rFonts w:ascii="Times New Roman" w:hAnsi="Times New Roman" w:cs="Times New Roman"/>
+          <w:sz w:val="24"/>
+          <w:szCs w:val="24"/>
+        </w:rPr>
+      </w:pPr>
+    </w:p>
+    <w:p>
+      <w:pPr>
+        <w:pStyle w:val="HTMLPreformatted"/>
+        <w:shd w:val="clear" w:color="auto" w:fill="FFFFFF"/>
+        <w:rPr>
+          <w:rFonts w:ascii="Times New Roman" w:hAnsi="Times New Roman" w:cs="Times New Roman"/>
+          <w:sz w:val="24"/>
+          <w:szCs w:val="24"/>
+        </w:rPr>
+      </w:pPr>
+      <w:r>
+        <w:rPr>
+          <w:rFonts w:ascii="Times New Roman" w:hAnsi="Times New Roman" w:cs="Times New Roman"/>
+          <w:sz w:val="24"/>
+          <w:szCs w:val="24"/>
+        </w:rPr>
+        <w:t>Note: It would appear that the benefit from a 2</w:t>
+      </w:r>
+      <w:r>
+        <w:rPr>
+          <w:rFonts w:ascii="Times New Roman" w:hAnsi="Times New Roman" w:cs="Times New Roman"/>
+          <w:sz w:val="24"/>
+          <w:szCs w:val="24"/>
+          <w:vertAlign w:val="superscript"/>
+        </w:rPr>
+        <w:t>nd</w:t>
+      </w:r>
+      <w:r>
+        <w:rPr>
+          <w:rFonts w:ascii="Times New Roman" w:hAnsi="Times New Roman" w:cs="Times New Roman"/>
+          <w:sz w:val="24"/>
+          <w:szCs w:val="24"/>
+        </w:rPr>
+        <w:t xml:space="preserve"> pass with the given parameters is very limited (e.g. +30 phrases). It can be removed</w:t>
+      </w:r>
+      <w:r>
+        <w:rPr>
+          <w:rFonts w:ascii="Times New Roman" w:hAnsi="Times New Roman" w:cs="Times New Roman"/>
+          <w:sz w:val="24"/>
+          <w:szCs w:val="24"/>
+        </w:rPr>
+        <w:t>.</w:t>
+      </w:r>
       <w:r>
         <w:rPr>
           <w:rFonts w:ascii="Times New Roman" w:hAnsi="Times New Roman" w:cs="Times New Roman"/>
@@ -14700,23 +14550,14 @@
           <w:szCs w:val="24"/>
         </w:rPr>
       </w:pPr>
-    </w:p>
-    <w:p>
-      <w:pPr>
-        <w:pStyle w:val="HTMLPreformatted"/>
-        <w:shd w:val="clear" w:color="auto" w:fill="FFFFFF"/>
-        <w:rPr>
-          <w:rFonts w:ascii="Times New Roman" w:hAnsi="Times New Roman" w:cs="Times New Roman"/>
-          <w:sz w:val="24"/>
-          <w:szCs w:val="24"/>
-        </w:rPr>
-      </w:pPr>
+      <w:bookmarkStart w:id="7" w:name="_GoBack"/>
+      <w:bookmarkEnd w:id="7"/>
     </w:p>
     <w:p>
       <w:pPr>
         <w:pStyle w:val="Heading2"/>
       </w:pPr>
-      <w:bookmarkStart w:id="7" w:name="_Toc22648975"/>
+      <w:bookmarkStart w:id="8" w:name="_Toc22648975"/>
       <w:r>
         <w:lastRenderedPageBreak/>
         <w:t>Step 2:</w:t>
@@ -14727,7 +14568,7 @@
       <w:r>
         <w:t>Corpus-based word embeddings</w:t>
       </w:r>
-      <w:bookmarkEnd w:id="7"/>
+      <w:bookmarkEnd w:id="8"/>
     </w:p>
     <w:p>
       <w:pPr>
@@ -15258,8 +15099,6 @@
         </w:rPr>
         <w:t>Skip-Gram.</w:t>
       </w:r>
-      <w:bookmarkStart w:id="8" w:name="_GoBack"/>
-      <w:bookmarkEnd w:id="8"/>
     </w:p>
     <w:p>
       <w:pPr>

</xml_diff>

<commit_message>
=Checkpoint before modifying the BERT embeddings for definitions and examples to have d=300
Former-commit-id: 81afe522c9602e0c6ded43a04b09b9f713917d01
Former-commit-id: c224dfd3bbf53f2c3d7e9e62802e851ff6b75727
</commit_message>
<xml_diff>
--- a/Media/Task1_DeveloperDiary.docx
+++ b/Media/Task1_DeveloperDiary.docx
@@ -28,7 +28,7 @@
       <w:r>
         <w:fldChar w:fldCharType="separate"/>
       </w:r>
-      <w:hyperlink w:anchor="_Toc22648968" w:history="1">
+      <w:hyperlink w:anchor="_Toc23242114" w:history="1">
         <w:r>
           <w:rPr>
             <w:rStyle w:val="Hyperlink"/>
@@ -55,7 +55,7 @@
             <w:noProof/>
             <w:webHidden/>
           </w:rPr>
-          <w:instrText xml:space="preserve"> PAGEREF _Toc22648968 \h </w:instrText>
+          <w:instrText xml:space="preserve"> PAGEREF _Toc23242114 \h </w:instrText>
         </w:r>
         <w:r>
           <w:rPr>
@@ -103,7 +103,7 @@
           <w:lang w:eastAsia="en-GB"/>
         </w:rPr>
       </w:pPr>
-      <w:hyperlink w:anchor="_Toc22648969" w:history="1">
+      <w:hyperlink w:anchor="_Toc23242115" w:history="1">
         <w:r>
           <w:rPr>
             <w:rStyle w:val="Hyperlink"/>
@@ -130,7 +130,7 @@
             <w:noProof/>
             <w:webHidden/>
           </w:rPr>
-          <w:instrText xml:space="preserve"> PAGEREF _Toc22648969 \h </w:instrText>
+          <w:instrText xml:space="preserve"> PAGEREF _Toc23242115 \h </w:instrText>
         </w:r>
         <w:r>
           <w:rPr>
@@ -176,7 +176,7 @@
           <w:lang w:eastAsia="en-GB"/>
         </w:rPr>
       </w:pPr>
-      <w:hyperlink w:anchor="_Toc22648970" w:history="1">
+      <w:hyperlink w:anchor="_Toc23242116" w:history="1">
         <w:r>
           <w:rPr>
             <w:rStyle w:val="Hyperlink"/>
@@ -203,7 +203,7 @@
             <w:noProof/>
             <w:webHidden/>
           </w:rPr>
-          <w:instrText xml:space="preserve"> PAGEREF _Toc22648970 \h </w:instrText>
+          <w:instrText xml:space="preserve"> PAGEREF _Toc23242116 \h </w:instrText>
         </w:r>
         <w:r>
           <w:rPr>
@@ -249,7 +249,7 @@
           <w:lang w:eastAsia="en-GB"/>
         </w:rPr>
       </w:pPr>
-      <w:hyperlink w:anchor="_Toc22648971" w:history="1">
+      <w:hyperlink w:anchor="_Toc23242117" w:history="1">
         <w:r>
           <w:rPr>
             <w:rStyle w:val="Hyperlink"/>
@@ -276,7 +276,7 @@
             <w:noProof/>
             <w:webHidden/>
           </w:rPr>
-          <w:instrText xml:space="preserve"> PAGEREF _Toc22648971 \h </w:instrText>
+          <w:instrText xml:space="preserve"> PAGEREF _Toc23242117 \h </w:instrText>
         </w:r>
         <w:r>
           <w:rPr>
@@ -323,7 +323,7 @@
           <w:lang w:eastAsia="en-GB"/>
         </w:rPr>
       </w:pPr>
-      <w:hyperlink w:anchor="_Toc22648972" w:history="1">
+      <w:hyperlink w:anchor="_Toc23242118" w:history="1">
         <w:r>
           <w:rPr>
             <w:rStyle w:val="Hyperlink"/>
@@ -350,7 +350,7 @@
             <w:noProof/>
             <w:webHidden/>
           </w:rPr>
-          <w:instrText xml:space="preserve"> PAGEREF _Toc22648972 \h </w:instrText>
+          <w:instrText xml:space="preserve"> PAGEREF _Toc23242118 \h </w:instrText>
         </w:r>
         <w:r>
           <w:rPr>
@@ -397,7 +397,7 @@
           <w:lang w:eastAsia="en-GB"/>
         </w:rPr>
       </w:pPr>
-      <w:hyperlink w:anchor="_Toc22648973" w:history="1">
+      <w:hyperlink w:anchor="_Toc23242119" w:history="1">
         <w:r>
           <w:rPr>
             <w:rStyle w:val="Hyperlink"/>
@@ -424,7 +424,7 @@
             <w:noProof/>
             <w:webHidden/>
           </w:rPr>
-          <w:instrText xml:space="preserve"> PAGEREF _Toc22648973 \h </w:instrText>
+          <w:instrText xml:space="preserve"> PAGEREF _Toc23242119 \h </w:instrText>
         </w:r>
         <w:r>
           <w:rPr>
@@ -471,7 +471,7 @@
           <w:lang w:eastAsia="en-GB"/>
         </w:rPr>
       </w:pPr>
-      <w:hyperlink w:anchor="_Toc22648974" w:history="1">
+      <w:hyperlink w:anchor="_Toc23242120" w:history="1">
         <w:r>
           <w:rPr>
             <w:rStyle w:val="Hyperlink"/>
@@ -498,7 +498,7 @@
             <w:noProof/>
             <w:webHidden/>
           </w:rPr>
-          <w:instrText xml:space="preserve"> PAGEREF _Toc22648974 \h </w:instrText>
+          <w:instrText xml:space="preserve"> PAGEREF _Toc23242120 \h </w:instrText>
         </w:r>
         <w:r>
           <w:rPr>
@@ -544,13 +544,27 @@
           <w:lang w:eastAsia="en-GB"/>
         </w:rPr>
       </w:pPr>
-      <w:hyperlink w:anchor="_Toc22648975" w:history="1">
+      <w:hyperlink w:anchor="_Toc23242121" w:history="1">
         <w:r>
           <w:rPr>
             <w:rStyle w:val="Hyperlink"/>
             <w:noProof/>
           </w:rPr>
-          <w:t>Step 2: Corpus-based word embeddings</w:t>
+          <w:t>Step 2: Corpus-based word e</w:t>
+        </w:r>
+        <w:r>
+          <w:rPr>
+            <w:rStyle w:val="Hyperlink"/>
+            <w:noProof/>
+          </w:rPr>
+          <w:t>m</w:t>
+        </w:r>
+        <w:r>
+          <w:rPr>
+            <w:rStyle w:val="Hyperlink"/>
+            <w:noProof/>
+          </w:rPr>
+          <w:t>beddings</w:t>
         </w:r>
         <w:r>
           <w:rPr>
@@ -571,7 +585,7 @@
             <w:noProof/>
             <w:webHidden/>
           </w:rPr>
-          <w:instrText xml:space="preserve"> PAGEREF _Toc22648975 \h </w:instrText>
+          <w:instrText xml:space="preserve"> PAGEREF _Toc23242121 \h </w:instrText>
         </w:r>
         <w:r>
           <w:rPr>
@@ -629,7 +643,7 @@
       <w:pPr>
         <w:pStyle w:val="Heading1"/>
       </w:pPr>
-      <w:bookmarkStart w:id="0" w:name="_Toc22648968"/>
+      <w:bookmarkStart w:id="0" w:name="_Toc23242114"/>
       <w:r>
         <w:t>Reflections and the next st</w:t>
       </w:r>
@@ -3903,7 +3917,7 @@
       <w:pPr>
         <w:pStyle w:val="Heading1"/>
       </w:pPr>
-      <w:bookmarkStart w:id="1" w:name="_Toc22648969"/>
+      <w:bookmarkStart w:id="1" w:name="_Toc23242115"/>
       <w:r>
         <w:t>Development – 1</w:t>
       </w:r>
@@ -4965,7 +4979,7 @@
       <w:pPr>
         <w:pStyle w:val="Heading2"/>
       </w:pPr>
-      <w:bookmarkStart w:id="2" w:name="_Toc22648970"/>
+      <w:bookmarkStart w:id="2" w:name="_Toc23242116"/>
       <w:r>
         <w:lastRenderedPageBreak/>
         <w:t xml:space="preserve">Step </w:t>
@@ -7486,7 +7500,7 @@
       <w:pPr>
         <w:pStyle w:val="Heading2"/>
       </w:pPr>
-      <w:bookmarkStart w:id="3" w:name="_Toc22648971"/>
+      <w:bookmarkStart w:id="3" w:name="_Toc23242117"/>
       <w:r>
         <w:lastRenderedPageBreak/>
         <w:t xml:space="preserve">Step </w:t>
@@ -10494,7 +10508,7 @@
           <w:rStyle w:val="Heading3Char"/>
         </w:rPr>
       </w:pPr>
-      <w:bookmarkStart w:id="4" w:name="_Toc22648972"/>
+      <w:bookmarkStart w:id="4" w:name="_Toc23242118"/>
       <w:r>
         <w:rPr>
           <w:rStyle w:val="Heading3Char"/>
@@ -11443,7 +11457,7 @@
       <w:pPr>
         <w:pStyle w:val="Heading3"/>
       </w:pPr>
-      <w:bookmarkStart w:id="5" w:name="_Toc22648973"/>
+      <w:bookmarkStart w:id="5" w:name="_Toc23242119"/>
       <w:r>
         <w:lastRenderedPageBreak/>
         <w:t>U</w:t>
@@ -13243,7 +13257,7 @@
       <w:pPr>
         <w:pStyle w:val="Heading3"/>
       </w:pPr>
-      <w:bookmarkStart w:id="6" w:name="_Toc22648974"/>
+      <w:bookmarkStart w:id="6" w:name="_Toc23242120"/>
       <w:r>
         <w:t>Phrases</w:t>
       </w:r>
@@ -14421,6 +14435,24 @@
           <w:sz w:val="24"/>
           <w:szCs w:val="24"/>
         </w:rPr>
+        <w:t xml:space="preserve"> = 40 and </w:t>
+      </w:r>
+      <w:proofErr w:type="spellStart"/>
+      <w:r>
+        <w:rPr>
+          <w:rFonts w:ascii="Times New Roman" w:hAnsi="Times New Roman" w:cs="Times New Roman"/>
+          <w:sz w:val="24"/>
+          <w:szCs w:val="24"/>
+        </w:rPr>
+        <w:t>phrases_score_threshold</w:t>
+      </w:r>
+      <w:proofErr w:type="spellEnd"/>
+      <w:r>
+        <w:rPr>
+          <w:rFonts w:ascii="Times New Roman" w:hAnsi="Times New Roman" w:cs="Times New Roman"/>
+          <w:sz w:val="24"/>
+          <w:szCs w:val="24"/>
+        </w:rPr>
         <w:t xml:space="preserve"> = </w:t>
       </w:r>
       <w:r>
@@ -14429,40 +14461,6 @@
           <w:sz w:val="24"/>
           <w:szCs w:val="24"/>
         </w:rPr>
-        <w:t>40</w:t>
-      </w:r>
-      <w:r>
-        <w:rPr>
-          <w:rFonts w:ascii="Times New Roman" w:hAnsi="Times New Roman" w:cs="Times New Roman"/>
-          <w:sz w:val="24"/>
-          <w:szCs w:val="24"/>
-        </w:rPr>
-        <w:t xml:space="preserve"> and </w:t>
-      </w:r>
-      <w:proofErr w:type="spellStart"/>
-      <w:r>
-        <w:rPr>
-          <w:rFonts w:ascii="Times New Roman" w:hAnsi="Times New Roman" w:cs="Times New Roman"/>
-          <w:sz w:val="24"/>
-          <w:szCs w:val="24"/>
-        </w:rPr>
-        <w:t>phrases_score_threshold</w:t>
-      </w:r>
-      <w:proofErr w:type="spellEnd"/>
-      <w:r>
-        <w:rPr>
-          <w:rFonts w:ascii="Times New Roman" w:hAnsi="Times New Roman" w:cs="Times New Roman"/>
-          <w:sz w:val="24"/>
-          <w:szCs w:val="24"/>
-        </w:rPr>
-        <w:t xml:space="preserve"> = </w:t>
-      </w:r>
-      <w:r>
-        <w:rPr>
-          <w:rFonts w:ascii="Times New Roman" w:hAnsi="Times New Roman" w:cs="Times New Roman"/>
-          <w:sz w:val="24"/>
-          <w:szCs w:val="24"/>
-        </w:rPr>
         <w:t>150</w:t>
       </w:r>
     </w:p>
@@ -14550,14 +14548,12 @@
           <w:szCs w:val="24"/>
         </w:rPr>
       </w:pPr>
-      <w:bookmarkStart w:id="7" w:name="_GoBack"/>
-      <w:bookmarkEnd w:id="7"/>
     </w:p>
     <w:p>
       <w:pPr>
         <w:pStyle w:val="Heading2"/>
       </w:pPr>
-      <w:bookmarkStart w:id="8" w:name="_Toc22648975"/>
+      <w:bookmarkStart w:id="7" w:name="_Toc23242121"/>
       <w:r>
         <w:lastRenderedPageBreak/>
         <w:t>Step 2:</w:t>
@@ -14568,7 +14564,7 @@
       <w:r>
         <w:t>Corpus-based word embeddings</w:t>
       </w:r>
-      <w:bookmarkEnd w:id="8"/>
+      <w:bookmarkEnd w:id="7"/>
     </w:p>
     <w:p>
       <w:pPr>
@@ -15144,28 +15140,548 @@
           <w:szCs w:val="24"/>
         </w:rPr>
       </w:pPr>
-    </w:p>
-    <w:p>
-      <w:pPr>
-        <w:pStyle w:val="HTMLPreformatted"/>
-        <w:shd w:val="clear" w:color="auto" w:fill="FFFFFF"/>
-        <w:rPr>
-          <w:rFonts w:ascii="Times New Roman" w:hAnsi="Times New Roman" w:cs="Times New Roman"/>
-          <w:sz w:val="24"/>
-          <w:szCs w:val="24"/>
-        </w:rPr>
-      </w:pPr>
-    </w:p>
-    <w:p>
-      <w:pPr>
-        <w:pStyle w:val="HTMLPreformatted"/>
-        <w:shd w:val="clear" w:color="auto" w:fill="FFFFFF"/>
-        <w:rPr>
-          <w:rFonts w:ascii="Times New Roman" w:hAnsi="Times New Roman" w:cs="Times New Roman"/>
-          <w:sz w:val="24"/>
-          <w:szCs w:val="24"/>
-        </w:rPr>
-      </w:pPr>
+      <w:r>
+        <w:rPr>
+          <w:rFonts w:ascii="Times New Roman" w:hAnsi="Times New Roman" w:cs="Times New Roman"/>
+          <w:sz w:val="24"/>
+          <w:szCs w:val="24"/>
+        </w:rPr>
+        <w:t>And the dimensionality should be the same one used for definitions and examples, since they end up in the same embedding space.</w:t>
+      </w:r>
+    </w:p>
+    <w:p>
+      <w:pPr>
+        <w:pStyle w:val="HTMLPreformatted"/>
+        <w:shd w:val="clear" w:color="auto" w:fill="FFFFFF"/>
+        <w:rPr>
+          <w:rFonts w:ascii="Times New Roman" w:hAnsi="Times New Roman" w:cs="Times New Roman"/>
+          <w:sz w:val="24"/>
+          <w:szCs w:val="24"/>
+        </w:rPr>
+      </w:pPr>
+      <w:r>
+        <w:rPr>
+          <w:rFonts w:ascii="Times New Roman" w:hAnsi="Times New Roman" w:cs="Times New Roman"/>
+          <w:sz w:val="24"/>
+          <w:szCs w:val="24"/>
+        </w:rPr>
+        <w:t xml:space="preserve">For the corpus-based word embeddings, as a first choice I </w:t>
+      </w:r>
+      <w:r>
+        <w:rPr>
+          <w:rFonts w:ascii="Times New Roman" w:hAnsi="Times New Roman" w:cs="Times New Roman"/>
+          <w:sz w:val="24"/>
+          <w:szCs w:val="24"/>
+        </w:rPr>
+        <w:t>c</w:t>
+      </w:r>
+      <w:r>
+        <w:rPr>
+          <w:rFonts w:ascii="Times New Roman" w:hAnsi="Times New Roman" w:cs="Times New Roman"/>
+          <w:sz w:val="24"/>
+          <w:szCs w:val="24"/>
+        </w:rPr>
+        <w:t>an</w:t>
+      </w:r>
+      <w:r>
+        <w:rPr>
+          <w:rFonts w:ascii="Times New Roman" w:hAnsi="Times New Roman" w:cs="Times New Roman"/>
+          <w:sz w:val="24"/>
+          <w:szCs w:val="24"/>
+        </w:rPr>
+        <w:t xml:space="preserve"> </w:t>
+      </w:r>
+      <w:r>
+        <w:rPr>
+          <w:rFonts w:ascii="Times New Roman" w:hAnsi="Times New Roman" w:cs="Times New Roman"/>
+          <w:sz w:val="24"/>
+          <w:szCs w:val="24"/>
+        </w:rPr>
+        <w:t xml:space="preserve">use: </w:t>
+      </w:r>
+    </w:p>
+    <w:p>
+      <w:pPr>
+        <w:pStyle w:val="HTMLPreformatted"/>
+        <w:shd w:val="clear" w:color="auto" w:fill="FFFFFF"/>
+        <w:rPr>
+          <w:rFonts w:ascii="Times New Roman" w:hAnsi="Times New Roman" w:cs="Times New Roman"/>
+          <w:sz w:val="24"/>
+          <w:szCs w:val="24"/>
+        </w:rPr>
+      </w:pPr>
+      <w:r>
+        <w:rPr>
+          <w:rFonts w:ascii="Times New Roman" w:hAnsi="Times New Roman" w:cs="Times New Roman"/>
+          <w:sz w:val="24"/>
+          <w:szCs w:val="24"/>
+        </w:rPr>
+        <w:t xml:space="preserve">Fast-Text </w:t>
+      </w:r>
+      <w:r>
+        <w:rPr>
+          <w:rFonts w:ascii="Times New Roman" w:hAnsi="Times New Roman" w:cs="Times New Roman"/>
+          <w:sz w:val="24"/>
+          <w:szCs w:val="24"/>
+        </w:rPr>
+        <w:t>(</w:t>
+      </w:r>
+      <w:r>
+        <w:rPr>
+          <w:rFonts w:ascii="Times New Roman" w:hAnsi="Times New Roman" w:cs="Times New Roman"/>
+          <w:sz w:val="24"/>
+          <w:szCs w:val="24"/>
+        </w:rPr>
+        <w:t>wiki-news-300d-1M.vec.zip</w:t>
+      </w:r>
+      <w:r>
+        <w:rPr>
+          <w:rFonts w:ascii="Times New Roman" w:hAnsi="Times New Roman" w:cs="Times New Roman"/>
+          <w:sz w:val="24"/>
+          <w:szCs w:val="24"/>
+        </w:rPr>
+        <w:t>)</w:t>
+      </w:r>
+      <w:r>
+        <w:rPr>
+          <w:rFonts w:ascii="Times New Roman" w:hAnsi="Times New Roman" w:cs="Times New Roman"/>
+          <w:sz w:val="24"/>
+          <w:szCs w:val="24"/>
+        </w:rPr>
+        <w:t xml:space="preserve">: 1 </w:t>
+      </w:r>
+      <w:proofErr w:type="gramStart"/>
+      <w:r>
+        <w:rPr>
+          <w:rFonts w:ascii="Times New Roman" w:hAnsi="Times New Roman" w:cs="Times New Roman"/>
+          <w:sz w:val="24"/>
+          <w:szCs w:val="24"/>
+        </w:rPr>
+        <w:t>million word</w:t>
+      </w:r>
+      <w:proofErr w:type="gramEnd"/>
+      <w:r>
+        <w:rPr>
+          <w:rFonts w:ascii="Times New Roman" w:hAnsi="Times New Roman" w:cs="Times New Roman"/>
+          <w:sz w:val="24"/>
+          <w:szCs w:val="24"/>
+        </w:rPr>
+        <w:t xml:space="preserve"> vectors trained on Wikipedia 2017, UMBC </w:t>
+      </w:r>
+      <w:proofErr w:type="spellStart"/>
+      <w:r>
+        <w:rPr>
+          <w:rFonts w:ascii="Times New Roman" w:hAnsi="Times New Roman" w:cs="Times New Roman"/>
+          <w:sz w:val="24"/>
+          <w:szCs w:val="24"/>
+        </w:rPr>
+        <w:t>webbase</w:t>
+      </w:r>
+      <w:proofErr w:type="spellEnd"/>
+      <w:r>
+        <w:rPr>
+          <w:rFonts w:ascii="Times New Roman" w:hAnsi="Times New Roman" w:cs="Times New Roman"/>
+          <w:sz w:val="24"/>
+          <w:szCs w:val="24"/>
+        </w:rPr>
+        <w:t xml:space="preserve"> corpus and statmt.org news dataset</w:t>
+      </w:r>
+      <w:r>
+        <w:rPr>
+          <w:rFonts w:ascii="Times New Roman" w:hAnsi="Times New Roman" w:cs="Times New Roman"/>
+          <w:sz w:val="24"/>
+          <w:szCs w:val="24"/>
+        </w:rPr>
+        <w:t>.</w:t>
+      </w:r>
+    </w:p>
+    <w:p>
+      <w:pPr>
+        <w:pStyle w:val="HTMLPreformatted"/>
+        <w:shd w:val="clear" w:color="auto" w:fill="FFFFFF"/>
+        <w:rPr>
+          <w:rFonts w:ascii="Times New Roman" w:hAnsi="Times New Roman" w:cs="Times New Roman"/>
+          <w:sz w:val="24"/>
+          <w:szCs w:val="24"/>
+        </w:rPr>
+      </w:pPr>
+    </w:p>
+    <w:p>
+      <w:pPr>
+        <w:pStyle w:val="Heading3"/>
+      </w:pPr>
+      <w:r>
+        <w:t>Embeddings dimension</w:t>
+      </w:r>
+    </w:p>
+    <w:p>
+      <w:pPr>
+        <w:pStyle w:val="HTMLPreformatted"/>
+        <w:shd w:val="clear" w:color="auto" w:fill="FFFFFF"/>
+        <w:rPr>
+          <w:rFonts w:ascii="Times New Roman" w:hAnsi="Times New Roman" w:cs="Times New Roman"/>
+          <w:sz w:val="24"/>
+          <w:szCs w:val="24"/>
+        </w:rPr>
+      </w:pPr>
+    </w:p>
+    <w:p>
+      <w:pPr>
+        <w:pStyle w:val="HTMLPreformatted"/>
+        <w:shd w:val="clear" w:color="auto" w:fill="FFFFFF"/>
+        <w:rPr>
+          <w:rFonts w:ascii="Times New Roman" w:hAnsi="Times New Roman" w:cs="Times New Roman"/>
+          <w:sz w:val="24"/>
+          <w:szCs w:val="24"/>
+        </w:rPr>
+      </w:pPr>
+      <w:r>
+        <w:rPr>
+          <w:rFonts w:ascii="Times New Roman" w:hAnsi="Times New Roman" w:cs="Times New Roman"/>
+          <w:sz w:val="24"/>
+          <w:szCs w:val="24"/>
+        </w:rPr>
+        <w:t xml:space="preserve">In the spirit of building a low-resource model, and also to have a direct comparison with some past Multi-Sense methods (e.g. MSSG by </w:t>
+      </w:r>
+      <w:proofErr w:type="spellStart"/>
+      <w:r>
+        <w:rPr>
+          <w:rFonts w:ascii="Times New Roman" w:hAnsi="Times New Roman" w:cs="Times New Roman"/>
+          <w:sz w:val="24"/>
+          <w:szCs w:val="24"/>
+        </w:rPr>
+        <w:t>Neelakantan</w:t>
+      </w:r>
+      <w:proofErr w:type="spellEnd"/>
+      <w:r>
+        <w:rPr>
+          <w:rFonts w:ascii="Times New Roman" w:hAnsi="Times New Roman" w:cs="Times New Roman"/>
+          <w:sz w:val="24"/>
+          <w:szCs w:val="24"/>
+        </w:rPr>
+        <w:t xml:space="preserve"> et al. 2015), it would be opportune to set the embeddings dimensionality to d=300 (at least as an alternative).</w:t>
+      </w:r>
+    </w:p>
+    <w:p>
+      <w:pPr>
+        <w:pStyle w:val="HTMLPreformatted"/>
+        <w:shd w:val="clear" w:color="auto" w:fill="FFFFFF"/>
+        <w:rPr>
+          <w:rFonts w:ascii="Times New Roman" w:hAnsi="Times New Roman" w:cs="Times New Roman"/>
+          <w:sz w:val="24"/>
+          <w:szCs w:val="24"/>
+        </w:rPr>
+      </w:pPr>
+    </w:p>
+    <w:p>
+      <w:pPr>
+        <w:pStyle w:val="HTMLPreformatted"/>
+        <w:shd w:val="clear" w:color="auto" w:fill="FFFFFF"/>
+        <w:rPr>
+          <w:rFonts w:ascii="Times New Roman" w:hAnsi="Times New Roman" w:cs="Times New Roman"/>
+          <w:sz w:val="24"/>
+          <w:szCs w:val="24"/>
+        </w:rPr>
+      </w:pPr>
+      <w:r>
+        <w:rPr>
+          <w:rFonts w:ascii="Times New Roman" w:hAnsi="Times New Roman" w:cs="Times New Roman"/>
+          <w:sz w:val="24"/>
+          <w:szCs w:val="24"/>
+        </w:rPr>
+        <w:t>d=300</w:t>
+      </w:r>
+      <w:r>
+        <w:rPr>
+          <w:rFonts w:ascii="Times New Roman" w:hAnsi="Times New Roman" w:cs="Times New Roman"/>
+          <w:sz w:val="24"/>
+          <w:szCs w:val="24"/>
+        </w:rPr>
+        <w:t xml:space="preserve"> allows us to operate directly with the </w:t>
+      </w:r>
+      <w:proofErr w:type="spellStart"/>
+      <w:r>
+        <w:rPr>
+          <w:rFonts w:ascii="Times New Roman" w:hAnsi="Times New Roman" w:cs="Times New Roman"/>
+          <w:sz w:val="24"/>
+          <w:szCs w:val="24"/>
+        </w:rPr>
+        <w:t>FastText</w:t>
+      </w:r>
+      <w:proofErr w:type="spellEnd"/>
+      <w:r>
+        <w:rPr>
+          <w:rFonts w:ascii="Times New Roman" w:hAnsi="Times New Roman" w:cs="Times New Roman"/>
+          <w:sz w:val="24"/>
+          <w:szCs w:val="24"/>
+        </w:rPr>
+        <w:t xml:space="preserve"> pre-trained single-prototype word embeddings. </w:t>
+      </w:r>
+    </w:p>
+    <w:p>
+      <w:pPr>
+        <w:pStyle w:val="HTMLPreformatted"/>
+        <w:shd w:val="clear" w:color="auto" w:fill="FFFFFF"/>
+        <w:rPr>
+          <w:rFonts w:ascii="Times New Roman" w:hAnsi="Times New Roman" w:cs="Times New Roman"/>
+          <w:sz w:val="24"/>
+          <w:szCs w:val="24"/>
+        </w:rPr>
+      </w:pPr>
+      <w:r>
+        <w:rPr>
+          <w:rFonts w:ascii="Times New Roman" w:hAnsi="Times New Roman" w:cs="Times New Roman"/>
+          <w:sz w:val="24"/>
+          <w:szCs w:val="24"/>
+        </w:rPr>
+        <w:t xml:space="preserve">However, </w:t>
+      </w:r>
+      <w:r>
+        <w:rPr>
+          <w:rFonts w:ascii="Times New Roman" w:hAnsi="Times New Roman" w:cs="Times New Roman"/>
+          <w:sz w:val="24"/>
+          <w:szCs w:val="24"/>
+        </w:rPr>
+        <w:t xml:space="preserve">this poses a problem later on, when dealing with definitions and examples embeddings (as specified in the module EmbedWithBERT.py). The embedding dimension of </w:t>
+      </w:r>
+      <w:proofErr w:type="spellStart"/>
+      <w:r>
+        <w:rPr>
+          <w:rFonts w:ascii="Times New Roman" w:hAnsi="Times New Roman" w:cs="Times New Roman"/>
+          <w:sz w:val="24"/>
+          <w:szCs w:val="24"/>
+        </w:rPr>
+        <w:t>bert</w:t>
+      </w:r>
+      <w:proofErr w:type="spellEnd"/>
+      <w:r>
+        <w:rPr>
+          <w:rFonts w:ascii="Times New Roman" w:hAnsi="Times New Roman" w:cs="Times New Roman"/>
+          <w:sz w:val="24"/>
+          <w:szCs w:val="24"/>
+        </w:rPr>
+        <w:t xml:space="preserve">-base-uncased, etc., and even of </w:t>
+      </w:r>
+      <w:proofErr w:type="spellStart"/>
+      <w:r>
+        <w:rPr>
+          <w:rFonts w:ascii="Times New Roman" w:hAnsi="Times New Roman" w:cs="Times New Roman"/>
+          <w:sz w:val="24"/>
+          <w:szCs w:val="24"/>
+        </w:rPr>
+        <w:t>DistilBERT</w:t>
+      </w:r>
+      <w:proofErr w:type="spellEnd"/>
+      <w:r>
+        <w:rPr>
+          <w:rFonts w:ascii="Times New Roman" w:hAnsi="Times New Roman" w:cs="Times New Roman"/>
+          <w:sz w:val="24"/>
+          <w:szCs w:val="24"/>
+        </w:rPr>
+        <w:t xml:space="preserve"> that uses one layer every two of the original model, is 768.</w:t>
+      </w:r>
+    </w:p>
+    <w:p>
+      <w:pPr>
+        <w:pStyle w:val="HTMLPreformatted"/>
+        <w:shd w:val="clear" w:color="auto" w:fill="FFFFFF"/>
+        <w:rPr>
+          <w:rFonts w:ascii="Times New Roman" w:hAnsi="Times New Roman" w:cs="Times New Roman"/>
+          <w:sz w:val="24"/>
+          <w:szCs w:val="24"/>
+        </w:rPr>
+      </w:pPr>
+    </w:p>
+    <w:p>
+      <w:pPr>
+        <w:pStyle w:val="HTMLPreformatted"/>
+        <w:shd w:val="clear" w:color="auto" w:fill="FFFFFF"/>
+        <w:rPr>
+          <w:rFonts w:ascii="Times New Roman" w:hAnsi="Times New Roman" w:cs="Times New Roman"/>
+          <w:sz w:val="24"/>
+          <w:szCs w:val="24"/>
+        </w:rPr>
+      </w:pPr>
+      <w:r>
+        <w:rPr>
+          <w:rFonts w:ascii="Times New Roman" w:hAnsi="Times New Roman" w:cs="Times New Roman"/>
+          <w:sz w:val="24"/>
+          <w:szCs w:val="24"/>
+        </w:rPr>
+        <w:t>Idea for dimensionality reduction:</w:t>
+      </w:r>
+    </w:p>
+    <w:p>
+      <w:pPr>
+        <w:pStyle w:val="HTMLPreformatted"/>
+        <w:shd w:val="clear" w:color="auto" w:fill="FFFFFF"/>
+        <w:rPr>
+          <w:rFonts w:ascii="Times New Roman" w:hAnsi="Times New Roman" w:cs="Times New Roman"/>
+          <w:sz w:val="24"/>
+          <w:szCs w:val="24"/>
+        </w:rPr>
+      </w:pPr>
+      <w:r>
+        <w:rPr>
+          <w:rFonts w:ascii="Times New Roman" w:hAnsi="Times New Roman" w:cs="Times New Roman"/>
+          <w:sz w:val="24"/>
+          <w:szCs w:val="24"/>
+        </w:rPr>
+        <w:t xml:space="preserve">Add to BERT a </w:t>
+      </w:r>
+      <w:proofErr w:type="gramStart"/>
+      <w:r>
+        <w:rPr>
+          <w:rFonts w:ascii="Times New Roman" w:hAnsi="Times New Roman" w:cs="Times New Roman"/>
+          <w:sz w:val="24"/>
+          <w:szCs w:val="24"/>
+        </w:rPr>
+        <w:t>last-layer</w:t>
+      </w:r>
+      <w:proofErr w:type="gramEnd"/>
+      <w:r>
+        <w:rPr>
+          <w:rFonts w:ascii="Times New Roman" w:hAnsi="Times New Roman" w:cs="Times New Roman"/>
+          <w:sz w:val="24"/>
+          <w:szCs w:val="24"/>
+        </w:rPr>
+        <w:t xml:space="preserve"> that leads from 768 dimensions to 300, and train it on a Language Model task</w:t>
+      </w:r>
+      <w:r>
+        <w:rPr>
+          <w:rFonts w:ascii="Times New Roman" w:hAnsi="Times New Roman" w:cs="Times New Roman"/>
+          <w:sz w:val="24"/>
+          <w:szCs w:val="24"/>
+        </w:rPr>
+        <w:t xml:space="preserve"> on the chosen training set. Then, to get the sentence embedding use the same approach considered previously:</w:t>
+      </w:r>
+      <w:r>
+        <w:rPr>
+          <w:rFonts w:ascii="Times New Roman" w:hAnsi="Times New Roman" w:cs="Times New Roman"/>
+          <w:sz w:val="24"/>
+          <w:szCs w:val="24"/>
+        </w:rPr>
+        <w:t xml:space="preserve"> average </w:t>
+      </w:r>
+      <w:r>
+        <w:rPr>
+          <w:rFonts w:ascii="Times New Roman" w:hAnsi="Times New Roman" w:cs="Times New Roman"/>
+          <w:sz w:val="24"/>
+          <w:szCs w:val="24"/>
+        </w:rPr>
+        <w:t xml:space="preserve">each </w:t>
+      </w:r>
+      <w:r>
+        <w:rPr>
+          <w:rFonts w:ascii="Times New Roman" w:hAnsi="Times New Roman" w:cs="Times New Roman"/>
+          <w:sz w:val="24"/>
+          <w:szCs w:val="24"/>
+        </w:rPr>
+        <w:t xml:space="preserve">token, producing one </w:t>
+      </w:r>
+      <w:r>
+        <w:rPr>
+          <w:rFonts w:ascii="Times New Roman" w:hAnsi="Times New Roman" w:cs="Times New Roman"/>
+          <w:sz w:val="24"/>
+          <w:szCs w:val="24"/>
+        </w:rPr>
+        <w:t>300</w:t>
+      </w:r>
+      <w:r>
+        <w:rPr>
+          <w:rFonts w:ascii="Times New Roman" w:hAnsi="Times New Roman" w:cs="Times New Roman"/>
+          <w:sz w:val="24"/>
+          <w:szCs w:val="24"/>
+        </w:rPr>
+        <w:t>-length vector</w:t>
+      </w:r>
+      <w:r>
+        <w:rPr>
+          <w:rFonts w:ascii="Times New Roman" w:hAnsi="Times New Roman" w:cs="Times New Roman"/>
+          <w:sz w:val="24"/>
+          <w:szCs w:val="24"/>
+        </w:rPr>
+        <w:t>.</w:t>
+      </w:r>
+    </w:p>
+    <w:p>
+      <w:pPr>
+        <w:pStyle w:val="HTMLPreformatted"/>
+        <w:shd w:val="clear" w:color="auto" w:fill="FFFFFF"/>
+        <w:rPr>
+          <w:rFonts w:ascii="Times New Roman" w:hAnsi="Times New Roman" w:cs="Times New Roman"/>
+          <w:sz w:val="24"/>
+          <w:szCs w:val="24"/>
+        </w:rPr>
+      </w:pPr>
+    </w:p>
+    <w:p>
+      <w:pPr>
+        <w:pStyle w:val="HTMLPreformatted"/>
+        <w:shd w:val="clear" w:color="auto" w:fill="FFFFFF"/>
+        <w:rPr>
+          <w:rFonts w:ascii="Times New Roman" w:hAnsi="Times New Roman" w:cs="Times New Roman"/>
+          <w:sz w:val="24"/>
+          <w:szCs w:val="24"/>
+        </w:rPr>
+      </w:pPr>
+    </w:p>
+    <w:p>
+      <w:pPr>
+        <w:pStyle w:val="HTMLPreformatted"/>
+        <w:shd w:val="clear" w:color="auto" w:fill="FFFFFF"/>
+        <w:rPr>
+          <w:rFonts w:ascii="Times New Roman" w:hAnsi="Times New Roman" w:cs="Times New Roman"/>
+          <w:sz w:val="24"/>
+          <w:szCs w:val="24"/>
+        </w:rPr>
+      </w:pPr>
+    </w:p>
+    <w:p>
+      <w:pPr>
+        <w:pStyle w:val="HTMLPreformatted"/>
+        <w:shd w:val="clear" w:color="auto" w:fill="FFFFFF"/>
+        <w:rPr>
+          <w:rFonts w:ascii="Times New Roman" w:hAnsi="Times New Roman" w:cs="Times New Roman"/>
+          <w:sz w:val="24"/>
+          <w:szCs w:val="24"/>
+        </w:rPr>
+      </w:pPr>
+    </w:p>
+    <w:p>
+      <w:pPr>
+        <w:pStyle w:val="HTMLPreformatted"/>
+        <w:shd w:val="clear" w:color="auto" w:fill="FFFFFF"/>
+        <w:rPr>
+          <w:rFonts w:ascii="Times New Roman" w:hAnsi="Times New Roman" w:cs="Times New Roman"/>
+          <w:sz w:val="24"/>
+          <w:szCs w:val="24"/>
+        </w:rPr>
+      </w:pPr>
+    </w:p>
+    <w:p>
+      <w:pPr>
+        <w:pStyle w:val="HTMLPreformatted"/>
+        <w:shd w:val="clear" w:color="auto" w:fill="FFFFFF"/>
+        <w:rPr>
+          <w:rFonts w:ascii="Times New Roman" w:hAnsi="Times New Roman" w:cs="Times New Roman"/>
+          <w:sz w:val="24"/>
+          <w:szCs w:val="24"/>
+        </w:rPr>
+      </w:pPr>
+    </w:p>
+    <w:p>
+      <w:pPr>
+        <w:pStyle w:val="HTMLPreformatted"/>
+        <w:shd w:val="clear" w:color="auto" w:fill="FFFFFF"/>
+        <w:rPr>
+          <w:rFonts w:ascii="Times New Roman" w:hAnsi="Times New Roman" w:cs="Times New Roman"/>
+          <w:sz w:val="24"/>
+          <w:szCs w:val="24"/>
+        </w:rPr>
+      </w:pPr>
+      <w:bookmarkStart w:id="8" w:name="_GoBack"/>
+      <w:bookmarkEnd w:id="8"/>
     </w:p>
     <w:p>
       <w:pPr>

</xml_diff>

<commit_message>
=Currently attempting to implement DistilBERT + linear layer and train it on a LM that masks only the last token
Former-commit-id: 1cf30ebb8e6fc6f94c9e8ea1afbdc22205dd1039
Former-commit-id: d1e7be401140ac461f18b66af0b35e6d03c82af9
</commit_message>
<xml_diff>
--- a/Media/Task1_DeveloperDiary.docx
+++ b/Media/Task1_DeveloperDiary.docx
@@ -15308,6 +15308,50 @@
     </w:p>
     <w:p>
       <w:pPr>
+        <w:pStyle w:val="HTMLPreformatted"/>
+        <w:shd w:val="clear" w:color="auto" w:fill="FFFFFF"/>
+        <w:rPr>
+          <w:rFonts w:ascii="Times New Roman" w:hAnsi="Times New Roman" w:cs="Times New Roman"/>
+          <w:sz w:val="24"/>
+          <w:szCs w:val="24"/>
+        </w:rPr>
+      </w:pPr>
+    </w:p>
+    <w:p>
+      <w:pPr>
+        <w:pStyle w:val="HTMLPreformatted"/>
+        <w:shd w:val="clear" w:color="auto" w:fill="FFFFFF"/>
+        <w:rPr>
+          <w:rFonts w:ascii="Times New Roman" w:hAnsi="Times New Roman" w:cs="Times New Roman"/>
+          <w:sz w:val="24"/>
+          <w:szCs w:val="24"/>
+        </w:rPr>
+      </w:pPr>
+    </w:p>
+    <w:p>
+      <w:pPr>
+        <w:pStyle w:val="HTMLPreformatted"/>
+        <w:shd w:val="clear" w:color="auto" w:fill="FFFFFF"/>
+        <w:rPr>
+          <w:rFonts w:ascii="Times New Roman" w:hAnsi="Times New Roman" w:cs="Times New Roman"/>
+          <w:sz w:val="24"/>
+          <w:szCs w:val="24"/>
+        </w:rPr>
+      </w:pPr>
+    </w:p>
+    <w:p>
+      <w:pPr>
+        <w:pStyle w:val="HTMLPreformatted"/>
+        <w:shd w:val="clear" w:color="auto" w:fill="FFFFFF"/>
+        <w:rPr>
+          <w:rFonts w:ascii="Times New Roman" w:hAnsi="Times New Roman" w:cs="Times New Roman"/>
+          <w:sz w:val="24"/>
+          <w:szCs w:val="24"/>
+        </w:rPr>
+      </w:pPr>
+    </w:p>
+    <w:p>
+      <w:pPr>
         <w:pStyle w:val="Heading3"/>
       </w:pPr>
       <w:r>
@@ -15502,6 +15546,17 @@
           <w:szCs w:val="24"/>
         </w:rPr>
       </w:pPr>
+    </w:p>
+    <w:p>
+      <w:pPr>
+        <w:pStyle w:val="HTMLPreformatted"/>
+        <w:shd w:val="clear" w:color="auto" w:fill="FFFFFF"/>
+        <w:rPr>
+          <w:rFonts w:ascii="Times New Roman" w:hAnsi="Times New Roman" w:cs="Times New Roman"/>
+          <w:sz w:val="24"/>
+          <w:szCs w:val="24"/>
+        </w:rPr>
+      </w:pPr>
       <w:r>
         <w:rPr>
           <w:rFonts w:ascii="Times New Roman" w:hAnsi="Times New Roman" w:cs="Times New Roman"/>
@@ -15614,72 +15669,282 @@
           <w:szCs w:val="24"/>
         </w:rPr>
       </w:pPr>
-    </w:p>
-    <w:p>
-      <w:pPr>
-        <w:pStyle w:val="HTMLPreformatted"/>
-        <w:shd w:val="clear" w:color="auto" w:fill="FFFFFF"/>
-        <w:rPr>
-          <w:rFonts w:ascii="Times New Roman" w:hAnsi="Times New Roman" w:cs="Times New Roman"/>
-          <w:sz w:val="24"/>
-          <w:szCs w:val="24"/>
-        </w:rPr>
-      </w:pPr>
-    </w:p>
-    <w:p>
-      <w:pPr>
-        <w:pStyle w:val="HTMLPreformatted"/>
-        <w:shd w:val="clear" w:color="auto" w:fill="FFFFFF"/>
-        <w:rPr>
-          <w:rFonts w:ascii="Times New Roman" w:hAnsi="Times New Roman" w:cs="Times New Roman"/>
-          <w:sz w:val="24"/>
-          <w:szCs w:val="24"/>
-        </w:rPr>
-      </w:pPr>
-    </w:p>
-    <w:p>
-      <w:pPr>
-        <w:pStyle w:val="HTMLPreformatted"/>
-        <w:shd w:val="clear" w:color="auto" w:fill="FFFFFF"/>
-        <w:rPr>
-          <w:rFonts w:ascii="Times New Roman" w:hAnsi="Times New Roman" w:cs="Times New Roman"/>
-          <w:sz w:val="24"/>
-          <w:szCs w:val="24"/>
-        </w:rPr>
-      </w:pPr>
-    </w:p>
-    <w:p>
-      <w:pPr>
-        <w:pStyle w:val="HTMLPreformatted"/>
-        <w:shd w:val="clear" w:color="auto" w:fill="FFFFFF"/>
-        <w:rPr>
-          <w:rFonts w:ascii="Times New Roman" w:hAnsi="Times New Roman" w:cs="Times New Roman"/>
-          <w:sz w:val="24"/>
-          <w:szCs w:val="24"/>
-        </w:rPr>
-      </w:pPr>
-    </w:p>
-    <w:p>
-      <w:pPr>
-        <w:pStyle w:val="HTMLPreformatted"/>
-        <w:shd w:val="clear" w:color="auto" w:fill="FFFFFF"/>
-        <w:rPr>
-          <w:rFonts w:ascii="Times New Roman" w:hAnsi="Times New Roman" w:cs="Times New Roman"/>
-          <w:sz w:val="24"/>
-          <w:szCs w:val="24"/>
-        </w:rPr>
-      </w:pPr>
-    </w:p>
-    <w:p>
-      <w:pPr>
-        <w:pStyle w:val="HTMLPreformatted"/>
-        <w:shd w:val="clear" w:color="auto" w:fill="FFFFFF"/>
-        <w:rPr>
-          <w:rFonts w:ascii="Times New Roman" w:hAnsi="Times New Roman" w:cs="Times New Roman"/>
-          <w:sz w:val="24"/>
-          <w:szCs w:val="24"/>
-        </w:rPr>
-      </w:pPr>
+      <w:r>
+        <w:rPr>
+          <w:rFonts w:ascii="Times New Roman" w:hAnsi="Times New Roman" w:cs="Times New Roman"/>
+          <w:sz w:val="24"/>
+          <w:szCs w:val="24"/>
+        </w:rPr>
+        <w:lastRenderedPageBreak/>
+        <w:t>I can either:</w:t>
+      </w:r>
+    </w:p>
+    <w:p>
+      <w:pPr>
+        <w:pStyle w:val="HTMLPreformatted"/>
+        <w:numPr>
+          <w:ilvl w:val="0"/>
+          <w:numId w:val="10"/>
+        </w:numPr>
+        <w:shd w:val="clear" w:color="auto" w:fill="FFFFFF"/>
+        <w:rPr>
+          <w:rFonts w:ascii="Times New Roman" w:hAnsi="Times New Roman" w:cs="Times New Roman"/>
+          <w:sz w:val="24"/>
+          <w:szCs w:val="24"/>
+        </w:rPr>
+      </w:pPr>
+      <w:r>
+        <w:rPr>
+          <w:rFonts w:ascii="Times New Roman" w:hAnsi="Times New Roman" w:cs="Times New Roman"/>
+          <w:sz w:val="24"/>
+          <w:szCs w:val="24"/>
+        </w:rPr>
+        <w:t xml:space="preserve">add a last linear layer, and fine-tune the whole BERT or </w:t>
+      </w:r>
+      <w:proofErr w:type="spellStart"/>
+      <w:r>
+        <w:rPr>
+          <w:rFonts w:ascii="Times New Roman" w:hAnsi="Times New Roman" w:cs="Times New Roman"/>
+          <w:sz w:val="24"/>
+          <w:szCs w:val="24"/>
+        </w:rPr>
+        <w:t>DistilBERT</w:t>
+      </w:r>
+      <w:proofErr w:type="spellEnd"/>
+      <w:r>
+        <w:rPr>
+          <w:rFonts w:ascii="Times New Roman" w:hAnsi="Times New Roman" w:cs="Times New Roman"/>
+          <w:sz w:val="24"/>
+          <w:szCs w:val="24"/>
+        </w:rPr>
+        <w:t xml:space="preserve"> architecture on a Language Model</w:t>
+      </w:r>
+    </w:p>
+    <w:p>
+      <w:pPr>
+        <w:pStyle w:val="HTMLPreformatted"/>
+        <w:numPr>
+          <w:ilvl w:val="0"/>
+          <w:numId w:val="10"/>
+        </w:numPr>
+        <w:shd w:val="clear" w:color="auto" w:fill="FFFFFF"/>
+        <w:rPr>
+          <w:rFonts w:ascii="Times New Roman" w:hAnsi="Times New Roman" w:cs="Times New Roman"/>
+          <w:sz w:val="24"/>
+          <w:szCs w:val="24"/>
+        </w:rPr>
+      </w:pPr>
+      <w:r>
+        <w:rPr>
+          <w:rFonts w:ascii="Times New Roman" w:hAnsi="Times New Roman" w:cs="Times New Roman"/>
+          <w:sz w:val="24"/>
+          <w:szCs w:val="24"/>
+        </w:rPr>
+        <w:t xml:space="preserve">or: get the pretrained 768-embedding of the definition/example, and </w:t>
+      </w:r>
+      <w:r>
+        <w:rPr>
+          <w:rFonts w:ascii="Times New Roman" w:hAnsi="Times New Roman" w:cs="Times New Roman"/>
+          <w:sz w:val="24"/>
+          <w:szCs w:val="24"/>
+        </w:rPr>
+        <w:t xml:space="preserve">just train the last additional layer (simpler, but less accurate. So much that I should consider the previous alternative with </w:t>
+      </w:r>
+      <w:proofErr w:type="spellStart"/>
+      <w:r>
+        <w:rPr>
+          <w:rFonts w:ascii="Times New Roman" w:hAnsi="Times New Roman" w:cs="Times New Roman"/>
+          <w:sz w:val="24"/>
+          <w:szCs w:val="24"/>
+        </w:rPr>
+        <w:t>DistilBERT</w:t>
+      </w:r>
+      <w:proofErr w:type="spellEnd"/>
+      <w:r>
+        <w:rPr>
+          <w:rFonts w:ascii="Times New Roman" w:hAnsi="Times New Roman" w:cs="Times New Roman"/>
+          <w:sz w:val="24"/>
+          <w:szCs w:val="24"/>
+        </w:rPr>
+        <w:t>)</w:t>
+      </w:r>
+    </w:p>
+    <w:p>
+      <w:pPr>
+        <w:pStyle w:val="HTMLPreformatted"/>
+        <w:shd w:val="clear" w:color="auto" w:fill="FFFFFF"/>
+        <w:rPr>
+          <w:rFonts w:ascii="Times New Roman" w:hAnsi="Times New Roman" w:cs="Times New Roman"/>
+          <w:sz w:val="24"/>
+          <w:szCs w:val="24"/>
+        </w:rPr>
+      </w:pPr>
+    </w:p>
+    <w:p>
+      <w:pPr>
+        <w:pStyle w:val="HTMLPreformatted"/>
+        <w:shd w:val="clear" w:color="auto" w:fill="FFFFFF"/>
+        <w:rPr>
+          <w:rFonts w:ascii="Times New Roman" w:hAnsi="Times New Roman" w:cs="Times New Roman"/>
+          <w:sz w:val="24"/>
+          <w:szCs w:val="24"/>
+        </w:rPr>
+      </w:pPr>
+    </w:p>
+    <w:p>
+      <w:pPr>
+        <w:pStyle w:val="HTMLPreformatted"/>
+        <w:shd w:val="clear" w:color="auto" w:fill="FFFFFF"/>
+        <w:rPr>
+          <w:rFonts w:ascii="Times New Roman" w:hAnsi="Times New Roman" w:cs="Times New Roman"/>
+          <w:sz w:val="24"/>
+          <w:szCs w:val="24"/>
+        </w:rPr>
+      </w:pPr>
+    </w:p>
+    <w:p>
+      <w:pPr>
+        <w:pStyle w:val="HTMLPreformatted"/>
+        <w:shd w:val="clear" w:color="auto" w:fill="FFFFFF"/>
+        <w:rPr>
+          <w:rFonts w:ascii="Times New Roman" w:hAnsi="Times New Roman" w:cs="Times New Roman"/>
+          <w:sz w:val="24"/>
+          <w:szCs w:val="24"/>
+        </w:rPr>
+      </w:pPr>
+    </w:p>
+    <w:p>
+      <w:pPr>
+        <w:pStyle w:val="HTMLPreformatted"/>
+        <w:shd w:val="clear" w:color="auto" w:fill="FFFFFF"/>
+        <w:rPr>
+          <w:rFonts w:ascii="Times New Roman" w:hAnsi="Times New Roman" w:cs="Times New Roman"/>
+          <w:sz w:val="24"/>
+          <w:szCs w:val="24"/>
+        </w:rPr>
+      </w:pPr>
+      <w:r>
+        <w:rPr>
+          <w:rFonts w:ascii="Times New Roman" w:hAnsi="Times New Roman" w:cs="Times New Roman"/>
+          <w:sz w:val="24"/>
+          <w:szCs w:val="24"/>
+        </w:rPr>
+        <w:t xml:space="preserve">{Emerging issue: in </w:t>
+      </w:r>
+      <w:proofErr w:type="spellStart"/>
+      <w:r>
+        <w:rPr>
+          <w:rFonts w:ascii="Menlo" w:hAnsi="Menlo" w:cs="Menlo"/>
+          <w:sz w:val="18"/>
+          <w:szCs w:val="18"/>
+        </w:rPr>
+        <w:t>assign_senses_to_</w:t>
+      </w:r>
+      <w:proofErr w:type="gramStart"/>
+      <w:r>
+        <w:rPr>
+          <w:rFonts w:ascii="Menlo" w:hAnsi="Menlo" w:cs="Menlo"/>
+          <w:sz w:val="18"/>
+          <w:szCs w:val="18"/>
+        </w:rPr>
+        <w:t>word</w:t>
+      </w:r>
+      <w:proofErr w:type="spellEnd"/>
+      <w:r>
+        <w:rPr>
+          <w:rFonts w:ascii="Menlo" w:hAnsi="Menlo" w:cs="Menlo"/>
+          <w:sz w:val="18"/>
+          <w:szCs w:val="18"/>
+        </w:rPr>
+        <w:t>(</w:t>
+      </w:r>
+      <w:proofErr w:type="gramEnd"/>
+      <w:r>
+        <w:rPr>
+          <w:rFonts w:ascii="Menlo" w:hAnsi="Menlo" w:cs="Menlo"/>
+          <w:sz w:val="18"/>
+          <w:szCs w:val="18"/>
+        </w:rPr>
+        <w:t xml:space="preserve">word, </w:t>
+      </w:r>
+      <w:proofErr w:type="spellStart"/>
+      <w:r>
+        <w:rPr>
+          <w:rFonts w:ascii="Menlo" w:hAnsi="Menlo" w:cs="Menlo"/>
+          <w:sz w:val="18"/>
+          <w:szCs w:val="18"/>
+        </w:rPr>
+        <w:t>input_dbs</w:t>
+      </w:r>
+      <w:proofErr w:type="spellEnd"/>
+      <w:r>
+        <w:rPr>
+          <w:rFonts w:ascii="Menlo" w:hAnsi="Menlo" w:cs="Menlo"/>
+          <w:sz w:val="18"/>
+          <w:szCs w:val="18"/>
+        </w:rPr>
+        <w:t xml:space="preserve">, </w:t>
+      </w:r>
+      <w:proofErr w:type="spellStart"/>
+      <w:r>
+        <w:rPr>
+          <w:rFonts w:ascii="Menlo" w:hAnsi="Menlo" w:cs="Menlo"/>
+          <w:sz w:val="18"/>
+          <w:szCs w:val="18"/>
+        </w:rPr>
+        <w:t>output_dbs</w:t>
+      </w:r>
+      <w:proofErr w:type="spellEnd"/>
+      <w:r>
+        <w:rPr>
+          <w:rFonts w:ascii="Menlo" w:hAnsi="Menlo" w:cs="Menlo"/>
+          <w:sz w:val="18"/>
+          <w:szCs w:val="18"/>
+        </w:rPr>
+        <w:t>)</w:t>
+      </w:r>
+      <w:r>
+        <w:rPr>
+          <w:rFonts w:ascii="Times New Roman" w:hAnsi="Times New Roman" w:cs="Times New Roman"/>
+          <w:sz w:val="24"/>
+          <w:szCs w:val="24"/>
+        </w:rPr>
+        <w:t xml:space="preserve">, there is a </w:t>
+      </w:r>
+      <w:proofErr w:type="spellStart"/>
+      <w:r>
+        <w:rPr>
+          <w:rFonts w:ascii="Menlo" w:hAnsi="Menlo" w:cs="Menlo"/>
+          <w:sz w:val="18"/>
+          <w:szCs w:val="18"/>
+        </w:rPr>
+        <w:t>KeyError</w:t>
+      </w:r>
+      <w:proofErr w:type="spellEnd"/>
+      <w:r>
+        <w:rPr>
+          <w:rFonts w:ascii="Menlo" w:hAnsi="Menlo" w:cs="Menlo"/>
+          <w:sz w:val="18"/>
+          <w:szCs w:val="18"/>
+        </w:rPr>
+        <w:t>: 'No object named antonyms in the file'</w:t>
+      </w:r>
+      <w:r>
+        <w:rPr>
+          <w:rFonts w:ascii="Menlo" w:hAnsi="Menlo" w:cs="Menlo"/>
+          <w:sz w:val="18"/>
+          <w:szCs w:val="18"/>
+        </w:rPr>
+        <w:t xml:space="preserve"> </w:t>
+      </w:r>
+      <w:r>
+        <w:rPr>
+          <w:rFonts w:ascii="Times New Roman" w:hAnsi="Times New Roman" w:cs="Times New Roman"/>
+          <w:sz w:val="24"/>
+          <w:szCs w:val="24"/>
+        </w:rPr>
+        <w:t>if the word had no antonyms…}</w:t>
+      </w:r>
       <w:bookmarkStart w:id="8" w:name="_GoBack"/>
       <w:bookmarkEnd w:id="8"/>
     </w:p>

</xml_diff>

<commit_message>
=The Finetune-DistilBERT instrument on LM to go 768 > 300 should be functioning. Must explore, verify & debug...
Former-commit-id: 3c8fab9623837eb8d01fea415c25cc591ff6df54
Former-commit-id: b047925cc1446822eb87c36f5d786938368ea468
</commit_message>
<xml_diff>
--- a/Media/Task1_DeveloperDiary.docx
+++ b/Media/Task1_DeveloperDiary.docx
@@ -550,21 +550,7 @@
             <w:rStyle w:val="Hyperlink"/>
             <w:noProof/>
           </w:rPr>
-          <w:t>Step 2: Corpus-based word e</w:t>
-        </w:r>
-        <w:r>
-          <w:rPr>
-            <w:rStyle w:val="Hyperlink"/>
-            <w:noProof/>
-          </w:rPr>
-          <w:t>m</w:t>
-        </w:r>
-        <w:r>
-          <w:rPr>
-            <w:rStyle w:val="Hyperlink"/>
-            <w:noProof/>
-          </w:rPr>
-          <w:t>beddings</w:t>
+          <w:t>Step 2: Corpus-based word embeddings</w:t>
         </w:r>
         <w:r>
           <w:rPr>
@@ -15433,15 +15419,7 @@
           <w:sz w:val="24"/>
           <w:szCs w:val="24"/>
         </w:rPr>
-        <w:t>d=300</w:t>
-      </w:r>
-      <w:r>
-        <w:rPr>
-          <w:rFonts w:ascii="Times New Roman" w:hAnsi="Times New Roman" w:cs="Times New Roman"/>
-          <w:sz w:val="24"/>
-          <w:szCs w:val="24"/>
-        </w:rPr>
-        <w:t xml:space="preserve"> allows us to operate directly with the </w:t>
+        <w:t xml:space="preserve">d=300 allows us to operate directly with the </w:t>
       </w:r>
       <w:proofErr w:type="spellStart"/>
       <w:r>
@@ -15801,28 +15779,6 @@
           <w:szCs w:val="24"/>
         </w:rPr>
       </w:pPr>
-    </w:p>
-    <w:p>
-      <w:pPr>
-        <w:pStyle w:val="HTMLPreformatted"/>
-        <w:shd w:val="clear" w:color="auto" w:fill="FFFFFF"/>
-        <w:rPr>
-          <w:rFonts w:ascii="Times New Roman" w:hAnsi="Times New Roman" w:cs="Times New Roman"/>
-          <w:sz w:val="24"/>
-          <w:szCs w:val="24"/>
-        </w:rPr>
-      </w:pPr>
-    </w:p>
-    <w:p>
-      <w:pPr>
-        <w:pStyle w:val="HTMLPreformatted"/>
-        <w:shd w:val="clear" w:color="auto" w:fill="FFFFFF"/>
-        <w:rPr>
-          <w:rFonts w:ascii="Times New Roman" w:hAnsi="Times New Roman" w:cs="Times New Roman"/>
-          <w:sz w:val="24"/>
-          <w:szCs w:val="24"/>
-        </w:rPr>
-      </w:pPr>
       <w:r>
         <w:rPr>
           <w:rFonts w:ascii="Times New Roman" w:hAnsi="Times New Roman" w:cs="Times New Roman"/>
@@ -15927,26 +15883,321 @@
           <w:sz w:val="18"/>
           <w:szCs w:val="18"/>
         </w:rPr>
-        <w:t>: 'No object named antonyms in the file'</w:t>
-      </w:r>
-      <w:r>
-        <w:rPr>
-          <w:rFonts w:ascii="Menlo" w:hAnsi="Menlo" w:cs="Menlo"/>
-          <w:sz w:val="18"/>
-          <w:szCs w:val="18"/>
+        <w:t xml:space="preserve">: 'No object named antonyms in the file' </w:t>
+      </w:r>
+      <w:r>
+        <w:rPr>
+          <w:rFonts w:ascii="Times New Roman" w:hAnsi="Times New Roman" w:cs="Times New Roman"/>
+          <w:sz w:val="24"/>
+          <w:szCs w:val="24"/>
+        </w:rPr>
+        <w:t>if the word had no antonyms…}</w:t>
+      </w:r>
+    </w:p>
+    <w:p>
+      <w:pPr>
+        <w:pStyle w:val="HTMLPreformatted"/>
+        <w:shd w:val="clear" w:color="auto" w:fill="FFFFFF"/>
+        <w:rPr>
+          <w:rFonts w:ascii="Times New Roman" w:hAnsi="Times New Roman" w:cs="Times New Roman"/>
+          <w:sz w:val="24"/>
+          <w:szCs w:val="24"/>
+        </w:rPr>
+      </w:pPr>
+    </w:p>
+    <w:p>
+      <w:pPr>
+        <w:pStyle w:val="HTMLPreformatted"/>
+        <w:shd w:val="clear" w:color="auto" w:fill="FFFFFF"/>
+        <w:rPr>
+          <w:rFonts w:ascii="Times New Roman" w:hAnsi="Times New Roman" w:cs="Times New Roman"/>
+          <w:sz w:val="24"/>
+          <w:szCs w:val="24"/>
+        </w:rPr>
+      </w:pPr>
+      <w:r>
+        <w:rPr>
+          <w:rFonts w:ascii="Times New Roman" w:hAnsi="Times New Roman" w:cs="Times New Roman"/>
+          <w:sz w:val="24"/>
+          <w:szCs w:val="24"/>
+        </w:rPr>
+        <w:t>{</w:t>
+      </w:r>
+      <w:r>
+        <w:rPr>
+          <w:rFonts w:ascii="Times New Roman" w:hAnsi="Times New Roman" w:cs="Times New Roman"/>
+          <w:sz w:val="24"/>
+          <w:szCs w:val="24"/>
+        </w:rPr>
+        <w:t xml:space="preserve">Updated Tensorflow in </w:t>
+      </w:r>
+      <w:proofErr w:type="spellStart"/>
+      <w:r>
+        <w:rPr>
+          <w:rFonts w:ascii="Times New Roman" w:hAnsi="Times New Roman" w:cs="Times New Roman"/>
+          <w:sz w:val="24"/>
+          <w:szCs w:val="24"/>
+        </w:rPr>
+        <w:t>Conda-MacOs</w:t>
+      </w:r>
+      <w:proofErr w:type="spellEnd"/>
+      <w:r>
+        <w:rPr>
+          <w:rFonts w:ascii="Times New Roman" w:hAnsi="Times New Roman" w:cs="Times New Roman"/>
+          <w:sz w:val="24"/>
+          <w:szCs w:val="24"/>
+        </w:rPr>
+        <w:t xml:space="preserve"> to 2.0.0 to use </w:t>
+      </w:r>
+      <w:proofErr w:type="spellStart"/>
+      <w:r>
+        <w:rPr>
+          <w:rFonts w:ascii="Times New Roman" w:hAnsi="Times New Roman" w:cs="Times New Roman"/>
+          <w:sz w:val="24"/>
+          <w:szCs w:val="24"/>
+        </w:rPr>
+        <w:t>Summaryriter</w:t>
+      </w:r>
+      <w:proofErr w:type="spellEnd"/>
+      <w:r>
+        <w:rPr>
+          <w:rFonts w:ascii="Times New Roman" w:hAnsi="Times New Roman" w:cs="Times New Roman"/>
+          <w:sz w:val="24"/>
+          <w:szCs w:val="24"/>
+        </w:rPr>
+        <w:t>}</w:t>
+      </w:r>
+    </w:p>
+    <w:p>
+      <w:pPr>
+        <w:pStyle w:val="HTMLPreformatted"/>
+        <w:shd w:val="clear" w:color="auto" w:fill="FFFFFF"/>
+        <w:rPr>
+          <w:rFonts w:ascii="Times New Roman" w:hAnsi="Times New Roman" w:cs="Times New Roman"/>
+          <w:sz w:val="24"/>
+          <w:szCs w:val="24"/>
+        </w:rPr>
+      </w:pPr>
+    </w:p>
+    <w:p>
+      <w:pPr>
+        <w:pStyle w:val="HTMLPreformatted"/>
+        <w:shd w:val="clear" w:color="auto" w:fill="FFFFFF"/>
+        <w:rPr>
+          <w:rFonts w:ascii="Times New Roman" w:hAnsi="Times New Roman" w:cs="Times New Roman"/>
+          <w:sz w:val="24"/>
+          <w:szCs w:val="24"/>
+        </w:rPr>
+      </w:pPr>
+      <w:r>
+        <w:rPr>
+          <w:rFonts w:ascii="Times New Roman" w:hAnsi="Times New Roman" w:cs="Times New Roman"/>
+          <w:sz w:val="24"/>
+          <w:szCs w:val="24"/>
+        </w:rPr>
+        <w:t xml:space="preserve">Currently: implementing the Finetuning of </w:t>
+      </w:r>
+      <w:proofErr w:type="spellStart"/>
+      <w:r>
+        <w:rPr>
+          <w:rFonts w:ascii="Times New Roman" w:hAnsi="Times New Roman" w:cs="Times New Roman"/>
+          <w:sz w:val="24"/>
+          <w:szCs w:val="24"/>
+        </w:rPr>
+        <w:t>DistilBERT</w:t>
+      </w:r>
+      <w:proofErr w:type="spellEnd"/>
+      <w:r>
+        <w:rPr>
+          <w:rFonts w:ascii="Times New Roman" w:hAnsi="Times New Roman" w:cs="Times New Roman"/>
+          <w:sz w:val="24"/>
+          <w:szCs w:val="24"/>
+        </w:rPr>
+        <w:t xml:space="preserve"> on a standard Language Model task (on WikiText-2)</w:t>
+      </w:r>
+    </w:p>
+    <w:p>
+      <w:pPr>
+        <w:pStyle w:val="HTMLPreformatted"/>
+        <w:shd w:val="clear" w:color="auto" w:fill="FFFFFF"/>
+        <w:rPr>
+          <w:rFonts w:ascii="Menlo" w:hAnsi="Menlo" w:cs="Menlo"/>
+          <w:sz w:val="18"/>
+          <w:szCs w:val="18"/>
+        </w:rPr>
+      </w:pPr>
+      <w:proofErr w:type="spellStart"/>
+      <w:r>
+        <w:rPr>
+          <w:rFonts w:ascii="Menlo" w:hAnsi="Menlo" w:cs="Menlo"/>
+          <w:sz w:val="18"/>
+          <w:szCs w:val="18"/>
+        </w:rPr>
+        <w:t>RuntimeError</w:t>
+      </w:r>
+      <w:proofErr w:type="spellEnd"/>
+      <w:r>
+        <w:rPr>
+          <w:rFonts w:ascii="Menlo" w:hAnsi="Menlo" w:cs="Menlo"/>
+          <w:sz w:val="18"/>
+          <w:szCs w:val="18"/>
+        </w:rPr>
+        <w:t>: index out of range: Tried to access index 512 out of table with 511 rows</w:t>
+      </w:r>
+    </w:p>
+    <w:p>
+      <w:pPr>
+        <w:pStyle w:val="HTMLPreformatted"/>
+        <w:shd w:val="clear" w:color="auto" w:fill="FFFFFF"/>
+        <w:rPr>
+          <w:rFonts w:ascii="Menlo" w:hAnsi="Menlo" w:cs="Menlo"/>
+          <w:color w:val="000000"/>
+          <w:sz w:val="18"/>
+          <w:szCs w:val="18"/>
+        </w:rPr>
+      </w:pPr>
+      <w:r>
+        <w:rPr>
+          <w:rFonts w:ascii="Times New Roman" w:hAnsi="Times New Roman" w:cs="Times New Roman"/>
+          <w:sz w:val="24"/>
+          <w:szCs w:val="24"/>
+        </w:rPr>
+        <w:t xml:space="preserve">while training, at </w:t>
+      </w:r>
+      <w:r>
+        <w:rPr>
+          <w:rFonts w:ascii="Menlo" w:hAnsi="Menlo" w:cs="Menlo"/>
+          <w:color w:val="000000"/>
+          <w:sz w:val="18"/>
+          <w:szCs w:val="18"/>
+        </w:rPr>
+        <w:t xml:space="preserve">outputs = </w:t>
+      </w:r>
+      <w:proofErr w:type="gramStart"/>
+      <w:r>
+        <w:rPr>
+          <w:rFonts w:ascii="Menlo" w:hAnsi="Menlo" w:cs="Menlo"/>
+          <w:color w:val="000000"/>
+          <w:sz w:val="18"/>
+          <w:szCs w:val="18"/>
+        </w:rPr>
+        <w:t>model(</w:t>
+      </w:r>
+      <w:proofErr w:type="gramEnd"/>
+      <w:r>
+        <w:rPr>
+          <w:rFonts w:ascii="Menlo" w:hAnsi="Menlo" w:cs="Menlo"/>
+          <w:color w:val="000000"/>
+          <w:sz w:val="18"/>
+          <w:szCs w:val="18"/>
+        </w:rPr>
+        <w:t>inputs, labels)</w:t>
+      </w:r>
+    </w:p>
+    <w:p>
+      <w:pPr>
+        <w:pStyle w:val="HTMLPreformatted"/>
+        <w:shd w:val="clear" w:color="auto" w:fill="FFFFFF"/>
+        <w:rPr>
+          <w:rFonts w:ascii="Menlo" w:hAnsi="Menlo" w:cs="Menlo"/>
+          <w:color w:val="000000"/>
+          <w:sz w:val="18"/>
+          <w:szCs w:val="18"/>
+        </w:rPr>
+      </w:pPr>
+      <w:r>
+        <w:rPr>
+          <w:rFonts w:ascii="Menlo" w:hAnsi="Menlo" w:cs="Menlo"/>
+          <w:color w:val="000000"/>
+          <w:sz w:val="18"/>
+          <w:szCs w:val="18"/>
+        </w:rPr>
+        <w:t>&gt;</w:t>
+      </w:r>
+    </w:p>
+    <w:p>
+      <w:pPr>
+        <w:pStyle w:val="HTMLPreformatted"/>
+        <w:shd w:val="clear" w:color="auto" w:fill="FFFFFF"/>
+        <w:rPr>
+          <w:rFonts w:ascii="Times New Roman" w:hAnsi="Times New Roman" w:cs="Times New Roman"/>
+          <w:sz w:val="24"/>
+          <w:szCs w:val="24"/>
+        </w:rPr>
+      </w:pPr>
+      <w:r>
+        <w:rPr>
+          <w:rFonts w:ascii="Times New Roman" w:hAnsi="Times New Roman" w:cs="Times New Roman"/>
+          <w:sz w:val="24"/>
+          <w:szCs w:val="24"/>
+        </w:rPr>
+        <w:t xml:space="preserve">In </w:t>
+      </w:r>
+      <w:proofErr w:type="spellStart"/>
+      <w:r>
+        <w:rPr>
+          <w:rFonts w:ascii="Times New Roman" w:hAnsi="Times New Roman" w:cs="Times New Roman"/>
+          <w:sz w:val="24"/>
+          <w:szCs w:val="24"/>
+        </w:rPr>
+        <w:t>TextDataset</w:t>
+      </w:r>
+      <w:proofErr w:type="spellEnd"/>
+      <w:r>
+        <w:rPr>
+          <w:rFonts w:ascii="Times New Roman" w:hAnsi="Times New Roman" w:cs="Times New Roman"/>
+          <w:sz w:val="24"/>
+          <w:szCs w:val="24"/>
         </w:rPr>
         <w:t xml:space="preserve"> </w:t>
-      </w:r>
-      <w:r>
-        <w:rPr>
-          <w:rFonts w:ascii="Times New Roman" w:hAnsi="Times New Roman" w:cs="Times New Roman"/>
-          <w:sz w:val="24"/>
-          <w:szCs w:val="24"/>
-        </w:rPr>
-        <w:t>if the word had no antonyms…}</w:t>
       </w:r>
       <w:bookmarkStart w:id="8" w:name="_GoBack"/>
       <w:bookmarkEnd w:id="8"/>
+      <w:proofErr w:type="spellStart"/>
+      <w:r>
+        <w:rPr>
+          <w:rFonts w:ascii="Times New Roman" w:hAnsi="Times New Roman" w:cs="Times New Roman"/>
+          <w:sz w:val="24"/>
+          <w:szCs w:val="24"/>
+        </w:rPr>
+        <w:t>block_size</w:t>
+      </w:r>
+      <w:proofErr w:type="spellEnd"/>
+      <w:r>
+        <w:rPr>
+          <w:rFonts w:ascii="Times New Roman" w:hAnsi="Times New Roman" w:cs="Times New Roman"/>
+          <w:sz w:val="24"/>
+          <w:szCs w:val="24"/>
+        </w:rPr>
+        <w:t xml:space="preserve"> </w:t>
+      </w:r>
+      <w:r>
+        <w:rPr>
+          <w:rFonts w:ascii="Times New Roman" w:hAnsi="Times New Roman" w:cs="Times New Roman"/>
+          <w:sz w:val="24"/>
+          <w:szCs w:val="24"/>
+        </w:rPr>
+        <w:t>must be</w:t>
+      </w:r>
+      <w:r>
+        <w:rPr>
+          <w:rFonts w:ascii="Times New Roman" w:hAnsi="Times New Roman" w:cs="Times New Roman"/>
+          <w:sz w:val="24"/>
+          <w:szCs w:val="24"/>
+        </w:rPr>
+        <w:t xml:space="preserve"> 510 not 512, because this is *before* adding [CLS] and [SEP], we would end up out of bounds at 514</w:t>
+      </w:r>
+    </w:p>
+    <w:p>
+      <w:pPr>
+        <w:pStyle w:val="HTMLPreformatted"/>
+        <w:shd w:val="clear" w:color="auto" w:fill="FFFFFF"/>
+        <w:rPr>
+          <w:rFonts w:ascii="Times New Roman" w:hAnsi="Times New Roman" w:cs="Times New Roman"/>
+          <w:sz w:val="24"/>
+          <w:szCs w:val="24"/>
+        </w:rPr>
+      </w:pPr>
     </w:p>
     <w:p>
       <w:pPr>

</xml_diff>

<commit_message>
=Trying to add a layer to distilBERT...
Former-commit-id: ab7e33733d79b708f3797ea827ad188ae313c35e
Former-commit-id: 3f532f5722c15df52cd51c9e6a20ad03f1caeb85
</commit_message>
<xml_diff>
--- a/Media/Task1_DeveloperDiary.docx
+++ b/Media/Task1_DeveloperDiary.docx
@@ -28,7 +28,7 @@
       <w:r>
         <w:fldChar w:fldCharType="separate"/>
       </w:r>
-      <w:hyperlink w:anchor="_Toc23242114" w:history="1">
+      <w:hyperlink w:anchor="_Toc23928834" w:history="1">
         <w:r>
           <w:rPr>
             <w:rStyle w:val="Hyperlink"/>
@@ -55,7 +55,7 @@
             <w:noProof/>
             <w:webHidden/>
           </w:rPr>
-          <w:instrText xml:space="preserve"> PAGEREF _Toc23242114 \h </w:instrText>
+          <w:instrText xml:space="preserve"> PAGEREF _Toc23928834 \h </w:instrText>
         </w:r>
         <w:r>
           <w:rPr>
@@ -103,7 +103,7 @@
           <w:lang w:eastAsia="en-GB"/>
         </w:rPr>
       </w:pPr>
-      <w:hyperlink w:anchor="_Toc23242115" w:history="1">
+      <w:hyperlink w:anchor="_Toc23928835" w:history="1">
         <w:r>
           <w:rPr>
             <w:rStyle w:val="Hyperlink"/>
@@ -130,7 +130,7 @@
             <w:noProof/>
             <w:webHidden/>
           </w:rPr>
-          <w:instrText xml:space="preserve"> PAGEREF _Toc23242115 \h </w:instrText>
+          <w:instrText xml:space="preserve"> PAGEREF _Toc23928835 \h </w:instrText>
         </w:r>
         <w:r>
           <w:rPr>
@@ -176,7 +176,7 @@
           <w:lang w:eastAsia="en-GB"/>
         </w:rPr>
       </w:pPr>
-      <w:hyperlink w:anchor="_Toc23242116" w:history="1">
+      <w:hyperlink w:anchor="_Toc23928836" w:history="1">
         <w:r>
           <w:rPr>
             <w:rStyle w:val="Hyperlink"/>
@@ -203,7 +203,7 @@
             <w:noProof/>
             <w:webHidden/>
           </w:rPr>
-          <w:instrText xml:space="preserve"> PAGEREF _Toc23242116 \h </w:instrText>
+          <w:instrText xml:space="preserve"> PAGEREF _Toc23928836 \h </w:instrText>
         </w:r>
         <w:r>
           <w:rPr>
@@ -249,7 +249,7 @@
           <w:lang w:eastAsia="en-GB"/>
         </w:rPr>
       </w:pPr>
-      <w:hyperlink w:anchor="_Toc23242117" w:history="1">
+      <w:hyperlink w:anchor="_Toc23928837" w:history="1">
         <w:r>
           <w:rPr>
             <w:rStyle w:val="Hyperlink"/>
@@ -276,7 +276,7 @@
             <w:noProof/>
             <w:webHidden/>
           </w:rPr>
-          <w:instrText xml:space="preserve"> PAGEREF _Toc23242117 \h </w:instrText>
+          <w:instrText xml:space="preserve"> PAGEREF _Toc23928837 \h </w:instrText>
         </w:r>
         <w:r>
           <w:rPr>
@@ -323,7 +323,7 @@
           <w:lang w:eastAsia="en-GB"/>
         </w:rPr>
       </w:pPr>
-      <w:hyperlink w:anchor="_Toc23242118" w:history="1">
+      <w:hyperlink w:anchor="_Toc23928838" w:history="1">
         <w:r>
           <w:rPr>
             <w:rStyle w:val="Hyperlink"/>
@@ -350,7 +350,7 @@
             <w:noProof/>
             <w:webHidden/>
           </w:rPr>
-          <w:instrText xml:space="preserve"> PAGEREF _Toc23242118 \h </w:instrText>
+          <w:instrText xml:space="preserve"> PAGEREF _Toc23928838 \h </w:instrText>
         </w:r>
         <w:r>
           <w:rPr>
@@ -397,7 +397,7 @@
           <w:lang w:eastAsia="en-GB"/>
         </w:rPr>
       </w:pPr>
-      <w:hyperlink w:anchor="_Toc23242119" w:history="1">
+      <w:hyperlink w:anchor="_Toc23928839" w:history="1">
         <w:r>
           <w:rPr>
             <w:rStyle w:val="Hyperlink"/>
@@ -424,7 +424,7 @@
             <w:noProof/>
             <w:webHidden/>
           </w:rPr>
-          <w:instrText xml:space="preserve"> PAGEREF _Toc23242119 \h </w:instrText>
+          <w:instrText xml:space="preserve"> PAGEREF _Toc23928839 \h </w:instrText>
         </w:r>
         <w:r>
           <w:rPr>
@@ -471,7 +471,7 @@
           <w:lang w:eastAsia="en-GB"/>
         </w:rPr>
       </w:pPr>
-      <w:hyperlink w:anchor="_Toc23242120" w:history="1">
+      <w:hyperlink w:anchor="_Toc23928840" w:history="1">
         <w:r>
           <w:rPr>
             <w:rStyle w:val="Hyperlink"/>
@@ -498,7 +498,7 @@
             <w:noProof/>
             <w:webHidden/>
           </w:rPr>
-          <w:instrText xml:space="preserve"> PAGEREF _Toc23242120 \h </w:instrText>
+          <w:instrText xml:space="preserve"> PAGEREF _Toc23928840 \h </w:instrText>
         </w:r>
         <w:r>
           <w:rPr>
@@ -544,7 +544,7 @@
           <w:lang w:eastAsia="en-GB"/>
         </w:rPr>
       </w:pPr>
-      <w:hyperlink w:anchor="_Toc23242121" w:history="1">
+      <w:hyperlink w:anchor="_Toc23928841" w:history="1">
         <w:r>
           <w:rPr>
             <w:rStyle w:val="Hyperlink"/>
@@ -571,7 +571,7 @@
             <w:noProof/>
             <w:webHidden/>
           </w:rPr>
-          <w:instrText xml:space="preserve"> PAGEREF _Toc23242121 \h </w:instrText>
+          <w:instrText xml:space="preserve"> PAGEREF _Toc23928841 \h </w:instrText>
         </w:r>
         <w:r>
           <w:rPr>
@@ -603,6 +603,241 @@
       </w:hyperlink>
     </w:p>
     <w:p>
+      <w:pPr>
+        <w:pStyle w:val="TOC3"/>
+        <w:tabs>
+          <w:tab w:val="right" w:leader="dot" w:pos="9010"/>
+        </w:tabs>
+        <w:rPr>
+          <w:rFonts w:eastAsiaTheme="minorEastAsia" w:cstheme="minorBidi"/>
+          <w:i w:val="0"/>
+          <w:iCs w:val="0"/>
+          <w:noProof/>
+          <w:sz w:val="24"/>
+          <w:szCs w:val="24"/>
+          <w:lang w:eastAsia="en-GB"/>
+        </w:rPr>
+      </w:pPr>
+      <w:hyperlink w:anchor="_Toc23928842" w:history="1">
+        <w:r>
+          <w:rPr>
+            <w:rStyle w:val="Hyperlink"/>
+            <w:noProof/>
+          </w:rPr>
+          <w:t>Embeddings dimension</w:t>
+        </w:r>
+        <w:r>
+          <w:rPr>
+            <w:noProof/>
+            <w:webHidden/>
+          </w:rPr>
+          <w:tab/>
+        </w:r>
+        <w:r>
+          <w:rPr>
+            <w:noProof/>
+            <w:webHidden/>
+          </w:rPr>
+          <w:fldChar w:fldCharType="begin"/>
+        </w:r>
+        <w:r>
+          <w:rPr>
+            <w:noProof/>
+            <w:webHidden/>
+          </w:rPr>
+          <w:instrText xml:space="preserve"> PAGEREF _Toc23928842 \h </w:instrText>
+        </w:r>
+        <w:r>
+          <w:rPr>
+            <w:noProof/>
+            <w:webHidden/>
+          </w:rPr>
+        </w:r>
+        <w:r>
+          <w:rPr>
+            <w:noProof/>
+            <w:webHidden/>
+          </w:rPr>
+          <w:fldChar w:fldCharType="separate"/>
+        </w:r>
+        <w:r>
+          <w:rPr>
+            <w:noProof/>
+            <w:webHidden/>
+          </w:rPr>
+          <w:t>13</w:t>
+        </w:r>
+        <w:r>
+          <w:rPr>
+            <w:noProof/>
+            <w:webHidden/>
+          </w:rPr>
+          <w:fldChar w:fldCharType="end"/>
+        </w:r>
+      </w:hyperlink>
+    </w:p>
+    <w:p>
+      <w:pPr>
+        <w:pStyle w:val="TOC3"/>
+        <w:tabs>
+          <w:tab w:val="right" w:leader="dot" w:pos="9010"/>
+        </w:tabs>
+        <w:rPr>
+          <w:rFonts w:eastAsiaTheme="minorEastAsia" w:cstheme="minorBidi"/>
+          <w:i w:val="0"/>
+          <w:iCs w:val="0"/>
+          <w:noProof/>
+          <w:sz w:val="24"/>
+          <w:szCs w:val="24"/>
+          <w:lang w:eastAsia="en-GB"/>
+        </w:rPr>
+      </w:pPr>
+      <w:hyperlink w:anchor="_Toc23928843" w:history="1">
+        <w:r>
+          <w:rPr>
+            <w:rStyle w:val="Hyperlink"/>
+            <w:noProof/>
+          </w:rPr>
+          <w:t>From DistilBERT</w:t>
+        </w:r>
+        <w:r>
+          <w:rPr>
+            <w:noProof/>
+            <w:webHidden/>
+          </w:rPr>
+          <w:tab/>
+        </w:r>
+        <w:r>
+          <w:rPr>
+            <w:noProof/>
+            <w:webHidden/>
+          </w:rPr>
+          <w:fldChar w:fldCharType="begin"/>
+        </w:r>
+        <w:r>
+          <w:rPr>
+            <w:noProof/>
+            <w:webHidden/>
+          </w:rPr>
+          <w:instrText xml:space="preserve"> PAGEREF _Toc23928843 \h </w:instrText>
+        </w:r>
+        <w:r>
+          <w:rPr>
+            <w:noProof/>
+            <w:webHidden/>
+          </w:rPr>
+        </w:r>
+        <w:r>
+          <w:rPr>
+            <w:noProof/>
+            <w:webHidden/>
+          </w:rPr>
+          <w:fldChar w:fldCharType="separate"/>
+        </w:r>
+        <w:r>
+          <w:rPr>
+            <w:noProof/>
+            <w:webHidden/>
+          </w:rPr>
+          <w:t>14</w:t>
+        </w:r>
+        <w:r>
+          <w:rPr>
+            <w:noProof/>
+            <w:webHidden/>
+          </w:rPr>
+          <w:fldChar w:fldCharType="end"/>
+        </w:r>
+      </w:hyperlink>
+    </w:p>
+    <w:p>
+      <w:pPr>
+        <w:pStyle w:val="TOC2"/>
+        <w:tabs>
+          <w:tab w:val="right" w:leader="dot" w:pos="9010"/>
+        </w:tabs>
+        <w:rPr>
+          <w:rFonts w:eastAsiaTheme="minorEastAsia" w:cstheme="minorBidi"/>
+          <w:smallCaps w:val="0"/>
+          <w:noProof/>
+          <w:sz w:val="24"/>
+          <w:szCs w:val="24"/>
+          <w:lang w:eastAsia="en-GB"/>
+        </w:rPr>
+      </w:pPr>
+      <w:hyperlink w:anchor="_Toc23928844" w:history="1">
+        <w:r>
+          <w:rPr>
+            <w:rStyle w:val="Hyperlink"/>
+            <w:noProof/>
+          </w:rPr>
+          <w:t>Step 2b: Definitions and Examples 300d (D)B</w:t>
+        </w:r>
+        <w:r>
+          <w:rPr>
+            <w:rStyle w:val="Hyperlink"/>
+            <w:noProof/>
+          </w:rPr>
+          <w:t>E</w:t>
+        </w:r>
+        <w:r>
+          <w:rPr>
+            <w:rStyle w:val="Hyperlink"/>
+            <w:noProof/>
+          </w:rPr>
+          <w:t>RT-based embeddings</w:t>
+        </w:r>
+        <w:r>
+          <w:rPr>
+            <w:noProof/>
+            <w:webHidden/>
+          </w:rPr>
+          <w:tab/>
+        </w:r>
+        <w:r>
+          <w:rPr>
+            <w:noProof/>
+            <w:webHidden/>
+          </w:rPr>
+          <w:fldChar w:fldCharType="begin"/>
+        </w:r>
+        <w:r>
+          <w:rPr>
+            <w:noProof/>
+            <w:webHidden/>
+          </w:rPr>
+          <w:instrText xml:space="preserve"> PAGEREF _Toc23928844 \h </w:instrText>
+        </w:r>
+        <w:r>
+          <w:rPr>
+            <w:noProof/>
+            <w:webHidden/>
+          </w:rPr>
+        </w:r>
+        <w:r>
+          <w:rPr>
+            <w:noProof/>
+            <w:webHidden/>
+          </w:rPr>
+          <w:fldChar w:fldCharType="separate"/>
+        </w:r>
+        <w:r>
+          <w:rPr>
+            <w:noProof/>
+            <w:webHidden/>
+          </w:rPr>
+          <w:t>15</w:t>
+        </w:r>
+        <w:r>
+          <w:rPr>
+            <w:noProof/>
+            <w:webHidden/>
+          </w:rPr>
+          <w:fldChar w:fldCharType="end"/>
+        </w:r>
+      </w:hyperlink>
+    </w:p>
+    <w:p>
       <w:r>
         <w:fldChar w:fldCharType="end"/>
       </w:r>
@@ -629,7 +864,7 @@
       <w:pPr>
         <w:pStyle w:val="Heading1"/>
       </w:pPr>
-      <w:bookmarkStart w:id="0" w:name="_Toc23242114"/>
+      <w:bookmarkStart w:id="0" w:name="_Toc23928834"/>
       <w:r>
         <w:t>Reflections and the next st</w:t>
       </w:r>
@@ -3903,7 +4138,7 @@
       <w:pPr>
         <w:pStyle w:val="Heading1"/>
       </w:pPr>
-      <w:bookmarkStart w:id="1" w:name="_Toc23242115"/>
+      <w:bookmarkStart w:id="1" w:name="_Toc23928835"/>
       <w:r>
         <w:t>Development – 1</w:t>
       </w:r>
@@ -4965,7 +5200,7 @@
       <w:pPr>
         <w:pStyle w:val="Heading2"/>
       </w:pPr>
-      <w:bookmarkStart w:id="2" w:name="_Toc23242116"/>
+      <w:bookmarkStart w:id="2" w:name="_Toc23928836"/>
       <w:r>
         <w:lastRenderedPageBreak/>
         <w:t xml:space="preserve">Step </w:t>
@@ -7486,7 +7721,7 @@
       <w:pPr>
         <w:pStyle w:val="Heading2"/>
       </w:pPr>
-      <w:bookmarkStart w:id="3" w:name="_Toc23242117"/>
+      <w:bookmarkStart w:id="3" w:name="_Toc23928837"/>
       <w:r>
         <w:lastRenderedPageBreak/>
         <w:t xml:space="preserve">Step </w:t>
@@ -10494,7 +10729,7 @@
           <w:rStyle w:val="Heading3Char"/>
         </w:rPr>
       </w:pPr>
-      <w:bookmarkStart w:id="4" w:name="_Toc23242118"/>
+      <w:bookmarkStart w:id="4" w:name="_Toc23928838"/>
       <w:r>
         <w:rPr>
           <w:rStyle w:val="Heading3Char"/>
@@ -11443,7 +11678,7 @@
       <w:pPr>
         <w:pStyle w:val="Heading3"/>
       </w:pPr>
-      <w:bookmarkStart w:id="5" w:name="_Toc23242119"/>
+      <w:bookmarkStart w:id="5" w:name="_Toc23928839"/>
       <w:r>
         <w:lastRenderedPageBreak/>
         <w:t>U</w:t>
@@ -13243,7 +13478,7 @@
       <w:pPr>
         <w:pStyle w:val="Heading3"/>
       </w:pPr>
-      <w:bookmarkStart w:id="6" w:name="_Toc23242120"/>
+      <w:bookmarkStart w:id="6" w:name="_Toc23928840"/>
       <w:r>
         <w:t>Phrases</w:t>
       </w:r>
@@ -14539,7 +14774,7 @@
       <w:pPr>
         <w:pStyle w:val="Heading2"/>
       </w:pPr>
-      <w:bookmarkStart w:id="7" w:name="_Toc23242121"/>
+      <w:bookmarkStart w:id="7" w:name="_Toc23928841"/>
       <w:r>
         <w:lastRenderedPageBreak/>
         <w:t>Step 2:</w:t>
@@ -15340,9 +15575,11 @@
       <w:pPr>
         <w:pStyle w:val="Heading3"/>
       </w:pPr>
+      <w:bookmarkStart w:id="8" w:name="_Toc23928842"/>
       <w:r>
         <w:t>Embeddings dimension</w:t>
       </w:r>
+      <w:bookmarkEnd w:id="8"/>
     </w:p>
     <w:p>
       <w:pPr>
@@ -15726,84 +15963,1543 @@
           <w:sz w:val="24"/>
           <w:szCs w:val="24"/>
         </w:rPr>
-        <w:t xml:space="preserve">just train the last additional layer (simpler, but less accurate. So much that I should consider the previous alternative with </w:t>
-      </w:r>
-      <w:proofErr w:type="spellStart"/>
-      <w:r>
-        <w:rPr>
-          <w:rFonts w:ascii="Times New Roman" w:hAnsi="Times New Roman" w:cs="Times New Roman"/>
-          <w:sz w:val="24"/>
-          <w:szCs w:val="24"/>
-        </w:rPr>
+        <w:t>just train the last additional layer (</w:t>
+      </w:r>
+      <w:r>
+        <w:rPr>
+          <w:rFonts w:ascii="Times New Roman" w:hAnsi="Times New Roman" w:cs="Times New Roman"/>
+          <w:sz w:val="24"/>
+          <w:szCs w:val="24"/>
+        </w:rPr>
+        <w:t>less accurate, but simpler and not requiring more resources than it is feasible</w:t>
+      </w:r>
+      <w:r>
+        <w:rPr>
+          <w:rFonts w:ascii="Times New Roman" w:hAnsi="Times New Roman" w:cs="Times New Roman"/>
+          <w:sz w:val="24"/>
+          <w:szCs w:val="24"/>
+        </w:rPr>
+        <w:t>)</w:t>
+      </w:r>
+    </w:p>
+    <w:p>
+      <w:pPr>
+        <w:pStyle w:val="HTMLPreformatted"/>
+        <w:shd w:val="clear" w:color="auto" w:fill="FFFFFF"/>
+        <w:rPr>
+          <w:rFonts w:ascii="Times New Roman" w:hAnsi="Times New Roman" w:cs="Times New Roman"/>
+          <w:sz w:val="24"/>
+          <w:szCs w:val="24"/>
+        </w:rPr>
+      </w:pPr>
+    </w:p>
+    <w:p>
+      <w:pPr>
+        <w:pStyle w:val="HTMLPreformatted"/>
+        <w:shd w:val="clear" w:color="auto" w:fill="FFFFFF"/>
+        <w:rPr>
+          <w:rFonts w:ascii="Times New Roman" w:hAnsi="Times New Roman" w:cs="Times New Roman"/>
+          <w:sz w:val="24"/>
+          <w:szCs w:val="24"/>
+        </w:rPr>
+      </w:pPr>
+      <w:r>
+        <w:rPr>
+          <w:rFonts w:ascii="Times New Roman" w:hAnsi="Times New Roman" w:cs="Times New Roman"/>
+          <w:sz w:val="24"/>
+          <w:szCs w:val="24"/>
+        </w:rPr>
+        <w:t xml:space="preserve">{Emerging issue: in </w:t>
+      </w:r>
+      <w:proofErr w:type="spellStart"/>
+      <w:r>
+        <w:rPr>
+          <w:rFonts w:ascii="Menlo" w:hAnsi="Menlo" w:cs="Menlo"/>
+          <w:sz w:val="18"/>
+          <w:szCs w:val="18"/>
+        </w:rPr>
+        <w:t>assign_senses_to_</w:t>
+      </w:r>
+      <w:proofErr w:type="gramStart"/>
+      <w:r>
+        <w:rPr>
+          <w:rFonts w:ascii="Menlo" w:hAnsi="Menlo" w:cs="Menlo"/>
+          <w:sz w:val="18"/>
+          <w:szCs w:val="18"/>
+        </w:rPr>
+        <w:t>word</w:t>
+      </w:r>
+      <w:proofErr w:type="spellEnd"/>
+      <w:r>
+        <w:rPr>
+          <w:rFonts w:ascii="Menlo" w:hAnsi="Menlo" w:cs="Menlo"/>
+          <w:sz w:val="18"/>
+          <w:szCs w:val="18"/>
+        </w:rPr>
+        <w:t>(</w:t>
+      </w:r>
+      <w:proofErr w:type="gramEnd"/>
+      <w:r>
+        <w:rPr>
+          <w:rFonts w:ascii="Menlo" w:hAnsi="Menlo" w:cs="Menlo"/>
+          <w:sz w:val="18"/>
+          <w:szCs w:val="18"/>
+        </w:rPr>
+        <w:t xml:space="preserve">word, </w:t>
+      </w:r>
+      <w:proofErr w:type="spellStart"/>
+      <w:r>
+        <w:rPr>
+          <w:rFonts w:ascii="Menlo" w:hAnsi="Menlo" w:cs="Menlo"/>
+          <w:sz w:val="18"/>
+          <w:szCs w:val="18"/>
+        </w:rPr>
+        <w:t>input_dbs</w:t>
+      </w:r>
+      <w:proofErr w:type="spellEnd"/>
+      <w:r>
+        <w:rPr>
+          <w:rFonts w:ascii="Menlo" w:hAnsi="Menlo" w:cs="Menlo"/>
+          <w:sz w:val="18"/>
+          <w:szCs w:val="18"/>
+        </w:rPr>
+        <w:t xml:space="preserve">, </w:t>
+      </w:r>
+      <w:proofErr w:type="spellStart"/>
+      <w:r>
+        <w:rPr>
+          <w:rFonts w:ascii="Menlo" w:hAnsi="Menlo" w:cs="Menlo"/>
+          <w:sz w:val="18"/>
+          <w:szCs w:val="18"/>
+        </w:rPr>
+        <w:t>output_dbs</w:t>
+      </w:r>
+      <w:proofErr w:type="spellEnd"/>
+      <w:r>
+        <w:rPr>
+          <w:rFonts w:ascii="Menlo" w:hAnsi="Menlo" w:cs="Menlo"/>
+          <w:sz w:val="18"/>
+          <w:szCs w:val="18"/>
+        </w:rPr>
+        <w:t>)</w:t>
+      </w:r>
+      <w:r>
+        <w:rPr>
+          <w:rFonts w:ascii="Times New Roman" w:hAnsi="Times New Roman" w:cs="Times New Roman"/>
+          <w:sz w:val="24"/>
+          <w:szCs w:val="24"/>
+        </w:rPr>
+        <w:t xml:space="preserve">, there is a </w:t>
+      </w:r>
+      <w:proofErr w:type="spellStart"/>
+      <w:r>
+        <w:rPr>
+          <w:rFonts w:ascii="Menlo" w:hAnsi="Menlo" w:cs="Menlo"/>
+          <w:sz w:val="18"/>
+          <w:szCs w:val="18"/>
+        </w:rPr>
+        <w:t>KeyError</w:t>
+      </w:r>
+      <w:proofErr w:type="spellEnd"/>
+      <w:r>
+        <w:rPr>
+          <w:rFonts w:ascii="Menlo" w:hAnsi="Menlo" w:cs="Menlo"/>
+          <w:sz w:val="18"/>
+          <w:szCs w:val="18"/>
+        </w:rPr>
+        <w:t xml:space="preserve">: 'No object named antonyms in the file' </w:t>
+      </w:r>
+      <w:r>
+        <w:rPr>
+          <w:rFonts w:ascii="Times New Roman" w:hAnsi="Times New Roman" w:cs="Times New Roman"/>
+          <w:sz w:val="24"/>
+          <w:szCs w:val="24"/>
+        </w:rPr>
+        <w:t>if the word had no antonyms…}</w:t>
+      </w:r>
+    </w:p>
+    <w:p>
+      <w:pPr>
+        <w:pStyle w:val="HTMLPreformatted"/>
+        <w:shd w:val="clear" w:color="auto" w:fill="FFFFFF"/>
+        <w:rPr>
+          <w:rFonts w:ascii="Times New Roman" w:hAnsi="Times New Roman" w:cs="Times New Roman"/>
+          <w:sz w:val="24"/>
+          <w:szCs w:val="24"/>
+        </w:rPr>
+      </w:pPr>
+    </w:p>
+    <w:p>
+      <w:pPr>
+        <w:pStyle w:val="HTMLPreformatted"/>
+        <w:shd w:val="clear" w:color="auto" w:fill="FFFFFF"/>
+        <w:rPr>
+          <w:rFonts w:ascii="Times New Roman" w:hAnsi="Times New Roman" w:cs="Times New Roman"/>
+          <w:sz w:val="24"/>
+          <w:szCs w:val="24"/>
+        </w:rPr>
+      </w:pPr>
+      <w:r>
+        <w:rPr>
+          <w:rFonts w:ascii="Times New Roman" w:hAnsi="Times New Roman" w:cs="Times New Roman"/>
+          <w:sz w:val="24"/>
+          <w:szCs w:val="24"/>
+        </w:rPr>
+        <w:t>{</w:t>
+      </w:r>
+      <w:r>
+        <w:rPr>
+          <w:rFonts w:ascii="Times New Roman" w:hAnsi="Times New Roman" w:cs="Times New Roman"/>
+          <w:sz w:val="24"/>
+          <w:szCs w:val="24"/>
+        </w:rPr>
+        <w:t xml:space="preserve">Updated Tensorflow in </w:t>
+      </w:r>
+      <w:proofErr w:type="spellStart"/>
+      <w:r>
+        <w:rPr>
+          <w:rFonts w:ascii="Times New Roman" w:hAnsi="Times New Roman" w:cs="Times New Roman"/>
+          <w:sz w:val="24"/>
+          <w:szCs w:val="24"/>
+        </w:rPr>
+        <w:t>Conda-MacOs</w:t>
+      </w:r>
+      <w:proofErr w:type="spellEnd"/>
+      <w:r>
+        <w:rPr>
+          <w:rFonts w:ascii="Times New Roman" w:hAnsi="Times New Roman" w:cs="Times New Roman"/>
+          <w:sz w:val="24"/>
+          <w:szCs w:val="24"/>
+        </w:rPr>
+        <w:t xml:space="preserve"> to 2.0.0 to use </w:t>
+      </w:r>
+      <w:proofErr w:type="spellStart"/>
+      <w:r>
+        <w:rPr>
+          <w:rFonts w:ascii="Times New Roman" w:hAnsi="Times New Roman" w:cs="Times New Roman"/>
+          <w:sz w:val="24"/>
+          <w:szCs w:val="24"/>
+        </w:rPr>
+        <w:t>Summary</w:t>
+      </w:r>
+      <w:r>
+        <w:rPr>
+          <w:rFonts w:ascii="Times New Roman" w:hAnsi="Times New Roman" w:cs="Times New Roman"/>
+          <w:sz w:val="24"/>
+          <w:szCs w:val="24"/>
+        </w:rPr>
+        <w:t>W</w:t>
+      </w:r>
+      <w:r>
+        <w:rPr>
+          <w:rFonts w:ascii="Times New Roman" w:hAnsi="Times New Roman" w:cs="Times New Roman"/>
+          <w:sz w:val="24"/>
+          <w:szCs w:val="24"/>
+        </w:rPr>
+        <w:t>riter</w:t>
+      </w:r>
+      <w:proofErr w:type="spellEnd"/>
+      <w:r>
+        <w:rPr>
+          <w:rFonts w:ascii="Times New Roman" w:hAnsi="Times New Roman" w:cs="Times New Roman"/>
+          <w:sz w:val="24"/>
+          <w:szCs w:val="24"/>
+        </w:rPr>
+        <w:t>}</w:t>
+      </w:r>
+    </w:p>
+    <w:p>
+      <w:pPr>
+        <w:pStyle w:val="HTMLPreformatted"/>
+        <w:shd w:val="clear" w:color="auto" w:fill="FFFFFF"/>
+        <w:rPr>
+          <w:rFonts w:ascii="Times New Roman" w:hAnsi="Times New Roman" w:cs="Times New Roman"/>
+          <w:sz w:val="24"/>
+          <w:szCs w:val="24"/>
+        </w:rPr>
+      </w:pPr>
+    </w:p>
+    <w:p>
+      <w:pPr>
+        <w:pStyle w:val="Heading3"/>
+      </w:pPr>
+      <w:bookmarkStart w:id="9" w:name="_Toc23928843"/>
+      <w:r>
+        <w:t xml:space="preserve">From </w:t>
+      </w:r>
+      <w:proofErr w:type="spellStart"/>
+      <w:r>
         <w:t>DistilBERT</w:t>
       </w:r>
-      <w:proofErr w:type="spellEnd"/>
-      <w:r>
-        <w:rPr>
-          <w:rFonts w:ascii="Times New Roman" w:hAnsi="Times New Roman" w:cs="Times New Roman"/>
-          <w:sz w:val="24"/>
-          <w:szCs w:val="24"/>
+      <w:bookmarkEnd w:id="9"/>
+      <w:proofErr w:type="spellEnd"/>
+    </w:p>
+    <w:p>
+      <w:pPr>
+        <w:pStyle w:val="HTMLPreformatted"/>
+        <w:shd w:val="clear" w:color="auto" w:fill="FFFFFF"/>
+        <w:rPr>
+          <w:rFonts w:ascii="Times New Roman" w:hAnsi="Times New Roman" w:cs="Times New Roman"/>
+          <w:sz w:val="24"/>
+          <w:szCs w:val="24"/>
+        </w:rPr>
+      </w:pPr>
+    </w:p>
+    <w:p>
+      <w:pPr>
+        <w:pStyle w:val="HTMLPreformatted"/>
+        <w:shd w:val="clear" w:color="auto" w:fill="FFFFFF"/>
+        <w:rPr>
+          <w:rFonts w:ascii="Times New Roman" w:hAnsi="Times New Roman" w:cs="Times New Roman"/>
+          <w:sz w:val="24"/>
+          <w:szCs w:val="24"/>
+        </w:rPr>
+      </w:pPr>
+      <w:r>
+        <w:rPr>
+          <w:rFonts w:ascii="Times New Roman" w:hAnsi="Times New Roman" w:cs="Times New Roman"/>
+          <w:sz w:val="24"/>
+          <w:szCs w:val="24"/>
+        </w:rPr>
+        <w:t xml:space="preserve">Currently: implementing the Finetuning of </w:t>
+      </w:r>
+      <w:proofErr w:type="spellStart"/>
+      <w:r>
+        <w:rPr>
+          <w:rFonts w:ascii="Times New Roman" w:hAnsi="Times New Roman" w:cs="Times New Roman"/>
+          <w:sz w:val="24"/>
+          <w:szCs w:val="24"/>
+        </w:rPr>
+        <w:t>DistilBERT</w:t>
+      </w:r>
+      <w:proofErr w:type="spellEnd"/>
+      <w:r>
+        <w:rPr>
+          <w:rFonts w:ascii="Times New Roman" w:hAnsi="Times New Roman" w:cs="Times New Roman"/>
+          <w:sz w:val="24"/>
+          <w:szCs w:val="24"/>
+        </w:rPr>
+        <w:t xml:space="preserve"> on a standard Language Model task (on WikiText-2)</w:t>
+      </w:r>
+    </w:p>
+    <w:p>
+      <w:pPr>
+        <w:pStyle w:val="HTMLPreformatted"/>
+        <w:shd w:val="clear" w:color="auto" w:fill="FFFFFF"/>
+        <w:rPr>
+          <w:rFonts w:ascii="Menlo" w:hAnsi="Menlo" w:cs="Menlo"/>
+          <w:sz w:val="18"/>
+          <w:szCs w:val="18"/>
+        </w:rPr>
+      </w:pPr>
+    </w:p>
+    <w:p>
+      <w:pPr>
+        <w:pStyle w:val="HTMLPreformatted"/>
+        <w:shd w:val="clear" w:color="auto" w:fill="FFFFFF"/>
+        <w:rPr>
+          <w:rFonts w:ascii="Menlo" w:hAnsi="Menlo" w:cs="Menlo"/>
+          <w:sz w:val="18"/>
+          <w:szCs w:val="18"/>
+        </w:rPr>
+      </w:pPr>
+      <w:r>
+        <w:rPr>
+          <w:rFonts w:ascii="Menlo" w:hAnsi="Menlo" w:cs="Menlo"/>
+          <w:sz w:val="18"/>
+          <w:szCs w:val="18"/>
+        </w:rPr>
+        <w:t>{</w:t>
+      </w:r>
+      <w:proofErr w:type="spellStart"/>
+      <w:r>
+        <w:rPr>
+          <w:rFonts w:ascii="Menlo" w:hAnsi="Menlo" w:cs="Menlo"/>
+          <w:sz w:val="18"/>
+          <w:szCs w:val="18"/>
+        </w:rPr>
+        <w:t>RuntimeError</w:t>
+      </w:r>
+      <w:proofErr w:type="spellEnd"/>
+      <w:r>
+        <w:rPr>
+          <w:rFonts w:ascii="Menlo" w:hAnsi="Menlo" w:cs="Menlo"/>
+          <w:sz w:val="18"/>
+          <w:szCs w:val="18"/>
+        </w:rPr>
+        <w:t>: index out of range: Tried to access index 512 out of table with 511 rows</w:t>
+      </w:r>
+    </w:p>
+    <w:p>
+      <w:pPr>
+        <w:pStyle w:val="HTMLPreformatted"/>
+        <w:shd w:val="clear" w:color="auto" w:fill="FFFFFF"/>
+        <w:rPr>
+          <w:rFonts w:ascii="Menlo" w:hAnsi="Menlo" w:cs="Menlo"/>
+          <w:color w:val="000000"/>
+          <w:sz w:val="18"/>
+          <w:szCs w:val="18"/>
+        </w:rPr>
+      </w:pPr>
+      <w:r>
+        <w:rPr>
+          <w:rFonts w:ascii="Times New Roman" w:hAnsi="Times New Roman" w:cs="Times New Roman"/>
+          <w:sz w:val="24"/>
+          <w:szCs w:val="24"/>
+        </w:rPr>
+        <w:t xml:space="preserve">while training, at </w:t>
+      </w:r>
+      <w:r>
+        <w:rPr>
+          <w:rFonts w:ascii="Menlo" w:hAnsi="Menlo" w:cs="Menlo"/>
+          <w:color w:val="000000"/>
+          <w:sz w:val="18"/>
+          <w:szCs w:val="18"/>
+        </w:rPr>
+        <w:t xml:space="preserve">outputs = </w:t>
+      </w:r>
+      <w:proofErr w:type="gramStart"/>
+      <w:r>
+        <w:rPr>
+          <w:rFonts w:ascii="Menlo" w:hAnsi="Menlo" w:cs="Menlo"/>
+          <w:color w:val="000000"/>
+          <w:sz w:val="18"/>
+          <w:szCs w:val="18"/>
+        </w:rPr>
+        <w:t>model(</w:t>
+      </w:r>
+      <w:proofErr w:type="gramEnd"/>
+      <w:r>
+        <w:rPr>
+          <w:rFonts w:ascii="Menlo" w:hAnsi="Menlo" w:cs="Menlo"/>
+          <w:color w:val="000000"/>
+          <w:sz w:val="18"/>
+          <w:szCs w:val="18"/>
+        </w:rPr>
+        <w:t>inputs, labels)</w:t>
+      </w:r>
+    </w:p>
+    <w:p>
+      <w:pPr>
+        <w:pStyle w:val="HTMLPreformatted"/>
+        <w:shd w:val="clear" w:color="auto" w:fill="FFFFFF"/>
+        <w:rPr>
+          <w:rFonts w:ascii="Menlo" w:hAnsi="Menlo" w:cs="Menlo"/>
+          <w:color w:val="000000"/>
+          <w:sz w:val="18"/>
+          <w:szCs w:val="18"/>
+        </w:rPr>
+      </w:pPr>
+      <w:r>
+        <w:rPr>
+          <w:rFonts w:ascii="Menlo" w:hAnsi="Menlo" w:cs="Menlo"/>
+          <w:color w:val="000000"/>
+          <w:sz w:val="18"/>
+          <w:szCs w:val="18"/>
+        </w:rPr>
+        <w:t>&gt;</w:t>
+      </w:r>
+    </w:p>
+    <w:p>
+      <w:pPr>
+        <w:pStyle w:val="HTMLPreformatted"/>
+        <w:shd w:val="clear" w:color="auto" w:fill="FFFFFF"/>
+        <w:rPr>
+          <w:rFonts w:ascii="Times New Roman" w:hAnsi="Times New Roman" w:cs="Times New Roman"/>
+          <w:sz w:val="24"/>
+          <w:szCs w:val="24"/>
+        </w:rPr>
+      </w:pPr>
+      <w:r>
+        <w:rPr>
+          <w:rFonts w:ascii="Times New Roman" w:hAnsi="Times New Roman" w:cs="Times New Roman"/>
+          <w:sz w:val="24"/>
+          <w:szCs w:val="24"/>
+        </w:rPr>
+        <w:t xml:space="preserve">In </w:t>
+      </w:r>
+      <w:proofErr w:type="spellStart"/>
+      <w:r>
+        <w:rPr>
+          <w:rFonts w:ascii="Times New Roman" w:hAnsi="Times New Roman" w:cs="Times New Roman"/>
+          <w:sz w:val="24"/>
+          <w:szCs w:val="24"/>
+        </w:rPr>
+        <w:t>TextDataset</w:t>
+      </w:r>
+      <w:proofErr w:type="spellEnd"/>
+      <w:r>
+        <w:rPr>
+          <w:rFonts w:ascii="Times New Roman" w:hAnsi="Times New Roman" w:cs="Times New Roman"/>
+          <w:sz w:val="24"/>
+          <w:szCs w:val="24"/>
+        </w:rPr>
+        <w:t xml:space="preserve"> </w:t>
+      </w:r>
+      <w:proofErr w:type="spellStart"/>
+      <w:r>
+        <w:rPr>
+          <w:rFonts w:ascii="Times New Roman" w:hAnsi="Times New Roman" w:cs="Times New Roman"/>
+          <w:sz w:val="24"/>
+          <w:szCs w:val="24"/>
+        </w:rPr>
+        <w:t>block_size</w:t>
+      </w:r>
+      <w:proofErr w:type="spellEnd"/>
+      <w:r>
+        <w:rPr>
+          <w:rFonts w:ascii="Times New Roman" w:hAnsi="Times New Roman" w:cs="Times New Roman"/>
+          <w:sz w:val="24"/>
+          <w:szCs w:val="24"/>
+        </w:rPr>
+        <w:t xml:space="preserve"> </w:t>
+      </w:r>
+      <w:r>
+        <w:rPr>
+          <w:rFonts w:ascii="Times New Roman" w:hAnsi="Times New Roman" w:cs="Times New Roman"/>
+          <w:sz w:val="24"/>
+          <w:szCs w:val="24"/>
+        </w:rPr>
+        <w:t>must be</w:t>
+      </w:r>
+      <w:r>
+        <w:rPr>
+          <w:rFonts w:ascii="Times New Roman" w:hAnsi="Times New Roman" w:cs="Times New Roman"/>
+          <w:sz w:val="24"/>
+          <w:szCs w:val="24"/>
+        </w:rPr>
+        <w:t xml:space="preserve"> 510 not 512, because this is *before* adding [CLS] and [SEP], we would end up out of bounds at 514</w:t>
+      </w:r>
+      <w:r>
+        <w:rPr>
+          <w:rFonts w:ascii="Times New Roman" w:hAnsi="Times New Roman" w:cs="Times New Roman"/>
+          <w:sz w:val="24"/>
+          <w:szCs w:val="24"/>
+        </w:rPr>
+        <w:t>}</w:t>
+      </w:r>
+    </w:p>
+    <w:p>
+      <w:pPr>
+        <w:pStyle w:val="HTMLPreformatted"/>
+        <w:shd w:val="clear" w:color="auto" w:fill="FFFFFF"/>
+        <w:rPr>
+          <w:rFonts w:ascii="Times New Roman" w:hAnsi="Times New Roman" w:cs="Times New Roman"/>
+          <w:sz w:val="24"/>
+          <w:szCs w:val="24"/>
+        </w:rPr>
+      </w:pPr>
+    </w:p>
+    <w:p>
+      <w:pPr>
+        <w:pStyle w:val="HTMLPreformatted"/>
+        <w:numPr>
+          <w:ilvl w:val="0"/>
+          <w:numId w:val="16"/>
+        </w:numPr>
+        <w:shd w:val="clear" w:color="auto" w:fill="FFFFFF"/>
+        <w:rPr>
+          <w:rFonts w:ascii="Times New Roman" w:hAnsi="Times New Roman" w:cs="Times New Roman"/>
+          <w:sz w:val="24"/>
+          <w:szCs w:val="24"/>
+        </w:rPr>
+      </w:pPr>
+      <w:r>
+        <w:rPr>
+          <w:rFonts w:ascii="Times New Roman" w:hAnsi="Times New Roman" w:cs="Times New Roman"/>
+          <w:sz w:val="24"/>
+          <w:szCs w:val="24"/>
+        </w:rPr>
+        <w:t xml:space="preserve">Status: I have written </w:t>
+      </w:r>
+      <w:r>
+        <w:rPr>
+          <w:rFonts w:ascii="Times New Roman" w:hAnsi="Times New Roman" w:cs="Times New Roman"/>
+          <w:sz w:val="24"/>
+          <w:szCs w:val="24"/>
+        </w:rPr>
+        <w:t xml:space="preserve">the </w:t>
+      </w:r>
+      <w:r>
+        <w:rPr>
+          <w:rFonts w:ascii="Times New Roman" w:hAnsi="Times New Roman" w:cs="Times New Roman"/>
+          <w:sz w:val="24"/>
+          <w:szCs w:val="24"/>
+        </w:rPr>
+        <w:t xml:space="preserve">code that finetunes </w:t>
+      </w:r>
+      <w:proofErr w:type="spellStart"/>
+      <w:r>
+        <w:rPr>
+          <w:rFonts w:ascii="Times New Roman" w:hAnsi="Times New Roman" w:cs="Times New Roman"/>
+          <w:sz w:val="24"/>
+          <w:szCs w:val="24"/>
+        </w:rPr>
+        <w:t>DistilBERT</w:t>
+      </w:r>
+      <w:proofErr w:type="spellEnd"/>
+      <w:r>
+        <w:rPr>
+          <w:rFonts w:ascii="Times New Roman" w:hAnsi="Times New Roman" w:cs="Times New Roman"/>
+          <w:sz w:val="24"/>
+          <w:szCs w:val="24"/>
+        </w:rPr>
+        <w:t xml:space="preserve"> on a standard Language Model instead of a masked LM.</w:t>
+      </w:r>
+      <w:r>
+        <w:rPr>
+          <w:rFonts w:ascii="Times New Roman" w:hAnsi="Times New Roman" w:cs="Times New Roman"/>
+          <w:sz w:val="24"/>
+          <w:szCs w:val="24"/>
+        </w:rPr>
+        <w:t xml:space="preserve"> </w:t>
+      </w:r>
+      <w:r>
+        <w:rPr>
+          <w:rFonts w:ascii="Times New Roman" w:hAnsi="Times New Roman" w:cs="Times New Roman"/>
+          <w:sz w:val="24"/>
+          <w:szCs w:val="24"/>
+        </w:rPr>
+        <w:t xml:space="preserve">In the next step, </w:t>
+      </w:r>
+      <w:r>
+        <w:rPr>
+          <w:rFonts w:ascii="Times New Roman" w:hAnsi="Times New Roman" w:cs="Times New Roman"/>
+          <w:sz w:val="24"/>
+          <w:szCs w:val="24"/>
+        </w:rPr>
+        <w:t>I will add a final linear layer that goes from token dimensionality 768 to 300.</w:t>
+      </w:r>
+    </w:p>
+    <w:p>
+      <w:pPr>
+        <w:pStyle w:val="HTMLPreformatted"/>
+        <w:numPr>
+          <w:ilvl w:val="0"/>
+          <w:numId w:val="16"/>
+        </w:numPr>
+        <w:shd w:val="clear" w:color="auto" w:fill="FFFFFF"/>
+        <w:rPr>
+          <w:rFonts w:ascii="Times New Roman" w:hAnsi="Times New Roman" w:cs="Times New Roman"/>
+          <w:sz w:val="24"/>
+          <w:szCs w:val="24"/>
+        </w:rPr>
+      </w:pPr>
+      <w:r>
+        <w:rPr>
+          <w:rFonts w:ascii="Times New Roman" w:hAnsi="Times New Roman" w:cs="Times New Roman"/>
+          <w:sz w:val="24"/>
+          <w:szCs w:val="24"/>
+        </w:rPr>
+        <w:t>There were 2 main changes</w:t>
+      </w:r>
+      <w:r>
+        <w:rPr>
+          <w:rFonts w:ascii="Times New Roman" w:hAnsi="Times New Roman" w:cs="Times New Roman"/>
+          <w:sz w:val="24"/>
+          <w:szCs w:val="24"/>
+        </w:rPr>
+        <w:t xml:space="preserve"> on </w:t>
+      </w:r>
+      <w:proofErr w:type="spellStart"/>
+      <w:r>
+        <w:rPr>
+          <w:rFonts w:ascii="Times New Roman" w:hAnsi="Times New Roman" w:cs="Times New Roman"/>
+          <w:sz w:val="24"/>
+          <w:szCs w:val="24"/>
+        </w:rPr>
+        <w:t>DistilBERT</w:t>
+      </w:r>
+      <w:proofErr w:type="spellEnd"/>
+      <w:r>
+        <w:rPr>
+          <w:rFonts w:ascii="Times New Roman" w:hAnsi="Times New Roman" w:cs="Times New Roman"/>
+          <w:sz w:val="24"/>
+          <w:szCs w:val="24"/>
+        </w:rPr>
+        <w:t>:</w:t>
+      </w:r>
+    </w:p>
+    <w:p>
+      <w:pPr>
+        <w:pStyle w:val="HTMLPreformatted"/>
+        <w:numPr>
+          <w:ilvl w:val="1"/>
+          <w:numId w:val="16"/>
+        </w:numPr>
+        <w:shd w:val="clear" w:color="auto" w:fill="FFFFFF"/>
+        <w:rPr>
+          <w:rFonts w:ascii="Times New Roman" w:hAnsi="Times New Roman" w:cs="Times New Roman"/>
+          <w:sz w:val="24"/>
+          <w:szCs w:val="24"/>
+        </w:rPr>
+      </w:pPr>
+      <w:r>
+        <w:rPr>
+          <w:rFonts w:ascii="Times New Roman" w:hAnsi="Times New Roman" w:cs="Times New Roman"/>
+          <w:sz w:val="24"/>
+          <w:szCs w:val="24"/>
+        </w:rPr>
+        <w:t xml:space="preserve">Turn all the relevant script arguments into </w:t>
+      </w:r>
+      <w:r>
+        <w:rPr>
+          <w:rFonts w:ascii="Times New Roman" w:hAnsi="Times New Roman" w:cs="Times New Roman"/>
+          <w:sz w:val="24"/>
+          <w:szCs w:val="24"/>
+        </w:rPr>
+        <w:t xml:space="preserve">function </w:t>
+      </w:r>
+      <w:r>
+        <w:rPr>
+          <w:rFonts w:ascii="Times New Roman" w:hAnsi="Times New Roman" w:cs="Times New Roman"/>
+          <w:sz w:val="24"/>
+          <w:szCs w:val="24"/>
+        </w:rPr>
+        <w:t>parameters</w:t>
+      </w:r>
+      <w:r>
+        <w:rPr>
+          <w:rFonts w:ascii="Times New Roman" w:hAnsi="Times New Roman" w:cs="Times New Roman"/>
+          <w:sz w:val="24"/>
+          <w:szCs w:val="24"/>
+        </w:rPr>
+        <w:t>, and use the default values for the others (gradient accumulation, distributed-hardware training etc.)</w:t>
+      </w:r>
+    </w:p>
+    <w:p>
+      <w:pPr>
+        <w:pStyle w:val="HTMLPreformatted"/>
+        <w:numPr>
+          <w:ilvl w:val="1"/>
+          <w:numId w:val="16"/>
+        </w:numPr>
+        <w:shd w:val="clear" w:color="auto" w:fill="FFFFFF"/>
+        <w:rPr>
+          <w:rFonts w:ascii="Times New Roman" w:hAnsi="Times New Roman" w:cs="Times New Roman"/>
+          <w:sz w:val="24"/>
+          <w:szCs w:val="24"/>
+        </w:rPr>
+      </w:pPr>
+      <w:r>
+        <w:rPr>
+          <w:rFonts w:ascii="Times New Roman" w:hAnsi="Times New Roman" w:cs="Times New Roman"/>
+          <w:sz w:val="24"/>
+          <w:szCs w:val="24"/>
+        </w:rPr>
+        <w:t xml:space="preserve">Introduce the function </w:t>
+      </w:r>
+      <w:proofErr w:type="spellStart"/>
+      <w:r>
+        <w:rPr>
+          <w:rFonts w:ascii="Menlo" w:hAnsi="Menlo" w:cs="Menlo"/>
+          <w:color w:val="000000"/>
+          <w:sz w:val="18"/>
+          <w:szCs w:val="18"/>
+        </w:rPr>
+        <w:t>mask_last_</w:t>
+      </w:r>
+      <w:proofErr w:type="gramStart"/>
+      <w:r>
+        <w:rPr>
+          <w:rFonts w:ascii="Menlo" w:hAnsi="Menlo" w:cs="Menlo"/>
+          <w:color w:val="000000"/>
+          <w:sz w:val="18"/>
+          <w:szCs w:val="18"/>
+        </w:rPr>
+        <w:t>token</w:t>
+      </w:r>
+      <w:proofErr w:type="spellEnd"/>
+      <w:r>
+        <w:rPr>
+          <w:rFonts w:ascii="Menlo" w:hAnsi="Menlo" w:cs="Menlo"/>
+          <w:color w:val="000000"/>
+          <w:sz w:val="18"/>
+          <w:szCs w:val="18"/>
+        </w:rPr>
+        <w:t>(</w:t>
+      </w:r>
+      <w:proofErr w:type="gramEnd"/>
+      <w:r>
+        <w:rPr>
+          <w:rFonts w:ascii="Menlo" w:hAnsi="Menlo" w:cs="Menlo"/>
+          <w:color w:val="000000"/>
+          <w:sz w:val="18"/>
+          <w:szCs w:val="18"/>
+        </w:rPr>
+        <w:t>inputs, tokenizer)</w:t>
+      </w:r>
+      <w:r>
+        <w:rPr>
+          <w:rFonts w:ascii="Times New Roman" w:hAnsi="Times New Roman" w:cs="Times New Roman"/>
+          <w:sz w:val="24"/>
+          <w:szCs w:val="24"/>
+        </w:rPr>
+        <w:t>. Instead of having a Masked Language Model, we train only to predict the last word in a sentence, in a sequential way.</w:t>
+      </w:r>
+    </w:p>
+    <w:p>
+      <w:pPr>
+        <w:pStyle w:val="HTMLPreformatted"/>
+        <w:numPr>
+          <w:ilvl w:val="1"/>
+          <w:numId w:val="16"/>
+        </w:numPr>
+        <w:shd w:val="clear" w:color="auto" w:fill="FFFFFF"/>
+        <w:rPr>
+          <w:rFonts w:ascii="Times New Roman" w:hAnsi="Times New Roman" w:cs="Times New Roman"/>
+          <w:sz w:val="24"/>
+          <w:szCs w:val="24"/>
+        </w:rPr>
+      </w:pPr>
+      <w:r>
+        <w:rPr>
+          <w:rFonts w:ascii="Times New Roman" w:hAnsi="Times New Roman" w:cs="Times New Roman"/>
+          <w:b/>
+          <w:bCs/>
+          <w:i/>
+          <w:iCs/>
+          <w:sz w:val="24"/>
+          <w:szCs w:val="24"/>
+        </w:rPr>
+        <w:t>Course correction</w:t>
+      </w:r>
+      <w:r>
+        <w:rPr>
+          <w:rFonts w:ascii="Times New Roman" w:hAnsi="Times New Roman" w:cs="Times New Roman"/>
+          <w:b/>
+          <w:bCs/>
+          <w:i/>
+          <w:iCs/>
+          <w:sz w:val="24"/>
+          <w:szCs w:val="24"/>
+        </w:rPr>
+        <w:t>s</w:t>
+      </w:r>
+      <w:r>
+        <w:rPr>
+          <w:rFonts w:ascii="Times New Roman" w:hAnsi="Times New Roman" w:cs="Times New Roman"/>
+          <w:sz w:val="24"/>
+          <w:szCs w:val="24"/>
+        </w:rPr>
+        <w:t>: I can also state that, since my objective is the quality of representations for definitions and exa</w:t>
+      </w:r>
+      <w:r>
+        <w:rPr>
+          <w:rFonts w:ascii="Times New Roman" w:hAnsi="Times New Roman" w:cs="Times New Roman"/>
+          <w:sz w:val="24"/>
+          <w:szCs w:val="24"/>
+        </w:rPr>
+        <w:t>m</w:t>
+      </w:r>
+      <w:r>
+        <w:rPr>
+          <w:rFonts w:ascii="Times New Roman" w:hAnsi="Times New Roman" w:cs="Times New Roman"/>
+          <w:sz w:val="24"/>
+          <w:szCs w:val="24"/>
+        </w:rPr>
+        <w:t>ples</w:t>
+      </w:r>
+      <w:r>
+        <w:rPr>
+          <w:rFonts w:ascii="Times New Roman" w:hAnsi="Times New Roman" w:cs="Times New Roman"/>
+          <w:sz w:val="24"/>
+          <w:szCs w:val="24"/>
+        </w:rPr>
+        <w:t xml:space="preserve">, I may as well predict </w:t>
+      </w:r>
+      <w:proofErr w:type="gramStart"/>
+      <w:r>
+        <w:rPr>
+          <w:rFonts w:ascii="Times New Roman" w:hAnsi="Times New Roman" w:cs="Times New Roman"/>
+          <w:sz w:val="24"/>
+          <w:szCs w:val="24"/>
+        </w:rPr>
+        <w:t>a</w:t>
+      </w:r>
+      <w:proofErr w:type="gramEnd"/>
+      <w:r>
+        <w:rPr>
+          <w:rFonts w:ascii="Times New Roman" w:hAnsi="Times New Roman" w:cs="Times New Roman"/>
+          <w:sz w:val="24"/>
+          <w:szCs w:val="24"/>
+        </w:rPr>
+        <w:t xml:space="preserve"> MLM.</w:t>
+      </w:r>
+      <w:r>
+        <w:rPr>
+          <w:rFonts w:ascii="Times New Roman" w:hAnsi="Times New Roman" w:cs="Times New Roman"/>
+          <w:sz w:val="24"/>
+          <w:szCs w:val="24"/>
+        </w:rPr>
+        <w:br/>
+        <w:t xml:space="preserve">My code can also be changed, I can go and use </w:t>
+      </w:r>
+      <w:proofErr w:type="spellStart"/>
+      <w:r>
+        <w:rPr>
+          <w:rFonts w:ascii="Times New Roman" w:hAnsi="Times New Roman" w:cs="Times New Roman"/>
+          <w:sz w:val="24"/>
+          <w:szCs w:val="24"/>
+        </w:rPr>
+        <w:t>DistilBertForMaskedLM</w:t>
+      </w:r>
+      <w:proofErr w:type="spellEnd"/>
+    </w:p>
+    <w:p>
+      <w:pPr>
+        <w:pStyle w:val="HTMLPreformatted"/>
+        <w:shd w:val="clear" w:color="auto" w:fill="FFFFFF"/>
+        <w:rPr>
+          <w:rFonts w:ascii="Times New Roman" w:hAnsi="Times New Roman" w:cs="Times New Roman"/>
+          <w:sz w:val="24"/>
+          <w:szCs w:val="24"/>
+        </w:rPr>
+      </w:pPr>
+    </w:p>
+    <w:p>
+      <w:pPr>
+        <w:pStyle w:val="HTMLPreformatted"/>
+        <w:shd w:val="clear" w:color="auto" w:fill="FFFFFF"/>
+        <w:rPr>
+          <w:rFonts w:ascii="Times New Roman" w:hAnsi="Times New Roman" w:cs="Times New Roman"/>
+          <w:sz w:val="24"/>
+          <w:szCs w:val="24"/>
+        </w:rPr>
+      </w:pPr>
+    </w:p>
+    <w:p>
+      <w:pPr>
+        <w:pStyle w:val="HTMLPreformatted"/>
+        <w:numPr>
+          <w:ilvl w:val="0"/>
+          <w:numId w:val="17"/>
+        </w:numPr>
+        <w:shd w:val="clear" w:color="auto" w:fill="FFFFFF"/>
+        <w:rPr>
+          <w:rFonts w:ascii="Times New Roman" w:hAnsi="Times New Roman" w:cs="Times New Roman"/>
+          <w:sz w:val="24"/>
+          <w:szCs w:val="24"/>
+        </w:rPr>
+      </w:pPr>
+      <w:r>
+        <w:rPr>
+          <w:rFonts w:ascii="Times New Roman" w:hAnsi="Times New Roman" w:cs="Times New Roman"/>
+          <w:sz w:val="24"/>
+          <w:szCs w:val="24"/>
+        </w:rPr>
+        <w:t>Question: does my modified code produce sensible results, comparable with the original examples</w:t>
+      </w:r>
+      <w:r>
+        <w:rPr>
+          <w:rFonts w:ascii="Times New Roman" w:hAnsi="Times New Roman" w:cs="Times New Roman"/>
+          <w:sz w:val="24"/>
+          <w:szCs w:val="24"/>
+        </w:rPr>
+        <w:t>?</w:t>
+      </w:r>
+    </w:p>
+    <w:p>
+      <w:pPr>
+        <w:pStyle w:val="HTMLPreformatted"/>
+        <w:shd w:val="clear" w:color="auto" w:fill="FFFFFF"/>
+        <w:rPr>
+          <w:rFonts w:ascii="Times New Roman" w:hAnsi="Times New Roman" w:cs="Times New Roman"/>
+          <w:sz w:val="24"/>
+          <w:szCs w:val="24"/>
+        </w:rPr>
+      </w:pPr>
+    </w:p>
+    <w:p>
+      <w:pPr>
+        <w:pStyle w:val="HTMLPreformatted"/>
+        <w:shd w:val="clear" w:color="auto" w:fill="FFFFFF"/>
+        <w:rPr>
+          <w:rFonts w:ascii="Times New Roman" w:hAnsi="Times New Roman" w:cs="Times New Roman"/>
+          <w:sz w:val="24"/>
+          <w:szCs w:val="24"/>
+        </w:rPr>
+      </w:pPr>
+    </w:p>
+    <w:p>
+      <w:pPr>
+        <w:pStyle w:val="HTMLPreformatted"/>
+        <w:shd w:val="clear" w:color="auto" w:fill="FFFFFF"/>
+        <w:rPr>
+          <w:rFonts w:ascii="Times New Roman" w:hAnsi="Times New Roman" w:cs="Times New Roman"/>
+          <w:sz w:val="24"/>
+          <w:szCs w:val="24"/>
+        </w:rPr>
+      </w:pPr>
+      <w:r>
+        <w:rPr>
+          <w:rFonts w:ascii="Times New Roman" w:hAnsi="Times New Roman" w:cs="Times New Roman"/>
+          <w:sz w:val="24"/>
+          <w:szCs w:val="24"/>
+        </w:rPr>
+        <w:t xml:space="preserve">On </w:t>
+      </w:r>
+      <w:r>
+        <w:rPr>
+          <w:rFonts w:ascii="Times New Roman" w:hAnsi="Times New Roman" w:cs="Times New Roman"/>
+          <w:b/>
+          <w:bCs/>
+          <w:sz w:val="24"/>
+          <w:szCs w:val="24"/>
+        </w:rPr>
+        <w:t>WikiText-2</w:t>
+      </w:r>
+      <w:r>
+        <w:rPr>
+          <w:rFonts w:ascii="Times New Roman" w:hAnsi="Times New Roman" w:cs="Times New Roman"/>
+          <w:sz w:val="24"/>
+          <w:szCs w:val="24"/>
+        </w:rPr>
+        <w:t xml:space="preserve">, the </w:t>
+      </w:r>
+      <w:proofErr w:type="spellStart"/>
+      <w:r>
+        <w:rPr>
+          <w:rFonts w:ascii="Times New Roman" w:hAnsi="Times New Roman" w:cs="Times New Roman"/>
+          <w:sz w:val="24"/>
+          <w:szCs w:val="24"/>
+        </w:rPr>
+        <w:t>SoA</w:t>
+      </w:r>
+      <w:proofErr w:type="spellEnd"/>
+      <w:r>
+        <w:rPr>
+          <w:rFonts w:ascii="Times New Roman" w:hAnsi="Times New Roman" w:cs="Times New Roman"/>
+          <w:sz w:val="24"/>
+          <w:szCs w:val="24"/>
+        </w:rPr>
+        <w:t xml:space="preserve"> is:</w:t>
+      </w:r>
+    </w:p>
+    <w:p>
+      <w:proofErr w:type="spellStart"/>
+      <w:r>
+        <w:t>Mogrifier</w:t>
+      </w:r>
+      <w:proofErr w:type="spellEnd"/>
+      <w:r>
+        <w:t xml:space="preserve"> LSTM + dynamic </w:t>
+      </w:r>
+      <w:proofErr w:type="gramStart"/>
+      <w:r>
+        <w:t>eval</w:t>
+      </w:r>
+      <w:r>
+        <w:t xml:space="preserve"> </w:t>
+      </w:r>
+      <w:r>
+        <w:t>:</w:t>
+      </w:r>
+      <w:proofErr w:type="gramEnd"/>
+      <w:r>
+        <w:t xml:space="preserve"> Validation perplexity = </w:t>
+      </w:r>
+      <w:r>
+        <w:rPr>
+          <w:rFonts w:ascii="Calibri" w:hAnsi="Calibri" w:cs="Calibri"/>
+          <w:color w:val="373737"/>
+          <w:shd w:val="clear" w:color="auto" w:fill="F2F2F2"/>
+        </w:rPr>
+        <w:t>40.2</w:t>
+      </w:r>
+      <w:r>
+        <w:rPr>
+          <w:rFonts w:ascii="Calibri" w:hAnsi="Calibri" w:cs="Calibri"/>
+          <w:color w:val="373737"/>
+          <w:shd w:val="clear" w:color="auto" w:fill="F2F2F2"/>
+        </w:rPr>
+        <w:t>,</w:t>
+      </w:r>
+      <w:r>
+        <w:t xml:space="preserve"> Test perplexity = </w:t>
+      </w:r>
+      <w:r>
+        <w:rPr>
+          <w:rFonts w:ascii="Calibri" w:hAnsi="Calibri" w:cs="Calibri"/>
+          <w:color w:val="373737"/>
+          <w:shd w:val="clear" w:color="auto" w:fill="F2F2F2"/>
+        </w:rPr>
+        <w:t>38.6</w:t>
+      </w:r>
+    </w:p>
+    <w:p>
+      <w:r>
+        <w:t>FRAGE + AWD-LSTM-</w:t>
+      </w:r>
+      <w:proofErr w:type="spellStart"/>
+      <w:r>
+        <w:t>MoS</w:t>
+      </w:r>
+      <w:proofErr w:type="spellEnd"/>
+      <w:r>
+        <w:t xml:space="preserve"> + dynamic </w:t>
+      </w:r>
+      <w:proofErr w:type="gramStart"/>
+      <w:r>
+        <w:t>eval</w:t>
+      </w:r>
+      <w:r>
+        <w:t xml:space="preserve"> :</w:t>
+      </w:r>
+      <w:proofErr w:type="gramEnd"/>
+      <w:r>
+        <w:t xml:space="preserve"> </w:t>
+      </w:r>
+      <w:proofErr w:type="spellStart"/>
+      <w:r>
+        <w:t>V.p.</w:t>
+      </w:r>
+      <w:proofErr w:type="spellEnd"/>
+      <w:r>
+        <w:t xml:space="preserve">= </w:t>
+      </w:r>
+      <w:r>
+        <w:rPr>
+          <w:rFonts w:ascii="Calibri" w:hAnsi="Calibri" w:cs="Calibri"/>
+          <w:color w:val="373737"/>
+          <w:shd w:val="clear" w:color="auto" w:fill="F2F2F2"/>
+        </w:rPr>
+        <w:t>40.85</w:t>
+      </w:r>
+      <w:r>
+        <w:t xml:space="preserve"> , </w:t>
+      </w:r>
+      <w:proofErr w:type="spellStart"/>
+      <w:r>
+        <w:t>T.p.</w:t>
+      </w:r>
+      <w:proofErr w:type="spellEnd"/>
+      <w:r>
+        <w:t>=</w:t>
+      </w:r>
+      <w:r>
+        <w:rPr>
+          <w:rFonts w:ascii="Calibri" w:hAnsi="Calibri" w:cs="Calibri"/>
+          <w:color w:val="373737"/>
+          <w:shd w:val="clear" w:color="auto" w:fill="F2F2F2"/>
+        </w:rPr>
+        <w:t xml:space="preserve"> 39.14</w:t>
+      </w:r>
+    </w:p>
+    <w:p/>
+    <w:p>
+      <w:r>
+        <w:t xml:space="preserve">On </w:t>
+      </w:r>
+      <w:r>
+        <w:rPr>
+          <w:b/>
+          <w:bCs/>
+        </w:rPr>
+        <w:t>WikiText-103</w:t>
+      </w:r>
+      <w:r>
+        <w:t xml:space="preserve">, the </w:t>
+      </w:r>
+      <w:proofErr w:type="spellStart"/>
+      <w:r>
+        <w:t>SoA</w:t>
+      </w:r>
+      <w:proofErr w:type="spellEnd"/>
+      <w:r>
+        <w:t xml:space="preserve"> is:</w:t>
+      </w:r>
+    </w:p>
+    <w:p>
+      <w:r>
+        <w:t xml:space="preserve">Transformer-XL + RMS dynamic </w:t>
+      </w:r>
+      <w:proofErr w:type="gramStart"/>
+      <w:r>
+        <w:t>eval</w:t>
+      </w:r>
+      <w:r>
+        <w:t xml:space="preserve"> :</w:t>
+      </w:r>
+      <w:proofErr w:type="gramEnd"/>
+      <w:r>
+        <w:t xml:space="preserve"> </w:t>
+      </w:r>
+      <w:proofErr w:type="spellStart"/>
+      <w:r>
+        <w:t>Valid.P</w:t>
+      </w:r>
+      <w:proofErr w:type="spellEnd"/>
+      <w:r>
+        <w:t xml:space="preserve">. = </w:t>
+      </w:r>
+      <w:r>
+        <w:rPr>
+          <w:rFonts w:ascii="Calibri" w:hAnsi="Calibri" w:cs="Calibri"/>
+          <w:color w:val="373737"/>
+          <w:shd w:val="clear" w:color="auto" w:fill="F2F2F2"/>
+        </w:rPr>
+        <w:t>15.8</w:t>
+      </w:r>
+      <w:r>
+        <w:t>, Test P.=</w:t>
+      </w:r>
+      <w:r>
+        <w:rPr>
+          <w:rFonts w:ascii="Calibri" w:hAnsi="Calibri" w:cs="Calibri"/>
+          <w:color w:val="373737"/>
+          <w:shd w:val="clear" w:color="auto" w:fill="F2F2F2"/>
+        </w:rPr>
+        <w:t xml:space="preserve"> 16.4</w:t>
+      </w:r>
+    </w:p>
+    <w:p>
+      <w:r>
+        <w:lastRenderedPageBreak/>
+        <w:t>Running on the Lambda machine – waiting to see the results (if it is not too much for the hardware</w:t>
+      </w:r>
+      <w:r>
+        <w:t xml:space="preserve">… and it is, if I attempt to finetune the whole model, even with </w:t>
+      </w:r>
+      <w:proofErr w:type="spellStart"/>
+      <w:r>
+        <w:t>DistilBERT</w:t>
+      </w:r>
+      <w:proofErr w:type="spellEnd"/>
+      <w:r>
+        <w:t>. I must use the standard finetuning approach of adding a last layer and modifying only that one</w:t>
+      </w:r>
+      <w:r>
+        <w:t>).</w:t>
+      </w:r>
+    </w:p>
+    <w:p/>
+    <w:p/>
+    <w:p>
+      <w:pPr>
+        <w:pStyle w:val="Heading2"/>
+      </w:pPr>
+      <w:bookmarkStart w:id="10" w:name="_Toc23928844"/>
+      <w:r>
+        <w:t xml:space="preserve">Step 2b: </w:t>
+      </w:r>
+      <w:r>
+        <w:t>Definitions and Examples 300d embeddings</w:t>
+      </w:r>
+      <w:bookmarkEnd w:id="10"/>
+    </w:p>
+    <w:p>
+      <w:pPr>
+        <w:pStyle w:val="HTMLPreformatted"/>
+        <w:shd w:val="clear" w:color="auto" w:fill="FFFFFF"/>
+        <w:rPr>
+          <w:rFonts w:ascii="Times New Roman" w:hAnsi="Times New Roman" w:cs="Times New Roman"/>
+          <w:sz w:val="24"/>
+          <w:szCs w:val="24"/>
+        </w:rPr>
+      </w:pPr>
+    </w:p>
+    <w:p>
+      <w:r>
+        <w:t>Objective:</w:t>
+      </w:r>
+    </w:p>
+    <w:p>
+      <w:pPr>
+        <w:ind w:left="720"/>
+      </w:pPr>
+      <w:r>
+        <w:t xml:space="preserve">Finetune </w:t>
+      </w:r>
+      <w:proofErr w:type="spellStart"/>
+      <w:r>
+        <w:t>DistilBERT</w:t>
+      </w:r>
+      <w:proofErr w:type="spellEnd"/>
+      <w:r>
+        <w:t xml:space="preserve">, adding a </w:t>
+      </w:r>
+      <w:r>
+        <w:t xml:space="preserve">last linear layer that goes from dimensionality 768 to 300, in order to use it to obtain 300-d sentence embeddings for </w:t>
+      </w:r>
+      <w:proofErr w:type="spellStart"/>
+      <w:r>
+        <w:t>Dictionay</w:t>
+      </w:r>
+      <w:proofErr w:type="spellEnd"/>
+      <w:r>
+        <w:t xml:space="preserve"> Definitions and Examples</w:t>
+      </w:r>
+    </w:p>
+    <w:p/>
+    <w:p>
+      <w:pPr>
+        <w:rPr>
+          <w:rFonts w:ascii="Menlo" w:hAnsi="Menlo" w:cs="Menlo"/>
+          <w:sz w:val="18"/>
+          <w:szCs w:val="18"/>
+        </w:rPr>
+      </w:pPr>
+      <w:r>
+        <w:t xml:space="preserve">{Error:    </w:t>
+      </w:r>
+      <w:r>
+        <w:rPr>
+          <w:rFonts w:ascii="Menlo" w:hAnsi="Menlo" w:cs="Menlo"/>
+          <w:sz w:val="18"/>
+          <w:szCs w:val="18"/>
+        </w:rPr>
+        <w:t xml:space="preserve">outputs = </w:t>
+      </w:r>
+      <w:proofErr w:type="gramStart"/>
+      <w:r>
+        <w:rPr>
+          <w:rFonts w:ascii="Menlo" w:hAnsi="Menlo" w:cs="Menlo"/>
+          <w:sz w:val="18"/>
+          <w:szCs w:val="18"/>
+        </w:rPr>
+        <w:t>model(</w:t>
+      </w:r>
+      <w:proofErr w:type="gramEnd"/>
+      <w:r>
+        <w:rPr>
+          <w:rFonts w:ascii="Menlo" w:hAnsi="Menlo" w:cs="Menlo"/>
+          <w:sz w:val="18"/>
+          <w:szCs w:val="18"/>
+        </w:rPr>
+        <w:t xml:space="preserve">inputs, labels) </w:t>
+      </w:r>
+    </w:p>
+    <w:p>
+      <w:pPr>
+        <w:rPr>
+          <w:rFonts w:ascii="Menlo" w:hAnsi="Menlo" w:cs="Menlo"/>
+          <w:sz w:val="18"/>
+          <w:szCs w:val="18"/>
+        </w:rPr>
+      </w:pPr>
+      <w:r>
+        <w:rPr>
+          <w:rFonts w:ascii="Menlo" w:hAnsi="Menlo" w:cs="Menlo"/>
+          <w:sz w:val="18"/>
+          <w:szCs w:val="18"/>
+        </w:rPr>
+        <w:t>…</w:t>
+      </w:r>
+      <w:r>
+        <w:rPr>
+          <w:rFonts w:ascii="Menlo" w:hAnsi="Menlo" w:cs="Menlo"/>
+          <w:sz w:val="18"/>
+          <w:szCs w:val="18"/>
+        </w:rPr>
+        <w:t xml:space="preserve"> in __call__</w:t>
+      </w:r>
+    </w:p>
+    <w:p>
+      <w:pPr>
+        <w:rPr>
+          <w:rFonts w:ascii="Menlo" w:hAnsi="Menlo" w:cs="Menlo"/>
+          <w:sz w:val="18"/>
+          <w:szCs w:val="18"/>
+        </w:rPr>
+      </w:pPr>
+      <w:r>
+        <w:rPr>
+          <w:rFonts w:ascii="Menlo" w:hAnsi="Menlo" w:cs="Menlo"/>
+          <w:sz w:val="18"/>
+          <w:szCs w:val="18"/>
+        </w:rPr>
+        <w:t xml:space="preserve">    result = </w:t>
+      </w:r>
+      <w:proofErr w:type="spellStart"/>
+      <w:r>
+        <w:rPr>
+          <w:rFonts w:ascii="Menlo" w:hAnsi="Menlo" w:cs="Menlo"/>
+          <w:sz w:val="18"/>
+          <w:szCs w:val="18"/>
+        </w:rPr>
+        <w:t>self.</w:t>
+      </w:r>
+      <w:proofErr w:type="gramStart"/>
+      <w:r>
+        <w:rPr>
+          <w:rFonts w:ascii="Menlo" w:hAnsi="Menlo" w:cs="Menlo"/>
+          <w:sz w:val="18"/>
+          <w:szCs w:val="18"/>
+        </w:rPr>
+        <w:t>forward</w:t>
+      </w:r>
+      <w:proofErr w:type="spellEnd"/>
+      <w:r>
+        <w:rPr>
+          <w:rFonts w:ascii="Menlo" w:hAnsi="Menlo" w:cs="Menlo"/>
+          <w:sz w:val="18"/>
+          <w:szCs w:val="18"/>
+        </w:rPr>
+        <w:t>(</w:t>
+      </w:r>
+      <w:proofErr w:type="gramEnd"/>
+      <w:r>
+        <w:rPr>
+          <w:rFonts w:ascii="Menlo" w:hAnsi="Menlo" w:cs="Menlo"/>
+          <w:sz w:val="18"/>
+          <w:szCs w:val="18"/>
+        </w:rPr>
+        <w:t>*input, **</w:t>
+      </w:r>
+      <w:proofErr w:type="spellStart"/>
+      <w:r>
+        <w:rPr>
+          <w:rFonts w:ascii="Menlo" w:hAnsi="Menlo" w:cs="Menlo"/>
+          <w:sz w:val="18"/>
+          <w:szCs w:val="18"/>
+        </w:rPr>
+        <w:t>kwargs</w:t>
+      </w:r>
+      <w:proofErr w:type="spellEnd"/>
+      <w:r>
+        <w:rPr>
+          <w:rFonts w:ascii="Menlo" w:hAnsi="Menlo" w:cs="Menlo"/>
+          <w:sz w:val="18"/>
+          <w:szCs w:val="18"/>
         </w:rPr>
         <w:t>)</w:t>
       </w:r>
     </w:p>
     <w:p>
       <w:pPr>
-        <w:pStyle w:val="HTMLPreformatted"/>
-        <w:shd w:val="clear" w:color="auto" w:fill="FFFFFF"/>
-        <w:rPr>
-          <w:rFonts w:ascii="Times New Roman" w:hAnsi="Times New Roman" w:cs="Times New Roman"/>
-          <w:sz w:val="24"/>
-          <w:szCs w:val="24"/>
-        </w:rPr>
-      </w:pPr>
-    </w:p>
-    <w:p>
-      <w:pPr>
-        <w:pStyle w:val="HTMLPreformatted"/>
-        <w:shd w:val="clear" w:color="auto" w:fill="FFFFFF"/>
-        <w:rPr>
-          <w:rFonts w:ascii="Times New Roman" w:hAnsi="Times New Roman" w:cs="Times New Roman"/>
-          <w:sz w:val="24"/>
-          <w:szCs w:val="24"/>
-        </w:rPr>
-      </w:pPr>
-    </w:p>
-    <w:p>
-      <w:pPr>
-        <w:pStyle w:val="HTMLPreformatted"/>
-        <w:shd w:val="clear" w:color="auto" w:fill="FFFFFF"/>
-        <w:rPr>
-          <w:rFonts w:ascii="Times New Roman" w:hAnsi="Times New Roman" w:cs="Times New Roman"/>
-          <w:sz w:val="24"/>
-          <w:szCs w:val="24"/>
-        </w:rPr>
-      </w:pPr>
-      <w:r>
-        <w:rPr>
-          <w:rFonts w:ascii="Times New Roman" w:hAnsi="Times New Roman" w:cs="Times New Roman"/>
-          <w:sz w:val="24"/>
-          <w:szCs w:val="24"/>
-        </w:rPr>
-        <w:t xml:space="preserve">{Emerging issue: in </w:t>
-      </w:r>
-      <w:proofErr w:type="spellStart"/>
-      <w:r>
-        <w:rPr>
-          <w:rFonts w:ascii="Menlo" w:hAnsi="Menlo" w:cs="Menlo"/>
-          <w:sz w:val="18"/>
-          <w:szCs w:val="18"/>
-        </w:rPr>
-        <w:t>assign_senses_to_</w:t>
+        <w:rPr>
+          <w:rFonts w:ascii="Menlo" w:hAnsi="Menlo" w:cs="Menlo"/>
+          <w:sz w:val="18"/>
+          <w:szCs w:val="18"/>
+        </w:rPr>
+      </w:pPr>
+    </w:p>
+    <w:p>
+      <w:pPr>
+        <w:rPr>
+          <w:rFonts w:ascii="Menlo" w:hAnsi="Menlo" w:cs="Menlo"/>
+          <w:b/>
+          <w:bCs/>
+          <w:sz w:val="18"/>
+          <w:szCs w:val="18"/>
+        </w:rPr>
+      </w:pPr>
+      <w:proofErr w:type="spellStart"/>
+      <w:r>
+        <w:rPr>
+          <w:rFonts w:ascii="Menlo" w:hAnsi="Menlo" w:cs="Menlo"/>
+          <w:b/>
+          <w:bCs/>
+          <w:sz w:val="18"/>
+          <w:szCs w:val="18"/>
+        </w:rPr>
+        <w:t>TypeError</w:t>
+      </w:r>
+      <w:proofErr w:type="spellEnd"/>
+      <w:r>
+        <w:rPr>
+          <w:rFonts w:ascii="Menlo" w:hAnsi="Menlo" w:cs="Menlo"/>
+          <w:b/>
+          <w:bCs/>
+          <w:sz w:val="18"/>
+          <w:szCs w:val="18"/>
+        </w:rPr>
+        <w:t xml:space="preserve">: </w:t>
       </w:r>
       <w:proofErr w:type="gramStart"/>
       <w:r>
         <w:rPr>
           <w:rFonts w:ascii="Menlo" w:hAnsi="Menlo" w:cs="Menlo"/>
-          <w:sz w:val="18"/>
-          <w:szCs w:val="18"/>
-        </w:rPr>
-        <w:t>word</w:t>
+          <w:b/>
+          <w:bCs/>
+          <w:sz w:val="18"/>
+          <w:szCs w:val="18"/>
+        </w:rPr>
+        <w:t>forward(</w:t>
+      </w:r>
+      <w:proofErr w:type="gramEnd"/>
+      <w:r>
+        <w:rPr>
+          <w:rFonts w:ascii="Menlo" w:hAnsi="Menlo" w:cs="Menlo"/>
+          <w:b/>
+          <w:bCs/>
+          <w:sz w:val="18"/>
+          <w:szCs w:val="18"/>
+        </w:rPr>
+        <w:t>) takes 2 positional arguments but 3 were given</w:t>
+      </w:r>
+    </w:p>
+    <w:p/>
+    <w:p>
+      <w:r>
+        <w:t>Let us try with:</w:t>
+      </w:r>
+    </w:p>
+    <w:p>
+      <w:r>
+        <w:rPr>
+          <w:rFonts w:ascii="Menlo" w:hAnsi="Menlo" w:cs="Menlo"/>
+          <w:sz w:val="18"/>
+          <w:szCs w:val="18"/>
+        </w:rPr>
+        <w:t xml:space="preserve">outputs = </w:t>
+      </w:r>
+      <w:proofErr w:type="gramStart"/>
+      <w:r>
+        <w:rPr>
+          <w:rFonts w:ascii="Menlo" w:hAnsi="Menlo" w:cs="Menlo"/>
+          <w:sz w:val="18"/>
+          <w:szCs w:val="18"/>
+        </w:rPr>
+        <w:t>model(</w:t>
+      </w:r>
+      <w:proofErr w:type="gramEnd"/>
+      <w:r>
+        <w:rPr>
+          <w:rFonts w:ascii="Menlo" w:hAnsi="Menlo" w:cs="Menlo"/>
+          <w:sz w:val="18"/>
+          <w:szCs w:val="18"/>
+        </w:rPr>
+        <w:t>(inputs, labels))</w:t>
+      </w:r>
+      <w:r>
+        <w:tab/>
+      </w:r>
+    </w:p>
+    <w:p>
+      <w:pPr>
+        <w:pStyle w:val="ListParagraph"/>
+        <w:numPr>
+          <w:ilvl w:val="0"/>
+          <w:numId w:val="7"/>
+        </w:numPr>
+      </w:pPr>
+      <w:r>
+        <w:rPr>
+          <w:rFonts w:ascii="Menlo" w:hAnsi="Menlo" w:cs="Menlo"/>
+          <w:sz w:val="18"/>
+          <w:szCs w:val="18"/>
+        </w:rPr>
+        <w:t xml:space="preserve">result = </w:t>
+      </w:r>
+      <w:proofErr w:type="spellStart"/>
+      <w:r>
+        <w:rPr>
+          <w:rFonts w:ascii="Menlo" w:hAnsi="Menlo" w:cs="Menlo"/>
+          <w:sz w:val="18"/>
+          <w:szCs w:val="18"/>
+        </w:rPr>
+        <w:t>self.</w:t>
+      </w:r>
+      <w:proofErr w:type="gramStart"/>
+      <w:r>
+        <w:rPr>
+          <w:rFonts w:ascii="Menlo" w:hAnsi="Menlo" w:cs="Menlo"/>
+          <w:sz w:val="18"/>
+          <w:szCs w:val="18"/>
+        </w:rPr>
+        <w:t>forward</w:t>
       </w:r>
       <w:proofErr w:type="spellEnd"/>
       <w:r>
@@ -15821,16 +17517,215 @@
           <w:sz w:val="18"/>
           <w:szCs w:val="18"/>
         </w:rPr>
-        <w:t xml:space="preserve">word, </w:t>
-      </w:r>
-      <w:proofErr w:type="spellStart"/>
-      <w:r>
-        <w:rPr>
-          <w:rFonts w:ascii="Menlo" w:hAnsi="Menlo" w:cs="Menlo"/>
-          <w:sz w:val="18"/>
-          <w:szCs w:val="18"/>
-        </w:rPr>
-        <w:t>input_dbs</w:t>
+        <w:t>*input, **</w:t>
+      </w:r>
+      <w:proofErr w:type="spellStart"/>
+      <w:r>
+        <w:rPr>
+          <w:rFonts w:ascii="Menlo" w:hAnsi="Menlo" w:cs="Menlo"/>
+          <w:sz w:val="18"/>
+          <w:szCs w:val="18"/>
+        </w:rPr>
+        <w:t>kwargs</w:t>
+      </w:r>
+      <w:proofErr w:type="spellEnd"/>
+      <w:r>
+        <w:t>)</w:t>
+      </w:r>
+    </w:p>
+    <w:p>
+      <w:pPr>
+        <w:pStyle w:val="ListParagraph"/>
+        <w:numPr>
+          <w:ilvl w:val="1"/>
+          <w:numId w:val="7"/>
+        </w:numPr>
+      </w:pPr>
+      <w:proofErr w:type="spellStart"/>
+      <w:r>
+        <w:rPr>
+          <w:rFonts w:ascii="Menlo" w:hAnsi="Menlo" w:cs="Menlo"/>
+          <w:sz w:val="18"/>
+          <w:szCs w:val="18"/>
+        </w:rPr>
+        <w:t>attention_mask</w:t>
+      </w:r>
+      <w:proofErr w:type="spellEnd"/>
+      <w:r>
+        <w:rPr>
+          <w:rFonts w:ascii="Menlo" w:hAnsi="Menlo" w:cs="Menlo"/>
+          <w:sz w:val="18"/>
+          <w:szCs w:val="18"/>
+        </w:rPr>
+        <w:t xml:space="preserve"> = </w:t>
+      </w:r>
+      <w:proofErr w:type="spellStart"/>
+      <w:proofErr w:type="gramStart"/>
+      <w:r>
+        <w:rPr>
+          <w:rFonts w:ascii="Menlo" w:hAnsi="Menlo" w:cs="Menlo"/>
+          <w:sz w:val="18"/>
+          <w:szCs w:val="18"/>
+        </w:rPr>
+        <w:t>torch.ones</w:t>
+      </w:r>
+      <w:proofErr w:type="gramEnd"/>
+      <w:r>
+        <w:rPr>
+          <w:rFonts w:ascii="Menlo" w:hAnsi="Menlo" w:cs="Menlo"/>
+          <w:sz w:val="18"/>
+          <w:szCs w:val="18"/>
+        </w:rPr>
+        <w:t>_like</w:t>
+      </w:r>
+      <w:proofErr w:type="spellEnd"/>
+      <w:r>
+        <w:rPr>
+          <w:rFonts w:ascii="Menlo" w:hAnsi="Menlo" w:cs="Menlo"/>
+          <w:sz w:val="18"/>
+          <w:szCs w:val="18"/>
+        </w:rPr>
+        <w:t>(</w:t>
+      </w:r>
+      <w:proofErr w:type="spellStart"/>
+      <w:r>
+        <w:rPr>
+          <w:rFonts w:ascii="Menlo" w:hAnsi="Menlo" w:cs="Menlo"/>
+          <w:sz w:val="18"/>
+          <w:szCs w:val="18"/>
+        </w:rPr>
+        <w:t>input_ids</w:t>
+      </w:r>
+      <w:proofErr w:type="spellEnd"/>
+      <w:r>
+        <w:rPr>
+          <w:rFonts w:ascii="Menlo" w:hAnsi="Menlo" w:cs="Menlo"/>
+          <w:sz w:val="18"/>
+          <w:szCs w:val="18"/>
+        </w:rPr>
+        <w:t xml:space="preserve">) # (bs, </w:t>
+      </w:r>
+      <w:proofErr w:type="spellStart"/>
+      <w:r>
+        <w:rPr>
+          <w:rFonts w:ascii="Menlo" w:hAnsi="Menlo" w:cs="Menlo"/>
+          <w:sz w:val="18"/>
+          <w:szCs w:val="18"/>
+        </w:rPr>
+        <w:t>seq_length</w:t>
+      </w:r>
+      <w:proofErr w:type="spellEnd"/>
+      <w:r>
+        <w:t>)</w:t>
+      </w:r>
+    </w:p>
+    <w:p>
+      <w:pPr>
+        <w:rPr>
+          <w:rFonts w:ascii="Menlo" w:hAnsi="Menlo" w:cs="Menlo"/>
+          <w:sz w:val="18"/>
+          <w:szCs w:val="18"/>
+        </w:rPr>
+      </w:pPr>
+      <w:proofErr w:type="spellStart"/>
+      <w:r>
+        <w:rPr>
+          <w:rFonts w:ascii="Menlo" w:hAnsi="Menlo" w:cs="Menlo"/>
+          <w:sz w:val="18"/>
+          <w:szCs w:val="18"/>
+        </w:rPr>
+        <w:t>TypeError</w:t>
+      </w:r>
+      <w:proofErr w:type="spellEnd"/>
+      <w:r>
+        <w:rPr>
+          <w:rFonts w:ascii="Menlo" w:hAnsi="Menlo" w:cs="Menlo"/>
+          <w:sz w:val="18"/>
+          <w:szCs w:val="18"/>
+        </w:rPr>
+        <w:t xml:space="preserve">: </w:t>
+      </w:r>
+      <w:proofErr w:type="spellStart"/>
+      <w:r>
+        <w:rPr>
+          <w:rFonts w:ascii="Menlo" w:hAnsi="Menlo" w:cs="Menlo"/>
+          <w:sz w:val="18"/>
+          <w:szCs w:val="18"/>
+        </w:rPr>
+        <w:t>ones_</w:t>
+      </w:r>
+      <w:proofErr w:type="gramStart"/>
+      <w:r>
+        <w:rPr>
+          <w:rFonts w:ascii="Menlo" w:hAnsi="Menlo" w:cs="Menlo"/>
+          <w:sz w:val="18"/>
+          <w:szCs w:val="18"/>
+        </w:rPr>
+        <w:t>like</w:t>
+      </w:r>
+      <w:proofErr w:type="spellEnd"/>
+      <w:r>
+        <w:rPr>
+          <w:rFonts w:ascii="Menlo" w:hAnsi="Menlo" w:cs="Menlo"/>
+          <w:sz w:val="18"/>
+          <w:szCs w:val="18"/>
+        </w:rPr>
+        <w:t>(</w:t>
+      </w:r>
+      <w:proofErr w:type="gramEnd"/>
+      <w:r>
+        <w:rPr>
+          <w:rFonts w:ascii="Menlo" w:hAnsi="Menlo" w:cs="Menlo"/>
+          <w:sz w:val="18"/>
+          <w:szCs w:val="18"/>
+        </w:rPr>
+        <w:t>) received an invalid combination of arguments - got (tuple), but expected one of:</w:t>
+      </w:r>
+    </w:p>
+    <w:p>
+      <w:pPr>
+        <w:rPr>
+          <w:rFonts w:ascii="Menlo" w:hAnsi="Menlo" w:cs="Menlo"/>
+          <w:sz w:val="18"/>
+          <w:szCs w:val="18"/>
+        </w:rPr>
+      </w:pPr>
+      <w:r>
+        <w:rPr>
+          <w:rFonts w:ascii="Menlo" w:hAnsi="Menlo" w:cs="Menlo"/>
+          <w:sz w:val="18"/>
+          <w:szCs w:val="18"/>
+        </w:rPr>
+        <w:t xml:space="preserve"> * (Tensor input, </w:t>
+      </w:r>
+      <w:proofErr w:type="spellStart"/>
+      <w:proofErr w:type="gramStart"/>
+      <w:r>
+        <w:rPr>
+          <w:rFonts w:ascii="Menlo" w:hAnsi="Menlo" w:cs="Menlo"/>
+          <w:sz w:val="18"/>
+          <w:szCs w:val="18"/>
+        </w:rPr>
+        <w:t>torch.dtype</w:t>
+      </w:r>
+      <w:proofErr w:type="spellEnd"/>
+      <w:proofErr w:type="gramEnd"/>
+      <w:r>
+        <w:rPr>
+          <w:rFonts w:ascii="Menlo" w:hAnsi="Menlo" w:cs="Menlo"/>
+          <w:sz w:val="18"/>
+          <w:szCs w:val="18"/>
+        </w:rPr>
+        <w:t xml:space="preserve"> </w:t>
+      </w:r>
+      <w:proofErr w:type="spellStart"/>
+      <w:r>
+        <w:rPr>
+          <w:rFonts w:ascii="Menlo" w:hAnsi="Menlo" w:cs="Menlo"/>
+          <w:sz w:val="18"/>
+          <w:szCs w:val="18"/>
+        </w:rPr>
+        <w:t>dtype</w:t>
       </w:r>
       <w:proofErr w:type="spellEnd"/>
       <w:r>
@@ -15848,7 +17743,61 @@
           <w:sz w:val="18"/>
           <w:szCs w:val="18"/>
         </w:rPr>
-        <w:t>output_dbs</w:t>
+        <w:t>torch.layout</w:t>
+      </w:r>
+      <w:proofErr w:type="spellEnd"/>
+      <w:r>
+        <w:rPr>
+          <w:rFonts w:ascii="Menlo" w:hAnsi="Menlo" w:cs="Menlo"/>
+          <w:sz w:val="18"/>
+          <w:szCs w:val="18"/>
+        </w:rPr>
+        <w:t xml:space="preserve"> layout, </w:t>
+      </w:r>
+      <w:proofErr w:type="spellStart"/>
+      <w:r>
+        <w:rPr>
+          <w:rFonts w:ascii="Menlo" w:hAnsi="Menlo" w:cs="Menlo"/>
+          <w:sz w:val="18"/>
+          <w:szCs w:val="18"/>
+        </w:rPr>
+        <w:t>torch.device</w:t>
+      </w:r>
+      <w:proofErr w:type="spellEnd"/>
+      <w:r>
+        <w:rPr>
+          <w:rFonts w:ascii="Menlo" w:hAnsi="Menlo" w:cs="Menlo"/>
+          <w:sz w:val="18"/>
+          <w:szCs w:val="18"/>
+        </w:rPr>
+        <w:t xml:space="preserve"> device, bool </w:t>
+      </w:r>
+      <w:proofErr w:type="spellStart"/>
+      <w:r>
+        <w:rPr>
+          <w:rFonts w:ascii="Menlo" w:hAnsi="Menlo" w:cs="Menlo"/>
+          <w:sz w:val="18"/>
+          <w:szCs w:val="18"/>
+        </w:rPr>
+        <w:t>pin_memory</w:t>
+      </w:r>
+      <w:proofErr w:type="spellEnd"/>
+      <w:r>
+        <w:rPr>
+          <w:rFonts w:ascii="Menlo" w:hAnsi="Menlo" w:cs="Menlo"/>
+          <w:sz w:val="18"/>
+          <w:szCs w:val="18"/>
+        </w:rPr>
+        <w:t xml:space="preserve">, bool </w:t>
+      </w:r>
+      <w:proofErr w:type="spellStart"/>
+      <w:r>
+        <w:rPr>
+          <w:rFonts w:ascii="Menlo" w:hAnsi="Menlo" w:cs="Menlo"/>
+          <w:sz w:val="18"/>
+          <w:szCs w:val="18"/>
+        </w:rPr>
+        <w:t>requires_grad</w:t>
       </w:r>
       <w:proofErr w:type="spellEnd"/>
       <w:r>
@@ -15859,357 +17808,198 @@
         </w:rPr>
         <w:t>)</w:t>
       </w:r>
-      <w:r>
-        <w:rPr>
-          <w:rFonts w:ascii="Times New Roman" w:hAnsi="Times New Roman" w:cs="Times New Roman"/>
-          <w:sz w:val="24"/>
-          <w:szCs w:val="24"/>
-        </w:rPr>
-        <w:t xml:space="preserve">, there is a </w:t>
-      </w:r>
-      <w:proofErr w:type="spellStart"/>
-      <w:r>
-        <w:rPr>
-          <w:rFonts w:ascii="Menlo" w:hAnsi="Menlo" w:cs="Menlo"/>
-          <w:sz w:val="18"/>
-          <w:szCs w:val="18"/>
-        </w:rPr>
-        <w:t>KeyError</w:t>
-      </w:r>
-      <w:proofErr w:type="spellEnd"/>
-      <w:r>
-        <w:rPr>
-          <w:rFonts w:ascii="Menlo" w:hAnsi="Menlo" w:cs="Menlo"/>
-          <w:sz w:val="18"/>
-          <w:szCs w:val="18"/>
-        </w:rPr>
-        <w:t xml:space="preserve">: 'No object named antonyms in the file' </w:t>
-      </w:r>
-      <w:r>
-        <w:rPr>
-          <w:rFonts w:ascii="Times New Roman" w:hAnsi="Times New Roman" w:cs="Times New Roman"/>
-          <w:sz w:val="24"/>
-          <w:szCs w:val="24"/>
-        </w:rPr>
-        <w:t>if the word had no antonyms…}</w:t>
-      </w:r>
-    </w:p>
-    <w:p>
-      <w:pPr>
-        <w:pStyle w:val="HTMLPreformatted"/>
-        <w:shd w:val="clear" w:color="auto" w:fill="FFFFFF"/>
-        <w:rPr>
-          <w:rFonts w:ascii="Times New Roman" w:hAnsi="Times New Roman" w:cs="Times New Roman"/>
-          <w:sz w:val="24"/>
-          <w:szCs w:val="24"/>
-        </w:rPr>
-      </w:pPr>
-    </w:p>
-    <w:p>
-      <w:pPr>
-        <w:pStyle w:val="HTMLPreformatted"/>
-        <w:shd w:val="clear" w:color="auto" w:fill="FFFFFF"/>
-        <w:rPr>
-          <w:rFonts w:ascii="Times New Roman" w:hAnsi="Times New Roman" w:cs="Times New Roman"/>
-          <w:sz w:val="24"/>
-          <w:szCs w:val="24"/>
-        </w:rPr>
-      </w:pPr>
-      <w:r>
-        <w:rPr>
-          <w:rFonts w:ascii="Times New Roman" w:hAnsi="Times New Roman" w:cs="Times New Roman"/>
-          <w:sz w:val="24"/>
-          <w:szCs w:val="24"/>
-        </w:rPr>
-        <w:t>{</w:t>
-      </w:r>
-      <w:r>
-        <w:rPr>
-          <w:rFonts w:ascii="Times New Roman" w:hAnsi="Times New Roman" w:cs="Times New Roman"/>
-          <w:sz w:val="24"/>
-          <w:szCs w:val="24"/>
-        </w:rPr>
-        <w:t xml:space="preserve">Updated Tensorflow in </w:t>
-      </w:r>
-      <w:proofErr w:type="spellStart"/>
-      <w:r>
-        <w:rPr>
-          <w:rFonts w:ascii="Times New Roman" w:hAnsi="Times New Roman" w:cs="Times New Roman"/>
-          <w:sz w:val="24"/>
-          <w:szCs w:val="24"/>
-        </w:rPr>
-        <w:t>Conda-MacOs</w:t>
-      </w:r>
-      <w:proofErr w:type="spellEnd"/>
-      <w:r>
-        <w:rPr>
-          <w:rFonts w:ascii="Times New Roman" w:hAnsi="Times New Roman" w:cs="Times New Roman"/>
-          <w:sz w:val="24"/>
-          <w:szCs w:val="24"/>
-        </w:rPr>
-        <w:t xml:space="preserve"> to 2.0.0 to use </w:t>
-      </w:r>
-      <w:proofErr w:type="spellStart"/>
-      <w:r>
-        <w:rPr>
-          <w:rFonts w:ascii="Times New Roman" w:hAnsi="Times New Roman" w:cs="Times New Roman"/>
-          <w:sz w:val="24"/>
-          <w:szCs w:val="24"/>
-        </w:rPr>
-        <w:t>Summaryriter</w:t>
-      </w:r>
-      <w:proofErr w:type="spellEnd"/>
-      <w:r>
-        <w:rPr>
-          <w:rFonts w:ascii="Times New Roman" w:hAnsi="Times New Roman" w:cs="Times New Roman"/>
-          <w:sz w:val="24"/>
-          <w:szCs w:val="24"/>
-        </w:rPr>
+    </w:p>
+    <w:p>
+      <w:r>
+        <w:rPr>
+          <w:rFonts w:ascii="Menlo" w:hAnsi="Menlo" w:cs="Menlo"/>
+          <w:sz w:val="18"/>
+          <w:szCs w:val="18"/>
+        </w:rPr>
+        <w:t xml:space="preserve"> * (Tensor input, bool </w:t>
+      </w:r>
+      <w:proofErr w:type="spellStart"/>
+      <w:r>
+        <w:rPr>
+          <w:rFonts w:ascii="Menlo" w:hAnsi="Menlo" w:cs="Menlo"/>
+          <w:sz w:val="18"/>
+          <w:szCs w:val="18"/>
+        </w:rPr>
+        <w:t>requires_grad</w:t>
+      </w:r>
+      <w:proofErr w:type="spellEnd"/>
+      <w:r>
+        <w:rPr>
+          <w:rFonts w:ascii="Menlo" w:hAnsi="Menlo" w:cs="Menlo"/>
+          <w:sz w:val="18"/>
+          <w:szCs w:val="18"/>
+        </w:rPr>
+        <w:t>)</w:t>
+      </w:r>
+    </w:p>
+    <w:p/>
+    <w:p>
+      <w:proofErr w:type="gramStart"/>
+      <w:r>
+        <w:t>softmax(</w:t>
+      </w:r>
+      <w:proofErr w:type="gramEnd"/>
+      <w:r>
+        <w:t xml:space="preserve">) is not the right function, I should be looking for </w:t>
+      </w:r>
+      <w:proofErr w:type="spellStart"/>
+      <w:r>
+        <w:t>crossEntropyLoss</w:t>
+      </w:r>
+      <w:proofErr w:type="spellEnd"/>
+      <w:r>
+        <w:t>() and similar…</w:t>
+      </w:r>
+    </w:p>
+    <w:p>
+      <w:r>
         <w:t>}</w:t>
       </w:r>
     </w:p>
-    <w:p>
-      <w:pPr>
-        <w:pStyle w:val="HTMLPreformatted"/>
-        <w:shd w:val="clear" w:color="auto" w:fill="FFFFFF"/>
-        <w:rPr>
-          <w:rFonts w:ascii="Times New Roman" w:hAnsi="Times New Roman" w:cs="Times New Roman"/>
-          <w:sz w:val="24"/>
-          <w:szCs w:val="24"/>
-        </w:rPr>
-      </w:pPr>
-    </w:p>
-    <w:p>
-      <w:pPr>
-        <w:pStyle w:val="HTMLPreformatted"/>
-        <w:shd w:val="clear" w:color="auto" w:fill="FFFFFF"/>
-        <w:rPr>
-          <w:rFonts w:ascii="Times New Roman" w:hAnsi="Times New Roman" w:cs="Times New Roman"/>
-          <w:sz w:val="24"/>
-          <w:szCs w:val="24"/>
-        </w:rPr>
-      </w:pPr>
-      <w:r>
-        <w:rPr>
-          <w:rFonts w:ascii="Times New Roman" w:hAnsi="Times New Roman" w:cs="Times New Roman"/>
-          <w:sz w:val="24"/>
-          <w:szCs w:val="24"/>
-        </w:rPr>
-        <w:t xml:space="preserve">Currently: implementing the Finetuning of </w:t>
-      </w:r>
-      <w:proofErr w:type="spellStart"/>
-      <w:r>
-        <w:rPr>
-          <w:rFonts w:ascii="Times New Roman" w:hAnsi="Times New Roman" w:cs="Times New Roman"/>
-          <w:sz w:val="24"/>
-          <w:szCs w:val="24"/>
-        </w:rPr>
-        <w:t>DistilBERT</w:t>
-      </w:r>
-      <w:proofErr w:type="spellEnd"/>
-      <w:r>
-        <w:rPr>
-          <w:rFonts w:ascii="Times New Roman" w:hAnsi="Times New Roman" w:cs="Times New Roman"/>
-          <w:sz w:val="24"/>
-          <w:szCs w:val="24"/>
-        </w:rPr>
-        <w:t xml:space="preserve"> on a standard Language Model task (on WikiText-2)</w:t>
-      </w:r>
-    </w:p>
-    <w:p>
-      <w:pPr>
-        <w:pStyle w:val="HTMLPreformatted"/>
-        <w:shd w:val="clear" w:color="auto" w:fill="FFFFFF"/>
-        <w:rPr>
-          <w:rFonts w:ascii="Menlo" w:hAnsi="Menlo" w:cs="Menlo"/>
-          <w:sz w:val="18"/>
-          <w:szCs w:val="18"/>
-        </w:rPr>
-      </w:pPr>
-      <w:proofErr w:type="spellStart"/>
-      <w:r>
-        <w:rPr>
-          <w:rFonts w:ascii="Menlo" w:hAnsi="Menlo" w:cs="Menlo"/>
-          <w:sz w:val="18"/>
-          <w:szCs w:val="18"/>
-        </w:rPr>
-        <w:t>RuntimeError</w:t>
-      </w:r>
-      <w:proofErr w:type="spellEnd"/>
-      <w:r>
-        <w:rPr>
-          <w:rFonts w:ascii="Menlo" w:hAnsi="Menlo" w:cs="Menlo"/>
-          <w:sz w:val="18"/>
-          <w:szCs w:val="18"/>
-        </w:rPr>
-        <w:t>: index out of range: Tried to access index 512 out of table with 511 rows</w:t>
-      </w:r>
-    </w:p>
-    <w:p>
-      <w:pPr>
-        <w:pStyle w:val="HTMLPreformatted"/>
-        <w:shd w:val="clear" w:color="auto" w:fill="FFFFFF"/>
-        <w:rPr>
-          <w:rFonts w:ascii="Menlo" w:hAnsi="Menlo" w:cs="Menlo"/>
-          <w:color w:val="000000"/>
-          <w:sz w:val="18"/>
-          <w:szCs w:val="18"/>
-        </w:rPr>
-      </w:pPr>
-      <w:r>
-        <w:rPr>
-          <w:rFonts w:ascii="Times New Roman" w:hAnsi="Times New Roman" w:cs="Times New Roman"/>
-          <w:sz w:val="24"/>
-          <w:szCs w:val="24"/>
-        </w:rPr>
-        <w:t xml:space="preserve">while training, at </w:t>
-      </w:r>
-      <w:r>
-        <w:rPr>
-          <w:rFonts w:ascii="Menlo" w:hAnsi="Menlo" w:cs="Menlo"/>
-          <w:color w:val="000000"/>
-          <w:sz w:val="18"/>
-          <w:szCs w:val="18"/>
-        </w:rPr>
-        <w:t xml:space="preserve">outputs = </w:t>
+    <w:p/>
+    <w:p/>
+    <w:p>
+      <w:pPr>
+        <w:pStyle w:val="ListParagraph"/>
+        <w:numPr>
+          <w:ilvl w:val="0"/>
+          <w:numId w:val="17"/>
+        </w:numPr>
+      </w:pPr>
+      <w:r>
+        <w:t>Alternative</w:t>
+      </w:r>
+      <w:r>
+        <w:t xml:space="preserve"> 1)</w:t>
+      </w:r>
+      <w:r>
+        <w:t>, with the same result</w:t>
+      </w:r>
+      <w:r>
+        <w:t>:</w:t>
+      </w:r>
+      <w:r>
+        <w:t xml:space="preserve"> since </w:t>
+      </w:r>
+      <w:proofErr w:type="spellStart"/>
+      <w:r>
+        <w:t>DistilBert</w:t>
+      </w:r>
+      <w:proofErr w:type="spellEnd"/>
+      <w:r>
+        <w:t xml:space="preserve"> itself is unchanged, </w:t>
+      </w:r>
+    </w:p>
+    <w:p>
+      <w:pPr>
+        <w:pStyle w:val="ListParagraph"/>
+        <w:numPr>
+          <w:ilvl w:val="1"/>
+          <w:numId w:val="17"/>
+        </w:numPr>
+      </w:pPr>
+      <w:r>
+        <w:t xml:space="preserve">use it to encode the input window </w:t>
       </w:r>
       <w:proofErr w:type="gramStart"/>
       <w:r>
-        <w:rPr>
-          <w:rFonts w:ascii="Menlo" w:hAnsi="Menlo" w:cs="Menlo"/>
-          <w:color w:val="000000"/>
-          <w:sz w:val="18"/>
-          <w:szCs w:val="18"/>
-        </w:rPr>
-        <w:t>model(</w:t>
+        <w:t>in:</w:t>
       </w:r>
       <w:proofErr w:type="gramEnd"/>
       <w:r>
-        <w:rPr>
-          <w:rFonts w:ascii="Menlo" w:hAnsi="Menlo" w:cs="Menlo"/>
-          <w:color w:val="000000"/>
-          <w:sz w:val="18"/>
-          <w:szCs w:val="18"/>
-        </w:rPr>
-        <w:t>inputs, labels)</w:t>
-      </w:r>
-    </w:p>
-    <w:p>
-      <w:pPr>
-        <w:pStyle w:val="HTMLPreformatted"/>
-        <w:shd w:val="clear" w:color="auto" w:fill="FFFFFF"/>
-        <w:rPr>
-          <w:rFonts w:ascii="Menlo" w:hAnsi="Menlo" w:cs="Menlo"/>
-          <w:color w:val="000000"/>
-          <w:sz w:val="18"/>
-          <w:szCs w:val="18"/>
-        </w:rPr>
-      </w:pPr>
-      <w:r>
-        <w:rPr>
-          <w:rFonts w:ascii="Menlo" w:hAnsi="Menlo" w:cs="Menlo"/>
-          <w:color w:val="000000"/>
-          <w:sz w:val="18"/>
-          <w:szCs w:val="18"/>
-        </w:rPr>
-        <w:t>&gt;</w:t>
-      </w:r>
-    </w:p>
-    <w:p>
-      <w:pPr>
-        <w:pStyle w:val="HTMLPreformatted"/>
-        <w:shd w:val="clear" w:color="auto" w:fill="FFFFFF"/>
-        <w:rPr>
-          <w:rFonts w:ascii="Times New Roman" w:hAnsi="Times New Roman" w:cs="Times New Roman"/>
-          <w:sz w:val="24"/>
-          <w:szCs w:val="24"/>
-        </w:rPr>
-      </w:pPr>
-      <w:r>
-        <w:rPr>
-          <w:rFonts w:ascii="Times New Roman" w:hAnsi="Times New Roman" w:cs="Times New Roman"/>
-          <w:sz w:val="24"/>
-          <w:szCs w:val="24"/>
-        </w:rPr>
-        <w:t xml:space="preserve">In </w:t>
-      </w:r>
-      <w:proofErr w:type="spellStart"/>
-      <w:r>
-        <w:rPr>
-          <w:rFonts w:ascii="Times New Roman" w:hAnsi="Times New Roman" w:cs="Times New Roman"/>
-          <w:sz w:val="24"/>
-          <w:szCs w:val="24"/>
-        </w:rPr>
-        <w:t>TextDataset</w:t>
-      </w:r>
-      <w:proofErr w:type="spellEnd"/>
-      <w:r>
-        <w:rPr>
-          <w:rFonts w:ascii="Times New Roman" w:hAnsi="Times New Roman" w:cs="Times New Roman"/>
-          <w:sz w:val="24"/>
-          <w:szCs w:val="24"/>
-        </w:rPr>
-        <w:t xml:space="preserve"> </w:t>
-      </w:r>
-      <w:bookmarkStart w:id="8" w:name="_GoBack"/>
-      <w:bookmarkEnd w:id="8"/>
-      <w:proofErr w:type="spellStart"/>
-      <w:r>
-        <w:rPr>
-          <w:rFonts w:ascii="Times New Roman" w:hAnsi="Times New Roman" w:cs="Times New Roman"/>
-          <w:sz w:val="24"/>
-          <w:szCs w:val="24"/>
-        </w:rPr>
-        <w:t>block_size</w:t>
-      </w:r>
-      <w:proofErr w:type="spellEnd"/>
-      <w:r>
-        <w:rPr>
-          <w:rFonts w:ascii="Times New Roman" w:hAnsi="Times New Roman" w:cs="Times New Roman"/>
-          <w:sz w:val="24"/>
-          <w:szCs w:val="24"/>
-        </w:rPr>
-        <w:t xml:space="preserve"> </w:t>
-      </w:r>
-      <w:r>
-        <w:rPr>
-          <w:rFonts w:ascii="Times New Roman" w:hAnsi="Times New Roman" w:cs="Times New Roman"/>
-          <w:sz w:val="24"/>
-          <w:szCs w:val="24"/>
-        </w:rPr>
-        <w:t>must be</w:t>
-      </w:r>
-      <w:r>
-        <w:rPr>
-          <w:rFonts w:ascii="Times New Roman" w:hAnsi="Times New Roman" w:cs="Times New Roman"/>
-          <w:sz w:val="24"/>
-          <w:szCs w:val="24"/>
-        </w:rPr>
-        <w:t xml:space="preserve"> 510 not 512, because this is *before* adding [CLS] and [SEP], we would end up out of bounds at 514</w:t>
-      </w:r>
-    </w:p>
-    <w:p>
-      <w:pPr>
-        <w:pStyle w:val="HTMLPreformatted"/>
-        <w:shd w:val="clear" w:color="auto" w:fill="FFFFFF"/>
-        <w:rPr>
-          <w:rFonts w:ascii="Times New Roman" w:hAnsi="Times New Roman" w:cs="Times New Roman"/>
-          <w:sz w:val="24"/>
-          <w:szCs w:val="24"/>
-        </w:rPr>
-      </w:pPr>
-    </w:p>
-    <w:p>
-      <w:pPr>
-        <w:pStyle w:val="HTMLPreformatted"/>
-        <w:shd w:val="clear" w:color="auto" w:fill="FFFFFF"/>
-        <w:rPr>
-          <w:rFonts w:ascii="Times New Roman" w:hAnsi="Times New Roman" w:cs="Times New Roman"/>
-          <w:sz w:val="24"/>
-          <w:szCs w:val="24"/>
-        </w:rPr>
-      </w:pPr>
-    </w:p>
+        <w:t xml:space="preserve"> 768 x N dimensions</w:t>
+      </w:r>
+    </w:p>
+    <w:p>
+      <w:pPr>
+        <w:pStyle w:val="ListParagraph"/>
+        <w:numPr>
+          <w:ilvl w:val="1"/>
+          <w:numId w:val="17"/>
+        </w:numPr>
+      </w:pPr>
+      <w:r>
+        <w:t>Operate with a learned linear layer, that goes 786d x N&gt; 300d x N</w:t>
+      </w:r>
+    </w:p>
+    <w:p>
+      <w:pPr>
+        <w:pStyle w:val="ListParagraph"/>
+        <w:numPr>
+          <w:ilvl w:val="1"/>
+          <w:numId w:val="17"/>
+        </w:numPr>
+      </w:pPr>
+      <w:r>
+        <w:t>Use the 300d x N embedding to predict Masked Language Model</w:t>
+      </w:r>
+    </w:p>
+    <w:p>
+      <w:pPr>
+        <w:pStyle w:val="ListParagraph"/>
+        <w:numPr>
+          <w:ilvl w:val="1"/>
+          <w:numId w:val="17"/>
+        </w:numPr>
+      </w:pPr>
+      <w:r>
+        <w:t>When the last linear layer has been optimized, apply the sequence:</w:t>
+      </w:r>
+    </w:p>
+    <w:p>
+      <w:pPr>
+        <w:pStyle w:val="ListParagraph"/>
+        <w:numPr>
+          <w:ilvl w:val="2"/>
+          <w:numId w:val="17"/>
+        </w:numPr>
+      </w:pPr>
+      <w:r>
+        <w:t xml:space="preserve">768 x N (even if we have only |s| words), </w:t>
+      </w:r>
+      <w:proofErr w:type="spellStart"/>
+      <w:r>
+        <w:t>distilBert</w:t>
+      </w:r>
+      <w:proofErr w:type="spellEnd"/>
+      <w:r>
+        <w:t xml:space="preserve"> embedding for all the words in the sentence</w:t>
+      </w:r>
+    </w:p>
+    <w:p>
+      <w:pPr>
+        <w:pStyle w:val="ListParagraph"/>
+        <w:numPr>
+          <w:ilvl w:val="2"/>
+          <w:numId w:val="17"/>
+        </w:numPr>
+      </w:pPr>
+      <w:r>
+        <w:t>300d x N, after applying the linear layer</w:t>
+      </w:r>
+    </w:p>
+    <w:p>
+      <w:pPr>
+        <w:pStyle w:val="ListParagraph"/>
+        <w:numPr>
+          <w:ilvl w:val="2"/>
+          <w:numId w:val="17"/>
+        </w:numPr>
+      </w:pPr>
+      <w:r>
+        <w:t>Get the average over the N slots, in 300d</w:t>
+      </w:r>
+      <w:bookmarkStart w:id="11" w:name="_GoBack"/>
+      <w:bookmarkEnd w:id="11"/>
+    </w:p>
+    <w:p/>
+    <w:p/>
+    <w:p/>
     <w:p>
       <w:pPr>
         <w:pStyle w:val="HTMLPreformatted"/>
@@ -16799,7 +18589,7 @@
   <w:abstractNum w:abstractNumId="5" w15:restartNumberingAfterBreak="0">
     <w:nsid w:val="34513D78"/>
     <w:multiLevelType w:val="hybridMultilevel"/>
-    <w:tmpl w:val="24D45566"/>
+    <w:tmpl w:val="6554E700"/>
     <w:lvl w:ilvl="0" w:tplc="0809000B">
       <w:start w:val="1"/>
       <w:numFmt w:val="bullet"/>
@@ -16812,16 +18602,16 @@
         <w:rFonts w:ascii="Wingdings" w:hAnsi="Wingdings" w:hint="default"/>
       </w:rPr>
     </w:lvl>
-    <w:lvl w:ilvl="1" w:tplc="08090003">
+    <w:lvl w:ilvl="1" w:tplc="0809000B">
       <w:start w:val="1"/>
       <w:numFmt w:val="bullet"/>
-      <w:lvlText w:val="o"/>
+      <w:lvlText w:val=""/>
       <w:lvlJc w:val="left"/>
       <w:pPr>
         <w:ind w:left="1440" w:hanging="360"/>
       </w:pPr>
       <w:rPr>
-        <w:rFonts w:ascii="Courier New" w:hAnsi="Courier New" w:cs="Courier New" w:hint="default"/>
+        <w:rFonts w:ascii="Wingdings" w:hAnsi="Wingdings" w:hint="default"/>
       </w:rPr>
     </w:lvl>
     <w:lvl w:ilvl="2" w:tplc="08090005">
@@ -17534,6 +19324,119 @@
     </w:lvl>
   </w:abstractNum>
   <w:abstractNum w:abstractNumId="12" w15:restartNumberingAfterBreak="0">
+    <w:nsid w:val="5D04303A"/>
+    <w:multiLevelType w:val="hybridMultilevel"/>
+    <w:tmpl w:val="AF5E44CA"/>
+    <w:lvl w:ilvl="0" w:tplc="08090001">
+      <w:start w:val="1"/>
+      <w:numFmt w:val="bullet"/>
+      <w:lvlText w:val=""/>
+      <w:lvlJc w:val="left"/>
+      <w:pPr>
+        <w:ind w:left="720" w:hanging="360"/>
+      </w:pPr>
+      <w:rPr>
+        <w:rFonts w:ascii="Symbol" w:hAnsi="Symbol" w:hint="default"/>
+      </w:rPr>
+    </w:lvl>
+    <w:lvl w:ilvl="1" w:tplc="08090003">
+      <w:start w:val="1"/>
+      <w:numFmt w:val="bullet"/>
+      <w:lvlText w:val="o"/>
+      <w:lvlJc w:val="left"/>
+      <w:pPr>
+        <w:ind w:left="1440" w:hanging="360"/>
+      </w:pPr>
+      <w:rPr>
+        <w:rFonts w:ascii="Courier New" w:hAnsi="Courier New" w:cs="Courier New" w:hint="default"/>
+      </w:rPr>
+    </w:lvl>
+    <w:lvl w:ilvl="2" w:tplc="08090005" w:tentative="1">
+      <w:start w:val="1"/>
+      <w:numFmt w:val="bullet"/>
+      <w:lvlText w:val=""/>
+      <w:lvlJc w:val="left"/>
+      <w:pPr>
+        <w:ind w:left="2160" w:hanging="360"/>
+      </w:pPr>
+      <w:rPr>
+        <w:rFonts w:ascii="Wingdings" w:hAnsi="Wingdings" w:hint="default"/>
+      </w:rPr>
+    </w:lvl>
+    <w:lvl w:ilvl="3" w:tplc="08090001" w:tentative="1">
+      <w:start w:val="1"/>
+      <w:numFmt w:val="bullet"/>
+      <w:lvlText w:val=""/>
+      <w:lvlJc w:val="left"/>
+      <w:pPr>
+        <w:ind w:left="2880" w:hanging="360"/>
+      </w:pPr>
+      <w:rPr>
+        <w:rFonts w:ascii="Symbol" w:hAnsi="Symbol" w:hint="default"/>
+      </w:rPr>
+    </w:lvl>
+    <w:lvl w:ilvl="4" w:tplc="08090003" w:tentative="1">
+      <w:start w:val="1"/>
+      <w:numFmt w:val="bullet"/>
+      <w:lvlText w:val="o"/>
+      <w:lvlJc w:val="left"/>
+      <w:pPr>
+        <w:ind w:left="3600" w:hanging="360"/>
+      </w:pPr>
+      <w:rPr>
+        <w:rFonts w:ascii="Courier New" w:hAnsi="Courier New" w:cs="Courier New" w:hint="default"/>
+      </w:rPr>
+    </w:lvl>
+    <w:lvl w:ilvl="5" w:tplc="08090005" w:tentative="1">
+      <w:start w:val="1"/>
+      <w:numFmt w:val="bullet"/>
+      <w:lvlText w:val=""/>
+      <w:lvlJc w:val="left"/>
+      <w:pPr>
+        <w:ind w:left="4320" w:hanging="360"/>
+      </w:pPr>
+      <w:rPr>
+        <w:rFonts w:ascii="Wingdings" w:hAnsi="Wingdings" w:hint="default"/>
+      </w:rPr>
+    </w:lvl>
+    <w:lvl w:ilvl="6" w:tplc="08090001" w:tentative="1">
+      <w:start w:val="1"/>
+      <w:numFmt w:val="bullet"/>
+      <w:lvlText w:val=""/>
+      <w:lvlJc w:val="left"/>
+      <w:pPr>
+        <w:ind w:left="5040" w:hanging="360"/>
+      </w:pPr>
+      <w:rPr>
+        <w:rFonts w:ascii="Symbol" w:hAnsi="Symbol" w:hint="default"/>
+      </w:rPr>
+    </w:lvl>
+    <w:lvl w:ilvl="7" w:tplc="08090003" w:tentative="1">
+      <w:start w:val="1"/>
+      <w:numFmt w:val="bullet"/>
+      <w:lvlText w:val="o"/>
+      <w:lvlJc w:val="left"/>
+      <w:pPr>
+        <w:ind w:left="5760" w:hanging="360"/>
+      </w:pPr>
+      <w:rPr>
+        <w:rFonts w:ascii="Courier New" w:hAnsi="Courier New" w:cs="Courier New" w:hint="default"/>
+      </w:rPr>
+    </w:lvl>
+    <w:lvl w:ilvl="8" w:tplc="08090005" w:tentative="1">
+      <w:start w:val="1"/>
+      <w:numFmt w:val="bullet"/>
+      <w:lvlText w:val=""/>
+      <w:lvlJc w:val="left"/>
+      <w:pPr>
+        <w:ind w:left="6480" w:hanging="360"/>
+      </w:pPr>
+      <w:rPr>
+        <w:rFonts w:ascii="Wingdings" w:hAnsi="Wingdings" w:hint="default"/>
+      </w:rPr>
+    </w:lvl>
+  </w:abstractNum>
+  <w:abstractNum w:abstractNumId="13" w15:restartNumberingAfterBreak="0">
     <w:nsid w:val="5D351610"/>
     <w:multiLevelType w:val="hybridMultilevel"/>
     <w:tmpl w:val="5172D970"/>
@@ -17646,7 +19549,7 @@
       </w:rPr>
     </w:lvl>
   </w:abstractNum>
-  <w:abstractNum w:abstractNumId="13" w15:restartNumberingAfterBreak="0">
+  <w:abstractNum w:abstractNumId="14" w15:restartNumberingAfterBreak="0">
     <w:nsid w:val="5FCB2DEA"/>
     <w:multiLevelType w:val="hybridMultilevel"/>
     <w:tmpl w:val="47366A18"/>
@@ -17759,7 +19662,7 @@
       </w:rPr>
     </w:lvl>
   </w:abstractNum>
-  <w:abstractNum w:abstractNumId="14" w15:restartNumberingAfterBreak="0">
+  <w:abstractNum w:abstractNumId="15" w15:restartNumberingAfterBreak="0">
     <w:nsid w:val="649F6B0F"/>
     <w:multiLevelType w:val="hybridMultilevel"/>
     <w:tmpl w:val="F3F21CA0"/>
@@ -17788,6 +19691,119 @@
       </w:rPr>
     </w:lvl>
     <w:lvl w:ilvl="2" w:tplc="08090005" w:tentative="1">
+      <w:start w:val="1"/>
+      <w:numFmt w:val="bullet"/>
+      <w:lvlText w:val=""/>
+      <w:lvlJc w:val="left"/>
+      <w:pPr>
+        <w:ind w:left="2160" w:hanging="360"/>
+      </w:pPr>
+      <w:rPr>
+        <w:rFonts w:ascii="Wingdings" w:hAnsi="Wingdings" w:hint="default"/>
+      </w:rPr>
+    </w:lvl>
+    <w:lvl w:ilvl="3" w:tplc="08090001" w:tentative="1">
+      <w:start w:val="1"/>
+      <w:numFmt w:val="bullet"/>
+      <w:lvlText w:val=""/>
+      <w:lvlJc w:val="left"/>
+      <w:pPr>
+        <w:ind w:left="2880" w:hanging="360"/>
+      </w:pPr>
+      <w:rPr>
+        <w:rFonts w:ascii="Symbol" w:hAnsi="Symbol" w:hint="default"/>
+      </w:rPr>
+    </w:lvl>
+    <w:lvl w:ilvl="4" w:tplc="08090003" w:tentative="1">
+      <w:start w:val="1"/>
+      <w:numFmt w:val="bullet"/>
+      <w:lvlText w:val="o"/>
+      <w:lvlJc w:val="left"/>
+      <w:pPr>
+        <w:ind w:left="3600" w:hanging="360"/>
+      </w:pPr>
+      <w:rPr>
+        <w:rFonts w:ascii="Courier New" w:hAnsi="Courier New" w:cs="Courier New" w:hint="default"/>
+      </w:rPr>
+    </w:lvl>
+    <w:lvl w:ilvl="5" w:tplc="08090005" w:tentative="1">
+      <w:start w:val="1"/>
+      <w:numFmt w:val="bullet"/>
+      <w:lvlText w:val=""/>
+      <w:lvlJc w:val="left"/>
+      <w:pPr>
+        <w:ind w:left="4320" w:hanging="360"/>
+      </w:pPr>
+      <w:rPr>
+        <w:rFonts w:ascii="Wingdings" w:hAnsi="Wingdings" w:hint="default"/>
+      </w:rPr>
+    </w:lvl>
+    <w:lvl w:ilvl="6" w:tplc="08090001" w:tentative="1">
+      <w:start w:val="1"/>
+      <w:numFmt w:val="bullet"/>
+      <w:lvlText w:val=""/>
+      <w:lvlJc w:val="left"/>
+      <w:pPr>
+        <w:ind w:left="5040" w:hanging="360"/>
+      </w:pPr>
+      <w:rPr>
+        <w:rFonts w:ascii="Symbol" w:hAnsi="Symbol" w:hint="default"/>
+      </w:rPr>
+    </w:lvl>
+    <w:lvl w:ilvl="7" w:tplc="08090003" w:tentative="1">
+      <w:start w:val="1"/>
+      <w:numFmt w:val="bullet"/>
+      <w:lvlText w:val="o"/>
+      <w:lvlJc w:val="left"/>
+      <w:pPr>
+        <w:ind w:left="5760" w:hanging="360"/>
+      </w:pPr>
+      <w:rPr>
+        <w:rFonts w:ascii="Courier New" w:hAnsi="Courier New" w:cs="Courier New" w:hint="default"/>
+      </w:rPr>
+    </w:lvl>
+    <w:lvl w:ilvl="8" w:tplc="08090005" w:tentative="1">
+      <w:start w:val="1"/>
+      <w:numFmt w:val="bullet"/>
+      <w:lvlText w:val=""/>
+      <w:lvlJc w:val="left"/>
+      <w:pPr>
+        <w:ind w:left="6480" w:hanging="360"/>
+      </w:pPr>
+      <w:rPr>
+        <w:rFonts w:ascii="Wingdings" w:hAnsi="Wingdings" w:hint="default"/>
+      </w:rPr>
+    </w:lvl>
+  </w:abstractNum>
+  <w:abstractNum w:abstractNumId="16" w15:restartNumberingAfterBreak="0">
+    <w:nsid w:val="73B11CAA"/>
+    <w:multiLevelType w:val="hybridMultilevel"/>
+    <w:tmpl w:val="44E6ACD4"/>
+    <w:lvl w:ilvl="0" w:tplc="08090001">
+      <w:start w:val="1"/>
+      <w:numFmt w:val="bullet"/>
+      <w:lvlText w:val=""/>
+      <w:lvlJc w:val="left"/>
+      <w:pPr>
+        <w:ind w:left="720" w:hanging="360"/>
+      </w:pPr>
+      <w:rPr>
+        <w:rFonts w:ascii="Symbol" w:hAnsi="Symbol" w:hint="default"/>
+      </w:rPr>
+    </w:lvl>
+    <w:lvl w:ilvl="1" w:tplc="08090003">
+      <w:start w:val="1"/>
+      <w:numFmt w:val="bullet"/>
+      <w:lvlText w:val="o"/>
+      <w:lvlJc w:val="left"/>
+      <w:pPr>
+        <w:ind w:left="1440" w:hanging="360"/>
+      </w:pPr>
+      <w:rPr>
+        <w:rFonts w:ascii="Courier New" w:hAnsi="Courier New" w:cs="Courier New" w:hint="default"/>
+      </w:rPr>
+    </w:lvl>
+    <w:lvl w:ilvl="2" w:tplc="08090005">
       <w:start w:val="1"/>
       <w:numFmt w:val="bullet"/>
       <w:lvlText w:val=""/>
@@ -17888,7 +19904,7 @@
     <w:abstractNumId w:val="9"/>
   </w:num>
   <w:num w:numId="6">
-    <w:abstractNumId w:val="12"/>
+    <w:abstractNumId w:val="13"/>
   </w:num>
   <w:num w:numId="7">
     <w:abstractNumId w:val="5"/>
@@ -17900,7 +19916,7 @@
     <w:abstractNumId w:val="11"/>
   </w:num>
   <w:num w:numId="10">
-    <w:abstractNumId w:val="14"/>
+    <w:abstractNumId w:val="15"/>
   </w:num>
   <w:num w:numId="11">
     <w:abstractNumId w:val="10"/>
@@ -17912,10 +19928,16 @@
     <w:abstractNumId w:val="7"/>
   </w:num>
   <w:num w:numId="14">
-    <w:abstractNumId w:val="13"/>
+    <w:abstractNumId w:val="14"/>
   </w:num>
   <w:num w:numId="15">
     <w:abstractNumId w:val="1"/>
+  </w:num>
+  <w:num w:numId="16">
+    <w:abstractNumId w:val="12"/>
+  </w:num>
+  <w:num w:numId="17">
+    <w:abstractNumId w:val="16"/>
   </w:num>
 </w:numbering>
 </file>
@@ -18734,6 +20756,18 @@
       <w:iCs/>
     </w:rPr>
   </w:style>
+  <w:style w:type="character" w:styleId="FollowedHyperlink">
+    <w:name w:val="FollowedHyperlink"/>
+    <w:basedOn w:val="DefaultParagraphFont"/>
+    <w:uiPriority w:val="99"/>
+    <w:semiHidden/>
+    <w:unhideWhenUsed/>
+    <w:rsid w:val="00344BB8"/>
+    <w:rPr>
+      <w:color w:val="954F72" w:themeColor="followedHyperlink"/>
+      <w:u w:val="single"/>
+    </w:rPr>
+  </w:style>
 </w:styles>
 </file>
 

</xml_diff>

<commit_message>
=Checkpoint: On using (d)BERT for 768 -> 300 : About to move on from the Language Model attempts to AutoEncoder approach.
Former-commit-id: 06f19c4b99033286cd435464de43912160a31bf0
Former-commit-id: 834f97252c3fc924e813eb7e4683e36644259153
</commit_message>
<xml_diff>
--- a/Media/Task1_DeveloperDiary.docx
+++ b/Media/Task1_DeveloperDiary.docx
@@ -17862,7 +17862,6 @@
       </w:r>
     </w:p>
     <w:p/>
-    <w:p/>
     <w:p>
       <w:pPr>
         <w:pStyle w:val="ListParagraph"/>
@@ -17872,27 +17871,10 @@
         </w:numPr>
       </w:pPr>
       <w:r>
-        <w:t>Alternative</w:t>
-      </w:r>
-      <w:r>
-        <w:t xml:space="preserve"> 1)</w:t>
-      </w:r>
-      <w:r>
-        <w:t>, with the same result</w:t>
+        <w:t>Hypothesis</w:t>
       </w:r>
       <w:r>
         <w:t>:</w:t>
-      </w:r>
-      <w:r>
-        <w:t xml:space="preserve"> since </w:t>
-      </w:r>
-      <w:proofErr w:type="spellStart"/>
-      <w:r>
-        <w:t>DistilBert</w:t>
-      </w:r>
-      <w:proofErr w:type="spellEnd"/>
-      <w:r>
-        <w:t xml:space="preserve"> itself is unchanged, </w:t>
       </w:r>
     </w:p>
     <w:p>
@@ -17904,7 +17886,15 @@
         </w:numPr>
       </w:pPr>
       <w:r>
-        <w:t xml:space="preserve">use it to encode the input window </w:t>
+        <w:t xml:space="preserve">use </w:t>
+      </w:r>
+      <w:proofErr w:type="spellStart"/>
+      <w:r>
+        <w:t>distilBERT</w:t>
+      </w:r>
+      <w:proofErr w:type="spellEnd"/>
+      <w:r>
+        <w:t xml:space="preserve"> to encode the input window </w:t>
       </w:r>
       <w:proofErr w:type="gramStart"/>
       <w:r>
@@ -17938,6 +17928,70 @@
       <w:r>
         <w:t>Use the 300d x N embedding to predict Masked Language Model</w:t>
       </w:r>
+      <w:r>
+        <w:br/>
+        <w:t xml:space="preserve">(note: it’s </w:t>
+      </w:r>
+      <w:r>
+        <w:t>complicated</w:t>
+      </w:r>
+      <w:r>
+        <w:t xml:space="preserve"> – it </w:t>
+      </w:r>
+      <w:proofErr w:type="spellStart"/>
+      <w:r>
+        <w:t>can not</w:t>
+      </w:r>
+      <w:proofErr w:type="spellEnd"/>
+      <w:r>
+        <w:t xml:space="preserve"> be only one layer, I need to keep the words coherent, and I should mask the same positions</w:t>
+      </w:r>
+      <w:r>
+        <w:t xml:space="preserve"> – </w:t>
+      </w:r>
+      <w:r>
+        <w:t>there are 2 alternatives to solve this:</w:t>
+      </w:r>
+    </w:p>
+    <w:p>
+      <w:pPr>
+        <w:pStyle w:val="ListParagraph"/>
+        <w:numPr>
+          <w:ilvl w:val="2"/>
+          <w:numId w:val="17"/>
+        </w:numPr>
+      </w:pPr>
+      <w:r>
+        <w:t>M</w:t>
+      </w:r>
+      <w:r>
+        <w:t xml:space="preserve">odifying </w:t>
+      </w:r>
+      <w:proofErr w:type="spellStart"/>
+      <w:r>
+        <w:t>BertForMLM</w:t>
+      </w:r>
+      <w:proofErr w:type="spellEnd"/>
+    </w:p>
+    <w:p>
+      <w:pPr>
+        <w:pStyle w:val="ListParagraph"/>
+        <w:numPr>
+          <w:ilvl w:val="2"/>
+          <w:numId w:val="17"/>
+        </w:numPr>
+      </w:pPr>
+      <w:r>
+        <w:t xml:space="preserve">Changing the layer, that will produce directly a sentence embedding with (768 x N) &gt; 300. Must change the objective </w:t>
+      </w:r>
+      <w:proofErr w:type="gramStart"/>
+      <w:r>
+        <w:t>then?,</w:t>
+      </w:r>
+      <w:proofErr w:type="gramEnd"/>
+      <w:r>
+        <w:t xml:space="preserve"> from MLM</w:t>
+      </w:r>
     </w:p>
     <w:p>
       <w:pPr>
@@ -17948,7 +18002,13 @@
         </w:numPr>
       </w:pPr>
       <w:r>
-        <w:t>When the last linear layer has been optimized, apply the sequence:</w:t>
+        <w:t xml:space="preserve">When the </w:t>
+      </w:r>
+      <w:r>
+        <w:t xml:space="preserve">added </w:t>
+      </w:r>
+      <w:r>
+        <w:t>linear layer has been optimized, apply the sequence:</w:t>
       </w:r>
     </w:p>
     <w:p>
@@ -17994,12 +18054,358 @@
       <w:r>
         <w:t>Get the average over the N slots, in 300d</w:t>
       </w:r>
-      <w:bookmarkStart w:id="11" w:name="_GoBack"/>
-      <w:bookmarkEnd w:id="11"/>
     </w:p>
     <w:p/>
     <w:p/>
     <w:p/>
+    <w:p/>
+    <w:p/>
+    <w:p/>
+    <w:p>
+      <w:r>
+        <w:lastRenderedPageBreak/>
+        <w:t>Observation:</w:t>
+      </w:r>
+    </w:p>
+    <w:p>
+      <w:r>
+        <w:t xml:space="preserve">The </w:t>
+      </w:r>
+      <w:proofErr w:type="spellStart"/>
+      <w:r>
+        <w:t>DistilBERT</w:t>
+      </w:r>
+      <w:proofErr w:type="spellEnd"/>
+      <w:r>
+        <w:t xml:space="preserve"> tokenizer does not include phrases – </w:t>
+      </w:r>
+      <w:r>
+        <w:t xml:space="preserve">and </w:t>
+      </w:r>
+      <w:r>
+        <w:t>it is named ‘</w:t>
+      </w:r>
+      <w:proofErr w:type="spellStart"/>
+      <w:r>
+        <w:t>distilbert</w:t>
+      </w:r>
+      <w:proofErr w:type="spellEnd"/>
+      <w:r>
+        <w:t>-base-uncased’</w:t>
+      </w:r>
+      <w:r>
+        <w:t>.</w:t>
+      </w:r>
+    </w:p>
+    <w:p>
+      <w:r>
+        <w:t>Therefore… I should exclude phrase pre-processing from the training corpus, or maybe use an alternative version of it without it.</w:t>
+      </w:r>
+    </w:p>
+    <w:p/>
+    <w:p/>
+    <w:p>
+      <w:r>
+        <w:t>Observation:</w:t>
+      </w:r>
+    </w:p>
+    <w:p>
+      <w:r>
+        <w:t xml:space="preserve">It is possible that even a dimensionality reduction would *not* mean that </w:t>
+      </w:r>
+      <w:r>
+        <w:t xml:space="preserve">the Bert-originated sentence embeddings be in the same embedding space as the pre-trained 300d </w:t>
+      </w:r>
+      <w:proofErr w:type="spellStart"/>
+      <w:r>
+        <w:t>FastText</w:t>
+      </w:r>
+      <w:proofErr w:type="spellEnd"/>
+      <w:r>
+        <w:t xml:space="preserve"> word embeddings.</w:t>
+      </w:r>
+    </w:p>
+    <w:p/>
+    <w:p>
+      <w:pPr>
+        <w:pStyle w:val="HTMLPreformatted"/>
+        <w:shd w:val="clear" w:color="auto" w:fill="FFFFFF"/>
+        <w:rPr>
+          <w:rFonts w:ascii="Times New Roman" w:hAnsi="Times New Roman" w:cs="Times New Roman"/>
+          <w:sz w:val="24"/>
+          <w:szCs w:val="24"/>
+        </w:rPr>
+      </w:pPr>
+    </w:p>
+    <w:p>
+      <w:pPr>
+        <w:pStyle w:val="HTMLPreformatted"/>
+        <w:numPr>
+          <w:ilvl w:val="0"/>
+          <w:numId w:val="17"/>
+        </w:numPr>
+        <w:shd w:val="clear" w:color="auto" w:fill="FFFFFF"/>
+        <w:rPr>
+          <w:rFonts w:ascii="Times New Roman" w:hAnsi="Times New Roman" w:cs="Times New Roman"/>
+          <w:b/>
+          <w:bCs/>
+          <w:sz w:val="24"/>
+          <w:szCs w:val="24"/>
+        </w:rPr>
+      </w:pPr>
+      <w:r>
+        <w:rPr>
+          <w:rFonts w:ascii="Times New Roman" w:hAnsi="Times New Roman" w:cs="Times New Roman"/>
+          <w:b/>
+          <w:bCs/>
+          <w:sz w:val="24"/>
+          <w:szCs w:val="24"/>
+        </w:rPr>
+        <w:t xml:space="preserve">Hypothesis: </w:t>
+      </w:r>
+      <w:proofErr w:type="spellStart"/>
+      <w:r>
+        <w:rPr>
+          <w:rFonts w:ascii="Times New Roman" w:hAnsi="Times New Roman" w:cs="Times New Roman"/>
+          <w:b/>
+          <w:bCs/>
+          <w:sz w:val="24"/>
+          <w:szCs w:val="24"/>
+        </w:rPr>
+        <w:t>AutoEncoder</w:t>
+      </w:r>
+      <w:proofErr w:type="spellEnd"/>
+      <w:r>
+        <w:rPr>
+          <w:rFonts w:ascii="Times New Roman" w:hAnsi="Times New Roman" w:cs="Times New Roman"/>
+          <w:b/>
+          <w:bCs/>
+          <w:sz w:val="24"/>
+          <w:szCs w:val="24"/>
+        </w:rPr>
+        <w:t xml:space="preserve"> approach:</w:t>
+      </w:r>
+      <w:r>
+        <w:rPr>
+          <w:rFonts w:ascii="Times New Roman" w:hAnsi="Times New Roman" w:cs="Times New Roman"/>
+          <w:b/>
+          <w:bCs/>
+          <w:sz w:val="24"/>
+          <w:szCs w:val="24"/>
+        </w:rPr>
+        <w:br/>
+      </w:r>
+      <w:r>
+        <w:rPr>
+          <w:rFonts w:ascii="Times New Roman" w:hAnsi="Times New Roman" w:cs="Times New Roman"/>
+          <w:b/>
+          <w:bCs/>
+          <w:sz w:val="24"/>
+          <w:szCs w:val="24"/>
+        </w:rPr>
+        <w:br/>
+      </w:r>
+      <w:r>
+        <w:rPr>
+          <w:rFonts w:ascii="Times New Roman" w:hAnsi="Times New Roman" w:cs="Times New Roman"/>
+          <w:sz w:val="24"/>
+          <w:szCs w:val="24"/>
+        </w:rPr>
+        <w:t>The objective is to create a 768 &gt; 300 Linear layer that holds in 300 dimensions as much information as possible from the sentence embedding from (d)BERT, that was computed averaging over the 2</w:t>
+      </w:r>
+      <w:r>
+        <w:rPr>
+          <w:rFonts w:ascii="Times New Roman" w:hAnsi="Times New Roman" w:cs="Times New Roman"/>
+          <w:sz w:val="24"/>
+          <w:szCs w:val="24"/>
+          <w:vertAlign w:val="superscript"/>
+        </w:rPr>
+        <w:t>nd</w:t>
+      </w:r>
+      <w:r>
+        <w:rPr>
+          <w:rFonts w:ascii="Times New Roman" w:hAnsi="Times New Roman" w:cs="Times New Roman"/>
+          <w:sz w:val="24"/>
+          <w:szCs w:val="24"/>
+        </w:rPr>
+        <w:t>-to-last layer on (768 x N)</w:t>
+      </w:r>
+      <w:r>
+        <w:rPr>
+          <w:rFonts w:ascii="Times New Roman" w:hAnsi="Times New Roman" w:cs="Times New Roman"/>
+          <w:sz w:val="24"/>
+          <w:szCs w:val="24"/>
+        </w:rPr>
+        <w:br/>
+      </w:r>
+    </w:p>
+    <w:p>
+      <w:pPr>
+        <w:pStyle w:val="HTMLPreformatted"/>
+        <w:numPr>
+          <w:ilvl w:val="1"/>
+          <w:numId w:val="17"/>
+        </w:numPr>
+        <w:shd w:val="clear" w:color="auto" w:fill="FFFFFF"/>
+        <w:rPr>
+          <w:rFonts w:ascii="Times New Roman" w:hAnsi="Times New Roman" w:cs="Times New Roman"/>
+          <w:sz w:val="24"/>
+          <w:szCs w:val="24"/>
+        </w:rPr>
+      </w:pPr>
+      <w:r>
+        <w:rPr>
+          <w:rFonts w:ascii="Times New Roman" w:hAnsi="Times New Roman" w:cs="Times New Roman"/>
+          <w:sz w:val="24"/>
+          <w:szCs w:val="24"/>
+        </w:rPr>
+        <w:t xml:space="preserve">Read a line (768 x |s|). </w:t>
+      </w:r>
+      <w:r>
+        <w:rPr>
+          <w:rFonts w:ascii="Times New Roman" w:hAnsi="Times New Roman" w:cs="Times New Roman"/>
+          <w:sz w:val="24"/>
+          <w:szCs w:val="24"/>
+        </w:rPr>
+        <w:t>Read more lines until we fill (768 x N).</w:t>
+      </w:r>
+    </w:p>
+    <w:p>
+      <w:pPr>
+        <w:pStyle w:val="HTMLPreformatted"/>
+        <w:numPr>
+          <w:ilvl w:val="1"/>
+          <w:numId w:val="17"/>
+        </w:numPr>
+        <w:shd w:val="clear" w:color="auto" w:fill="FFFFFF"/>
+        <w:rPr>
+          <w:rFonts w:ascii="Times New Roman" w:hAnsi="Times New Roman" w:cs="Times New Roman"/>
+          <w:sz w:val="24"/>
+          <w:szCs w:val="24"/>
+        </w:rPr>
+      </w:pPr>
+      <w:r>
+        <w:rPr>
+          <w:rFonts w:ascii="Times New Roman" w:hAnsi="Times New Roman" w:cs="Times New Roman"/>
+          <w:sz w:val="24"/>
+          <w:szCs w:val="24"/>
+        </w:rPr>
+        <w:t xml:space="preserve">Obtain the “window embedding”, averaging </w:t>
+      </w:r>
+      <w:r>
+        <w:rPr>
+          <w:rFonts w:ascii="Times New Roman" w:hAnsi="Times New Roman" w:cs="Times New Roman"/>
+          <w:sz w:val="24"/>
+          <w:szCs w:val="24"/>
+        </w:rPr>
+        <w:t>the 2</w:t>
+      </w:r>
+      <w:r>
+        <w:rPr>
+          <w:rFonts w:ascii="Times New Roman" w:hAnsi="Times New Roman" w:cs="Times New Roman"/>
+          <w:sz w:val="24"/>
+          <w:szCs w:val="24"/>
+          <w:vertAlign w:val="superscript"/>
+        </w:rPr>
+        <w:t>nd</w:t>
+      </w:r>
+      <w:r>
+        <w:rPr>
+          <w:rFonts w:ascii="Times New Roman" w:hAnsi="Times New Roman" w:cs="Times New Roman"/>
+          <w:sz w:val="24"/>
+          <w:szCs w:val="24"/>
+        </w:rPr>
+        <w:t>-to-last layer on (768 x N</w:t>
+      </w:r>
+      <w:r>
+        <w:rPr>
+          <w:rFonts w:ascii="Times New Roman" w:hAnsi="Times New Roman" w:cs="Times New Roman"/>
+          <w:sz w:val="24"/>
+          <w:szCs w:val="24"/>
+        </w:rPr>
+        <w:t>)</w:t>
+      </w:r>
+    </w:p>
+    <w:p>
+      <w:pPr>
+        <w:pStyle w:val="HTMLPreformatted"/>
+        <w:numPr>
+          <w:ilvl w:val="1"/>
+          <w:numId w:val="17"/>
+        </w:numPr>
+        <w:shd w:val="clear" w:color="auto" w:fill="FFFFFF"/>
+        <w:rPr>
+          <w:rFonts w:ascii="Times New Roman" w:hAnsi="Times New Roman" w:cs="Times New Roman"/>
+          <w:sz w:val="24"/>
+          <w:szCs w:val="24"/>
+        </w:rPr>
+      </w:pPr>
+      <w:r>
+        <w:rPr>
+          <w:rFonts w:ascii="Times New Roman" w:hAnsi="Times New Roman" w:cs="Times New Roman"/>
+          <w:sz w:val="24"/>
+          <w:szCs w:val="24"/>
+        </w:rPr>
+        <w:t>Apply linear layer: 768 &gt; 300</w:t>
+      </w:r>
+    </w:p>
+    <w:p>
+      <w:pPr>
+        <w:pStyle w:val="HTMLPreformatted"/>
+        <w:numPr>
+          <w:ilvl w:val="1"/>
+          <w:numId w:val="17"/>
+        </w:numPr>
+        <w:shd w:val="clear" w:color="auto" w:fill="FFFFFF"/>
+        <w:rPr>
+          <w:rFonts w:ascii="Times New Roman" w:hAnsi="Times New Roman" w:cs="Times New Roman"/>
+          <w:sz w:val="24"/>
+          <w:szCs w:val="24"/>
+        </w:rPr>
+      </w:pPr>
+      <w:r>
+        <w:rPr>
+          <w:rFonts w:ascii="Times New Roman" w:hAnsi="Times New Roman" w:cs="Times New Roman"/>
+          <w:sz w:val="24"/>
+          <w:szCs w:val="24"/>
+        </w:rPr>
+        <w:t>Decode</w:t>
+      </w:r>
+      <w:r>
+        <w:rPr>
+          <w:rFonts w:ascii="Times New Roman" w:hAnsi="Times New Roman" w:cs="Times New Roman"/>
+          <w:sz w:val="24"/>
+          <w:szCs w:val="24"/>
+        </w:rPr>
+        <w:t>r</w:t>
+      </w:r>
+      <w:r>
+        <w:rPr>
+          <w:rFonts w:ascii="Times New Roman" w:hAnsi="Times New Roman" w:cs="Times New Roman"/>
+          <w:sz w:val="24"/>
+          <w:szCs w:val="24"/>
+        </w:rPr>
+        <w:t xml:space="preserve"> part: try to reconstruct the </w:t>
+      </w:r>
+      <w:r>
+        <w:rPr>
+          <w:rFonts w:ascii="Times New Roman" w:hAnsi="Times New Roman" w:cs="Times New Roman"/>
+          <w:sz w:val="24"/>
+          <w:szCs w:val="24"/>
+        </w:rPr>
+        <w:t>window embedding of 768</w:t>
+      </w:r>
+      <w:bookmarkStart w:id="11" w:name="_GoBack"/>
+      <w:bookmarkEnd w:id="11"/>
+      <w:r>
+        <w:rPr>
+          <w:rFonts w:ascii="Times New Roman" w:hAnsi="Times New Roman" w:cs="Times New Roman"/>
+          <w:sz w:val="24"/>
+          <w:szCs w:val="24"/>
+        </w:rPr>
+        <w:t>.</w:t>
+      </w:r>
+    </w:p>
     <w:p>
       <w:pPr>
         <w:pStyle w:val="HTMLPreformatted"/>
@@ -19778,7 +20184,7 @@
   <w:abstractNum w:abstractNumId="16" w15:restartNumberingAfterBreak="0">
     <w:nsid w:val="73B11CAA"/>
     <w:multiLevelType w:val="hybridMultilevel"/>
-    <w:tmpl w:val="44E6ACD4"/>
+    <w:tmpl w:val="897245E2"/>
     <w:lvl w:ilvl="0" w:tplc="08090001">
       <w:start w:val="1"/>
       <w:numFmt w:val="bullet"/>

</xml_diff>

<commit_message>
=Building AutoEncoder 768 > 300 > 768...
Former-commit-id: 190d37dddc4abd89f84520e3f8cc57490a782d61
Former-commit-id: 0c63fa9af15e9b6a9774aa5455719272950c21c4
</commit_message>
<xml_diff>
--- a/Media/Task1_DeveloperDiary.docx
+++ b/Media/Task1_DeveloperDiary.docx
@@ -18211,24 +18211,17 @@
           <w:sz w:val="24"/>
           <w:szCs w:val="24"/>
         </w:rPr>
-        <w:t>The objective is to create a 768 &gt; 300 Linear layer that holds in 300 dimensions as much information as possible from the sentence embedding from (d)BERT, that was computed averaging over the 2</w:t>
-      </w:r>
-      <w:r>
-        <w:rPr>
-          <w:rFonts w:ascii="Times New Roman" w:hAnsi="Times New Roman" w:cs="Times New Roman"/>
-          <w:sz w:val="24"/>
-          <w:szCs w:val="24"/>
-          <w:vertAlign w:val="superscript"/>
-        </w:rPr>
-        <w:t>nd</w:t>
-      </w:r>
-      <w:r>
-        <w:rPr>
-          <w:rFonts w:ascii="Times New Roman" w:hAnsi="Times New Roman" w:cs="Times New Roman"/>
-          <w:sz w:val="24"/>
-          <w:szCs w:val="24"/>
-        </w:rPr>
-        <w:t>-to-last layer on (768 x N)</w:t>
+        <w:t xml:space="preserve">The objective is to create a 768 &gt; 300 Linear layer that holds in 300 dimensions as much information as possible from the sentence embedding from (d)BERT, that was computed averaging over the </w:t>
+      </w:r>
+      <w:bookmarkStart w:id="11" w:name="_GoBack"/>
+      <w:bookmarkEnd w:id="11"/>
+      <w:r>
+        <w:rPr>
+          <w:rFonts w:ascii="Times New Roman" w:hAnsi="Times New Roman" w:cs="Times New Roman"/>
+          <w:sz w:val="24"/>
+          <w:szCs w:val="24"/>
+        </w:rPr>
+        <w:t>last layer on (768 x N)</w:t>
       </w:r>
       <w:r>
         <w:rPr>
@@ -18267,7 +18260,15 @@
           <w:sz w:val="24"/>
           <w:szCs w:val="24"/>
         </w:rPr>
-        <w:t>Read more lines until we fill (768 x N).</w:t>
+        <w:t>Pad it to</w:t>
+      </w:r>
+      <w:r>
+        <w:rPr>
+          <w:rFonts w:ascii="Times New Roman" w:hAnsi="Times New Roman" w:cs="Times New Roman"/>
+          <w:sz w:val="24"/>
+          <w:szCs w:val="24"/>
+        </w:rPr>
+        <w:t xml:space="preserve"> (768 x N).</w:t>
       </w:r>
     </w:p>
     <w:p>
@@ -18290,32 +18291,31 @@
           <w:sz w:val="24"/>
           <w:szCs w:val="24"/>
         </w:rPr>
-        <w:t xml:space="preserve">Obtain the “window embedding”, averaging </w:t>
-      </w:r>
-      <w:r>
-        <w:rPr>
-          <w:rFonts w:ascii="Times New Roman" w:hAnsi="Times New Roman" w:cs="Times New Roman"/>
-          <w:sz w:val="24"/>
-          <w:szCs w:val="24"/>
-        </w:rPr>
-        <w:t>the 2</w:t>
-      </w:r>
-      <w:r>
-        <w:rPr>
-          <w:rFonts w:ascii="Times New Roman" w:hAnsi="Times New Roman" w:cs="Times New Roman"/>
-          <w:sz w:val="24"/>
-          <w:szCs w:val="24"/>
-          <w:vertAlign w:val="superscript"/>
-        </w:rPr>
-        <w:t>nd</w:t>
-      </w:r>
-      <w:r>
-        <w:rPr>
-          <w:rFonts w:ascii="Times New Roman" w:hAnsi="Times New Roman" w:cs="Times New Roman"/>
-          <w:sz w:val="24"/>
-          <w:szCs w:val="24"/>
-        </w:rPr>
-        <w:t>-to-last layer on (768 x N</w:t>
+        <w:t xml:space="preserve">Obtain the </w:t>
+      </w:r>
+      <w:r>
+        <w:rPr>
+          <w:rFonts w:ascii="Times New Roman" w:hAnsi="Times New Roman" w:cs="Times New Roman"/>
+          <w:sz w:val="24"/>
+          <w:szCs w:val="24"/>
+        </w:rPr>
+        <w:t xml:space="preserve">line </w:t>
+      </w:r>
+      <w:r>
+        <w:rPr>
+          <w:rFonts w:ascii="Times New Roman" w:hAnsi="Times New Roman" w:cs="Times New Roman"/>
+          <w:sz w:val="24"/>
+          <w:szCs w:val="24"/>
+        </w:rPr>
+        <w:t xml:space="preserve">embedding, averaging </w:t>
+      </w:r>
+      <w:r>
+        <w:rPr>
+          <w:rFonts w:ascii="Times New Roman" w:hAnsi="Times New Roman" w:cs="Times New Roman"/>
+          <w:sz w:val="24"/>
+          <w:szCs w:val="24"/>
+        </w:rPr>
+        <w:t>the last layer on (768 x N</w:t>
       </w:r>
       <w:r>
         <w:rPr>
@@ -18393,17 +18393,7 @@
           <w:sz w:val="24"/>
           <w:szCs w:val="24"/>
         </w:rPr>
-        <w:t>window embedding of 768</w:t>
-      </w:r>
-      <w:bookmarkStart w:id="11" w:name="_GoBack"/>
-      <w:bookmarkEnd w:id="11"/>
-      <w:r>
-        <w:rPr>
-          <w:rFonts w:ascii="Times New Roman" w:hAnsi="Times New Roman" w:cs="Times New Roman"/>
-          <w:sz w:val="24"/>
-          <w:szCs w:val="24"/>
-        </w:rPr>
-        <w:t>.</w:t>
+        <w:t>window embedding of 768.</w:t>
       </w:r>
     </w:p>
     <w:p>

</xml_diff>

<commit_message>
=Examining the memory leak on GPU...
Former-commit-id: 55c60763d581e3fd3a0bdc83a14da9ca27e7eedc
Former-commit-id: 9f9b7f31f562c3cfc397960eeac579acd4086fbd
</commit_message>
<xml_diff>
--- a/Media/Task1_DeveloperDiary.docx
+++ b/Media/Task1_DeveloperDiary.docx
@@ -771,21 +771,7 @@
             <w:rStyle w:val="Hyperlink"/>
             <w:noProof/>
           </w:rPr>
-          <w:t>Step 2b: Definitions and Examples 300d (D)B</w:t>
-        </w:r>
-        <w:r>
-          <w:rPr>
-            <w:rStyle w:val="Hyperlink"/>
-            <w:noProof/>
-          </w:rPr>
-          <w:t>E</w:t>
-        </w:r>
-        <w:r>
-          <w:rPr>
-            <w:rStyle w:val="Hyperlink"/>
-            <w:noProof/>
-          </w:rPr>
-          <w:t>RT-based embeddings</w:t>
+          <w:t>Step 2b: Definitions and Examples 300d (D)BERT-based embeddings</w:t>
         </w:r>
         <w:r>
           <w:rPr>
@@ -17201,6 +17187,9 @@
     </w:p>
     <w:p>
       <w:r>
+        <w:t xml:space="preserve">(old) </w:t>
+      </w:r>
+      <w:r>
         <w:t>Objective:</w:t>
       </w:r>
     </w:p>
@@ -18211,7 +18200,7 @@
           <w:sz w:val="24"/>
           <w:szCs w:val="24"/>
         </w:rPr>
-        <w:t xml:space="preserve">The objective is to create a 768 &gt; 300 Linear layer that holds in 300 dimensions as much information as possible from the sentence embedding from (d)BERT, that was computed averaging over the </w:t>
+        <w:t>The objective is to create a 768 &gt; 300 Linear layer that holds in 300 dimensions as much information as possible from the sentence embedding</w:t>
       </w:r>
       <w:bookmarkStart w:id="11" w:name="_GoBack"/>
       <w:bookmarkEnd w:id="11"/>
@@ -18221,7 +18210,7 @@
           <w:sz w:val="24"/>
           <w:szCs w:val="24"/>
         </w:rPr>
-        <w:t>last layer on (768 x N)</w:t>
+        <w:t xml:space="preserve"> from (d)BERT, that was computed averaging over the last layer on (768 x N)</w:t>
       </w:r>
       <w:r>
         <w:rPr>
@@ -18307,23 +18296,7 @@
           <w:sz w:val="24"/>
           <w:szCs w:val="24"/>
         </w:rPr>
-        <w:t xml:space="preserve">embedding, averaging </w:t>
-      </w:r>
-      <w:r>
-        <w:rPr>
-          <w:rFonts w:ascii="Times New Roman" w:hAnsi="Times New Roman" w:cs="Times New Roman"/>
-          <w:sz w:val="24"/>
-          <w:szCs w:val="24"/>
-        </w:rPr>
-        <w:t>the last layer on (768 x N</w:t>
-      </w:r>
-      <w:r>
-        <w:rPr>
-          <w:rFonts w:ascii="Times New Roman" w:hAnsi="Times New Roman" w:cs="Times New Roman"/>
-          <w:sz w:val="24"/>
-          <w:szCs w:val="24"/>
-        </w:rPr>
-        <w:t>)</w:t>
+        <w:t>embedding, averaging the last layer on (768 x N)</w:t>
       </w:r>
     </w:p>
     <w:p>
@@ -18395,6 +18368,115 @@
         </w:rPr>
         <w:t>window embedding of 768.</w:t>
       </w:r>
+    </w:p>
+    <w:p>
+      <w:pPr>
+        <w:pStyle w:val="HTMLPreformatted"/>
+        <w:shd w:val="clear" w:color="auto" w:fill="FFFFFF"/>
+        <w:rPr>
+          <w:rFonts w:ascii="Times New Roman" w:hAnsi="Times New Roman" w:cs="Times New Roman"/>
+          <w:sz w:val="24"/>
+          <w:szCs w:val="24"/>
+        </w:rPr>
+      </w:pPr>
+    </w:p>
+    <w:p>
+      <w:pPr>
+        <w:pStyle w:val="HTMLPreformatted"/>
+        <w:shd w:val="clear" w:color="auto" w:fill="FFFFFF"/>
+        <w:rPr>
+          <w:rFonts w:ascii="Times New Roman" w:hAnsi="Times New Roman" w:cs="Times New Roman"/>
+          <w:sz w:val="24"/>
+          <w:szCs w:val="24"/>
+        </w:rPr>
+      </w:pPr>
+    </w:p>
+    <w:p>
+      <w:pPr>
+        <w:pStyle w:val="HTMLPreformatted"/>
+        <w:shd w:val="clear" w:color="auto" w:fill="FFFFFF"/>
+        <w:rPr>
+          <w:rFonts w:ascii="Times New Roman" w:hAnsi="Times New Roman" w:cs="Times New Roman"/>
+          <w:sz w:val="24"/>
+          <w:szCs w:val="24"/>
+        </w:rPr>
+      </w:pPr>
+      <w:r>
+        <w:rPr>
+          <w:rFonts w:ascii="Times New Roman" w:hAnsi="Times New Roman" w:cs="Times New Roman"/>
+          <w:sz w:val="24"/>
+          <w:szCs w:val="24"/>
+        </w:rPr>
+        <w:t>Writing</w:t>
+      </w:r>
+      <w:r>
+        <w:rPr>
+          <w:rFonts w:ascii="Times New Roman" w:hAnsi="Times New Roman" w:cs="Times New Roman"/>
+          <w:sz w:val="24"/>
+          <w:szCs w:val="24"/>
+        </w:rPr>
+        <w:t>…</w:t>
+      </w:r>
+    </w:p>
+    <w:p>
+      <w:pPr>
+        <w:pStyle w:val="HTMLPreformatted"/>
+        <w:shd w:val="clear" w:color="auto" w:fill="FFFFFF"/>
+        <w:rPr>
+          <w:rFonts w:ascii="Times New Roman" w:hAnsi="Times New Roman" w:cs="Times New Roman"/>
+          <w:sz w:val="24"/>
+          <w:szCs w:val="24"/>
+        </w:rPr>
+      </w:pPr>
+    </w:p>
+    <w:p>
+      <w:pPr>
+        <w:rPr>
+          <w:rStyle w:val="HTMLCode"/>
+          <w:rFonts w:ascii="Consolas" w:hAnsi="Consolas" w:cs="Consolas"/>
+          <w:color w:val="333333"/>
+          <w:sz w:val="23"/>
+          <w:szCs w:val="23"/>
+          <w:shd w:val="clear" w:color="auto" w:fill="F8F8F8"/>
+        </w:rPr>
+      </w:pPr>
+      <w:r>
+        <w:rPr>
+          <w:rStyle w:val="HTMLCode"/>
+          <w:rFonts w:ascii="Consolas" w:hAnsi="Consolas" w:cs="Consolas"/>
+          <w:color w:val="333333"/>
+          <w:sz w:val="23"/>
+          <w:szCs w:val="23"/>
+          <w:shd w:val="clear" w:color="auto" w:fill="F8F8F8"/>
+        </w:rPr>
+        <w:t>Runtime Error: CUDA out of memory…</w:t>
+      </w:r>
+    </w:p>
+    <w:p>
+      <w:proofErr w:type="spellStart"/>
+      <w:proofErr w:type="gramStart"/>
+      <w:r>
+        <w:t>torch.cuda</w:t>
+      </w:r>
+      <w:proofErr w:type="gramEnd"/>
+      <w:r>
+        <w:t>.empty_cache</w:t>
+      </w:r>
+      <w:proofErr w:type="spellEnd"/>
+      <w:r>
+        <w:t>() necessary?</w:t>
+      </w:r>
+    </w:p>
+    <w:p>
+      <w:pPr>
+        <w:pStyle w:val="HTMLPreformatted"/>
+        <w:shd w:val="clear" w:color="auto" w:fill="FFFFFF"/>
+        <w:rPr>
+          <w:rFonts w:ascii="Times New Roman" w:hAnsi="Times New Roman" w:cs="Times New Roman"/>
+          <w:sz w:val="24"/>
+          <w:szCs w:val="24"/>
+        </w:rPr>
+      </w:pPr>
     </w:p>
     <w:p>
       <w:pPr>
@@ -21164,6 +21246,19 @@
       <w:u w:val="single"/>
     </w:rPr>
   </w:style>
+  <w:style w:type="character" w:styleId="HTMLCode">
+    <w:name w:val="HTML Code"/>
+    <w:basedOn w:val="DefaultParagraphFont"/>
+    <w:uiPriority w:val="99"/>
+    <w:semiHidden/>
+    <w:unhideWhenUsed/>
+    <w:rsid w:val="002D0E8C"/>
+    <w:rPr>
+      <w:rFonts w:ascii="Courier New" w:eastAsia="Times New Roman" w:hAnsi="Courier New" w:cs="Courier New"/>
+      <w:sz w:val="20"/>
+      <w:szCs w:val="20"/>
+    </w:rPr>
+  </w:style>
 </w:styles>
 </file>
 

</xml_diff>

<commit_message>
=Checkpoint. Going to split the Embeddings creation methods
Former-commit-id: dd4d2e065ca0c4c684c37ee6f6ea96890115e06f
Former-commit-id: 0296093baee2213a44226244114b6f99cc54dc28
</commit_message>
<xml_diff>
--- a/Media/Task1_DeveloperDiary.docx
+++ b/Media/Task1_DeveloperDiary.docx
@@ -18200,17 +18200,23 @@
           <w:sz w:val="24"/>
           <w:szCs w:val="24"/>
         </w:rPr>
-        <w:t>The objective is to create a 768 &gt; 300 Linear layer that holds in 300 dimensions as much information as possible from the sentence embedding</w:t>
-      </w:r>
-      <w:bookmarkStart w:id="11" w:name="_GoBack"/>
-      <w:bookmarkEnd w:id="11"/>
-      <w:r>
-        <w:rPr>
-          <w:rFonts w:ascii="Times New Roman" w:hAnsi="Times New Roman" w:cs="Times New Roman"/>
-          <w:sz w:val="24"/>
-          <w:szCs w:val="24"/>
-        </w:rPr>
-        <w:t xml:space="preserve"> from (d)BERT, that was computed averaging over the last layer on (768 x N)</w:t>
+        <w:t xml:space="preserve">The objective is to create a 768 &gt; 300 </w:t>
+      </w:r>
+      <w:r>
+        <w:rPr>
+          <w:rFonts w:ascii="Times New Roman" w:hAnsi="Times New Roman" w:cs="Times New Roman"/>
+          <w:sz w:val="24"/>
+          <w:szCs w:val="24"/>
+        </w:rPr>
+        <w:t>Neural Network</w:t>
+      </w:r>
+      <w:r>
+        <w:rPr>
+          <w:rFonts w:ascii="Times New Roman" w:hAnsi="Times New Roman" w:cs="Times New Roman"/>
+          <w:sz w:val="24"/>
+          <w:szCs w:val="24"/>
+        </w:rPr>
+        <w:t xml:space="preserve"> that holds in 300 dimensions as much information as possible from the sentence embedding from (d)BERT, that was computed averaging over the last layer on (768 x N)</w:t>
       </w:r>
       <w:r>
         <w:rPr>
@@ -18449,6 +18455,17 @@
           <w:szCs w:val="23"/>
           <w:shd w:val="clear" w:color="auto" w:fill="F8F8F8"/>
         </w:rPr>
+        <w:t>{</w:t>
+      </w:r>
+      <w:r>
+        <w:rPr>
+          <w:rStyle w:val="HTMLCode"/>
+          <w:rFonts w:ascii="Consolas" w:hAnsi="Consolas" w:cs="Consolas"/>
+          <w:color w:val="333333"/>
+          <w:sz w:val="23"/>
+          <w:szCs w:val="23"/>
+          <w:shd w:val="clear" w:color="auto" w:fill="F8F8F8"/>
+        </w:rPr>
         <w:t>Runtime Error: CUDA out of memory…</w:t>
       </w:r>
     </w:p>
@@ -18477,40 +18494,604 @@
           <w:szCs w:val="24"/>
         </w:rPr>
       </w:pPr>
-    </w:p>
-    <w:p>
-      <w:pPr>
-        <w:pStyle w:val="HTMLPreformatted"/>
-        <w:shd w:val="clear" w:color="auto" w:fill="FFFFFF"/>
-        <w:rPr>
-          <w:rFonts w:ascii="Times New Roman" w:hAnsi="Times New Roman" w:cs="Times New Roman"/>
-          <w:sz w:val="24"/>
-          <w:szCs w:val="24"/>
-        </w:rPr>
-      </w:pPr>
-    </w:p>
-    <w:p>
-      <w:pPr>
-        <w:pStyle w:val="HTMLPreformatted"/>
-        <w:shd w:val="clear" w:color="auto" w:fill="FFFFFF"/>
-        <w:rPr>
-          <w:rFonts w:ascii="Times New Roman" w:hAnsi="Times New Roman" w:cs="Times New Roman"/>
-          <w:sz w:val="24"/>
-          <w:szCs w:val="24"/>
-        </w:rPr>
-      </w:pPr>
-    </w:p>
-    <w:p>
-      <w:pPr>
-        <w:pStyle w:val="HTMLPreformatted"/>
-        <w:shd w:val="clear" w:color="auto" w:fill="FFFFFF"/>
-        <w:rPr>
-          <w:rFonts w:ascii="Times New Roman" w:hAnsi="Times New Roman" w:cs="Times New Roman"/>
-          <w:sz w:val="24"/>
-          <w:szCs w:val="24"/>
-        </w:rPr>
-      </w:pPr>
-    </w:p>
+      <w:r>
+        <w:rPr>
+          <w:rFonts w:ascii="Times New Roman" w:hAnsi="Times New Roman" w:cs="Times New Roman"/>
+          <w:sz w:val="24"/>
+          <w:szCs w:val="24"/>
+        </w:rPr>
+        <w:t xml:space="preserve">It helps, but the main issue was not using </w:t>
+      </w:r>
+      <w:proofErr w:type="spellStart"/>
+      <w:r>
+        <w:rPr>
+          <w:rFonts w:ascii="Times New Roman" w:hAnsi="Times New Roman" w:cs="Times New Roman"/>
+          <w:sz w:val="24"/>
+          <w:szCs w:val="24"/>
+        </w:rPr>
+        <w:t>torch.no_</w:t>
+      </w:r>
+      <w:proofErr w:type="gramStart"/>
+      <w:r>
+        <w:rPr>
+          <w:rFonts w:ascii="Times New Roman" w:hAnsi="Times New Roman" w:cs="Times New Roman"/>
+          <w:sz w:val="24"/>
+          <w:szCs w:val="24"/>
+        </w:rPr>
+        <w:t>grad</w:t>
+      </w:r>
+      <w:proofErr w:type="spellEnd"/>
+      <w:r>
+        <w:rPr>
+          <w:rFonts w:ascii="Times New Roman" w:hAnsi="Times New Roman" w:cs="Times New Roman"/>
+          <w:sz w:val="24"/>
+          <w:szCs w:val="24"/>
+        </w:rPr>
+        <w:t>(</w:t>
+      </w:r>
+      <w:proofErr w:type="gramEnd"/>
+      <w:r>
+        <w:rPr>
+          <w:rFonts w:ascii="Times New Roman" w:hAnsi="Times New Roman" w:cs="Times New Roman"/>
+          <w:sz w:val="24"/>
+          <w:szCs w:val="24"/>
+        </w:rPr>
+        <w:t>)}</w:t>
+      </w:r>
+    </w:p>
+    <w:p>
+      <w:pPr>
+        <w:pStyle w:val="HTMLPreformatted"/>
+        <w:shd w:val="clear" w:color="auto" w:fill="FFFFFF"/>
+        <w:rPr>
+          <w:rFonts w:ascii="Times New Roman" w:hAnsi="Times New Roman" w:cs="Times New Roman"/>
+          <w:sz w:val="24"/>
+          <w:szCs w:val="24"/>
+        </w:rPr>
+      </w:pPr>
+    </w:p>
+    <w:p>
+      <w:pPr>
+        <w:pStyle w:val="HTMLPreformatted"/>
+        <w:shd w:val="clear" w:color="auto" w:fill="FFFFFF"/>
+        <w:rPr>
+          <w:rFonts w:ascii="Times New Roman" w:hAnsi="Times New Roman" w:cs="Times New Roman"/>
+          <w:sz w:val="24"/>
+          <w:szCs w:val="24"/>
+        </w:rPr>
+      </w:pPr>
+      <w:r>
+        <w:rPr>
+          <w:rFonts w:ascii="Times New Roman" w:hAnsi="Times New Roman" w:cs="Times New Roman"/>
+          <w:sz w:val="24"/>
+          <w:szCs w:val="24"/>
+        </w:rPr>
+        <w:t>Now the Autoencoder is made of Encoder + Decoder where each of them has 2 linear layers:</w:t>
+      </w:r>
+    </w:p>
+    <w:p>
+      <w:pPr>
+        <w:pStyle w:val="HTMLPreformatted"/>
+        <w:shd w:val="clear" w:color="auto" w:fill="FFFFFF"/>
+        <w:rPr>
+          <w:rFonts w:ascii="Times New Roman" w:hAnsi="Times New Roman" w:cs="Times New Roman"/>
+          <w:sz w:val="24"/>
+          <w:szCs w:val="24"/>
+        </w:rPr>
+      </w:pPr>
+      <w:r>
+        <w:rPr>
+          <w:rFonts w:ascii="Times New Roman" w:hAnsi="Times New Roman" w:cs="Times New Roman"/>
+          <w:sz w:val="24"/>
+          <w:szCs w:val="24"/>
+        </w:rPr>
+        <w:t xml:space="preserve">768 &gt; 534 &gt; </w:t>
+      </w:r>
+      <w:proofErr w:type="gramStart"/>
+      <w:r>
+        <w:rPr>
+          <w:rFonts w:ascii="Times New Roman" w:hAnsi="Times New Roman" w:cs="Times New Roman"/>
+          <w:sz w:val="24"/>
+          <w:szCs w:val="24"/>
+        </w:rPr>
+        <w:t>300 ,</w:t>
+      </w:r>
+      <w:proofErr w:type="gramEnd"/>
+      <w:r>
+        <w:rPr>
+          <w:rFonts w:ascii="Times New Roman" w:hAnsi="Times New Roman" w:cs="Times New Roman"/>
+          <w:sz w:val="24"/>
+          <w:szCs w:val="24"/>
+        </w:rPr>
+        <w:t xml:space="preserve"> and 300 &gt; 534 &gt; 768</w:t>
+      </w:r>
+    </w:p>
+    <w:p>
+      <w:pPr>
+        <w:pStyle w:val="HTMLPreformatted"/>
+        <w:shd w:val="clear" w:color="auto" w:fill="FFFFFF"/>
+        <w:rPr>
+          <w:rFonts w:ascii="Times New Roman" w:hAnsi="Times New Roman" w:cs="Times New Roman"/>
+          <w:sz w:val="24"/>
+          <w:szCs w:val="24"/>
+        </w:rPr>
+      </w:pPr>
+    </w:p>
+    <w:p>
+      <w:pPr>
+        <w:pStyle w:val="HTMLPreformatted"/>
+        <w:shd w:val="clear" w:color="auto" w:fill="FFFFFF"/>
+        <w:rPr>
+          <w:rFonts w:ascii="Times New Roman" w:hAnsi="Times New Roman" w:cs="Times New Roman"/>
+          <w:sz w:val="24"/>
+          <w:szCs w:val="24"/>
+        </w:rPr>
+      </w:pPr>
+      <w:r>
+        <w:rPr>
+          <w:rFonts w:ascii="Times New Roman" w:hAnsi="Times New Roman" w:cs="Times New Roman"/>
+          <w:sz w:val="24"/>
+          <w:szCs w:val="24"/>
+        </w:rPr>
+        <w:t xml:space="preserve">Currently: </w:t>
+      </w:r>
+    </w:p>
+    <w:p>
+      <w:pPr>
+        <w:pStyle w:val="HTMLPreformatted"/>
+        <w:numPr>
+          <w:ilvl w:val="0"/>
+          <w:numId w:val="18"/>
+        </w:numPr>
+        <w:shd w:val="clear" w:color="auto" w:fill="FFFFFF"/>
+        <w:rPr>
+          <w:rFonts w:ascii="Times New Roman" w:hAnsi="Times New Roman" w:cs="Times New Roman"/>
+          <w:sz w:val="24"/>
+          <w:szCs w:val="24"/>
+        </w:rPr>
+      </w:pPr>
+      <w:r>
+        <w:rPr>
+          <w:rFonts w:ascii="Times New Roman" w:hAnsi="Times New Roman" w:cs="Times New Roman"/>
+          <w:sz w:val="24"/>
+          <w:szCs w:val="24"/>
+        </w:rPr>
+        <w:t>read lines from WT-2 train</w:t>
+      </w:r>
+    </w:p>
+    <w:p>
+      <w:pPr>
+        <w:pStyle w:val="HTMLPreformatted"/>
+        <w:numPr>
+          <w:ilvl w:val="0"/>
+          <w:numId w:val="18"/>
+        </w:numPr>
+        <w:shd w:val="clear" w:color="auto" w:fill="FFFFFF"/>
+        <w:rPr>
+          <w:rFonts w:ascii="Times New Roman" w:hAnsi="Times New Roman" w:cs="Times New Roman"/>
+          <w:sz w:val="24"/>
+          <w:szCs w:val="24"/>
+        </w:rPr>
+      </w:pPr>
+      <w:r>
+        <w:rPr>
+          <w:rFonts w:ascii="Times New Roman" w:hAnsi="Times New Roman" w:cs="Times New Roman"/>
+          <w:sz w:val="24"/>
+          <w:szCs w:val="24"/>
+        </w:rPr>
+        <w:t>pad or cut to a 256-tokens window</w:t>
+      </w:r>
+    </w:p>
+    <w:p>
+      <w:pPr>
+        <w:pStyle w:val="HTMLPreformatted"/>
+        <w:numPr>
+          <w:ilvl w:val="0"/>
+          <w:numId w:val="18"/>
+        </w:numPr>
+        <w:shd w:val="clear" w:color="auto" w:fill="FFFFFF"/>
+        <w:rPr>
+          <w:rFonts w:ascii="Times New Roman" w:hAnsi="Times New Roman" w:cs="Times New Roman"/>
+          <w:sz w:val="24"/>
+          <w:szCs w:val="24"/>
+        </w:rPr>
+      </w:pPr>
+      <w:r>
+        <w:rPr>
+          <w:rFonts w:ascii="Times New Roman" w:hAnsi="Times New Roman" w:cs="Times New Roman"/>
+          <w:sz w:val="24"/>
+          <w:szCs w:val="24"/>
+        </w:rPr>
+        <w:t xml:space="preserve">obtain </w:t>
+      </w:r>
+      <w:proofErr w:type="spellStart"/>
+      <w:r>
+        <w:rPr>
+          <w:rFonts w:ascii="Times New Roman" w:hAnsi="Times New Roman" w:cs="Times New Roman"/>
+          <w:sz w:val="24"/>
+          <w:szCs w:val="24"/>
+        </w:rPr>
+        <w:t>DistilBERT</w:t>
+      </w:r>
+      <w:proofErr w:type="spellEnd"/>
+      <w:r>
+        <w:rPr>
+          <w:rFonts w:ascii="Times New Roman" w:hAnsi="Times New Roman" w:cs="Times New Roman"/>
+          <w:sz w:val="24"/>
+          <w:szCs w:val="24"/>
+        </w:rPr>
+        <w:t xml:space="preserve"> embeddings</w:t>
+      </w:r>
+    </w:p>
+    <w:p>
+      <w:pPr>
+        <w:pStyle w:val="HTMLPreformatted"/>
+        <w:numPr>
+          <w:ilvl w:val="0"/>
+          <w:numId w:val="18"/>
+        </w:numPr>
+        <w:shd w:val="clear" w:color="auto" w:fill="FFFFFF"/>
+        <w:rPr>
+          <w:rFonts w:ascii="Times New Roman" w:hAnsi="Times New Roman" w:cs="Times New Roman"/>
+          <w:sz w:val="24"/>
+          <w:szCs w:val="24"/>
+        </w:rPr>
+      </w:pPr>
+      <w:r>
+        <w:rPr>
+          <w:rFonts w:ascii="Times New Roman" w:hAnsi="Times New Roman" w:cs="Times New Roman"/>
+          <w:sz w:val="24"/>
+          <w:szCs w:val="24"/>
+        </w:rPr>
+        <w:t xml:space="preserve">Train the </w:t>
+      </w:r>
+      <w:proofErr w:type="spellStart"/>
+      <w:r>
+        <w:rPr>
+          <w:rFonts w:ascii="Times New Roman" w:hAnsi="Times New Roman" w:cs="Times New Roman"/>
+          <w:sz w:val="24"/>
+          <w:szCs w:val="24"/>
+        </w:rPr>
+        <w:t>AutoEncoder</w:t>
+      </w:r>
+      <w:proofErr w:type="spellEnd"/>
+      <w:r>
+        <w:rPr>
+          <w:rFonts w:ascii="Times New Roman" w:hAnsi="Times New Roman" w:cs="Times New Roman"/>
+          <w:sz w:val="24"/>
+          <w:szCs w:val="24"/>
+        </w:rPr>
+        <w:t xml:space="preserve"> to encode in 300 dimensions and then reconstruct.</w:t>
+      </w:r>
+      <w:r>
+        <w:rPr>
+          <w:rFonts w:ascii="Times New Roman" w:hAnsi="Times New Roman" w:cs="Times New Roman"/>
+          <w:sz w:val="24"/>
+          <w:szCs w:val="24"/>
+        </w:rPr>
+        <w:br/>
+      </w:r>
+      <w:r>
+        <w:rPr>
+          <w:rFonts w:ascii="Times New Roman" w:hAnsi="Times New Roman" w:cs="Times New Roman"/>
+          <w:sz w:val="24"/>
+          <w:szCs w:val="24"/>
+        </w:rPr>
+        <w:t>Optimized on the cosine-distance reconstruction loss on the WikiText-2 validation set.</w:t>
+      </w:r>
+      <w:r>
+        <w:rPr>
+          <w:rFonts w:ascii="Times New Roman" w:hAnsi="Times New Roman" w:cs="Times New Roman"/>
+          <w:sz w:val="24"/>
+          <w:szCs w:val="24"/>
+        </w:rPr>
+        <w:t xml:space="preserve"> Use </w:t>
+      </w:r>
+      <w:proofErr w:type="gramStart"/>
+      <w:r>
+        <w:rPr>
+          <w:rFonts w:ascii="Times New Roman" w:hAnsi="Times New Roman" w:cs="Times New Roman"/>
+          <w:sz w:val="24"/>
+          <w:szCs w:val="24"/>
+        </w:rPr>
+        <w:t>early-stopping</w:t>
+      </w:r>
+      <w:proofErr w:type="gramEnd"/>
+      <w:r>
+        <w:rPr>
+          <w:rFonts w:ascii="Times New Roman" w:hAnsi="Times New Roman" w:cs="Times New Roman"/>
+          <w:sz w:val="24"/>
+          <w:szCs w:val="24"/>
+        </w:rPr>
+        <w:t>.</w:t>
+      </w:r>
+    </w:p>
+    <w:p>
+      <w:pPr>
+        <w:pStyle w:val="HTMLPreformatted"/>
+        <w:shd w:val="clear" w:color="auto" w:fill="FFFFFF"/>
+        <w:rPr>
+          <w:rFonts w:ascii="Times New Roman" w:hAnsi="Times New Roman" w:cs="Times New Roman"/>
+          <w:sz w:val="24"/>
+          <w:szCs w:val="24"/>
+        </w:rPr>
+      </w:pPr>
+    </w:p>
+    <w:p>
+      <w:pPr>
+        <w:pStyle w:val="HTMLPreformatted"/>
+        <w:shd w:val="clear" w:color="auto" w:fill="FFFFFF"/>
+        <w:rPr>
+          <w:rFonts w:ascii="Times New Roman" w:hAnsi="Times New Roman" w:cs="Times New Roman"/>
+          <w:sz w:val="24"/>
+          <w:szCs w:val="24"/>
+        </w:rPr>
+      </w:pPr>
+    </w:p>
+    <w:p>
+      <w:pPr>
+        <w:pStyle w:val="HTMLPreformatted"/>
+        <w:shd w:val="clear" w:color="auto" w:fill="FFFFFF"/>
+        <w:rPr>
+          <w:rFonts w:ascii="Times New Roman" w:hAnsi="Times New Roman" w:cs="Times New Roman"/>
+          <w:b/>
+          <w:bCs/>
+          <w:sz w:val="24"/>
+          <w:szCs w:val="24"/>
+        </w:rPr>
+      </w:pPr>
+    </w:p>
+    <w:p>
+      <w:pPr>
+        <w:pStyle w:val="HTMLPreformatted"/>
+        <w:shd w:val="clear" w:color="auto" w:fill="FFFFFF"/>
+        <w:rPr>
+          <w:rFonts w:ascii="Times New Roman" w:hAnsi="Times New Roman" w:cs="Times New Roman"/>
+          <w:b/>
+          <w:bCs/>
+          <w:sz w:val="24"/>
+          <w:szCs w:val="24"/>
+        </w:rPr>
+      </w:pPr>
+    </w:p>
+    <w:p>
+      <w:pPr>
+        <w:pStyle w:val="HTMLPreformatted"/>
+        <w:shd w:val="clear" w:color="auto" w:fill="FFFFFF"/>
+        <w:rPr>
+          <w:rFonts w:ascii="Times New Roman" w:hAnsi="Times New Roman" w:cs="Times New Roman"/>
+          <w:b/>
+          <w:bCs/>
+          <w:sz w:val="24"/>
+          <w:szCs w:val="24"/>
+        </w:rPr>
+      </w:pPr>
+    </w:p>
+    <w:p>
+      <w:pPr>
+        <w:pStyle w:val="HTMLPreformatted"/>
+        <w:shd w:val="clear" w:color="auto" w:fill="FFFFFF"/>
+        <w:rPr>
+          <w:rFonts w:ascii="Times New Roman" w:hAnsi="Times New Roman" w:cs="Times New Roman"/>
+          <w:b/>
+          <w:bCs/>
+          <w:sz w:val="24"/>
+          <w:szCs w:val="24"/>
+        </w:rPr>
+      </w:pPr>
+    </w:p>
+    <w:p>
+      <w:pPr>
+        <w:pStyle w:val="HTMLPreformatted"/>
+        <w:shd w:val="clear" w:color="auto" w:fill="FFFFFF"/>
+        <w:rPr>
+          <w:rFonts w:ascii="Times New Roman" w:hAnsi="Times New Roman" w:cs="Times New Roman"/>
+          <w:b/>
+          <w:bCs/>
+          <w:sz w:val="24"/>
+          <w:szCs w:val="24"/>
+        </w:rPr>
+      </w:pPr>
+    </w:p>
+    <w:p>
+      <w:pPr>
+        <w:pStyle w:val="HTMLPreformatted"/>
+        <w:shd w:val="clear" w:color="auto" w:fill="FFFFFF"/>
+        <w:rPr>
+          <w:rFonts w:ascii="Times New Roman" w:hAnsi="Times New Roman" w:cs="Times New Roman"/>
+          <w:b/>
+          <w:bCs/>
+          <w:sz w:val="24"/>
+          <w:szCs w:val="24"/>
+        </w:rPr>
+      </w:pPr>
+    </w:p>
+    <w:p>
+      <w:pPr>
+        <w:pStyle w:val="HTMLPreformatted"/>
+        <w:shd w:val="clear" w:color="auto" w:fill="FFFFFF"/>
+        <w:rPr>
+          <w:rFonts w:ascii="Times New Roman" w:hAnsi="Times New Roman" w:cs="Times New Roman"/>
+          <w:b/>
+          <w:bCs/>
+          <w:sz w:val="24"/>
+          <w:szCs w:val="24"/>
+        </w:rPr>
+      </w:pPr>
+    </w:p>
+    <w:p>
+      <w:pPr>
+        <w:pStyle w:val="HTMLPreformatted"/>
+        <w:shd w:val="clear" w:color="auto" w:fill="FFFFFF"/>
+        <w:rPr>
+          <w:rFonts w:ascii="Times New Roman" w:hAnsi="Times New Roman" w:cs="Times New Roman"/>
+          <w:b/>
+          <w:bCs/>
+          <w:sz w:val="24"/>
+          <w:szCs w:val="24"/>
+        </w:rPr>
+      </w:pPr>
+      <w:r>
+        <w:rPr>
+          <w:rFonts w:ascii="Times New Roman" w:hAnsi="Times New Roman" w:cs="Times New Roman"/>
+          <w:b/>
+          <w:bCs/>
+          <w:sz w:val="24"/>
+          <w:szCs w:val="24"/>
+        </w:rPr>
+        <w:lastRenderedPageBreak/>
+        <w:t xml:space="preserve">Hypothesis 2) Simple vector average from </w:t>
+      </w:r>
+      <w:proofErr w:type="spellStart"/>
+      <w:r>
+        <w:rPr>
+          <w:rFonts w:ascii="Times New Roman" w:hAnsi="Times New Roman" w:cs="Times New Roman"/>
+          <w:b/>
+          <w:bCs/>
+          <w:sz w:val="24"/>
+          <w:szCs w:val="24"/>
+        </w:rPr>
+        <w:t>FastText’s</w:t>
+      </w:r>
+      <w:proofErr w:type="spellEnd"/>
+      <w:r>
+        <w:rPr>
+          <w:rFonts w:ascii="Times New Roman" w:hAnsi="Times New Roman" w:cs="Times New Roman"/>
+          <w:b/>
+          <w:bCs/>
+          <w:sz w:val="24"/>
+          <w:szCs w:val="24"/>
+        </w:rPr>
+        <w:t xml:space="preserve"> pre-trained 300d vectors</w:t>
+      </w:r>
+    </w:p>
+    <w:p>
+      <w:pPr>
+        <w:pStyle w:val="HTMLPreformatted"/>
+        <w:shd w:val="clear" w:color="auto" w:fill="FFFFFF"/>
+        <w:rPr>
+          <w:rFonts w:ascii="Times New Roman" w:hAnsi="Times New Roman" w:cs="Times New Roman"/>
+          <w:sz w:val="24"/>
+          <w:szCs w:val="24"/>
+        </w:rPr>
+      </w:pPr>
+    </w:p>
+    <w:p>
+      <w:pPr>
+        <w:pStyle w:val="HTMLPreformatted"/>
+        <w:shd w:val="clear" w:color="auto" w:fill="FFFFFF"/>
+        <w:rPr>
+          <w:rFonts w:ascii="Times New Roman" w:hAnsi="Times New Roman" w:cs="Times New Roman"/>
+          <w:sz w:val="24"/>
+          <w:szCs w:val="24"/>
+        </w:rPr>
+      </w:pPr>
+    </w:p>
+    <w:p>
+      <w:r>
+        <w:t>We recall the previous criticism:</w:t>
+      </w:r>
+    </w:p>
+    <w:p>
+      <w:r>
+        <w:t xml:space="preserve">“It is possible that even a dimensionality reduction would *not* mean that the Bert-originated sentence embeddings be in the same embedding space as the pre-trained 300d </w:t>
+      </w:r>
+      <w:proofErr w:type="spellStart"/>
+      <w:r>
+        <w:t>FastText</w:t>
+      </w:r>
+      <w:proofErr w:type="spellEnd"/>
+      <w:r>
+        <w:t xml:space="preserve"> word embeddings.”</w:t>
+      </w:r>
+    </w:p>
+    <w:p/>
+    <w:p>
+      <w:r>
+        <w:t xml:space="preserve">This means there are </w:t>
+      </w:r>
+      <w:r>
+        <w:t>3</w:t>
+      </w:r>
+      <w:r>
+        <w:t xml:space="preserve"> alternatives:</w:t>
+      </w:r>
+    </w:p>
+    <w:p>
+      <w:pPr>
+        <w:pStyle w:val="ListParagraph"/>
+        <w:numPr>
+          <w:ilvl w:val="0"/>
+          <w:numId w:val="19"/>
+        </w:numPr>
+      </w:pPr>
+      <w:r>
+        <w:t xml:space="preserve">Use </w:t>
+      </w:r>
+      <w:proofErr w:type="spellStart"/>
+      <w:r>
+        <w:t>distilBERT</w:t>
+      </w:r>
+      <w:proofErr w:type="spellEnd"/>
+      <w:r>
+        <w:t xml:space="preserve"> for everything, including single words (taken from the vocabulary of the training set), to produce embeddings of d=768</w:t>
+      </w:r>
+    </w:p>
+    <w:p>
+      <w:pPr>
+        <w:pStyle w:val="ListParagraph"/>
+        <w:numPr>
+          <w:ilvl w:val="0"/>
+          <w:numId w:val="19"/>
+        </w:numPr>
+      </w:pPr>
+      <w:r>
+        <w:t xml:space="preserve">Use </w:t>
+      </w:r>
+      <w:proofErr w:type="spellStart"/>
+      <w:r>
+        <w:t>distilBERT</w:t>
+      </w:r>
+      <w:proofErr w:type="spellEnd"/>
+      <w:r>
+        <w:t xml:space="preserve"> + encoding</w:t>
+      </w:r>
+      <w:r>
+        <w:t xml:space="preserve"> for everything, to get to </w:t>
+      </w:r>
+      <w:r>
+        <w:t xml:space="preserve">300d </w:t>
+      </w:r>
+    </w:p>
+    <w:p>
+      <w:pPr>
+        <w:pStyle w:val="ListParagraph"/>
+        <w:numPr>
+          <w:ilvl w:val="0"/>
+          <w:numId w:val="19"/>
+        </w:numPr>
+      </w:pPr>
+      <w:r>
+        <w:t>Obtain the sentence embeddings for Def</w:t>
+      </w:r>
+      <w:bookmarkStart w:id="11" w:name="_GoBack"/>
+      <w:bookmarkEnd w:id="11"/>
+      <w:r>
+        <w:t xml:space="preserve">initions and Examples by averaging </w:t>
+      </w:r>
+      <w:r>
+        <w:t xml:space="preserve">the </w:t>
+      </w:r>
+      <w:proofErr w:type="spellStart"/>
+      <w:r>
+        <w:t>FastText</w:t>
+      </w:r>
+      <w:proofErr w:type="spellEnd"/>
+      <w:r>
+        <w:t xml:space="preserve"> pre-trained 300d vectors</w:t>
+      </w:r>
+    </w:p>
+    <w:p/>
     <w:p/>
     <w:sectPr>
       <w:pgSz w:w="11900" w:h="16840"/>
@@ -19377,9 +19958,9 @@
     </w:lvl>
   </w:abstractNum>
   <w:abstractNum w:abstractNumId="8" w15:restartNumberingAfterBreak="0">
-    <w:nsid w:val="4FD310B4"/>
+    <w:nsid w:val="41761EFF"/>
     <w:multiLevelType w:val="hybridMultilevel"/>
-    <w:tmpl w:val="E04AFB42"/>
+    <w:tmpl w:val="87C87722"/>
     <w:lvl w:ilvl="0" w:tplc="0809000B">
       <w:start w:val="1"/>
       <w:numFmt w:val="bullet"/>
@@ -19490,6 +20071,119 @@
     </w:lvl>
   </w:abstractNum>
   <w:abstractNum w:abstractNumId="9" w15:restartNumberingAfterBreak="0">
+    <w:nsid w:val="4FD310B4"/>
+    <w:multiLevelType w:val="hybridMultilevel"/>
+    <w:tmpl w:val="E04AFB42"/>
+    <w:lvl w:ilvl="0" w:tplc="0809000B">
+      <w:start w:val="1"/>
+      <w:numFmt w:val="bullet"/>
+      <w:lvlText w:val=""/>
+      <w:lvlJc w:val="left"/>
+      <w:pPr>
+        <w:ind w:left="720" w:hanging="360"/>
+      </w:pPr>
+      <w:rPr>
+        <w:rFonts w:ascii="Wingdings" w:hAnsi="Wingdings" w:hint="default"/>
+      </w:rPr>
+    </w:lvl>
+    <w:lvl w:ilvl="1" w:tplc="08090003" w:tentative="1">
+      <w:start w:val="1"/>
+      <w:numFmt w:val="bullet"/>
+      <w:lvlText w:val="o"/>
+      <w:lvlJc w:val="left"/>
+      <w:pPr>
+        <w:ind w:left="1440" w:hanging="360"/>
+      </w:pPr>
+      <w:rPr>
+        <w:rFonts w:ascii="Courier New" w:hAnsi="Courier New" w:cs="Courier New" w:hint="default"/>
+      </w:rPr>
+    </w:lvl>
+    <w:lvl w:ilvl="2" w:tplc="08090005" w:tentative="1">
+      <w:start w:val="1"/>
+      <w:numFmt w:val="bullet"/>
+      <w:lvlText w:val=""/>
+      <w:lvlJc w:val="left"/>
+      <w:pPr>
+        <w:ind w:left="2160" w:hanging="360"/>
+      </w:pPr>
+      <w:rPr>
+        <w:rFonts w:ascii="Wingdings" w:hAnsi="Wingdings" w:hint="default"/>
+      </w:rPr>
+    </w:lvl>
+    <w:lvl w:ilvl="3" w:tplc="08090001" w:tentative="1">
+      <w:start w:val="1"/>
+      <w:numFmt w:val="bullet"/>
+      <w:lvlText w:val=""/>
+      <w:lvlJc w:val="left"/>
+      <w:pPr>
+        <w:ind w:left="2880" w:hanging="360"/>
+      </w:pPr>
+      <w:rPr>
+        <w:rFonts w:ascii="Symbol" w:hAnsi="Symbol" w:hint="default"/>
+      </w:rPr>
+    </w:lvl>
+    <w:lvl w:ilvl="4" w:tplc="08090003" w:tentative="1">
+      <w:start w:val="1"/>
+      <w:numFmt w:val="bullet"/>
+      <w:lvlText w:val="o"/>
+      <w:lvlJc w:val="left"/>
+      <w:pPr>
+        <w:ind w:left="3600" w:hanging="360"/>
+      </w:pPr>
+      <w:rPr>
+        <w:rFonts w:ascii="Courier New" w:hAnsi="Courier New" w:cs="Courier New" w:hint="default"/>
+      </w:rPr>
+    </w:lvl>
+    <w:lvl w:ilvl="5" w:tplc="08090005" w:tentative="1">
+      <w:start w:val="1"/>
+      <w:numFmt w:val="bullet"/>
+      <w:lvlText w:val=""/>
+      <w:lvlJc w:val="left"/>
+      <w:pPr>
+        <w:ind w:left="4320" w:hanging="360"/>
+      </w:pPr>
+      <w:rPr>
+        <w:rFonts w:ascii="Wingdings" w:hAnsi="Wingdings" w:hint="default"/>
+      </w:rPr>
+    </w:lvl>
+    <w:lvl w:ilvl="6" w:tplc="08090001" w:tentative="1">
+      <w:start w:val="1"/>
+      <w:numFmt w:val="bullet"/>
+      <w:lvlText w:val=""/>
+      <w:lvlJc w:val="left"/>
+      <w:pPr>
+        <w:ind w:left="5040" w:hanging="360"/>
+      </w:pPr>
+      <w:rPr>
+        <w:rFonts w:ascii="Symbol" w:hAnsi="Symbol" w:hint="default"/>
+      </w:rPr>
+    </w:lvl>
+    <w:lvl w:ilvl="7" w:tplc="08090003" w:tentative="1">
+      <w:start w:val="1"/>
+      <w:numFmt w:val="bullet"/>
+      <w:lvlText w:val="o"/>
+      <w:lvlJc w:val="left"/>
+      <w:pPr>
+        <w:ind w:left="5760" w:hanging="360"/>
+      </w:pPr>
+      <w:rPr>
+        <w:rFonts w:ascii="Courier New" w:hAnsi="Courier New" w:cs="Courier New" w:hint="default"/>
+      </w:rPr>
+    </w:lvl>
+    <w:lvl w:ilvl="8" w:tplc="08090005" w:tentative="1">
+      <w:start w:val="1"/>
+      <w:numFmt w:val="bullet"/>
+      <w:lvlText w:val=""/>
+      <w:lvlJc w:val="left"/>
+      <w:pPr>
+        <w:ind w:left="6480" w:hanging="360"/>
+      </w:pPr>
+      <w:rPr>
+        <w:rFonts w:ascii="Wingdings" w:hAnsi="Wingdings" w:hint="default"/>
+      </w:rPr>
+    </w:lvl>
+  </w:abstractNum>
+  <w:abstractNum w:abstractNumId="10" w15:restartNumberingAfterBreak="0">
     <w:nsid w:val="50BE5D26"/>
     <w:multiLevelType w:val="multilevel"/>
     <w:tmpl w:val="F12E3486"/>
@@ -19575,7 +20269,7 @@
       </w:pPr>
     </w:lvl>
   </w:abstractNum>
-  <w:abstractNum w:abstractNumId="10" w15:restartNumberingAfterBreak="0">
+  <w:abstractNum w:abstractNumId="11" w15:restartNumberingAfterBreak="0">
     <w:nsid w:val="531D41E3"/>
     <w:multiLevelType w:val="hybridMultilevel"/>
     <w:tmpl w:val="E352723C"/>
@@ -19688,7 +20382,93 @@
       </w:rPr>
     </w:lvl>
   </w:abstractNum>
-  <w:abstractNum w:abstractNumId="11" w15:restartNumberingAfterBreak="0">
+  <w:abstractNum w:abstractNumId="12" w15:restartNumberingAfterBreak="0">
+    <w:nsid w:val="579527E1"/>
+    <w:multiLevelType w:val="hybridMultilevel"/>
+    <w:tmpl w:val="3F168014"/>
+    <w:lvl w:ilvl="0" w:tplc="0409000F">
+      <w:start w:val="1"/>
+      <w:numFmt w:val="decimal"/>
+      <w:lvlText w:val="%1."/>
+      <w:lvlJc w:val="left"/>
+      <w:pPr>
+        <w:ind w:left="720" w:hanging="360"/>
+      </w:pPr>
+    </w:lvl>
+    <w:lvl w:ilvl="1" w:tplc="08090019" w:tentative="1">
+      <w:start w:val="1"/>
+      <w:numFmt w:val="lowerLetter"/>
+      <w:lvlText w:val="%2."/>
+      <w:lvlJc w:val="left"/>
+      <w:pPr>
+        <w:ind w:left="1440" w:hanging="360"/>
+      </w:pPr>
+    </w:lvl>
+    <w:lvl w:ilvl="2" w:tplc="0809001B" w:tentative="1">
+      <w:start w:val="1"/>
+      <w:numFmt w:val="lowerRoman"/>
+      <w:lvlText w:val="%3."/>
+      <w:lvlJc w:val="right"/>
+      <w:pPr>
+        <w:ind w:left="2160" w:hanging="180"/>
+      </w:pPr>
+    </w:lvl>
+    <w:lvl w:ilvl="3" w:tplc="0809000F" w:tentative="1">
+      <w:start w:val="1"/>
+      <w:numFmt w:val="decimal"/>
+      <w:lvlText w:val="%4."/>
+      <w:lvlJc w:val="left"/>
+      <w:pPr>
+        <w:ind w:left="2880" w:hanging="360"/>
+      </w:pPr>
+    </w:lvl>
+    <w:lvl w:ilvl="4" w:tplc="08090019" w:tentative="1">
+      <w:start w:val="1"/>
+      <w:numFmt w:val="lowerLetter"/>
+      <w:lvlText w:val="%5."/>
+      <w:lvlJc w:val="left"/>
+      <w:pPr>
+        <w:ind w:left="3600" w:hanging="360"/>
+      </w:pPr>
+    </w:lvl>
+    <w:lvl w:ilvl="5" w:tplc="0809001B" w:tentative="1">
+      <w:start w:val="1"/>
+      <w:numFmt w:val="lowerRoman"/>
+      <w:lvlText w:val="%6."/>
+      <w:lvlJc w:val="right"/>
+      <w:pPr>
+        <w:ind w:left="4320" w:hanging="180"/>
+      </w:pPr>
+    </w:lvl>
+    <w:lvl w:ilvl="6" w:tplc="0809000F" w:tentative="1">
+      <w:start w:val="1"/>
+      <w:numFmt w:val="decimal"/>
+      <w:lvlText w:val="%7."/>
+      <w:lvlJc w:val="left"/>
+      <w:pPr>
+        <w:ind w:left="5040" w:hanging="360"/>
+      </w:pPr>
+    </w:lvl>
+    <w:lvl w:ilvl="7" w:tplc="08090019" w:tentative="1">
+      <w:start w:val="1"/>
+      <w:numFmt w:val="lowerLetter"/>
+      <w:lvlText w:val="%8."/>
+      <w:lvlJc w:val="left"/>
+      <w:pPr>
+        <w:ind w:left="5760" w:hanging="360"/>
+      </w:pPr>
+    </w:lvl>
+    <w:lvl w:ilvl="8" w:tplc="0809001B" w:tentative="1">
+      <w:start w:val="1"/>
+      <w:numFmt w:val="lowerRoman"/>
+      <w:lvlText w:val="%9."/>
+      <w:lvlJc w:val="right"/>
+      <w:pPr>
+        <w:ind w:left="6480" w:hanging="180"/>
+      </w:pPr>
+    </w:lvl>
+  </w:abstractNum>
+  <w:abstractNum w:abstractNumId="13" w15:restartNumberingAfterBreak="0">
     <w:nsid w:val="58CA7454"/>
     <w:multiLevelType w:val="hybridMultilevel"/>
     <w:tmpl w:val="2A74E6FC"/>
@@ -19801,7 +20581,7 @@
       </w:rPr>
     </w:lvl>
   </w:abstractNum>
-  <w:abstractNum w:abstractNumId="12" w15:restartNumberingAfterBreak="0">
+  <w:abstractNum w:abstractNumId="14" w15:restartNumberingAfterBreak="0">
     <w:nsid w:val="5D04303A"/>
     <w:multiLevelType w:val="hybridMultilevel"/>
     <w:tmpl w:val="AF5E44CA"/>
@@ -19914,7 +20694,7 @@
       </w:rPr>
     </w:lvl>
   </w:abstractNum>
-  <w:abstractNum w:abstractNumId="13" w15:restartNumberingAfterBreak="0">
+  <w:abstractNum w:abstractNumId="15" w15:restartNumberingAfterBreak="0">
     <w:nsid w:val="5D351610"/>
     <w:multiLevelType w:val="hybridMultilevel"/>
     <w:tmpl w:val="5172D970"/>
@@ -20027,7 +20807,7 @@
       </w:rPr>
     </w:lvl>
   </w:abstractNum>
-  <w:abstractNum w:abstractNumId="14" w15:restartNumberingAfterBreak="0">
+  <w:abstractNum w:abstractNumId="16" w15:restartNumberingAfterBreak="0">
     <w:nsid w:val="5FCB2DEA"/>
     <w:multiLevelType w:val="hybridMultilevel"/>
     <w:tmpl w:val="47366A18"/>
@@ -20140,7 +20920,7 @@
       </w:rPr>
     </w:lvl>
   </w:abstractNum>
-  <w:abstractNum w:abstractNumId="15" w15:restartNumberingAfterBreak="0">
+  <w:abstractNum w:abstractNumId="17" w15:restartNumberingAfterBreak="0">
     <w:nsid w:val="649F6B0F"/>
     <w:multiLevelType w:val="hybridMultilevel"/>
     <w:tmpl w:val="F3F21CA0"/>
@@ -20253,7 +21033,7 @@
       </w:rPr>
     </w:lvl>
   </w:abstractNum>
-  <w:abstractNum w:abstractNumId="16" w15:restartNumberingAfterBreak="0">
+  <w:abstractNum w:abstractNumId="18" w15:restartNumberingAfterBreak="0">
     <w:nsid w:val="73B11CAA"/>
     <w:multiLevelType w:val="hybridMultilevel"/>
     <w:tmpl w:val="897245E2"/>
@@ -20379,25 +21159,25 @@
     <w:abstractNumId w:val="3"/>
   </w:num>
   <w:num w:numId="5">
-    <w:abstractNumId w:val="9"/>
+    <w:abstractNumId w:val="10"/>
   </w:num>
   <w:num w:numId="6">
-    <w:abstractNumId w:val="13"/>
+    <w:abstractNumId w:val="15"/>
   </w:num>
   <w:num w:numId="7">
     <w:abstractNumId w:val="5"/>
   </w:num>
   <w:num w:numId="8">
-    <w:abstractNumId w:val="8"/>
+    <w:abstractNumId w:val="9"/>
   </w:num>
   <w:num w:numId="9">
-    <w:abstractNumId w:val="11"/>
+    <w:abstractNumId w:val="13"/>
   </w:num>
   <w:num w:numId="10">
-    <w:abstractNumId w:val="15"/>
+    <w:abstractNumId w:val="17"/>
   </w:num>
   <w:num w:numId="11">
-    <w:abstractNumId w:val="10"/>
+    <w:abstractNumId w:val="11"/>
   </w:num>
   <w:num w:numId="12">
     <w:abstractNumId w:val="4"/>
@@ -20406,16 +21186,22 @@
     <w:abstractNumId w:val="7"/>
   </w:num>
   <w:num w:numId="14">
-    <w:abstractNumId w:val="14"/>
+    <w:abstractNumId w:val="16"/>
   </w:num>
   <w:num w:numId="15">
     <w:abstractNumId w:val="1"/>
   </w:num>
   <w:num w:numId="16">
-    <w:abstractNumId w:val="12"/>
+    <w:abstractNumId w:val="14"/>
   </w:num>
   <w:num w:numId="17">
-    <w:abstractNumId w:val="16"/>
+    <w:abstractNumId w:val="18"/>
+  </w:num>
+  <w:num w:numId="18">
+    <w:abstractNumId w:val="8"/>
+  </w:num>
+  <w:num w:numId="19">
+    <w:abstractNumId w:val="12"/>
   </w:num>
 </w:numbering>
 </file>

</xml_diff>

<commit_message>
=Double-checking the architecture and streamlining. About to proceed to get embeddings from FastText
Former-commit-id: 10af027df2ad5d45fffaf410aa4933e47939f479
Former-commit-id: bae2ca56c661fea6d32f84e5366f1754895d9bcc
</commit_message>
<xml_diff>
--- a/Media/Task1_DeveloperDiary.docx
+++ b/Media/Task1_DeveloperDiary.docx
@@ -771,7 +771,35 @@
             <w:rStyle w:val="Hyperlink"/>
             <w:noProof/>
           </w:rPr>
-          <w:t>Step 2b: Definitions and Examples 300d (D)BERT-based embeddings</w:t>
+          <w:t>Step 2b: Definition</w:t>
+        </w:r>
+        <w:r>
+          <w:rPr>
+            <w:rStyle w:val="Hyperlink"/>
+            <w:noProof/>
+          </w:rPr>
+          <w:t>s</w:t>
+        </w:r>
+        <w:r>
+          <w:rPr>
+            <w:rStyle w:val="Hyperlink"/>
+            <w:noProof/>
+          </w:rPr>
+          <w:t xml:space="preserve"> a</w:t>
+        </w:r>
+        <w:r>
+          <w:rPr>
+            <w:rStyle w:val="Hyperlink"/>
+            <w:noProof/>
+          </w:rPr>
+          <w:t>n</w:t>
+        </w:r>
+        <w:r>
+          <w:rPr>
+            <w:rStyle w:val="Hyperlink"/>
+            <w:noProof/>
+          </w:rPr>
+          <w:t>d Examples 300d (D)BERT-based embeddings</w:t>
         </w:r>
         <w:r>
           <w:rPr>
@@ -19072,15 +19100,1359 @@
         </w:numPr>
       </w:pPr>
       <w:r>
-        <w:t>Obtain the sentence embeddings for Def</w:t>
-      </w:r>
+        <w:t xml:space="preserve">Obtain the sentence embeddings for Definitions and Examples by averaging </w:t>
+      </w:r>
+      <w:r>
+        <w:t xml:space="preserve">the </w:t>
+      </w:r>
+      <w:proofErr w:type="spellStart"/>
+      <w:r>
+        <w:t>FastText</w:t>
+      </w:r>
+      <w:proofErr w:type="spellEnd"/>
+      <w:r>
+        <w:t xml:space="preserve"> pre-trained 300d vectors</w:t>
+      </w:r>
+    </w:p>
+    <w:p/>
+    <w:p/>
+    <w:p>
+      <w:pPr>
+        <w:pStyle w:val="Heading3"/>
+      </w:pPr>
+      <w:r>
+        <w:t>Step 2c</w:t>
+      </w:r>
+      <w:r>
+        <w:t>:</w:t>
+      </w:r>
+      <w:r>
+        <w:t xml:space="preserve"> Recap of</w:t>
+      </w:r>
+      <w:r>
+        <w:t xml:space="preserve"> the</w:t>
+      </w:r>
+      <w:r>
+        <w:t xml:space="preserve"> architecture</w:t>
+      </w:r>
+    </w:p>
+    <w:p>
+      <w:r>
+        <w:br/>
+      </w:r>
+    </w:p>
+    <w:p>
+      <w:pPr>
+        <w:pStyle w:val="ListParagraph"/>
+        <w:numPr>
+          <w:ilvl w:val="0"/>
+          <w:numId w:val="20"/>
+        </w:numPr>
+        <w:rPr>
+          <w:color w:val="000000"/>
+        </w:rPr>
+      </w:pPr>
+      <w:r>
+        <w:t xml:space="preserve">In CreateGraphInput.py, we have the function </w:t>
+      </w:r>
+      <w:r>
+        <w:rPr>
+          <w:rFonts w:ascii="Menlo" w:hAnsi="Menlo" w:cs="Menlo"/>
+          <w:color w:val="000000"/>
+          <w:sz w:val="18"/>
+          <w:szCs w:val="18"/>
+        </w:rPr>
+        <w:t>exe(</w:t>
+      </w:r>
+      <w:proofErr w:type="spellStart"/>
+      <w:r>
+        <w:rPr>
+          <w:rFonts w:ascii="Menlo" w:hAnsi="Menlo" w:cs="Menlo"/>
+          <w:color w:val="000000"/>
+          <w:sz w:val="18"/>
+          <w:szCs w:val="18"/>
+        </w:rPr>
+        <w:t>do_reset</w:t>
+      </w:r>
+      <w:proofErr w:type="spellEnd"/>
+      <w:r>
+        <w:rPr>
+          <w:rFonts w:ascii="Menlo" w:hAnsi="Menlo" w:cs="Menlo"/>
+          <w:color w:val="000000"/>
+          <w:sz w:val="18"/>
+          <w:szCs w:val="18"/>
+        </w:rPr>
+        <w:t>)</w:t>
+      </w:r>
+      <w:r>
+        <w:rPr>
+          <w:color w:val="000000"/>
+        </w:rPr>
+        <w:t>, that deletes or empties the archive files of the previous run.</w:t>
+      </w:r>
+    </w:p>
+    <w:p>
+      <w:pPr>
+        <w:rPr>
+          <w:color w:val="000000"/>
+        </w:rPr>
+      </w:pPr>
+      <w:r>
+        <w:rPr>
+          <w:color w:val="000000"/>
+        </w:rPr>
+        <w:br/>
+      </w:r>
+    </w:p>
+    <w:p>
+      <w:pPr>
+        <w:pStyle w:val="ListParagraph"/>
+        <w:numPr>
+          <w:ilvl w:val="0"/>
+          <w:numId w:val="20"/>
+        </w:numPr>
+      </w:pPr>
+      <w:r>
+        <w:t xml:space="preserve">From </w:t>
+      </w:r>
+      <w:proofErr w:type="spellStart"/>
+      <w:proofErr w:type="gramStart"/>
+      <w:r>
+        <w:t>Vocabulary.Phrases</w:t>
+      </w:r>
+      <w:proofErr w:type="spellEnd"/>
+      <w:r>
+        <w:t xml:space="preserve"> </w:t>
+      </w:r>
+      <w:r>
+        <w:t>:</w:t>
+      </w:r>
+      <w:proofErr w:type="gramEnd"/>
+      <w:r>
+        <w:br/>
+      </w:r>
+      <w:proofErr w:type="spellStart"/>
+      <w:r>
+        <w:t>s</w:t>
+      </w:r>
+      <w:r>
+        <w:rPr>
+          <w:rFonts w:ascii="Menlo" w:hAnsi="Menlo" w:cs="Menlo"/>
+          <w:color w:val="000000"/>
+          <w:sz w:val="18"/>
+          <w:szCs w:val="18"/>
+        </w:rPr>
+        <w:t>etup_phrased_corpus</w:t>
+      </w:r>
+      <w:proofErr w:type="spellEnd"/>
+      <w:r>
+        <w:rPr>
+          <w:rFonts w:ascii="Menlo" w:hAnsi="Menlo" w:cs="Menlo"/>
+          <w:color w:val="000000"/>
+          <w:sz w:val="18"/>
+          <w:szCs w:val="18"/>
+        </w:rPr>
+        <w:t>(</w:t>
+      </w:r>
+      <w:proofErr w:type="spellStart"/>
+      <w:r>
+        <w:rPr>
+          <w:rFonts w:ascii="Menlo" w:hAnsi="Menlo" w:cs="Menlo"/>
+          <w:color w:val="000000"/>
+          <w:sz w:val="18"/>
+          <w:szCs w:val="18"/>
+        </w:rPr>
+        <w:t>initial_corpus_fpath</w:t>
+      </w:r>
+      <w:proofErr w:type="spellEnd"/>
+      <w:r>
+        <w:rPr>
+          <w:rFonts w:ascii="Menlo" w:hAnsi="Menlo" w:cs="Menlo"/>
+          <w:color w:val="000000"/>
+          <w:sz w:val="18"/>
+          <w:szCs w:val="18"/>
+        </w:rPr>
+        <w:t xml:space="preserve">, </w:t>
+      </w:r>
+      <w:proofErr w:type="spellStart"/>
+      <w:r>
+        <w:rPr>
+          <w:rFonts w:ascii="Menlo" w:hAnsi="Menlo" w:cs="Menlo"/>
+          <w:color w:val="000000"/>
+          <w:sz w:val="18"/>
+          <w:szCs w:val="18"/>
+        </w:rPr>
+        <w:t>phrased_corpus_fpath</w:t>
+      </w:r>
+      <w:proofErr w:type="spellEnd"/>
+      <w:r>
+        <w:rPr>
+          <w:rFonts w:ascii="Menlo" w:hAnsi="Menlo" w:cs="Menlo"/>
+          <w:color w:val="000000"/>
+          <w:sz w:val="18"/>
+          <w:szCs w:val="18"/>
+        </w:rPr>
+        <w:t xml:space="preserve">, </w:t>
+      </w:r>
+      <w:proofErr w:type="spellStart"/>
+      <w:r>
+        <w:rPr>
+          <w:rFonts w:ascii="Menlo" w:hAnsi="Menlo" w:cs="Menlo"/>
+          <w:color w:val="000000"/>
+          <w:sz w:val="18"/>
+          <w:szCs w:val="18"/>
+        </w:rPr>
+        <w:t>min_freq</w:t>
+      </w:r>
+      <w:proofErr w:type="spellEnd"/>
+      <w:r>
+        <w:rPr>
+          <w:rFonts w:ascii="Menlo" w:hAnsi="Menlo" w:cs="Menlo"/>
+          <w:color w:val="000000"/>
+          <w:sz w:val="18"/>
+          <w:szCs w:val="18"/>
+        </w:rPr>
+        <w:t xml:space="preserve">, </w:t>
+      </w:r>
+      <w:proofErr w:type="spellStart"/>
+      <w:r>
+        <w:rPr>
+          <w:rFonts w:ascii="Menlo" w:hAnsi="Menlo" w:cs="Menlo"/>
+          <w:color w:val="000000"/>
+          <w:sz w:val="18"/>
+          <w:szCs w:val="18"/>
+        </w:rPr>
+        <w:t>score_threshold</w:t>
+      </w:r>
+      <w:proofErr w:type="spellEnd"/>
+      <w:r>
+        <w:rPr>
+          <w:rFonts w:ascii="Menlo" w:hAnsi="Menlo" w:cs="Menlo"/>
+          <w:color w:val="000000"/>
+          <w:sz w:val="18"/>
+          <w:szCs w:val="18"/>
+        </w:rPr>
+        <w:t>)</w:t>
+      </w:r>
+      <w:r>
+        <w:rPr>
+          <w:rFonts w:ascii="Menlo" w:hAnsi="Menlo" w:cs="Menlo"/>
+          <w:color w:val="000000"/>
+          <w:sz w:val="18"/>
+          <w:szCs w:val="18"/>
+        </w:rPr>
+        <w:br/>
+      </w:r>
+      <w:r>
+        <w:rPr>
+          <w:rFonts w:ascii="Menlo" w:hAnsi="Menlo" w:cs="Menlo"/>
+          <w:color w:val="000000"/>
+          <w:sz w:val="18"/>
+          <w:szCs w:val="18"/>
+        </w:rPr>
+        <w:br/>
+      </w:r>
+      <w:r>
+        <w:t>It creates and saves a Phrases model, and a “phrased” corpus.</w:t>
+      </w:r>
+      <w:r>
+        <w:br/>
+      </w:r>
+      <w:r>
+        <w:t>Is it useful?</w:t>
+      </w:r>
+      <w:r>
+        <w:t xml:space="preserve"> </w:t>
+      </w:r>
+      <w:r>
+        <w:br/>
+      </w:r>
+      <w:r>
+        <w:t xml:space="preserve">- </w:t>
+      </w:r>
+      <w:r>
+        <w:t xml:space="preserve">Possibly for the </w:t>
+      </w:r>
+      <w:proofErr w:type="spellStart"/>
+      <w:r>
+        <w:t>FastText</w:t>
+      </w:r>
+      <w:proofErr w:type="spellEnd"/>
+      <w:r>
+        <w:t xml:space="preserve"> vectors </w:t>
+      </w:r>
+      <w:r>
+        <w:br/>
+      </w:r>
+      <w:r>
+        <w:rPr>
+          <w:i/>
+          <w:iCs/>
+        </w:rPr>
+        <w:t xml:space="preserve">- </w:t>
+      </w:r>
+      <w:r>
+        <w:rPr>
+          <w:i/>
+          <w:iCs/>
+        </w:rPr>
+        <w:t>Not</w:t>
+      </w:r>
+      <w:r>
+        <w:t xml:space="preserve"> for </w:t>
+      </w:r>
+      <w:proofErr w:type="spellStart"/>
+      <w:r>
+        <w:t>DistilBERT</w:t>
+      </w:r>
+      <w:proofErr w:type="spellEnd"/>
+      <w:r>
+        <w:t xml:space="preserve"> that uses its own tokenizer</w:t>
+      </w:r>
+      <w:r>
+        <w:br/>
+      </w:r>
+      <w:r>
+        <w:t xml:space="preserve">- </w:t>
+      </w:r>
+      <w:r>
+        <w:t>F</w:t>
+      </w:r>
+      <w:r>
+        <w:t xml:space="preserve">or </w:t>
+      </w:r>
+      <w:proofErr w:type="spellStart"/>
+      <w:r>
+        <w:t>BabelNet</w:t>
+      </w:r>
+      <w:proofErr w:type="spellEnd"/>
+      <w:r>
+        <w:t xml:space="preserve"> requests, yes. I need to be able to search “New York” or “United States”</w:t>
+      </w:r>
+      <w:r>
+        <w:br/>
+      </w:r>
+      <w:r>
+        <w:br/>
+      </w:r>
+      <w:r>
+        <w:t>The o</w:t>
+      </w:r>
+      <w:r>
+        <w:t>utput</w:t>
+      </w:r>
+      <w:r>
+        <w:t xml:space="preserve"> would be located</w:t>
+      </w:r>
+      <w:r>
+        <w:t xml:space="preserve"> at:</w:t>
+      </w:r>
+      <w:r>
+        <w:t xml:space="preserve"> </w:t>
+      </w:r>
+      <w:proofErr w:type="spellStart"/>
+      <w:r>
+        <w:t>TextCorpuses</w:t>
+      </w:r>
+      <w:proofErr w:type="spellEnd"/>
+      <w:r>
+        <w:t>/phrased_corpus.txt</w:t>
+      </w:r>
+      <w:r>
+        <w:br/>
+      </w:r>
+      <w:r>
+        <w:br/>
+        <w:t>We consider that:</w:t>
+      </w:r>
+      <w:r>
+        <w:br/>
+      </w:r>
+      <w:r>
+        <w:t>The creation of embeddings for Definitions &amp; Examples &amp; basic words will use the standard, unmodified corpus</w:t>
+      </w:r>
+      <w:r>
+        <w:t xml:space="preserve"> to create the vocabulary</w:t>
+      </w:r>
+      <w:r>
+        <w:t xml:space="preserve">. </w:t>
+      </w:r>
+    </w:p>
+    <w:p>
+      <w:pPr>
+        <w:pStyle w:val="ListParagraph"/>
+      </w:pPr>
+      <w:r>
+        <w:t xml:space="preserve">The vocabulary for </w:t>
+      </w:r>
+      <w:proofErr w:type="spellStart"/>
+      <w:r>
+        <w:t>BabelNet</w:t>
+      </w:r>
+      <w:proofErr w:type="spellEnd"/>
+      <w:r>
+        <w:t xml:space="preserve"> requests </w:t>
+      </w:r>
+      <w:r>
+        <w:t>may</w:t>
+      </w:r>
+      <w:r>
+        <w:t xml:space="preserve"> use t</w:t>
+      </w:r>
+      <w:r>
+        <w:t>he vocabulary from the</w:t>
+      </w:r>
+      <w:r>
+        <w:t xml:space="preserve"> </w:t>
+      </w:r>
+      <w:r>
+        <w:t>phrased corpus.</w:t>
+      </w:r>
+    </w:p>
+    <w:p>
+      <w:pPr>
+        <w:pStyle w:val="ListParagraph"/>
+      </w:pPr>
+      <w:r>
+        <w:rPr>
+          <w:i/>
+          <w:iCs/>
+        </w:rPr>
+        <w:t>However</w:t>
+      </w:r>
+      <w:r>
+        <w:t xml:space="preserve">, </w:t>
+      </w:r>
+      <w:r>
+        <w:t xml:space="preserve">For the sake of </w:t>
+      </w:r>
+      <w:r>
+        <w:br/>
+      </w:r>
+      <w:r>
+        <w:t xml:space="preserve">1) Building a Version </w:t>
+      </w:r>
+      <w:proofErr w:type="gramStart"/>
+      <w:r>
+        <w:t>1.0 ;</w:t>
+      </w:r>
+      <w:proofErr w:type="gramEnd"/>
+      <w:r>
+        <w:t xml:space="preserve"> </w:t>
+      </w:r>
+      <w:r>
+        <w:br/>
+      </w:r>
+      <w:r>
+        <w:t xml:space="preserve">2) Simplicity and streamlining ; </w:t>
+      </w:r>
+      <w:r>
+        <w:br/>
+      </w:r>
+      <w:r>
+        <w:t>-</w:t>
+      </w:r>
+      <w:r>
+        <w:t>-</w:t>
+      </w:r>
+      <w:r>
+        <w:t>&gt; we ignore Phrases for now</w:t>
+      </w:r>
+    </w:p>
+    <w:p>
+      <w:pPr>
+        <w:pStyle w:val="ListParagraph"/>
+      </w:pPr>
+      <w:r>
+        <w:br/>
+      </w:r>
+    </w:p>
+    <w:p>
+      <w:pPr>
+        <w:pStyle w:val="ListParagraph"/>
+        <w:numPr>
+          <w:ilvl w:val="0"/>
+          <w:numId w:val="20"/>
+        </w:numPr>
+      </w:pPr>
+      <w:r>
+        <w:t xml:space="preserve">From </w:t>
+      </w:r>
+      <w:proofErr w:type="spellStart"/>
+      <w:r>
+        <w:t>Vocabulary.Vocabulary</w:t>
+      </w:r>
+      <w:proofErr w:type="spellEnd"/>
+      <w:r>
+        <w:t>:</w:t>
+      </w:r>
+      <w:r>
+        <w:br/>
+      </w:r>
+      <w:proofErr w:type="spellStart"/>
+      <w:r>
+        <w:rPr>
+          <w:rFonts w:ascii="Menlo" w:hAnsi="Menlo" w:cs="Menlo"/>
+          <w:color w:val="000000"/>
+          <w:sz w:val="18"/>
+          <w:szCs w:val="18"/>
+        </w:rPr>
+        <w:t>get_vocabulary_df</w:t>
+      </w:r>
+      <w:proofErr w:type="spellEnd"/>
+      <w:r>
+        <w:rPr>
+          <w:rFonts w:ascii="Menlo" w:hAnsi="Menlo" w:cs="Menlo"/>
+          <w:color w:val="000000"/>
+          <w:sz w:val="18"/>
+          <w:szCs w:val="18"/>
+        </w:rPr>
+        <w:t xml:space="preserve">(vocabulary_h5_filepath, </w:t>
+      </w:r>
+      <w:proofErr w:type="spellStart"/>
+      <w:r>
+        <w:rPr>
+          <w:rFonts w:ascii="Menlo" w:hAnsi="Menlo" w:cs="Menlo"/>
+          <w:color w:val="000000"/>
+          <w:sz w:val="18"/>
+          <w:szCs w:val="18"/>
+        </w:rPr>
+        <w:t>corpus_txt_filepath</w:t>
+      </w:r>
+      <w:proofErr w:type="spellEnd"/>
+      <w:r>
+        <w:rPr>
+          <w:rFonts w:ascii="Menlo" w:hAnsi="Menlo" w:cs="Menlo"/>
+          <w:color w:val="000000"/>
+          <w:sz w:val="18"/>
+          <w:szCs w:val="18"/>
+        </w:rPr>
+        <w:t xml:space="preserve">, </w:t>
+      </w:r>
+      <w:proofErr w:type="spellStart"/>
+      <w:r>
+        <w:rPr>
+          <w:rFonts w:ascii="Menlo" w:hAnsi="Menlo" w:cs="Menlo"/>
+          <w:color w:val="000000"/>
+          <w:sz w:val="18"/>
+          <w:szCs w:val="18"/>
+        </w:rPr>
+        <w:t>min_count</w:t>
+      </w:r>
+      <w:proofErr w:type="spellEnd"/>
+      <w:r>
+        <w:rPr>
+          <w:rFonts w:ascii="Menlo" w:hAnsi="Menlo" w:cs="Menlo"/>
+          <w:color w:val="000000"/>
+          <w:sz w:val="18"/>
+          <w:szCs w:val="18"/>
+        </w:rPr>
+        <w:t>)</w:t>
+      </w:r>
+      <w:r>
+        <w:rPr>
+          <w:rFonts w:ascii="Menlo" w:hAnsi="Menlo" w:cs="Menlo"/>
+          <w:color w:val="000000"/>
+          <w:sz w:val="18"/>
+          <w:szCs w:val="18"/>
+        </w:rPr>
+        <w:br/>
+      </w:r>
+      <w:r>
+        <w:rPr>
+          <w:rFonts w:ascii="Menlo" w:hAnsi="Menlo" w:cs="Menlo"/>
+          <w:color w:val="000000"/>
+          <w:sz w:val="18"/>
+          <w:szCs w:val="18"/>
+        </w:rPr>
+        <w:br/>
+      </w:r>
+      <w:r>
+        <w:t>The p</w:t>
+      </w:r>
+      <w:r>
+        <w:t xml:space="preserve">hrased </w:t>
+      </w:r>
+      <w:r>
+        <w:t>vocabulary</w:t>
+      </w:r>
+      <w:r>
+        <w:t xml:space="preserve"> from it is at: Vocabulary/</w:t>
+      </w:r>
+      <w:r>
+        <w:t xml:space="preserve"> </w:t>
+      </w:r>
+      <w:r>
+        <w:t>vocabulary_phrased.h5</w:t>
+      </w:r>
+      <w:r>
+        <w:br/>
+      </w:r>
+      <w:r>
+        <w:lastRenderedPageBreak/>
+        <w:t>The standard, non-phrased vocabulary is</w:t>
+      </w:r>
+      <w:r>
+        <w:t xml:space="preserve"> at: Vocabulary/</w:t>
+      </w:r>
+      <w:r>
+        <w:t xml:space="preserve"> vocabulary_from_WikiText-2.h5</w:t>
+      </w:r>
+      <w:r>
+        <w:br/>
+      </w:r>
+    </w:p>
+    <w:p>
+      <w:pPr>
+        <w:pStyle w:val="ListParagraph"/>
+        <w:numPr>
+          <w:ilvl w:val="0"/>
+          <w:numId w:val="20"/>
+        </w:numPr>
+      </w:pPr>
+      <w:r>
+        <w:t xml:space="preserve">From </w:t>
+      </w:r>
+      <w:proofErr w:type="spellStart"/>
+      <w:r>
+        <w:t>GetInputData.RetrieveInputData</w:t>
+      </w:r>
+      <w:proofErr w:type="spellEnd"/>
+      <w:r>
+        <w:t xml:space="preserve">: </w:t>
+      </w:r>
+      <w:proofErr w:type="spellStart"/>
+      <w:r>
+        <w:rPr>
+          <w:rFonts w:ascii="Menlo" w:hAnsi="Menlo" w:cs="Menlo"/>
+          <w:color w:val="000000"/>
+          <w:sz w:val="18"/>
+          <w:szCs w:val="18"/>
+        </w:rPr>
+        <w:t>continue_retrieving_data</w:t>
+      </w:r>
+      <w:proofErr w:type="spellEnd"/>
+      <w:r>
+        <w:rPr>
+          <w:rFonts w:ascii="Menlo" w:hAnsi="Menlo" w:cs="Menlo"/>
+          <w:color w:val="000000"/>
+          <w:sz w:val="18"/>
+          <w:szCs w:val="18"/>
+        </w:rPr>
+        <w:t>()</w:t>
+      </w:r>
+      <w:r>
+        <w:rPr>
+          <w:rFonts w:ascii="Menlo" w:hAnsi="Menlo" w:cs="Menlo"/>
+          <w:color w:val="000000"/>
+          <w:sz w:val="18"/>
+          <w:szCs w:val="18"/>
+        </w:rPr>
+        <w:br/>
+      </w:r>
+      <w:r>
+        <w:rPr>
+          <w:rFonts w:ascii="Menlo" w:hAnsi="Menlo" w:cs="Menlo"/>
+          <w:color w:val="000000"/>
+          <w:sz w:val="18"/>
+          <w:szCs w:val="18"/>
+        </w:rPr>
+        <w:br/>
+      </w:r>
+      <w:r>
+        <w:t xml:space="preserve">We create a </w:t>
+      </w:r>
+      <w:proofErr w:type="spellStart"/>
+      <w:r>
+        <w:rPr>
+          <w:rFonts w:ascii="Menlo" w:hAnsi="Menlo" w:cs="Menlo"/>
+          <w:color w:val="000000"/>
+          <w:sz w:val="18"/>
+          <w:szCs w:val="18"/>
+        </w:rPr>
+        <w:t>BabelNetRequestSender</w:t>
+      </w:r>
+      <w:proofErr w:type="spellEnd"/>
+      <w:r>
+        <w:rPr>
+          <w:rFonts w:ascii="Menlo" w:hAnsi="Menlo" w:cs="Menlo"/>
+          <w:color w:val="000000"/>
+          <w:sz w:val="18"/>
+          <w:szCs w:val="18"/>
+        </w:rPr>
+        <w:t xml:space="preserve"> </w:t>
+      </w:r>
+      <w:r>
+        <w:t>object.</w:t>
+      </w:r>
+      <w:r>
+        <w:br/>
+      </w:r>
+      <w:r>
+        <w:t xml:space="preserve">We use the vocabulary index file to remember where we were in the sequence of </w:t>
+      </w:r>
+      <w:proofErr w:type="spellStart"/>
+      <w:r>
+        <w:t>Babe</w:t>
+      </w:r>
+      <w:r>
+        <w:t>l</w:t>
+      </w:r>
+      <w:r>
+        <w:t>nNet</w:t>
+      </w:r>
+      <w:proofErr w:type="spellEnd"/>
+      <w:r>
+        <w:t xml:space="preserve"> requests, since we have a daily limit on the number of requests.</w:t>
+      </w:r>
+      <w:r>
+        <w:br/>
+      </w:r>
+      <w:r>
+        <w:br/>
+      </w:r>
+      <w:r>
+        <w:t xml:space="preserve">The </w:t>
+      </w:r>
+      <w:r>
+        <w:t xml:space="preserve">chain of </w:t>
+      </w:r>
+      <w:r>
+        <w:t>core function invocation</w:t>
+      </w:r>
+      <w:r>
+        <w:t>s</w:t>
+      </w:r>
+      <w:r>
+        <w:t xml:space="preserve"> is : </w:t>
+      </w:r>
+      <w:proofErr w:type="spellStart"/>
+      <w:r>
+        <w:rPr>
+          <w:rFonts w:ascii="Menlo" w:hAnsi="Menlo" w:cs="Menlo"/>
+          <w:color w:val="000000"/>
+          <w:sz w:val="18"/>
+          <w:szCs w:val="18"/>
+        </w:rPr>
+        <w:t>GetInputData.GetWordData</w:t>
+      </w:r>
+      <w:r>
+        <w:rPr>
+          <w:rFonts w:ascii="Menlo" w:hAnsi="Menlo" w:cs="Menlo"/>
+          <w:color w:val="000000"/>
+          <w:sz w:val="18"/>
+          <w:szCs w:val="18"/>
+        </w:rPr>
+        <w:t>.</w:t>
+      </w:r>
+      <w:r>
+        <w:rPr>
+          <w:rFonts w:ascii="Menlo" w:hAnsi="Menlo" w:cs="Menlo"/>
+          <w:color w:val="000000"/>
+          <w:sz w:val="18"/>
+          <w:szCs w:val="18"/>
+        </w:rPr>
+        <w:t>getAndSave_multisense_data</w:t>
+      </w:r>
+      <w:proofErr w:type="spellEnd"/>
+      <w:r>
+        <w:rPr>
+          <w:rFonts w:ascii="Menlo" w:hAnsi="Menlo" w:cs="Menlo"/>
+          <w:color w:val="000000"/>
+          <w:sz w:val="18"/>
+          <w:szCs w:val="18"/>
+        </w:rPr>
+        <w:t xml:space="preserve">(word, </w:t>
+      </w:r>
+      <w:proofErr w:type="spellStart"/>
+      <w:r>
+        <w:rPr>
+          <w:rFonts w:ascii="Menlo" w:hAnsi="Menlo" w:cs="Menlo"/>
+          <w:color w:val="000000"/>
+          <w:sz w:val="18"/>
+          <w:szCs w:val="18"/>
+        </w:rPr>
+        <w:t>BN_request_sender</w:t>
+      </w:r>
+      <w:proofErr w:type="spellEnd"/>
+      <w:r>
+        <w:rPr>
+          <w:rFonts w:ascii="Menlo" w:hAnsi="Menlo" w:cs="Menlo"/>
+          <w:color w:val="000000"/>
+          <w:sz w:val="18"/>
+          <w:szCs w:val="18"/>
+        </w:rPr>
+        <w:t xml:space="preserve">, </w:t>
+      </w:r>
+      <w:proofErr w:type="spellStart"/>
+      <w:r>
+        <w:rPr>
+          <w:rFonts w:ascii="Menlo" w:hAnsi="Menlo" w:cs="Menlo"/>
+          <w:color w:val="000000"/>
+          <w:sz w:val="18"/>
+          <w:szCs w:val="18"/>
+        </w:rPr>
+        <w:t>open_storage_files</w:t>
+      </w:r>
+      <w:proofErr w:type="spellEnd"/>
+      <w:r>
+        <w:rPr>
+          <w:rFonts w:ascii="Menlo" w:hAnsi="Menlo" w:cs="Menlo"/>
+          <w:color w:val="000000"/>
+          <w:sz w:val="18"/>
+          <w:szCs w:val="18"/>
+        </w:rPr>
+        <w:t>)</w:t>
+      </w:r>
+      <w:r>
+        <w:rPr>
+          <w:rFonts w:ascii="Menlo" w:hAnsi="Menlo" w:cs="Menlo"/>
+          <w:color w:val="000000"/>
+          <w:sz w:val="18"/>
+          <w:szCs w:val="18"/>
+        </w:rPr>
+        <w:t xml:space="preserve"> &gt;</w:t>
+      </w:r>
+      <w:r>
+        <w:rPr>
+          <w:rFonts w:ascii="Menlo" w:hAnsi="Menlo" w:cs="Menlo"/>
+          <w:color w:val="000000"/>
+          <w:sz w:val="18"/>
+          <w:szCs w:val="18"/>
+        </w:rPr>
+        <w:br/>
+        <w:t xml:space="preserve">    </w:t>
+      </w:r>
+      <w:r>
+        <w:rPr>
+          <w:rFonts w:ascii="Menlo" w:hAnsi="Menlo" w:cs="Menlo"/>
+          <w:color w:val="000000"/>
+          <w:sz w:val="18"/>
+          <w:szCs w:val="18"/>
+        </w:rPr>
+        <w:t>GetInputData</w:t>
+      </w:r>
+      <w:r>
+        <w:rPr>
+          <w:rFonts w:ascii="Menlo" w:hAnsi="Menlo" w:cs="Menlo"/>
+          <w:color w:val="000000"/>
+          <w:sz w:val="18"/>
+          <w:szCs w:val="18"/>
+        </w:rPr>
+        <w:t>.</w:t>
+      </w:r>
+      <w:r>
+        <w:rPr>
+          <w:rFonts w:ascii="Menlo" w:hAnsi="Menlo" w:cs="Menlo"/>
+          <w:color w:val="000000"/>
+          <w:sz w:val="18"/>
+          <w:szCs w:val="18"/>
+        </w:rPr>
+        <w:t>GetWordData</w:t>
+      </w:r>
+      <w:r>
+        <w:rPr>
+          <w:rFonts w:ascii="Menlo" w:hAnsi="Menlo" w:cs="Menlo"/>
+          <w:color w:val="000000"/>
+          <w:sz w:val="18"/>
+          <w:szCs w:val="18"/>
+        </w:rPr>
+        <w:t>.</w:t>
+      </w:r>
+      <w:r>
+        <w:rPr>
+          <w:rFonts w:ascii="Menlo" w:hAnsi="Menlo" w:cs="Menlo"/>
+          <w:color w:val="000000"/>
+          <w:sz w:val="18"/>
+          <w:szCs w:val="18"/>
+        </w:rPr>
+        <w:t xml:space="preserve">retrieve_word_multisense_data(BN_request_sender, </w:t>
+      </w:r>
+      <w:proofErr w:type="spellStart"/>
+      <w:r>
+        <w:rPr>
+          <w:rFonts w:ascii="Menlo" w:hAnsi="Menlo" w:cs="Menlo"/>
+          <w:color w:val="000000"/>
+          <w:sz w:val="18"/>
+          <w:szCs w:val="18"/>
+        </w:rPr>
+        <w:t>target_word</w:t>
+      </w:r>
+      <w:proofErr w:type="spellEnd"/>
+      <w:r>
+        <w:rPr>
+          <w:rFonts w:ascii="Menlo" w:hAnsi="Menlo" w:cs="Menlo"/>
+          <w:color w:val="000000"/>
+          <w:sz w:val="18"/>
+          <w:szCs w:val="18"/>
+        </w:rPr>
+        <w:t>)</w:t>
+      </w:r>
+      <w:r>
+        <w:rPr>
+          <w:rFonts w:ascii="Menlo" w:hAnsi="Menlo" w:cs="Menlo"/>
+          <w:color w:val="000000"/>
+          <w:sz w:val="18"/>
+          <w:szCs w:val="18"/>
+        </w:rPr>
+        <w:t xml:space="preserve"> &gt; </w:t>
+      </w:r>
+      <w:r>
+        <w:rPr>
+          <w:rFonts w:ascii="Menlo" w:hAnsi="Menlo" w:cs="Menlo"/>
+          <w:color w:val="000000"/>
+          <w:sz w:val="18"/>
+          <w:szCs w:val="18"/>
+        </w:rPr>
+        <w:br/>
+      </w:r>
+      <w:r>
+        <w:rPr>
+          <w:rFonts w:ascii="Menlo" w:hAnsi="Menlo" w:cs="Menlo"/>
+          <w:color w:val="000000"/>
+          <w:sz w:val="18"/>
+          <w:szCs w:val="18"/>
+        </w:rPr>
+        <w:br/>
+        <w:t xml:space="preserve">        </w:t>
+      </w:r>
+      <w:proofErr w:type="spellStart"/>
+      <w:r>
+        <w:rPr>
+          <w:rFonts w:ascii="Menlo" w:hAnsi="Menlo" w:cs="Menlo"/>
+          <w:color w:val="000000"/>
+          <w:sz w:val="18"/>
+          <w:szCs w:val="18"/>
+        </w:rPr>
+        <w:t>BabelNet.retrieve_DESA</w:t>
+      </w:r>
+      <w:proofErr w:type="spellEnd"/>
+      <w:r>
+        <w:rPr>
+          <w:rFonts w:ascii="Menlo" w:hAnsi="Menlo" w:cs="Menlo"/>
+          <w:color w:val="000000"/>
+          <w:sz w:val="18"/>
+          <w:szCs w:val="18"/>
+        </w:rPr>
+        <w:t>(</w:t>
+      </w:r>
+      <w:proofErr w:type="spellStart"/>
+      <w:r>
+        <w:rPr>
+          <w:rFonts w:ascii="Menlo" w:hAnsi="Menlo" w:cs="Menlo"/>
+          <w:color w:val="000000"/>
+          <w:sz w:val="18"/>
+          <w:szCs w:val="18"/>
+        </w:rPr>
+        <w:t>BN_request_sender</w:t>
+      </w:r>
+      <w:proofErr w:type="spellEnd"/>
+      <w:r>
+        <w:rPr>
+          <w:rFonts w:ascii="Menlo" w:hAnsi="Menlo" w:cs="Menlo"/>
+          <w:color w:val="000000"/>
+          <w:sz w:val="18"/>
+          <w:szCs w:val="18"/>
+        </w:rPr>
+        <w:t xml:space="preserve">, </w:t>
+      </w:r>
+      <w:proofErr w:type="spellStart"/>
+      <w:r>
+        <w:rPr>
+          <w:rFonts w:ascii="Menlo" w:hAnsi="Menlo" w:cs="Menlo"/>
+          <w:color w:val="000000"/>
+          <w:sz w:val="18"/>
+          <w:szCs w:val="18"/>
+        </w:rPr>
+        <w:t>target_word</w:t>
+      </w:r>
+      <w:proofErr w:type="spellEnd"/>
+      <w:r>
+        <w:rPr>
+          <w:rFonts w:ascii="Menlo" w:hAnsi="Menlo" w:cs="Menlo"/>
+          <w:color w:val="000000"/>
+          <w:sz w:val="18"/>
+          <w:szCs w:val="18"/>
+        </w:rPr>
+        <w:t>)</w:t>
+      </w:r>
+      <w:r>
+        <w:rPr>
+          <w:rFonts w:ascii="Menlo" w:hAnsi="Menlo" w:cs="Menlo"/>
+          <w:color w:val="000000"/>
+          <w:sz w:val="18"/>
+          <w:szCs w:val="18"/>
+        </w:rPr>
+        <w:t>,</w:t>
+      </w:r>
+      <w:r>
+        <w:rPr>
+          <w:rFonts w:ascii="Menlo" w:hAnsi="Menlo" w:cs="Menlo"/>
+          <w:color w:val="000000"/>
+          <w:sz w:val="18"/>
+          <w:szCs w:val="18"/>
+        </w:rPr>
+        <w:br/>
+        <w:t xml:space="preserve">        </w:t>
+      </w:r>
+      <w:proofErr w:type="spellStart"/>
+      <w:r>
+        <w:rPr>
+          <w:rFonts w:ascii="Menlo" w:hAnsi="Menlo" w:cs="Menlo"/>
+          <w:color w:val="000000"/>
+          <w:sz w:val="18"/>
+          <w:szCs w:val="18"/>
+        </w:rPr>
+        <w:t>WordNet.retrieve_SA_bySenses</w:t>
+      </w:r>
+      <w:proofErr w:type="spellEnd"/>
+      <w:r>
+        <w:rPr>
+          <w:rFonts w:ascii="Menlo" w:hAnsi="Menlo" w:cs="Menlo"/>
+          <w:color w:val="000000"/>
+          <w:sz w:val="18"/>
+          <w:szCs w:val="18"/>
+        </w:rPr>
+        <w:t>(</w:t>
+      </w:r>
+      <w:proofErr w:type="spellStart"/>
+      <w:r>
+        <w:rPr>
+          <w:rFonts w:ascii="Menlo" w:hAnsi="Menlo" w:cs="Menlo"/>
+          <w:color w:val="000000"/>
+          <w:sz w:val="18"/>
+          <w:szCs w:val="18"/>
+        </w:rPr>
+        <w:t>target_word</w:t>
+      </w:r>
+      <w:proofErr w:type="spellEnd"/>
+      <w:r>
+        <w:rPr>
+          <w:rFonts w:ascii="Menlo" w:hAnsi="Menlo" w:cs="Menlo"/>
+          <w:color w:val="000000"/>
+          <w:sz w:val="18"/>
+          <w:szCs w:val="18"/>
+        </w:rPr>
+        <w:t xml:space="preserve">, </w:t>
+      </w:r>
+      <w:proofErr w:type="spellStart"/>
+      <w:r>
+        <w:rPr>
+          <w:rFonts w:ascii="Menlo" w:hAnsi="Menlo" w:cs="Menlo"/>
+          <w:color w:val="000000"/>
+          <w:sz w:val="18"/>
+          <w:szCs w:val="18"/>
+        </w:rPr>
+        <w:t>bn_dicts</w:t>
+      </w:r>
+      <w:proofErr w:type="spellEnd"/>
+      <w:r>
+        <w:rPr>
+          <w:rFonts w:ascii="Menlo" w:hAnsi="Menlo" w:cs="Menlo"/>
+          <w:color w:val="000000"/>
+          <w:sz w:val="18"/>
+          <w:szCs w:val="18"/>
+        </w:rPr>
+        <w:t>[0])</w:t>
+      </w:r>
+      <w:r>
+        <w:rPr>
+          <w:rFonts w:ascii="Menlo" w:hAnsi="Menlo" w:cs="Menlo"/>
+          <w:color w:val="000000"/>
+          <w:sz w:val="18"/>
+          <w:szCs w:val="18"/>
+        </w:rPr>
+        <w:t>,</w:t>
+      </w:r>
+      <w:r>
+        <w:rPr>
+          <w:rFonts w:ascii="Menlo" w:hAnsi="Menlo" w:cs="Menlo"/>
+          <w:color w:val="000000"/>
+          <w:sz w:val="18"/>
+          <w:szCs w:val="18"/>
+        </w:rPr>
+        <w:br/>
+        <w:t xml:space="preserve">        </w:t>
+      </w:r>
+      <w:proofErr w:type="spellStart"/>
+      <w:r>
+        <w:rPr>
+          <w:rFonts w:ascii="Menlo" w:hAnsi="Menlo" w:cs="Menlo"/>
+          <w:color w:val="000000"/>
+          <w:sz w:val="18"/>
+          <w:szCs w:val="18"/>
+        </w:rPr>
+        <w:t>OmegaWiki.retrieve_S</w:t>
+      </w:r>
+      <w:proofErr w:type="spellEnd"/>
+      <w:r>
+        <w:rPr>
+          <w:rFonts w:ascii="Menlo" w:hAnsi="Menlo" w:cs="Menlo"/>
+          <w:color w:val="000000"/>
+          <w:sz w:val="18"/>
+          <w:szCs w:val="18"/>
+        </w:rPr>
+        <w:t>(</w:t>
+      </w:r>
+      <w:proofErr w:type="spellStart"/>
+      <w:r>
+        <w:rPr>
+          <w:rFonts w:ascii="Menlo" w:hAnsi="Menlo" w:cs="Menlo"/>
+          <w:color w:val="000000"/>
+          <w:sz w:val="18"/>
+          <w:szCs w:val="18"/>
+        </w:rPr>
+        <w:t>target_word</w:t>
+      </w:r>
+      <w:proofErr w:type="spellEnd"/>
+      <w:r>
+        <w:rPr>
+          <w:rFonts w:ascii="Menlo" w:hAnsi="Menlo" w:cs="Menlo"/>
+          <w:color w:val="000000"/>
+          <w:sz w:val="18"/>
+          <w:szCs w:val="18"/>
+        </w:rPr>
+        <w:t xml:space="preserve">, </w:t>
+      </w:r>
+      <w:proofErr w:type="spellStart"/>
+      <w:r>
+        <w:rPr>
+          <w:rFonts w:ascii="Menlo" w:hAnsi="Menlo" w:cs="Menlo"/>
+          <w:color w:val="000000"/>
+          <w:sz w:val="18"/>
+          <w:szCs w:val="18"/>
+        </w:rPr>
+        <w:t>bn_dicts</w:t>
+      </w:r>
+      <w:proofErr w:type="spellEnd"/>
+      <w:r>
+        <w:rPr>
+          <w:rFonts w:ascii="Menlo" w:hAnsi="Menlo" w:cs="Menlo"/>
+          <w:color w:val="000000"/>
+          <w:sz w:val="18"/>
+          <w:szCs w:val="18"/>
+        </w:rPr>
+        <w:t>[0])</w:t>
+      </w:r>
+      <w:r>
+        <w:br/>
+      </w:r>
+      <w:r>
+        <w:br/>
+      </w:r>
+      <w:r>
+        <w:t>The output of this step is: the archives definitions.h5, examples.h5, antonyms.h5, synonyms.h5</w:t>
+      </w:r>
+      <w:r>
+        <w:br/>
+      </w:r>
+    </w:p>
+    <w:p>
+      <w:pPr>
+        <w:pStyle w:val="ListParagraph"/>
+        <w:numPr>
+          <w:ilvl w:val="0"/>
+          <w:numId w:val="20"/>
+        </w:numPr>
+      </w:pPr>
+      <w:r>
+        <w:t xml:space="preserve">From </w:t>
+      </w:r>
+      <w:proofErr w:type="spellStart"/>
+      <w:r>
+        <w:t>PrepareGraphInput.PrepareInput</w:t>
+      </w:r>
+      <w:proofErr w:type="spellEnd"/>
+      <w:r>
+        <w:t xml:space="preserve">: </w:t>
+      </w:r>
+      <w:r>
+        <w:rPr>
+          <w:rFonts w:ascii="Menlo" w:hAnsi="Menlo" w:cs="Menlo"/>
+          <w:color w:val="000000"/>
+          <w:sz w:val="18"/>
+          <w:szCs w:val="18"/>
+        </w:rPr>
+        <w:t>prepare(vocabulary)</w:t>
+      </w:r>
+      <w:r>
+        <w:rPr>
+          <w:rFonts w:ascii="Menlo" w:hAnsi="Menlo" w:cs="Menlo"/>
+          <w:color w:val="000000"/>
+          <w:sz w:val="18"/>
+          <w:szCs w:val="18"/>
+        </w:rPr>
+        <w:br/>
+      </w:r>
+      <w:r>
+        <w:br/>
+      </w:r>
+      <w:r>
+        <w:t xml:space="preserve">We recall here the </w:t>
+      </w:r>
+      <w:r>
+        <w:t>phases of pre-processing</w:t>
+      </w:r>
+      <w:r>
+        <w:t>:</w:t>
+      </w:r>
+      <w:r>
+        <w:br/>
+      </w:r>
+      <w:r>
+        <w:t xml:space="preserve"># Phase 1 - </w:t>
+      </w:r>
+      <w:proofErr w:type="spellStart"/>
+      <w:r>
+        <w:t>Preprocessing</w:t>
+      </w:r>
+      <w:proofErr w:type="spellEnd"/>
+      <w:r>
+        <w:t>: eliminating quasi-duplicate definitions and examples, and lemmatizing synonyms &amp; antonyms</w:t>
+      </w:r>
+      <w:r>
+        <w:br/>
+      </w:r>
+      <w:r>
+        <w:t># Phase 2 - Selecting, sorting and naming (noun.1, verb.4, etc.) the senses of each word</w:t>
+      </w:r>
+      <w:r>
+        <w:t xml:space="preserve"> </w:t>
+      </w:r>
+      <w:r>
+        <w:br/>
+      </w:r>
+      <w:r>
+        <w:t># Phase 3 - Create the Vocabulary table with the correspondences (</w:t>
+      </w:r>
+      <w:proofErr w:type="spellStart"/>
+      <w:r>
+        <w:t>wordSense</w:t>
+      </w:r>
+      <w:proofErr w:type="spellEnd"/>
+      <w:r>
+        <w:t>, integer index).</w:t>
+      </w:r>
+      <w:r>
+        <w:t xml:space="preserve"> </w:t>
+      </w:r>
+      <w:r>
+        <w:br/>
+      </w:r>
+      <w:r>
+        <w:rPr>
+          <w:i/>
+          <w:iCs/>
+        </w:rPr>
+        <w:t>#</w:t>
+      </w:r>
+      <w:r>
+        <w:rPr>
+          <w:i/>
+          <w:iCs/>
+        </w:rPr>
+        <w:t xml:space="preserve"> Phase 4 - get the sentence embeddings for definitions and examples,</w:t>
+      </w:r>
+      <w:r>
+        <w:rPr>
+          <w:i/>
+          <w:iCs/>
+        </w:rPr>
+        <w:t xml:space="preserve"> e.g.</w:t>
+      </w:r>
+      <w:r>
+        <w:rPr>
+          <w:i/>
+          <w:iCs/>
+        </w:rPr>
+        <w:t xml:space="preserve"> using BERT, and store them</w:t>
+      </w:r>
+      <w:r>
+        <w:t xml:space="preserve"> </w:t>
+      </w:r>
+    </w:p>
+    <w:p>
       <w:bookmarkStart w:id="11" w:name="_GoBack"/>
       <w:bookmarkEnd w:id="11"/>
       <w:r>
-        <w:t xml:space="preserve">initions and Examples by averaging </w:t>
-      </w:r>
-      <w:r>
-        <w:t xml:space="preserve">the </w:t>
+        <w:br/>
+      </w:r>
+    </w:p>
+    <w:p>
+      <w:pPr>
+        <w:pStyle w:val="Heading3"/>
+      </w:pPr>
+      <w:r>
+        <w:t>Step 2d</w:t>
+      </w:r>
+      <w:r>
+        <w:t>:</w:t>
+      </w:r>
+      <w:r>
+        <w:t xml:space="preserve"> </w:t>
+      </w:r>
+      <w:r>
+        <w:t>Implementing t</w:t>
+      </w:r>
+      <w:r>
+        <w:t>he alternatives for Def</w:t>
+      </w:r>
+      <w:r>
+        <w:t>initions</w:t>
+      </w:r>
+      <w:r>
+        <w:t xml:space="preserve"> &amp; words embeddings</w:t>
+      </w:r>
+    </w:p>
+    <w:p/>
+    <w:p>
+      <w:r>
+        <w:t xml:space="preserve">I will leave the </w:t>
+      </w:r>
+      <w:proofErr w:type="spellStart"/>
+      <w:r>
+        <w:t>AutoEncoder</w:t>
+      </w:r>
+      <w:proofErr w:type="spellEnd"/>
+      <w:r>
+        <w:t xml:space="preserve"> aside, for now.</w:t>
+      </w:r>
+    </w:p>
+    <w:p>
+      <w:r>
+        <w:t>The 2 main competing alternatives are:</w:t>
+      </w:r>
+    </w:p>
+    <w:p>
+      <w:pPr>
+        <w:pStyle w:val="ListParagraph"/>
+        <w:numPr>
+          <w:ilvl w:val="0"/>
+          <w:numId w:val="21"/>
+        </w:numPr>
+      </w:pPr>
+      <w:r>
+        <w:t xml:space="preserve">Use </w:t>
+      </w:r>
+      <w:proofErr w:type="spellStart"/>
+      <w:r>
+        <w:t>distilBERT</w:t>
+      </w:r>
+      <w:proofErr w:type="spellEnd"/>
+      <w:r>
+        <w:t xml:space="preserve"> for everything, including single words (taken from the vocabulary of the training set), to produce embeddings of d=768</w:t>
+      </w:r>
+    </w:p>
+    <w:p>
+      <w:pPr>
+        <w:pStyle w:val="ListParagraph"/>
+        <w:numPr>
+          <w:ilvl w:val="0"/>
+          <w:numId w:val="21"/>
+        </w:numPr>
+      </w:pPr>
+      <w:r>
+        <w:t xml:space="preserve">Obtain the sentence embeddings for Definitions and Examples by averaging the </w:t>
       </w:r>
       <w:proofErr w:type="spellStart"/>
       <w:r>
@@ -20071,6 +21443,92 @@
     </w:lvl>
   </w:abstractNum>
   <w:abstractNum w:abstractNumId="9" w15:restartNumberingAfterBreak="0">
+    <w:nsid w:val="49917647"/>
+    <w:multiLevelType w:val="hybridMultilevel"/>
+    <w:tmpl w:val="C41636F0"/>
+    <w:lvl w:ilvl="0" w:tplc="0809000F">
+      <w:start w:val="1"/>
+      <w:numFmt w:val="decimal"/>
+      <w:lvlText w:val="%1."/>
+      <w:lvlJc w:val="left"/>
+      <w:pPr>
+        <w:ind w:left="720" w:hanging="360"/>
+      </w:pPr>
+    </w:lvl>
+    <w:lvl w:ilvl="1" w:tplc="08090019" w:tentative="1">
+      <w:start w:val="1"/>
+      <w:numFmt w:val="lowerLetter"/>
+      <w:lvlText w:val="%2."/>
+      <w:lvlJc w:val="left"/>
+      <w:pPr>
+        <w:ind w:left="1440" w:hanging="360"/>
+      </w:pPr>
+    </w:lvl>
+    <w:lvl w:ilvl="2" w:tplc="0809001B" w:tentative="1">
+      <w:start w:val="1"/>
+      <w:numFmt w:val="lowerRoman"/>
+      <w:lvlText w:val="%3."/>
+      <w:lvlJc w:val="right"/>
+      <w:pPr>
+        <w:ind w:left="2160" w:hanging="180"/>
+      </w:pPr>
+    </w:lvl>
+    <w:lvl w:ilvl="3" w:tplc="0809000F" w:tentative="1">
+      <w:start w:val="1"/>
+      <w:numFmt w:val="decimal"/>
+      <w:lvlText w:val="%4."/>
+      <w:lvlJc w:val="left"/>
+      <w:pPr>
+        <w:ind w:left="2880" w:hanging="360"/>
+      </w:pPr>
+    </w:lvl>
+    <w:lvl w:ilvl="4" w:tplc="08090019" w:tentative="1">
+      <w:start w:val="1"/>
+      <w:numFmt w:val="lowerLetter"/>
+      <w:lvlText w:val="%5."/>
+      <w:lvlJc w:val="left"/>
+      <w:pPr>
+        <w:ind w:left="3600" w:hanging="360"/>
+      </w:pPr>
+    </w:lvl>
+    <w:lvl w:ilvl="5" w:tplc="0809001B" w:tentative="1">
+      <w:start w:val="1"/>
+      <w:numFmt w:val="lowerRoman"/>
+      <w:lvlText w:val="%6."/>
+      <w:lvlJc w:val="right"/>
+      <w:pPr>
+        <w:ind w:left="4320" w:hanging="180"/>
+      </w:pPr>
+    </w:lvl>
+    <w:lvl w:ilvl="6" w:tplc="0809000F" w:tentative="1">
+      <w:start w:val="1"/>
+      <w:numFmt w:val="decimal"/>
+      <w:lvlText w:val="%7."/>
+      <w:lvlJc w:val="left"/>
+      <w:pPr>
+        <w:ind w:left="5040" w:hanging="360"/>
+      </w:pPr>
+    </w:lvl>
+    <w:lvl w:ilvl="7" w:tplc="08090019" w:tentative="1">
+      <w:start w:val="1"/>
+      <w:numFmt w:val="lowerLetter"/>
+      <w:lvlText w:val="%8."/>
+      <w:lvlJc w:val="left"/>
+      <w:pPr>
+        <w:ind w:left="5760" w:hanging="360"/>
+      </w:pPr>
+    </w:lvl>
+    <w:lvl w:ilvl="8" w:tplc="0809001B" w:tentative="1">
+      <w:start w:val="1"/>
+      <w:numFmt w:val="lowerRoman"/>
+      <w:lvlText w:val="%9."/>
+      <w:lvlJc w:val="right"/>
+      <w:pPr>
+        <w:ind w:left="6480" w:hanging="180"/>
+      </w:pPr>
+    </w:lvl>
+  </w:abstractNum>
+  <w:abstractNum w:abstractNumId="10" w15:restartNumberingAfterBreak="0">
     <w:nsid w:val="4FD310B4"/>
     <w:multiLevelType w:val="hybridMultilevel"/>
     <w:tmpl w:val="E04AFB42"/>
@@ -20183,7 +21641,7 @@
       </w:rPr>
     </w:lvl>
   </w:abstractNum>
-  <w:abstractNum w:abstractNumId="10" w15:restartNumberingAfterBreak="0">
+  <w:abstractNum w:abstractNumId="11" w15:restartNumberingAfterBreak="0">
     <w:nsid w:val="50BE5D26"/>
     <w:multiLevelType w:val="multilevel"/>
     <w:tmpl w:val="F12E3486"/>
@@ -20269,7 +21727,7 @@
       </w:pPr>
     </w:lvl>
   </w:abstractNum>
-  <w:abstractNum w:abstractNumId="11" w15:restartNumberingAfterBreak="0">
+  <w:abstractNum w:abstractNumId="12" w15:restartNumberingAfterBreak="0">
     <w:nsid w:val="531D41E3"/>
     <w:multiLevelType w:val="hybridMultilevel"/>
     <w:tmpl w:val="E352723C"/>
@@ -20382,7 +21840,7 @@
       </w:rPr>
     </w:lvl>
   </w:abstractNum>
-  <w:abstractNum w:abstractNumId="12" w15:restartNumberingAfterBreak="0">
+  <w:abstractNum w:abstractNumId="13" w15:restartNumberingAfterBreak="0">
     <w:nsid w:val="579527E1"/>
     <w:multiLevelType w:val="hybridMultilevel"/>
     <w:tmpl w:val="3F168014"/>
@@ -20468,7 +21926,7 @@
       </w:pPr>
     </w:lvl>
   </w:abstractNum>
-  <w:abstractNum w:abstractNumId="13" w15:restartNumberingAfterBreak="0">
+  <w:abstractNum w:abstractNumId="14" w15:restartNumberingAfterBreak="0">
     <w:nsid w:val="58CA7454"/>
     <w:multiLevelType w:val="hybridMultilevel"/>
     <w:tmpl w:val="2A74E6FC"/>
@@ -20581,7 +22039,7 @@
       </w:rPr>
     </w:lvl>
   </w:abstractNum>
-  <w:abstractNum w:abstractNumId="14" w15:restartNumberingAfterBreak="0">
+  <w:abstractNum w:abstractNumId="15" w15:restartNumberingAfterBreak="0">
     <w:nsid w:val="5D04303A"/>
     <w:multiLevelType w:val="hybridMultilevel"/>
     <w:tmpl w:val="AF5E44CA"/>
@@ -20694,7 +22152,7 @@
       </w:rPr>
     </w:lvl>
   </w:abstractNum>
-  <w:abstractNum w:abstractNumId="15" w15:restartNumberingAfterBreak="0">
+  <w:abstractNum w:abstractNumId="16" w15:restartNumberingAfterBreak="0">
     <w:nsid w:val="5D351610"/>
     <w:multiLevelType w:val="hybridMultilevel"/>
     <w:tmpl w:val="5172D970"/>
@@ -20807,7 +22265,7 @@
       </w:rPr>
     </w:lvl>
   </w:abstractNum>
-  <w:abstractNum w:abstractNumId="16" w15:restartNumberingAfterBreak="0">
+  <w:abstractNum w:abstractNumId="17" w15:restartNumberingAfterBreak="0">
     <w:nsid w:val="5FCB2DEA"/>
     <w:multiLevelType w:val="hybridMultilevel"/>
     <w:tmpl w:val="47366A18"/>
@@ -20920,7 +22378,120 @@
       </w:rPr>
     </w:lvl>
   </w:abstractNum>
-  <w:abstractNum w:abstractNumId="17" w15:restartNumberingAfterBreak="0">
+  <w:abstractNum w:abstractNumId="18" w15:restartNumberingAfterBreak="0">
+    <w:nsid w:val="62577581"/>
+    <w:multiLevelType w:val="hybridMultilevel"/>
+    <w:tmpl w:val="D930B306"/>
+    <w:lvl w:ilvl="0" w:tplc="04090001">
+      <w:start w:val="1"/>
+      <w:numFmt w:val="bullet"/>
+      <w:lvlText w:val=""/>
+      <w:lvlJc w:val="left"/>
+      <w:pPr>
+        <w:ind w:left="720" w:hanging="360"/>
+      </w:pPr>
+      <w:rPr>
+        <w:rFonts w:ascii="Symbol" w:hAnsi="Symbol" w:hint="default"/>
+      </w:rPr>
+    </w:lvl>
+    <w:lvl w:ilvl="1" w:tplc="08090003">
+      <w:start w:val="1"/>
+      <w:numFmt w:val="bullet"/>
+      <w:lvlText w:val="o"/>
+      <w:lvlJc w:val="left"/>
+      <w:pPr>
+        <w:ind w:left="1440" w:hanging="360"/>
+      </w:pPr>
+      <w:rPr>
+        <w:rFonts w:ascii="Courier New" w:hAnsi="Courier New" w:cs="Courier New" w:hint="default"/>
+      </w:rPr>
+    </w:lvl>
+    <w:lvl w:ilvl="2" w:tplc="08090005" w:tentative="1">
+      <w:start w:val="1"/>
+      <w:numFmt w:val="bullet"/>
+      <w:lvlText w:val=""/>
+      <w:lvlJc w:val="left"/>
+      <w:pPr>
+        <w:ind w:left="2160" w:hanging="360"/>
+      </w:pPr>
+      <w:rPr>
+        <w:rFonts w:ascii="Wingdings" w:hAnsi="Wingdings" w:hint="default"/>
+      </w:rPr>
+    </w:lvl>
+    <w:lvl w:ilvl="3" w:tplc="08090001" w:tentative="1">
+      <w:start w:val="1"/>
+      <w:numFmt w:val="bullet"/>
+      <w:lvlText w:val=""/>
+      <w:lvlJc w:val="left"/>
+      <w:pPr>
+        <w:ind w:left="2880" w:hanging="360"/>
+      </w:pPr>
+      <w:rPr>
+        <w:rFonts w:ascii="Symbol" w:hAnsi="Symbol" w:hint="default"/>
+      </w:rPr>
+    </w:lvl>
+    <w:lvl w:ilvl="4" w:tplc="08090003" w:tentative="1">
+      <w:start w:val="1"/>
+      <w:numFmt w:val="bullet"/>
+      <w:lvlText w:val="o"/>
+      <w:lvlJc w:val="left"/>
+      <w:pPr>
+        <w:ind w:left="3600" w:hanging="360"/>
+      </w:pPr>
+      <w:rPr>
+        <w:rFonts w:ascii="Courier New" w:hAnsi="Courier New" w:cs="Courier New" w:hint="default"/>
+      </w:rPr>
+    </w:lvl>
+    <w:lvl w:ilvl="5" w:tplc="08090005" w:tentative="1">
+      <w:start w:val="1"/>
+      <w:numFmt w:val="bullet"/>
+      <w:lvlText w:val=""/>
+      <w:lvlJc w:val="left"/>
+      <w:pPr>
+        <w:ind w:left="4320" w:hanging="360"/>
+      </w:pPr>
+      <w:rPr>
+        <w:rFonts w:ascii="Wingdings" w:hAnsi="Wingdings" w:hint="default"/>
+      </w:rPr>
+    </w:lvl>
+    <w:lvl w:ilvl="6" w:tplc="08090001" w:tentative="1">
+      <w:start w:val="1"/>
+      <w:numFmt w:val="bullet"/>
+      <w:lvlText w:val=""/>
+      <w:lvlJc w:val="left"/>
+      <w:pPr>
+        <w:ind w:left="5040" w:hanging="360"/>
+      </w:pPr>
+      <w:rPr>
+        <w:rFonts w:ascii="Symbol" w:hAnsi="Symbol" w:hint="default"/>
+      </w:rPr>
+    </w:lvl>
+    <w:lvl w:ilvl="7" w:tplc="08090003" w:tentative="1">
+      <w:start w:val="1"/>
+      <w:numFmt w:val="bullet"/>
+      <w:lvlText w:val="o"/>
+      <w:lvlJc w:val="left"/>
+      <w:pPr>
+        <w:ind w:left="5760" w:hanging="360"/>
+      </w:pPr>
+      <w:rPr>
+        <w:rFonts w:ascii="Courier New" w:hAnsi="Courier New" w:cs="Courier New" w:hint="default"/>
+      </w:rPr>
+    </w:lvl>
+    <w:lvl w:ilvl="8" w:tplc="08090005" w:tentative="1">
+      <w:start w:val="1"/>
+      <w:numFmt w:val="bullet"/>
+      <w:lvlText w:val=""/>
+      <w:lvlJc w:val="left"/>
+      <w:pPr>
+        <w:ind w:left="6480" w:hanging="360"/>
+      </w:pPr>
+      <w:rPr>
+        <w:rFonts w:ascii="Wingdings" w:hAnsi="Wingdings" w:hint="default"/>
+      </w:rPr>
+    </w:lvl>
+  </w:abstractNum>
+  <w:abstractNum w:abstractNumId="19" w15:restartNumberingAfterBreak="0">
     <w:nsid w:val="649F6B0F"/>
     <w:multiLevelType w:val="hybridMultilevel"/>
     <w:tmpl w:val="F3F21CA0"/>
@@ -21033,7 +22604,7 @@
       </w:rPr>
     </w:lvl>
   </w:abstractNum>
-  <w:abstractNum w:abstractNumId="18" w15:restartNumberingAfterBreak="0">
+  <w:abstractNum w:abstractNumId="20" w15:restartNumberingAfterBreak="0">
     <w:nsid w:val="73B11CAA"/>
     <w:multiLevelType w:val="hybridMultilevel"/>
     <w:tmpl w:val="897245E2"/>
@@ -21159,25 +22730,25 @@
     <w:abstractNumId w:val="3"/>
   </w:num>
   <w:num w:numId="5">
-    <w:abstractNumId w:val="10"/>
+    <w:abstractNumId w:val="11"/>
   </w:num>
   <w:num w:numId="6">
-    <w:abstractNumId w:val="15"/>
+    <w:abstractNumId w:val="16"/>
   </w:num>
   <w:num w:numId="7">
     <w:abstractNumId w:val="5"/>
   </w:num>
   <w:num w:numId="8">
-    <w:abstractNumId w:val="9"/>
+    <w:abstractNumId w:val="10"/>
   </w:num>
   <w:num w:numId="9">
-    <w:abstractNumId w:val="13"/>
+    <w:abstractNumId w:val="14"/>
   </w:num>
   <w:num w:numId="10">
-    <w:abstractNumId w:val="17"/>
+    <w:abstractNumId w:val="19"/>
   </w:num>
   <w:num w:numId="11">
-    <w:abstractNumId w:val="11"/>
+    <w:abstractNumId w:val="12"/>
   </w:num>
   <w:num w:numId="12">
     <w:abstractNumId w:val="4"/>
@@ -21186,22 +22757,28 @@
     <w:abstractNumId w:val="7"/>
   </w:num>
   <w:num w:numId="14">
-    <w:abstractNumId w:val="16"/>
+    <w:abstractNumId w:val="17"/>
   </w:num>
   <w:num w:numId="15">
     <w:abstractNumId w:val="1"/>
   </w:num>
   <w:num w:numId="16">
-    <w:abstractNumId w:val="14"/>
+    <w:abstractNumId w:val="15"/>
   </w:num>
   <w:num w:numId="17">
-    <w:abstractNumId w:val="18"/>
+    <w:abstractNumId w:val="20"/>
   </w:num>
   <w:num w:numId="18">
     <w:abstractNumId w:val="8"/>
   </w:num>
   <w:num w:numId="19">
-    <w:abstractNumId w:val="12"/>
+    <w:abstractNumId w:val="13"/>
+  </w:num>
+  <w:num w:numId="20">
+    <w:abstractNumId w:val="18"/>
+  </w:num>
+  <w:num w:numId="21">
+    <w:abstractNumId w:val="9"/>
   </w:num>
 </w:numbering>
 </file>

</xml_diff>

<commit_message>
=Setting up the embeddings form FastText...
Former-commit-id: ac0d9e66076dc9a58bbace8920499b224d23bd60
Former-commit-id: 9409fc6a4858a32b419502701d90bd75738cf69a
</commit_message>
<xml_diff>
--- a/Media/Task1_DeveloperDiary.docx
+++ b/Media/Task1_DeveloperDiary.docx
@@ -28,7 +28,7 @@
       <w:r>
         <w:fldChar w:fldCharType="separate"/>
       </w:r>
-      <w:hyperlink w:anchor="_Toc23928834" w:history="1">
+      <w:hyperlink w:anchor="_Toc24546928" w:history="1">
         <w:r>
           <w:rPr>
             <w:rStyle w:val="Hyperlink"/>
@@ -55,7 +55,7 @@
             <w:noProof/>
             <w:webHidden/>
           </w:rPr>
-          <w:instrText xml:space="preserve"> PAGEREF _Toc23928834 \h </w:instrText>
+          <w:instrText xml:space="preserve"> PAGEREF _Toc24546928 \h </w:instrText>
         </w:r>
         <w:r>
           <w:rPr>
@@ -103,7 +103,7 @@
           <w:lang w:eastAsia="en-GB"/>
         </w:rPr>
       </w:pPr>
-      <w:hyperlink w:anchor="_Toc23928835" w:history="1">
+      <w:hyperlink w:anchor="_Toc24546929" w:history="1">
         <w:r>
           <w:rPr>
             <w:rStyle w:val="Hyperlink"/>
@@ -130,7 +130,7 @@
             <w:noProof/>
             <w:webHidden/>
           </w:rPr>
-          <w:instrText xml:space="preserve"> PAGEREF _Toc23928835 \h </w:instrText>
+          <w:instrText xml:space="preserve"> PAGEREF _Toc24546929 \h </w:instrText>
         </w:r>
         <w:r>
           <w:rPr>
@@ -176,7 +176,7 @@
           <w:lang w:eastAsia="en-GB"/>
         </w:rPr>
       </w:pPr>
-      <w:hyperlink w:anchor="_Toc23928836" w:history="1">
+      <w:hyperlink w:anchor="_Toc24546930" w:history="1">
         <w:r>
           <w:rPr>
             <w:rStyle w:val="Hyperlink"/>
@@ -203,7 +203,7 @@
             <w:noProof/>
             <w:webHidden/>
           </w:rPr>
-          <w:instrText xml:space="preserve"> PAGEREF _Toc23928836 \h </w:instrText>
+          <w:instrText xml:space="preserve"> PAGEREF _Toc24546930 \h </w:instrText>
         </w:r>
         <w:r>
           <w:rPr>
@@ -249,7 +249,7 @@
           <w:lang w:eastAsia="en-GB"/>
         </w:rPr>
       </w:pPr>
-      <w:hyperlink w:anchor="_Toc23928837" w:history="1">
+      <w:hyperlink w:anchor="_Toc24546931" w:history="1">
         <w:r>
           <w:rPr>
             <w:rStyle w:val="Hyperlink"/>
@@ -276,7 +276,7 @@
             <w:noProof/>
             <w:webHidden/>
           </w:rPr>
-          <w:instrText xml:space="preserve"> PAGEREF _Toc23928837 \h </w:instrText>
+          <w:instrText xml:space="preserve"> PAGEREF _Toc24546931 \h </w:instrText>
         </w:r>
         <w:r>
           <w:rPr>
@@ -323,7 +323,7 @@
           <w:lang w:eastAsia="en-GB"/>
         </w:rPr>
       </w:pPr>
-      <w:hyperlink w:anchor="_Toc23928838" w:history="1">
+      <w:hyperlink w:anchor="_Toc24546932" w:history="1">
         <w:r>
           <w:rPr>
             <w:rStyle w:val="Hyperlink"/>
@@ -350,7 +350,7 @@
             <w:noProof/>
             <w:webHidden/>
           </w:rPr>
-          <w:instrText xml:space="preserve"> PAGEREF _Toc23928838 \h </w:instrText>
+          <w:instrText xml:space="preserve"> PAGEREF _Toc24546932 \h </w:instrText>
         </w:r>
         <w:r>
           <w:rPr>
@@ -397,7 +397,7 @@
           <w:lang w:eastAsia="en-GB"/>
         </w:rPr>
       </w:pPr>
-      <w:hyperlink w:anchor="_Toc23928839" w:history="1">
+      <w:hyperlink w:anchor="_Toc24546933" w:history="1">
         <w:r>
           <w:rPr>
             <w:rStyle w:val="Hyperlink"/>
@@ -424,7 +424,7 @@
             <w:noProof/>
             <w:webHidden/>
           </w:rPr>
-          <w:instrText xml:space="preserve"> PAGEREF _Toc23928839 \h </w:instrText>
+          <w:instrText xml:space="preserve"> PAGEREF _Toc24546933 \h </w:instrText>
         </w:r>
         <w:r>
           <w:rPr>
@@ -471,7 +471,7 @@
           <w:lang w:eastAsia="en-GB"/>
         </w:rPr>
       </w:pPr>
-      <w:hyperlink w:anchor="_Toc23928840" w:history="1">
+      <w:hyperlink w:anchor="_Toc24546934" w:history="1">
         <w:r>
           <w:rPr>
             <w:rStyle w:val="Hyperlink"/>
@@ -498,7 +498,7 @@
             <w:noProof/>
             <w:webHidden/>
           </w:rPr>
-          <w:instrText xml:space="preserve"> PAGEREF _Toc23928840 \h </w:instrText>
+          <w:instrText xml:space="preserve"> PAGEREF _Toc24546934 \h </w:instrText>
         </w:r>
         <w:r>
           <w:rPr>
@@ -544,7 +544,7 @@
           <w:lang w:eastAsia="en-GB"/>
         </w:rPr>
       </w:pPr>
-      <w:hyperlink w:anchor="_Toc23928841" w:history="1">
+      <w:hyperlink w:anchor="_Toc24546935" w:history="1">
         <w:r>
           <w:rPr>
             <w:rStyle w:val="Hyperlink"/>
@@ -571,7 +571,7 @@
             <w:noProof/>
             <w:webHidden/>
           </w:rPr>
-          <w:instrText xml:space="preserve"> PAGEREF _Toc23928841 \h </w:instrText>
+          <w:instrText xml:space="preserve"> PAGEREF _Toc24546935 \h </w:instrText>
         </w:r>
         <w:r>
           <w:rPr>
@@ -618,7 +618,7 @@
           <w:lang w:eastAsia="en-GB"/>
         </w:rPr>
       </w:pPr>
-      <w:hyperlink w:anchor="_Toc23928842" w:history="1">
+      <w:hyperlink w:anchor="_Toc24546936" w:history="1">
         <w:r>
           <w:rPr>
             <w:rStyle w:val="Hyperlink"/>
@@ -645,7 +645,7 @@
             <w:noProof/>
             <w:webHidden/>
           </w:rPr>
-          <w:instrText xml:space="preserve"> PAGEREF _Toc23928842 \h </w:instrText>
+          <w:instrText xml:space="preserve"> PAGEREF _Toc24546936 \h </w:instrText>
         </w:r>
         <w:r>
           <w:rPr>
@@ -692,7 +692,7 @@
           <w:lang w:eastAsia="en-GB"/>
         </w:rPr>
       </w:pPr>
-      <w:hyperlink w:anchor="_Toc23928843" w:history="1">
+      <w:hyperlink w:anchor="_Toc24546937" w:history="1">
         <w:r>
           <w:rPr>
             <w:rStyle w:val="Hyperlink"/>
@@ -719,7 +719,7 @@
             <w:noProof/>
             <w:webHidden/>
           </w:rPr>
-          <w:instrText xml:space="preserve"> PAGEREF _Toc23928843 \h </w:instrText>
+          <w:instrText xml:space="preserve"> PAGEREF _Toc24546937 \h </w:instrText>
         </w:r>
         <w:r>
           <w:rPr>
@@ -765,41 +765,13 @@
           <w:lang w:eastAsia="en-GB"/>
         </w:rPr>
       </w:pPr>
-      <w:hyperlink w:anchor="_Toc23928844" w:history="1">
+      <w:hyperlink w:anchor="_Toc24546938" w:history="1">
         <w:r>
           <w:rPr>
             <w:rStyle w:val="Hyperlink"/>
             <w:noProof/>
           </w:rPr>
-          <w:t>Step 2b: Definition</w:t>
-        </w:r>
-        <w:r>
-          <w:rPr>
-            <w:rStyle w:val="Hyperlink"/>
-            <w:noProof/>
-          </w:rPr>
-          <w:t>s</w:t>
-        </w:r>
-        <w:r>
-          <w:rPr>
-            <w:rStyle w:val="Hyperlink"/>
-            <w:noProof/>
-          </w:rPr>
-          <w:t xml:space="preserve"> a</w:t>
-        </w:r>
-        <w:r>
-          <w:rPr>
-            <w:rStyle w:val="Hyperlink"/>
-            <w:noProof/>
-          </w:rPr>
-          <w:t>n</w:t>
-        </w:r>
-        <w:r>
-          <w:rPr>
-            <w:rStyle w:val="Hyperlink"/>
-            <w:noProof/>
-          </w:rPr>
-          <w:t>d Examples 300d (D)BERT-based embeddings</w:t>
+          <w:t>Step 2b: Definitions and Examples 300d embeddings</w:t>
         </w:r>
         <w:r>
           <w:rPr>
@@ -820,7 +792,7 @@
             <w:noProof/>
             <w:webHidden/>
           </w:rPr>
-          <w:instrText xml:space="preserve"> PAGEREF _Toc23928844 \h </w:instrText>
+          <w:instrText xml:space="preserve"> PAGEREF _Toc24546938 \h </w:instrText>
         </w:r>
         <w:r>
           <w:rPr>
@@ -852,6 +824,168 @@
       </w:hyperlink>
     </w:p>
     <w:p>
+      <w:pPr>
+        <w:pStyle w:val="TOC3"/>
+        <w:tabs>
+          <w:tab w:val="right" w:leader="dot" w:pos="9010"/>
+        </w:tabs>
+        <w:rPr>
+          <w:rFonts w:eastAsiaTheme="minorEastAsia" w:cstheme="minorBidi"/>
+          <w:i w:val="0"/>
+          <w:iCs w:val="0"/>
+          <w:noProof/>
+          <w:sz w:val="24"/>
+          <w:szCs w:val="24"/>
+          <w:lang w:eastAsia="en-GB"/>
+        </w:rPr>
+      </w:pPr>
+      <w:hyperlink w:anchor="_Toc24546939" w:history="1">
+        <w:r>
+          <w:rPr>
+            <w:rStyle w:val="Hyperlink"/>
+            <w:noProof/>
+          </w:rPr>
+          <w:t>Step 2c: Recap of the ar</w:t>
+        </w:r>
+        <w:r>
+          <w:rPr>
+            <w:rStyle w:val="Hyperlink"/>
+            <w:noProof/>
+          </w:rPr>
+          <w:t>c</w:t>
+        </w:r>
+        <w:r>
+          <w:rPr>
+            <w:rStyle w:val="Hyperlink"/>
+            <w:noProof/>
+          </w:rPr>
+          <w:t>hitecture</w:t>
+        </w:r>
+        <w:r>
+          <w:rPr>
+            <w:noProof/>
+            <w:webHidden/>
+          </w:rPr>
+          <w:tab/>
+        </w:r>
+        <w:r>
+          <w:rPr>
+            <w:noProof/>
+            <w:webHidden/>
+          </w:rPr>
+          <w:fldChar w:fldCharType="begin"/>
+        </w:r>
+        <w:r>
+          <w:rPr>
+            <w:noProof/>
+            <w:webHidden/>
+          </w:rPr>
+          <w:instrText xml:space="preserve"> PAGEREF _Toc24546939 \h </w:instrText>
+        </w:r>
+        <w:r>
+          <w:rPr>
+            <w:noProof/>
+            <w:webHidden/>
+          </w:rPr>
+        </w:r>
+        <w:r>
+          <w:rPr>
+            <w:noProof/>
+            <w:webHidden/>
+          </w:rPr>
+          <w:fldChar w:fldCharType="separate"/>
+        </w:r>
+        <w:r>
+          <w:rPr>
+            <w:noProof/>
+            <w:webHidden/>
+          </w:rPr>
+          <w:t>17</w:t>
+        </w:r>
+        <w:r>
+          <w:rPr>
+            <w:noProof/>
+            <w:webHidden/>
+          </w:rPr>
+          <w:fldChar w:fldCharType="end"/>
+        </w:r>
+      </w:hyperlink>
+    </w:p>
+    <w:p>
+      <w:pPr>
+        <w:pStyle w:val="TOC3"/>
+        <w:tabs>
+          <w:tab w:val="right" w:leader="dot" w:pos="9010"/>
+        </w:tabs>
+        <w:rPr>
+          <w:rFonts w:eastAsiaTheme="minorEastAsia" w:cstheme="minorBidi"/>
+          <w:i w:val="0"/>
+          <w:iCs w:val="0"/>
+          <w:noProof/>
+          <w:sz w:val="24"/>
+          <w:szCs w:val="24"/>
+          <w:lang w:eastAsia="en-GB"/>
+        </w:rPr>
+      </w:pPr>
+      <w:hyperlink w:anchor="_Toc24546940" w:history="1">
+        <w:r>
+          <w:rPr>
+            <w:rStyle w:val="Hyperlink"/>
+            <w:noProof/>
+          </w:rPr>
+          <w:t>Step 2d: Implementing the alternatives for Definitions &amp; words embeddings</w:t>
+        </w:r>
+        <w:r>
+          <w:rPr>
+            <w:noProof/>
+            <w:webHidden/>
+          </w:rPr>
+          <w:tab/>
+        </w:r>
+        <w:r>
+          <w:rPr>
+            <w:noProof/>
+            <w:webHidden/>
+          </w:rPr>
+          <w:fldChar w:fldCharType="begin"/>
+        </w:r>
+        <w:r>
+          <w:rPr>
+            <w:noProof/>
+            <w:webHidden/>
+          </w:rPr>
+          <w:instrText xml:space="preserve"> PAGEREF _Toc24546940 \h </w:instrText>
+        </w:r>
+        <w:r>
+          <w:rPr>
+            <w:noProof/>
+            <w:webHidden/>
+          </w:rPr>
+        </w:r>
+        <w:r>
+          <w:rPr>
+            <w:noProof/>
+            <w:webHidden/>
+          </w:rPr>
+          <w:fldChar w:fldCharType="separate"/>
+        </w:r>
+        <w:r>
+          <w:rPr>
+            <w:noProof/>
+            <w:webHidden/>
+          </w:rPr>
+          <w:t>18</w:t>
+        </w:r>
+        <w:r>
+          <w:rPr>
+            <w:noProof/>
+            <w:webHidden/>
+          </w:rPr>
+          <w:fldChar w:fldCharType="end"/>
+        </w:r>
+      </w:hyperlink>
+    </w:p>
+    <w:p>
       <w:r>
         <w:fldChar w:fldCharType="end"/>
       </w:r>
@@ -878,7 +1012,7 @@
       <w:pPr>
         <w:pStyle w:val="Heading1"/>
       </w:pPr>
-      <w:bookmarkStart w:id="0" w:name="_Toc23928834"/>
+      <w:bookmarkStart w:id="0" w:name="_Toc24546928"/>
       <w:r>
         <w:t>Reflections and the next st</w:t>
       </w:r>
@@ -4152,7 +4286,7 @@
       <w:pPr>
         <w:pStyle w:val="Heading1"/>
       </w:pPr>
-      <w:bookmarkStart w:id="1" w:name="_Toc23928835"/>
+      <w:bookmarkStart w:id="1" w:name="_Toc24546929"/>
       <w:r>
         <w:t>Development – 1</w:t>
       </w:r>
@@ -5214,7 +5348,7 @@
       <w:pPr>
         <w:pStyle w:val="Heading2"/>
       </w:pPr>
-      <w:bookmarkStart w:id="2" w:name="_Toc23928836"/>
+      <w:bookmarkStart w:id="2" w:name="_Toc24546930"/>
       <w:r>
         <w:lastRenderedPageBreak/>
         <w:t xml:space="preserve">Step </w:t>
@@ -7735,7 +7869,7 @@
       <w:pPr>
         <w:pStyle w:val="Heading2"/>
       </w:pPr>
-      <w:bookmarkStart w:id="3" w:name="_Toc23928837"/>
+      <w:bookmarkStart w:id="3" w:name="_Toc24546931"/>
       <w:r>
         <w:lastRenderedPageBreak/>
         <w:t xml:space="preserve">Step </w:t>
@@ -10743,7 +10877,7 @@
           <w:rStyle w:val="Heading3Char"/>
         </w:rPr>
       </w:pPr>
-      <w:bookmarkStart w:id="4" w:name="_Toc23928838"/>
+      <w:bookmarkStart w:id="4" w:name="_Toc24546932"/>
       <w:r>
         <w:rPr>
           <w:rStyle w:val="Heading3Char"/>
@@ -11692,7 +11826,7 @@
       <w:pPr>
         <w:pStyle w:val="Heading3"/>
       </w:pPr>
-      <w:bookmarkStart w:id="5" w:name="_Toc23928839"/>
+      <w:bookmarkStart w:id="5" w:name="_Toc24546933"/>
       <w:r>
         <w:lastRenderedPageBreak/>
         <w:t>U</w:t>
@@ -13492,7 +13626,7 @@
       <w:pPr>
         <w:pStyle w:val="Heading3"/>
       </w:pPr>
-      <w:bookmarkStart w:id="6" w:name="_Toc23928840"/>
+      <w:bookmarkStart w:id="6" w:name="_Toc24546934"/>
       <w:r>
         <w:t>Phrases</w:t>
       </w:r>
@@ -14788,7 +14922,7 @@
       <w:pPr>
         <w:pStyle w:val="Heading2"/>
       </w:pPr>
-      <w:bookmarkStart w:id="7" w:name="_Toc23928841"/>
+      <w:bookmarkStart w:id="7" w:name="_Toc24546935"/>
       <w:r>
         <w:lastRenderedPageBreak/>
         <w:t>Step 2:</w:t>
@@ -15589,7 +15723,7 @@
       <w:pPr>
         <w:pStyle w:val="Heading3"/>
       </w:pPr>
-      <w:bookmarkStart w:id="8" w:name="_Toc23928842"/>
+      <w:bookmarkStart w:id="8" w:name="_Toc24546936"/>
       <w:r>
         <w:t>Embeddings dimension</w:t>
       </w:r>
@@ -16237,7 +16371,7 @@
       <w:pPr>
         <w:pStyle w:val="Heading3"/>
       </w:pPr>
-      <w:bookmarkStart w:id="9" w:name="_Toc23928843"/>
+      <w:bookmarkStart w:id="9" w:name="_Toc24546937"/>
       <w:r>
         <w:t xml:space="preserve">From </w:t>
       </w:r>
@@ -17193,7 +17327,7 @@
       <w:pPr>
         <w:pStyle w:val="Heading2"/>
       </w:pPr>
-      <w:bookmarkStart w:id="10" w:name="_Toc23928844"/>
+      <w:bookmarkStart w:id="10" w:name="_Toc24546938"/>
       <w:r>
         <w:t xml:space="preserve">Step 2b: </w:t>
       </w:r>
@@ -19120,6 +19254,7 @@
       <w:pPr>
         <w:pStyle w:val="Heading3"/>
       </w:pPr>
+      <w:bookmarkStart w:id="11" w:name="_Toc24546939"/>
       <w:r>
         <w:t>Step 2c</w:t>
       </w:r>
@@ -19135,6 +19270,7 @@
       <w:r>
         <w:t xml:space="preserve"> architecture</w:t>
       </w:r>
+      <w:bookmarkEnd w:id="11"/>
     </w:p>
     <w:p>
       <w:r>
@@ -19353,7 +19489,13 @@
         <w:br/>
       </w:r>
       <w:r>
-        <w:t>It creates and saves a Phrases model, and a “phrased” corpus.</w:t>
+        <w:t>It creates and saves a Phrases model, and a corpus</w:t>
+      </w:r>
+      <w:r>
+        <w:t xml:space="preserve"> with merged bigrams</w:t>
+      </w:r>
+      <w:r>
+        <w:t>.</w:t>
       </w:r>
       <w:r>
         <w:br/>
@@ -19494,13 +19636,10 @@
         <w:t xml:space="preserve"> requests </w:t>
       </w:r>
       <w:r>
-        <w:t>may</w:t>
-      </w:r>
-      <w:r>
-        <w:t xml:space="preserve"> use t</w:t>
-      </w:r>
-      <w:r>
-        <w:t>he vocabulary from the</w:t>
+        <w:t>be the one</w:t>
+      </w:r>
+      <w:r>
+        <w:t xml:space="preserve"> from the</w:t>
       </w:r>
       <w:r>
         <w:t xml:space="preserve"> </w:t>
@@ -19558,11 +19697,6 @@
       <w:r>
         <w:t>&gt; we ignore Phrases for now</w:t>
       </w:r>
-    </w:p>
-    <w:p>
-      <w:pPr>
-        <w:pStyle w:val="ListParagraph"/>
-      </w:pPr>
       <w:r>
         <w:br/>
       </w:r>
@@ -19597,9 +19731,9 @@
           <w:sz w:val="18"/>
           <w:szCs w:val="18"/>
         </w:rPr>
-        <w:t>get_vocabulary_df</w:t>
-      </w:r>
-      <w:proofErr w:type="spellEnd"/>
+        <w:t>get_vocabulary_</w:t>
+      </w:r>
+      <w:proofErr w:type="gramStart"/>
       <w:r>
         <w:rPr>
           <w:rFonts w:ascii="Menlo" w:hAnsi="Menlo" w:cs="Menlo"/>
@@ -19607,9 +19741,9 @@
           <w:sz w:val="18"/>
           <w:szCs w:val="18"/>
         </w:rPr>
-        <w:t xml:space="preserve">(vocabulary_h5_filepath, </w:t>
-      </w:r>
-      <w:proofErr w:type="spellStart"/>
+        <w:t>df</w:t>
+      </w:r>
+      <w:proofErr w:type="spellEnd"/>
       <w:r>
         <w:rPr>
           <w:rFonts w:ascii="Menlo" w:hAnsi="Menlo" w:cs="Menlo"/>
@@ -19617,6 +19751,26 @@
           <w:sz w:val="18"/>
           <w:szCs w:val="18"/>
         </w:rPr>
+        <w:t>(</w:t>
+      </w:r>
+      <w:proofErr w:type="gramEnd"/>
+      <w:r>
+        <w:rPr>
+          <w:rFonts w:ascii="Menlo" w:hAnsi="Menlo" w:cs="Menlo"/>
+          <w:color w:val="000000"/>
+          <w:sz w:val="18"/>
+          <w:szCs w:val="18"/>
+        </w:rPr>
+        <w:t xml:space="preserve">vocabulary_h5_filepath, </w:t>
+      </w:r>
+      <w:proofErr w:type="spellStart"/>
+      <w:r>
+        <w:rPr>
+          <w:rFonts w:ascii="Menlo" w:hAnsi="Menlo" w:cs="Menlo"/>
+          <w:color w:val="000000"/>
+          <w:sz w:val="18"/>
+          <w:szCs w:val="18"/>
+        </w:rPr>
         <w:t>corpus_txt_filepath</w:t>
       </w:r>
       <w:proofErr w:type="spellEnd"/>
@@ -19668,35 +19822,23 @@
         <w:br/>
       </w:r>
       <w:r>
-        <w:t>The p</w:t>
-      </w:r>
-      <w:r>
-        <w:t xml:space="preserve">hrased </w:t>
-      </w:r>
-      <w:r>
-        <w:t>vocabulary</w:t>
-      </w:r>
-      <w:r>
-        <w:t xml:space="preserve"> from it is at: Vocabulary/</w:t>
-      </w:r>
-      <w:r>
-        <w:t xml:space="preserve"> </w:t>
-      </w:r>
-      <w:r>
-        <w:t>vocabulary_phrased.h5</w:t>
+        <w:t>The phrased vocabulary is at: Vocabulary/</w:t>
+      </w:r>
+      <w:r>
+        <w:t xml:space="preserve"> vocabulary_phrased.h5</w:t>
       </w:r>
       <w:r>
         <w:br/>
       </w:r>
       <w:r>
+        <w:t>The standard, non-phrased vocabulary is at: Vocabulary/</w:t>
+      </w:r>
+      <w:r>
+        <w:t>vocabulary_from_WikiText-</w:t>
+      </w:r>
+      <w:r>
         <w:lastRenderedPageBreak/>
-        <w:t>The standard, non-phrased vocabulary is</w:t>
-      </w:r>
-      <w:r>
-        <w:t xml:space="preserve"> at: Vocabulary/</w:t>
-      </w:r>
-      <w:r>
-        <w:t xml:space="preserve"> vocabulary_from_WikiText-2.h5</w:t>
+        <w:t>2.h5</w:t>
       </w:r>
       <w:r>
         <w:br/>
@@ -19782,6 +19924,8 @@
         </w:rPr>
         <w:t xml:space="preserve"> </w:t>
       </w:r>
+      <w:bookmarkStart w:id="12" w:name="_GoBack"/>
+      <w:bookmarkEnd w:id="12"/>
       <w:r>
         <w:t>object.</w:t>
       </w:r>
@@ -19789,21 +19933,13 @@
         <w:br/>
       </w:r>
       <w:r>
-        <w:t xml:space="preserve">We use the vocabulary index file to remember where we were in the sequence of </w:t>
-      </w:r>
-      <w:proofErr w:type="spellStart"/>
-      <w:r>
-        <w:t>Babe</w:t>
-      </w:r>
-      <w:r>
-        <w:t>l</w:t>
-      </w:r>
-      <w:r>
-        <w:t>nNet</w:t>
-      </w:r>
-      <w:proofErr w:type="spellEnd"/>
-      <w:r>
-        <w:t xml:space="preserve"> requests, since we have a daily limit on the number of requests.</w:t>
+        <w:t xml:space="preserve">We use the vocabulary index file to remember where we were in the </w:t>
+      </w:r>
+      <w:r>
+        <w:t>vocabulary</w:t>
+      </w:r>
+      <w:r>
+        <w:t>, since we have a daily limit on the number of requests.</w:t>
       </w:r>
       <w:r>
         <w:br/>
@@ -19921,7 +20057,7 @@
           <w:szCs w:val="18"/>
         </w:rPr>
         <w:br/>
-        <w:t xml:space="preserve">    </w:t>
+        <w:t xml:space="preserve">    GetInputData</w:t>
       </w:r>
       <w:r>
         <w:rPr>
@@ -19930,7 +20066,7 @@
           <w:sz w:val="18"/>
           <w:szCs w:val="18"/>
         </w:rPr>
-        <w:t>GetInputData</w:t>
+        <w:t>.</w:t>
       </w:r>
       <w:r>
         <w:rPr>
@@ -19939,7 +20075,7 @@
           <w:sz w:val="18"/>
           <w:szCs w:val="18"/>
         </w:rPr>
-        <w:t>.</w:t>
+        <w:t>GetWordData</w:t>
       </w:r>
       <w:r>
         <w:rPr>
@@ -19948,8 +20084,9 @@
           <w:sz w:val="18"/>
           <w:szCs w:val="18"/>
         </w:rPr>
-        <w:t>GetWordData</w:t>
-      </w:r>
+        <w:t xml:space="preserve">.retrieve_word_multisense_data(BN_request_sender, </w:t>
+      </w:r>
+      <w:proofErr w:type="spellStart"/>
       <w:r>
         <w:rPr>
           <w:rFonts w:ascii="Menlo" w:hAnsi="Menlo" w:cs="Menlo"/>
@@ -19957,8 +20094,9 @@
           <w:sz w:val="18"/>
           <w:szCs w:val="18"/>
         </w:rPr>
-        <w:t>.</w:t>
-      </w:r>
+        <w:t>target_word</w:t>
+      </w:r>
+      <w:proofErr w:type="spellEnd"/>
       <w:r>
         <w:rPr>
           <w:rFonts w:ascii="Menlo" w:hAnsi="Menlo" w:cs="Menlo"/>
@@ -19966,36 +20104,7 @@
           <w:sz w:val="18"/>
           <w:szCs w:val="18"/>
         </w:rPr>
-        <w:t xml:space="preserve">retrieve_word_multisense_data(BN_request_sender, </w:t>
-      </w:r>
-      <w:proofErr w:type="spellStart"/>
-      <w:r>
-        <w:rPr>
-          <w:rFonts w:ascii="Menlo" w:hAnsi="Menlo" w:cs="Menlo"/>
-          <w:color w:val="000000"/>
-          <w:sz w:val="18"/>
-          <w:szCs w:val="18"/>
-        </w:rPr>
-        <w:t>target_word</w:t>
-      </w:r>
-      <w:proofErr w:type="spellEnd"/>
-      <w:r>
-        <w:rPr>
-          <w:rFonts w:ascii="Menlo" w:hAnsi="Menlo" w:cs="Menlo"/>
-          <w:color w:val="000000"/>
-          <w:sz w:val="18"/>
-          <w:szCs w:val="18"/>
-        </w:rPr>
-        <w:t>)</w:t>
-      </w:r>
-      <w:r>
-        <w:rPr>
-          <w:rFonts w:ascii="Menlo" w:hAnsi="Menlo" w:cs="Menlo"/>
-          <w:color w:val="000000"/>
-          <w:sz w:val="18"/>
-          <w:szCs w:val="18"/>
-        </w:rPr>
-        <w:t xml:space="preserve"> &gt; </w:t>
+        <w:t xml:space="preserve">) &gt; </w:t>
       </w:r>
       <w:r>
         <w:rPr>
@@ -20074,16 +20183,7 @@
           <w:sz w:val="18"/>
           <w:szCs w:val="18"/>
         </w:rPr>
-        <w:t>)</w:t>
-      </w:r>
-      <w:r>
-        <w:rPr>
-          <w:rFonts w:ascii="Menlo" w:hAnsi="Menlo" w:cs="Menlo"/>
-          <w:color w:val="000000"/>
-          <w:sz w:val="18"/>
-          <w:szCs w:val="18"/>
-        </w:rPr>
-        <w:t>,</w:t>
+        <w:t>),</w:t>
       </w:r>
       <w:r>
         <w:rPr>
@@ -20153,16 +20253,7 @@
           <w:sz w:val="18"/>
           <w:szCs w:val="18"/>
         </w:rPr>
-        <w:t>[0])</w:t>
-      </w:r>
-      <w:r>
-        <w:rPr>
-          <w:rFonts w:ascii="Menlo" w:hAnsi="Menlo" w:cs="Menlo"/>
-          <w:color w:val="000000"/>
-          <w:sz w:val="18"/>
-          <w:szCs w:val="18"/>
-        </w:rPr>
-        <w:t>,</w:t>
+        <w:t>[0]),</w:t>
       </w:r>
       <w:r>
         <w:rPr>
@@ -20372,8 +20463,6 @@
       </w:r>
     </w:p>
     <w:p>
-      <w:bookmarkStart w:id="11" w:name="_GoBack"/>
-      <w:bookmarkEnd w:id="11"/>
       <w:r>
         <w:br/>
       </w:r>
@@ -20382,6 +20471,7 @@
       <w:pPr>
         <w:pStyle w:val="Heading3"/>
       </w:pPr>
+      <w:bookmarkStart w:id="13" w:name="_Toc24546940"/>
       <w:r>
         <w:t>Step 2d</w:t>
       </w:r>
@@ -20403,6 +20493,7 @@
       <w:r>
         <w:t xml:space="preserve"> &amp; words embeddings</w:t>
       </w:r>
+      <w:bookmarkEnd w:id="13"/>
     </w:p>
     <w:p/>
     <w:p>

</xml_diff>

<commit_message>
=Refactoring, proceeding towards execution...
Former-commit-id: 7305657823d9b1cf6af16b22ad7131e7cbcd0265
Former-commit-id: bcb4a7b3a588feac946181c854a00a2c9f316fc7
</commit_message>
<xml_diff>
--- a/Media/Task1_DeveloperDiary.docx
+++ b/Media/Task1_DeveloperDiary.docx
@@ -845,21 +845,7 @@
             <w:rStyle w:val="Hyperlink"/>
             <w:noProof/>
           </w:rPr>
-          <w:t>Step 2c: Recap of the ar</w:t>
-        </w:r>
-        <w:r>
-          <w:rPr>
-            <w:rStyle w:val="Hyperlink"/>
-            <w:noProof/>
-          </w:rPr>
-          <w:t>c</w:t>
-        </w:r>
-        <w:r>
-          <w:rPr>
-            <w:rStyle w:val="Hyperlink"/>
-            <w:noProof/>
-          </w:rPr>
-          <w:t>hitecture</w:t>
+          <w:t>Step 2c: Recap of the architecture</w:t>
         </w:r>
         <w:r>
           <w:rPr>
@@ -19924,8 +19910,6 @@
         </w:rPr>
         <w:t xml:space="preserve"> </w:t>
       </w:r>
-      <w:bookmarkStart w:id="12" w:name="_GoBack"/>
-      <w:bookmarkEnd w:id="12"/>
       <w:r>
         <w:t>object.</w:t>
       </w:r>
@@ -20471,7 +20455,7 @@
       <w:pPr>
         <w:pStyle w:val="Heading3"/>
       </w:pPr>
-      <w:bookmarkStart w:id="13" w:name="_Toc24546940"/>
+      <w:bookmarkStart w:id="12" w:name="_Toc24546940"/>
       <w:r>
         <w:t>Step 2d</w:t>
       </w:r>
@@ -20493,7 +20477,7 @@
       <w:r>
         <w:t xml:space="preserve"> &amp; words embeddings</w:t>
       </w:r>
-      <w:bookmarkEnd w:id="13"/>
+      <w:bookmarkEnd w:id="12"/>
     </w:p>
     <w:p/>
     <w:p>
@@ -20555,7 +20539,45 @@
       </w:r>
     </w:p>
     <w:p/>
-    <w:p/>
+    <w:p>
+      <w:r>
+        <w:t xml:space="preserve">Note: When creating the single prototype vectors, I do not need to store the word together with the vectors, because they are created (using either </w:t>
+      </w:r>
+      <w:proofErr w:type="spellStart"/>
+      <w:r>
+        <w:t>FastText</w:t>
+      </w:r>
+      <w:proofErr w:type="spellEnd"/>
+      <w:r>
+        <w:t xml:space="preserve"> or </w:t>
+      </w:r>
+      <w:proofErr w:type="spellStart"/>
+      <w:r>
+        <w:t>DistilBERT</w:t>
+      </w:r>
+      <w:proofErr w:type="spellEnd"/>
+      <w:r>
+        <w:t>) from the vocabulary.</w:t>
+      </w:r>
+    </w:p>
+    <w:p>
+      <w:proofErr w:type="gramStart"/>
+      <w:r>
+        <w:t>Thus</w:t>
+      </w:r>
+      <w:proofErr w:type="gramEnd"/>
+      <w:r>
+        <w:t xml:space="preserve"> they are in the same order as in the vocabulary (that can also be used to define their numeric</w:t>
+      </w:r>
+      <w:r>
+        <w:t>al</w:t>
+      </w:r>
+      <w:bookmarkStart w:id="13" w:name="_GoBack"/>
+      <w:bookmarkEnd w:id="13"/>
+      <w:r>
+        <w:t xml:space="preserve"> index)</w:t>
+      </w:r>
+    </w:p>
     <w:sectPr>
       <w:pgSz w:w="11900" w:h="16840"/>
       <w:pgMar w:top="1440" w:right="1440" w:bottom="1440" w:left="1440" w:header="708" w:footer="708" w:gutter="0"/>

</xml_diff>

<commit_message>
=Both SPVs and Dictionary-data should be ready - about to start the GraphNN...
Former-commit-id: 34e14fbeb91272221fe80f812a6d93261e04fc92
Former-commit-id: e6f82e6b2b4082583abc058c4f26efe94973e89e
</commit_message>
<xml_diff>
--- a/Media/Task1_DeveloperDiary.docx
+++ b/Media/Task1_DeveloperDiary.docx
@@ -20572,12 +20572,128 @@
       <w:r>
         <w:t>al</w:t>
       </w:r>
+      <w:r>
+        <w:t xml:space="preserve"> index)</w:t>
+      </w:r>
+    </w:p>
+    <w:p/>
+    <w:p/>
+    <w:p/>
+    <w:p>
+      <w:pPr>
+        <w:pStyle w:val="Heading2"/>
+      </w:pPr>
+      <w:r>
+        <w:lastRenderedPageBreak/>
+        <w:t>Step3: Graph Neural Network</w:t>
+      </w:r>
+    </w:p>
+    <w:p/>
+    <w:p>
+      <w:r>
+        <w:t>Now that</w:t>
+      </w:r>
+      <w:r>
+        <w:t>:</w:t>
+      </w:r>
+    </w:p>
+    <w:p>
+      <w:pPr>
+        <w:pStyle w:val="ListParagraph"/>
+        <w:numPr>
+          <w:ilvl w:val="0"/>
+          <w:numId w:val="10"/>
+        </w:numPr>
+      </w:pPr>
+      <w:r>
+        <w:t xml:space="preserve">we are retrieving </w:t>
+      </w:r>
+      <w:proofErr w:type="spellStart"/>
+      <w:r>
+        <w:t>Defs</w:t>
+      </w:r>
+      <w:proofErr w:type="spellEnd"/>
+      <w:r>
+        <w:t xml:space="preserve">, </w:t>
+      </w:r>
+      <w:proofErr w:type="spellStart"/>
+      <w:r>
+        <w:t>Exs</w:t>
+      </w:r>
+      <w:proofErr w:type="spellEnd"/>
+      <w:r>
+        <w:t xml:space="preserve">., </w:t>
+      </w:r>
+      <w:proofErr w:type="spellStart"/>
+      <w:r>
+        <w:t>Syns</w:t>
+      </w:r>
+      <w:proofErr w:type="spellEnd"/>
+      <w:r>
+        <w:t>., Ants. from dictionary sources</w:t>
+      </w:r>
+    </w:p>
+    <w:p>
+      <w:pPr>
+        <w:pStyle w:val="ListParagraph"/>
+        <w:numPr>
+          <w:ilvl w:val="0"/>
+          <w:numId w:val="10"/>
+        </w:numPr>
+      </w:pPr>
+      <w:r>
+        <w:t xml:space="preserve">we compute sentence embeddings for </w:t>
+      </w:r>
+      <w:proofErr w:type="spellStart"/>
+      <w:r>
+        <w:t>Defs</w:t>
+      </w:r>
+      <w:proofErr w:type="spellEnd"/>
+      <w:r>
+        <w:t xml:space="preserve">. and </w:t>
+      </w:r>
+      <w:proofErr w:type="spellStart"/>
+      <w:r>
+        <w:t>Exs</w:t>
+      </w:r>
+      <w:proofErr w:type="spellEnd"/>
+      <w:r>
+        <w:t>.</w:t>
+      </w:r>
+    </w:p>
+    <w:p>
+      <w:pPr>
+        <w:pStyle w:val="ListParagraph"/>
+        <w:numPr>
+          <w:ilvl w:val="0"/>
+          <w:numId w:val="10"/>
+        </w:numPr>
+      </w:pPr>
+      <w:r>
+        <w:t>we compute single-prototype word vectors</w:t>
+      </w:r>
+    </w:p>
+    <w:p/>
+    <w:p>
+      <w:r>
+        <w:t xml:space="preserve">While computation and </w:t>
+      </w:r>
+      <w:proofErr w:type="spellStart"/>
+      <w:r>
+        <w:t>BabelNet</w:t>
+      </w:r>
+      <w:proofErr w:type="spellEnd"/>
+      <w:r>
+        <w:t xml:space="preserve"> requests are forwarded in the background, we move on to the Graph Neural Network.</w:t>
+      </w:r>
+    </w:p>
+    <w:p/>
+    <w:p/>
+    <w:p>
       <w:bookmarkStart w:id="13" w:name="_GoBack"/>
       <w:bookmarkEnd w:id="13"/>
-      <w:r>
-        <w:t xml:space="preserve"> index)</w:t>
-      </w:r>
-    </w:p>
+    </w:p>
+    <w:p/>
     <w:sectPr>
       <w:pgSz w:w="11900" w:h="16840"/>
       <w:pgMar w:top="1440" w:right="1440" w:bottom="1440" w:left="1440" w:header="708" w:footer="708" w:gutter="0"/>

</xml_diff>

<commit_message>
=Checkpoint before migrating the XML SemCor & Masc files to SQL instead of to HDF5
Former-commit-id: ce03b4f857a9ba15c4ac3b4ac99b96ff9483dfb0
Former-commit-id: a350c6fffbea42d730fd06b281d39f82cf8149e3
</commit_message>
<xml_diff>
--- a/Media/Task1_DeveloperDiary.docx
+++ b/Media/Task1_DeveloperDiary.docx
@@ -28,7 +28,7 @@
       <w:r>
         <w:fldChar w:fldCharType="separate"/>
       </w:r>
-      <w:hyperlink w:anchor="_Toc25156055" w:history="1">
+      <w:hyperlink w:anchor="_Toc25225148" w:history="1">
         <w:r>
           <w:rPr>
             <w:rStyle w:val="Hyperlink"/>
@@ -55,7 +55,7 @@
             <w:noProof/>
             <w:webHidden/>
           </w:rPr>
-          <w:instrText xml:space="preserve"> PAGEREF _Toc25156055 \h </w:instrText>
+          <w:instrText xml:space="preserve"> PAGEREF _Toc25225148 \h </w:instrText>
         </w:r>
         <w:r>
           <w:rPr>
@@ -103,7 +103,7 @@
           <w:lang w:eastAsia="en-GB"/>
         </w:rPr>
       </w:pPr>
-      <w:hyperlink w:anchor="_Toc25156056" w:history="1">
+      <w:hyperlink w:anchor="_Toc25225149" w:history="1">
         <w:r>
           <w:rPr>
             <w:rStyle w:val="Hyperlink"/>
@@ -130,7 +130,7 @@
             <w:noProof/>
             <w:webHidden/>
           </w:rPr>
-          <w:instrText xml:space="preserve"> PAGEREF _Toc25156056 \h </w:instrText>
+          <w:instrText xml:space="preserve"> PAGEREF _Toc25225149 \h </w:instrText>
         </w:r>
         <w:r>
           <w:rPr>
@@ -176,7 +176,7 @@
           <w:lang w:eastAsia="en-GB"/>
         </w:rPr>
       </w:pPr>
-      <w:hyperlink w:anchor="_Toc25156057" w:history="1">
+      <w:hyperlink w:anchor="_Toc25225150" w:history="1">
         <w:r>
           <w:rPr>
             <w:rStyle w:val="Hyperlink"/>
@@ -203,7 +203,7 @@
             <w:noProof/>
             <w:webHidden/>
           </w:rPr>
-          <w:instrText xml:space="preserve"> PAGEREF _Toc25156057 \h </w:instrText>
+          <w:instrText xml:space="preserve"> PAGEREF _Toc25225150 \h </w:instrText>
         </w:r>
         <w:r>
           <w:rPr>
@@ -249,7 +249,7 @@
           <w:lang w:eastAsia="en-GB"/>
         </w:rPr>
       </w:pPr>
-      <w:hyperlink w:anchor="_Toc25156058" w:history="1">
+      <w:hyperlink w:anchor="_Toc25225151" w:history="1">
         <w:r>
           <w:rPr>
             <w:rStyle w:val="Hyperlink"/>
@@ -276,7 +276,7 @@
             <w:noProof/>
             <w:webHidden/>
           </w:rPr>
-          <w:instrText xml:space="preserve"> PAGEREF _Toc25156058 \h </w:instrText>
+          <w:instrText xml:space="preserve"> PAGEREF _Toc25225151 \h </w:instrText>
         </w:r>
         <w:r>
           <w:rPr>
@@ -323,7 +323,7 @@
           <w:lang w:eastAsia="en-GB"/>
         </w:rPr>
       </w:pPr>
-      <w:hyperlink w:anchor="_Toc25156059" w:history="1">
+      <w:hyperlink w:anchor="_Toc25225152" w:history="1">
         <w:r>
           <w:rPr>
             <w:rStyle w:val="Hyperlink"/>
@@ -350,7 +350,7 @@
             <w:noProof/>
             <w:webHidden/>
           </w:rPr>
-          <w:instrText xml:space="preserve"> PAGEREF _Toc25156059 \h </w:instrText>
+          <w:instrText xml:space="preserve"> PAGEREF _Toc25225152 \h </w:instrText>
         </w:r>
         <w:r>
           <w:rPr>
@@ -397,7 +397,7 @@
           <w:lang w:eastAsia="en-GB"/>
         </w:rPr>
       </w:pPr>
-      <w:hyperlink w:anchor="_Toc25156060" w:history="1">
+      <w:hyperlink w:anchor="_Toc25225153" w:history="1">
         <w:r>
           <w:rPr>
             <w:rStyle w:val="Hyperlink"/>
@@ -424,7 +424,7 @@
             <w:noProof/>
             <w:webHidden/>
           </w:rPr>
-          <w:instrText xml:space="preserve"> PAGEREF _Toc25156060 \h </w:instrText>
+          <w:instrText xml:space="preserve"> PAGEREF _Toc25225153 \h </w:instrText>
         </w:r>
         <w:r>
           <w:rPr>
@@ -471,7 +471,7 @@
           <w:lang w:eastAsia="en-GB"/>
         </w:rPr>
       </w:pPr>
-      <w:hyperlink w:anchor="_Toc25156061" w:history="1">
+      <w:hyperlink w:anchor="_Toc25225154" w:history="1">
         <w:r>
           <w:rPr>
             <w:rStyle w:val="Hyperlink"/>
@@ -498,7 +498,7 @@
             <w:noProof/>
             <w:webHidden/>
           </w:rPr>
-          <w:instrText xml:space="preserve"> PAGEREF _Toc25156061 \h </w:instrText>
+          <w:instrText xml:space="preserve"> PAGEREF _Toc25225154 \h </w:instrText>
         </w:r>
         <w:r>
           <w:rPr>
@@ -544,7 +544,7 @@
           <w:lang w:eastAsia="en-GB"/>
         </w:rPr>
       </w:pPr>
-      <w:hyperlink w:anchor="_Toc25156062" w:history="1">
+      <w:hyperlink w:anchor="_Toc25225155" w:history="1">
         <w:r>
           <w:rPr>
             <w:rStyle w:val="Hyperlink"/>
@@ -571,7 +571,7 @@
             <w:noProof/>
             <w:webHidden/>
           </w:rPr>
-          <w:instrText xml:space="preserve"> PAGEREF _Toc25156062 \h </w:instrText>
+          <w:instrText xml:space="preserve"> PAGEREF _Toc25225155 \h </w:instrText>
         </w:r>
         <w:r>
           <w:rPr>
@@ -618,7 +618,7 @@
           <w:lang w:eastAsia="en-GB"/>
         </w:rPr>
       </w:pPr>
-      <w:hyperlink w:anchor="_Toc25156063" w:history="1">
+      <w:hyperlink w:anchor="_Toc25225156" w:history="1">
         <w:r>
           <w:rPr>
             <w:rStyle w:val="Hyperlink"/>
@@ -645,7 +645,7 @@
             <w:noProof/>
             <w:webHidden/>
           </w:rPr>
-          <w:instrText xml:space="preserve"> PAGEREF _Toc25156063 \h </w:instrText>
+          <w:instrText xml:space="preserve"> PAGEREF _Toc25225156 \h </w:instrText>
         </w:r>
         <w:r>
           <w:rPr>
@@ -692,7 +692,7 @@
           <w:lang w:eastAsia="en-GB"/>
         </w:rPr>
       </w:pPr>
-      <w:hyperlink w:anchor="_Toc25156064" w:history="1">
+      <w:hyperlink w:anchor="_Toc25225157" w:history="1">
         <w:r>
           <w:rPr>
             <w:rStyle w:val="Hyperlink"/>
@@ -719,7 +719,7 @@
             <w:noProof/>
             <w:webHidden/>
           </w:rPr>
-          <w:instrText xml:space="preserve"> PAGEREF _Toc25156064 \h </w:instrText>
+          <w:instrText xml:space="preserve"> PAGEREF _Toc25225157 \h </w:instrText>
         </w:r>
         <w:r>
           <w:rPr>
@@ -765,7 +765,7 @@
           <w:lang w:eastAsia="en-GB"/>
         </w:rPr>
       </w:pPr>
-      <w:hyperlink w:anchor="_Toc25156065" w:history="1">
+      <w:hyperlink w:anchor="_Toc25225158" w:history="1">
         <w:r>
           <w:rPr>
             <w:rStyle w:val="Hyperlink"/>
@@ -792,7 +792,7 @@
             <w:noProof/>
             <w:webHidden/>
           </w:rPr>
-          <w:instrText xml:space="preserve"> PAGEREF _Toc25156065 \h </w:instrText>
+          <w:instrText xml:space="preserve"> PAGEREF _Toc25225158 \h </w:instrText>
         </w:r>
         <w:r>
           <w:rPr>
@@ -839,7 +839,7 @@
           <w:lang w:eastAsia="en-GB"/>
         </w:rPr>
       </w:pPr>
-      <w:hyperlink w:anchor="_Toc25156066" w:history="1">
+      <w:hyperlink w:anchor="_Toc25225159" w:history="1">
         <w:r>
           <w:rPr>
             <w:rStyle w:val="Hyperlink"/>
@@ -866,7 +866,7 @@
             <w:noProof/>
             <w:webHidden/>
           </w:rPr>
-          <w:instrText xml:space="preserve"> PAGEREF _Toc25156066 \h </w:instrText>
+          <w:instrText xml:space="preserve"> PAGEREF _Toc25225159 \h </w:instrText>
         </w:r>
         <w:r>
           <w:rPr>
@@ -913,7 +913,7 @@
           <w:lang w:eastAsia="en-GB"/>
         </w:rPr>
       </w:pPr>
-      <w:hyperlink w:anchor="_Toc25156067" w:history="1">
+      <w:hyperlink w:anchor="_Toc25225160" w:history="1">
         <w:r>
           <w:rPr>
             <w:rStyle w:val="Hyperlink"/>
@@ -940,7 +940,7 @@
             <w:noProof/>
             <w:webHidden/>
           </w:rPr>
-          <w:instrText xml:space="preserve"> PAGEREF _Toc25156067 \h </w:instrText>
+          <w:instrText xml:space="preserve"> PAGEREF _Toc25225160 \h </w:instrText>
         </w:r>
         <w:r>
           <w:rPr>
@@ -986,7 +986,7 @@
           <w:lang w:eastAsia="en-GB"/>
         </w:rPr>
       </w:pPr>
-      <w:hyperlink w:anchor="_Toc25156068" w:history="1">
+      <w:hyperlink w:anchor="_Toc25225161" w:history="1">
         <w:r>
           <w:rPr>
             <w:rStyle w:val="Hyperlink"/>
@@ -1013,7 +1013,7 @@
             <w:noProof/>
             <w:webHidden/>
           </w:rPr>
-          <w:instrText xml:space="preserve"> PAGEREF _Toc25156068 \h </w:instrText>
+          <w:instrText xml:space="preserve"> PAGEREF _Toc25225161 \h </w:instrText>
         </w:r>
         <w:r>
           <w:rPr>
@@ -1060,27 +1060,13 @@
           <w:lang w:eastAsia="en-GB"/>
         </w:rPr>
       </w:pPr>
-      <w:hyperlink w:anchor="_Toc25156069" w:history="1">
+      <w:hyperlink w:anchor="_Toc25225162" w:history="1">
         <w:r>
           <w:rPr>
             <w:rStyle w:val="Hyperlink"/>
             <w:noProof/>
           </w:rPr>
-          <w:t>Step3a: In the backgro</w:t>
-        </w:r>
-        <w:r>
-          <w:rPr>
-            <w:rStyle w:val="Hyperlink"/>
-            <w:noProof/>
-          </w:rPr>
-          <w:t>u</w:t>
-        </w:r>
-        <w:r>
-          <w:rPr>
-            <w:rStyle w:val="Hyperlink"/>
-            <w:noProof/>
-          </w:rPr>
-          <w:t>nd – retrieving the input data</w:t>
+          <w:t>Step3a: In the background – retrieving the input data</w:t>
         </w:r>
         <w:r>
           <w:rPr>
@@ -1101,7 +1087,7 @@
             <w:noProof/>
             <w:webHidden/>
           </w:rPr>
-          <w:instrText xml:space="preserve"> PAGEREF _Toc25156069 \h </w:instrText>
+          <w:instrText xml:space="preserve"> PAGEREF _Toc25225162 \h </w:instrText>
         </w:r>
         <w:r>
           <w:rPr>
@@ -1148,7 +1134,7 @@
           <w:lang w:eastAsia="en-GB"/>
         </w:rPr>
       </w:pPr>
-      <w:hyperlink w:anchor="_Toc25156070" w:history="1">
+      <w:hyperlink w:anchor="_Toc25225163" w:history="1">
         <w:r>
           <w:rPr>
             <w:rStyle w:val="Hyperlink"/>
@@ -1175,7 +1161,7 @@
             <w:noProof/>
             <w:webHidden/>
           </w:rPr>
-          <w:instrText xml:space="preserve"> PAGEREF _Toc25156070 \h </w:instrText>
+          <w:instrText xml:space="preserve"> PAGEREF _Toc25225163 \h </w:instrText>
         </w:r>
         <w:r>
           <w:rPr>
@@ -1222,7 +1208,7 @@
           <w:lang w:eastAsia="en-GB"/>
         </w:rPr>
       </w:pPr>
-      <w:hyperlink w:anchor="_Toc25156071" w:history="1">
+      <w:hyperlink w:anchor="_Toc25225164" w:history="1">
         <w:r>
           <w:rPr>
             <w:rStyle w:val="Hyperlink"/>
@@ -1249,7 +1235,7 @@
             <w:noProof/>
             <w:webHidden/>
           </w:rPr>
-          <w:instrText xml:space="preserve"> PAGEREF _Toc25156071 \h </w:instrText>
+          <w:instrText xml:space="preserve"> PAGEREF _Toc25225164 \h </w:instrText>
         </w:r>
         <w:r>
           <w:rPr>
@@ -1296,7 +1282,7 @@
           <w:lang w:eastAsia="en-GB"/>
         </w:rPr>
       </w:pPr>
-      <w:hyperlink w:anchor="_Toc25156072" w:history="1">
+      <w:hyperlink w:anchor="_Toc25225165" w:history="1">
         <w:r>
           <w:rPr>
             <w:rStyle w:val="Hyperlink"/>
@@ -1323,7 +1309,7 @@
             <w:noProof/>
             <w:webHidden/>
           </w:rPr>
-          <w:instrText xml:space="preserve"> PAGEREF _Toc25156072 \h </w:instrText>
+          <w:instrText xml:space="preserve"> PAGEREF _Toc25225165 \h </w:instrText>
         </w:r>
         <w:r>
           <w:rPr>
@@ -1370,7 +1356,7 @@
           <w:lang w:eastAsia="en-GB"/>
         </w:rPr>
       </w:pPr>
-      <w:hyperlink w:anchor="_Toc25156073" w:history="1">
+      <w:hyperlink w:anchor="_Toc25225166" w:history="1">
         <w:r>
           <w:rPr>
             <w:rStyle w:val="Hyperlink"/>
@@ -1397,7 +1383,7 @@
             <w:noProof/>
             <w:webHidden/>
           </w:rPr>
-          <w:instrText xml:space="preserve"> PAGEREF _Toc25156073 \h </w:instrText>
+          <w:instrText xml:space="preserve"> PAGEREF _Toc25225166 \h </w:instrText>
         </w:r>
         <w:r>
           <w:rPr>
@@ -1444,7 +1430,7 @@
           <w:lang w:eastAsia="en-GB"/>
         </w:rPr>
       </w:pPr>
-      <w:hyperlink w:anchor="_Toc25156074" w:history="1">
+      <w:hyperlink w:anchor="_Toc25225167" w:history="1">
         <w:r>
           <w:rPr>
             <w:rStyle w:val="Hyperlink"/>
@@ -1471,7 +1457,7 @@
             <w:noProof/>
             <w:webHidden/>
           </w:rPr>
-          <w:instrText xml:space="preserve"> PAGEREF _Toc25156074 \h </w:instrText>
+          <w:instrText xml:space="preserve"> PAGEREF _Toc25225167 \h </w:instrText>
         </w:r>
         <w:r>
           <w:rPr>
@@ -1517,13 +1503,27 @@
           <w:lang w:eastAsia="en-GB"/>
         </w:rPr>
       </w:pPr>
-      <w:hyperlink w:anchor="_Toc25156075" w:history="1">
+      <w:hyperlink w:anchor="_Toc25225168" w:history="1">
         <w:r>
           <w:rPr>
             <w:rStyle w:val="Hyperlink"/>
             <w:noProof/>
           </w:rPr>
-          <w:t>Phase 4: GNN Implementation and Training</w:t>
+          <w:t>Phase 4: GNN Implementation a</w:t>
+        </w:r>
+        <w:r>
+          <w:rPr>
+            <w:rStyle w:val="Hyperlink"/>
+            <w:noProof/>
+          </w:rPr>
+          <w:t>n</w:t>
+        </w:r>
+        <w:r>
+          <w:rPr>
+            <w:rStyle w:val="Hyperlink"/>
+            <w:noProof/>
+          </w:rPr>
+          <w:t>d Training</w:t>
         </w:r>
         <w:r>
           <w:rPr>
@@ -1544,7 +1544,7 @@
             <w:noProof/>
             <w:webHidden/>
           </w:rPr>
-          <w:instrText xml:space="preserve"> PAGEREF _Toc25156075 \h </w:instrText>
+          <w:instrText xml:space="preserve"> PAGEREF _Toc25225168 \h </w:instrText>
         </w:r>
         <w:r>
           <w:rPr>
@@ -1591,7 +1591,7 @@
           <w:lang w:eastAsia="en-GB"/>
         </w:rPr>
       </w:pPr>
-      <w:hyperlink w:anchor="_Toc25156076" w:history="1">
+      <w:hyperlink w:anchor="_Toc25225169" w:history="1">
         <w:r>
           <w:rPr>
             <w:rStyle w:val="Hyperlink"/>
@@ -1618,7 +1618,7 @@
             <w:noProof/>
             <w:webHidden/>
           </w:rPr>
-          <w:instrText xml:space="preserve"> PAGEREF _Toc25156076 \h </w:instrText>
+          <w:instrText xml:space="preserve"> PAGEREF _Toc25225169 \h </w:instrText>
         </w:r>
         <w:r>
           <w:rPr>
@@ -1665,7 +1665,7 @@
           <w:lang w:eastAsia="en-GB"/>
         </w:rPr>
       </w:pPr>
-      <w:hyperlink w:anchor="_Toc25156077" w:history="1">
+      <w:hyperlink w:anchor="_Toc25225170" w:history="1">
         <w:r>
           <w:rPr>
             <w:rStyle w:val="Hyperlink"/>
@@ -1692,7 +1692,7 @@
             <w:noProof/>
             <w:webHidden/>
           </w:rPr>
-          <w:instrText xml:space="preserve"> PAGEREF _Toc25156077 \h </w:instrText>
+          <w:instrText xml:space="preserve"> PAGEREF _Toc25225170 \h </w:instrText>
         </w:r>
         <w:r>
           <w:rPr>
@@ -1739,13 +1739,13 @@
           <w:lang w:eastAsia="en-GB"/>
         </w:rPr>
       </w:pPr>
-      <w:hyperlink w:anchor="_Toc25156078" w:history="1">
+      <w:hyperlink w:anchor="_Toc25225171" w:history="1">
         <w:r>
           <w:rPr>
             <w:rStyle w:val="Hyperlink"/>
             <w:noProof/>
           </w:rPr>
-          <w:t>Step 4c: Reviewing the Input Retrieval Process</w:t>
+          <w:t>Step 4c: Reviewing the Input Data and its Retrieval</w:t>
         </w:r>
         <w:r>
           <w:rPr>
@@ -1766,7 +1766,7 @@
             <w:noProof/>
             <w:webHidden/>
           </w:rPr>
-          <w:instrText xml:space="preserve"> PAGEREF _Toc25156078 \h </w:instrText>
+          <w:instrText xml:space="preserve"> PAGEREF _Toc25225171 \h </w:instrText>
         </w:r>
         <w:r>
           <w:rPr>
@@ -1824,7 +1824,7 @@
       <w:pPr>
         <w:pStyle w:val="Heading1"/>
       </w:pPr>
-      <w:bookmarkStart w:id="0" w:name="_Toc25156055"/>
+      <w:bookmarkStart w:id="0" w:name="_Toc25225148"/>
       <w:r>
         <w:t>Reflections and the next st</w:t>
       </w:r>
@@ -5098,7 +5098,7 @@
       <w:pPr>
         <w:pStyle w:val="Heading1"/>
       </w:pPr>
-      <w:bookmarkStart w:id="1" w:name="_Toc25156056"/>
+      <w:bookmarkStart w:id="1" w:name="_Toc25225149"/>
       <w:r>
         <w:t>Development – 1</w:t>
       </w:r>
@@ -6160,7 +6160,7 @@
       <w:pPr>
         <w:pStyle w:val="Heading2"/>
       </w:pPr>
-      <w:bookmarkStart w:id="2" w:name="_Toc25156057"/>
+      <w:bookmarkStart w:id="2" w:name="_Toc25225150"/>
       <w:r>
         <w:lastRenderedPageBreak/>
         <w:t>Phase</w:t>
@@ -8684,7 +8684,7 @@
       <w:pPr>
         <w:pStyle w:val="Heading2"/>
       </w:pPr>
-      <w:bookmarkStart w:id="3" w:name="_Toc25156058"/>
+      <w:bookmarkStart w:id="3" w:name="_Toc25225151"/>
       <w:r>
         <w:lastRenderedPageBreak/>
         <w:t>Phase</w:t>
@@ -11695,7 +11695,7 @@
           <w:rStyle w:val="Heading3Char"/>
         </w:rPr>
       </w:pPr>
-      <w:bookmarkStart w:id="4" w:name="_Toc25156059"/>
+      <w:bookmarkStart w:id="4" w:name="_Toc25225152"/>
       <w:r>
         <w:rPr>
           <w:rStyle w:val="Heading3Char"/>
@@ -12644,7 +12644,7 @@
       <w:pPr>
         <w:pStyle w:val="Heading3"/>
       </w:pPr>
-      <w:bookmarkStart w:id="5" w:name="_Toc25156060"/>
+      <w:bookmarkStart w:id="5" w:name="_Toc25225153"/>
       <w:r>
         <w:lastRenderedPageBreak/>
         <w:t>U</w:t>
@@ -14444,7 +14444,7 @@
       <w:pPr>
         <w:pStyle w:val="Heading3"/>
       </w:pPr>
-      <w:bookmarkStart w:id="6" w:name="_Toc25156061"/>
+      <w:bookmarkStart w:id="6" w:name="_Toc25225154"/>
       <w:r>
         <w:t>Phrases</w:t>
       </w:r>
@@ -15740,7 +15740,7 @@
       <w:pPr>
         <w:pStyle w:val="Heading2"/>
       </w:pPr>
-      <w:bookmarkStart w:id="7" w:name="_Toc25156062"/>
+      <w:bookmarkStart w:id="7" w:name="_Toc25225155"/>
       <w:r>
         <w:lastRenderedPageBreak/>
         <w:t>Phase</w:t>
@@ -16544,7 +16544,7 @@
       <w:pPr>
         <w:pStyle w:val="Heading3"/>
       </w:pPr>
-      <w:bookmarkStart w:id="8" w:name="_Toc25156063"/>
+      <w:bookmarkStart w:id="8" w:name="_Toc25225156"/>
       <w:r>
         <w:t>Embeddings dimension</w:t>
       </w:r>
@@ -17192,7 +17192,7 @@
       <w:pPr>
         <w:pStyle w:val="Heading3"/>
       </w:pPr>
-      <w:bookmarkStart w:id="9" w:name="_Toc25156064"/>
+      <w:bookmarkStart w:id="9" w:name="_Toc25225157"/>
       <w:r>
         <w:t xml:space="preserve">From </w:t>
       </w:r>
@@ -18148,7 +18148,7 @@
       <w:pPr>
         <w:pStyle w:val="Heading2"/>
       </w:pPr>
-      <w:bookmarkStart w:id="10" w:name="_Toc25156065"/>
+      <w:bookmarkStart w:id="10" w:name="_Toc25225158"/>
       <w:r>
         <w:t>Phase</w:t>
       </w:r>
@@ -20078,7 +20078,7 @@
       <w:pPr>
         <w:pStyle w:val="Heading3"/>
       </w:pPr>
-      <w:bookmarkStart w:id="11" w:name="_Toc25156066"/>
+      <w:bookmarkStart w:id="11" w:name="_Toc25225159"/>
       <w:r>
         <w:t>Step 2c</w:t>
       </w:r>
@@ -21293,7 +21293,7 @@
       <w:pPr>
         <w:pStyle w:val="Heading3"/>
       </w:pPr>
-      <w:bookmarkStart w:id="12" w:name="_Toc25156067"/>
+      <w:bookmarkStart w:id="12" w:name="_Toc25225160"/>
       <w:r>
         <w:t>Step 2d</w:t>
       </w:r>
@@ -21421,7 +21421,7 @@
       <w:pPr>
         <w:pStyle w:val="Heading2"/>
       </w:pPr>
-      <w:bookmarkStart w:id="13" w:name="_Toc25156068"/>
+      <w:bookmarkStart w:id="13" w:name="_Toc25225161"/>
       <w:r>
         <w:lastRenderedPageBreak/>
         <w:t>Phase 3</w:t>
@@ -21550,13 +21550,13 @@
       <w:pPr>
         <w:pStyle w:val="Heading3"/>
       </w:pPr>
-      <w:bookmarkStart w:id="14" w:name="_Toc25156069"/>
-      <w:bookmarkStart w:id="15" w:name="_Step3a:_In_the"/>
+      <w:bookmarkStart w:id="14" w:name="_Step3a:_In_the"/>
+      <w:bookmarkStart w:id="15" w:name="_Toc25225162"/>
+      <w:bookmarkEnd w:id="14"/>
+      <w:r>
+        <w:t>Step3a: In the background – retrieving the input data</w:t>
+      </w:r>
       <w:bookmarkEnd w:id="15"/>
-      <w:r>
-        <w:t>Step3a: In the background – retrieving the input data</w:t>
-      </w:r>
-      <w:bookmarkEnd w:id="14"/>
     </w:p>
     <w:p/>
     <w:p>
@@ -21968,7 +21968,7 @@
       <w:pPr>
         <w:pStyle w:val="Heading3"/>
       </w:pPr>
-      <w:bookmarkStart w:id="16" w:name="_Toc25156070"/>
+      <w:bookmarkStart w:id="16" w:name="_Toc25225163"/>
       <w:r>
         <w:t>Step3</w:t>
       </w:r>
@@ -22626,7 +22626,7 @@
       <w:pPr>
         <w:pStyle w:val="Heading3"/>
       </w:pPr>
-      <w:bookmarkStart w:id="17" w:name="_Toc25156071"/>
+      <w:bookmarkStart w:id="17" w:name="_Toc25225164"/>
       <w:r>
         <w:t>Ste</w:t>
       </w:r>
@@ -26026,7 +26026,7 @@
       <w:pPr>
         <w:pStyle w:val="Heading3"/>
       </w:pPr>
-      <w:bookmarkStart w:id="18" w:name="_Toc25156072"/>
+      <w:bookmarkStart w:id="18" w:name="_Toc25225165"/>
       <w:r>
         <w:t>Step 3d: (R)GCNs – (relational) Graph Convolutiona</w:t>
       </w:r>
@@ -27520,7 +27520,7 @@
       <w:pPr>
         <w:pStyle w:val="Heading3"/>
       </w:pPr>
-      <w:bookmarkStart w:id="19" w:name="_Toc25156073"/>
+      <w:bookmarkStart w:id="19" w:name="_Toc25225166"/>
       <w:r>
         <w:t>Step 3e: PyTorch Geometric</w:t>
       </w:r>
@@ -28535,7 +28535,7 @@
       <w:r>
         <w:br/>
       </w:r>
-      <w:bookmarkStart w:id="20" w:name="_Toc25156074"/>
+      <w:bookmarkStart w:id="20" w:name="_Toc25225167"/>
       <w:r>
         <w:t>Directions</w:t>
       </w:r>
@@ -28717,7 +28717,7 @@
       <w:pPr>
         <w:pStyle w:val="Heading2"/>
       </w:pPr>
-      <w:bookmarkStart w:id="21" w:name="_Toc25156075"/>
+      <w:bookmarkStart w:id="21" w:name="_Toc25225168"/>
       <w:r>
         <w:t>Phase 4: GNN Implementation and Training</w:t>
       </w:r>
@@ -28734,7 +28734,7 @@
       <w:pPr>
         <w:pStyle w:val="Heading3"/>
       </w:pPr>
-      <w:bookmarkStart w:id="22" w:name="_Toc25156076"/>
+      <w:bookmarkStart w:id="22" w:name="_Toc25225169"/>
       <w:r>
         <w:t xml:space="preserve">Step 4a: </w:t>
       </w:r>
@@ -30509,7 +30509,7 @@
       <w:pPr>
         <w:pStyle w:val="Heading3"/>
       </w:pPr>
-      <w:bookmarkStart w:id="23" w:name="_Toc25156077"/>
+      <w:bookmarkStart w:id="23" w:name="_Toc25225170"/>
       <w:r>
         <w:t>Step 4b: Sense-</w:t>
       </w:r>
@@ -31230,7 +31230,7 @@
           <w:sz w:val="20"/>
           <w:szCs w:val="20"/>
         </w:rPr>
-        <w:t xml:space="preserve">  &lt;word text="Avenue" </w:t>
+        <w:t xml:space="preserve">&lt;word text="Avenue" </w:t>
       </w:r>
       <w:proofErr w:type="spellStart"/>
       <w:r>
@@ -31816,19 +31816,166 @@
         <w:autoSpaceDN w:val="0"/>
         <w:adjustRightInd w:val="0"/>
       </w:pPr>
+      <w:r>
+        <w:t>Currently storing in HDF5.</w:t>
+      </w:r>
+    </w:p>
+    <w:p>
+      <w:pPr>
+        <w:autoSpaceDE w:val="0"/>
+        <w:autoSpaceDN w:val="0"/>
+        <w:adjustRightInd w:val="0"/>
+      </w:pPr>
+      <w:r>
+        <w:t>I need to iterate over the rows when I read the corpus.</w:t>
+      </w:r>
+    </w:p>
+    <w:p>
+      <w:pPr>
+        <w:autoSpaceDE w:val="0"/>
+        <w:autoSpaceDN w:val="0"/>
+        <w:adjustRightInd w:val="0"/>
+      </w:pPr>
+      <w:r>
+        <w:t>Maybe a SQL database with sqlite3 could be simpler/faster/smaller?</w:t>
+      </w:r>
+    </w:p>
+    <w:p>
+      <w:pPr>
+        <w:autoSpaceDE w:val="0"/>
+        <w:autoSpaceDN w:val="0"/>
+        <w:adjustRightInd w:val="0"/>
+      </w:pPr>
+      <w:r>
+        <w:t>Leaving that question aside for a moment</w:t>
+      </w:r>
+      <w:r>
+        <w:t>?</w:t>
+      </w:r>
+    </w:p>
+    <w:p>
+      <w:pPr>
+        <w:autoSpaceDE w:val="0"/>
+        <w:autoSpaceDN w:val="0"/>
+        <w:adjustRightInd w:val="0"/>
+      </w:pPr>
+    </w:p>
+    <w:p>
+      <w:pPr>
+        <w:autoSpaceDE w:val="0"/>
+        <w:autoSpaceDN w:val="0"/>
+        <w:adjustRightInd w:val="0"/>
+        <w:rPr>
+          <w:b/>
+          <w:bCs/>
+        </w:rPr>
+      </w:pPr>
+      <w:r>
+        <w:rPr>
+          <w:b/>
+          <w:bCs/>
+        </w:rPr>
+        <w:t>Must write to SQL.</w:t>
+      </w:r>
+    </w:p>
+    <w:p>
+      <w:pPr>
+        <w:autoSpaceDE w:val="0"/>
+        <w:autoSpaceDN w:val="0"/>
+        <w:adjustRightInd w:val="0"/>
+      </w:pPr>
+      <w:r>
+        <w:t>There are many *ERROR* fields in the hdf5 currently.</w:t>
+      </w:r>
+    </w:p>
+    <w:p>
+      <w:pPr>
+        <w:autoSpaceDE w:val="0"/>
+        <w:autoSpaceDN w:val="0"/>
+        <w:adjustRightInd w:val="0"/>
+      </w:pPr>
+    </w:p>
+    <w:p>
+      <w:pPr>
+        <w:autoSpaceDE w:val="0"/>
+        <w:autoSpaceDN w:val="0"/>
+        <w:adjustRightInd w:val="0"/>
+      </w:pPr>
+      <w:r>
+        <w:t xml:space="preserve">observation: </w:t>
+      </w:r>
+      <w:r>
+        <w:t xml:space="preserve">Some NOAD senses are not present in the mapping to WordNet senses, but they are few compared to the total number of senses in a document, even if this phenomenon is more prominent in the MASC corpus, not so much in </w:t>
+      </w:r>
+      <w:proofErr w:type="spellStart"/>
+      <w:r>
+        <w:t>SemCor</w:t>
+      </w:r>
+      <w:proofErr w:type="spellEnd"/>
+      <w:r>
+        <w:t>.</w:t>
+      </w:r>
+    </w:p>
+    <w:p>
+      <w:pPr>
+        <w:autoSpaceDE w:val="0"/>
+        <w:autoSpaceDN w:val="0"/>
+        <w:adjustRightInd w:val="0"/>
+      </w:pPr>
+    </w:p>
+    <w:p>
+      <w:pPr>
+        <w:autoSpaceDE w:val="0"/>
+        <w:autoSpaceDN w:val="0"/>
+        <w:adjustRightInd w:val="0"/>
+      </w:pPr>
+      <w:r>
+        <w:t>I</w:t>
+      </w:r>
+      <w:r>
+        <w:t>n</w:t>
+      </w:r>
+      <w:bookmarkStart w:id="24" w:name="_GoBack"/>
+      <w:bookmarkEnd w:id="24"/>
+      <w:r>
+        <w:t xml:space="preserve"> SQL, it would be better to store each document as a separate table, so that for example </w:t>
+      </w:r>
+      <w:proofErr w:type="spellStart"/>
+      <w:r>
+        <w:t>SemCor</w:t>
+      </w:r>
+      <w:proofErr w:type="spellEnd"/>
+      <w:r>
+        <w:t xml:space="preserve"> can be split into </w:t>
+      </w:r>
+      <w:proofErr w:type="gramStart"/>
+      <w:r>
+        <w:t>training ,validation</w:t>
+      </w:r>
+      <w:proofErr w:type="gramEnd"/>
+      <w:r>
+        <w:t xml:space="preserve"> and test sets.</w:t>
+      </w:r>
+    </w:p>
+    <w:p>
+      <w:pPr>
+        <w:autoSpaceDE w:val="0"/>
+        <w:autoSpaceDN w:val="0"/>
+        <w:adjustRightInd w:val="0"/>
+      </w:pPr>
     </w:p>
     <w:p>
       <w:pPr>
         <w:pStyle w:val="Heading3"/>
       </w:pPr>
-      <w:bookmarkStart w:id="24" w:name="_Toc25156078"/>
+      <w:bookmarkStart w:id="25" w:name="_Toc25225171"/>
       <w:r>
         <w:t xml:space="preserve">Step 4c: Reviewing the Input </w:t>
       </w:r>
-      <w:bookmarkEnd w:id="24"/>
       <w:r>
         <w:t>Data and its Retrieval</w:t>
       </w:r>
+      <w:bookmarkEnd w:id="25"/>
     </w:p>
     <w:p>
       <w:pPr>
@@ -31850,28 +31997,7 @@
             <w:rStyle w:val="Hyperlink"/>
             <w:lang w:eastAsia="en-US"/>
           </w:rPr>
-          <w:t xml:space="preserve">Step3a </w:t>
-        </w:r>
-        <w:r>
-          <w:rPr>
-            <w:rStyle w:val="Hyperlink"/>
-            <w:lang w:eastAsia="en-US"/>
-          </w:rPr>
-          <w:t>(</w:t>
-        </w:r>
-        <w:r>
-          <w:rPr>
-            <w:rStyle w:val="Hyperlink"/>
-            <w:lang w:eastAsia="en-US"/>
-          </w:rPr>
-          <w:t>In the background – retrieving the input data</w:t>
-        </w:r>
-        <w:r>
-          <w:rPr>
-            <w:rStyle w:val="Hyperlink"/>
-            <w:lang w:eastAsia="en-US"/>
-          </w:rPr>
-          <w:t>)</w:t>
+          <w:t>Step3a (In the background – retrieving the input data)</w:t>
         </w:r>
       </w:hyperlink>
       <w:r>
@@ -31887,10 +32013,7 @@
         <w:t xml:space="preserve">, </w:t>
       </w:r>
       <w:r>
-        <w:t xml:space="preserve">2 problems </w:t>
-      </w:r>
-      <w:r>
-        <w:t>emerged</w:t>
+        <w:t>2 problems emerged</w:t>
       </w:r>
       <w:r>
         <w:t xml:space="preserve">. </w:t>
@@ -31913,6 +32036,7 @@
         </w:numPr>
       </w:pPr>
       <w:r>
+        <w:lastRenderedPageBreak/>
         <w:t>In the current version, I reset and replace the SQL table with the indices of the sense vectors in their matrix</w:t>
       </w:r>
     </w:p>
@@ -31971,8 +32095,6 @@
       <w:r>
         <w:t>There are several possible alternatives to alleviate problem 2)</w:t>
       </w:r>
-      <w:bookmarkStart w:id="25" w:name="_GoBack"/>
-      <w:bookmarkEnd w:id="25"/>
       <w:r>
         <w:t>:</w:t>
       </w:r>
@@ -32050,26 +32172,6 @@
           <w:lang w:eastAsia="en-US"/>
         </w:rPr>
       </w:pPr>
-      <w:r>
-        <w:rPr>
-          <w:lang w:eastAsia="en-US"/>
-        </w:rPr>
-        <w:t xml:space="preserve">Given that the Sense </w:t>
-      </w:r>
-      <w:proofErr w:type="spellStart"/>
-      <w:r>
-        <w:rPr>
-          <w:lang w:eastAsia="en-US"/>
-        </w:rPr>
-        <w:t>Labeled</w:t>
-      </w:r>
-      <w:proofErr w:type="spellEnd"/>
-      <w:r>
-        <w:rPr>
-          <w:lang w:eastAsia="en-US"/>
-        </w:rPr>
-        <w:t xml:space="preserve"> corpus </w:t>
-      </w:r>
     </w:p>
     <w:sectPr>
       <w:pgSz w:w="11900" w:h="16840"/>

</xml_diff>

<commit_message>
=SemCor XML to SQo  SQL
Former-commit-id: 53b6ea6b27bb87ad09b28034bf74c0ae038f3276
Former-commit-id: 0513a867b3c5fb36b46074f4367e6aab34772d6d
</commit_message>
<xml_diff>
--- a/Media/Task1_DeveloperDiary.docx
+++ b/Media/Task1_DeveloperDiary.docx
@@ -30522,6 +30522,17 @@
         <w:t xml:space="preserve"> datasets</w:t>
       </w:r>
       <w:bookmarkEnd w:id="23"/>
+      <w:r>
+        <w:t xml:space="preserve">: </w:t>
+      </w:r>
+      <w:proofErr w:type="spellStart"/>
+      <w:r>
+        <w:t>SemCor</w:t>
+      </w:r>
+      <w:proofErr w:type="spellEnd"/>
+      <w:r>
+        <w:t xml:space="preserve"> + MASC</w:t>
+      </w:r>
     </w:p>
     <w:p>
       <w:pPr>
@@ -31935,8 +31946,6 @@
       <w:r>
         <w:t>n</w:t>
       </w:r>
-      <w:bookmarkStart w:id="24" w:name="_GoBack"/>
-      <w:bookmarkEnd w:id="24"/>
       <w:r>
         <w:t xml:space="preserve"> SQL, it would be better to store each document as a separate table, so that for example </w:t>
       </w:r>
@@ -31966,11 +31975,157 @@
     </w:p>
     <w:p>
       <w:pPr>
+        <w:autoSpaceDE w:val="0"/>
+        <w:autoSpaceDN w:val="0"/>
+        <w:adjustRightInd w:val="0"/>
+      </w:pPr>
+    </w:p>
+    <w:p>
+      <w:pPr>
+        <w:autoSpaceDE w:val="0"/>
+        <w:autoSpaceDN w:val="0"/>
+        <w:adjustRightInd w:val="0"/>
+      </w:pPr>
+    </w:p>
+    <w:p>
+      <w:pPr>
+        <w:autoSpaceDE w:val="0"/>
+        <w:autoSpaceDN w:val="0"/>
+        <w:adjustRightInd w:val="0"/>
+      </w:pPr>
+    </w:p>
+    <w:p>
+      <w:pPr>
+        <w:autoSpaceDE w:val="0"/>
+        <w:autoSpaceDN w:val="0"/>
+        <w:adjustRightInd w:val="0"/>
+      </w:pPr>
+    </w:p>
+    <w:p>
+      <w:pPr>
+        <w:autoSpaceDE w:val="0"/>
+        <w:autoSpaceDN w:val="0"/>
+        <w:adjustRightInd w:val="0"/>
+      </w:pPr>
+    </w:p>
+    <w:p>
+      <w:pPr>
+        <w:autoSpaceDE w:val="0"/>
+        <w:autoSpaceDN w:val="0"/>
+        <w:adjustRightInd w:val="0"/>
+      </w:pPr>
+    </w:p>
+    <w:p>
+      <w:pPr>
+        <w:autoSpaceDE w:val="0"/>
+        <w:autoSpaceDN w:val="0"/>
+        <w:adjustRightInd w:val="0"/>
+      </w:pPr>
+      <w:r>
+        <w:lastRenderedPageBreak/>
+        <w:t xml:space="preserve">Observation: </w:t>
+      </w:r>
+      <w:proofErr w:type="spellStart"/>
+      <w:r>
+        <w:t>Semcor</w:t>
+      </w:r>
+      <w:proofErr w:type="spellEnd"/>
+      <w:r>
+        <w:t xml:space="preserve"> and MASC do not have the entirety of their words annotated with senses.</w:t>
+      </w:r>
+    </w:p>
+    <w:p>
+      <w:pPr>
+        <w:autoSpaceDE w:val="0"/>
+        <w:autoSpaceDN w:val="0"/>
+        <w:adjustRightInd w:val="0"/>
+      </w:pPr>
+      <w:r>
+        <w:t xml:space="preserve">“There </w:t>
+      </w:r>
+      <w:r>
+        <w:rPr>
+          <w:b/>
+          <w:bCs/>
+        </w:rPr>
+        <w:t>were</w:t>
+      </w:r>
+      <w:r>
+        <w:t xml:space="preserve"> a few miles of note on Thursday. Those responsible </w:t>
+      </w:r>
+      <w:r>
+        <w:rPr>
+          <w:b/>
+          <w:bCs/>
+        </w:rPr>
+        <w:t>included</w:t>
+      </w:r>
+      <w:r>
+        <w:t xml:space="preserve"> </w:t>
+      </w:r>
+      <w:proofErr w:type="spellStart"/>
+      <w:r>
+        <w:t>Stardel</w:t>
+      </w:r>
+      <w:proofErr w:type="spellEnd"/>
+      <w:r>
+        <w:t xml:space="preserve">… </w:t>
+      </w:r>
+    </w:p>
+    <w:p>
+      <w:pPr>
+        <w:autoSpaceDE w:val="0"/>
+        <w:autoSpaceDN w:val="0"/>
+        <w:adjustRightInd w:val="0"/>
+      </w:pPr>
+    </w:p>
+    <w:p>
+      <w:pPr>
+        <w:autoSpaceDE w:val="0"/>
+        <w:autoSpaceDN w:val="0"/>
+        <w:adjustRightInd w:val="0"/>
+      </w:pPr>
+      <w:r>
+        <w:t xml:space="preserve">If my aim is to train a GNN to predict word after word, i.e. like </w:t>
+      </w:r>
+      <w:proofErr w:type="gramStart"/>
+      <w:r>
+        <w:t>a</w:t>
+      </w:r>
+      <w:proofErr w:type="gramEnd"/>
+      <w:r>
+        <w:t xml:space="preserve"> RNN and not a Transformer, could I find fully sense-annotated corpuses?</w:t>
+      </w:r>
+      <w:bookmarkStart w:id="24" w:name="_GoBack"/>
+      <w:bookmarkEnd w:id="24"/>
+    </w:p>
+    <w:p>
+      <w:pPr>
+        <w:autoSpaceDE w:val="0"/>
+        <w:autoSpaceDN w:val="0"/>
+        <w:adjustRightInd w:val="0"/>
+      </w:pPr>
+    </w:p>
+    <w:p>
+      <w:pPr>
+        <w:autoSpaceDE w:val="0"/>
+        <w:autoSpaceDN w:val="0"/>
+        <w:adjustRightInd w:val="0"/>
+      </w:pPr>
+    </w:p>
+    <w:p>
+      <w:pPr>
         <w:pStyle w:val="Heading3"/>
       </w:pPr>
       <w:bookmarkStart w:id="25" w:name="_Toc25225171"/>
       <w:r>
-        <w:t xml:space="preserve">Step 4c: Reviewing the Input </w:t>
+        <w:t>Step 4</w:t>
+      </w:r>
+      <w:r>
+        <w:t>d</w:t>
+      </w:r>
+      <w:r>
+        <w:t xml:space="preserve">: Reviewing the Input </w:t>
       </w:r>
       <w:r>
         <w:t>Data and its Retrieval</w:t>
@@ -32036,7 +32191,6 @@
         </w:numPr>
       </w:pPr>
       <w:r>
-        <w:lastRenderedPageBreak/>
         <w:t>In the current version, I reset and replace the SQL table with the indices of the sense vectors in their matrix</w:t>
       </w:r>
     </w:p>

</xml_diff>

<commit_message>
=Checkpoint. Nowe we read in Semcor into a SQL db. I proceed to modifying the input retrieval...
Former-commit-id: 2d595fc726021d9f3a301a579c64991d7a293dc2
Former-commit-id: c852cba8f78525b66541140ad7e7770c861afd7f
</commit_message>
<xml_diff>
--- a/Media/Task1_DeveloperDiary.docx
+++ b/Media/Task1_DeveloperDiary.docx
@@ -32017,22 +32017,36 @@
     </w:p>
     <w:p>
       <w:pPr>
+        <w:pStyle w:val="Heading3"/>
+      </w:pPr>
+      <w:r>
+        <w:lastRenderedPageBreak/>
+        <w:t xml:space="preserve">Step 4b: </w:t>
+      </w:r>
+      <w:r>
+        <w:t>More s</w:t>
+      </w:r>
+      <w:r>
+        <w:t>ense-</w:t>
+      </w:r>
+      <w:proofErr w:type="spellStart"/>
+      <w:r>
+        <w:t>labeled</w:t>
+      </w:r>
+      <w:proofErr w:type="spellEnd"/>
+      <w:r>
+        <w:t xml:space="preserve"> datasets</w:t>
+      </w:r>
+      <w:r>
+        <w:t>, aligned to WordNet</w:t>
+      </w:r>
+    </w:p>
+    <w:p>
+      <w:pPr>
         <w:autoSpaceDE w:val="0"/>
         <w:autoSpaceDN w:val="0"/>
         <w:adjustRightInd w:val="0"/>
       </w:pPr>
-      <w:r>
-        <w:lastRenderedPageBreak/>
-        <w:t xml:space="preserve">Observation: </w:t>
-      </w:r>
-      <w:proofErr w:type="spellStart"/>
-      <w:r>
-        <w:t>Semcor</w:t>
-      </w:r>
-      <w:proofErr w:type="spellEnd"/>
-      <w:r>
-        <w:t xml:space="preserve"> and MASC do not have the entirety of their words annotated with senses.</w:t>
-      </w:r>
     </w:p>
     <w:p>
       <w:pPr>
@@ -32040,37 +32054,6 @@
         <w:autoSpaceDN w:val="0"/>
         <w:adjustRightInd w:val="0"/>
       </w:pPr>
-      <w:r>
-        <w:t xml:space="preserve">“There </w:t>
-      </w:r>
-      <w:r>
-        <w:rPr>
-          <w:b/>
-          <w:bCs/>
-        </w:rPr>
-        <w:t>were</w:t>
-      </w:r>
-      <w:r>
-        <w:t xml:space="preserve"> a few miles of note on Thursday. Those responsible </w:t>
-      </w:r>
-      <w:r>
-        <w:rPr>
-          <w:b/>
-          <w:bCs/>
-        </w:rPr>
-        <w:t>included</w:t>
-      </w:r>
-      <w:r>
-        <w:t xml:space="preserve"> </w:t>
-      </w:r>
-      <w:proofErr w:type="spellStart"/>
-      <w:r>
-        <w:t>Stardel</w:t>
-      </w:r>
-      <w:proofErr w:type="spellEnd"/>
-      <w:r>
-        <w:t xml:space="preserve">… </w:t>
-      </w:r>
     </w:p>
     <w:p>
       <w:pPr>
@@ -32078,6 +32061,17 @@
         <w:autoSpaceDN w:val="0"/>
         <w:adjustRightInd w:val="0"/>
       </w:pPr>
+      <w:r>
+        <w:t xml:space="preserve">Observation: </w:t>
+      </w:r>
+      <w:proofErr w:type="spellStart"/>
+      <w:r>
+        <w:t>Semcor</w:t>
+      </w:r>
+      <w:proofErr w:type="spellEnd"/>
+      <w:r>
+        <w:t xml:space="preserve"> and MASC do not have the entirety of their words annotated with senses.</w:t>
+      </w:r>
     </w:p>
     <w:p>
       <w:pPr>
@@ -32086,18 +32080,39 @@
         <w:adjustRightInd w:val="0"/>
       </w:pPr>
       <w:r>
-        <w:t xml:space="preserve">If my aim is to train a GNN to predict word after word, i.e. like </w:t>
-      </w:r>
-      <w:proofErr w:type="gramStart"/>
-      <w:r>
-        <w:t>a</w:t>
-      </w:r>
-      <w:proofErr w:type="gramEnd"/>
-      <w:r>
-        <w:t xml:space="preserve"> RNN and not a Transformer, could I find fully sense-annotated corpuses?</w:t>
-      </w:r>
-      <w:bookmarkStart w:id="24" w:name="_GoBack"/>
-      <w:bookmarkEnd w:id="24"/>
+        <w:t xml:space="preserve">“There </w:t>
+      </w:r>
+      <w:r>
+        <w:rPr>
+          <w:b/>
+          <w:bCs/>
+        </w:rPr>
+        <w:t>were</w:t>
+      </w:r>
+      <w:r>
+        <w:t xml:space="preserve"> a few miles of note on Thursday. Those responsible </w:t>
+      </w:r>
+      <w:r>
+        <w:rPr>
+          <w:b/>
+          <w:bCs/>
+        </w:rPr>
+        <w:t>included</w:t>
+      </w:r>
+      <w:r>
+        <w:t xml:space="preserve"> </w:t>
+      </w:r>
+      <w:proofErr w:type="spellStart"/>
+      <w:r>
+        <w:t>Stardel</w:t>
+      </w:r>
+      <w:proofErr w:type="spellEnd"/>
+      <w:r>
+        <w:t>…</w:t>
+      </w:r>
+      <w:r>
+        <w:t>”</w:t>
+      </w:r>
     </w:p>
     <w:p>
       <w:pPr>
@@ -32105,6 +32120,49 @@
         <w:autoSpaceDN w:val="0"/>
         <w:adjustRightInd w:val="0"/>
       </w:pPr>
+      <w:r>
+        <w:t xml:space="preserve">“and most of our </w:t>
+      </w:r>
+      <w:r>
+        <w:rPr>
+          <w:b/>
+          <w:bCs/>
+        </w:rPr>
+        <w:t>readers</w:t>
+      </w:r>
+      <w:r>
+        <w:t xml:space="preserve"> also </w:t>
+      </w:r>
+      <w:r>
+        <w:rPr>
+          <w:b/>
+          <w:bCs/>
+        </w:rPr>
+        <w:t>realize</w:t>
+      </w:r>
+      <w:r>
+        <w:t xml:space="preserve"> that a </w:t>
+      </w:r>
+      <w:r>
+        <w:rPr>
+          <w:b/>
+          <w:bCs/>
+        </w:rPr>
+        <w:t>large</w:t>
+      </w:r>
+      <w:r>
+        <w:t xml:space="preserve"> portion of this expenditures </w:t>
+      </w:r>
+      <w:r>
+        <w:rPr>
+          <w:b/>
+          <w:bCs/>
+        </w:rPr>
+        <w:t>go</w:t>
+      </w:r>
+      <w:r>
+        <w:t>…”</w:t>
+      </w:r>
     </w:p>
     <w:p>
       <w:pPr>
@@ -32115,10 +32173,866 @@
     </w:p>
     <w:p>
       <w:pPr>
+        <w:autoSpaceDE w:val="0"/>
+        <w:autoSpaceDN w:val="0"/>
+        <w:adjustRightInd w:val="0"/>
+      </w:pPr>
+      <w:r>
+        <w:t xml:space="preserve">If my aim is to train a GNN to predict word after word, i.e. like </w:t>
+      </w:r>
+      <w:proofErr w:type="gramStart"/>
+      <w:r>
+        <w:t>a</w:t>
+      </w:r>
+      <w:proofErr w:type="gramEnd"/>
+      <w:r>
+        <w:t xml:space="preserve"> RNN</w:t>
+      </w:r>
+      <w:r>
+        <w:t xml:space="preserve">, </w:t>
+      </w:r>
+      <w:r>
+        <w:t>not</w:t>
+      </w:r>
+      <w:r>
+        <w:t xml:space="preserve"> like</w:t>
+      </w:r>
+      <w:r>
+        <w:t xml:space="preserve"> a Transformer, could I find </w:t>
+      </w:r>
+      <w:r>
+        <w:t>all-words</w:t>
+      </w:r>
+      <w:r>
+        <w:t xml:space="preserve"> sense-annotated corpuses?</w:t>
+      </w:r>
+      <w:r>
+        <w:t xml:space="preserve"> And they should be WordNet senses…</w:t>
+      </w:r>
+      <w:r>
+        <w:br/>
+      </w:r>
+    </w:p>
+    <w:p>
+      <w:pPr>
+        <w:autoSpaceDE w:val="0"/>
+        <w:autoSpaceDN w:val="0"/>
+        <w:adjustRightInd w:val="0"/>
+      </w:pPr>
+      <w:r>
+        <w:t>Currently reviewing: “</w:t>
+      </w:r>
+      <w:r>
+        <w:t>UFSAC: Unification of Sense Annotated Corpora and Tools</w:t>
+      </w:r>
+      <w:r>
+        <w:t>”</w:t>
+      </w:r>
+    </w:p>
+    <w:p>
+      <w:r>
+        <w:t>“</w:t>
+      </w:r>
+      <w:r>
+        <w:t>Our work consists in gathering all English corpora sense annotated with WordNet, and convert all of them to a unified format</w:t>
+      </w:r>
+      <w:r>
+        <w:t>…”</w:t>
+      </w:r>
+    </w:p>
+    <w:p>
+      <w:pPr>
+        <w:autoSpaceDE w:val="0"/>
+        <w:autoSpaceDN w:val="0"/>
+        <w:adjustRightInd w:val="0"/>
+      </w:pPr>
+    </w:p>
+    <w:p>
+      <w:pPr>
+        <w:autoSpaceDE w:val="0"/>
+        <w:autoSpaceDN w:val="0"/>
+        <w:adjustRightInd w:val="0"/>
+      </w:pPr>
+      <w:r>
+        <w:t>The work contains several corpora that may be of use:</w:t>
+      </w:r>
+    </w:p>
+    <w:p>
+      <w:pPr>
+        <w:pStyle w:val="ListParagraph"/>
+        <w:numPr>
+          <w:ilvl w:val="0"/>
+          <w:numId w:val="29"/>
+        </w:numPr>
+        <w:autoSpaceDE w:val="0"/>
+        <w:autoSpaceDN w:val="0"/>
+        <w:adjustRightInd w:val="0"/>
+      </w:pPr>
+      <w:proofErr w:type="spellStart"/>
+      <w:r>
+        <w:rPr>
+          <w:i/>
+          <w:iCs/>
+        </w:rPr>
+        <w:t>SemCor</w:t>
+      </w:r>
+      <w:proofErr w:type="spellEnd"/>
+      <w:r>
+        <w:t>, the subset of the Brown Corpus</w:t>
+      </w:r>
+    </w:p>
+    <w:p>
+      <w:pPr>
+        <w:pStyle w:val="ListParagraph"/>
+        <w:numPr>
+          <w:ilvl w:val="0"/>
+          <w:numId w:val="29"/>
+        </w:numPr>
+        <w:autoSpaceDE w:val="0"/>
+        <w:autoSpaceDN w:val="0"/>
+        <w:adjustRightInd w:val="0"/>
+      </w:pPr>
+      <w:r>
+        <w:t xml:space="preserve">The </w:t>
+      </w:r>
+      <w:r>
+        <w:rPr>
+          <w:i/>
+          <w:iCs/>
+        </w:rPr>
+        <w:t>OMSTI</w:t>
+      </w:r>
+      <w:r>
+        <w:t xml:space="preserve"> (One Million Sense-Tagged Instances)</w:t>
+      </w:r>
+      <w:r>
+        <w:t xml:space="preserve"> </w:t>
+      </w:r>
+      <w:r>
+        <w:t>(</w:t>
+      </w:r>
+      <w:proofErr w:type="spellStart"/>
+      <w:r>
+        <w:t>Taghipour</w:t>
+      </w:r>
+      <w:proofErr w:type="spellEnd"/>
+      <w:r>
+        <w:t xml:space="preserve"> and Ng, 2015), a </w:t>
+      </w:r>
+      <w:r>
+        <w:t>c</w:t>
+      </w:r>
+      <w:r>
+        <w:t>orpus of approximately</w:t>
+      </w:r>
+      <w:r>
+        <w:t xml:space="preserve"> </w:t>
+      </w:r>
+      <w:r>
+        <w:t>one million words sense annotated with WordNet 3.0</w:t>
+      </w:r>
+    </w:p>
+    <w:p>
+      <w:pPr>
+        <w:pStyle w:val="ListParagraph"/>
+        <w:numPr>
+          <w:ilvl w:val="0"/>
+          <w:numId w:val="29"/>
+        </w:numPr>
+        <w:autoSpaceDE w:val="0"/>
+        <w:autoSpaceDN w:val="0"/>
+        <w:adjustRightInd w:val="0"/>
+      </w:pPr>
+      <w:r>
+        <w:t xml:space="preserve">The </w:t>
+      </w:r>
+      <w:r>
+        <w:rPr>
+          <w:i/>
+          <w:iCs/>
+        </w:rPr>
+        <w:t>MASC</w:t>
+      </w:r>
+      <w:r>
+        <w:t xml:space="preserve"> (Manually Annotated Sub-Corpus)</w:t>
+      </w:r>
+      <w:r>
+        <w:t xml:space="preserve">, </w:t>
+      </w:r>
+      <w:r>
+        <w:t>the version given in the article of</w:t>
+      </w:r>
+      <w:r>
+        <w:t xml:space="preserve"> </w:t>
+      </w:r>
+      <w:r>
+        <w:t>(Yuan et al., 2016), annotated with NOAD but with corresponding</w:t>
+      </w:r>
+      <w:r>
+        <w:t xml:space="preserve"> </w:t>
+      </w:r>
+      <w:r>
+        <w:t>WordNet 3.0 sense keys</w:t>
+      </w:r>
+    </w:p>
+    <w:p>
+      <w:pPr>
+        <w:pStyle w:val="ListParagraph"/>
+        <w:numPr>
+          <w:ilvl w:val="0"/>
+          <w:numId w:val="29"/>
+        </w:numPr>
+        <w:autoSpaceDE w:val="0"/>
+        <w:autoSpaceDN w:val="0"/>
+        <w:adjustRightInd w:val="0"/>
+      </w:pPr>
+      <w:r>
+        <w:t xml:space="preserve">The </w:t>
+      </w:r>
+      <w:proofErr w:type="spellStart"/>
+      <w:r>
+        <w:rPr>
+          <w:i/>
+          <w:iCs/>
+        </w:rPr>
+        <w:t>Ontonotes</w:t>
+      </w:r>
+      <w:proofErr w:type="spellEnd"/>
+      <w:r>
+        <w:rPr>
+          <w:i/>
+          <w:iCs/>
+        </w:rPr>
+        <w:t xml:space="preserve"> 5.</w:t>
+      </w:r>
+      <w:r>
+        <w:t>0 (</w:t>
+      </w:r>
+      <w:proofErr w:type="spellStart"/>
+      <w:r>
+        <w:t>Hovy</w:t>
+      </w:r>
+      <w:proofErr w:type="spellEnd"/>
+      <w:r>
+        <w:t xml:space="preserve"> et al., 2006), annotated with</w:t>
+      </w:r>
+      <w:r>
+        <w:t xml:space="preserve"> </w:t>
+      </w:r>
+      <w:r>
+        <w:t>WordNet 3.0.</w:t>
+      </w:r>
+    </w:p>
+    <w:p>
+      <w:pPr>
+        <w:pStyle w:val="ListParagraph"/>
+        <w:numPr>
+          <w:ilvl w:val="0"/>
+          <w:numId w:val="29"/>
+        </w:numPr>
+        <w:autoSpaceDE w:val="0"/>
+        <w:autoSpaceDN w:val="0"/>
+        <w:adjustRightInd w:val="0"/>
+      </w:pPr>
+      <w:r>
+        <w:t>The corpora of the WSD evaluation campaigns</w:t>
+      </w:r>
+      <w:r>
+        <w:t xml:space="preserve"> </w:t>
+      </w:r>
+      <w:proofErr w:type="spellStart"/>
+      <w:r>
+        <w:rPr>
+          <w:i/>
+          <w:iCs/>
+        </w:rPr>
+        <w:t>SemEval-SensEval</w:t>
+      </w:r>
+      <w:proofErr w:type="spellEnd"/>
+      <w:r>
+        <w:t xml:space="preserve">: </w:t>
+      </w:r>
+      <w:proofErr w:type="spellStart"/>
+      <w:r>
+        <w:t>SensEval</w:t>
+      </w:r>
+      <w:proofErr w:type="spellEnd"/>
+      <w:r>
+        <w:t xml:space="preserve"> 2 (using WordNet 1.7),</w:t>
+      </w:r>
+      <w:r>
+        <w:t xml:space="preserve"> </w:t>
+      </w:r>
+      <w:proofErr w:type="spellStart"/>
+      <w:r>
+        <w:t>SensEval</w:t>
+      </w:r>
+      <w:proofErr w:type="spellEnd"/>
+      <w:r>
+        <w:t xml:space="preserve"> 3 (WN 1.7.1), </w:t>
+      </w:r>
+      <w:proofErr w:type="spellStart"/>
+      <w:r>
+        <w:t>SemEval</w:t>
+      </w:r>
+      <w:proofErr w:type="spellEnd"/>
+      <w:r>
+        <w:t xml:space="preserve"> 2007 (WN 2.1), </w:t>
+      </w:r>
+      <w:proofErr w:type="spellStart"/>
+      <w:r>
+        <w:t>SemEval</w:t>
+      </w:r>
+      <w:proofErr w:type="spellEnd"/>
+      <w:r>
+        <w:t xml:space="preserve"> 2013 (WN 3.0) and </w:t>
+      </w:r>
+      <w:proofErr w:type="spellStart"/>
+      <w:r>
+        <w:t>SemEval</w:t>
+      </w:r>
+      <w:proofErr w:type="spellEnd"/>
+      <w:r>
+        <w:t xml:space="preserve"> 2015 (WN 3.0).</w:t>
+      </w:r>
+    </w:p>
+    <w:p>
+      <w:pPr>
+        <w:autoSpaceDE w:val="0"/>
+        <w:autoSpaceDN w:val="0"/>
+        <w:adjustRightInd w:val="0"/>
+      </w:pPr>
+    </w:p>
+    <w:p>
+      <w:pPr>
+        <w:autoSpaceDE w:val="0"/>
+        <w:autoSpaceDN w:val="0"/>
+        <w:adjustRightInd w:val="0"/>
+      </w:pPr>
+      <w:r>
+        <w:t>“</w:t>
+      </w:r>
+      <w:r>
+        <w:t>Sense annotations have been converted, when necessary,</w:t>
+      </w:r>
+      <w:r>
+        <w:t xml:space="preserve"> </w:t>
+      </w:r>
+      <w:r>
+        <w:t>from their original WordNet sense key to the last version of WordNet (3.0) thanks to conversion tables</w:t>
+      </w:r>
+      <w:r>
+        <w:t>.</w:t>
+      </w:r>
+    </w:p>
+    <w:p>
+      <w:pPr>
+        <w:autoSpaceDE w:val="0"/>
+        <w:autoSpaceDN w:val="0"/>
+        <w:adjustRightInd w:val="0"/>
+      </w:pPr>
+      <w:r>
+        <w:t>However, because some senses have been dropped from the</w:t>
+      </w:r>
+      <w:r>
+        <w:t xml:space="preserve"> </w:t>
+      </w:r>
+      <w:r>
+        <w:t>old versions of WordNet, some sense annotations have no</w:t>
+      </w:r>
+      <w:r>
+        <w:t xml:space="preserve">t </w:t>
+      </w:r>
+      <w:r>
+        <w:t>been converted. In any case, the original sense annotations</w:t>
+      </w:r>
+      <w:r>
+        <w:t xml:space="preserve"> </w:t>
+      </w:r>
+      <w:r>
+        <w:t>are always kept alongside the converted sense annotation.</w:t>
+      </w:r>
+      <w:r>
+        <w:t>”</w:t>
+      </w:r>
+    </w:p>
+    <w:p>
+      <w:pPr>
+        <w:autoSpaceDE w:val="0"/>
+        <w:autoSpaceDN w:val="0"/>
+        <w:adjustRightInd w:val="0"/>
+      </w:pPr>
+    </w:p>
+    <w:p>
+      <w:pPr>
+        <w:autoSpaceDE w:val="0"/>
+        <w:autoSpaceDN w:val="0"/>
+        <w:adjustRightInd w:val="0"/>
+      </w:pPr>
+      <w:r>
+        <w:t xml:space="preserve">On the </w:t>
+      </w:r>
+      <w:r>
+        <w:t>UFSAC File format</w:t>
+      </w:r>
+      <w:r>
+        <w:t>:</w:t>
+      </w:r>
+    </w:p>
+    <w:p>
+      <w:pPr>
+        <w:autoSpaceDE w:val="0"/>
+        <w:autoSpaceDN w:val="0"/>
+        <w:adjustRightInd w:val="0"/>
+      </w:pPr>
+      <w:r>
+        <w:t>organized as: Corpus &gt; Document &gt; Paragraph &gt; Sentence &gt; Word</w:t>
+      </w:r>
+    </w:p>
+    <w:p>
+      <w:pPr>
+        <w:autoSpaceDE w:val="0"/>
+        <w:autoSpaceDN w:val="0"/>
+        <w:adjustRightInd w:val="0"/>
+      </w:pPr>
+    </w:p>
+    <w:p>
+      <w:pPr>
+        <w:autoSpaceDE w:val="0"/>
+        <w:autoSpaceDN w:val="0"/>
+        <w:adjustRightInd w:val="0"/>
+      </w:pPr>
+      <w:r>
+        <w:t>The statistics of the corpuses: again, not 100% of words are annotated:</w:t>
+      </w:r>
+    </w:p>
+    <w:tbl>
+      <w:tblPr>
+        <w:tblStyle w:val="TableGrid"/>
+        <w:tblW w:w="0" w:type="auto"/>
+        <w:tblLook w:val="04A0" w:firstRow="1" w:lastRow="0" w:firstColumn="1" w:lastColumn="0" w:noHBand="0" w:noVBand="1"/>
+      </w:tblPr>
+      <w:tblGrid>
+        <w:gridCol w:w="3003"/>
+        <w:gridCol w:w="3003"/>
+        <w:gridCol w:w="3004"/>
+      </w:tblGrid>
+      <w:tr>
+        <w:tc>
+          <w:tcPr>
+            <w:tcW w:w="3003" w:type="dxa"/>
+          </w:tcPr>
+          <w:p>
+            <w:pPr>
+              <w:autoSpaceDE w:val="0"/>
+              <w:autoSpaceDN w:val="0"/>
+              <w:adjustRightInd w:val="0"/>
+              <w:jc w:val="center"/>
+            </w:pPr>
+            <w:r>
+              <w:t>Corpus</w:t>
+            </w:r>
+          </w:p>
+        </w:tc>
+        <w:tc>
+          <w:tcPr>
+            <w:tcW w:w="3003" w:type="dxa"/>
+          </w:tcPr>
+          <w:p>
+            <w:pPr>
+              <w:autoSpaceDE w:val="0"/>
+              <w:autoSpaceDN w:val="0"/>
+              <w:adjustRightInd w:val="0"/>
+              <w:jc w:val="center"/>
+            </w:pPr>
+            <w:r>
+              <w:t>Words – total</w:t>
+            </w:r>
+          </w:p>
+        </w:tc>
+        <w:tc>
+          <w:tcPr>
+            <w:tcW w:w="3004" w:type="dxa"/>
+          </w:tcPr>
+          <w:p>
+            <w:pPr>
+              <w:autoSpaceDE w:val="0"/>
+              <w:autoSpaceDN w:val="0"/>
+              <w:adjustRightInd w:val="0"/>
+              <w:jc w:val="center"/>
+            </w:pPr>
+            <w:r>
+              <w:t>Words – annotated</w:t>
+            </w:r>
+          </w:p>
+        </w:tc>
+      </w:tr>
+      <w:tr>
+        <w:tc>
+          <w:tcPr>
+            <w:tcW w:w="3003" w:type="dxa"/>
+          </w:tcPr>
+          <w:p>
+            <w:pPr>
+              <w:autoSpaceDE w:val="0"/>
+              <w:autoSpaceDN w:val="0"/>
+              <w:adjustRightInd w:val="0"/>
+              <w:jc w:val="center"/>
+            </w:pPr>
+            <w:proofErr w:type="spellStart"/>
+            <w:r>
+              <w:rPr>
+                <w:i/>
+                <w:iCs/>
+              </w:rPr>
+              <w:t>SemCor</w:t>
+            </w:r>
+            <w:proofErr w:type="spellEnd"/>
+          </w:p>
+        </w:tc>
+        <w:tc>
+          <w:tcPr>
+            <w:tcW w:w="3003" w:type="dxa"/>
+          </w:tcPr>
+          <w:p>
+            <w:pPr>
+              <w:jc w:val="center"/>
+            </w:pPr>
+            <w:r>
+              <w:t>778587</w:t>
+            </w:r>
+          </w:p>
+        </w:tc>
+        <w:tc>
+          <w:tcPr>
+            <w:tcW w:w="3004" w:type="dxa"/>
+          </w:tcPr>
+          <w:p>
+            <w:pPr>
+              <w:jc w:val="center"/>
+            </w:pPr>
+            <w:r>
+              <w:t>229517</w:t>
+            </w:r>
+          </w:p>
+        </w:tc>
+      </w:tr>
+      <w:tr>
+        <w:tc>
+          <w:tcPr>
+            <w:tcW w:w="3003" w:type="dxa"/>
+          </w:tcPr>
+          <w:p>
+            <w:pPr>
+              <w:autoSpaceDE w:val="0"/>
+              <w:autoSpaceDN w:val="0"/>
+              <w:adjustRightInd w:val="0"/>
+              <w:jc w:val="center"/>
+            </w:pPr>
+            <w:r>
+              <w:rPr>
+                <w:i/>
+                <w:iCs/>
+              </w:rPr>
+              <w:t>OMSTI</w:t>
+            </w:r>
+          </w:p>
+        </w:tc>
+        <w:tc>
+          <w:tcPr>
+            <w:tcW w:w="3003" w:type="dxa"/>
+          </w:tcPr>
+          <w:p>
+            <w:pPr>
+              <w:autoSpaceDE w:val="0"/>
+              <w:autoSpaceDN w:val="0"/>
+              <w:adjustRightInd w:val="0"/>
+              <w:jc w:val="center"/>
+            </w:pPr>
+            <w:r>
+              <w:rPr>
+                <w:rFonts w:eastAsiaTheme="minorHAnsi"/>
+                <w:lang w:eastAsia="en-US"/>
+              </w:rPr>
+              <w:t>35843024</w:t>
+            </w:r>
+          </w:p>
+        </w:tc>
+        <w:tc>
+          <w:tcPr>
+            <w:tcW w:w="3004" w:type="dxa"/>
+          </w:tcPr>
+          <w:p>
+            <w:pPr>
+              <w:autoSpaceDE w:val="0"/>
+              <w:autoSpaceDN w:val="0"/>
+              <w:adjustRightInd w:val="0"/>
+              <w:jc w:val="center"/>
+            </w:pPr>
+            <w:r>
+              <w:rPr>
+                <w:rFonts w:eastAsiaTheme="minorHAnsi"/>
+                <w:lang w:eastAsia="en-US"/>
+              </w:rPr>
+              <w:t>920794</w:t>
+            </w:r>
+          </w:p>
+        </w:tc>
+      </w:tr>
+      <w:tr>
+        <w:tc>
+          <w:tcPr>
+            <w:tcW w:w="3003" w:type="dxa"/>
+          </w:tcPr>
+          <w:p>
+            <w:pPr>
+              <w:autoSpaceDE w:val="0"/>
+              <w:autoSpaceDN w:val="0"/>
+              <w:adjustRightInd w:val="0"/>
+              <w:jc w:val="center"/>
+            </w:pPr>
+            <w:r>
+              <w:rPr>
+                <w:i/>
+                <w:iCs/>
+              </w:rPr>
+              <w:t>MASC</w:t>
+            </w:r>
+          </w:p>
+        </w:tc>
+        <w:tc>
+          <w:tcPr>
+            <w:tcW w:w="3003" w:type="dxa"/>
+          </w:tcPr>
+          <w:p>
+            <w:pPr>
+              <w:autoSpaceDE w:val="0"/>
+              <w:autoSpaceDN w:val="0"/>
+              <w:adjustRightInd w:val="0"/>
+              <w:jc w:val="center"/>
+            </w:pPr>
+            <w:r>
+              <w:rPr>
+                <w:rFonts w:eastAsiaTheme="minorHAnsi"/>
+                <w:lang w:eastAsia="en-US"/>
+              </w:rPr>
+              <w:t>596333</w:t>
+            </w:r>
+          </w:p>
+        </w:tc>
+        <w:tc>
+          <w:tcPr>
+            <w:tcW w:w="3004" w:type="dxa"/>
+          </w:tcPr>
+          <w:p>
+            <w:pPr>
+              <w:autoSpaceDE w:val="0"/>
+              <w:autoSpaceDN w:val="0"/>
+              <w:adjustRightInd w:val="0"/>
+              <w:jc w:val="center"/>
+            </w:pPr>
+            <w:r>
+              <w:rPr>
+                <w:rFonts w:eastAsiaTheme="minorHAnsi"/>
+                <w:lang w:eastAsia="en-US"/>
+              </w:rPr>
+              <w:t>114950</w:t>
+            </w:r>
+          </w:p>
+        </w:tc>
+      </w:tr>
+      <w:tr>
+        <w:tc>
+          <w:tcPr>
+            <w:tcW w:w="3003" w:type="dxa"/>
+          </w:tcPr>
+          <w:p>
+            <w:pPr>
+              <w:autoSpaceDE w:val="0"/>
+              <w:autoSpaceDN w:val="0"/>
+              <w:adjustRightInd w:val="0"/>
+              <w:jc w:val="center"/>
+            </w:pPr>
+            <w:proofErr w:type="spellStart"/>
+            <w:r>
+              <w:rPr>
+                <w:i/>
+                <w:iCs/>
+              </w:rPr>
+              <w:t>Ontonotes</w:t>
+            </w:r>
+            <w:proofErr w:type="spellEnd"/>
+            <w:r>
+              <w:rPr>
+                <w:i/>
+                <w:iCs/>
+              </w:rPr>
+              <w:t xml:space="preserve"> 5.</w:t>
+            </w:r>
+            <w:r>
+              <w:t>0</w:t>
+            </w:r>
+          </w:p>
+        </w:tc>
+        <w:tc>
+          <w:tcPr>
+            <w:tcW w:w="3003" w:type="dxa"/>
+          </w:tcPr>
+          <w:p>
+            <w:pPr>
+              <w:autoSpaceDE w:val="0"/>
+              <w:autoSpaceDN w:val="0"/>
+              <w:adjustRightInd w:val="0"/>
+              <w:jc w:val="center"/>
+            </w:pPr>
+            <w:r>
+              <w:rPr>
+                <w:rFonts w:eastAsiaTheme="minorHAnsi"/>
+                <w:lang w:eastAsia="en-US"/>
+              </w:rPr>
+              <w:t>435340</w:t>
+            </w:r>
+          </w:p>
+        </w:tc>
+        <w:tc>
+          <w:tcPr>
+            <w:tcW w:w="3004" w:type="dxa"/>
+          </w:tcPr>
+          <w:p>
+            <w:pPr>
+              <w:autoSpaceDE w:val="0"/>
+              <w:autoSpaceDN w:val="0"/>
+              <w:adjustRightInd w:val="0"/>
+              <w:jc w:val="center"/>
+            </w:pPr>
+            <w:r>
+              <w:rPr>
+                <w:rFonts w:eastAsiaTheme="minorHAnsi"/>
+                <w:lang w:eastAsia="en-US"/>
+              </w:rPr>
+              <w:t>52263</w:t>
+            </w:r>
+          </w:p>
+        </w:tc>
+      </w:tr>
+      <w:tr>
+        <w:tc>
+          <w:tcPr>
+            <w:tcW w:w="3003" w:type="dxa"/>
+          </w:tcPr>
+          <w:p>
+            <w:pPr>
+              <w:autoSpaceDE w:val="0"/>
+              <w:autoSpaceDN w:val="0"/>
+              <w:adjustRightInd w:val="0"/>
+              <w:jc w:val="center"/>
+              <w:rPr>
+                <w:i/>
+                <w:iCs/>
+              </w:rPr>
+            </w:pPr>
+            <w:proofErr w:type="spellStart"/>
+            <w:r>
+              <w:rPr>
+                <w:i/>
+                <w:iCs/>
+              </w:rPr>
+              <w:t>SemEval</w:t>
+            </w:r>
+            <w:proofErr w:type="spellEnd"/>
+            <w:r>
+              <w:rPr>
+                <w:i/>
+                <w:iCs/>
+              </w:rPr>
+              <w:t xml:space="preserve"> + </w:t>
+            </w:r>
+            <w:proofErr w:type="spellStart"/>
+            <w:r>
+              <w:rPr>
+                <w:i/>
+                <w:iCs/>
+              </w:rPr>
+              <w:t>SensEval</w:t>
+            </w:r>
+            <w:proofErr w:type="spellEnd"/>
+          </w:p>
+        </w:tc>
+        <w:tc>
+          <w:tcPr>
+            <w:tcW w:w="3003" w:type="dxa"/>
+          </w:tcPr>
+          <w:p>
+            <w:pPr>
+              <w:autoSpaceDE w:val="0"/>
+              <w:autoSpaceDN w:val="0"/>
+              <w:adjustRightInd w:val="0"/>
+              <w:jc w:val="center"/>
+            </w:pPr>
+            <w:r>
+              <w:t>etc.</w:t>
+            </w:r>
+          </w:p>
+        </w:tc>
+        <w:tc>
+          <w:tcPr>
+            <w:tcW w:w="3004" w:type="dxa"/>
+          </w:tcPr>
+          <w:p>
+            <w:pPr>
+              <w:autoSpaceDE w:val="0"/>
+              <w:autoSpaceDN w:val="0"/>
+              <w:adjustRightInd w:val="0"/>
+              <w:jc w:val="center"/>
+            </w:pPr>
+            <w:r>
+              <w:t>etc.</w:t>
+            </w:r>
+          </w:p>
+        </w:tc>
+      </w:tr>
+    </w:tbl>
+    <w:p>
+      <w:pPr>
+        <w:autoSpaceDE w:val="0"/>
+        <w:autoSpaceDN w:val="0"/>
+        <w:adjustRightInd w:val="0"/>
+      </w:pPr>
+    </w:p>
+    <w:p>
+      <w:pPr>
+        <w:autoSpaceDE w:val="0"/>
+        <w:autoSpaceDN w:val="0"/>
+        <w:adjustRightInd w:val="0"/>
+      </w:pPr>
+      <w:r>
+        <w:t>Therefore, it is necessary to train the GNN while only part of the words in the corpus we are reading through are annotated. We will examine how to solve this problem later on.</w:t>
+      </w:r>
+      <w:r>
+        <w:br/>
+      </w:r>
+      <w:r>
+        <w:br/>
+        <w:t xml:space="preserve">In the meantime, it is necessary either to request fewer definitions or to cut away some sources, because </w:t>
+      </w:r>
+      <w:proofErr w:type="spellStart"/>
+      <w:r>
+        <w:t>BabelNet</w:t>
+      </w:r>
+      <w:proofErr w:type="spellEnd"/>
+      <w:r>
+        <w:t xml:space="preserve"> is currently too slow.</w:t>
+      </w:r>
+      <w:bookmarkStart w:id="24" w:name="_GoBack"/>
+      <w:bookmarkEnd w:id="24"/>
+    </w:p>
+    <w:p>
+      <w:pPr>
         <w:pStyle w:val="Heading3"/>
       </w:pPr>
       <w:bookmarkStart w:id="25" w:name="_Toc25225171"/>
       <w:r>
+        <w:lastRenderedPageBreak/>
         <w:t>Step 4</w:t>
       </w:r>
       <w:r>
@@ -32993,6 +33907,119 @@
     </w:lvl>
   </w:abstractNum>
   <w:abstractNum w:abstractNumId="6" w15:restartNumberingAfterBreak="0">
+    <w:nsid w:val="2D56766F"/>
+    <w:multiLevelType w:val="hybridMultilevel"/>
+    <w:tmpl w:val="9B30EDAC"/>
+    <w:lvl w:ilvl="0" w:tplc="0A6089A8">
+      <w:start w:val="1"/>
+      <w:numFmt w:val="bullet"/>
+      <w:lvlText w:val="•"/>
+      <w:lvlJc w:val="left"/>
+      <w:pPr>
+        <w:ind w:left="720" w:hanging="360"/>
+      </w:pPr>
+      <w:rPr>
+        <w:rFonts w:ascii="Arial" w:hAnsi="Arial" w:hint="default"/>
+      </w:rPr>
+    </w:lvl>
+    <w:lvl w:ilvl="1" w:tplc="08090003" w:tentative="1">
+      <w:start w:val="1"/>
+      <w:numFmt w:val="bullet"/>
+      <w:lvlText w:val="o"/>
+      <w:lvlJc w:val="left"/>
+      <w:pPr>
+        <w:ind w:left="1440" w:hanging="360"/>
+      </w:pPr>
+      <w:rPr>
+        <w:rFonts w:ascii="Courier New" w:hAnsi="Courier New" w:cs="Courier New" w:hint="default"/>
+      </w:rPr>
+    </w:lvl>
+    <w:lvl w:ilvl="2" w:tplc="08090005" w:tentative="1">
+      <w:start w:val="1"/>
+      <w:numFmt w:val="bullet"/>
+      <w:lvlText w:val=""/>
+      <w:lvlJc w:val="left"/>
+      <w:pPr>
+        <w:ind w:left="2160" w:hanging="360"/>
+      </w:pPr>
+      <w:rPr>
+        <w:rFonts w:ascii="Wingdings" w:hAnsi="Wingdings" w:hint="default"/>
+      </w:rPr>
+    </w:lvl>
+    <w:lvl w:ilvl="3" w:tplc="08090001" w:tentative="1">
+      <w:start w:val="1"/>
+      <w:numFmt w:val="bullet"/>
+      <w:lvlText w:val=""/>
+      <w:lvlJc w:val="left"/>
+      <w:pPr>
+        <w:ind w:left="2880" w:hanging="360"/>
+      </w:pPr>
+      <w:rPr>
+        <w:rFonts w:ascii="Symbol" w:hAnsi="Symbol" w:hint="default"/>
+      </w:rPr>
+    </w:lvl>
+    <w:lvl w:ilvl="4" w:tplc="08090003" w:tentative="1">
+      <w:start w:val="1"/>
+      <w:numFmt w:val="bullet"/>
+      <w:lvlText w:val="o"/>
+      <w:lvlJc w:val="left"/>
+      <w:pPr>
+        <w:ind w:left="3600" w:hanging="360"/>
+      </w:pPr>
+      <w:rPr>
+        <w:rFonts w:ascii="Courier New" w:hAnsi="Courier New" w:cs="Courier New" w:hint="default"/>
+      </w:rPr>
+    </w:lvl>
+    <w:lvl w:ilvl="5" w:tplc="08090005" w:tentative="1">
+      <w:start w:val="1"/>
+      <w:numFmt w:val="bullet"/>
+      <w:lvlText w:val=""/>
+      <w:lvlJc w:val="left"/>
+      <w:pPr>
+        <w:ind w:left="4320" w:hanging="360"/>
+      </w:pPr>
+      <w:rPr>
+        <w:rFonts w:ascii="Wingdings" w:hAnsi="Wingdings" w:hint="default"/>
+      </w:rPr>
+    </w:lvl>
+    <w:lvl w:ilvl="6" w:tplc="08090001" w:tentative="1">
+      <w:start w:val="1"/>
+      <w:numFmt w:val="bullet"/>
+      <w:lvlText w:val=""/>
+      <w:lvlJc w:val="left"/>
+      <w:pPr>
+        <w:ind w:left="5040" w:hanging="360"/>
+      </w:pPr>
+      <w:rPr>
+        <w:rFonts w:ascii="Symbol" w:hAnsi="Symbol" w:hint="default"/>
+      </w:rPr>
+    </w:lvl>
+    <w:lvl w:ilvl="7" w:tplc="08090003" w:tentative="1">
+      <w:start w:val="1"/>
+      <w:numFmt w:val="bullet"/>
+      <w:lvlText w:val="o"/>
+      <w:lvlJc w:val="left"/>
+      <w:pPr>
+        <w:ind w:left="5760" w:hanging="360"/>
+      </w:pPr>
+      <w:rPr>
+        <w:rFonts w:ascii="Courier New" w:hAnsi="Courier New" w:cs="Courier New" w:hint="default"/>
+      </w:rPr>
+    </w:lvl>
+    <w:lvl w:ilvl="8" w:tplc="08090005" w:tentative="1">
+      <w:start w:val="1"/>
+      <w:numFmt w:val="bullet"/>
+      <w:lvlText w:val=""/>
+      <w:lvlJc w:val="left"/>
+      <w:pPr>
+        <w:ind w:left="6480" w:hanging="360"/>
+      </w:pPr>
+      <w:rPr>
+        <w:rFonts w:ascii="Wingdings" w:hAnsi="Wingdings" w:hint="default"/>
+      </w:rPr>
+    </w:lvl>
+  </w:abstractNum>
+  <w:abstractNum w:abstractNumId="7" w15:restartNumberingAfterBreak="0">
     <w:nsid w:val="2FDE0BF4"/>
     <w:multiLevelType w:val="hybridMultilevel"/>
     <w:tmpl w:val="7E2AA812"/>
@@ -33078,7 +34105,7 @@
       </w:pPr>
     </w:lvl>
   </w:abstractNum>
-  <w:abstractNum w:abstractNumId="7" w15:restartNumberingAfterBreak="0">
+  <w:abstractNum w:abstractNumId="8" w15:restartNumberingAfterBreak="0">
     <w:nsid w:val="34513D78"/>
     <w:multiLevelType w:val="hybridMultilevel"/>
     <w:tmpl w:val="6554E700"/>
@@ -33191,7 +34218,7 @@
       </w:rPr>
     </w:lvl>
   </w:abstractNum>
-  <w:abstractNum w:abstractNumId="8" w15:restartNumberingAfterBreak="0">
+  <w:abstractNum w:abstractNumId="9" w15:restartNumberingAfterBreak="0">
     <w:nsid w:val="372D66C4"/>
     <w:multiLevelType w:val="multilevel"/>
     <w:tmpl w:val="6C9875A4"/>
@@ -33340,7 +34367,7 @@
       </w:rPr>
     </w:lvl>
   </w:abstractNum>
-  <w:abstractNum w:abstractNumId="9" w15:restartNumberingAfterBreak="0">
+  <w:abstractNum w:abstractNumId="10" w15:restartNumberingAfterBreak="0">
     <w:nsid w:val="3C78131E"/>
     <w:multiLevelType w:val="hybridMultilevel"/>
     <w:tmpl w:val="6AF84858"/>
@@ -33453,7 +34480,7 @@
       </w:rPr>
     </w:lvl>
   </w:abstractNum>
-  <w:abstractNum w:abstractNumId="10" w15:restartNumberingAfterBreak="0">
+  <w:abstractNum w:abstractNumId="11" w15:restartNumberingAfterBreak="0">
     <w:nsid w:val="403C04EA"/>
     <w:multiLevelType w:val="hybridMultilevel"/>
     <w:tmpl w:val="72DE1FAA"/>
@@ -33539,7 +34566,7 @@
       </w:pPr>
     </w:lvl>
   </w:abstractNum>
-  <w:abstractNum w:abstractNumId="11" w15:restartNumberingAfterBreak="0">
+  <w:abstractNum w:abstractNumId="12" w15:restartNumberingAfterBreak="0">
     <w:nsid w:val="41761EFF"/>
     <w:multiLevelType w:val="hybridMultilevel"/>
     <w:tmpl w:val="87C87722"/>
@@ -33652,7 +34679,7 @@
       </w:rPr>
     </w:lvl>
   </w:abstractNum>
-  <w:abstractNum w:abstractNumId="12" w15:restartNumberingAfterBreak="0">
+  <w:abstractNum w:abstractNumId="13" w15:restartNumberingAfterBreak="0">
     <w:nsid w:val="47456689"/>
     <w:multiLevelType w:val="hybridMultilevel"/>
     <w:tmpl w:val="A1C0D450"/>
@@ -33738,7 +34765,7 @@
       </w:pPr>
     </w:lvl>
   </w:abstractNum>
-  <w:abstractNum w:abstractNumId="13" w15:restartNumberingAfterBreak="0">
+  <w:abstractNum w:abstractNumId="14" w15:restartNumberingAfterBreak="0">
     <w:nsid w:val="47984A69"/>
     <w:multiLevelType w:val="hybridMultilevel"/>
     <w:tmpl w:val="B79A0710"/>
@@ -33827,7 +34854,7 @@
       </w:pPr>
     </w:lvl>
   </w:abstractNum>
-  <w:abstractNum w:abstractNumId="14" w15:restartNumberingAfterBreak="0">
+  <w:abstractNum w:abstractNumId="15" w15:restartNumberingAfterBreak="0">
     <w:nsid w:val="49917647"/>
     <w:multiLevelType w:val="hybridMultilevel"/>
     <w:tmpl w:val="C41636F0"/>
@@ -33913,7 +34940,7 @@
       </w:pPr>
     </w:lvl>
   </w:abstractNum>
-  <w:abstractNum w:abstractNumId="15" w15:restartNumberingAfterBreak="0">
+  <w:abstractNum w:abstractNumId="16" w15:restartNumberingAfterBreak="0">
     <w:nsid w:val="4FD310B4"/>
     <w:multiLevelType w:val="hybridMultilevel"/>
     <w:tmpl w:val="E04AFB42"/>
@@ -34026,7 +35053,7 @@
       </w:rPr>
     </w:lvl>
   </w:abstractNum>
-  <w:abstractNum w:abstractNumId="16" w15:restartNumberingAfterBreak="0">
+  <w:abstractNum w:abstractNumId="17" w15:restartNumberingAfterBreak="0">
     <w:nsid w:val="50BE5D26"/>
     <w:multiLevelType w:val="multilevel"/>
     <w:tmpl w:val="F12E3486"/>
@@ -34112,7 +35139,7 @@
       </w:pPr>
     </w:lvl>
   </w:abstractNum>
-  <w:abstractNum w:abstractNumId="17" w15:restartNumberingAfterBreak="0">
+  <w:abstractNum w:abstractNumId="18" w15:restartNumberingAfterBreak="0">
     <w:nsid w:val="531D41E3"/>
     <w:multiLevelType w:val="hybridMultilevel"/>
     <w:tmpl w:val="E352723C"/>
@@ -34225,7 +35252,7 @@
       </w:rPr>
     </w:lvl>
   </w:abstractNum>
-  <w:abstractNum w:abstractNumId="18" w15:restartNumberingAfterBreak="0">
+  <w:abstractNum w:abstractNumId="19" w15:restartNumberingAfterBreak="0">
     <w:nsid w:val="579527E1"/>
     <w:multiLevelType w:val="hybridMultilevel"/>
     <w:tmpl w:val="3F168014"/>
@@ -34311,7 +35338,7 @@
       </w:pPr>
     </w:lvl>
   </w:abstractNum>
-  <w:abstractNum w:abstractNumId="19" w15:restartNumberingAfterBreak="0">
+  <w:abstractNum w:abstractNumId="20" w15:restartNumberingAfterBreak="0">
     <w:nsid w:val="58CA7454"/>
     <w:multiLevelType w:val="hybridMultilevel"/>
     <w:tmpl w:val="2A74E6FC"/>
@@ -34424,7 +35451,7 @@
       </w:rPr>
     </w:lvl>
   </w:abstractNum>
-  <w:abstractNum w:abstractNumId="20" w15:restartNumberingAfterBreak="0">
+  <w:abstractNum w:abstractNumId="21" w15:restartNumberingAfterBreak="0">
     <w:nsid w:val="5D04303A"/>
     <w:multiLevelType w:val="hybridMultilevel"/>
     <w:tmpl w:val="AF5E44CA"/>
@@ -34537,7 +35564,7 @@
       </w:rPr>
     </w:lvl>
   </w:abstractNum>
-  <w:abstractNum w:abstractNumId="21" w15:restartNumberingAfterBreak="0">
+  <w:abstractNum w:abstractNumId="22" w15:restartNumberingAfterBreak="0">
     <w:nsid w:val="5D351610"/>
     <w:multiLevelType w:val="hybridMultilevel"/>
     <w:tmpl w:val="5172D970"/>
@@ -34650,7 +35677,7 @@
       </w:rPr>
     </w:lvl>
   </w:abstractNum>
-  <w:abstractNum w:abstractNumId="22" w15:restartNumberingAfterBreak="0">
+  <w:abstractNum w:abstractNumId="23" w15:restartNumberingAfterBreak="0">
     <w:nsid w:val="5FCB2DEA"/>
     <w:multiLevelType w:val="hybridMultilevel"/>
     <w:tmpl w:val="47366A18"/>
@@ -34763,7 +35790,7 @@
       </w:rPr>
     </w:lvl>
   </w:abstractNum>
-  <w:abstractNum w:abstractNumId="23" w15:restartNumberingAfterBreak="0">
+  <w:abstractNum w:abstractNumId="24" w15:restartNumberingAfterBreak="0">
     <w:nsid w:val="62577581"/>
     <w:multiLevelType w:val="hybridMultilevel"/>
     <w:tmpl w:val="D930B306"/>
@@ -34876,7 +35903,7 @@
       </w:rPr>
     </w:lvl>
   </w:abstractNum>
-  <w:abstractNum w:abstractNumId="24" w15:restartNumberingAfterBreak="0">
+  <w:abstractNum w:abstractNumId="25" w15:restartNumberingAfterBreak="0">
     <w:nsid w:val="649F6B0F"/>
     <w:multiLevelType w:val="hybridMultilevel"/>
     <w:tmpl w:val="F3F21CA0"/>
@@ -34989,7 +36016,7 @@
       </w:rPr>
     </w:lvl>
   </w:abstractNum>
-  <w:abstractNum w:abstractNumId="25" w15:restartNumberingAfterBreak="0">
+  <w:abstractNum w:abstractNumId="26" w15:restartNumberingAfterBreak="0">
     <w:nsid w:val="69E07369"/>
     <w:multiLevelType w:val="hybridMultilevel"/>
     <w:tmpl w:val="3BF6B604"/>
@@ -35126,7 +36153,7 @@
       </w:rPr>
     </w:lvl>
   </w:abstractNum>
-  <w:abstractNum w:abstractNumId="26" w15:restartNumberingAfterBreak="0">
+  <w:abstractNum w:abstractNumId="27" w15:restartNumberingAfterBreak="0">
     <w:nsid w:val="6FDB0235"/>
     <w:multiLevelType w:val="hybridMultilevel"/>
     <w:tmpl w:val="99340FA2"/>
@@ -35239,7 +36266,7 @@
       </w:rPr>
     </w:lvl>
   </w:abstractNum>
-  <w:abstractNum w:abstractNumId="27" w15:restartNumberingAfterBreak="0">
+  <w:abstractNum w:abstractNumId="28" w15:restartNumberingAfterBreak="0">
     <w:nsid w:val="73B11CAA"/>
     <w:multiLevelType w:val="hybridMultilevel"/>
     <w:tmpl w:val="9650E526"/>
@@ -35353,7 +36380,7 @@
     </w:lvl>
   </w:abstractNum>
   <w:num w:numId="1">
-    <w:abstractNumId w:val="9"/>
+    <w:abstractNumId w:val="10"/>
   </w:num>
   <w:num w:numId="2">
     <w:abstractNumId w:val="0"/>
@@ -35365,76 +36392,79 @@
     <w:abstractNumId w:val="3"/>
   </w:num>
   <w:num w:numId="5">
+    <w:abstractNumId w:val="17"/>
+  </w:num>
+  <w:num w:numId="6">
+    <w:abstractNumId w:val="22"/>
+  </w:num>
+  <w:num w:numId="7">
+    <w:abstractNumId w:val="8"/>
+  </w:num>
+  <w:num w:numId="8">
     <w:abstractNumId w:val="16"/>
   </w:num>
-  <w:num w:numId="6">
-    <w:abstractNumId w:val="21"/>
-  </w:num>
-  <w:num w:numId="7">
-    <w:abstractNumId w:val="7"/>
-  </w:num>
-  <w:num w:numId="8">
-    <w:abstractNumId w:val="15"/>
-  </w:num>
   <w:num w:numId="9">
-    <w:abstractNumId w:val="19"/>
+    <w:abstractNumId w:val="20"/>
   </w:num>
   <w:num w:numId="10">
-    <w:abstractNumId w:val="24"/>
+    <w:abstractNumId w:val="25"/>
   </w:num>
   <w:num w:numId="11">
-    <w:abstractNumId w:val="17"/>
+    <w:abstractNumId w:val="18"/>
   </w:num>
   <w:num w:numId="12">
     <w:abstractNumId w:val="5"/>
   </w:num>
   <w:num w:numId="13">
-    <w:abstractNumId w:val="10"/>
+    <w:abstractNumId w:val="11"/>
   </w:num>
   <w:num w:numId="14">
-    <w:abstractNumId w:val="22"/>
+    <w:abstractNumId w:val="23"/>
   </w:num>
   <w:num w:numId="15">
     <w:abstractNumId w:val="1"/>
   </w:num>
   <w:num w:numId="16">
-    <w:abstractNumId w:val="20"/>
+    <w:abstractNumId w:val="21"/>
   </w:num>
   <w:num w:numId="17">
-    <w:abstractNumId w:val="27"/>
+    <w:abstractNumId w:val="28"/>
   </w:num>
   <w:num w:numId="18">
-    <w:abstractNumId w:val="11"/>
+    <w:abstractNumId w:val="12"/>
   </w:num>
   <w:num w:numId="19">
-    <w:abstractNumId w:val="18"/>
+    <w:abstractNumId w:val="19"/>
   </w:num>
   <w:num w:numId="20">
-    <w:abstractNumId w:val="23"/>
+    <w:abstractNumId w:val="24"/>
   </w:num>
   <w:num w:numId="21">
-    <w:abstractNumId w:val="14"/>
+    <w:abstractNumId w:val="15"/>
   </w:num>
   <w:num w:numId="22">
-    <w:abstractNumId w:val="25"/>
+    <w:abstractNumId w:val="26"/>
   </w:num>
   <w:num w:numId="23">
-    <w:abstractNumId w:val="6"/>
+    <w:abstractNumId w:val="7"/>
   </w:num>
   <w:num w:numId="24">
-    <w:abstractNumId w:val="26"/>
+    <w:abstractNumId w:val="27"/>
   </w:num>
   <w:num w:numId="25">
     <w:abstractNumId w:val="4"/>
   </w:num>
   <w:num w:numId="26">
-    <w:abstractNumId w:val="8"/>
+    <w:abstractNumId w:val="9"/>
   </w:num>
   <w:num w:numId="27">
+    <w:abstractNumId w:val="14"/>
+  </w:num>
+  <w:num w:numId="28">
     <w:abstractNumId w:val="13"/>
   </w:num>
-  <w:num w:numId="28">
-    <w:abstractNumId w:val="12"/>
+  <w:num w:numId="29">
+    <w:abstractNumId w:val="6"/>
   </w:num>
 </w:numbering>
 </file>
@@ -35834,7 +36864,7 @@
   <w:style w:type="paragraph" w:default="1" w:styleId="Normal">
     <w:name w:val="Normal"/>
     <w:qFormat/>
-    <w:rsid w:val="00844329"/>
+    <w:rsid w:val="004064A9"/>
     <w:rPr>
       <w:rFonts w:ascii="Times New Roman" w:eastAsia="Times New Roman" w:hAnsi="Times New Roman" w:cs="Times New Roman"/>
       <w:lang w:eastAsia="en-GB"/>
@@ -36321,6 +37351,22 @@
       <w:shd w:val="clear" w:color="auto" w:fill="E1DFDD"/>
     </w:rPr>
   </w:style>
+  <w:style w:type="table" w:styleId="TableGrid">
+    <w:name w:val="Table Grid"/>
+    <w:basedOn w:val="TableNormal"/>
+    <w:uiPriority w:val="39"/>
+    <w:rsid w:val="00BE28D7"/>
+    <w:tblPr>
+      <w:tblBorders>
+        <w:top w:val="single" w:sz="4" w:space="0" w:color="auto"/>
+        <w:left w:val="single" w:sz="4" w:space="0" w:color="auto"/>
+        <w:bottom w:val="single" w:sz="4" w:space="0" w:color="auto"/>
+        <w:right w:val="single" w:sz="4" w:space="0" w:color="auto"/>
+        <w:insideH w:val="single" w:sz="4" w:space="0" w:color="auto"/>
+        <w:insideV w:val="single" w:sz="4" w:space="0" w:color="auto"/>
+      </w:tblBorders>
+    </w:tblPr>
+  </w:style>
 </w:styles>
 </file>
 

</xml_diff>

<commit_message>
=Checkpoint. Before including UFSAC sense-labeled datasets
Former-commit-id: 99242c639b4b53eb8d071432d960e84897ca518a
Former-commit-id: 513aa1674947f075c82f2ed94db631269e2bfacd
</commit_message>
<xml_diff>
--- a/Media/Task1_DeveloperDiary.docx
+++ b/Media/Task1_DeveloperDiary.docx
@@ -1805,21 +1805,7 @@
             <w:rStyle w:val="Hyperlink"/>
             <w:noProof/>
           </w:rPr>
-          <w:t>Step 4d: Reviewing the Input Data and</w:t>
-        </w:r>
-        <w:r>
-          <w:rPr>
-            <w:rStyle w:val="Hyperlink"/>
-            <w:noProof/>
-          </w:rPr>
-          <w:t xml:space="preserve"> </w:t>
-        </w:r>
-        <w:r>
-          <w:rPr>
-            <w:rStyle w:val="Hyperlink"/>
-            <w:noProof/>
-          </w:rPr>
-          <w:t>its Retrieval</w:t>
+          <w:t>Step 4d: Reviewing the Input Data and its Retrieval</w:t>
         </w:r>
         <w:r>
           <w:rPr>
@@ -34015,6 +34001,23 @@
     </w:p>
     <w:p>
       <w:pPr>
+        <w:pStyle w:val="Heading2"/>
+      </w:pPr>
+      <w:r>
+        <w:lastRenderedPageBreak/>
+        <w:t>Phase 5: Finalizing the sense-</w:t>
+      </w:r>
+      <w:proofErr w:type="spellStart"/>
+      <w:r>
+        <w:t>labeled</w:t>
+      </w:r>
+      <w:proofErr w:type="spellEnd"/>
+      <w:r>
+        <w:t xml:space="preserve"> datasets and the GNN</w:t>
+      </w:r>
+    </w:p>
+    <w:p>
+      <w:pPr>
         <w:rPr>
           <w:lang w:eastAsia="en-US"/>
         </w:rPr>
@@ -34028,6 +34031,13 @@
       </w:pPr>
       <w:bookmarkStart w:id="26" w:name="_GoBack"/>
       <w:bookmarkEnd w:id="26"/>
+    </w:p>
+    <w:p>
+      <w:pPr>
+        <w:rPr>
+          <w:lang w:eastAsia="en-US"/>
+        </w:rPr>
+      </w:pPr>
     </w:p>
     <w:sectPr>
       <w:pgSz w:w="11900" w:h="16840"/>

</xml_diff>

<commit_message>
=Adding the iterator through the Sense-labeled corpus; must also split it into Tr-V-Te...
Former-commit-id: 938b190130af54f7bc114f5b9984e30b62266225
Former-commit-id: 20fb1bf420c5df898706cf589394975e914546ff
</commit_message>
<xml_diff>
--- a/Media/Task1_DeveloperDiary.docx
+++ b/Media/Task1_DeveloperDiary.docx
@@ -28,7 +28,7 @@
       <w:r>
         <w:fldChar w:fldCharType="separate"/>
       </w:r>
-      <w:hyperlink w:anchor="_Toc25683874" w:history="1">
+      <w:hyperlink w:anchor="_Toc26174224" w:history="1">
         <w:r>
           <w:rPr>
             <w:rStyle w:val="Hyperlink"/>
@@ -55,7 +55,7 @@
             <w:noProof/>
             <w:webHidden/>
           </w:rPr>
-          <w:instrText xml:space="preserve"> PAGEREF _Toc25683874 \h </w:instrText>
+          <w:instrText xml:space="preserve"> PAGEREF _Toc26174224 \h </w:instrText>
         </w:r>
         <w:r>
           <w:rPr>
@@ -103,7 +103,7 @@
           <w:lang w:eastAsia="en-GB"/>
         </w:rPr>
       </w:pPr>
-      <w:hyperlink w:anchor="_Toc25683875" w:history="1">
+      <w:hyperlink w:anchor="_Toc26174225" w:history="1">
         <w:r>
           <w:rPr>
             <w:rStyle w:val="Hyperlink"/>
@@ -130,7 +130,7 @@
             <w:noProof/>
             <w:webHidden/>
           </w:rPr>
-          <w:instrText xml:space="preserve"> PAGEREF _Toc25683875 \h </w:instrText>
+          <w:instrText xml:space="preserve"> PAGEREF _Toc26174225 \h </w:instrText>
         </w:r>
         <w:r>
           <w:rPr>
@@ -176,7 +176,7 @@
           <w:lang w:eastAsia="en-GB"/>
         </w:rPr>
       </w:pPr>
-      <w:hyperlink w:anchor="_Toc25683876" w:history="1">
+      <w:hyperlink w:anchor="_Toc26174226" w:history="1">
         <w:r>
           <w:rPr>
             <w:rStyle w:val="Hyperlink"/>
@@ -203,7 +203,7 @@
             <w:noProof/>
             <w:webHidden/>
           </w:rPr>
-          <w:instrText xml:space="preserve"> PAGEREF _Toc25683876 \h </w:instrText>
+          <w:instrText xml:space="preserve"> PAGEREF _Toc26174226 \h </w:instrText>
         </w:r>
         <w:r>
           <w:rPr>
@@ -249,7 +249,7 @@
           <w:lang w:eastAsia="en-GB"/>
         </w:rPr>
       </w:pPr>
-      <w:hyperlink w:anchor="_Toc25683877" w:history="1">
+      <w:hyperlink w:anchor="_Toc26174227" w:history="1">
         <w:r>
           <w:rPr>
             <w:rStyle w:val="Hyperlink"/>
@@ -276,7 +276,7 @@
             <w:noProof/>
             <w:webHidden/>
           </w:rPr>
-          <w:instrText xml:space="preserve"> PAGEREF _Toc25683877 \h </w:instrText>
+          <w:instrText xml:space="preserve"> PAGEREF _Toc26174227 \h </w:instrText>
         </w:r>
         <w:r>
           <w:rPr>
@@ -323,7 +323,7 @@
           <w:lang w:eastAsia="en-GB"/>
         </w:rPr>
       </w:pPr>
-      <w:hyperlink w:anchor="_Toc25683878" w:history="1">
+      <w:hyperlink w:anchor="_Toc26174228" w:history="1">
         <w:r>
           <w:rPr>
             <w:rStyle w:val="Hyperlink"/>
@@ -350,7 +350,7 @@
             <w:noProof/>
             <w:webHidden/>
           </w:rPr>
-          <w:instrText xml:space="preserve"> PAGEREF _Toc25683878 \h </w:instrText>
+          <w:instrText xml:space="preserve"> PAGEREF _Toc26174228 \h </w:instrText>
         </w:r>
         <w:r>
           <w:rPr>
@@ -397,7 +397,7 @@
           <w:lang w:eastAsia="en-GB"/>
         </w:rPr>
       </w:pPr>
-      <w:hyperlink w:anchor="_Toc25683879" w:history="1">
+      <w:hyperlink w:anchor="_Toc26174229" w:history="1">
         <w:r>
           <w:rPr>
             <w:rStyle w:val="Hyperlink"/>
@@ -424,7 +424,7 @@
             <w:noProof/>
             <w:webHidden/>
           </w:rPr>
-          <w:instrText xml:space="preserve"> PAGEREF _Toc25683879 \h </w:instrText>
+          <w:instrText xml:space="preserve"> PAGEREF _Toc26174229 \h </w:instrText>
         </w:r>
         <w:r>
           <w:rPr>
@@ -471,7 +471,7 @@
           <w:lang w:eastAsia="en-GB"/>
         </w:rPr>
       </w:pPr>
-      <w:hyperlink w:anchor="_Toc25683880" w:history="1">
+      <w:hyperlink w:anchor="_Toc26174230" w:history="1">
         <w:r>
           <w:rPr>
             <w:rStyle w:val="Hyperlink"/>
@@ -498,7 +498,7 @@
             <w:noProof/>
             <w:webHidden/>
           </w:rPr>
-          <w:instrText xml:space="preserve"> PAGEREF _Toc25683880 \h </w:instrText>
+          <w:instrText xml:space="preserve"> PAGEREF _Toc26174230 \h </w:instrText>
         </w:r>
         <w:r>
           <w:rPr>
@@ -544,7 +544,7 @@
           <w:lang w:eastAsia="en-GB"/>
         </w:rPr>
       </w:pPr>
-      <w:hyperlink w:anchor="_Toc25683881" w:history="1">
+      <w:hyperlink w:anchor="_Toc26174231" w:history="1">
         <w:r>
           <w:rPr>
             <w:rStyle w:val="Hyperlink"/>
@@ -571,7 +571,7 @@
             <w:noProof/>
             <w:webHidden/>
           </w:rPr>
-          <w:instrText xml:space="preserve"> PAGEREF _Toc25683881 \h </w:instrText>
+          <w:instrText xml:space="preserve"> PAGEREF _Toc26174231 \h </w:instrText>
         </w:r>
         <w:r>
           <w:rPr>
@@ -618,7 +618,7 @@
           <w:lang w:eastAsia="en-GB"/>
         </w:rPr>
       </w:pPr>
-      <w:hyperlink w:anchor="_Toc25683882" w:history="1">
+      <w:hyperlink w:anchor="_Toc26174232" w:history="1">
         <w:r>
           <w:rPr>
             <w:rStyle w:val="Hyperlink"/>
@@ -645,7 +645,7 @@
             <w:noProof/>
             <w:webHidden/>
           </w:rPr>
-          <w:instrText xml:space="preserve"> PAGEREF _Toc25683882 \h </w:instrText>
+          <w:instrText xml:space="preserve"> PAGEREF _Toc26174232 \h </w:instrText>
         </w:r>
         <w:r>
           <w:rPr>
@@ -692,7 +692,7 @@
           <w:lang w:eastAsia="en-GB"/>
         </w:rPr>
       </w:pPr>
-      <w:hyperlink w:anchor="_Toc25683883" w:history="1">
+      <w:hyperlink w:anchor="_Toc26174233" w:history="1">
         <w:r>
           <w:rPr>
             <w:rStyle w:val="Hyperlink"/>
@@ -719,7 +719,7 @@
             <w:noProof/>
             <w:webHidden/>
           </w:rPr>
-          <w:instrText xml:space="preserve"> PAGEREF _Toc25683883 \h </w:instrText>
+          <w:instrText xml:space="preserve"> PAGEREF _Toc26174233 \h </w:instrText>
         </w:r>
         <w:r>
           <w:rPr>
@@ -765,7 +765,7 @@
           <w:lang w:eastAsia="en-GB"/>
         </w:rPr>
       </w:pPr>
-      <w:hyperlink w:anchor="_Toc25683884" w:history="1">
+      <w:hyperlink w:anchor="_Toc26174234" w:history="1">
         <w:r>
           <w:rPr>
             <w:rStyle w:val="Hyperlink"/>
@@ -792,7 +792,7 @@
             <w:noProof/>
             <w:webHidden/>
           </w:rPr>
-          <w:instrText xml:space="preserve"> PAGEREF _Toc25683884 \h </w:instrText>
+          <w:instrText xml:space="preserve"> PAGEREF _Toc26174234 \h </w:instrText>
         </w:r>
         <w:r>
           <w:rPr>
@@ -839,7 +839,7 @@
           <w:lang w:eastAsia="en-GB"/>
         </w:rPr>
       </w:pPr>
-      <w:hyperlink w:anchor="_Toc25683885" w:history="1">
+      <w:hyperlink w:anchor="_Toc26174235" w:history="1">
         <w:r>
           <w:rPr>
             <w:rStyle w:val="Hyperlink"/>
@@ -866,7 +866,7 @@
             <w:noProof/>
             <w:webHidden/>
           </w:rPr>
-          <w:instrText xml:space="preserve"> PAGEREF _Toc25683885 \h </w:instrText>
+          <w:instrText xml:space="preserve"> PAGEREF _Toc26174235 \h </w:instrText>
         </w:r>
         <w:r>
           <w:rPr>
@@ -913,7 +913,7 @@
           <w:lang w:eastAsia="en-GB"/>
         </w:rPr>
       </w:pPr>
-      <w:hyperlink w:anchor="_Toc25683886" w:history="1">
+      <w:hyperlink w:anchor="_Toc26174236" w:history="1">
         <w:r>
           <w:rPr>
             <w:rStyle w:val="Hyperlink"/>
@@ -940,7 +940,7 @@
             <w:noProof/>
             <w:webHidden/>
           </w:rPr>
-          <w:instrText xml:space="preserve"> PAGEREF _Toc25683886 \h </w:instrText>
+          <w:instrText xml:space="preserve"> PAGEREF _Toc26174236 \h </w:instrText>
         </w:r>
         <w:r>
           <w:rPr>
@@ -986,7 +986,7 @@
           <w:lang w:eastAsia="en-GB"/>
         </w:rPr>
       </w:pPr>
-      <w:hyperlink w:anchor="_Toc25683887" w:history="1">
+      <w:hyperlink w:anchor="_Toc26174237" w:history="1">
         <w:r>
           <w:rPr>
             <w:rStyle w:val="Hyperlink"/>
@@ -1013,7 +1013,7 @@
             <w:noProof/>
             <w:webHidden/>
           </w:rPr>
-          <w:instrText xml:space="preserve"> PAGEREF _Toc25683887 \h </w:instrText>
+          <w:instrText xml:space="preserve"> PAGEREF _Toc26174237 \h </w:instrText>
         </w:r>
         <w:r>
           <w:rPr>
@@ -1060,7 +1060,7 @@
           <w:lang w:eastAsia="en-GB"/>
         </w:rPr>
       </w:pPr>
-      <w:hyperlink w:anchor="_Toc25683888" w:history="1">
+      <w:hyperlink w:anchor="_Toc26174238" w:history="1">
         <w:r>
           <w:rPr>
             <w:rStyle w:val="Hyperlink"/>
@@ -1087,7 +1087,7 @@
             <w:noProof/>
             <w:webHidden/>
           </w:rPr>
-          <w:instrText xml:space="preserve"> PAGEREF _Toc25683888 \h </w:instrText>
+          <w:instrText xml:space="preserve"> PAGEREF _Toc26174238 \h </w:instrText>
         </w:r>
         <w:r>
           <w:rPr>
@@ -1134,7 +1134,7 @@
           <w:lang w:eastAsia="en-GB"/>
         </w:rPr>
       </w:pPr>
-      <w:hyperlink w:anchor="_Toc25683889" w:history="1">
+      <w:hyperlink w:anchor="_Toc26174239" w:history="1">
         <w:r>
           <w:rPr>
             <w:rStyle w:val="Hyperlink"/>
@@ -1161,7 +1161,7 @@
             <w:noProof/>
             <w:webHidden/>
           </w:rPr>
-          <w:instrText xml:space="preserve"> PAGEREF _Toc25683889 \h </w:instrText>
+          <w:instrText xml:space="preserve"> PAGEREF _Toc26174239 \h </w:instrText>
         </w:r>
         <w:r>
           <w:rPr>
@@ -1208,7 +1208,7 @@
           <w:lang w:eastAsia="en-GB"/>
         </w:rPr>
       </w:pPr>
-      <w:hyperlink w:anchor="_Toc25683890" w:history="1">
+      <w:hyperlink w:anchor="_Toc26174240" w:history="1">
         <w:r>
           <w:rPr>
             <w:rStyle w:val="Hyperlink"/>
@@ -1235,7 +1235,7 @@
             <w:noProof/>
             <w:webHidden/>
           </w:rPr>
-          <w:instrText xml:space="preserve"> PAGEREF _Toc25683890 \h </w:instrText>
+          <w:instrText xml:space="preserve"> PAGEREF _Toc26174240 \h </w:instrText>
         </w:r>
         <w:r>
           <w:rPr>
@@ -1282,7 +1282,7 @@
           <w:lang w:eastAsia="en-GB"/>
         </w:rPr>
       </w:pPr>
-      <w:hyperlink w:anchor="_Toc25683891" w:history="1">
+      <w:hyperlink w:anchor="_Toc26174241" w:history="1">
         <w:r>
           <w:rPr>
             <w:rStyle w:val="Hyperlink"/>
@@ -1309,7 +1309,7 @@
             <w:noProof/>
             <w:webHidden/>
           </w:rPr>
-          <w:instrText xml:space="preserve"> PAGEREF _Toc25683891 \h </w:instrText>
+          <w:instrText xml:space="preserve"> PAGEREF _Toc26174241 \h </w:instrText>
         </w:r>
         <w:r>
           <w:rPr>
@@ -1356,7 +1356,7 @@
           <w:lang w:eastAsia="en-GB"/>
         </w:rPr>
       </w:pPr>
-      <w:hyperlink w:anchor="_Toc25683892" w:history="1">
+      <w:hyperlink w:anchor="_Toc26174242" w:history="1">
         <w:r>
           <w:rPr>
             <w:rStyle w:val="Hyperlink"/>
@@ -1383,7 +1383,7 @@
             <w:noProof/>
             <w:webHidden/>
           </w:rPr>
-          <w:instrText xml:space="preserve"> PAGEREF _Toc25683892 \h </w:instrText>
+          <w:instrText xml:space="preserve"> PAGEREF _Toc26174242 \h </w:instrText>
         </w:r>
         <w:r>
           <w:rPr>
@@ -1430,7 +1430,7 @@
           <w:lang w:eastAsia="en-GB"/>
         </w:rPr>
       </w:pPr>
-      <w:hyperlink w:anchor="_Toc25683893" w:history="1">
+      <w:hyperlink w:anchor="_Toc26174243" w:history="1">
         <w:r>
           <w:rPr>
             <w:rStyle w:val="Hyperlink"/>
@@ -1457,7 +1457,7 @@
             <w:noProof/>
             <w:webHidden/>
           </w:rPr>
-          <w:instrText xml:space="preserve"> PAGEREF _Toc25683893 \h </w:instrText>
+          <w:instrText xml:space="preserve"> PAGEREF _Toc26174243 \h </w:instrText>
         </w:r>
         <w:r>
           <w:rPr>
@@ -1503,7 +1503,7 @@
           <w:lang w:eastAsia="en-GB"/>
         </w:rPr>
       </w:pPr>
-      <w:hyperlink w:anchor="_Toc25683894" w:history="1">
+      <w:hyperlink w:anchor="_Toc26174244" w:history="1">
         <w:r>
           <w:rPr>
             <w:rStyle w:val="Hyperlink"/>
@@ -1530,7 +1530,7 @@
             <w:noProof/>
             <w:webHidden/>
           </w:rPr>
-          <w:instrText xml:space="preserve"> PAGEREF _Toc25683894 \h </w:instrText>
+          <w:instrText xml:space="preserve"> PAGEREF _Toc26174244 \h </w:instrText>
         </w:r>
         <w:r>
           <w:rPr>
@@ -1577,7 +1577,7 @@
           <w:lang w:eastAsia="en-GB"/>
         </w:rPr>
       </w:pPr>
-      <w:hyperlink w:anchor="_Toc25683895" w:history="1">
+      <w:hyperlink w:anchor="_Toc26174245" w:history="1">
         <w:r>
           <w:rPr>
             <w:rStyle w:val="Hyperlink"/>
@@ -1604,7 +1604,7 @@
             <w:noProof/>
             <w:webHidden/>
           </w:rPr>
-          <w:instrText xml:space="preserve"> PAGEREF _Toc25683895 \h </w:instrText>
+          <w:instrText xml:space="preserve"> PAGEREF _Toc26174245 \h </w:instrText>
         </w:r>
         <w:r>
           <w:rPr>
@@ -1651,7 +1651,7 @@
           <w:lang w:eastAsia="en-GB"/>
         </w:rPr>
       </w:pPr>
-      <w:hyperlink w:anchor="_Toc25683896" w:history="1">
+      <w:hyperlink w:anchor="_Toc26174246" w:history="1">
         <w:r>
           <w:rPr>
             <w:rStyle w:val="Hyperlink"/>
@@ -1678,7 +1678,7 @@
             <w:noProof/>
             <w:webHidden/>
           </w:rPr>
-          <w:instrText xml:space="preserve"> PAGEREF _Toc25683896 \h </w:instrText>
+          <w:instrText xml:space="preserve"> PAGEREF _Toc26174246 \h </w:instrText>
         </w:r>
         <w:r>
           <w:rPr>
@@ -1725,7 +1725,7 @@
           <w:lang w:eastAsia="en-GB"/>
         </w:rPr>
       </w:pPr>
-      <w:hyperlink w:anchor="_Toc25683897" w:history="1">
+      <w:hyperlink w:anchor="_Toc26174247" w:history="1">
         <w:r>
           <w:rPr>
             <w:rStyle w:val="Hyperlink"/>
@@ -1752,7 +1752,7 @@
             <w:noProof/>
             <w:webHidden/>
           </w:rPr>
-          <w:instrText xml:space="preserve"> PAGEREF _Toc25683897 \h </w:instrText>
+          <w:instrText xml:space="preserve"> PAGEREF _Toc26174247 \h </w:instrText>
         </w:r>
         <w:r>
           <w:rPr>
@@ -1799,7 +1799,7 @@
           <w:lang w:eastAsia="en-GB"/>
         </w:rPr>
       </w:pPr>
-      <w:hyperlink w:anchor="_Toc25683898" w:history="1">
+      <w:hyperlink w:anchor="_Toc26174248" w:history="1">
         <w:r>
           <w:rPr>
             <w:rStyle w:val="Hyperlink"/>
@@ -1826,7 +1826,7 @@
             <w:noProof/>
             <w:webHidden/>
           </w:rPr>
-          <w:instrText xml:space="preserve"> PAGEREF _Toc25683898 \h </w:instrText>
+          <w:instrText xml:space="preserve"> PAGEREF _Toc26174248 \h </w:instrText>
         </w:r>
         <w:r>
           <w:rPr>
@@ -1858,6 +1858,241 @@
       </w:hyperlink>
     </w:p>
     <w:p>
+      <w:pPr>
+        <w:pStyle w:val="TOC2"/>
+        <w:tabs>
+          <w:tab w:val="right" w:leader="dot" w:pos="9010"/>
+        </w:tabs>
+        <w:rPr>
+          <w:rFonts w:eastAsiaTheme="minorEastAsia" w:cstheme="minorBidi"/>
+          <w:smallCaps w:val="0"/>
+          <w:noProof/>
+          <w:sz w:val="24"/>
+          <w:szCs w:val="24"/>
+          <w:lang w:eastAsia="en-GB"/>
+        </w:rPr>
+      </w:pPr>
+      <w:hyperlink w:anchor="_Toc26174249" w:history="1">
+        <w:r>
+          <w:rPr>
+            <w:rStyle w:val="Hyperlink"/>
+            <w:noProof/>
+          </w:rPr>
+          <w:t>Phase 5: Finalizing the sense-labeled datasets and the GNN</w:t>
+        </w:r>
+        <w:r>
+          <w:rPr>
+            <w:noProof/>
+            <w:webHidden/>
+          </w:rPr>
+          <w:tab/>
+        </w:r>
+        <w:r>
+          <w:rPr>
+            <w:noProof/>
+            <w:webHidden/>
+          </w:rPr>
+          <w:fldChar w:fldCharType="begin"/>
+        </w:r>
+        <w:r>
+          <w:rPr>
+            <w:noProof/>
+            <w:webHidden/>
+          </w:rPr>
+          <w:instrText xml:space="preserve"> PAGEREF _Toc26174249 \h </w:instrText>
+        </w:r>
+        <w:r>
+          <w:rPr>
+            <w:noProof/>
+            <w:webHidden/>
+          </w:rPr>
+        </w:r>
+        <w:r>
+          <w:rPr>
+            <w:noProof/>
+            <w:webHidden/>
+          </w:rPr>
+          <w:fldChar w:fldCharType="separate"/>
+        </w:r>
+        <w:r>
+          <w:rPr>
+            <w:noProof/>
+            <w:webHidden/>
+          </w:rPr>
+          <w:t>30</w:t>
+        </w:r>
+        <w:r>
+          <w:rPr>
+            <w:noProof/>
+            <w:webHidden/>
+          </w:rPr>
+          <w:fldChar w:fldCharType="end"/>
+        </w:r>
+      </w:hyperlink>
+    </w:p>
+    <w:p>
+      <w:pPr>
+        <w:pStyle w:val="TOC3"/>
+        <w:tabs>
+          <w:tab w:val="right" w:leader="dot" w:pos="9010"/>
+        </w:tabs>
+        <w:rPr>
+          <w:rFonts w:eastAsiaTheme="minorEastAsia" w:cstheme="minorBidi"/>
+          <w:i w:val="0"/>
+          <w:iCs w:val="0"/>
+          <w:noProof/>
+          <w:sz w:val="24"/>
+          <w:szCs w:val="24"/>
+          <w:lang w:eastAsia="en-GB"/>
+        </w:rPr>
+      </w:pPr>
+      <w:hyperlink w:anchor="_Toc26174250" w:history="1">
+        <w:r>
+          <w:rPr>
+            <w:rStyle w:val="Hyperlink"/>
+            <w:noProof/>
+          </w:rPr>
+          <w:t>Step 5.1: UFSAC datasets</w:t>
+        </w:r>
+        <w:r>
+          <w:rPr>
+            <w:noProof/>
+            <w:webHidden/>
+          </w:rPr>
+          <w:tab/>
+        </w:r>
+        <w:r>
+          <w:rPr>
+            <w:noProof/>
+            <w:webHidden/>
+          </w:rPr>
+          <w:fldChar w:fldCharType="begin"/>
+        </w:r>
+        <w:r>
+          <w:rPr>
+            <w:noProof/>
+            <w:webHidden/>
+          </w:rPr>
+          <w:instrText xml:space="preserve"> PAGEREF _Toc26174250 \h </w:instrText>
+        </w:r>
+        <w:r>
+          <w:rPr>
+            <w:noProof/>
+            <w:webHidden/>
+          </w:rPr>
+        </w:r>
+        <w:r>
+          <w:rPr>
+            <w:noProof/>
+            <w:webHidden/>
+          </w:rPr>
+          <w:fldChar w:fldCharType="separate"/>
+        </w:r>
+        <w:r>
+          <w:rPr>
+            <w:noProof/>
+            <w:webHidden/>
+          </w:rPr>
+          <w:t>30</w:t>
+        </w:r>
+        <w:r>
+          <w:rPr>
+            <w:noProof/>
+            <w:webHidden/>
+          </w:rPr>
+          <w:fldChar w:fldCharType="end"/>
+        </w:r>
+      </w:hyperlink>
+    </w:p>
+    <w:p>
+      <w:pPr>
+        <w:pStyle w:val="TOC3"/>
+        <w:tabs>
+          <w:tab w:val="right" w:leader="dot" w:pos="9010"/>
+        </w:tabs>
+        <w:rPr>
+          <w:rFonts w:eastAsiaTheme="minorEastAsia" w:cstheme="minorBidi"/>
+          <w:i w:val="0"/>
+          <w:iCs w:val="0"/>
+          <w:noProof/>
+          <w:sz w:val="24"/>
+          <w:szCs w:val="24"/>
+          <w:lang w:eastAsia="en-GB"/>
+        </w:rPr>
+      </w:pPr>
+      <w:hyperlink w:anchor="_Toc26174251" w:history="1">
+        <w:r>
+          <w:rPr>
+            <w:rStyle w:val="Hyperlink"/>
+            <w:noProof/>
+          </w:rPr>
+          <w:t>Step 5.2: Iterator to re</w:t>
+        </w:r>
+        <w:r>
+          <w:rPr>
+            <w:rStyle w:val="Hyperlink"/>
+            <w:noProof/>
+          </w:rPr>
+          <w:t>a</w:t>
+        </w:r>
+        <w:r>
+          <w:rPr>
+            <w:rStyle w:val="Hyperlink"/>
+            <w:noProof/>
+          </w:rPr>
+          <w:t>d UFSAC’s xml files</w:t>
+        </w:r>
+        <w:r>
+          <w:rPr>
+            <w:noProof/>
+            <w:webHidden/>
+          </w:rPr>
+          <w:tab/>
+        </w:r>
+        <w:r>
+          <w:rPr>
+            <w:noProof/>
+            <w:webHidden/>
+          </w:rPr>
+          <w:fldChar w:fldCharType="begin"/>
+        </w:r>
+        <w:r>
+          <w:rPr>
+            <w:noProof/>
+            <w:webHidden/>
+          </w:rPr>
+          <w:instrText xml:space="preserve"> PAGEREF _Toc26174251 \h </w:instrText>
+        </w:r>
+        <w:r>
+          <w:rPr>
+            <w:noProof/>
+            <w:webHidden/>
+          </w:rPr>
+        </w:r>
+        <w:r>
+          <w:rPr>
+            <w:noProof/>
+            <w:webHidden/>
+          </w:rPr>
+          <w:fldChar w:fldCharType="separate"/>
+        </w:r>
+        <w:r>
+          <w:rPr>
+            <w:noProof/>
+            <w:webHidden/>
+          </w:rPr>
+          <w:t>31</w:t>
+        </w:r>
+        <w:r>
+          <w:rPr>
+            <w:noProof/>
+            <w:webHidden/>
+          </w:rPr>
+          <w:fldChar w:fldCharType="end"/>
+        </w:r>
+      </w:hyperlink>
+    </w:p>
+    <w:p>
       <w:r>
         <w:fldChar w:fldCharType="end"/>
       </w:r>
@@ -1884,7 +2119,7 @@
       <w:pPr>
         <w:pStyle w:val="Heading1"/>
       </w:pPr>
-      <w:bookmarkStart w:id="0" w:name="_Toc25683874"/>
+      <w:bookmarkStart w:id="0" w:name="_Toc26174224"/>
       <w:r>
         <w:t>Reflections and the next st</w:t>
       </w:r>
@@ -5158,7 +5393,7 @@
       <w:pPr>
         <w:pStyle w:val="Heading1"/>
       </w:pPr>
-      <w:bookmarkStart w:id="1" w:name="_Toc25683875"/>
+      <w:bookmarkStart w:id="1" w:name="_Toc26174225"/>
       <w:r>
         <w:t>Development – 1</w:t>
       </w:r>
@@ -6220,7 +6455,7 @@
       <w:pPr>
         <w:pStyle w:val="Heading2"/>
       </w:pPr>
-      <w:bookmarkStart w:id="2" w:name="_Toc25683876"/>
+      <w:bookmarkStart w:id="2" w:name="_Toc26174226"/>
       <w:r>
         <w:lastRenderedPageBreak/>
         <w:t>Phase</w:t>
@@ -8744,7 +8979,7 @@
       <w:pPr>
         <w:pStyle w:val="Heading2"/>
       </w:pPr>
-      <w:bookmarkStart w:id="3" w:name="_Toc25683877"/>
+      <w:bookmarkStart w:id="3" w:name="_Toc26174227"/>
       <w:r>
         <w:lastRenderedPageBreak/>
         <w:t>Phase</w:t>
@@ -11755,7 +11990,7 @@
           <w:rStyle w:val="Heading3Char"/>
         </w:rPr>
       </w:pPr>
-      <w:bookmarkStart w:id="4" w:name="_Toc25683878"/>
+      <w:bookmarkStart w:id="4" w:name="_Toc26174228"/>
       <w:r>
         <w:rPr>
           <w:rStyle w:val="Heading3Char"/>
@@ -12704,7 +12939,7 @@
       <w:pPr>
         <w:pStyle w:val="Heading3"/>
       </w:pPr>
-      <w:bookmarkStart w:id="5" w:name="_Toc25683879"/>
+      <w:bookmarkStart w:id="5" w:name="_Toc26174229"/>
       <w:r>
         <w:lastRenderedPageBreak/>
         <w:t>U</w:t>
@@ -14504,7 +14739,7 @@
       <w:pPr>
         <w:pStyle w:val="Heading3"/>
       </w:pPr>
-      <w:bookmarkStart w:id="6" w:name="_Toc25683880"/>
+      <w:bookmarkStart w:id="6" w:name="_Toc26174230"/>
       <w:r>
         <w:t>Phrases</w:t>
       </w:r>
@@ -15800,7 +16035,7 @@
       <w:pPr>
         <w:pStyle w:val="Heading2"/>
       </w:pPr>
-      <w:bookmarkStart w:id="7" w:name="_Toc25683881"/>
+      <w:bookmarkStart w:id="7" w:name="_Toc26174231"/>
       <w:r>
         <w:lastRenderedPageBreak/>
         <w:t>Phase</w:t>
@@ -16604,7 +16839,7 @@
       <w:pPr>
         <w:pStyle w:val="Heading3"/>
       </w:pPr>
-      <w:bookmarkStart w:id="8" w:name="_Toc25683882"/>
+      <w:bookmarkStart w:id="8" w:name="_Toc26174232"/>
       <w:r>
         <w:t>Embeddings dimension</w:t>
       </w:r>
@@ -17252,7 +17487,7 @@
       <w:pPr>
         <w:pStyle w:val="Heading3"/>
       </w:pPr>
-      <w:bookmarkStart w:id="9" w:name="_Toc25683883"/>
+      <w:bookmarkStart w:id="9" w:name="_Toc26174233"/>
       <w:r>
         <w:t xml:space="preserve">From </w:t>
       </w:r>
@@ -18208,7 +18443,7 @@
       <w:pPr>
         <w:pStyle w:val="Heading2"/>
       </w:pPr>
-      <w:bookmarkStart w:id="10" w:name="_Toc25683884"/>
+      <w:bookmarkStart w:id="10" w:name="_Toc26174234"/>
       <w:r>
         <w:t>Phase</w:t>
       </w:r>
@@ -20138,7 +20373,7 @@
       <w:pPr>
         <w:pStyle w:val="Heading3"/>
       </w:pPr>
-      <w:bookmarkStart w:id="11" w:name="_Toc25683885"/>
+      <w:bookmarkStart w:id="11" w:name="_Toc26174235"/>
       <w:r>
         <w:t>Step 2c</w:t>
       </w:r>
@@ -21353,7 +21588,7 @@
       <w:pPr>
         <w:pStyle w:val="Heading3"/>
       </w:pPr>
-      <w:bookmarkStart w:id="12" w:name="_Toc25683886"/>
+      <w:bookmarkStart w:id="12" w:name="_Toc26174236"/>
       <w:r>
         <w:t>Step 2d</w:t>
       </w:r>
@@ -21481,7 +21716,7 @@
       <w:pPr>
         <w:pStyle w:val="Heading2"/>
       </w:pPr>
-      <w:bookmarkStart w:id="13" w:name="_Toc25683887"/>
+      <w:bookmarkStart w:id="13" w:name="_Toc26174237"/>
       <w:r>
         <w:lastRenderedPageBreak/>
         <w:t>Phase 3</w:t>
@@ -21611,7 +21846,7 @@
         <w:pStyle w:val="Heading3"/>
       </w:pPr>
       <w:bookmarkStart w:id="14" w:name="_Step3a:_In_the"/>
-      <w:bookmarkStart w:id="15" w:name="_Toc25683888"/>
+      <w:bookmarkStart w:id="15" w:name="_Toc26174238"/>
       <w:bookmarkEnd w:id="14"/>
       <w:r>
         <w:t>Step3a: In the background – retrieving the input data</w:t>
@@ -22028,7 +22263,7 @@
       <w:pPr>
         <w:pStyle w:val="Heading3"/>
       </w:pPr>
-      <w:bookmarkStart w:id="16" w:name="_Toc25683889"/>
+      <w:bookmarkStart w:id="16" w:name="_Toc26174239"/>
       <w:r>
         <w:t>Step3</w:t>
       </w:r>
@@ -22686,7 +22921,7 @@
       <w:pPr>
         <w:pStyle w:val="Heading3"/>
       </w:pPr>
-      <w:bookmarkStart w:id="17" w:name="_Toc25683890"/>
+      <w:bookmarkStart w:id="17" w:name="_Toc26174240"/>
       <w:r>
         <w:t>Ste</w:t>
       </w:r>
@@ -26086,7 +26321,7 @@
       <w:pPr>
         <w:pStyle w:val="Heading3"/>
       </w:pPr>
-      <w:bookmarkStart w:id="18" w:name="_Toc25683891"/>
+      <w:bookmarkStart w:id="18" w:name="_Toc26174241"/>
       <w:r>
         <w:t>Step 3d: (R)GCNs – (relational) Graph Convolutiona</w:t>
       </w:r>
@@ -27580,7 +27815,7 @@
       <w:pPr>
         <w:pStyle w:val="Heading3"/>
       </w:pPr>
-      <w:bookmarkStart w:id="19" w:name="_Toc25683892"/>
+      <w:bookmarkStart w:id="19" w:name="_Toc26174242"/>
       <w:r>
         <w:t>Step 3e: PyTorch Geometric</w:t>
       </w:r>
@@ -28595,7 +28830,7 @@
       <w:r>
         <w:br/>
       </w:r>
-      <w:bookmarkStart w:id="20" w:name="_Toc25683893"/>
+      <w:bookmarkStart w:id="20" w:name="_Toc26174243"/>
       <w:r>
         <w:t>Directions</w:t>
       </w:r>
@@ -28777,7 +29012,7 @@
       <w:pPr>
         <w:pStyle w:val="Heading2"/>
       </w:pPr>
-      <w:bookmarkStart w:id="21" w:name="_Toc25683894"/>
+      <w:bookmarkStart w:id="21" w:name="_Toc26174244"/>
       <w:r>
         <w:t>Phase 4: GNN Implementation and Training</w:t>
       </w:r>
@@ -28794,7 +29029,7 @@
       <w:pPr>
         <w:pStyle w:val="Heading3"/>
       </w:pPr>
-      <w:bookmarkStart w:id="22" w:name="_Toc25683895"/>
+      <w:bookmarkStart w:id="22" w:name="_Toc26174245"/>
       <w:r>
         <w:t xml:space="preserve">Step 4a: </w:t>
       </w:r>
@@ -30569,7 +30804,7 @@
       <w:pPr>
         <w:pStyle w:val="Heading3"/>
       </w:pPr>
-      <w:bookmarkStart w:id="23" w:name="_Toc25683896"/>
+      <w:bookmarkStart w:id="23" w:name="_Toc26174246"/>
       <w:r>
         <w:t>Step 4b: Sense-</w:t>
       </w:r>
@@ -32079,7 +32314,7 @@
       <w:pPr>
         <w:pStyle w:val="Heading3"/>
       </w:pPr>
-      <w:bookmarkStart w:id="24" w:name="_Toc25683897"/>
+      <w:bookmarkStart w:id="24" w:name="_Toc26174247"/>
       <w:r>
         <w:lastRenderedPageBreak/>
         <w:t>Step 4b: More sense-</w:t>
@@ -33113,7 +33348,7 @@
       <w:pPr>
         <w:pStyle w:val="Heading3"/>
       </w:pPr>
-      <w:bookmarkStart w:id="25" w:name="_Toc25683898"/>
+      <w:bookmarkStart w:id="25" w:name="_Toc26174248"/>
       <w:r>
         <w:lastRenderedPageBreak/>
         <w:t>Step 4</w:t>
@@ -34003,6 +34238,7 @@
       <w:pPr>
         <w:pStyle w:val="Heading2"/>
       </w:pPr>
+      <w:bookmarkStart w:id="26" w:name="_Toc26174249"/>
       <w:r>
         <w:lastRenderedPageBreak/>
         <w:t>Phase 5: Finalizing the sense-</w:t>
@@ -34015,6 +34251,7 @@
       <w:r>
         <w:t xml:space="preserve"> datasets and the GNN</w:t>
       </w:r>
+      <w:bookmarkEnd w:id="26"/>
     </w:p>
     <w:p>
       <w:pPr>
@@ -34025,12 +34262,20 @@
     </w:p>
     <w:p>
       <w:pPr>
+        <w:pStyle w:val="Heading3"/>
+      </w:pPr>
+      <w:bookmarkStart w:id="27" w:name="_Toc26174250"/>
+      <w:r>
+        <w:t>Step 5.1: UFSAC datasets</w:t>
+      </w:r>
+      <w:bookmarkEnd w:id="27"/>
+    </w:p>
+    <w:p>
+      <w:pPr>
         <w:rPr>
           <w:lang w:eastAsia="en-US"/>
         </w:rPr>
       </w:pPr>
-      <w:bookmarkStart w:id="26" w:name="_GoBack"/>
-      <w:bookmarkEnd w:id="26"/>
     </w:p>
     <w:p>
       <w:pPr>
@@ -34038,6 +34283,1424 @@
           <w:lang w:eastAsia="en-US"/>
         </w:rPr>
       </w:pPr>
+      <w:r>
+        <w:rPr>
+          <w:lang w:eastAsia="en-US"/>
+        </w:rPr>
+        <w:t>One of the directives of the Joint Meeting of 22/11 was:</w:t>
+      </w:r>
+      <w:r>
+        <w:rPr>
+          <w:lang w:eastAsia="en-US"/>
+        </w:rPr>
+        <w:br/>
+      </w:r>
+      <w:r>
+        <w:rPr>
+          <w:lang w:eastAsia="en-US"/>
+        </w:rPr>
+        <w:t>- Include more sense-</w:t>
+      </w:r>
+      <w:proofErr w:type="spellStart"/>
+      <w:r>
+        <w:rPr>
+          <w:lang w:eastAsia="en-US"/>
+        </w:rPr>
+        <w:t>labeled</w:t>
+      </w:r>
+      <w:proofErr w:type="spellEnd"/>
+      <w:r>
+        <w:rPr>
+          <w:lang w:eastAsia="en-US"/>
+        </w:rPr>
+        <w:t xml:space="preserve"> training data: not only </w:t>
+      </w:r>
+      <w:proofErr w:type="spellStart"/>
+      <w:r>
+        <w:rPr>
+          <w:lang w:eastAsia="en-US"/>
+        </w:rPr>
+        <w:t>SemCor</w:t>
+      </w:r>
+      <w:proofErr w:type="spellEnd"/>
+      <w:r>
+        <w:rPr>
+          <w:lang w:eastAsia="en-US"/>
+        </w:rPr>
+        <w:t xml:space="preserve"> and MASC, but also the rest of UFSAC</w:t>
+      </w:r>
+    </w:p>
+    <w:p>
+      <w:pPr>
+        <w:rPr>
+          <w:lang w:eastAsia="en-US"/>
+        </w:rPr>
+      </w:pPr>
+    </w:p>
+    <w:p>
+      <w:pPr>
+        <w:rPr>
+          <w:lang w:eastAsia="en-US"/>
+        </w:rPr>
+      </w:pPr>
+      <w:r>
+        <w:rPr>
+          <w:lang w:eastAsia="en-US"/>
+        </w:rPr>
+        <w:t>We review here the corpuses of the UFSAC compilation (</w:t>
+      </w:r>
+      <w:r>
+        <w:rPr>
+          <w:i/>
+          <w:iCs/>
+          <w:lang w:eastAsia="en-US"/>
+        </w:rPr>
+        <w:t>Unification of Sense Annotated Corpora and Tools</w:t>
+      </w:r>
+      <w:r>
+        <w:rPr>
+          <w:lang w:eastAsia="en-US"/>
+        </w:rPr>
+        <w:t>, by L. Vial et al., 2018):</w:t>
+      </w:r>
+    </w:p>
+    <w:p>
+      <w:pPr>
+        <w:rPr>
+          <w:lang w:eastAsia="en-US"/>
+        </w:rPr>
+      </w:pPr>
+    </w:p>
+    <w:p>
+      <w:pPr>
+        <w:pStyle w:val="ListParagraph"/>
+        <w:numPr>
+          <w:ilvl w:val="0"/>
+          <w:numId w:val="29"/>
+        </w:numPr>
+        <w:autoSpaceDE w:val="0"/>
+        <w:autoSpaceDN w:val="0"/>
+        <w:adjustRightInd w:val="0"/>
+      </w:pPr>
+      <w:proofErr w:type="spellStart"/>
+      <w:r>
+        <w:rPr>
+          <w:i/>
+          <w:iCs/>
+        </w:rPr>
+        <w:t>SemCor</w:t>
+      </w:r>
+      <w:proofErr w:type="spellEnd"/>
+      <w:r>
+        <w:t>, subset of the Brown Corpus</w:t>
+      </w:r>
+    </w:p>
+    <w:p>
+      <w:pPr>
+        <w:pStyle w:val="ListParagraph"/>
+        <w:numPr>
+          <w:ilvl w:val="0"/>
+          <w:numId w:val="29"/>
+        </w:numPr>
+        <w:autoSpaceDE w:val="0"/>
+        <w:autoSpaceDN w:val="0"/>
+        <w:adjustRightInd w:val="0"/>
+      </w:pPr>
+      <w:r>
+        <w:t xml:space="preserve">The </w:t>
+      </w:r>
+      <w:r>
+        <w:rPr>
+          <w:i/>
+          <w:iCs/>
+        </w:rPr>
+        <w:t>OMSTI</w:t>
+      </w:r>
+      <w:r>
+        <w:t xml:space="preserve"> (One Million Sense-Tagged Instances) (</w:t>
+      </w:r>
+      <w:proofErr w:type="spellStart"/>
+      <w:r>
+        <w:t>Taghipour</w:t>
+      </w:r>
+      <w:proofErr w:type="spellEnd"/>
+      <w:r>
+        <w:t xml:space="preserve"> and Ng, 2015), a corpus of approximately one million words</w:t>
+      </w:r>
+      <w:r>
+        <w:t>,</w:t>
+      </w:r>
+      <w:r>
+        <w:t xml:space="preserve"> sense</w:t>
+      </w:r>
+      <w:r>
+        <w:t>-</w:t>
+      </w:r>
+      <w:r>
+        <w:t>annotated with WordNet 3.0</w:t>
+      </w:r>
+    </w:p>
+    <w:p>
+      <w:pPr>
+        <w:pStyle w:val="ListParagraph"/>
+        <w:numPr>
+          <w:ilvl w:val="0"/>
+          <w:numId w:val="29"/>
+        </w:numPr>
+        <w:autoSpaceDE w:val="0"/>
+        <w:autoSpaceDN w:val="0"/>
+        <w:adjustRightInd w:val="0"/>
+      </w:pPr>
+      <w:r>
+        <w:t xml:space="preserve">The </w:t>
+      </w:r>
+      <w:r>
+        <w:rPr>
+          <w:i/>
+          <w:iCs/>
+        </w:rPr>
+        <w:t>MASC</w:t>
+      </w:r>
+      <w:r>
+        <w:t xml:space="preserve"> (Manually Annotated Sub-Corpus),</w:t>
+      </w:r>
+      <w:r>
+        <w:t xml:space="preserve"> in</w:t>
+      </w:r>
+      <w:r>
+        <w:t xml:space="preserve"> the version of Yuan et al., 2016, annotated with NOAD but with corresponding WordNet 3.0 sense keys</w:t>
+      </w:r>
+    </w:p>
+    <w:p>
+      <w:pPr>
+        <w:pStyle w:val="ListParagraph"/>
+        <w:numPr>
+          <w:ilvl w:val="0"/>
+          <w:numId w:val="29"/>
+        </w:numPr>
+        <w:autoSpaceDE w:val="0"/>
+        <w:autoSpaceDN w:val="0"/>
+        <w:adjustRightInd w:val="0"/>
+      </w:pPr>
+      <w:r>
+        <w:t xml:space="preserve">The </w:t>
+      </w:r>
+      <w:proofErr w:type="spellStart"/>
+      <w:r>
+        <w:rPr>
+          <w:i/>
+          <w:iCs/>
+        </w:rPr>
+        <w:t>Ontonotes</w:t>
+      </w:r>
+      <w:proofErr w:type="spellEnd"/>
+      <w:r>
+        <w:rPr>
+          <w:i/>
+          <w:iCs/>
+        </w:rPr>
+        <w:t xml:space="preserve"> 5.</w:t>
+      </w:r>
+      <w:r>
+        <w:t>0 (</w:t>
+      </w:r>
+      <w:proofErr w:type="spellStart"/>
+      <w:r>
+        <w:t>Hovy</w:t>
+      </w:r>
+      <w:proofErr w:type="spellEnd"/>
+      <w:r>
+        <w:t xml:space="preserve"> et al., 2006), annotated with WordNet 3.0.</w:t>
+      </w:r>
+    </w:p>
+    <w:p>
+      <w:pPr>
+        <w:pStyle w:val="ListParagraph"/>
+        <w:numPr>
+          <w:ilvl w:val="0"/>
+          <w:numId w:val="29"/>
+        </w:numPr>
+        <w:autoSpaceDE w:val="0"/>
+        <w:autoSpaceDN w:val="0"/>
+        <w:adjustRightInd w:val="0"/>
+      </w:pPr>
+      <w:r>
+        <w:t xml:space="preserve">The corpora of the WSD evaluation campaigns </w:t>
+      </w:r>
+      <w:proofErr w:type="spellStart"/>
+      <w:r>
+        <w:rPr>
+          <w:i/>
+          <w:iCs/>
+        </w:rPr>
+        <w:t>SemEval-SensEval</w:t>
+      </w:r>
+      <w:proofErr w:type="spellEnd"/>
+      <w:r>
+        <w:t xml:space="preserve">: </w:t>
+      </w:r>
+      <w:proofErr w:type="spellStart"/>
+      <w:r>
+        <w:t>SensEval</w:t>
+      </w:r>
+      <w:proofErr w:type="spellEnd"/>
+      <w:r>
+        <w:t xml:space="preserve"> 2 (using WordNet 1.7), </w:t>
+      </w:r>
+      <w:proofErr w:type="spellStart"/>
+      <w:r>
+        <w:t>SensEval</w:t>
+      </w:r>
+      <w:proofErr w:type="spellEnd"/>
+      <w:r>
+        <w:t xml:space="preserve"> 3 (WN 1.7.1), </w:t>
+      </w:r>
+      <w:proofErr w:type="spellStart"/>
+      <w:r>
+        <w:t>SemEval</w:t>
+      </w:r>
+      <w:proofErr w:type="spellEnd"/>
+      <w:r>
+        <w:t xml:space="preserve"> 2007 (WN 2.1), </w:t>
+      </w:r>
+      <w:proofErr w:type="spellStart"/>
+      <w:r>
+        <w:t>SemEval</w:t>
+      </w:r>
+      <w:proofErr w:type="spellEnd"/>
+      <w:r>
+        <w:t xml:space="preserve"> 2013 (WN 3.0) and </w:t>
+      </w:r>
+      <w:proofErr w:type="spellStart"/>
+      <w:r>
+        <w:t>SemEval</w:t>
+      </w:r>
+      <w:proofErr w:type="spellEnd"/>
+      <w:r>
+        <w:t xml:space="preserve"> 2015 (WN 3.0).</w:t>
+      </w:r>
+    </w:p>
+    <w:p>
+      <w:pPr>
+        <w:pStyle w:val="ListParagraph"/>
+        <w:numPr>
+          <w:ilvl w:val="0"/>
+          <w:numId w:val="29"/>
+        </w:numPr>
+        <w:autoSpaceDE w:val="0"/>
+        <w:autoSpaceDN w:val="0"/>
+        <w:adjustRightInd w:val="0"/>
+      </w:pPr>
+      <w:r>
+        <w:t xml:space="preserve">The </w:t>
+      </w:r>
+      <w:r>
+        <w:rPr>
+          <w:i/>
+          <w:iCs/>
+        </w:rPr>
+        <w:t>DSO</w:t>
+      </w:r>
+      <w:r>
+        <w:t xml:space="preserve"> (Defence Science Organisation) (Ng and Lee, 1997), a non-free corpus, that is focused on 121 nouns and 70 verbs among the most frequently used and the most ambiguous words in English and have been annotated in various contexts – originally with WordNet 1.5.</w:t>
+      </w:r>
+    </w:p>
+    <w:p>
+      <w:pPr>
+        <w:pStyle w:val="ListParagraph"/>
+        <w:numPr>
+          <w:ilvl w:val="0"/>
+          <w:numId w:val="29"/>
+        </w:numPr>
+        <w:autoSpaceDE w:val="0"/>
+        <w:autoSpaceDN w:val="0"/>
+        <w:adjustRightInd w:val="0"/>
+      </w:pPr>
+      <w:r>
+        <w:t xml:space="preserve">The </w:t>
+      </w:r>
+      <w:r>
+        <w:rPr>
+          <w:i/>
+          <w:iCs/>
+        </w:rPr>
+        <w:t>WordNet Gloss Tag</w:t>
+      </w:r>
+      <w:r>
+        <w:t xml:space="preserve">, a corpus which consists of all definitions of WordNet (Miller, 1995) with every </w:t>
+      </w:r>
+      <w:proofErr w:type="gramStart"/>
+      <w:r>
+        <w:t>words</w:t>
+      </w:r>
+      <w:proofErr w:type="gramEnd"/>
+      <w:r>
+        <w:t xml:space="preserve"> sense annotated since version 3.0.</w:t>
+      </w:r>
+    </w:p>
+    <w:p>
+      <w:pPr>
+        <w:pStyle w:val="ListParagraph"/>
+        <w:numPr>
+          <w:ilvl w:val="0"/>
+          <w:numId w:val="29"/>
+        </w:numPr>
+        <w:autoSpaceDE w:val="0"/>
+        <w:autoSpaceDN w:val="0"/>
+        <w:adjustRightInd w:val="0"/>
+      </w:pPr>
+      <w:r>
+        <w:rPr>
+          <w:i/>
+          <w:iCs/>
+        </w:rPr>
+        <w:t>Train-O-Matic</w:t>
+      </w:r>
+      <w:r>
+        <w:t xml:space="preserve"> by </w:t>
+      </w:r>
+      <w:proofErr w:type="spellStart"/>
+      <w:proofErr w:type="gramStart"/>
+      <w:r>
+        <w:t>T.Pasini</w:t>
+      </w:r>
+      <w:proofErr w:type="spellEnd"/>
+      <w:proofErr w:type="gramEnd"/>
+      <w:r>
+        <w:t xml:space="preserve"> and </w:t>
+      </w:r>
+      <w:proofErr w:type="spellStart"/>
+      <w:r>
+        <w:t>R.Navigli</w:t>
+      </w:r>
+      <w:proofErr w:type="spellEnd"/>
+      <w:r>
+        <w:t xml:space="preserve"> (2017), which is entirely automatically generated.</w:t>
+      </w:r>
+    </w:p>
+    <w:p>
+      <w:pPr>
+        <w:autoSpaceDE w:val="0"/>
+        <w:autoSpaceDN w:val="0"/>
+        <w:adjustRightInd w:val="0"/>
+      </w:pPr>
+    </w:p>
+    <w:p>
+      <w:pPr>
+        <w:autoSpaceDE w:val="0"/>
+        <w:autoSpaceDN w:val="0"/>
+        <w:adjustRightInd w:val="0"/>
+      </w:pPr>
+    </w:p>
+    <w:tbl>
+      <w:tblPr>
+        <w:tblStyle w:val="TableGrid"/>
+        <w:tblW w:w="0" w:type="auto"/>
+        <w:tblLook w:val="04A0" w:firstRow="1" w:lastRow="0" w:firstColumn="1" w:lastColumn="0" w:noHBand="0" w:noVBand="1"/>
+      </w:tblPr>
+      <w:tblGrid>
+        <w:gridCol w:w="1555"/>
+        <w:gridCol w:w="1701"/>
+        <w:gridCol w:w="2268"/>
+        <w:gridCol w:w="3486"/>
+      </w:tblGrid>
+      <w:tr>
+        <w:tc>
+          <w:tcPr>
+            <w:tcW w:w="1555" w:type="dxa"/>
+          </w:tcPr>
+          <w:p>
+            <w:pPr>
+              <w:autoSpaceDE w:val="0"/>
+              <w:autoSpaceDN w:val="0"/>
+              <w:adjustRightInd w:val="0"/>
+              <w:jc w:val="center"/>
+              <w:rPr>
+                <w:b/>
+                <w:bCs/>
+              </w:rPr>
+            </w:pPr>
+            <w:r>
+              <w:rPr>
+                <w:b/>
+                <w:bCs/>
+              </w:rPr>
+              <w:t>Corpus</w:t>
+            </w:r>
+          </w:p>
+        </w:tc>
+        <w:tc>
+          <w:tcPr>
+            <w:tcW w:w="1701" w:type="dxa"/>
+          </w:tcPr>
+          <w:p>
+            <w:pPr>
+              <w:autoSpaceDE w:val="0"/>
+              <w:autoSpaceDN w:val="0"/>
+              <w:adjustRightInd w:val="0"/>
+              <w:jc w:val="center"/>
+              <w:rPr>
+                <w:b/>
+                <w:bCs/>
+              </w:rPr>
+            </w:pPr>
+            <w:r>
+              <w:rPr>
+                <w:b/>
+                <w:bCs/>
+              </w:rPr>
+              <w:t>Words – total</w:t>
+            </w:r>
+          </w:p>
+        </w:tc>
+        <w:tc>
+          <w:tcPr>
+            <w:tcW w:w="2268" w:type="dxa"/>
+          </w:tcPr>
+          <w:p>
+            <w:pPr>
+              <w:autoSpaceDE w:val="0"/>
+              <w:autoSpaceDN w:val="0"/>
+              <w:adjustRightInd w:val="0"/>
+              <w:jc w:val="center"/>
+              <w:rPr>
+                <w:b/>
+                <w:bCs/>
+              </w:rPr>
+            </w:pPr>
+            <w:r>
+              <w:rPr>
+                <w:b/>
+                <w:bCs/>
+              </w:rPr>
+              <w:t>Words – annotated</w:t>
+            </w:r>
+          </w:p>
+        </w:tc>
+        <w:tc>
+          <w:tcPr>
+            <w:tcW w:w="3486" w:type="dxa"/>
+          </w:tcPr>
+          <w:p>
+            <w:pPr>
+              <w:autoSpaceDE w:val="0"/>
+              <w:autoSpaceDN w:val="0"/>
+              <w:adjustRightInd w:val="0"/>
+              <w:jc w:val="center"/>
+              <w:rPr>
+                <w:b/>
+                <w:bCs/>
+              </w:rPr>
+            </w:pPr>
+            <w:r>
+              <w:rPr>
+                <w:b/>
+                <w:bCs/>
+              </w:rPr>
+              <w:t>Comment</w:t>
+            </w:r>
+          </w:p>
+        </w:tc>
+      </w:tr>
+      <w:tr>
+        <w:tc>
+          <w:tcPr>
+            <w:tcW w:w="1555" w:type="dxa"/>
+          </w:tcPr>
+          <w:p>
+            <w:pPr>
+              <w:autoSpaceDE w:val="0"/>
+              <w:autoSpaceDN w:val="0"/>
+              <w:adjustRightInd w:val="0"/>
+              <w:jc w:val="center"/>
+            </w:pPr>
+            <w:proofErr w:type="spellStart"/>
+            <w:r>
+              <w:rPr>
+                <w:i/>
+                <w:iCs/>
+              </w:rPr>
+              <w:t>SemCor</w:t>
+            </w:r>
+            <w:proofErr w:type="spellEnd"/>
+          </w:p>
+        </w:tc>
+        <w:tc>
+          <w:tcPr>
+            <w:tcW w:w="1701" w:type="dxa"/>
+          </w:tcPr>
+          <w:p>
+            <w:pPr>
+              <w:jc w:val="center"/>
+            </w:pPr>
+            <w:r>
+              <w:t>778</w:t>
+            </w:r>
+            <w:r>
+              <w:t>,</w:t>
+            </w:r>
+            <w:r>
+              <w:t>587</w:t>
+            </w:r>
+          </w:p>
+        </w:tc>
+        <w:tc>
+          <w:tcPr>
+            <w:tcW w:w="2268" w:type="dxa"/>
+          </w:tcPr>
+          <w:p>
+            <w:pPr>
+              <w:jc w:val="center"/>
+            </w:pPr>
+            <w:r>
+              <w:t>229</w:t>
+            </w:r>
+            <w:r>
+              <w:t>,</w:t>
+            </w:r>
+            <w:r>
+              <w:t>517</w:t>
+            </w:r>
+          </w:p>
+        </w:tc>
+        <w:tc>
+          <w:tcPr>
+            <w:tcW w:w="3486" w:type="dxa"/>
+          </w:tcPr>
+          <w:p>
+            <w:pPr>
+              <w:jc w:val="center"/>
+            </w:pPr>
+            <w:r>
+              <w:t>file semcor.xml</w:t>
+            </w:r>
+          </w:p>
+        </w:tc>
+      </w:tr>
+      <w:tr>
+        <w:tc>
+          <w:tcPr>
+            <w:tcW w:w="1555" w:type="dxa"/>
+          </w:tcPr>
+          <w:p>
+            <w:pPr>
+              <w:autoSpaceDE w:val="0"/>
+              <w:autoSpaceDN w:val="0"/>
+              <w:adjustRightInd w:val="0"/>
+              <w:jc w:val="center"/>
+            </w:pPr>
+            <w:r>
+              <w:rPr>
+                <w:i/>
+                <w:iCs/>
+              </w:rPr>
+              <w:t>OMSTI</w:t>
+            </w:r>
+          </w:p>
+        </w:tc>
+        <w:tc>
+          <w:tcPr>
+            <w:tcW w:w="1701" w:type="dxa"/>
+          </w:tcPr>
+          <w:p>
+            <w:pPr>
+              <w:autoSpaceDE w:val="0"/>
+              <w:autoSpaceDN w:val="0"/>
+              <w:adjustRightInd w:val="0"/>
+              <w:jc w:val="center"/>
+            </w:pPr>
+            <w:r>
+              <w:rPr>
+                <w:rFonts w:eastAsiaTheme="minorHAnsi"/>
+                <w:lang w:eastAsia="en-US"/>
+              </w:rPr>
+              <w:t>35</w:t>
+            </w:r>
+            <w:r>
+              <w:rPr>
+                <w:rFonts w:eastAsiaTheme="minorHAnsi"/>
+                <w:lang w:eastAsia="en-US"/>
+              </w:rPr>
+              <w:t>,</w:t>
+            </w:r>
+            <w:r>
+              <w:rPr>
+                <w:rFonts w:eastAsiaTheme="minorHAnsi"/>
+                <w:lang w:eastAsia="en-US"/>
+              </w:rPr>
+              <w:t>843</w:t>
+            </w:r>
+            <w:r>
+              <w:rPr>
+                <w:rFonts w:eastAsiaTheme="minorHAnsi"/>
+                <w:lang w:eastAsia="en-US"/>
+              </w:rPr>
+              <w:t>,</w:t>
+            </w:r>
+            <w:r>
+              <w:rPr>
+                <w:rFonts w:eastAsiaTheme="minorHAnsi"/>
+                <w:lang w:eastAsia="en-US"/>
+              </w:rPr>
+              <w:t>024</w:t>
+            </w:r>
+          </w:p>
+        </w:tc>
+        <w:tc>
+          <w:tcPr>
+            <w:tcW w:w="2268" w:type="dxa"/>
+          </w:tcPr>
+          <w:p>
+            <w:pPr>
+              <w:autoSpaceDE w:val="0"/>
+              <w:autoSpaceDN w:val="0"/>
+              <w:adjustRightInd w:val="0"/>
+              <w:jc w:val="center"/>
+            </w:pPr>
+            <w:r>
+              <w:rPr>
+                <w:rFonts w:eastAsiaTheme="minorHAnsi"/>
+                <w:lang w:eastAsia="en-US"/>
+              </w:rPr>
+              <w:t>920</w:t>
+            </w:r>
+            <w:r>
+              <w:rPr>
+                <w:rFonts w:eastAsiaTheme="minorHAnsi"/>
+                <w:lang w:eastAsia="en-US"/>
+              </w:rPr>
+              <w:t>,</w:t>
+            </w:r>
+            <w:r>
+              <w:rPr>
+                <w:rFonts w:eastAsiaTheme="minorHAnsi"/>
+                <w:lang w:eastAsia="en-US"/>
+              </w:rPr>
+              <w:t>794</w:t>
+            </w:r>
+          </w:p>
+        </w:tc>
+        <w:tc>
+          <w:tcPr>
+            <w:tcW w:w="3486" w:type="dxa"/>
+          </w:tcPr>
+          <w:p>
+            <w:pPr>
+              <w:autoSpaceDE w:val="0"/>
+              <w:autoSpaceDN w:val="0"/>
+              <w:adjustRightInd w:val="0"/>
+              <w:jc w:val="center"/>
+              <w:rPr>
+                <w:rFonts w:eastAsiaTheme="minorHAnsi"/>
+                <w:lang w:eastAsia="en-US"/>
+              </w:rPr>
+            </w:pPr>
+            <w:r>
+              <w:rPr>
+                <w:rFonts w:eastAsiaTheme="minorHAnsi"/>
+                <w:lang w:eastAsia="en-US"/>
+              </w:rPr>
+              <w:t>file omsti.xml</w:t>
+            </w:r>
+          </w:p>
+        </w:tc>
+      </w:tr>
+      <w:tr>
+        <w:tc>
+          <w:tcPr>
+            <w:tcW w:w="1555" w:type="dxa"/>
+          </w:tcPr>
+          <w:p>
+            <w:pPr>
+              <w:autoSpaceDE w:val="0"/>
+              <w:autoSpaceDN w:val="0"/>
+              <w:adjustRightInd w:val="0"/>
+              <w:jc w:val="center"/>
+            </w:pPr>
+            <w:r>
+              <w:rPr>
+                <w:i/>
+                <w:iCs/>
+              </w:rPr>
+              <w:t>MASC</w:t>
+            </w:r>
+          </w:p>
+        </w:tc>
+        <w:tc>
+          <w:tcPr>
+            <w:tcW w:w="1701" w:type="dxa"/>
+          </w:tcPr>
+          <w:p>
+            <w:pPr>
+              <w:autoSpaceDE w:val="0"/>
+              <w:autoSpaceDN w:val="0"/>
+              <w:adjustRightInd w:val="0"/>
+              <w:jc w:val="center"/>
+            </w:pPr>
+            <w:r>
+              <w:rPr>
+                <w:rFonts w:eastAsiaTheme="minorHAnsi"/>
+                <w:lang w:eastAsia="en-US"/>
+              </w:rPr>
+              <w:t>596</w:t>
+            </w:r>
+            <w:r>
+              <w:rPr>
+                <w:rFonts w:eastAsiaTheme="minorHAnsi"/>
+                <w:lang w:eastAsia="en-US"/>
+              </w:rPr>
+              <w:t>,</w:t>
+            </w:r>
+            <w:r>
+              <w:rPr>
+                <w:rFonts w:eastAsiaTheme="minorHAnsi"/>
+                <w:lang w:eastAsia="en-US"/>
+              </w:rPr>
+              <w:t>333</w:t>
+            </w:r>
+          </w:p>
+        </w:tc>
+        <w:tc>
+          <w:tcPr>
+            <w:tcW w:w="2268" w:type="dxa"/>
+          </w:tcPr>
+          <w:p>
+            <w:pPr>
+              <w:autoSpaceDE w:val="0"/>
+              <w:autoSpaceDN w:val="0"/>
+              <w:adjustRightInd w:val="0"/>
+              <w:jc w:val="center"/>
+            </w:pPr>
+            <w:r>
+              <w:rPr>
+                <w:rFonts w:eastAsiaTheme="minorHAnsi"/>
+                <w:lang w:eastAsia="en-US"/>
+              </w:rPr>
+              <w:t>114</w:t>
+            </w:r>
+            <w:r>
+              <w:rPr>
+                <w:rFonts w:eastAsiaTheme="minorHAnsi"/>
+                <w:lang w:eastAsia="en-US"/>
+              </w:rPr>
+              <w:t>,</w:t>
+            </w:r>
+            <w:r>
+              <w:rPr>
+                <w:rFonts w:eastAsiaTheme="minorHAnsi"/>
+                <w:lang w:eastAsia="en-US"/>
+              </w:rPr>
+              <w:t>950</w:t>
+            </w:r>
+          </w:p>
+        </w:tc>
+        <w:tc>
+          <w:tcPr>
+            <w:tcW w:w="3486" w:type="dxa"/>
+          </w:tcPr>
+          <w:p>
+            <w:pPr>
+              <w:autoSpaceDE w:val="0"/>
+              <w:autoSpaceDN w:val="0"/>
+              <w:adjustRightInd w:val="0"/>
+              <w:jc w:val="center"/>
+              <w:rPr>
+                <w:rFonts w:eastAsiaTheme="minorHAnsi"/>
+                <w:lang w:eastAsia="en-US"/>
+              </w:rPr>
+            </w:pPr>
+            <w:r>
+              <w:rPr>
+                <w:rFonts w:eastAsiaTheme="minorHAnsi"/>
+                <w:lang w:eastAsia="en-US"/>
+              </w:rPr>
+              <w:t>file masc.xml</w:t>
+            </w:r>
+          </w:p>
+        </w:tc>
+      </w:tr>
+      <w:tr>
+        <w:trPr>
+          <w:trHeight w:val="63"/>
+        </w:trPr>
+        <w:tc>
+          <w:tcPr>
+            <w:tcW w:w="1555" w:type="dxa"/>
+          </w:tcPr>
+          <w:p>
+            <w:pPr>
+              <w:autoSpaceDE w:val="0"/>
+              <w:autoSpaceDN w:val="0"/>
+              <w:adjustRightInd w:val="0"/>
+              <w:jc w:val="center"/>
+            </w:pPr>
+            <w:proofErr w:type="spellStart"/>
+            <w:r>
+              <w:rPr>
+                <w:i/>
+                <w:iCs/>
+              </w:rPr>
+              <w:t>Ontonotes</w:t>
+            </w:r>
+            <w:proofErr w:type="spellEnd"/>
+            <w:r>
+              <w:rPr>
+                <w:i/>
+                <w:iCs/>
+              </w:rPr>
+              <w:t xml:space="preserve"> 5.</w:t>
+            </w:r>
+            <w:r>
+              <w:t>0</w:t>
+            </w:r>
+          </w:p>
+        </w:tc>
+        <w:tc>
+          <w:tcPr>
+            <w:tcW w:w="1701" w:type="dxa"/>
+          </w:tcPr>
+          <w:p>
+            <w:pPr>
+              <w:autoSpaceDE w:val="0"/>
+              <w:autoSpaceDN w:val="0"/>
+              <w:adjustRightInd w:val="0"/>
+              <w:jc w:val="center"/>
+            </w:pPr>
+            <w:r>
+              <w:rPr>
+                <w:rFonts w:eastAsiaTheme="minorHAnsi"/>
+                <w:lang w:eastAsia="en-US"/>
+              </w:rPr>
+              <w:t>435</w:t>
+            </w:r>
+            <w:r>
+              <w:rPr>
+                <w:rFonts w:eastAsiaTheme="minorHAnsi"/>
+                <w:lang w:eastAsia="en-US"/>
+              </w:rPr>
+              <w:t>,</w:t>
+            </w:r>
+            <w:r>
+              <w:rPr>
+                <w:rFonts w:eastAsiaTheme="minorHAnsi"/>
+                <w:lang w:eastAsia="en-US"/>
+              </w:rPr>
+              <w:t>340</w:t>
+            </w:r>
+          </w:p>
+        </w:tc>
+        <w:tc>
+          <w:tcPr>
+            <w:tcW w:w="2268" w:type="dxa"/>
+          </w:tcPr>
+          <w:p>
+            <w:pPr>
+              <w:autoSpaceDE w:val="0"/>
+              <w:autoSpaceDN w:val="0"/>
+              <w:adjustRightInd w:val="0"/>
+              <w:jc w:val="center"/>
+            </w:pPr>
+            <w:r>
+              <w:rPr>
+                <w:rFonts w:eastAsiaTheme="minorHAnsi"/>
+                <w:lang w:eastAsia="en-US"/>
+              </w:rPr>
+              <w:t>52</w:t>
+            </w:r>
+            <w:r>
+              <w:rPr>
+                <w:rFonts w:eastAsiaTheme="minorHAnsi"/>
+                <w:lang w:eastAsia="en-US"/>
+              </w:rPr>
+              <w:t>,</w:t>
+            </w:r>
+            <w:r>
+              <w:rPr>
+                <w:rFonts w:eastAsiaTheme="minorHAnsi"/>
+                <w:lang w:eastAsia="en-US"/>
+              </w:rPr>
+              <w:t>263</w:t>
+            </w:r>
+          </w:p>
+        </w:tc>
+        <w:tc>
+          <w:tcPr>
+            <w:tcW w:w="3486" w:type="dxa"/>
+          </w:tcPr>
+          <w:p>
+            <w:pPr>
+              <w:autoSpaceDE w:val="0"/>
+              <w:autoSpaceDN w:val="0"/>
+              <w:adjustRightInd w:val="0"/>
+              <w:jc w:val="center"/>
+              <w:rPr>
+                <w:rFonts w:eastAsiaTheme="minorHAnsi"/>
+                <w:lang w:eastAsia="en-US"/>
+              </w:rPr>
+            </w:pPr>
+            <w:r>
+              <w:t>(code to convert the original data)</w:t>
+            </w:r>
+            <w:r>
+              <w:br/>
+              <w:t>must still download the data from the site where I am registered</w:t>
+            </w:r>
+          </w:p>
+        </w:tc>
+      </w:tr>
+      <w:tr>
+        <w:tc>
+          <w:tcPr>
+            <w:tcW w:w="1555" w:type="dxa"/>
+          </w:tcPr>
+          <w:p>
+            <w:pPr>
+              <w:autoSpaceDE w:val="0"/>
+              <w:autoSpaceDN w:val="0"/>
+              <w:adjustRightInd w:val="0"/>
+              <w:jc w:val="center"/>
+              <w:rPr>
+                <w:i/>
+                <w:iCs/>
+              </w:rPr>
+            </w:pPr>
+            <w:proofErr w:type="spellStart"/>
+            <w:r>
+              <w:rPr>
+                <w:i/>
+                <w:iCs/>
+              </w:rPr>
+              <w:t>SemEval</w:t>
+            </w:r>
+            <w:proofErr w:type="spellEnd"/>
+            <w:r>
+              <w:rPr>
+                <w:i/>
+                <w:iCs/>
+              </w:rPr>
+              <w:t xml:space="preserve"> + </w:t>
+            </w:r>
+            <w:proofErr w:type="spellStart"/>
+            <w:r>
+              <w:rPr>
+                <w:i/>
+                <w:iCs/>
+              </w:rPr>
+              <w:t>SensEval</w:t>
+            </w:r>
+            <w:proofErr w:type="spellEnd"/>
+          </w:p>
+        </w:tc>
+        <w:tc>
+          <w:tcPr>
+            <w:tcW w:w="1701" w:type="dxa"/>
+          </w:tcPr>
+          <w:p>
+            <w:pPr>
+              <w:autoSpaceDE w:val="0"/>
+              <w:autoSpaceDN w:val="0"/>
+              <w:adjustRightInd w:val="0"/>
+              <w:jc w:val="center"/>
+            </w:pPr>
+            <w:r>
+              <w:t>30,912</w:t>
+            </w:r>
+          </w:p>
+        </w:tc>
+        <w:tc>
+          <w:tcPr>
+            <w:tcW w:w="2268" w:type="dxa"/>
+          </w:tcPr>
+          <w:p>
+            <w:pPr>
+              <w:autoSpaceDE w:val="0"/>
+              <w:autoSpaceDN w:val="0"/>
+              <w:adjustRightInd w:val="0"/>
+              <w:jc w:val="center"/>
+            </w:pPr>
+            <w:r>
+              <w:t>9,761</w:t>
+            </w:r>
+          </w:p>
+        </w:tc>
+        <w:tc>
+          <w:tcPr>
+            <w:tcW w:w="3486" w:type="dxa"/>
+          </w:tcPr>
+          <w:p>
+            <w:pPr>
+              <w:autoSpaceDE w:val="0"/>
+              <w:autoSpaceDN w:val="0"/>
+              <w:adjustRightInd w:val="0"/>
+              <w:jc w:val="center"/>
+            </w:pPr>
+            <w:r>
+              <w:t xml:space="preserve">file </w:t>
+            </w:r>
+            <w:r>
+              <w:t>raganato_ALL.xml</w:t>
+            </w:r>
+          </w:p>
+        </w:tc>
+      </w:tr>
+      <w:tr>
+        <w:tc>
+          <w:tcPr>
+            <w:tcW w:w="1555" w:type="dxa"/>
+          </w:tcPr>
+          <w:p>
+            <w:pPr>
+              <w:autoSpaceDE w:val="0"/>
+              <w:autoSpaceDN w:val="0"/>
+              <w:adjustRightInd w:val="0"/>
+              <w:jc w:val="center"/>
+              <w:rPr>
+                <w:i/>
+                <w:iCs/>
+              </w:rPr>
+            </w:pPr>
+            <w:r>
+              <w:rPr>
+                <w:i/>
+                <w:iCs/>
+              </w:rPr>
+              <w:t>DSO</w:t>
+            </w:r>
+          </w:p>
+        </w:tc>
+        <w:tc>
+          <w:tcPr>
+            <w:tcW w:w="1701" w:type="dxa"/>
+          </w:tcPr>
+          <w:p>
+            <w:pPr>
+              <w:autoSpaceDE w:val="0"/>
+              <w:autoSpaceDN w:val="0"/>
+              <w:adjustRightInd w:val="0"/>
+              <w:jc w:val="center"/>
+            </w:pPr>
+            <w:r>
+              <w:t>5</w:t>
+            </w:r>
+            <w:r>
+              <w:t>,</w:t>
+            </w:r>
+            <w:r>
+              <w:t>317</w:t>
+            </w:r>
+            <w:r>
+              <w:t>,</w:t>
+            </w:r>
+            <w:r>
+              <w:t>184</w:t>
+            </w:r>
+          </w:p>
+        </w:tc>
+        <w:tc>
+          <w:tcPr>
+            <w:tcW w:w="2268" w:type="dxa"/>
+          </w:tcPr>
+          <w:p>
+            <w:pPr>
+              <w:autoSpaceDE w:val="0"/>
+              <w:autoSpaceDN w:val="0"/>
+              <w:adjustRightInd w:val="0"/>
+              <w:jc w:val="center"/>
+            </w:pPr>
+            <w:r>
+              <w:t>176</w:t>
+            </w:r>
+            <w:r>
+              <w:t>,</w:t>
+            </w:r>
+            <w:r>
+              <w:t>915</w:t>
+            </w:r>
+          </w:p>
+        </w:tc>
+        <w:tc>
+          <w:tcPr>
+            <w:tcW w:w="3486" w:type="dxa"/>
+          </w:tcPr>
+          <w:p>
+            <w:pPr>
+              <w:autoSpaceDE w:val="0"/>
+              <w:autoSpaceDN w:val="0"/>
+              <w:adjustRightInd w:val="0"/>
+              <w:jc w:val="center"/>
+            </w:pPr>
+            <w:r>
+              <w:t>(code to convert the original data)</w:t>
+            </w:r>
+            <w:r>
+              <w:br/>
+              <w:t>as abov</w:t>
+            </w:r>
+            <w:r>
+              <w:t>e</w:t>
+            </w:r>
+            <w:r>
+              <w:t xml:space="preserve">, must still download from the site of the </w:t>
+            </w:r>
+            <w:r>
+              <w:t>L.D.C.</w:t>
+            </w:r>
+          </w:p>
+        </w:tc>
+      </w:tr>
+      <w:tr>
+        <w:tc>
+          <w:tcPr>
+            <w:tcW w:w="1555" w:type="dxa"/>
+          </w:tcPr>
+          <w:p>
+            <w:pPr>
+              <w:autoSpaceDE w:val="0"/>
+              <w:autoSpaceDN w:val="0"/>
+              <w:adjustRightInd w:val="0"/>
+              <w:jc w:val="center"/>
+              <w:rPr>
+                <w:i/>
+                <w:iCs/>
+              </w:rPr>
+            </w:pPr>
+            <w:r>
+              <w:rPr>
+                <w:i/>
+                <w:iCs/>
+              </w:rPr>
+              <w:t xml:space="preserve">WordNet </w:t>
+            </w:r>
+            <w:proofErr w:type="spellStart"/>
+            <w:r>
+              <w:rPr>
+                <w:i/>
+                <w:iCs/>
+              </w:rPr>
+              <w:t>GlossTag</w:t>
+            </w:r>
+            <w:proofErr w:type="spellEnd"/>
+          </w:p>
+        </w:tc>
+        <w:tc>
+          <w:tcPr>
+            <w:tcW w:w="1701" w:type="dxa"/>
+          </w:tcPr>
+          <w:p>
+            <w:pPr>
+              <w:autoSpaceDE w:val="0"/>
+              <w:autoSpaceDN w:val="0"/>
+              <w:adjustRightInd w:val="0"/>
+              <w:jc w:val="center"/>
+            </w:pPr>
+            <w:r>
+              <w:t>1</w:t>
+            </w:r>
+            <w:r>
+              <w:t>,</w:t>
+            </w:r>
+            <w:r>
+              <w:t>634</w:t>
+            </w:r>
+            <w:r>
+              <w:t>,</w:t>
+            </w:r>
+            <w:r>
+              <w:t>691</w:t>
+            </w:r>
+          </w:p>
+        </w:tc>
+        <w:tc>
+          <w:tcPr>
+            <w:tcW w:w="2268" w:type="dxa"/>
+          </w:tcPr>
+          <w:p>
+            <w:pPr>
+              <w:autoSpaceDE w:val="0"/>
+              <w:autoSpaceDN w:val="0"/>
+              <w:adjustRightInd w:val="0"/>
+              <w:jc w:val="center"/>
+            </w:pPr>
+            <w:r>
+              <w:t>496</w:t>
+            </w:r>
+            <w:r>
+              <w:t>,</w:t>
+            </w:r>
+            <w:r>
+              <w:t>776</w:t>
+            </w:r>
+          </w:p>
+        </w:tc>
+        <w:tc>
+          <w:tcPr>
+            <w:tcW w:w="3486" w:type="dxa"/>
+          </w:tcPr>
+          <w:p>
+            <w:pPr>
+              <w:autoSpaceDE w:val="0"/>
+              <w:autoSpaceDN w:val="0"/>
+              <w:adjustRightInd w:val="0"/>
+              <w:jc w:val="center"/>
+            </w:pPr>
+            <w:r>
+              <w:t>file wngt.xml</w:t>
+            </w:r>
+          </w:p>
+        </w:tc>
+      </w:tr>
+      <w:tr>
+        <w:tc>
+          <w:tcPr>
+            <w:tcW w:w="1555" w:type="dxa"/>
+          </w:tcPr>
+          <w:p>
+            <w:pPr>
+              <w:autoSpaceDE w:val="0"/>
+              <w:autoSpaceDN w:val="0"/>
+              <w:adjustRightInd w:val="0"/>
+              <w:jc w:val="center"/>
+              <w:rPr>
+                <w:i/>
+                <w:iCs/>
+              </w:rPr>
+            </w:pPr>
+            <w:r>
+              <w:rPr>
+                <w:i/>
+                <w:iCs/>
+              </w:rPr>
+              <w:t>Train-O-Matic</w:t>
+            </w:r>
+          </w:p>
+        </w:tc>
+        <w:tc>
+          <w:tcPr>
+            <w:tcW w:w="1701" w:type="dxa"/>
+          </w:tcPr>
+          <w:p>
+            <w:pPr>
+              <w:autoSpaceDE w:val="0"/>
+              <w:autoSpaceDN w:val="0"/>
+              <w:adjustRightInd w:val="0"/>
+              <w:jc w:val="center"/>
+            </w:pPr>
+            <w:r>
+              <w:t>?</w:t>
+            </w:r>
+          </w:p>
+        </w:tc>
+        <w:tc>
+          <w:tcPr>
+            <w:tcW w:w="2268" w:type="dxa"/>
+          </w:tcPr>
+          <w:p>
+            <w:pPr>
+              <w:autoSpaceDE w:val="0"/>
+              <w:autoSpaceDN w:val="0"/>
+              <w:adjustRightInd w:val="0"/>
+              <w:jc w:val="center"/>
+            </w:pPr>
+            <w:r>
+              <w:t>?</w:t>
+            </w:r>
+          </w:p>
+        </w:tc>
+        <w:tc>
+          <w:tcPr>
+            <w:tcW w:w="3486" w:type="dxa"/>
+          </w:tcPr>
+          <w:p>
+            <w:pPr>
+              <w:autoSpaceDE w:val="0"/>
+              <w:autoSpaceDN w:val="0"/>
+              <w:adjustRightInd w:val="0"/>
+              <w:jc w:val="center"/>
+            </w:pPr>
+            <w:r>
+              <w:t>file trainomatic.xml</w:t>
+            </w:r>
+            <w:r>
+              <w:br/>
+              <w:t>However, it is automatically annotated, not manually-&gt; excluded</w:t>
+            </w:r>
+          </w:p>
+        </w:tc>
+      </w:tr>
+    </w:tbl>
+    <w:p>
+      <w:pPr>
+        <w:rPr>
+          <w:lang w:eastAsia="en-US"/>
+        </w:rPr>
+      </w:pPr>
+      <w:r>
+        <w:rPr>
+          <w:lang w:eastAsia="en-US"/>
+        </w:rPr>
+        <w:lastRenderedPageBreak/>
+        <w:t xml:space="preserve">First task </w:t>
+      </w:r>
+      <w:proofErr w:type="spellStart"/>
+      <w:r>
+        <w:rPr>
+          <w:lang w:eastAsia="en-US"/>
+        </w:rPr>
+        <w:t>ToDo</w:t>
+      </w:r>
+      <w:proofErr w:type="spellEnd"/>
+      <w:r>
+        <w:rPr>
+          <w:lang w:eastAsia="en-US"/>
+        </w:rPr>
+        <w:t>: write an interface to iterate (with an Iterator, there is no need to save the data elsewhere) through the xml-s.</w:t>
+      </w:r>
+    </w:p>
+    <w:p>
+      <w:pPr>
+        <w:rPr>
+          <w:lang w:eastAsia="en-US"/>
+        </w:rPr>
+      </w:pPr>
+      <w:r>
+        <w:rPr>
+          <w:lang w:eastAsia="en-US"/>
+        </w:rPr>
+        <w:t>It should add EOS (End-of-Sentence) when reading.</w:t>
+      </w:r>
+    </w:p>
+    <w:p>
+      <w:pPr>
+        <w:rPr>
+          <w:lang w:eastAsia="en-US"/>
+        </w:rPr>
+      </w:pPr>
+    </w:p>
+    <w:p>
+      <w:pPr>
+        <w:pStyle w:val="Heading3"/>
+      </w:pPr>
+      <w:bookmarkStart w:id="28" w:name="_Toc26174251"/>
+      <w:r>
+        <w:t>Step 5.2: Iterator to read UFSAC’s xml files</w:t>
+      </w:r>
+      <w:bookmarkEnd w:id="28"/>
+    </w:p>
+    <w:p>
+      <w:pPr>
+        <w:rPr>
+          <w:lang w:eastAsia="en-US"/>
+        </w:rPr>
+      </w:pPr>
+    </w:p>
+    <w:p>
+      <w:pPr>
+        <w:rPr>
+          <w:lang w:eastAsia="en-US"/>
+        </w:rPr>
+      </w:pPr>
+      <w:bookmarkStart w:id="29" w:name="_GoBack"/>
+      <w:bookmarkEnd w:id="29"/>
     </w:p>
     <w:sectPr>
       <w:pgSz w:w="11900" w:h="16840"/>

</xml_diff>

<commit_message>
=Split now works. It's slower on Omsti due to size
Former-commit-id: 05821c67a8cc08bbf035f6783c8510a1b57a3022
Former-commit-id: 9ed68b454ed7e926af9568d6531a3a6ae6d5528e
</commit_message>
<xml_diff>
--- a/Media/Task1_DeveloperDiary.docx
+++ b/Media/Task1_DeveloperDiary.docx
@@ -34363,6 +34363,8 @@
         </w:rPr>
         <w:t>, by L. Vial et al., 2018):</w:t>
       </w:r>
+      <w:bookmarkStart w:id="28" w:name="_GoBack"/>
+      <w:bookmarkEnd w:id="28"/>
     </w:p>
     <w:p>
       <w:pPr>
@@ -35680,11 +35682,11 @@
       <w:pPr>
         <w:pStyle w:val="Heading3"/>
       </w:pPr>
-      <w:bookmarkStart w:id="28" w:name="_Toc26174251"/>
+      <w:bookmarkStart w:id="29" w:name="_Toc26174251"/>
       <w:r>
         <w:t>Step 5.2: Iterator to read UFSAC’s xml files</w:t>
       </w:r>
-      <w:bookmarkEnd w:id="28"/>
+      <w:bookmarkEnd w:id="29"/>
     </w:p>
     <w:p>
       <w:pPr>
@@ -35699,8 +35701,12 @@
           <w:lang w:eastAsia="en-US"/>
         </w:rPr>
       </w:pPr>
-      <w:bookmarkStart w:id="29" w:name="_GoBack"/>
-      <w:bookmarkEnd w:id="29"/>
+      <w:r>
+        <w:rPr>
+          <w:lang w:eastAsia="en-US"/>
+        </w:rPr>
+        <w:t xml:space="preserve"> </w:t>
+      </w:r>
     </w:p>
     <w:sectPr>
       <w:pgSz w:w="11900" w:h="16840"/>

</xml_diff>

<commit_message>
=WorkInProgress: Input Graph for the GNN...
Former-commit-id: 1ec1eb2579151e93fcd1840f0458f9db48bd0320
Former-commit-id: f7da088529992b9f61ee4278d21f13660af8a810
</commit_message>
<xml_diff>
--- a/Media/Task1_DeveloperDiary.docx
+++ b/Media/Task1_DeveloperDiary.docx
@@ -2026,21 +2026,7 @@
             <w:rStyle w:val="Hyperlink"/>
             <w:noProof/>
           </w:rPr>
-          <w:t>Step 5.2: Iterator to re</w:t>
-        </w:r>
-        <w:r>
-          <w:rPr>
-            <w:rStyle w:val="Hyperlink"/>
-            <w:noProof/>
-          </w:rPr>
-          <w:t>a</w:t>
-        </w:r>
-        <w:r>
-          <w:rPr>
-            <w:rStyle w:val="Hyperlink"/>
-            <w:noProof/>
-          </w:rPr>
-          <w:t>d UFSAC’s xml files</w:t>
+          <w:t>Step 5.2: Iterator to read UFSAC’s xml files</w:t>
         </w:r>
         <w:r>
           <w:rPr>
@@ -29030,6 +29016,9 @@
         <w:pStyle w:val="Heading3"/>
       </w:pPr>
       <w:bookmarkStart w:id="22" w:name="_Toc26174245"/>
+      <w:bookmarkStart w:id="23" w:name="_Ref26271943"/>
+      <w:bookmarkStart w:id="24" w:name="_Ref26271950"/>
+      <w:bookmarkStart w:id="25" w:name="_Ref26271951"/>
       <w:r>
         <w:t xml:space="preserve">Step 4a: </w:t>
       </w:r>
@@ -29037,6 +29026,9 @@
         <w:t>The parameters of the Data graph object</w:t>
       </w:r>
       <w:bookmarkEnd w:id="22"/>
+      <w:bookmarkEnd w:id="23"/>
+      <w:bookmarkEnd w:id="24"/>
+      <w:bookmarkEnd w:id="25"/>
     </w:p>
     <w:p>
       <w:pPr>
@@ -30804,7 +30796,7 @@
       <w:pPr>
         <w:pStyle w:val="Heading3"/>
       </w:pPr>
-      <w:bookmarkStart w:id="23" w:name="_Toc26174246"/>
+      <w:bookmarkStart w:id="26" w:name="_Toc26174246"/>
       <w:r>
         <w:t>Step 4b: Sense-</w:t>
       </w:r>
@@ -30827,7 +30819,7 @@
       <w:r>
         <w:t xml:space="preserve"> + MASC</w:t>
       </w:r>
-      <w:bookmarkEnd w:id="23"/>
+      <w:bookmarkEnd w:id="26"/>
     </w:p>
     <w:p>
       <w:pPr>
@@ -32314,7 +32306,7 @@
       <w:pPr>
         <w:pStyle w:val="Heading3"/>
       </w:pPr>
-      <w:bookmarkStart w:id="24" w:name="_Toc26174247"/>
+      <w:bookmarkStart w:id="27" w:name="_Toc26174247"/>
       <w:r>
         <w:lastRenderedPageBreak/>
         <w:t>Step 4b: More sense-</w:t>
@@ -32327,7 +32319,7 @@
       <w:r>
         <w:t xml:space="preserve"> datasets, aligned to WordNet</w:t>
       </w:r>
-      <w:bookmarkEnd w:id="24"/>
+      <w:bookmarkEnd w:id="27"/>
     </w:p>
     <w:p>
       <w:pPr>
@@ -33348,7 +33340,7 @@
       <w:pPr>
         <w:pStyle w:val="Heading3"/>
       </w:pPr>
-      <w:bookmarkStart w:id="25" w:name="_Toc26174248"/>
+      <w:bookmarkStart w:id="28" w:name="_Toc26174248"/>
       <w:r>
         <w:lastRenderedPageBreak/>
         <w:t>Step 4</w:t>
@@ -33362,7 +33354,7 @@
       <w:r>
         <w:t>Data and its Retrieval</w:t>
       </w:r>
-      <w:bookmarkEnd w:id="25"/>
+      <w:bookmarkEnd w:id="28"/>
     </w:p>
     <w:p>
       <w:pPr>
@@ -34238,7 +34230,7 @@
       <w:pPr>
         <w:pStyle w:val="Heading2"/>
       </w:pPr>
-      <w:bookmarkStart w:id="26" w:name="_Toc26174249"/>
+      <w:bookmarkStart w:id="29" w:name="_Toc26174249"/>
       <w:r>
         <w:lastRenderedPageBreak/>
         <w:t>Phase 5: Finalizing the sense-</w:t>
@@ -34251,7 +34243,7 @@
       <w:r>
         <w:t xml:space="preserve"> datasets and the GNN</w:t>
       </w:r>
-      <w:bookmarkEnd w:id="26"/>
+      <w:bookmarkEnd w:id="29"/>
     </w:p>
     <w:p>
       <w:pPr>
@@ -34264,11 +34256,11 @@
       <w:pPr>
         <w:pStyle w:val="Heading3"/>
       </w:pPr>
-      <w:bookmarkStart w:id="27" w:name="_Toc26174250"/>
+      <w:bookmarkStart w:id="30" w:name="_Toc26174250"/>
       <w:r>
         <w:t>Step 5.1: UFSAC datasets</w:t>
       </w:r>
-      <w:bookmarkEnd w:id="27"/>
+      <w:bookmarkEnd w:id="30"/>
     </w:p>
     <w:p>
       <w:pPr>
@@ -34363,8 +34355,6 @@
         </w:rPr>
         <w:t>, by L. Vial et al., 2018):</w:t>
       </w:r>
-      <w:bookmarkStart w:id="28" w:name="_GoBack"/>
-      <w:bookmarkEnd w:id="28"/>
     </w:p>
     <w:p>
       <w:pPr>
@@ -35682,11 +35672,11 @@
       <w:pPr>
         <w:pStyle w:val="Heading3"/>
       </w:pPr>
-      <w:bookmarkStart w:id="29" w:name="_Toc26174251"/>
+      <w:bookmarkStart w:id="31" w:name="_Toc26174251"/>
       <w:r>
         <w:t>Step 5.2: Iterator to read UFSAC’s xml files</w:t>
       </w:r>
-      <w:bookmarkEnd w:id="29"/>
+      <w:bookmarkEnd w:id="31"/>
     </w:p>
     <w:p>
       <w:pPr>
@@ -35705,8 +35695,1599 @@
         <w:rPr>
           <w:lang w:eastAsia="en-US"/>
         </w:rPr>
+        <w:t>A generator function (</w:t>
+      </w:r>
+      <w:proofErr w:type="spellStart"/>
+      <w:r>
+        <w:rPr>
+          <w:rFonts w:ascii="Menlo" w:hAnsi="Menlo" w:cs="Menlo"/>
+          <w:sz w:val="18"/>
+          <w:szCs w:val="18"/>
+          <w:lang w:eastAsia="en-US"/>
+        </w:rPr>
+        <w:t>dataset_generator</w:t>
+      </w:r>
+      <w:proofErr w:type="spellEnd"/>
+      <w:r>
+        <w:rPr>
+          <w:rFonts w:ascii="Menlo" w:hAnsi="Menlo" w:cs="Menlo"/>
+          <w:sz w:val="18"/>
+          <w:szCs w:val="18"/>
+          <w:lang w:eastAsia="en-US"/>
+        </w:rPr>
+        <w:t>(</w:t>
+      </w:r>
+      <w:proofErr w:type="spellStart"/>
+      <w:r>
+        <w:rPr>
+          <w:rFonts w:ascii="Menlo" w:hAnsi="Menlo" w:cs="Menlo"/>
+          <w:sz w:val="18"/>
+          <w:szCs w:val="18"/>
+          <w:lang w:eastAsia="en-US"/>
+        </w:rPr>
+        <w:t>xml_fpath</w:t>
+      </w:r>
+      <w:proofErr w:type="spellEnd"/>
+      <w:r>
+        <w:rPr>
+          <w:rFonts w:ascii="Menlo" w:hAnsi="Menlo" w:cs="Menlo"/>
+          <w:sz w:val="18"/>
+          <w:szCs w:val="18"/>
+          <w:lang w:eastAsia="en-US"/>
+        </w:rPr>
+        <w:t>))</w:t>
+      </w:r>
+      <w:r>
+        <w:rPr>
+          <w:sz w:val="18"/>
+          <w:szCs w:val="18"/>
+          <w:lang w:eastAsia="en-US"/>
+        </w:rPr>
         <w:t xml:space="preserve"> </w:t>
       </w:r>
+      <w:r>
+        <w:rPr>
+          <w:lang w:eastAsia="en-US"/>
+        </w:rPr>
+        <w:t>yields</w:t>
+      </w:r>
+      <w:r>
+        <w:rPr>
+          <w:lang w:eastAsia="en-US"/>
+        </w:rPr>
+        <w:t xml:space="preserve"> the attribute dictionary of each &lt;word&gt; element in the given XML file.</w:t>
+      </w:r>
+    </w:p>
+    <w:p>
+      <w:pPr>
+        <w:rPr>
+          <w:lang w:eastAsia="en-US"/>
+        </w:rPr>
+      </w:pPr>
+      <w:r>
+        <w:rPr>
+          <w:lang w:eastAsia="en-US"/>
+        </w:rPr>
+        <w:t xml:space="preserve">A &lt;sentence&gt; </w:t>
+      </w:r>
+      <w:r>
+        <w:rPr>
+          <w:lang w:eastAsia="en-US"/>
+        </w:rPr>
+        <w:t>yields</w:t>
+      </w:r>
+      <w:r>
+        <w:rPr>
+          <w:lang w:eastAsia="en-US"/>
+        </w:rPr>
+        <w:t xml:space="preserve"> an EOS.</w:t>
+      </w:r>
+    </w:p>
+    <w:p>
+      <w:pPr>
+        <w:rPr>
+          <w:lang w:eastAsia="en-US"/>
+        </w:rPr>
+      </w:pPr>
+    </w:p>
+    <w:p>
+      <w:pPr>
+        <w:rPr>
+          <w:lang w:eastAsia="en-US"/>
+        </w:rPr>
+      </w:pPr>
+      <w:r>
+        <w:rPr>
+          <w:lang w:eastAsia="en-US"/>
+        </w:rPr>
+        <w:t>I copy and split the e</w:t>
+      </w:r>
+      <w:r>
+        <w:rPr>
+          <w:lang w:eastAsia="en-US"/>
+        </w:rPr>
+        <w:t>le</w:t>
+      </w:r>
+      <w:r>
+        <w:rPr>
+          <w:lang w:eastAsia="en-US"/>
+        </w:rPr>
+        <w:t>ments of the XML trees, into Training</w:t>
+      </w:r>
+      <w:r>
+        <w:rPr>
+          <w:lang w:eastAsia="en-US"/>
+        </w:rPr>
+        <w:t>, Validation and Test as 80%-10%-10%</w:t>
+      </w:r>
+    </w:p>
+    <w:p>
+      <w:pPr>
+        <w:rPr>
+          <w:lang w:eastAsia="en-US"/>
+        </w:rPr>
+      </w:pPr>
+      <w:r>
+        <w:rPr>
+          <w:lang w:eastAsia="en-US"/>
+        </w:rPr>
+        <w:t xml:space="preserve">It is necessary to use </w:t>
+      </w:r>
+      <w:proofErr w:type="spellStart"/>
+      <w:proofErr w:type="gramStart"/>
+      <w:r>
+        <w:rPr>
+          <w:rFonts w:ascii="Menlo" w:hAnsi="Menlo" w:cs="Menlo"/>
+          <w:sz w:val="18"/>
+          <w:szCs w:val="18"/>
+          <w:lang w:eastAsia="en-US"/>
+        </w:rPr>
+        <w:t>copy.deepcopy</w:t>
+      </w:r>
+      <w:proofErr w:type="spellEnd"/>
+      <w:proofErr w:type="gramEnd"/>
+      <w:r>
+        <w:rPr>
+          <w:rFonts w:ascii="Menlo" w:hAnsi="Menlo" w:cs="Menlo"/>
+          <w:sz w:val="18"/>
+          <w:szCs w:val="18"/>
+          <w:lang w:eastAsia="en-US"/>
+        </w:rPr>
+        <w:t>(</w:t>
+      </w:r>
+      <w:proofErr w:type="spellStart"/>
+      <w:r>
+        <w:rPr>
+          <w:rFonts w:ascii="Menlo" w:hAnsi="Menlo" w:cs="Menlo"/>
+          <w:sz w:val="18"/>
+          <w:szCs w:val="18"/>
+          <w:lang w:eastAsia="en-US"/>
+        </w:rPr>
+        <w:t>elem</w:t>
+      </w:r>
+      <w:proofErr w:type="spellEnd"/>
+      <w:r>
+        <w:rPr>
+          <w:rFonts w:ascii="Menlo" w:hAnsi="Menlo" w:cs="Menlo"/>
+          <w:sz w:val="18"/>
+          <w:szCs w:val="18"/>
+          <w:lang w:eastAsia="en-US"/>
+        </w:rPr>
+        <w:t>)</w:t>
+      </w:r>
+      <w:r>
+        <w:rPr>
+          <w:lang w:eastAsia="en-US"/>
+        </w:rPr>
+        <w:t xml:space="preserve"> in order to include the &lt;word&gt;s, since they are </w:t>
+      </w:r>
+      <w:proofErr w:type="spellStart"/>
+      <w:r>
+        <w:rPr>
+          <w:lang w:eastAsia="en-US"/>
+        </w:rPr>
+        <w:t>subelements</w:t>
+      </w:r>
+      <w:proofErr w:type="spellEnd"/>
+      <w:r>
+        <w:rPr>
+          <w:lang w:eastAsia="en-US"/>
+        </w:rPr>
+        <w:t xml:space="preserve"> of &lt;sentence&gt;s and</w:t>
+      </w:r>
+      <w:r>
+        <w:rPr>
+          <w:lang w:eastAsia="en-US"/>
+        </w:rPr>
+        <w:t>/or &lt;document&gt;s.</w:t>
+      </w:r>
+    </w:p>
+    <w:p>
+      <w:pPr>
+        <w:rPr>
+          <w:lang w:eastAsia="en-US"/>
+        </w:rPr>
+      </w:pPr>
+    </w:p>
+    <w:p>
+      <w:pPr>
+        <w:pStyle w:val="Heading3"/>
+      </w:pPr>
+      <w:r>
+        <w:t>Step 5.</w:t>
+      </w:r>
+      <w:r>
+        <w:t>3</w:t>
+      </w:r>
+      <w:r>
+        <w:t>:</w:t>
+      </w:r>
+      <w:r>
+        <w:t xml:space="preserve"> </w:t>
+      </w:r>
+      <w:proofErr w:type="spellStart"/>
+      <w:r>
+        <w:t>Rel</w:t>
+      </w:r>
+      <w:proofErr w:type="spellEnd"/>
+      <w:r>
+        <w:t>-GCN</w:t>
+      </w:r>
+      <w:r>
+        <w:t xml:space="preserve">: </w:t>
+      </w:r>
+      <w:r>
+        <w:t>Input graph</w:t>
+      </w:r>
+    </w:p>
+    <w:p>
+      <w:pPr>
+        <w:rPr>
+          <w:lang w:eastAsia="en-US"/>
+        </w:rPr>
+      </w:pPr>
+    </w:p>
+    <w:p>
+      <w:pPr>
+        <w:rPr>
+          <w:lang w:eastAsia="en-US"/>
+        </w:rPr>
+      </w:pPr>
+      <w:r>
+        <w:rPr>
+          <w:lang w:eastAsia="en-US"/>
+        </w:rPr>
+        <w:t>We start from the input graph.</w:t>
+      </w:r>
+    </w:p>
+    <w:p>
+      <w:pPr>
+        <w:rPr>
+          <w:lang w:eastAsia="en-US"/>
+        </w:rPr>
+      </w:pPr>
+      <w:r>
+        <w:rPr>
+          <w:lang w:eastAsia="en-US"/>
+        </w:rPr>
+        <w:t>(</w:t>
+      </w:r>
+      <w:r>
+        <w:rPr>
+          <w:lang w:eastAsia="en-US"/>
+        </w:rPr>
+        <w:t>Taking up again the information from</w:t>
+      </w:r>
+      <w:r>
+        <w:rPr>
+          <w:lang w:eastAsia="en-US"/>
+        </w:rPr>
+        <w:t xml:space="preserve"> </w:t>
+      </w:r>
+      <w:r>
+        <w:fldChar w:fldCharType="begin"/>
+      </w:r>
+      <w:r>
+        <w:rPr>
+          <w:lang w:eastAsia="en-US"/>
+        </w:rPr>
+        <w:instrText xml:space="preserve"> REF _Ref26271943 \h </w:instrText>
+      </w:r>
+      <w:r>
+        <w:fldChar w:fldCharType="separate"/>
+      </w:r>
+      <w:r>
+        <w:t>Step 4a: The parameters of the Data graph ob</w:t>
+      </w:r>
+      <w:r>
+        <w:t>j</w:t>
+      </w:r>
+      <w:r>
+        <w:t>ect</w:t>
+      </w:r>
+      <w:r>
+        <w:fldChar w:fldCharType="end"/>
+      </w:r>
+      <w:r>
+        <w:rPr>
+          <w:lang w:eastAsia="en-US"/>
+        </w:rPr>
+        <w:t>)</w:t>
+      </w:r>
+    </w:p>
+    <w:p>
+      <w:pPr>
+        <w:rPr>
+          <w:lang w:eastAsia="en-US"/>
+        </w:rPr>
+      </w:pPr>
+    </w:p>
+    <w:p>
+      <w:pPr>
+        <w:rPr>
+          <w:lang w:eastAsia="en-US"/>
+        </w:rPr>
+      </w:pPr>
+    </w:p>
+    <w:p>
+      <w:pPr>
+        <w:rPr>
+          <w:color w:val="404040"/>
+        </w:rPr>
+      </w:pPr>
+      <w:r>
+        <w:rPr>
+          <w:rStyle w:val="Strong"/>
+          <w:rFonts w:ascii="Helvetica Neue" w:hAnsi="Helvetica Neue"/>
+          <w:color w:val="404040"/>
+          <w:sz w:val="22"/>
+          <w:szCs w:val="22"/>
+        </w:rPr>
+        <w:t>x</w:t>
+      </w:r>
+      <w:r>
+        <w:rPr>
+          <w:rFonts w:ascii="Helvetica Neue" w:hAnsi="Helvetica Neue"/>
+          <w:color w:val="404040"/>
+          <w:sz w:val="22"/>
+          <w:szCs w:val="22"/>
+        </w:rPr>
+        <w:t> (</w:t>
+      </w:r>
+      <w:r>
+        <w:rPr>
+          <w:rStyle w:val="Emphasis"/>
+          <w:rFonts w:ascii="Helvetica Neue" w:hAnsi="Helvetica Neue"/>
+          <w:color w:val="404040"/>
+          <w:sz w:val="22"/>
+          <w:szCs w:val="22"/>
+        </w:rPr>
+        <w:t>Tensor, optional</w:t>
+      </w:r>
+      <w:r>
+        <w:rPr>
+          <w:rFonts w:ascii="Helvetica Neue" w:hAnsi="Helvetica Neue"/>
+          <w:color w:val="404040"/>
+          <w:sz w:val="22"/>
+          <w:szCs w:val="22"/>
+        </w:rPr>
+        <w:t>) – Node feature matrix with shape </w:t>
+      </w:r>
+      <w:r>
+        <w:rPr>
+          <w:rStyle w:val="pre"/>
+          <w:rFonts w:ascii="Menlo" w:eastAsiaTheme="majorEastAsia" w:hAnsi="Menlo" w:cs="Menlo"/>
+          <w:b/>
+          <w:bCs/>
+          <w:color w:val="404040"/>
+          <w:sz w:val="16"/>
+          <w:szCs w:val="16"/>
+          <w:bdr w:val="single" w:sz="6" w:space="2" w:color="E1E4E5" w:frame="1"/>
+          <w:shd w:val="clear" w:color="auto" w:fill="FFFFFF"/>
+        </w:rPr>
+        <w:t>[</w:t>
+      </w:r>
+      <w:proofErr w:type="spellStart"/>
+      <w:r>
+        <w:rPr>
+          <w:rStyle w:val="pre"/>
+          <w:rFonts w:ascii="Menlo" w:eastAsiaTheme="majorEastAsia" w:hAnsi="Menlo" w:cs="Menlo"/>
+          <w:b/>
+          <w:bCs/>
+          <w:color w:val="404040"/>
+          <w:sz w:val="16"/>
+          <w:szCs w:val="16"/>
+          <w:bdr w:val="single" w:sz="6" w:space="2" w:color="E1E4E5" w:frame="1"/>
+          <w:shd w:val="clear" w:color="auto" w:fill="FFFFFF"/>
+        </w:rPr>
+        <w:t>num_nodes</w:t>
+      </w:r>
+      <w:proofErr w:type="spellEnd"/>
+      <w:r>
+        <w:rPr>
+          <w:rStyle w:val="pre"/>
+          <w:rFonts w:ascii="Menlo" w:eastAsiaTheme="majorEastAsia" w:hAnsi="Menlo" w:cs="Menlo"/>
+          <w:b/>
+          <w:bCs/>
+          <w:color w:val="404040"/>
+          <w:sz w:val="16"/>
+          <w:szCs w:val="16"/>
+          <w:bdr w:val="single" w:sz="6" w:space="2" w:color="E1E4E5" w:frame="1"/>
+          <w:shd w:val="clear" w:color="auto" w:fill="FFFFFF"/>
+        </w:rPr>
+        <w:t>,</w:t>
+      </w:r>
+      <w:r>
+        <w:rPr>
+          <w:rStyle w:val="HTMLCode"/>
+          <w:rFonts w:ascii="Menlo" w:hAnsi="Menlo" w:cs="Menlo"/>
+          <w:b/>
+          <w:bCs/>
+          <w:color w:val="404040"/>
+          <w:sz w:val="16"/>
+          <w:szCs w:val="16"/>
+          <w:bdr w:val="single" w:sz="6" w:space="2" w:color="E1E4E5" w:frame="1"/>
+          <w:shd w:val="clear" w:color="auto" w:fill="FFFFFF"/>
+        </w:rPr>
+        <w:t> </w:t>
+      </w:r>
+      <w:proofErr w:type="spellStart"/>
+      <w:r>
+        <w:rPr>
+          <w:rStyle w:val="pre"/>
+          <w:rFonts w:ascii="Menlo" w:eastAsiaTheme="majorEastAsia" w:hAnsi="Menlo" w:cs="Menlo"/>
+          <w:b/>
+          <w:bCs/>
+          <w:color w:val="404040"/>
+          <w:sz w:val="16"/>
+          <w:szCs w:val="16"/>
+          <w:bdr w:val="single" w:sz="6" w:space="2" w:color="E1E4E5" w:frame="1"/>
+          <w:shd w:val="clear" w:color="auto" w:fill="FFFFFF"/>
+        </w:rPr>
+        <w:t>num_node_features</w:t>
+      </w:r>
+      <w:proofErr w:type="spellEnd"/>
+      <w:r>
+        <w:rPr>
+          <w:rStyle w:val="pre"/>
+          <w:rFonts w:ascii="Menlo" w:eastAsiaTheme="majorEastAsia" w:hAnsi="Menlo" w:cs="Menlo"/>
+          <w:b/>
+          <w:bCs/>
+          <w:color w:val="404040"/>
+          <w:sz w:val="16"/>
+          <w:szCs w:val="16"/>
+          <w:bdr w:val="single" w:sz="6" w:space="2" w:color="E1E4E5" w:frame="1"/>
+          <w:shd w:val="clear" w:color="auto" w:fill="FFFFFF"/>
+        </w:rPr>
+        <w:t>]</w:t>
+      </w:r>
+      <w:r>
+        <w:rPr>
+          <w:rFonts w:ascii="Helvetica Neue" w:hAnsi="Helvetica Neue"/>
+          <w:color w:val="404040"/>
+          <w:sz w:val="22"/>
+          <w:szCs w:val="22"/>
+        </w:rPr>
+        <w:t>. (default: </w:t>
+      </w:r>
+      <w:hyperlink r:id="rId13" w:anchor="None" w:tooltip="(in Python v3.8)" w:history="1">
+        <w:r>
+          <w:rPr>
+            <w:rStyle w:val="pre"/>
+            <w:rFonts w:ascii="Menlo" w:eastAsiaTheme="majorEastAsia" w:hAnsi="Menlo" w:cs="Menlo"/>
+            <w:b/>
+            <w:bCs/>
+            <w:color w:val="404040"/>
+            <w:sz w:val="16"/>
+            <w:szCs w:val="16"/>
+            <w:bdr w:val="single" w:sz="6" w:space="2" w:color="E1E4E5" w:frame="1"/>
+            <w:shd w:val="clear" w:color="auto" w:fill="FFFFFF"/>
+          </w:rPr>
+          <w:t>None</w:t>
+        </w:r>
+      </w:hyperlink>
+      <w:r>
+        <w:rPr>
+          <w:rFonts w:ascii="Helvetica Neue" w:hAnsi="Helvetica Neue"/>
+          <w:color w:val="404040"/>
+          <w:sz w:val="22"/>
+          <w:szCs w:val="22"/>
+        </w:rPr>
+        <w:t>)</w:t>
+      </w:r>
+      <w:r>
+        <w:rPr>
+          <w:rFonts w:ascii="Helvetica Neue" w:hAnsi="Helvetica Neue"/>
+          <w:color w:val="404040"/>
+          <w:sz w:val="22"/>
+          <w:szCs w:val="22"/>
+        </w:rPr>
+        <w:br/>
+      </w:r>
+      <w:r>
+        <w:rPr>
+          <w:color w:val="404040"/>
+        </w:rPr>
+        <w:t>The nodes are: all the single-prototype embeddings + all the sense embeddings (n: that as of now must still be initialized) +  all the sentence embeddings from the definitions and examples.</w:t>
+      </w:r>
+      <w:r>
+        <w:rPr>
+          <w:color w:val="404040"/>
+        </w:rPr>
+        <w:br/>
+        <w:t xml:space="preserve">All the nodes must have an index, that will go from 0 to </w:t>
+      </w:r>
+      <w:proofErr w:type="spellStart"/>
+      <w:r>
+        <w:rPr>
+          <w:rStyle w:val="pre"/>
+          <w:rFonts w:ascii="Menlo" w:eastAsiaTheme="majorEastAsia" w:hAnsi="Menlo" w:cs="Menlo"/>
+          <w:color w:val="404040"/>
+          <w:sz w:val="18"/>
+          <w:szCs w:val="18"/>
+          <w:bdr w:val="single" w:sz="6" w:space="2" w:color="E1E4E5" w:frame="1"/>
+          <w:shd w:val="clear" w:color="auto" w:fill="FFFFFF"/>
+        </w:rPr>
+        <w:t>num_node</w:t>
+      </w:r>
+      <w:r>
+        <w:rPr>
+          <w:rStyle w:val="pre"/>
+          <w:rFonts w:ascii="Menlo" w:eastAsiaTheme="majorEastAsia" w:hAnsi="Menlo" w:cs="Menlo"/>
+          <w:color w:val="404040"/>
+          <w:sz w:val="18"/>
+          <w:szCs w:val="18"/>
+          <w:bdr w:val="single" w:sz="6" w:space="2" w:color="E1E4E5" w:frame="1"/>
+          <w:shd w:val="clear" w:color="auto" w:fill="FFFFFF"/>
+        </w:rPr>
+        <w:t>s</w:t>
+      </w:r>
+      <w:proofErr w:type="spellEnd"/>
+      <w:r>
+        <w:rPr>
+          <w:rStyle w:val="pre"/>
+          <w:rFonts w:ascii="Menlo" w:eastAsiaTheme="majorEastAsia" w:hAnsi="Menlo" w:cs="Menlo"/>
+          <w:color w:val="404040"/>
+          <w:sz w:val="18"/>
+          <w:szCs w:val="18"/>
+          <w:bdr w:val="single" w:sz="6" w:space="2" w:color="E1E4E5" w:frame="1"/>
+          <w:shd w:val="clear" w:color="auto" w:fill="FFFFFF"/>
+        </w:rPr>
+        <w:t xml:space="preserve"> -1</w:t>
+      </w:r>
+      <w:r>
+        <w:rPr>
+          <w:color w:val="404040"/>
+        </w:rPr>
+        <w:t xml:space="preserve">, and they must have the same dimensionality, </w:t>
+      </w:r>
+      <w:proofErr w:type="spellStart"/>
+      <w:r>
+        <w:rPr>
+          <w:rFonts w:ascii="Menlo" w:hAnsi="Menlo" w:cs="Menlo"/>
+          <w:color w:val="404040"/>
+          <w:sz w:val="18"/>
+          <w:szCs w:val="18"/>
+        </w:rPr>
+        <w:t>num_node_features</w:t>
+      </w:r>
+      <w:proofErr w:type="spellEnd"/>
+      <w:r>
+        <w:rPr>
+          <w:color w:val="404040"/>
+        </w:rPr>
+        <w:t>.</w:t>
+      </w:r>
+    </w:p>
+    <w:p>
+      <w:pPr>
+        <w:rPr>
+          <w:color w:val="404040"/>
+        </w:rPr>
+      </w:pPr>
+    </w:p>
+    <w:p>
+      <w:pPr>
+        <w:rPr>
+          <w:color w:val="404040"/>
+        </w:rPr>
+      </w:pPr>
+      <w:proofErr w:type="spellStart"/>
+      <w:r>
+        <w:rPr>
+          <w:rStyle w:val="Strong"/>
+          <w:rFonts w:ascii="Helvetica Neue" w:hAnsi="Helvetica Neue"/>
+          <w:color w:val="404040"/>
+          <w:sz w:val="22"/>
+          <w:szCs w:val="22"/>
+        </w:rPr>
+        <w:t>edge_index</w:t>
+      </w:r>
+      <w:proofErr w:type="spellEnd"/>
+      <w:r>
+        <w:rPr>
+          <w:rFonts w:ascii="Helvetica Neue" w:hAnsi="Helvetica Neue"/>
+          <w:color w:val="404040"/>
+          <w:sz w:val="22"/>
+          <w:szCs w:val="22"/>
+        </w:rPr>
+        <w:t> (</w:t>
+      </w:r>
+      <w:proofErr w:type="spellStart"/>
+      <w:r>
+        <w:rPr>
+          <w:rStyle w:val="Emphasis"/>
+          <w:rFonts w:ascii="Helvetica Neue" w:hAnsi="Helvetica Neue"/>
+          <w:color w:val="404040"/>
+          <w:sz w:val="22"/>
+          <w:szCs w:val="22"/>
+        </w:rPr>
+        <w:t>LongTensor</w:t>
+      </w:r>
+      <w:proofErr w:type="spellEnd"/>
+      <w:r>
+        <w:rPr>
+          <w:rStyle w:val="Emphasis"/>
+          <w:rFonts w:ascii="Helvetica Neue" w:hAnsi="Helvetica Neue"/>
+          <w:color w:val="404040"/>
+          <w:sz w:val="22"/>
+          <w:szCs w:val="22"/>
+        </w:rPr>
+        <w:t>, optional</w:t>
+      </w:r>
+      <w:r>
+        <w:rPr>
+          <w:rFonts w:ascii="Helvetica Neue" w:hAnsi="Helvetica Neue"/>
+          <w:color w:val="404040"/>
+          <w:sz w:val="22"/>
+          <w:szCs w:val="22"/>
+        </w:rPr>
+        <w:t>) – Graph connectivity in COO format with shape </w:t>
+      </w:r>
+      <w:r>
+        <w:rPr>
+          <w:rStyle w:val="pre"/>
+          <w:rFonts w:ascii="Menlo" w:eastAsiaTheme="majorEastAsia" w:hAnsi="Menlo" w:cs="Menlo"/>
+          <w:b/>
+          <w:bCs/>
+          <w:color w:val="404040"/>
+          <w:sz w:val="16"/>
+          <w:szCs w:val="16"/>
+          <w:bdr w:val="single" w:sz="6" w:space="2" w:color="E1E4E5" w:frame="1"/>
+          <w:shd w:val="clear" w:color="auto" w:fill="FFFFFF"/>
+        </w:rPr>
+        <w:t>[2,</w:t>
+      </w:r>
+      <w:r>
+        <w:rPr>
+          <w:rStyle w:val="HTMLCode"/>
+          <w:rFonts w:ascii="Menlo" w:hAnsi="Menlo" w:cs="Menlo"/>
+          <w:b/>
+          <w:bCs/>
+          <w:color w:val="404040"/>
+          <w:sz w:val="16"/>
+          <w:szCs w:val="16"/>
+          <w:bdr w:val="single" w:sz="6" w:space="2" w:color="E1E4E5" w:frame="1"/>
+          <w:shd w:val="clear" w:color="auto" w:fill="FFFFFF"/>
+        </w:rPr>
+        <w:t> </w:t>
+      </w:r>
+      <w:proofErr w:type="spellStart"/>
+      <w:r>
+        <w:rPr>
+          <w:rStyle w:val="pre"/>
+          <w:rFonts w:ascii="Menlo" w:eastAsiaTheme="majorEastAsia" w:hAnsi="Menlo" w:cs="Menlo"/>
+          <w:b/>
+          <w:bCs/>
+          <w:color w:val="404040"/>
+          <w:sz w:val="16"/>
+          <w:szCs w:val="16"/>
+          <w:bdr w:val="single" w:sz="6" w:space="2" w:color="E1E4E5" w:frame="1"/>
+          <w:shd w:val="clear" w:color="auto" w:fill="FFFFFF"/>
+        </w:rPr>
+        <w:t>num_edges</w:t>
+      </w:r>
+      <w:proofErr w:type="spellEnd"/>
+      <w:r>
+        <w:rPr>
+          <w:rStyle w:val="pre"/>
+          <w:rFonts w:ascii="Menlo" w:eastAsiaTheme="majorEastAsia" w:hAnsi="Menlo" w:cs="Menlo"/>
+          <w:b/>
+          <w:bCs/>
+          <w:color w:val="404040"/>
+          <w:sz w:val="16"/>
+          <w:szCs w:val="16"/>
+          <w:bdr w:val="single" w:sz="6" w:space="2" w:color="E1E4E5" w:frame="1"/>
+          <w:shd w:val="clear" w:color="auto" w:fill="FFFFFF"/>
+        </w:rPr>
+        <w:t>]</w:t>
+      </w:r>
+      <w:r>
+        <w:rPr>
+          <w:rFonts w:ascii="Helvetica Neue" w:hAnsi="Helvetica Neue"/>
+          <w:color w:val="404040"/>
+          <w:sz w:val="22"/>
+          <w:szCs w:val="22"/>
+        </w:rPr>
+        <w:t>. (default: </w:t>
+      </w:r>
+      <w:hyperlink r:id="rId14" w:anchor="None" w:tooltip="(in Python v3.8)" w:history="1">
+        <w:r>
+          <w:rPr>
+            <w:rStyle w:val="pre"/>
+            <w:rFonts w:ascii="Menlo" w:eastAsiaTheme="majorEastAsia" w:hAnsi="Menlo" w:cs="Menlo"/>
+            <w:b/>
+            <w:bCs/>
+            <w:color w:val="404040"/>
+            <w:sz w:val="16"/>
+            <w:szCs w:val="16"/>
+            <w:bdr w:val="single" w:sz="6" w:space="2" w:color="E1E4E5" w:frame="1"/>
+            <w:shd w:val="clear" w:color="auto" w:fill="FFFFFF"/>
+          </w:rPr>
+          <w:t>None</w:t>
+        </w:r>
+      </w:hyperlink>
+      <w:r>
+        <w:rPr>
+          <w:rFonts w:ascii="Helvetica Neue" w:hAnsi="Helvetica Neue"/>
+          <w:color w:val="404040"/>
+          <w:sz w:val="22"/>
+          <w:szCs w:val="22"/>
+        </w:rPr>
+        <w:t>)</w:t>
+      </w:r>
+      <w:r>
+        <w:rPr>
+          <w:rFonts w:ascii="Helvetica Neue" w:hAnsi="Helvetica Neue"/>
+          <w:color w:val="404040"/>
+          <w:sz w:val="22"/>
+          <w:szCs w:val="22"/>
+        </w:rPr>
+        <w:br/>
+      </w:r>
+      <w:r>
+        <w:t>It consists of a vector of Sources and a vector of Destinations.</w:t>
+      </w:r>
+      <w:r>
+        <w:br/>
+        <w:t xml:space="preserve">However, we can also operate with a list of S-D tuples as long as we add </w:t>
+      </w:r>
+      <w:r>
+        <w:rPr>
+          <w:rFonts w:ascii="Menlo" w:hAnsi="Menlo" w:cs="Menlo"/>
+          <w:color w:val="000000"/>
+          <w:sz w:val="18"/>
+          <w:szCs w:val="18"/>
+        </w:rPr>
+        <w:t>t().contiguous())</w:t>
+      </w:r>
+      <w:r>
+        <w:rPr>
+          <w:rFonts w:ascii="Menlo" w:hAnsi="Menlo" w:cs="Menlo"/>
+          <w:color w:val="000000"/>
+          <w:sz w:val="18"/>
+          <w:szCs w:val="18"/>
+        </w:rPr>
+        <w:br/>
+      </w:r>
+      <w:r>
+        <w:rPr>
+          <w:rFonts w:ascii="Menlo" w:hAnsi="Menlo"/>
+          <w:color w:val="000000"/>
+          <w:sz w:val="18"/>
+          <w:szCs w:val="18"/>
+        </w:rPr>
+        <w:br/>
+      </w:r>
+      <w:r>
+        <w:t>It will be nec</w:t>
+      </w:r>
+      <w:r>
+        <w:t>essary to review the tables and write down the connections between the node indices (i.e. in a new module).</w:t>
+      </w:r>
+      <w:r>
+        <w:br/>
+      </w:r>
+      <w:r>
+        <w:br/>
+        <w:t>A non-directional</w:t>
+      </w:r>
+      <w:r>
+        <w:t xml:space="preserve"> edge</w:t>
+      </w:r>
+      <w:r>
+        <w:t xml:space="preserve"> goes in both directions</w:t>
+      </w:r>
+      <w:r>
+        <w:t>.</w:t>
+      </w:r>
+    </w:p>
+    <w:p>
+      <w:pPr>
+        <w:rPr>
+          <w:lang w:eastAsia="en-US"/>
+        </w:rPr>
+      </w:pPr>
+      <w:r>
+        <w:rPr>
+          <w:lang w:eastAsia="en-US"/>
+        </w:rPr>
+        <w:t>D</w:t>
+      </w:r>
+      <w:r>
+        <w:rPr>
+          <w:lang w:eastAsia="en-US"/>
+        </w:rPr>
+        <w:t>efinition</w:t>
+      </w:r>
+      <w:r>
+        <w:rPr>
+          <w:lang w:eastAsia="en-US"/>
+        </w:rPr>
+        <w:t>,</w:t>
+      </w:r>
+      <w:r>
+        <w:rPr>
+          <w:lang w:eastAsia="en-US"/>
+        </w:rPr>
+        <w:t xml:space="preserve"> </w:t>
+      </w:r>
+      <w:r>
+        <w:rPr>
+          <w:lang w:eastAsia="en-US"/>
+        </w:rPr>
+        <w:t>E</w:t>
+      </w:r>
+      <w:r>
+        <w:rPr>
+          <w:lang w:eastAsia="en-US"/>
+        </w:rPr>
+        <w:t>xample</w:t>
+      </w:r>
+      <w:r>
+        <w:rPr>
+          <w:lang w:eastAsia="en-US"/>
+        </w:rPr>
+        <w:t>,</w:t>
+      </w:r>
+      <w:r>
+        <w:rPr>
+          <w:lang w:eastAsia="en-US"/>
+        </w:rPr>
+        <w:t xml:space="preserve"> </w:t>
+      </w:r>
+      <w:proofErr w:type="spellStart"/>
+      <w:r>
+        <w:rPr>
+          <w:lang w:eastAsia="en-US"/>
+        </w:rPr>
+        <w:t>S</w:t>
+      </w:r>
+      <w:r>
+        <w:rPr>
+          <w:lang w:eastAsia="en-US"/>
+        </w:rPr>
+        <w:t>ense</w:t>
+      </w:r>
+      <w:r>
+        <w:rPr>
+          <w:lang w:eastAsia="en-US"/>
+        </w:rPr>
+        <w:t>C</w:t>
+      </w:r>
+      <w:r>
+        <w:rPr>
+          <w:lang w:eastAsia="en-US"/>
+        </w:rPr>
+        <w:t>hild</w:t>
+      </w:r>
+      <w:proofErr w:type="spellEnd"/>
+      <w:r>
+        <w:rPr>
+          <w:lang w:eastAsia="en-US"/>
+        </w:rPr>
+        <w:t xml:space="preserve"> edges can be unidirectional. </w:t>
+      </w:r>
+    </w:p>
+    <w:p>
+      <w:pPr>
+        <w:rPr>
+          <w:lang w:eastAsia="en-US"/>
+        </w:rPr>
+      </w:pPr>
+      <w:r>
+        <w:rPr>
+          <w:lang w:eastAsia="en-US"/>
+        </w:rPr>
+        <w:t>Syn</w:t>
+      </w:r>
+      <w:r>
+        <w:rPr>
+          <w:lang w:eastAsia="en-US"/>
+        </w:rPr>
+        <w:t>onym</w:t>
+      </w:r>
+      <w:r>
+        <w:rPr>
+          <w:lang w:eastAsia="en-US"/>
+        </w:rPr>
+        <w:t xml:space="preserve"> and Ant</w:t>
+      </w:r>
+      <w:r>
+        <w:rPr>
+          <w:lang w:eastAsia="en-US"/>
+        </w:rPr>
+        <w:t>onym</w:t>
+      </w:r>
+      <w:r>
+        <w:rPr>
+          <w:lang w:eastAsia="en-US"/>
+        </w:rPr>
+        <w:t xml:space="preserve"> should be bidirectional</w:t>
+      </w:r>
+      <w:r>
+        <w:rPr>
+          <w:lang w:eastAsia="en-US"/>
+        </w:rPr>
+        <w:t>.</w:t>
+      </w:r>
+      <w:bookmarkStart w:id="32" w:name="_GoBack"/>
+      <w:bookmarkEnd w:id="32"/>
+    </w:p>
+    <w:p>
+      <w:pPr>
+        <w:rPr>
+          <w:lang w:eastAsia="en-US"/>
+        </w:rPr>
+      </w:pPr>
+    </w:p>
+    <w:p>
+      <w:pPr>
+        <w:rPr>
+          <w:lang w:eastAsia="en-US"/>
+        </w:rPr>
+      </w:pPr>
+    </w:p>
+    <w:p>
+      <w:pPr>
+        <w:pStyle w:val="Heading3"/>
+      </w:pPr>
+      <w:r>
+        <w:t xml:space="preserve">Step 5.4: </w:t>
+      </w:r>
+      <w:proofErr w:type="spellStart"/>
+      <w:r>
+        <w:t>Rel</w:t>
+      </w:r>
+      <w:proofErr w:type="spellEnd"/>
+      <w:r>
+        <w:t>-GCN: Structure and training</w:t>
+      </w:r>
+    </w:p>
+    <w:p>
+      <w:pPr>
+        <w:rPr>
+          <w:lang w:eastAsia="en-US"/>
+        </w:rPr>
+      </w:pPr>
+    </w:p>
+    <w:p>
+      <w:pPr>
+        <w:rPr>
+          <w:lang w:eastAsia="en-US"/>
+        </w:rPr>
+      </w:pPr>
+      <w:r>
+        <w:rPr>
+          <w:lang w:eastAsia="en-US"/>
+        </w:rPr>
+        <w:t>Objective:</w:t>
+      </w:r>
+    </w:p>
+    <w:p>
+      <w:pPr>
+        <w:rPr>
+          <w:lang w:eastAsia="en-US"/>
+        </w:rPr>
+      </w:pPr>
+      <w:r>
+        <w:rPr>
+          <w:lang w:eastAsia="en-US"/>
+        </w:rPr>
+        <w:t>F</w:t>
+      </w:r>
+      <w:r>
+        <w:rPr>
+          <w:lang w:eastAsia="en-US"/>
+        </w:rPr>
+        <w:t>or training with partially sense-</w:t>
+      </w:r>
+      <w:proofErr w:type="spellStart"/>
+      <w:r>
+        <w:rPr>
+          <w:lang w:eastAsia="en-US"/>
+        </w:rPr>
+        <w:t>labeled</w:t>
+      </w:r>
+      <w:proofErr w:type="spellEnd"/>
+      <w:r>
+        <w:rPr>
+          <w:lang w:eastAsia="en-US"/>
+        </w:rPr>
+        <w:t xml:space="preserve"> data:</w:t>
+      </w:r>
+    </w:p>
+    <w:p>
+      <w:pPr>
+        <w:rPr>
+          <w:lang w:eastAsia="en-US"/>
+        </w:rPr>
+      </w:pPr>
+      <w:r>
+        <w:rPr>
+          <w:lang w:eastAsia="en-US"/>
+        </w:rPr>
+        <w:t xml:space="preserve">we </w:t>
+      </w:r>
+      <w:r>
+        <w:rPr>
+          <w:lang w:eastAsia="en-US"/>
+        </w:rPr>
+        <w:t xml:space="preserve">can use 2 heads </w:t>
+      </w:r>
+      <w:r>
+        <w:rPr>
+          <w:lang w:eastAsia="en-US"/>
+        </w:rPr>
+        <w:t>(</w:t>
+      </w:r>
+      <w:r>
+        <w:rPr>
+          <w:lang w:eastAsia="en-US"/>
+        </w:rPr>
+        <w:t>or a stack</w:t>
+      </w:r>
+      <w:r>
+        <w:rPr>
+          <w:lang w:eastAsia="en-US"/>
+        </w:rPr>
+        <w:t>)</w:t>
+      </w:r>
+      <w:r>
+        <w:rPr>
+          <w:lang w:eastAsia="en-US"/>
+        </w:rPr>
+        <w:t xml:space="preserve"> to predict 2 outputs: word, and sense (</w:t>
+      </w:r>
+      <w:r>
+        <w:rPr>
+          <w:lang w:eastAsia="en-US"/>
+        </w:rPr>
+        <w:t xml:space="preserve">sense is </w:t>
+      </w:r>
+      <w:r>
+        <w:rPr>
+          <w:lang w:eastAsia="en-US"/>
+        </w:rPr>
+        <w:t>activated when needed)</w:t>
+      </w:r>
+      <w:r>
+        <w:rPr>
+          <w:lang w:eastAsia="en-US"/>
+        </w:rPr>
+        <w:t>.</w:t>
+      </w:r>
+    </w:p>
+    <w:p>
+      <w:pPr>
+        <w:rPr>
+          <w:lang w:eastAsia="en-US"/>
+        </w:rPr>
+      </w:pPr>
+    </w:p>
+    <w:p>
+      <w:pPr>
+        <w:rPr>
+          <w:lang w:eastAsia="en-US"/>
+        </w:rPr>
+      </w:pPr>
+    </w:p>
+    <w:p>
+      <w:pPr>
+        <w:rPr>
+          <w:rFonts w:ascii="Menlo" w:hAnsi="Menlo" w:cs="Menlo"/>
+          <w:i/>
+          <w:iCs/>
+          <w:color w:val="808080"/>
+          <w:sz w:val="18"/>
+          <w:szCs w:val="18"/>
+        </w:rPr>
+      </w:pPr>
+      <w:r>
+        <w:rPr>
+          <w:lang w:eastAsia="en-US"/>
+        </w:rPr>
+        <w:t xml:space="preserve">Parameters of a </w:t>
+      </w:r>
+      <w:proofErr w:type="spellStart"/>
+      <w:r>
+        <w:rPr>
+          <w:lang w:eastAsia="en-US"/>
+        </w:rPr>
+        <w:t>RGCNConv</w:t>
+      </w:r>
+      <w:proofErr w:type="spellEnd"/>
+      <w:r>
+        <w:rPr>
+          <w:lang w:eastAsia="en-US"/>
+        </w:rPr>
+        <w:t xml:space="preserve"> layer:</w:t>
+      </w:r>
+      <w:r>
+        <w:rPr>
+          <w:rFonts w:ascii="Menlo" w:hAnsi="Menlo" w:cs="Menlo"/>
+          <w:i/>
+          <w:iCs/>
+          <w:color w:val="808080"/>
+          <w:sz w:val="18"/>
+          <w:szCs w:val="18"/>
+        </w:rPr>
+        <w:br/>
+        <w:t xml:space="preserve">#   </w:t>
+      </w:r>
+      <w:proofErr w:type="spellStart"/>
+      <w:r>
+        <w:rPr>
+          <w:rFonts w:ascii="Menlo" w:hAnsi="Menlo" w:cs="Menlo"/>
+          <w:i/>
+          <w:iCs/>
+          <w:color w:val="808080"/>
+          <w:sz w:val="18"/>
+          <w:szCs w:val="18"/>
+        </w:rPr>
+        <w:t>in_channels</w:t>
+      </w:r>
+      <w:proofErr w:type="spellEnd"/>
+      <w:r>
+        <w:rPr>
+          <w:rFonts w:ascii="Menlo" w:hAnsi="Menlo" w:cs="Menlo"/>
+          <w:i/>
+          <w:iCs/>
+          <w:color w:val="808080"/>
+          <w:sz w:val="18"/>
+          <w:szCs w:val="18"/>
+        </w:rPr>
+        <w:t xml:space="preserve"> (int) – Size of each input sample.</w:t>
+      </w:r>
+    </w:p>
+    <w:p>
+      <w:pPr>
+        <w:rPr>
+          <w:rFonts w:ascii="Menlo" w:hAnsi="Menlo" w:cs="Menlo"/>
+          <w:i/>
+          <w:iCs/>
+          <w:color w:val="808080"/>
+          <w:sz w:val="18"/>
+          <w:szCs w:val="18"/>
+        </w:rPr>
+      </w:pPr>
+      <w:r>
+        <w:rPr>
+          <w:rFonts w:ascii="Menlo" w:hAnsi="Menlo" w:cs="Menlo"/>
+          <w:i/>
+          <w:iCs/>
+          <w:color w:val="808080"/>
+          <w:sz w:val="18"/>
+          <w:szCs w:val="18"/>
+        </w:rPr>
+        <w:br/>
+        <w:t xml:space="preserve">#   </w:t>
+      </w:r>
+      <w:proofErr w:type="spellStart"/>
+      <w:r>
+        <w:rPr>
+          <w:rFonts w:ascii="Menlo" w:hAnsi="Menlo" w:cs="Menlo"/>
+          <w:i/>
+          <w:iCs/>
+          <w:color w:val="808080"/>
+          <w:sz w:val="18"/>
+          <w:szCs w:val="18"/>
+        </w:rPr>
+        <w:t>out_channels</w:t>
+      </w:r>
+      <w:proofErr w:type="spellEnd"/>
+      <w:r>
+        <w:rPr>
+          <w:rFonts w:ascii="Menlo" w:hAnsi="Menlo" w:cs="Menlo"/>
+          <w:i/>
+          <w:iCs/>
+          <w:color w:val="808080"/>
+          <w:sz w:val="18"/>
+          <w:szCs w:val="18"/>
+        </w:rPr>
+        <w:t xml:space="preserve"> (int) – Size of each output sample.</w:t>
+      </w:r>
+    </w:p>
+    <w:p>
+      <w:pPr>
+        <w:rPr>
+          <w:rFonts w:ascii="Menlo" w:hAnsi="Menlo" w:cs="Menlo"/>
+          <w:i/>
+          <w:iCs/>
+          <w:color w:val="808080"/>
+          <w:sz w:val="18"/>
+          <w:szCs w:val="18"/>
+        </w:rPr>
+      </w:pPr>
+      <w:r>
+        <w:rPr>
+          <w:rFonts w:ascii="Menlo" w:hAnsi="Menlo" w:cs="Menlo"/>
+          <w:i/>
+          <w:iCs/>
+          <w:color w:val="808080"/>
+          <w:sz w:val="18"/>
+          <w:szCs w:val="18"/>
+        </w:rPr>
+        <w:br/>
+        <w:t xml:space="preserve">#   </w:t>
+      </w:r>
+      <w:proofErr w:type="spellStart"/>
+      <w:r>
+        <w:rPr>
+          <w:rFonts w:ascii="Menlo" w:hAnsi="Menlo" w:cs="Menlo"/>
+          <w:i/>
+          <w:iCs/>
+          <w:color w:val="808080"/>
+          <w:sz w:val="18"/>
+          <w:szCs w:val="18"/>
+        </w:rPr>
+        <w:t>num_relations</w:t>
+      </w:r>
+      <w:proofErr w:type="spellEnd"/>
+      <w:r>
+        <w:rPr>
+          <w:rFonts w:ascii="Menlo" w:hAnsi="Menlo" w:cs="Menlo"/>
+          <w:i/>
+          <w:iCs/>
+          <w:color w:val="808080"/>
+          <w:sz w:val="18"/>
+          <w:szCs w:val="18"/>
+        </w:rPr>
+        <w:t xml:space="preserve"> (int) – Number of relations.</w:t>
+      </w:r>
+    </w:p>
+    <w:p>
+      <w:pPr>
+        <w:rPr>
+          <w:rFonts w:ascii="Menlo" w:hAnsi="Menlo" w:cs="Menlo"/>
+          <w:i/>
+          <w:iCs/>
+          <w:color w:val="808080"/>
+          <w:sz w:val="18"/>
+          <w:szCs w:val="18"/>
+        </w:rPr>
+      </w:pPr>
+      <w:r>
+        <w:rPr>
+          <w:rFonts w:ascii="Menlo" w:hAnsi="Menlo" w:cs="Menlo"/>
+          <w:i/>
+          <w:iCs/>
+          <w:color w:val="808080"/>
+          <w:sz w:val="18"/>
+          <w:szCs w:val="18"/>
+        </w:rPr>
+        <w:br/>
+        <w:t xml:space="preserve">#   </w:t>
+      </w:r>
+      <w:proofErr w:type="spellStart"/>
+      <w:r>
+        <w:rPr>
+          <w:rFonts w:ascii="Menlo" w:hAnsi="Menlo" w:cs="Menlo"/>
+          <w:i/>
+          <w:iCs/>
+          <w:color w:val="808080"/>
+          <w:sz w:val="18"/>
+          <w:szCs w:val="18"/>
+        </w:rPr>
+        <w:t>num_bases</w:t>
+      </w:r>
+      <w:proofErr w:type="spellEnd"/>
+      <w:r>
+        <w:rPr>
+          <w:rFonts w:ascii="Menlo" w:hAnsi="Menlo" w:cs="Menlo"/>
+          <w:i/>
+          <w:iCs/>
+          <w:color w:val="808080"/>
+          <w:sz w:val="18"/>
+          <w:szCs w:val="18"/>
+        </w:rPr>
+        <w:t xml:space="preserve"> (int) – Number of bases used for basis-decomposition.</w:t>
+      </w:r>
+    </w:p>
+    <w:p>
+      <w:pPr>
+        <w:rPr>
+          <w:lang w:eastAsia="en-US"/>
+        </w:rPr>
+      </w:pPr>
+      <w:r>
+        <w:rPr>
+          <w:rFonts w:ascii="Menlo" w:hAnsi="Menlo" w:cs="Menlo"/>
+          <w:i/>
+          <w:iCs/>
+          <w:color w:val="808080"/>
+          <w:sz w:val="18"/>
+          <w:szCs w:val="18"/>
+        </w:rPr>
+        <w:br/>
+        <w:t>#                     Due to operating with only 5 relations, I should deactivate this</w:t>
+      </w:r>
+      <w:r>
+        <w:rPr>
+          <w:rFonts w:ascii="Menlo" w:hAnsi="Menlo" w:cs="Menlo"/>
+          <w:i/>
+          <w:iCs/>
+          <w:color w:val="808080"/>
+          <w:sz w:val="18"/>
+          <w:szCs w:val="18"/>
+        </w:rPr>
+        <w:br/>
+        <w:t xml:space="preserve">#   </w:t>
+      </w:r>
+      <w:proofErr w:type="spellStart"/>
+      <w:r>
+        <w:rPr>
+          <w:rFonts w:ascii="Menlo" w:hAnsi="Menlo" w:cs="Menlo"/>
+          <w:i/>
+          <w:iCs/>
+          <w:color w:val="808080"/>
+          <w:sz w:val="18"/>
+          <w:szCs w:val="18"/>
+        </w:rPr>
+        <w:t>root_weight</w:t>
+      </w:r>
+      <w:proofErr w:type="spellEnd"/>
+      <w:r>
+        <w:rPr>
+          <w:rFonts w:ascii="Menlo" w:hAnsi="Menlo" w:cs="Menlo"/>
+          <w:i/>
+          <w:iCs/>
+          <w:color w:val="808080"/>
+          <w:sz w:val="18"/>
+          <w:szCs w:val="18"/>
+        </w:rPr>
+        <w:t xml:space="preserve"> (bool, optional) – If set to False, the layer will not add transformed root node features to the output.</w:t>
+      </w:r>
+      <w:r>
+        <w:rPr>
+          <w:rFonts w:ascii="Menlo" w:hAnsi="Menlo" w:cs="Menlo"/>
+          <w:i/>
+          <w:iCs/>
+          <w:color w:val="808080"/>
+          <w:sz w:val="18"/>
+          <w:szCs w:val="18"/>
+        </w:rPr>
+        <w:br/>
+        <w:t>#                                  (default: True)</w:t>
+      </w:r>
+      <w:r>
+        <w:rPr>
+          <w:rFonts w:ascii="Menlo" w:hAnsi="Menlo" w:cs="Menlo"/>
+          <w:i/>
+          <w:iCs/>
+          <w:color w:val="808080"/>
+          <w:sz w:val="18"/>
+          <w:szCs w:val="18"/>
+        </w:rPr>
+        <w:br/>
+        <w:t>#   bias (bool, optional) – If set to False, the layer will not learn an additive bias. (default: True)</w:t>
+      </w:r>
+    </w:p>
+    <w:p>
+      <w:pPr>
+        <w:rPr>
+          <w:lang w:eastAsia="en-US"/>
+        </w:rPr>
+      </w:pPr>
+    </w:p>
+    <w:p>
+      <w:pPr>
+        <w:rPr>
+          <w:lang w:eastAsia="en-US"/>
+        </w:rPr>
+      </w:pPr>
+    </w:p>
+    <w:p>
+      <w:pPr>
+        <w:rPr>
+          <w:lang w:eastAsia="en-US"/>
+        </w:rPr>
+      </w:pPr>
+    </w:p>
+    <w:p>
+      <w:pPr>
+        <w:shd w:val="clear" w:color="auto" w:fill="FFFFFF"/>
+        <w:tabs>
+          <w:tab w:val="left" w:pos="916"/>
+          <w:tab w:val="left" w:pos="1832"/>
+          <w:tab w:val="left" w:pos="2748"/>
+          <w:tab w:val="left" w:pos="3664"/>
+          <w:tab w:val="left" w:pos="4580"/>
+          <w:tab w:val="left" w:pos="5496"/>
+          <w:tab w:val="left" w:pos="6412"/>
+          <w:tab w:val="left" w:pos="7328"/>
+          <w:tab w:val="left" w:pos="8244"/>
+          <w:tab w:val="left" w:pos="9160"/>
+          <w:tab w:val="left" w:pos="10076"/>
+          <w:tab w:val="left" w:pos="10992"/>
+          <w:tab w:val="left" w:pos="11908"/>
+          <w:tab w:val="left" w:pos="12824"/>
+          <w:tab w:val="left" w:pos="13740"/>
+          <w:tab w:val="left" w:pos="14656"/>
+        </w:tabs>
+        <w:rPr>
+          <w:rFonts w:ascii="Menlo" w:hAnsi="Menlo" w:cs="Menlo"/>
+          <w:color w:val="000000"/>
+          <w:sz w:val="18"/>
+          <w:szCs w:val="18"/>
+        </w:rPr>
+      </w:pPr>
+      <w:proofErr w:type="gramStart"/>
+      <w:r>
+        <w:rPr>
+          <w:rFonts w:ascii="Menlo" w:hAnsi="Menlo" w:cs="Menlo"/>
+          <w:color w:val="94558D"/>
+          <w:sz w:val="18"/>
+          <w:szCs w:val="18"/>
+        </w:rPr>
+        <w:t>self</w:t>
+      </w:r>
+      <w:r>
+        <w:rPr>
+          <w:rFonts w:ascii="Menlo" w:hAnsi="Menlo" w:cs="Menlo"/>
+          <w:color w:val="000000"/>
+          <w:sz w:val="18"/>
+          <w:szCs w:val="18"/>
+        </w:rPr>
+        <w:t>.conv</w:t>
+      </w:r>
+      <w:proofErr w:type="gramEnd"/>
+      <w:r>
+        <w:rPr>
+          <w:rFonts w:ascii="Menlo" w:hAnsi="Menlo" w:cs="Menlo"/>
+          <w:color w:val="000000"/>
+          <w:sz w:val="18"/>
+          <w:szCs w:val="18"/>
+        </w:rPr>
+        <w:t xml:space="preserve">1 = </w:t>
+      </w:r>
+      <w:proofErr w:type="spellStart"/>
+      <w:r>
+        <w:rPr>
+          <w:rFonts w:ascii="Menlo" w:hAnsi="Menlo" w:cs="Menlo"/>
+          <w:color w:val="000000"/>
+          <w:sz w:val="18"/>
+          <w:szCs w:val="18"/>
+        </w:rPr>
+        <w:t>RGCNConv</w:t>
+      </w:r>
+      <w:proofErr w:type="spellEnd"/>
+      <w:r>
+        <w:rPr>
+          <w:rFonts w:ascii="Menlo" w:hAnsi="Menlo" w:cs="Menlo"/>
+          <w:color w:val="000000"/>
+          <w:sz w:val="18"/>
+          <w:szCs w:val="18"/>
+        </w:rPr>
+        <w:t>(</w:t>
+      </w:r>
+      <w:r>
+        <w:rPr>
+          <w:rFonts w:ascii="Menlo" w:hAnsi="Menlo" w:cs="Menlo"/>
+          <w:color w:val="000000"/>
+          <w:sz w:val="18"/>
+          <w:szCs w:val="18"/>
+        </w:rPr>
+        <w:br/>
+        <w:t xml:space="preserve">    </w:t>
+      </w:r>
+      <w:proofErr w:type="spellStart"/>
+      <w:r>
+        <w:rPr>
+          <w:rFonts w:ascii="Menlo" w:hAnsi="Menlo" w:cs="Menlo"/>
+          <w:color w:val="000000"/>
+          <w:sz w:val="18"/>
+          <w:szCs w:val="18"/>
+        </w:rPr>
+        <w:t>data.num_nodes</w:t>
+      </w:r>
+      <w:proofErr w:type="spellEnd"/>
+      <w:r>
+        <w:rPr>
+          <w:rFonts w:ascii="Menlo" w:hAnsi="Menlo" w:cs="Menlo"/>
+          <w:color w:val="000000"/>
+          <w:sz w:val="18"/>
+          <w:szCs w:val="18"/>
+        </w:rPr>
+        <w:t xml:space="preserve">, </w:t>
+      </w:r>
+      <w:proofErr w:type="spellStart"/>
+      <w:r>
+        <w:rPr>
+          <w:rFonts w:ascii="Menlo" w:hAnsi="Menlo" w:cs="Menlo"/>
+          <w:color w:val="94558D"/>
+          <w:sz w:val="18"/>
+          <w:szCs w:val="18"/>
+        </w:rPr>
+        <w:t>self</w:t>
+      </w:r>
+      <w:r>
+        <w:rPr>
+          <w:rFonts w:ascii="Menlo" w:hAnsi="Menlo" w:cs="Menlo"/>
+          <w:color w:val="000000"/>
+          <w:sz w:val="18"/>
+          <w:szCs w:val="18"/>
+        </w:rPr>
+        <w:t>.node_state_units</w:t>
+      </w:r>
+      <w:proofErr w:type="spellEnd"/>
+      <w:r>
+        <w:rPr>
+          <w:rFonts w:ascii="Menlo" w:hAnsi="Menlo" w:cs="Menlo"/>
+          <w:color w:val="000000"/>
+          <w:sz w:val="18"/>
+          <w:szCs w:val="18"/>
+        </w:rPr>
+        <w:t xml:space="preserve">, NUM_RELATIONS, </w:t>
+      </w:r>
+      <w:proofErr w:type="spellStart"/>
+      <w:r>
+        <w:rPr>
+          <w:rFonts w:ascii="Menlo" w:hAnsi="Menlo" w:cs="Menlo"/>
+          <w:color w:val="660099"/>
+          <w:sz w:val="18"/>
+          <w:szCs w:val="18"/>
+        </w:rPr>
+        <w:t>num_bases</w:t>
+      </w:r>
+      <w:proofErr w:type="spellEnd"/>
+      <w:r>
+        <w:rPr>
+          <w:rFonts w:ascii="Menlo" w:hAnsi="Menlo" w:cs="Menlo"/>
+          <w:color w:val="000000"/>
+          <w:sz w:val="18"/>
+          <w:szCs w:val="18"/>
+        </w:rPr>
+        <w:t>=NUM_RELATIONS)</w:t>
+      </w:r>
+    </w:p>
+    <w:p>
+      <w:pPr>
+        <w:rPr>
+          <w:lang w:eastAsia="en-US"/>
+        </w:rPr>
+      </w:pPr>
+    </w:p>
+    <w:p>
+      <w:pPr>
+        <w:rPr>
+          <w:lang w:eastAsia="en-US"/>
+        </w:rPr>
+      </w:pPr>
+    </w:p>
+    <w:p>
+      <w:pPr>
+        <w:rPr>
+          <w:lang w:eastAsia="en-US"/>
+        </w:rPr>
+      </w:pPr>
+    </w:p>
+    <w:p>
+      <w:pPr>
+        <w:rPr>
+          <w:lang w:eastAsia="en-US"/>
+        </w:rPr>
+      </w:pPr>
     </w:p>
     <w:sectPr>
       <w:pgSz w:w="11900" w:h="16840"/>

</xml_diff>

<commit_message>
=Setting up random example for the graph, in order to build the RelGCN...
Former-commit-id: 114b25c277217fe47f4b2e341bcfa150cf68229e
Former-commit-id: 3a359629bccda5aa375895ae4f8154d0895d3485
</commit_message>
<xml_diff>
--- a/Media/Task1_DeveloperDiary.docx
+++ b/Media/Task1_DeveloperDiary.docx
@@ -35911,6 +35911,27 @@
     </w:p>
     <w:p>
       <w:pPr>
+        <w:rPr>
+          <w:lang w:eastAsia="en-US"/>
+        </w:rPr>
+      </w:pPr>
+    </w:p>
+    <w:p>
+      <w:pPr>
+        <w:rPr>
+          <w:lang w:eastAsia="en-US"/>
+        </w:rPr>
+      </w:pPr>
+    </w:p>
+    <w:p>
+      <w:pPr>
+        <w:rPr>
+          <w:lang w:eastAsia="en-US"/>
+        </w:rPr>
+      </w:pPr>
+    </w:p>
+    <w:p>
+      <w:pPr>
         <w:pStyle w:val="Heading3"/>
       </w:pPr>
       <w:r>
@@ -36208,14 +36229,45 @@
         <w:rPr>
           <w:color w:val="404040"/>
         </w:rPr>
-        <w:t>The nodes are: all the single-prototype embeddings + all the sense embeddings (n: that as of now must still be initialized) +  all the sentence embeddings from the definitions and examples.</w:t>
+        <w:t xml:space="preserve">The nodes are: </w:t>
       </w:r>
       <w:r>
         <w:rPr>
           <w:color w:val="404040"/>
         </w:rPr>
-        <w:br/>
-        <w:t xml:space="preserve">All the nodes must have an index, that will go from 0 to </w:t>
+        <w:t>all the sense embeddings + all the single-prototype embedding</w:t>
+      </w:r>
+      <w:r>
+        <w:rPr>
+          <w:color w:val="404040"/>
+        </w:rPr>
+        <w:t xml:space="preserve">s </w:t>
+      </w:r>
+      <w:r>
+        <w:rPr>
+          <w:color w:val="404040"/>
+        </w:rPr>
+        <w:t xml:space="preserve">+ all the sentence embeddings from the definitions and </w:t>
+      </w:r>
+      <w:proofErr w:type="spellStart"/>
+      <w:r>
+        <w:rPr>
+          <w:color w:val="404040"/>
+        </w:rPr>
+        <w:t>examples.</w:t>
+      </w:r>
+      <w:r>
+        <w:rPr>
+          <w:color w:val="404040"/>
+        </w:rPr>
+        <w:t>All</w:t>
+      </w:r>
+      <w:proofErr w:type="spellEnd"/>
+      <w:r>
+        <w:rPr>
+          <w:color w:val="404040"/>
+        </w:rPr>
+        <w:t xml:space="preserve"> the nodes must have an index, that will go from 0 to </w:t>
       </w:r>
       <w:proofErr w:type="spellStart"/>
       <w:r>
@@ -36259,7 +36311,7 @@
         <w:rPr>
           <w:color w:val="404040"/>
         </w:rPr>
-        <w:t xml:space="preserve">, and they must have the same dimensionality, </w:t>
+        <w:t xml:space="preserve">, and the same dimensionality, </w:t>
       </w:r>
       <w:proofErr w:type="spellStart"/>
       <w:r>
@@ -36289,7 +36341,7 @@
     <w:p>
       <w:pPr>
         <w:rPr>
-          <w:color w:val="404040"/>
+          <w:lang w:eastAsia="en-US"/>
         </w:rPr>
       </w:pPr>
       <w:proofErr w:type="spellStart"/>
@@ -36450,7 +36502,13 @@
       </w:r>
       <w:r>
         <w:br/>
-        <w:t xml:space="preserve">However, we can also operate with a list of S-D tuples as long as we add </w:t>
+        <w:t xml:space="preserve">However, we can also operate with a list of S-D tuples </w:t>
+      </w:r>
+      <w:r>
+        <w:t>if we apply</w:t>
+      </w:r>
+      <w:r>
+        <w:t xml:space="preserve"> </w:t>
       </w:r>
       <w:r>
         <w:rPr>
@@ -36471,24 +36529,6 @@
         <w:br/>
       </w:r>
       <w:r>
-        <w:rPr>
-          <w:rFonts w:ascii="Menlo" w:hAnsi="Menlo"/>
-          <w:color w:val="000000"/>
-          <w:sz w:val="18"/>
-          <w:szCs w:val="18"/>
-        </w:rPr>
-        <w:br/>
-      </w:r>
-      <w:r>
-        <w:t>It will be nec</w:t>
-      </w:r>
-      <w:r>
-        <w:t>essary to review the tables and write down the connections between the node indices (i.e. in a new module).</w:t>
-      </w:r>
-      <w:r>
-        <w:br/>
-      </w:r>
-      <w:r>
         <w:br/>
         <w:t>A non-directional</w:t>
       </w:r>
@@ -36501,29 +36541,49 @@
       <w:r>
         <w:t>.</w:t>
       </w:r>
-    </w:p>
-    <w:p>
-      <w:pPr>
+      <w:r>
+        <w:t xml:space="preserve"> </w:t>
+      </w:r>
+      <w:r>
         <w:rPr>
           <w:lang w:eastAsia="en-US"/>
         </w:rPr>
-      </w:pPr>
+        <w:t>D</w:t>
+      </w:r>
       <w:r>
         <w:rPr>
           <w:lang w:eastAsia="en-US"/>
         </w:rPr>
-        <w:t>D</w:t>
+        <w:t>efinition</w:t>
       </w:r>
       <w:r>
         <w:rPr>
           <w:lang w:eastAsia="en-US"/>
         </w:rPr>
-        <w:t>efinition</w:t>
+        <w:t>,</w:t>
       </w:r>
       <w:r>
         <w:rPr>
           <w:lang w:eastAsia="en-US"/>
         </w:rPr>
+        <w:t xml:space="preserve"> </w:t>
+      </w:r>
+      <w:r>
+        <w:rPr>
+          <w:lang w:eastAsia="en-US"/>
+        </w:rPr>
+        <w:t>E</w:t>
+      </w:r>
+      <w:r>
+        <w:rPr>
+          <w:lang w:eastAsia="en-US"/>
+        </w:rPr>
+        <w:t>xample</w:t>
+      </w:r>
+      <w:r>
+        <w:rPr>
+          <w:lang w:eastAsia="en-US"/>
+        </w:rPr>
         <w:t>,</w:t>
       </w:r>
       <w:r>
@@ -36532,105 +36592,1408 @@
         </w:rPr>
         <w:t xml:space="preserve"> </w:t>
       </w:r>
+      <w:proofErr w:type="spellStart"/>
       <w:r>
         <w:rPr>
           <w:lang w:eastAsia="en-US"/>
         </w:rPr>
-        <w:t>E</w:t>
+        <w:t>S</w:t>
       </w:r>
       <w:r>
         <w:rPr>
           <w:lang w:eastAsia="en-US"/>
         </w:rPr>
-        <w:t>xample</w:t>
+        <w:t>ense</w:t>
       </w:r>
       <w:r>
         <w:rPr>
           <w:lang w:eastAsia="en-US"/>
         </w:rPr>
-        <w:t>,</w:t>
+        <w:t>C</w:t>
       </w:r>
       <w:r>
         <w:rPr>
           <w:lang w:eastAsia="en-US"/>
         </w:rPr>
+        <w:t>hild</w:t>
+      </w:r>
+      <w:proofErr w:type="spellEnd"/>
+      <w:r>
+        <w:rPr>
+          <w:lang w:eastAsia="en-US"/>
+        </w:rPr>
+        <w:t xml:space="preserve"> edges can be unidirectional. Syn</w:t>
+      </w:r>
+      <w:r>
+        <w:rPr>
+          <w:lang w:eastAsia="en-US"/>
+        </w:rPr>
+        <w:t>onym</w:t>
+      </w:r>
+      <w:r>
+        <w:rPr>
+          <w:lang w:eastAsia="en-US"/>
+        </w:rPr>
+        <w:t xml:space="preserve"> and Ant</w:t>
+      </w:r>
+      <w:r>
+        <w:rPr>
+          <w:lang w:eastAsia="en-US"/>
+        </w:rPr>
+        <w:t>onym</w:t>
+      </w:r>
+      <w:r>
+        <w:rPr>
+          <w:lang w:eastAsia="en-US"/>
+        </w:rPr>
+        <w:t xml:space="preserve"> should be bidirectional</w:t>
+      </w:r>
+      <w:r>
+        <w:rPr>
+          <w:lang w:eastAsia="en-US"/>
+        </w:rPr>
+        <w:t>.</w:t>
+      </w:r>
+    </w:p>
+    <w:p>
+      <w:pPr>
+        <w:rPr>
+          <w:lang w:eastAsia="en-US"/>
+        </w:rPr>
+      </w:pPr>
+    </w:p>
+    <w:p>
+      <w:pPr>
+        <w:rPr>
+          <w:lang w:eastAsia="en-US"/>
+        </w:rPr>
+      </w:pPr>
+      <w:r>
+        <w:rPr>
+          <w:lang w:eastAsia="en-US"/>
+        </w:rPr>
+        <w:t>It is opportune to define a Procedure to load the vectors into X and also register the connections.</w:t>
+      </w:r>
+    </w:p>
+    <w:p>
+      <w:pPr>
+        <w:rPr>
+          <w:lang w:eastAsia="en-US"/>
+        </w:rPr>
+      </w:pPr>
+      <w:r>
+        <w:rPr>
+          <w:lang w:eastAsia="en-US"/>
+        </w:rPr>
+        <w:t>The</w:t>
+      </w:r>
+      <w:r>
+        <w:rPr>
+          <w:lang w:eastAsia="en-US"/>
+        </w:rPr>
+        <w:t xml:space="preserve"> node indices will be:</w:t>
+      </w:r>
+    </w:p>
+    <w:p>
+      <w:pPr>
+        <w:pStyle w:val="ListParagraph"/>
+        <w:numPr>
+          <w:ilvl w:val="0"/>
+          <w:numId w:val="33"/>
+        </w:numPr>
+        <w:rPr>
+          <w:lang w:eastAsia="en-US"/>
+        </w:rPr>
+      </w:pPr>
+      <w:r>
+        <w:rPr>
+          <w:lang w:eastAsia="en-US"/>
+        </w:rPr>
+        <w:t>sense = [</w:t>
+      </w:r>
+      <w:proofErr w:type="gramStart"/>
+      <w:r>
+        <w:rPr>
+          <w:lang w:eastAsia="en-US"/>
+        </w:rPr>
+        <w:t>0,se</w:t>
+      </w:r>
+      <w:proofErr w:type="gramEnd"/>
+      <w:r>
+        <w:rPr>
+          <w:lang w:eastAsia="en-US"/>
+        </w:rPr>
+        <w:t>) ;</w:t>
+      </w:r>
+      <w:r>
+        <w:rPr>
+          <w:lang w:eastAsia="en-US"/>
+        </w:rPr>
+        <w:t xml:space="preserve"> also found in the column </w:t>
+      </w:r>
+      <w:proofErr w:type="spellStart"/>
+      <w:r>
+        <w:rPr>
+          <w:lang w:eastAsia="en-US"/>
+        </w:rPr>
+        <w:t>vocab_index</w:t>
+      </w:r>
+      <w:proofErr w:type="spellEnd"/>
+      <w:r>
+        <w:rPr>
+          <w:lang w:eastAsia="en-US"/>
+        </w:rPr>
+        <w:t xml:space="preserve"> of the </w:t>
+      </w:r>
+      <w:proofErr w:type="spellStart"/>
+      <w:r>
+        <w:rPr>
+          <w:lang w:eastAsia="en-US"/>
+        </w:rPr>
+        <w:t>indices_table.sql</w:t>
+      </w:r>
+      <w:proofErr w:type="spellEnd"/>
+    </w:p>
+    <w:p>
+      <w:pPr>
+        <w:pStyle w:val="ListParagraph"/>
+        <w:numPr>
+          <w:ilvl w:val="0"/>
+          <w:numId w:val="33"/>
+        </w:numPr>
+        <w:rPr>
+          <w:lang w:val="da-DK" w:eastAsia="en-US"/>
+        </w:rPr>
+      </w:pPr>
+      <w:r>
+        <w:rPr>
+          <w:lang w:val="da-DK" w:eastAsia="en-US"/>
+        </w:rPr>
+        <w:t>single prototype = [se,</w:t>
+      </w:r>
+      <w:r>
+        <w:rPr>
+          <w:lang w:val="da-DK" w:eastAsia="en-US"/>
+        </w:rPr>
         <w:t xml:space="preserve"> </w:t>
       </w:r>
       <w:proofErr w:type="spellStart"/>
       <w:r>
         <w:rPr>
+          <w:lang w:val="da-DK" w:eastAsia="en-US"/>
+        </w:rPr>
+        <w:t>se+</w:t>
+      </w:r>
+      <w:r>
+        <w:rPr>
+          <w:lang w:val="da-DK" w:eastAsia="en-US"/>
+        </w:rPr>
+        <w:t>sp</w:t>
+      </w:r>
+      <w:proofErr w:type="spellEnd"/>
+      <w:proofErr w:type="gramStart"/>
+      <w:r>
+        <w:rPr>
+          <w:lang w:val="da-DK" w:eastAsia="en-US"/>
+        </w:rPr>
+        <w:t>) ;</w:t>
+      </w:r>
+      <w:proofErr w:type="gramEnd"/>
+      <w:r>
+        <w:rPr>
+          <w:lang w:val="da-DK" w:eastAsia="en-US"/>
+        </w:rPr>
+        <w:t xml:space="preserve"> </w:t>
+      </w:r>
+    </w:p>
+    <w:p>
+      <w:pPr>
+        <w:pStyle w:val="ListParagraph"/>
+        <w:numPr>
+          <w:ilvl w:val="0"/>
+          <w:numId w:val="33"/>
+        </w:numPr>
+        <w:rPr>
+          <w:lang w:val="da-DK" w:eastAsia="en-US"/>
+        </w:rPr>
+      </w:pPr>
+      <w:r>
+        <w:rPr>
+          <w:lang w:val="da-DK" w:eastAsia="en-US"/>
+        </w:rPr>
+        <w:t>definitions = [</w:t>
+      </w:r>
+      <w:proofErr w:type="spellStart"/>
+      <w:r>
+        <w:rPr>
+          <w:lang w:val="da-DK" w:eastAsia="en-US"/>
+        </w:rPr>
+        <w:t>se+</w:t>
+      </w:r>
+      <w:r>
+        <w:rPr>
+          <w:lang w:val="da-DK" w:eastAsia="en-US"/>
+        </w:rPr>
+        <w:t>sp</w:t>
+      </w:r>
+      <w:proofErr w:type="spellEnd"/>
+      <w:r>
+        <w:rPr>
+          <w:lang w:val="da-DK" w:eastAsia="en-US"/>
+        </w:rPr>
+        <w:t xml:space="preserve">, </w:t>
+      </w:r>
+      <w:proofErr w:type="spellStart"/>
+      <w:r>
+        <w:rPr>
+          <w:lang w:val="da-DK" w:eastAsia="en-US"/>
+        </w:rPr>
+        <w:t>se+sp+</w:t>
+      </w:r>
+      <w:r>
+        <w:rPr>
+          <w:lang w:val="da-DK" w:eastAsia="en-US"/>
+        </w:rPr>
+        <w:t>d</w:t>
+      </w:r>
+      <w:proofErr w:type="spellEnd"/>
+      <w:proofErr w:type="gramStart"/>
+      <w:r>
+        <w:rPr>
+          <w:lang w:val="da-DK" w:eastAsia="en-US"/>
+        </w:rPr>
+        <w:t>) ;</w:t>
+      </w:r>
+      <w:proofErr w:type="gramEnd"/>
+    </w:p>
+    <w:p>
+      <w:pPr>
+        <w:pStyle w:val="ListParagraph"/>
+        <w:numPr>
+          <w:ilvl w:val="0"/>
+          <w:numId w:val="33"/>
+        </w:numPr>
+        <w:rPr>
           <w:lang w:eastAsia="en-US"/>
         </w:rPr>
-        <w:t>S</w:t>
-      </w:r>
+      </w:pPr>
       <w:r>
         <w:rPr>
           <w:lang w:eastAsia="en-US"/>
         </w:rPr>
-        <w:t>ense</w:t>
+        <w:t>e</w:t>
       </w:r>
       <w:r>
         <w:rPr>
           <w:lang w:eastAsia="en-US"/>
         </w:rPr>
-        <w:t>C</w:t>
-      </w:r>
+        <w:t>xamples = [</w:t>
+      </w:r>
+      <w:proofErr w:type="spellStart"/>
       <w:r>
         <w:rPr>
           <w:lang w:eastAsia="en-US"/>
         </w:rPr>
-        <w:t>hild</w:t>
-      </w:r>
-      <w:proofErr w:type="spellEnd"/>
+        <w:t>se+sp+</w:t>
+      </w:r>
       <w:r>
         <w:rPr>
           <w:lang w:eastAsia="en-US"/>
         </w:rPr>
-        <w:t xml:space="preserve"> edges can be unidirectional. </w:t>
-      </w:r>
-    </w:p>
-    <w:p>
-      <w:pPr>
+        <w:t>d</w:t>
+      </w:r>
+      <w:proofErr w:type="spellEnd"/>
+      <w:r>
         <w:rPr>
           <w:lang w:eastAsia="en-US"/>
         </w:rPr>
-      </w:pPr>
+        <w:t>, e==</w:t>
+      </w:r>
+      <w:proofErr w:type="spellStart"/>
       <w:r>
         <w:rPr>
           <w:lang w:eastAsia="en-US"/>
         </w:rPr>
-        <w:t>Syn</w:t>
-      </w:r>
+        <w:t>num_nodes</w:t>
+      </w:r>
+      <w:proofErr w:type="spellEnd"/>
       <w:r>
         <w:rPr>
           <w:lang w:eastAsia="en-US"/>
         </w:rPr>
-        <w:t>onym</w:t>
-      </w:r>
-      <w:r>
+        <w:t>)</w:t>
+      </w:r>
+    </w:p>
+    <w:p>
+      <w:pPr>
         <w:rPr>
           <w:lang w:eastAsia="en-US"/>
         </w:rPr>
-        <w:t xml:space="preserve"> and Ant</w:t>
-      </w:r>
-      <w:r>
+      </w:pPr>
+    </w:p>
+    <w:p>
+      <w:pPr>
         <w:rPr>
           <w:lang w:eastAsia="en-US"/>
         </w:rPr>
-        <w:t>onym</w:t>
-      </w:r>
-      <w:r>
+      </w:pPr>
+    </w:p>
+    <w:p>
+      <w:pPr>
         <w:rPr>
           <w:lang w:eastAsia="en-US"/>
         </w:rPr>
-        <w:t xml:space="preserve"> should be bidirectional</w:t>
-      </w:r>
-      <w:r>
+      </w:pPr>
+    </w:p>
+    <w:p>
+      <w:pPr>
         <w:rPr>
           <w:lang w:eastAsia="en-US"/>
         </w:rPr>
+      </w:pPr>
+    </w:p>
+    <w:p>
+      <w:pPr>
+        <w:rPr>
+          <w:lang w:eastAsia="en-US"/>
+        </w:rPr>
+      </w:pPr>
+      <w:r>
+        <w:rPr>
+          <w:lang w:eastAsia="en-US"/>
+        </w:rPr>
+        <w:lastRenderedPageBreak/>
+        <w:t xml:space="preserve">The Procedure to set up both </w:t>
+      </w:r>
+      <w:r>
+        <w:rPr>
+          <w:b/>
+          <w:bCs/>
+          <w:lang w:eastAsia="en-US"/>
+        </w:rPr>
+        <w:t>x</w:t>
+      </w:r>
+      <w:r>
+        <w:rPr>
+          <w:lang w:eastAsia="en-US"/>
+        </w:rPr>
+        <w:t xml:space="preserve"> and </w:t>
+      </w:r>
+      <w:proofErr w:type="spellStart"/>
+      <w:r>
+        <w:rPr>
+          <w:b/>
+          <w:bCs/>
+          <w:lang w:eastAsia="en-US"/>
+        </w:rPr>
+        <w:t>edge_index</w:t>
+      </w:r>
+      <w:proofErr w:type="spellEnd"/>
+      <w:r>
+        <w:rPr>
+          <w:lang w:eastAsia="en-US"/>
+        </w:rPr>
+        <w:t xml:space="preserve"> </w:t>
+      </w:r>
+      <w:r>
+        <w:rPr>
+          <w:lang w:eastAsia="en-US"/>
+        </w:rPr>
+        <w:t>can</w:t>
+      </w:r>
+      <w:r>
+        <w:rPr>
+          <w:lang w:eastAsia="en-US"/>
+        </w:rPr>
+        <w:t xml:space="preserve"> be</w:t>
+      </w:r>
+      <w:r>
+        <w:rPr>
+          <w:lang w:eastAsia="en-US"/>
+        </w:rPr>
+        <w:t xml:space="preserve"> </w:t>
+      </w:r>
+      <w:r>
+        <w:rPr>
+          <w:lang w:eastAsia="en-US"/>
+        </w:rPr>
+        <w:br/>
+        <w:t>(note: it may be modified, especially if we want to separate the 2 concerns (a) Initialize submatrices and (b) Set up connections)</w:t>
+      </w:r>
+      <w:r>
+        <w:rPr>
+          <w:lang w:eastAsia="en-US"/>
+        </w:rPr>
+        <w:t>:</w:t>
+      </w:r>
+      <w:r>
+        <w:rPr>
+          <w:lang w:eastAsia="en-US"/>
+        </w:rPr>
+        <w:br/>
+      </w:r>
+    </w:p>
+    <w:p>
+      <w:pPr>
+        <w:pStyle w:val="ListParagraph"/>
+        <w:numPr>
+          <w:ilvl w:val="0"/>
+          <w:numId w:val="30"/>
+        </w:numPr>
+        <w:rPr>
+          <w:lang w:eastAsia="en-US"/>
+        </w:rPr>
+      </w:pPr>
+      <w:r>
+        <w:rPr>
+          <w:lang w:eastAsia="en-US"/>
+        </w:rPr>
+        <w:t xml:space="preserve">read the archive of processed definitions. We encounter the </w:t>
+      </w:r>
+      <w:proofErr w:type="spellStart"/>
+      <w:r>
+        <w:rPr>
+          <w:lang w:eastAsia="en-US"/>
+        </w:rPr>
+        <w:t>sense_wn_id</w:t>
+      </w:r>
+      <w:proofErr w:type="spellEnd"/>
+      <w:r>
+        <w:rPr>
+          <w:lang w:eastAsia="en-US"/>
+        </w:rPr>
+        <w:t xml:space="preserve"> (e.g. active.n.03), and the def. text</w:t>
+      </w:r>
+    </w:p>
+    <w:p>
+      <w:pPr>
+        <w:pStyle w:val="ListParagraph"/>
+        <w:numPr>
+          <w:ilvl w:val="0"/>
+          <w:numId w:val="30"/>
+        </w:numPr>
+        <w:rPr>
+          <w:lang w:eastAsia="en-US"/>
+        </w:rPr>
+      </w:pPr>
+      <w:r>
+        <w:rPr>
+          <w:lang w:eastAsia="en-US"/>
+        </w:rPr>
+        <w:t xml:space="preserve">consider the database </w:t>
+      </w:r>
+      <w:proofErr w:type="spellStart"/>
+      <w:r>
+        <w:rPr>
+          <w:lang w:eastAsia="en-US"/>
+        </w:rPr>
+        <w:t>indices_table.sql</w:t>
+      </w:r>
+      <w:proofErr w:type="spellEnd"/>
+      <w:r>
+        <w:rPr>
+          <w:lang w:eastAsia="en-US"/>
+        </w:rPr>
+        <w:t xml:space="preserve">. It has the columns: </w:t>
+      </w:r>
+      <w:proofErr w:type="spellStart"/>
+      <w:r>
+        <w:rPr>
+          <w:rFonts w:ascii="Menlo" w:hAnsi="Menlo" w:cs="Menlo"/>
+          <w:sz w:val="18"/>
+          <w:szCs w:val="18"/>
+          <w:lang w:eastAsia="en-US"/>
+        </w:rPr>
+        <w:t>word_sense</w:t>
+      </w:r>
+      <w:proofErr w:type="spellEnd"/>
+      <w:r>
+        <w:rPr>
+          <w:rFonts w:ascii="Menlo" w:hAnsi="Menlo" w:cs="Menlo"/>
+          <w:sz w:val="18"/>
+          <w:szCs w:val="18"/>
+          <w:lang w:eastAsia="en-US"/>
+        </w:rPr>
+        <w:t xml:space="preserve">, </w:t>
+      </w:r>
+      <w:proofErr w:type="spellStart"/>
+      <w:r>
+        <w:rPr>
+          <w:rFonts w:ascii="Menlo" w:hAnsi="Menlo" w:cs="Menlo"/>
+          <w:sz w:val="18"/>
+          <w:szCs w:val="18"/>
+          <w:lang w:eastAsia="en-US"/>
+        </w:rPr>
+        <w:t>vocab_index</w:t>
+      </w:r>
+      <w:proofErr w:type="spellEnd"/>
+      <w:r>
+        <w:rPr>
+          <w:lang w:eastAsia="en-US"/>
+        </w:rPr>
+        <w:t xml:space="preserve"> (from 0 to se), </w:t>
+      </w:r>
+      <w:proofErr w:type="spellStart"/>
+      <w:r>
+        <w:rPr>
+          <w:rFonts w:ascii="Menlo" w:hAnsi="Menlo" w:cs="Menlo"/>
+          <w:sz w:val="18"/>
+          <w:szCs w:val="18"/>
+          <w:lang w:eastAsia="en-US"/>
+        </w:rPr>
+        <w:t>start_defs</w:t>
+      </w:r>
+      <w:proofErr w:type="spellEnd"/>
+      <w:r>
+        <w:rPr>
+          <w:rFonts w:ascii="Menlo" w:hAnsi="Menlo" w:cs="Menlo"/>
+          <w:sz w:val="18"/>
+          <w:szCs w:val="18"/>
+          <w:lang w:eastAsia="en-US"/>
+        </w:rPr>
+        <w:t xml:space="preserve">, </w:t>
+      </w:r>
+      <w:proofErr w:type="spellStart"/>
+      <w:r>
+        <w:rPr>
+          <w:rFonts w:ascii="Menlo" w:hAnsi="Menlo" w:cs="Menlo"/>
+          <w:sz w:val="18"/>
+          <w:szCs w:val="18"/>
+          <w:lang w:eastAsia="en-US"/>
+        </w:rPr>
+        <w:t>end_defs</w:t>
+      </w:r>
+      <w:proofErr w:type="spellEnd"/>
+      <w:r>
+        <w:rPr>
+          <w:rFonts w:ascii="Menlo" w:hAnsi="Menlo" w:cs="Menlo"/>
+          <w:sz w:val="18"/>
+          <w:szCs w:val="18"/>
+          <w:lang w:eastAsia="en-US"/>
+        </w:rPr>
+        <w:t xml:space="preserve">, </w:t>
+      </w:r>
+      <w:proofErr w:type="spellStart"/>
+      <w:r>
+        <w:rPr>
+          <w:rFonts w:ascii="Menlo" w:hAnsi="Menlo" w:cs="Menlo"/>
+          <w:sz w:val="18"/>
+          <w:szCs w:val="18"/>
+          <w:lang w:eastAsia="en-US"/>
+        </w:rPr>
+        <w:t>start_examples</w:t>
+      </w:r>
+      <w:proofErr w:type="spellEnd"/>
+      <w:r>
+        <w:rPr>
+          <w:rFonts w:ascii="Menlo" w:hAnsi="Menlo" w:cs="Menlo"/>
+          <w:sz w:val="18"/>
+          <w:szCs w:val="18"/>
+          <w:lang w:eastAsia="en-US"/>
+        </w:rPr>
+        <w:t xml:space="preserve">, </w:t>
+      </w:r>
+      <w:proofErr w:type="spellStart"/>
+      <w:r>
+        <w:rPr>
+          <w:rFonts w:ascii="Menlo" w:hAnsi="Menlo" w:cs="Menlo"/>
+          <w:sz w:val="18"/>
+          <w:szCs w:val="18"/>
+          <w:lang w:eastAsia="en-US"/>
+        </w:rPr>
+        <w:t>end_examples</w:t>
+      </w:r>
+      <w:proofErr w:type="spellEnd"/>
+      <w:r>
+        <w:rPr>
+          <w:lang w:eastAsia="en-US"/>
+        </w:rPr>
         <w:t>.</w:t>
       </w:r>
+    </w:p>
+    <w:p>
+      <w:pPr>
+        <w:pStyle w:val="ListParagraph"/>
+        <w:numPr>
+          <w:ilvl w:val="0"/>
+          <w:numId w:val="30"/>
+        </w:numPr>
+        <w:rPr>
+          <w:lang w:eastAsia="en-US"/>
+        </w:rPr>
+      </w:pPr>
+      <w:r>
+        <w:rPr>
+          <w:lang w:eastAsia="en-US"/>
+        </w:rPr>
+        <w:t xml:space="preserve">load (for instance) </w:t>
+      </w:r>
+      <w:proofErr w:type="spellStart"/>
+      <w:r>
+        <w:rPr>
+          <w:rFonts w:ascii="Menlo" w:hAnsi="Menlo" w:cs="Menlo"/>
+          <w:sz w:val="18"/>
+          <w:szCs w:val="18"/>
+          <w:lang w:eastAsia="en-US"/>
+        </w:rPr>
+        <w:t>vectorized_FastText_definitions.npy</w:t>
+      </w:r>
+      <w:proofErr w:type="spellEnd"/>
+      <w:r>
+        <w:rPr>
+          <w:lang w:eastAsia="en-US"/>
+        </w:rPr>
+        <w:t>. Even with &gt; 20K vectors, it is very light at ~58MB</w:t>
+      </w:r>
+    </w:p>
+    <w:p>
+      <w:pPr>
+        <w:pStyle w:val="ListParagraph"/>
+        <w:numPr>
+          <w:ilvl w:val="0"/>
+          <w:numId w:val="30"/>
+        </w:numPr>
+        <w:rPr>
+          <w:lang w:eastAsia="en-US"/>
+        </w:rPr>
+      </w:pPr>
+      <w:r>
+        <w:rPr>
+          <w:lang w:eastAsia="en-US"/>
+        </w:rPr>
+        <w:t>Use [</w:t>
+      </w:r>
+      <w:proofErr w:type="spellStart"/>
+      <w:r>
+        <w:rPr>
+          <w:rFonts w:ascii="Menlo" w:hAnsi="Menlo" w:cs="Menlo"/>
+          <w:sz w:val="18"/>
+          <w:szCs w:val="18"/>
+          <w:lang w:eastAsia="en-US"/>
+        </w:rPr>
+        <w:t>start_defs</w:t>
+      </w:r>
+      <w:proofErr w:type="spellEnd"/>
+      <w:r>
+        <w:rPr>
+          <w:rFonts w:ascii="Menlo" w:hAnsi="Menlo" w:cs="Menlo"/>
+          <w:sz w:val="18"/>
+          <w:szCs w:val="18"/>
+          <w:lang w:eastAsia="en-US"/>
+        </w:rPr>
+        <w:t xml:space="preserve">, </w:t>
+      </w:r>
+      <w:proofErr w:type="spellStart"/>
+      <w:r>
+        <w:rPr>
+          <w:rFonts w:ascii="Menlo" w:hAnsi="Menlo" w:cs="Menlo"/>
+          <w:sz w:val="18"/>
+          <w:szCs w:val="18"/>
+          <w:lang w:eastAsia="en-US"/>
+        </w:rPr>
+        <w:t>end_defs</w:t>
+      </w:r>
+      <w:proofErr w:type="spellEnd"/>
+      <w:r>
+        <w:rPr>
+          <w:lang w:eastAsia="en-US"/>
+        </w:rPr>
+        <w:t>) to extract the vector(s) for</w:t>
+      </w:r>
+      <w:r>
+        <w:rPr>
+          <w:lang w:eastAsia="en-US"/>
+        </w:rPr>
+        <w:t xml:space="preserve"> </w:t>
+      </w:r>
+      <w:r>
+        <w:rPr>
+          <w:lang w:eastAsia="en-US"/>
+        </w:rPr>
+        <w:t xml:space="preserve">the definition of a sense, and append that vector to </w:t>
+      </w:r>
+      <w:proofErr w:type="spellStart"/>
+      <w:r>
+        <w:rPr>
+          <w:rFonts w:ascii="Menlo" w:hAnsi="Menlo" w:cs="Menlo"/>
+          <w:sz w:val="18"/>
+          <w:szCs w:val="18"/>
+          <w:lang w:eastAsia="en-US"/>
+        </w:rPr>
+        <w:t>X_defs</w:t>
+      </w:r>
+      <w:proofErr w:type="spellEnd"/>
+      <w:r>
+        <w:rPr>
+          <w:lang w:eastAsia="en-US"/>
+        </w:rPr>
+        <w:t xml:space="preserve"> </w:t>
+      </w:r>
+      <w:r>
+        <w:rPr>
+          <w:lang w:eastAsia="en-US"/>
+        </w:rPr>
+        <w:br/>
+        <w:t>(n:</w:t>
+      </w:r>
+      <w:r>
+        <w:rPr>
+          <w:lang w:eastAsia="en-US"/>
+        </w:rPr>
+        <w:t xml:space="preserve"> </w:t>
+      </w:r>
+      <w:r>
+        <w:rPr>
+          <w:lang w:eastAsia="en-US"/>
+        </w:rPr>
+        <w:t>U</w:t>
+      </w:r>
+      <w:r>
+        <w:rPr>
+          <w:lang w:eastAsia="en-US"/>
+        </w:rPr>
+        <w:t>sing WordNet as a source, we always have 1 definition</w:t>
+      </w:r>
+      <w:r>
+        <w:rPr>
+          <w:lang w:eastAsia="en-US"/>
+        </w:rPr>
+        <w:t>)</w:t>
+      </w:r>
+    </w:p>
+    <w:p>
+      <w:pPr>
+        <w:pStyle w:val="ListParagraph"/>
+        <w:numPr>
+          <w:ilvl w:val="0"/>
+          <w:numId w:val="30"/>
+        </w:numPr>
+        <w:rPr>
+          <w:lang w:eastAsia="en-US"/>
+        </w:rPr>
+      </w:pPr>
+      <w:r>
+        <w:rPr>
+          <w:lang w:eastAsia="en-US"/>
+        </w:rPr>
+        <w:t xml:space="preserve">Register the connections: add a tuple </w:t>
+      </w:r>
+      <w:r>
+        <w:rPr>
+          <w:lang w:eastAsia="en-US"/>
+        </w:rPr>
+        <w:br/>
+      </w:r>
+      <w:r>
+        <w:rPr>
+          <w:lang w:eastAsia="en-US"/>
+        </w:rPr>
+        <w:t>(</w:t>
+      </w:r>
+      <w:r>
+        <w:rPr>
+          <w:rFonts w:ascii="Menlo" w:hAnsi="Menlo" w:cs="Menlo"/>
+          <w:sz w:val="18"/>
+          <w:szCs w:val="18"/>
+          <w:lang w:eastAsia="en-US"/>
+        </w:rPr>
+        <w:t>source=</w:t>
+      </w:r>
+      <w:proofErr w:type="spellStart"/>
+      <w:r>
+        <w:rPr>
+          <w:rFonts w:ascii="Menlo" w:hAnsi="Menlo" w:cs="Menlo"/>
+          <w:sz w:val="18"/>
+          <w:szCs w:val="18"/>
+          <w:lang w:eastAsia="en-US"/>
+        </w:rPr>
+        <w:t>definition_index</w:t>
+      </w:r>
+      <w:proofErr w:type="spellEnd"/>
+      <w:r>
+        <w:rPr>
+          <w:rFonts w:ascii="Menlo" w:hAnsi="Menlo" w:cs="Menlo"/>
+          <w:sz w:val="18"/>
+          <w:szCs w:val="18"/>
+          <w:lang w:eastAsia="en-US"/>
+        </w:rPr>
+        <w:t>=</w:t>
+      </w:r>
+      <w:proofErr w:type="spellStart"/>
+      <w:r>
+        <w:rPr>
+          <w:rFonts w:ascii="Menlo" w:hAnsi="Menlo" w:cs="Menlo"/>
+          <w:sz w:val="18"/>
+          <w:szCs w:val="18"/>
+          <w:lang w:eastAsia="en-US"/>
+        </w:rPr>
+        <w:t>sp+def</w:t>
+      </w:r>
+      <w:proofErr w:type="spellEnd"/>
+      <w:r>
+        <w:rPr>
+          <w:rFonts w:ascii="Menlo" w:hAnsi="Menlo" w:cs="Menlo"/>
+          <w:sz w:val="18"/>
+          <w:szCs w:val="18"/>
+          <w:lang w:eastAsia="en-US"/>
+        </w:rPr>
+        <w:t>, target=sense</w:t>
+      </w:r>
+      <w:r>
+        <w:rPr>
+          <w:lang w:eastAsia="en-US"/>
+        </w:rPr>
+        <w:t>)</w:t>
+      </w:r>
+      <w:r>
+        <w:rPr>
+          <w:lang w:eastAsia="en-US"/>
+        </w:rPr>
+        <w:br/>
+      </w:r>
+    </w:p>
+    <w:p>
+      <w:pPr>
+        <w:pStyle w:val="ListParagraph"/>
+        <w:numPr>
+          <w:ilvl w:val="0"/>
+          <w:numId w:val="30"/>
+        </w:numPr>
+        <w:rPr>
+          <w:lang w:eastAsia="en-US"/>
+        </w:rPr>
+      </w:pPr>
+      <w:r>
+        <w:rPr>
+          <w:lang w:eastAsia="en-US"/>
+        </w:rPr>
+        <w:t>Do the same for examples: get the examples' vectors for that sense from [</w:t>
+      </w:r>
+      <w:proofErr w:type="spellStart"/>
+      <w:r>
+        <w:rPr>
+          <w:rFonts w:ascii="Menlo" w:hAnsi="Menlo" w:cs="Menlo"/>
+          <w:sz w:val="18"/>
+          <w:szCs w:val="18"/>
+          <w:lang w:eastAsia="en-US"/>
+        </w:rPr>
+        <w:t>start_examples</w:t>
+      </w:r>
+      <w:proofErr w:type="spellEnd"/>
+      <w:r>
+        <w:rPr>
+          <w:rFonts w:ascii="Menlo" w:hAnsi="Menlo" w:cs="Menlo"/>
+          <w:sz w:val="18"/>
+          <w:szCs w:val="18"/>
+          <w:lang w:eastAsia="en-US"/>
+        </w:rPr>
+        <w:t xml:space="preserve">, </w:t>
+      </w:r>
+      <w:proofErr w:type="spellStart"/>
+      <w:r>
+        <w:rPr>
+          <w:rFonts w:ascii="Menlo" w:hAnsi="Menlo" w:cs="Menlo"/>
+          <w:sz w:val="18"/>
+          <w:szCs w:val="18"/>
+          <w:lang w:eastAsia="en-US"/>
+        </w:rPr>
+        <w:t>end_examples</w:t>
+      </w:r>
+      <w:proofErr w:type="spellEnd"/>
+      <w:r>
+        <w:rPr>
+          <w:lang w:eastAsia="en-US"/>
+        </w:rPr>
+        <w:t xml:space="preserve">) in </w:t>
+      </w:r>
+      <w:proofErr w:type="spellStart"/>
+      <w:r>
+        <w:rPr>
+          <w:rFonts w:ascii="Menlo" w:hAnsi="Menlo" w:cs="Menlo"/>
+          <w:sz w:val="18"/>
+          <w:szCs w:val="18"/>
+          <w:lang w:eastAsia="en-US"/>
+        </w:rPr>
+        <w:t>indices_table.sql</w:t>
+      </w:r>
+      <w:proofErr w:type="spellEnd"/>
+      <w:r>
+        <w:rPr>
+          <w:lang w:eastAsia="en-US"/>
+        </w:rPr>
+        <w:t xml:space="preserve">, and get the corresponding rows of </w:t>
+      </w:r>
+      <w:proofErr w:type="spellStart"/>
+      <w:r>
+        <w:rPr>
+          <w:rFonts w:ascii="Menlo" w:hAnsi="Menlo" w:cs="Menlo"/>
+          <w:sz w:val="18"/>
+          <w:szCs w:val="18"/>
+          <w:lang w:eastAsia="en-US"/>
+        </w:rPr>
+        <w:t>vectorized_F</w:t>
+      </w:r>
+      <w:r>
+        <w:rPr>
+          <w:rFonts w:ascii="Menlo" w:hAnsi="Menlo" w:cs="Menlo"/>
+          <w:sz w:val="18"/>
+          <w:szCs w:val="18"/>
+          <w:lang w:eastAsia="en-US"/>
+        </w:rPr>
+        <w:t>ast</w:t>
+      </w:r>
+      <w:r>
+        <w:rPr>
+          <w:rFonts w:ascii="Menlo" w:hAnsi="Menlo" w:cs="Menlo"/>
+          <w:sz w:val="18"/>
+          <w:szCs w:val="18"/>
+          <w:lang w:eastAsia="en-US"/>
+        </w:rPr>
+        <w:t>Text_examples.npy</w:t>
+      </w:r>
+      <w:proofErr w:type="spellEnd"/>
+      <w:r>
+        <w:rPr>
+          <w:lang w:eastAsia="en-US"/>
+        </w:rPr>
+        <w:t>.</w:t>
+      </w:r>
+    </w:p>
+    <w:p>
+      <w:pPr>
+        <w:pStyle w:val="ListParagraph"/>
+        <w:numPr>
+          <w:ilvl w:val="0"/>
+          <w:numId w:val="30"/>
+        </w:numPr>
+        <w:rPr>
+          <w:lang w:eastAsia="en-US"/>
+        </w:rPr>
+      </w:pPr>
+      <w:r>
+        <w:rPr>
+          <w:lang w:eastAsia="en-US"/>
+        </w:rPr>
+        <w:t xml:space="preserve">Append vectors to submatrix </w:t>
+      </w:r>
+      <w:proofErr w:type="spellStart"/>
+      <w:r>
+        <w:rPr>
+          <w:rFonts w:ascii="Menlo" w:hAnsi="Menlo" w:cs="Menlo"/>
+          <w:sz w:val="18"/>
+          <w:szCs w:val="18"/>
+          <w:lang w:eastAsia="en-US"/>
+        </w:rPr>
+        <w:t>X_exs</w:t>
+      </w:r>
+      <w:proofErr w:type="spellEnd"/>
+      <w:r>
+        <w:rPr>
+          <w:lang w:eastAsia="en-US"/>
+        </w:rPr>
+        <w:t xml:space="preserve"> (to be put together later), and add the connections [</w:t>
+      </w:r>
+      <w:r>
+        <w:rPr>
+          <w:rFonts w:ascii="Menlo" w:hAnsi="Menlo" w:cs="Menlo"/>
+          <w:sz w:val="18"/>
+          <w:szCs w:val="18"/>
+          <w:lang w:eastAsia="en-US"/>
+        </w:rPr>
+        <w:t>d, e==</w:t>
+      </w:r>
+      <w:proofErr w:type="spellStart"/>
+      <w:r>
+        <w:rPr>
+          <w:rFonts w:ascii="Menlo" w:hAnsi="Menlo" w:cs="Menlo"/>
+          <w:sz w:val="18"/>
+          <w:szCs w:val="18"/>
+          <w:lang w:eastAsia="en-US"/>
+        </w:rPr>
+        <w:t>num_nodes</w:t>
+      </w:r>
+      <w:proofErr w:type="spellEnd"/>
+      <w:r>
+        <w:rPr>
+          <w:lang w:eastAsia="en-US"/>
+        </w:rPr>
+        <w:t>) -&gt;[</w:t>
+      </w:r>
+      <w:proofErr w:type="gramStart"/>
+      <w:r>
+        <w:rPr>
+          <w:rFonts w:ascii="Menlo" w:hAnsi="Menlo" w:cs="Menlo"/>
+          <w:sz w:val="18"/>
+          <w:szCs w:val="18"/>
+          <w:lang w:eastAsia="en-US"/>
+        </w:rPr>
+        <w:t>0,se</w:t>
+      </w:r>
+      <w:proofErr w:type="gramEnd"/>
+      <w:r>
+        <w:rPr>
+          <w:lang w:eastAsia="en-US"/>
+        </w:rPr>
+        <w:t>)</w:t>
+      </w:r>
+    </w:p>
+    <w:p>
+      <w:pPr>
+        <w:rPr>
+          <w:lang w:eastAsia="en-US"/>
+        </w:rPr>
+      </w:pPr>
+    </w:p>
+    <w:p>
+      <w:pPr>
+        <w:rPr>
+          <w:lang w:eastAsia="en-US"/>
+        </w:rPr>
+      </w:pPr>
+    </w:p>
+    <w:p>
+      <w:pPr>
+        <w:rPr>
+          <w:lang w:eastAsia="en-US"/>
+        </w:rPr>
+      </w:pPr>
+      <w:r>
+        <w:rPr>
+          <w:lang w:eastAsia="en-US"/>
+        </w:rPr>
+        <w:t xml:space="preserve">Then, what about the connections between the indices of a word </w:t>
+      </w:r>
+      <w:r>
+        <w:rPr>
+          <w:i/>
+          <w:iCs/>
+          <w:lang w:eastAsia="en-US"/>
+        </w:rPr>
+        <w:t>w</w:t>
+      </w:r>
+      <w:r>
+        <w:rPr>
+          <w:lang w:eastAsia="en-US"/>
+        </w:rPr>
+        <w:t xml:space="preserve"> and the indices of the senses, </w:t>
+      </w:r>
+      <w:r>
+        <w:rPr>
+          <w:i/>
+          <w:iCs/>
+          <w:lang w:eastAsia="en-US"/>
+        </w:rPr>
+        <w:t>w.n.1</w:t>
+      </w:r>
+      <w:r>
+        <w:rPr>
+          <w:lang w:eastAsia="en-US"/>
+        </w:rPr>
+        <w:t xml:space="preserve"> etc.?</w:t>
+      </w:r>
+    </w:p>
+    <w:p>
+      <w:pPr>
+        <w:rPr>
+          <w:lang w:eastAsia="en-US"/>
+        </w:rPr>
+      </w:pPr>
+      <w:r>
+        <w:rPr>
+          <w:lang w:eastAsia="en-US"/>
+        </w:rPr>
+        <w:t xml:space="preserve">There is a vocabulary of single tokens / words, that we gathered from the WikiText-2 training corpus at the start: </w:t>
+      </w:r>
+      <w:r>
+        <w:rPr>
+          <w:rFonts w:ascii="Menlo" w:hAnsi="Menlo" w:cs="Menlo"/>
+          <w:sz w:val="18"/>
+          <w:szCs w:val="18"/>
+          <w:lang w:eastAsia="en-US"/>
+        </w:rPr>
+        <w:t>vocabulary-fromWikiText-2.h5</w:t>
+      </w:r>
+      <w:r>
+        <w:rPr>
+          <w:lang w:eastAsia="en-US"/>
+        </w:rPr>
+        <w:t>.</w:t>
+      </w:r>
+    </w:p>
+    <w:p>
+      <w:pPr>
+        <w:rPr>
+          <w:lang w:eastAsia="en-US"/>
+        </w:rPr>
+      </w:pPr>
+      <w:r>
+        <w:rPr>
+          <w:lang w:eastAsia="en-US"/>
+        </w:rPr>
+        <w:t xml:space="preserve">The single-prototype vocabulary has the columns </w:t>
+      </w:r>
+      <w:r>
+        <w:rPr>
+          <w:rFonts w:ascii="Menlo" w:hAnsi="Menlo" w:cs="Menlo"/>
+          <w:sz w:val="18"/>
+          <w:szCs w:val="18"/>
+          <w:lang w:eastAsia="en-US"/>
+        </w:rPr>
+        <w:t>word</w:t>
+      </w:r>
+      <w:r>
+        <w:rPr>
+          <w:sz w:val="18"/>
+          <w:szCs w:val="18"/>
+          <w:lang w:eastAsia="en-US"/>
+        </w:rPr>
+        <w:t xml:space="preserve"> </w:t>
+      </w:r>
+      <w:r>
+        <w:rPr>
+          <w:lang w:eastAsia="en-US"/>
+        </w:rPr>
+        <w:t xml:space="preserve">and </w:t>
+      </w:r>
+      <w:r>
+        <w:rPr>
+          <w:rFonts w:ascii="Menlo" w:hAnsi="Menlo" w:cs="Menlo"/>
+          <w:sz w:val="18"/>
+          <w:szCs w:val="18"/>
+          <w:lang w:eastAsia="en-US"/>
+        </w:rPr>
+        <w:t>frequency</w:t>
+      </w:r>
+      <w:r>
+        <w:rPr>
+          <w:lang w:eastAsia="en-US"/>
+        </w:rPr>
+        <w:t xml:space="preserve">, </w:t>
+      </w:r>
+      <w:r>
+        <w:rPr>
+          <w:lang w:eastAsia="en-US"/>
+        </w:rPr>
+        <w:t xml:space="preserve">and </w:t>
+      </w:r>
+      <w:r>
+        <w:rPr>
+          <w:lang w:eastAsia="en-US"/>
+        </w:rPr>
+        <w:t>the index</w:t>
+      </w:r>
+      <w:r>
+        <w:rPr>
+          <w:lang w:eastAsia="en-US"/>
+        </w:rPr>
+        <w:t xml:space="preserve"> is the one that the token has in the hdf5 archive.</w:t>
+      </w:r>
+    </w:p>
+    <w:p>
+      <w:pPr>
+        <w:rPr>
+          <w:lang w:eastAsia="en-US"/>
+        </w:rPr>
+      </w:pPr>
+    </w:p>
+    <w:p>
+      <w:pPr>
+        <w:rPr>
+          <w:lang w:eastAsia="en-US"/>
+        </w:rPr>
+      </w:pPr>
+      <w:r>
+        <w:rPr>
+          <w:b/>
+          <w:bCs/>
+          <w:lang w:eastAsia="en-US"/>
+        </w:rPr>
+        <w:t>Observation</w:t>
+      </w:r>
+      <w:r>
+        <w:rPr>
+          <w:lang w:eastAsia="en-US"/>
+        </w:rPr>
+        <w:t>: it is opportune to use as a source the sense-</w:t>
+      </w:r>
+      <w:proofErr w:type="spellStart"/>
+      <w:r>
+        <w:rPr>
+          <w:lang w:eastAsia="en-US"/>
+        </w:rPr>
+        <w:t>labeled</w:t>
+      </w:r>
+      <w:proofErr w:type="spellEnd"/>
+      <w:r>
+        <w:rPr>
+          <w:lang w:eastAsia="en-US"/>
+        </w:rPr>
+        <w:t xml:space="preserve"> corpus itself. Read through it while ignoring the senses, instead adding tokens for the </w:t>
+      </w:r>
+      <w:proofErr w:type="spellStart"/>
+      <w:r>
+        <w:rPr>
+          <w:rFonts w:ascii="Menlo" w:hAnsi="Menlo" w:cs="Menlo"/>
+          <w:sz w:val="18"/>
+          <w:szCs w:val="18"/>
+          <w:lang w:eastAsia="en-US"/>
+        </w:rPr>
+        <w:t>surface_form</w:t>
+      </w:r>
+      <w:proofErr w:type="spellEnd"/>
+      <w:r>
+        <w:rPr>
+          <w:rFonts w:ascii="Menlo" w:hAnsi="Menlo" w:cs="Menlo"/>
+          <w:sz w:val="18"/>
+          <w:szCs w:val="18"/>
+          <w:lang w:eastAsia="en-US"/>
+        </w:rPr>
+        <w:t>-</w:t>
+      </w:r>
+      <w:r>
+        <w:rPr>
+          <w:lang w:eastAsia="en-US"/>
+        </w:rPr>
+        <w:t>s of the &lt;word&gt;s encountered.</w:t>
+      </w:r>
+    </w:p>
+    <w:p>
+      <w:pPr>
+        <w:rPr>
+          <w:lang w:eastAsia="en-US"/>
+        </w:rPr>
+      </w:pPr>
+    </w:p>
+    <w:p>
+      <w:pPr>
+        <w:rPr>
+          <w:lang w:eastAsia="en-US"/>
+        </w:rPr>
+      </w:pPr>
+      <w:r>
+        <w:rPr>
+          <w:lang w:eastAsia="en-US"/>
+        </w:rPr>
+        <w:t xml:space="preserve">The last connections are those for synonyms and antonyms: </w:t>
+      </w:r>
+      <w:r>
+        <w:rPr>
+          <w:lang w:eastAsia="en-US"/>
+        </w:rPr>
+        <w:t xml:space="preserve">they go from global (a.k.a. </w:t>
+      </w:r>
+      <w:proofErr w:type="gramStart"/>
+      <w:r>
+        <w:rPr>
+          <w:lang w:eastAsia="en-US"/>
+        </w:rPr>
+        <w:t>single-prototype</w:t>
+      </w:r>
+      <w:proofErr w:type="gramEnd"/>
+      <w:r>
+        <w:rPr>
+          <w:lang w:eastAsia="en-US"/>
+        </w:rPr>
+        <w:t>) to global.</w:t>
+      </w:r>
+    </w:p>
+    <w:p>
+      <w:pPr>
+        <w:rPr>
+          <w:lang w:eastAsia="en-US"/>
+        </w:rPr>
+      </w:pPr>
+      <w:r>
+        <w:rPr>
+          <w:lang w:eastAsia="en-US"/>
+        </w:rPr>
+        <w:t xml:space="preserve">The archives processed_synonyms.h5 and </w:t>
+      </w:r>
+      <w:r>
+        <w:rPr>
+          <w:lang w:eastAsia="en-US"/>
+        </w:rPr>
+        <w:t>processed_</w:t>
+      </w:r>
+      <w:r>
+        <w:rPr>
+          <w:lang w:eastAsia="en-US"/>
+        </w:rPr>
+        <w:t>antonyms</w:t>
+      </w:r>
+      <w:r>
+        <w:rPr>
+          <w:lang w:eastAsia="en-US"/>
+        </w:rPr>
+        <w:t>.h5</w:t>
+      </w:r>
+      <w:r>
+        <w:rPr>
+          <w:lang w:eastAsia="en-US"/>
+        </w:rPr>
+        <w:t xml:space="preserve"> have the columns </w:t>
+      </w:r>
+      <w:proofErr w:type="spellStart"/>
+      <w:r>
+        <w:rPr>
+          <w:rFonts w:ascii="Menlo" w:hAnsi="Menlo" w:cs="Menlo"/>
+          <w:sz w:val="18"/>
+          <w:szCs w:val="18"/>
+          <w:lang w:eastAsia="en-US"/>
+        </w:rPr>
+        <w:t>sense_wn_id</w:t>
+      </w:r>
+      <w:proofErr w:type="spellEnd"/>
+      <w:r>
+        <w:rPr>
+          <w:rFonts w:ascii="Menlo" w:hAnsi="Menlo" w:cs="Menlo"/>
+          <w:sz w:val="18"/>
+          <w:szCs w:val="18"/>
+          <w:lang w:eastAsia="en-US"/>
+        </w:rPr>
+        <w:t xml:space="preserve"> </w:t>
+      </w:r>
+      <w:r>
+        <w:rPr>
+          <w:lang w:eastAsia="en-US"/>
+        </w:rPr>
+        <w:t xml:space="preserve">and </w:t>
+      </w:r>
+      <w:r>
+        <w:rPr>
+          <w:rFonts w:ascii="Menlo" w:hAnsi="Menlo" w:cs="Menlo"/>
+          <w:sz w:val="18"/>
+          <w:szCs w:val="18"/>
+          <w:lang w:eastAsia="en-US"/>
+        </w:rPr>
+        <w:t>synonyms/antonyms</w:t>
+      </w:r>
+      <w:r>
+        <w:rPr>
+          <w:lang w:eastAsia="en-US"/>
+        </w:rPr>
+        <w:t>.</w:t>
+      </w:r>
+    </w:p>
+    <w:p>
+      <w:pPr>
+        <w:rPr>
+          <w:lang w:eastAsia="en-US"/>
+        </w:rPr>
+      </w:pPr>
+      <w:r>
+        <w:rPr>
+          <w:lang w:eastAsia="en-US"/>
+        </w:rPr>
+        <w:t>However, we intend to cut off the sense, parse the word, and make connections between Global nodes. They must also be bidirectional.</w:t>
+      </w:r>
+    </w:p>
+    <w:p>
+      <w:pPr>
+        <w:rPr>
+          <w:lang w:eastAsia="en-US"/>
+        </w:rPr>
+      </w:pPr>
       <w:bookmarkStart w:id="32" w:name="_GoBack"/>
       <w:bookmarkEnd w:id="32"/>
     </w:p>
@@ -36650,6 +38013,13 @@
     </w:p>
     <w:p>
       <w:pPr>
+        <w:rPr>
+          <w:lang w:eastAsia="en-US"/>
+        </w:rPr>
+      </w:pPr>
+    </w:p>
+    <w:p>
+      <w:pPr>
         <w:pStyle w:val="Heading3"/>
       </w:pPr>
       <w:r>
@@ -36727,6 +38097,7 @@
         <w:rPr>
           <w:lang w:eastAsia="en-US"/>
         </w:rPr>
+        <w:lastRenderedPageBreak/>
         <w:t xml:space="preserve">we </w:t>
       </w:r>
       <w:r>
@@ -37302,6 +38673,119 @@
 <file path=word/numbering.xml><?xml version="1.0" encoding="utf-8"?>
 <w:numbering xmlns:wpc="http://schemas.microsoft.com/office/word/2010/wordprocessingCanvas" xmlns:cx="http://schemas.microsoft.com/office/drawing/2014/chartex" xmlns:cx1="http://schemas.microsoft.com/office/drawing/2015/9/8/chartex" xmlns:cx2="http://schemas.microsoft.com/office/drawing/2015/10/21/chartex" xmlns:cx3="http://schemas.microsoft.com/office/drawing/2016/5/9/chartex" xmlns:cx4="http://schemas.microsoft.com/office/drawing/2016/5/10/chartex" xmlns:cx5="http://schemas.microsoft.com/office/drawing/2016/5/11/chartex" xmlns:cx6="http://schemas.microsoft.com/office/drawing/2016/5/12/chartex" xmlns:cx7="http://schemas.microsoft.com/office/drawing/2016/5/13/chartex" xmlns:cx8="http://schemas.microsoft.com/office/drawing/2016/5/14/chartex" xmlns:mc="http://schemas.openxmlformats.org/markup-compatibility/2006" xmlns:aink="http://schemas.microsoft.com/office/drawing/2016/ink" xmlns:am3d="http://schemas.microsoft.com/office/drawing/2017/model3d" xmlns:o="urn:schemas-microsoft-com:office:office" xmlns:r="http://schemas.openxmlformats.org/officeDocument/2006/relationships" xmlns:m="http://schemas.openxmlformats.org/officeDocument/2006/math" xmlns:v="urn:schemas-microsoft-com:vml" xmlns:wp14="http://schemas.microsoft.com/office/word/2010/wordprocessingDrawing" xmlns:wp="http://schemas.openxmlformats.org/drawingml/2006/wordprocessingDrawing" xmlns:w10="urn:schemas-microsoft-com:office:word" xmlns:w="http://schemas.openxmlformats.org/wordprocessingml/2006/main" xmlns:w14="http://schemas.microsoft.com/office/word/2010/wordml" xmlns:w15="http://schemas.microsoft.com/office/word/2012/wordml" xmlns:w16cid="http://schemas.microsoft.com/office/word/2016/wordml/cid" xmlns:w16se="http://schemas.microsoft.com/office/word/2015/wordml/symex" xmlns:wpg="http://schemas.microsoft.com/office/word/2010/wordprocessingGroup" xmlns:wpi="http://schemas.microsoft.com/office/word/2010/wordprocessingInk" xmlns:wne="http://schemas.microsoft.com/office/word/2006/wordml" xmlns:wps="http://schemas.microsoft.com/office/word/2010/wordprocessingShape" mc:Ignorable="w14 w15 w16se w16cid wp14">
   <w:abstractNum w:abstractNumId="0" w15:restartNumberingAfterBreak="0">
+    <w:nsid w:val="0CDC1306"/>
+    <w:multiLevelType w:val="hybridMultilevel"/>
+    <w:tmpl w:val="E766FAD6"/>
+    <w:lvl w:ilvl="0" w:tplc="08090001">
+      <w:start w:val="1"/>
+      <w:numFmt w:val="bullet"/>
+      <w:lvlText w:val=""/>
+      <w:lvlJc w:val="left"/>
+      <w:pPr>
+        <w:ind w:left="720" w:hanging="360"/>
+      </w:pPr>
+      <w:rPr>
+        <w:rFonts w:ascii="Symbol" w:hAnsi="Symbol" w:hint="default"/>
+      </w:rPr>
+    </w:lvl>
+    <w:lvl w:ilvl="1" w:tplc="08090003" w:tentative="1">
+      <w:start w:val="1"/>
+      <w:numFmt w:val="bullet"/>
+      <w:lvlText w:val="o"/>
+      <w:lvlJc w:val="left"/>
+      <w:pPr>
+        <w:ind w:left="1440" w:hanging="360"/>
+      </w:pPr>
+      <w:rPr>
+        <w:rFonts w:ascii="Courier New" w:hAnsi="Courier New" w:cs="Courier New" w:hint="default"/>
+      </w:rPr>
+    </w:lvl>
+    <w:lvl w:ilvl="2" w:tplc="08090005" w:tentative="1">
+      <w:start w:val="1"/>
+      <w:numFmt w:val="bullet"/>
+      <w:lvlText w:val=""/>
+      <w:lvlJc w:val="left"/>
+      <w:pPr>
+        <w:ind w:left="2160" w:hanging="360"/>
+      </w:pPr>
+      <w:rPr>
+        <w:rFonts w:ascii="Wingdings" w:hAnsi="Wingdings" w:hint="default"/>
+      </w:rPr>
+    </w:lvl>
+    <w:lvl w:ilvl="3" w:tplc="08090001" w:tentative="1">
+      <w:start w:val="1"/>
+      <w:numFmt w:val="bullet"/>
+      <w:lvlText w:val=""/>
+      <w:lvlJc w:val="left"/>
+      <w:pPr>
+        <w:ind w:left="2880" w:hanging="360"/>
+      </w:pPr>
+      <w:rPr>
+        <w:rFonts w:ascii="Symbol" w:hAnsi="Symbol" w:hint="default"/>
+      </w:rPr>
+    </w:lvl>
+    <w:lvl w:ilvl="4" w:tplc="08090003" w:tentative="1">
+      <w:start w:val="1"/>
+      <w:numFmt w:val="bullet"/>
+      <w:lvlText w:val="o"/>
+      <w:lvlJc w:val="left"/>
+      <w:pPr>
+        <w:ind w:left="3600" w:hanging="360"/>
+      </w:pPr>
+      <w:rPr>
+        <w:rFonts w:ascii="Courier New" w:hAnsi="Courier New" w:cs="Courier New" w:hint="default"/>
+      </w:rPr>
+    </w:lvl>
+    <w:lvl w:ilvl="5" w:tplc="08090005" w:tentative="1">
+      <w:start w:val="1"/>
+      <w:numFmt w:val="bullet"/>
+      <w:lvlText w:val=""/>
+      <w:lvlJc w:val="left"/>
+      <w:pPr>
+        <w:ind w:left="4320" w:hanging="360"/>
+      </w:pPr>
+      <w:rPr>
+        <w:rFonts w:ascii="Wingdings" w:hAnsi="Wingdings" w:hint="default"/>
+      </w:rPr>
+    </w:lvl>
+    <w:lvl w:ilvl="6" w:tplc="08090001" w:tentative="1">
+      <w:start w:val="1"/>
+      <w:numFmt w:val="bullet"/>
+      <w:lvlText w:val=""/>
+      <w:lvlJc w:val="left"/>
+      <w:pPr>
+        <w:ind w:left="5040" w:hanging="360"/>
+      </w:pPr>
+      <w:rPr>
+        <w:rFonts w:ascii="Symbol" w:hAnsi="Symbol" w:hint="default"/>
+      </w:rPr>
+    </w:lvl>
+    <w:lvl w:ilvl="7" w:tplc="08090003" w:tentative="1">
+      <w:start w:val="1"/>
+      <w:numFmt w:val="bullet"/>
+      <w:lvlText w:val="o"/>
+      <w:lvlJc w:val="left"/>
+      <w:pPr>
+        <w:ind w:left="5760" w:hanging="360"/>
+      </w:pPr>
+      <w:rPr>
+        <w:rFonts w:ascii="Courier New" w:hAnsi="Courier New" w:cs="Courier New" w:hint="default"/>
+      </w:rPr>
+    </w:lvl>
+    <w:lvl w:ilvl="8" w:tplc="08090005" w:tentative="1">
+      <w:start w:val="1"/>
+      <w:numFmt w:val="bullet"/>
+      <w:lvlText w:val=""/>
+      <w:lvlJc w:val="left"/>
+      <w:pPr>
+        <w:ind w:left="6480" w:hanging="360"/>
+      </w:pPr>
+      <w:rPr>
+        <w:rFonts w:ascii="Wingdings" w:hAnsi="Wingdings" w:hint="default"/>
+      </w:rPr>
+    </w:lvl>
+  </w:abstractNum>
+  <w:abstractNum w:abstractNumId="1" w15:restartNumberingAfterBreak="0">
     <w:nsid w:val="146E771C"/>
     <w:multiLevelType w:val="hybridMultilevel"/>
     <w:tmpl w:val="4BCC52B4"/>
@@ -37414,7 +38898,7 @@
       </w:rPr>
     </w:lvl>
   </w:abstractNum>
-  <w:abstractNum w:abstractNumId="1" w15:restartNumberingAfterBreak="0">
+  <w:abstractNum w:abstractNumId="2" w15:restartNumberingAfterBreak="0">
     <w:nsid w:val="16FA2D75"/>
     <w:multiLevelType w:val="hybridMultilevel"/>
     <w:tmpl w:val="54FEE5C8"/>
@@ -37527,7 +39011,7 @@
       </w:rPr>
     </w:lvl>
   </w:abstractNum>
-  <w:abstractNum w:abstractNumId="2" w15:restartNumberingAfterBreak="0">
+  <w:abstractNum w:abstractNumId="3" w15:restartNumberingAfterBreak="0">
     <w:nsid w:val="17C75610"/>
     <w:multiLevelType w:val="hybridMultilevel"/>
     <w:tmpl w:val="E408CC24"/>
@@ -37640,7 +39124,7 @@
       </w:rPr>
     </w:lvl>
   </w:abstractNum>
-  <w:abstractNum w:abstractNumId="3" w15:restartNumberingAfterBreak="0">
+  <w:abstractNum w:abstractNumId="4" w15:restartNumberingAfterBreak="0">
     <w:nsid w:val="2059219B"/>
     <w:multiLevelType w:val="hybridMultilevel"/>
     <w:tmpl w:val="8788DE52"/>
@@ -37728,7 +39212,7 @@
       </w:pPr>
     </w:lvl>
   </w:abstractNum>
-  <w:abstractNum w:abstractNumId="4" w15:restartNumberingAfterBreak="0">
+  <w:abstractNum w:abstractNumId="5" w15:restartNumberingAfterBreak="0">
     <w:nsid w:val="241A2FAC"/>
     <w:multiLevelType w:val="hybridMultilevel"/>
     <w:tmpl w:val="258E3C5A"/>
@@ -37841,7 +39325,120 @@
       </w:rPr>
     </w:lvl>
   </w:abstractNum>
-  <w:abstractNum w:abstractNumId="5" w15:restartNumberingAfterBreak="0">
+  <w:abstractNum w:abstractNumId="6" w15:restartNumberingAfterBreak="0">
+    <w:nsid w:val="29C22E83"/>
+    <w:multiLevelType w:val="hybridMultilevel"/>
+    <w:tmpl w:val="35823792"/>
+    <w:lvl w:ilvl="0" w:tplc="04090003">
+      <w:start w:val="1"/>
+      <w:numFmt w:val="bullet"/>
+      <w:lvlText w:val="o"/>
+      <w:lvlJc w:val="left"/>
+      <w:pPr>
+        <w:ind w:left="2880" w:hanging="360"/>
+      </w:pPr>
+      <w:rPr>
+        <w:rFonts w:ascii="Courier New" w:hAnsi="Courier New" w:cs="Courier New" w:hint="default"/>
+      </w:rPr>
+    </w:lvl>
+    <w:lvl w:ilvl="1" w:tplc="08090003" w:tentative="1">
+      <w:start w:val="1"/>
+      <w:numFmt w:val="bullet"/>
+      <w:lvlText w:val="o"/>
+      <w:lvlJc w:val="left"/>
+      <w:pPr>
+        <w:ind w:left="1440" w:hanging="360"/>
+      </w:pPr>
+      <w:rPr>
+        <w:rFonts w:ascii="Courier New" w:hAnsi="Courier New" w:cs="Courier New" w:hint="default"/>
+      </w:rPr>
+    </w:lvl>
+    <w:lvl w:ilvl="2" w:tplc="08090005" w:tentative="1">
+      <w:start w:val="1"/>
+      <w:numFmt w:val="bullet"/>
+      <w:lvlText w:val=""/>
+      <w:lvlJc w:val="left"/>
+      <w:pPr>
+        <w:ind w:left="2160" w:hanging="360"/>
+      </w:pPr>
+      <w:rPr>
+        <w:rFonts w:ascii="Wingdings" w:hAnsi="Wingdings" w:hint="default"/>
+      </w:rPr>
+    </w:lvl>
+    <w:lvl w:ilvl="3" w:tplc="08090001" w:tentative="1">
+      <w:start w:val="1"/>
+      <w:numFmt w:val="bullet"/>
+      <w:lvlText w:val=""/>
+      <w:lvlJc w:val="left"/>
+      <w:pPr>
+        <w:ind w:left="2880" w:hanging="360"/>
+      </w:pPr>
+      <w:rPr>
+        <w:rFonts w:ascii="Symbol" w:hAnsi="Symbol" w:hint="default"/>
+      </w:rPr>
+    </w:lvl>
+    <w:lvl w:ilvl="4" w:tplc="08090003" w:tentative="1">
+      <w:start w:val="1"/>
+      <w:numFmt w:val="bullet"/>
+      <w:lvlText w:val="o"/>
+      <w:lvlJc w:val="left"/>
+      <w:pPr>
+        <w:ind w:left="3600" w:hanging="360"/>
+      </w:pPr>
+      <w:rPr>
+        <w:rFonts w:ascii="Courier New" w:hAnsi="Courier New" w:cs="Courier New" w:hint="default"/>
+      </w:rPr>
+    </w:lvl>
+    <w:lvl w:ilvl="5" w:tplc="08090005" w:tentative="1">
+      <w:start w:val="1"/>
+      <w:numFmt w:val="bullet"/>
+      <w:lvlText w:val=""/>
+      <w:lvlJc w:val="left"/>
+      <w:pPr>
+        <w:ind w:left="4320" w:hanging="360"/>
+      </w:pPr>
+      <w:rPr>
+        <w:rFonts w:ascii="Wingdings" w:hAnsi="Wingdings" w:hint="default"/>
+      </w:rPr>
+    </w:lvl>
+    <w:lvl w:ilvl="6" w:tplc="08090001" w:tentative="1">
+      <w:start w:val="1"/>
+      <w:numFmt w:val="bullet"/>
+      <w:lvlText w:val=""/>
+      <w:lvlJc w:val="left"/>
+      <w:pPr>
+        <w:ind w:left="5040" w:hanging="360"/>
+      </w:pPr>
+      <w:rPr>
+        <w:rFonts w:ascii="Symbol" w:hAnsi="Symbol" w:hint="default"/>
+      </w:rPr>
+    </w:lvl>
+    <w:lvl w:ilvl="7" w:tplc="08090003" w:tentative="1">
+      <w:start w:val="1"/>
+      <w:numFmt w:val="bullet"/>
+      <w:lvlText w:val="o"/>
+      <w:lvlJc w:val="left"/>
+      <w:pPr>
+        <w:ind w:left="5760" w:hanging="360"/>
+      </w:pPr>
+      <w:rPr>
+        <w:rFonts w:ascii="Courier New" w:hAnsi="Courier New" w:cs="Courier New" w:hint="default"/>
+      </w:rPr>
+    </w:lvl>
+    <w:lvl w:ilvl="8" w:tplc="08090005" w:tentative="1">
+      <w:start w:val="1"/>
+      <w:numFmt w:val="bullet"/>
+      <w:lvlText w:val=""/>
+      <w:lvlJc w:val="left"/>
+      <w:pPr>
+        <w:ind w:left="6480" w:hanging="360"/>
+      </w:pPr>
+      <w:rPr>
+        <w:rFonts w:ascii="Wingdings" w:hAnsi="Wingdings" w:hint="default"/>
+      </w:rPr>
+    </w:lvl>
+  </w:abstractNum>
+  <w:abstractNum w:abstractNumId="7" w15:restartNumberingAfterBreak="0">
     <w:nsid w:val="2C5B5221"/>
     <w:multiLevelType w:val="hybridMultilevel"/>
     <w:tmpl w:val="1A7A1904"/>
@@ -37954,7 +39551,7 @@
       </w:rPr>
     </w:lvl>
   </w:abstractNum>
-  <w:abstractNum w:abstractNumId="6" w15:restartNumberingAfterBreak="0">
+  <w:abstractNum w:abstractNumId="8" w15:restartNumberingAfterBreak="0">
     <w:nsid w:val="2D56766F"/>
     <w:multiLevelType w:val="hybridMultilevel"/>
     <w:tmpl w:val="9B30EDAC"/>
@@ -38067,7 +39664,7 @@
       </w:rPr>
     </w:lvl>
   </w:abstractNum>
-  <w:abstractNum w:abstractNumId="7" w15:restartNumberingAfterBreak="0">
+  <w:abstractNum w:abstractNumId="9" w15:restartNumberingAfterBreak="0">
     <w:nsid w:val="2FDE0BF4"/>
     <w:multiLevelType w:val="hybridMultilevel"/>
     <w:tmpl w:val="7E2AA812"/>
@@ -38153,7 +39750,120 @@
       </w:pPr>
     </w:lvl>
   </w:abstractNum>
-  <w:abstractNum w:abstractNumId="8" w15:restartNumberingAfterBreak="0">
+  <w:abstractNum w:abstractNumId="10" w15:restartNumberingAfterBreak="0">
+    <w:nsid w:val="31B367B3"/>
+    <w:multiLevelType w:val="hybridMultilevel"/>
+    <w:tmpl w:val="2760EEA8"/>
+    <w:lvl w:ilvl="0" w:tplc="04090003">
+      <w:start w:val="1"/>
+      <w:numFmt w:val="bullet"/>
+      <w:lvlText w:val="o"/>
+      <w:lvlJc w:val="left"/>
+      <w:pPr>
+        <w:ind w:left="360" w:hanging="360"/>
+      </w:pPr>
+      <w:rPr>
+        <w:rFonts w:ascii="Courier New" w:hAnsi="Courier New" w:cs="Courier New" w:hint="default"/>
+      </w:rPr>
+    </w:lvl>
+    <w:lvl w:ilvl="1" w:tplc="08090003" w:tentative="1">
+      <w:start w:val="1"/>
+      <w:numFmt w:val="bullet"/>
+      <w:lvlText w:val="o"/>
+      <w:lvlJc w:val="left"/>
+      <w:pPr>
+        <w:ind w:left="-1080" w:hanging="360"/>
+      </w:pPr>
+      <w:rPr>
+        <w:rFonts w:ascii="Courier New" w:hAnsi="Courier New" w:cs="Courier New" w:hint="default"/>
+      </w:rPr>
+    </w:lvl>
+    <w:lvl w:ilvl="2" w:tplc="08090005" w:tentative="1">
+      <w:start w:val="1"/>
+      <w:numFmt w:val="bullet"/>
+      <w:lvlText w:val=""/>
+      <w:lvlJc w:val="left"/>
+      <w:pPr>
+        <w:ind w:left="-360" w:hanging="360"/>
+      </w:pPr>
+      <w:rPr>
+        <w:rFonts w:ascii="Wingdings" w:hAnsi="Wingdings" w:hint="default"/>
+      </w:rPr>
+    </w:lvl>
+    <w:lvl w:ilvl="3" w:tplc="08090001" w:tentative="1">
+      <w:start w:val="1"/>
+      <w:numFmt w:val="bullet"/>
+      <w:lvlText w:val=""/>
+      <w:lvlJc w:val="left"/>
+      <w:pPr>
+        <w:ind w:left="360" w:hanging="360"/>
+      </w:pPr>
+      <w:rPr>
+        <w:rFonts w:ascii="Symbol" w:hAnsi="Symbol" w:hint="default"/>
+      </w:rPr>
+    </w:lvl>
+    <w:lvl w:ilvl="4" w:tplc="08090003" w:tentative="1">
+      <w:start w:val="1"/>
+      <w:numFmt w:val="bullet"/>
+      <w:lvlText w:val="o"/>
+      <w:lvlJc w:val="left"/>
+      <w:pPr>
+        <w:ind w:left="1080" w:hanging="360"/>
+      </w:pPr>
+      <w:rPr>
+        <w:rFonts w:ascii="Courier New" w:hAnsi="Courier New" w:cs="Courier New" w:hint="default"/>
+      </w:rPr>
+    </w:lvl>
+    <w:lvl w:ilvl="5" w:tplc="08090005" w:tentative="1">
+      <w:start w:val="1"/>
+      <w:numFmt w:val="bullet"/>
+      <w:lvlText w:val=""/>
+      <w:lvlJc w:val="left"/>
+      <w:pPr>
+        <w:ind w:left="1800" w:hanging="360"/>
+      </w:pPr>
+      <w:rPr>
+        <w:rFonts w:ascii="Wingdings" w:hAnsi="Wingdings" w:hint="default"/>
+      </w:rPr>
+    </w:lvl>
+    <w:lvl w:ilvl="6" w:tplc="08090001" w:tentative="1">
+      <w:start w:val="1"/>
+      <w:numFmt w:val="bullet"/>
+      <w:lvlText w:val=""/>
+      <w:lvlJc w:val="left"/>
+      <w:pPr>
+        <w:ind w:left="2520" w:hanging="360"/>
+      </w:pPr>
+      <w:rPr>
+        <w:rFonts w:ascii="Symbol" w:hAnsi="Symbol" w:hint="default"/>
+      </w:rPr>
+    </w:lvl>
+    <w:lvl w:ilvl="7" w:tplc="08090003" w:tentative="1">
+      <w:start w:val="1"/>
+      <w:numFmt w:val="bullet"/>
+      <w:lvlText w:val="o"/>
+      <w:lvlJc w:val="left"/>
+      <w:pPr>
+        <w:ind w:left="3240" w:hanging="360"/>
+      </w:pPr>
+      <w:rPr>
+        <w:rFonts w:ascii="Courier New" w:hAnsi="Courier New" w:cs="Courier New" w:hint="default"/>
+      </w:rPr>
+    </w:lvl>
+    <w:lvl w:ilvl="8" w:tplc="08090005" w:tentative="1">
+      <w:start w:val="1"/>
+      <w:numFmt w:val="bullet"/>
+      <w:lvlText w:val=""/>
+      <w:lvlJc w:val="left"/>
+      <w:pPr>
+        <w:ind w:left="3960" w:hanging="360"/>
+      </w:pPr>
+      <w:rPr>
+        <w:rFonts w:ascii="Wingdings" w:hAnsi="Wingdings" w:hint="default"/>
+      </w:rPr>
+    </w:lvl>
+  </w:abstractNum>
+  <w:abstractNum w:abstractNumId="11" w15:restartNumberingAfterBreak="0">
     <w:nsid w:val="34513D78"/>
     <w:multiLevelType w:val="hybridMultilevel"/>
     <w:tmpl w:val="6554E700"/>
@@ -38266,7 +39976,7 @@
       </w:rPr>
     </w:lvl>
   </w:abstractNum>
-  <w:abstractNum w:abstractNumId="9" w15:restartNumberingAfterBreak="0">
+  <w:abstractNum w:abstractNumId="12" w15:restartNumberingAfterBreak="0">
     <w:nsid w:val="372D66C4"/>
     <w:multiLevelType w:val="multilevel"/>
     <w:tmpl w:val="6C9875A4"/>
@@ -38415,7 +40125,7 @@
       </w:rPr>
     </w:lvl>
   </w:abstractNum>
-  <w:abstractNum w:abstractNumId="10" w15:restartNumberingAfterBreak="0">
+  <w:abstractNum w:abstractNumId="13" w15:restartNumberingAfterBreak="0">
     <w:nsid w:val="3C78131E"/>
     <w:multiLevelType w:val="hybridMultilevel"/>
     <w:tmpl w:val="6AF84858"/>
@@ -38528,7 +40238,7 @@
       </w:rPr>
     </w:lvl>
   </w:abstractNum>
-  <w:abstractNum w:abstractNumId="11" w15:restartNumberingAfterBreak="0">
+  <w:abstractNum w:abstractNumId="14" w15:restartNumberingAfterBreak="0">
     <w:nsid w:val="403C04EA"/>
     <w:multiLevelType w:val="hybridMultilevel"/>
     <w:tmpl w:val="72DE1FAA"/>
@@ -38614,7 +40324,7 @@
       </w:pPr>
     </w:lvl>
   </w:abstractNum>
-  <w:abstractNum w:abstractNumId="12" w15:restartNumberingAfterBreak="0">
+  <w:abstractNum w:abstractNumId="15" w15:restartNumberingAfterBreak="0">
     <w:nsid w:val="41761EFF"/>
     <w:multiLevelType w:val="hybridMultilevel"/>
     <w:tmpl w:val="87C87722"/>
@@ -38727,7 +40437,7 @@
       </w:rPr>
     </w:lvl>
   </w:abstractNum>
-  <w:abstractNum w:abstractNumId="13" w15:restartNumberingAfterBreak="0">
+  <w:abstractNum w:abstractNumId="16" w15:restartNumberingAfterBreak="0">
     <w:nsid w:val="47456689"/>
     <w:multiLevelType w:val="hybridMultilevel"/>
     <w:tmpl w:val="A1C0D450"/>
@@ -38813,7 +40523,7 @@
       </w:pPr>
     </w:lvl>
   </w:abstractNum>
-  <w:abstractNum w:abstractNumId="14" w15:restartNumberingAfterBreak="0">
+  <w:abstractNum w:abstractNumId="17" w15:restartNumberingAfterBreak="0">
     <w:nsid w:val="47984A69"/>
     <w:multiLevelType w:val="hybridMultilevel"/>
     <w:tmpl w:val="B79A0710"/>
@@ -38902,7 +40612,7 @@
       </w:pPr>
     </w:lvl>
   </w:abstractNum>
-  <w:abstractNum w:abstractNumId="15" w15:restartNumberingAfterBreak="0">
+  <w:abstractNum w:abstractNumId="18" w15:restartNumberingAfterBreak="0">
     <w:nsid w:val="49917647"/>
     <w:multiLevelType w:val="hybridMultilevel"/>
     <w:tmpl w:val="C41636F0"/>
@@ -38988,7 +40698,7 @@
       </w:pPr>
     </w:lvl>
   </w:abstractNum>
-  <w:abstractNum w:abstractNumId="16" w15:restartNumberingAfterBreak="0">
+  <w:abstractNum w:abstractNumId="19" w15:restartNumberingAfterBreak="0">
     <w:nsid w:val="4FD310B4"/>
     <w:multiLevelType w:val="hybridMultilevel"/>
     <w:tmpl w:val="E04AFB42"/>
@@ -39101,7 +40811,7 @@
       </w:rPr>
     </w:lvl>
   </w:abstractNum>
-  <w:abstractNum w:abstractNumId="17" w15:restartNumberingAfterBreak="0">
+  <w:abstractNum w:abstractNumId="20" w15:restartNumberingAfterBreak="0">
     <w:nsid w:val="50BE5D26"/>
     <w:multiLevelType w:val="multilevel"/>
     <w:tmpl w:val="F12E3486"/>
@@ -39187,7 +40897,7 @@
       </w:pPr>
     </w:lvl>
   </w:abstractNum>
-  <w:abstractNum w:abstractNumId="18" w15:restartNumberingAfterBreak="0">
+  <w:abstractNum w:abstractNumId="21" w15:restartNumberingAfterBreak="0">
     <w:nsid w:val="531D41E3"/>
     <w:multiLevelType w:val="hybridMultilevel"/>
     <w:tmpl w:val="E352723C"/>
@@ -39300,7 +41010,7 @@
       </w:rPr>
     </w:lvl>
   </w:abstractNum>
-  <w:abstractNum w:abstractNumId="19" w15:restartNumberingAfterBreak="0">
+  <w:abstractNum w:abstractNumId="22" w15:restartNumberingAfterBreak="0">
     <w:nsid w:val="579527E1"/>
     <w:multiLevelType w:val="hybridMultilevel"/>
     <w:tmpl w:val="3F168014"/>
@@ -39386,7 +41096,7 @@
       </w:pPr>
     </w:lvl>
   </w:abstractNum>
-  <w:abstractNum w:abstractNumId="20" w15:restartNumberingAfterBreak="0">
+  <w:abstractNum w:abstractNumId="23" w15:restartNumberingAfterBreak="0">
     <w:nsid w:val="58CA7454"/>
     <w:multiLevelType w:val="hybridMultilevel"/>
     <w:tmpl w:val="2A74E6FC"/>
@@ -39499,7 +41209,7 @@
       </w:rPr>
     </w:lvl>
   </w:abstractNum>
-  <w:abstractNum w:abstractNumId="21" w15:restartNumberingAfterBreak="0">
+  <w:abstractNum w:abstractNumId="24" w15:restartNumberingAfterBreak="0">
     <w:nsid w:val="5D04303A"/>
     <w:multiLevelType w:val="hybridMultilevel"/>
     <w:tmpl w:val="AF5E44CA"/>
@@ -39612,7 +41322,7 @@
       </w:rPr>
     </w:lvl>
   </w:abstractNum>
-  <w:abstractNum w:abstractNumId="22" w15:restartNumberingAfterBreak="0">
+  <w:abstractNum w:abstractNumId="25" w15:restartNumberingAfterBreak="0">
     <w:nsid w:val="5D351610"/>
     <w:multiLevelType w:val="hybridMultilevel"/>
     <w:tmpl w:val="5172D970"/>
@@ -39725,7 +41435,7 @@
       </w:rPr>
     </w:lvl>
   </w:abstractNum>
-  <w:abstractNum w:abstractNumId="23" w15:restartNumberingAfterBreak="0">
+  <w:abstractNum w:abstractNumId="26" w15:restartNumberingAfterBreak="0">
     <w:nsid w:val="5FCB2DEA"/>
     <w:multiLevelType w:val="hybridMultilevel"/>
     <w:tmpl w:val="47366A18"/>
@@ -39838,7 +41548,7 @@
       </w:rPr>
     </w:lvl>
   </w:abstractNum>
-  <w:abstractNum w:abstractNumId="24" w15:restartNumberingAfterBreak="0">
+  <w:abstractNum w:abstractNumId="27" w15:restartNumberingAfterBreak="0">
     <w:nsid w:val="62577581"/>
     <w:multiLevelType w:val="hybridMultilevel"/>
     <w:tmpl w:val="D930B306"/>
@@ -39951,7 +41661,7 @@
       </w:rPr>
     </w:lvl>
   </w:abstractNum>
-  <w:abstractNum w:abstractNumId="25" w15:restartNumberingAfterBreak="0">
+  <w:abstractNum w:abstractNumId="28" w15:restartNumberingAfterBreak="0">
     <w:nsid w:val="649F6B0F"/>
     <w:multiLevelType w:val="hybridMultilevel"/>
     <w:tmpl w:val="F3F21CA0"/>
@@ -40064,7 +41774,7 @@
       </w:rPr>
     </w:lvl>
   </w:abstractNum>
-  <w:abstractNum w:abstractNumId="26" w15:restartNumberingAfterBreak="0">
+  <w:abstractNum w:abstractNumId="29" w15:restartNumberingAfterBreak="0">
     <w:nsid w:val="69E07369"/>
     <w:multiLevelType w:val="hybridMultilevel"/>
     <w:tmpl w:val="3BF6B604"/>
@@ -40201,7 +41911,7 @@
       </w:rPr>
     </w:lvl>
   </w:abstractNum>
-  <w:abstractNum w:abstractNumId="27" w15:restartNumberingAfterBreak="0">
+  <w:abstractNum w:abstractNumId="30" w15:restartNumberingAfterBreak="0">
     <w:nsid w:val="6FDB0235"/>
     <w:multiLevelType w:val="hybridMultilevel"/>
     <w:tmpl w:val="99340FA2"/>
@@ -40314,7 +42024,7 @@
       </w:rPr>
     </w:lvl>
   </w:abstractNum>
-  <w:abstractNum w:abstractNumId="28" w15:restartNumberingAfterBreak="0">
+  <w:abstractNum w:abstractNumId="31" w15:restartNumberingAfterBreak="0">
     <w:nsid w:val="73B11CAA"/>
     <w:multiLevelType w:val="hybridMultilevel"/>
     <w:tmpl w:val="9650E526"/>
@@ -40427,92 +42137,217 @@
       </w:rPr>
     </w:lvl>
   </w:abstractNum>
+  <w:abstractNum w:abstractNumId="32" w15:restartNumberingAfterBreak="0">
+    <w:nsid w:val="7BDA27F6"/>
+    <w:multiLevelType w:val="hybridMultilevel"/>
+    <w:tmpl w:val="769A79E0"/>
+    <w:lvl w:ilvl="0" w:tplc="08090001">
+      <w:start w:val="1"/>
+      <w:numFmt w:val="bullet"/>
+      <w:lvlText w:val=""/>
+      <w:lvlJc w:val="left"/>
+      <w:pPr>
+        <w:ind w:left="720" w:hanging="360"/>
+      </w:pPr>
+      <w:rPr>
+        <w:rFonts w:ascii="Symbol" w:hAnsi="Symbol" w:hint="default"/>
+      </w:rPr>
+    </w:lvl>
+    <w:lvl w:ilvl="1" w:tplc="08090003" w:tentative="1">
+      <w:start w:val="1"/>
+      <w:numFmt w:val="bullet"/>
+      <w:lvlText w:val="o"/>
+      <w:lvlJc w:val="left"/>
+      <w:pPr>
+        <w:ind w:left="1440" w:hanging="360"/>
+      </w:pPr>
+      <w:rPr>
+        <w:rFonts w:ascii="Courier New" w:hAnsi="Courier New" w:cs="Courier New" w:hint="default"/>
+      </w:rPr>
+    </w:lvl>
+    <w:lvl w:ilvl="2" w:tplc="08090005" w:tentative="1">
+      <w:start w:val="1"/>
+      <w:numFmt w:val="bullet"/>
+      <w:lvlText w:val=""/>
+      <w:lvlJc w:val="left"/>
+      <w:pPr>
+        <w:ind w:left="2160" w:hanging="360"/>
+      </w:pPr>
+      <w:rPr>
+        <w:rFonts w:ascii="Wingdings" w:hAnsi="Wingdings" w:hint="default"/>
+      </w:rPr>
+    </w:lvl>
+    <w:lvl w:ilvl="3" w:tplc="08090001" w:tentative="1">
+      <w:start w:val="1"/>
+      <w:numFmt w:val="bullet"/>
+      <w:lvlText w:val=""/>
+      <w:lvlJc w:val="left"/>
+      <w:pPr>
+        <w:ind w:left="2880" w:hanging="360"/>
+      </w:pPr>
+      <w:rPr>
+        <w:rFonts w:ascii="Symbol" w:hAnsi="Symbol" w:hint="default"/>
+      </w:rPr>
+    </w:lvl>
+    <w:lvl w:ilvl="4" w:tplc="08090003" w:tentative="1">
+      <w:start w:val="1"/>
+      <w:numFmt w:val="bullet"/>
+      <w:lvlText w:val="o"/>
+      <w:lvlJc w:val="left"/>
+      <w:pPr>
+        <w:ind w:left="3600" w:hanging="360"/>
+      </w:pPr>
+      <w:rPr>
+        <w:rFonts w:ascii="Courier New" w:hAnsi="Courier New" w:cs="Courier New" w:hint="default"/>
+      </w:rPr>
+    </w:lvl>
+    <w:lvl w:ilvl="5" w:tplc="08090005" w:tentative="1">
+      <w:start w:val="1"/>
+      <w:numFmt w:val="bullet"/>
+      <w:lvlText w:val=""/>
+      <w:lvlJc w:val="left"/>
+      <w:pPr>
+        <w:ind w:left="4320" w:hanging="360"/>
+      </w:pPr>
+      <w:rPr>
+        <w:rFonts w:ascii="Wingdings" w:hAnsi="Wingdings" w:hint="default"/>
+      </w:rPr>
+    </w:lvl>
+    <w:lvl w:ilvl="6" w:tplc="08090001" w:tentative="1">
+      <w:start w:val="1"/>
+      <w:numFmt w:val="bullet"/>
+      <w:lvlText w:val=""/>
+      <w:lvlJc w:val="left"/>
+      <w:pPr>
+        <w:ind w:left="5040" w:hanging="360"/>
+      </w:pPr>
+      <w:rPr>
+        <w:rFonts w:ascii="Symbol" w:hAnsi="Symbol" w:hint="default"/>
+      </w:rPr>
+    </w:lvl>
+    <w:lvl w:ilvl="7" w:tplc="08090003" w:tentative="1">
+      <w:start w:val="1"/>
+      <w:numFmt w:val="bullet"/>
+      <w:lvlText w:val="o"/>
+      <w:lvlJc w:val="left"/>
+      <w:pPr>
+        <w:ind w:left="5760" w:hanging="360"/>
+      </w:pPr>
+      <w:rPr>
+        <w:rFonts w:ascii="Courier New" w:hAnsi="Courier New" w:cs="Courier New" w:hint="default"/>
+      </w:rPr>
+    </w:lvl>
+    <w:lvl w:ilvl="8" w:tplc="08090005" w:tentative="1">
+      <w:start w:val="1"/>
+      <w:numFmt w:val="bullet"/>
+      <w:lvlText w:val=""/>
+      <w:lvlJc w:val="left"/>
+      <w:pPr>
+        <w:ind w:left="6480" w:hanging="360"/>
+      </w:pPr>
+      <w:rPr>
+        <w:rFonts w:ascii="Wingdings" w:hAnsi="Wingdings" w:hint="default"/>
+      </w:rPr>
+    </w:lvl>
+  </w:abstractNum>
   <w:num w:numId="1">
-    <w:abstractNumId w:val="10"/>
+    <w:abstractNumId w:val="13"/>
   </w:num>
   <w:num w:numId="2">
+    <w:abstractNumId w:val="1"/>
+  </w:num>
+  <w:num w:numId="3">
+    <w:abstractNumId w:val="3"/>
+  </w:num>
+  <w:num w:numId="4">
+    <w:abstractNumId w:val="4"/>
+  </w:num>
+  <w:num w:numId="5">
+    <w:abstractNumId w:val="20"/>
+  </w:num>
+  <w:num w:numId="6">
+    <w:abstractNumId w:val="25"/>
+  </w:num>
+  <w:num w:numId="7">
+    <w:abstractNumId w:val="11"/>
+  </w:num>
+  <w:num w:numId="8">
+    <w:abstractNumId w:val="19"/>
+  </w:num>
+  <w:num w:numId="9">
+    <w:abstractNumId w:val="23"/>
+  </w:num>
+  <w:num w:numId="10">
+    <w:abstractNumId w:val="28"/>
+  </w:num>
+  <w:num w:numId="11">
+    <w:abstractNumId w:val="21"/>
+  </w:num>
+  <w:num w:numId="12">
+    <w:abstractNumId w:val="7"/>
+  </w:num>
+  <w:num w:numId="13">
+    <w:abstractNumId w:val="14"/>
+  </w:num>
+  <w:num w:numId="14">
+    <w:abstractNumId w:val="26"/>
+  </w:num>
+  <w:num w:numId="15">
+    <w:abstractNumId w:val="2"/>
+  </w:num>
+  <w:num w:numId="16">
+    <w:abstractNumId w:val="24"/>
+  </w:num>
+  <w:num w:numId="17">
+    <w:abstractNumId w:val="31"/>
+  </w:num>
+  <w:num w:numId="18">
+    <w:abstractNumId w:val="15"/>
+  </w:num>
+  <w:num w:numId="19">
+    <w:abstractNumId w:val="22"/>
+  </w:num>
+  <w:num w:numId="20">
+    <w:abstractNumId w:val="27"/>
+  </w:num>
+  <w:num w:numId="21">
+    <w:abstractNumId w:val="18"/>
+  </w:num>
+  <w:num w:numId="22">
+    <w:abstractNumId w:val="29"/>
+  </w:num>
+  <w:num w:numId="23">
+    <w:abstractNumId w:val="9"/>
+  </w:num>
+  <w:num w:numId="24">
+    <w:abstractNumId w:val="30"/>
+  </w:num>
+  <w:num w:numId="25">
+    <w:abstractNumId w:val="5"/>
+  </w:num>
+  <w:num w:numId="26">
+    <w:abstractNumId w:val="12"/>
+  </w:num>
+  <w:num w:numId="27">
+    <w:abstractNumId w:val="17"/>
+  </w:num>
+  <w:num w:numId="28">
+    <w:abstractNumId w:val="16"/>
+  </w:num>
+  <w:num w:numId="29">
+    <w:abstractNumId w:val="8"/>
+  </w:num>
+  <w:num w:numId="30">
     <w:abstractNumId w:val="0"/>
   </w:num>
-  <w:num w:numId="3">
-    <w:abstractNumId w:val="2"/>
+  <w:num w:numId="31">
+    <w:abstractNumId w:val="32"/>
   </w:num>
-  <w:num w:numId="4">
-    <w:abstractNumId w:val="3"/>
+  <w:num w:numId="32">
+    <w:abstractNumId w:val="6"/>
   </w:num>
-  <w:num w:numId="5">
-    <w:abstractNumId w:val="17"/>
-  </w:num>
-  <w:num w:numId="6">
-    <w:abstractNumId w:val="22"/>
-  </w:num>
-  <w:num w:numId="7">
-    <w:abstractNumId w:val="8"/>
-  </w:num>
-  <w:num w:numId="8">
-    <w:abstractNumId w:val="16"/>
-  </w:num>
-  <w:num w:numId="9">
-    <w:abstractNumId w:val="20"/>
-  </w:num>
-  <w:num w:numId="10">
-    <w:abstractNumId w:val="25"/>
-  </w:num>
-  <w:num w:numId="11">
-    <w:abstractNumId w:val="18"/>
-  </w:num>
-  <w:num w:numId="12">
-    <w:abstractNumId w:val="5"/>
-  </w:num>
-  <w:num w:numId="13">
-    <w:abstractNumId w:val="11"/>
-  </w:num>
-  <w:num w:numId="14">
-    <w:abstractNumId w:val="23"/>
-  </w:num>
-  <w:num w:numId="15">
-    <w:abstractNumId w:val="1"/>
-  </w:num>
-  <w:num w:numId="16">
-    <w:abstractNumId w:val="21"/>
-  </w:num>
-  <w:num w:numId="17">
-    <w:abstractNumId w:val="28"/>
-  </w:num>
-  <w:num w:numId="18">
-    <w:abstractNumId w:val="12"/>
-  </w:num>
-  <w:num w:numId="19">
-    <w:abstractNumId w:val="19"/>
-  </w:num>
-  <w:num w:numId="20">
-    <w:abstractNumId w:val="24"/>
-  </w:num>
-  <w:num w:numId="21">
-    <w:abstractNumId w:val="15"/>
-  </w:num>
-  <w:num w:numId="22">
-    <w:abstractNumId w:val="26"/>
-  </w:num>
-  <w:num w:numId="23">
-    <w:abstractNumId w:val="7"/>
-  </w:num>
-  <w:num w:numId="24">
-    <w:abstractNumId w:val="27"/>
-  </w:num>
-  <w:num w:numId="25">
-    <w:abstractNumId w:val="4"/>
-  </w:num>
-  <w:num w:numId="26">
-    <w:abstractNumId w:val="9"/>
-  </w:num>
-  <w:num w:numId="27">
-    <w:abstractNumId w:val="14"/>
-  </w:num>
-  <w:num w:numId="28">
-    <w:abstractNumId w:val="13"/>
-  </w:num>
-  <w:num w:numId="29">
-    <w:abstractNumId w:val="6"/>
+  <w:num w:numId="33">
+    <w:abstractNumId w:val="10"/>
   </w:num>
 </w:numbering>
 </file>

</xml_diff>

<commit_message>
=Building the GNN on the simulation graph...
Former-commit-id: 21ac8c968b5c798918064882fcbef85172849dfa
Former-commit-id: 3622f90eda129be6e37d797174e7bb7fcd81c888
</commit_message>
<xml_diff>
--- a/Media/Task1_DeveloperDiary.docx
+++ b/Media/Task1_DeveloperDiary.docx
@@ -28,7 +28,7 @@
       <w:r>
         <w:fldChar w:fldCharType="separate"/>
       </w:r>
-      <w:hyperlink w:anchor="_Toc26174224" w:history="1">
+      <w:hyperlink w:anchor="_Toc26357787" w:history="1">
         <w:r>
           <w:rPr>
             <w:rStyle w:val="Hyperlink"/>
@@ -55,7 +55,7 @@
             <w:noProof/>
             <w:webHidden/>
           </w:rPr>
-          <w:instrText xml:space="preserve"> PAGEREF _Toc26174224 \h </w:instrText>
+          <w:instrText xml:space="preserve"> PAGEREF _Toc26357787 \h </w:instrText>
         </w:r>
         <w:r>
           <w:rPr>
@@ -103,7 +103,7 @@
           <w:lang w:eastAsia="en-GB"/>
         </w:rPr>
       </w:pPr>
-      <w:hyperlink w:anchor="_Toc26174225" w:history="1">
+      <w:hyperlink w:anchor="_Toc26357788" w:history="1">
         <w:r>
           <w:rPr>
             <w:rStyle w:val="Hyperlink"/>
@@ -130,7 +130,7 @@
             <w:noProof/>
             <w:webHidden/>
           </w:rPr>
-          <w:instrText xml:space="preserve"> PAGEREF _Toc26174225 \h </w:instrText>
+          <w:instrText xml:space="preserve"> PAGEREF _Toc26357788 \h </w:instrText>
         </w:r>
         <w:r>
           <w:rPr>
@@ -176,7 +176,7 @@
           <w:lang w:eastAsia="en-GB"/>
         </w:rPr>
       </w:pPr>
-      <w:hyperlink w:anchor="_Toc26174226" w:history="1">
+      <w:hyperlink w:anchor="_Toc26357789" w:history="1">
         <w:r>
           <w:rPr>
             <w:rStyle w:val="Hyperlink"/>
@@ -203,7 +203,7 @@
             <w:noProof/>
             <w:webHidden/>
           </w:rPr>
-          <w:instrText xml:space="preserve"> PAGEREF _Toc26174226 \h </w:instrText>
+          <w:instrText xml:space="preserve"> PAGEREF _Toc26357789 \h </w:instrText>
         </w:r>
         <w:r>
           <w:rPr>
@@ -249,7 +249,7 @@
           <w:lang w:eastAsia="en-GB"/>
         </w:rPr>
       </w:pPr>
-      <w:hyperlink w:anchor="_Toc26174227" w:history="1">
+      <w:hyperlink w:anchor="_Toc26357790" w:history="1">
         <w:r>
           <w:rPr>
             <w:rStyle w:val="Hyperlink"/>
@@ -276,7 +276,7 @@
             <w:noProof/>
             <w:webHidden/>
           </w:rPr>
-          <w:instrText xml:space="preserve"> PAGEREF _Toc26174227 \h </w:instrText>
+          <w:instrText xml:space="preserve"> PAGEREF _Toc26357790 \h </w:instrText>
         </w:r>
         <w:r>
           <w:rPr>
@@ -323,7 +323,7 @@
           <w:lang w:eastAsia="en-GB"/>
         </w:rPr>
       </w:pPr>
-      <w:hyperlink w:anchor="_Toc26174228" w:history="1">
+      <w:hyperlink w:anchor="_Toc26357791" w:history="1">
         <w:r>
           <w:rPr>
             <w:rStyle w:val="Hyperlink"/>
@@ -350,7 +350,7 @@
             <w:noProof/>
             <w:webHidden/>
           </w:rPr>
-          <w:instrText xml:space="preserve"> PAGEREF _Toc26174228 \h </w:instrText>
+          <w:instrText xml:space="preserve"> PAGEREF _Toc26357791 \h </w:instrText>
         </w:r>
         <w:r>
           <w:rPr>
@@ -397,7 +397,7 @@
           <w:lang w:eastAsia="en-GB"/>
         </w:rPr>
       </w:pPr>
-      <w:hyperlink w:anchor="_Toc26174229" w:history="1">
+      <w:hyperlink w:anchor="_Toc26357792" w:history="1">
         <w:r>
           <w:rPr>
             <w:rStyle w:val="Hyperlink"/>
@@ -424,7 +424,7 @@
             <w:noProof/>
             <w:webHidden/>
           </w:rPr>
-          <w:instrText xml:space="preserve"> PAGEREF _Toc26174229 \h </w:instrText>
+          <w:instrText xml:space="preserve"> PAGEREF _Toc26357792 \h </w:instrText>
         </w:r>
         <w:r>
           <w:rPr>
@@ -471,7 +471,7 @@
           <w:lang w:eastAsia="en-GB"/>
         </w:rPr>
       </w:pPr>
-      <w:hyperlink w:anchor="_Toc26174230" w:history="1">
+      <w:hyperlink w:anchor="_Toc26357793" w:history="1">
         <w:r>
           <w:rPr>
             <w:rStyle w:val="Hyperlink"/>
@@ -498,7 +498,7 @@
             <w:noProof/>
             <w:webHidden/>
           </w:rPr>
-          <w:instrText xml:space="preserve"> PAGEREF _Toc26174230 \h </w:instrText>
+          <w:instrText xml:space="preserve"> PAGEREF _Toc26357793 \h </w:instrText>
         </w:r>
         <w:r>
           <w:rPr>
@@ -544,7 +544,7 @@
           <w:lang w:eastAsia="en-GB"/>
         </w:rPr>
       </w:pPr>
-      <w:hyperlink w:anchor="_Toc26174231" w:history="1">
+      <w:hyperlink w:anchor="_Toc26357794" w:history="1">
         <w:r>
           <w:rPr>
             <w:rStyle w:val="Hyperlink"/>
@@ -571,7 +571,7 @@
             <w:noProof/>
             <w:webHidden/>
           </w:rPr>
-          <w:instrText xml:space="preserve"> PAGEREF _Toc26174231 \h </w:instrText>
+          <w:instrText xml:space="preserve"> PAGEREF _Toc26357794 \h </w:instrText>
         </w:r>
         <w:r>
           <w:rPr>
@@ -618,7 +618,7 @@
           <w:lang w:eastAsia="en-GB"/>
         </w:rPr>
       </w:pPr>
-      <w:hyperlink w:anchor="_Toc26174232" w:history="1">
+      <w:hyperlink w:anchor="_Toc26357795" w:history="1">
         <w:r>
           <w:rPr>
             <w:rStyle w:val="Hyperlink"/>
@@ -645,7 +645,7 @@
             <w:noProof/>
             <w:webHidden/>
           </w:rPr>
-          <w:instrText xml:space="preserve"> PAGEREF _Toc26174232 \h </w:instrText>
+          <w:instrText xml:space="preserve"> PAGEREF _Toc26357795 \h </w:instrText>
         </w:r>
         <w:r>
           <w:rPr>
@@ -692,7 +692,7 @@
           <w:lang w:eastAsia="en-GB"/>
         </w:rPr>
       </w:pPr>
-      <w:hyperlink w:anchor="_Toc26174233" w:history="1">
+      <w:hyperlink w:anchor="_Toc26357796" w:history="1">
         <w:r>
           <w:rPr>
             <w:rStyle w:val="Hyperlink"/>
@@ -719,7 +719,7 @@
             <w:noProof/>
             <w:webHidden/>
           </w:rPr>
-          <w:instrText xml:space="preserve"> PAGEREF _Toc26174233 \h </w:instrText>
+          <w:instrText xml:space="preserve"> PAGEREF _Toc26357796 \h </w:instrText>
         </w:r>
         <w:r>
           <w:rPr>
@@ -765,7 +765,7 @@
           <w:lang w:eastAsia="en-GB"/>
         </w:rPr>
       </w:pPr>
-      <w:hyperlink w:anchor="_Toc26174234" w:history="1">
+      <w:hyperlink w:anchor="_Toc26357797" w:history="1">
         <w:r>
           <w:rPr>
             <w:rStyle w:val="Hyperlink"/>
@@ -792,7 +792,7 @@
             <w:noProof/>
             <w:webHidden/>
           </w:rPr>
-          <w:instrText xml:space="preserve"> PAGEREF _Toc26174234 \h </w:instrText>
+          <w:instrText xml:space="preserve"> PAGEREF _Toc26357797 \h </w:instrText>
         </w:r>
         <w:r>
           <w:rPr>
@@ -839,7 +839,7 @@
           <w:lang w:eastAsia="en-GB"/>
         </w:rPr>
       </w:pPr>
-      <w:hyperlink w:anchor="_Toc26174235" w:history="1">
+      <w:hyperlink w:anchor="_Toc26357798" w:history="1">
         <w:r>
           <w:rPr>
             <w:rStyle w:val="Hyperlink"/>
@@ -866,7 +866,7 @@
             <w:noProof/>
             <w:webHidden/>
           </w:rPr>
-          <w:instrText xml:space="preserve"> PAGEREF _Toc26174235 \h </w:instrText>
+          <w:instrText xml:space="preserve"> PAGEREF _Toc26357798 \h </w:instrText>
         </w:r>
         <w:r>
           <w:rPr>
@@ -913,7 +913,7 @@
           <w:lang w:eastAsia="en-GB"/>
         </w:rPr>
       </w:pPr>
-      <w:hyperlink w:anchor="_Toc26174236" w:history="1">
+      <w:hyperlink w:anchor="_Toc26357799" w:history="1">
         <w:r>
           <w:rPr>
             <w:rStyle w:val="Hyperlink"/>
@@ -940,7 +940,7 @@
             <w:noProof/>
             <w:webHidden/>
           </w:rPr>
-          <w:instrText xml:space="preserve"> PAGEREF _Toc26174236 \h </w:instrText>
+          <w:instrText xml:space="preserve"> PAGEREF _Toc26357799 \h </w:instrText>
         </w:r>
         <w:r>
           <w:rPr>
@@ -986,7 +986,7 @@
           <w:lang w:eastAsia="en-GB"/>
         </w:rPr>
       </w:pPr>
-      <w:hyperlink w:anchor="_Toc26174237" w:history="1">
+      <w:hyperlink w:anchor="_Toc26357800" w:history="1">
         <w:r>
           <w:rPr>
             <w:rStyle w:val="Hyperlink"/>
@@ -1013,7 +1013,7 @@
             <w:noProof/>
             <w:webHidden/>
           </w:rPr>
-          <w:instrText xml:space="preserve"> PAGEREF _Toc26174237 \h </w:instrText>
+          <w:instrText xml:space="preserve"> PAGEREF _Toc26357800 \h </w:instrText>
         </w:r>
         <w:r>
           <w:rPr>
@@ -1060,7 +1060,7 @@
           <w:lang w:eastAsia="en-GB"/>
         </w:rPr>
       </w:pPr>
-      <w:hyperlink w:anchor="_Toc26174238" w:history="1">
+      <w:hyperlink w:anchor="_Toc26357801" w:history="1">
         <w:r>
           <w:rPr>
             <w:rStyle w:val="Hyperlink"/>
@@ -1087,7 +1087,7 @@
             <w:noProof/>
             <w:webHidden/>
           </w:rPr>
-          <w:instrText xml:space="preserve"> PAGEREF _Toc26174238 \h </w:instrText>
+          <w:instrText xml:space="preserve"> PAGEREF _Toc26357801 \h </w:instrText>
         </w:r>
         <w:r>
           <w:rPr>
@@ -1134,7 +1134,7 @@
           <w:lang w:eastAsia="en-GB"/>
         </w:rPr>
       </w:pPr>
-      <w:hyperlink w:anchor="_Toc26174239" w:history="1">
+      <w:hyperlink w:anchor="_Toc26357802" w:history="1">
         <w:r>
           <w:rPr>
             <w:rStyle w:val="Hyperlink"/>
@@ -1161,7 +1161,7 @@
             <w:noProof/>
             <w:webHidden/>
           </w:rPr>
-          <w:instrText xml:space="preserve"> PAGEREF _Toc26174239 \h </w:instrText>
+          <w:instrText xml:space="preserve"> PAGEREF _Toc26357802 \h </w:instrText>
         </w:r>
         <w:r>
           <w:rPr>
@@ -1208,7 +1208,7 @@
           <w:lang w:eastAsia="en-GB"/>
         </w:rPr>
       </w:pPr>
-      <w:hyperlink w:anchor="_Toc26174240" w:history="1">
+      <w:hyperlink w:anchor="_Toc26357803" w:history="1">
         <w:r>
           <w:rPr>
             <w:rStyle w:val="Hyperlink"/>
@@ -1235,7 +1235,7 @@
             <w:noProof/>
             <w:webHidden/>
           </w:rPr>
-          <w:instrText xml:space="preserve"> PAGEREF _Toc26174240 \h </w:instrText>
+          <w:instrText xml:space="preserve"> PAGEREF _Toc26357803 \h </w:instrText>
         </w:r>
         <w:r>
           <w:rPr>
@@ -1282,7 +1282,7 @@
           <w:lang w:eastAsia="en-GB"/>
         </w:rPr>
       </w:pPr>
-      <w:hyperlink w:anchor="_Toc26174241" w:history="1">
+      <w:hyperlink w:anchor="_Toc26357804" w:history="1">
         <w:r>
           <w:rPr>
             <w:rStyle w:val="Hyperlink"/>
@@ -1309,7 +1309,7 @@
             <w:noProof/>
             <w:webHidden/>
           </w:rPr>
-          <w:instrText xml:space="preserve"> PAGEREF _Toc26174241 \h </w:instrText>
+          <w:instrText xml:space="preserve"> PAGEREF _Toc26357804 \h </w:instrText>
         </w:r>
         <w:r>
           <w:rPr>
@@ -1356,7 +1356,7 @@
           <w:lang w:eastAsia="en-GB"/>
         </w:rPr>
       </w:pPr>
-      <w:hyperlink w:anchor="_Toc26174242" w:history="1">
+      <w:hyperlink w:anchor="_Toc26357805" w:history="1">
         <w:r>
           <w:rPr>
             <w:rStyle w:val="Hyperlink"/>
@@ -1383,7 +1383,7 @@
             <w:noProof/>
             <w:webHidden/>
           </w:rPr>
-          <w:instrText xml:space="preserve"> PAGEREF _Toc26174242 \h </w:instrText>
+          <w:instrText xml:space="preserve"> PAGEREF _Toc26357805 \h </w:instrText>
         </w:r>
         <w:r>
           <w:rPr>
@@ -1430,7 +1430,7 @@
           <w:lang w:eastAsia="en-GB"/>
         </w:rPr>
       </w:pPr>
-      <w:hyperlink w:anchor="_Toc26174243" w:history="1">
+      <w:hyperlink w:anchor="_Toc26357806" w:history="1">
         <w:r>
           <w:rPr>
             <w:rStyle w:val="Hyperlink"/>
@@ -1457,7 +1457,7 @@
             <w:noProof/>
             <w:webHidden/>
           </w:rPr>
-          <w:instrText xml:space="preserve"> PAGEREF _Toc26174243 \h </w:instrText>
+          <w:instrText xml:space="preserve"> PAGEREF _Toc26357806 \h </w:instrText>
         </w:r>
         <w:r>
           <w:rPr>
@@ -1503,7 +1503,7 @@
           <w:lang w:eastAsia="en-GB"/>
         </w:rPr>
       </w:pPr>
-      <w:hyperlink w:anchor="_Toc26174244" w:history="1">
+      <w:hyperlink w:anchor="_Toc26357807" w:history="1">
         <w:r>
           <w:rPr>
             <w:rStyle w:val="Hyperlink"/>
@@ -1530,7 +1530,7 @@
             <w:noProof/>
             <w:webHidden/>
           </w:rPr>
-          <w:instrText xml:space="preserve"> PAGEREF _Toc26174244 \h </w:instrText>
+          <w:instrText xml:space="preserve"> PAGEREF _Toc26357807 \h </w:instrText>
         </w:r>
         <w:r>
           <w:rPr>
@@ -1577,7 +1577,7 @@
           <w:lang w:eastAsia="en-GB"/>
         </w:rPr>
       </w:pPr>
-      <w:hyperlink w:anchor="_Toc26174245" w:history="1">
+      <w:hyperlink w:anchor="_Toc26357808" w:history="1">
         <w:r>
           <w:rPr>
             <w:rStyle w:val="Hyperlink"/>
@@ -1604,7 +1604,7 @@
             <w:noProof/>
             <w:webHidden/>
           </w:rPr>
-          <w:instrText xml:space="preserve"> PAGEREF _Toc26174245 \h </w:instrText>
+          <w:instrText xml:space="preserve"> PAGEREF _Toc26357808 \h </w:instrText>
         </w:r>
         <w:r>
           <w:rPr>
@@ -1651,7 +1651,7 @@
           <w:lang w:eastAsia="en-GB"/>
         </w:rPr>
       </w:pPr>
-      <w:hyperlink w:anchor="_Toc26174246" w:history="1">
+      <w:hyperlink w:anchor="_Toc26357809" w:history="1">
         <w:r>
           <w:rPr>
             <w:rStyle w:val="Hyperlink"/>
@@ -1678,7 +1678,7 @@
             <w:noProof/>
             <w:webHidden/>
           </w:rPr>
-          <w:instrText xml:space="preserve"> PAGEREF _Toc26174246 \h </w:instrText>
+          <w:instrText xml:space="preserve"> PAGEREF _Toc26357809 \h </w:instrText>
         </w:r>
         <w:r>
           <w:rPr>
@@ -1725,7 +1725,7 @@
           <w:lang w:eastAsia="en-GB"/>
         </w:rPr>
       </w:pPr>
-      <w:hyperlink w:anchor="_Toc26174247" w:history="1">
+      <w:hyperlink w:anchor="_Toc26357810" w:history="1">
         <w:r>
           <w:rPr>
             <w:rStyle w:val="Hyperlink"/>
@@ -1752,7 +1752,7 @@
             <w:noProof/>
             <w:webHidden/>
           </w:rPr>
-          <w:instrText xml:space="preserve"> PAGEREF _Toc26174247 \h </w:instrText>
+          <w:instrText xml:space="preserve"> PAGEREF _Toc26357810 \h </w:instrText>
         </w:r>
         <w:r>
           <w:rPr>
@@ -1799,7 +1799,7 @@
           <w:lang w:eastAsia="en-GB"/>
         </w:rPr>
       </w:pPr>
-      <w:hyperlink w:anchor="_Toc26174248" w:history="1">
+      <w:hyperlink w:anchor="_Toc26357811" w:history="1">
         <w:r>
           <w:rPr>
             <w:rStyle w:val="Hyperlink"/>
@@ -1826,7 +1826,7 @@
             <w:noProof/>
             <w:webHidden/>
           </w:rPr>
-          <w:instrText xml:space="preserve"> PAGEREF _Toc26174248 \h </w:instrText>
+          <w:instrText xml:space="preserve"> PAGEREF _Toc26357811 \h </w:instrText>
         </w:r>
         <w:r>
           <w:rPr>
@@ -1872,7 +1872,7 @@
           <w:lang w:eastAsia="en-GB"/>
         </w:rPr>
       </w:pPr>
-      <w:hyperlink w:anchor="_Toc26174249" w:history="1">
+      <w:hyperlink w:anchor="_Toc26357812" w:history="1">
         <w:r>
           <w:rPr>
             <w:rStyle w:val="Hyperlink"/>
@@ -1899,7 +1899,7 @@
             <w:noProof/>
             <w:webHidden/>
           </w:rPr>
-          <w:instrText xml:space="preserve"> PAGEREF _Toc26174249 \h </w:instrText>
+          <w:instrText xml:space="preserve"> PAGEREF _Toc26357812 \h </w:instrText>
         </w:r>
         <w:r>
           <w:rPr>
@@ -1946,7 +1946,7 @@
           <w:lang w:eastAsia="en-GB"/>
         </w:rPr>
       </w:pPr>
-      <w:hyperlink w:anchor="_Toc26174250" w:history="1">
+      <w:hyperlink w:anchor="_Toc26357813" w:history="1">
         <w:r>
           <w:rPr>
             <w:rStyle w:val="Hyperlink"/>
@@ -1973,7 +1973,7 @@
             <w:noProof/>
             <w:webHidden/>
           </w:rPr>
-          <w:instrText xml:space="preserve"> PAGEREF _Toc26174250 \h </w:instrText>
+          <w:instrText xml:space="preserve"> PAGEREF _Toc26357813 \h </w:instrText>
         </w:r>
         <w:r>
           <w:rPr>
@@ -2020,7 +2020,7 @@
           <w:lang w:eastAsia="en-GB"/>
         </w:rPr>
       </w:pPr>
-      <w:hyperlink w:anchor="_Toc26174251" w:history="1">
+      <w:hyperlink w:anchor="_Toc26357814" w:history="1">
         <w:r>
           <w:rPr>
             <w:rStyle w:val="Hyperlink"/>
@@ -2047,7 +2047,7 @@
             <w:noProof/>
             <w:webHidden/>
           </w:rPr>
-          <w:instrText xml:space="preserve"> PAGEREF _Toc26174251 \h </w:instrText>
+          <w:instrText xml:space="preserve"> PAGEREF _Toc26357814 \h </w:instrText>
         </w:r>
         <w:r>
           <w:rPr>
@@ -2079,6 +2079,168 @@
       </w:hyperlink>
     </w:p>
     <w:p>
+      <w:pPr>
+        <w:pStyle w:val="TOC3"/>
+        <w:tabs>
+          <w:tab w:val="right" w:leader="dot" w:pos="9010"/>
+        </w:tabs>
+        <w:rPr>
+          <w:rFonts w:eastAsiaTheme="minorEastAsia" w:cstheme="minorBidi"/>
+          <w:i w:val="0"/>
+          <w:iCs w:val="0"/>
+          <w:noProof/>
+          <w:sz w:val="24"/>
+          <w:szCs w:val="24"/>
+          <w:lang w:eastAsia="en-GB"/>
+        </w:rPr>
+      </w:pPr>
+      <w:hyperlink w:anchor="_Toc26357815" w:history="1">
+        <w:r>
+          <w:rPr>
+            <w:rStyle w:val="Hyperlink"/>
+            <w:noProof/>
+          </w:rPr>
+          <w:t>Step 5.3: Rel-GCN: Input g</w:t>
+        </w:r>
+        <w:r>
+          <w:rPr>
+            <w:rStyle w:val="Hyperlink"/>
+            <w:noProof/>
+          </w:rPr>
+          <w:t>r</w:t>
+        </w:r>
+        <w:r>
+          <w:rPr>
+            <w:rStyle w:val="Hyperlink"/>
+            <w:noProof/>
+          </w:rPr>
+          <w:t>aph</w:t>
+        </w:r>
+        <w:r>
+          <w:rPr>
+            <w:noProof/>
+            <w:webHidden/>
+          </w:rPr>
+          <w:tab/>
+        </w:r>
+        <w:r>
+          <w:rPr>
+            <w:noProof/>
+            <w:webHidden/>
+          </w:rPr>
+          <w:fldChar w:fldCharType="begin"/>
+        </w:r>
+        <w:r>
+          <w:rPr>
+            <w:noProof/>
+            <w:webHidden/>
+          </w:rPr>
+          <w:instrText xml:space="preserve"> PAGEREF _Toc26357815 \h </w:instrText>
+        </w:r>
+        <w:r>
+          <w:rPr>
+            <w:noProof/>
+            <w:webHidden/>
+          </w:rPr>
+        </w:r>
+        <w:r>
+          <w:rPr>
+            <w:noProof/>
+            <w:webHidden/>
+          </w:rPr>
+          <w:fldChar w:fldCharType="separate"/>
+        </w:r>
+        <w:r>
+          <w:rPr>
+            <w:noProof/>
+            <w:webHidden/>
+          </w:rPr>
+          <w:t>31</w:t>
+        </w:r>
+        <w:r>
+          <w:rPr>
+            <w:noProof/>
+            <w:webHidden/>
+          </w:rPr>
+          <w:fldChar w:fldCharType="end"/>
+        </w:r>
+      </w:hyperlink>
+    </w:p>
+    <w:p>
+      <w:pPr>
+        <w:pStyle w:val="TOC3"/>
+        <w:tabs>
+          <w:tab w:val="right" w:leader="dot" w:pos="9010"/>
+        </w:tabs>
+        <w:rPr>
+          <w:rFonts w:eastAsiaTheme="minorEastAsia" w:cstheme="minorBidi"/>
+          <w:i w:val="0"/>
+          <w:iCs w:val="0"/>
+          <w:noProof/>
+          <w:sz w:val="24"/>
+          <w:szCs w:val="24"/>
+          <w:lang w:eastAsia="en-GB"/>
+        </w:rPr>
+      </w:pPr>
+      <w:hyperlink w:anchor="_Toc26357816" w:history="1">
+        <w:r>
+          <w:rPr>
+            <w:rStyle w:val="Hyperlink"/>
+            <w:noProof/>
+          </w:rPr>
+          <w:t>Step 5.4: Rel-GCN: Structure and training</w:t>
+        </w:r>
+        <w:r>
+          <w:rPr>
+            <w:noProof/>
+            <w:webHidden/>
+          </w:rPr>
+          <w:tab/>
+        </w:r>
+        <w:r>
+          <w:rPr>
+            <w:noProof/>
+            <w:webHidden/>
+          </w:rPr>
+          <w:fldChar w:fldCharType="begin"/>
+        </w:r>
+        <w:r>
+          <w:rPr>
+            <w:noProof/>
+            <w:webHidden/>
+          </w:rPr>
+          <w:instrText xml:space="preserve"> PAGEREF _Toc26357816 \h </w:instrText>
+        </w:r>
+        <w:r>
+          <w:rPr>
+            <w:noProof/>
+            <w:webHidden/>
+          </w:rPr>
+        </w:r>
+        <w:r>
+          <w:rPr>
+            <w:noProof/>
+            <w:webHidden/>
+          </w:rPr>
+          <w:fldChar w:fldCharType="separate"/>
+        </w:r>
+        <w:r>
+          <w:rPr>
+            <w:noProof/>
+            <w:webHidden/>
+          </w:rPr>
+          <w:t>32</w:t>
+        </w:r>
+        <w:r>
+          <w:rPr>
+            <w:noProof/>
+            <w:webHidden/>
+          </w:rPr>
+          <w:fldChar w:fldCharType="end"/>
+        </w:r>
+      </w:hyperlink>
+    </w:p>
+    <w:p>
       <w:r>
         <w:fldChar w:fldCharType="end"/>
       </w:r>
@@ -2105,7 +2267,7 @@
       <w:pPr>
         <w:pStyle w:val="Heading1"/>
       </w:pPr>
-      <w:bookmarkStart w:id="0" w:name="_Toc26174224"/>
+      <w:bookmarkStart w:id="0" w:name="_Toc26357787"/>
       <w:r>
         <w:t>Reflections and the next st</w:t>
       </w:r>
@@ -5379,7 +5541,7 @@
       <w:pPr>
         <w:pStyle w:val="Heading1"/>
       </w:pPr>
-      <w:bookmarkStart w:id="1" w:name="_Toc26174225"/>
+      <w:bookmarkStart w:id="1" w:name="_Toc26357788"/>
       <w:r>
         <w:t>Development – 1</w:t>
       </w:r>
@@ -6441,7 +6603,7 @@
       <w:pPr>
         <w:pStyle w:val="Heading2"/>
       </w:pPr>
-      <w:bookmarkStart w:id="2" w:name="_Toc26174226"/>
+      <w:bookmarkStart w:id="2" w:name="_Toc26357789"/>
       <w:r>
         <w:lastRenderedPageBreak/>
         <w:t>Phase</w:t>
@@ -8965,7 +9127,7 @@
       <w:pPr>
         <w:pStyle w:val="Heading2"/>
       </w:pPr>
-      <w:bookmarkStart w:id="3" w:name="_Toc26174227"/>
+      <w:bookmarkStart w:id="3" w:name="_Toc26357790"/>
       <w:r>
         <w:lastRenderedPageBreak/>
         <w:t>Phase</w:t>
@@ -11976,7 +12138,7 @@
           <w:rStyle w:val="Heading3Char"/>
         </w:rPr>
       </w:pPr>
-      <w:bookmarkStart w:id="4" w:name="_Toc26174228"/>
+      <w:bookmarkStart w:id="4" w:name="_Toc26357791"/>
       <w:r>
         <w:rPr>
           <w:rStyle w:val="Heading3Char"/>
@@ -12925,7 +13087,7 @@
       <w:pPr>
         <w:pStyle w:val="Heading3"/>
       </w:pPr>
-      <w:bookmarkStart w:id="5" w:name="_Toc26174229"/>
+      <w:bookmarkStart w:id="5" w:name="_Toc26357792"/>
       <w:r>
         <w:lastRenderedPageBreak/>
         <w:t>U</w:t>
@@ -14725,7 +14887,7 @@
       <w:pPr>
         <w:pStyle w:val="Heading3"/>
       </w:pPr>
-      <w:bookmarkStart w:id="6" w:name="_Toc26174230"/>
+      <w:bookmarkStart w:id="6" w:name="_Toc26357793"/>
       <w:r>
         <w:t>Phrases</w:t>
       </w:r>
@@ -16021,7 +16183,7 @@
       <w:pPr>
         <w:pStyle w:val="Heading2"/>
       </w:pPr>
-      <w:bookmarkStart w:id="7" w:name="_Toc26174231"/>
+      <w:bookmarkStart w:id="7" w:name="_Toc26357794"/>
       <w:r>
         <w:lastRenderedPageBreak/>
         <w:t>Phase</w:t>
@@ -16825,7 +16987,7 @@
       <w:pPr>
         <w:pStyle w:val="Heading3"/>
       </w:pPr>
-      <w:bookmarkStart w:id="8" w:name="_Toc26174232"/>
+      <w:bookmarkStart w:id="8" w:name="_Toc26357795"/>
       <w:r>
         <w:t>Embeddings dimension</w:t>
       </w:r>
@@ -17473,7 +17635,7 @@
       <w:pPr>
         <w:pStyle w:val="Heading3"/>
       </w:pPr>
-      <w:bookmarkStart w:id="9" w:name="_Toc26174233"/>
+      <w:bookmarkStart w:id="9" w:name="_Toc26357796"/>
       <w:r>
         <w:t xml:space="preserve">From </w:t>
       </w:r>
@@ -18429,7 +18591,7 @@
       <w:pPr>
         <w:pStyle w:val="Heading2"/>
       </w:pPr>
-      <w:bookmarkStart w:id="10" w:name="_Toc26174234"/>
+      <w:bookmarkStart w:id="10" w:name="_Toc26357797"/>
       <w:r>
         <w:t>Phase</w:t>
       </w:r>
@@ -20359,7 +20521,7 @@
       <w:pPr>
         <w:pStyle w:val="Heading3"/>
       </w:pPr>
-      <w:bookmarkStart w:id="11" w:name="_Toc26174235"/>
+      <w:bookmarkStart w:id="11" w:name="_Toc26357798"/>
       <w:r>
         <w:t>Step 2c</w:t>
       </w:r>
@@ -21574,7 +21736,7 @@
       <w:pPr>
         <w:pStyle w:val="Heading3"/>
       </w:pPr>
-      <w:bookmarkStart w:id="12" w:name="_Toc26174236"/>
+      <w:bookmarkStart w:id="12" w:name="_Toc26357799"/>
       <w:r>
         <w:t>Step 2d</w:t>
       </w:r>
@@ -21702,7 +21864,7 @@
       <w:pPr>
         <w:pStyle w:val="Heading2"/>
       </w:pPr>
-      <w:bookmarkStart w:id="13" w:name="_Toc26174237"/>
+      <w:bookmarkStart w:id="13" w:name="_Toc26357800"/>
       <w:r>
         <w:lastRenderedPageBreak/>
         <w:t>Phase 3</w:t>
@@ -21832,7 +21994,7 @@
         <w:pStyle w:val="Heading3"/>
       </w:pPr>
       <w:bookmarkStart w:id="14" w:name="_Step3a:_In_the"/>
-      <w:bookmarkStart w:id="15" w:name="_Toc26174238"/>
+      <w:bookmarkStart w:id="15" w:name="_Toc26357801"/>
       <w:bookmarkEnd w:id="14"/>
       <w:r>
         <w:t>Step3a: In the background – retrieving the input data</w:t>
@@ -22249,7 +22411,7 @@
       <w:pPr>
         <w:pStyle w:val="Heading3"/>
       </w:pPr>
-      <w:bookmarkStart w:id="16" w:name="_Toc26174239"/>
+      <w:bookmarkStart w:id="16" w:name="_Toc26357802"/>
       <w:r>
         <w:t>Step3</w:t>
       </w:r>
@@ -22907,7 +23069,7 @@
       <w:pPr>
         <w:pStyle w:val="Heading3"/>
       </w:pPr>
-      <w:bookmarkStart w:id="17" w:name="_Toc26174240"/>
+      <w:bookmarkStart w:id="17" w:name="_Toc26357803"/>
       <w:r>
         <w:t>Ste</w:t>
       </w:r>
@@ -26307,7 +26469,7 @@
       <w:pPr>
         <w:pStyle w:val="Heading3"/>
       </w:pPr>
-      <w:bookmarkStart w:id="18" w:name="_Toc26174241"/>
+      <w:bookmarkStart w:id="18" w:name="_Toc26357804"/>
       <w:r>
         <w:t>Step 3d: (R)GCNs – (relational) Graph Convolutiona</w:t>
       </w:r>
@@ -27801,7 +27963,9 @@
       <w:pPr>
         <w:pStyle w:val="Heading3"/>
       </w:pPr>
-      <w:bookmarkStart w:id="19" w:name="_Toc26174242"/>
+      <w:bookmarkStart w:id="19" w:name="_Toc26357805"/>
+      <w:bookmarkStart w:id="20" w:name="_Step_3e:_PyTorch"/>
+      <w:bookmarkEnd w:id="20"/>
       <w:r>
         <w:t>Step 3e: PyTorch Geometric</w:t>
       </w:r>
@@ -28387,9 +28551,17 @@
     </w:p>
     <w:p>
       <w:pPr>
+        <w:pStyle w:val="ListParagraph"/>
+        <w:numPr>
+          <w:ilvl w:val="0"/>
+          <w:numId w:val="17"/>
+        </w:numPr>
         <w:autoSpaceDE w:val="0"/>
         <w:autoSpaceDN w:val="0"/>
         <w:adjustRightInd w:val="0"/>
+        <w:rPr>
+          <w:lang w:val="da-DK"/>
+        </w:rPr>
       </w:pPr>
       <w:proofErr w:type="spellStart"/>
       <w:r>
@@ -28612,15 +28784,11 @@
               </m:sSub>
             </m:e>
           </m:nary>
+          <m:r>
+            <w:br/>
+          </m:r>
         </m:oMath>
       </m:oMathPara>
-    </w:p>
-    <w:p>
-      <w:pPr>
-        <w:autoSpaceDE w:val="0"/>
-        <w:autoSpaceDN w:val="0"/>
-        <w:adjustRightInd w:val="0"/>
-      </w:pPr>
       <w:r>
         <w:t xml:space="preserve">as a linear combination of a lower number of common Bases </w:t>
       </w:r>
@@ -28816,14 +28984,14 @@
       <w:r>
         <w:br/>
       </w:r>
-      <w:bookmarkStart w:id="20" w:name="_Toc26174243"/>
+      <w:bookmarkStart w:id="21" w:name="_Toc26357806"/>
       <w:r>
         <w:t>Directions</w:t>
       </w:r>
       <w:r>
         <w:t xml:space="preserve"> from the meeting on 18/11</w:t>
       </w:r>
-      <w:bookmarkEnd w:id="20"/>
+      <w:bookmarkEnd w:id="21"/>
       <w:r>
         <w:br/>
       </w:r>
@@ -28998,11 +29166,11 @@
       <w:pPr>
         <w:pStyle w:val="Heading2"/>
       </w:pPr>
-      <w:bookmarkStart w:id="21" w:name="_Toc26174244"/>
+      <w:bookmarkStart w:id="22" w:name="_Toc26357807"/>
       <w:r>
         <w:t>Phase 4: GNN Implementation and Training</w:t>
       </w:r>
-      <w:bookmarkEnd w:id="21"/>
+      <w:bookmarkEnd w:id="22"/>
     </w:p>
     <w:p>
       <w:pPr>
@@ -29015,20 +29183,20 @@
       <w:pPr>
         <w:pStyle w:val="Heading3"/>
       </w:pPr>
-      <w:bookmarkStart w:id="22" w:name="_Toc26174245"/>
       <w:bookmarkStart w:id="23" w:name="_Ref26271943"/>
       <w:bookmarkStart w:id="24" w:name="_Ref26271950"/>
       <w:bookmarkStart w:id="25" w:name="_Ref26271951"/>
+      <w:bookmarkStart w:id="26" w:name="_Toc26357808"/>
       <w:r>
         <w:t xml:space="preserve">Step 4a: </w:t>
       </w:r>
       <w:r>
         <w:t>The parameters of the Data graph object</w:t>
       </w:r>
-      <w:bookmarkEnd w:id="22"/>
       <w:bookmarkEnd w:id="23"/>
       <w:bookmarkEnd w:id="24"/>
       <w:bookmarkEnd w:id="25"/>
+      <w:bookmarkEnd w:id="26"/>
     </w:p>
     <w:p>
       <w:pPr>
@@ -29658,7 +29826,6 @@
                 <w:numId w:val="26"/>
               </w:numPr>
               <w:spacing w:before="100" w:beforeAutospacing="1" w:afterAutospacing="1" w:line="360" w:lineRule="atLeast"/>
-              <w:ind w:left="360"/>
               <w:rPr>
                 <w:rFonts w:ascii="Helvetica Neue" w:hAnsi="Helvetica Neue"/>
                 <w:color w:val="404040"/>
@@ -30062,16 +30229,42 @@
               <w:br/>
             </w:r>
             <w:r>
-              <w:rPr>
-                <w:color w:val="404040"/>
-              </w:rPr>
-              <w:t>which means that we must store the edge types 1:1 in another structure, not in the graph itself.</w:t>
+              <w:t xml:space="preserve">we must store the edge types 1:1 in </w:t>
             </w:r>
             <w:r>
-              <w:rPr>
-                <w:color w:val="404040"/>
-              </w:rPr>
-              <w:br/>
+              <w:t xml:space="preserve">a way that is not </w:t>
+            </w:r>
+            <w:proofErr w:type="spellStart"/>
+            <w:r>
+              <w:t>edge_attr</w:t>
+            </w:r>
+            <w:proofErr w:type="spellEnd"/>
+            <w:r>
+              <w:t xml:space="preserve"> …</w:t>
+            </w:r>
+            <w:r>
+              <w:t xml:space="preserve"> </w:t>
+            </w:r>
+            <w:r>
+              <w:t>“</w:t>
+            </w:r>
+            <w:r>
+              <w:t>The da</w:t>
+            </w:r>
+            <w:r>
+              <w:t>ta</w:t>
+            </w:r>
+            <w:r>
+              <w:t xml:space="preserve"> object is not restricted to these attributes and can be exten</w:t>
+            </w:r>
+            <w:r>
+              <w:t>d</w:t>
+            </w:r>
+            <w:r>
+              <w:t>ed by any other additional data.</w:t>
+            </w:r>
+            <w:r>
+              <w:t>”</w:t>
             </w:r>
             <w:r>
               <w:rPr>
@@ -30796,7 +30989,7 @@
       <w:pPr>
         <w:pStyle w:val="Heading3"/>
       </w:pPr>
-      <w:bookmarkStart w:id="26" w:name="_Toc26174246"/>
+      <w:bookmarkStart w:id="27" w:name="_Toc26357809"/>
       <w:r>
         <w:t>Step 4b: Sense-</w:t>
       </w:r>
@@ -30819,7 +31012,7 @@
       <w:r>
         <w:t xml:space="preserve"> + MASC</w:t>
       </w:r>
-      <w:bookmarkEnd w:id="26"/>
+      <w:bookmarkEnd w:id="27"/>
     </w:p>
     <w:p>
       <w:pPr>
@@ -32306,7 +32499,7 @@
       <w:pPr>
         <w:pStyle w:val="Heading3"/>
       </w:pPr>
-      <w:bookmarkStart w:id="27" w:name="_Toc26174247"/>
+      <w:bookmarkStart w:id="28" w:name="_Toc26357810"/>
       <w:r>
         <w:lastRenderedPageBreak/>
         <w:t>Step 4b: More sense-</w:t>
@@ -32319,7 +32512,7 @@
       <w:r>
         <w:t xml:space="preserve"> datasets, aligned to WordNet</w:t>
       </w:r>
-      <w:bookmarkEnd w:id="27"/>
+      <w:bookmarkEnd w:id="28"/>
     </w:p>
     <w:p>
       <w:pPr>
@@ -33340,7 +33533,7 @@
       <w:pPr>
         <w:pStyle w:val="Heading3"/>
       </w:pPr>
-      <w:bookmarkStart w:id="28" w:name="_Toc26174248"/>
+      <w:bookmarkStart w:id="29" w:name="_Toc26357811"/>
       <w:r>
         <w:lastRenderedPageBreak/>
         <w:t>Step 4</w:t>
@@ -33354,7 +33547,7 @@
       <w:r>
         <w:t>Data and its Retrieval</w:t>
       </w:r>
-      <w:bookmarkEnd w:id="28"/>
+      <w:bookmarkEnd w:id="29"/>
     </w:p>
     <w:p>
       <w:pPr>
@@ -34230,7 +34423,7 @@
       <w:pPr>
         <w:pStyle w:val="Heading2"/>
       </w:pPr>
-      <w:bookmarkStart w:id="29" w:name="_Toc26174249"/>
+      <w:bookmarkStart w:id="30" w:name="_Toc26357812"/>
       <w:r>
         <w:lastRenderedPageBreak/>
         <w:t>Phase 5: Finalizing the sense-</w:t>
@@ -34243,7 +34436,7 @@
       <w:r>
         <w:t xml:space="preserve"> datasets and the GNN</w:t>
       </w:r>
-      <w:bookmarkEnd w:id="29"/>
+      <w:bookmarkEnd w:id="30"/>
     </w:p>
     <w:p>
       <w:pPr>
@@ -34256,11 +34449,11 @@
       <w:pPr>
         <w:pStyle w:val="Heading3"/>
       </w:pPr>
-      <w:bookmarkStart w:id="30" w:name="_Toc26174250"/>
+      <w:bookmarkStart w:id="31" w:name="_Toc26357813"/>
       <w:r>
         <w:t>Step 5.1: UFSAC datasets</w:t>
       </w:r>
-      <w:bookmarkEnd w:id="30"/>
+      <w:bookmarkEnd w:id="31"/>
     </w:p>
     <w:p>
       <w:pPr>
@@ -35672,11 +35865,11 @@
       <w:pPr>
         <w:pStyle w:val="Heading3"/>
       </w:pPr>
-      <w:bookmarkStart w:id="31" w:name="_Toc26174251"/>
+      <w:bookmarkStart w:id="32" w:name="_Toc26357814"/>
       <w:r>
         <w:t>Step 5.2: Iterator to read UFSAC’s xml files</w:t>
       </w:r>
-      <w:bookmarkEnd w:id="31"/>
+      <w:bookmarkEnd w:id="32"/>
     </w:p>
     <w:p>
       <w:pPr>
@@ -35934,11 +36127,9 @@
       <w:pPr>
         <w:pStyle w:val="Heading3"/>
       </w:pPr>
-      <w:r>
-        <w:t>Step 5.</w:t>
-      </w:r>
-      <w:r>
-        <w:t>3</w:t>
+      <w:bookmarkStart w:id="33" w:name="_Toc26357815"/>
+      <w:r>
+        <w:t>Step 5.3</w:t>
       </w:r>
       <w:r>
         <w:t>:</w:t>
@@ -35960,6 +36151,7 @@
       <w:r>
         <w:t>Input graph</w:t>
       </w:r>
+      <w:bookmarkEnd w:id="33"/>
     </w:p>
     <w:p>
       <w:pPr>
@@ -35991,19 +36183,7 @@
         <w:rPr>
           <w:lang w:eastAsia="en-US"/>
         </w:rPr>
-        <w:t>(</w:t>
-      </w:r>
-      <w:r>
-        <w:rPr>
-          <w:lang w:eastAsia="en-US"/>
-        </w:rPr>
-        <w:t>Taking up again the information from</w:t>
-      </w:r>
-      <w:r>
-        <w:rPr>
-          <w:lang w:eastAsia="en-US"/>
-        </w:rPr>
-        <w:t xml:space="preserve"> </w:t>
+        <w:t xml:space="preserve">(Taking up again the information from </w:t>
       </w:r>
       <w:r>
         <w:fldChar w:fldCharType="begin"/>
@@ -36018,13 +36198,7 @@
         <w:fldChar w:fldCharType="separate"/>
       </w:r>
       <w:r>
-        <w:t>Step 4a: The parameters of the Data graph ob</w:t>
-      </w:r>
-      <w:r>
-        <w:t>j</w:t>
-      </w:r>
-      <w:r>
-        <w:t>ect</w:t>
+        <w:t>Step 4a: The parameters of the Data graph object</w:t>
       </w:r>
       <w:r>
         <w:fldChar w:fldCharType="end"/>
@@ -37346,19 +37520,7 @@
         <w:rPr>
           <w:lang w:eastAsia="en-US"/>
         </w:rPr>
-        <w:t>U</w:t>
-      </w:r>
-      <w:r>
-        <w:rPr>
-          <w:lang w:eastAsia="en-US"/>
-        </w:rPr>
-        <w:t>sing WordNet as a source, we always have 1 definition</w:t>
-      </w:r>
-      <w:r>
-        <w:rPr>
-          <w:lang w:eastAsia="en-US"/>
-        </w:rPr>
-        <w:t>)</w:t>
+        <w:t>Using WordNet as a source, we always have 1 definition)</w:t>
       </w:r>
     </w:p>
     <w:p>
@@ -37814,7 +37976,19 @@
         <w:rPr>
           <w:lang w:eastAsia="en-US"/>
         </w:rPr>
-        <w:t>: it is opportune to use as a source the sense-</w:t>
+        <w:t xml:space="preserve">: it is opportune to use as </w:t>
+      </w:r>
+      <w:r>
+        <w:rPr>
+          <w:lang w:eastAsia="en-US"/>
+        </w:rPr>
+        <w:t>the vocabulary</w:t>
+      </w:r>
+      <w:r>
+        <w:rPr>
+          <w:lang w:eastAsia="en-US"/>
+        </w:rPr>
+        <w:t xml:space="preserve"> source the sense-</w:t>
       </w:r>
       <w:proofErr w:type="spellStart"/>
       <w:r>
@@ -37907,31 +38081,7 @@
         <w:rPr>
           <w:lang w:eastAsia="en-US"/>
         </w:rPr>
-        <w:t xml:space="preserve">The archives processed_synonyms.h5 and </w:t>
-      </w:r>
-      <w:r>
-        <w:rPr>
-          <w:lang w:eastAsia="en-US"/>
-        </w:rPr>
-        <w:t>processed_</w:t>
-      </w:r>
-      <w:r>
-        <w:rPr>
-          <w:lang w:eastAsia="en-US"/>
-        </w:rPr>
-        <w:t>antonyms</w:t>
-      </w:r>
-      <w:r>
-        <w:rPr>
-          <w:lang w:eastAsia="en-US"/>
-        </w:rPr>
-        <w:t>.h5</w:t>
-      </w:r>
-      <w:r>
-        <w:rPr>
-          <w:lang w:eastAsia="en-US"/>
-        </w:rPr>
-        <w:t xml:space="preserve"> have the columns </w:t>
+        <w:t xml:space="preserve">The archives processed_synonyms.h5 and processed_antonyms.h5 have the columns </w:t>
       </w:r>
       <w:proofErr w:type="spellStart"/>
       <w:r>
@@ -37994,15 +38144,437 @@
           <w:lang w:eastAsia="en-US"/>
         </w:rPr>
       </w:pPr>
-      <w:bookmarkStart w:id="32" w:name="_GoBack"/>
-      <w:bookmarkEnd w:id="32"/>
-    </w:p>
-    <w:p>
-      <w:pPr>
-        <w:rPr>
-          <w:lang w:eastAsia="en-US"/>
-        </w:rPr>
-      </w:pPr>
+    </w:p>
+    <w:p>
+      <w:pPr>
+        <w:rPr>
+          <w:lang w:eastAsia="en-US"/>
+        </w:rPr>
+      </w:pPr>
+    </w:p>
+    <w:p>
+      <w:pPr>
+        <w:rPr>
+          <w:lang w:eastAsia="en-US"/>
+        </w:rPr>
+      </w:pPr>
+      <w:r>
+        <w:rPr>
+          <w:lang w:eastAsia="en-US"/>
+        </w:rPr>
+        <w:t>Currently building an example graph, to develop our GNN on it, and worry about data collection from the proper (large-scale) KB data later.</w:t>
+      </w:r>
+    </w:p>
+    <w:p>
+      <w:pPr>
+        <w:rPr>
+          <w:lang w:eastAsia="en-US"/>
+        </w:rPr>
+      </w:pPr>
+      <w:r>
+        <w:rPr>
+          <w:lang w:eastAsia="en-US"/>
+        </w:rPr>
+        <w:t>How to specify the edge type?</w:t>
+      </w:r>
+    </w:p>
+    <w:p>
+      <w:pPr>
+        <w:rPr>
+          <w:lang w:eastAsia="en-US"/>
+        </w:rPr>
+      </w:pPr>
+    </w:p>
+    <w:p>
+      <w:pPr>
+        <w:rPr>
+          <w:rFonts w:ascii="Menlo" w:hAnsi="Menlo" w:cs="Menlo"/>
+          <w:color w:val="404040"/>
+          <w:sz w:val="11"/>
+          <w:szCs w:val="11"/>
+        </w:rPr>
+      </w:pPr>
+      <w:r>
+        <w:rPr>
+          <w:lang w:eastAsia="en-US"/>
+        </w:rPr>
+        <w:t>The RCGN example uses:</w:t>
+      </w:r>
+      <w:r>
+        <w:rPr>
+          <w:lang w:eastAsia="en-US"/>
+        </w:rPr>
+        <w:br/>
+      </w:r>
+      <w:r>
+        <w:rPr>
+          <w:rFonts w:ascii="Menlo" w:hAnsi="Menlo" w:cs="Menlo"/>
+          <w:sz w:val="18"/>
+          <w:szCs w:val="18"/>
+          <w:lang w:eastAsia="en-US"/>
+        </w:rPr>
+        <w:t xml:space="preserve">out = </w:t>
+      </w:r>
+      <w:proofErr w:type="gramStart"/>
+      <w:r>
+        <w:rPr>
+          <w:rFonts w:ascii="Menlo" w:hAnsi="Menlo" w:cs="Menlo"/>
+          <w:sz w:val="18"/>
+          <w:szCs w:val="18"/>
+          <w:lang w:eastAsia="en-US"/>
+        </w:rPr>
+        <w:t>model(</w:t>
+      </w:r>
+      <w:proofErr w:type="spellStart"/>
+      <w:proofErr w:type="gramEnd"/>
+      <w:r>
+        <w:rPr>
+          <w:rFonts w:ascii="Menlo" w:hAnsi="Menlo" w:cs="Menlo"/>
+          <w:sz w:val="18"/>
+          <w:szCs w:val="18"/>
+          <w:lang w:eastAsia="en-US"/>
+        </w:rPr>
+        <w:t>data.edge_index</w:t>
+      </w:r>
+      <w:proofErr w:type="spellEnd"/>
+      <w:r>
+        <w:rPr>
+          <w:rFonts w:ascii="Menlo" w:hAnsi="Menlo" w:cs="Menlo"/>
+          <w:sz w:val="18"/>
+          <w:szCs w:val="18"/>
+          <w:lang w:eastAsia="en-US"/>
+        </w:rPr>
+        <w:t xml:space="preserve">, </w:t>
+      </w:r>
+      <w:proofErr w:type="spellStart"/>
+      <w:r>
+        <w:rPr>
+          <w:rFonts w:ascii="Menlo" w:hAnsi="Menlo" w:cs="Menlo"/>
+          <w:sz w:val="18"/>
+          <w:szCs w:val="18"/>
+          <w:lang w:eastAsia="en-US"/>
+        </w:rPr>
+        <w:t>data.edge_type</w:t>
+      </w:r>
+      <w:proofErr w:type="spellEnd"/>
+      <w:r>
+        <w:rPr>
+          <w:rFonts w:ascii="Menlo" w:hAnsi="Menlo" w:cs="Menlo"/>
+          <w:sz w:val="18"/>
+          <w:szCs w:val="18"/>
+          <w:lang w:eastAsia="en-US"/>
+        </w:rPr>
+        <w:t xml:space="preserve">, </w:t>
+      </w:r>
+      <w:proofErr w:type="spellStart"/>
+      <w:r>
+        <w:rPr>
+          <w:rFonts w:ascii="Menlo" w:hAnsi="Menlo" w:cs="Menlo"/>
+          <w:sz w:val="18"/>
+          <w:szCs w:val="18"/>
+          <w:lang w:eastAsia="en-US"/>
+        </w:rPr>
+        <w:t>data.edge_norm</w:t>
+      </w:r>
+      <w:proofErr w:type="spellEnd"/>
+      <w:r>
+        <w:rPr>
+          <w:rFonts w:ascii="Menlo" w:hAnsi="Menlo" w:cs="Menlo"/>
+          <w:sz w:val="18"/>
+          <w:szCs w:val="18"/>
+          <w:lang w:eastAsia="en-US"/>
+        </w:rPr>
+        <w:t>)</w:t>
+      </w:r>
+      <w:r>
+        <w:rPr>
+          <w:rFonts w:ascii="Menlo" w:hAnsi="Menlo" w:cs="Menlo"/>
+          <w:sz w:val="18"/>
+          <w:szCs w:val="18"/>
+          <w:lang w:eastAsia="en-US"/>
+        </w:rPr>
+        <w:br/>
+      </w:r>
+      <w:r>
+        <w:rPr>
+          <w:lang w:eastAsia="en-US"/>
+        </w:rPr>
+        <w:t xml:space="preserve">to call </w:t>
+      </w:r>
+      <w:r>
+        <w:rPr>
+          <w:rFonts w:ascii="Menlo" w:hAnsi="Menlo" w:cs="Menlo"/>
+          <w:sz w:val="18"/>
+          <w:szCs w:val="18"/>
+          <w:lang w:eastAsia="en-US"/>
+        </w:rPr>
+        <w:t xml:space="preserve">forward(self, </w:t>
+      </w:r>
+      <w:proofErr w:type="spellStart"/>
+      <w:r>
+        <w:rPr>
+          <w:rFonts w:ascii="Menlo" w:hAnsi="Menlo" w:cs="Menlo"/>
+          <w:sz w:val="18"/>
+          <w:szCs w:val="18"/>
+          <w:lang w:eastAsia="en-US"/>
+        </w:rPr>
+        <w:t>edge_index</w:t>
+      </w:r>
+      <w:proofErr w:type="spellEnd"/>
+      <w:r>
+        <w:rPr>
+          <w:rFonts w:ascii="Menlo" w:hAnsi="Menlo" w:cs="Menlo"/>
+          <w:sz w:val="18"/>
+          <w:szCs w:val="18"/>
+          <w:lang w:eastAsia="en-US"/>
+        </w:rPr>
+        <w:t xml:space="preserve">, </w:t>
+      </w:r>
+      <w:proofErr w:type="spellStart"/>
+      <w:r>
+        <w:rPr>
+          <w:rFonts w:ascii="Menlo" w:hAnsi="Menlo" w:cs="Menlo"/>
+          <w:sz w:val="18"/>
+          <w:szCs w:val="18"/>
+          <w:lang w:eastAsia="en-US"/>
+        </w:rPr>
+        <w:t>edge_type</w:t>
+      </w:r>
+      <w:proofErr w:type="spellEnd"/>
+      <w:r>
+        <w:rPr>
+          <w:rFonts w:ascii="Menlo" w:hAnsi="Menlo" w:cs="Menlo"/>
+          <w:sz w:val="18"/>
+          <w:szCs w:val="18"/>
+          <w:lang w:eastAsia="en-US"/>
+        </w:rPr>
+        <w:t xml:space="preserve">, </w:t>
+      </w:r>
+      <w:proofErr w:type="spellStart"/>
+      <w:r>
+        <w:rPr>
+          <w:rFonts w:ascii="Menlo" w:hAnsi="Menlo" w:cs="Menlo"/>
+          <w:sz w:val="18"/>
+          <w:szCs w:val="18"/>
+          <w:lang w:eastAsia="en-US"/>
+        </w:rPr>
+        <w:t>edge_norm</w:t>
+      </w:r>
+      <w:proofErr w:type="spellEnd"/>
+      <w:r>
+        <w:rPr>
+          <w:rFonts w:ascii="Menlo" w:hAnsi="Menlo" w:cs="Menlo"/>
+          <w:sz w:val="18"/>
+          <w:szCs w:val="18"/>
+          <w:lang w:eastAsia="en-US"/>
+        </w:rPr>
+        <w:t>)</w:t>
+      </w:r>
+    </w:p>
+    <w:p/>
+    <w:p/>
+    <w:p>
+      <w:pPr>
+        <w:rPr>
+          <w:lang w:eastAsia="en-US"/>
+        </w:rPr>
+      </w:pPr>
+      <w:r>
+        <w:t>“</w:t>
+      </w:r>
+      <w:r>
+        <w:t>…</w:t>
+      </w:r>
+      <w:r>
+        <w:t>The da</w:t>
+      </w:r>
+      <w:r>
+        <w:t>ta</w:t>
+      </w:r>
+      <w:r>
+        <w:t xml:space="preserve"> object is not restricted to these attributes and can be exten</w:t>
+      </w:r>
+      <w:r>
+        <w:t>d</w:t>
+      </w:r>
+      <w:r>
+        <w:t>ed by any other additional data.”</w:t>
+      </w:r>
+      <w:r>
+        <w:rPr>
+          <w:color w:val="404040"/>
+        </w:rPr>
+        <w:br/>
+      </w:r>
+      <w:r>
+        <w:rPr>
+          <w:lang w:eastAsia="en-US"/>
+        </w:rPr>
+        <w:t xml:space="preserve">Moreover, from the documentation for the </w:t>
+      </w:r>
+      <w:proofErr w:type="spellStart"/>
+      <w:r>
+        <w:rPr>
+          <w:lang w:eastAsia="en-US"/>
+        </w:rPr>
+        <w:t>RGCNConv</w:t>
+      </w:r>
+      <w:proofErr w:type="spellEnd"/>
+      <w:r>
+        <w:rPr>
+          <w:lang w:eastAsia="en-US"/>
+        </w:rPr>
+        <w:t xml:space="preserve"> layer:</w:t>
+      </w:r>
+    </w:p>
+    <w:p>
+      <w:pPr>
+        <w:rPr>
+          <w:lang w:eastAsia="en-US"/>
+        </w:rPr>
+      </w:pPr>
+      <w:r>
+        <w:rPr>
+          <w:lang w:eastAsia="en-US"/>
+        </w:rPr>
+        <w:t>“</w:t>
+      </w:r>
+      <w:r>
+        <w:rPr>
+          <w:lang w:eastAsia="en-US"/>
+        </w:rPr>
+        <w:t>Edge type needs to be a one-</w:t>
+      </w:r>
+      <w:proofErr w:type="gramStart"/>
+      <w:r>
+        <w:rPr>
+          <w:lang w:eastAsia="en-US"/>
+        </w:rPr>
+        <w:t>dimensional :</w:t>
+      </w:r>
+      <w:proofErr w:type="spellStart"/>
+      <w:r>
+        <w:rPr>
+          <w:lang w:eastAsia="en-US"/>
+        </w:rPr>
+        <w:t>obj</w:t>
+      </w:r>
+      <w:proofErr w:type="spellEnd"/>
+      <w:proofErr w:type="gramEnd"/>
+      <w:r>
+        <w:rPr>
+          <w:lang w:eastAsia="en-US"/>
+        </w:rPr>
+        <w:t>:`</w:t>
+      </w:r>
+      <w:proofErr w:type="spellStart"/>
+      <w:r>
+        <w:rPr>
+          <w:lang w:eastAsia="en-US"/>
+        </w:rPr>
+        <w:t>torch.long</w:t>
+      </w:r>
+      <w:proofErr w:type="spellEnd"/>
+      <w:r>
+        <w:rPr>
+          <w:lang w:eastAsia="en-US"/>
+        </w:rPr>
+        <w:t>` tensor which</w:t>
+      </w:r>
+      <w:r>
+        <w:rPr>
+          <w:lang w:eastAsia="en-US"/>
+        </w:rPr>
+        <w:t xml:space="preserve"> </w:t>
+      </w:r>
+      <w:r>
+        <w:rPr>
+          <w:lang w:eastAsia="en-US"/>
+        </w:rPr>
+        <w:t xml:space="preserve">stores a relation </w:t>
+      </w:r>
+      <w:r>
+        <w:rPr>
+          <w:lang w:eastAsia="en-US"/>
+        </w:rPr>
+        <w:t>id”</w:t>
+      </w:r>
+    </w:p>
+    <w:p>
+      <w:pPr>
+        <w:rPr>
+          <w:lang w:eastAsia="en-US"/>
+        </w:rPr>
+      </w:pPr>
+      <w:r>
+        <w:rPr>
+          <w:lang w:eastAsia="en-US"/>
+        </w:rPr>
+        <w:t xml:space="preserve">Edge type identifier: integer </w:t>
+      </w:r>
+      <m:oMath>
+        <m:r>
+          <w:rPr>
+            <w:rFonts w:ascii="Cambria Math" w:hAnsi="Cambria Math"/>
+            <w:lang w:eastAsia="en-US"/>
+          </w:rPr>
+          <m:t>∈</m:t>
+        </m:r>
+      </m:oMath>
+      <w:r>
+        <w:rPr>
+          <w:lang w:eastAsia="en-US"/>
+        </w:rPr>
+        <w:t xml:space="preserve"> [0, |R|-1</w:t>
+      </w:r>
+      <w:proofErr w:type="gramStart"/>
+      <w:r>
+        <w:rPr>
+          <w:lang w:eastAsia="en-US"/>
+        </w:rPr>
+        <w:t xml:space="preserve">) </w:t>
+      </w:r>
+      <w:r>
+        <w:rPr>
+          <w:lang w:eastAsia="en-US"/>
+        </w:rPr>
+        <w:t>.</w:t>
+      </w:r>
+      <w:proofErr w:type="gramEnd"/>
+      <w:r>
+        <w:rPr>
+          <w:lang w:eastAsia="en-US"/>
+        </w:rPr>
+        <w:t xml:space="preserve"> def=0, ex=1, </w:t>
+      </w:r>
+      <w:proofErr w:type="spellStart"/>
+      <w:r>
+        <w:rPr>
+          <w:lang w:eastAsia="en-US"/>
+        </w:rPr>
+        <w:t>sc</w:t>
+      </w:r>
+      <w:proofErr w:type="spellEnd"/>
+      <w:r>
+        <w:rPr>
+          <w:lang w:eastAsia="en-US"/>
+        </w:rPr>
+        <w:t xml:space="preserve">=2, </w:t>
+      </w:r>
+      <w:proofErr w:type="spellStart"/>
+      <w:r>
+        <w:rPr>
+          <w:lang w:eastAsia="en-US"/>
+        </w:rPr>
+        <w:t>syn</w:t>
+      </w:r>
+      <w:proofErr w:type="spellEnd"/>
+      <w:r>
+        <w:rPr>
+          <w:lang w:eastAsia="en-US"/>
+        </w:rPr>
+        <w:t>=3, ant=4</w:t>
+      </w:r>
     </w:p>
     <w:p>
       <w:pPr>
@@ -38022,6 +38594,7 @@
       <w:pPr>
         <w:pStyle w:val="Heading3"/>
       </w:pPr>
+      <w:bookmarkStart w:id="34" w:name="_Toc26357816"/>
       <w:r>
         <w:t xml:space="preserve">Step 5.4: </w:t>
       </w:r>
@@ -38033,44 +38606,47 @@
       <w:r>
         <w:t>-GCN: Structure and training</w:t>
       </w:r>
-    </w:p>
-    <w:p>
-      <w:pPr>
-        <w:rPr>
-          <w:lang w:eastAsia="en-US"/>
-        </w:rPr>
-      </w:pPr>
-    </w:p>
-    <w:p>
-      <w:pPr>
-        <w:rPr>
-          <w:lang w:eastAsia="en-US"/>
-        </w:rPr>
-      </w:pPr>
-      <w:r>
-        <w:rPr>
-          <w:lang w:eastAsia="en-US"/>
-        </w:rPr>
-        <w:t>Objective:</w:t>
-      </w:r>
-    </w:p>
-    <w:p>
-      <w:pPr>
-        <w:rPr>
-          <w:lang w:eastAsia="en-US"/>
-        </w:rPr>
-      </w:pPr>
-      <w:r>
-        <w:rPr>
-          <w:lang w:eastAsia="en-US"/>
-        </w:rPr>
-        <w:t>F</w:t>
-      </w:r>
-      <w:r>
-        <w:rPr>
-          <w:lang w:eastAsia="en-US"/>
-        </w:rPr>
-        <w:t>or training with partially sense-</w:t>
+      <w:bookmarkEnd w:id="34"/>
+    </w:p>
+    <w:p>
+      <w:pPr>
+        <w:rPr>
+          <w:lang w:eastAsia="en-US"/>
+        </w:rPr>
+      </w:pPr>
+    </w:p>
+    <w:p>
+      <w:pPr>
+        <w:rPr>
+          <w:lang w:eastAsia="en-US"/>
+        </w:rPr>
+      </w:pPr>
+      <w:r>
+        <w:rPr>
+          <w:b/>
+          <w:bCs/>
+          <w:lang w:eastAsia="en-US"/>
+        </w:rPr>
+        <w:t>Objective</w:t>
+      </w:r>
+      <w:r>
+        <w:rPr>
+          <w:lang w:eastAsia="en-US"/>
+        </w:rPr>
+        <w:t>:</w:t>
+      </w:r>
+    </w:p>
+    <w:p>
+      <w:pPr>
+        <w:rPr>
+          <w:lang w:eastAsia="en-US"/>
+        </w:rPr>
+      </w:pPr>
+      <w:r>
+        <w:rPr>
+          <w:lang w:eastAsia="en-US"/>
+        </w:rPr>
+        <w:t>For training with partially sense-</w:t>
       </w:r>
       <w:proofErr w:type="spellStart"/>
       <w:r>
@@ -38097,74 +38673,580 @@
         <w:rPr>
           <w:lang w:eastAsia="en-US"/>
         </w:rPr>
-        <w:lastRenderedPageBreak/>
-        <w:t xml:space="preserve">we </w:t>
-      </w:r>
-      <w:r>
-        <w:rPr>
-          <w:lang w:eastAsia="en-US"/>
-        </w:rPr>
-        <w:t xml:space="preserve">can use 2 heads </w:t>
-      </w:r>
-      <w:r>
-        <w:rPr>
-          <w:lang w:eastAsia="en-US"/>
-        </w:rPr>
-        <w:t>(</w:t>
-      </w:r>
-      <w:r>
-        <w:rPr>
-          <w:lang w:eastAsia="en-US"/>
-        </w:rPr>
-        <w:t>or a stack</w:t>
-      </w:r>
-      <w:r>
-        <w:rPr>
-          <w:lang w:eastAsia="en-US"/>
-        </w:rPr>
-        <w:t>)</w:t>
-      </w:r>
-      <w:r>
-        <w:rPr>
-          <w:lang w:eastAsia="en-US"/>
-        </w:rPr>
-        <w:t xml:space="preserve"> to predict 2 outputs: word, and sense (</w:t>
-      </w:r>
-      <w:r>
-        <w:rPr>
-          <w:lang w:eastAsia="en-US"/>
-        </w:rPr>
-        <w:t xml:space="preserve">sense is </w:t>
-      </w:r>
-      <w:r>
-        <w:rPr>
-          <w:lang w:eastAsia="en-US"/>
-        </w:rPr>
-        <w:t>activated when needed)</w:t>
-      </w:r>
-      <w:r>
-        <w:rPr>
-          <w:lang w:eastAsia="en-US"/>
-        </w:rPr>
-        <w:t>.</w:t>
-      </w:r>
-    </w:p>
-    <w:p>
-      <w:pPr>
-        <w:rPr>
-          <w:lang w:eastAsia="en-US"/>
-        </w:rPr>
-      </w:pPr>
-    </w:p>
-    <w:p>
-      <w:pPr>
-        <w:rPr>
-          <w:lang w:eastAsia="en-US"/>
-        </w:rPr>
-      </w:pPr>
-    </w:p>
-    <w:p>
-      <w:pPr>
+        <w:t>we can use 2 heads (or a stack) t</w:t>
+      </w:r>
+      <w:r>
+        <w:rPr>
+          <w:lang w:eastAsia="en-US"/>
+        </w:rPr>
+        <w:t>hat</w:t>
+      </w:r>
+      <w:r>
+        <w:rPr>
+          <w:lang w:eastAsia="en-US"/>
+        </w:rPr>
+        <w:t xml:space="preserve"> predict 2 outputs: word, and sense (sense is activated when needed).</w:t>
+      </w:r>
+    </w:p>
+    <w:p>
+      <w:pPr>
+        <w:rPr>
+          <w:lang w:eastAsia="en-US"/>
+        </w:rPr>
+      </w:pPr>
+    </w:p>
+    <w:p>
+      <w:pPr>
+        <w:rPr>
+          <w:lang w:eastAsia="en-US"/>
+        </w:rPr>
+      </w:pPr>
+      <w:r>
+        <w:rPr>
+          <w:lang w:eastAsia="en-US"/>
+        </w:rPr>
+        <w:t>Which means:</w:t>
+      </w:r>
+    </w:p>
+    <w:p>
+      <w:pPr>
+        <w:pStyle w:val="ListParagraph"/>
+        <w:numPr>
+          <w:ilvl w:val="0"/>
+          <w:numId w:val="10"/>
+        </w:numPr>
+        <w:rPr>
+          <w:lang w:eastAsia="en-US"/>
+        </w:rPr>
+      </w:pPr>
+      <w:r>
+        <w:rPr>
+          <w:lang w:eastAsia="en-US"/>
+        </w:rPr>
+        <w:t>we always predict the next word, as a ‘global’ single-prototype node in the graph</w:t>
+      </w:r>
+    </w:p>
+    <w:p>
+      <w:pPr>
+        <w:pStyle w:val="ListParagraph"/>
+        <w:numPr>
+          <w:ilvl w:val="0"/>
+          <w:numId w:val="10"/>
+        </w:numPr>
+        <w:rPr>
+          <w:lang w:eastAsia="en-US"/>
+        </w:rPr>
+      </w:pPr>
+      <w:r>
+        <w:rPr>
+          <w:lang w:eastAsia="en-US"/>
+        </w:rPr>
+        <w:t>if there is a sense labelling, head n.2 predicts the sense (it could be opportune if we restricted the choices among the senses of the predicted next word. Alternatively, we could just use a softmax over all the sense nodes).</w:t>
+      </w:r>
+    </w:p>
+    <w:p>
+      <w:pPr>
+        <w:rPr>
+          <w:lang w:eastAsia="en-US"/>
+        </w:rPr>
+      </w:pPr>
+    </w:p>
+    <w:p>
+      <w:r>
+        <w:t>The update-&amp;-propagation model for the R-GCN is the following:</w:t>
+      </w:r>
+    </w:p>
+    <w:p>
+      <m:oMathPara>
+        <m:oMath>
+          <m:sSubSup>
+            <m:sSubSupPr>
+              <m:ctrlPr>
+                <w:rPr>
+                  <w:rFonts w:ascii="Cambria Math" w:hAnsi="Cambria Math"/>
+                  <w:i/>
+                  <w:iCs/>
+                  <w:lang w:val="da-DK"/>
+                </w:rPr>
+              </m:ctrlPr>
+            </m:sSubSupPr>
+            <m:e>
+              <m:r>
+                <w:rPr>
+                  <w:rFonts w:ascii="Cambria Math" w:hAnsi="Cambria Math"/>
+                </w:rPr>
+                <m:t>h</m:t>
+              </m:r>
+            </m:e>
+            <m:sub>
+              <m:r>
+                <w:rPr>
+                  <w:rFonts w:ascii="Cambria Math" w:hAnsi="Cambria Math"/>
+                  <w:lang w:val="da-DK"/>
+                </w:rPr>
+                <m:t>i</m:t>
+              </m:r>
+            </m:sub>
+            <m:sup>
+              <m:r>
+                <w:rPr>
+                  <w:rFonts w:ascii="Cambria Math" w:hAnsi="Cambria Math"/>
+                  <w:lang w:val="da-DK"/>
+                </w:rPr>
+                <m:t>l</m:t>
+              </m:r>
+              <m:r>
+                <w:rPr>
+                  <w:rFonts w:ascii="Cambria Math" w:hAnsi="Cambria Math"/>
+                </w:rPr>
+                <m:t>+1</m:t>
+              </m:r>
+            </m:sup>
+          </m:sSubSup>
+          <m:r>
+            <w:rPr>
+              <w:rFonts w:ascii="Cambria Math" w:hAnsi="Cambria Math"/>
+            </w:rPr>
+            <m:t>= </m:t>
+          </m:r>
+          <m:r>
+            <w:rPr>
+              <w:rFonts w:ascii="Cambria Math" w:hAnsi="Cambria Math"/>
+              <w:lang w:val="el-GR"/>
+            </w:rPr>
+            <m:t>ρ</m:t>
+          </m:r>
+          <m:d>
+            <m:dPr>
+              <m:ctrlPr>
+                <w:rPr>
+                  <w:rFonts w:ascii="Cambria Math" w:hAnsi="Cambria Math"/>
+                  <w:i/>
+                </w:rPr>
+              </m:ctrlPr>
+            </m:dPr>
+            <m:e>
+              <m:nary>
+                <m:naryPr>
+                  <m:chr m:val="∑"/>
+                  <m:supHide m:val="1"/>
+                  <m:ctrlPr>
+                    <w:rPr>
+                      <w:rFonts w:ascii="Cambria Math" w:hAnsi="Cambria Math"/>
+                      <w:i/>
+                      <w:iCs/>
+                      <w:lang w:val="da-DK"/>
+                    </w:rPr>
+                  </m:ctrlPr>
+                </m:naryPr>
+                <m:sub>
+                  <m:r>
+                    <w:rPr>
+                      <w:rFonts w:ascii="Cambria Math" w:hAnsi="Cambria Math"/>
+                      <w:lang w:val="da-DK"/>
+                    </w:rPr>
+                    <m:t>r</m:t>
+                  </m:r>
+                  <m:r>
+                    <w:rPr>
+                      <w:rFonts w:ascii="Cambria Math" w:hAnsi="Cambria Math"/>
+                    </w:rPr>
+                    <m:t>∈</m:t>
+                  </m:r>
+                  <m:r>
+                    <w:rPr>
+                      <w:rFonts w:ascii="Cambria Math" w:hAnsi="Cambria Math"/>
+                      <w:lang w:val="da-DK"/>
+                    </w:rPr>
+                    <m:t>R</m:t>
+                  </m:r>
+                </m:sub>
+                <m:sup/>
+                <m:e>
+                  <m:nary>
+                    <m:naryPr>
+                      <m:chr m:val="∑"/>
+                      <m:supHide m:val="1"/>
+                      <m:ctrlPr>
+                        <w:rPr>
+                          <w:rFonts w:ascii="Cambria Math" w:hAnsi="Cambria Math"/>
+                          <w:i/>
+                          <w:iCs/>
+                          <w:lang w:val="da-DK"/>
+                        </w:rPr>
+                      </m:ctrlPr>
+                    </m:naryPr>
+                    <m:sub>
+                      <m:r>
+                        <w:rPr>
+                          <w:rFonts w:ascii="Cambria Math" w:hAnsi="Cambria Math"/>
+                          <w:lang w:val="da-DK"/>
+                        </w:rPr>
+                        <m:t>j</m:t>
+                      </m:r>
+                      <m:r>
+                        <w:rPr>
+                          <w:rFonts w:ascii="Cambria Math" w:hAnsi="Cambria Math"/>
+                        </w:rPr>
+                        <m:t>∈</m:t>
+                      </m:r>
+                      <m:sSubSup>
+                        <m:sSubSupPr>
+                          <m:ctrlPr>
+                            <w:rPr>
+                              <w:rFonts w:ascii="Cambria Math" w:hAnsi="Cambria Math"/>
+                              <w:i/>
+                              <w:iCs/>
+                              <w:lang w:val="da-DK"/>
+                            </w:rPr>
+                          </m:ctrlPr>
+                        </m:sSubSupPr>
+                        <m:e>
+                          <m:r>
+                            <w:rPr>
+                              <w:rFonts w:ascii="Cambria Math" w:hAnsi="Cambria Math"/>
+                              <w:lang w:val="da-DK"/>
+                            </w:rPr>
+                            <m:t>N</m:t>
+                          </m:r>
+                        </m:e>
+                        <m:sub>
+                          <m:r>
+                            <w:rPr>
+                              <w:rFonts w:ascii="Cambria Math" w:hAnsi="Cambria Math"/>
+                              <w:lang w:val="da-DK"/>
+                            </w:rPr>
+                            <m:t>i</m:t>
+                          </m:r>
+                        </m:sub>
+                        <m:sup>
+                          <m:r>
+                            <w:rPr>
+                              <w:rFonts w:ascii="Cambria Math" w:hAnsi="Cambria Math"/>
+                              <w:lang w:val="da-DK"/>
+                            </w:rPr>
+                            <m:t>r</m:t>
+                          </m:r>
+                        </m:sup>
+                      </m:sSubSup>
+                    </m:sub>
+                    <m:sup/>
+                    <m:e>
+                      <m:f>
+                        <m:fPr>
+                          <m:ctrlPr>
+                            <w:rPr>
+                              <w:rFonts w:ascii="Cambria Math" w:hAnsi="Cambria Math"/>
+                              <w:i/>
+                              <w:iCs/>
+                              <w:lang w:val="da-DK"/>
+                            </w:rPr>
+                          </m:ctrlPr>
+                        </m:fPr>
+                        <m:num>
+                          <m:r>
+                            <w:rPr>
+                              <w:rFonts w:ascii="Cambria Math" w:hAnsi="Cambria Math"/>
+                            </w:rPr>
+                            <m:t>1</m:t>
+                          </m:r>
+                        </m:num>
+                        <m:den>
+                          <m:sSub>
+                            <m:sSubPr>
+                              <m:ctrlPr>
+                                <w:rPr>
+                                  <w:rFonts w:ascii="Cambria Math" w:hAnsi="Cambria Math"/>
+                                  <w:i/>
+                                  <w:iCs/>
+                                  <w:lang w:val="da-DK"/>
+                                </w:rPr>
+                              </m:ctrlPr>
+                            </m:sSubPr>
+                            <m:e>
+                              <m:r>
+                                <w:rPr>
+                                  <w:rFonts w:ascii="Cambria Math" w:hAnsi="Cambria Math"/>
+                                  <w:lang w:val="da-DK"/>
+                                </w:rPr>
+                                <m:t>c</m:t>
+                              </m:r>
+                            </m:e>
+                            <m:sub>
+                              <m:r>
+                                <w:rPr>
+                                  <w:rFonts w:ascii="Cambria Math" w:hAnsi="Cambria Math"/>
+                                  <w:vertAlign w:val="subscript"/>
+                                  <w:lang w:val="da-DK"/>
+                                </w:rPr>
+                                <m:t>ir</m:t>
+                              </m:r>
+                            </m:sub>
+                          </m:sSub>
+                        </m:den>
+                      </m:f>
+                      <m:r>
+                        <w:rPr>
+                          <w:rFonts w:ascii="Cambria Math" w:hAnsi="Cambria Math"/>
+                        </w:rPr>
+                        <m:t>∙</m:t>
+                      </m:r>
+                      <m:sSubSup>
+                        <m:sSubSupPr>
+                          <m:ctrlPr>
+                            <w:rPr>
+                              <w:rFonts w:ascii="Cambria Math" w:hAnsi="Cambria Math"/>
+                              <w:i/>
+                              <w:iCs/>
+                              <w:lang w:val="da-DK"/>
+                            </w:rPr>
+                          </m:ctrlPr>
+                        </m:sSubSupPr>
+                        <m:e>
+                          <m:r>
+                            <w:rPr>
+                              <w:rFonts w:ascii="Cambria Math" w:hAnsi="Cambria Math"/>
+                              <w:lang w:val="da-DK"/>
+                            </w:rPr>
+                            <m:t>W</m:t>
+                          </m:r>
+                        </m:e>
+                        <m:sub>
+                          <m:r>
+                            <w:rPr>
+                              <w:rFonts w:ascii="Cambria Math" w:hAnsi="Cambria Math"/>
+                              <w:lang w:val="da-DK"/>
+                            </w:rPr>
+                            <m:t>r</m:t>
+                          </m:r>
+                        </m:sub>
+                        <m:sup>
+                          <m:r>
+                            <w:rPr>
+                              <w:rFonts w:ascii="Cambria Math" w:hAnsi="Cambria Math"/>
+                              <w:lang w:val="da-DK"/>
+                            </w:rPr>
+                            <m:t>l</m:t>
+                          </m:r>
+                        </m:sup>
+                      </m:sSubSup>
+                      <m:r>
+                        <w:rPr>
+                          <w:rFonts w:ascii="Cambria Math" w:hAnsi="Cambria Math"/>
+                        </w:rPr>
+                        <m:t> </m:t>
+                      </m:r>
+                      <m:sSubSup>
+                        <m:sSubSupPr>
+                          <m:ctrlPr>
+                            <w:rPr>
+                              <w:rFonts w:ascii="Cambria Math" w:hAnsi="Cambria Math"/>
+                              <w:i/>
+                              <w:iCs/>
+                              <w:lang w:val="da-DK"/>
+                            </w:rPr>
+                          </m:ctrlPr>
+                        </m:sSubSupPr>
+                        <m:e>
+                          <m:r>
+                            <w:rPr>
+                              <w:rFonts w:ascii="Cambria Math" w:hAnsi="Cambria Math"/>
+                            </w:rPr>
+                            <m:t>h</m:t>
+                          </m:r>
+                        </m:e>
+                        <m:sub>
+                          <m:r>
+                            <w:rPr>
+                              <w:rFonts w:ascii="Cambria Math" w:hAnsi="Cambria Math"/>
+                              <w:lang w:val="da-DK"/>
+                            </w:rPr>
+                            <m:t>j</m:t>
+                          </m:r>
+                        </m:sub>
+                        <m:sup>
+                          <m:r>
+                            <w:rPr>
+                              <w:rFonts w:ascii="Cambria Math" w:hAnsi="Cambria Math"/>
+                              <w:lang w:val="da-DK"/>
+                            </w:rPr>
+                            <m:t>l</m:t>
+                          </m:r>
+                        </m:sup>
+                      </m:sSubSup>
+                      <m:r>
+                        <w:rPr>
+                          <w:rFonts w:ascii="Cambria Math" w:hAnsi="Cambria Math"/>
+                        </w:rPr>
+                        <m:t>+ </m:t>
+                      </m:r>
+                      <m:sSubSup>
+                        <m:sSubSupPr>
+                          <m:ctrlPr>
+                            <w:rPr>
+                              <w:rFonts w:ascii="Cambria Math" w:hAnsi="Cambria Math"/>
+                              <w:i/>
+                              <w:iCs/>
+                              <w:lang w:val="da-DK"/>
+                            </w:rPr>
+                          </m:ctrlPr>
+                        </m:sSubSupPr>
+                        <m:e>
+                          <m:r>
+                            <w:rPr>
+                              <w:rFonts w:ascii="Cambria Math" w:hAnsi="Cambria Math"/>
+                              <w:lang w:val="da-DK"/>
+                            </w:rPr>
+                            <m:t>W</m:t>
+                          </m:r>
+                        </m:e>
+                        <m:sub>
+                          <m:r>
+                            <w:rPr>
+                              <w:rFonts w:ascii="Cambria Math" w:hAnsi="Cambria Math"/>
+                            </w:rPr>
+                            <m:t>0</m:t>
+                          </m:r>
+                        </m:sub>
+                        <m:sup>
+                          <m:r>
+                            <w:rPr>
+                              <w:rFonts w:ascii="Cambria Math" w:hAnsi="Cambria Math"/>
+                              <w:lang w:val="da-DK"/>
+                            </w:rPr>
+                            <m:t>l</m:t>
+                          </m:r>
+                        </m:sup>
+                      </m:sSubSup>
+                      <m:sSubSup>
+                        <m:sSubSupPr>
+                          <m:ctrlPr>
+                            <w:rPr>
+                              <w:rFonts w:ascii="Cambria Math" w:hAnsi="Cambria Math"/>
+                              <w:i/>
+                              <w:iCs/>
+                              <w:lang w:val="da-DK"/>
+                            </w:rPr>
+                          </m:ctrlPr>
+                        </m:sSubSupPr>
+                        <m:e>
+                          <m:r>
+                            <w:rPr>
+                              <w:rFonts w:ascii="Cambria Math" w:hAnsi="Cambria Math"/>
+                            </w:rPr>
+                            <m:t>h</m:t>
+                          </m:r>
+                        </m:e>
+                        <m:sub>
+                          <m:r>
+                            <w:rPr>
+                              <w:rFonts w:ascii="Cambria Math" w:hAnsi="Cambria Math"/>
+                              <w:lang w:val="da-DK"/>
+                            </w:rPr>
+                            <m:t>i</m:t>
+                          </m:r>
+                        </m:sub>
+                        <m:sup>
+                          <m:r>
+                            <w:rPr>
+                              <w:rFonts w:ascii="Cambria Math" w:hAnsi="Cambria Math"/>
+                              <w:lang w:val="da-DK"/>
+                            </w:rPr>
+                            <m:t>l</m:t>
+                          </m:r>
+                        </m:sup>
+                      </m:sSubSup>
+                    </m:e>
+                  </m:nary>
+                </m:e>
+              </m:nary>
+            </m:e>
+          </m:d>
+        </m:oMath>
+      </m:oMathPara>
+    </w:p>
+    <w:p>
+      <w:pPr>
+        <w:rPr>
+          <w:lang w:eastAsia="en-US"/>
+        </w:rPr>
+      </w:pPr>
+    </w:p>
+    <w:p>
+      <w:pPr>
+        <w:rPr>
+          <w:lang w:eastAsia="en-US"/>
+        </w:rPr>
+      </w:pPr>
+    </w:p>
+    <w:p>
+      <w:pPr>
+        <w:rPr>
+          <w:lang w:eastAsia="en-US"/>
+        </w:rPr>
+      </w:pPr>
+      <w:r>
+        <w:rPr>
+          <w:lang w:eastAsia="en-US"/>
+        </w:rPr>
+        <w:t>Reviewed and updated</w:t>
+      </w:r>
+      <w:r>
+        <w:rPr>
+          <w:lang w:eastAsia="en-US"/>
+        </w:rPr>
+        <w:t xml:space="preserve"> from </w:t>
+      </w:r>
+      <w:hyperlink w:anchor="_Step_3e:_PyTorch" w:history="1">
+        <w:r>
+          <w:rPr>
+            <w:rStyle w:val="Hyperlink"/>
+            <w:lang w:eastAsia="en-US"/>
+          </w:rPr>
+          <w:t>Step 3e: PyTorch Geometric</w:t>
+        </w:r>
+      </w:hyperlink>
+      <w:r>
+        <w:rPr>
+          <w:lang w:eastAsia="en-US"/>
+        </w:rPr>
+        <w:t xml:space="preserve"> :</w:t>
+      </w:r>
+    </w:p>
+    <w:p>
+      <w:pPr>
+        <w:rPr>
+          <w:lang w:eastAsia="en-US"/>
+        </w:rPr>
+      </w:pPr>
+    </w:p>
+    <w:p>
+      <w:pPr>
+        <w:rPr>
+          <w:lang w:eastAsia="en-US"/>
+        </w:rPr>
+      </w:pPr>
+      <w:r>
+        <w:rPr>
+          <w:lang w:eastAsia="en-US"/>
+        </w:rPr>
+        <w:t xml:space="preserve">Parameters of a </w:t>
+      </w:r>
+      <w:proofErr w:type="spellStart"/>
+      <w:r>
+        <w:rPr>
+          <w:lang w:eastAsia="en-US"/>
+        </w:rPr>
+        <w:t>RGCNConv</w:t>
+      </w:r>
+      <w:proofErr w:type="spellEnd"/>
+      <w:r>
+        <w:rPr>
+          <w:lang w:eastAsia="en-US"/>
+        </w:rPr>
+        <w:t xml:space="preserve"> layer:</w:t>
+      </w:r>
+      <w:r>
         <w:rPr>
           <w:rFonts w:ascii="Menlo" w:hAnsi="Menlo" w:cs="Menlo"/>
           <w:i/>
@@ -38173,463 +39255,625 @@
           <w:sz w:val="18"/>
           <w:szCs w:val="18"/>
         </w:rPr>
-      </w:pPr>
-      <w:r>
-        <w:rPr>
-          <w:lang w:eastAsia="en-US"/>
-        </w:rPr>
-        <w:t xml:space="preserve">Parameters of a </w:t>
-      </w:r>
-      <w:proofErr w:type="spellStart"/>
-      <w:r>
-        <w:rPr>
-          <w:lang w:eastAsia="en-US"/>
-        </w:rPr>
-        <w:t>RGCNConv</w:t>
-      </w:r>
-      <w:proofErr w:type="spellEnd"/>
-      <w:r>
-        <w:rPr>
-          <w:lang w:eastAsia="en-US"/>
-        </w:rPr>
-        <w:t xml:space="preserve"> layer:</w:t>
-      </w:r>
-      <w:r>
-        <w:rPr>
-          <w:rFonts w:ascii="Menlo" w:hAnsi="Menlo" w:cs="Menlo"/>
+        <w:br/>
+      </w:r>
+    </w:p>
+    <w:p>
+      <w:pPr>
+        <w:pStyle w:val="ListParagraph"/>
+        <w:numPr>
+          <w:ilvl w:val="0"/>
+          <w:numId w:val="17"/>
+        </w:numPr>
+        <w:autoSpaceDE w:val="0"/>
+        <w:autoSpaceDN w:val="0"/>
+        <w:adjustRightInd w:val="0"/>
+      </w:pPr>
+      <w:proofErr w:type="spellStart"/>
+      <w:r>
+        <w:t>in_channels</w:t>
+      </w:r>
+      <w:proofErr w:type="spellEnd"/>
+      <w:r>
+        <w:t xml:space="preserve"> (int) – Size of each input sample.</w:t>
+      </w:r>
+      <w:r>
+        <w:br/>
+        <w:t>We process 1 word at a time, LSTM-like.</w:t>
+      </w:r>
+      <w:r>
+        <w:t xml:space="preserve"> </w:t>
+      </w:r>
+      <w:proofErr w:type="spellStart"/>
+      <w:r>
+        <w:t>in_channels</w:t>
+      </w:r>
+      <w:proofErr w:type="spellEnd"/>
+      <w:r>
+        <w:t xml:space="preserve"> = t</w:t>
+      </w:r>
+      <w:r>
+        <w:t xml:space="preserve">he dimensions of </w:t>
+      </w:r>
+      <m:oMath>
+        <m:sSubSup>
+          <m:sSubSupPr>
+            <m:ctrlPr>
+              <w:rPr>
+                <w:rFonts w:ascii="Cambria Math" w:hAnsi="Cambria Math"/>
+                <w:i/>
+                <w:iCs/>
+                <w:lang w:val="da-DK"/>
+              </w:rPr>
+            </m:ctrlPr>
+          </m:sSubSupPr>
+          <m:e>
+            <m:r>
+              <w:rPr>
+                <w:rFonts w:ascii="Cambria Math" w:hAnsi="Cambria Math"/>
+              </w:rPr>
+              <m:t>h</m:t>
+            </m:r>
+          </m:e>
+          <m:sub>
+            <m:r>
+              <w:rPr>
+                <w:rFonts w:ascii="Cambria Math" w:hAnsi="Cambria Math"/>
+                <w:lang w:val="da-DK"/>
+              </w:rPr>
+              <m:t>j</m:t>
+            </m:r>
+          </m:sub>
+          <m:sup>
+            <m:r>
+              <w:rPr>
+                <w:rFonts w:ascii="Cambria Math" w:hAnsi="Cambria Math"/>
+                <w:lang w:val="da-DK"/>
+              </w:rPr>
+              <m:t>l</m:t>
+            </m:r>
+          </m:sup>
+        </m:sSubSup>
+      </m:oMath>
+      <w:r>
+        <w:rPr>
+          <w:iCs/>
+        </w:rPr>
+        <w:t>-s</w:t>
+      </w:r>
+      <w:r>
+        <w:t xml:space="preserve"> and </w:t>
+      </w:r>
+      <m:oMath>
+        <m:sSubSup>
+          <m:sSubSupPr>
+            <m:ctrlPr>
+              <w:rPr>
+                <w:rFonts w:ascii="Cambria Math" w:hAnsi="Cambria Math"/>
+                <w:i/>
+                <w:iCs/>
+                <w:lang w:val="da-DK"/>
+              </w:rPr>
+            </m:ctrlPr>
+          </m:sSubSupPr>
+          <m:e>
+            <m:r>
+              <w:rPr>
+                <w:rFonts w:ascii="Cambria Math" w:hAnsi="Cambria Math"/>
+              </w:rPr>
+              <m:t>h</m:t>
+            </m:r>
+          </m:e>
+          <m:sub>
+            <m:r>
+              <w:rPr>
+                <w:rFonts w:ascii="Cambria Math" w:hAnsi="Cambria Math"/>
+                <w:lang w:val="da-DK"/>
+              </w:rPr>
+              <m:t>i</m:t>
+            </m:r>
+          </m:sub>
+          <m:sup>
+            <m:r>
+              <w:rPr>
+                <w:rFonts w:ascii="Cambria Math" w:hAnsi="Cambria Math"/>
+                <w:lang w:val="da-DK"/>
+              </w:rPr>
+              <m:t>l</m:t>
+            </m:r>
+          </m:sup>
+        </m:sSubSup>
+      </m:oMath>
+      <w:r>
+        <w:t xml:space="preserve"> </w:t>
+      </w:r>
+      <w:r>
+        <w:t xml:space="preserve">i.e. </w:t>
+      </w:r>
+      <w:r>
+        <w:t xml:space="preserve">300 for the </w:t>
+      </w:r>
+      <w:proofErr w:type="spellStart"/>
+      <w:r>
+        <w:t>FastText</w:t>
+      </w:r>
+      <w:proofErr w:type="spellEnd"/>
+      <w:r>
+        <w:t xml:space="preserve">-source version, and 768 for the </w:t>
+      </w:r>
+      <w:proofErr w:type="spellStart"/>
+      <w:r>
+        <w:t>DistilBERT</w:t>
+      </w:r>
+      <w:proofErr w:type="spellEnd"/>
+      <w:r>
+        <w:t>-source version.</w:t>
+      </w:r>
+      <w:r>
+        <w:br/>
+      </w:r>
+    </w:p>
+    <w:p>
+      <w:pPr>
+        <w:pStyle w:val="ListParagraph"/>
+        <w:numPr>
+          <w:ilvl w:val="0"/>
+          <w:numId w:val="17"/>
+        </w:numPr>
+        <w:autoSpaceDE w:val="0"/>
+        <w:autoSpaceDN w:val="0"/>
+        <w:adjustRightInd w:val="0"/>
+      </w:pPr>
+      <w:proofErr w:type="spellStart"/>
+      <w:r>
+        <w:t>out_channels</w:t>
+      </w:r>
+      <w:proofErr w:type="spellEnd"/>
+      <w:r>
+        <w:t xml:space="preserve"> (int) – Size of each output sample.</w:t>
+      </w:r>
+      <w:r>
+        <w:br/>
+      </w:r>
+      <w:r>
+        <w:t xml:space="preserve">The number of </w:t>
+      </w:r>
+      <w:proofErr w:type="spellStart"/>
+      <w:proofErr w:type="gramStart"/>
+      <w:r>
+        <w:t>classes.For</w:t>
+      </w:r>
+      <w:proofErr w:type="spellEnd"/>
+      <w:proofErr w:type="gramEnd"/>
+      <w:r>
+        <w:t xml:space="preserve"> the global/single-prototype head, </w:t>
+      </w:r>
+      <w:bookmarkStart w:id="35" w:name="_GoBack"/>
+      <w:bookmarkEnd w:id="35"/>
+      <w:r>
+        <w:t>|</w:t>
+      </w:r>
+      <w:r>
+        <w:br/>
+      </w:r>
+    </w:p>
+    <w:p>
+      <w:pPr>
+        <w:pStyle w:val="ListParagraph"/>
+        <w:numPr>
+          <w:ilvl w:val="0"/>
+          <w:numId w:val="17"/>
+        </w:numPr>
+        <w:autoSpaceDE w:val="0"/>
+        <w:autoSpaceDN w:val="0"/>
+        <w:adjustRightInd w:val="0"/>
+        <w:rPr>
+          <w:lang w:val="da-DK"/>
+        </w:rPr>
+      </w:pPr>
+      <w:proofErr w:type="spellStart"/>
+      <w:r>
+        <w:t>num_relations</w:t>
+      </w:r>
+      <w:proofErr w:type="spellEnd"/>
+      <w:r>
+        <w:t xml:space="preserve"> (int) – Number of relations.</w:t>
+      </w:r>
+      <w:r>
+        <w:t xml:space="preserve"> </w:t>
+      </w:r>
+      <w:proofErr w:type="gramStart"/>
+      <w:r>
+        <w:rPr>
+          <w:lang w:val="da-DK"/>
+        </w:rPr>
+        <w:t>5 :</w:t>
+      </w:r>
+      <w:proofErr w:type="gramEnd"/>
+      <w:r>
+        <w:rPr>
+          <w:lang w:val="da-DK"/>
+        </w:rPr>
+        <w:t xml:space="preserve"> def, ex</w:t>
+      </w:r>
+      <w:r>
+        <w:rPr>
+          <w:lang w:val="da-DK"/>
+        </w:rPr>
+        <w:t xml:space="preserve">, </w:t>
+      </w:r>
+      <w:proofErr w:type="spellStart"/>
+      <w:r>
+        <w:rPr>
+          <w:lang w:val="da-DK"/>
+        </w:rPr>
+        <w:t>sc</w:t>
+      </w:r>
+      <w:proofErr w:type="spellEnd"/>
+      <w:r>
+        <w:rPr>
+          <w:lang w:val="da-DK"/>
+        </w:rPr>
+        <w:t xml:space="preserve">, syn, </w:t>
+      </w:r>
+      <w:proofErr w:type="spellStart"/>
+      <w:r>
+        <w:rPr>
+          <w:lang w:val="da-DK"/>
+        </w:rPr>
+        <w:t>ant</w:t>
+      </w:r>
+      <w:proofErr w:type="spellEnd"/>
+      <w:r>
+        <w:rPr>
+          <w:lang w:val="da-DK"/>
+        </w:rPr>
+        <w:br/>
+      </w:r>
+    </w:p>
+    <w:p>
+      <w:pPr>
+        <w:pStyle w:val="ListParagraph"/>
+        <w:numPr>
+          <w:ilvl w:val="0"/>
+          <w:numId w:val="17"/>
+        </w:numPr>
+        <w:autoSpaceDE w:val="0"/>
+        <w:autoSpaceDN w:val="0"/>
+        <w:adjustRightInd w:val="0"/>
+      </w:pPr>
+      <w:proofErr w:type="spellStart"/>
+      <w:r>
+        <w:t>num_bases</w:t>
+      </w:r>
+      <w:proofErr w:type="spellEnd"/>
+      <w:r>
+        <w:t xml:space="preserve"> (int) – Number of bases used for basis-decomposition.</w:t>
+      </w:r>
+      <w:r>
+        <w:br/>
+        <w:t>I wouldn’t need the basis decomposition, since I am operating with few relations.</w:t>
+      </w:r>
+      <w:r>
+        <w:br/>
+      </w:r>
+      <w:r>
+        <w:t>E</w:t>
+      </w:r>
+      <w:r>
+        <w:t xml:space="preserve">ach </w:t>
+      </w:r>
+      <w:r>
+        <w:t xml:space="preserve">weights matrix for a relation r on layer l, </w:t>
+      </w:r>
+      <m:oMath>
+        <m:sSubSup>
+          <m:sSubSupPr>
+            <m:ctrlPr>
+              <w:rPr>
+                <w:rFonts w:ascii="Cambria Math" w:hAnsi="Cambria Math"/>
+                <w:i/>
+                <w:iCs/>
+                <w:lang w:val="da-DK"/>
+              </w:rPr>
+            </m:ctrlPr>
+          </m:sSubSupPr>
+          <m:e>
+            <m:r>
+              <w:rPr>
+                <w:rFonts w:ascii="Cambria Math" w:hAnsi="Cambria Math"/>
+                <w:lang w:val="da-DK"/>
+              </w:rPr>
+              <m:t>W</m:t>
+            </m:r>
+          </m:e>
+          <m:sub>
+            <m:r>
+              <w:rPr>
+                <w:rFonts w:ascii="Cambria Math" w:hAnsi="Cambria Math"/>
+                <w:lang w:val="da-DK"/>
+              </w:rPr>
+              <m:t>r</m:t>
+            </m:r>
+          </m:sub>
+          <m:sup>
+            <m:r>
+              <w:rPr>
+                <w:rFonts w:ascii="Cambria Math" w:hAnsi="Cambria Math"/>
+                <w:lang w:val="da-DK"/>
+              </w:rPr>
+              <m:t>l</m:t>
+            </m:r>
+          </m:sup>
+        </m:sSubSup>
+      </m:oMath>
+      <w:r>
+        <w:t>, is defined as follows:</w:t>
+      </w:r>
+    </w:p>
+    <w:p>
+      <w:pPr>
+        <w:autoSpaceDE w:val="0"/>
+        <w:autoSpaceDN w:val="0"/>
+        <w:adjustRightInd w:val="0"/>
+      </w:pPr>
+      <m:oMathPara>
+        <m:oMath>
+          <m:sSubSup>
+            <m:sSubSupPr>
+              <m:ctrlPr>
+                <w:rPr>
+                  <w:rFonts w:ascii="Cambria Math" w:hAnsi="Cambria Math"/>
+                  <w:i/>
+                  <w:iCs/>
+                  <w:lang w:val="da-DK"/>
+                </w:rPr>
+              </m:ctrlPr>
+            </m:sSubSupPr>
+            <m:e>
+              <m:r>
+                <w:rPr>
+                  <w:rFonts w:ascii="Cambria Math" w:hAnsi="Cambria Math"/>
+                  <w:lang w:val="da-DK"/>
+                </w:rPr>
+                <m:t>W</m:t>
+              </m:r>
+            </m:e>
+            <m:sub>
+              <m:r>
+                <w:rPr>
+                  <w:rFonts w:ascii="Cambria Math" w:hAnsi="Cambria Math"/>
+                  <w:lang w:val="da-DK"/>
+                </w:rPr>
+                <m:t>r</m:t>
+              </m:r>
+            </m:sub>
+            <m:sup>
+              <m:r>
+                <w:rPr>
+                  <w:rFonts w:ascii="Cambria Math" w:hAnsi="Cambria Math"/>
+                  <w:lang w:val="da-DK"/>
+                </w:rPr>
+                <m:t>l</m:t>
+              </m:r>
+            </m:sup>
+          </m:sSubSup>
+          <m:r>
+            <w:rPr>
+              <w:rFonts w:ascii="Cambria Math" w:hAnsi="Cambria Math"/>
+            </w:rPr>
+            <m:t xml:space="preserve">= </m:t>
+          </m:r>
+          <m:nary>
+            <m:naryPr>
+              <m:chr m:val="∑"/>
+              <m:limLoc m:val="undOvr"/>
+              <m:ctrlPr>
+                <w:rPr>
+                  <w:rFonts w:ascii="Cambria Math" w:hAnsi="Cambria Math"/>
+                  <w:i/>
+                </w:rPr>
+              </m:ctrlPr>
+            </m:naryPr>
+            <m:sub>
+              <m:r>
+                <w:rPr>
+                  <w:rFonts w:ascii="Cambria Math" w:hAnsi="Cambria Math"/>
+                </w:rPr>
+                <m:t>b=1</m:t>
+              </m:r>
+            </m:sub>
+            <m:sup>
+              <m:r>
+                <w:rPr>
+                  <w:rFonts w:ascii="Cambria Math" w:hAnsi="Cambria Math"/>
+                </w:rPr>
+                <m:t>B</m:t>
+              </m:r>
+            </m:sup>
+            <m:e>
+              <m:sSubSup>
+                <m:sSubSupPr>
+                  <m:ctrlPr>
+                    <w:rPr>
+                      <w:rFonts w:ascii="Cambria Math" w:hAnsi="Cambria Math"/>
+                      <w:i/>
+                    </w:rPr>
+                  </m:ctrlPr>
+                </m:sSubSupPr>
+                <m:e>
+                  <m:r>
+                    <w:rPr>
+                      <w:rFonts w:ascii="Cambria Math" w:hAnsi="Cambria Math"/>
+                    </w:rPr>
+                    <m:t>a</m:t>
+                  </m:r>
+                </m:e>
+                <m:sub>
+                  <m:r>
+                    <w:rPr>
+                      <w:rFonts w:ascii="Cambria Math" w:hAnsi="Cambria Math"/>
+                    </w:rPr>
+                    <m:t>rb</m:t>
+                  </m:r>
+                </m:sub>
+                <m:sup>
+                  <m:r>
+                    <w:rPr>
+                      <w:rFonts w:ascii="Cambria Math" w:hAnsi="Cambria Math"/>
+                    </w:rPr>
+                    <m:t>(l)</m:t>
+                  </m:r>
+                </m:sup>
+              </m:sSubSup>
+              <m:r>
+                <w:rPr>
+                  <w:rFonts w:ascii="Cambria Math" w:hAnsi="Cambria Math"/>
+                </w:rPr>
+                <m:t>∙</m:t>
+              </m:r>
+              <m:sSub>
+                <m:sSubPr>
+                  <m:ctrlPr>
+                    <w:rPr>
+                      <w:rFonts w:ascii="Cambria Math" w:hAnsi="Cambria Math"/>
+                      <w:i/>
+                    </w:rPr>
+                  </m:ctrlPr>
+                </m:sSubPr>
+                <m:e>
+                  <m:r>
+                    <w:rPr>
+                      <w:rFonts w:ascii="Cambria Math" w:hAnsi="Cambria Math"/>
+                    </w:rPr>
+                    <m:t>V</m:t>
+                  </m:r>
+                </m:e>
+                <m:sub>
+                  <m:r>
+                    <w:rPr>
+                      <w:rFonts w:ascii="Cambria Math" w:hAnsi="Cambria Math"/>
+                    </w:rPr>
+                    <m:t>b</m:t>
+                  </m:r>
+                </m:sub>
+              </m:sSub>
+            </m:e>
+          </m:nary>
+          <m:r>
+            <w:br/>
+          </m:r>
+        </m:oMath>
+      </m:oMathPara>
+      <w:r>
+        <w:t xml:space="preserve">as a linear combination of a lower number of common Bases </w:t>
+      </w:r>
+      <w:proofErr w:type="spellStart"/>
+      <w:r>
+        <w:rPr>
           <w:i/>
           <w:iCs/>
-          <w:color w:val="808080"/>
-          <w:sz w:val="18"/>
-          <w:szCs w:val="18"/>
-        </w:rPr>
-        <w:br/>
-        <w:t xml:space="preserve">#   </w:t>
-      </w:r>
-      <w:proofErr w:type="spellStart"/>
-      <w:r>
-        <w:rPr>
-          <w:rFonts w:ascii="Menlo" w:hAnsi="Menlo" w:cs="Menlo"/>
+        </w:rPr>
+        <w:t>V</w:t>
+      </w:r>
+      <w:r>
+        <w:rPr>
           <w:i/>
           <w:iCs/>
-          <w:color w:val="808080"/>
-          <w:sz w:val="18"/>
-          <w:szCs w:val="18"/>
-        </w:rPr>
-        <w:t>in_channels</w:t>
-      </w:r>
-      <w:proofErr w:type="spellEnd"/>
-      <w:r>
-        <w:rPr>
-          <w:rFonts w:ascii="Menlo" w:hAnsi="Menlo" w:cs="Menlo"/>
+          <w:vertAlign w:val="subscript"/>
+        </w:rPr>
+        <w:t>b</w:t>
+      </w:r>
+      <w:proofErr w:type="spellEnd"/>
+      <w:r>
+        <w:t xml:space="preserve">, where only the coefficients depend on </w:t>
+      </w:r>
+      <w:r>
+        <w:rPr>
           <w:i/>
           <w:iCs/>
-          <w:color w:val="808080"/>
-          <w:sz w:val="18"/>
-          <w:szCs w:val="18"/>
-        </w:rPr>
-        <w:t xml:space="preserve"> (int) – Size of each input sample.</w:t>
-      </w:r>
-    </w:p>
-    <w:p>
-      <w:pPr>
-        <w:rPr>
-          <w:rFonts w:ascii="Menlo" w:hAnsi="Menlo" w:cs="Menlo"/>
-          <w:i/>
-          <w:iCs/>
-          <w:color w:val="808080"/>
-          <w:sz w:val="18"/>
-          <w:szCs w:val="18"/>
-        </w:rPr>
-      </w:pPr>
-      <w:r>
-        <w:rPr>
-          <w:rFonts w:ascii="Menlo" w:hAnsi="Menlo" w:cs="Menlo"/>
-          <w:i/>
-          <w:iCs/>
-          <w:color w:val="808080"/>
-          <w:sz w:val="18"/>
-          <w:szCs w:val="18"/>
-        </w:rPr>
+        </w:rPr>
+        <w:t>r</w:t>
+      </w:r>
+      <w:r>
+        <w:t>.</w:t>
+      </w:r>
+      <w:r>
+        <w:t xml:space="preserve"> </w:t>
+      </w:r>
+      <w:proofErr w:type="gramStart"/>
+      <w:r>
+        <w:t>This</w:t>
+      </w:r>
+      <w:proofErr w:type="gramEnd"/>
+      <w:r>
+        <w:t xml:space="preserve"> is, in fact, a hyperparameter. I wi</w:t>
+      </w:r>
+      <w:r>
+        <w:t>l</w:t>
+      </w:r>
+      <w:r>
+        <w:t>l start by setting it to</w:t>
+      </w:r>
+      <w:r>
+        <w:t xml:space="preserve"> |R|==</w:t>
+      </w:r>
+      <w:r>
+        <w:t>5</w:t>
+      </w:r>
+    </w:p>
+    <w:p>
+      <w:pPr>
+        <w:autoSpaceDE w:val="0"/>
+        <w:autoSpaceDN w:val="0"/>
+        <w:adjustRightInd w:val="0"/>
+      </w:pPr>
+    </w:p>
+    <w:p>
+      <w:pPr>
+        <w:pStyle w:val="ListParagraph"/>
+        <w:numPr>
+          <w:ilvl w:val="0"/>
+          <w:numId w:val="17"/>
+        </w:numPr>
+        <w:autoSpaceDE w:val="0"/>
+        <w:autoSpaceDN w:val="0"/>
+        <w:adjustRightInd w:val="0"/>
+      </w:pPr>
+      <w:proofErr w:type="spellStart"/>
+      <w:r>
+        <w:lastRenderedPageBreak/>
+        <w:t>root_weight</w:t>
+      </w:r>
+      <w:proofErr w:type="spellEnd"/>
+      <w:r>
+        <w:t xml:space="preserve"> (bool, optional) – If set to False, the layer will not add transformed </w:t>
+      </w:r>
+      <w:proofErr w:type="gramStart"/>
+      <w:r>
+        <w:t>root  node</w:t>
+      </w:r>
+      <w:proofErr w:type="gramEnd"/>
+      <w:r>
+        <w:t xml:space="preserve"> features to the output. (default: True)</w:t>
+      </w:r>
+      <w:r>
         <w:br/>
-        <w:t xml:space="preserve">#   </w:t>
-      </w:r>
-      <w:proofErr w:type="spellStart"/>
-      <w:r>
-        <w:rPr>
-          <w:rFonts w:ascii="Menlo" w:hAnsi="Menlo" w:cs="Menlo"/>
-          <w:i/>
-          <w:iCs/>
-          <w:color w:val="808080"/>
-          <w:sz w:val="18"/>
-          <w:szCs w:val="18"/>
-        </w:rPr>
-        <w:t>out_channels</w:t>
-      </w:r>
-      <w:proofErr w:type="spellEnd"/>
-      <w:r>
-        <w:rPr>
-          <w:rFonts w:ascii="Menlo" w:hAnsi="Menlo" w:cs="Menlo"/>
-          <w:i/>
-          <w:iCs/>
-          <w:color w:val="808080"/>
-          <w:sz w:val="18"/>
-          <w:szCs w:val="18"/>
-        </w:rPr>
-        <w:t xml:space="preserve"> (int) – Size of each output sample.</w:t>
-      </w:r>
-    </w:p>
-    <w:p>
-      <w:pPr>
-        <w:rPr>
-          <w:rFonts w:ascii="Menlo" w:hAnsi="Menlo" w:cs="Menlo"/>
-          <w:i/>
-          <w:iCs/>
-          <w:color w:val="808080"/>
-          <w:sz w:val="18"/>
-          <w:szCs w:val="18"/>
-        </w:rPr>
-      </w:pPr>
-      <w:r>
-        <w:rPr>
-          <w:rFonts w:ascii="Menlo" w:hAnsi="Menlo" w:cs="Menlo"/>
-          <w:i/>
-          <w:iCs/>
-          <w:color w:val="808080"/>
-          <w:sz w:val="18"/>
-          <w:szCs w:val="18"/>
-        </w:rPr>
-        <w:br/>
-        <w:t xml:space="preserve">#   </w:t>
-      </w:r>
-      <w:proofErr w:type="spellStart"/>
-      <w:r>
-        <w:rPr>
-          <w:rFonts w:ascii="Menlo" w:hAnsi="Menlo" w:cs="Menlo"/>
-          <w:i/>
-          <w:iCs/>
-          <w:color w:val="808080"/>
-          <w:sz w:val="18"/>
-          <w:szCs w:val="18"/>
-        </w:rPr>
-        <w:t>num_relations</w:t>
-      </w:r>
-      <w:proofErr w:type="spellEnd"/>
-      <w:r>
-        <w:rPr>
-          <w:rFonts w:ascii="Menlo" w:hAnsi="Menlo" w:cs="Menlo"/>
-          <w:i/>
-          <w:iCs/>
-          <w:color w:val="808080"/>
-          <w:sz w:val="18"/>
-          <w:szCs w:val="18"/>
-        </w:rPr>
-        <w:t xml:space="preserve"> (int) – Number of relations.</w:t>
-      </w:r>
-    </w:p>
-    <w:p>
-      <w:pPr>
-        <w:rPr>
-          <w:rFonts w:ascii="Menlo" w:hAnsi="Menlo" w:cs="Menlo"/>
-          <w:i/>
-          <w:iCs/>
-          <w:color w:val="808080"/>
-          <w:sz w:val="18"/>
-          <w:szCs w:val="18"/>
-        </w:rPr>
-      </w:pPr>
-      <w:r>
-        <w:rPr>
-          <w:rFonts w:ascii="Menlo" w:hAnsi="Menlo" w:cs="Menlo"/>
-          <w:i/>
-          <w:iCs/>
-          <w:color w:val="808080"/>
-          <w:sz w:val="18"/>
-          <w:szCs w:val="18"/>
-        </w:rPr>
-        <w:br/>
-        <w:t xml:space="preserve">#   </w:t>
-      </w:r>
-      <w:proofErr w:type="spellStart"/>
-      <w:r>
-        <w:rPr>
-          <w:rFonts w:ascii="Menlo" w:hAnsi="Menlo" w:cs="Menlo"/>
-          <w:i/>
-          <w:iCs/>
-          <w:color w:val="808080"/>
-          <w:sz w:val="18"/>
-          <w:szCs w:val="18"/>
-        </w:rPr>
-        <w:t>num_bases</w:t>
-      </w:r>
-      <w:proofErr w:type="spellEnd"/>
-      <w:r>
-        <w:rPr>
-          <w:rFonts w:ascii="Menlo" w:hAnsi="Menlo" w:cs="Menlo"/>
-          <w:i/>
-          <w:iCs/>
-          <w:color w:val="808080"/>
-          <w:sz w:val="18"/>
-          <w:szCs w:val="18"/>
-        </w:rPr>
-        <w:t xml:space="preserve"> (int) – Number of bases used for basis-decomposition.</w:t>
-      </w:r>
-    </w:p>
-    <w:p>
-      <w:pPr>
-        <w:rPr>
-          <w:lang w:eastAsia="en-US"/>
-        </w:rPr>
-      </w:pPr>
-      <w:r>
-        <w:rPr>
-          <w:rFonts w:ascii="Menlo" w:hAnsi="Menlo" w:cs="Menlo"/>
-          <w:i/>
-          <w:iCs/>
-          <w:color w:val="808080"/>
-          <w:sz w:val="18"/>
-          <w:szCs w:val="18"/>
-        </w:rPr>
-        <w:br/>
-        <w:t>#                     Due to operating with only 5 relations, I should deactivate this</w:t>
-      </w:r>
-      <w:r>
-        <w:rPr>
-          <w:rFonts w:ascii="Menlo" w:hAnsi="Menlo" w:cs="Menlo"/>
-          <w:i/>
-          <w:iCs/>
-          <w:color w:val="808080"/>
-          <w:sz w:val="18"/>
-          <w:szCs w:val="18"/>
-        </w:rPr>
-        <w:br/>
-        <w:t xml:space="preserve">#   </w:t>
-      </w:r>
-      <w:proofErr w:type="spellStart"/>
-      <w:r>
-        <w:rPr>
-          <w:rFonts w:ascii="Menlo" w:hAnsi="Menlo" w:cs="Menlo"/>
-          <w:i/>
-          <w:iCs/>
-          <w:color w:val="808080"/>
-          <w:sz w:val="18"/>
-          <w:szCs w:val="18"/>
-        </w:rPr>
-        <w:t>root_weight</w:t>
-      </w:r>
-      <w:proofErr w:type="spellEnd"/>
-      <w:r>
-        <w:rPr>
-          <w:rFonts w:ascii="Menlo" w:hAnsi="Menlo" w:cs="Menlo"/>
-          <w:i/>
-          <w:iCs/>
-          <w:color w:val="808080"/>
-          <w:sz w:val="18"/>
-          <w:szCs w:val="18"/>
-        </w:rPr>
-        <w:t xml:space="preserve"> (bool, optional) – If set to False, the layer will not add transformed root node features to the output.</w:t>
-      </w:r>
-      <w:r>
-        <w:rPr>
-          <w:rFonts w:ascii="Menlo" w:hAnsi="Menlo" w:cs="Menlo"/>
-          <w:i/>
-          <w:iCs/>
-          <w:color w:val="808080"/>
-          <w:sz w:val="18"/>
-          <w:szCs w:val="18"/>
-        </w:rPr>
-        <w:br/>
-        <w:t>#                                  (default: True)</w:t>
-      </w:r>
-      <w:r>
-        <w:rPr>
-          <w:rFonts w:ascii="Menlo" w:hAnsi="Menlo" w:cs="Menlo"/>
-          <w:i/>
-          <w:iCs/>
-          <w:color w:val="808080"/>
-          <w:sz w:val="18"/>
-          <w:szCs w:val="18"/>
-        </w:rPr>
-        <w:br/>
-        <w:t>#   bias (bool, optional) – If set to False, the layer will not learn an additive bias. (default: True)</w:t>
-      </w:r>
-    </w:p>
-    <w:p>
-      <w:pPr>
-        <w:rPr>
-          <w:lang w:eastAsia="en-US"/>
-        </w:rPr>
-      </w:pPr>
-    </w:p>
-    <w:p>
-      <w:pPr>
-        <w:rPr>
-          <w:lang w:eastAsia="en-US"/>
-        </w:rPr>
-      </w:pPr>
-    </w:p>
-    <w:p>
-      <w:pPr>
-        <w:rPr>
-          <w:lang w:eastAsia="en-US"/>
-        </w:rPr>
-      </w:pPr>
-    </w:p>
-    <w:p>
-      <w:pPr>
-        <w:shd w:val="clear" w:color="auto" w:fill="FFFFFF"/>
-        <w:tabs>
-          <w:tab w:val="left" w:pos="916"/>
-          <w:tab w:val="left" w:pos="1832"/>
-          <w:tab w:val="left" w:pos="2748"/>
-          <w:tab w:val="left" w:pos="3664"/>
-          <w:tab w:val="left" w:pos="4580"/>
-          <w:tab w:val="left" w:pos="5496"/>
-          <w:tab w:val="left" w:pos="6412"/>
-          <w:tab w:val="left" w:pos="7328"/>
-          <w:tab w:val="left" w:pos="8244"/>
-          <w:tab w:val="left" w:pos="9160"/>
-          <w:tab w:val="left" w:pos="10076"/>
-          <w:tab w:val="left" w:pos="10992"/>
-          <w:tab w:val="left" w:pos="11908"/>
-          <w:tab w:val="left" w:pos="12824"/>
-          <w:tab w:val="left" w:pos="13740"/>
-          <w:tab w:val="left" w:pos="14656"/>
-        </w:tabs>
-        <w:rPr>
-          <w:rFonts w:ascii="Menlo" w:hAnsi="Menlo" w:cs="Menlo"/>
-          <w:color w:val="000000"/>
-          <w:sz w:val="18"/>
-          <w:szCs w:val="18"/>
-        </w:rPr>
-      </w:pPr>
-      <w:proofErr w:type="gramStart"/>
-      <w:r>
-        <w:rPr>
-          <w:rFonts w:ascii="Menlo" w:hAnsi="Menlo" w:cs="Menlo"/>
-          <w:color w:val="94558D"/>
-          <w:sz w:val="18"/>
-          <w:szCs w:val="18"/>
-        </w:rPr>
-        <w:t>self</w:t>
-      </w:r>
-      <w:r>
-        <w:rPr>
-          <w:rFonts w:ascii="Menlo" w:hAnsi="Menlo" w:cs="Menlo"/>
-          <w:color w:val="000000"/>
-          <w:sz w:val="18"/>
-          <w:szCs w:val="18"/>
-        </w:rPr>
-        <w:t>.conv</w:t>
-      </w:r>
-      <w:proofErr w:type="gramEnd"/>
-      <w:r>
-        <w:rPr>
-          <w:rFonts w:ascii="Menlo" w:hAnsi="Menlo" w:cs="Menlo"/>
-          <w:color w:val="000000"/>
-          <w:sz w:val="18"/>
-          <w:szCs w:val="18"/>
-        </w:rPr>
-        <w:t xml:space="preserve">1 = </w:t>
-      </w:r>
-      <w:proofErr w:type="spellStart"/>
-      <w:r>
-        <w:rPr>
-          <w:rFonts w:ascii="Menlo" w:hAnsi="Menlo" w:cs="Menlo"/>
-          <w:color w:val="000000"/>
-          <w:sz w:val="18"/>
-          <w:szCs w:val="18"/>
-        </w:rPr>
-        <w:t>RGCNConv</w:t>
-      </w:r>
-      <w:proofErr w:type="spellEnd"/>
-      <w:r>
-        <w:rPr>
-          <w:rFonts w:ascii="Menlo" w:hAnsi="Menlo" w:cs="Menlo"/>
-          <w:color w:val="000000"/>
-          <w:sz w:val="18"/>
-          <w:szCs w:val="18"/>
-        </w:rPr>
-        <w:t>(</w:t>
-      </w:r>
-      <w:r>
-        <w:rPr>
-          <w:rFonts w:ascii="Menlo" w:hAnsi="Menlo" w:cs="Menlo"/>
-          <w:color w:val="000000"/>
-          <w:sz w:val="18"/>
-          <w:szCs w:val="18"/>
-        </w:rPr>
-        <w:br/>
-        <w:t xml:space="preserve">    </w:t>
-      </w:r>
-      <w:proofErr w:type="spellStart"/>
-      <w:r>
-        <w:rPr>
-          <w:rFonts w:ascii="Menlo" w:hAnsi="Menlo" w:cs="Menlo"/>
-          <w:color w:val="000000"/>
-          <w:sz w:val="18"/>
-          <w:szCs w:val="18"/>
-        </w:rPr>
-        <w:t>data.num_nodes</w:t>
-      </w:r>
-      <w:proofErr w:type="spellEnd"/>
-      <w:r>
-        <w:rPr>
-          <w:rFonts w:ascii="Menlo" w:hAnsi="Menlo" w:cs="Menlo"/>
-          <w:color w:val="000000"/>
-          <w:sz w:val="18"/>
-          <w:szCs w:val="18"/>
-        </w:rPr>
-        <w:t xml:space="preserve">, </w:t>
-      </w:r>
-      <w:proofErr w:type="spellStart"/>
-      <w:r>
-        <w:rPr>
-          <w:rFonts w:ascii="Menlo" w:hAnsi="Menlo" w:cs="Menlo"/>
-          <w:color w:val="94558D"/>
-          <w:sz w:val="18"/>
-          <w:szCs w:val="18"/>
-        </w:rPr>
-        <w:t>self</w:t>
-      </w:r>
-      <w:r>
-        <w:rPr>
-          <w:rFonts w:ascii="Menlo" w:hAnsi="Menlo" w:cs="Menlo"/>
-          <w:color w:val="000000"/>
-          <w:sz w:val="18"/>
-          <w:szCs w:val="18"/>
-        </w:rPr>
-        <w:t>.node_state_units</w:t>
-      </w:r>
-      <w:proofErr w:type="spellEnd"/>
-      <w:r>
-        <w:rPr>
-          <w:rFonts w:ascii="Menlo" w:hAnsi="Menlo" w:cs="Menlo"/>
-          <w:color w:val="000000"/>
-          <w:sz w:val="18"/>
-          <w:szCs w:val="18"/>
-        </w:rPr>
-        <w:t xml:space="preserve">, NUM_RELATIONS, </w:t>
-      </w:r>
-      <w:proofErr w:type="spellStart"/>
-      <w:r>
-        <w:rPr>
-          <w:rFonts w:ascii="Menlo" w:hAnsi="Menlo" w:cs="Menlo"/>
-          <w:color w:val="660099"/>
-          <w:sz w:val="18"/>
-          <w:szCs w:val="18"/>
-        </w:rPr>
-        <w:t>num_bases</w:t>
-      </w:r>
-      <w:proofErr w:type="spellEnd"/>
-      <w:r>
-        <w:rPr>
-          <w:rFonts w:ascii="Menlo" w:hAnsi="Menlo" w:cs="Menlo"/>
-          <w:color w:val="000000"/>
-          <w:sz w:val="18"/>
-          <w:szCs w:val="18"/>
-        </w:rPr>
-        <w:t>=NUM_RELATIONS)</w:t>
+      </w:r>
+    </w:p>
+    <w:p>
+      <w:pPr>
+        <w:pStyle w:val="ListParagraph"/>
+        <w:numPr>
+          <w:ilvl w:val="0"/>
+          <w:numId w:val="17"/>
+        </w:numPr>
+        <w:autoSpaceDE w:val="0"/>
+        <w:autoSpaceDN w:val="0"/>
+        <w:adjustRightInd w:val="0"/>
+      </w:pPr>
+      <w:r>
+        <w:t>bias (bool, optional) – If set to False, the layer will not learn an additive bias. (default: True)</w:t>
       </w:r>
     </w:p>
     <w:p>
@@ -40699,6 +41943,119 @@
     </w:lvl>
   </w:abstractNum>
   <w:abstractNum w:abstractNumId="19" w15:restartNumberingAfterBreak="0">
+    <w:nsid w:val="4E0B4A66"/>
+    <w:multiLevelType w:val="hybridMultilevel"/>
+    <w:tmpl w:val="E7A8B754"/>
+    <w:lvl w:ilvl="0" w:tplc="04090001">
+      <w:start w:val="1"/>
+      <w:numFmt w:val="bullet"/>
+      <w:lvlText w:val=""/>
+      <w:lvlJc w:val="left"/>
+      <w:pPr>
+        <w:ind w:left="720" w:hanging="360"/>
+      </w:pPr>
+      <w:rPr>
+        <w:rFonts w:ascii="Symbol" w:hAnsi="Symbol" w:hint="default"/>
+      </w:rPr>
+    </w:lvl>
+    <w:lvl w:ilvl="1" w:tplc="08090003" w:tentative="1">
+      <w:start w:val="1"/>
+      <w:numFmt w:val="bullet"/>
+      <w:lvlText w:val="o"/>
+      <w:lvlJc w:val="left"/>
+      <w:pPr>
+        <w:ind w:left="1440" w:hanging="360"/>
+      </w:pPr>
+      <w:rPr>
+        <w:rFonts w:ascii="Courier New" w:hAnsi="Courier New" w:cs="Courier New" w:hint="default"/>
+      </w:rPr>
+    </w:lvl>
+    <w:lvl w:ilvl="2" w:tplc="08090005" w:tentative="1">
+      <w:start w:val="1"/>
+      <w:numFmt w:val="bullet"/>
+      <w:lvlText w:val=""/>
+      <w:lvlJc w:val="left"/>
+      <w:pPr>
+        <w:ind w:left="2160" w:hanging="360"/>
+      </w:pPr>
+      <w:rPr>
+        <w:rFonts w:ascii="Wingdings" w:hAnsi="Wingdings" w:hint="default"/>
+      </w:rPr>
+    </w:lvl>
+    <w:lvl w:ilvl="3" w:tplc="08090001" w:tentative="1">
+      <w:start w:val="1"/>
+      <w:numFmt w:val="bullet"/>
+      <w:lvlText w:val=""/>
+      <w:lvlJc w:val="left"/>
+      <w:pPr>
+        <w:ind w:left="2880" w:hanging="360"/>
+      </w:pPr>
+      <w:rPr>
+        <w:rFonts w:ascii="Symbol" w:hAnsi="Symbol" w:hint="default"/>
+      </w:rPr>
+    </w:lvl>
+    <w:lvl w:ilvl="4" w:tplc="08090003" w:tentative="1">
+      <w:start w:val="1"/>
+      <w:numFmt w:val="bullet"/>
+      <w:lvlText w:val="o"/>
+      <w:lvlJc w:val="left"/>
+      <w:pPr>
+        <w:ind w:left="3600" w:hanging="360"/>
+      </w:pPr>
+      <w:rPr>
+        <w:rFonts w:ascii="Courier New" w:hAnsi="Courier New" w:cs="Courier New" w:hint="default"/>
+      </w:rPr>
+    </w:lvl>
+    <w:lvl w:ilvl="5" w:tplc="08090005" w:tentative="1">
+      <w:start w:val="1"/>
+      <w:numFmt w:val="bullet"/>
+      <w:lvlText w:val=""/>
+      <w:lvlJc w:val="left"/>
+      <w:pPr>
+        <w:ind w:left="4320" w:hanging="360"/>
+      </w:pPr>
+      <w:rPr>
+        <w:rFonts w:ascii="Wingdings" w:hAnsi="Wingdings" w:hint="default"/>
+      </w:rPr>
+    </w:lvl>
+    <w:lvl w:ilvl="6" w:tplc="08090001" w:tentative="1">
+      <w:start w:val="1"/>
+      <w:numFmt w:val="bullet"/>
+      <w:lvlText w:val=""/>
+      <w:lvlJc w:val="left"/>
+      <w:pPr>
+        <w:ind w:left="5040" w:hanging="360"/>
+      </w:pPr>
+      <w:rPr>
+        <w:rFonts w:ascii="Symbol" w:hAnsi="Symbol" w:hint="default"/>
+      </w:rPr>
+    </w:lvl>
+    <w:lvl w:ilvl="7" w:tplc="08090003" w:tentative="1">
+      <w:start w:val="1"/>
+      <w:numFmt w:val="bullet"/>
+      <w:lvlText w:val="o"/>
+      <w:lvlJc w:val="left"/>
+      <w:pPr>
+        <w:ind w:left="5760" w:hanging="360"/>
+      </w:pPr>
+      <w:rPr>
+        <w:rFonts w:ascii="Courier New" w:hAnsi="Courier New" w:cs="Courier New" w:hint="default"/>
+      </w:rPr>
+    </w:lvl>
+    <w:lvl w:ilvl="8" w:tplc="08090005" w:tentative="1">
+      <w:start w:val="1"/>
+      <w:numFmt w:val="bullet"/>
+      <w:lvlText w:val=""/>
+      <w:lvlJc w:val="left"/>
+      <w:pPr>
+        <w:ind w:left="6480" w:hanging="360"/>
+      </w:pPr>
+      <w:rPr>
+        <w:rFonts w:ascii="Wingdings" w:hAnsi="Wingdings" w:hint="default"/>
+      </w:rPr>
+    </w:lvl>
+  </w:abstractNum>
+  <w:abstractNum w:abstractNumId="20" w15:restartNumberingAfterBreak="0">
     <w:nsid w:val="4FD310B4"/>
     <w:multiLevelType w:val="hybridMultilevel"/>
     <w:tmpl w:val="E04AFB42"/>
@@ -40811,7 +42168,7 @@
       </w:rPr>
     </w:lvl>
   </w:abstractNum>
-  <w:abstractNum w:abstractNumId="20" w15:restartNumberingAfterBreak="0">
+  <w:abstractNum w:abstractNumId="21" w15:restartNumberingAfterBreak="0">
     <w:nsid w:val="50BE5D26"/>
     <w:multiLevelType w:val="multilevel"/>
     <w:tmpl w:val="F12E3486"/>
@@ -40897,7 +42254,7 @@
       </w:pPr>
     </w:lvl>
   </w:abstractNum>
-  <w:abstractNum w:abstractNumId="21" w15:restartNumberingAfterBreak="0">
+  <w:abstractNum w:abstractNumId="22" w15:restartNumberingAfterBreak="0">
     <w:nsid w:val="531D41E3"/>
     <w:multiLevelType w:val="hybridMultilevel"/>
     <w:tmpl w:val="E352723C"/>
@@ -41010,7 +42367,7 @@
       </w:rPr>
     </w:lvl>
   </w:abstractNum>
-  <w:abstractNum w:abstractNumId="22" w15:restartNumberingAfterBreak="0">
+  <w:abstractNum w:abstractNumId="23" w15:restartNumberingAfterBreak="0">
     <w:nsid w:val="579527E1"/>
     <w:multiLevelType w:val="hybridMultilevel"/>
     <w:tmpl w:val="3F168014"/>
@@ -41096,7 +42453,7 @@
       </w:pPr>
     </w:lvl>
   </w:abstractNum>
-  <w:abstractNum w:abstractNumId="23" w15:restartNumberingAfterBreak="0">
+  <w:abstractNum w:abstractNumId="24" w15:restartNumberingAfterBreak="0">
     <w:nsid w:val="58CA7454"/>
     <w:multiLevelType w:val="hybridMultilevel"/>
     <w:tmpl w:val="2A74E6FC"/>
@@ -41209,7 +42566,7 @@
       </w:rPr>
     </w:lvl>
   </w:abstractNum>
-  <w:abstractNum w:abstractNumId="24" w15:restartNumberingAfterBreak="0">
+  <w:abstractNum w:abstractNumId="25" w15:restartNumberingAfterBreak="0">
     <w:nsid w:val="5D04303A"/>
     <w:multiLevelType w:val="hybridMultilevel"/>
     <w:tmpl w:val="AF5E44CA"/>
@@ -41322,7 +42679,7 @@
       </w:rPr>
     </w:lvl>
   </w:abstractNum>
-  <w:abstractNum w:abstractNumId="25" w15:restartNumberingAfterBreak="0">
+  <w:abstractNum w:abstractNumId="26" w15:restartNumberingAfterBreak="0">
     <w:nsid w:val="5D351610"/>
     <w:multiLevelType w:val="hybridMultilevel"/>
     <w:tmpl w:val="5172D970"/>
@@ -41435,7 +42792,120 @@
       </w:rPr>
     </w:lvl>
   </w:abstractNum>
-  <w:abstractNum w:abstractNumId="26" w15:restartNumberingAfterBreak="0">
+  <w:abstractNum w:abstractNumId="27" w15:restartNumberingAfterBreak="0">
+    <w:nsid w:val="5E0A5E06"/>
+    <w:multiLevelType w:val="hybridMultilevel"/>
+    <w:tmpl w:val="86F635C4"/>
+    <w:lvl w:ilvl="0" w:tplc="04090001">
+      <w:start w:val="1"/>
+      <w:numFmt w:val="bullet"/>
+      <w:lvlText w:val=""/>
+      <w:lvlJc w:val="left"/>
+      <w:pPr>
+        <w:ind w:left="720" w:hanging="360"/>
+      </w:pPr>
+      <w:rPr>
+        <w:rFonts w:ascii="Symbol" w:hAnsi="Symbol" w:hint="default"/>
+      </w:rPr>
+    </w:lvl>
+    <w:lvl w:ilvl="1" w:tplc="08090003" w:tentative="1">
+      <w:start w:val="1"/>
+      <w:numFmt w:val="bullet"/>
+      <w:lvlText w:val="o"/>
+      <w:lvlJc w:val="left"/>
+      <w:pPr>
+        <w:ind w:left="1440" w:hanging="360"/>
+      </w:pPr>
+      <w:rPr>
+        <w:rFonts w:ascii="Courier New" w:hAnsi="Courier New" w:cs="Courier New" w:hint="default"/>
+      </w:rPr>
+    </w:lvl>
+    <w:lvl w:ilvl="2" w:tplc="08090005" w:tentative="1">
+      <w:start w:val="1"/>
+      <w:numFmt w:val="bullet"/>
+      <w:lvlText w:val=""/>
+      <w:lvlJc w:val="left"/>
+      <w:pPr>
+        <w:ind w:left="2160" w:hanging="360"/>
+      </w:pPr>
+      <w:rPr>
+        <w:rFonts w:ascii="Wingdings" w:hAnsi="Wingdings" w:hint="default"/>
+      </w:rPr>
+    </w:lvl>
+    <w:lvl w:ilvl="3" w:tplc="08090001" w:tentative="1">
+      <w:start w:val="1"/>
+      <w:numFmt w:val="bullet"/>
+      <w:lvlText w:val=""/>
+      <w:lvlJc w:val="left"/>
+      <w:pPr>
+        <w:ind w:left="2880" w:hanging="360"/>
+      </w:pPr>
+      <w:rPr>
+        <w:rFonts w:ascii="Symbol" w:hAnsi="Symbol" w:hint="default"/>
+      </w:rPr>
+    </w:lvl>
+    <w:lvl w:ilvl="4" w:tplc="08090003" w:tentative="1">
+      <w:start w:val="1"/>
+      <w:numFmt w:val="bullet"/>
+      <w:lvlText w:val="o"/>
+      <w:lvlJc w:val="left"/>
+      <w:pPr>
+        <w:ind w:left="3600" w:hanging="360"/>
+      </w:pPr>
+      <w:rPr>
+        <w:rFonts w:ascii="Courier New" w:hAnsi="Courier New" w:cs="Courier New" w:hint="default"/>
+      </w:rPr>
+    </w:lvl>
+    <w:lvl w:ilvl="5" w:tplc="08090005" w:tentative="1">
+      <w:start w:val="1"/>
+      <w:numFmt w:val="bullet"/>
+      <w:lvlText w:val=""/>
+      <w:lvlJc w:val="left"/>
+      <w:pPr>
+        <w:ind w:left="4320" w:hanging="360"/>
+      </w:pPr>
+      <w:rPr>
+        <w:rFonts w:ascii="Wingdings" w:hAnsi="Wingdings" w:hint="default"/>
+      </w:rPr>
+    </w:lvl>
+    <w:lvl w:ilvl="6" w:tplc="08090001" w:tentative="1">
+      <w:start w:val="1"/>
+      <w:numFmt w:val="bullet"/>
+      <w:lvlText w:val=""/>
+      <w:lvlJc w:val="left"/>
+      <w:pPr>
+        <w:ind w:left="5040" w:hanging="360"/>
+      </w:pPr>
+      <w:rPr>
+        <w:rFonts w:ascii="Symbol" w:hAnsi="Symbol" w:hint="default"/>
+      </w:rPr>
+    </w:lvl>
+    <w:lvl w:ilvl="7" w:tplc="08090003" w:tentative="1">
+      <w:start w:val="1"/>
+      <w:numFmt w:val="bullet"/>
+      <w:lvlText w:val="o"/>
+      <w:lvlJc w:val="left"/>
+      <w:pPr>
+        <w:ind w:left="5760" w:hanging="360"/>
+      </w:pPr>
+      <w:rPr>
+        <w:rFonts w:ascii="Courier New" w:hAnsi="Courier New" w:cs="Courier New" w:hint="default"/>
+      </w:rPr>
+    </w:lvl>
+    <w:lvl w:ilvl="8" w:tplc="08090005" w:tentative="1">
+      <w:start w:val="1"/>
+      <w:numFmt w:val="bullet"/>
+      <w:lvlText w:val=""/>
+      <w:lvlJc w:val="left"/>
+      <w:pPr>
+        <w:ind w:left="6480" w:hanging="360"/>
+      </w:pPr>
+      <w:rPr>
+        <w:rFonts w:ascii="Wingdings" w:hAnsi="Wingdings" w:hint="default"/>
+      </w:rPr>
+    </w:lvl>
+  </w:abstractNum>
+  <w:abstractNum w:abstractNumId="28" w15:restartNumberingAfterBreak="0">
     <w:nsid w:val="5FCB2DEA"/>
     <w:multiLevelType w:val="hybridMultilevel"/>
     <w:tmpl w:val="47366A18"/>
@@ -41548,7 +43018,7 @@
       </w:rPr>
     </w:lvl>
   </w:abstractNum>
-  <w:abstractNum w:abstractNumId="27" w15:restartNumberingAfterBreak="0">
+  <w:abstractNum w:abstractNumId="29" w15:restartNumberingAfterBreak="0">
     <w:nsid w:val="62577581"/>
     <w:multiLevelType w:val="hybridMultilevel"/>
     <w:tmpl w:val="D930B306"/>
@@ -41661,10 +43131,10 @@
       </w:rPr>
     </w:lvl>
   </w:abstractNum>
-  <w:abstractNum w:abstractNumId="28" w15:restartNumberingAfterBreak="0">
+  <w:abstractNum w:abstractNumId="30" w15:restartNumberingAfterBreak="0">
     <w:nsid w:val="649F6B0F"/>
     <w:multiLevelType w:val="hybridMultilevel"/>
-    <w:tmpl w:val="F3F21CA0"/>
+    <w:tmpl w:val="D4184F2E"/>
     <w:lvl w:ilvl="0" w:tplc="1DD83D6E">
       <w:start w:val="2"/>
       <w:numFmt w:val="bullet"/>
@@ -41774,7 +43244,7 @@
       </w:rPr>
     </w:lvl>
   </w:abstractNum>
-  <w:abstractNum w:abstractNumId="29" w15:restartNumberingAfterBreak="0">
+  <w:abstractNum w:abstractNumId="31" w15:restartNumberingAfterBreak="0">
     <w:nsid w:val="69E07369"/>
     <w:multiLevelType w:val="hybridMultilevel"/>
     <w:tmpl w:val="3BF6B604"/>
@@ -41911,7 +43381,7 @@
       </w:rPr>
     </w:lvl>
   </w:abstractNum>
-  <w:abstractNum w:abstractNumId="30" w15:restartNumberingAfterBreak="0">
+  <w:abstractNum w:abstractNumId="32" w15:restartNumberingAfterBreak="0">
     <w:nsid w:val="6FDB0235"/>
     <w:multiLevelType w:val="hybridMultilevel"/>
     <w:tmpl w:val="99340FA2"/>
@@ -42024,7 +43494,7 @@
       </w:rPr>
     </w:lvl>
   </w:abstractNum>
-  <w:abstractNum w:abstractNumId="31" w15:restartNumberingAfterBreak="0">
+  <w:abstractNum w:abstractNumId="33" w15:restartNumberingAfterBreak="0">
     <w:nsid w:val="73B11CAA"/>
     <w:multiLevelType w:val="hybridMultilevel"/>
     <w:tmpl w:val="9650E526"/>
@@ -42137,7 +43607,7 @@
       </w:rPr>
     </w:lvl>
   </w:abstractNum>
-  <w:abstractNum w:abstractNumId="32" w15:restartNumberingAfterBreak="0">
+  <w:abstractNum w:abstractNumId="34" w15:restartNumberingAfterBreak="0">
     <w:nsid w:val="7BDA27F6"/>
     <w:multiLevelType w:val="hybridMultilevel"/>
     <w:tmpl w:val="769A79E0"/>
@@ -42263,25 +43733,25 @@
     <w:abstractNumId w:val="4"/>
   </w:num>
   <w:num w:numId="5">
-    <w:abstractNumId w:val="20"/>
+    <w:abstractNumId w:val="21"/>
   </w:num>
   <w:num w:numId="6">
-    <w:abstractNumId w:val="25"/>
+    <w:abstractNumId w:val="26"/>
   </w:num>
   <w:num w:numId="7">
     <w:abstractNumId w:val="11"/>
   </w:num>
   <w:num w:numId="8">
-    <w:abstractNumId w:val="19"/>
+    <w:abstractNumId w:val="20"/>
   </w:num>
   <w:num w:numId="9">
-    <w:abstractNumId w:val="23"/>
+    <w:abstractNumId w:val="24"/>
   </w:num>
   <w:num w:numId="10">
-    <w:abstractNumId w:val="28"/>
+    <w:abstractNumId w:val="30"/>
   </w:num>
   <w:num w:numId="11">
-    <w:abstractNumId w:val="21"/>
+    <w:abstractNumId w:val="22"/>
   </w:num>
   <w:num w:numId="12">
     <w:abstractNumId w:val="7"/>
@@ -42290,37 +43760,37 @@
     <w:abstractNumId w:val="14"/>
   </w:num>
   <w:num w:numId="14">
-    <w:abstractNumId w:val="26"/>
+    <w:abstractNumId w:val="28"/>
   </w:num>
   <w:num w:numId="15">
     <w:abstractNumId w:val="2"/>
   </w:num>
   <w:num w:numId="16">
-    <w:abstractNumId w:val="24"/>
+    <w:abstractNumId w:val="25"/>
   </w:num>
   <w:num w:numId="17">
-    <w:abstractNumId w:val="31"/>
+    <w:abstractNumId w:val="33"/>
   </w:num>
   <w:num w:numId="18">
     <w:abstractNumId w:val="15"/>
   </w:num>
   <w:num w:numId="19">
-    <w:abstractNumId w:val="22"/>
+    <w:abstractNumId w:val="23"/>
   </w:num>
   <w:num w:numId="20">
-    <w:abstractNumId w:val="27"/>
+    <w:abstractNumId w:val="29"/>
   </w:num>
   <w:num w:numId="21">
     <w:abstractNumId w:val="18"/>
   </w:num>
   <w:num w:numId="22">
-    <w:abstractNumId w:val="29"/>
+    <w:abstractNumId w:val="31"/>
   </w:num>
   <w:num w:numId="23">
     <w:abstractNumId w:val="9"/>
   </w:num>
   <w:num w:numId="24">
-    <w:abstractNumId w:val="30"/>
+    <w:abstractNumId w:val="32"/>
   </w:num>
   <w:num w:numId="25">
     <w:abstractNumId w:val="5"/>
@@ -42341,13 +43811,19 @@
     <w:abstractNumId w:val="0"/>
   </w:num>
   <w:num w:numId="31">
-    <w:abstractNumId w:val="32"/>
+    <w:abstractNumId w:val="34"/>
   </w:num>
   <w:num w:numId="32">
     <w:abstractNumId w:val="6"/>
   </w:num>
   <w:num w:numId="33">
     <w:abstractNumId w:val="10"/>
+  </w:num>
+  <w:num w:numId="34">
+    <w:abstractNumId w:val="27"/>
+  </w:num>
+  <w:num w:numId="35">
+    <w:abstractNumId w:val="19"/>
   </w:num>
 </w:numbering>
 </file>

</xml_diff>

<commit_message>
=The RCGN ; proceeding to try to send as input the entire graph-data object to the forward(...) call ...
Former-commit-id: 4d3c8330e927eeb0ef343d25899ff53496ad2524
Former-commit-id: ebf54d2896e45d5286ef08fd1586bc328cc02301
</commit_message>
<xml_diff>
--- a/Media/Task1_DeveloperDiary.docx
+++ b/Media/Task1_DeveloperDiary.docx
@@ -39875,7 +39875,19 @@
         <w:rPr>
           <w:lang w:eastAsia="en-US"/>
         </w:rPr>
-        <w:t xml:space="preserve"> word, having to predict the next one, the (i-1)-</w:t>
+        <w:t xml:space="preserve"> word, having to predict the next one, the (i</w:t>
+      </w:r>
+      <w:r>
+        <w:rPr>
+          <w:lang w:eastAsia="en-US"/>
+        </w:rPr>
+        <w:t>+</w:t>
+      </w:r>
+      <w:r>
+        <w:rPr>
+          <w:lang w:eastAsia="en-US"/>
+        </w:rPr>
+        <w:t>1)-</w:t>
       </w:r>
       <w:proofErr w:type="spellStart"/>
       <w:r>
@@ -39891,6 +39903,55 @@
         </w:rPr>
         <w:br/>
         <w:t>This mechanism is the one also used by RNNs / LSTMs</w:t>
+      </w:r>
+      <w:r>
+        <w:rPr>
+          <w:lang w:eastAsia="en-US"/>
+        </w:rPr>
+        <w:br/>
+        <w:t xml:space="preserve">However, given how </w:t>
+      </w:r>
+      <w:proofErr w:type="spellStart"/>
+      <w:r>
+        <w:rPr>
+          <w:lang w:eastAsia="en-US"/>
+        </w:rPr>
+        <w:t>RGCNConv</w:t>
+      </w:r>
+      <w:proofErr w:type="spellEnd"/>
+      <w:r>
+        <w:rPr>
+          <w:lang w:eastAsia="en-US"/>
+        </w:rPr>
+        <w:t xml:space="preserve"> and </w:t>
+      </w:r>
+      <w:proofErr w:type="spellStart"/>
+      <w:r>
+        <w:rPr>
+          <w:lang w:eastAsia="en-US"/>
+        </w:rPr>
+        <w:t>GCNConv</w:t>
+      </w:r>
+      <w:proofErr w:type="spellEnd"/>
+      <w:r>
+        <w:rPr>
+          <w:lang w:eastAsia="en-US"/>
+        </w:rPr>
+        <w:t xml:space="preserve"> layers work, it may be necessary to send as input the entire </w:t>
+      </w:r>
+      <w:proofErr w:type="spellStart"/>
+      <w:r>
+        <w:rPr>
+          <w:lang w:eastAsia="en-US"/>
+        </w:rPr>
+        <w:t>data.x</w:t>
+      </w:r>
+      <w:proofErr w:type="spellEnd"/>
+      <w:r>
+        <w:rPr>
+          <w:lang w:eastAsia="en-US"/>
+        </w:rPr>
+        <w:t>, and then predict a softmax over the nodes’ indices for i+1…</w:t>
       </w:r>
     </w:p>
     <w:p>
@@ -40204,6 +40265,224 @@
           <w:lang w:eastAsia="en-US"/>
         </w:rPr>
       </w:pPr>
+      <w:r>
+        <w:rPr>
+          <w:lang w:eastAsia="en-US"/>
+        </w:rPr>
+        <w:t>Alternatives:</w:t>
+      </w:r>
+    </w:p>
+    <w:p>
+      <w:pPr>
+        <w:pStyle w:val="ListParagraph"/>
+        <w:numPr>
+          <w:ilvl w:val="0"/>
+          <w:numId w:val="36"/>
+        </w:numPr>
+        <w:rPr>
+          <w:lang w:eastAsia="en-US"/>
+        </w:rPr>
+      </w:pPr>
+      <w:r>
+        <w:rPr>
+          <w:lang w:eastAsia="en-US"/>
+        </w:rPr>
+        <w:t xml:space="preserve">I could use 2 separate layers, one that gives me logits on [se, </w:t>
+      </w:r>
+      <w:proofErr w:type="spellStart"/>
+      <w:r>
+        <w:rPr>
+          <w:lang w:eastAsia="en-US"/>
+        </w:rPr>
+        <w:t>se+sp</w:t>
+      </w:r>
+      <w:proofErr w:type="spellEnd"/>
+      <w:r>
+        <w:rPr>
+          <w:lang w:eastAsia="en-US"/>
+        </w:rPr>
+        <w:t>) and the other on [</w:t>
+      </w:r>
+      <w:proofErr w:type="gramStart"/>
+      <w:r>
+        <w:rPr>
+          <w:lang w:eastAsia="en-US"/>
+        </w:rPr>
+        <w:t>0,se</w:t>
+      </w:r>
+      <w:proofErr w:type="gramEnd"/>
+      <w:r>
+        <w:rPr>
+          <w:lang w:eastAsia="en-US"/>
+        </w:rPr>
+        <w:t>)</w:t>
+      </w:r>
+    </w:p>
+    <w:p>
+      <w:pPr>
+        <w:pStyle w:val="ListParagraph"/>
+        <w:numPr>
+          <w:ilvl w:val="0"/>
+          <w:numId w:val="36"/>
+        </w:numPr>
+        <w:rPr>
+          <w:lang w:eastAsia="en-US"/>
+        </w:rPr>
+      </w:pPr>
+      <w:r>
+        <w:rPr>
+          <w:lang w:eastAsia="en-US"/>
+        </w:rPr>
+        <w:t xml:space="preserve">or I could use 1 layer that gives logits on </w:t>
+      </w:r>
+      <w:r>
+        <w:rPr>
+          <w:lang w:eastAsia="en-US"/>
+        </w:rPr>
+        <w:t xml:space="preserve">the whole range [0, </w:t>
+      </w:r>
+      <w:proofErr w:type="spellStart"/>
+      <w:r>
+        <w:rPr>
+          <w:lang w:eastAsia="en-US"/>
+        </w:rPr>
+        <w:t>se+sp</w:t>
+      </w:r>
+      <w:proofErr w:type="spellEnd"/>
+      <w:r>
+        <w:rPr>
+          <w:lang w:eastAsia="en-US"/>
+        </w:rPr>
+        <w:t>)</w:t>
+      </w:r>
+    </w:p>
+    <w:p>
+      <w:pPr>
+        <w:pStyle w:val="ListParagraph"/>
+        <w:numPr>
+          <w:ilvl w:val="0"/>
+          <w:numId w:val="36"/>
+        </w:numPr>
+        <w:rPr>
+          <w:lang w:eastAsia="en-US"/>
+        </w:rPr>
+      </w:pPr>
+      <w:r>
+        <w:rPr>
+          <w:b/>
+          <w:bCs/>
+          <w:lang w:eastAsia="en-US"/>
+        </w:rPr>
+        <w:t>or</w:t>
+      </w:r>
+      <w:r>
+        <w:rPr>
+          <w:lang w:eastAsia="en-US"/>
+        </w:rPr>
+        <w:t xml:space="preserve"> I could use a 2-layer architecture: 1 layer to construct a representation at level L+1, and then 2 ways: one that goes x</w:t>
+      </w:r>
+      <w:r>
+        <w:rPr>
+          <w:vertAlign w:val="superscript"/>
+          <w:lang w:eastAsia="en-US"/>
+        </w:rPr>
+        <w:t>L+1</w:t>
+      </w:r>
+      <w:r>
+        <w:rPr>
+          <w:lang w:eastAsia="en-US"/>
+        </w:rPr>
+        <w:t xml:space="preserve"> -&gt; [</w:t>
+      </w:r>
+      <w:proofErr w:type="gramStart"/>
+      <w:r>
+        <w:rPr>
+          <w:lang w:eastAsia="en-US"/>
+        </w:rPr>
+        <w:t>0,se</w:t>
+      </w:r>
+      <w:proofErr w:type="gramEnd"/>
+      <w:r>
+        <w:rPr>
+          <w:lang w:eastAsia="en-US"/>
+        </w:rPr>
+        <w:t>) and the other that goes x</w:t>
+      </w:r>
+      <w:r>
+        <w:rPr>
+          <w:vertAlign w:val="superscript"/>
+          <w:lang w:eastAsia="en-US"/>
+        </w:rPr>
+        <w:t>L+1</w:t>
+      </w:r>
+      <w:r>
+        <w:rPr>
+          <w:lang w:eastAsia="en-US"/>
+        </w:rPr>
+        <w:t xml:space="preserve"> -&gt; [se, </w:t>
+      </w:r>
+      <w:proofErr w:type="spellStart"/>
+      <w:r>
+        <w:rPr>
+          <w:lang w:eastAsia="en-US"/>
+        </w:rPr>
+        <w:t>se+sp</w:t>
+      </w:r>
+      <w:proofErr w:type="spellEnd"/>
+      <w:r>
+        <w:rPr>
+          <w:lang w:eastAsia="en-US"/>
+        </w:rPr>
+        <w:t>). And the second loss has a modifying effect on the GNN only when we have a label</w:t>
+      </w:r>
+    </w:p>
+    <w:p>
+      <w:pPr>
+        <w:rPr>
+          <w:lang w:eastAsia="en-US"/>
+        </w:rPr>
+      </w:pPr>
+    </w:p>
+    <w:p>
+      <w:pPr>
+        <w:rPr>
+          <w:lang w:eastAsia="en-US"/>
+        </w:rPr>
+      </w:pPr>
+      <w:r>
+        <w:rPr>
+          <w:lang w:eastAsia="en-US"/>
+        </w:rPr>
+        <w:t xml:space="preserve">Following the example for rgcn.py, it would seem that I have to send as parameter to </w:t>
+      </w:r>
+      <w:proofErr w:type="gramStart"/>
+      <w:r>
+        <w:rPr>
+          <w:lang w:eastAsia="en-US"/>
+        </w:rPr>
+        <w:t>forward(</w:t>
+      </w:r>
+      <w:proofErr w:type="gramEnd"/>
+      <w:r>
+        <w:rPr>
+          <w:lang w:eastAsia="en-US"/>
+        </w:rPr>
+        <w:t xml:space="preserve">…) the entire graph with </w:t>
+      </w:r>
+      <w:proofErr w:type="spellStart"/>
+      <w:r>
+        <w:rPr>
+          <w:lang w:eastAsia="en-US"/>
+        </w:rPr>
+        <w:t>data.x</w:t>
+      </w:r>
+      <w:proofErr w:type="spellEnd"/>
+      <w:r>
+        <w:rPr>
+          <w:lang w:eastAsia="en-US"/>
+        </w:rPr>
+        <w:t>, and not only 1 node.</w:t>
+      </w:r>
       <w:bookmarkStart w:id="35" w:name="_GoBack"/>
       <w:bookmarkEnd w:id="35"/>
     </w:p>
@@ -40873,6 +41152,119 @@
     </w:lvl>
   </w:abstractNum>
   <w:abstractNum w:abstractNumId="6" w15:restartNumberingAfterBreak="0">
+    <w:nsid w:val="24D4116C"/>
+    <w:multiLevelType w:val="hybridMultilevel"/>
+    <w:tmpl w:val="060EBEC0"/>
+    <w:lvl w:ilvl="0" w:tplc="0A6089A8">
+      <w:start w:val="1"/>
+      <w:numFmt w:val="bullet"/>
+      <w:lvlText w:val="•"/>
+      <w:lvlJc w:val="left"/>
+      <w:pPr>
+        <w:ind w:left="720" w:hanging="360"/>
+      </w:pPr>
+      <w:rPr>
+        <w:rFonts w:ascii="Arial" w:hAnsi="Arial" w:hint="default"/>
+      </w:rPr>
+    </w:lvl>
+    <w:lvl w:ilvl="1" w:tplc="08090003" w:tentative="1">
+      <w:start w:val="1"/>
+      <w:numFmt w:val="bullet"/>
+      <w:lvlText w:val="o"/>
+      <w:lvlJc w:val="left"/>
+      <w:pPr>
+        <w:ind w:left="1440" w:hanging="360"/>
+      </w:pPr>
+      <w:rPr>
+        <w:rFonts w:ascii="Courier New" w:hAnsi="Courier New" w:cs="Courier New" w:hint="default"/>
+      </w:rPr>
+    </w:lvl>
+    <w:lvl w:ilvl="2" w:tplc="08090005" w:tentative="1">
+      <w:start w:val="1"/>
+      <w:numFmt w:val="bullet"/>
+      <w:lvlText w:val=""/>
+      <w:lvlJc w:val="left"/>
+      <w:pPr>
+        <w:ind w:left="2160" w:hanging="360"/>
+      </w:pPr>
+      <w:rPr>
+        <w:rFonts w:ascii="Wingdings" w:hAnsi="Wingdings" w:hint="default"/>
+      </w:rPr>
+    </w:lvl>
+    <w:lvl w:ilvl="3" w:tplc="08090001" w:tentative="1">
+      <w:start w:val="1"/>
+      <w:numFmt w:val="bullet"/>
+      <w:lvlText w:val=""/>
+      <w:lvlJc w:val="left"/>
+      <w:pPr>
+        <w:ind w:left="2880" w:hanging="360"/>
+      </w:pPr>
+      <w:rPr>
+        <w:rFonts w:ascii="Symbol" w:hAnsi="Symbol" w:hint="default"/>
+      </w:rPr>
+    </w:lvl>
+    <w:lvl w:ilvl="4" w:tplc="08090003" w:tentative="1">
+      <w:start w:val="1"/>
+      <w:numFmt w:val="bullet"/>
+      <w:lvlText w:val="o"/>
+      <w:lvlJc w:val="left"/>
+      <w:pPr>
+        <w:ind w:left="3600" w:hanging="360"/>
+      </w:pPr>
+      <w:rPr>
+        <w:rFonts w:ascii="Courier New" w:hAnsi="Courier New" w:cs="Courier New" w:hint="default"/>
+      </w:rPr>
+    </w:lvl>
+    <w:lvl w:ilvl="5" w:tplc="08090005" w:tentative="1">
+      <w:start w:val="1"/>
+      <w:numFmt w:val="bullet"/>
+      <w:lvlText w:val=""/>
+      <w:lvlJc w:val="left"/>
+      <w:pPr>
+        <w:ind w:left="4320" w:hanging="360"/>
+      </w:pPr>
+      <w:rPr>
+        <w:rFonts w:ascii="Wingdings" w:hAnsi="Wingdings" w:hint="default"/>
+      </w:rPr>
+    </w:lvl>
+    <w:lvl w:ilvl="6" w:tplc="08090001" w:tentative="1">
+      <w:start w:val="1"/>
+      <w:numFmt w:val="bullet"/>
+      <w:lvlText w:val=""/>
+      <w:lvlJc w:val="left"/>
+      <w:pPr>
+        <w:ind w:left="5040" w:hanging="360"/>
+      </w:pPr>
+      <w:rPr>
+        <w:rFonts w:ascii="Symbol" w:hAnsi="Symbol" w:hint="default"/>
+      </w:rPr>
+    </w:lvl>
+    <w:lvl w:ilvl="7" w:tplc="08090003" w:tentative="1">
+      <w:start w:val="1"/>
+      <w:numFmt w:val="bullet"/>
+      <w:lvlText w:val="o"/>
+      <w:lvlJc w:val="left"/>
+      <w:pPr>
+        <w:ind w:left="5760" w:hanging="360"/>
+      </w:pPr>
+      <w:rPr>
+        <w:rFonts w:ascii="Courier New" w:hAnsi="Courier New" w:cs="Courier New" w:hint="default"/>
+      </w:rPr>
+    </w:lvl>
+    <w:lvl w:ilvl="8" w:tplc="08090005" w:tentative="1">
+      <w:start w:val="1"/>
+      <w:numFmt w:val="bullet"/>
+      <w:lvlText w:val=""/>
+      <w:lvlJc w:val="left"/>
+      <w:pPr>
+        <w:ind w:left="6480" w:hanging="360"/>
+      </w:pPr>
+      <w:rPr>
+        <w:rFonts w:ascii="Wingdings" w:hAnsi="Wingdings" w:hint="default"/>
+      </w:rPr>
+    </w:lvl>
+  </w:abstractNum>
+  <w:abstractNum w:abstractNumId="7" w15:restartNumberingAfterBreak="0">
     <w:nsid w:val="29C22E83"/>
     <w:multiLevelType w:val="hybridMultilevel"/>
     <w:tmpl w:val="35823792"/>
@@ -40985,7 +41377,7 @@
       </w:rPr>
     </w:lvl>
   </w:abstractNum>
-  <w:abstractNum w:abstractNumId="7" w15:restartNumberingAfterBreak="0">
+  <w:abstractNum w:abstractNumId="8" w15:restartNumberingAfterBreak="0">
     <w:nsid w:val="2C5B5221"/>
     <w:multiLevelType w:val="hybridMultilevel"/>
     <w:tmpl w:val="1A7A1904"/>
@@ -41098,7 +41490,7 @@
       </w:rPr>
     </w:lvl>
   </w:abstractNum>
-  <w:abstractNum w:abstractNumId="8" w15:restartNumberingAfterBreak="0">
+  <w:abstractNum w:abstractNumId="9" w15:restartNumberingAfterBreak="0">
     <w:nsid w:val="2D56766F"/>
     <w:multiLevelType w:val="hybridMultilevel"/>
     <w:tmpl w:val="9B30EDAC"/>
@@ -41211,7 +41603,7 @@
       </w:rPr>
     </w:lvl>
   </w:abstractNum>
-  <w:abstractNum w:abstractNumId="9" w15:restartNumberingAfterBreak="0">
+  <w:abstractNum w:abstractNumId="10" w15:restartNumberingAfterBreak="0">
     <w:nsid w:val="2FDE0BF4"/>
     <w:multiLevelType w:val="hybridMultilevel"/>
     <w:tmpl w:val="7E2AA812"/>
@@ -41297,7 +41689,7 @@
       </w:pPr>
     </w:lvl>
   </w:abstractNum>
-  <w:abstractNum w:abstractNumId="10" w15:restartNumberingAfterBreak="0">
+  <w:abstractNum w:abstractNumId="11" w15:restartNumberingAfterBreak="0">
     <w:nsid w:val="31B367B3"/>
     <w:multiLevelType w:val="hybridMultilevel"/>
     <w:tmpl w:val="2760EEA8"/>
@@ -41410,7 +41802,7 @@
       </w:rPr>
     </w:lvl>
   </w:abstractNum>
-  <w:abstractNum w:abstractNumId="11" w15:restartNumberingAfterBreak="0">
+  <w:abstractNum w:abstractNumId="12" w15:restartNumberingAfterBreak="0">
     <w:nsid w:val="34513D78"/>
     <w:multiLevelType w:val="hybridMultilevel"/>
     <w:tmpl w:val="6554E700"/>
@@ -41523,7 +41915,7 @@
       </w:rPr>
     </w:lvl>
   </w:abstractNum>
-  <w:abstractNum w:abstractNumId="12" w15:restartNumberingAfterBreak="0">
+  <w:abstractNum w:abstractNumId="13" w15:restartNumberingAfterBreak="0">
     <w:nsid w:val="372D66C4"/>
     <w:multiLevelType w:val="multilevel"/>
     <w:tmpl w:val="6C9875A4"/>
@@ -41672,7 +42064,7 @@
       </w:rPr>
     </w:lvl>
   </w:abstractNum>
-  <w:abstractNum w:abstractNumId="13" w15:restartNumberingAfterBreak="0">
+  <w:abstractNum w:abstractNumId="14" w15:restartNumberingAfterBreak="0">
     <w:nsid w:val="3C78131E"/>
     <w:multiLevelType w:val="hybridMultilevel"/>
     <w:tmpl w:val="6AF84858"/>
@@ -41785,7 +42177,7 @@
       </w:rPr>
     </w:lvl>
   </w:abstractNum>
-  <w:abstractNum w:abstractNumId="14" w15:restartNumberingAfterBreak="0">
+  <w:abstractNum w:abstractNumId="15" w15:restartNumberingAfterBreak="0">
     <w:nsid w:val="403C04EA"/>
     <w:multiLevelType w:val="hybridMultilevel"/>
     <w:tmpl w:val="72DE1FAA"/>
@@ -41871,7 +42263,7 @@
       </w:pPr>
     </w:lvl>
   </w:abstractNum>
-  <w:abstractNum w:abstractNumId="15" w15:restartNumberingAfterBreak="0">
+  <w:abstractNum w:abstractNumId="16" w15:restartNumberingAfterBreak="0">
     <w:nsid w:val="41761EFF"/>
     <w:multiLevelType w:val="hybridMultilevel"/>
     <w:tmpl w:val="87C87722"/>
@@ -41984,7 +42376,7 @@
       </w:rPr>
     </w:lvl>
   </w:abstractNum>
-  <w:abstractNum w:abstractNumId="16" w15:restartNumberingAfterBreak="0">
+  <w:abstractNum w:abstractNumId="17" w15:restartNumberingAfterBreak="0">
     <w:nsid w:val="47456689"/>
     <w:multiLevelType w:val="hybridMultilevel"/>
     <w:tmpl w:val="A1C0D450"/>
@@ -42070,7 +42462,7 @@
       </w:pPr>
     </w:lvl>
   </w:abstractNum>
-  <w:abstractNum w:abstractNumId="17" w15:restartNumberingAfterBreak="0">
+  <w:abstractNum w:abstractNumId="18" w15:restartNumberingAfterBreak="0">
     <w:nsid w:val="47984A69"/>
     <w:multiLevelType w:val="hybridMultilevel"/>
     <w:tmpl w:val="B79A0710"/>
@@ -42159,7 +42551,7 @@
       </w:pPr>
     </w:lvl>
   </w:abstractNum>
-  <w:abstractNum w:abstractNumId="18" w15:restartNumberingAfterBreak="0">
+  <w:abstractNum w:abstractNumId="19" w15:restartNumberingAfterBreak="0">
     <w:nsid w:val="49917647"/>
     <w:multiLevelType w:val="hybridMultilevel"/>
     <w:tmpl w:val="C41636F0"/>
@@ -42245,7 +42637,7 @@
       </w:pPr>
     </w:lvl>
   </w:abstractNum>
-  <w:abstractNum w:abstractNumId="19" w15:restartNumberingAfterBreak="0">
+  <w:abstractNum w:abstractNumId="20" w15:restartNumberingAfterBreak="0">
     <w:nsid w:val="4E0B4A66"/>
     <w:multiLevelType w:val="hybridMultilevel"/>
     <w:tmpl w:val="E7A8B754"/>
@@ -42358,7 +42750,7 @@
       </w:rPr>
     </w:lvl>
   </w:abstractNum>
-  <w:abstractNum w:abstractNumId="20" w15:restartNumberingAfterBreak="0">
+  <w:abstractNum w:abstractNumId="21" w15:restartNumberingAfterBreak="0">
     <w:nsid w:val="4FD310B4"/>
     <w:multiLevelType w:val="hybridMultilevel"/>
     <w:tmpl w:val="E04AFB42"/>
@@ -42471,7 +42863,7 @@
       </w:rPr>
     </w:lvl>
   </w:abstractNum>
-  <w:abstractNum w:abstractNumId="21" w15:restartNumberingAfterBreak="0">
+  <w:abstractNum w:abstractNumId="22" w15:restartNumberingAfterBreak="0">
     <w:nsid w:val="50BE5D26"/>
     <w:multiLevelType w:val="multilevel"/>
     <w:tmpl w:val="F12E3486"/>
@@ -42557,7 +42949,7 @@
       </w:pPr>
     </w:lvl>
   </w:abstractNum>
-  <w:abstractNum w:abstractNumId="22" w15:restartNumberingAfterBreak="0">
+  <w:abstractNum w:abstractNumId="23" w15:restartNumberingAfterBreak="0">
     <w:nsid w:val="531D41E3"/>
     <w:multiLevelType w:val="hybridMultilevel"/>
     <w:tmpl w:val="E352723C"/>
@@ -42670,7 +43062,7 @@
       </w:rPr>
     </w:lvl>
   </w:abstractNum>
-  <w:abstractNum w:abstractNumId="23" w15:restartNumberingAfterBreak="0">
+  <w:abstractNum w:abstractNumId="24" w15:restartNumberingAfterBreak="0">
     <w:nsid w:val="579527E1"/>
     <w:multiLevelType w:val="hybridMultilevel"/>
     <w:tmpl w:val="3F168014"/>
@@ -42756,7 +43148,7 @@
       </w:pPr>
     </w:lvl>
   </w:abstractNum>
-  <w:abstractNum w:abstractNumId="24" w15:restartNumberingAfterBreak="0">
+  <w:abstractNum w:abstractNumId="25" w15:restartNumberingAfterBreak="0">
     <w:nsid w:val="58CA7454"/>
     <w:multiLevelType w:val="hybridMultilevel"/>
     <w:tmpl w:val="2A74E6FC"/>
@@ -42869,7 +43261,7 @@
       </w:rPr>
     </w:lvl>
   </w:abstractNum>
-  <w:abstractNum w:abstractNumId="25" w15:restartNumberingAfterBreak="0">
+  <w:abstractNum w:abstractNumId="26" w15:restartNumberingAfterBreak="0">
     <w:nsid w:val="5D04303A"/>
     <w:multiLevelType w:val="hybridMultilevel"/>
     <w:tmpl w:val="AF5E44CA"/>
@@ -42982,7 +43374,7 @@
       </w:rPr>
     </w:lvl>
   </w:abstractNum>
-  <w:abstractNum w:abstractNumId="26" w15:restartNumberingAfterBreak="0">
+  <w:abstractNum w:abstractNumId="27" w15:restartNumberingAfterBreak="0">
     <w:nsid w:val="5D351610"/>
     <w:multiLevelType w:val="hybridMultilevel"/>
     <w:tmpl w:val="5172D970"/>
@@ -43095,7 +43487,7 @@
       </w:rPr>
     </w:lvl>
   </w:abstractNum>
-  <w:abstractNum w:abstractNumId="27" w15:restartNumberingAfterBreak="0">
+  <w:abstractNum w:abstractNumId="28" w15:restartNumberingAfterBreak="0">
     <w:nsid w:val="5E0A5E06"/>
     <w:multiLevelType w:val="hybridMultilevel"/>
     <w:tmpl w:val="86F635C4"/>
@@ -43208,7 +43600,7 @@
       </w:rPr>
     </w:lvl>
   </w:abstractNum>
-  <w:abstractNum w:abstractNumId="28" w15:restartNumberingAfterBreak="0">
+  <w:abstractNum w:abstractNumId="29" w15:restartNumberingAfterBreak="0">
     <w:nsid w:val="5FCB2DEA"/>
     <w:multiLevelType w:val="hybridMultilevel"/>
     <w:tmpl w:val="47366A18"/>
@@ -43321,7 +43713,7 @@
       </w:rPr>
     </w:lvl>
   </w:abstractNum>
-  <w:abstractNum w:abstractNumId="29" w15:restartNumberingAfterBreak="0">
+  <w:abstractNum w:abstractNumId="30" w15:restartNumberingAfterBreak="0">
     <w:nsid w:val="62577581"/>
     <w:multiLevelType w:val="hybridMultilevel"/>
     <w:tmpl w:val="D930B306"/>
@@ -43434,7 +43826,7 @@
       </w:rPr>
     </w:lvl>
   </w:abstractNum>
-  <w:abstractNum w:abstractNumId="30" w15:restartNumberingAfterBreak="0">
+  <w:abstractNum w:abstractNumId="31" w15:restartNumberingAfterBreak="0">
     <w:nsid w:val="649F6B0F"/>
     <w:multiLevelType w:val="hybridMultilevel"/>
     <w:tmpl w:val="D4184F2E"/>
@@ -43547,7 +43939,7 @@
       </w:rPr>
     </w:lvl>
   </w:abstractNum>
-  <w:abstractNum w:abstractNumId="31" w15:restartNumberingAfterBreak="0">
+  <w:abstractNum w:abstractNumId="32" w15:restartNumberingAfterBreak="0">
     <w:nsid w:val="69E07369"/>
     <w:multiLevelType w:val="hybridMultilevel"/>
     <w:tmpl w:val="3BF6B604"/>
@@ -43684,7 +44076,7 @@
       </w:rPr>
     </w:lvl>
   </w:abstractNum>
-  <w:abstractNum w:abstractNumId="32" w15:restartNumberingAfterBreak="0">
+  <w:abstractNum w:abstractNumId="33" w15:restartNumberingAfterBreak="0">
     <w:nsid w:val="6FDB0235"/>
     <w:multiLevelType w:val="hybridMultilevel"/>
     <w:tmpl w:val="99340FA2"/>
@@ -43797,7 +44189,7 @@
       </w:rPr>
     </w:lvl>
   </w:abstractNum>
-  <w:abstractNum w:abstractNumId="33" w15:restartNumberingAfterBreak="0">
+  <w:abstractNum w:abstractNumId="34" w15:restartNumberingAfterBreak="0">
     <w:nsid w:val="73B11CAA"/>
     <w:multiLevelType w:val="hybridMultilevel"/>
     <w:tmpl w:val="9650E526"/>
@@ -43910,7 +44302,7 @@
       </w:rPr>
     </w:lvl>
   </w:abstractNum>
-  <w:abstractNum w:abstractNumId="34" w15:restartNumberingAfterBreak="0">
+  <w:abstractNum w:abstractNumId="35" w15:restartNumberingAfterBreak="0">
     <w:nsid w:val="7BDA27F6"/>
     <w:multiLevelType w:val="hybridMultilevel"/>
     <w:tmpl w:val="769A79E0"/>
@@ -44024,7 +44416,7 @@
     </w:lvl>
   </w:abstractNum>
   <w:num w:numId="1">
-    <w:abstractNumId w:val="13"/>
+    <w:abstractNumId w:val="14"/>
   </w:num>
   <w:num w:numId="2">
     <w:abstractNumId w:val="1"/>
@@ -44036,97 +44428,100 @@
     <w:abstractNumId w:val="4"/>
   </w:num>
   <w:num w:numId="5">
+    <w:abstractNumId w:val="22"/>
+  </w:num>
+  <w:num w:numId="6">
+    <w:abstractNumId w:val="27"/>
+  </w:num>
+  <w:num w:numId="7">
+    <w:abstractNumId w:val="12"/>
+  </w:num>
+  <w:num w:numId="8">
     <w:abstractNumId w:val="21"/>
   </w:num>
-  <w:num w:numId="6">
-    <w:abstractNumId w:val="26"/>
-  </w:num>
-  <w:num w:numId="7">
-    <w:abstractNumId w:val="11"/>
-  </w:num>
-  <w:num w:numId="8">
-    <w:abstractNumId w:val="20"/>
-  </w:num>
   <w:num w:numId="9">
-    <w:abstractNumId w:val="24"/>
+    <w:abstractNumId w:val="25"/>
   </w:num>
   <w:num w:numId="10">
-    <w:abstractNumId w:val="30"/>
+    <w:abstractNumId w:val="31"/>
   </w:num>
   <w:num w:numId="11">
-    <w:abstractNumId w:val="22"/>
+    <w:abstractNumId w:val="23"/>
   </w:num>
   <w:num w:numId="12">
-    <w:abstractNumId w:val="7"/>
+    <w:abstractNumId w:val="8"/>
   </w:num>
   <w:num w:numId="13">
-    <w:abstractNumId w:val="14"/>
+    <w:abstractNumId w:val="15"/>
   </w:num>
   <w:num w:numId="14">
-    <w:abstractNumId w:val="28"/>
+    <w:abstractNumId w:val="29"/>
   </w:num>
   <w:num w:numId="15">
     <w:abstractNumId w:val="2"/>
   </w:num>
   <w:num w:numId="16">
-    <w:abstractNumId w:val="25"/>
+    <w:abstractNumId w:val="26"/>
   </w:num>
   <w:num w:numId="17">
-    <w:abstractNumId w:val="33"/>
+    <w:abstractNumId w:val="34"/>
   </w:num>
   <w:num w:numId="18">
-    <w:abstractNumId w:val="15"/>
+    <w:abstractNumId w:val="16"/>
   </w:num>
   <w:num w:numId="19">
-    <w:abstractNumId w:val="23"/>
+    <w:abstractNumId w:val="24"/>
   </w:num>
   <w:num w:numId="20">
-    <w:abstractNumId w:val="29"/>
+    <w:abstractNumId w:val="30"/>
   </w:num>
   <w:num w:numId="21">
-    <w:abstractNumId w:val="18"/>
+    <w:abstractNumId w:val="19"/>
   </w:num>
   <w:num w:numId="22">
-    <w:abstractNumId w:val="31"/>
+    <w:abstractNumId w:val="32"/>
   </w:num>
   <w:num w:numId="23">
-    <w:abstractNumId w:val="9"/>
+    <w:abstractNumId w:val="10"/>
   </w:num>
   <w:num w:numId="24">
-    <w:abstractNumId w:val="32"/>
+    <w:abstractNumId w:val="33"/>
   </w:num>
   <w:num w:numId="25">
     <w:abstractNumId w:val="5"/>
   </w:num>
   <w:num w:numId="26">
-    <w:abstractNumId w:val="12"/>
+    <w:abstractNumId w:val="13"/>
   </w:num>
   <w:num w:numId="27">
+    <w:abstractNumId w:val="18"/>
+  </w:num>
+  <w:num w:numId="28">
     <w:abstractNumId w:val="17"/>
   </w:num>
-  <w:num w:numId="28">
-    <w:abstractNumId w:val="16"/>
-  </w:num>
   <w:num w:numId="29">
-    <w:abstractNumId w:val="8"/>
+    <w:abstractNumId w:val="9"/>
   </w:num>
   <w:num w:numId="30">
     <w:abstractNumId w:val="0"/>
   </w:num>
   <w:num w:numId="31">
-    <w:abstractNumId w:val="34"/>
+    <w:abstractNumId w:val="35"/>
   </w:num>
   <w:num w:numId="32">
-    <w:abstractNumId w:val="6"/>
+    <w:abstractNumId w:val="7"/>
   </w:num>
   <w:num w:numId="33">
-    <w:abstractNumId w:val="10"/>
+    <w:abstractNumId w:val="11"/>
   </w:num>
   <w:num w:numId="34">
-    <w:abstractNumId w:val="27"/>
+    <w:abstractNumId w:val="28"/>
   </w:num>
   <w:num w:numId="35">
-    <w:abstractNumId w:val="19"/>
+    <w:abstractNumId w:val="20"/>
+  </w:num>
+  <w:num w:numId="36">
+    <w:abstractNumId w:val="6"/>
   </w:num>
 </w:numbering>
 </file>

</xml_diff>

<commit_message>
=GNN global on pocket graph set up. About to add sense output&loss...
Former-commit-id: d282f8f76701a1714db1e6e6eb870f9539cbbe30
Former-commit-id: 8222eedda37ceae5d9e58dcdcb1e89d900194b13
</commit_message>
<xml_diff>
--- a/Media/Task1_DeveloperDiary.docx
+++ b/Media/Task1_DeveloperDiary.docx
@@ -40483,6 +40483,572 @@
         </w:rPr>
         <w:t>, and not only 1 node.</w:t>
       </w:r>
+    </w:p>
+    <w:p>
+      <w:pPr>
+        <w:rPr>
+          <w:lang w:eastAsia="en-US"/>
+        </w:rPr>
+      </w:pPr>
+    </w:p>
+    <w:p>
+      <w:pPr>
+        <w:rPr>
+          <w:b/>
+          <w:bCs/>
+          <w:lang w:eastAsia="en-US"/>
+        </w:rPr>
+      </w:pPr>
+    </w:p>
+    <w:p>
+      <w:pPr>
+        <w:rPr>
+          <w:b/>
+          <w:bCs/>
+          <w:lang w:eastAsia="en-US"/>
+        </w:rPr>
+      </w:pPr>
+    </w:p>
+    <w:p>
+      <w:pPr>
+        <w:rPr>
+          <w:b/>
+          <w:bCs/>
+          <w:lang w:eastAsia="en-US"/>
+        </w:rPr>
+      </w:pPr>
+    </w:p>
+    <w:p>
+      <w:pPr>
+        <w:rPr>
+          <w:b/>
+          <w:bCs/>
+          <w:lang w:eastAsia="en-US"/>
+        </w:rPr>
+      </w:pPr>
+    </w:p>
+    <w:p>
+      <w:pPr>
+        <w:rPr>
+          <w:b/>
+          <w:bCs/>
+          <w:lang w:eastAsia="en-US"/>
+        </w:rPr>
+      </w:pPr>
+    </w:p>
+    <w:p>
+      <w:pPr>
+        <w:rPr>
+          <w:b/>
+          <w:bCs/>
+          <w:lang w:eastAsia="en-US"/>
+        </w:rPr>
+      </w:pPr>
+    </w:p>
+    <w:p>
+      <w:pPr>
+        <w:rPr>
+          <w:b/>
+          <w:bCs/>
+          <w:lang w:eastAsia="en-US"/>
+        </w:rPr>
+      </w:pPr>
+    </w:p>
+    <w:p>
+      <w:pPr>
+        <w:rPr>
+          <w:b/>
+          <w:bCs/>
+          <w:lang w:eastAsia="en-US"/>
+        </w:rPr>
+      </w:pPr>
+    </w:p>
+    <w:p>
+      <w:pPr>
+        <w:rPr>
+          <w:b/>
+          <w:bCs/>
+          <w:lang w:eastAsia="en-US"/>
+        </w:rPr>
+      </w:pPr>
+    </w:p>
+    <w:p>
+      <w:pPr>
+        <w:rPr>
+          <w:b/>
+          <w:bCs/>
+          <w:lang w:eastAsia="en-US"/>
+        </w:rPr>
+      </w:pPr>
+    </w:p>
+    <w:p>
+      <w:pPr>
+        <w:rPr>
+          <w:b/>
+          <w:bCs/>
+          <w:lang w:eastAsia="en-US"/>
+        </w:rPr>
+      </w:pPr>
+    </w:p>
+    <w:p>
+      <w:pPr>
+        <w:rPr>
+          <w:b/>
+          <w:bCs/>
+          <w:lang w:eastAsia="en-US"/>
+        </w:rPr>
+      </w:pPr>
+    </w:p>
+    <w:p>
+      <w:pPr>
+        <w:pStyle w:val="Heading3"/>
+      </w:pPr>
+      <w:r>
+        <w:lastRenderedPageBreak/>
+        <w:t xml:space="preserve">Step 5.4: </w:t>
+      </w:r>
+      <w:proofErr w:type="spellStart"/>
+      <w:r>
+        <w:t>Rel</w:t>
+      </w:r>
+      <w:proofErr w:type="spellEnd"/>
+      <w:r>
+        <w:t xml:space="preserve">-GCN: </w:t>
+      </w:r>
+      <w:r>
+        <w:t>Status</w:t>
+      </w:r>
+      <w:r>
+        <w:t xml:space="preserve"> &amp; onwards</w:t>
+      </w:r>
+    </w:p>
+    <w:p>
+      <w:pPr>
+        <w:rPr>
+          <w:lang w:eastAsia="en-US"/>
+        </w:rPr>
+      </w:pPr>
+    </w:p>
+    <w:p>
+      <w:pPr>
+        <w:rPr>
+          <w:lang w:eastAsia="en-US"/>
+        </w:rPr>
+      </w:pPr>
+      <w:r>
+        <w:rPr>
+          <w:lang w:eastAsia="en-US"/>
+        </w:rPr>
+        <w:t xml:space="preserve">2 </w:t>
+      </w:r>
+      <w:proofErr w:type="spellStart"/>
+      <w:r>
+        <w:rPr>
+          <w:lang w:eastAsia="en-US"/>
+        </w:rPr>
+        <w:t>RGCNConv</w:t>
+      </w:r>
+      <w:proofErr w:type="spellEnd"/>
+      <w:r>
+        <w:rPr>
+          <w:lang w:eastAsia="en-US"/>
+        </w:rPr>
+        <w:t xml:space="preserve"> layers, followed by log-softmax &gt; </w:t>
+      </w:r>
+      <w:proofErr w:type="spellStart"/>
+      <w:r>
+        <w:rPr>
+          <w:lang w:eastAsia="en-US"/>
+        </w:rPr>
+        <w:t>nll_loss</w:t>
+      </w:r>
+      <w:proofErr w:type="spellEnd"/>
+      <w:r>
+        <w:rPr>
+          <w:lang w:eastAsia="en-US"/>
+        </w:rPr>
+        <w:t>.</w:t>
+      </w:r>
+    </w:p>
+    <w:p>
+      <w:pPr>
+        <w:rPr>
+          <w:lang w:eastAsia="en-US"/>
+        </w:rPr>
+      </w:pPr>
+    </w:p>
+    <w:p>
+      <w:pPr>
+        <w:rPr>
+          <w:lang w:eastAsia="en-US"/>
+        </w:rPr>
+      </w:pPr>
+      <w:r>
+        <w:rPr>
+          <w:lang w:eastAsia="en-US"/>
+        </w:rPr>
+        <w:t xml:space="preserve">The input of the GNN is the entire </w:t>
+      </w:r>
+      <w:proofErr w:type="spellStart"/>
+      <w:r>
+        <w:rPr>
+          <w:lang w:eastAsia="en-US"/>
+        </w:rPr>
+        <w:t>data.x</w:t>
+      </w:r>
+      <w:proofErr w:type="spellEnd"/>
+      <w:r>
+        <w:rPr>
+          <w:lang w:eastAsia="en-US"/>
+        </w:rPr>
+        <w:t xml:space="preserve"> graph, following the example.</w:t>
+      </w:r>
+    </w:p>
+    <w:p>
+      <w:pPr>
+        <w:rPr>
+          <w:lang w:eastAsia="en-US"/>
+        </w:rPr>
+      </w:pPr>
+    </w:p>
+    <w:p>
+      <w:pPr>
+        <w:rPr>
+          <w:lang w:eastAsia="en-US"/>
+        </w:rPr>
+      </w:pPr>
+      <w:r>
+        <w:rPr>
+          <w:lang w:eastAsia="en-US"/>
+        </w:rPr>
+        <w:t>Output: the probabilities for each node in the graph to be followed by a specific global word.</w:t>
+      </w:r>
+      <w:r>
+        <w:rPr>
+          <w:lang w:eastAsia="en-US"/>
+        </w:rPr>
+        <w:br/>
+        <w:t xml:space="preserve">In the pocket example: n=55 nodes, with 5 global nodes </w:t>
+      </w:r>
+      <w:r>
+        <w:rPr>
+          <w:lang w:eastAsia="en-US"/>
+        </w:rPr>
+        <w:br/>
+        <w:t xml:space="preserve">&gt; matrix of [55,5] probabilities, and then </w:t>
+      </w:r>
+      <w:proofErr w:type="spellStart"/>
+      <w:r>
+        <w:rPr>
+          <w:lang w:eastAsia="en-US"/>
+        </w:rPr>
+        <w:t>logprobabilities</w:t>
+      </w:r>
+      <w:proofErr w:type="spellEnd"/>
+      <w:r>
+        <w:rPr>
+          <w:lang w:eastAsia="en-US"/>
+        </w:rPr>
+        <w:t xml:space="preserve"> </w:t>
+      </w:r>
+      <w:r>
+        <w:rPr>
+          <w:lang w:eastAsia="en-US"/>
+        </w:rPr>
+        <w:br/>
+        <w:t>&gt; extract the row of the current word</w:t>
+      </w:r>
+      <w:r>
+        <w:rPr>
+          <w:lang w:eastAsia="en-US"/>
+        </w:rPr>
+        <w:t xml:space="preserve"> (at index </w:t>
+      </w:r>
+      <w:proofErr w:type="spellStart"/>
+      <w:r>
+        <w:rPr>
+          <w:i/>
+          <w:iCs/>
+          <w:lang w:eastAsia="en-US"/>
+        </w:rPr>
+        <w:t>i</w:t>
+      </w:r>
+      <w:proofErr w:type="spellEnd"/>
+      <w:r>
+        <w:rPr>
+          <w:i/>
+          <w:iCs/>
+          <w:lang w:eastAsia="en-US"/>
+        </w:rPr>
+        <w:t xml:space="preserve"> </w:t>
+      </w:r>
+      <w:r>
+        <w:rPr>
+          <w:lang w:eastAsia="en-US"/>
+        </w:rPr>
+        <w:t>in the text</w:t>
+      </w:r>
+      <w:r>
+        <w:rPr>
+          <w:lang w:eastAsia="en-US"/>
+        </w:rPr>
+        <w:t xml:space="preserve">). The meaning of the probabilities over the global nodes should be “the probability of having the global node </w:t>
+      </w:r>
+      <w:r>
+        <w:rPr>
+          <w:i/>
+          <w:iCs/>
+          <w:lang w:eastAsia="en-US"/>
+        </w:rPr>
+        <w:t>y’</w:t>
+      </w:r>
+      <w:r>
+        <w:rPr>
+          <w:lang w:eastAsia="en-US"/>
+        </w:rPr>
+        <w:t xml:space="preserve"> as the next word in </w:t>
+      </w:r>
+      <w:r>
+        <w:rPr>
+          <w:i/>
+          <w:iCs/>
+          <w:lang w:eastAsia="en-US"/>
+        </w:rPr>
+        <w:t>i+1</w:t>
+      </w:r>
+      <w:r>
+        <w:rPr>
+          <w:lang w:eastAsia="en-US"/>
+        </w:rPr>
+        <w:t>”</w:t>
+      </w:r>
+    </w:p>
+    <w:p>
+      <w:pPr>
+        <w:rPr>
+          <w:lang w:eastAsia="en-US"/>
+        </w:rPr>
+      </w:pPr>
+      <w:r>
+        <w:rPr>
+          <w:lang w:eastAsia="en-US"/>
+        </w:rPr>
+        <w:t xml:space="preserve">&gt; use </w:t>
+      </w:r>
+      <w:proofErr w:type="spellStart"/>
+      <w:r>
+        <w:rPr>
+          <w:lang w:eastAsia="en-US"/>
+        </w:rPr>
+        <w:t>nll_loss</w:t>
+      </w:r>
+      <w:proofErr w:type="spellEnd"/>
+      <w:r>
+        <w:rPr>
+          <w:lang w:eastAsia="en-US"/>
+        </w:rPr>
+        <w:t xml:space="preserve"> comparing with the target, the actual global word in i+1</w:t>
+      </w:r>
+    </w:p>
+    <w:p>
+      <w:pPr>
+        <w:rPr>
+          <w:lang w:eastAsia="en-US"/>
+        </w:rPr>
+      </w:pPr>
+    </w:p>
+    <w:p>
+      <w:pPr>
+        <w:rPr>
+          <w:lang w:eastAsia="en-US"/>
+        </w:rPr>
+      </w:pPr>
+      <w:r>
+        <w:rPr>
+          <w:b/>
+          <w:bCs/>
+          <w:lang w:eastAsia="en-US"/>
+        </w:rPr>
+        <w:t>Next Tasks</w:t>
+      </w:r>
+      <w:r>
+        <w:rPr>
+          <w:lang w:eastAsia="en-US"/>
+        </w:rPr>
+        <w:t>:</w:t>
+      </w:r>
+    </w:p>
+    <w:p>
+      <w:pPr>
+        <w:pStyle w:val="ListParagraph"/>
+        <w:numPr>
+          <w:ilvl w:val="0"/>
+          <w:numId w:val="37"/>
+        </w:numPr>
+        <w:rPr>
+          <w:lang w:eastAsia="en-US"/>
+        </w:rPr>
+      </w:pPr>
+      <w:r>
+        <w:rPr>
+          <w:lang w:eastAsia="en-US"/>
+        </w:rPr>
+        <w:t>Adding the parallel sense output:</w:t>
+      </w:r>
+      <w:r>
+        <w:rPr>
+          <w:lang w:eastAsia="en-US"/>
+        </w:rPr>
+        <w:br/>
+        <w:t>when the target is in the range of senses, we need to:</w:t>
+      </w:r>
+      <w:r>
+        <w:rPr>
+          <w:lang w:eastAsia="en-US"/>
+        </w:rPr>
+        <w:br/>
+        <w:t>- extract the index of the global word the sense corresponds to</w:t>
+      </w:r>
+      <w:r>
+        <w:rPr>
+          <w:lang w:eastAsia="en-US"/>
+        </w:rPr>
+        <w:br/>
+        <w:t>- evaluate 2 losses on 2 outputs: the global head and the sense head</w:t>
+      </w:r>
+    </w:p>
+    <w:p>
+      <w:pPr>
+        <w:pStyle w:val="ListParagraph"/>
+        <w:numPr>
+          <w:ilvl w:val="0"/>
+          <w:numId w:val="37"/>
+        </w:numPr>
+        <w:rPr>
+          <w:lang w:eastAsia="en-US"/>
+        </w:rPr>
+      </w:pPr>
+      <w:r>
+        <w:rPr>
+          <w:lang w:eastAsia="en-US"/>
+        </w:rPr>
+        <w:t xml:space="preserve">Writing the </w:t>
+      </w:r>
+      <w:proofErr w:type="spellStart"/>
+      <w:r>
+        <w:rPr>
+          <w:lang w:eastAsia="en-US"/>
+        </w:rPr>
+        <w:t>LoadingData</w:t>
+      </w:r>
+      <w:proofErr w:type="spellEnd"/>
+      <w:r>
+        <w:rPr>
+          <w:lang w:eastAsia="en-US"/>
+        </w:rPr>
+        <w:t xml:space="preserve"> architecture</w:t>
+      </w:r>
+    </w:p>
+    <w:p>
+      <w:pPr>
+        <w:rPr>
+          <w:lang w:eastAsia="en-US"/>
+        </w:rPr>
+      </w:pPr>
+    </w:p>
+    <w:p>
+      <w:pPr>
+        <w:rPr>
+          <w:lang w:eastAsia="en-US"/>
+        </w:rPr>
+      </w:pPr>
+      <w:r>
+        <w:rPr>
+          <w:lang w:eastAsia="en-US"/>
+        </w:rPr>
+        <w:t>For the sense loss:</w:t>
+      </w:r>
+    </w:p>
+    <w:p>
+      <w:pPr>
+        <w:rPr>
+          <w:lang w:eastAsia="en-US"/>
+        </w:rPr>
+      </w:pPr>
+      <w:r>
+        <w:rPr>
+          <w:lang w:eastAsia="en-US"/>
+        </w:rPr>
+        <w:t>The training dataset reads an element from the sense-</w:t>
+      </w:r>
+      <w:proofErr w:type="spellStart"/>
+      <w:r>
+        <w:rPr>
+          <w:lang w:eastAsia="en-US"/>
+        </w:rPr>
+        <w:t>labeled</w:t>
+      </w:r>
+      <w:proofErr w:type="spellEnd"/>
+      <w:r>
+        <w:rPr>
+          <w:lang w:eastAsia="en-US"/>
+        </w:rPr>
+        <w:t xml:space="preserve"> corpus.</w:t>
+      </w:r>
+    </w:p>
+    <w:p>
+      <w:pPr>
+        <w:rPr>
+          <w:lang w:eastAsia="en-US"/>
+        </w:rPr>
+      </w:pPr>
+      <w:r>
+        <w:rPr>
+          <w:lang w:eastAsia="en-US"/>
+        </w:rPr>
+        <w:t>If the next word is not sense-</w:t>
+      </w:r>
+      <w:proofErr w:type="spellStart"/>
+      <w:r>
+        <w:rPr>
+          <w:lang w:eastAsia="en-US"/>
+        </w:rPr>
+        <w:t>labeled</w:t>
+      </w:r>
+      <w:proofErr w:type="spellEnd"/>
+      <w:r>
+        <w:rPr>
+          <w:lang w:eastAsia="en-US"/>
+        </w:rPr>
+        <w:t>, we send just the objective (the global index, None)</w:t>
+      </w:r>
+    </w:p>
+    <w:p>
+      <w:pPr>
+        <w:rPr>
+          <w:lang w:eastAsia="en-US"/>
+        </w:rPr>
+      </w:pPr>
+      <w:r>
+        <w:rPr>
+          <w:lang w:eastAsia="en-US"/>
+        </w:rPr>
+        <w:t>If the word is sense-</w:t>
+      </w:r>
+      <w:proofErr w:type="spellStart"/>
+      <w:r>
+        <w:rPr>
+          <w:lang w:eastAsia="en-US"/>
+        </w:rPr>
+        <w:t>labeled</w:t>
+      </w:r>
+      <w:proofErr w:type="spellEnd"/>
+      <w:r>
+        <w:rPr>
+          <w:lang w:eastAsia="en-US"/>
+        </w:rPr>
+        <w:t>, the label y will be (global index, sense index)</w:t>
+      </w:r>
       <w:bookmarkStart w:id="35" w:name="_GoBack"/>
       <w:bookmarkEnd w:id="35"/>
     </w:p>
@@ -41039,6 +41605,92 @@
     </w:lvl>
   </w:abstractNum>
   <w:abstractNum w:abstractNumId="5" w15:restartNumberingAfterBreak="0">
+    <w:nsid w:val="21B70F94"/>
+    <w:multiLevelType w:val="hybridMultilevel"/>
+    <w:tmpl w:val="ACBC1C0A"/>
+    <w:lvl w:ilvl="0" w:tplc="0409000F">
+      <w:start w:val="1"/>
+      <w:numFmt w:val="decimal"/>
+      <w:lvlText w:val="%1."/>
+      <w:lvlJc w:val="left"/>
+      <w:pPr>
+        <w:ind w:left="720" w:hanging="360"/>
+      </w:pPr>
+    </w:lvl>
+    <w:lvl w:ilvl="1" w:tplc="08090019" w:tentative="1">
+      <w:start w:val="1"/>
+      <w:numFmt w:val="lowerLetter"/>
+      <w:lvlText w:val="%2."/>
+      <w:lvlJc w:val="left"/>
+      <w:pPr>
+        <w:ind w:left="1440" w:hanging="360"/>
+      </w:pPr>
+    </w:lvl>
+    <w:lvl w:ilvl="2" w:tplc="0809001B" w:tentative="1">
+      <w:start w:val="1"/>
+      <w:numFmt w:val="lowerRoman"/>
+      <w:lvlText w:val="%3."/>
+      <w:lvlJc w:val="right"/>
+      <w:pPr>
+        <w:ind w:left="2160" w:hanging="180"/>
+      </w:pPr>
+    </w:lvl>
+    <w:lvl w:ilvl="3" w:tplc="0809000F" w:tentative="1">
+      <w:start w:val="1"/>
+      <w:numFmt w:val="decimal"/>
+      <w:lvlText w:val="%4."/>
+      <w:lvlJc w:val="left"/>
+      <w:pPr>
+        <w:ind w:left="2880" w:hanging="360"/>
+      </w:pPr>
+    </w:lvl>
+    <w:lvl w:ilvl="4" w:tplc="08090019" w:tentative="1">
+      <w:start w:val="1"/>
+      <w:numFmt w:val="lowerLetter"/>
+      <w:lvlText w:val="%5."/>
+      <w:lvlJc w:val="left"/>
+      <w:pPr>
+        <w:ind w:left="3600" w:hanging="360"/>
+      </w:pPr>
+    </w:lvl>
+    <w:lvl w:ilvl="5" w:tplc="0809001B" w:tentative="1">
+      <w:start w:val="1"/>
+      <w:numFmt w:val="lowerRoman"/>
+      <w:lvlText w:val="%6."/>
+      <w:lvlJc w:val="right"/>
+      <w:pPr>
+        <w:ind w:left="4320" w:hanging="180"/>
+      </w:pPr>
+    </w:lvl>
+    <w:lvl w:ilvl="6" w:tplc="0809000F" w:tentative="1">
+      <w:start w:val="1"/>
+      <w:numFmt w:val="decimal"/>
+      <w:lvlText w:val="%7."/>
+      <w:lvlJc w:val="left"/>
+      <w:pPr>
+        <w:ind w:left="5040" w:hanging="360"/>
+      </w:pPr>
+    </w:lvl>
+    <w:lvl w:ilvl="7" w:tplc="08090019" w:tentative="1">
+      <w:start w:val="1"/>
+      <w:numFmt w:val="lowerLetter"/>
+      <w:lvlText w:val="%8."/>
+      <w:lvlJc w:val="left"/>
+      <w:pPr>
+        <w:ind w:left="5760" w:hanging="360"/>
+      </w:pPr>
+    </w:lvl>
+    <w:lvl w:ilvl="8" w:tplc="0809001B" w:tentative="1">
+      <w:start w:val="1"/>
+      <w:numFmt w:val="lowerRoman"/>
+      <w:lvlText w:val="%9."/>
+      <w:lvlJc w:val="right"/>
+      <w:pPr>
+        <w:ind w:left="6480" w:hanging="180"/>
+      </w:pPr>
+    </w:lvl>
+  </w:abstractNum>
+  <w:abstractNum w:abstractNumId="6" w15:restartNumberingAfterBreak="0">
     <w:nsid w:val="241A2FAC"/>
     <w:multiLevelType w:val="hybridMultilevel"/>
     <w:tmpl w:val="258E3C5A"/>
@@ -41151,7 +41803,7 @@
       </w:rPr>
     </w:lvl>
   </w:abstractNum>
-  <w:abstractNum w:abstractNumId="6" w15:restartNumberingAfterBreak="0">
+  <w:abstractNum w:abstractNumId="7" w15:restartNumberingAfterBreak="0">
     <w:nsid w:val="24D4116C"/>
     <w:multiLevelType w:val="hybridMultilevel"/>
     <w:tmpl w:val="060EBEC0"/>
@@ -41264,7 +41916,7 @@
       </w:rPr>
     </w:lvl>
   </w:abstractNum>
-  <w:abstractNum w:abstractNumId="7" w15:restartNumberingAfterBreak="0">
+  <w:abstractNum w:abstractNumId="8" w15:restartNumberingAfterBreak="0">
     <w:nsid w:val="29C22E83"/>
     <w:multiLevelType w:val="hybridMultilevel"/>
     <w:tmpl w:val="35823792"/>
@@ -41377,7 +42029,7 @@
       </w:rPr>
     </w:lvl>
   </w:abstractNum>
-  <w:abstractNum w:abstractNumId="8" w15:restartNumberingAfterBreak="0">
+  <w:abstractNum w:abstractNumId="9" w15:restartNumberingAfterBreak="0">
     <w:nsid w:val="2C5B5221"/>
     <w:multiLevelType w:val="hybridMultilevel"/>
     <w:tmpl w:val="1A7A1904"/>
@@ -41490,7 +42142,7 @@
       </w:rPr>
     </w:lvl>
   </w:abstractNum>
-  <w:abstractNum w:abstractNumId="9" w15:restartNumberingAfterBreak="0">
+  <w:abstractNum w:abstractNumId="10" w15:restartNumberingAfterBreak="0">
     <w:nsid w:val="2D56766F"/>
     <w:multiLevelType w:val="hybridMultilevel"/>
     <w:tmpl w:val="9B30EDAC"/>
@@ -41603,7 +42255,7 @@
       </w:rPr>
     </w:lvl>
   </w:abstractNum>
-  <w:abstractNum w:abstractNumId="10" w15:restartNumberingAfterBreak="0">
+  <w:abstractNum w:abstractNumId="11" w15:restartNumberingAfterBreak="0">
     <w:nsid w:val="2FDE0BF4"/>
     <w:multiLevelType w:val="hybridMultilevel"/>
     <w:tmpl w:val="7E2AA812"/>
@@ -41689,7 +42341,7 @@
       </w:pPr>
     </w:lvl>
   </w:abstractNum>
-  <w:abstractNum w:abstractNumId="11" w15:restartNumberingAfterBreak="0">
+  <w:abstractNum w:abstractNumId="12" w15:restartNumberingAfterBreak="0">
     <w:nsid w:val="31B367B3"/>
     <w:multiLevelType w:val="hybridMultilevel"/>
     <w:tmpl w:val="2760EEA8"/>
@@ -41802,7 +42454,7 @@
       </w:rPr>
     </w:lvl>
   </w:abstractNum>
-  <w:abstractNum w:abstractNumId="12" w15:restartNumberingAfterBreak="0">
+  <w:abstractNum w:abstractNumId="13" w15:restartNumberingAfterBreak="0">
     <w:nsid w:val="34513D78"/>
     <w:multiLevelType w:val="hybridMultilevel"/>
     <w:tmpl w:val="6554E700"/>
@@ -41915,7 +42567,7 @@
       </w:rPr>
     </w:lvl>
   </w:abstractNum>
-  <w:abstractNum w:abstractNumId="13" w15:restartNumberingAfterBreak="0">
+  <w:abstractNum w:abstractNumId="14" w15:restartNumberingAfterBreak="0">
     <w:nsid w:val="372D66C4"/>
     <w:multiLevelType w:val="multilevel"/>
     <w:tmpl w:val="6C9875A4"/>
@@ -42064,7 +42716,7 @@
       </w:rPr>
     </w:lvl>
   </w:abstractNum>
-  <w:abstractNum w:abstractNumId="14" w15:restartNumberingAfterBreak="0">
+  <w:abstractNum w:abstractNumId="15" w15:restartNumberingAfterBreak="0">
     <w:nsid w:val="3C78131E"/>
     <w:multiLevelType w:val="hybridMultilevel"/>
     <w:tmpl w:val="6AF84858"/>
@@ -42177,7 +42829,7 @@
       </w:rPr>
     </w:lvl>
   </w:abstractNum>
-  <w:abstractNum w:abstractNumId="15" w15:restartNumberingAfterBreak="0">
+  <w:abstractNum w:abstractNumId="16" w15:restartNumberingAfterBreak="0">
     <w:nsid w:val="403C04EA"/>
     <w:multiLevelType w:val="hybridMultilevel"/>
     <w:tmpl w:val="72DE1FAA"/>
@@ -42263,7 +42915,7 @@
       </w:pPr>
     </w:lvl>
   </w:abstractNum>
-  <w:abstractNum w:abstractNumId="16" w15:restartNumberingAfterBreak="0">
+  <w:abstractNum w:abstractNumId="17" w15:restartNumberingAfterBreak="0">
     <w:nsid w:val="41761EFF"/>
     <w:multiLevelType w:val="hybridMultilevel"/>
     <w:tmpl w:val="87C87722"/>
@@ -42376,7 +43028,7 @@
       </w:rPr>
     </w:lvl>
   </w:abstractNum>
-  <w:abstractNum w:abstractNumId="17" w15:restartNumberingAfterBreak="0">
+  <w:abstractNum w:abstractNumId="18" w15:restartNumberingAfterBreak="0">
     <w:nsid w:val="47456689"/>
     <w:multiLevelType w:val="hybridMultilevel"/>
     <w:tmpl w:val="A1C0D450"/>
@@ -42462,7 +43114,7 @@
       </w:pPr>
     </w:lvl>
   </w:abstractNum>
-  <w:abstractNum w:abstractNumId="18" w15:restartNumberingAfterBreak="0">
+  <w:abstractNum w:abstractNumId="19" w15:restartNumberingAfterBreak="0">
     <w:nsid w:val="47984A69"/>
     <w:multiLevelType w:val="hybridMultilevel"/>
     <w:tmpl w:val="B79A0710"/>
@@ -42551,7 +43203,7 @@
       </w:pPr>
     </w:lvl>
   </w:abstractNum>
-  <w:abstractNum w:abstractNumId="19" w15:restartNumberingAfterBreak="0">
+  <w:abstractNum w:abstractNumId="20" w15:restartNumberingAfterBreak="0">
     <w:nsid w:val="49917647"/>
     <w:multiLevelType w:val="hybridMultilevel"/>
     <w:tmpl w:val="C41636F0"/>
@@ -42637,7 +43289,7 @@
       </w:pPr>
     </w:lvl>
   </w:abstractNum>
-  <w:abstractNum w:abstractNumId="20" w15:restartNumberingAfterBreak="0">
+  <w:abstractNum w:abstractNumId="21" w15:restartNumberingAfterBreak="0">
     <w:nsid w:val="4E0B4A66"/>
     <w:multiLevelType w:val="hybridMultilevel"/>
     <w:tmpl w:val="E7A8B754"/>
@@ -42750,7 +43402,7 @@
       </w:rPr>
     </w:lvl>
   </w:abstractNum>
-  <w:abstractNum w:abstractNumId="21" w15:restartNumberingAfterBreak="0">
+  <w:abstractNum w:abstractNumId="22" w15:restartNumberingAfterBreak="0">
     <w:nsid w:val="4FD310B4"/>
     <w:multiLevelType w:val="hybridMultilevel"/>
     <w:tmpl w:val="E04AFB42"/>
@@ -42863,7 +43515,7 @@
       </w:rPr>
     </w:lvl>
   </w:abstractNum>
-  <w:abstractNum w:abstractNumId="22" w15:restartNumberingAfterBreak="0">
+  <w:abstractNum w:abstractNumId="23" w15:restartNumberingAfterBreak="0">
     <w:nsid w:val="50BE5D26"/>
     <w:multiLevelType w:val="multilevel"/>
     <w:tmpl w:val="F12E3486"/>
@@ -42949,7 +43601,7 @@
       </w:pPr>
     </w:lvl>
   </w:abstractNum>
-  <w:abstractNum w:abstractNumId="23" w15:restartNumberingAfterBreak="0">
+  <w:abstractNum w:abstractNumId="24" w15:restartNumberingAfterBreak="0">
     <w:nsid w:val="531D41E3"/>
     <w:multiLevelType w:val="hybridMultilevel"/>
     <w:tmpl w:val="E352723C"/>
@@ -43062,7 +43714,7 @@
       </w:rPr>
     </w:lvl>
   </w:abstractNum>
-  <w:abstractNum w:abstractNumId="24" w15:restartNumberingAfterBreak="0">
+  <w:abstractNum w:abstractNumId="25" w15:restartNumberingAfterBreak="0">
     <w:nsid w:val="579527E1"/>
     <w:multiLevelType w:val="hybridMultilevel"/>
     <w:tmpl w:val="3F168014"/>
@@ -43148,7 +43800,7 @@
       </w:pPr>
     </w:lvl>
   </w:abstractNum>
-  <w:abstractNum w:abstractNumId="25" w15:restartNumberingAfterBreak="0">
+  <w:abstractNum w:abstractNumId="26" w15:restartNumberingAfterBreak="0">
     <w:nsid w:val="58CA7454"/>
     <w:multiLevelType w:val="hybridMultilevel"/>
     <w:tmpl w:val="2A74E6FC"/>
@@ -43261,7 +43913,7 @@
       </w:rPr>
     </w:lvl>
   </w:abstractNum>
-  <w:abstractNum w:abstractNumId="26" w15:restartNumberingAfterBreak="0">
+  <w:abstractNum w:abstractNumId="27" w15:restartNumberingAfterBreak="0">
     <w:nsid w:val="5D04303A"/>
     <w:multiLevelType w:val="hybridMultilevel"/>
     <w:tmpl w:val="AF5E44CA"/>
@@ -43374,7 +44026,7 @@
       </w:rPr>
     </w:lvl>
   </w:abstractNum>
-  <w:abstractNum w:abstractNumId="27" w15:restartNumberingAfterBreak="0">
+  <w:abstractNum w:abstractNumId="28" w15:restartNumberingAfterBreak="0">
     <w:nsid w:val="5D351610"/>
     <w:multiLevelType w:val="hybridMultilevel"/>
     <w:tmpl w:val="5172D970"/>
@@ -43487,7 +44139,7 @@
       </w:rPr>
     </w:lvl>
   </w:abstractNum>
-  <w:abstractNum w:abstractNumId="28" w15:restartNumberingAfterBreak="0">
+  <w:abstractNum w:abstractNumId="29" w15:restartNumberingAfterBreak="0">
     <w:nsid w:val="5E0A5E06"/>
     <w:multiLevelType w:val="hybridMultilevel"/>
     <w:tmpl w:val="86F635C4"/>
@@ -43600,7 +44252,7 @@
       </w:rPr>
     </w:lvl>
   </w:abstractNum>
-  <w:abstractNum w:abstractNumId="29" w15:restartNumberingAfterBreak="0">
+  <w:abstractNum w:abstractNumId="30" w15:restartNumberingAfterBreak="0">
     <w:nsid w:val="5FCB2DEA"/>
     <w:multiLevelType w:val="hybridMultilevel"/>
     <w:tmpl w:val="47366A18"/>
@@ -43713,7 +44365,7 @@
       </w:rPr>
     </w:lvl>
   </w:abstractNum>
-  <w:abstractNum w:abstractNumId="30" w15:restartNumberingAfterBreak="0">
+  <w:abstractNum w:abstractNumId="31" w15:restartNumberingAfterBreak="0">
     <w:nsid w:val="62577581"/>
     <w:multiLevelType w:val="hybridMultilevel"/>
     <w:tmpl w:val="D930B306"/>
@@ -43826,7 +44478,7 @@
       </w:rPr>
     </w:lvl>
   </w:abstractNum>
-  <w:abstractNum w:abstractNumId="31" w15:restartNumberingAfterBreak="0">
+  <w:abstractNum w:abstractNumId="32" w15:restartNumberingAfterBreak="0">
     <w:nsid w:val="649F6B0F"/>
     <w:multiLevelType w:val="hybridMultilevel"/>
     <w:tmpl w:val="D4184F2E"/>
@@ -43939,7 +44591,7 @@
       </w:rPr>
     </w:lvl>
   </w:abstractNum>
-  <w:abstractNum w:abstractNumId="32" w15:restartNumberingAfterBreak="0">
+  <w:abstractNum w:abstractNumId="33" w15:restartNumberingAfterBreak="0">
     <w:nsid w:val="69E07369"/>
     <w:multiLevelType w:val="hybridMultilevel"/>
     <w:tmpl w:val="3BF6B604"/>
@@ -44076,7 +44728,7 @@
       </w:rPr>
     </w:lvl>
   </w:abstractNum>
-  <w:abstractNum w:abstractNumId="33" w15:restartNumberingAfterBreak="0">
+  <w:abstractNum w:abstractNumId="34" w15:restartNumberingAfterBreak="0">
     <w:nsid w:val="6FDB0235"/>
     <w:multiLevelType w:val="hybridMultilevel"/>
     <w:tmpl w:val="99340FA2"/>
@@ -44189,7 +44841,7 @@
       </w:rPr>
     </w:lvl>
   </w:abstractNum>
-  <w:abstractNum w:abstractNumId="34" w15:restartNumberingAfterBreak="0">
+  <w:abstractNum w:abstractNumId="35" w15:restartNumberingAfterBreak="0">
     <w:nsid w:val="73B11CAA"/>
     <w:multiLevelType w:val="hybridMultilevel"/>
     <w:tmpl w:val="9650E526"/>
@@ -44302,7 +44954,7 @@
       </w:rPr>
     </w:lvl>
   </w:abstractNum>
-  <w:abstractNum w:abstractNumId="35" w15:restartNumberingAfterBreak="0">
+  <w:abstractNum w:abstractNumId="36" w15:restartNumberingAfterBreak="0">
     <w:nsid w:val="7BDA27F6"/>
     <w:multiLevelType w:val="hybridMultilevel"/>
     <w:tmpl w:val="769A79E0"/>
@@ -44416,7 +45068,7 @@
     </w:lvl>
   </w:abstractNum>
   <w:num w:numId="1">
-    <w:abstractNumId w:val="14"/>
+    <w:abstractNumId w:val="15"/>
   </w:num>
   <w:num w:numId="2">
     <w:abstractNumId w:val="1"/>
@@ -44428,100 +45080,103 @@
     <w:abstractNumId w:val="4"/>
   </w:num>
   <w:num w:numId="5">
+    <w:abstractNumId w:val="23"/>
+  </w:num>
+  <w:num w:numId="6">
+    <w:abstractNumId w:val="28"/>
+  </w:num>
+  <w:num w:numId="7">
+    <w:abstractNumId w:val="13"/>
+  </w:num>
+  <w:num w:numId="8">
     <w:abstractNumId w:val="22"/>
   </w:num>
-  <w:num w:numId="6">
-    <w:abstractNumId w:val="27"/>
-  </w:num>
-  <w:num w:numId="7">
-    <w:abstractNumId w:val="12"/>
-  </w:num>
-  <w:num w:numId="8">
-    <w:abstractNumId w:val="21"/>
-  </w:num>
   <w:num w:numId="9">
-    <w:abstractNumId w:val="25"/>
+    <w:abstractNumId w:val="26"/>
   </w:num>
   <w:num w:numId="10">
-    <w:abstractNumId w:val="31"/>
+    <w:abstractNumId w:val="32"/>
   </w:num>
   <w:num w:numId="11">
-    <w:abstractNumId w:val="23"/>
+    <w:abstractNumId w:val="24"/>
   </w:num>
   <w:num w:numId="12">
-    <w:abstractNumId w:val="8"/>
+    <w:abstractNumId w:val="9"/>
   </w:num>
   <w:num w:numId="13">
-    <w:abstractNumId w:val="15"/>
+    <w:abstractNumId w:val="16"/>
   </w:num>
   <w:num w:numId="14">
-    <w:abstractNumId w:val="29"/>
+    <w:abstractNumId w:val="30"/>
   </w:num>
   <w:num w:numId="15">
     <w:abstractNumId w:val="2"/>
   </w:num>
   <w:num w:numId="16">
-    <w:abstractNumId w:val="26"/>
+    <w:abstractNumId w:val="27"/>
   </w:num>
   <w:num w:numId="17">
+    <w:abstractNumId w:val="35"/>
+  </w:num>
+  <w:num w:numId="18">
+    <w:abstractNumId w:val="17"/>
+  </w:num>
+  <w:num w:numId="19">
+    <w:abstractNumId w:val="25"/>
+  </w:num>
+  <w:num w:numId="20">
+    <w:abstractNumId w:val="31"/>
+  </w:num>
+  <w:num w:numId="21">
+    <w:abstractNumId w:val="20"/>
+  </w:num>
+  <w:num w:numId="22">
+    <w:abstractNumId w:val="33"/>
+  </w:num>
+  <w:num w:numId="23">
+    <w:abstractNumId w:val="11"/>
+  </w:num>
+  <w:num w:numId="24">
     <w:abstractNumId w:val="34"/>
   </w:num>
-  <w:num w:numId="18">
-    <w:abstractNumId w:val="16"/>
+  <w:num w:numId="25">
+    <w:abstractNumId w:val="6"/>
   </w:num>
-  <w:num w:numId="19">
-    <w:abstractNumId w:val="24"/>
+  <w:num w:numId="26">
+    <w:abstractNumId w:val="14"/>
   </w:num>
-  <w:num w:numId="20">
-    <w:abstractNumId w:val="30"/>
-  </w:num>
-  <w:num w:numId="21">
+  <w:num w:numId="27">
     <w:abstractNumId w:val="19"/>
   </w:num>
-  <w:num w:numId="22">
-    <w:abstractNumId w:val="32"/>
-  </w:num>
-  <w:num w:numId="23">
-    <w:abstractNumId w:val="10"/>
-  </w:num>
-  <w:num w:numId="24">
-    <w:abstractNumId w:val="33"/>
-  </w:num>
-  <w:num w:numId="25">
-    <w:abstractNumId w:val="5"/>
-  </w:num>
-  <w:num w:numId="26">
-    <w:abstractNumId w:val="13"/>
-  </w:num>
-  <w:num w:numId="27">
+  <w:num w:numId="28">
     <w:abstractNumId w:val="18"/>
   </w:num>
-  <w:num w:numId="28">
-    <w:abstractNumId w:val="17"/>
-  </w:num>
   <w:num w:numId="29">
-    <w:abstractNumId w:val="9"/>
+    <w:abstractNumId w:val="10"/>
   </w:num>
   <w:num w:numId="30">
     <w:abstractNumId w:val="0"/>
   </w:num>
   <w:num w:numId="31">
-    <w:abstractNumId w:val="35"/>
+    <w:abstractNumId w:val="36"/>
   </w:num>
   <w:num w:numId="32">
+    <w:abstractNumId w:val="8"/>
+  </w:num>
+  <w:num w:numId="33">
+    <w:abstractNumId w:val="12"/>
+  </w:num>
+  <w:num w:numId="34">
+    <w:abstractNumId w:val="29"/>
+  </w:num>
+  <w:num w:numId="35">
+    <w:abstractNumId w:val="21"/>
+  </w:num>
+  <w:num w:numId="36">
     <w:abstractNumId w:val="7"/>
   </w:num>
-  <w:num w:numId="33">
-    <w:abstractNumId w:val="11"/>
-  </w:num>
-  <w:num w:numId="34">
-    <w:abstractNumId w:val="28"/>
-  </w:num>
-  <w:num w:numId="35">
-    <w:abstractNumId w:val="20"/>
-  </w:num>
-  <w:num w:numId="36">
-    <w:abstractNumId w:val="6"/>
+  <w:num w:numId="37">
+    <w:abstractNumId w:val="5"/>
   </w:num>
 </w:numbering>
 </file>

</xml_diff>

<commit_message>
=Checkpoint: the RGCN manages to overfit on a small pocket training dataset. Proceeding to write the code to load the KB data into the graph with the correct indices...
Former-commit-id: 27d654d141f3ce467858f7396e919bfc2a45b212
Former-commit-id: 74b53e2073e9872bcf1aec30e61929db2649c939
</commit_message>
<xml_diff>
--- a/Media/Task1_DeveloperDiary.docx
+++ b/Media/Task1_DeveloperDiary.docx
@@ -40616,10 +40616,7 @@
         <w:t xml:space="preserve">-GCN: </w:t>
       </w:r>
       <w:r>
-        <w:t>Status</w:t>
-      </w:r>
-      <w:r>
-        <w:t xml:space="preserve"> &amp; onwards</w:t>
+        <w:t>multiple outputs, loading KB data</w:t>
       </w:r>
     </w:p>
     <w:p>
@@ -40959,11 +40956,15 @@
     <w:p>
       <w:pPr>
         <w:rPr>
-          <w:lang w:eastAsia="en-US"/>
-        </w:rPr>
-      </w:pPr>
-      <w:r>
-        <w:rPr>
+          <w:b/>
+          <w:bCs/>
+          <w:lang w:eastAsia="en-US"/>
+        </w:rPr>
+      </w:pPr>
+      <w:r>
+        <w:rPr>
+          <w:b/>
+          <w:bCs/>
           <w:lang w:eastAsia="en-US"/>
         </w:rPr>
         <w:t>For the sense loss:</w:t>
@@ -41020,7 +41021,25 @@
         <w:rPr>
           <w:lang w:eastAsia="en-US"/>
         </w:rPr>
-        <w:t>, we send just the objective (the global index, None)</w:t>
+        <w:t xml:space="preserve">, we send the objective (global index, </w:t>
+      </w:r>
+      <w:r>
+        <w:rPr>
+          <w:lang w:eastAsia="en-US"/>
+        </w:rPr>
+        <w:t>-1</w:t>
+      </w:r>
+      <w:r>
+        <w:rPr>
+          <w:lang w:eastAsia="en-US"/>
+        </w:rPr>
+        <w:t>)</w:t>
+      </w:r>
+      <w:r>
+        <w:rPr>
+          <w:lang w:eastAsia="en-US"/>
+        </w:rPr>
+        <w:t>.</w:t>
       </w:r>
     </w:p>
     <w:p>
@@ -41049,6 +41068,133 @@
         </w:rPr>
         <w:t>, the label y will be (global index, sense index)</w:t>
       </w:r>
+      <w:r>
+        <w:rPr>
+          <w:lang w:eastAsia="en-US"/>
+        </w:rPr>
+        <w:t>.</w:t>
+      </w:r>
+    </w:p>
+    <w:p>
+      <w:pPr>
+        <w:rPr>
+          <w:lang w:eastAsia="en-US"/>
+        </w:rPr>
+      </w:pPr>
+      <w:r>
+        <w:rPr>
+          <w:lang w:eastAsia="en-US"/>
+        </w:rPr>
+        <w:t xml:space="preserve">The </w:t>
+      </w:r>
+      <w:proofErr w:type="spellStart"/>
+      <w:r>
+        <w:rPr>
+          <w:lang w:eastAsia="en-US"/>
+        </w:rPr>
+        <w:t>loss_global</w:t>
+      </w:r>
+      <w:proofErr w:type="spellEnd"/>
+      <w:r>
+        <w:rPr>
+          <w:lang w:eastAsia="en-US"/>
+        </w:rPr>
+        <w:t xml:space="preserve"> and the </w:t>
+      </w:r>
+      <w:proofErr w:type="spellStart"/>
+      <w:r>
+        <w:rPr>
+          <w:lang w:eastAsia="en-US"/>
+        </w:rPr>
+        <w:t>loss_sense</w:t>
+      </w:r>
+      <w:proofErr w:type="spellEnd"/>
+      <w:r>
+        <w:rPr>
+          <w:lang w:eastAsia="en-US"/>
+        </w:rPr>
+        <w:t xml:space="preserve"> </w:t>
+      </w:r>
+      <w:proofErr w:type="gramStart"/>
+      <w:r>
+        <w:rPr>
+          <w:lang w:eastAsia="en-US"/>
+        </w:rPr>
+        <w:t>are</w:t>
+      </w:r>
+      <w:proofErr w:type="gramEnd"/>
+      <w:r>
+        <w:rPr>
+          <w:lang w:eastAsia="en-US"/>
+        </w:rPr>
+        <w:t xml:space="preserve"> summed up at each step. If there </w:t>
+      </w:r>
+      <w:r>
+        <w:rPr>
+          <w:lang w:eastAsia="en-US"/>
+        </w:rPr>
+        <w:t>wa</w:t>
+      </w:r>
+      <w:r>
+        <w:rPr>
+          <w:lang w:eastAsia="en-US"/>
+        </w:rPr>
+        <w:t>s</w:t>
+      </w:r>
+      <w:r>
+        <w:rPr>
+          <w:lang w:eastAsia="en-US"/>
+        </w:rPr>
+        <w:t xml:space="preserve"> no sense label, the latter will be ==0.</w:t>
+      </w:r>
+    </w:p>
+    <w:p>
+      <w:pPr>
+        <w:rPr>
+          <w:lang w:eastAsia="en-US"/>
+        </w:rPr>
+      </w:pPr>
+    </w:p>
+    <w:p>
+      <w:pPr>
+        <w:rPr>
+          <w:lang w:eastAsia="en-US"/>
+        </w:rPr>
+      </w:pPr>
+      <w:r>
+        <w:rPr>
+          <w:lang w:eastAsia="en-US"/>
+        </w:rPr>
+        <w:t xml:space="preserve"> </w:t>
+      </w:r>
+    </w:p>
+    <w:p>
+      <w:pPr>
+        <w:rPr>
+          <w:lang w:eastAsia="en-US"/>
+        </w:rPr>
+      </w:pPr>
+      <w:r>
+        <w:rPr>
+          <w:b/>
+          <w:bCs/>
+          <w:lang w:eastAsia="en-US"/>
+        </w:rPr>
+        <w:t>Regarding loading the KB data into the graph</w:t>
+      </w:r>
+      <w:r>
+        <w:rPr>
+          <w:lang w:eastAsia="en-US"/>
+        </w:rPr>
+        <w:t xml:space="preserve"> (and taking care of indices etc.):</w:t>
+      </w:r>
+    </w:p>
+    <w:p>
+      <w:pPr>
+        <w:rPr>
+          <w:lang w:eastAsia="en-US"/>
+        </w:rPr>
+      </w:pPr>
       <w:bookmarkStart w:id="35" w:name="_GoBack"/>
       <w:bookmarkEnd w:id="35"/>
     </w:p>

</xml_diff>

<commit_message>
=RGCN ready. However, it fills the GPU memory (17GB instead of 9GB)
Former-commit-id: c12be10f8ee84d413dd30ecbddaa5c6d74e79b93
Former-commit-id: 79696c65e5bde7d334202e0f6777f34d21917b34
</commit_message>
<xml_diff>
--- a/Media/Task1_DeveloperDiary.docx
+++ b/Media/Task1_DeveloperDiary.docx
@@ -28,7 +28,7 @@
       <w:r>
         <w:fldChar w:fldCharType="separate"/>
       </w:r>
-      <w:hyperlink w:anchor="_Toc26797095" w:history="1">
+      <w:hyperlink w:anchor="_Toc26967587" w:history="1">
         <w:r>
           <w:rPr>
             <w:rStyle w:val="Hyperlink"/>
@@ -55,7 +55,7 @@
             <w:noProof/>
             <w:webHidden/>
           </w:rPr>
-          <w:instrText xml:space="preserve"> PAGEREF _Toc26797095 \h </w:instrText>
+          <w:instrText xml:space="preserve"> PAGEREF _Toc26967587 \h </w:instrText>
         </w:r>
         <w:r>
           <w:rPr>
@@ -103,7 +103,7 @@
           <w:lang w:eastAsia="en-GB"/>
         </w:rPr>
       </w:pPr>
-      <w:hyperlink w:anchor="_Toc26797096" w:history="1">
+      <w:hyperlink w:anchor="_Toc26967588" w:history="1">
         <w:r>
           <w:rPr>
             <w:rStyle w:val="Hyperlink"/>
@@ -130,7 +130,7 @@
             <w:noProof/>
             <w:webHidden/>
           </w:rPr>
-          <w:instrText xml:space="preserve"> PAGEREF _Toc26797096 \h </w:instrText>
+          <w:instrText xml:space="preserve"> PAGEREF _Toc26967588 \h </w:instrText>
         </w:r>
         <w:r>
           <w:rPr>
@@ -178,7 +178,7 @@
           <w:lang w:eastAsia="en-GB"/>
         </w:rPr>
       </w:pPr>
-      <w:hyperlink w:anchor="_Toc26797097" w:history="1">
+      <w:hyperlink w:anchor="_Toc26967589" w:history="1">
         <w:r>
           <w:rPr>
             <w:rStyle w:val="Hyperlink"/>
@@ -205,7 +205,7 @@
             <w:noProof/>
             <w:webHidden/>
           </w:rPr>
-          <w:instrText xml:space="preserve"> PAGEREF _Toc26797097 \h </w:instrText>
+          <w:instrText xml:space="preserve"> PAGEREF _Toc26967589 \h </w:instrText>
         </w:r>
         <w:r>
           <w:rPr>
@@ -253,7 +253,7 @@
           <w:lang w:eastAsia="en-GB"/>
         </w:rPr>
       </w:pPr>
-      <w:hyperlink w:anchor="_Toc26797098" w:history="1">
+      <w:hyperlink w:anchor="_Toc26967590" w:history="1">
         <w:r>
           <w:rPr>
             <w:rStyle w:val="Hyperlink"/>
@@ -280,7 +280,7 @@
             <w:noProof/>
             <w:webHidden/>
           </w:rPr>
-          <w:instrText xml:space="preserve"> PAGEREF _Toc26797098 \h </w:instrText>
+          <w:instrText xml:space="preserve"> PAGEREF _Toc26967590 \h </w:instrText>
         </w:r>
         <w:r>
           <w:rPr>
@@ -326,7 +326,7 @@
           <w:lang w:eastAsia="en-GB"/>
         </w:rPr>
       </w:pPr>
-      <w:hyperlink w:anchor="_Toc26797099" w:history="1">
+      <w:hyperlink w:anchor="_Toc26967591" w:history="1">
         <w:r>
           <w:rPr>
             <w:rStyle w:val="Hyperlink"/>
@@ -353,7 +353,7 @@
             <w:noProof/>
             <w:webHidden/>
           </w:rPr>
-          <w:instrText xml:space="preserve"> PAGEREF _Toc26797099 \h </w:instrText>
+          <w:instrText xml:space="preserve"> PAGEREF _Toc26967591 \h </w:instrText>
         </w:r>
         <w:r>
           <w:rPr>
@@ -400,7 +400,7 @@
           <w:lang w:eastAsia="en-GB"/>
         </w:rPr>
       </w:pPr>
-      <w:hyperlink w:anchor="_Toc26797100" w:history="1">
+      <w:hyperlink w:anchor="_Toc26967592" w:history="1">
         <w:r>
           <w:rPr>
             <w:rStyle w:val="Hyperlink"/>
@@ -427,7 +427,7 @@
             <w:noProof/>
             <w:webHidden/>
           </w:rPr>
-          <w:instrText xml:space="preserve"> PAGEREF _Toc26797100 \h </w:instrText>
+          <w:instrText xml:space="preserve"> PAGEREF _Toc26967592 \h </w:instrText>
         </w:r>
         <w:r>
           <w:rPr>
@@ -474,7 +474,7 @@
           <w:lang w:eastAsia="en-GB"/>
         </w:rPr>
       </w:pPr>
-      <w:hyperlink w:anchor="_Toc26797101" w:history="1">
+      <w:hyperlink w:anchor="_Toc26967593" w:history="1">
         <w:r>
           <w:rPr>
             <w:rStyle w:val="Hyperlink"/>
@@ -501,7 +501,7 @@
             <w:noProof/>
             <w:webHidden/>
           </w:rPr>
-          <w:instrText xml:space="preserve"> PAGEREF _Toc26797101 \h </w:instrText>
+          <w:instrText xml:space="preserve"> PAGEREF _Toc26967593 \h </w:instrText>
         </w:r>
         <w:r>
           <w:rPr>
@@ -548,7 +548,7 @@
           <w:lang w:eastAsia="en-GB"/>
         </w:rPr>
       </w:pPr>
-      <w:hyperlink w:anchor="_Toc26797102" w:history="1">
+      <w:hyperlink w:anchor="_Toc26967594" w:history="1">
         <w:r>
           <w:rPr>
             <w:rStyle w:val="Hyperlink"/>
@@ -575,7 +575,7 @@
             <w:noProof/>
             <w:webHidden/>
           </w:rPr>
-          <w:instrText xml:space="preserve"> PAGEREF _Toc26797102 \h </w:instrText>
+          <w:instrText xml:space="preserve"> PAGEREF _Toc26967594 \h </w:instrText>
         </w:r>
         <w:r>
           <w:rPr>
@@ -623,7 +623,7 @@
           <w:lang w:eastAsia="en-GB"/>
         </w:rPr>
       </w:pPr>
-      <w:hyperlink w:anchor="_Toc26797103" w:history="1">
+      <w:hyperlink w:anchor="_Toc26967595" w:history="1">
         <w:r>
           <w:rPr>
             <w:rStyle w:val="Hyperlink"/>
@@ -650,7 +650,7 @@
             <w:noProof/>
             <w:webHidden/>
           </w:rPr>
-          <w:instrText xml:space="preserve"> PAGEREF _Toc26797103 \h </w:instrText>
+          <w:instrText xml:space="preserve"> PAGEREF _Toc26967595 \h </w:instrText>
         </w:r>
         <w:r>
           <w:rPr>
@@ -696,7 +696,7 @@
           <w:lang w:eastAsia="en-GB"/>
         </w:rPr>
       </w:pPr>
-      <w:hyperlink w:anchor="_Toc26797104" w:history="1">
+      <w:hyperlink w:anchor="_Toc26967596" w:history="1">
         <w:r>
           <w:rPr>
             <w:rStyle w:val="Hyperlink"/>
@@ -723,7 +723,7 @@
             <w:noProof/>
             <w:webHidden/>
           </w:rPr>
-          <w:instrText xml:space="preserve"> PAGEREF _Toc26797104 \h </w:instrText>
+          <w:instrText xml:space="preserve"> PAGEREF _Toc26967596 \h </w:instrText>
         </w:r>
         <w:r>
           <w:rPr>
@@ -769,7 +769,7 @@
           <w:lang w:eastAsia="en-GB"/>
         </w:rPr>
       </w:pPr>
-      <w:hyperlink w:anchor="_Toc26797105" w:history="1">
+      <w:hyperlink w:anchor="_Toc26967597" w:history="1">
         <w:r>
           <w:rPr>
             <w:rStyle w:val="Hyperlink"/>
@@ -796,7 +796,7 @@
             <w:noProof/>
             <w:webHidden/>
           </w:rPr>
-          <w:instrText xml:space="preserve"> PAGEREF _Toc26797105 \h </w:instrText>
+          <w:instrText xml:space="preserve"> PAGEREF _Toc26967597 \h </w:instrText>
         </w:r>
         <w:r>
           <w:rPr>
@@ -842,7 +842,7 @@
           <w:lang w:eastAsia="en-GB"/>
         </w:rPr>
       </w:pPr>
-      <w:hyperlink w:anchor="_Toc26797106" w:history="1">
+      <w:hyperlink w:anchor="_Toc26967598" w:history="1">
         <w:r>
           <w:rPr>
             <w:rStyle w:val="Hyperlink"/>
@@ -869,7 +869,7 @@
             <w:noProof/>
             <w:webHidden/>
           </w:rPr>
-          <w:instrText xml:space="preserve"> PAGEREF _Toc26797106 \h </w:instrText>
+          <w:instrText xml:space="preserve"> PAGEREF _Toc26967598 \h </w:instrText>
         </w:r>
         <w:r>
           <w:rPr>
@@ -915,7 +915,7 @@
           <w:lang w:eastAsia="en-GB"/>
         </w:rPr>
       </w:pPr>
-      <w:hyperlink w:anchor="_Toc26797107" w:history="1">
+      <w:hyperlink w:anchor="_Toc26967599" w:history="1">
         <w:r>
           <w:rPr>
             <w:rStyle w:val="Hyperlink"/>
@@ -942,7 +942,7 @@
             <w:noProof/>
             <w:webHidden/>
           </w:rPr>
-          <w:instrText xml:space="preserve"> PAGEREF _Toc26797107 \h </w:instrText>
+          <w:instrText xml:space="preserve"> PAGEREF _Toc26967599 \h </w:instrText>
         </w:r>
         <w:r>
           <w:rPr>
@@ -988,7 +988,7 @@
           <w:lang w:eastAsia="en-GB"/>
         </w:rPr>
       </w:pPr>
-      <w:hyperlink w:anchor="_Toc26797108" w:history="1">
+      <w:hyperlink w:anchor="_Toc26967600" w:history="1">
         <w:r>
           <w:rPr>
             <w:rStyle w:val="Hyperlink"/>
@@ -1015,7 +1015,7 @@
             <w:noProof/>
             <w:webHidden/>
           </w:rPr>
-          <w:instrText xml:space="preserve"> PAGEREF _Toc26797108 \h </w:instrText>
+          <w:instrText xml:space="preserve"> PAGEREF _Toc26967600 \h </w:instrText>
         </w:r>
         <w:r>
           <w:rPr>
@@ -1063,7 +1063,7 @@
           <w:lang w:eastAsia="en-GB"/>
         </w:rPr>
       </w:pPr>
-      <w:hyperlink w:anchor="_Toc26797109" w:history="1">
+      <w:hyperlink w:anchor="_Toc26967601" w:history="1">
         <w:r>
           <w:rPr>
             <w:rStyle w:val="Hyperlink"/>
@@ -1090,7 +1090,7 @@
             <w:noProof/>
             <w:webHidden/>
           </w:rPr>
-          <w:instrText xml:space="preserve"> PAGEREF _Toc26797109 \h </w:instrText>
+          <w:instrText xml:space="preserve"> PAGEREF _Toc26967601 \h </w:instrText>
         </w:r>
         <w:r>
           <w:rPr>
@@ -1136,7 +1136,7 @@
           <w:lang w:eastAsia="en-GB"/>
         </w:rPr>
       </w:pPr>
-      <w:hyperlink w:anchor="_Toc26797110" w:history="1">
+      <w:hyperlink w:anchor="_Toc26967602" w:history="1">
         <w:r>
           <w:rPr>
             <w:rStyle w:val="Hyperlink"/>
@@ -1163,7 +1163,7 @@
             <w:noProof/>
             <w:webHidden/>
           </w:rPr>
-          <w:instrText xml:space="preserve"> PAGEREF _Toc26797110 \h </w:instrText>
+          <w:instrText xml:space="preserve"> PAGEREF _Toc26967602 \h </w:instrText>
         </w:r>
         <w:r>
           <w:rPr>
@@ -1209,7 +1209,7 @@
           <w:lang w:eastAsia="en-GB"/>
         </w:rPr>
       </w:pPr>
-      <w:hyperlink w:anchor="_Toc26797111" w:history="1">
+      <w:hyperlink w:anchor="_Toc26967603" w:history="1">
         <w:r>
           <w:rPr>
             <w:rStyle w:val="Hyperlink"/>
@@ -1236,7 +1236,7 @@
             <w:noProof/>
             <w:webHidden/>
           </w:rPr>
-          <w:instrText xml:space="preserve"> PAGEREF _Toc26797111 \h </w:instrText>
+          <w:instrText xml:space="preserve"> PAGEREF _Toc26967603 \h </w:instrText>
         </w:r>
         <w:r>
           <w:rPr>
@@ -1282,7 +1282,7 @@
           <w:lang w:eastAsia="en-GB"/>
         </w:rPr>
       </w:pPr>
-      <w:hyperlink w:anchor="_Toc26797112" w:history="1">
+      <w:hyperlink w:anchor="_Toc26967604" w:history="1">
         <w:r>
           <w:rPr>
             <w:rStyle w:val="Hyperlink"/>
@@ -1309,7 +1309,7 @@
             <w:noProof/>
             <w:webHidden/>
           </w:rPr>
-          <w:instrText xml:space="preserve"> PAGEREF _Toc26797112 \h </w:instrText>
+          <w:instrText xml:space="preserve"> PAGEREF _Toc26967604 \h </w:instrText>
         </w:r>
         <w:r>
           <w:rPr>
@@ -1355,7 +1355,7 @@
           <w:lang w:eastAsia="en-GB"/>
         </w:rPr>
       </w:pPr>
-      <w:hyperlink w:anchor="_Toc26797113" w:history="1">
+      <w:hyperlink w:anchor="_Toc26967605" w:history="1">
         <w:r>
           <w:rPr>
             <w:rStyle w:val="Hyperlink"/>
@@ -1382,7 +1382,7 @@
             <w:noProof/>
             <w:webHidden/>
           </w:rPr>
-          <w:instrText xml:space="preserve"> PAGEREF _Toc26797113 \h </w:instrText>
+          <w:instrText xml:space="preserve"> PAGEREF _Toc26967605 \h </w:instrText>
         </w:r>
         <w:r>
           <w:rPr>
@@ -1428,7 +1428,7 @@
           <w:lang w:eastAsia="en-GB"/>
         </w:rPr>
       </w:pPr>
-      <w:hyperlink w:anchor="_Toc26797114" w:history="1">
+      <w:hyperlink w:anchor="_Toc26967606" w:history="1">
         <w:r>
           <w:rPr>
             <w:rStyle w:val="Hyperlink"/>
@@ -1455,7 +1455,7 @@
             <w:noProof/>
             <w:webHidden/>
           </w:rPr>
-          <w:instrText xml:space="preserve"> PAGEREF _Toc26797114 \h </w:instrText>
+          <w:instrText xml:space="preserve"> PAGEREF _Toc26967606 \h </w:instrText>
         </w:r>
         <w:r>
           <w:rPr>
@@ -1502,7 +1502,7 @@
           <w:lang w:eastAsia="en-GB"/>
         </w:rPr>
       </w:pPr>
-      <w:hyperlink w:anchor="_Toc26797115" w:history="1">
+      <w:hyperlink w:anchor="_Toc26967607" w:history="1">
         <w:r>
           <w:rPr>
             <w:rStyle w:val="Hyperlink"/>
@@ -1529,7 +1529,7 @@
             <w:noProof/>
             <w:webHidden/>
           </w:rPr>
-          <w:instrText xml:space="preserve"> PAGEREF _Toc26797115 \h </w:instrText>
+          <w:instrText xml:space="preserve"> PAGEREF _Toc26967607 \h </w:instrText>
         </w:r>
         <w:r>
           <w:rPr>
@@ -1577,7 +1577,7 @@
           <w:lang w:eastAsia="en-GB"/>
         </w:rPr>
       </w:pPr>
-      <w:hyperlink w:anchor="_Toc26797116" w:history="1">
+      <w:hyperlink w:anchor="_Toc26967608" w:history="1">
         <w:r>
           <w:rPr>
             <w:rStyle w:val="Hyperlink"/>
@@ -1604,7 +1604,7 @@
             <w:noProof/>
             <w:webHidden/>
           </w:rPr>
-          <w:instrText xml:space="preserve"> PAGEREF _Toc26797116 \h </w:instrText>
+          <w:instrText xml:space="preserve"> PAGEREF _Toc26967608 \h </w:instrText>
         </w:r>
         <w:r>
           <w:rPr>
@@ -1650,7 +1650,7 @@
           <w:lang w:eastAsia="en-GB"/>
         </w:rPr>
       </w:pPr>
-      <w:hyperlink w:anchor="_Toc26797117" w:history="1">
+      <w:hyperlink w:anchor="_Toc26967609" w:history="1">
         <w:r>
           <w:rPr>
             <w:rStyle w:val="Hyperlink"/>
@@ -1677,7 +1677,7 @@
             <w:noProof/>
             <w:webHidden/>
           </w:rPr>
-          <w:instrText xml:space="preserve"> PAGEREF _Toc26797117 \h </w:instrText>
+          <w:instrText xml:space="preserve"> PAGEREF _Toc26967609 \h </w:instrText>
         </w:r>
         <w:r>
           <w:rPr>
@@ -1723,7 +1723,7 @@
           <w:lang w:eastAsia="en-GB"/>
         </w:rPr>
       </w:pPr>
-      <w:hyperlink w:anchor="_Toc26797118" w:history="1">
+      <w:hyperlink w:anchor="_Toc26967610" w:history="1">
         <w:r>
           <w:rPr>
             <w:rStyle w:val="Hyperlink"/>
@@ -1750,7 +1750,7 @@
             <w:noProof/>
             <w:webHidden/>
           </w:rPr>
-          <w:instrText xml:space="preserve"> PAGEREF _Toc26797118 \h </w:instrText>
+          <w:instrText xml:space="preserve"> PAGEREF _Toc26967610 \h </w:instrText>
         </w:r>
         <w:r>
           <w:rPr>
@@ -1796,7 +1796,7 @@
           <w:lang w:eastAsia="en-GB"/>
         </w:rPr>
       </w:pPr>
-      <w:hyperlink w:anchor="_Toc26797119" w:history="1">
+      <w:hyperlink w:anchor="_Toc26967611" w:history="1">
         <w:r>
           <w:rPr>
             <w:rStyle w:val="Hyperlink"/>
@@ -1823,7 +1823,7 @@
             <w:noProof/>
             <w:webHidden/>
           </w:rPr>
-          <w:instrText xml:space="preserve"> PAGEREF _Toc26797119 \h </w:instrText>
+          <w:instrText xml:space="preserve"> PAGEREF _Toc26967611 \h </w:instrText>
         </w:r>
         <w:r>
           <w:rPr>
@@ -1869,7 +1869,7 @@
           <w:lang w:eastAsia="en-GB"/>
         </w:rPr>
       </w:pPr>
-      <w:hyperlink w:anchor="_Toc26797120" w:history="1">
+      <w:hyperlink w:anchor="_Toc26967612" w:history="1">
         <w:r>
           <w:rPr>
             <w:rStyle w:val="Hyperlink"/>
@@ -1896,7 +1896,7 @@
             <w:noProof/>
             <w:webHidden/>
           </w:rPr>
-          <w:instrText xml:space="preserve"> PAGEREF _Toc26797120 \h </w:instrText>
+          <w:instrText xml:space="preserve"> PAGEREF _Toc26967612 \h </w:instrText>
         </w:r>
         <w:r>
           <w:rPr>
@@ -1944,7 +1944,7 @@
           <w:lang w:eastAsia="en-GB"/>
         </w:rPr>
       </w:pPr>
-      <w:hyperlink w:anchor="_Toc26797121" w:history="1">
+      <w:hyperlink w:anchor="_Toc26967613" w:history="1">
         <w:r>
           <w:rPr>
             <w:rStyle w:val="Hyperlink"/>
@@ -1971,7 +1971,7 @@
             <w:noProof/>
             <w:webHidden/>
           </w:rPr>
-          <w:instrText xml:space="preserve"> PAGEREF _Toc26797121 \h </w:instrText>
+          <w:instrText xml:space="preserve"> PAGEREF _Toc26967613 \h </w:instrText>
         </w:r>
         <w:r>
           <w:rPr>
@@ -2017,7 +2017,7 @@
           <w:lang w:eastAsia="en-GB"/>
         </w:rPr>
       </w:pPr>
-      <w:hyperlink w:anchor="_Toc26797122" w:history="1">
+      <w:hyperlink w:anchor="_Toc26967614" w:history="1">
         <w:r>
           <w:rPr>
             <w:rStyle w:val="Hyperlink"/>
@@ -2044,7 +2044,7 @@
             <w:noProof/>
             <w:webHidden/>
           </w:rPr>
-          <w:instrText xml:space="preserve"> PAGEREF _Toc26797122 \h </w:instrText>
+          <w:instrText xml:space="preserve"> PAGEREF _Toc26967614 \h </w:instrText>
         </w:r>
         <w:r>
           <w:rPr>
@@ -2090,7 +2090,7 @@
           <w:lang w:eastAsia="en-GB"/>
         </w:rPr>
       </w:pPr>
-      <w:hyperlink w:anchor="_Toc26797123" w:history="1">
+      <w:hyperlink w:anchor="_Toc26967615" w:history="1">
         <w:r>
           <w:rPr>
             <w:rStyle w:val="Hyperlink"/>
@@ -2117,7 +2117,7 @@
             <w:noProof/>
             <w:webHidden/>
           </w:rPr>
-          <w:instrText xml:space="preserve"> PAGEREF _Toc26797123 \h </w:instrText>
+          <w:instrText xml:space="preserve"> PAGEREF _Toc26967615 \h </w:instrText>
         </w:r>
         <w:r>
           <w:rPr>
@@ -2163,7 +2163,7 @@
           <w:lang w:eastAsia="en-GB"/>
         </w:rPr>
       </w:pPr>
-      <w:hyperlink w:anchor="_Toc26797124" w:history="1">
+      <w:hyperlink w:anchor="_Toc26967616" w:history="1">
         <w:r>
           <w:rPr>
             <w:rStyle w:val="Hyperlink"/>
@@ -2190,7 +2190,7 @@
             <w:noProof/>
             <w:webHidden/>
           </w:rPr>
-          <w:instrText xml:space="preserve"> PAGEREF _Toc26797124 \h </w:instrText>
+          <w:instrText xml:space="preserve"> PAGEREF _Toc26967616 \h </w:instrText>
         </w:r>
         <w:r>
           <w:rPr>
@@ -2236,7 +2236,7 @@
           <w:lang w:eastAsia="en-GB"/>
         </w:rPr>
       </w:pPr>
-      <w:hyperlink w:anchor="_Toc26797125" w:history="1">
+      <w:hyperlink w:anchor="_Toc26967617" w:history="1">
         <w:r>
           <w:rPr>
             <w:rStyle w:val="Hyperlink"/>
@@ -2263,7 +2263,7 @@
             <w:noProof/>
             <w:webHidden/>
           </w:rPr>
-          <w:instrText xml:space="preserve"> PAGEREF _Toc26797125 \h </w:instrText>
+          <w:instrText xml:space="preserve"> PAGEREF _Toc26967617 \h </w:instrText>
         </w:r>
         <w:r>
           <w:rPr>
@@ -2310,7 +2310,7 @@
           <w:lang w:eastAsia="en-GB"/>
         </w:rPr>
       </w:pPr>
-      <w:hyperlink w:anchor="_Toc26797126" w:history="1">
+      <w:hyperlink w:anchor="_Toc26967618" w:history="1">
         <w:r>
           <w:rPr>
             <w:rStyle w:val="Hyperlink"/>
@@ -2338,7 +2338,7 @@
             <w:noProof/>
             <w:webHidden/>
           </w:rPr>
-          <w:instrText xml:space="preserve"> PAGEREF _Toc26797126 \h </w:instrText>
+          <w:instrText xml:space="preserve"> PAGEREF _Toc26967618 \h </w:instrText>
         </w:r>
         <w:r>
           <w:rPr>
@@ -2384,7 +2384,7 @@
           <w:lang w:eastAsia="en-GB"/>
         </w:rPr>
       </w:pPr>
-      <w:hyperlink w:anchor="_Toc26797127" w:history="1">
+      <w:hyperlink w:anchor="_Toc26967619" w:history="1">
         <w:r>
           <w:rPr>
             <w:rStyle w:val="Hyperlink"/>
@@ -2411,7 +2411,7 @@
             <w:noProof/>
             <w:webHidden/>
           </w:rPr>
-          <w:instrText xml:space="preserve"> PAGEREF _Toc26797127 \h </w:instrText>
+          <w:instrText xml:space="preserve"> PAGEREF _Toc26967619 \h </w:instrText>
         </w:r>
         <w:r>
           <w:rPr>
@@ -2458,7 +2458,7 @@
           <w:lang w:eastAsia="en-GB"/>
         </w:rPr>
       </w:pPr>
-      <w:hyperlink w:anchor="_Toc26797128" w:history="1">
+      <w:hyperlink w:anchor="_Toc26967620" w:history="1">
         <w:r>
           <w:rPr>
             <w:rStyle w:val="Hyperlink"/>
@@ -2485,7 +2485,7 @@
             <w:noProof/>
             <w:webHidden/>
           </w:rPr>
-          <w:instrText xml:space="preserve"> PAGEREF _Toc26797128 \h </w:instrText>
+          <w:instrText xml:space="preserve"> PAGEREF _Toc26967620 \h </w:instrText>
         </w:r>
         <w:r>
           <w:rPr>
@@ -2532,7 +2532,7 @@
           <w:lang w:eastAsia="en-GB"/>
         </w:rPr>
       </w:pPr>
-      <w:hyperlink w:anchor="_Toc26797129" w:history="1">
+      <w:hyperlink w:anchor="_Toc26967621" w:history="1">
         <w:r>
           <w:rPr>
             <w:rStyle w:val="Hyperlink"/>
@@ -2560,7 +2560,7 @@
             <w:noProof/>
             <w:webHidden/>
           </w:rPr>
-          <w:instrText xml:space="preserve"> PAGEREF _Toc26797129 \h </w:instrText>
+          <w:instrText xml:space="preserve"> PAGEREF _Toc26967621 \h </w:instrText>
         </w:r>
         <w:r>
           <w:rPr>
@@ -2606,13 +2606,27 @@
           <w:lang w:eastAsia="en-GB"/>
         </w:rPr>
       </w:pPr>
-      <w:hyperlink w:anchor="_Toc26797130" w:history="1">
+      <w:hyperlink w:anchor="_Toc26967622" w:history="1">
         <w:r>
           <w:rPr>
             <w:rStyle w:val="Hyperlink"/>
             <w:noProof/>
           </w:rPr>
-          <w:t>Step 5.5: Using the SenseLabeledCorpus(es) for training:</w:t>
+          <w:t>Step 5.5: Using the SenseLabeledCorp</w:t>
+        </w:r>
+        <w:r>
+          <w:rPr>
+            <w:rStyle w:val="Hyperlink"/>
+            <w:noProof/>
+          </w:rPr>
+          <w:t>u</w:t>
+        </w:r>
+        <w:r>
+          <w:rPr>
+            <w:rStyle w:val="Hyperlink"/>
+            <w:noProof/>
+          </w:rPr>
+          <w:t>s(es) for training:</w:t>
         </w:r>
         <w:r>
           <w:rPr>
@@ -2633,7 +2647,7 @@
             <w:noProof/>
             <w:webHidden/>
           </w:rPr>
-          <w:instrText xml:space="preserve"> PAGEREF _Toc26797130 \h </w:instrText>
+          <w:instrText xml:space="preserve"> PAGEREF _Toc26967622 \h </w:instrText>
         </w:r>
         <w:r>
           <w:rPr>
@@ -2691,7 +2705,7 @@
       <w:pPr>
         <w:pStyle w:val="Heading1"/>
       </w:pPr>
-      <w:bookmarkStart w:id="0" w:name="_Toc26797095"/>
+      <w:bookmarkStart w:id="0" w:name="_Toc26967587"/>
       <w:r>
         <w:t>Reflections and the next st</w:t>
       </w:r>
@@ -5965,7 +5979,7 @@
       <w:pPr>
         <w:pStyle w:val="Heading1"/>
       </w:pPr>
-      <w:bookmarkStart w:id="1" w:name="_Toc26797096"/>
+      <w:bookmarkStart w:id="1" w:name="_Toc26967588"/>
       <w:r>
         <w:t>Development</w:t>
       </w:r>
@@ -7033,7 +7047,7 @@
       <w:pPr>
         <w:pStyle w:val="Heading1"/>
       </w:pPr>
-      <w:bookmarkStart w:id="2" w:name="_Toc26797097"/>
+      <w:bookmarkStart w:id="2" w:name="_Toc26967589"/>
       <w:r>
         <w:lastRenderedPageBreak/>
         <w:t>Phase</w:t>
@@ -9557,7 +9571,7 @@
       <w:pPr>
         <w:pStyle w:val="Heading1"/>
       </w:pPr>
-      <w:bookmarkStart w:id="3" w:name="_Toc26797098"/>
+      <w:bookmarkStart w:id="3" w:name="_Toc26967590"/>
       <w:r>
         <w:lastRenderedPageBreak/>
         <w:t>Phase</w:t>
@@ -12567,7 +12581,7 @@
           <w:rStyle w:val="Heading3Char"/>
         </w:rPr>
       </w:pPr>
-      <w:bookmarkStart w:id="4" w:name="_Toc26797099"/>
+      <w:bookmarkStart w:id="4" w:name="_Toc26967591"/>
       <w:r>
         <w:rPr>
           <w:rStyle w:val="Heading3Char"/>
@@ -13174,7 +13188,7 @@
       <w:pPr>
         <w:pStyle w:val="Heading3"/>
       </w:pPr>
-      <w:bookmarkStart w:id="5" w:name="_Toc26797100"/>
+      <w:bookmarkStart w:id="5" w:name="_Toc26967592"/>
       <w:r>
         <w:t>Hypothes</w:t>
       </w:r>
@@ -13511,7 +13525,7 @@
       <w:pPr>
         <w:pStyle w:val="Heading3"/>
       </w:pPr>
-      <w:bookmarkStart w:id="6" w:name="_Toc26797101"/>
+      <w:bookmarkStart w:id="6" w:name="_Toc26967593"/>
       <w:r>
         <w:t>U</w:t>
       </w:r>
@@ -15310,7 +15324,7 @@
       <w:pPr>
         <w:pStyle w:val="Heading3"/>
       </w:pPr>
-      <w:bookmarkStart w:id="7" w:name="_Toc26797102"/>
+      <w:bookmarkStart w:id="7" w:name="_Toc26967594"/>
       <w:r>
         <w:t>Phrases</w:t>
       </w:r>
@@ -16607,7 +16621,7 @@
       <w:pPr>
         <w:pStyle w:val="Heading1"/>
       </w:pPr>
-      <w:bookmarkStart w:id="8" w:name="_Toc26797103"/>
+      <w:bookmarkStart w:id="8" w:name="_Toc26967595"/>
       <w:r>
         <w:t>Phase</w:t>
       </w:r>
@@ -17404,7 +17418,7 @@
       <w:pPr>
         <w:pStyle w:val="Heading2"/>
       </w:pPr>
-      <w:bookmarkStart w:id="9" w:name="_Toc26797104"/>
+      <w:bookmarkStart w:id="9" w:name="_Toc26967596"/>
       <w:r>
         <w:t>Embeddings dimension</w:t>
       </w:r>
@@ -18052,7 +18066,7 @@
       <w:pPr>
         <w:pStyle w:val="Heading2"/>
       </w:pPr>
-      <w:bookmarkStart w:id="10" w:name="_Toc26797105"/>
+      <w:bookmarkStart w:id="10" w:name="_Toc26967597"/>
       <w:r>
         <w:t xml:space="preserve">From </w:t>
       </w:r>
@@ -19011,7 +19025,7 @@
       <w:pPr>
         <w:pStyle w:val="Heading2"/>
       </w:pPr>
-      <w:bookmarkStart w:id="11" w:name="_Toc26797106"/>
+      <w:bookmarkStart w:id="11" w:name="_Toc26967598"/>
       <w:r>
         <w:t>Phase</w:t>
       </w:r>
@@ -20943,7 +20957,7 @@
       <w:pPr>
         <w:pStyle w:val="Heading2"/>
       </w:pPr>
-      <w:bookmarkStart w:id="12" w:name="_Toc26797107"/>
+      <w:bookmarkStart w:id="12" w:name="_Toc26967599"/>
       <w:r>
         <w:t>Step 2c</w:t>
       </w:r>
@@ -22155,7 +22169,7 @@
       <w:pPr>
         <w:pStyle w:val="Heading2"/>
       </w:pPr>
-      <w:bookmarkStart w:id="13" w:name="_Toc26797108"/>
+      <w:bookmarkStart w:id="13" w:name="_Toc26967600"/>
       <w:r>
         <w:t>Step 2d</w:t>
       </w:r>
@@ -22283,7 +22297,7 @@
       <w:pPr>
         <w:pStyle w:val="Heading1"/>
       </w:pPr>
-      <w:bookmarkStart w:id="14" w:name="_Toc26797109"/>
+      <w:bookmarkStart w:id="14" w:name="_Toc26967601"/>
       <w:r>
         <w:t>Phase 3</w:t>
       </w:r>
@@ -22412,7 +22426,7 @@
         <w:pStyle w:val="Heading2"/>
       </w:pPr>
       <w:bookmarkStart w:id="15" w:name="_Step3a:_In_the"/>
-      <w:bookmarkStart w:id="16" w:name="_Toc26797110"/>
+      <w:bookmarkStart w:id="16" w:name="_Toc26967602"/>
       <w:bookmarkEnd w:id="15"/>
       <w:r>
         <w:t>Step3a: In the background – retrieving the input data</w:t>
@@ -22830,7 +22844,7 @@
       <w:pPr>
         <w:pStyle w:val="Heading2"/>
       </w:pPr>
-      <w:bookmarkStart w:id="17" w:name="_Toc26797111"/>
+      <w:bookmarkStart w:id="17" w:name="_Toc26967603"/>
       <w:r>
         <w:lastRenderedPageBreak/>
         <w:t>Step3</w:t>
@@ -23485,7 +23499,7 @@
       <w:pPr>
         <w:pStyle w:val="Heading2"/>
       </w:pPr>
-      <w:bookmarkStart w:id="18" w:name="_Toc26797112"/>
+      <w:bookmarkStart w:id="18" w:name="_Toc26967604"/>
       <w:r>
         <w:t>Ste</w:t>
       </w:r>
@@ -26884,7 +26898,7 @@
       <w:pPr>
         <w:pStyle w:val="Heading2"/>
       </w:pPr>
-      <w:bookmarkStart w:id="19" w:name="_Toc26797113"/>
+      <w:bookmarkStart w:id="19" w:name="_Toc26967605"/>
       <w:r>
         <w:t>Step 3d: (R)GCNs – (relational) Graph Convolutiona</w:t>
       </w:r>
@@ -28380,7 +28394,7 @@
         <w:pStyle w:val="Heading2"/>
       </w:pPr>
       <w:bookmarkStart w:id="20" w:name="_Step_3e:_PyTorch"/>
-      <w:bookmarkStart w:id="21" w:name="_Toc26797114"/>
+      <w:bookmarkStart w:id="21" w:name="_Toc26967606"/>
       <w:bookmarkEnd w:id="20"/>
       <w:r>
         <w:t>Step 3e: PyTorch Geometric</w:t>
@@ -29400,7 +29414,7 @@
         <w:lastRenderedPageBreak/>
         <w:br/>
       </w:r>
-      <w:bookmarkStart w:id="22" w:name="_Toc26797115"/>
+      <w:bookmarkStart w:id="22" w:name="_Toc26967607"/>
       <w:r>
         <w:t>Directions</w:t>
       </w:r>
@@ -29580,7 +29594,7 @@
       <w:pPr>
         <w:pStyle w:val="Heading1"/>
       </w:pPr>
-      <w:bookmarkStart w:id="23" w:name="_Toc26797116"/>
+      <w:bookmarkStart w:id="23" w:name="_Toc26967608"/>
       <w:r>
         <w:t>Phase 4: GNN Implementation and Training</w:t>
       </w:r>
@@ -29598,7 +29612,7 @@
       <w:bookmarkStart w:id="24" w:name="_Ref26271943"/>
       <w:bookmarkStart w:id="25" w:name="_Ref26271950"/>
       <w:bookmarkStart w:id="26" w:name="_Ref26271951"/>
-      <w:bookmarkStart w:id="27" w:name="_Toc26797117"/>
+      <w:bookmarkStart w:id="27" w:name="_Toc26967609"/>
       <w:r>
         <w:t xml:space="preserve">Step 4a: </w:t>
       </w:r>
@@ -31398,7 +31412,7 @@
       <w:pPr>
         <w:pStyle w:val="Heading2"/>
       </w:pPr>
-      <w:bookmarkStart w:id="28" w:name="_Toc26797118"/>
+      <w:bookmarkStart w:id="28" w:name="_Toc26967610"/>
       <w:r>
         <w:t>Step 4b: Sense-</w:t>
       </w:r>
@@ -32906,7 +32920,7 @@
       <w:pPr>
         <w:pStyle w:val="Heading2"/>
       </w:pPr>
-      <w:bookmarkStart w:id="29" w:name="_Toc26797119"/>
+      <w:bookmarkStart w:id="29" w:name="_Toc26967611"/>
       <w:r>
         <w:t>Step 4b: More sense-</w:t>
       </w:r>
@@ -33940,7 +33954,7 @@
       <w:pPr>
         <w:pStyle w:val="Heading2"/>
       </w:pPr>
-      <w:bookmarkStart w:id="30" w:name="_Toc26797120"/>
+      <w:bookmarkStart w:id="30" w:name="_Toc26967612"/>
       <w:r>
         <w:t>Step 4</w:t>
       </w:r>
@@ -34837,7 +34851,7 @@
       <w:pPr>
         <w:pStyle w:val="Heading1"/>
       </w:pPr>
-      <w:bookmarkStart w:id="31" w:name="_Toc26797121"/>
+      <w:bookmarkStart w:id="31" w:name="_Toc26967613"/>
       <w:r>
         <w:t>Phase 5: Finalizing the sense-</w:t>
       </w:r>
@@ -34862,7 +34876,7 @@
       <w:pPr>
         <w:pStyle w:val="Heading2"/>
       </w:pPr>
-      <w:bookmarkStart w:id="32" w:name="_Toc26797122"/>
+      <w:bookmarkStart w:id="32" w:name="_Toc26967614"/>
       <w:r>
         <w:t>Step 5.1: UFSAC datasets</w:t>
       </w:r>
@@ -36278,7 +36292,7 @@
       <w:pPr>
         <w:pStyle w:val="Heading2"/>
       </w:pPr>
-      <w:bookmarkStart w:id="33" w:name="_Toc26797123"/>
+      <w:bookmarkStart w:id="33" w:name="_Toc26967615"/>
       <w:r>
         <w:t>Step 5.2: Iterator to read UFSAC’s xml files</w:t>
       </w:r>
@@ -36540,7 +36554,7 @@
       <w:pPr>
         <w:pStyle w:val="Heading2"/>
       </w:pPr>
-      <w:bookmarkStart w:id="34" w:name="_Toc26797124"/>
+      <w:bookmarkStart w:id="34" w:name="_Toc26967616"/>
       <w:r>
         <w:t>Step 5.3</w:t>
       </w:r>
@@ -38984,7 +38998,7 @@
       <w:pPr>
         <w:pStyle w:val="Heading2"/>
       </w:pPr>
-      <w:bookmarkStart w:id="35" w:name="_Toc26797125"/>
+      <w:bookmarkStart w:id="35" w:name="_Toc26967617"/>
       <w:r>
         <w:t xml:space="preserve">Step 5.4: </w:t>
       </w:r>
@@ -40251,7 +40265,7 @@
         </w:rPr>
       </w:pPr>
       <w:bookmarkStart w:id="36" w:name="loadKBintoGraph"/>
-      <w:bookmarkStart w:id="37" w:name="_Toc26797126"/>
+      <w:bookmarkStart w:id="37" w:name="_Toc26967618"/>
       <w:proofErr w:type="gramStart"/>
       <w:r>
         <w:rPr>
@@ -40981,7 +40995,7 @@
       <w:pPr>
         <w:pStyle w:val="Heading2"/>
       </w:pPr>
-      <w:bookmarkStart w:id="38" w:name="_Toc26797127"/>
+      <w:bookmarkStart w:id="38" w:name="_Toc26967619"/>
       <w:r>
         <w:lastRenderedPageBreak/>
         <w:t xml:space="preserve">Step 5.4: </w:t>
@@ -41337,7 +41351,7 @@
       <w:pPr>
         <w:pStyle w:val="Heading3"/>
       </w:pPr>
-      <w:bookmarkStart w:id="39" w:name="_Toc26797128"/>
+      <w:bookmarkStart w:id="39" w:name="_Toc26967620"/>
       <w:r>
         <w:t>S</w:t>
       </w:r>
@@ -41563,7 +41577,7 @@
           <w:lang w:eastAsia="en-US"/>
         </w:rPr>
       </w:pPr>
-      <w:bookmarkStart w:id="40" w:name="_Toc26797129"/>
+      <w:bookmarkStart w:id="40" w:name="_Toc26967621"/>
       <w:r>
         <w:rPr>
           <w:rStyle w:val="Heading3Char"/>
@@ -44520,7 +44534,7 @@
       <w:pPr>
         <w:pStyle w:val="Heading2"/>
       </w:pPr>
-      <w:bookmarkStart w:id="41" w:name="_Toc26797130"/>
+      <w:bookmarkStart w:id="41" w:name="_Toc26967622"/>
       <w:r>
         <w:t xml:space="preserve">Step 5.5: </w:t>
       </w:r>
@@ -45226,8 +45240,6 @@
         </w:rPr>
         <w:t>SemCor</w:t>
       </w:r>
-      <w:bookmarkStart w:id="42" w:name="_GoBack"/>
-      <w:bookmarkEnd w:id="42"/>
       <w:proofErr w:type="spellEnd"/>
       <w:r>
         <w:rPr>
@@ -45314,6 +45326,26 @@
         </w:rPr>
         <w:t xml:space="preserve"> should be removed</w:t>
       </w:r>
+      <w:r>
+        <w:rPr>
+          <w:lang w:eastAsia="en-US"/>
+        </w:rPr>
+        <w:t>, whereas &lt;</w:t>
+      </w:r>
+      <w:proofErr w:type="spellStart"/>
+      <w:r>
+        <w:rPr>
+          <w:lang w:eastAsia="en-US"/>
+        </w:rPr>
+        <w:t>unk</w:t>
+      </w:r>
+      <w:proofErr w:type="spellEnd"/>
+      <w:r>
+        <w:rPr>
+          <w:lang w:eastAsia="en-US"/>
+        </w:rPr>
+        <w:t>&gt; should be added</w:t>
+      </w:r>
     </w:p>
     <w:p>
       <w:pPr>
@@ -45581,6 +45613,2845 @@
         </w:rPr>
         <w:t>It seems opportune to avoid splitting phrases, at least in the current version.</w:t>
       </w:r>
+    </w:p>
+    <w:p>
+      <w:pPr>
+        <w:rPr>
+          <w:lang w:eastAsia="en-US"/>
+        </w:rPr>
+      </w:pPr>
+    </w:p>
+    <w:p>
+      <w:pPr>
+        <w:rPr>
+          <w:lang w:eastAsia="en-US"/>
+        </w:rPr>
+      </w:pPr>
+      <w:r>
+        <w:rPr>
+          <w:lang w:eastAsia="en-US"/>
+        </w:rPr>
+        <w:t>Error message:</w:t>
+      </w:r>
+    </w:p>
+    <w:p>
+      <w:pPr>
+        <w:rPr>
+          <w:rFonts w:ascii="Menlo" w:eastAsiaTheme="minorHAnsi" w:hAnsi="Menlo" w:cs="Menlo"/>
+          <w:color w:val="000000"/>
+          <w:sz w:val="18"/>
+          <w:szCs w:val="18"/>
+          <w:lang w:eastAsia="en-US"/>
+        </w:rPr>
+      </w:pPr>
+      <w:proofErr w:type="spellStart"/>
+      <w:r>
+        <w:rPr>
+          <w:rFonts w:ascii="Menlo" w:eastAsiaTheme="minorHAnsi" w:hAnsi="Menlo" w:cs="Menlo"/>
+          <w:color w:val="000000"/>
+          <w:sz w:val="18"/>
+          <w:szCs w:val="18"/>
+          <w:lang w:eastAsia="en-US"/>
+        </w:rPr>
+        <w:t>RuntimeError</w:t>
+      </w:r>
+      <w:proofErr w:type="spellEnd"/>
+      <w:r>
+        <w:rPr>
+          <w:rFonts w:ascii="Menlo" w:eastAsiaTheme="minorHAnsi" w:hAnsi="Menlo" w:cs="Menlo"/>
+          <w:color w:val="000000"/>
+          <w:sz w:val="18"/>
+          <w:szCs w:val="18"/>
+          <w:lang w:eastAsia="en-US"/>
+        </w:rPr>
+        <w:t xml:space="preserve">: CUDA out of memory. Tried to allocate 25.70 </w:t>
+      </w:r>
+      <w:proofErr w:type="spellStart"/>
+      <w:r>
+        <w:rPr>
+          <w:rFonts w:ascii="Menlo" w:eastAsiaTheme="minorHAnsi" w:hAnsi="Menlo" w:cs="Menlo"/>
+          <w:color w:val="000000"/>
+          <w:sz w:val="18"/>
+          <w:szCs w:val="18"/>
+          <w:lang w:eastAsia="en-US"/>
+        </w:rPr>
+        <w:t>GiB</w:t>
+      </w:r>
+      <w:proofErr w:type="spellEnd"/>
+      <w:r>
+        <w:rPr>
+          <w:rFonts w:ascii="Menlo" w:eastAsiaTheme="minorHAnsi" w:hAnsi="Menlo" w:cs="Menlo"/>
+          <w:color w:val="000000"/>
+          <w:sz w:val="18"/>
+          <w:szCs w:val="18"/>
+          <w:lang w:eastAsia="en-US"/>
+        </w:rPr>
+        <w:t xml:space="preserve"> (GPU 0; 10.73 </w:t>
+      </w:r>
+      <w:proofErr w:type="spellStart"/>
+      <w:r>
+        <w:rPr>
+          <w:rFonts w:ascii="Menlo" w:eastAsiaTheme="minorHAnsi" w:hAnsi="Menlo" w:cs="Menlo"/>
+          <w:color w:val="000000"/>
+          <w:sz w:val="18"/>
+          <w:szCs w:val="18"/>
+          <w:lang w:eastAsia="en-US"/>
+        </w:rPr>
+        <w:t>GiB</w:t>
+      </w:r>
+      <w:proofErr w:type="spellEnd"/>
+      <w:r>
+        <w:rPr>
+          <w:rFonts w:ascii="Menlo" w:eastAsiaTheme="minorHAnsi" w:hAnsi="Menlo" w:cs="Menlo"/>
+          <w:color w:val="000000"/>
+          <w:sz w:val="18"/>
+          <w:szCs w:val="18"/>
+          <w:lang w:eastAsia="en-US"/>
+        </w:rPr>
+        <w:t xml:space="preserve"> total capacity; 1.39 </w:t>
+      </w:r>
+      <w:proofErr w:type="spellStart"/>
+      <w:r>
+        <w:rPr>
+          <w:rFonts w:ascii="Menlo" w:eastAsiaTheme="minorHAnsi" w:hAnsi="Menlo" w:cs="Menlo"/>
+          <w:color w:val="000000"/>
+          <w:sz w:val="18"/>
+          <w:szCs w:val="18"/>
+          <w:lang w:eastAsia="en-US"/>
+        </w:rPr>
+        <w:t>GiB</w:t>
+      </w:r>
+      <w:proofErr w:type="spellEnd"/>
+      <w:r>
+        <w:rPr>
+          <w:rFonts w:ascii="Menlo" w:eastAsiaTheme="minorHAnsi" w:hAnsi="Menlo" w:cs="Menlo"/>
+          <w:color w:val="000000"/>
+          <w:sz w:val="18"/>
+          <w:szCs w:val="18"/>
+          <w:lang w:eastAsia="en-US"/>
+        </w:rPr>
+        <w:t xml:space="preserve"> already allocated; 8.42 </w:t>
+      </w:r>
+      <w:proofErr w:type="spellStart"/>
+      <w:r>
+        <w:rPr>
+          <w:rFonts w:ascii="Menlo" w:eastAsiaTheme="minorHAnsi" w:hAnsi="Menlo" w:cs="Menlo"/>
+          <w:color w:val="000000"/>
+          <w:sz w:val="18"/>
+          <w:szCs w:val="18"/>
+          <w:lang w:eastAsia="en-US"/>
+        </w:rPr>
+        <w:t>GiB</w:t>
+      </w:r>
+      <w:proofErr w:type="spellEnd"/>
+      <w:r>
+        <w:rPr>
+          <w:rFonts w:ascii="Menlo" w:eastAsiaTheme="minorHAnsi" w:hAnsi="Menlo" w:cs="Menlo"/>
+          <w:color w:val="000000"/>
+          <w:sz w:val="18"/>
+          <w:szCs w:val="18"/>
+          <w:lang w:eastAsia="en-US"/>
+        </w:rPr>
+        <w:t xml:space="preserve"> free; 14.15 </w:t>
+      </w:r>
+      <w:proofErr w:type="spellStart"/>
+      <w:r>
+        <w:rPr>
+          <w:rFonts w:ascii="Menlo" w:eastAsiaTheme="minorHAnsi" w:hAnsi="Menlo" w:cs="Menlo"/>
+          <w:color w:val="000000"/>
+          <w:sz w:val="18"/>
+          <w:szCs w:val="18"/>
+          <w:lang w:eastAsia="en-US"/>
+        </w:rPr>
+        <w:t>MiB</w:t>
+      </w:r>
+      <w:proofErr w:type="spellEnd"/>
+      <w:r>
+        <w:rPr>
+          <w:rFonts w:ascii="Menlo" w:eastAsiaTheme="minorHAnsi" w:hAnsi="Menlo" w:cs="Menlo"/>
+          <w:color w:val="000000"/>
+          <w:sz w:val="18"/>
+          <w:szCs w:val="18"/>
+          <w:lang w:eastAsia="en-US"/>
+        </w:rPr>
+        <w:t xml:space="preserve"> cached)</w:t>
+      </w:r>
+    </w:p>
+    <w:p>
+      <w:pPr>
+        <w:rPr>
+          <w:rFonts w:eastAsiaTheme="minorHAnsi"/>
+          <w:color w:val="000000"/>
+          <w:lang w:eastAsia="en-US"/>
+        </w:rPr>
+      </w:pPr>
+      <w:r>
+        <w:rPr>
+          <w:rFonts w:eastAsiaTheme="minorHAnsi"/>
+          <w:color w:val="000000"/>
+          <w:lang w:eastAsia="en-US"/>
+        </w:rPr>
+        <w:t>At:</w:t>
+      </w:r>
+    </w:p>
+    <w:p>
+      <w:pPr>
+        <w:rPr>
+          <w:rFonts w:ascii="Menlo" w:eastAsiaTheme="minorHAnsi" w:hAnsi="Menlo" w:cs="Menlo"/>
+          <w:color w:val="000000"/>
+          <w:sz w:val="18"/>
+          <w:szCs w:val="18"/>
+          <w:lang w:eastAsia="en-US"/>
+        </w:rPr>
+      </w:pPr>
+      <w:r>
+        <w:rPr>
+          <w:rFonts w:ascii="Menlo" w:eastAsiaTheme="minorHAnsi" w:hAnsi="Menlo" w:cs="Menlo"/>
+          <w:color w:val="000000"/>
+          <w:sz w:val="18"/>
+          <w:szCs w:val="18"/>
+          <w:lang w:eastAsia="en-US"/>
+        </w:rPr>
+        <w:t xml:space="preserve">loss = </w:t>
+      </w:r>
+      <w:proofErr w:type="spellStart"/>
+      <w:r>
+        <w:rPr>
+          <w:rFonts w:ascii="Menlo" w:eastAsiaTheme="minorHAnsi" w:hAnsi="Menlo" w:cs="Menlo"/>
+          <w:color w:val="000000"/>
+          <w:sz w:val="18"/>
+          <w:szCs w:val="18"/>
+          <w:lang w:eastAsia="en-US"/>
+        </w:rPr>
+        <w:t>compute_loss_</w:t>
+      </w:r>
+      <w:proofErr w:type="gramStart"/>
+      <w:r>
+        <w:rPr>
+          <w:rFonts w:ascii="Menlo" w:eastAsiaTheme="minorHAnsi" w:hAnsi="Menlo" w:cs="Menlo"/>
+          <w:color w:val="000000"/>
+          <w:sz w:val="18"/>
+          <w:szCs w:val="18"/>
+          <w:lang w:eastAsia="en-US"/>
+        </w:rPr>
+        <w:t>iteration</w:t>
+      </w:r>
+      <w:proofErr w:type="spellEnd"/>
+      <w:r>
+        <w:rPr>
+          <w:rFonts w:ascii="Menlo" w:eastAsiaTheme="minorHAnsi" w:hAnsi="Menlo" w:cs="Menlo"/>
+          <w:color w:val="000000"/>
+          <w:sz w:val="18"/>
+          <w:szCs w:val="18"/>
+          <w:lang w:eastAsia="en-US"/>
+        </w:rPr>
+        <w:t>(</w:t>
+      </w:r>
+      <w:proofErr w:type="gramEnd"/>
+      <w:r>
+        <w:rPr>
+          <w:rFonts w:ascii="Menlo" w:eastAsiaTheme="minorHAnsi" w:hAnsi="Menlo" w:cs="Menlo"/>
+          <w:color w:val="000000"/>
+          <w:sz w:val="18"/>
+          <w:szCs w:val="18"/>
+          <w:lang w:eastAsia="en-US"/>
+        </w:rPr>
+        <w:t xml:space="preserve">data, model, </w:t>
+      </w:r>
+      <w:proofErr w:type="spellStart"/>
+      <w:r>
+        <w:rPr>
+          <w:rFonts w:ascii="Menlo" w:eastAsiaTheme="minorHAnsi" w:hAnsi="Menlo" w:cs="Menlo"/>
+          <w:color w:val="000000"/>
+          <w:sz w:val="18"/>
+          <w:szCs w:val="18"/>
+          <w:lang w:eastAsia="en-US"/>
+        </w:rPr>
+        <w:t>current_token_tpl</w:t>
+      </w:r>
+      <w:proofErr w:type="spellEnd"/>
+      <w:r>
+        <w:rPr>
+          <w:rFonts w:ascii="Menlo" w:eastAsiaTheme="minorHAnsi" w:hAnsi="Menlo" w:cs="Menlo"/>
+          <w:color w:val="000000"/>
+          <w:sz w:val="18"/>
+          <w:szCs w:val="18"/>
+          <w:lang w:eastAsia="en-US"/>
+        </w:rPr>
+        <w:t xml:space="preserve">, </w:t>
+      </w:r>
+      <w:proofErr w:type="spellStart"/>
+      <w:r>
+        <w:rPr>
+          <w:rFonts w:ascii="Menlo" w:eastAsiaTheme="minorHAnsi" w:hAnsi="Menlo" w:cs="Menlo"/>
+          <w:color w:val="000000"/>
+          <w:sz w:val="18"/>
+          <w:szCs w:val="18"/>
+          <w:lang w:eastAsia="en-US"/>
+        </w:rPr>
+        <w:t>next_token_tpl</w:t>
+      </w:r>
+      <w:proofErr w:type="spellEnd"/>
+      <w:r>
+        <w:rPr>
+          <w:rFonts w:ascii="Menlo" w:eastAsiaTheme="minorHAnsi" w:hAnsi="Menlo" w:cs="Menlo"/>
+          <w:color w:val="000000"/>
+          <w:sz w:val="18"/>
+          <w:szCs w:val="18"/>
+          <w:lang w:eastAsia="en-US"/>
+        </w:rPr>
+        <w:t>)</w:t>
+      </w:r>
+    </w:p>
+    <w:p>
+      <w:pPr>
+        <w:rPr>
+          <w:rFonts w:ascii="Menlo" w:eastAsiaTheme="minorHAnsi" w:hAnsi="Menlo" w:cs="Menlo"/>
+          <w:color w:val="000000"/>
+          <w:sz w:val="18"/>
+          <w:szCs w:val="18"/>
+          <w:lang w:eastAsia="en-US"/>
+        </w:rPr>
+      </w:pPr>
+      <w:r>
+        <w:rPr>
+          <w:rFonts w:ascii="Menlo" w:eastAsiaTheme="minorHAnsi" w:hAnsi="Menlo" w:cs="Menlo"/>
+          <w:color w:val="000000"/>
+          <w:sz w:val="18"/>
+          <w:szCs w:val="18"/>
+          <w:lang w:eastAsia="en-US"/>
+        </w:rPr>
+        <w:t xml:space="preserve">&gt; </w:t>
+      </w:r>
+      <w:proofErr w:type="spellStart"/>
+      <w:r>
+        <w:rPr>
+          <w:rFonts w:ascii="Menlo" w:eastAsiaTheme="minorHAnsi" w:hAnsi="Menlo" w:cs="Menlo"/>
+          <w:color w:val="000000"/>
+          <w:sz w:val="18"/>
+          <w:szCs w:val="18"/>
+          <w:lang w:eastAsia="en-US"/>
+        </w:rPr>
+        <w:t>predicted_global_forEachNode</w:t>
+      </w:r>
+      <w:proofErr w:type="spellEnd"/>
+      <w:r>
+        <w:rPr>
+          <w:rFonts w:ascii="Menlo" w:eastAsiaTheme="minorHAnsi" w:hAnsi="Menlo" w:cs="Menlo"/>
+          <w:color w:val="000000"/>
+          <w:sz w:val="18"/>
+          <w:szCs w:val="18"/>
+          <w:lang w:eastAsia="en-US"/>
+        </w:rPr>
+        <w:t xml:space="preserve">, </w:t>
+      </w:r>
+      <w:proofErr w:type="spellStart"/>
+      <w:r>
+        <w:rPr>
+          <w:rFonts w:ascii="Menlo" w:eastAsiaTheme="minorHAnsi" w:hAnsi="Menlo" w:cs="Menlo"/>
+          <w:color w:val="000000"/>
+          <w:sz w:val="18"/>
+          <w:szCs w:val="18"/>
+          <w:lang w:eastAsia="en-US"/>
+        </w:rPr>
+        <w:t>predicted_sense_forEachNode</w:t>
+      </w:r>
+      <w:proofErr w:type="spellEnd"/>
+      <w:r>
+        <w:rPr>
+          <w:rFonts w:ascii="Menlo" w:eastAsiaTheme="minorHAnsi" w:hAnsi="Menlo" w:cs="Menlo"/>
+          <w:color w:val="000000"/>
+          <w:sz w:val="18"/>
+          <w:szCs w:val="18"/>
+          <w:lang w:eastAsia="en-US"/>
+        </w:rPr>
+        <w:t xml:space="preserve"> = </w:t>
+      </w:r>
+    </w:p>
+    <w:p>
+      <w:pPr>
+        <w:ind w:firstLine="720"/>
+        <w:rPr>
+          <w:rFonts w:ascii="Menlo" w:eastAsiaTheme="minorHAnsi" w:hAnsi="Menlo" w:cs="Menlo"/>
+          <w:color w:val="000000"/>
+          <w:sz w:val="22"/>
+          <w:szCs w:val="22"/>
+          <w:lang w:eastAsia="en-US"/>
+        </w:rPr>
+      </w:pPr>
+      <w:proofErr w:type="gramStart"/>
+      <w:r>
+        <w:rPr>
+          <w:rFonts w:ascii="Menlo" w:eastAsiaTheme="minorHAnsi" w:hAnsi="Menlo" w:cs="Menlo"/>
+          <w:color w:val="000000"/>
+          <w:sz w:val="18"/>
+          <w:szCs w:val="18"/>
+          <w:lang w:eastAsia="en-US"/>
+        </w:rPr>
+        <w:t>model(</w:t>
+      </w:r>
+      <w:proofErr w:type="spellStart"/>
+      <w:proofErr w:type="gramEnd"/>
+      <w:r>
+        <w:rPr>
+          <w:rFonts w:ascii="Menlo" w:eastAsiaTheme="minorHAnsi" w:hAnsi="Menlo" w:cs="Menlo"/>
+          <w:color w:val="000000"/>
+          <w:sz w:val="18"/>
+          <w:szCs w:val="18"/>
+          <w:lang w:eastAsia="en-US"/>
+        </w:rPr>
+        <w:t>data.x</w:t>
+      </w:r>
+      <w:proofErr w:type="spellEnd"/>
+      <w:r>
+        <w:rPr>
+          <w:rFonts w:ascii="Menlo" w:eastAsiaTheme="minorHAnsi" w:hAnsi="Menlo" w:cs="Menlo"/>
+          <w:color w:val="000000"/>
+          <w:sz w:val="18"/>
+          <w:szCs w:val="18"/>
+          <w:lang w:eastAsia="en-US"/>
+        </w:rPr>
+        <w:t xml:space="preserve">, </w:t>
+      </w:r>
+      <w:proofErr w:type="spellStart"/>
+      <w:r>
+        <w:rPr>
+          <w:rFonts w:ascii="Menlo" w:eastAsiaTheme="minorHAnsi" w:hAnsi="Menlo" w:cs="Menlo"/>
+          <w:color w:val="000000"/>
+          <w:sz w:val="18"/>
+          <w:szCs w:val="18"/>
+          <w:lang w:eastAsia="en-US"/>
+        </w:rPr>
+        <w:t>data.edge_index</w:t>
+      </w:r>
+      <w:proofErr w:type="spellEnd"/>
+      <w:r>
+        <w:rPr>
+          <w:rFonts w:ascii="Menlo" w:eastAsiaTheme="minorHAnsi" w:hAnsi="Menlo" w:cs="Menlo"/>
+          <w:color w:val="000000"/>
+          <w:sz w:val="18"/>
+          <w:szCs w:val="18"/>
+          <w:lang w:eastAsia="en-US"/>
+        </w:rPr>
+        <w:t xml:space="preserve">, </w:t>
+      </w:r>
+      <w:proofErr w:type="spellStart"/>
+      <w:r>
+        <w:rPr>
+          <w:rFonts w:ascii="Menlo" w:eastAsiaTheme="minorHAnsi" w:hAnsi="Menlo" w:cs="Menlo"/>
+          <w:color w:val="000000"/>
+          <w:sz w:val="18"/>
+          <w:szCs w:val="18"/>
+          <w:lang w:eastAsia="en-US"/>
+        </w:rPr>
+        <w:t>data.edge_type</w:t>
+      </w:r>
+      <w:proofErr w:type="spellEnd"/>
+      <w:r>
+        <w:rPr>
+          <w:rFonts w:ascii="Menlo" w:eastAsiaTheme="minorHAnsi" w:hAnsi="Menlo" w:cs="Menlo"/>
+          <w:color w:val="000000"/>
+          <w:sz w:val="18"/>
+          <w:szCs w:val="18"/>
+          <w:lang w:eastAsia="en-US"/>
+        </w:rPr>
+        <w:t>)</w:t>
+      </w:r>
+    </w:p>
+    <w:p>
+      <w:pPr>
+        <w:rPr>
+          <w:rFonts w:ascii="Menlo" w:eastAsiaTheme="minorHAnsi" w:hAnsi="Menlo" w:cs="Menlo"/>
+          <w:color w:val="000000"/>
+          <w:sz w:val="22"/>
+          <w:szCs w:val="22"/>
+          <w:lang w:eastAsia="en-US"/>
+        </w:rPr>
+      </w:pPr>
+    </w:p>
+    <w:p>
+      <w:pPr>
+        <w:rPr>
+          <w:lang w:eastAsia="en-US"/>
+        </w:rPr>
+      </w:pPr>
+    </w:p>
+    <w:p>
+      <w:pPr>
+        <w:rPr>
+          <w:lang w:eastAsia="en-US"/>
+        </w:rPr>
+      </w:pPr>
+      <w:r>
+        <w:rPr>
+          <w:lang w:eastAsia="en-US"/>
+        </w:rPr>
+        <w:t>Problem:</w:t>
+      </w:r>
+    </w:p>
+    <w:p>
+      <w:pPr>
+        <w:rPr>
+          <w:lang w:eastAsia="en-US"/>
+        </w:rPr>
+      </w:pPr>
+      <w:r>
+        <w:rPr>
+          <w:lang w:eastAsia="en-US"/>
+        </w:rPr>
+        <w:t>RGCN takes in as input the entire graph</w:t>
+      </w:r>
+      <w:r>
+        <w:rPr>
+          <w:lang w:eastAsia="en-US"/>
+        </w:rPr>
+        <w:t xml:space="preserve"> – trying to load it into CUDA, even when operating with a subset version of the vocabulary with </w:t>
+      </w:r>
+      <w:proofErr w:type="spellStart"/>
+      <w:r>
+        <w:rPr>
+          <w:lang w:eastAsia="en-US"/>
+        </w:rPr>
+        <w:t>min_count</w:t>
+      </w:r>
+      <w:proofErr w:type="spellEnd"/>
+      <w:r>
+        <w:rPr>
+          <w:lang w:eastAsia="en-US"/>
+        </w:rPr>
+        <w:t>=10, fails.</w:t>
+      </w:r>
+    </w:p>
+    <w:p>
+      <w:pPr>
+        <w:rPr>
+          <w:lang w:eastAsia="en-US"/>
+        </w:rPr>
+      </w:pPr>
+    </w:p>
+    <w:p>
+      <w:pPr>
+        <w:rPr>
+          <w:lang w:eastAsia="en-US"/>
+        </w:rPr>
+      </w:pPr>
+      <w:r>
+        <w:rPr>
+          <w:lang w:eastAsia="en-US"/>
+        </w:rPr>
+        <w:t>Possible solutions:</w:t>
+      </w:r>
+    </w:p>
+    <w:p>
+      <w:pPr>
+        <w:rPr>
+          <w:lang w:eastAsia="en-US"/>
+        </w:rPr>
+      </w:pPr>
+      <w:r>
+        <w:rPr>
+          <w:lang w:eastAsia="en-US"/>
+        </w:rPr>
+        <w:t>1 GPU has 10 GBs memory.</w:t>
+      </w:r>
+      <w:r>
+        <w:rPr>
+          <w:lang w:eastAsia="en-US"/>
+        </w:rPr>
+        <w:t xml:space="preserve"> </w:t>
+      </w:r>
+      <w:proofErr w:type="gramStart"/>
+      <w:r>
+        <w:rPr>
+          <w:lang w:eastAsia="en-US"/>
+        </w:rPr>
+        <w:t>I</w:t>
+      </w:r>
+      <w:proofErr w:type="gramEnd"/>
+      <w:r>
+        <w:rPr>
+          <w:lang w:eastAsia="en-US"/>
+        </w:rPr>
+        <w:t xml:space="preserve"> have 4 GPUs.</w:t>
+      </w:r>
+    </w:p>
+    <w:p>
+      <w:pPr>
+        <w:rPr>
+          <w:lang w:eastAsia="en-US"/>
+        </w:rPr>
+      </w:pPr>
+      <w:r>
+        <w:rPr>
+          <w:lang w:eastAsia="en-US"/>
+        </w:rPr>
+        <w:t xml:space="preserve">It is necessary to use </w:t>
+      </w:r>
+      <w:proofErr w:type="spellStart"/>
+      <w:r>
+        <w:rPr>
+          <w:lang w:eastAsia="en-US"/>
+        </w:rPr>
+        <w:t>DataParallel</w:t>
+      </w:r>
+      <w:proofErr w:type="spellEnd"/>
+      <w:r>
+        <w:rPr>
+          <w:lang w:eastAsia="en-US"/>
+        </w:rPr>
+        <w:t xml:space="preserve"> and distributed training…</w:t>
+      </w:r>
+    </w:p>
+    <w:p>
+      <w:pPr>
+        <w:rPr>
+          <w:lang w:eastAsia="en-US"/>
+        </w:rPr>
+      </w:pPr>
+      <w:r>
+        <w:rPr>
+          <w:lang w:eastAsia="en-US"/>
+        </w:rPr>
+        <w:t xml:space="preserve">However, if the graph must be used in its entirety, even </w:t>
+      </w:r>
+      <w:proofErr w:type="spellStart"/>
+      <w:r>
+        <w:rPr>
+          <w:lang w:eastAsia="en-US"/>
+        </w:rPr>
+        <w:t>DataParallel</w:t>
+      </w:r>
+      <w:proofErr w:type="spellEnd"/>
+      <w:r>
+        <w:rPr>
+          <w:lang w:eastAsia="en-US"/>
+        </w:rPr>
+        <w:t xml:space="preserve"> would not help, it would only modify batch-processing (that I don’t have yet)</w:t>
+      </w:r>
+    </w:p>
+    <w:p>
+      <w:pPr>
+        <w:rPr>
+          <w:lang w:eastAsia="en-US"/>
+        </w:rPr>
+      </w:pPr>
+    </w:p>
+    <w:p>
+      <w:pPr>
+        <w:rPr>
+          <w:lang w:eastAsia="en-US"/>
+        </w:rPr>
+      </w:pPr>
+      <w:r>
+        <w:rPr>
+          <w:lang w:eastAsia="en-US"/>
+        </w:rPr>
+        <w:t>In the meantime:</w:t>
+      </w:r>
+    </w:p>
+    <w:p>
+      <w:pPr>
+        <w:rPr>
+          <w:lang w:eastAsia="en-US"/>
+        </w:rPr>
+      </w:pPr>
+      <w:r>
+        <w:rPr>
+          <w:lang w:eastAsia="en-US"/>
+        </w:rPr>
+        <w:t xml:space="preserve">trying to set </w:t>
+      </w:r>
+      <w:proofErr w:type="spellStart"/>
+      <w:r>
+        <w:rPr>
+          <w:lang w:eastAsia="en-US"/>
+        </w:rPr>
+        <w:t>min_count</w:t>
+      </w:r>
+      <w:proofErr w:type="spellEnd"/>
+      <w:r>
+        <w:rPr>
+          <w:lang w:eastAsia="en-US"/>
+        </w:rPr>
+        <w:t>=50 to reduce the size of the vocabulary, and therefore of the graph:</w:t>
+      </w:r>
+    </w:p>
+    <w:p>
+      <w:pPr>
+        <w:rPr>
+          <w:lang w:eastAsia="en-US"/>
+        </w:rPr>
+      </w:pPr>
+      <w:r>
+        <w:rPr>
+          <w:lang w:eastAsia="en-US"/>
+        </w:rPr>
+        <w:t>Constructing X, matrix of node features</w:t>
+      </w:r>
+    </w:p>
+    <w:p>
+      <w:pPr>
+        <w:shd w:val="clear" w:color="auto" w:fill="FFFFFF"/>
+        <w:tabs>
+          <w:tab w:val="left" w:pos="916"/>
+          <w:tab w:val="left" w:pos="1832"/>
+          <w:tab w:val="left" w:pos="2748"/>
+          <w:tab w:val="left" w:pos="3664"/>
+          <w:tab w:val="left" w:pos="4580"/>
+          <w:tab w:val="left" w:pos="5496"/>
+          <w:tab w:val="left" w:pos="6412"/>
+          <w:tab w:val="left" w:pos="7328"/>
+          <w:tab w:val="left" w:pos="8244"/>
+          <w:tab w:val="left" w:pos="9160"/>
+          <w:tab w:val="left" w:pos="10076"/>
+          <w:tab w:val="left" w:pos="10992"/>
+          <w:tab w:val="left" w:pos="11908"/>
+          <w:tab w:val="left" w:pos="12824"/>
+          <w:tab w:val="left" w:pos="13740"/>
+          <w:tab w:val="left" w:pos="14656"/>
+        </w:tabs>
+        <w:rPr>
+          <w:rFonts w:ascii="Menlo" w:hAnsi="Menlo" w:cs="Menlo"/>
+          <w:color w:val="000000"/>
+          <w:sz w:val="18"/>
+          <w:szCs w:val="18"/>
+        </w:rPr>
+      </w:pPr>
+      <w:proofErr w:type="spellStart"/>
+      <w:r>
+        <w:rPr>
+          <w:rFonts w:ascii="Menlo" w:hAnsi="Menlo" w:cs="Menlo"/>
+          <w:color w:val="000000"/>
+          <w:sz w:val="18"/>
+          <w:szCs w:val="18"/>
+        </w:rPr>
+        <w:t>X_</w:t>
+      </w:r>
+      <w:proofErr w:type="gramStart"/>
+      <w:r>
+        <w:rPr>
+          <w:rFonts w:ascii="Menlo" w:hAnsi="Menlo" w:cs="Menlo"/>
+          <w:color w:val="000000"/>
+          <w:sz w:val="18"/>
+          <w:szCs w:val="18"/>
+        </w:rPr>
+        <w:t>definitions</w:t>
+      </w:r>
+      <w:r>
+        <w:rPr>
+          <w:rFonts w:ascii="Menlo" w:hAnsi="Menlo" w:cs="Menlo"/>
+          <w:color w:val="000000"/>
+          <w:sz w:val="18"/>
+          <w:szCs w:val="18"/>
+        </w:rPr>
+        <w:t>.shape</w:t>
+      </w:r>
+      <w:proofErr w:type="spellEnd"/>
+      <w:proofErr w:type="gramEnd"/>
+      <w:r>
+        <w:rPr>
+          <w:rFonts w:ascii="Menlo" w:hAnsi="Menlo" w:cs="Menlo"/>
+          <w:color w:val="000000"/>
+          <w:sz w:val="18"/>
+          <w:szCs w:val="18"/>
+        </w:rPr>
+        <w:t>=</w:t>
+      </w:r>
+      <w:proofErr w:type="spellStart"/>
+      <w:r>
+        <w:rPr>
+          <w:rFonts w:ascii="Menlo" w:eastAsiaTheme="minorHAnsi" w:hAnsi="Menlo" w:cs="Menlo"/>
+          <w:color w:val="000000"/>
+          <w:sz w:val="18"/>
+          <w:szCs w:val="18"/>
+          <w:lang w:eastAsia="en-US"/>
+        </w:rPr>
+        <w:t>torch.Size</w:t>
+      </w:r>
+      <w:proofErr w:type="spellEnd"/>
+      <w:r>
+        <w:rPr>
+          <w:rFonts w:ascii="Menlo" w:eastAsiaTheme="minorHAnsi" w:hAnsi="Menlo" w:cs="Menlo"/>
+          <w:color w:val="000000"/>
+          <w:sz w:val="18"/>
+          <w:szCs w:val="18"/>
+          <w:lang w:eastAsia="en-US"/>
+        </w:rPr>
+        <w:t>([4353, 300])</w:t>
+      </w:r>
+    </w:p>
+    <w:p>
+      <w:pPr>
+        <w:rPr>
+          <w:rFonts w:ascii="Menlo" w:eastAsiaTheme="minorHAnsi" w:hAnsi="Menlo" w:cs="Menlo"/>
+          <w:color w:val="000000"/>
+          <w:sz w:val="18"/>
+          <w:szCs w:val="18"/>
+          <w:lang w:eastAsia="en-US"/>
+        </w:rPr>
+      </w:pPr>
+      <w:proofErr w:type="spellStart"/>
+      <w:r>
+        <w:rPr>
+          <w:rFonts w:ascii="Menlo" w:hAnsi="Menlo" w:cs="Menlo"/>
+          <w:color w:val="000000"/>
+          <w:sz w:val="18"/>
+          <w:szCs w:val="18"/>
+        </w:rPr>
+        <w:t>X_</w:t>
+      </w:r>
+      <w:proofErr w:type="gramStart"/>
+      <w:r>
+        <w:rPr>
+          <w:rFonts w:ascii="Menlo" w:hAnsi="Menlo" w:cs="Menlo"/>
+          <w:color w:val="000000"/>
+          <w:sz w:val="18"/>
+          <w:szCs w:val="18"/>
+        </w:rPr>
+        <w:t>examples</w:t>
+      </w:r>
+      <w:r>
+        <w:rPr>
+          <w:rFonts w:ascii="Menlo" w:hAnsi="Menlo" w:cs="Menlo"/>
+          <w:color w:val="000000"/>
+          <w:sz w:val="18"/>
+          <w:szCs w:val="18"/>
+        </w:rPr>
+        <w:t>.shape</w:t>
+      </w:r>
+      <w:proofErr w:type="spellEnd"/>
+      <w:proofErr w:type="gramEnd"/>
+      <w:r>
+        <w:rPr>
+          <w:rFonts w:ascii="Menlo" w:hAnsi="Menlo" w:cs="Menlo"/>
+          <w:color w:val="000000"/>
+          <w:sz w:val="18"/>
+          <w:szCs w:val="18"/>
+        </w:rPr>
+        <w:t>=</w:t>
+      </w:r>
+      <w:proofErr w:type="spellStart"/>
+      <w:r>
+        <w:rPr>
+          <w:rFonts w:ascii="Menlo" w:eastAsiaTheme="minorHAnsi" w:hAnsi="Menlo" w:cs="Menlo"/>
+          <w:color w:val="000000"/>
+          <w:sz w:val="18"/>
+          <w:szCs w:val="18"/>
+          <w:lang w:eastAsia="en-US"/>
+        </w:rPr>
+        <w:t>torch.Size</w:t>
+      </w:r>
+      <w:proofErr w:type="spellEnd"/>
+      <w:r>
+        <w:rPr>
+          <w:rFonts w:ascii="Menlo" w:eastAsiaTheme="minorHAnsi" w:hAnsi="Menlo" w:cs="Menlo"/>
+          <w:color w:val="000000"/>
+          <w:sz w:val="18"/>
+          <w:szCs w:val="18"/>
+          <w:lang w:eastAsia="en-US"/>
+        </w:rPr>
+        <w:t>([6724, 300])</w:t>
+      </w:r>
+    </w:p>
+    <w:p>
+      <w:pPr>
+        <w:rPr>
+          <w:rFonts w:ascii="Menlo" w:eastAsiaTheme="minorHAnsi" w:hAnsi="Menlo" w:cs="Menlo"/>
+          <w:color w:val="000000"/>
+          <w:sz w:val="18"/>
+          <w:szCs w:val="18"/>
+          <w:lang w:eastAsia="en-US"/>
+        </w:rPr>
+      </w:pPr>
+      <w:proofErr w:type="spellStart"/>
+      <w:r>
+        <w:rPr>
+          <w:rFonts w:ascii="Menlo" w:hAnsi="Menlo" w:cs="Menlo"/>
+          <w:color w:val="000000"/>
+          <w:sz w:val="18"/>
+          <w:szCs w:val="18"/>
+        </w:rPr>
+        <w:t>X_</w:t>
+      </w:r>
+      <w:proofErr w:type="gramStart"/>
+      <w:r>
+        <w:rPr>
+          <w:rFonts w:ascii="Menlo" w:hAnsi="Menlo" w:cs="Menlo"/>
+          <w:color w:val="000000"/>
+          <w:sz w:val="18"/>
+          <w:szCs w:val="18"/>
+        </w:rPr>
+        <w:t>senses</w:t>
+      </w:r>
+      <w:r>
+        <w:rPr>
+          <w:rFonts w:ascii="Menlo" w:hAnsi="Menlo" w:cs="Menlo"/>
+          <w:color w:val="000000"/>
+          <w:sz w:val="18"/>
+          <w:szCs w:val="18"/>
+        </w:rPr>
+        <w:t>.shape</w:t>
+      </w:r>
+      <w:proofErr w:type="spellEnd"/>
+      <w:proofErr w:type="gramEnd"/>
+      <w:r>
+        <w:rPr>
+          <w:rFonts w:ascii="Menlo" w:hAnsi="Menlo" w:cs="Menlo"/>
+          <w:color w:val="000000"/>
+          <w:sz w:val="18"/>
+          <w:szCs w:val="18"/>
+        </w:rPr>
+        <w:t>=</w:t>
+      </w:r>
+      <w:proofErr w:type="spellStart"/>
+      <w:r>
+        <w:rPr>
+          <w:rFonts w:ascii="Menlo" w:eastAsiaTheme="minorHAnsi" w:hAnsi="Menlo" w:cs="Menlo"/>
+          <w:color w:val="000000"/>
+          <w:sz w:val="18"/>
+          <w:szCs w:val="18"/>
+          <w:lang w:eastAsia="en-US"/>
+        </w:rPr>
+        <w:t>torch.Size</w:t>
+      </w:r>
+      <w:proofErr w:type="spellEnd"/>
+      <w:r>
+        <w:rPr>
+          <w:rFonts w:ascii="Menlo" w:eastAsiaTheme="minorHAnsi" w:hAnsi="Menlo" w:cs="Menlo"/>
+          <w:color w:val="000000"/>
+          <w:sz w:val="18"/>
+          <w:szCs w:val="18"/>
+          <w:lang w:eastAsia="en-US"/>
+        </w:rPr>
+        <w:t>([4353, 300])</w:t>
+      </w:r>
+    </w:p>
+    <w:p>
+      <w:pPr>
+        <w:rPr>
+          <w:rFonts w:ascii="Menlo" w:eastAsiaTheme="minorHAnsi" w:hAnsi="Menlo" w:cs="Menlo"/>
+          <w:color w:val="000000"/>
+          <w:sz w:val="18"/>
+          <w:szCs w:val="18"/>
+          <w:lang w:eastAsia="en-US"/>
+        </w:rPr>
+      </w:pPr>
+      <w:proofErr w:type="spellStart"/>
+      <w:r>
+        <w:rPr>
+          <w:rFonts w:ascii="Menlo" w:hAnsi="Menlo" w:cs="Menlo"/>
+          <w:color w:val="000000"/>
+          <w:sz w:val="18"/>
+          <w:szCs w:val="18"/>
+        </w:rPr>
+        <w:t>X_</w:t>
+      </w:r>
+      <w:proofErr w:type="gramStart"/>
+      <w:r>
+        <w:rPr>
+          <w:rFonts w:ascii="Menlo" w:hAnsi="Menlo" w:cs="Menlo"/>
+          <w:color w:val="000000"/>
+          <w:sz w:val="18"/>
+          <w:szCs w:val="18"/>
+        </w:rPr>
+        <w:t>global</w:t>
+      </w:r>
+      <w:r>
+        <w:rPr>
+          <w:rFonts w:ascii="Menlo" w:hAnsi="Menlo" w:cs="Menlo"/>
+          <w:color w:val="000000"/>
+          <w:sz w:val="18"/>
+          <w:szCs w:val="18"/>
+        </w:rPr>
+        <w:t>s</w:t>
+      </w:r>
+      <w:r>
+        <w:rPr>
+          <w:rFonts w:ascii="Menlo" w:hAnsi="Menlo" w:cs="Menlo"/>
+          <w:color w:val="000000"/>
+          <w:sz w:val="18"/>
+          <w:szCs w:val="18"/>
+        </w:rPr>
+        <w:t>.shape</w:t>
+      </w:r>
+      <w:proofErr w:type="spellEnd"/>
+      <w:proofErr w:type="gramEnd"/>
+      <w:r>
+        <w:rPr>
+          <w:rFonts w:ascii="Menlo" w:hAnsi="Menlo" w:cs="Menlo"/>
+          <w:color w:val="000000"/>
+          <w:sz w:val="18"/>
+          <w:szCs w:val="18"/>
+        </w:rPr>
+        <w:t>=</w:t>
+      </w:r>
+      <w:proofErr w:type="spellStart"/>
+      <w:r>
+        <w:rPr>
+          <w:rFonts w:ascii="Menlo" w:eastAsiaTheme="minorHAnsi" w:hAnsi="Menlo" w:cs="Menlo"/>
+          <w:color w:val="000000"/>
+          <w:sz w:val="18"/>
+          <w:szCs w:val="18"/>
+          <w:lang w:eastAsia="en-US"/>
+        </w:rPr>
+        <w:t>torch.Size</w:t>
+      </w:r>
+      <w:proofErr w:type="spellEnd"/>
+      <w:r>
+        <w:rPr>
+          <w:rFonts w:ascii="Menlo" w:eastAsiaTheme="minorHAnsi" w:hAnsi="Menlo" w:cs="Menlo"/>
+          <w:color w:val="000000"/>
+          <w:sz w:val="18"/>
+          <w:szCs w:val="18"/>
+          <w:lang w:eastAsia="en-US"/>
+        </w:rPr>
+        <w:t>([1119, 300])</w:t>
+      </w:r>
+    </w:p>
+    <w:p>
+      <w:pPr>
+        <w:rPr>
+          <w:rFonts w:ascii="Menlo" w:eastAsiaTheme="minorHAnsi" w:hAnsi="Menlo" w:cs="Menlo"/>
+          <w:color w:val="000000"/>
+          <w:sz w:val="18"/>
+          <w:szCs w:val="18"/>
+          <w:lang w:eastAsia="en-US"/>
+        </w:rPr>
+      </w:pPr>
+      <w:r>
+        <w:rPr>
+          <w:rFonts w:ascii="Menlo" w:eastAsiaTheme="minorHAnsi" w:hAnsi="Menlo" w:cs="Menlo"/>
+          <w:color w:val="000000"/>
+          <w:sz w:val="18"/>
+          <w:szCs w:val="18"/>
+          <w:lang w:eastAsia="en-US"/>
+        </w:rPr>
+        <w:t>…</w:t>
+      </w:r>
+    </w:p>
+    <w:p>
+      <w:pPr>
+        <w:rPr>
+          <w:rFonts w:ascii="Menlo" w:eastAsiaTheme="minorHAnsi" w:hAnsi="Menlo" w:cs="Menlo"/>
+          <w:color w:val="000000"/>
+          <w:sz w:val="18"/>
+          <w:szCs w:val="18"/>
+          <w:lang w:eastAsia="en-US"/>
+        </w:rPr>
+      </w:pPr>
+      <w:proofErr w:type="gramStart"/>
+      <w:r>
+        <w:rPr>
+          <w:rFonts w:ascii="Menlo" w:eastAsiaTheme="minorHAnsi" w:hAnsi="Menlo" w:cs="Menlo"/>
+          <w:color w:val="000000"/>
+          <w:sz w:val="18"/>
+          <w:szCs w:val="18"/>
+          <w:lang w:eastAsia="en-US"/>
+        </w:rPr>
+        <w:t>Data(</w:t>
+      </w:r>
+      <w:proofErr w:type="spellStart"/>
+      <w:proofErr w:type="gramEnd"/>
+      <w:r>
+        <w:rPr>
+          <w:rFonts w:ascii="Menlo" w:eastAsiaTheme="minorHAnsi" w:hAnsi="Menlo" w:cs="Menlo"/>
+          <w:color w:val="000000"/>
+          <w:sz w:val="18"/>
+          <w:szCs w:val="18"/>
+          <w:lang w:eastAsia="en-US"/>
+        </w:rPr>
+        <w:t>edge_index</w:t>
+      </w:r>
+      <w:proofErr w:type="spellEnd"/>
+      <w:r>
+        <w:rPr>
+          <w:rFonts w:ascii="Menlo" w:eastAsiaTheme="minorHAnsi" w:hAnsi="Menlo" w:cs="Menlo"/>
+          <w:color w:val="000000"/>
+          <w:sz w:val="18"/>
+          <w:szCs w:val="18"/>
+          <w:lang w:eastAsia="en-US"/>
+        </w:rPr>
+        <w:t xml:space="preserve">=[2, 5506888], </w:t>
+      </w:r>
+      <w:proofErr w:type="spellStart"/>
+      <w:r>
+        <w:rPr>
+          <w:rFonts w:ascii="Menlo" w:eastAsiaTheme="minorHAnsi" w:hAnsi="Menlo" w:cs="Menlo"/>
+          <w:color w:val="000000"/>
+          <w:sz w:val="18"/>
+          <w:szCs w:val="18"/>
+          <w:lang w:eastAsia="en-US"/>
+        </w:rPr>
+        <w:t>edge_type</w:t>
+      </w:r>
+      <w:proofErr w:type="spellEnd"/>
+      <w:r>
+        <w:rPr>
+          <w:rFonts w:ascii="Menlo" w:eastAsiaTheme="minorHAnsi" w:hAnsi="Menlo" w:cs="Menlo"/>
+          <w:color w:val="000000"/>
+          <w:sz w:val="18"/>
+          <w:szCs w:val="18"/>
+          <w:lang w:eastAsia="en-US"/>
+        </w:rPr>
+        <w:t xml:space="preserve">=[5506888], </w:t>
+      </w:r>
+      <w:proofErr w:type="spellStart"/>
+      <w:r>
+        <w:rPr>
+          <w:rFonts w:ascii="Menlo" w:eastAsiaTheme="minorHAnsi" w:hAnsi="Menlo" w:cs="Menlo"/>
+          <w:color w:val="000000"/>
+          <w:sz w:val="18"/>
+          <w:szCs w:val="18"/>
+          <w:lang w:eastAsia="en-US"/>
+        </w:rPr>
+        <w:t>node_types</w:t>
+      </w:r>
+      <w:proofErr w:type="spellEnd"/>
+      <w:r>
+        <w:rPr>
+          <w:rFonts w:ascii="Menlo" w:eastAsiaTheme="minorHAnsi" w:hAnsi="Menlo" w:cs="Menlo"/>
+          <w:color w:val="000000"/>
+          <w:sz w:val="18"/>
+          <w:szCs w:val="18"/>
+          <w:lang w:eastAsia="en-US"/>
+        </w:rPr>
+        <w:t xml:space="preserve">=[16549], </w:t>
+      </w:r>
+      <w:proofErr w:type="spellStart"/>
+      <w:r>
+        <w:rPr>
+          <w:rFonts w:ascii="Menlo" w:eastAsiaTheme="minorHAnsi" w:hAnsi="Menlo" w:cs="Menlo"/>
+          <w:color w:val="000000"/>
+          <w:sz w:val="18"/>
+          <w:szCs w:val="18"/>
+          <w:lang w:eastAsia="en-US"/>
+        </w:rPr>
+        <w:t>num_relations</w:t>
+      </w:r>
+      <w:proofErr w:type="spellEnd"/>
+      <w:r>
+        <w:rPr>
+          <w:rFonts w:ascii="Menlo" w:eastAsiaTheme="minorHAnsi" w:hAnsi="Menlo" w:cs="Menlo"/>
+          <w:color w:val="000000"/>
+          <w:sz w:val="18"/>
+          <w:szCs w:val="18"/>
+          <w:lang w:eastAsia="en-US"/>
+        </w:rPr>
+        <w:t>=[1], x=[16549, 300])</w:t>
+      </w:r>
+    </w:p>
+    <w:p>
+      <w:pPr>
+        <w:rPr>
+          <w:lang w:eastAsia="en-US"/>
+        </w:rPr>
+      </w:pPr>
+    </w:p>
+    <w:p>
+      <w:pPr>
+        <w:rPr>
+          <w:lang w:eastAsia="en-US"/>
+        </w:rPr>
+      </w:pPr>
+      <w:r>
+        <w:rPr>
+          <w:lang w:eastAsia="en-US"/>
+        </w:rPr>
+        <w:t xml:space="preserve">Returning to </w:t>
+      </w:r>
+      <w:proofErr w:type="spellStart"/>
+      <w:r>
+        <w:rPr>
+          <w:lang w:eastAsia="en-US"/>
+        </w:rPr>
+        <w:t>min_count</w:t>
+      </w:r>
+      <w:proofErr w:type="spellEnd"/>
+      <w:r>
+        <w:rPr>
+          <w:lang w:eastAsia="en-US"/>
+        </w:rPr>
+        <w:t>=10, we get</w:t>
+      </w:r>
+      <w:r>
+        <w:rPr>
+          <w:lang w:eastAsia="en-US"/>
+        </w:rPr>
+        <w:t>:</w:t>
+      </w:r>
+    </w:p>
+    <w:p>
+      <w:pPr>
+        <w:tabs>
+          <w:tab w:val="left" w:pos="560"/>
+          <w:tab w:val="left" w:pos="1120"/>
+          <w:tab w:val="left" w:pos="1680"/>
+          <w:tab w:val="left" w:pos="2240"/>
+          <w:tab w:val="left" w:pos="2800"/>
+          <w:tab w:val="left" w:pos="3360"/>
+          <w:tab w:val="left" w:pos="3920"/>
+          <w:tab w:val="left" w:pos="4480"/>
+          <w:tab w:val="left" w:pos="5040"/>
+          <w:tab w:val="left" w:pos="5600"/>
+          <w:tab w:val="left" w:pos="6160"/>
+          <w:tab w:val="left" w:pos="6720"/>
+        </w:tabs>
+        <w:autoSpaceDE w:val="0"/>
+        <w:autoSpaceDN w:val="0"/>
+        <w:adjustRightInd w:val="0"/>
+        <w:rPr>
+          <w:rFonts w:ascii="Menlo" w:eastAsiaTheme="minorHAnsi" w:hAnsi="Menlo" w:cs="Menlo"/>
+          <w:color w:val="000000"/>
+          <w:sz w:val="18"/>
+          <w:szCs w:val="18"/>
+          <w:lang w:eastAsia="en-US"/>
+        </w:rPr>
+      </w:pPr>
+      <w:proofErr w:type="spellStart"/>
+      <w:r>
+        <w:rPr>
+          <w:lang w:eastAsia="en-US"/>
+        </w:rPr>
+        <w:t>X_d</w:t>
+      </w:r>
+      <w:proofErr w:type="spellEnd"/>
+      <w:r>
+        <w:rPr>
+          <w:lang w:eastAsia="en-US"/>
+        </w:rPr>
+        <w:t xml:space="preserve">: </w:t>
+      </w:r>
+      <w:proofErr w:type="spellStart"/>
+      <w:proofErr w:type="gramStart"/>
+      <w:r>
+        <w:rPr>
+          <w:rFonts w:ascii="Menlo" w:eastAsiaTheme="minorHAnsi" w:hAnsi="Menlo" w:cs="Menlo"/>
+          <w:color w:val="000000"/>
+          <w:sz w:val="18"/>
+          <w:szCs w:val="18"/>
+          <w:lang w:eastAsia="en-US"/>
+        </w:rPr>
+        <w:t>torch.Size</w:t>
+      </w:r>
+      <w:proofErr w:type="spellEnd"/>
+      <w:proofErr w:type="gramEnd"/>
+      <w:r>
+        <w:rPr>
+          <w:rFonts w:ascii="Menlo" w:eastAsiaTheme="minorHAnsi" w:hAnsi="Menlo" w:cs="Menlo"/>
+          <w:color w:val="000000"/>
+          <w:sz w:val="18"/>
+          <w:szCs w:val="18"/>
+          <w:lang w:eastAsia="en-US"/>
+        </w:rPr>
+        <w:t>([13046, 300])</w:t>
+      </w:r>
+    </w:p>
+    <w:p>
+      <w:pPr>
+        <w:rPr>
+          <w:lang w:eastAsia="en-US"/>
+        </w:rPr>
+      </w:pPr>
+      <w:proofErr w:type="spellStart"/>
+      <w:r>
+        <w:rPr>
+          <w:lang w:eastAsia="en-US"/>
+        </w:rPr>
+        <w:t>X_e</w:t>
+      </w:r>
+      <w:proofErr w:type="spellEnd"/>
+      <w:r>
+        <w:rPr>
+          <w:lang w:eastAsia="en-US"/>
+        </w:rPr>
+        <w:t xml:space="preserve">: </w:t>
+      </w:r>
+      <w:proofErr w:type="spellStart"/>
+      <w:proofErr w:type="gramStart"/>
+      <w:r>
+        <w:rPr>
+          <w:rFonts w:ascii="Menlo" w:eastAsiaTheme="minorHAnsi" w:hAnsi="Menlo" w:cs="Menlo"/>
+          <w:color w:val="000000"/>
+          <w:sz w:val="18"/>
+          <w:szCs w:val="18"/>
+          <w:lang w:eastAsia="en-US"/>
+        </w:rPr>
+        <w:t>torch.Size</w:t>
+      </w:r>
+      <w:proofErr w:type="spellEnd"/>
+      <w:proofErr w:type="gramEnd"/>
+      <w:r>
+        <w:rPr>
+          <w:rFonts w:ascii="Menlo" w:eastAsiaTheme="minorHAnsi" w:hAnsi="Menlo" w:cs="Menlo"/>
+          <w:color w:val="000000"/>
+          <w:sz w:val="18"/>
+          <w:szCs w:val="18"/>
+          <w:lang w:eastAsia="en-US"/>
+        </w:rPr>
+        <w:t>([16200, 300])</w:t>
+      </w:r>
+    </w:p>
+    <w:p>
+      <w:pPr>
+        <w:tabs>
+          <w:tab w:val="left" w:pos="560"/>
+          <w:tab w:val="left" w:pos="1120"/>
+          <w:tab w:val="left" w:pos="1680"/>
+          <w:tab w:val="left" w:pos="2240"/>
+          <w:tab w:val="left" w:pos="2800"/>
+          <w:tab w:val="left" w:pos="3360"/>
+          <w:tab w:val="left" w:pos="3920"/>
+          <w:tab w:val="left" w:pos="4480"/>
+          <w:tab w:val="left" w:pos="5040"/>
+          <w:tab w:val="left" w:pos="5600"/>
+          <w:tab w:val="left" w:pos="6160"/>
+          <w:tab w:val="left" w:pos="6720"/>
+        </w:tabs>
+        <w:autoSpaceDE w:val="0"/>
+        <w:autoSpaceDN w:val="0"/>
+        <w:adjustRightInd w:val="0"/>
+        <w:rPr>
+          <w:rFonts w:ascii="Menlo" w:eastAsiaTheme="minorHAnsi" w:hAnsi="Menlo" w:cs="Menlo"/>
+          <w:color w:val="000000"/>
+          <w:sz w:val="18"/>
+          <w:szCs w:val="18"/>
+          <w:lang w:eastAsia="en-US"/>
+        </w:rPr>
+      </w:pPr>
+      <w:r>
+        <w:rPr>
+          <w:rFonts w:ascii="Menlo" w:eastAsiaTheme="minorHAnsi" w:hAnsi="Menlo" w:cs="Menlo"/>
+          <w:color w:val="000000"/>
+          <w:sz w:val="18"/>
+          <w:szCs w:val="18"/>
+          <w:lang w:eastAsia="en-US"/>
+        </w:rPr>
+        <w:t xml:space="preserve">X_s: </w:t>
+      </w:r>
+      <w:proofErr w:type="spellStart"/>
+      <w:proofErr w:type="gramStart"/>
+      <w:r>
+        <w:rPr>
+          <w:rFonts w:ascii="Menlo" w:eastAsiaTheme="minorHAnsi" w:hAnsi="Menlo" w:cs="Menlo"/>
+          <w:color w:val="000000"/>
+          <w:sz w:val="18"/>
+          <w:szCs w:val="18"/>
+          <w:lang w:eastAsia="en-US"/>
+        </w:rPr>
+        <w:t>torch.Size</w:t>
+      </w:r>
+      <w:proofErr w:type="spellEnd"/>
+      <w:proofErr w:type="gramEnd"/>
+      <w:r>
+        <w:rPr>
+          <w:rFonts w:ascii="Menlo" w:eastAsiaTheme="minorHAnsi" w:hAnsi="Menlo" w:cs="Menlo"/>
+          <w:color w:val="000000"/>
+          <w:sz w:val="18"/>
+          <w:szCs w:val="18"/>
+          <w:lang w:eastAsia="en-US"/>
+        </w:rPr>
+        <w:t>([13046, 300])</w:t>
+      </w:r>
+    </w:p>
+    <w:p>
+      <w:pPr>
+        <w:rPr>
+          <w:lang w:eastAsia="en-US"/>
+        </w:rPr>
+      </w:pPr>
+      <w:proofErr w:type="spellStart"/>
+      <w:r>
+        <w:rPr>
+          <w:rFonts w:ascii="Menlo" w:eastAsiaTheme="minorHAnsi" w:hAnsi="Menlo" w:cs="Menlo"/>
+          <w:color w:val="000000"/>
+          <w:sz w:val="18"/>
+          <w:szCs w:val="18"/>
+          <w:lang w:eastAsia="en-US"/>
+        </w:rPr>
+        <w:t>X_g</w:t>
+      </w:r>
+      <w:proofErr w:type="spellEnd"/>
+      <w:r>
+        <w:rPr>
+          <w:rFonts w:ascii="Menlo" w:eastAsiaTheme="minorHAnsi" w:hAnsi="Menlo" w:cs="Menlo"/>
+          <w:color w:val="000000"/>
+          <w:sz w:val="18"/>
+          <w:szCs w:val="18"/>
+          <w:lang w:eastAsia="en-US"/>
+        </w:rPr>
+        <w:t xml:space="preserve">: </w:t>
+      </w:r>
+      <w:proofErr w:type="spellStart"/>
+      <w:proofErr w:type="gramStart"/>
+      <w:r>
+        <w:rPr>
+          <w:rFonts w:ascii="Menlo" w:eastAsiaTheme="minorHAnsi" w:hAnsi="Menlo" w:cs="Menlo"/>
+          <w:color w:val="000000"/>
+          <w:sz w:val="18"/>
+          <w:szCs w:val="18"/>
+          <w:lang w:eastAsia="en-US"/>
+        </w:rPr>
+        <w:t>torch.Size</w:t>
+      </w:r>
+      <w:proofErr w:type="spellEnd"/>
+      <w:proofErr w:type="gramEnd"/>
+      <w:r>
+        <w:rPr>
+          <w:rFonts w:ascii="Menlo" w:eastAsiaTheme="minorHAnsi" w:hAnsi="Menlo" w:cs="Menlo"/>
+          <w:color w:val="000000"/>
+          <w:sz w:val="18"/>
+          <w:szCs w:val="18"/>
+          <w:lang w:eastAsia="en-US"/>
+        </w:rPr>
+        <w:t>([5508, 300])</w:t>
+      </w:r>
+    </w:p>
+    <w:p>
+      <w:pPr>
+        <w:rPr>
+          <w:lang w:eastAsia="en-US"/>
+        </w:rPr>
+      </w:pPr>
+    </w:p>
+    <w:p>
+      <w:pPr>
+        <w:rPr>
+          <w:lang w:eastAsia="en-US"/>
+        </w:rPr>
+      </w:pPr>
+    </w:p>
+    <w:p>
+      <w:pPr>
+        <w:rPr>
+          <w:lang w:eastAsia="en-US"/>
+        </w:rPr>
+      </w:pPr>
+      <w:r>
+        <w:rPr>
+          <w:lang w:eastAsia="en-US"/>
+        </w:rPr>
+        <w:lastRenderedPageBreak/>
+        <w:t>What if there is an error in the construction of the graph-data?</w:t>
+      </w:r>
+    </w:p>
+    <w:p>
+      <w:pPr>
+        <w:rPr>
+          <w:lang w:eastAsia="en-US"/>
+        </w:rPr>
+      </w:pPr>
+      <w:r>
+        <w:rPr>
+          <w:lang w:eastAsia="en-US"/>
+        </w:rPr>
+        <w:t xml:space="preserve">Checking. Operating with </w:t>
+      </w:r>
+      <w:proofErr w:type="spellStart"/>
+      <w:r>
+        <w:rPr>
+          <w:lang w:eastAsia="en-US"/>
+        </w:rPr>
+        <w:t>min_count</w:t>
+      </w:r>
+      <w:proofErr w:type="spellEnd"/>
+      <w:r>
+        <w:rPr>
+          <w:lang w:eastAsia="en-US"/>
+        </w:rPr>
+        <w:t>=10.</w:t>
+      </w:r>
+    </w:p>
+    <w:p>
+      <w:pPr>
+        <w:rPr>
+          <w:lang w:eastAsia="en-US"/>
+        </w:rPr>
+      </w:pPr>
+    </w:p>
+    <w:p>
+      <w:pPr>
+        <w:rPr>
+          <w:rFonts w:ascii="Menlo" w:hAnsi="Menlo" w:cs="Menlo"/>
+          <w:sz w:val="18"/>
+          <w:szCs w:val="18"/>
+          <w:lang w:eastAsia="en-US"/>
+        </w:rPr>
+      </w:pPr>
+      <w:r>
+        <w:rPr>
+          <w:rFonts w:ascii="Menlo" w:hAnsi="Menlo" w:cs="Menlo"/>
+          <w:sz w:val="18"/>
+          <w:szCs w:val="18"/>
+          <w:lang w:eastAsia="en-US"/>
+        </w:rPr>
+        <w:t>Constructing X, matrix of node features</w:t>
+      </w:r>
+    </w:p>
+    <w:p>
+      <w:pPr>
+        <w:rPr>
+          <w:rFonts w:ascii="Menlo" w:hAnsi="Menlo" w:cs="Menlo"/>
+          <w:sz w:val="18"/>
+          <w:szCs w:val="18"/>
+          <w:lang w:eastAsia="en-US"/>
+        </w:rPr>
+      </w:pPr>
+      <w:proofErr w:type="spellStart"/>
+      <w:r>
+        <w:rPr>
+          <w:rFonts w:ascii="Menlo" w:hAnsi="Menlo" w:cs="Menlo"/>
+          <w:sz w:val="18"/>
+          <w:szCs w:val="18"/>
+          <w:lang w:eastAsia="en-US"/>
+        </w:rPr>
+        <w:t>X_</w:t>
+      </w:r>
+      <w:proofErr w:type="gramStart"/>
+      <w:r>
+        <w:rPr>
+          <w:rFonts w:ascii="Menlo" w:hAnsi="Menlo" w:cs="Menlo"/>
+          <w:sz w:val="18"/>
+          <w:szCs w:val="18"/>
+          <w:lang w:eastAsia="en-US"/>
+        </w:rPr>
+        <w:t>definitions.shape</w:t>
+      </w:r>
+      <w:proofErr w:type="spellEnd"/>
+      <w:proofErr w:type="gramEnd"/>
+      <w:r>
+        <w:rPr>
+          <w:rFonts w:ascii="Menlo" w:hAnsi="Menlo" w:cs="Menlo"/>
+          <w:sz w:val="18"/>
+          <w:szCs w:val="18"/>
+          <w:lang w:eastAsia="en-US"/>
+        </w:rPr>
+        <w:t>=</w:t>
+      </w:r>
+      <w:proofErr w:type="spellStart"/>
+      <w:r>
+        <w:rPr>
+          <w:rFonts w:ascii="Menlo" w:hAnsi="Menlo" w:cs="Menlo"/>
+          <w:sz w:val="18"/>
+          <w:szCs w:val="18"/>
+          <w:lang w:eastAsia="en-US"/>
+        </w:rPr>
+        <w:t>torch.Size</w:t>
+      </w:r>
+      <w:proofErr w:type="spellEnd"/>
+      <w:r>
+        <w:rPr>
+          <w:rFonts w:ascii="Menlo" w:hAnsi="Menlo" w:cs="Menlo"/>
+          <w:sz w:val="18"/>
+          <w:szCs w:val="18"/>
+          <w:lang w:eastAsia="en-US"/>
+        </w:rPr>
+        <w:t>([13046, 300])</w:t>
+      </w:r>
+    </w:p>
+    <w:p>
+      <w:pPr>
+        <w:rPr>
+          <w:rFonts w:ascii="Menlo" w:hAnsi="Menlo" w:cs="Menlo"/>
+          <w:sz w:val="18"/>
+          <w:szCs w:val="18"/>
+          <w:lang w:eastAsia="en-US"/>
+        </w:rPr>
+      </w:pPr>
+      <w:proofErr w:type="spellStart"/>
+      <w:r>
+        <w:rPr>
+          <w:rFonts w:ascii="Menlo" w:hAnsi="Menlo" w:cs="Menlo"/>
+          <w:sz w:val="18"/>
+          <w:szCs w:val="18"/>
+          <w:lang w:eastAsia="en-US"/>
+        </w:rPr>
+        <w:t>X_</w:t>
+      </w:r>
+      <w:proofErr w:type="gramStart"/>
+      <w:r>
+        <w:rPr>
+          <w:rFonts w:ascii="Menlo" w:hAnsi="Menlo" w:cs="Menlo"/>
+          <w:sz w:val="18"/>
+          <w:szCs w:val="18"/>
+          <w:lang w:eastAsia="en-US"/>
+        </w:rPr>
+        <w:t>examples.shape</w:t>
+      </w:r>
+      <w:proofErr w:type="spellEnd"/>
+      <w:proofErr w:type="gramEnd"/>
+      <w:r>
+        <w:rPr>
+          <w:rFonts w:ascii="Menlo" w:hAnsi="Menlo" w:cs="Menlo"/>
+          <w:sz w:val="18"/>
+          <w:szCs w:val="18"/>
+          <w:lang w:eastAsia="en-US"/>
+        </w:rPr>
+        <w:t>=</w:t>
+      </w:r>
+      <w:proofErr w:type="spellStart"/>
+      <w:r>
+        <w:rPr>
+          <w:rFonts w:ascii="Menlo" w:hAnsi="Menlo" w:cs="Menlo"/>
+          <w:sz w:val="18"/>
+          <w:szCs w:val="18"/>
+          <w:lang w:eastAsia="en-US"/>
+        </w:rPr>
+        <w:t>torch.Size</w:t>
+      </w:r>
+      <w:proofErr w:type="spellEnd"/>
+      <w:r>
+        <w:rPr>
+          <w:rFonts w:ascii="Menlo" w:hAnsi="Menlo" w:cs="Menlo"/>
+          <w:sz w:val="18"/>
+          <w:szCs w:val="18"/>
+          <w:lang w:eastAsia="en-US"/>
+        </w:rPr>
+        <w:t>([16200, 300])</w:t>
+      </w:r>
+    </w:p>
+    <w:p>
+      <w:pPr>
+        <w:rPr>
+          <w:rFonts w:ascii="Menlo" w:hAnsi="Menlo" w:cs="Menlo"/>
+          <w:sz w:val="18"/>
+          <w:szCs w:val="18"/>
+          <w:lang w:eastAsia="en-US"/>
+        </w:rPr>
+      </w:pPr>
+      <w:proofErr w:type="spellStart"/>
+      <w:r>
+        <w:rPr>
+          <w:rFonts w:ascii="Menlo" w:hAnsi="Menlo" w:cs="Menlo"/>
+          <w:sz w:val="18"/>
+          <w:szCs w:val="18"/>
+          <w:lang w:eastAsia="en-US"/>
+        </w:rPr>
+        <w:t>X_</w:t>
+      </w:r>
+      <w:proofErr w:type="gramStart"/>
+      <w:r>
+        <w:rPr>
+          <w:rFonts w:ascii="Menlo" w:hAnsi="Menlo" w:cs="Menlo"/>
+          <w:sz w:val="18"/>
+          <w:szCs w:val="18"/>
+          <w:lang w:eastAsia="en-US"/>
+        </w:rPr>
+        <w:t>senses.shape</w:t>
+      </w:r>
+      <w:proofErr w:type="spellEnd"/>
+      <w:proofErr w:type="gramEnd"/>
+      <w:r>
+        <w:rPr>
+          <w:rFonts w:ascii="Menlo" w:hAnsi="Menlo" w:cs="Menlo"/>
+          <w:sz w:val="18"/>
+          <w:szCs w:val="18"/>
+          <w:lang w:eastAsia="en-US"/>
+        </w:rPr>
+        <w:t>=</w:t>
+      </w:r>
+      <w:proofErr w:type="spellStart"/>
+      <w:r>
+        <w:rPr>
+          <w:rFonts w:ascii="Menlo" w:hAnsi="Menlo" w:cs="Menlo"/>
+          <w:sz w:val="18"/>
+          <w:szCs w:val="18"/>
+          <w:lang w:eastAsia="en-US"/>
+        </w:rPr>
+        <w:t>torch.Size</w:t>
+      </w:r>
+      <w:proofErr w:type="spellEnd"/>
+      <w:r>
+        <w:rPr>
+          <w:rFonts w:ascii="Menlo" w:hAnsi="Menlo" w:cs="Menlo"/>
+          <w:sz w:val="18"/>
+          <w:szCs w:val="18"/>
+          <w:lang w:eastAsia="en-US"/>
+        </w:rPr>
+        <w:t>([13046, 300])</w:t>
+      </w:r>
+    </w:p>
+    <w:p>
+      <w:pPr>
+        <w:rPr>
+          <w:rFonts w:ascii="Menlo" w:hAnsi="Menlo" w:cs="Menlo"/>
+          <w:sz w:val="18"/>
+          <w:szCs w:val="18"/>
+          <w:lang w:eastAsia="en-US"/>
+        </w:rPr>
+      </w:pPr>
+      <w:proofErr w:type="spellStart"/>
+      <w:r>
+        <w:rPr>
+          <w:rFonts w:ascii="Menlo" w:hAnsi="Menlo" w:cs="Menlo"/>
+          <w:sz w:val="18"/>
+          <w:szCs w:val="18"/>
+          <w:lang w:eastAsia="en-US"/>
+        </w:rPr>
+        <w:t>X_</w:t>
+      </w:r>
+      <w:proofErr w:type="gramStart"/>
+      <w:r>
+        <w:rPr>
+          <w:rFonts w:ascii="Menlo" w:hAnsi="Menlo" w:cs="Menlo"/>
+          <w:sz w:val="18"/>
+          <w:szCs w:val="18"/>
+          <w:lang w:eastAsia="en-US"/>
+        </w:rPr>
+        <w:t>globals.shape</w:t>
+      </w:r>
+      <w:proofErr w:type="spellEnd"/>
+      <w:proofErr w:type="gramEnd"/>
+      <w:r>
+        <w:rPr>
+          <w:rFonts w:ascii="Menlo" w:hAnsi="Menlo" w:cs="Menlo"/>
+          <w:sz w:val="18"/>
+          <w:szCs w:val="18"/>
+          <w:lang w:eastAsia="en-US"/>
+        </w:rPr>
+        <w:t>=</w:t>
+      </w:r>
+      <w:proofErr w:type="spellStart"/>
+      <w:r>
+        <w:rPr>
+          <w:rFonts w:ascii="Menlo" w:hAnsi="Menlo" w:cs="Menlo"/>
+          <w:sz w:val="18"/>
+          <w:szCs w:val="18"/>
+          <w:lang w:eastAsia="en-US"/>
+        </w:rPr>
+        <w:t>torch.Size</w:t>
+      </w:r>
+      <w:proofErr w:type="spellEnd"/>
+      <w:r>
+        <w:rPr>
+          <w:rFonts w:ascii="Menlo" w:hAnsi="Menlo" w:cs="Menlo"/>
+          <w:sz w:val="18"/>
+          <w:szCs w:val="18"/>
+          <w:lang w:eastAsia="en-US"/>
+        </w:rPr>
+        <w:t>([5508, 300])</w:t>
+      </w:r>
+    </w:p>
+    <w:p>
+      <w:pPr>
+        <w:rPr>
+          <w:rFonts w:ascii="Menlo" w:hAnsi="Menlo" w:cs="Menlo"/>
+          <w:sz w:val="18"/>
+          <w:szCs w:val="18"/>
+          <w:lang w:eastAsia="en-US"/>
+        </w:rPr>
+      </w:pPr>
+    </w:p>
+    <w:p>
+      <w:pPr>
+        <w:rPr>
+          <w:rFonts w:ascii="Menlo" w:hAnsi="Menlo" w:cs="Menlo"/>
+          <w:sz w:val="18"/>
+          <w:szCs w:val="18"/>
+          <w:lang w:eastAsia="en-US"/>
+        </w:rPr>
+      </w:pPr>
+      <w:r>
+        <w:rPr>
+          <w:rFonts w:ascii="Menlo" w:hAnsi="Menlo" w:cs="Menlo"/>
+          <w:sz w:val="18"/>
+          <w:szCs w:val="18"/>
+          <w:lang w:eastAsia="en-US"/>
+        </w:rPr>
+        <w:t>def_edges_se.__</w:t>
+      </w:r>
+      <w:proofErr w:type="spellStart"/>
+      <w:r>
+        <w:rPr>
+          <w:rFonts w:ascii="Menlo" w:hAnsi="Menlo" w:cs="Menlo"/>
+          <w:sz w:val="18"/>
+          <w:szCs w:val="18"/>
+          <w:lang w:eastAsia="en-US"/>
+        </w:rPr>
+        <w:t>len</w:t>
+      </w:r>
+      <w:proofErr w:type="spellEnd"/>
+      <w:r>
+        <w:rPr>
+          <w:rFonts w:ascii="Menlo" w:hAnsi="Menlo" w:cs="Menlo"/>
+          <w:sz w:val="18"/>
+          <w:szCs w:val="18"/>
+          <w:lang w:eastAsia="en-US"/>
+        </w:rPr>
+        <w:t>_</w:t>
+      </w:r>
+      <w:proofErr w:type="gramStart"/>
+      <w:r>
+        <w:rPr>
+          <w:rFonts w:ascii="Menlo" w:hAnsi="Menlo" w:cs="Menlo"/>
+          <w:sz w:val="18"/>
+          <w:szCs w:val="18"/>
+          <w:lang w:eastAsia="en-US"/>
+        </w:rPr>
+        <w:t>_(</w:t>
+      </w:r>
+      <w:proofErr w:type="gramEnd"/>
+      <w:r>
+        <w:rPr>
+          <w:rFonts w:ascii="Menlo" w:hAnsi="Menlo" w:cs="Menlo"/>
+          <w:sz w:val="18"/>
+          <w:szCs w:val="18"/>
+          <w:lang w:eastAsia="en-US"/>
+        </w:rPr>
+        <w:t>)=13046</w:t>
+      </w:r>
+    </w:p>
+    <w:p>
+      <w:pPr>
+        <w:rPr>
+          <w:rFonts w:ascii="Menlo" w:hAnsi="Menlo" w:cs="Menlo"/>
+          <w:b/>
+          <w:bCs/>
+          <w:sz w:val="18"/>
+          <w:szCs w:val="18"/>
+          <w:lang w:eastAsia="en-US"/>
+        </w:rPr>
+      </w:pPr>
+      <w:r>
+        <w:rPr>
+          <w:rFonts w:ascii="Menlo" w:hAnsi="Menlo" w:cs="Menlo"/>
+          <w:b/>
+          <w:bCs/>
+          <w:sz w:val="18"/>
+          <w:szCs w:val="18"/>
+          <w:lang w:eastAsia="en-US"/>
+        </w:rPr>
+        <w:t>exs_edges_se.__</w:t>
+      </w:r>
+      <w:proofErr w:type="spellStart"/>
+      <w:r>
+        <w:rPr>
+          <w:rFonts w:ascii="Menlo" w:hAnsi="Menlo" w:cs="Menlo"/>
+          <w:b/>
+          <w:bCs/>
+          <w:sz w:val="18"/>
+          <w:szCs w:val="18"/>
+          <w:lang w:eastAsia="en-US"/>
+        </w:rPr>
+        <w:t>len</w:t>
+      </w:r>
+      <w:proofErr w:type="spellEnd"/>
+      <w:r>
+        <w:rPr>
+          <w:rFonts w:ascii="Menlo" w:hAnsi="Menlo" w:cs="Menlo"/>
+          <w:b/>
+          <w:bCs/>
+          <w:sz w:val="18"/>
+          <w:szCs w:val="18"/>
+          <w:lang w:eastAsia="en-US"/>
+        </w:rPr>
+        <w:t>_</w:t>
+      </w:r>
+      <w:proofErr w:type="gramStart"/>
+      <w:r>
+        <w:rPr>
+          <w:rFonts w:ascii="Menlo" w:hAnsi="Menlo" w:cs="Menlo"/>
+          <w:b/>
+          <w:bCs/>
+          <w:sz w:val="18"/>
+          <w:szCs w:val="18"/>
+          <w:lang w:eastAsia="en-US"/>
+        </w:rPr>
+        <w:t>_(</w:t>
+      </w:r>
+      <w:proofErr w:type="gramEnd"/>
+      <w:r>
+        <w:rPr>
+          <w:rFonts w:ascii="Menlo" w:hAnsi="Menlo" w:cs="Menlo"/>
+          <w:b/>
+          <w:bCs/>
+          <w:sz w:val="18"/>
+          <w:szCs w:val="18"/>
+          <w:lang w:eastAsia="en-US"/>
+        </w:rPr>
+        <w:t>)=22957086</w:t>
+      </w:r>
+      <w:r>
+        <w:rPr>
+          <w:rFonts w:ascii="Menlo" w:hAnsi="Menlo" w:cs="Menlo"/>
+          <w:b/>
+          <w:bCs/>
+          <w:sz w:val="18"/>
+          <w:szCs w:val="18"/>
+          <w:lang w:eastAsia="en-US"/>
+        </w:rPr>
+        <w:t xml:space="preserve"> ?</w:t>
+      </w:r>
+    </w:p>
+    <w:p>
+      <w:pPr>
+        <w:rPr>
+          <w:rFonts w:ascii="Menlo" w:hAnsi="Menlo" w:cs="Menlo"/>
+          <w:sz w:val="18"/>
+          <w:szCs w:val="18"/>
+          <w:lang w:eastAsia="en-US"/>
+        </w:rPr>
+      </w:pPr>
+      <w:r>
+        <w:rPr>
+          <w:rFonts w:ascii="Menlo" w:hAnsi="Menlo" w:cs="Menlo"/>
+          <w:sz w:val="18"/>
+          <w:szCs w:val="18"/>
+          <w:lang w:eastAsia="en-US"/>
+        </w:rPr>
+        <w:t>sc_</w:t>
+      </w:r>
+      <w:proofErr w:type="gramStart"/>
+      <w:r>
+        <w:rPr>
+          <w:rFonts w:ascii="Menlo" w:hAnsi="Menlo" w:cs="Menlo"/>
+          <w:sz w:val="18"/>
+          <w:szCs w:val="18"/>
+          <w:lang w:eastAsia="en-US"/>
+        </w:rPr>
+        <w:t>edges._</w:t>
+      </w:r>
+      <w:proofErr w:type="gramEnd"/>
+      <w:r>
+        <w:rPr>
+          <w:rFonts w:ascii="Menlo" w:hAnsi="Menlo" w:cs="Menlo"/>
+          <w:sz w:val="18"/>
+          <w:szCs w:val="18"/>
+          <w:lang w:eastAsia="en-US"/>
+        </w:rPr>
+        <w:t>_</w:t>
+      </w:r>
+      <w:proofErr w:type="spellStart"/>
+      <w:r>
+        <w:rPr>
+          <w:rFonts w:ascii="Menlo" w:hAnsi="Menlo" w:cs="Menlo"/>
+          <w:sz w:val="18"/>
+          <w:szCs w:val="18"/>
+          <w:lang w:eastAsia="en-US"/>
+        </w:rPr>
+        <w:t>len</w:t>
+      </w:r>
+      <w:proofErr w:type="spellEnd"/>
+      <w:r>
+        <w:rPr>
+          <w:rFonts w:ascii="Menlo" w:hAnsi="Menlo" w:cs="Menlo"/>
+          <w:sz w:val="18"/>
+          <w:szCs w:val="18"/>
+          <w:lang w:eastAsia="en-US"/>
+        </w:rPr>
+        <w:t>__()=13046</w:t>
+      </w:r>
+    </w:p>
+    <w:p>
+      <w:pPr>
+        <w:rPr>
+          <w:rFonts w:ascii="Menlo" w:hAnsi="Menlo" w:cs="Menlo"/>
+          <w:sz w:val="18"/>
+          <w:szCs w:val="18"/>
+          <w:lang w:eastAsia="en-US"/>
+        </w:rPr>
+      </w:pPr>
+      <w:r>
+        <w:rPr>
+          <w:rFonts w:ascii="Menlo" w:hAnsi="Menlo" w:cs="Menlo"/>
+          <w:sz w:val="18"/>
+          <w:szCs w:val="18"/>
+          <w:lang w:eastAsia="en-US"/>
+        </w:rPr>
+        <w:t>…</w:t>
+      </w:r>
+    </w:p>
+    <w:p>
+      <w:pPr>
+        <w:rPr>
+          <w:lang w:eastAsia="en-US"/>
+        </w:rPr>
+      </w:pPr>
+    </w:p>
+    <w:p>
+      <w:pPr>
+        <w:rPr>
+          <w:lang w:eastAsia="en-US"/>
+        </w:rPr>
+      </w:pPr>
+      <w:r>
+        <w:rPr>
+          <w:lang w:eastAsia="en-US"/>
+        </w:rPr>
+        <w:t>There was a mistake in creating the examples’ edges –</w:t>
+      </w:r>
+    </w:p>
+    <w:p>
+      <w:pPr>
+        <w:rPr>
+          <w:lang w:eastAsia="en-US"/>
+        </w:rPr>
+      </w:pPr>
+      <w:r>
+        <w:rPr>
+          <w:lang w:eastAsia="en-US"/>
+        </w:rPr>
+        <w:t>After the correction:</w:t>
+      </w:r>
+    </w:p>
+    <w:p>
+      <w:pPr>
+        <w:rPr>
+          <w:rFonts w:ascii="Menlo" w:hAnsi="Menlo" w:cs="Menlo"/>
+          <w:sz w:val="18"/>
+          <w:szCs w:val="18"/>
+          <w:lang w:eastAsia="en-US"/>
+        </w:rPr>
+      </w:pPr>
+      <w:proofErr w:type="spellStart"/>
+      <w:r>
+        <w:rPr>
+          <w:rFonts w:ascii="Menlo" w:hAnsi="Menlo" w:cs="Menlo"/>
+          <w:sz w:val="18"/>
+          <w:szCs w:val="18"/>
+          <w:lang w:eastAsia="en-US"/>
+        </w:rPr>
+        <w:t>X_</w:t>
+      </w:r>
+      <w:proofErr w:type="gramStart"/>
+      <w:r>
+        <w:rPr>
+          <w:rFonts w:ascii="Menlo" w:hAnsi="Menlo" w:cs="Menlo"/>
+          <w:sz w:val="18"/>
+          <w:szCs w:val="18"/>
+          <w:lang w:eastAsia="en-US"/>
+        </w:rPr>
+        <w:t>definitions.shape</w:t>
+      </w:r>
+      <w:proofErr w:type="spellEnd"/>
+      <w:proofErr w:type="gramEnd"/>
+      <w:r>
+        <w:rPr>
+          <w:rFonts w:ascii="Menlo" w:hAnsi="Menlo" w:cs="Menlo"/>
+          <w:sz w:val="18"/>
+          <w:szCs w:val="18"/>
+          <w:lang w:eastAsia="en-US"/>
+        </w:rPr>
+        <w:t>=</w:t>
+      </w:r>
+      <w:proofErr w:type="spellStart"/>
+      <w:r>
+        <w:rPr>
+          <w:rFonts w:ascii="Menlo" w:hAnsi="Menlo" w:cs="Menlo"/>
+          <w:sz w:val="18"/>
+          <w:szCs w:val="18"/>
+          <w:lang w:eastAsia="en-US"/>
+        </w:rPr>
+        <w:t>torch.Size</w:t>
+      </w:r>
+      <w:proofErr w:type="spellEnd"/>
+      <w:r>
+        <w:rPr>
+          <w:rFonts w:ascii="Menlo" w:hAnsi="Menlo" w:cs="Menlo"/>
+          <w:sz w:val="18"/>
+          <w:szCs w:val="18"/>
+          <w:lang w:eastAsia="en-US"/>
+        </w:rPr>
+        <w:t>([13046, 300])</w:t>
+      </w:r>
+    </w:p>
+    <w:p>
+      <w:pPr>
+        <w:rPr>
+          <w:rFonts w:ascii="Menlo" w:hAnsi="Menlo" w:cs="Menlo"/>
+          <w:sz w:val="18"/>
+          <w:szCs w:val="18"/>
+          <w:lang w:eastAsia="en-US"/>
+        </w:rPr>
+      </w:pPr>
+      <w:proofErr w:type="spellStart"/>
+      <w:r>
+        <w:rPr>
+          <w:rFonts w:ascii="Menlo" w:hAnsi="Menlo" w:cs="Menlo"/>
+          <w:sz w:val="18"/>
+          <w:szCs w:val="18"/>
+          <w:lang w:eastAsia="en-US"/>
+        </w:rPr>
+        <w:t>X_</w:t>
+      </w:r>
+      <w:proofErr w:type="gramStart"/>
+      <w:r>
+        <w:rPr>
+          <w:rFonts w:ascii="Menlo" w:hAnsi="Menlo" w:cs="Menlo"/>
+          <w:sz w:val="18"/>
+          <w:szCs w:val="18"/>
+          <w:lang w:eastAsia="en-US"/>
+        </w:rPr>
+        <w:t>examples.shape</w:t>
+      </w:r>
+      <w:proofErr w:type="spellEnd"/>
+      <w:proofErr w:type="gramEnd"/>
+      <w:r>
+        <w:rPr>
+          <w:rFonts w:ascii="Menlo" w:hAnsi="Menlo" w:cs="Menlo"/>
+          <w:sz w:val="18"/>
+          <w:szCs w:val="18"/>
+          <w:lang w:eastAsia="en-US"/>
+        </w:rPr>
+        <w:t>=</w:t>
+      </w:r>
+      <w:proofErr w:type="spellStart"/>
+      <w:r>
+        <w:rPr>
+          <w:rFonts w:ascii="Menlo" w:hAnsi="Menlo" w:cs="Menlo"/>
+          <w:sz w:val="18"/>
+          <w:szCs w:val="18"/>
+          <w:lang w:eastAsia="en-US"/>
+        </w:rPr>
+        <w:t>torch.Size</w:t>
+      </w:r>
+      <w:proofErr w:type="spellEnd"/>
+      <w:r>
+        <w:rPr>
+          <w:rFonts w:ascii="Menlo" w:hAnsi="Menlo" w:cs="Menlo"/>
+          <w:sz w:val="18"/>
+          <w:szCs w:val="18"/>
+          <w:lang w:eastAsia="en-US"/>
+        </w:rPr>
+        <w:t>([16200, 300])</w:t>
+      </w:r>
+    </w:p>
+    <w:p>
+      <w:pPr>
+        <w:rPr>
+          <w:rFonts w:ascii="Menlo" w:hAnsi="Menlo" w:cs="Menlo"/>
+          <w:sz w:val="18"/>
+          <w:szCs w:val="18"/>
+          <w:lang w:eastAsia="en-US"/>
+        </w:rPr>
+      </w:pPr>
+      <w:proofErr w:type="spellStart"/>
+      <w:r>
+        <w:rPr>
+          <w:rFonts w:ascii="Menlo" w:hAnsi="Menlo" w:cs="Menlo"/>
+          <w:sz w:val="18"/>
+          <w:szCs w:val="18"/>
+          <w:lang w:eastAsia="en-US"/>
+        </w:rPr>
+        <w:t>X_</w:t>
+      </w:r>
+      <w:proofErr w:type="gramStart"/>
+      <w:r>
+        <w:rPr>
+          <w:rFonts w:ascii="Menlo" w:hAnsi="Menlo" w:cs="Menlo"/>
+          <w:sz w:val="18"/>
+          <w:szCs w:val="18"/>
+          <w:lang w:eastAsia="en-US"/>
+        </w:rPr>
+        <w:t>senses.shape</w:t>
+      </w:r>
+      <w:proofErr w:type="spellEnd"/>
+      <w:proofErr w:type="gramEnd"/>
+      <w:r>
+        <w:rPr>
+          <w:rFonts w:ascii="Menlo" w:hAnsi="Menlo" w:cs="Menlo"/>
+          <w:sz w:val="18"/>
+          <w:szCs w:val="18"/>
+          <w:lang w:eastAsia="en-US"/>
+        </w:rPr>
+        <w:t>=</w:t>
+      </w:r>
+      <w:proofErr w:type="spellStart"/>
+      <w:r>
+        <w:rPr>
+          <w:rFonts w:ascii="Menlo" w:hAnsi="Menlo" w:cs="Menlo"/>
+          <w:sz w:val="18"/>
+          <w:szCs w:val="18"/>
+          <w:lang w:eastAsia="en-US"/>
+        </w:rPr>
+        <w:t>torch.Size</w:t>
+      </w:r>
+      <w:proofErr w:type="spellEnd"/>
+      <w:r>
+        <w:rPr>
+          <w:rFonts w:ascii="Menlo" w:hAnsi="Menlo" w:cs="Menlo"/>
+          <w:sz w:val="18"/>
+          <w:szCs w:val="18"/>
+          <w:lang w:eastAsia="en-US"/>
+        </w:rPr>
+        <w:t>([13046, 300])</w:t>
+      </w:r>
+    </w:p>
+    <w:p>
+      <w:pPr>
+        <w:rPr>
+          <w:rFonts w:ascii="Menlo" w:hAnsi="Menlo" w:cs="Menlo"/>
+          <w:sz w:val="18"/>
+          <w:szCs w:val="18"/>
+          <w:lang w:eastAsia="en-US"/>
+        </w:rPr>
+      </w:pPr>
+      <w:proofErr w:type="spellStart"/>
+      <w:r>
+        <w:rPr>
+          <w:rFonts w:ascii="Menlo" w:hAnsi="Menlo" w:cs="Menlo"/>
+          <w:sz w:val="18"/>
+          <w:szCs w:val="18"/>
+          <w:lang w:eastAsia="en-US"/>
+        </w:rPr>
+        <w:t>X_</w:t>
+      </w:r>
+      <w:proofErr w:type="gramStart"/>
+      <w:r>
+        <w:rPr>
+          <w:rFonts w:ascii="Menlo" w:hAnsi="Menlo" w:cs="Menlo"/>
+          <w:sz w:val="18"/>
+          <w:szCs w:val="18"/>
+          <w:lang w:eastAsia="en-US"/>
+        </w:rPr>
+        <w:t>globals.shape</w:t>
+      </w:r>
+      <w:proofErr w:type="spellEnd"/>
+      <w:proofErr w:type="gramEnd"/>
+      <w:r>
+        <w:rPr>
+          <w:rFonts w:ascii="Menlo" w:hAnsi="Menlo" w:cs="Menlo"/>
+          <w:sz w:val="18"/>
+          <w:szCs w:val="18"/>
+          <w:lang w:eastAsia="en-US"/>
+        </w:rPr>
+        <w:t>=</w:t>
+      </w:r>
+      <w:proofErr w:type="spellStart"/>
+      <w:r>
+        <w:rPr>
+          <w:rFonts w:ascii="Menlo" w:hAnsi="Menlo" w:cs="Menlo"/>
+          <w:sz w:val="18"/>
+          <w:szCs w:val="18"/>
+          <w:lang w:eastAsia="en-US"/>
+        </w:rPr>
+        <w:t>torch.Size</w:t>
+      </w:r>
+      <w:proofErr w:type="spellEnd"/>
+      <w:r>
+        <w:rPr>
+          <w:rFonts w:ascii="Menlo" w:hAnsi="Menlo" w:cs="Menlo"/>
+          <w:sz w:val="18"/>
+          <w:szCs w:val="18"/>
+          <w:lang w:eastAsia="en-US"/>
+        </w:rPr>
+        <w:t>([5508, 300])</w:t>
+      </w:r>
+    </w:p>
+    <w:p>
+      <w:pPr>
+        <w:rPr>
+          <w:rFonts w:ascii="Menlo" w:hAnsi="Menlo" w:cs="Menlo"/>
+          <w:sz w:val="18"/>
+          <w:szCs w:val="18"/>
+          <w:lang w:eastAsia="en-US"/>
+        </w:rPr>
+      </w:pPr>
+    </w:p>
+    <w:p>
+      <w:pPr>
+        <w:rPr>
+          <w:rFonts w:ascii="Menlo" w:hAnsi="Menlo" w:cs="Menlo"/>
+          <w:sz w:val="18"/>
+          <w:szCs w:val="18"/>
+          <w:lang w:eastAsia="en-US"/>
+        </w:rPr>
+      </w:pPr>
+      <w:r>
+        <w:rPr>
+          <w:rFonts w:ascii="Menlo" w:hAnsi="Menlo" w:cs="Menlo"/>
+          <w:sz w:val="18"/>
+          <w:szCs w:val="18"/>
+          <w:lang w:eastAsia="en-US"/>
+        </w:rPr>
+        <w:t>def_edges_se.__</w:t>
+      </w:r>
+      <w:proofErr w:type="spellStart"/>
+      <w:r>
+        <w:rPr>
+          <w:rFonts w:ascii="Menlo" w:hAnsi="Menlo" w:cs="Menlo"/>
+          <w:sz w:val="18"/>
+          <w:szCs w:val="18"/>
+          <w:lang w:eastAsia="en-US"/>
+        </w:rPr>
+        <w:t>len</w:t>
+      </w:r>
+      <w:proofErr w:type="spellEnd"/>
+      <w:r>
+        <w:rPr>
+          <w:rFonts w:ascii="Menlo" w:hAnsi="Menlo" w:cs="Menlo"/>
+          <w:sz w:val="18"/>
+          <w:szCs w:val="18"/>
+          <w:lang w:eastAsia="en-US"/>
+        </w:rPr>
+        <w:t>_</w:t>
+      </w:r>
+      <w:proofErr w:type="gramStart"/>
+      <w:r>
+        <w:rPr>
+          <w:rFonts w:ascii="Menlo" w:hAnsi="Menlo" w:cs="Menlo"/>
+          <w:sz w:val="18"/>
+          <w:szCs w:val="18"/>
+          <w:lang w:eastAsia="en-US"/>
+        </w:rPr>
+        <w:t>_(</w:t>
+      </w:r>
+      <w:proofErr w:type="gramEnd"/>
+      <w:r>
+        <w:rPr>
+          <w:rFonts w:ascii="Menlo" w:hAnsi="Menlo" w:cs="Menlo"/>
+          <w:sz w:val="18"/>
+          <w:szCs w:val="18"/>
+          <w:lang w:eastAsia="en-US"/>
+        </w:rPr>
+        <w:t>)=13046</w:t>
+      </w:r>
+    </w:p>
+    <w:p>
+      <w:pPr>
+        <w:rPr>
+          <w:rFonts w:ascii="Menlo" w:hAnsi="Menlo" w:cs="Menlo"/>
+          <w:sz w:val="18"/>
+          <w:szCs w:val="18"/>
+          <w:lang w:eastAsia="en-US"/>
+        </w:rPr>
+      </w:pPr>
+      <w:r>
+        <w:rPr>
+          <w:rFonts w:ascii="Menlo" w:hAnsi="Menlo" w:cs="Menlo"/>
+          <w:sz w:val="18"/>
+          <w:szCs w:val="18"/>
+          <w:lang w:eastAsia="en-US"/>
+        </w:rPr>
+        <w:t>exs_edges_se.__</w:t>
+      </w:r>
+      <w:proofErr w:type="spellStart"/>
+      <w:r>
+        <w:rPr>
+          <w:rFonts w:ascii="Menlo" w:hAnsi="Menlo" w:cs="Menlo"/>
+          <w:sz w:val="18"/>
+          <w:szCs w:val="18"/>
+          <w:lang w:eastAsia="en-US"/>
+        </w:rPr>
+        <w:t>len</w:t>
+      </w:r>
+      <w:proofErr w:type="spellEnd"/>
+      <w:r>
+        <w:rPr>
+          <w:rFonts w:ascii="Menlo" w:hAnsi="Menlo" w:cs="Menlo"/>
+          <w:sz w:val="18"/>
+          <w:szCs w:val="18"/>
+          <w:lang w:eastAsia="en-US"/>
+        </w:rPr>
+        <w:t>_</w:t>
+      </w:r>
+      <w:proofErr w:type="gramStart"/>
+      <w:r>
+        <w:rPr>
+          <w:rFonts w:ascii="Menlo" w:hAnsi="Menlo" w:cs="Menlo"/>
+          <w:sz w:val="18"/>
+          <w:szCs w:val="18"/>
+          <w:lang w:eastAsia="en-US"/>
+        </w:rPr>
+        <w:t>_(</w:t>
+      </w:r>
+      <w:proofErr w:type="gramEnd"/>
+      <w:r>
+        <w:rPr>
+          <w:rFonts w:ascii="Menlo" w:hAnsi="Menlo" w:cs="Menlo"/>
+          <w:sz w:val="18"/>
+          <w:szCs w:val="18"/>
+          <w:lang w:eastAsia="en-US"/>
+        </w:rPr>
+        <w:t>)=16200</w:t>
+      </w:r>
+    </w:p>
+    <w:p>
+      <w:pPr>
+        <w:rPr>
+          <w:rFonts w:ascii="Menlo" w:hAnsi="Menlo" w:cs="Menlo"/>
+          <w:sz w:val="18"/>
+          <w:szCs w:val="18"/>
+          <w:lang w:eastAsia="en-US"/>
+        </w:rPr>
+      </w:pPr>
+      <w:r>
+        <w:rPr>
+          <w:rFonts w:ascii="Menlo" w:hAnsi="Menlo" w:cs="Menlo"/>
+          <w:sz w:val="18"/>
+          <w:szCs w:val="18"/>
+          <w:lang w:eastAsia="en-US"/>
+        </w:rPr>
+        <w:t>sc_</w:t>
+      </w:r>
+      <w:proofErr w:type="gramStart"/>
+      <w:r>
+        <w:rPr>
+          <w:rFonts w:ascii="Menlo" w:hAnsi="Menlo" w:cs="Menlo"/>
+          <w:sz w:val="18"/>
+          <w:szCs w:val="18"/>
+          <w:lang w:eastAsia="en-US"/>
+        </w:rPr>
+        <w:t>edges._</w:t>
+      </w:r>
+      <w:proofErr w:type="gramEnd"/>
+      <w:r>
+        <w:rPr>
+          <w:rFonts w:ascii="Menlo" w:hAnsi="Menlo" w:cs="Menlo"/>
+          <w:sz w:val="18"/>
+          <w:szCs w:val="18"/>
+          <w:lang w:eastAsia="en-US"/>
+        </w:rPr>
+        <w:t>_</w:t>
+      </w:r>
+      <w:proofErr w:type="spellStart"/>
+      <w:r>
+        <w:rPr>
+          <w:rFonts w:ascii="Menlo" w:hAnsi="Menlo" w:cs="Menlo"/>
+          <w:sz w:val="18"/>
+          <w:szCs w:val="18"/>
+          <w:lang w:eastAsia="en-US"/>
+        </w:rPr>
+        <w:t>len</w:t>
+      </w:r>
+      <w:proofErr w:type="spellEnd"/>
+      <w:r>
+        <w:rPr>
+          <w:rFonts w:ascii="Menlo" w:hAnsi="Menlo" w:cs="Menlo"/>
+          <w:sz w:val="18"/>
+          <w:szCs w:val="18"/>
+          <w:lang w:eastAsia="en-US"/>
+        </w:rPr>
+        <w:t>__()=13046</w:t>
+      </w:r>
+    </w:p>
+    <w:p>
+      <w:pPr>
+        <w:rPr>
+          <w:rFonts w:ascii="Menlo" w:hAnsi="Menlo" w:cs="Menlo"/>
+          <w:sz w:val="18"/>
+          <w:szCs w:val="18"/>
+          <w:lang w:eastAsia="en-US"/>
+        </w:rPr>
+      </w:pPr>
+      <w:r>
+        <w:rPr>
+          <w:rFonts w:ascii="Menlo" w:hAnsi="Menlo" w:cs="Menlo"/>
+          <w:sz w:val="18"/>
+          <w:szCs w:val="18"/>
+          <w:lang w:eastAsia="en-US"/>
+        </w:rPr>
+        <w:t>syn_</w:t>
+      </w:r>
+      <w:proofErr w:type="gramStart"/>
+      <w:r>
+        <w:rPr>
+          <w:rFonts w:ascii="Menlo" w:hAnsi="Menlo" w:cs="Menlo"/>
+          <w:sz w:val="18"/>
+          <w:szCs w:val="18"/>
+          <w:lang w:eastAsia="en-US"/>
+        </w:rPr>
+        <w:t>edges._</w:t>
+      </w:r>
+      <w:proofErr w:type="gramEnd"/>
+      <w:r>
+        <w:rPr>
+          <w:rFonts w:ascii="Menlo" w:hAnsi="Menlo" w:cs="Menlo"/>
+          <w:sz w:val="18"/>
+          <w:szCs w:val="18"/>
+          <w:lang w:eastAsia="en-US"/>
+        </w:rPr>
+        <w:t>_</w:t>
+      </w:r>
+      <w:proofErr w:type="spellStart"/>
+      <w:r>
+        <w:rPr>
+          <w:rFonts w:ascii="Menlo" w:hAnsi="Menlo" w:cs="Menlo"/>
+          <w:sz w:val="18"/>
+          <w:szCs w:val="18"/>
+          <w:lang w:eastAsia="en-US"/>
+        </w:rPr>
+        <w:t>len</w:t>
+      </w:r>
+      <w:proofErr w:type="spellEnd"/>
+      <w:r>
+        <w:rPr>
+          <w:rFonts w:ascii="Menlo" w:hAnsi="Menlo" w:cs="Menlo"/>
+          <w:sz w:val="18"/>
+          <w:szCs w:val="18"/>
+          <w:lang w:eastAsia="en-US"/>
+        </w:rPr>
+        <w:t>__()=7800</w:t>
+      </w:r>
+    </w:p>
+    <w:p>
+      <w:pPr>
+        <w:rPr>
+          <w:rFonts w:ascii="Menlo" w:hAnsi="Menlo" w:cs="Menlo"/>
+          <w:sz w:val="18"/>
+          <w:szCs w:val="18"/>
+          <w:lang w:eastAsia="en-US"/>
+        </w:rPr>
+      </w:pPr>
+      <w:r>
+        <w:rPr>
+          <w:rFonts w:ascii="Menlo" w:hAnsi="Menlo" w:cs="Menlo"/>
+          <w:sz w:val="18"/>
+          <w:szCs w:val="18"/>
+          <w:lang w:eastAsia="en-US"/>
+        </w:rPr>
+        <w:t>ant_</w:t>
+      </w:r>
+      <w:proofErr w:type="gramStart"/>
+      <w:r>
+        <w:rPr>
+          <w:rFonts w:ascii="Menlo" w:hAnsi="Menlo" w:cs="Menlo"/>
+          <w:sz w:val="18"/>
+          <w:szCs w:val="18"/>
+          <w:lang w:eastAsia="en-US"/>
+        </w:rPr>
+        <w:t>edges._</w:t>
+      </w:r>
+      <w:proofErr w:type="gramEnd"/>
+      <w:r>
+        <w:rPr>
+          <w:rFonts w:ascii="Menlo" w:hAnsi="Menlo" w:cs="Menlo"/>
+          <w:sz w:val="18"/>
+          <w:szCs w:val="18"/>
+          <w:lang w:eastAsia="en-US"/>
+        </w:rPr>
+        <w:t>_</w:t>
+      </w:r>
+      <w:proofErr w:type="spellStart"/>
+      <w:r>
+        <w:rPr>
+          <w:rFonts w:ascii="Menlo" w:hAnsi="Menlo" w:cs="Menlo"/>
+          <w:sz w:val="18"/>
+          <w:szCs w:val="18"/>
+          <w:lang w:eastAsia="en-US"/>
+        </w:rPr>
+        <w:t>len</w:t>
+      </w:r>
+      <w:proofErr w:type="spellEnd"/>
+      <w:r>
+        <w:rPr>
+          <w:rFonts w:ascii="Menlo" w:hAnsi="Menlo" w:cs="Menlo"/>
+          <w:sz w:val="18"/>
+          <w:szCs w:val="18"/>
+          <w:lang w:eastAsia="en-US"/>
+        </w:rPr>
+        <w:t>__()=1648</w:t>
+      </w:r>
+    </w:p>
+    <w:p>
+      <w:pPr>
+        <w:rPr>
+          <w:rFonts w:ascii="Menlo" w:hAnsi="Menlo" w:cs="Menlo"/>
+          <w:sz w:val="18"/>
+          <w:szCs w:val="18"/>
+          <w:lang w:eastAsia="en-US"/>
+        </w:rPr>
+      </w:pPr>
+    </w:p>
+    <w:p>
+      <w:pPr>
+        <w:rPr>
+          <w:rFonts w:ascii="Menlo" w:hAnsi="Menlo" w:cs="Menlo"/>
+          <w:sz w:val="18"/>
+          <w:szCs w:val="18"/>
+          <w:lang w:eastAsia="en-US"/>
+        </w:rPr>
+      </w:pPr>
+      <w:proofErr w:type="gramStart"/>
+      <w:r>
+        <w:rPr>
+          <w:rFonts w:ascii="Menlo" w:hAnsi="Menlo" w:cs="Menlo"/>
+          <w:sz w:val="18"/>
+          <w:szCs w:val="18"/>
+          <w:lang w:eastAsia="en-US"/>
+        </w:rPr>
+        <w:t>Out[</w:t>
+      </w:r>
+      <w:proofErr w:type="gramEnd"/>
+      <w:r>
+        <w:rPr>
+          <w:rFonts w:ascii="Menlo" w:hAnsi="Menlo" w:cs="Menlo"/>
+          <w:sz w:val="18"/>
+          <w:szCs w:val="18"/>
+          <w:lang w:eastAsia="en-US"/>
+        </w:rPr>
+        <w:t>5]: Data(</w:t>
+      </w:r>
+      <w:proofErr w:type="spellStart"/>
+      <w:r>
+        <w:rPr>
+          <w:rFonts w:ascii="Menlo" w:hAnsi="Menlo" w:cs="Menlo"/>
+          <w:sz w:val="18"/>
+          <w:szCs w:val="18"/>
+          <w:lang w:eastAsia="en-US"/>
+        </w:rPr>
+        <w:t>edge_index</w:t>
+      </w:r>
+      <w:proofErr w:type="spellEnd"/>
+      <w:r>
+        <w:rPr>
+          <w:rFonts w:ascii="Menlo" w:hAnsi="Menlo" w:cs="Menlo"/>
+          <w:sz w:val="18"/>
+          <w:szCs w:val="18"/>
+          <w:lang w:eastAsia="en-US"/>
+        </w:rPr>
+        <w:t xml:space="preserve">=[2, 51740], </w:t>
+      </w:r>
+      <w:proofErr w:type="spellStart"/>
+      <w:r>
+        <w:rPr>
+          <w:rFonts w:ascii="Menlo" w:hAnsi="Menlo" w:cs="Menlo"/>
+          <w:sz w:val="18"/>
+          <w:szCs w:val="18"/>
+          <w:lang w:eastAsia="en-US"/>
+        </w:rPr>
+        <w:t>edge_type</w:t>
+      </w:r>
+      <w:proofErr w:type="spellEnd"/>
+      <w:r>
+        <w:rPr>
+          <w:rFonts w:ascii="Menlo" w:hAnsi="Menlo" w:cs="Menlo"/>
+          <w:sz w:val="18"/>
+          <w:szCs w:val="18"/>
+          <w:lang w:eastAsia="en-US"/>
+        </w:rPr>
+        <w:t xml:space="preserve">=[51740], </w:t>
+      </w:r>
+      <w:proofErr w:type="spellStart"/>
+      <w:r>
+        <w:rPr>
+          <w:rFonts w:ascii="Menlo" w:hAnsi="Menlo" w:cs="Menlo"/>
+          <w:sz w:val="18"/>
+          <w:szCs w:val="18"/>
+          <w:lang w:eastAsia="en-US"/>
+        </w:rPr>
+        <w:t>node_types</w:t>
+      </w:r>
+      <w:proofErr w:type="spellEnd"/>
+      <w:r>
+        <w:rPr>
+          <w:rFonts w:ascii="Menlo" w:hAnsi="Menlo" w:cs="Menlo"/>
+          <w:sz w:val="18"/>
+          <w:szCs w:val="18"/>
+          <w:lang w:eastAsia="en-US"/>
+        </w:rPr>
+        <w:t xml:space="preserve">=[47800], </w:t>
+      </w:r>
+      <w:proofErr w:type="spellStart"/>
+      <w:r>
+        <w:rPr>
+          <w:rFonts w:ascii="Menlo" w:hAnsi="Menlo" w:cs="Menlo"/>
+          <w:sz w:val="18"/>
+          <w:szCs w:val="18"/>
+          <w:lang w:eastAsia="en-US"/>
+        </w:rPr>
+        <w:t>num_relations</w:t>
+      </w:r>
+      <w:proofErr w:type="spellEnd"/>
+      <w:r>
+        <w:rPr>
+          <w:rFonts w:ascii="Menlo" w:hAnsi="Menlo" w:cs="Menlo"/>
+          <w:sz w:val="18"/>
+          <w:szCs w:val="18"/>
+          <w:lang w:eastAsia="en-US"/>
+        </w:rPr>
+        <w:t>=[1], x=[47800, 300])</w:t>
+      </w:r>
+    </w:p>
+    <w:p>
+      <w:pPr>
+        <w:rPr>
+          <w:lang w:eastAsia="en-US"/>
+        </w:rPr>
+      </w:pPr>
+    </w:p>
+    <w:p>
+      <w:pPr>
+        <w:rPr>
+          <w:lang w:eastAsia="en-US"/>
+        </w:rPr>
+      </w:pPr>
+      <w:r>
+        <w:rPr>
+          <w:lang w:eastAsia="en-US"/>
+        </w:rPr>
+        <w:t>Even after the correction, I still get:</w:t>
+      </w:r>
+    </w:p>
+    <w:p>
+      <w:pPr>
+        <w:rPr>
+          <w:sz w:val="18"/>
+          <w:szCs w:val="18"/>
+          <w:lang w:eastAsia="en-US"/>
+        </w:rPr>
+      </w:pPr>
+      <w:proofErr w:type="spellStart"/>
+      <w:r>
+        <w:rPr>
+          <w:rFonts w:ascii="Menlo" w:eastAsiaTheme="minorHAnsi" w:hAnsi="Menlo" w:cs="Menlo"/>
+          <w:color w:val="000000"/>
+          <w:sz w:val="18"/>
+          <w:szCs w:val="18"/>
+          <w:lang w:eastAsia="en-US"/>
+        </w:rPr>
+        <w:t>RuntimeError</w:t>
+      </w:r>
+      <w:proofErr w:type="spellEnd"/>
+      <w:r>
+        <w:rPr>
+          <w:rFonts w:ascii="Menlo" w:eastAsiaTheme="minorHAnsi" w:hAnsi="Menlo" w:cs="Menlo"/>
+          <w:color w:val="000000"/>
+          <w:sz w:val="18"/>
+          <w:szCs w:val="18"/>
+          <w:lang w:eastAsia="en-US"/>
+        </w:rPr>
+        <w:t xml:space="preserve">: CUDA out of memory. Tried to allocate 17.35 </w:t>
+      </w:r>
+      <w:proofErr w:type="spellStart"/>
+      <w:r>
+        <w:rPr>
+          <w:rFonts w:ascii="Menlo" w:eastAsiaTheme="minorHAnsi" w:hAnsi="Menlo" w:cs="Menlo"/>
+          <w:color w:val="000000"/>
+          <w:sz w:val="18"/>
+          <w:szCs w:val="18"/>
+          <w:lang w:eastAsia="en-US"/>
+        </w:rPr>
+        <w:t>GiB</w:t>
+      </w:r>
+      <w:proofErr w:type="spellEnd"/>
+      <w:r>
+        <w:rPr>
+          <w:rFonts w:ascii="Menlo" w:eastAsiaTheme="minorHAnsi" w:hAnsi="Menlo" w:cs="Menlo"/>
+          <w:color w:val="000000"/>
+          <w:sz w:val="18"/>
+          <w:szCs w:val="18"/>
+          <w:lang w:eastAsia="en-US"/>
+        </w:rPr>
+        <w:t xml:space="preserve"> (GPU 0; 10.73 </w:t>
+      </w:r>
+      <w:proofErr w:type="spellStart"/>
+      <w:r>
+        <w:rPr>
+          <w:rFonts w:ascii="Menlo" w:eastAsiaTheme="minorHAnsi" w:hAnsi="Menlo" w:cs="Menlo"/>
+          <w:color w:val="000000"/>
+          <w:sz w:val="18"/>
+          <w:szCs w:val="18"/>
+          <w:lang w:eastAsia="en-US"/>
+        </w:rPr>
+        <w:t>GiB</w:t>
+      </w:r>
+      <w:proofErr w:type="spellEnd"/>
+      <w:r>
+        <w:rPr>
+          <w:rFonts w:ascii="Menlo" w:eastAsiaTheme="minorHAnsi" w:hAnsi="Menlo" w:cs="Menlo"/>
+          <w:color w:val="000000"/>
+          <w:sz w:val="18"/>
+          <w:szCs w:val="18"/>
+          <w:lang w:eastAsia="en-US"/>
+        </w:rPr>
+        <w:t xml:space="preserve"> total capacity; 247.99 </w:t>
+      </w:r>
+      <w:proofErr w:type="spellStart"/>
+      <w:r>
+        <w:rPr>
+          <w:rFonts w:ascii="Menlo" w:eastAsiaTheme="minorHAnsi" w:hAnsi="Menlo" w:cs="Menlo"/>
+          <w:color w:val="000000"/>
+          <w:sz w:val="18"/>
+          <w:szCs w:val="18"/>
+          <w:lang w:eastAsia="en-US"/>
+        </w:rPr>
+        <w:t>MiB</w:t>
+      </w:r>
+      <w:proofErr w:type="spellEnd"/>
+      <w:r>
+        <w:rPr>
+          <w:rFonts w:ascii="Menlo" w:eastAsiaTheme="minorHAnsi" w:hAnsi="Menlo" w:cs="Menlo"/>
+          <w:color w:val="000000"/>
+          <w:sz w:val="18"/>
+          <w:szCs w:val="18"/>
+          <w:lang w:eastAsia="en-US"/>
+        </w:rPr>
+        <w:t xml:space="preserve"> already allocated; 9.57 </w:t>
+      </w:r>
+      <w:proofErr w:type="spellStart"/>
+      <w:r>
+        <w:rPr>
+          <w:rFonts w:ascii="Menlo" w:eastAsiaTheme="minorHAnsi" w:hAnsi="Menlo" w:cs="Menlo"/>
+          <w:color w:val="000000"/>
+          <w:sz w:val="18"/>
+          <w:szCs w:val="18"/>
+          <w:lang w:eastAsia="en-US"/>
+        </w:rPr>
+        <w:t>GiB</w:t>
+      </w:r>
+      <w:proofErr w:type="spellEnd"/>
+      <w:r>
+        <w:rPr>
+          <w:rFonts w:ascii="Menlo" w:eastAsiaTheme="minorHAnsi" w:hAnsi="Menlo" w:cs="Menlo"/>
+          <w:color w:val="000000"/>
+          <w:sz w:val="18"/>
+          <w:szCs w:val="18"/>
+          <w:lang w:eastAsia="en-US"/>
+        </w:rPr>
+        <w:t xml:space="preserve"> free; 14.01 </w:t>
+      </w:r>
+      <w:proofErr w:type="spellStart"/>
+      <w:r>
+        <w:rPr>
+          <w:rFonts w:ascii="Menlo" w:eastAsiaTheme="minorHAnsi" w:hAnsi="Menlo" w:cs="Menlo"/>
+          <w:color w:val="000000"/>
+          <w:sz w:val="18"/>
+          <w:szCs w:val="18"/>
+          <w:lang w:eastAsia="en-US"/>
+        </w:rPr>
+        <w:t>MiB</w:t>
+      </w:r>
+      <w:proofErr w:type="spellEnd"/>
+      <w:r>
+        <w:rPr>
+          <w:rFonts w:ascii="Menlo" w:eastAsiaTheme="minorHAnsi" w:hAnsi="Menlo" w:cs="Menlo"/>
+          <w:color w:val="000000"/>
+          <w:sz w:val="18"/>
+          <w:szCs w:val="18"/>
+          <w:lang w:eastAsia="en-US"/>
+        </w:rPr>
+        <w:t xml:space="preserve"> cached)</w:t>
+      </w:r>
+    </w:p>
+    <w:p>
+      <w:pPr>
+        <w:rPr>
+          <w:lang w:eastAsia="en-US"/>
+        </w:rPr>
+      </w:pPr>
+    </w:p>
+    <w:p>
+      <w:pPr>
+        <w:rPr>
+          <w:lang w:eastAsia="en-US"/>
+        </w:rPr>
+      </w:pPr>
+      <w:bookmarkStart w:id="42" w:name="_GoBack"/>
+      <w:bookmarkEnd w:id="42"/>
+    </w:p>
+    <w:p>
+      <w:pPr>
+        <w:rPr>
+          <w:lang w:eastAsia="en-US"/>
+        </w:rPr>
+      </w:pPr>
+    </w:p>
+    <w:p>
+      <w:pPr>
+        <w:rPr>
+          <w:lang w:eastAsia="en-US"/>
+        </w:rPr>
+      </w:pPr>
     </w:p>
     <w:p>
       <w:pPr>
@@ -50886,7 +53757,7 @@
   <w:style w:type="paragraph" w:default="1" w:styleId="Normal">
     <w:name w:val="Normal"/>
     <w:qFormat/>
-    <w:rsid w:val="004064A9"/>
+    <w:rsid w:val="00501BA2"/>
     <w:rPr>
       <w:rFonts w:ascii="Times New Roman" w:eastAsia="Times New Roman" w:hAnsi="Times New Roman" w:cs="Times New Roman"/>
       <w:lang w:eastAsia="en-GB"/>

</xml_diff>

<commit_message>
=Moving the graph-batches onto the full MyRGCN...
Former-commit-id: b1384932db4a31b6c6a2c781c50af8a6796c06e4
Former-commit-id: cf9cf9cb7319364177b06e27f4ebd8c88d22af28
</commit_message>
<xml_diff>
--- a/Media/Task1_DeveloperDiary.docx
+++ b/Media/Task1_DeveloperDiary.docx
@@ -49218,15 +49218,7 @@
         <w:rPr>
           <w:lang w:eastAsia="en-US"/>
         </w:rPr>
-        <w:t xml:space="preserve"> COO matrix of edges, retrieves the neighbours</w:t>
-      </w:r>
-      <w:bookmarkStart w:id="44" w:name="_GoBack"/>
-      <w:bookmarkEnd w:id="44"/>
-      <w:r>
-        <w:rPr>
-          <w:lang w:eastAsia="en-US"/>
-        </w:rPr>
-        <w:t>.</w:t>
+        <w:t xml:space="preserve"> COO matrix of edges, retrieves the neighbours.</w:t>
       </w:r>
     </w:p>
     <w:p>
@@ -49406,13 +49398,219 @@
           <w:lang w:eastAsia="en-US"/>
         </w:rPr>
       </w:pPr>
-    </w:p>
-    <w:p>
-      <w:pPr>
-        <w:rPr>
-          <w:lang w:eastAsia="en-US"/>
-        </w:rPr>
-      </w:pPr>
+      <w:r>
+        <w:rPr>
+          <w:lang w:eastAsia="en-US"/>
+        </w:rPr>
+        <w:t xml:space="preserve">Copying part of the graph with </w:t>
+      </w:r>
+      <w:proofErr w:type="spellStart"/>
+      <w:r>
+        <w:rPr>
+          <w:lang w:eastAsia="en-US"/>
+        </w:rPr>
+        <w:t>select_index</w:t>
+      </w:r>
+      <w:proofErr w:type="spellEnd"/>
+      <w:r>
+        <w:rPr>
+          <w:lang w:eastAsia="en-US"/>
+        </w:rPr>
+        <w:t xml:space="preserve">, and defining a Variable with </w:t>
+      </w:r>
+      <w:proofErr w:type="spellStart"/>
+      <w:r>
+        <w:rPr>
+          <w:lang w:eastAsia="en-US"/>
+        </w:rPr>
+        <w:t>torch.no_grad</w:t>
+      </w:r>
+      <w:proofErr w:type="spellEnd"/>
+      <w:r>
+        <w:rPr>
+          <w:lang w:eastAsia="en-US"/>
+        </w:rPr>
+        <w:t>…</w:t>
+      </w:r>
+    </w:p>
+    <w:p>
+      <w:pPr>
+        <w:rPr>
+          <w:lang w:eastAsia="en-US"/>
+        </w:rPr>
+      </w:pPr>
+    </w:p>
+    <w:p>
+      <w:pPr>
+        <w:rPr>
+          <w:lang w:eastAsia="en-US"/>
+        </w:rPr>
+      </w:pPr>
+      <w:r>
+        <w:rPr>
+          <w:lang w:eastAsia="en-US"/>
+        </w:rPr>
+        <w:t>Error:</w:t>
+      </w:r>
+    </w:p>
+    <w:p>
+      <w:pPr>
+        <w:tabs>
+          <w:tab w:val="left" w:pos="560"/>
+          <w:tab w:val="left" w:pos="1120"/>
+          <w:tab w:val="left" w:pos="1680"/>
+          <w:tab w:val="left" w:pos="2240"/>
+          <w:tab w:val="left" w:pos="2800"/>
+          <w:tab w:val="left" w:pos="3360"/>
+          <w:tab w:val="left" w:pos="3920"/>
+          <w:tab w:val="left" w:pos="4480"/>
+          <w:tab w:val="left" w:pos="5040"/>
+          <w:tab w:val="left" w:pos="5600"/>
+          <w:tab w:val="left" w:pos="6160"/>
+          <w:tab w:val="left" w:pos="6720"/>
+        </w:tabs>
+        <w:autoSpaceDE w:val="0"/>
+        <w:autoSpaceDN w:val="0"/>
+        <w:adjustRightInd w:val="0"/>
+        <w:rPr>
+          <w:rFonts w:ascii="Menlo" w:eastAsiaTheme="minorHAnsi" w:hAnsi="Menlo" w:cs="Menlo"/>
+          <w:color w:val="000000" w:themeColor="text1"/>
+          <w:sz w:val="18"/>
+          <w:szCs w:val="18"/>
+          <w:lang w:eastAsia="en-US"/>
+        </w:rPr>
+      </w:pPr>
+      <w:proofErr w:type="spellStart"/>
+      <w:r>
+        <w:rPr>
+          <w:rFonts w:ascii="Menlo" w:eastAsiaTheme="minorHAnsi" w:hAnsi="Menlo" w:cs="Menlo"/>
+          <w:color w:val="000000" w:themeColor="text1"/>
+          <w:sz w:val="18"/>
+          <w:szCs w:val="18"/>
+          <w:lang w:eastAsia="en-US"/>
+        </w:rPr>
+        <w:t>starting_node_index</w:t>
+      </w:r>
+      <w:proofErr w:type="spellEnd"/>
+      <w:r>
+        <w:rPr>
+          <w:rFonts w:ascii="Menlo" w:eastAsiaTheme="minorHAnsi" w:hAnsi="Menlo" w:cs="Menlo"/>
+          <w:color w:val="000000" w:themeColor="text1"/>
+          <w:sz w:val="18"/>
+          <w:szCs w:val="18"/>
+          <w:lang w:eastAsia="en-US"/>
+        </w:rPr>
+        <w:t>=13046</w:t>
+      </w:r>
+    </w:p>
+    <w:p>
+      <w:pPr>
+        <w:rPr>
+          <w:color w:val="000000" w:themeColor="text1"/>
+          <w:sz w:val="18"/>
+          <w:szCs w:val="18"/>
+          <w:lang w:eastAsia="en-US"/>
+        </w:rPr>
+      </w:pPr>
+      <w:proofErr w:type="spellStart"/>
+      <w:r>
+        <w:rPr>
+          <w:rFonts w:ascii="Menlo" w:eastAsiaTheme="minorHAnsi" w:hAnsi="Menlo" w:cs="Menlo"/>
+          <w:color w:val="000000" w:themeColor="text1"/>
+          <w:sz w:val="18"/>
+          <w:szCs w:val="18"/>
+          <w:lang w:eastAsia="en-US"/>
+        </w:rPr>
+        <w:t>node_index</w:t>
+      </w:r>
+      <w:proofErr w:type="spellEnd"/>
+      <w:r>
+        <w:rPr>
+          <w:rFonts w:ascii="Menlo" w:eastAsiaTheme="minorHAnsi" w:hAnsi="Menlo" w:cs="Menlo"/>
+          <w:color w:val="000000" w:themeColor="text1"/>
+          <w:sz w:val="18"/>
+          <w:szCs w:val="18"/>
+          <w:lang w:eastAsia="en-US"/>
+        </w:rPr>
+        <w:t xml:space="preserve">=13046 -&gt; </w:t>
+      </w:r>
+      <w:proofErr w:type="spellStart"/>
+      <w:r>
+        <w:rPr>
+          <w:rFonts w:ascii="Menlo" w:eastAsiaTheme="minorHAnsi" w:hAnsi="Menlo" w:cs="Menlo"/>
+          <w:color w:val="000000" w:themeColor="text1"/>
+          <w:sz w:val="18"/>
+          <w:szCs w:val="18"/>
+          <w:lang w:eastAsia="en-US"/>
+        </w:rPr>
+        <w:t>node_neighbours_edges</w:t>
+      </w:r>
+      <w:proofErr w:type="spellEnd"/>
+      <w:proofErr w:type="gramStart"/>
+      <w:r>
+        <w:rPr>
+          <w:rFonts w:ascii="Menlo" w:eastAsiaTheme="minorHAnsi" w:hAnsi="Menlo" w:cs="Menlo"/>
+          <w:color w:val="000000" w:themeColor="text1"/>
+          <w:sz w:val="18"/>
+          <w:szCs w:val="18"/>
+          <w:lang w:eastAsia="en-US"/>
+        </w:rPr>
+        <w:t>=[</w:t>
+      </w:r>
+      <w:proofErr w:type="gramEnd"/>
+      <w:r>
+        <w:rPr>
+          <w:rFonts w:ascii="Menlo" w:eastAsiaTheme="minorHAnsi" w:hAnsi="Menlo" w:cs="Menlo"/>
+          <w:color w:val="000000" w:themeColor="text1"/>
+          <w:sz w:val="18"/>
+          <w:szCs w:val="18"/>
+          <w:lang w:eastAsia="en-US"/>
+        </w:rPr>
+        <w:t>]</w:t>
+      </w:r>
+    </w:p>
+    <w:p>
+      <w:pPr>
+        <w:rPr>
+          <w:lang w:eastAsia="en-US"/>
+        </w:rPr>
+      </w:pPr>
+    </w:p>
+    <w:p>
+      <w:pPr>
+        <w:rPr>
+          <w:lang w:eastAsia="en-US"/>
+        </w:rPr>
+      </w:pPr>
+      <w:r>
+        <w:rPr>
+          <w:lang w:eastAsia="en-US"/>
+        </w:rPr>
+        <w:t xml:space="preserve">The feature matrix X of the graph has shape [0, </w:t>
+      </w:r>
+      <w:proofErr w:type="gramStart"/>
+      <w:r>
+        <w:rPr>
+          <w:lang w:eastAsia="en-US"/>
+        </w:rPr>
+        <w:t>13046)…</w:t>
+      </w:r>
+      <w:proofErr w:type="gramEnd"/>
+    </w:p>
+    <w:p>
+      <w:pPr>
+        <w:rPr>
+          <w:lang w:eastAsia="en-US"/>
+        </w:rPr>
+      </w:pPr>
+      <w:r>
+        <w:rPr>
+          <w:lang w:eastAsia="en-US"/>
+        </w:rPr>
+        <w:t>Index error or the &lt;UNK&gt; token?</w:t>
+      </w:r>
+      <w:bookmarkStart w:id="44" w:name="_GoBack"/>
+      <w:bookmarkEnd w:id="44"/>
     </w:p>
     <w:sectPr>
       <w:pgSz w:w="11900" w:h="16840"/>

</xml_diff>

<commit_message>
=Debugging and ironing out MyRGCN to get Training to work...
Former-commit-id: 2aef42b8bc7657b5b49661f4f8d6d1c137144cf1
Former-commit-id: 0bbde68bfd228dbebf66312a5e4b21c849326d95
</commit_message>
<xml_diff>
--- a/Media/Task1_DeveloperDiary.docx
+++ b/Media/Task1_DeveloperDiary.docx
@@ -28,7 +28,7 @@
       <w:r>
         <w:fldChar w:fldCharType="separate"/>
       </w:r>
-      <w:hyperlink w:anchor="_Toc27135755" w:history="1">
+      <w:hyperlink w:anchor="_Toc27816088" w:history="1">
         <w:r>
           <w:rPr>
             <w:rStyle w:val="Hyperlink"/>
@@ -55,7 +55,7 @@
             <w:noProof/>
             <w:webHidden/>
           </w:rPr>
-          <w:instrText xml:space="preserve"> PAGEREF _Toc27135755 \h </w:instrText>
+          <w:instrText xml:space="preserve"> PAGEREF _Toc27816088 \h </w:instrText>
         </w:r>
         <w:r>
           <w:rPr>
@@ -103,7 +103,7 @@
           <w:lang w:eastAsia="en-GB"/>
         </w:rPr>
       </w:pPr>
-      <w:hyperlink w:anchor="_Toc27135756" w:history="1">
+      <w:hyperlink w:anchor="_Toc27816089" w:history="1">
         <w:r>
           <w:rPr>
             <w:rStyle w:val="Hyperlink"/>
@@ -130,7 +130,7 @@
             <w:noProof/>
             <w:webHidden/>
           </w:rPr>
-          <w:instrText xml:space="preserve"> PAGEREF _Toc27135756 \h </w:instrText>
+          <w:instrText xml:space="preserve"> PAGEREF _Toc27816089 \h </w:instrText>
         </w:r>
         <w:r>
           <w:rPr>
@@ -178,7 +178,7 @@
           <w:lang w:eastAsia="en-GB"/>
         </w:rPr>
       </w:pPr>
-      <w:hyperlink w:anchor="_Toc27135757" w:history="1">
+      <w:hyperlink w:anchor="_Toc27816090" w:history="1">
         <w:r>
           <w:rPr>
             <w:rStyle w:val="Hyperlink"/>
@@ -205,7 +205,7 @@
             <w:noProof/>
             <w:webHidden/>
           </w:rPr>
-          <w:instrText xml:space="preserve"> PAGEREF _Toc27135757 \h </w:instrText>
+          <w:instrText xml:space="preserve"> PAGEREF _Toc27816090 \h </w:instrText>
         </w:r>
         <w:r>
           <w:rPr>
@@ -253,7 +253,7 @@
           <w:lang w:eastAsia="en-GB"/>
         </w:rPr>
       </w:pPr>
-      <w:hyperlink w:anchor="_Toc27135758" w:history="1">
+      <w:hyperlink w:anchor="_Toc27816091" w:history="1">
         <w:r>
           <w:rPr>
             <w:rStyle w:val="Hyperlink"/>
@@ -280,7 +280,7 @@
             <w:noProof/>
             <w:webHidden/>
           </w:rPr>
-          <w:instrText xml:space="preserve"> PAGEREF _Toc27135758 \h </w:instrText>
+          <w:instrText xml:space="preserve"> PAGEREF _Toc27816091 \h </w:instrText>
         </w:r>
         <w:r>
           <w:rPr>
@@ -326,7 +326,7 @@
           <w:lang w:eastAsia="en-GB"/>
         </w:rPr>
       </w:pPr>
-      <w:hyperlink w:anchor="_Toc27135759" w:history="1">
+      <w:hyperlink w:anchor="_Toc27816092" w:history="1">
         <w:r>
           <w:rPr>
             <w:rStyle w:val="Hyperlink"/>
@@ -353,7 +353,7 @@
             <w:noProof/>
             <w:webHidden/>
           </w:rPr>
-          <w:instrText xml:space="preserve"> PAGEREF _Toc27135759 \h </w:instrText>
+          <w:instrText xml:space="preserve"> PAGEREF _Toc27816092 \h </w:instrText>
         </w:r>
         <w:r>
           <w:rPr>
@@ -400,7 +400,7 @@
           <w:lang w:eastAsia="en-GB"/>
         </w:rPr>
       </w:pPr>
-      <w:hyperlink w:anchor="_Toc27135760" w:history="1">
+      <w:hyperlink w:anchor="_Toc27816093" w:history="1">
         <w:r>
           <w:rPr>
             <w:rStyle w:val="Hyperlink"/>
@@ -427,7 +427,7 @@
             <w:noProof/>
             <w:webHidden/>
           </w:rPr>
-          <w:instrText xml:space="preserve"> PAGEREF _Toc27135760 \h </w:instrText>
+          <w:instrText xml:space="preserve"> PAGEREF _Toc27816093 \h </w:instrText>
         </w:r>
         <w:r>
           <w:rPr>
@@ -474,7 +474,7 @@
           <w:lang w:eastAsia="en-GB"/>
         </w:rPr>
       </w:pPr>
-      <w:hyperlink w:anchor="_Toc27135761" w:history="1">
+      <w:hyperlink w:anchor="_Toc27816094" w:history="1">
         <w:r>
           <w:rPr>
             <w:rStyle w:val="Hyperlink"/>
@@ -501,7 +501,7 @@
             <w:noProof/>
             <w:webHidden/>
           </w:rPr>
-          <w:instrText xml:space="preserve"> PAGEREF _Toc27135761 \h </w:instrText>
+          <w:instrText xml:space="preserve"> PAGEREF _Toc27816094 \h </w:instrText>
         </w:r>
         <w:r>
           <w:rPr>
@@ -548,7 +548,7 @@
           <w:lang w:eastAsia="en-GB"/>
         </w:rPr>
       </w:pPr>
-      <w:hyperlink w:anchor="_Toc27135762" w:history="1">
+      <w:hyperlink w:anchor="_Toc27816095" w:history="1">
         <w:r>
           <w:rPr>
             <w:rStyle w:val="Hyperlink"/>
@@ -575,7 +575,7 @@
             <w:noProof/>
             <w:webHidden/>
           </w:rPr>
-          <w:instrText xml:space="preserve"> PAGEREF _Toc27135762 \h </w:instrText>
+          <w:instrText xml:space="preserve"> PAGEREF _Toc27816095 \h </w:instrText>
         </w:r>
         <w:r>
           <w:rPr>
@@ -623,7 +623,7 @@
           <w:lang w:eastAsia="en-GB"/>
         </w:rPr>
       </w:pPr>
-      <w:hyperlink w:anchor="_Toc27135763" w:history="1">
+      <w:hyperlink w:anchor="_Toc27816096" w:history="1">
         <w:r>
           <w:rPr>
             <w:rStyle w:val="Hyperlink"/>
@@ -650,7 +650,7 @@
             <w:noProof/>
             <w:webHidden/>
           </w:rPr>
-          <w:instrText xml:space="preserve"> PAGEREF _Toc27135763 \h </w:instrText>
+          <w:instrText xml:space="preserve"> PAGEREF _Toc27816096 \h </w:instrText>
         </w:r>
         <w:r>
           <w:rPr>
@@ -696,7 +696,7 @@
           <w:lang w:eastAsia="en-GB"/>
         </w:rPr>
       </w:pPr>
-      <w:hyperlink w:anchor="_Toc27135764" w:history="1">
+      <w:hyperlink w:anchor="_Toc27816097" w:history="1">
         <w:r>
           <w:rPr>
             <w:rStyle w:val="Hyperlink"/>
@@ -723,7 +723,7 @@
             <w:noProof/>
             <w:webHidden/>
           </w:rPr>
-          <w:instrText xml:space="preserve"> PAGEREF _Toc27135764 \h </w:instrText>
+          <w:instrText xml:space="preserve"> PAGEREF _Toc27816097 \h </w:instrText>
         </w:r>
         <w:r>
           <w:rPr>
@@ -769,7 +769,7 @@
           <w:lang w:eastAsia="en-GB"/>
         </w:rPr>
       </w:pPr>
-      <w:hyperlink w:anchor="_Toc27135765" w:history="1">
+      <w:hyperlink w:anchor="_Toc27816098" w:history="1">
         <w:r>
           <w:rPr>
             <w:rStyle w:val="Hyperlink"/>
@@ -796,7 +796,7 @@
             <w:noProof/>
             <w:webHidden/>
           </w:rPr>
-          <w:instrText xml:space="preserve"> PAGEREF _Toc27135765 \h </w:instrText>
+          <w:instrText xml:space="preserve"> PAGEREF _Toc27816098 \h </w:instrText>
         </w:r>
         <w:r>
           <w:rPr>
@@ -842,7 +842,7 @@
           <w:lang w:eastAsia="en-GB"/>
         </w:rPr>
       </w:pPr>
-      <w:hyperlink w:anchor="_Toc27135766" w:history="1">
+      <w:hyperlink w:anchor="_Toc27816099" w:history="1">
         <w:r>
           <w:rPr>
             <w:rStyle w:val="Hyperlink"/>
@@ -869,7 +869,7 @@
             <w:noProof/>
             <w:webHidden/>
           </w:rPr>
-          <w:instrText xml:space="preserve"> PAGEREF _Toc27135766 \h </w:instrText>
+          <w:instrText xml:space="preserve"> PAGEREF _Toc27816099 \h </w:instrText>
         </w:r>
         <w:r>
           <w:rPr>
@@ -915,7 +915,7 @@
           <w:lang w:eastAsia="en-GB"/>
         </w:rPr>
       </w:pPr>
-      <w:hyperlink w:anchor="_Toc27135767" w:history="1">
+      <w:hyperlink w:anchor="_Toc27816100" w:history="1">
         <w:r>
           <w:rPr>
             <w:rStyle w:val="Hyperlink"/>
@@ -942,7 +942,7 @@
             <w:noProof/>
             <w:webHidden/>
           </w:rPr>
-          <w:instrText xml:space="preserve"> PAGEREF _Toc27135767 \h </w:instrText>
+          <w:instrText xml:space="preserve"> PAGEREF _Toc27816100 \h </w:instrText>
         </w:r>
         <w:r>
           <w:rPr>
@@ -988,7 +988,7 @@
           <w:lang w:eastAsia="en-GB"/>
         </w:rPr>
       </w:pPr>
-      <w:hyperlink w:anchor="_Toc27135768" w:history="1">
+      <w:hyperlink w:anchor="_Toc27816101" w:history="1">
         <w:r>
           <w:rPr>
             <w:rStyle w:val="Hyperlink"/>
@@ -1015,7 +1015,7 @@
             <w:noProof/>
             <w:webHidden/>
           </w:rPr>
-          <w:instrText xml:space="preserve"> PAGEREF _Toc27135768 \h </w:instrText>
+          <w:instrText xml:space="preserve"> PAGEREF _Toc27816101 \h </w:instrText>
         </w:r>
         <w:r>
           <w:rPr>
@@ -1063,7 +1063,7 @@
           <w:lang w:eastAsia="en-GB"/>
         </w:rPr>
       </w:pPr>
-      <w:hyperlink w:anchor="_Toc27135769" w:history="1">
+      <w:hyperlink w:anchor="_Toc27816102" w:history="1">
         <w:r>
           <w:rPr>
             <w:rStyle w:val="Hyperlink"/>
@@ -1090,7 +1090,7 @@
             <w:noProof/>
             <w:webHidden/>
           </w:rPr>
-          <w:instrText xml:space="preserve"> PAGEREF _Toc27135769 \h </w:instrText>
+          <w:instrText xml:space="preserve"> PAGEREF _Toc27816102 \h </w:instrText>
         </w:r>
         <w:r>
           <w:rPr>
@@ -1136,7 +1136,7 @@
           <w:lang w:eastAsia="en-GB"/>
         </w:rPr>
       </w:pPr>
-      <w:hyperlink w:anchor="_Toc27135770" w:history="1">
+      <w:hyperlink w:anchor="_Toc27816103" w:history="1">
         <w:r>
           <w:rPr>
             <w:rStyle w:val="Hyperlink"/>
@@ -1163,7 +1163,7 @@
             <w:noProof/>
             <w:webHidden/>
           </w:rPr>
-          <w:instrText xml:space="preserve"> PAGEREF _Toc27135770 \h </w:instrText>
+          <w:instrText xml:space="preserve"> PAGEREF _Toc27816103 \h </w:instrText>
         </w:r>
         <w:r>
           <w:rPr>
@@ -1209,7 +1209,7 @@
           <w:lang w:eastAsia="en-GB"/>
         </w:rPr>
       </w:pPr>
-      <w:hyperlink w:anchor="_Toc27135771" w:history="1">
+      <w:hyperlink w:anchor="_Toc27816104" w:history="1">
         <w:r>
           <w:rPr>
             <w:rStyle w:val="Hyperlink"/>
@@ -1236,7 +1236,7 @@
             <w:noProof/>
             <w:webHidden/>
           </w:rPr>
-          <w:instrText xml:space="preserve"> PAGEREF _Toc27135771 \h </w:instrText>
+          <w:instrText xml:space="preserve"> PAGEREF _Toc27816104 \h </w:instrText>
         </w:r>
         <w:r>
           <w:rPr>
@@ -1282,7 +1282,7 @@
           <w:lang w:eastAsia="en-GB"/>
         </w:rPr>
       </w:pPr>
-      <w:hyperlink w:anchor="_Toc27135772" w:history="1">
+      <w:hyperlink w:anchor="_Toc27816105" w:history="1">
         <w:r>
           <w:rPr>
             <w:rStyle w:val="Hyperlink"/>
@@ -1309,7 +1309,7 @@
             <w:noProof/>
             <w:webHidden/>
           </w:rPr>
-          <w:instrText xml:space="preserve"> PAGEREF _Toc27135772 \h </w:instrText>
+          <w:instrText xml:space="preserve"> PAGEREF _Toc27816105 \h </w:instrText>
         </w:r>
         <w:r>
           <w:rPr>
@@ -1355,7 +1355,7 @@
           <w:lang w:eastAsia="en-GB"/>
         </w:rPr>
       </w:pPr>
-      <w:hyperlink w:anchor="_Toc27135773" w:history="1">
+      <w:hyperlink w:anchor="_Toc27816106" w:history="1">
         <w:r>
           <w:rPr>
             <w:rStyle w:val="Hyperlink"/>
@@ -1382,7 +1382,7 @@
             <w:noProof/>
             <w:webHidden/>
           </w:rPr>
-          <w:instrText xml:space="preserve"> PAGEREF _Toc27135773 \h </w:instrText>
+          <w:instrText xml:space="preserve"> PAGEREF _Toc27816106 \h </w:instrText>
         </w:r>
         <w:r>
           <w:rPr>
@@ -1428,7 +1428,7 @@
           <w:lang w:eastAsia="en-GB"/>
         </w:rPr>
       </w:pPr>
-      <w:hyperlink w:anchor="_Toc27135774" w:history="1">
+      <w:hyperlink w:anchor="_Toc27816107" w:history="1">
         <w:r>
           <w:rPr>
             <w:rStyle w:val="Hyperlink"/>
@@ -1455,7 +1455,7 @@
             <w:noProof/>
             <w:webHidden/>
           </w:rPr>
-          <w:instrText xml:space="preserve"> PAGEREF _Toc27135774 \h </w:instrText>
+          <w:instrText xml:space="preserve"> PAGEREF _Toc27816107 \h </w:instrText>
         </w:r>
         <w:r>
           <w:rPr>
@@ -1502,7 +1502,7 @@
           <w:lang w:eastAsia="en-GB"/>
         </w:rPr>
       </w:pPr>
-      <w:hyperlink w:anchor="_Toc27135775" w:history="1">
+      <w:hyperlink w:anchor="_Toc27816108" w:history="1">
         <w:r>
           <w:rPr>
             <w:rStyle w:val="Hyperlink"/>
@@ -1529,7 +1529,7 @@
             <w:noProof/>
             <w:webHidden/>
           </w:rPr>
-          <w:instrText xml:space="preserve"> PAGEREF _Toc27135775 \h </w:instrText>
+          <w:instrText xml:space="preserve"> PAGEREF _Toc27816108 \h </w:instrText>
         </w:r>
         <w:r>
           <w:rPr>
@@ -1577,7 +1577,7 @@
           <w:lang w:eastAsia="en-GB"/>
         </w:rPr>
       </w:pPr>
-      <w:hyperlink w:anchor="_Toc27135776" w:history="1">
+      <w:hyperlink w:anchor="_Toc27816109" w:history="1">
         <w:r>
           <w:rPr>
             <w:rStyle w:val="Hyperlink"/>
@@ -1604,7 +1604,7 @@
             <w:noProof/>
             <w:webHidden/>
           </w:rPr>
-          <w:instrText xml:space="preserve"> PAGEREF _Toc27135776 \h </w:instrText>
+          <w:instrText xml:space="preserve"> PAGEREF _Toc27816109 \h </w:instrText>
         </w:r>
         <w:r>
           <w:rPr>
@@ -1650,7 +1650,7 @@
           <w:lang w:eastAsia="en-GB"/>
         </w:rPr>
       </w:pPr>
-      <w:hyperlink w:anchor="_Toc27135777" w:history="1">
+      <w:hyperlink w:anchor="_Toc27816110" w:history="1">
         <w:r>
           <w:rPr>
             <w:rStyle w:val="Hyperlink"/>
@@ -1677,7 +1677,7 @@
             <w:noProof/>
             <w:webHidden/>
           </w:rPr>
-          <w:instrText xml:space="preserve"> PAGEREF _Toc27135777 \h </w:instrText>
+          <w:instrText xml:space="preserve"> PAGEREF _Toc27816110 \h </w:instrText>
         </w:r>
         <w:r>
           <w:rPr>
@@ -1723,7 +1723,7 @@
           <w:lang w:eastAsia="en-GB"/>
         </w:rPr>
       </w:pPr>
-      <w:hyperlink w:anchor="_Toc27135778" w:history="1">
+      <w:hyperlink w:anchor="_Toc27816111" w:history="1">
         <w:r>
           <w:rPr>
             <w:rStyle w:val="Hyperlink"/>
@@ -1750,7 +1750,7 @@
             <w:noProof/>
             <w:webHidden/>
           </w:rPr>
-          <w:instrText xml:space="preserve"> PAGEREF _Toc27135778 \h </w:instrText>
+          <w:instrText xml:space="preserve"> PAGEREF _Toc27816111 \h </w:instrText>
         </w:r>
         <w:r>
           <w:rPr>
@@ -1796,7 +1796,7 @@
           <w:lang w:eastAsia="en-GB"/>
         </w:rPr>
       </w:pPr>
-      <w:hyperlink w:anchor="_Toc27135779" w:history="1">
+      <w:hyperlink w:anchor="_Toc27816112" w:history="1">
         <w:r>
           <w:rPr>
             <w:rStyle w:val="Hyperlink"/>
@@ -1823,7 +1823,7 @@
             <w:noProof/>
             <w:webHidden/>
           </w:rPr>
-          <w:instrText xml:space="preserve"> PAGEREF _Toc27135779 \h </w:instrText>
+          <w:instrText xml:space="preserve"> PAGEREF _Toc27816112 \h </w:instrText>
         </w:r>
         <w:r>
           <w:rPr>
@@ -1869,7 +1869,7 @@
           <w:lang w:eastAsia="en-GB"/>
         </w:rPr>
       </w:pPr>
-      <w:hyperlink w:anchor="_Toc27135780" w:history="1">
+      <w:hyperlink w:anchor="_Toc27816113" w:history="1">
         <w:r>
           <w:rPr>
             <w:rStyle w:val="Hyperlink"/>
@@ -1896,7 +1896,7 @@
             <w:noProof/>
             <w:webHidden/>
           </w:rPr>
-          <w:instrText xml:space="preserve"> PAGEREF _Toc27135780 \h </w:instrText>
+          <w:instrText xml:space="preserve"> PAGEREF _Toc27816113 \h </w:instrText>
         </w:r>
         <w:r>
           <w:rPr>
@@ -1944,7 +1944,7 @@
           <w:lang w:eastAsia="en-GB"/>
         </w:rPr>
       </w:pPr>
-      <w:hyperlink w:anchor="_Toc27135781" w:history="1">
+      <w:hyperlink w:anchor="_Toc27816114" w:history="1">
         <w:r>
           <w:rPr>
             <w:rStyle w:val="Hyperlink"/>
@@ -1971,7 +1971,7 @@
             <w:noProof/>
             <w:webHidden/>
           </w:rPr>
-          <w:instrText xml:space="preserve"> PAGEREF _Toc27135781 \h </w:instrText>
+          <w:instrText xml:space="preserve"> PAGEREF _Toc27816114 \h </w:instrText>
         </w:r>
         <w:r>
           <w:rPr>
@@ -2017,7 +2017,7 @@
           <w:lang w:eastAsia="en-GB"/>
         </w:rPr>
       </w:pPr>
-      <w:hyperlink w:anchor="_Toc27135782" w:history="1">
+      <w:hyperlink w:anchor="_Toc27816115" w:history="1">
         <w:r>
           <w:rPr>
             <w:rStyle w:val="Hyperlink"/>
@@ -2044,7 +2044,7 @@
             <w:noProof/>
             <w:webHidden/>
           </w:rPr>
-          <w:instrText xml:space="preserve"> PAGEREF _Toc27135782 \h </w:instrText>
+          <w:instrText xml:space="preserve"> PAGEREF _Toc27816115 \h </w:instrText>
         </w:r>
         <w:r>
           <w:rPr>
@@ -2090,7 +2090,7 @@
           <w:lang w:eastAsia="en-GB"/>
         </w:rPr>
       </w:pPr>
-      <w:hyperlink w:anchor="_Toc27135783" w:history="1">
+      <w:hyperlink w:anchor="_Toc27816116" w:history="1">
         <w:r>
           <w:rPr>
             <w:rStyle w:val="Hyperlink"/>
@@ -2117,7 +2117,7 @@
             <w:noProof/>
             <w:webHidden/>
           </w:rPr>
-          <w:instrText xml:space="preserve"> PAGEREF _Toc27135783 \h </w:instrText>
+          <w:instrText xml:space="preserve"> PAGEREF _Toc27816116 \h </w:instrText>
         </w:r>
         <w:r>
           <w:rPr>
@@ -2163,7 +2163,7 @@
           <w:lang w:eastAsia="en-GB"/>
         </w:rPr>
       </w:pPr>
-      <w:hyperlink w:anchor="_Toc27135784" w:history="1">
+      <w:hyperlink w:anchor="_Toc27816117" w:history="1">
         <w:r>
           <w:rPr>
             <w:rStyle w:val="Hyperlink"/>
@@ -2190,7 +2190,7 @@
             <w:noProof/>
             <w:webHidden/>
           </w:rPr>
-          <w:instrText xml:space="preserve"> PAGEREF _Toc27135784 \h </w:instrText>
+          <w:instrText xml:space="preserve"> PAGEREF _Toc27816117 \h </w:instrText>
         </w:r>
         <w:r>
           <w:rPr>
@@ -2236,7 +2236,7 @@
           <w:lang w:eastAsia="en-GB"/>
         </w:rPr>
       </w:pPr>
-      <w:hyperlink w:anchor="_Toc27135785" w:history="1">
+      <w:hyperlink w:anchor="_Toc27816118" w:history="1">
         <w:r>
           <w:rPr>
             <w:rStyle w:val="Hyperlink"/>
@@ -2263,7 +2263,7 @@
             <w:noProof/>
             <w:webHidden/>
           </w:rPr>
-          <w:instrText xml:space="preserve"> PAGEREF _Toc27135785 \h </w:instrText>
+          <w:instrText xml:space="preserve"> PAGEREF _Toc27816118 \h </w:instrText>
         </w:r>
         <w:r>
           <w:rPr>
@@ -2310,7 +2310,7 @@
           <w:lang w:eastAsia="en-GB"/>
         </w:rPr>
       </w:pPr>
-      <w:hyperlink w:anchor="_Toc27135786" w:history="1">
+      <w:hyperlink w:anchor="_Toc27816119" w:history="1">
         <w:r>
           <w:rPr>
             <w:rStyle w:val="Hyperlink"/>
@@ -2338,7 +2338,7 @@
             <w:noProof/>
             <w:webHidden/>
           </w:rPr>
-          <w:instrText xml:space="preserve"> PAGEREF _Toc27135786 \h </w:instrText>
+          <w:instrText xml:space="preserve"> PAGEREF _Toc27816119 \h </w:instrText>
         </w:r>
         <w:r>
           <w:rPr>
@@ -2384,7 +2384,7 @@
           <w:lang w:eastAsia="en-GB"/>
         </w:rPr>
       </w:pPr>
-      <w:hyperlink w:anchor="_Toc27135787" w:history="1">
+      <w:hyperlink w:anchor="_Toc27816120" w:history="1">
         <w:r>
           <w:rPr>
             <w:rStyle w:val="Hyperlink"/>
@@ -2411,7 +2411,7 @@
             <w:noProof/>
             <w:webHidden/>
           </w:rPr>
-          <w:instrText xml:space="preserve"> PAGEREF _Toc27135787 \h </w:instrText>
+          <w:instrText xml:space="preserve"> PAGEREF _Toc27816120 \h </w:instrText>
         </w:r>
         <w:r>
           <w:rPr>
@@ -2458,7 +2458,7 @@
           <w:lang w:eastAsia="en-GB"/>
         </w:rPr>
       </w:pPr>
-      <w:hyperlink w:anchor="_Toc27135788" w:history="1">
+      <w:hyperlink w:anchor="_Toc27816121" w:history="1">
         <w:r>
           <w:rPr>
             <w:rStyle w:val="Hyperlink"/>
@@ -2485,7 +2485,7 @@
             <w:noProof/>
             <w:webHidden/>
           </w:rPr>
-          <w:instrText xml:space="preserve"> PAGEREF _Toc27135788 \h </w:instrText>
+          <w:instrText xml:space="preserve"> PAGEREF _Toc27816121 \h </w:instrText>
         </w:r>
         <w:r>
           <w:rPr>
@@ -2532,7 +2532,7 @@
           <w:lang w:eastAsia="en-GB"/>
         </w:rPr>
       </w:pPr>
-      <w:hyperlink w:anchor="_Toc27135789" w:history="1">
+      <w:hyperlink w:anchor="_Toc27816122" w:history="1">
         <w:r>
           <w:rPr>
             <w:rStyle w:val="Hyperlink"/>
@@ -2560,7 +2560,7 @@
             <w:noProof/>
             <w:webHidden/>
           </w:rPr>
-          <w:instrText xml:space="preserve"> PAGEREF _Toc27135789 \h </w:instrText>
+          <w:instrText xml:space="preserve"> PAGEREF _Toc27816122 \h </w:instrText>
         </w:r>
         <w:r>
           <w:rPr>
@@ -2606,7 +2606,7 @@
           <w:lang w:eastAsia="en-GB"/>
         </w:rPr>
       </w:pPr>
-      <w:hyperlink w:anchor="_Toc27135790" w:history="1">
+      <w:hyperlink w:anchor="_Toc27816123" w:history="1">
         <w:r>
           <w:rPr>
             <w:rStyle w:val="Hyperlink"/>
@@ -2633,7 +2633,7 @@
             <w:noProof/>
             <w:webHidden/>
           </w:rPr>
-          <w:instrText xml:space="preserve"> PAGEREF _Toc27135790 \h </w:instrText>
+          <w:instrText xml:space="preserve"> PAGEREF _Toc27816123 \h </w:instrText>
         </w:r>
         <w:r>
           <w:rPr>
@@ -2681,13 +2681,13 @@
           <w:lang w:eastAsia="en-GB"/>
         </w:rPr>
       </w:pPr>
-      <w:hyperlink w:anchor="_Toc27135791" w:history="1">
+      <w:hyperlink w:anchor="_Toc27816124" w:history="1">
         <w:r>
           <w:rPr>
             <w:rStyle w:val="Hyperlink"/>
             <w:noProof/>
           </w:rPr>
-          <w:t>Phase 6: GNN structure and batch training</w:t>
+          <w:t>Phase 6: GNN structure and training</w:t>
         </w:r>
         <w:r>
           <w:rPr>
@@ -2708,7 +2708,7 @@
             <w:noProof/>
             <w:webHidden/>
           </w:rPr>
-          <w:instrText xml:space="preserve"> PAGEREF _Toc27135791 \h </w:instrText>
+          <w:instrText xml:space="preserve"> PAGEREF _Toc27816124 \h </w:instrText>
         </w:r>
         <w:r>
           <w:rPr>
@@ -2754,7 +2754,7 @@
           <w:lang w:eastAsia="en-GB"/>
         </w:rPr>
       </w:pPr>
-      <w:hyperlink w:anchor="_Toc27135792" w:history="1">
+      <w:hyperlink w:anchor="_Toc27816125" w:history="1">
         <w:r>
           <w:rPr>
             <w:rStyle w:val="Hyperlink"/>
@@ -2781,7 +2781,7 @@
             <w:noProof/>
             <w:webHidden/>
           </w:rPr>
-          <w:instrText xml:space="preserve"> PAGEREF _Toc27135792 \h </w:instrText>
+          <w:instrText xml:space="preserve"> PAGEREF _Toc27816125 \h </w:instrText>
         </w:r>
         <w:r>
           <w:rPr>
@@ -2839,7 +2839,7 @@
       <w:pPr>
         <w:pStyle w:val="Heading1"/>
       </w:pPr>
-      <w:bookmarkStart w:id="0" w:name="_Toc27135755"/>
+      <w:bookmarkStart w:id="0" w:name="_Toc27816088"/>
       <w:r>
         <w:t>Reflections and the next st</w:t>
       </w:r>
@@ -6113,7 +6113,7 @@
       <w:pPr>
         <w:pStyle w:val="Heading1"/>
       </w:pPr>
-      <w:bookmarkStart w:id="1" w:name="_Toc27135756"/>
+      <w:bookmarkStart w:id="1" w:name="_Toc27816089"/>
       <w:r>
         <w:t>Development</w:t>
       </w:r>
@@ -7181,7 +7181,7 @@
       <w:pPr>
         <w:pStyle w:val="Heading1"/>
       </w:pPr>
-      <w:bookmarkStart w:id="2" w:name="_Toc27135757"/>
+      <w:bookmarkStart w:id="2" w:name="_Toc27816090"/>
       <w:r>
         <w:lastRenderedPageBreak/>
         <w:t>Phase</w:t>
@@ -9705,7 +9705,7 @@
       <w:pPr>
         <w:pStyle w:val="Heading1"/>
       </w:pPr>
-      <w:bookmarkStart w:id="3" w:name="_Toc27135758"/>
+      <w:bookmarkStart w:id="3" w:name="_Toc27816091"/>
       <w:r>
         <w:lastRenderedPageBreak/>
         <w:t>Phase</w:t>
@@ -12715,7 +12715,7 @@
           <w:rStyle w:val="Heading3Char"/>
         </w:rPr>
       </w:pPr>
-      <w:bookmarkStart w:id="4" w:name="_Toc27135759"/>
+      <w:bookmarkStart w:id="4" w:name="_Toc27816092"/>
       <w:r>
         <w:rPr>
           <w:rStyle w:val="Heading3Char"/>
@@ -13322,7 +13322,7 @@
       <w:pPr>
         <w:pStyle w:val="Heading3"/>
       </w:pPr>
-      <w:bookmarkStart w:id="5" w:name="_Toc27135760"/>
+      <w:bookmarkStart w:id="5" w:name="_Toc27816093"/>
       <w:r>
         <w:t>Hypothes</w:t>
       </w:r>
@@ -13659,7 +13659,7 @@
       <w:pPr>
         <w:pStyle w:val="Heading3"/>
       </w:pPr>
-      <w:bookmarkStart w:id="6" w:name="_Toc27135761"/>
+      <w:bookmarkStart w:id="6" w:name="_Toc27816094"/>
       <w:r>
         <w:t>U</w:t>
       </w:r>
@@ -15458,7 +15458,7 @@
       <w:pPr>
         <w:pStyle w:val="Heading3"/>
       </w:pPr>
-      <w:bookmarkStart w:id="7" w:name="_Toc27135762"/>
+      <w:bookmarkStart w:id="7" w:name="_Toc27816095"/>
       <w:r>
         <w:t>Phrases</w:t>
       </w:r>
@@ -16755,7 +16755,7 @@
       <w:pPr>
         <w:pStyle w:val="Heading1"/>
       </w:pPr>
-      <w:bookmarkStart w:id="8" w:name="_Toc27135763"/>
+      <w:bookmarkStart w:id="8" w:name="_Toc27816096"/>
       <w:r>
         <w:t>Phase</w:t>
       </w:r>
@@ -17552,7 +17552,7 @@
       <w:pPr>
         <w:pStyle w:val="Heading2"/>
       </w:pPr>
-      <w:bookmarkStart w:id="9" w:name="_Toc27135764"/>
+      <w:bookmarkStart w:id="9" w:name="_Toc27816097"/>
       <w:r>
         <w:t>Embeddings dimension</w:t>
       </w:r>
@@ -18200,7 +18200,7 @@
       <w:pPr>
         <w:pStyle w:val="Heading2"/>
       </w:pPr>
-      <w:bookmarkStart w:id="10" w:name="_Toc27135765"/>
+      <w:bookmarkStart w:id="10" w:name="_Toc27816098"/>
       <w:r>
         <w:t xml:space="preserve">From </w:t>
       </w:r>
@@ -19159,7 +19159,7 @@
       <w:pPr>
         <w:pStyle w:val="Heading2"/>
       </w:pPr>
-      <w:bookmarkStart w:id="11" w:name="_Toc27135766"/>
+      <w:bookmarkStart w:id="11" w:name="_Toc27816099"/>
       <w:r>
         <w:t>Phase</w:t>
       </w:r>
@@ -21091,7 +21091,7 @@
       <w:pPr>
         <w:pStyle w:val="Heading2"/>
       </w:pPr>
-      <w:bookmarkStart w:id="12" w:name="_Toc27135767"/>
+      <w:bookmarkStart w:id="12" w:name="_Toc27816100"/>
       <w:r>
         <w:t>Step 2c</w:t>
       </w:r>
@@ -22303,7 +22303,7 @@
       <w:pPr>
         <w:pStyle w:val="Heading2"/>
       </w:pPr>
-      <w:bookmarkStart w:id="13" w:name="_Toc27135768"/>
+      <w:bookmarkStart w:id="13" w:name="_Toc27816101"/>
       <w:r>
         <w:t>Step 2d</w:t>
       </w:r>
@@ -22431,7 +22431,7 @@
       <w:pPr>
         <w:pStyle w:val="Heading1"/>
       </w:pPr>
-      <w:bookmarkStart w:id="14" w:name="_Toc27135769"/>
+      <w:bookmarkStart w:id="14" w:name="_Toc27816102"/>
       <w:r>
         <w:t>Phase 3</w:t>
       </w:r>
@@ -22560,7 +22560,7 @@
         <w:pStyle w:val="Heading2"/>
       </w:pPr>
       <w:bookmarkStart w:id="15" w:name="_Step3a:_In_the"/>
-      <w:bookmarkStart w:id="16" w:name="_Toc27135770"/>
+      <w:bookmarkStart w:id="16" w:name="_Toc27816103"/>
       <w:bookmarkEnd w:id="15"/>
       <w:r>
         <w:t>Step3a: In the background – retrieving the input data</w:t>
@@ -22978,7 +22978,7 @@
       <w:pPr>
         <w:pStyle w:val="Heading2"/>
       </w:pPr>
-      <w:bookmarkStart w:id="17" w:name="_Toc27135771"/>
+      <w:bookmarkStart w:id="17" w:name="_Toc27816104"/>
       <w:r>
         <w:lastRenderedPageBreak/>
         <w:t>Step3</w:t>
@@ -23633,7 +23633,7 @@
       <w:pPr>
         <w:pStyle w:val="Heading2"/>
       </w:pPr>
-      <w:bookmarkStart w:id="18" w:name="_Toc27135772"/>
+      <w:bookmarkStart w:id="18" w:name="_Toc27816105"/>
       <w:r>
         <w:t>Ste</w:t>
       </w:r>
@@ -27032,7 +27032,7 @@
       <w:pPr>
         <w:pStyle w:val="Heading2"/>
       </w:pPr>
-      <w:bookmarkStart w:id="19" w:name="_Toc27135773"/>
+      <w:bookmarkStart w:id="19" w:name="_Toc27816106"/>
       <w:r>
         <w:t>Step 3d: (R)GCNs – (relational) Graph Convolutiona</w:t>
       </w:r>
@@ -28528,7 +28528,7 @@
         <w:pStyle w:val="Heading2"/>
       </w:pPr>
       <w:bookmarkStart w:id="20" w:name="_Step_3e:_PyTorch"/>
-      <w:bookmarkStart w:id="21" w:name="_Toc27135774"/>
+      <w:bookmarkStart w:id="21" w:name="_Toc27816107"/>
       <w:bookmarkEnd w:id="20"/>
       <w:r>
         <w:t>Step 3e: PyTorch Geometric</w:t>
@@ -29548,7 +29548,7 @@
         <w:lastRenderedPageBreak/>
         <w:br/>
       </w:r>
-      <w:bookmarkStart w:id="22" w:name="_Toc27135775"/>
+      <w:bookmarkStart w:id="22" w:name="_Toc27816108"/>
       <w:r>
         <w:t>Directions</w:t>
       </w:r>
@@ -29728,7 +29728,7 @@
       <w:pPr>
         <w:pStyle w:val="Heading1"/>
       </w:pPr>
-      <w:bookmarkStart w:id="23" w:name="_Toc27135776"/>
+      <w:bookmarkStart w:id="23" w:name="_Toc27816109"/>
       <w:r>
         <w:t>Phase 4: GNN Implementation and Training</w:t>
       </w:r>
@@ -29746,7 +29746,7 @@
       <w:bookmarkStart w:id="24" w:name="_Ref26271943"/>
       <w:bookmarkStart w:id="25" w:name="_Ref26271950"/>
       <w:bookmarkStart w:id="26" w:name="_Ref26271951"/>
-      <w:bookmarkStart w:id="27" w:name="_Toc27135777"/>
+      <w:bookmarkStart w:id="27" w:name="_Toc27816110"/>
       <w:r>
         <w:t xml:space="preserve">Step 4a: </w:t>
       </w:r>
@@ -31546,7 +31546,7 @@
       <w:pPr>
         <w:pStyle w:val="Heading2"/>
       </w:pPr>
-      <w:bookmarkStart w:id="28" w:name="_Toc27135778"/>
+      <w:bookmarkStart w:id="28" w:name="_Toc27816111"/>
       <w:r>
         <w:t>Step 4b: Sense-</w:t>
       </w:r>
@@ -33054,7 +33054,7 @@
       <w:pPr>
         <w:pStyle w:val="Heading2"/>
       </w:pPr>
-      <w:bookmarkStart w:id="29" w:name="_Toc27135779"/>
+      <w:bookmarkStart w:id="29" w:name="_Toc27816112"/>
       <w:r>
         <w:t>Step 4b: More sense-</w:t>
       </w:r>
@@ -34088,7 +34088,7 @@
       <w:pPr>
         <w:pStyle w:val="Heading2"/>
       </w:pPr>
-      <w:bookmarkStart w:id="30" w:name="_Toc27135780"/>
+      <w:bookmarkStart w:id="30" w:name="_Toc27816113"/>
       <w:r>
         <w:t>Step 4</w:t>
       </w:r>
@@ -34985,7 +34985,7 @@
       <w:pPr>
         <w:pStyle w:val="Heading1"/>
       </w:pPr>
-      <w:bookmarkStart w:id="31" w:name="_Toc27135781"/>
+      <w:bookmarkStart w:id="31" w:name="_Toc27816114"/>
       <w:r>
         <w:t xml:space="preserve">Phase 5: </w:t>
       </w:r>
@@ -35016,7 +35016,7 @@
       <w:pPr>
         <w:pStyle w:val="Heading2"/>
       </w:pPr>
-      <w:bookmarkStart w:id="32" w:name="_Toc27135782"/>
+      <w:bookmarkStart w:id="32" w:name="_Toc27816115"/>
       <w:r>
         <w:t>Step 5.1: UFSAC datasets</w:t>
       </w:r>
@@ -36432,7 +36432,7 @@
       <w:pPr>
         <w:pStyle w:val="Heading2"/>
       </w:pPr>
-      <w:bookmarkStart w:id="33" w:name="_Toc27135783"/>
+      <w:bookmarkStart w:id="33" w:name="_Toc27816116"/>
       <w:r>
         <w:t>Step 5.2: Iterator to read UFSAC’s xml files</w:t>
       </w:r>
@@ -36694,7 +36694,7 @@
       <w:pPr>
         <w:pStyle w:val="Heading2"/>
       </w:pPr>
-      <w:bookmarkStart w:id="34" w:name="_Toc27135784"/>
+      <w:bookmarkStart w:id="34" w:name="_Toc27816117"/>
       <w:r>
         <w:t>Step 5.3</w:t>
       </w:r>
@@ -39138,7 +39138,7 @@
       <w:pPr>
         <w:pStyle w:val="Heading2"/>
       </w:pPr>
-      <w:bookmarkStart w:id="35" w:name="_Toc27135785"/>
+      <w:bookmarkStart w:id="35" w:name="_Toc27816118"/>
       <w:r>
         <w:t xml:space="preserve">Step 5.4: </w:t>
       </w:r>
@@ -40405,7 +40405,7 @@
         </w:rPr>
       </w:pPr>
       <w:bookmarkStart w:id="36" w:name="loadKBintoGraph"/>
-      <w:bookmarkStart w:id="37" w:name="_Toc27135786"/>
+      <w:bookmarkStart w:id="37" w:name="_Toc27816119"/>
       <w:proofErr w:type="gramStart"/>
       <w:r>
         <w:rPr>
@@ -41135,7 +41135,7 @@
       <w:pPr>
         <w:pStyle w:val="Heading2"/>
       </w:pPr>
-      <w:bookmarkStart w:id="38" w:name="_Toc27135787"/>
+      <w:bookmarkStart w:id="38" w:name="_Toc27816120"/>
       <w:r>
         <w:lastRenderedPageBreak/>
         <w:t xml:space="preserve">Step 5.4: </w:t>
@@ -41491,7 +41491,7 @@
       <w:pPr>
         <w:pStyle w:val="Heading3"/>
       </w:pPr>
-      <w:bookmarkStart w:id="39" w:name="_Toc27135788"/>
+      <w:bookmarkStart w:id="39" w:name="_Toc27816121"/>
       <w:r>
         <w:t>S</w:t>
       </w:r>
@@ -41717,7 +41717,7 @@
           <w:lang w:eastAsia="en-US"/>
         </w:rPr>
       </w:pPr>
-      <w:bookmarkStart w:id="40" w:name="_Toc27135789"/>
+      <w:bookmarkStart w:id="40" w:name="_Toc27816122"/>
       <w:r>
         <w:rPr>
           <w:rStyle w:val="Heading3Char"/>
@@ -44674,7 +44674,7 @@
       <w:pPr>
         <w:pStyle w:val="Heading2"/>
       </w:pPr>
-      <w:bookmarkStart w:id="41" w:name="_Toc27135790"/>
+      <w:bookmarkStart w:id="41" w:name="_Toc27816123"/>
       <w:r>
         <w:t xml:space="preserve">Step 5.5: </w:t>
       </w:r>
@@ -48580,7 +48580,7 @@
           <w:lang w:eastAsia="en-US"/>
         </w:rPr>
       </w:pPr>
-      <w:bookmarkStart w:id="42" w:name="_Toc27135791"/>
+      <w:bookmarkStart w:id="42" w:name="_Toc27816124"/>
       <w:r>
         <w:rPr>
           <w:lang w:eastAsia="en-US"/>
@@ -49000,7 +49000,7 @@
       <w:pPr>
         <w:pStyle w:val="Heading2"/>
       </w:pPr>
-      <w:bookmarkStart w:id="43" w:name="_Toc27135792"/>
+      <w:bookmarkStart w:id="43" w:name="_Toc27816125"/>
       <w:r>
         <w:t>Step 6.1: Batch Training</w:t>
       </w:r>
@@ -49162,16 +49162,14 @@
         <w:rPr>
           <w:lang w:eastAsia="en-US"/>
         </w:rPr>
-        <w:t xml:space="preserve"> hops of </w:t>
-      </w:r>
-      <w:proofErr w:type="spellStart"/>
-      <w:r>
-        <w:rPr>
-          <w:lang w:eastAsia="en-US"/>
-        </w:rPr>
-        <w:t>distanc</w:t>
-      </w:r>
-      <w:proofErr w:type="spellEnd"/>
+        <w:t xml:space="preserve"> hops of distanc</w:t>
+      </w:r>
+      <w:r>
+        <w:rPr>
+          <w:lang w:eastAsia="en-US"/>
+        </w:rPr>
+        <w:t>e</w:t>
+      </w:r>
       <w:r>
         <w:rPr>
           <w:lang w:eastAsia="en-US"/>
@@ -49575,13 +49573,6 @@
           <w:lang w:eastAsia="en-US"/>
         </w:rPr>
       </w:pPr>
-    </w:p>
-    <w:p>
-      <w:pPr>
-        <w:rPr>
-          <w:lang w:eastAsia="en-US"/>
-        </w:rPr>
-      </w:pPr>
       <w:r>
         <w:rPr>
           <w:lang w:eastAsia="en-US"/>
@@ -49608,6 +49599,386 @@
           <w:lang w:eastAsia="en-US"/>
         </w:rPr>
         <w:t>Index error or the &lt;UNK&gt; token?</w:t>
+      </w:r>
+    </w:p>
+    <w:p>
+      <w:pPr>
+        <w:rPr>
+          <w:rFonts w:eastAsiaTheme="minorHAnsi"/>
+          <w:color w:val="000000" w:themeColor="text1"/>
+          <w:lang w:eastAsia="en-US"/>
+        </w:rPr>
+      </w:pPr>
+      <w:proofErr w:type="spellStart"/>
+      <w:r>
+        <w:rPr>
+          <w:rFonts w:ascii="Menlo" w:eastAsiaTheme="minorHAnsi" w:hAnsi="Menlo" w:cs="Menlo"/>
+          <w:color w:val="000000" w:themeColor="text1"/>
+          <w:sz w:val="18"/>
+          <w:szCs w:val="18"/>
+          <w:lang w:eastAsia="en-US"/>
+        </w:rPr>
+        <w:t>node_index</w:t>
+      </w:r>
+      <w:proofErr w:type="spellEnd"/>
+      <w:r>
+        <w:rPr>
+          <w:rFonts w:ascii="Menlo" w:eastAsiaTheme="minorHAnsi" w:hAnsi="Menlo" w:cs="Menlo"/>
+          <w:color w:val="000000" w:themeColor="text1"/>
+          <w:sz w:val="18"/>
+          <w:szCs w:val="18"/>
+          <w:lang w:eastAsia="en-US"/>
+        </w:rPr>
+        <w:t xml:space="preserve">=13046 -&gt; </w:t>
+      </w:r>
+      <w:proofErr w:type="spellStart"/>
+      <w:r>
+        <w:rPr>
+          <w:rFonts w:ascii="Menlo" w:eastAsiaTheme="minorHAnsi" w:hAnsi="Menlo" w:cs="Menlo"/>
+          <w:color w:val="000000" w:themeColor="text1"/>
+          <w:sz w:val="18"/>
+          <w:szCs w:val="18"/>
+          <w:lang w:eastAsia="en-US"/>
+        </w:rPr>
+        <w:t>node_neighbours_edges</w:t>
+      </w:r>
+      <w:proofErr w:type="spellEnd"/>
+      <w:proofErr w:type="gramStart"/>
+      <w:r>
+        <w:rPr>
+          <w:rFonts w:ascii="Menlo" w:eastAsiaTheme="minorHAnsi" w:hAnsi="Menlo" w:cs="Menlo"/>
+          <w:color w:val="000000" w:themeColor="text1"/>
+          <w:sz w:val="18"/>
+          <w:szCs w:val="18"/>
+          <w:lang w:eastAsia="en-US"/>
+        </w:rPr>
+        <w:t>=[</w:t>
+      </w:r>
+      <w:proofErr w:type="gramEnd"/>
+      <w:r>
+        <w:rPr>
+          <w:rFonts w:ascii="Menlo" w:eastAsiaTheme="minorHAnsi" w:hAnsi="Menlo" w:cs="Menlo"/>
+          <w:color w:val="000000" w:themeColor="text1"/>
+          <w:sz w:val="18"/>
+          <w:szCs w:val="18"/>
+          <w:lang w:eastAsia="en-US"/>
+        </w:rPr>
+        <w:t>]</w:t>
+      </w:r>
+      <w:r>
+        <w:rPr>
+          <w:rFonts w:ascii="Menlo" w:eastAsiaTheme="minorHAnsi" w:hAnsi="Menlo" w:cs="Menlo"/>
+          <w:color w:val="000000" w:themeColor="text1"/>
+          <w:sz w:val="18"/>
+          <w:szCs w:val="18"/>
+          <w:lang w:eastAsia="en-US"/>
+        </w:rPr>
+        <w:t xml:space="preserve"> </w:t>
+      </w:r>
+      <w:r>
+        <w:rPr>
+          <w:rFonts w:eastAsiaTheme="minorHAnsi"/>
+          <w:color w:val="000000" w:themeColor="text1"/>
+          <w:lang w:eastAsia="en-US"/>
+        </w:rPr>
+        <w:t>means that the &lt;UNK&gt; token has no connections to any other node in the graph.</w:t>
+      </w:r>
+      <w:r>
+        <w:rPr>
+          <w:rFonts w:eastAsiaTheme="minorHAnsi"/>
+          <w:color w:val="000000" w:themeColor="text1"/>
+          <w:lang w:eastAsia="en-US"/>
+        </w:rPr>
+        <w:t xml:space="preserve"> Possible way to deal with it: skip the location.</w:t>
+      </w:r>
+    </w:p>
+    <w:p>
+      <w:pPr>
+        <w:rPr>
+          <w:rFonts w:eastAsiaTheme="minorHAnsi"/>
+          <w:color w:val="000000" w:themeColor="text1"/>
+          <w:lang w:eastAsia="en-US"/>
+        </w:rPr>
+      </w:pPr>
+    </w:p>
+    <w:p>
+      <w:pPr>
+        <w:rPr>
+          <w:rFonts w:eastAsiaTheme="minorHAnsi"/>
+          <w:color w:val="000000" w:themeColor="text1"/>
+          <w:lang w:eastAsia="en-US"/>
+        </w:rPr>
+      </w:pPr>
+      <w:r>
+        <w:rPr>
+          <w:rFonts w:eastAsiaTheme="minorHAnsi"/>
+          <w:color w:val="000000" w:themeColor="text1"/>
+          <w:lang w:eastAsia="en-US"/>
+        </w:rPr>
+        <w:t xml:space="preserve">Must add: </w:t>
+      </w:r>
+      <w:r>
+        <w:rPr>
+          <w:rFonts w:eastAsiaTheme="minorHAnsi"/>
+          <w:color w:val="000000" w:themeColor="text1"/>
+          <w:lang w:eastAsia="en-US"/>
+        </w:rPr>
+        <w:t>the wn30_key such as ‘</w:t>
+      </w:r>
+      <w:r>
+        <w:rPr>
+          <w:rFonts w:eastAsiaTheme="minorHAnsi"/>
+          <w:color w:val="000000" w:themeColor="text1"/>
+          <w:lang w:eastAsia="en-US"/>
+        </w:rPr>
+        <w:t>say%</w:t>
+      </w:r>
+      <w:proofErr w:type="gramStart"/>
+      <w:r>
+        <w:rPr>
+          <w:rFonts w:eastAsiaTheme="minorHAnsi"/>
+          <w:color w:val="000000" w:themeColor="text1"/>
+          <w:lang w:eastAsia="en-US"/>
+        </w:rPr>
+        <w:t>2:32:00::</w:t>
+      </w:r>
+      <w:proofErr w:type="gramEnd"/>
+      <w:r>
+        <w:rPr>
+          <w:rFonts w:eastAsiaTheme="minorHAnsi"/>
+          <w:color w:val="000000" w:themeColor="text1"/>
+          <w:lang w:eastAsia="en-US"/>
+        </w:rPr>
+        <w:t>’ should be transformed not only into ‘say’, but in</w:t>
+      </w:r>
+      <w:r>
+        <w:rPr>
+          <w:rFonts w:eastAsiaTheme="minorHAnsi"/>
+          <w:color w:val="000000" w:themeColor="text1"/>
+          <w:lang w:eastAsia="en-US"/>
+        </w:rPr>
+        <w:t>to the full sense ID (that here, as we see, is actually ‘state.v.01’)</w:t>
+      </w:r>
+    </w:p>
+    <w:p>
+      <w:pPr>
+        <w:rPr>
+          <w:lang w:eastAsia="en-US"/>
+        </w:rPr>
+      </w:pPr>
+    </w:p>
+    <w:p>
+      <w:pPr>
+        <w:rPr>
+          <w:lang w:eastAsia="en-US"/>
+        </w:rPr>
+      </w:pPr>
+      <w:r>
+        <w:rPr>
+          <w:lang w:eastAsia="en-US"/>
+        </w:rPr>
+        <w:t xml:space="preserve">We encounter </w:t>
+      </w:r>
+      <w:r>
+        <w:rPr>
+          <w:lang w:eastAsia="en-US"/>
+        </w:rPr>
+        <w:t>'friday%</w:t>
+      </w:r>
+      <w:proofErr w:type="gramStart"/>
+      <w:r>
+        <w:rPr>
+          <w:lang w:eastAsia="en-US"/>
+        </w:rPr>
+        <w:t>1:28:00::</w:t>
+      </w:r>
+      <w:proofErr w:type="gramEnd"/>
+      <w:r>
+        <w:rPr>
+          <w:lang w:eastAsia="en-US"/>
+        </w:rPr>
+        <w:t>'</w:t>
+      </w:r>
+      <w:r>
+        <w:rPr>
+          <w:lang w:eastAsia="en-US"/>
+        </w:rPr>
+        <w:t xml:space="preserve"> as a wn30 sense key, but (operating with the current </w:t>
+      </w:r>
+      <w:proofErr w:type="spellStart"/>
+      <w:r>
+        <w:rPr>
+          <w:lang w:eastAsia="en-US"/>
+        </w:rPr>
+        <w:t>min_count</w:t>
+      </w:r>
+      <w:proofErr w:type="spellEnd"/>
+      <w:r>
+        <w:rPr>
+          <w:lang w:eastAsia="en-US"/>
+        </w:rPr>
+        <w:t xml:space="preserve">) we do not find </w:t>
+      </w:r>
+      <w:r>
+        <w:rPr>
+          <w:lang w:eastAsia="en-US"/>
+        </w:rPr>
+        <w:t>'friday.n.01'</w:t>
+      </w:r>
+      <w:r>
+        <w:rPr>
+          <w:lang w:eastAsia="en-US"/>
+        </w:rPr>
+        <w:t xml:space="preserve"> in the SQL DB of senses </w:t>
+      </w:r>
+    </w:p>
+    <w:p>
+      <w:pPr>
+        <w:rPr>
+          <w:lang w:eastAsia="en-US"/>
+        </w:rPr>
+      </w:pPr>
+    </w:p>
+    <w:p>
+      <w:pPr>
+        <w:rPr>
+          <w:rFonts w:ascii="Menlo" w:eastAsiaTheme="minorHAnsi" w:hAnsi="Menlo" w:cs="Menlo"/>
+          <w:color w:val="FFFFFF"/>
+          <w:sz w:val="22"/>
+          <w:szCs w:val="22"/>
+          <w:lang w:eastAsia="en-US"/>
+        </w:rPr>
+      </w:pPr>
+      <w:r>
+        <w:rPr>
+          <w:lang w:eastAsia="en-US"/>
+        </w:rPr>
+        <w:t xml:space="preserve">device-side assert: </w:t>
+      </w:r>
+      <w:r>
+        <w:rPr>
+          <w:rFonts w:ascii="Menlo" w:eastAsiaTheme="minorHAnsi" w:hAnsi="Menlo" w:cs="Menlo"/>
+          <w:color w:val="000000" w:themeColor="text1"/>
+          <w:sz w:val="18"/>
+          <w:szCs w:val="18"/>
+          <w:lang w:eastAsia="en-US"/>
+        </w:rPr>
+        <w:t xml:space="preserve">Assertion `t &gt;= 0 &amp;&amp; t &lt; </w:t>
+      </w:r>
+      <w:proofErr w:type="spellStart"/>
+      <w:r>
+        <w:rPr>
+          <w:rFonts w:ascii="Menlo" w:eastAsiaTheme="minorHAnsi" w:hAnsi="Menlo" w:cs="Menlo"/>
+          <w:color w:val="000000" w:themeColor="text1"/>
+          <w:sz w:val="18"/>
+          <w:szCs w:val="18"/>
+          <w:lang w:eastAsia="en-US"/>
+        </w:rPr>
+        <w:t>n_classes</w:t>
+      </w:r>
+      <w:proofErr w:type="spellEnd"/>
+      <w:r>
+        <w:rPr>
+          <w:rFonts w:ascii="Menlo" w:eastAsiaTheme="minorHAnsi" w:hAnsi="Menlo" w:cs="Menlo"/>
+          <w:color w:val="000000" w:themeColor="text1"/>
+          <w:sz w:val="18"/>
+          <w:szCs w:val="18"/>
+          <w:lang w:eastAsia="en-US"/>
+        </w:rPr>
+        <w:t>` failed</w:t>
+      </w:r>
+    </w:p>
+    <w:p>
+      <w:pPr>
+        <w:rPr>
+          <w:lang w:eastAsia="en-US"/>
+        </w:rPr>
+      </w:pPr>
+      <w:r>
+        <w:rPr>
+          <w:lang w:eastAsia="en-US"/>
+        </w:rPr>
+        <w:t>a label -1 is not allowed, and that is what I am currently using when there is no sense</w:t>
+      </w:r>
+      <w:r>
+        <w:rPr>
+          <w:lang w:eastAsia="en-US"/>
+        </w:rPr>
+        <w:t xml:space="preserve"> specification</w:t>
+      </w:r>
+      <w:r>
+        <w:rPr>
+          <w:lang w:eastAsia="en-US"/>
+        </w:rPr>
+        <w:t>.</w:t>
+      </w:r>
+    </w:p>
+    <w:p>
+      <w:pPr>
+        <w:rPr>
+          <w:lang w:eastAsia="en-US"/>
+        </w:rPr>
+      </w:pPr>
+      <w:r>
+        <w:rPr>
+          <w:lang w:eastAsia="en-US"/>
+        </w:rPr>
+        <w:t xml:space="preserve">Observation: if we have no sense label, then the </w:t>
+      </w:r>
+      <w:proofErr w:type="spellStart"/>
+      <w:r>
+        <w:rPr>
+          <w:lang w:eastAsia="en-US"/>
+        </w:rPr>
+        <w:t>sense_loss</w:t>
+      </w:r>
+      <w:proofErr w:type="spellEnd"/>
+      <w:r>
+        <w:rPr>
+          <w:lang w:eastAsia="en-US"/>
+        </w:rPr>
+        <w:t xml:space="preserve"> is not included in the </w:t>
+      </w:r>
+      <w:proofErr w:type="gramStart"/>
+      <w:r>
+        <w:rPr>
+          <w:lang w:eastAsia="en-US"/>
+        </w:rPr>
+        <w:t>backward(</w:t>
+      </w:r>
+      <w:proofErr w:type="gramEnd"/>
+      <w:r>
+        <w:rPr>
+          <w:lang w:eastAsia="en-US"/>
+        </w:rPr>
+        <w:t>) computation. Even if the GPU-side code complains that I have a label of (-1) for the sense, it is never used.</w:t>
+      </w:r>
+    </w:p>
+    <w:p>
+      <w:pPr>
+        <w:rPr>
+          <w:lang w:eastAsia="en-US"/>
+        </w:rPr>
+      </w:pPr>
+      <w:r>
+        <w:rPr>
+          <w:lang w:eastAsia="en-US"/>
+        </w:rPr>
+        <w:t xml:space="preserve">--&gt; Therefore, I can put any placeholder label for the sense without influencing the </w:t>
+      </w:r>
+      <w:proofErr w:type="spellStart"/>
+      <w:r>
+        <w:rPr>
+          <w:lang w:eastAsia="en-US"/>
+        </w:rPr>
+        <w:t>weights&amp;prediction</w:t>
+      </w:r>
+      <w:proofErr w:type="spellEnd"/>
+      <w:r>
+        <w:rPr>
+          <w:lang w:eastAsia="en-US"/>
+        </w:rPr>
+        <w:t>. For instance, turning -1 into 0.</w:t>
       </w:r>
       <w:bookmarkStart w:id="44" w:name="_GoBack"/>
       <w:bookmarkEnd w:id="44"/>

</xml_diff>

<commit_message>
=Doing time analysis. Must change/optimize the graph-segment mechanism...
Former-commit-id: 4305584aede3da3fb9e13b5707247ad062dc5078
Former-commit-id: e946062835fbf2fc5335ff2fa9e95dd7d9a7b95b
</commit_message>
<xml_diff>
--- a/Media/Task1_DeveloperDiary.docx
+++ b/Media/Task1_DeveloperDiary.docx
@@ -28,7 +28,7 @@
       <w:r>
         <w:fldChar w:fldCharType="separate"/>
       </w:r>
-      <w:hyperlink w:anchor="_Toc27816088" w:history="1">
+      <w:hyperlink w:anchor="_Toc28004288" w:history="1">
         <w:r>
           <w:rPr>
             <w:rStyle w:val="Hyperlink"/>
@@ -55,7 +55,7 @@
             <w:noProof/>
             <w:webHidden/>
           </w:rPr>
-          <w:instrText xml:space="preserve"> PAGEREF _Toc27816088 \h </w:instrText>
+          <w:instrText xml:space="preserve"> PAGEREF _Toc28004288 \h </w:instrText>
         </w:r>
         <w:r>
           <w:rPr>
@@ -103,7 +103,7 @@
           <w:lang w:eastAsia="en-GB"/>
         </w:rPr>
       </w:pPr>
-      <w:hyperlink w:anchor="_Toc27816089" w:history="1">
+      <w:hyperlink w:anchor="_Toc28004289" w:history="1">
         <w:r>
           <w:rPr>
             <w:rStyle w:val="Hyperlink"/>
@@ -130,7 +130,7 @@
             <w:noProof/>
             <w:webHidden/>
           </w:rPr>
-          <w:instrText xml:space="preserve"> PAGEREF _Toc27816089 \h </w:instrText>
+          <w:instrText xml:space="preserve"> PAGEREF _Toc28004289 \h </w:instrText>
         </w:r>
         <w:r>
           <w:rPr>
@@ -178,7 +178,7 @@
           <w:lang w:eastAsia="en-GB"/>
         </w:rPr>
       </w:pPr>
-      <w:hyperlink w:anchor="_Toc27816090" w:history="1">
+      <w:hyperlink w:anchor="_Toc28004290" w:history="1">
         <w:r>
           <w:rPr>
             <w:rStyle w:val="Hyperlink"/>
@@ -205,7 +205,7 @@
             <w:noProof/>
             <w:webHidden/>
           </w:rPr>
-          <w:instrText xml:space="preserve"> PAGEREF _Toc27816090 \h </w:instrText>
+          <w:instrText xml:space="preserve"> PAGEREF _Toc28004290 \h </w:instrText>
         </w:r>
         <w:r>
           <w:rPr>
@@ -253,7 +253,7 @@
           <w:lang w:eastAsia="en-GB"/>
         </w:rPr>
       </w:pPr>
-      <w:hyperlink w:anchor="_Toc27816091" w:history="1">
+      <w:hyperlink w:anchor="_Toc28004291" w:history="1">
         <w:r>
           <w:rPr>
             <w:rStyle w:val="Hyperlink"/>
@@ -280,7 +280,7 @@
             <w:noProof/>
             <w:webHidden/>
           </w:rPr>
-          <w:instrText xml:space="preserve"> PAGEREF _Toc27816091 \h </w:instrText>
+          <w:instrText xml:space="preserve"> PAGEREF _Toc28004291 \h </w:instrText>
         </w:r>
         <w:r>
           <w:rPr>
@@ -326,7 +326,7 @@
           <w:lang w:eastAsia="en-GB"/>
         </w:rPr>
       </w:pPr>
-      <w:hyperlink w:anchor="_Toc27816092" w:history="1">
+      <w:hyperlink w:anchor="_Toc28004292" w:history="1">
         <w:r>
           <w:rPr>
             <w:rStyle w:val="Hyperlink"/>
@@ -353,7 +353,7 @@
             <w:noProof/>
             <w:webHidden/>
           </w:rPr>
-          <w:instrText xml:space="preserve"> PAGEREF _Toc27816092 \h </w:instrText>
+          <w:instrText xml:space="preserve"> PAGEREF _Toc28004292 \h </w:instrText>
         </w:r>
         <w:r>
           <w:rPr>
@@ -400,7 +400,7 @@
           <w:lang w:eastAsia="en-GB"/>
         </w:rPr>
       </w:pPr>
-      <w:hyperlink w:anchor="_Toc27816093" w:history="1">
+      <w:hyperlink w:anchor="_Toc28004293" w:history="1">
         <w:r>
           <w:rPr>
             <w:rStyle w:val="Hyperlink"/>
@@ -427,7 +427,7 @@
             <w:noProof/>
             <w:webHidden/>
           </w:rPr>
-          <w:instrText xml:space="preserve"> PAGEREF _Toc27816093 \h </w:instrText>
+          <w:instrText xml:space="preserve"> PAGEREF _Toc28004293 \h </w:instrText>
         </w:r>
         <w:r>
           <w:rPr>
@@ -474,7 +474,7 @@
           <w:lang w:eastAsia="en-GB"/>
         </w:rPr>
       </w:pPr>
-      <w:hyperlink w:anchor="_Toc27816094" w:history="1">
+      <w:hyperlink w:anchor="_Toc28004294" w:history="1">
         <w:r>
           <w:rPr>
             <w:rStyle w:val="Hyperlink"/>
@@ -501,7 +501,7 @@
             <w:noProof/>
             <w:webHidden/>
           </w:rPr>
-          <w:instrText xml:space="preserve"> PAGEREF _Toc27816094 \h </w:instrText>
+          <w:instrText xml:space="preserve"> PAGEREF _Toc28004294 \h </w:instrText>
         </w:r>
         <w:r>
           <w:rPr>
@@ -548,7 +548,7 @@
           <w:lang w:eastAsia="en-GB"/>
         </w:rPr>
       </w:pPr>
-      <w:hyperlink w:anchor="_Toc27816095" w:history="1">
+      <w:hyperlink w:anchor="_Toc28004295" w:history="1">
         <w:r>
           <w:rPr>
             <w:rStyle w:val="Hyperlink"/>
@@ -575,7 +575,7 @@
             <w:noProof/>
             <w:webHidden/>
           </w:rPr>
-          <w:instrText xml:space="preserve"> PAGEREF _Toc27816095 \h </w:instrText>
+          <w:instrText xml:space="preserve"> PAGEREF _Toc28004295 \h </w:instrText>
         </w:r>
         <w:r>
           <w:rPr>
@@ -623,7 +623,7 @@
           <w:lang w:eastAsia="en-GB"/>
         </w:rPr>
       </w:pPr>
-      <w:hyperlink w:anchor="_Toc27816096" w:history="1">
+      <w:hyperlink w:anchor="_Toc28004296" w:history="1">
         <w:r>
           <w:rPr>
             <w:rStyle w:val="Hyperlink"/>
@@ -650,7 +650,7 @@
             <w:noProof/>
             <w:webHidden/>
           </w:rPr>
-          <w:instrText xml:space="preserve"> PAGEREF _Toc27816096 \h </w:instrText>
+          <w:instrText xml:space="preserve"> PAGEREF _Toc28004296 \h </w:instrText>
         </w:r>
         <w:r>
           <w:rPr>
@@ -696,7 +696,7 @@
           <w:lang w:eastAsia="en-GB"/>
         </w:rPr>
       </w:pPr>
-      <w:hyperlink w:anchor="_Toc27816097" w:history="1">
+      <w:hyperlink w:anchor="_Toc28004297" w:history="1">
         <w:r>
           <w:rPr>
             <w:rStyle w:val="Hyperlink"/>
@@ -723,7 +723,7 @@
             <w:noProof/>
             <w:webHidden/>
           </w:rPr>
-          <w:instrText xml:space="preserve"> PAGEREF _Toc27816097 \h </w:instrText>
+          <w:instrText xml:space="preserve"> PAGEREF _Toc28004297 \h </w:instrText>
         </w:r>
         <w:r>
           <w:rPr>
@@ -769,7 +769,7 @@
           <w:lang w:eastAsia="en-GB"/>
         </w:rPr>
       </w:pPr>
-      <w:hyperlink w:anchor="_Toc27816098" w:history="1">
+      <w:hyperlink w:anchor="_Toc28004298" w:history="1">
         <w:r>
           <w:rPr>
             <w:rStyle w:val="Hyperlink"/>
@@ -796,7 +796,7 @@
             <w:noProof/>
             <w:webHidden/>
           </w:rPr>
-          <w:instrText xml:space="preserve"> PAGEREF _Toc27816098 \h </w:instrText>
+          <w:instrText xml:space="preserve"> PAGEREF _Toc28004298 \h </w:instrText>
         </w:r>
         <w:r>
           <w:rPr>
@@ -842,7 +842,7 @@
           <w:lang w:eastAsia="en-GB"/>
         </w:rPr>
       </w:pPr>
-      <w:hyperlink w:anchor="_Toc27816099" w:history="1">
+      <w:hyperlink w:anchor="_Toc28004299" w:history="1">
         <w:r>
           <w:rPr>
             <w:rStyle w:val="Hyperlink"/>
@@ -869,7 +869,7 @@
             <w:noProof/>
             <w:webHidden/>
           </w:rPr>
-          <w:instrText xml:space="preserve"> PAGEREF _Toc27816099 \h </w:instrText>
+          <w:instrText xml:space="preserve"> PAGEREF _Toc28004299 \h </w:instrText>
         </w:r>
         <w:r>
           <w:rPr>
@@ -915,7 +915,7 @@
           <w:lang w:eastAsia="en-GB"/>
         </w:rPr>
       </w:pPr>
-      <w:hyperlink w:anchor="_Toc27816100" w:history="1">
+      <w:hyperlink w:anchor="_Toc28004300" w:history="1">
         <w:r>
           <w:rPr>
             <w:rStyle w:val="Hyperlink"/>
@@ -942,7 +942,7 @@
             <w:noProof/>
             <w:webHidden/>
           </w:rPr>
-          <w:instrText xml:space="preserve"> PAGEREF _Toc27816100 \h </w:instrText>
+          <w:instrText xml:space="preserve"> PAGEREF _Toc28004300 \h </w:instrText>
         </w:r>
         <w:r>
           <w:rPr>
@@ -988,7 +988,7 @@
           <w:lang w:eastAsia="en-GB"/>
         </w:rPr>
       </w:pPr>
-      <w:hyperlink w:anchor="_Toc27816101" w:history="1">
+      <w:hyperlink w:anchor="_Toc28004301" w:history="1">
         <w:r>
           <w:rPr>
             <w:rStyle w:val="Hyperlink"/>
@@ -1015,7 +1015,7 @@
             <w:noProof/>
             <w:webHidden/>
           </w:rPr>
-          <w:instrText xml:space="preserve"> PAGEREF _Toc27816101 \h </w:instrText>
+          <w:instrText xml:space="preserve"> PAGEREF _Toc28004301 \h </w:instrText>
         </w:r>
         <w:r>
           <w:rPr>
@@ -1063,7 +1063,7 @@
           <w:lang w:eastAsia="en-GB"/>
         </w:rPr>
       </w:pPr>
-      <w:hyperlink w:anchor="_Toc27816102" w:history="1">
+      <w:hyperlink w:anchor="_Toc28004302" w:history="1">
         <w:r>
           <w:rPr>
             <w:rStyle w:val="Hyperlink"/>
@@ -1090,7 +1090,7 @@
             <w:noProof/>
             <w:webHidden/>
           </w:rPr>
-          <w:instrText xml:space="preserve"> PAGEREF _Toc27816102 \h </w:instrText>
+          <w:instrText xml:space="preserve"> PAGEREF _Toc28004302 \h </w:instrText>
         </w:r>
         <w:r>
           <w:rPr>
@@ -1136,7 +1136,7 @@
           <w:lang w:eastAsia="en-GB"/>
         </w:rPr>
       </w:pPr>
-      <w:hyperlink w:anchor="_Toc27816103" w:history="1">
+      <w:hyperlink w:anchor="_Toc28004303" w:history="1">
         <w:r>
           <w:rPr>
             <w:rStyle w:val="Hyperlink"/>
@@ -1163,7 +1163,7 @@
             <w:noProof/>
             <w:webHidden/>
           </w:rPr>
-          <w:instrText xml:space="preserve"> PAGEREF _Toc27816103 \h </w:instrText>
+          <w:instrText xml:space="preserve"> PAGEREF _Toc28004303 \h </w:instrText>
         </w:r>
         <w:r>
           <w:rPr>
@@ -1209,7 +1209,7 @@
           <w:lang w:eastAsia="en-GB"/>
         </w:rPr>
       </w:pPr>
-      <w:hyperlink w:anchor="_Toc27816104" w:history="1">
+      <w:hyperlink w:anchor="_Toc28004304" w:history="1">
         <w:r>
           <w:rPr>
             <w:rStyle w:val="Hyperlink"/>
@@ -1236,7 +1236,7 @@
             <w:noProof/>
             <w:webHidden/>
           </w:rPr>
-          <w:instrText xml:space="preserve"> PAGEREF _Toc27816104 \h </w:instrText>
+          <w:instrText xml:space="preserve"> PAGEREF _Toc28004304 \h </w:instrText>
         </w:r>
         <w:r>
           <w:rPr>
@@ -1282,7 +1282,7 @@
           <w:lang w:eastAsia="en-GB"/>
         </w:rPr>
       </w:pPr>
-      <w:hyperlink w:anchor="_Toc27816105" w:history="1">
+      <w:hyperlink w:anchor="_Toc28004305" w:history="1">
         <w:r>
           <w:rPr>
             <w:rStyle w:val="Hyperlink"/>
@@ -1309,7 +1309,7 @@
             <w:noProof/>
             <w:webHidden/>
           </w:rPr>
-          <w:instrText xml:space="preserve"> PAGEREF _Toc27816105 \h </w:instrText>
+          <w:instrText xml:space="preserve"> PAGEREF _Toc28004305 \h </w:instrText>
         </w:r>
         <w:r>
           <w:rPr>
@@ -1355,7 +1355,7 @@
           <w:lang w:eastAsia="en-GB"/>
         </w:rPr>
       </w:pPr>
-      <w:hyperlink w:anchor="_Toc27816106" w:history="1">
+      <w:hyperlink w:anchor="_Toc28004306" w:history="1">
         <w:r>
           <w:rPr>
             <w:rStyle w:val="Hyperlink"/>
@@ -1382,7 +1382,7 @@
             <w:noProof/>
             <w:webHidden/>
           </w:rPr>
-          <w:instrText xml:space="preserve"> PAGEREF _Toc27816106 \h </w:instrText>
+          <w:instrText xml:space="preserve"> PAGEREF _Toc28004306 \h </w:instrText>
         </w:r>
         <w:r>
           <w:rPr>
@@ -1428,7 +1428,7 @@
           <w:lang w:eastAsia="en-GB"/>
         </w:rPr>
       </w:pPr>
-      <w:hyperlink w:anchor="_Toc27816107" w:history="1">
+      <w:hyperlink w:anchor="_Toc28004307" w:history="1">
         <w:r>
           <w:rPr>
             <w:rStyle w:val="Hyperlink"/>
@@ -1455,7 +1455,7 @@
             <w:noProof/>
             <w:webHidden/>
           </w:rPr>
-          <w:instrText xml:space="preserve"> PAGEREF _Toc27816107 \h </w:instrText>
+          <w:instrText xml:space="preserve"> PAGEREF _Toc28004307 \h </w:instrText>
         </w:r>
         <w:r>
           <w:rPr>
@@ -1502,7 +1502,7 @@
           <w:lang w:eastAsia="en-GB"/>
         </w:rPr>
       </w:pPr>
-      <w:hyperlink w:anchor="_Toc27816108" w:history="1">
+      <w:hyperlink w:anchor="_Toc28004308" w:history="1">
         <w:r>
           <w:rPr>
             <w:rStyle w:val="Hyperlink"/>
@@ -1529,7 +1529,7 @@
             <w:noProof/>
             <w:webHidden/>
           </w:rPr>
-          <w:instrText xml:space="preserve"> PAGEREF _Toc27816108 \h </w:instrText>
+          <w:instrText xml:space="preserve"> PAGEREF _Toc28004308 \h </w:instrText>
         </w:r>
         <w:r>
           <w:rPr>
@@ -1577,7 +1577,7 @@
           <w:lang w:eastAsia="en-GB"/>
         </w:rPr>
       </w:pPr>
-      <w:hyperlink w:anchor="_Toc27816109" w:history="1">
+      <w:hyperlink w:anchor="_Toc28004309" w:history="1">
         <w:r>
           <w:rPr>
             <w:rStyle w:val="Hyperlink"/>
@@ -1604,7 +1604,7 @@
             <w:noProof/>
             <w:webHidden/>
           </w:rPr>
-          <w:instrText xml:space="preserve"> PAGEREF _Toc27816109 \h </w:instrText>
+          <w:instrText xml:space="preserve"> PAGEREF _Toc28004309 \h </w:instrText>
         </w:r>
         <w:r>
           <w:rPr>
@@ -1650,7 +1650,7 @@
           <w:lang w:eastAsia="en-GB"/>
         </w:rPr>
       </w:pPr>
-      <w:hyperlink w:anchor="_Toc27816110" w:history="1">
+      <w:hyperlink w:anchor="_Toc28004310" w:history="1">
         <w:r>
           <w:rPr>
             <w:rStyle w:val="Hyperlink"/>
@@ -1677,7 +1677,7 @@
             <w:noProof/>
             <w:webHidden/>
           </w:rPr>
-          <w:instrText xml:space="preserve"> PAGEREF _Toc27816110 \h </w:instrText>
+          <w:instrText xml:space="preserve"> PAGEREF _Toc28004310 \h </w:instrText>
         </w:r>
         <w:r>
           <w:rPr>
@@ -1723,7 +1723,7 @@
           <w:lang w:eastAsia="en-GB"/>
         </w:rPr>
       </w:pPr>
-      <w:hyperlink w:anchor="_Toc27816111" w:history="1">
+      <w:hyperlink w:anchor="_Toc28004311" w:history="1">
         <w:r>
           <w:rPr>
             <w:rStyle w:val="Hyperlink"/>
@@ -1750,7 +1750,7 @@
             <w:noProof/>
             <w:webHidden/>
           </w:rPr>
-          <w:instrText xml:space="preserve"> PAGEREF _Toc27816111 \h </w:instrText>
+          <w:instrText xml:space="preserve"> PAGEREF _Toc28004311 \h </w:instrText>
         </w:r>
         <w:r>
           <w:rPr>
@@ -1796,7 +1796,7 @@
           <w:lang w:eastAsia="en-GB"/>
         </w:rPr>
       </w:pPr>
-      <w:hyperlink w:anchor="_Toc27816112" w:history="1">
+      <w:hyperlink w:anchor="_Toc28004312" w:history="1">
         <w:r>
           <w:rPr>
             <w:rStyle w:val="Hyperlink"/>
@@ -1823,7 +1823,7 @@
             <w:noProof/>
             <w:webHidden/>
           </w:rPr>
-          <w:instrText xml:space="preserve"> PAGEREF _Toc27816112 \h </w:instrText>
+          <w:instrText xml:space="preserve"> PAGEREF _Toc28004312 \h </w:instrText>
         </w:r>
         <w:r>
           <w:rPr>
@@ -1869,7 +1869,7 @@
           <w:lang w:eastAsia="en-GB"/>
         </w:rPr>
       </w:pPr>
-      <w:hyperlink w:anchor="_Toc27816113" w:history="1">
+      <w:hyperlink w:anchor="_Toc28004313" w:history="1">
         <w:r>
           <w:rPr>
             <w:rStyle w:val="Hyperlink"/>
@@ -1896,7 +1896,7 @@
             <w:noProof/>
             <w:webHidden/>
           </w:rPr>
-          <w:instrText xml:space="preserve"> PAGEREF _Toc27816113 \h </w:instrText>
+          <w:instrText xml:space="preserve"> PAGEREF _Toc28004313 \h </w:instrText>
         </w:r>
         <w:r>
           <w:rPr>
@@ -1944,7 +1944,7 @@
           <w:lang w:eastAsia="en-GB"/>
         </w:rPr>
       </w:pPr>
-      <w:hyperlink w:anchor="_Toc27816114" w:history="1">
+      <w:hyperlink w:anchor="_Toc28004314" w:history="1">
         <w:r>
           <w:rPr>
             <w:rStyle w:val="Hyperlink"/>
@@ -1971,7 +1971,7 @@
             <w:noProof/>
             <w:webHidden/>
           </w:rPr>
-          <w:instrText xml:space="preserve"> PAGEREF _Toc27816114 \h </w:instrText>
+          <w:instrText xml:space="preserve"> PAGEREF _Toc28004314 \h </w:instrText>
         </w:r>
         <w:r>
           <w:rPr>
@@ -2017,7 +2017,7 @@
           <w:lang w:eastAsia="en-GB"/>
         </w:rPr>
       </w:pPr>
-      <w:hyperlink w:anchor="_Toc27816115" w:history="1">
+      <w:hyperlink w:anchor="_Toc28004315" w:history="1">
         <w:r>
           <w:rPr>
             <w:rStyle w:val="Hyperlink"/>
@@ -2044,7 +2044,7 @@
             <w:noProof/>
             <w:webHidden/>
           </w:rPr>
-          <w:instrText xml:space="preserve"> PAGEREF _Toc27816115 \h </w:instrText>
+          <w:instrText xml:space="preserve"> PAGEREF _Toc28004315 \h </w:instrText>
         </w:r>
         <w:r>
           <w:rPr>
@@ -2090,7 +2090,7 @@
           <w:lang w:eastAsia="en-GB"/>
         </w:rPr>
       </w:pPr>
-      <w:hyperlink w:anchor="_Toc27816116" w:history="1">
+      <w:hyperlink w:anchor="_Toc28004316" w:history="1">
         <w:r>
           <w:rPr>
             <w:rStyle w:val="Hyperlink"/>
@@ -2117,7 +2117,7 @@
             <w:noProof/>
             <w:webHidden/>
           </w:rPr>
-          <w:instrText xml:space="preserve"> PAGEREF _Toc27816116 \h </w:instrText>
+          <w:instrText xml:space="preserve"> PAGEREF _Toc28004316 \h </w:instrText>
         </w:r>
         <w:r>
           <w:rPr>
@@ -2163,7 +2163,7 @@
           <w:lang w:eastAsia="en-GB"/>
         </w:rPr>
       </w:pPr>
-      <w:hyperlink w:anchor="_Toc27816117" w:history="1">
+      <w:hyperlink w:anchor="_Toc28004317" w:history="1">
         <w:r>
           <w:rPr>
             <w:rStyle w:val="Hyperlink"/>
@@ -2190,7 +2190,7 @@
             <w:noProof/>
             <w:webHidden/>
           </w:rPr>
-          <w:instrText xml:space="preserve"> PAGEREF _Toc27816117 \h </w:instrText>
+          <w:instrText xml:space="preserve"> PAGEREF _Toc28004317 \h </w:instrText>
         </w:r>
         <w:r>
           <w:rPr>
@@ -2236,7 +2236,7 @@
           <w:lang w:eastAsia="en-GB"/>
         </w:rPr>
       </w:pPr>
-      <w:hyperlink w:anchor="_Toc27816118" w:history="1">
+      <w:hyperlink w:anchor="_Toc28004318" w:history="1">
         <w:r>
           <w:rPr>
             <w:rStyle w:val="Hyperlink"/>
@@ -2263,7 +2263,7 @@
             <w:noProof/>
             <w:webHidden/>
           </w:rPr>
-          <w:instrText xml:space="preserve"> PAGEREF _Toc27816118 \h </w:instrText>
+          <w:instrText xml:space="preserve"> PAGEREF _Toc28004318 \h </w:instrText>
         </w:r>
         <w:r>
           <w:rPr>
@@ -2310,7 +2310,7 @@
           <w:lang w:eastAsia="en-GB"/>
         </w:rPr>
       </w:pPr>
-      <w:hyperlink w:anchor="_Toc27816119" w:history="1">
+      <w:hyperlink w:anchor="_Toc28004319" w:history="1">
         <w:r>
           <w:rPr>
             <w:rStyle w:val="Hyperlink"/>
@@ -2338,7 +2338,7 @@
             <w:noProof/>
             <w:webHidden/>
           </w:rPr>
-          <w:instrText xml:space="preserve"> PAGEREF _Toc27816119 \h </w:instrText>
+          <w:instrText xml:space="preserve"> PAGEREF _Toc28004319 \h </w:instrText>
         </w:r>
         <w:r>
           <w:rPr>
@@ -2384,7 +2384,7 @@
           <w:lang w:eastAsia="en-GB"/>
         </w:rPr>
       </w:pPr>
-      <w:hyperlink w:anchor="_Toc27816120" w:history="1">
+      <w:hyperlink w:anchor="_Toc28004320" w:history="1">
         <w:r>
           <w:rPr>
             <w:rStyle w:val="Hyperlink"/>
@@ -2411,7 +2411,7 @@
             <w:noProof/>
             <w:webHidden/>
           </w:rPr>
-          <w:instrText xml:space="preserve"> PAGEREF _Toc27816120 \h </w:instrText>
+          <w:instrText xml:space="preserve"> PAGEREF _Toc28004320 \h </w:instrText>
         </w:r>
         <w:r>
           <w:rPr>
@@ -2458,7 +2458,7 @@
           <w:lang w:eastAsia="en-GB"/>
         </w:rPr>
       </w:pPr>
-      <w:hyperlink w:anchor="_Toc27816121" w:history="1">
+      <w:hyperlink w:anchor="_Toc28004321" w:history="1">
         <w:r>
           <w:rPr>
             <w:rStyle w:val="Hyperlink"/>
@@ -2485,7 +2485,7 @@
             <w:noProof/>
             <w:webHidden/>
           </w:rPr>
-          <w:instrText xml:space="preserve"> PAGEREF _Toc27816121 \h </w:instrText>
+          <w:instrText xml:space="preserve"> PAGEREF _Toc28004321 \h </w:instrText>
         </w:r>
         <w:r>
           <w:rPr>
@@ -2532,7 +2532,7 @@
           <w:lang w:eastAsia="en-GB"/>
         </w:rPr>
       </w:pPr>
-      <w:hyperlink w:anchor="_Toc27816122" w:history="1">
+      <w:hyperlink w:anchor="_Toc28004322" w:history="1">
         <w:r>
           <w:rPr>
             <w:rStyle w:val="Hyperlink"/>
@@ -2560,7 +2560,7 @@
             <w:noProof/>
             <w:webHidden/>
           </w:rPr>
-          <w:instrText xml:space="preserve"> PAGEREF _Toc27816122 \h </w:instrText>
+          <w:instrText xml:space="preserve"> PAGEREF _Toc28004322 \h </w:instrText>
         </w:r>
         <w:r>
           <w:rPr>
@@ -2606,7 +2606,7 @@
           <w:lang w:eastAsia="en-GB"/>
         </w:rPr>
       </w:pPr>
-      <w:hyperlink w:anchor="_Toc27816123" w:history="1">
+      <w:hyperlink w:anchor="_Toc28004323" w:history="1">
         <w:r>
           <w:rPr>
             <w:rStyle w:val="Hyperlink"/>
@@ -2633,7 +2633,7 @@
             <w:noProof/>
             <w:webHidden/>
           </w:rPr>
-          <w:instrText xml:space="preserve"> PAGEREF _Toc27816123 \h </w:instrText>
+          <w:instrText xml:space="preserve"> PAGEREF _Toc28004323 \h </w:instrText>
         </w:r>
         <w:r>
           <w:rPr>
@@ -2681,7 +2681,7 @@
           <w:lang w:eastAsia="en-GB"/>
         </w:rPr>
       </w:pPr>
-      <w:hyperlink w:anchor="_Toc27816124" w:history="1">
+      <w:hyperlink w:anchor="_Toc28004324" w:history="1">
         <w:r>
           <w:rPr>
             <w:rStyle w:val="Hyperlink"/>
@@ -2708,7 +2708,7 @@
             <w:noProof/>
             <w:webHidden/>
           </w:rPr>
-          <w:instrText xml:space="preserve"> PAGEREF _Toc27816124 \h </w:instrText>
+          <w:instrText xml:space="preserve"> PAGEREF _Toc28004324 \h </w:instrText>
         </w:r>
         <w:r>
           <w:rPr>
@@ -2754,7 +2754,7 @@
           <w:lang w:eastAsia="en-GB"/>
         </w:rPr>
       </w:pPr>
-      <w:hyperlink w:anchor="_Toc27816125" w:history="1">
+      <w:hyperlink w:anchor="_Toc28004325" w:history="1">
         <w:r>
           <w:rPr>
             <w:rStyle w:val="Hyperlink"/>
@@ -2781,7 +2781,7 @@
             <w:noProof/>
             <w:webHidden/>
           </w:rPr>
-          <w:instrText xml:space="preserve"> PAGEREF _Toc27816125 \h </w:instrText>
+          <w:instrText xml:space="preserve"> PAGEREF _Toc28004325 \h </w:instrText>
         </w:r>
         <w:r>
           <w:rPr>
@@ -2813,6 +2813,168 @@
       </w:hyperlink>
     </w:p>
     <w:p>
+      <w:pPr>
+        <w:pStyle w:val="TOC3"/>
+        <w:tabs>
+          <w:tab w:val="right" w:leader="dot" w:pos="9010"/>
+        </w:tabs>
+        <w:rPr>
+          <w:rFonts w:eastAsiaTheme="minorEastAsia" w:cstheme="minorBidi"/>
+          <w:i w:val="0"/>
+          <w:iCs w:val="0"/>
+          <w:noProof/>
+          <w:sz w:val="24"/>
+          <w:szCs w:val="24"/>
+          <w:lang w:eastAsia="en-GB"/>
+        </w:rPr>
+      </w:pPr>
+      <w:hyperlink w:anchor="_Toc28004326" w:history="1">
+        <w:r>
+          <w:rPr>
+            <w:rStyle w:val="Hyperlink"/>
+            <w:noProof/>
+          </w:rPr>
+          <w:t>Issues</w:t>
+        </w:r>
+        <w:r>
+          <w:rPr>
+            <w:noProof/>
+            <w:webHidden/>
+          </w:rPr>
+          <w:tab/>
+        </w:r>
+        <w:r>
+          <w:rPr>
+            <w:noProof/>
+            <w:webHidden/>
+          </w:rPr>
+          <w:fldChar w:fldCharType="begin"/>
+        </w:r>
+        <w:r>
+          <w:rPr>
+            <w:noProof/>
+            <w:webHidden/>
+          </w:rPr>
+          <w:instrText xml:space="preserve"> PAGEREF _Toc28004326 \h </w:instrText>
+        </w:r>
+        <w:r>
+          <w:rPr>
+            <w:noProof/>
+            <w:webHidden/>
+          </w:rPr>
+        </w:r>
+        <w:r>
+          <w:rPr>
+            <w:noProof/>
+            <w:webHidden/>
+          </w:rPr>
+          <w:fldChar w:fldCharType="separate"/>
+        </w:r>
+        <w:r>
+          <w:rPr>
+            <w:noProof/>
+            <w:webHidden/>
+          </w:rPr>
+          <w:t>41</w:t>
+        </w:r>
+        <w:r>
+          <w:rPr>
+            <w:noProof/>
+            <w:webHidden/>
+          </w:rPr>
+          <w:fldChar w:fldCharType="end"/>
+        </w:r>
+      </w:hyperlink>
+    </w:p>
+    <w:p>
+      <w:pPr>
+        <w:pStyle w:val="TOC3"/>
+        <w:tabs>
+          <w:tab w:val="right" w:leader="dot" w:pos="9010"/>
+        </w:tabs>
+        <w:rPr>
+          <w:rFonts w:eastAsiaTheme="minorEastAsia" w:cstheme="minorBidi"/>
+          <w:i w:val="0"/>
+          <w:iCs w:val="0"/>
+          <w:noProof/>
+          <w:sz w:val="24"/>
+          <w:szCs w:val="24"/>
+          <w:lang w:eastAsia="en-GB"/>
+        </w:rPr>
+      </w:pPr>
+      <w:hyperlink w:anchor="_Toc28004327" w:history="1">
+        <w:r>
+          <w:rPr>
+            <w:rStyle w:val="Hyperlink"/>
+            <w:noProof/>
+          </w:rPr>
+          <w:t>Time a</w:t>
+        </w:r>
+        <w:r>
+          <w:rPr>
+            <w:rStyle w:val="Hyperlink"/>
+            <w:noProof/>
+          </w:rPr>
+          <w:t>n</w:t>
+        </w:r>
+        <w:r>
+          <w:rPr>
+            <w:rStyle w:val="Hyperlink"/>
+            <w:noProof/>
+          </w:rPr>
+          <w:t>alysis</w:t>
+        </w:r>
+        <w:r>
+          <w:rPr>
+            <w:noProof/>
+            <w:webHidden/>
+          </w:rPr>
+          <w:tab/>
+        </w:r>
+        <w:r>
+          <w:rPr>
+            <w:noProof/>
+            <w:webHidden/>
+          </w:rPr>
+          <w:fldChar w:fldCharType="begin"/>
+        </w:r>
+        <w:r>
+          <w:rPr>
+            <w:noProof/>
+            <w:webHidden/>
+          </w:rPr>
+          <w:instrText xml:space="preserve"> PAGEREF _Toc28004327 \h </w:instrText>
+        </w:r>
+        <w:r>
+          <w:rPr>
+            <w:noProof/>
+            <w:webHidden/>
+          </w:rPr>
+        </w:r>
+        <w:r>
+          <w:rPr>
+            <w:noProof/>
+            <w:webHidden/>
+          </w:rPr>
+          <w:fldChar w:fldCharType="separate"/>
+        </w:r>
+        <w:r>
+          <w:rPr>
+            <w:noProof/>
+            <w:webHidden/>
+          </w:rPr>
+          <w:t>42</w:t>
+        </w:r>
+        <w:r>
+          <w:rPr>
+            <w:noProof/>
+            <w:webHidden/>
+          </w:rPr>
+          <w:fldChar w:fldCharType="end"/>
+        </w:r>
+      </w:hyperlink>
+    </w:p>
+    <w:p>
       <w:r>
         <w:fldChar w:fldCharType="end"/>
       </w:r>
@@ -2839,7 +3001,7 @@
       <w:pPr>
         <w:pStyle w:val="Heading1"/>
       </w:pPr>
-      <w:bookmarkStart w:id="0" w:name="_Toc27816088"/>
+      <w:bookmarkStart w:id="0" w:name="_Toc28004288"/>
       <w:r>
         <w:t>Reflections and the next st</w:t>
       </w:r>
@@ -6113,7 +6275,7 @@
       <w:pPr>
         <w:pStyle w:val="Heading1"/>
       </w:pPr>
-      <w:bookmarkStart w:id="1" w:name="_Toc27816089"/>
+      <w:bookmarkStart w:id="1" w:name="_Toc28004289"/>
       <w:r>
         <w:t>Development</w:t>
       </w:r>
@@ -7181,7 +7343,7 @@
       <w:pPr>
         <w:pStyle w:val="Heading1"/>
       </w:pPr>
-      <w:bookmarkStart w:id="2" w:name="_Toc27816090"/>
+      <w:bookmarkStart w:id="2" w:name="_Toc28004290"/>
       <w:r>
         <w:lastRenderedPageBreak/>
         <w:t>Phase</w:t>
@@ -9705,7 +9867,7 @@
       <w:pPr>
         <w:pStyle w:val="Heading1"/>
       </w:pPr>
-      <w:bookmarkStart w:id="3" w:name="_Toc27816091"/>
+      <w:bookmarkStart w:id="3" w:name="_Toc28004291"/>
       <w:r>
         <w:lastRenderedPageBreak/>
         <w:t>Phase</w:t>
@@ -12715,7 +12877,7 @@
           <w:rStyle w:val="Heading3Char"/>
         </w:rPr>
       </w:pPr>
-      <w:bookmarkStart w:id="4" w:name="_Toc27816092"/>
+      <w:bookmarkStart w:id="4" w:name="_Toc28004292"/>
       <w:r>
         <w:rPr>
           <w:rStyle w:val="Heading3Char"/>
@@ -13322,7 +13484,7 @@
       <w:pPr>
         <w:pStyle w:val="Heading3"/>
       </w:pPr>
-      <w:bookmarkStart w:id="5" w:name="_Toc27816093"/>
+      <w:bookmarkStart w:id="5" w:name="_Toc28004293"/>
       <w:r>
         <w:t>Hypothes</w:t>
       </w:r>
@@ -13659,7 +13821,7 @@
       <w:pPr>
         <w:pStyle w:val="Heading3"/>
       </w:pPr>
-      <w:bookmarkStart w:id="6" w:name="_Toc27816094"/>
+      <w:bookmarkStart w:id="6" w:name="_Toc28004294"/>
       <w:r>
         <w:t>U</w:t>
       </w:r>
@@ -15458,7 +15620,7 @@
       <w:pPr>
         <w:pStyle w:val="Heading3"/>
       </w:pPr>
-      <w:bookmarkStart w:id="7" w:name="_Toc27816095"/>
+      <w:bookmarkStart w:id="7" w:name="_Toc28004295"/>
       <w:r>
         <w:t>Phrases</w:t>
       </w:r>
@@ -16755,7 +16917,7 @@
       <w:pPr>
         <w:pStyle w:val="Heading1"/>
       </w:pPr>
-      <w:bookmarkStart w:id="8" w:name="_Toc27816096"/>
+      <w:bookmarkStart w:id="8" w:name="_Toc28004296"/>
       <w:r>
         <w:t>Phase</w:t>
       </w:r>
@@ -17552,7 +17714,7 @@
       <w:pPr>
         <w:pStyle w:val="Heading2"/>
       </w:pPr>
-      <w:bookmarkStart w:id="9" w:name="_Toc27816097"/>
+      <w:bookmarkStart w:id="9" w:name="_Toc28004297"/>
       <w:r>
         <w:t>Embeddings dimension</w:t>
       </w:r>
@@ -18200,7 +18362,7 @@
       <w:pPr>
         <w:pStyle w:val="Heading2"/>
       </w:pPr>
-      <w:bookmarkStart w:id="10" w:name="_Toc27816098"/>
+      <w:bookmarkStart w:id="10" w:name="_Toc28004298"/>
       <w:r>
         <w:t xml:space="preserve">From </w:t>
       </w:r>
@@ -19159,7 +19321,7 @@
       <w:pPr>
         <w:pStyle w:val="Heading2"/>
       </w:pPr>
-      <w:bookmarkStart w:id="11" w:name="_Toc27816099"/>
+      <w:bookmarkStart w:id="11" w:name="_Toc28004299"/>
       <w:r>
         <w:t>Phase</w:t>
       </w:r>
@@ -21091,7 +21253,7 @@
       <w:pPr>
         <w:pStyle w:val="Heading2"/>
       </w:pPr>
-      <w:bookmarkStart w:id="12" w:name="_Toc27816100"/>
+      <w:bookmarkStart w:id="12" w:name="_Toc28004300"/>
       <w:r>
         <w:t>Step 2c</w:t>
       </w:r>
@@ -22303,7 +22465,7 @@
       <w:pPr>
         <w:pStyle w:val="Heading2"/>
       </w:pPr>
-      <w:bookmarkStart w:id="13" w:name="_Toc27816101"/>
+      <w:bookmarkStart w:id="13" w:name="_Toc28004301"/>
       <w:r>
         <w:t>Step 2d</w:t>
       </w:r>
@@ -22431,7 +22593,7 @@
       <w:pPr>
         <w:pStyle w:val="Heading1"/>
       </w:pPr>
-      <w:bookmarkStart w:id="14" w:name="_Toc27816102"/>
+      <w:bookmarkStart w:id="14" w:name="_Toc28004302"/>
       <w:r>
         <w:t>Phase 3</w:t>
       </w:r>
@@ -22560,7 +22722,7 @@
         <w:pStyle w:val="Heading2"/>
       </w:pPr>
       <w:bookmarkStart w:id="15" w:name="_Step3a:_In_the"/>
-      <w:bookmarkStart w:id="16" w:name="_Toc27816103"/>
+      <w:bookmarkStart w:id="16" w:name="_Toc28004303"/>
       <w:bookmarkEnd w:id="15"/>
       <w:r>
         <w:t>Step3a: In the background – retrieving the input data</w:t>
@@ -22978,7 +23140,7 @@
       <w:pPr>
         <w:pStyle w:val="Heading2"/>
       </w:pPr>
-      <w:bookmarkStart w:id="17" w:name="_Toc27816104"/>
+      <w:bookmarkStart w:id="17" w:name="_Toc28004304"/>
       <w:r>
         <w:lastRenderedPageBreak/>
         <w:t>Step3</w:t>
@@ -23633,7 +23795,7 @@
       <w:pPr>
         <w:pStyle w:val="Heading2"/>
       </w:pPr>
-      <w:bookmarkStart w:id="18" w:name="_Toc27816105"/>
+      <w:bookmarkStart w:id="18" w:name="_Toc28004305"/>
       <w:r>
         <w:t>Ste</w:t>
       </w:r>
@@ -27032,7 +27194,7 @@
       <w:pPr>
         <w:pStyle w:val="Heading2"/>
       </w:pPr>
-      <w:bookmarkStart w:id="19" w:name="_Toc27816106"/>
+      <w:bookmarkStart w:id="19" w:name="_Toc28004306"/>
       <w:r>
         <w:t>Step 3d: (R)GCNs – (relational) Graph Convolutiona</w:t>
       </w:r>
@@ -28528,7 +28690,7 @@
         <w:pStyle w:val="Heading2"/>
       </w:pPr>
       <w:bookmarkStart w:id="20" w:name="_Step_3e:_PyTorch"/>
-      <w:bookmarkStart w:id="21" w:name="_Toc27816107"/>
+      <w:bookmarkStart w:id="21" w:name="_Toc28004307"/>
       <w:bookmarkEnd w:id="20"/>
       <w:r>
         <w:t>Step 3e: PyTorch Geometric</w:t>
@@ -29548,7 +29710,7 @@
         <w:lastRenderedPageBreak/>
         <w:br/>
       </w:r>
-      <w:bookmarkStart w:id="22" w:name="_Toc27816108"/>
+      <w:bookmarkStart w:id="22" w:name="_Toc28004308"/>
       <w:r>
         <w:t>Directions</w:t>
       </w:r>
@@ -29728,7 +29890,7 @@
       <w:pPr>
         <w:pStyle w:val="Heading1"/>
       </w:pPr>
-      <w:bookmarkStart w:id="23" w:name="_Toc27816109"/>
+      <w:bookmarkStart w:id="23" w:name="_Toc28004309"/>
       <w:r>
         <w:t>Phase 4: GNN Implementation and Training</w:t>
       </w:r>
@@ -29746,7 +29908,7 @@
       <w:bookmarkStart w:id="24" w:name="_Ref26271943"/>
       <w:bookmarkStart w:id="25" w:name="_Ref26271950"/>
       <w:bookmarkStart w:id="26" w:name="_Ref26271951"/>
-      <w:bookmarkStart w:id="27" w:name="_Toc27816110"/>
+      <w:bookmarkStart w:id="27" w:name="_Toc28004310"/>
       <w:r>
         <w:t xml:space="preserve">Step 4a: </w:t>
       </w:r>
@@ -31546,7 +31708,7 @@
       <w:pPr>
         <w:pStyle w:val="Heading2"/>
       </w:pPr>
-      <w:bookmarkStart w:id="28" w:name="_Toc27816111"/>
+      <w:bookmarkStart w:id="28" w:name="_Toc28004311"/>
       <w:r>
         <w:t>Step 4b: Sense-</w:t>
       </w:r>
@@ -33054,7 +33216,7 @@
       <w:pPr>
         <w:pStyle w:val="Heading2"/>
       </w:pPr>
-      <w:bookmarkStart w:id="29" w:name="_Toc27816112"/>
+      <w:bookmarkStart w:id="29" w:name="_Toc28004312"/>
       <w:r>
         <w:t>Step 4b: More sense-</w:t>
       </w:r>
@@ -34088,7 +34250,7 @@
       <w:pPr>
         <w:pStyle w:val="Heading2"/>
       </w:pPr>
-      <w:bookmarkStart w:id="30" w:name="_Toc27816113"/>
+      <w:bookmarkStart w:id="30" w:name="_Toc28004313"/>
       <w:r>
         <w:t>Step 4</w:t>
       </w:r>
@@ -34985,7 +35147,7 @@
       <w:pPr>
         <w:pStyle w:val="Heading1"/>
       </w:pPr>
-      <w:bookmarkStart w:id="31" w:name="_Toc27816114"/>
+      <w:bookmarkStart w:id="31" w:name="_Toc28004314"/>
       <w:r>
         <w:t xml:space="preserve">Phase 5: </w:t>
       </w:r>
@@ -35016,7 +35178,7 @@
       <w:pPr>
         <w:pStyle w:val="Heading2"/>
       </w:pPr>
-      <w:bookmarkStart w:id="32" w:name="_Toc27816115"/>
+      <w:bookmarkStart w:id="32" w:name="_Toc28004315"/>
       <w:r>
         <w:t>Step 5.1: UFSAC datasets</w:t>
       </w:r>
@@ -36432,7 +36594,7 @@
       <w:pPr>
         <w:pStyle w:val="Heading2"/>
       </w:pPr>
-      <w:bookmarkStart w:id="33" w:name="_Toc27816116"/>
+      <w:bookmarkStart w:id="33" w:name="_Toc28004316"/>
       <w:r>
         <w:t>Step 5.2: Iterator to read UFSAC’s xml files</w:t>
       </w:r>
@@ -36694,7 +36856,7 @@
       <w:pPr>
         <w:pStyle w:val="Heading2"/>
       </w:pPr>
-      <w:bookmarkStart w:id="34" w:name="_Toc27816117"/>
+      <w:bookmarkStart w:id="34" w:name="_Toc28004317"/>
       <w:r>
         <w:t>Step 5.3</w:t>
       </w:r>
@@ -39138,7 +39300,7 @@
       <w:pPr>
         <w:pStyle w:val="Heading2"/>
       </w:pPr>
-      <w:bookmarkStart w:id="35" w:name="_Toc27816118"/>
+      <w:bookmarkStart w:id="35" w:name="_Toc28004318"/>
       <w:r>
         <w:t xml:space="preserve">Step 5.4: </w:t>
       </w:r>
@@ -40405,7 +40567,7 @@
         </w:rPr>
       </w:pPr>
       <w:bookmarkStart w:id="36" w:name="loadKBintoGraph"/>
-      <w:bookmarkStart w:id="37" w:name="_Toc27816119"/>
+      <w:bookmarkStart w:id="37" w:name="_Toc28004319"/>
       <w:proofErr w:type="gramStart"/>
       <w:r>
         <w:rPr>
@@ -41135,7 +41297,7 @@
       <w:pPr>
         <w:pStyle w:val="Heading2"/>
       </w:pPr>
-      <w:bookmarkStart w:id="38" w:name="_Toc27816120"/>
+      <w:bookmarkStart w:id="38" w:name="_Toc28004320"/>
       <w:r>
         <w:lastRenderedPageBreak/>
         <w:t xml:space="preserve">Step 5.4: </w:t>
@@ -41491,7 +41653,7 @@
       <w:pPr>
         <w:pStyle w:val="Heading3"/>
       </w:pPr>
-      <w:bookmarkStart w:id="39" w:name="_Toc27816121"/>
+      <w:bookmarkStart w:id="39" w:name="_Toc28004321"/>
       <w:r>
         <w:t>S</w:t>
       </w:r>
@@ -41717,7 +41879,7 @@
           <w:lang w:eastAsia="en-US"/>
         </w:rPr>
       </w:pPr>
-      <w:bookmarkStart w:id="40" w:name="_Toc27816122"/>
+      <w:bookmarkStart w:id="40" w:name="_Toc28004322"/>
       <w:r>
         <w:rPr>
           <w:rStyle w:val="Heading3Char"/>
@@ -44674,7 +44836,7 @@
       <w:pPr>
         <w:pStyle w:val="Heading2"/>
       </w:pPr>
-      <w:bookmarkStart w:id="41" w:name="_Toc27816123"/>
+      <w:bookmarkStart w:id="41" w:name="_Toc28004323"/>
       <w:r>
         <w:t xml:space="preserve">Step 5.5: </w:t>
       </w:r>
@@ -48580,7 +48742,7 @@
           <w:lang w:eastAsia="en-US"/>
         </w:rPr>
       </w:pPr>
-      <w:bookmarkStart w:id="42" w:name="_Toc27816124"/>
+      <w:bookmarkStart w:id="42" w:name="_Toc28004324"/>
       <w:r>
         <w:rPr>
           <w:lang w:eastAsia="en-US"/>
@@ -49000,9 +49162,15 @@
       <w:pPr>
         <w:pStyle w:val="Heading2"/>
       </w:pPr>
-      <w:bookmarkStart w:id="43" w:name="_Toc27816125"/>
-      <w:r>
-        <w:t>Step 6.1: Batch Training</w:t>
+      <w:bookmarkStart w:id="43" w:name="_Toc28004325"/>
+      <w:r>
+        <w:t xml:space="preserve">Step 6.1: </w:t>
+      </w:r>
+      <w:r>
+        <w:t>Segment</w:t>
+      </w:r>
+      <w:r>
+        <w:t xml:space="preserve"> Training</w:t>
       </w:r>
       <w:bookmarkEnd w:id="43"/>
     </w:p>
@@ -49031,7 +49199,33 @@
           <w:bCs/>
           <w:lang w:eastAsia="en-US"/>
         </w:rPr>
+        <w:t xml:space="preserve">segment </w:t>
+      </w:r>
+      <w:r>
+        <w:rPr>
+          <w:lang w:eastAsia="en-US"/>
+        </w:rPr>
+        <w:t>(or</w:t>
+      </w:r>
+      <w:r>
+        <w:rPr>
+          <w:lang w:eastAsia="en-US"/>
+        </w:rPr>
+        <w:t xml:space="preserve"> </w:t>
+      </w:r>
+      <w:r>
+        <w:rPr>
+          <w:b/>
+          <w:bCs/>
+          <w:lang w:eastAsia="en-US"/>
+        </w:rPr>
         <w:t>batch</w:t>
+      </w:r>
+      <w:r>
+        <w:rPr>
+          <w:lang w:eastAsia="en-US"/>
+        </w:rPr>
+        <w:t>, using a potentially ambiguous terminology)</w:t>
       </w:r>
       <w:r>
         <w:rPr>
@@ -49389,13 +49583,6 @@
           <w:lang w:eastAsia="en-US"/>
         </w:rPr>
       </w:pPr>
-    </w:p>
-    <w:p>
-      <w:pPr>
-        <w:rPr>
-          <w:lang w:eastAsia="en-US"/>
-        </w:rPr>
-      </w:pPr>
       <w:r>
         <w:rPr>
           <w:lang w:eastAsia="en-US"/>
@@ -49430,6 +49617,30 @@
         </w:rPr>
         <w:t>…</w:t>
       </w:r>
+    </w:p>
+    <w:p>
+      <w:pPr>
+        <w:rPr>
+          <w:lang w:eastAsia="en-US"/>
+        </w:rPr>
+      </w:pPr>
+    </w:p>
+    <w:p>
+      <w:pPr>
+        <w:rPr>
+          <w:lang w:eastAsia="en-US"/>
+        </w:rPr>
+      </w:pPr>
+    </w:p>
+    <w:p>
+      <w:pPr>
+        <w:pStyle w:val="Heading3"/>
+      </w:pPr>
+      <w:bookmarkStart w:id="44" w:name="_Toc28004326"/>
+      <w:r>
+        <w:t>Issues</w:t>
+      </w:r>
+      <w:bookmarkEnd w:id="44"/>
     </w:p>
     <w:p>
       <w:pPr>
@@ -49978,6 +50189,7 @@
         <w:rPr>
           <w:lang w:eastAsia="en-US"/>
         </w:rPr>
+        <w:lastRenderedPageBreak/>
         <w:t xml:space="preserve">Observation: if we have no sense label, then the </w:t>
       </w:r>
       <w:proofErr w:type="spellStart"/>
@@ -50019,7 +50231,6 @@
         <w:rPr>
           <w:lang w:eastAsia="en-US"/>
         </w:rPr>
-        <w:lastRenderedPageBreak/>
         <w:t xml:space="preserve">--&gt; Therefore, I can put any placeholder label for the sense without influencing the </w:t>
       </w:r>
       <w:proofErr w:type="spellStart"/>
@@ -50378,39 +50589,963 @@
     </w:p>
     <w:p>
       <w:pPr>
+        <w:rPr>
+          <w:lang w:eastAsia="en-US"/>
+        </w:rPr>
+      </w:pPr>
+      <w:r>
+        <w:rPr>
+          <w:b/>
+          <w:bCs/>
+          <w:lang w:eastAsia="en-US"/>
+        </w:rPr>
+        <w:t>Issue</w:t>
+      </w:r>
+      <w:r>
+        <w:rPr>
+          <w:lang w:eastAsia="en-US"/>
+        </w:rPr>
+        <w:t>:</w:t>
+      </w:r>
+    </w:p>
+    <w:p>
+      <w:pPr>
+        <w:rPr>
+          <w:rFonts w:ascii="Menlo" w:eastAsiaTheme="minorHAnsi" w:hAnsi="Menlo" w:cs="Menlo"/>
+          <w:color w:val="000000" w:themeColor="text1"/>
+          <w:sz w:val="18"/>
+          <w:szCs w:val="18"/>
+          <w:lang w:eastAsia="en-US"/>
+        </w:rPr>
+      </w:pPr>
+      <w:r>
+        <w:rPr>
+          <w:rFonts w:ascii="Menlo" w:eastAsiaTheme="minorHAnsi" w:hAnsi="Menlo" w:cs="Menlo"/>
+          <w:color w:val="000000" w:themeColor="text1"/>
+          <w:sz w:val="18"/>
+          <w:szCs w:val="18"/>
+          <w:lang w:eastAsia="en-US"/>
+        </w:rPr>
+        <w:t>Step n.2613</w:t>
+      </w:r>
+      <w:r>
+        <w:rPr>
+          <w:rFonts w:ascii="Menlo" w:eastAsiaTheme="minorHAnsi" w:hAnsi="Menlo" w:cs="Menlo"/>
+          <w:color w:val="000000" w:themeColor="text1"/>
+          <w:sz w:val="18"/>
+          <w:szCs w:val="18"/>
+          <w:lang w:eastAsia="en-US"/>
+        </w:rPr>
+        <w:t>:</w:t>
+      </w:r>
+    </w:p>
+    <w:p>
+      <w:pPr>
+        <w:rPr>
+          <w:rFonts w:ascii="Menlo" w:eastAsiaTheme="minorHAnsi" w:hAnsi="Menlo" w:cs="Menlo"/>
+          <w:color w:val="000000" w:themeColor="text1"/>
+          <w:sz w:val="18"/>
+          <w:szCs w:val="18"/>
+          <w:lang w:eastAsia="en-US"/>
+        </w:rPr>
+      </w:pPr>
+      <w:r>
+        <w:rPr>
+          <w:rFonts w:ascii="Menlo" w:eastAsiaTheme="minorHAnsi" w:hAnsi="Menlo" w:cs="Menlo"/>
+          <w:color w:val="000000" w:themeColor="text1"/>
+          <w:sz w:val="18"/>
+          <w:szCs w:val="18"/>
+          <w:lang w:eastAsia="en-US"/>
+        </w:rPr>
+        <w:t xml:space="preserve">in </w:t>
+      </w:r>
+      <w:proofErr w:type="spellStart"/>
+      <w:r>
+        <w:rPr>
+          <w:rFonts w:ascii="Menlo" w:eastAsiaTheme="minorHAnsi" w:hAnsi="Menlo" w:cs="Menlo"/>
+          <w:color w:val="000000" w:themeColor="text1"/>
+          <w:sz w:val="18"/>
+          <w:szCs w:val="18"/>
+          <w:lang w:eastAsia="en-US"/>
+        </w:rPr>
+        <w:t>convert_tokendict_to_tpl</w:t>
+      </w:r>
+      <w:proofErr w:type="spellEnd"/>
+    </w:p>
+    <w:p>
+      <w:pPr>
+        <w:rPr>
+          <w:rFonts w:ascii="Menlo" w:eastAsiaTheme="minorHAnsi" w:hAnsi="Menlo" w:cs="Menlo"/>
+          <w:color w:val="000000" w:themeColor="text1"/>
+          <w:sz w:val="18"/>
+          <w:szCs w:val="18"/>
+          <w:lang w:eastAsia="en-US"/>
+        </w:rPr>
+      </w:pPr>
+      <w:r>
+        <w:rPr>
+          <w:rFonts w:ascii="Menlo" w:eastAsiaTheme="minorHAnsi" w:hAnsi="Menlo" w:cs="Menlo"/>
+          <w:color w:val="000000" w:themeColor="text1"/>
+          <w:sz w:val="18"/>
+          <w:szCs w:val="18"/>
+          <w:lang w:eastAsia="en-US"/>
+        </w:rPr>
+        <w:t xml:space="preserve">    </w:t>
+      </w:r>
+      <w:proofErr w:type="spellStart"/>
+      <w:r>
+        <w:rPr>
+          <w:rFonts w:ascii="Menlo" w:eastAsiaTheme="minorHAnsi" w:hAnsi="Menlo" w:cs="Menlo"/>
+          <w:color w:val="000000" w:themeColor="text1"/>
+          <w:sz w:val="18"/>
+          <w:szCs w:val="18"/>
+          <w:lang w:eastAsia="en-US"/>
+        </w:rPr>
+        <w:t>wordnet_sense</w:t>
+      </w:r>
+      <w:proofErr w:type="spellEnd"/>
+      <w:r>
+        <w:rPr>
+          <w:rFonts w:ascii="Menlo" w:eastAsiaTheme="minorHAnsi" w:hAnsi="Menlo" w:cs="Menlo"/>
+          <w:color w:val="000000" w:themeColor="text1"/>
+          <w:sz w:val="18"/>
+          <w:szCs w:val="18"/>
+          <w:lang w:eastAsia="en-US"/>
+        </w:rPr>
+        <w:t xml:space="preserve"> = </w:t>
+      </w:r>
+      <w:proofErr w:type="spellStart"/>
+      <w:proofErr w:type="gramStart"/>
+      <w:r>
+        <w:rPr>
+          <w:rFonts w:ascii="Menlo" w:eastAsiaTheme="minorHAnsi" w:hAnsi="Menlo" w:cs="Menlo"/>
+          <w:color w:val="000000" w:themeColor="text1"/>
+          <w:sz w:val="18"/>
+          <w:szCs w:val="18"/>
+          <w:lang w:eastAsia="en-US"/>
+        </w:rPr>
+        <w:t>wn.lemma</w:t>
+      </w:r>
+      <w:proofErr w:type="gramEnd"/>
+      <w:r>
+        <w:rPr>
+          <w:rFonts w:ascii="Menlo" w:eastAsiaTheme="minorHAnsi" w:hAnsi="Menlo" w:cs="Menlo"/>
+          <w:color w:val="000000" w:themeColor="text1"/>
+          <w:sz w:val="18"/>
+          <w:szCs w:val="18"/>
+          <w:lang w:eastAsia="en-US"/>
+        </w:rPr>
+        <w:t>_from_key</w:t>
+      </w:r>
+      <w:proofErr w:type="spellEnd"/>
+      <w:r>
+        <w:rPr>
+          <w:rFonts w:ascii="Menlo" w:eastAsiaTheme="minorHAnsi" w:hAnsi="Menlo" w:cs="Menlo"/>
+          <w:color w:val="000000" w:themeColor="text1"/>
+          <w:sz w:val="18"/>
+          <w:szCs w:val="18"/>
+          <w:lang w:eastAsia="en-US"/>
+        </w:rPr>
+        <w:t>(</w:t>
+      </w:r>
+      <w:proofErr w:type="spellStart"/>
+      <w:r>
+        <w:rPr>
+          <w:rFonts w:ascii="Menlo" w:eastAsiaTheme="minorHAnsi" w:hAnsi="Menlo" w:cs="Menlo"/>
+          <w:color w:val="000000" w:themeColor="text1"/>
+          <w:sz w:val="18"/>
+          <w:szCs w:val="18"/>
+          <w:lang w:eastAsia="en-US"/>
+        </w:rPr>
+        <w:t>token_dict</w:t>
+      </w:r>
+      <w:proofErr w:type="spellEnd"/>
+      <w:r>
+        <w:rPr>
+          <w:rFonts w:ascii="Menlo" w:eastAsiaTheme="minorHAnsi" w:hAnsi="Menlo" w:cs="Menlo"/>
+          <w:color w:val="000000" w:themeColor="text1"/>
+          <w:sz w:val="18"/>
+          <w:szCs w:val="18"/>
+          <w:lang w:eastAsia="en-US"/>
+        </w:rPr>
+        <w:t>['wn30_key']).</w:t>
+      </w:r>
+      <w:proofErr w:type="spellStart"/>
+      <w:r>
+        <w:rPr>
+          <w:rFonts w:ascii="Menlo" w:eastAsiaTheme="minorHAnsi" w:hAnsi="Menlo" w:cs="Menlo"/>
+          <w:color w:val="000000" w:themeColor="text1"/>
+          <w:sz w:val="18"/>
+          <w:szCs w:val="18"/>
+          <w:lang w:eastAsia="en-US"/>
+        </w:rPr>
+        <w:t>synset</w:t>
+      </w:r>
+      <w:proofErr w:type="spellEnd"/>
+      <w:r>
+        <w:rPr>
+          <w:rFonts w:ascii="Menlo" w:eastAsiaTheme="minorHAnsi" w:hAnsi="Menlo" w:cs="Menlo"/>
+          <w:color w:val="000000" w:themeColor="text1"/>
+          <w:sz w:val="18"/>
+          <w:szCs w:val="18"/>
+          <w:lang w:eastAsia="en-US"/>
+        </w:rPr>
+        <w:t>().name()</w:t>
+      </w:r>
+    </w:p>
+    <w:p>
+      <w:pPr>
+        <w:rPr>
+          <w:rFonts w:ascii="Menlo" w:eastAsiaTheme="minorHAnsi" w:hAnsi="Menlo" w:cs="Menlo"/>
+          <w:color w:val="000000" w:themeColor="text1"/>
+          <w:sz w:val="18"/>
+          <w:szCs w:val="18"/>
+          <w:lang w:eastAsia="en-US"/>
+        </w:rPr>
+      </w:pPr>
+      <w:proofErr w:type="spellStart"/>
+      <w:r>
+        <w:rPr>
+          <w:rFonts w:ascii="Menlo" w:eastAsiaTheme="minorHAnsi" w:hAnsi="Menlo" w:cs="Menlo"/>
+          <w:color w:val="000000" w:themeColor="text1"/>
+          <w:sz w:val="18"/>
+          <w:szCs w:val="18"/>
+          <w:lang w:eastAsia="en-US"/>
+        </w:rPr>
+        <w:t>ValueError</w:t>
+      </w:r>
+      <w:proofErr w:type="spellEnd"/>
+      <w:r>
+        <w:rPr>
+          <w:rFonts w:ascii="Menlo" w:eastAsiaTheme="minorHAnsi" w:hAnsi="Menlo" w:cs="Menlo"/>
+          <w:color w:val="000000" w:themeColor="text1"/>
+          <w:sz w:val="18"/>
+          <w:szCs w:val="18"/>
+          <w:lang w:eastAsia="en-US"/>
+        </w:rPr>
+        <w:t>: too many values to unpack (expected 2)</w:t>
+      </w:r>
+    </w:p>
+    <w:p>
+      <w:pPr>
+        <w:rPr>
+          <w:lang w:eastAsia="en-US"/>
+        </w:rPr>
+      </w:pPr>
+      <w:r>
+        <w:rPr>
+          <w:lang w:eastAsia="en-US"/>
+        </w:rPr>
+        <w:t>Seems due to a wrong format occasionally found in wn_30 sense keys &gt; adding exception</w:t>
+      </w:r>
+      <w:r>
+        <w:rPr>
+          <w:lang w:eastAsia="en-US"/>
+        </w:rPr>
+        <w:t>.</w:t>
+      </w:r>
+    </w:p>
+    <w:p>
+      <w:pPr>
+        <w:rPr>
+          <w:lang w:eastAsia="en-US"/>
+        </w:rPr>
+      </w:pPr>
+    </w:p>
+    <w:p>
+      <w:pPr>
         <w:pStyle w:val="Heading3"/>
       </w:pPr>
+      <w:bookmarkStart w:id="45" w:name="_Toc28004327"/>
       <w:r>
         <w:t>Time analysis</w:t>
       </w:r>
-    </w:p>
-    <w:p>
-      <w:pPr>
-        <w:rPr>
-          <w:lang w:eastAsia="en-US"/>
-        </w:rPr>
-      </w:pPr>
-    </w:p>
-    <w:p>
-      <w:pPr>
-        <w:rPr>
-          <w:lang w:eastAsia="en-US"/>
-        </w:rPr>
-      </w:pPr>
-      <w:r>
-        <w:rPr>
-          <w:lang w:eastAsia="en-US"/>
-        </w:rPr>
-        <w:t>Since an iteration appears to take too much time, we d</w:t>
-      </w:r>
-      <w:bookmarkStart w:id="44" w:name="_GoBack"/>
-      <w:bookmarkEnd w:id="44"/>
-      <w:r>
-        <w:rPr>
-          <w:lang w:eastAsia="en-US"/>
-        </w:rPr>
-        <w:t>o a time analysis:</w:t>
-      </w:r>
+      <w:bookmarkEnd w:id="45"/>
+    </w:p>
+    <w:p>
+      <w:pPr>
+        <w:rPr>
+          <w:lang w:eastAsia="en-US"/>
+        </w:rPr>
+      </w:pPr>
+    </w:p>
+    <w:p>
+      <w:pPr>
+        <w:rPr>
+          <w:lang w:eastAsia="en-US"/>
+        </w:rPr>
+      </w:pPr>
+      <w:r>
+        <w:rPr>
+          <w:lang w:eastAsia="en-US"/>
+        </w:rPr>
+        <w:t>I am still in “Step 4432…” of epoch 1.</w:t>
+      </w:r>
+    </w:p>
+    <w:p>
+      <w:pPr>
+        <w:rPr>
+          <w:lang w:eastAsia="en-US"/>
+        </w:rPr>
+      </w:pPr>
+      <w:r>
+        <w:rPr>
+          <w:lang w:eastAsia="en-US"/>
+        </w:rPr>
+        <w:t>Since an iteration appears to take too much time, we do a time analysis</w:t>
+      </w:r>
+      <w:r>
+        <w:rPr>
+          <w:lang w:eastAsia="en-US"/>
+        </w:rPr>
+        <w:t>. From the log</w:t>
+      </w:r>
+      <w:r>
+        <w:rPr>
+          <w:lang w:eastAsia="en-US"/>
+        </w:rPr>
+        <w:t>:</w:t>
+      </w:r>
+    </w:p>
+    <w:p>
+      <w:pPr>
+        <w:rPr>
+          <w:lang w:eastAsia="en-US"/>
+        </w:rPr>
+      </w:pPr>
+      <w:r>
+        <w:rPr>
+          <w:lang w:eastAsia="en-US"/>
+        </w:rPr>
+        <w:t>t1 - t0 = 0.00374</w:t>
+      </w:r>
+    </w:p>
+    <w:p>
+      <w:pPr>
+        <w:rPr>
+          <w:lang w:eastAsia="en-US"/>
+        </w:rPr>
+      </w:pPr>
+      <w:r>
+        <w:rPr>
+          <w:lang w:eastAsia="en-US"/>
+        </w:rPr>
+        <w:t>t2 - t1 = 7e-05</w:t>
+      </w:r>
+    </w:p>
+    <w:p>
+      <w:pPr>
+        <w:rPr>
+          <w:lang w:eastAsia="en-US"/>
+        </w:rPr>
+      </w:pPr>
+      <w:r>
+        <w:rPr>
+          <w:b/>
+          <w:bCs/>
+          <w:lang w:eastAsia="en-US"/>
+        </w:rPr>
+        <w:t>t3 - t2</w:t>
+      </w:r>
+      <w:r>
+        <w:rPr>
+          <w:lang w:eastAsia="en-US"/>
+        </w:rPr>
+        <w:t xml:space="preserve"> = 1.51648</w:t>
+      </w:r>
+    </w:p>
+    <w:p>
+      <w:pPr>
+        <w:rPr>
+          <w:lang w:eastAsia="en-US"/>
+        </w:rPr>
+      </w:pPr>
+      <w:r>
+        <w:rPr>
+          <w:lang w:eastAsia="en-US"/>
+        </w:rPr>
+        <w:t>t4 - t3 = 0.00135</w:t>
+      </w:r>
+    </w:p>
+    <w:p>
+      <w:pPr>
+        <w:rPr>
+          <w:lang w:eastAsia="en-US"/>
+        </w:rPr>
+      </w:pPr>
+      <w:r>
+        <w:rPr>
+          <w:lang w:eastAsia="en-US"/>
+        </w:rPr>
+        <w:t>t5 - t4 = 0.00089</w:t>
+      </w:r>
+    </w:p>
+    <w:p>
+      <w:pPr>
+        <w:rPr>
+          <w:lang w:eastAsia="en-US"/>
+        </w:rPr>
+      </w:pPr>
+    </w:p>
+    <w:p>
+      <w:pPr>
+        <w:rPr>
+          <w:lang w:eastAsia="en-US"/>
+        </w:rPr>
+      </w:pPr>
+      <w:r>
+        <w:rPr>
+          <w:lang w:eastAsia="en-US"/>
+        </w:rPr>
+        <w:t>The line:</w:t>
+      </w:r>
+    </w:p>
+    <w:p>
+      <w:pPr>
+        <w:shd w:val="clear" w:color="auto" w:fill="FFFFFF"/>
+        <w:tabs>
+          <w:tab w:val="left" w:pos="916"/>
+          <w:tab w:val="left" w:pos="1832"/>
+          <w:tab w:val="left" w:pos="2748"/>
+          <w:tab w:val="left" w:pos="3664"/>
+          <w:tab w:val="left" w:pos="4580"/>
+          <w:tab w:val="left" w:pos="5496"/>
+          <w:tab w:val="left" w:pos="6412"/>
+          <w:tab w:val="left" w:pos="7328"/>
+          <w:tab w:val="left" w:pos="8244"/>
+          <w:tab w:val="left" w:pos="9160"/>
+          <w:tab w:val="left" w:pos="10076"/>
+          <w:tab w:val="left" w:pos="10992"/>
+          <w:tab w:val="left" w:pos="11908"/>
+          <w:tab w:val="left" w:pos="12824"/>
+          <w:tab w:val="left" w:pos="13740"/>
+          <w:tab w:val="left" w:pos="14656"/>
+        </w:tabs>
+        <w:rPr>
+          <w:rFonts w:ascii="Menlo" w:hAnsi="Menlo" w:cs="Menlo"/>
+          <w:color w:val="000000"/>
+          <w:sz w:val="18"/>
+          <w:szCs w:val="18"/>
+        </w:rPr>
+      </w:pPr>
+      <w:r>
+        <w:rPr>
+          <w:rFonts w:ascii="Menlo" w:hAnsi="Menlo" w:cs="Menlo"/>
+          <w:color w:val="000000"/>
+          <w:sz w:val="18"/>
+          <w:szCs w:val="18"/>
+        </w:rPr>
+        <w:t xml:space="preserve">loss = </w:t>
+      </w:r>
+      <w:proofErr w:type="spellStart"/>
+      <w:r>
+        <w:rPr>
+          <w:rFonts w:ascii="Menlo" w:hAnsi="Menlo" w:cs="Menlo"/>
+          <w:color w:val="000000"/>
+          <w:sz w:val="18"/>
+          <w:szCs w:val="18"/>
+        </w:rPr>
+        <w:t>compute_loss_</w:t>
+      </w:r>
+      <w:proofErr w:type="gramStart"/>
+      <w:r>
+        <w:rPr>
+          <w:rFonts w:ascii="Menlo" w:hAnsi="Menlo" w:cs="Menlo"/>
+          <w:color w:val="000000"/>
+          <w:sz w:val="18"/>
+          <w:szCs w:val="18"/>
+        </w:rPr>
+        <w:t>iteration</w:t>
+      </w:r>
+      <w:proofErr w:type="spellEnd"/>
+      <w:r>
+        <w:rPr>
+          <w:rFonts w:ascii="Menlo" w:hAnsi="Menlo" w:cs="Menlo"/>
+          <w:color w:val="000000"/>
+          <w:sz w:val="18"/>
+          <w:szCs w:val="18"/>
+        </w:rPr>
+        <w:t>(</w:t>
+      </w:r>
+      <w:proofErr w:type="gramEnd"/>
+      <w:r>
+        <w:rPr>
+          <w:rFonts w:ascii="Menlo" w:hAnsi="Menlo" w:cs="Menlo"/>
+          <w:color w:val="000000"/>
+          <w:sz w:val="18"/>
+          <w:szCs w:val="18"/>
+        </w:rPr>
+        <w:t xml:space="preserve">data, model, </w:t>
+      </w:r>
+      <w:proofErr w:type="spellStart"/>
+      <w:r>
+        <w:rPr>
+          <w:rFonts w:ascii="Menlo" w:hAnsi="Menlo" w:cs="Menlo"/>
+          <w:color w:val="000000"/>
+          <w:sz w:val="18"/>
+          <w:szCs w:val="18"/>
+        </w:rPr>
+        <w:t>graphbatch_size</w:t>
+      </w:r>
+      <w:proofErr w:type="spellEnd"/>
+      <w:r>
+        <w:rPr>
+          <w:rFonts w:ascii="Menlo" w:hAnsi="Menlo" w:cs="Menlo"/>
+          <w:color w:val="000000"/>
+          <w:sz w:val="18"/>
+          <w:szCs w:val="18"/>
+        </w:rPr>
+        <w:t xml:space="preserve">, </w:t>
+      </w:r>
+      <w:proofErr w:type="spellStart"/>
+      <w:r>
+        <w:rPr>
+          <w:rFonts w:ascii="Menlo" w:hAnsi="Menlo" w:cs="Menlo"/>
+          <w:color w:val="000000"/>
+          <w:sz w:val="18"/>
+          <w:szCs w:val="18"/>
+        </w:rPr>
+        <w:t>current_token_tpl</w:t>
+      </w:r>
+      <w:proofErr w:type="spellEnd"/>
+      <w:r>
+        <w:rPr>
+          <w:rFonts w:ascii="Menlo" w:hAnsi="Menlo" w:cs="Menlo"/>
+          <w:color w:val="000000"/>
+          <w:sz w:val="18"/>
+          <w:szCs w:val="18"/>
+        </w:rPr>
+        <w:t xml:space="preserve">, </w:t>
+      </w:r>
+      <w:proofErr w:type="spellStart"/>
+      <w:r>
+        <w:rPr>
+          <w:rFonts w:ascii="Menlo" w:hAnsi="Menlo" w:cs="Menlo"/>
+          <w:color w:val="000000"/>
+          <w:sz w:val="18"/>
+          <w:szCs w:val="18"/>
+        </w:rPr>
+        <w:t>next_token_tpl</w:t>
+      </w:r>
+      <w:proofErr w:type="spellEnd"/>
+      <w:r>
+        <w:rPr>
+          <w:rFonts w:ascii="Menlo" w:hAnsi="Menlo" w:cs="Menlo"/>
+          <w:color w:val="000000"/>
+          <w:sz w:val="18"/>
+          <w:szCs w:val="18"/>
+        </w:rPr>
+        <w:t>)</w:t>
+      </w:r>
+    </w:p>
+    <w:p>
+      <w:pPr>
+        <w:rPr>
+          <w:lang w:eastAsia="en-US"/>
+        </w:rPr>
+      </w:pPr>
+      <w:r>
+        <w:rPr>
+          <w:lang w:eastAsia="en-US"/>
+        </w:rPr>
+        <w:t>takes 1.5 seconds, and the majority of the time spent in an iteration.</w:t>
+      </w:r>
+    </w:p>
+    <w:p>
+      <w:pPr>
+        <w:rPr>
+          <w:lang w:eastAsia="en-US"/>
+        </w:rPr>
+      </w:pPr>
+    </w:p>
+    <w:p>
+      <w:pPr>
+        <w:rPr>
+          <w:lang w:eastAsia="en-US"/>
+        </w:rPr>
+      </w:pPr>
+      <w:r>
+        <w:rPr>
+          <w:lang w:eastAsia="en-US"/>
+        </w:rPr>
+        <w:t xml:space="preserve">Examining </w:t>
+      </w:r>
+      <w:r>
+        <w:rPr>
+          <w:lang w:eastAsia="en-US"/>
+        </w:rPr>
+        <w:t xml:space="preserve">the </w:t>
+      </w:r>
+      <w:proofErr w:type="spellStart"/>
+      <w:r>
+        <w:rPr>
+          <w:rFonts w:ascii="Menlo" w:hAnsi="Menlo" w:cs="Menlo"/>
+          <w:color w:val="000000"/>
+          <w:sz w:val="18"/>
+          <w:szCs w:val="18"/>
+        </w:rPr>
+        <w:t>compute_loss_iteration</w:t>
+      </w:r>
+      <w:proofErr w:type="spellEnd"/>
+      <w:r>
+        <w:rPr>
+          <w:rFonts w:ascii="Menlo" w:hAnsi="Menlo" w:cs="Menlo"/>
+          <w:color w:val="000000"/>
+          <w:sz w:val="18"/>
+          <w:szCs w:val="18"/>
+        </w:rPr>
+        <w:t xml:space="preserve"> </w:t>
+      </w:r>
+      <w:r>
+        <w:rPr>
+          <w:lang w:eastAsia="en-US"/>
+        </w:rPr>
+        <w:t>function</w:t>
+      </w:r>
+      <w:r>
+        <w:rPr>
+          <w:lang w:eastAsia="en-US"/>
+        </w:rPr>
+        <w:t>:</w:t>
+      </w:r>
+    </w:p>
+    <w:p>
+      <w:pPr>
+        <w:rPr>
+          <w:lang w:eastAsia="en-US"/>
+        </w:rPr>
+      </w:pPr>
+      <w:r>
+        <w:rPr>
+          <w:lang w:eastAsia="en-US"/>
+        </w:rPr>
+        <w:t>t1 - t0 = 1.52684</w:t>
+      </w:r>
+    </w:p>
+    <w:p>
+      <w:pPr>
+        <w:rPr>
+          <w:lang w:eastAsia="en-US"/>
+        </w:rPr>
+      </w:pPr>
+      <w:r>
+        <w:rPr>
+          <w:lang w:eastAsia="en-US"/>
+        </w:rPr>
+        <w:t>t2 - t1 = 0.00045</w:t>
+      </w:r>
+    </w:p>
+    <w:p>
+      <w:pPr>
+        <w:rPr>
+          <w:lang w:eastAsia="en-US"/>
+        </w:rPr>
+      </w:pPr>
+      <w:r>
+        <w:rPr>
+          <w:lang w:eastAsia="en-US"/>
+        </w:rPr>
+        <w:t>t3 - t2 = 2e-05</w:t>
+      </w:r>
+    </w:p>
+    <w:p>
+      <w:pPr>
+        <w:rPr>
+          <w:lang w:eastAsia="en-US"/>
+        </w:rPr>
+      </w:pPr>
+      <w:r>
+        <w:rPr>
+          <w:lang w:eastAsia="en-US"/>
+        </w:rPr>
+        <w:t>t4 - t3 = 0.0</w:t>
+      </w:r>
+    </w:p>
+    <w:p>
+      <w:pPr>
+        <w:rPr>
+          <w:lang w:eastAsia="en-US"/>
+        </w:rPr>
+      </w:pPr>
+      <w:r>
+        <w:rPr>
+          <w:lang w:eastAsia="en-US"/>
+        </w:rPr>
+        <w:t>t5 - t4 = 4e-05</w:t>
+      </w:r>
+    </w:p>
+    <w:p>
+      <w:pPr>
+        <w:rPr>
+          <w:lang w:eastAsia="en-US"/>
+        </w:rPr>
+      </w:pPr>
+      <w:r>
+        <w:rPr>
+          <w:lang w:eastAsia="en-US"/>
+        </w:rPr>
+        <w:t>t6 - t5 = 0.00015</w:t>
+      </w:r>
+    </w:p>
+    <w:p>
+      <w:pPr>
+        <w:rPr>
+          <w:lang w:eastAsia="en-US"/>
+        </w:rPr>
+      </w:pPr>
+    </w:p>
+    <w:p>
+      <w:pPr>
+        <w:rPr>
+          <w:lang w:eastAsia="en-US"/>
+        </w:rPr>
+      </w:pPr>
+      <w:r>
+        <w:rPr>
+          <w:lang w:eastAsia="en-US"/>
+        </w:rPr>
+        <w:t>The line responsible for the majority of the delay is:</w:t>
+      </w:r>
+    </w:p>
+    <w:p>
+      <w:pPr>
+        <w:shd w:val="clear" w:color="auto" w:fill="FFFFFF"/>
+        <w:tabs>
+          <w:tab w:val="left" w:pos="916"/>
+          <w:tab w:val="left" w:pos="1832"/>
+          <w:tab w:val="left" w:pos="2748"/>
+          <w:tab w:val="left" w:pos="3664"/>
+          <w:tab w:val="left" w:pos="4580"/>
+          <w:tab w:val="left" w:pos="5496"/>
+          <w:tab w:val="left" w:pos="6412"/>
+          <w:tab w:val="left" w:pos="7328"/>
+          <w:tab w:val="left" w:pos="8244"/>
+          <w:tab w:val="left" w:pos="9160"/>
+          <w:tab w:val="left" w:pos="10076"/>
+          <w:tab w:val="left" w:pos="10992"/>
+          <w:tab w:val="left" w:pos="11908"/>
+          <w:tab w:val="left" w:pos="12824"/>
+          <w:tab w:val="left" w:pos="13740"/>
+          <w:tab w:val="left" w:pos="14656"/>
+        </w:tabs>
+        <w:rPr>
+          <w:rFonts w:ascii="Menlo" w:hAnsi="Menlo" w:cs="Menlo"/>
+          <w:color w:val="000000"/>
+          <w:sz w:val="18"/>
+          <w:szCs w:val="18"/>
+        </w:rPr>
+      </w:pPr>
+      <w:proofErr w:type="spellStart"/>
+      <w:r>
+        <w:rPr>
+          <w:rFonts w:ascii="Menlo" w:hAnsi="Menlo" w:cs="Menlo"/>
+          <w:color w:val="000000"/>
+          <w:sz w:val="18"/>
+          <w:szCs w:val="18"/>
+        </w:rPr>
+        <w:t>batch_x</w:t>
+      </w:r>
+      <w:proofErr w:type="spellEnd"/>
+      <w:r>
+        <w:rPr>
+          <w:rFonts w:ascii="Menlo" w:hAnsi="Menlo" w:cs="Menlo"/>
+          <w:color w:val="000000"/>
+          <w:sz w:val="18"/>
+          <w:szCs w:val="18"/>
+        </w:rPr>
+        <w:t xml:space="preserve">, </w:t>
+      </w:r>
+      <w:proofErr w:type="spellStart"/>
+      <w:r>
+        <w:rPr>
+          <w:rFonts w:ascii="Menlo" w:hAnsi="Menlo" w:cs="Menlo"/>
+          <w:color w:val="000000"/>
+          <w:sz w:val="18"/>
+          <w:szCs w:val="18"/>
+        </w:rPr>
+        <w:t>batch_edge_index</w:t>
+      </w:r>
+      <w:proofErr w:type="spellEnd"/>
+      <w:r>
+        <w:rPr>
+          <w:rFonts w:ascii="Menlo" w:hAnsi="Menlo" w:cs="Menlo"/>
+          <w:color w:val="000000"/>
+          <w:sz w:val="18"/>
+          <w:szCs w:val="18"/>
+        </w:rPr>
+        <w:t xml:space="preserve">, </w:t>
+      </w:r>
+      <w:proofErr w:type="spellStart"/>
+      <w:r>
+        <w:rPr>
+          <w:rFonts w:ascii="Menlo" w:hAnsi="Menlo" w:cs="Menlo"/>
+          <w:color w:val="000000"/>
+          <w:sz w:val="18"/>
+          <w:szCs w:val="18"/>
+        </w:rPr>
+        <w:t>batch_edge_type</w:t>
+      </w:r>
+      <w:proofErr w:type="spellEnd"/>
+      <w:r>
+        <w:rPr>
+          <w:rFonts w:ascii="Menlo" w:hAnsi="Menlo" w:cs="Menlo"/>
+          <w:color w:val="000000"/>
+          <w:sz w:val="18"/>
+          <w:szCs w:val="18"/>
+        </w:rPr>
+        <w:t xml:space="preserve"> = </w:t>
+      </w:r>
+      <w:proofErr w:type="spellStart"/>
+      <w:r>
+        <w:rPr>
+          <w:rFonts w:ascii="Menlo" w:hAnsi="Menlo" w:cs="Menlo"/>
+          <w:color w:val="000000"/>
+          <w:sz w:val="18"/>
+          <w:szCs w:val="18"/>
+        </w:rPr>
+        <w:t>GraphSegments.get_batch_of_</w:t>
+      </w:r>
+      <w:proofErr w:type="gramStart"/>
+      <w:r>
+        <w:rPr>
+          <w:rFonts w:ascii="Menlo" w:hAnsi="Menlo" w:cs="Menlo"/>
+          <w:color w:val="000000"/>
+          <w:sz w:val="18"/>
+          <w:szCs w:val="18"/>
+        </w:rPr>
+        <w:t>graph</w:t>
+      </w:r>
+      <w:proofErr w:type="spellEnd"/>
+      <w:r>
+        <w:rPr>
+          <w:rFonts w:ascii="Menlo" w:hAnsi="Menlo" w:cs="Menlo"/>
+          <w:color w:val="000000"/>
+          <w:sz w:val="18"/>
+          <w:szCs w:val="18"/>
+        </w:rPr>
+        <w:t>(</w:t>
+      </w:r>
+      <w:proofErr w:type="spellStart"/>
+      <w:proofErr w:type="gramEnd"/>
+      <w:r>
+        <w:rPr>
+          <w:rFonts w:ascii="Menlo" w:hAnsi="Menlo" w:cs="Menlo"/>
+          <w:color w:val="000000"/>
+          <w:sz w:val="18"/>
+          <w:szCs w:val="18"/>
+        </w:rPr>
+        <w:t>current_token_index</w:t>
+      </w:r>
+      <w:proofErr w:type="spellEnd"/>
+      <w:r>
+        <w:rPr>
+          <w:rFonts w:ascii="Menlo" w:hAnsi="Menlo" w:cs="Menlo"/>
+          <w:color w:val="000000"/>
+          <w:sz w:val="18"/>
+          <w:szCs w:val="18"/>
+        </w:rPr>
+        <w:t xml:space="preserve">, </w:t>
+      </w:r>
+      <w:proofErr w:type="spellStart"/>
+      <w:r>
+        <w:rPr>
+          <w:rFonts w:ascii="Menlo" w:hAnsi="Menlo" w:cs="Menlo"/>
+          <w:color w:val="000000"/>
+          <w:sz w:val="18"/>
+          <w:szCs w:val="18"/>
+        </w:rPr>
+        <w:t>graphbatch_size</w:t>
+      </w:r>
+      <w:proofErr w:type="spellEnd"/>
+      <w:r>
+        <w:rPr>
+          <w:rFonts w:ascii="Menlo" w:hAnsi="Menlo" w:cs="Menlo"/>
+          <w:color w:val="000000"/>
+          <w:sz w:val="18"/>
+          <w:szCs w:val="18"/>
+        </w:rPr>
+        <w:t>, data)</w:t>
+      </w:r>
+    </w:p>
+    <w:p>
+      <w:pPr>
+        <w:rPr>
+          <w:lang w:eastAsia="en-US"/>
+        </w:rPr>
+      </w:pPr>
+    </w:p>
+    <w:p>
+      <w:pPr>
+        <w:rPr>
+          <w:lang w:eastAsia="en-US"/>
+        </w:rPr>
+      </w:pPr>
+      <w:r>
+        <w:rPr>
+          <w:lang w:eastAsia="en-US"/>
+        </w:rPr>
+        <w:t xml:space="preserve">Thus, it is opportune to review/optimize the algorithm that finds the graph segment that we use for RGCN propagation (since we previously saw that we </w:t>
+      </w:r>
+      <w:proofErr w:type="spellStart"/>
+      <w:r>
+        <w:rPr>
+          <w:lang w:eastAsia="en-US"/>
+        </w:rPr>
+        <w:t>can not</w:t>
+      </w:r>
+      <w:proofErr w:type="spellEnd"/>
+      <w:r>
+        <w:rPr>
+          <w:lang w:eastAsia="en-US"/>
+        </w:rPr>
+        <w:t xml:space="preserve"> load the entire graph without breaking the GPU memory).</w:t>
+      </w:r>
+    </w:p>
+    <w:p>
+      <w:pPr>
+        <w:pStyle w:val="Heading3"/>
+      </w:pPr>
+      <w:r>
+        <w:lastRenderedPageBreak/>
+        <w:t>Finding the graph segment - v.2</w:t>
+      </w:r>
+    </w:p>
+    <w:p>
+      <w:pPr>
+        <w:rPr>
+          <w:lang w:eastAsia="en-US"/>
+        </w:rPr>
+      </w:pPr>
+    </w:p>
+    <w:p>
+      <w:pPr>
+        <w:rPr>
+          <w:lang w:eastAsia="en-US"/>
+        </w:rPr>
+      </w:pPr>
+      <w:bookmarkStart w:id="46" w:name="_GoBack"/>
+      <w:bookmarkEnd w:id="46"/>
+    </w:p>
+    <w:p>
+      <w:pPr>
+        <w:rPr>
+          <w:lang w:eastAsia="en-US"/>
+        </w:rPr>
+      </w:pPr>
+    </w:p>
+    <w:p>
+      <w:pPr>
+        <w:rPr>
+          <w:lang w:eastAsia="en-US"/>
+        </w:rPr>
+      </w:pPr>
+    </w:p>
+    <w:p>
+      <w:pPr>
+        <w:rPr>
+          <w:lang w:eastAsia="en-US"/>
+        </w:rPr>
+      </w:pPr>
     </w:p>
     <w:sectPr>
       <w:pgSz w:w="11900" w:h="16840"/>

</xml_diff>

<commit_message>
=Edges retrieval in graph-segment creation is now fast
Former-commit-id: a39731ae38ebd886788aad545af7a4e0f1de3602
Former-commit-id: cdb62beb51f802a3fde3abfc19602da21375137e
</commit_message>
<xml_diff>
--- a/Media/Task1_DeveloperDiary.docx
+++ b/Media/Task1_DeveloperDiary.docx
@@ -52215,7 +52215,6 @@
         </w:rPr>
         <w:t xml:space="preserve"> = </w:t>
       </w:r>
-      <w:proofErr w:type="spellStart"/>
       <w:r>
         <w:rPr>
           <w:rFonts w:ascii="Menlo" w:hAnsi="Menlo" w:cs="Menlo"/>
@@ -52223,33 +52222,14 @@
           <w:sz w:val="18"/>
           <w:szCs w:val="18"/>
         </w:rPr>
-        <w:t>torch.Tensor</w:t>
-      </w:r>
-      <w:proofErr w:type="spellEnd"/>
-      <w:r>
-        <w:rPr>
-          <w:rFonts w:ascii="Menlo" w:hAnsi="Menlo" w:cs="Menlo"/>
-          <w:color w:val="000000"/>
-          <w:sz w:val="18"/>
-          <w:szCs w:val="18"/>
-        </w:rPr>
-        <w:t>([</w:t>
-      </w:r>
-      <w:proofErr w:type="spellStart"/>
-      <w:r>
-        <w:rPr>
-          <w:rFonts w:ascii="Menlo" w:hAnsi="Menlo" w:cs="Menlo"/>
-          <w:color w:val="000000"/>
-          <w:sz w:val="18"/>
-          <w:szCs w:val="18"/>
-        </w:rPr>
-        <w:t>e_col</w:t>
-      </w:r>
-      <w:proofErr w:type="spellEnd"/>
-      <w:r>
-        <w:rPr>
-          <w:rFonts w:ascii="Menlo" w:hAnsi="Menlo" w:cs="Menlo"/>
-          <w:color w:val="000000"/>
+        <w:t>…</w:t>
+      </w:r>
+      <w:r>
+        <w:rPr>
+          <w:rFonts w:ascii="Menlo" w:hAnsi="Menlo" w:cs="Menlo"/>
+          <w:i/>
+          <w:iCs/>
+          <w:color w:val="808080"/>
           <w:sz w:val="18"/>
           <w:szCs w:val="18"/>
         </w:rPr>
@@ -52264,9 +52244,8 @@
           <w:sz w:val="18"/>
           <w:szCs w:val="18"/>
         </w:rPr>
-        <w:t xml:space="preserve">for </w:t>
-      </w:r>
-      <w:proofErr w:type="spellStart"/>
+        <w:t xml:space="preserve">if </w:t>
+      </w:r>
       <w:r>
         <w:rPr>
           <w:rFonts w:ascii="Menlo" w:hAnsi="Menlo" w:cs="Menlo"/>
@@ -52274,6 +52253,65 @@
           <w:sz w:val="18"/>
           <w:szCs w:val="18"/>
         </w:rPr>
+        <w:t>(</w:t>
+      </w:r>
+      <w:proofErr w:type="spellStart"/>
+      <w:proofErr w:type="gramStart"/>
+      <w:r>
+        <w:rPr>
+          <w:rFonts w:ascii="Menlo" w:hAnsi="Menlo" w:cs="Menlo"/>
+          <w:color w:val="000000"/>
+          <w:sz w:val="18"/>
+          <w:szCs w:val="18"/>
+        </w:rPr>
+        <w:t>graph.edge</w:t>
+      </w:r>
+      <w:proofErr w:type="gramEnd"/>
+      <w:r>
+        <w:rPr>
+          <w:rFonts w:ascii="Menlo" w:hAnsi="Menlo" w:cs="Menlo"/>
+          <w:color w:val="000000"/>
+          <w:sz w:val="18"/>
+          <w:szCs w:val="18"/>
+        </w:rPr>
+        <w:t>_index</w:t>
+      </w:r>
+      <w:proofErr w:type="spellEnd"/>
+      <w:r>
+        <w:rPr>
+          <w:rFonts w:ascii="Menlo" w:hAnsi="Menlo" w:cs="Menlo"/>
+          <w:color w:val="000000"/>
+          <w:sz w:val="18"/>
+          <w:szCs w:val="18"/>
+        </w:rPr>
+        <w:t>[</w:t>
+      </w:r>
+      <w:r>
+        <w:rPr>
+          <w:rFonts w:ascii="Menlo" w:hAnsi="Menlo" w:cs="Menlo"/>
+          <w:color w:val="0000FF"/>
+          <w:sz w:val="18"/>
+          <w:szCs w:val="18"/>
+        </w:rPr>
+        <w:t>0</w:t>
+      </w:r>
+      <w:r>
+        <w:rPr>
+          <w:rFonts w:ascii="Menlo" w:hAnsi="Menlo" w:cs="Menlo"/>
+          <w:color w:val="000000"/>
+          <w:sz w:val="18"/>
+          <w:szCs w:val="18"/>
+        </w:rPr>
+        <w:t>][</w:t>
+      </w:r>
+      <w:proofErr w:type="spellStart"/>
+      <w:r>
+        <w:rPr>
+          <w:rFonts w:ascii="Menlo" w:hAnsi="Menlo" w:cs="Menlo"/>
+          <w:color w:val="000000"/>
+          <w:sz w:val="18"/>
+          <w:szCs w:val="18"/>
+        </w:rPr>
         <w:t>e_col</w:t>
       </w:r>
       <w:proofErr w:type="spellEnd"/>
@@ -52284,7 +52322,7 @@
           <w:sz w:val="18"/>
           <w:szCs w:val="18"/>
         </w:rPr>
-        <w:t xml:space="preserve"> </w:t>
+        <w:t xml:space="preserve">].item() </w:t>
       </w:r>
       <w:r>
         <w:rPr>
@@ -52304,7 +52342,7 @@
           <w:sz w:val="18"/>
           <w:szCs w:val="18"/>
         </w:rPr>
-        <w:t>range</w:t>
+        <w:t>set</w:t>
       </w:r>
       <w:r>
         <w:rPr>
@@ -52319,23 +52357,13 @@
       <w:r>
         <w:rPr>
           <w:rFonts w:ascii="Menlo" w:hAnsi="Menlo" w:cs="Menlo"/>
-          <w:color w:val="000080"/>
-          <w:sz w:val="18"/>
-          <w:szCs w:val="18"/>
-        </w:rPr>
-        <w:t>len</w:t>
-      </w:r>
-      <w:proofErr w:type="spellEnd"/>
-      <w:r>
-        <w:rPr>
-          <w:rFonts w:ascii="Menlo" w:hAnsi="Menlo" w:cs="Menlo"/>
           <w:color w:val="000000"/>
           <w:sz w:val="18"/>
           <w:szCs w:val="18"/>
         </w:rPr>
-        <w:t>(</w:t>
-      </w:r>
-      <w:proofErr w:type="spellStart"/>
+        <w:t>batch_elements_indices_ls</w:t>
+      </w:r>
+      <w:proofErr w:type="spellEnd"/>
       <w:r>
         <w:rPr>
           <w:rFonts w:ascii="Menlo" w:hAnsi="Menlo" w:cs="Menlo"/>
@@ -52343,9 +52371,8 @@
           <w:sz w:val="18"/>
           <w:szCs w:val="18"/>
         </w:rPr>
-        <w:t>graph.edge_index</w:t>
-      </w:r>
-      <w:proofErr w:type="spellEnd"/>
+        <w:t>)</w:t>
+      </w:r>
       <w:r>
         <w:rPr>
           <w:rFonts w:ascii="Menlo" w:hAnsi="Menlo" w:cs="Menlo"/>
@@ -52353,292 +52380,7 @@
           <w:sz w:val="18"/>
           <w:szCs w:val="18"/>
         </w:rPr>
-        <w:t>[</w:t>
-      </w:r>
-      <w:r>
-        <w:rPr>
-          <w:rFonts w:ascii="Menlo" w:hAnsi="Menlo" w:cs="Menlo"/>
-          <w:color w:val="0000FF"/>
-          <w:sz w:val="18"/>
-          <w:szCs w:val="18"/>
-        </w:rPr>
-        <w:t>0</w:t>
-      </w:r>
-      <w:r>
-        <w:rPr>
-          <w:rFonts w:ascii="Menlo" w:hAnsi="Menlo" w:cs="Menlo"/>
-          <w:color w:val="000000"/>
-          <w:sz w:val="18"/>
-          <w:szCs w:val="18"/>
-        </w:rPr>
-        <w:t>]))</w:t>
-      </w:r>
-      <w:r>
-        <w:rPr>
-          <w:rFonts w:ascii="Menlo" w:hAnsi="Menlo" w:cs="Menlo"/>
-          <w:i/>
-          <w:iCs/>
-          <w:color w:val="808080"/>
-          <w:sz w:val="18"/>
-          <w:szCs w:val="18"/>
-        </w:rPr>
-        <w:br/>
-        <w:t xml:space="preserve">                      </w:t>
-      </w:r>
-      <w:r>
-        <w:rPr>
-          <w:rFonts w:ascii="Menlo" w:hAnsi="Menlo" w:cs="Menlo"/>
-          <w:b/>
-          <w:bCs/>
-          <w:color w:val="000080"/>
-          <w:sz w:val="18"/>
-          <w:szCs w:val="18"/>
-        </w:rPr>
-        <w:t xml:space="preserve">if </w:t>
-      </w:r>
-      <w:r>
-        <w:rPr>
-          <w:rFonts w:ascii="Menlo" w:hAnsi="Menlo" w:cs="Menlo"/>
-          <w:color w:val="000000"/>
-          <w:sz w:val="18"/>
-          <w:szCs w:val="18"/>
-        </w:rPr>
-        <w:t>(</w:t>
-      </w:r>
-      <w:proofErr w:type="spellStart"/>
-      <w:r>
-        <w:rPr>
-          <w:rFonts w:ascii="Menlo" w:hAnsi="Menlo" w:cs="Menlo"/>
-          <w:color w:val="000000"/>
-          <w:sz w:val="18"/>
-          <w:szCs w:val="18"/>
-        </w:rPr>
-        <w:t>graph.edge_index</w:t>
-      </w:r>
-      <w:proofErr w:type="spellEnd"/>
-      <w:r>
-        <w:rPr>
-          <w:rFonts w:ascii="Menlo" w:hAnsi="Menlo" w:cs="Menlo"/>
-          <w:color w:val="000000"/>
-          <w:sz w:val="18"/>
-          <w:szCs w:val="18"/>
-        </w:rPr>
-        <w:t>[</w:t>
-      </w:r>
-      <w:r>
-        <w:rPr>
-          <w:rFonts w:ascii="Menlo" w:hAnsi="Menlo" w:cs="Menlo"/>
-          <w:color w:val="0000FF"/>
-          <w:sz w:val="18"/>
-          <w:szCs w:val="18"/>
-        </w:rPr>
-        <w:t>0</w:t>
-      </w:r>
-      <w:r>
-        <w:rPr>
-          <w:rFonts w:ascii="Menlo" w:hAnsi="Menlo" w:cs="Menlo"/>
-          <w:color w:val="000000"/>
-          <w:sz w:val="18"/>
-          <w:szCs w:val="18"/>
-        </w:rPr>
-        <w:t>][</w:t>
-      </w:r>
-      <w:proofErr w:type="spellStart"/>
-      <w:r>
-        <w:rPr>
-          <w:rFonts w:ascii="Menlo" w:hAnsi="Menlo" w:cs="Menlo"/>
-          <w:color w:val="000000"/>
-          <w:sz w:val="18"/>
-          <w:szCs w:val="18"/>
-        </w:rPr>
-        <w:t>e_col</w:t>
-      </w:r>
-      <w:proofErr w:type="spellEnd"/>
-      <w:r>
-        <w:rPr>
-          <w:rFonts w:ascii="Menlo" w:hAnsi="Menlo" w:cs="Menlo"/>
-          <w:color w:val="000000"/>
-          <w:sz w:val="18"/>
-          <w:szCs w:val="18"/>
-        </w:rPr>
-        <w:t xml:space="preserve">].item() </w:t>
-      </w:r>
-      <w:r>
-        <w:rPr>
-          <w:rFonts w:ascii="Menlo" w:hAnsi="Menlo" w:cs="Menlo"/>
-          <w:b/>
-          <w:bCs/>
-          <w:color w:val="000080"/>
-          <w:sz w:val="18"/>
-          <w:szCs w:val="18"/>
-        </w:rPr>
-        <w:t xml:space="preserve">in </w:t>
-      </w:r>
-      <w:r>
-        <w:rPr>
-          <w:rFonts w:ascii="Menlo" w:hAnsi="Menlo" w:cs="Menlo"/>
-          <w:color w:val="000080"/>
-          <w:sz w:val="18"/>
-          <w:szCs w:val="18"/>
-        </w:rPr>
-        <w:t>set</w:t>
-      </w:r>
-      <w:r>
-        <w:rPr>
-          <w:rFonts w:ascii="Menlo" w:hAnsi="Menlo" w:cs="Menlo"/>
-          <w:color w:val="000000"/>
-          <w:sz w:val="18"/>
-          <w:szCs w:val="18"/>
-        </w:rPr>
-        <w:t>(</w:t>
-      </w:r>
-      <w:proofErr w:type="spellStart"/>
-      <w:r>
-        <w:rPr>
-          <w:rFonts w:ascii="Menlo" w:hAnsi="Menlo" w:cs="Menlo"/>
-          <w:color w:val="000000"/>
-          <w:sz w:val="18"/>
-          <w:szCs w:val="18"/>
-        </w:rPr>
-        <w:t>batch_elements_indices_ls</w:t>
-      </w:r>
-      <w:proofErr w:type="spellEnd"/>
-      <w:r>
-        <w:rPr>
-          <w:rFonts w:ascii="Menlo" w:hAnsi="Menlo" w:cs="Menlo"/>
-          <w:color w:val="000000"/>
-          <w:sz w:val="18"/>
-          <w:szCs w:val="18"/>
-        </w:rPr>
-        <w:t>)</w:t>
-      </w:r>
-      <w:r>
-        <w:rPr>
-          <w:rFonts w:ascii="Menlo" w:hAnsi="Menlo" w:cs="Menlo"/>
-          <w:color w:val="000000"/>
-          <w:sz w:val="18"/>
-          <w:szCs w:val="18"/>
-        </w:rPr>
-        <w:br/>
-        <w:t xml:space="preserve">                     </w:t>
-      </w:r>
-      <w:r>
-        <w:rPr>
-          <w:rFonts w:ascii="Menlo" w:hAnsi="Menlo" w:cs="Menlo"/>
-          <w:b/>
-          <w:bCs/>
-          <w:color w:val="000080"/>
-          <w:sz w:val="18"/>
-          <w:szCs w:val="18"/>
-        </w:rPr>
-        <w:t xml:space="preserve">and </w:t>
-      </w:r>
-      <w:proofErr w:type="spellStart"/>
-      <w:r>
-        <w:rPr>
-          <w:rFonts w:ascii="Menlo" w:hAnsi="Menlo" w:cs="Menlo"/>
-          <w:color w:val="000000"/>
-          <w:sz w:val="18"/>
-          <w:szCs w:val="18"/>
-        </w:rPr>
-        <w:t>graph.edge_index</w:t>
-      </w:r>
-      <w:proofErr w:type="spellEnd"/>
-      <w:r>
-        <w:rPr>
-          <w:rFonts w:ascii="Menlo" w:hAnsi="Menlo" w:cs="Menlo"/>
-          <w:color w:val="000000"/>
-          <w:sz w:val="18"/>
-          <w:szCs w:val="18"/>
-        </w:rPr>
-        <w:t>[</w:t>
-      </w:r>
-      <w:r>
-        <w:rPr>
-          <w:rFonts w:ascii="Menlo" w:hAnsi="Menlo" w:cs="Menlo"/>
-          <w:color w:val="0000FF"/>
-          <w:sz w:val="18"/>
-          <w:szCs w:val="18"/>
-        </w:rPr>
-        <w:t>1</w:t>
-      </w:r>
-      <w:r>
-        <w:rPr>
-          <w:rFonts w:ascii="Menlo" w:hAnsi="Menlo" w:cs="Menlo"/>
-          <w:color w:val="000000"/>
-          <w:sz w:val="18"/>
-          <w:szCs w:val="18"/>
-        </w:rPr>
-        <w:t>][</w:t>
-      </w:r>
-      <w:proofErr w:type="spellStart"/>
-      <w:r>
-        <w:rPr>
-          <w:rFonts w:ascii="Menlo" w:hAnsi="Menlo" w:cs="Menlo"/>
-          <w:color w:val="000000"/>
-          <w:sz w:val="18"/>
-          <w:szCs w:val="18"/>
-        </w:rPr>
-        <w:t>e_col</w:t>
-      </w:r>
-      <w:proofErr w:type="spellEnd"/>
-      <w:r>
-        <w:rPr>
-          <w:rFonts w:ascii="Menlo" w:hAnsi="Menlo" w:cs="Menlo"/>
-          <w:color w:val="000000"/>
-          <w:sz w:val="18"/>
-          <w:szCs w:val="18"/>
-        </w:rPr>
-        <w:t xml:space="preserve">].item() </w:t>
-      </w:r>
-      <w:r>
-        <w:rPr>
-          <w:rFonts w:ascii="Menlo" w:hAnsi="Menlo" w:cs="Menlo"/>
-          <w:b/>
-          <w:bCs/>
-          <w:color w:val="000080"/>
-          <w:sz w:val="18"/>
-          <w:szCs w:val="18"/>
-        </w:rPr>
-        <w:t xml:space="preserve">in </w:t>
-      </w:r>
-      <w:r>
-        <w:rPr>
-          <w:rFonts w:ascii="Menlo" w:hAnsi="Menlo" w:cs="Menlo"/>
-          <w:color w:val="000080"/>
-          <w:sz w:val="18"/>
-          <w:szCs w:val="18"/>
-        </w:rPr>
-        <w:t>set</w:t>
-      </w:r>
-      <w:r>
-        <w:rPr>
-          <w:rFonts w:ascii="Menlo" w:hAnsi="Menlo" w:cs="Menlo"/>
-          <w:color w:val="000000"/>
-          <w:sz w:val="18"/>
-          <w:szCs w:val="18"/>
-        </w:rPr>
-        <w:t>(</w:t>
-      </w:r>
-      <w:proofErr w:type="spellStart"/>
-      <w:r>
-        <w:rPr>
-          <w:rFonts w:ascii="Menlo" w:hAnsi="Menlo" w:cs="Menlo"/>
-          <w:color w:val="000000"/>
-          <w:sz w:val="18"/>
-          <w:szCs w:val="18"/>
-        </w:rPr>
-        <w:t>batch_elements_indices_ls</w:t>
-      </w:r>
-      <w:proofErr w:type="spellEnd"/>
-      <w:r>
-        <w:rPr>
-          <w:rFonts w:ascii="Menlo" w:hAnsi="Menlo" w:cs="Menlo"/>
-          <w:color w:val="000000"/>
-          <w:sz w:val="18"/>
-          <w:szCs w:val="18"/>
-        </w:rPr>
-        <w:t>))]).to(torch.int64).to(DEVICE)</w:t>
+        <w:t>…</w:t>
       </w:r>
     </w:p>
     <w:p>
@@ -52678,15 +52420,7 @@
           <w:bCs/>
           <w:lang w:eastAsia="en-US"/>
         </w:rPr>
-        <w:t>0.62</w:t>
-      </w:r>
-      <w:r>
-        <w:rPr>
-          <w:b/>
-          <w:bCs/>
-          <w:lang w:eastAsia="en-US"/>
-        </w:rPr>
-        <w:t xml:space="preserve"> seconds</w:t>
+        <w:t>0.62 seconds</w:t>
       </w:r>
       <w:r>
         <w:rPr>
@@ -52727,6 +52461,149 @@
           <w:lang w:eastAsia="en-US"/>
         </w:rPr>
       </w:pPr>
+      <w:r>
+        <w:rPr>
+          <w:lang w:eastAsia="en-US"/>
+        </w:rPr>
+        <w:t xml:space="preserve">However, maybe it is possible to be faster by just registering the edges </w:t>
+      </w:r>
+      <w:r>
+        <w:rPr>
+          <w:lang w:eastAsia="en-US"/>
+        </w:rPr>
+        <w:t>I come across in the BFS?</w:t>
+      </w:r>
+    </w:p>
+    <w:p>
+      <w:pPr>
+        <w:rPr>
+          <w:lang w:eastAsia="en-US"/>
+        </w:rPr>
+      </w:pPr>
+      <w:r>
+        <w:rPr>
+          <w:b/>
+          <w:bCs/>
+          <w:lang w:eastAsia="en-US"/>
+        </w:rPr>
+        <w:t>Confirmed</w:t>
+      </w:r>
+      <w:r>
+        <w:rPr>
+          <w:lang w:eastAsia="en-US"/>
+        </w:rPr>
+        <w:t>.</w:t>
+      </w:r>
+      <w:r>
+        <w:rPr>
+          <w:lang w:eastAsia="en-US"/>
+        </w:rPr>
+        <w:t xml:space="preserve"> Now the average time spent in creating a graph segment is much less: </w:t>
+      </w:r>
+    </w:p>
+    <w:p>
+      <w:pPr>
+        <w:rPr>
+          <w:lang w:eastAsia="en-US"/>
+        </w:rPr>
+      </w:pPr>
+      <m:oMathPara>
+        <m:oMath>
+          <m:r>
+            <w:rPr>
+              <w:rFonts w:ascii="Cambria Math" w:hAnsi="Cambria Math"/>
+              <w:lang w:eastAsia="en-US"/>
+            </w:rPr>
+            <m:t xml:space="preserve">T ≤ </m:t>
+          </m:r>
+          <m:r>
+            <w:rPr>
+              <w:rFonts w:ascii="Cambria Math" w:hAnsi="Cambria Math"/>
+              <w:lang w:eastAsia="en-US"/>
+            </w:rPr>
+            <m:t>0.00</m:t>
+          </m:r>
+          <m:r>
+            <w:rPr>
+              <w:rFonts w:ascii="Cambria Math" w:hAnsi="Cambria Math"/>
+              <w:lang w:eastAsia="en-US"/>
+            </w:rPr>
+            <m:t xml:space="preserve">4+ </m:t>
+          </m:r>
+          <m:r>
+            <w:rPr>
+              <w:rFonts w:ascii="Cambria Math" w:hAnsi="Cambria Math"/>
+              <w:lang w:eastAsia="en-US"/>
+            </w:rPr>
+            <m:t>0.00</m:t>
+          </m:r>
+          <m:r>
+            <w:rPr>
+              <w:rFonts w:ascii="Cambria Math" w:hAnsi="Cambria Math"/>
+              <w:lang w:eastAsia="en-US"/>
+            </w:rPr>
+            <m:t xml:space="preserve">2+ </m:t>
+          </m:r>
+          <m:r>
+            <w:rPr>
+              <w:rFonts w:ascii="Cambria Math" w:hAnsi="Cambria Math"/>
+              <w:lang w:eastAsia="en-US"/>
+            </w:rPr>
+            <m:t>0.0</m:t>
+          </m:r>
+          <m:r>
+            <w:rPr>
+              <w:rFonts w:ascii="Cambria Math" w:hAnsi="Cambria Math"/>
+              <w:lang w:eastAsia="en-US"/>
+            </w:rPr>
+            <m:t>20≤</m:t>
+          </m:r>
+          <m:r>
+            <m:rPr>
+              <m:sty m:val="bi"/>
+            </m:rPr>
+            <w:rPr>
+              <w:rFonts w:ascii="Cambria Math" w:hAnsi="Cambria Math"/>
+              <w:lang w:eastAsia="en-US"/>
+            </w:rPr>
+            <m:t>0.03</m:t>
+          </m:r>
+          <m:r>
+            <w:rPr>
+              <w:rFonts w:ascii="Cambria Math" w:hAnsi="Cambria Math"/>
+              <w:lang w:eastAsia="en-US"/>
+            </w:rPr>
+            <m:t xml:space="preserve"> seconds</m:t>
+          </m:r>
+        </m:oMath>
+      </m:oMathPara>
+    </w:p>
+    <w:p>
+      <w:pPr>
+        <w:rPr>
+          <w:lang w:eastAsia="en-US"/>
+        </w:rPr>
+      </w:pPr>
+    </w:p>
+    <w:p>
+      <w:pPr>
+        <w:pStyle w:val="Heading2"/>
+      </w:pPr>
+    </w:p>
+    <w:p>
+      <w:pPr>
+        <w:pStyle w:val="Heading2"/>
+      </w:pPr>
+      <w:r>
+        <w:t>Step 6.2: Batch training and Validation check</w:t>
+      </w:r>
+    </w:p>
+    <w:p>
+      <w:pPr>
+        <w:rPr>
+          <w:lang w:eastAsia="en-US"/>
+        </w:rPr>
+      </w:pPr>
     </w:p>
     <w:p>
       <w:pPr>
@@ -52736,13 +52613,6 @@
       </w:pPr>
       <w:bookmarkStart w:id="47" w:name="_GoBack"/>
       <w:bookmarkEnd w:id="47"/>
-    </w:p>
-    <w:p>
-      <w:pPr>
-        <w:rPr>
-          <w:lang w:eastAsia="en-US"/>
-        </w:rPr>
-      </w:pPr>
     </w:p>
     <w:p>
       <w:pPr>

</xml_diff>

<commit_message>
=Experimenting with NoBatched. Writing batching...
Former-commit-id: ede169383c479e75e399cefa289f419d2815bd2c
Former-commit-id: 02f74951c125c494f5782620dfd3a1a4dc9e1ad4
</commit_message>
<xml_diff>
--- a/Media/Task1_DeveloperDiary.docx
+++ b/Media/Task1_DeveloperDiary.docx
@@ -52682,7 +52682,10 @@
     </w:p>
     <w:p>
       <w:r>
-        <w:t>Which is reasonable. However, it is opportune to use 1/4</w:t>
+        <w:t>Which is reasonable. However, it is opportune to use 1/</w:t>
+      </w:r>
+      <w:r>
+        <w:t>10</w:t>
       </w:r>
       <w:r>
         <w:rPr>
@@ -52702,54 +52705,371 @@
         <w:t xml:space="preserve"> dataset</w:t>
       </w:r>
       <w:r>
-        <w:t xml:space="preserve"> (173.5K</w:t>
-      </w:r>
-      <w:bookmarkStart w:id="47" w:name="_GoBack"/>
+        <w:t xml:space="preserve"> (</w:t>
+      </w:r>
+      <w:r>
+        <w:t>69.4</w:t>
+      </w:r>
+      <w:r>
+        <w:t>K)</w:t>
+      </w:r>
+      <w:r>
+        <w:t xml:space="preserve"> as development set for faster attempts.</w:t>
+      </w:r>
+      <w:r>
+        <w:t xml:space="preserve"> The Vocabulary of </w:t>
+      </w:r>
+      <w:proofErr w:type="spellStart"/>
+      <w:r>
+        <w:t>globals</w:t>
+      </w:r>
+      <w:proofErr w:type="spellEnd"/>
+      <w:r>
+        <w:t xml:space="preserve"> will be extracted from WikiText-2</w:t>
+      </w:r>
+      <w:r>
+        <w:t>.</w:t>
+      </w:r>
+    </w:p>
+    <w:p>
+      <w:pPr>
+        <w:rPr>
+          <w:lang w:eastAsia="en-US"/>
+        </w:rPr>
+      </w:pPr>
+    </w:p>
+    <w:p>
+      <w:pPr>
+        <w:rPr>
+          <w:lang w:eastAsia="en-US"/>
+        </w:rPr>
+      </w:pPr>
+    </w:p>
+    <w:p>
+      <w:pPr>
+        <w:pStyle w:val="Heading2"/>
+      </w:pPr>
+      <w:bookmarkStart w:id="47" w:name="_Toc28109933"/>
+      <w:r>
+        <w:t>Step 6.2: Batch training and Validation check</w:t>
+      </w:r>
       <w:bookmarkEnd w:id="47"/>
-      <w:r>
-        <w:t>)</w:t>
-      </w:r>
-      <w:r>
-        <w:t xml:space="preserve"> as development set for faster attempts.</w:t>
-      </w:r>
-      <w:r>
-        <w:t xml:space="preserve"> The Vocabulary of </w:t>
-      </w:r>
-      <w:proofErr w:type="spellStart"/>
-      <w:r>
-        <w:t>globals</w:t>
-      </w:r>
-      <w:proofErr w:type="spellEnd"/>
-      <w:r>
-        <w:t xml:space="preserve"> will be extracted from WikiText-2</w:t>
-      </w:r>
-      <w:r>
-        <w:t>.</w:t>
-      </w:r>
-    </w:p>
-    <w:p>
-      <w:pPr>
-        <w:rPr>
-          <w:lang w:eastAsia="en-US"/>
-        </w:rPr>
-      </w:pPr>
-    </w:p>
-    <w:p>
-      <w:pPr>
-        <w:rPr>
-          <w:lang w:eastAsia="en-US"/>
-        </w:rPr>
-      </w:pPr>
-    </w:p>
-    <w:p>
-      <w:pPr>
-        <w:pStyle w:val="Heading2"/>
-      </w:pPr>
-      <w:bookmarkStart w:id="48" w:name="_Toc28109933"/>
-      <w:r>
-        <w:t>Step 6.2: Batch training and Validation check</w:t>
-      </w:r>
-      <w:bookmarkEnd w:id="48"/>
+    </w:p>
+    <w:p>
+      <w:pPr>
+        <w:rPr>
+          <w:lang w:eastAsia="en-US"/>
+        </w:rPr>
+      </w:pPr>
+    </w:p>
+    <w:p>
+      <w:pPr>
+        <w:pStyle w:val="Heading3"/>
+      </w:pPr>
+      <w:r>
+        <w:t>Status of learning – with no batches</w:t>
+      </w:r>
+    </w:p>
+    <w:p>
+      <w:pPr>
+        <w:rPr>
+          <w:lang w:eastAsia="en-US"/>
+        </w:rPr>
+      </w:pPr>
+    </w:p>
+    <w:p>
+      <w:pPr>
+        <w:rPr>
+          <w:lang w:eastAsia="en-US"/>
+        </w:rPr>
+      </w:pPr>
+      <w:r>
+        <w:rPr>
+          <w:lang w:eastAsia="en-US"/>
+        </w:rPr>
+        <w:t>What is the status of the current not-batched mechanism? Does it manage to learn something, to use training to improve the LM prediction?</w:t>
+      </w:r>
+    </w:p>
+    <w:p>
+      <w:pPr>
+        <w:rPr>
+          <w:lang w:eastAsia="en-US"/>
+        </w:rPr>
+      </w:pPr>
+    </w:p>
+    <w:p>
+      <w:pPr>
+        <w:rPr>
+          <w:lang w:eastAsia="en-US"/>
+        </w:rPr>
+      </w:pPr>
+      <w:proofErr w:type="spellStart"/>
+      <w:r>
+        <w:rPr>
+          <w:lang w:eastAsia="en-US"/>
+        </w:rPr>
+        <w:t>Esecuting</w:t>
+      </w:r>
+      <w:proofErr w:type="spellEnd"/>
+      <w:r>
+        <w:rPr>
+          <w:lang w:eastAsia="en-US"/>
+        </w:rPr>
+        <w:t xml:space="preserve"> 53.4K steps for 1 epoch, the answer would appear to be “no”:</w:t>
+      </w:r>
+    </w:p>
+    <w:p>
+      <w:pPr>
+        <w:rPr>
+          <w:lang w:eastAsia="en-US"/>
+        </w:rPr>
+      </w:pPr>
+    </w:p>
+    <w:p>
+      <w:pPr>
+        <w:rPr>
+          <w:lang w:eastAsia="en-US"/>
+        </w:rPr>
+      </w:pPr>
+      <w:r>
+        <w:rPr>
+          <w:noProof/>
+          <w:lang w:eastAsia="en-US"/>
+        </w:rPr>
+        <w:drawing>
+          <wp:inline distT="0" distB="0" distL="0" distR="0" wp14:anchorId="26903326" wp14:editId="43F1B60A">
+            <wp:extent cx="4631267" cy="2568248"/>
+            <wp:effectExtent l="0" t="0" r="4445" b="0"/>
+            <wp:docPr id="2" name="Picture 2"/>
+            <wp:cNvGraphicFramePr>
+              <a:graphicFrameLocks xmlns:a="http://schemas.openxmlformats.org/drawingml/2006/main" noChangeAspect="1"/>
+            </wp:cNvGraphicFramePr>
+            <a:graphic xmlns:a="http://schemas.openxmlformats.org/drawingml/2006/main">
+              <a:graphicData uri="http://schemas.openxmlformats.org/drawingml/2006/picture">
+                <pic:pic xmlns:pic="http://schemas.openxmlformats.org/drawingml/2006/picture">
+                  <pic:nvPicPr>
+                    <pic:cNvPr id="2" name="53Ksteps_noBatching.png"/>
+                    <pic:cNvPicPr/>
+                  </pic:nvPicPr>
+                  <pic:blipFill>
+                    <a:blip r:embed="rId15" cstate="print">
+                      <a:extLst>
+                        <a:ext uri="{28A0092B-C50C-407E-A947-70E740481C1C}">
+                          <a14:useLocalDpi xmlns:a14="http://schemas.microsoft.com/office/drawing/2010/main" val="0"/>
+                        </a:ext>
+                      </a:extLst>
+                    </a:blip>
+                    <a:stretch>
+                      <a:fillRect/>
+                    </a:stretch>
+                  </pic:blipFill>
+                  <pic:spPr>
+                    <a:xfrm>
+                      <a:off x="0" y="0"/>
+                      <a:ext cx="4653935" cy="2580819"/>
+                    </a:xfrm>
+                    <a:prstGeom prst="rect">
+                      <a:avLst/>
+                    </a:prstGeom>
+                  </pic:spPr>
+                </pic:pic>
+              </a:graphicData>
+            </a:graphic>
+          </wp:inline>
+        </w:drawing>
+      </w:r>
+    </w:p>
+    <w:p>
+      <w:pPr>
+        <w:rPr>
+          <w:lang w:eastAsia="en-US"/>
+        </w:rPr>
+      </w:pPr>
+      <w:r>
+        <w:rPr>
+          <w:lang w:eastAsia="en-US"/>
+        </w:rPr>
+        <w:lastRenderedPageBreak/>
+        <w:t>Therefore, we attempt to overfit on a smaller training set:</w:t>
+      </w:r>
+    </w:p>
+    <w:p>
+      <w:pPr>
+        <w:rPr>
+          <w:lang w:eastAsia="en-US"/>
+        </w:rPr>
+      </w:pPr>
+      <w:r>
+        <w:rPr>
+          <w:lang w:eastAsia="en-US"/>
+        </w:rPr>
+        <w:t>2</w:t>
+      </w:r>
+      <w:r>
+        <w:rPr>
+          <w:lang w:eastAsia="en-US"/>
+        </w:rPr>
+        <w:t>K</w:t>
+      </w:r>
+      <w:r>
+        <w:rPr>
+          <w:lang w:eastAsia="en-US"/>
+        </w:rPr>
+        <w:t xml:space="preserve"> words, that with &lt;</w:t>
+      </w:r>
+      <w:proofErr w:type="spellStart"/>
+      <w:r>
+        <w:rPr>
+          <w:lang w:eastAsia="en-US"/>
+        </w:rPr>
+        <w:t>unk</w:t>
+      </w:r>
+      <w:proofErr w:type="spellEnd"/>
+      <w:r>
+        <w:rPr>
+          <w:lang w:eastAsia="en-US"/>
+        </w:rPr>
+        <w:t>&gt;s become ~1.5K</w:t>
+      </w:r>
+      <w:r>
+        <w:rPr>
+          <w:lang w:eastAsia="en-US"/>
+        </w:rPr>
+        <w:t xml:space="preserve"> steps, </w:t>
+      </w:r>
+      <w:r>
+        <w:rPr>
+          <w:lang w:eastAsia="en-US"/>
+        </w:rPr>
+        <w:t>20</w:t>
+      </w:r>
+      <w:r>
+        <w:rPr>
+          <w:lang w:eastAsia="en-US"/>
+        </w:rPr>
+        <w:t xml:space="preserve"> epochs.</w:t>
+      </w:r>
+    </w:p>
+    <w:p>
+      <w:pPr>
+        <w:rPr>
+          <w:lang w:eastAsia="en-US"/>
+        </w:rPr>
+      </w:pPr>
+      <w:r>
+        <w:rPr>
+          <w:noProof/>
+          <w:lang w:eastAsia="en-US"/>
+        </w:rPr>
+        <w:drawing>
+          <wp:inline distT="0" distB="0" distL="0" distR="0" wp14:anchorId="10F98B0E" wp14:editId="064226DB">
+            <wp:extent cx="5727700" cy="3682365"/>
+            <wp:effectExtent l="0" t="0" r="0" b="635"/>
+            <wp:docPr id="3" name="Picture 3"/>
+            <wp:cNvGraphicFramePr>
+              <a:graphicFrameLocks xmlns:a="http://schemas.openxmlformats.org/drawingml/2006/main" noChangeAspect="1"/>
+            </wp:cNvGraphicFramePr>
+            <a:graphic xmlns:a="http://schemas.openxmlformats.org/drawingml/2006/main">
+              <a:graphicData uri="http://schemas.openxmlformats.org/drawingml/2006/picture">
+                <pic:pic xmlns:pic="http://schemas.openxmlformats.org/drawingml/2006/picture">
+                  <pic:nvPicPr>
+                    <pic:cNvPr id="3" name="1500steps_20epochs_noBatching.png"/>
+                    <pic:cNvPicPr/>
+                  </pic:nvPicPr>
+                  <pic:blipFill>
+                    <a:blip r:embed="rId16" cstate="print">
+                      <a:extLst>
+                        <a:ext uri="{28A0092B-C50C-407E-A947-70E740481C1C}">
+                          <a14:useLocalDpi xmlns:a14="http://schemas.microsoft.com/office/drawing/2010/main" val="0"/>
+                        </a:ext>
+                      </a:extLst>
+                    </a:blip>
+                    <a:stretch>
+                      <a:fillRect/>
+                    </a:stretch>
+                  </pic:blipFill>
+                  <pic:spPr>
+                    <a:xfrm>
+                      <a:off x="0" y="0"/>
+                      <a:ext cx="5727700" cy="3682365"/>
+                    </a:xfrm>
+                    <a:prstGeom prst="rect">
+                      <a:avLst/>
+                    </a:prstGeom>
+                  </pic:spPr>
+                </pic:pic>
+              </a:graphicData>
+            </a:graphic>
+          </wp:inline>
+        </w:drawing>
+      </w:r>
+    </w:p>
+    <w:p>
+      <w:pPr>
+        <w:rPr>
+          <w:lang w:eastAsia="en-US"/>
+        </w:rPr>
+      </w:pPr>
+      <w:r>
+        <w:rPr>
+          <w:lang w:eastAsia="en-US"/>
+        </w:rPr>
+        <w:t xml:space="preserve">Marginal improvement. </w:t>
+      </w:r>
+      <w:r>
+        <w:rPr>
+          <w:lang w:eastAsia="en-US"/>
+        </w:rPr>
+        <w:t>Examining always the same points (i.e. the same (current token, next token) points), the result changes depending on how easy/difficult it is to predict the next token.</w:t>
+      </w:r>
+    </w:p>
+    <w:p>
+      <w:pPr>
+        <w:rPr>
+          <w:lang w:eastAsia="en-US"/>
+        </w:rPr>
+      </w:pPr>
+    </w:p>
+    <w:p>
+      <w:pPr>
+        <w:rPr>
+          <w:lang w:eastAsia="en-US"/>
+        </w:rPr>
+      </w:pPr>
+      <w:r>
+        <w:rPr>
+          <w:lang w:eastAsia="en-US"/>
+        </w:rPr>
+        <w:t>One more attempt, with 1.5K steps and 50 epochs:</w:t>
+      </w:r>
+    </w:p>
+    <w:p>
+      <w:pPr>
+        <w:rPr>
+          <w:lang w:eastAsia="en-US"/>
+        </w:rPr>
+      </w:pPr>
+      <w:r>
+        <w:rPr>
+          <w:lang w:eastAsia="en-US"/>
+        </w:rPr>
+        <w:t xml:space="preserve"> </w:t>
+      </w:r>
+    </w:p>
+    <w:p>
+      <w:pPr>
+        <w:rPr>
+          <w:lang w:eastAsia="en-US"/>
+        </w:rPr>
+      </w:pPr>
+    </w:p>
+    <w:p>
+      <w:pPr>
+        <w:pStyle w:val="Heading3"/>
+      </w:pPr>
+      <w:r>
+        <w:t>Batches mechanism</w:t>
+      </w:r>
     </w:p>
     <w:p>
       <w:pPr>
@@ -52956,6 +53276,218 @@
           <w:lang w:eastAsia="en-US"/>
         </w:rPr>
       </w:pPr>
+      <w:r>
+        <w:rPr>
+          <w:lang w:eastAsia="en-US"/>
+        </w:rPr>
+        <w:t xml:space="preserve">Problem: </w:t>
+      </w:r>
+      <w:r>
+        <w:rPr>
+          <w:lang w:eastAsia="en-US"/>
+        </w:rPr>
+        <w:t>the RGCN needs a fixed input size. I should ensure that the BFS on every node eventually returns a graph-area of fixed size.</w:t>
+      </w:r>
+    </w:p>
+    <w:p>
+      <w:pPr>
+        <w:rPr>
+          <w:lang w:eastAsia="en-US"/>
+        </w:rPr>
+      </w:pPr>
+    </w:p>
+    <w:p>
+      <w:pPr>
+        <w:rPr>
+          <w:lang w:eastAsia="en-US"/>
+        </w:rPr>
+      </w:pPr>
+      <w:r>
+        <w:rPr>
+          <w:lang w:eastAsia="en-US"/>
+        </w:rPr>
+        <w:t xml:space="preserve">For instance, instead of a simple </w:t>
+      </w:r>
+      <w:r>
+        <w:rPr>
+          <w:lang w:eastAsia="en-US"/>
+        </w:rPr>
+        <w:t>extending</w:t>
+      </w:r>
+      <w:r>
+        <w:rPr>
+          <w:lang w:eastAsia="en-US"/>
+        </w:rPr>
+        <w:t xml:space="preserve"> of lists / union of sets</w:t>
+      </w:r>
+      <w:r>
+        <w:rPr>
+          <w:lang w:eastAsia="en-US"/>
+        </w:rPr>
+        <w:t>…</w:t>
+      </w:r>
+      <w:r>
+        <w:rPr>
+          <w:lang w:eastAsia="en-US"/>
+        </w:rPr>
+        <w:t xml:space="preserve"> I </w:t>
+      </w:r>
+      <w:r>
+        <w:rPr>
+          <w:lang w:eastAsia="en-US"/>
+        </w:rPr>
+        <w:t>could</w:t>
+      </w:r>
+      <w:r>
+        <w:rPr>
+          <w:lang w:eastAsia="en-US"/>
+        </w:rPr>
+        <w:t xml:space="preserve"> add the </w:t>
+      </w:r>
+      <w:proofErr w:type="spellStart"/>
+      <w:r>
+        <w:rPr>
+          <w:lang w:eastAsia="en-US"/>
+        </w:rPr>
+        <w:t>i-th</w:t>
+      </w:r>
+      <w:proofErr w:type="spellEnd"/>
+      <w:r>
+        <w:rPr>
+          <w:lang w:eastAsia="en-US"/>
+        </w:rPr>
+        <w:t xml:space="preserve"> element in every adjacency list</w:t>
+      </w:r>
+      <w:r>
+        <w:rPr>
+          <w:lang w:eastAsia="en-US"/>
+        </w:rPr>
+        <w:t>? But I do not know if some adjacency lists are shorter than what I need</w:t>
+      </w:r>
+      <w:r>
+        <w:rPr>
+          <w:lang w:eastAsia="en-US"/>
+        </w:rPr>
+        <w:t xml:space="preserve"> [solved: the </w:t>
+      </w:r>
+      <w:proofErr w:type="spellStart"/>
+      <w:r>
+        <w:rPr>
+          <w:lang w:eastAsia="en-US"/>
+        </w:rPr>
+        <w:t>node_segment_size</w:t>
+      </w:r>
+      <w:proofErr w:type="spellEnd"/>
+      <w:r>
+        <w:rPr>
+          <w:lang w:eastAsia="en-US"/>
+        </w:rPr>
+        <w:t xml:space="preserve"> already establishes how many nodes we are going to extract from our connected </w:t>
+      </w:r>
+      <w:proofErr w:type="gramStart"/>
+      <w:r>
+        <w:rPr>
+          <w:lang w:eastAsia="en-US"/>
+        </w:rPr>
+        <w:t>graph]</w:t>
+      </w:r>
+      <w:r>
+        <w:rPr>
+          <w:lang w:eastAsia="en-US"/>
+        </w:rPr>
+        <w:t>…</w:t>
+      </w:r>
+      <w:proofErr w:type="gramEnd"/>
+      <w:r>
+        <w:rPr>
+          <w:lang w:eastAsia="en-US"/>
+        </w:rPr>
+        <w:t xml:space="preserve"> </w:t>
+      </w:r>
+    </w:p>
+    <w:p>
+      <w:pPr>
+        <w:rPr>
+          <w:lang w:eastAsia="en-US"/>
+        </w:rPr>
+      </w:pPr>
+      <w:r>
+        <w:rPr>
+          <w:lang w:eastAsia="en-US"/>
+        </w:rPr>
+        <w:lastRenderedPageBreak/>
+        <w:t>or if there is some overlap between them, which would result in adding only 1 node instead of 2</w:t>
+      </w:r>
+      <w:r>
+        <w:rPr>
+          <w:lang w:eastAsia="en-US"/>
+        </w:rPr>
+        <w:t>; I may end up not having enough nodes to ad</w:t>
+      </w:r>
+      <w:r>
+        <w:rPr>
+          <w:lang w:eastAsia="en-US"/>
+        </w:rPr>
+        <w:t xml:space="preserve">d. This can be countered </w:t>
+      </w:r>
+      <w:proofErr w:type="gramStart"/>
+      <w:r>
+        <w:rPr>
+          <w:lang w:eastAsia="en-US"/>
+        </w:rPr>
+        <w:t>by:</w:t>
+      </w:r>
+      <w:proofErr w:type="gramEnd"/>
+      <w:r>
+        <w:rPr>
+          <w:lang w:eastAsia="en-US"/>
+        </w:rPr>
+        <w:t xml:space="preserve"> get adjacency lists that are 2x the size (2* (</w:t>
+      </w:r>
+      <w:proofErr w:type="spellStart"/>
+      <w:r>
+        <w:rPr>
+          <w:lang w:eastAsia="en-US"/>
+        </w:rPr>
+        <w:t>graph_segment_size</w:t>
+      </w:r>
+      <w:proofErr w:type="spellEnd"/>
+      <w:r>
+        <w:rPr>
+          <w:lang w:eastAsia="en-US"/>
+        </w:rPr>
+        <w:t xml:space="preserve"> / </w:t>
+      </w:r>
+      <w:proofErr w:type="spellStart"/>
+      <w:r>
+        <w:rPr>
+          <w:lang w:eastAsia="en-US"/>
+        </w:rPr>
+        <w:t>num_batch_nodes</w:t>
+      </w:r>
+      <w:proofErr w:type="spellEnd"/>
+      <w:r>
+        <w:rPr>
+          <w:lang w:eastAsia="en-US"/>
+        </w:rPr>
+        <w:t xml:space="preserve">)), and then pick the </w:t>
+      </w:r>
+      <w:proofErr w:type="spellStart"/>
+      <w:r>
+        <w:rPr>
+          <w:lang w:eastAsia="en-US"/>
+        </w:rPr>
+        <w:t>i-th</w:t>
+      </w:r>
+      <w:proofErr w:type="spellEnd"/>
+      <w:r>
+        <w:rPr>
+          <w:lang w:eastAsia="en-US"/>
+        </w:rPr>
+        <w:t xml:space="preserve"> element in every list.</w:t>
+      </w:r>
+      <w:bookmarkStart w:id="48" w:name="_GoBack"/>
+      <w:bookmarkEnd w:id="48"/>
     </w:p>
     <w:p>
       <w:pPr>

</xml_diff>

<commit_message>
=Batching works in the pocket model
Former-commit-id: 7e10515118537d88ccbd2b23ea7d135ca415d3f7
Former-commit-id: a7e3190a37891e344b4861e7560b8a7ce51e7682
</commit_message>
<xml_diff>
--- a/Media/Task1_DeveloperDiary.docx
+++ b/Media/Task1_DeveloperDiary.docx
@@ -3203,21 +3203,7 @@
             <w:rStyle w:val="Hyperlink"/>
             <w:noProof/>
           </w:rPr>
-          <w:t>Batches</w:t>
-        </w:r>
-        <w:r>
-          <w:rPr>
-            <w:rStyle w:val="Hyperlink"/>
-            <w:noProof/>
-          </w:rPr>
-          <w:t xml:space="preserve"> </w:t>
-        </w:r>
-        <w:r>
-          <w:rPr>
-            <w:rStyle w:val="Hyperlink"/>
-            <w:noProof/>
-          </w:rPr>
-          <w:t>mechanism</w:t>
+          <w:t>Batches mechanism</w:t>
         </w:r>
         <w:r>
           <w:rPr>
@@ -54592,8 +54578,89 @@
         </w:rPr>
         <w:t>If there is a valid sense label at the current element, I am using only that one to predict, instead of using the global word as well.</w:t>
       </w:r>
+    </w:p>
+    <w:p>
+      <w:pPr>
+        <w:rPr>
+          <w:lang w:eastAsia="en-US"/>
+        </w:rPr>
+      </w:pPr>
+      <w:r>
+        <w:rPr>
+          <w:lang w:eastAsia="en-US"/>
+        </w:rPr>
+        <w:t xml:space="preserve">However, that may be inevitable given the nature of Language Model </w:t>
+      </w:r>
+      <w:proofErr w:type="gramStart"/>
+      <w:r>
+        <w:rPr>
+          <w:lang w:eastAsia="en-US"/>
+        </w:rPr>
+        <w:t>prediction?</w:t>
+      </w:r>
+      <w:proofErr w:type="gramEnd"/>
+      <w:r>
+        <w:rPr>
+          <w:lang w:eastAsia="en-US"/>
+        </w:rPr>
+        <w:t xml:space="preserve"> I have to learn to guess the next word from the previous one, while reading sentences.</w:t>
+      </w:r>
+    </w:p>
+    <w:p>
+      <w:pPr>
+        <w:rPr>
+          <w:lang w:eastAsia="en-US"/>
+        </w:rPr>
+      </w:pPr>
+      <w:r>
+        <w:rPr>
+          <w:lang w:eastAsia="en-US"/>
+        </w:rPr>
+        <w:lastRenderedPageBreak/>
+        <w:t>I have 2 heads in the GNN. Its structure is:</w:t>
+      </w:r>
+    </w:p>
+    <w:p>
+      <w:pPr>
+        <w:rPr>
+          <w:lang w:eastAsia="en-US"/>
+        </w:rPr>
+      </w:pPr>
+      <w:r>
+        <w:rPr>
+          <w:lang w:eastAsia="en-US"/>
+        </w:rPr>
+        <w:t>RGCN layer &gt; linear layer to predict global classes</w:t>
+      </w:r>
+    </w:p>
+    <w:p>
+      <w:pPr>
+        <w:rPr>
+          <w:lang w:eastAsia="en-US"/>
+        </w:rPr>
+      </w:pPr>
+      <w:r>
+        <w:rPr>
+          <w:lang w:eastAsia="en-US"/>
+        </w:rPr>
+        <w:tab/>
+        <w:t xml:space="preserve">         &gt; linear layer to predict</w:t>
+      </w:r>
       <w:bookmarkStart w:id="50" w:name="_GoBack"/>
       <w:bookmarkEnd w:id="50"/>
+      <w:r>
+        <w:rPr>
+          <w:lang w:eastAsia="en-US"/>
+        </w:rPr>
+        <w:t xml:space="preserve"> the sense classes </w:t>
+      </w:r>
+    </w:p>
+    <w:p>
+      <w:pPr>
+        <w:rPr>
+          <w:lang w:eastAsia="en-US"/>
+        </w:rPr>
+      </w:pPr>
     </w:p>
     <w:sectPr>
       <w:pgSz w:w="11900" w:h="16840"/>

</xml_diff>

<commit_message>
=Inserting Validation check into MyRGCN training loop...
Former-commit-id: 3c45cc25e7c686c5e71764e9f76e7021ab67edff [formerly 365e666d6fb6b860df98f23d7c34fd7755fc5d14]
Former-commit-id: 253709a3e41aad24754d11f5a30580c8b5e09bcf
Former-commit-id: 1ff5d5509dea90645f031febe22b40426fb33097
</commit_message>
<xml_diff>
--- a/Media/Task1_DeveloperDiary.docx
+++ b/Media/Task1_DeveloperDiary.docx
@@ -28,7 +28,7 @@
       <w:r>
         <w:fldChar w:fldCharType="separate"/>
       </w:r>
-      <w:hyperlink w:anchor="_Toc29029423" w:history="1">
+      <w:hyperlink w:anchor="_Toc29307371" w:history="1">
         <w:r>
           <w:rPr>
             <w:rStyle w:val="Hyperlink"/>
@@ -55,7 +55,7 @@
             <w:noProof/>
             <w:webHidden/>
           </w:rPr>
-          <w:instrText xml:space="preserve"> PAGEREF _Toc29029423 \h </w:instrText>
+          <w:instrText xml:space="preserve"> PAGEREF _Toc29307371 \h </w:instrText>
         </w:r>
         <w:r>
           <w:rPr>
@@ -103,7 +103,7 @@
           <w:lang w:eastAsia="en-GB"/>
         </w:rPr>
       </w:pPr>
-      <w:hyperlink w:anchor="_Toc29029424" w:history="1">
+      <w:hyperlink w:anchor="_Toc29307372" w:history="1">
         <w:r>
           <w:rPr>
             <w:rStyle w:val="Hyperlink"/>
@@ -130,7 +130,7 @@
             <w:noProof/>
             <w:webHidden/>
           </w:rPr>
-          <w:instrText xml:space="preserve"> PAGEREF _Toc29029424 \h </w:instrText>
+          <w:instrText xml:space="preserve"> PAGEREF _Toc29307372 \h </w:instrText>
         </w:r>
         <w:r>
           <w:rPr>
@@ -178,7 +178,7 @@
           <w:lang w:eastAsia="en-GB"/>
         </w:rPr>
       </w:pPr>
-      <w:hyperlink w:anchor="_Toc29029425" w:history="1">
+      <w:hyperlink w:anchor="_Toc29307373" w:history="1">
         <w:r>
           <w:rPr>
             <w:rStyle w:val="Hyperlink"/>
@@ -205,7 +205,7 @@
             <w:noProof/>
             <w:webHidden/>
           </w:rPr>
-          <w:instrText xml:space="preserve"> PAGEREF _Toc29029425 \h </w:instrText>
+          <w:instrText xml:space="preserve"> PAGEREF _Toc29307373 \h </w:instrText>
         </w:r>
         <w:r>
           <w:rPr>
@@ -253,7 +253,7 @@
           <w:lang w:eastAsia="en-GB"/>
         </w:rPr>
       </w:pPr>
-      <w:hyperlink w:anchor="_Toc29029426" w:history="1">
+      <w:hyperlink w:anchor="_Toc29307374" w:history="1">
         <w:r>
           <w:rPr>
             <w:rStyle w:val="Hyperlink"/>
@@ -280,7 +280,7 @@
             <w:noProof/>
             <w:webHidden/>
           </w:rPr>
-          <w:instrText xml:space="preserve"> PAGEREF _Toc29029426 \h </w:instrText>
+          <w:instrText xml:space="preserve"> PAGEREF _Toc29307374 \h </w:instrText>
         </w:r>
         <w:r>
           <w:rPr>
@@ -326,7 +326,7 @@
           <w:lang w:eastAsia="en-GB"/>
         </w:rPr>
       </w:pPr>
-      <w:hyperlink w:anchor="_Toc29029427" w:history="1">
+      <w:hyperlink w:anchor="_Toc29307375" w:history="1">
         <w:r>
           <w:rPr>
             <w:rStyle w:val="Hyperlink"/>
@@ -353,7 +353,7 @@
             <w:noProof/>
             <w:webHidden/>
           </w:rPr>
-          <w:instrText xml:space="preserve"> PAGEREF _Toc29029427 \h </w:instrText>
+          <w:instrText xml:space="preserve"> PAGEREF _Toc29307375 \h </w:instrText>
         </w:r>
         <w:r>
           <w:rPr>
@@ -400,7 +400,7 @@
           <w:lang w:eastAsia="en-GB"/>
         </w:rPr>
       </w:pPr>
-      <w:hyperlink w:anchor="_Toc29029428" w:history="1">
+      <w:hyperlink w:anchor="_Toc29307376" w:history="1">
         <w:r>
           <w:rPr>
             <w:rStyle w:val="Hyperlink"/>
@@ -427,7 +427,7 @@
             <w:noProof/>
             <w:webHidden/>
           </w:rPr>
-          <w:instrText xml:space="preserve"> PAGEREF _Toc29029428 \h </w:instrText>
+          <w:instrText xml:space="preserve"> PAGEREF _Toc29307376 \h </w:instrText>
         </w:r>
         <w:r>
           <w:rPr>
@@ -474,7 +474,7 @@
           <w:lang w:eastAsia="en-GB"/>
         </w:rPr>
       </w:pPr>
-      <w:hyperlink w:anchor="_Toc29029429" w:history="1">
+      <w:hyperlink w:anchor="_Toc29307377" w:history="1">
         <w:r>
           <w:rPr>
             <w:rStyle w:val="Hyperlink"/>
@@ -501,7 +501,7 @@
             <w:noProof/>
             <w:webHidden/>
           </w:rPr>
-          <w:instrText xml:space="preserve"> PAGEREF _Toc29029429 \h </w:instrText>
+          <w:instrText xml:space="preserve"> PAGEREF _Toc29307377 \h </w:instrText>
         </w:r>
         <w:r>
           <w:rPr>
@@ -548,7 +548,7 @@
           <w:lang w:eastAsia="en-GB"/>
         </w:rPr>
       </w:pPr>
-      <w:hyperlink w:anchor="_Toc29029430" w:history="1">
+      <w:hyperlink w:anchor="_Toc29307378" w:history="1">
         <w:r>
           <w:rPr>
             <w:rStyle w:val="Hyperlink"/>
@@ -575,7 +575,7 @@
             <w:noProof/>
             <w:webHidden/>
           </w:rPr>
-          <w:instrText xml:space="preserve"> PAGEREF _Toc29029430 \h </w:instrText>
+          <w:instrText xml:space="preserve"> PAGEREF _Toc29307378 \h </w:instrText>
         </w:r>
         <w:r>
           <w:rPr>
@@ -623,7 +623,7 @@
           <w:lang w:eastAsia="en-GB"/>
         </w:rPr>
       </w:pPr>
-      <w:hyperlink w:anchor="_Toc29029431" w:history="1">
+      <w:hyperlink w:anchor="_Toc29307379" w:history="1">
         <w:r>
           <w:rPr>
             <w:rStyle w:val="Hyperlink"/>
@@ -650,7 +650,7 @@
             <w:noProof/>
             <w:webHidden/>
           </w:rPr>
-          <w:instrText xml:space="preserve"> PAGEREF _Toc29029431 \h </w:instrText>
+          <w:instrText xml:space="preserve"> PAGEREF _Toc29307379 \h </w:instrText>
         </w:r>
         <w:r>
           <w:rPr>
@@ -696,7 +696,7 @@
           <w:lang w:eastAsia="en-GB"/>
         </w:rPr>
       </w:pPr>
-      <w:hyperlink w:anchor="_Toc29029432" w:history="1">
+      <w:hyperlink w:anchor="_Toc29307380" w:history="1">
         <w:r>
           <w:rPr>
             <w:rStyle w:val="Hyperlink"/>
@@ -723,7 +723,7 @@
             <w:noProof/>
             <w:webHidden/>
           </w:rPr>
-          <w:instrText xml:space="preserve"> PAGEREF _Toc29029432 \h </w:instrText>
+          <w:instrText xml:space="preserve"> PAGEREF _Toc29307380 \h </w:instrText>
         </w:r>
         <w:r>
           <w:rPr>
@@ -769,7 +769,7 @@
           <w:lang w:eastAsia="en-GB"/>
         </w:rPr>
       </w:pPr>
-      <w:hyperlink w:anchor="_Toc29029433" w:history="1">
+      <w:hyperlink w:anchor="_Toc29307381" w:history="1">
         <w:r>
           <w:rPr>
             <w:rStyle w:val="Hyperlink"/>
@@ -796,7 +796,7 @@
             <w:noProof/>
             <w:webHidden/>
           </w:rPr>
-          <w:instrText xml:space="preserve"> PAGEREF _Toc29029433 \h </w:instrText>
+          <w:instrText xml:space="preserve"> PAGEREF _Toc29307381 \h </w:instrText>
         </w:r>
         <w:r>
           <w:rPr>
@@ -842,7 +842,7 @@
           <w:lang w:eastAsia="en-GB"/>
         </w:rPr>
       </w:pPr>
-      <w:hyperlink w:anchor="_Toc29029434" w:history="1">
+      <w:hyperlink w:anchor="_Toc29307382" w:history="1">
         <w:r>
           <w:rPr>
             <w:rStyle w:val="Hyperlink"/>
@@ -869,7 +869,7 @@
             <w:noProof/>
             <w:webHidden/>
           </w:rPr>
-          <w:instrText xml:space="preserve"> PAGEREF _Toc29029434 \h </w:instrText>
+          <w:instrText xml:space="preserve"> PAGEREF _Toc29307382 \h </w:instrText>
         </w:r>
         <w:r>
           <w:rPr>
@@ -915,7 +915,7 @@
           <w:lang w:eastAsia="en-GB"/>
         </w:rPr>
       </w:pPr>
-      <w:hyperlink w:anchor="_Toc29029435" w:history="1">
+      <w:hyperlink w:anchor="_Toc29307383" w:history="1">
         <w:r>
           <w:rPr>
             <w:rStyle w:val="Hyperlink"/>
@@ -942,7 +942,7 @@
             <w:noProof/>
             <w:webHidden/>
           </w:rPr>
-          <w:instrText xml:space="preserve"> PAGEREF _Toc29029435 \h </w:instrText>
+          <w:instrText xml:space="preserve"> PAGEREF _Toc29307383 \h </w:instrText>
         </w:r>
         <w:r>
           <w:rPr>
@@ -988,7 +988,7 @@
           <w:lang w:eastAsia="en-GB"/>
         </w:rPr>
       </w:pPr>
-      <w:hyperlink w:anchor="_Toc29029436" w:history="1">
+      <w:hyperlink w:anchor="_Toc29307384" w:history="1">
         <w:r>
           <w:rPr>
             <w:rStyle w:val="Hyperlink"/>
@@ -1015,7 +1015,7 @@
             <w:noProof/>
             <w:webHidden/>
           </w:rPr>
-          <w:instrText xml:space="preserve"> PAGEREF _Toc29029436 \h </w:instrText>
+          <w:instrText xml:space="preserve"> PAGEREF _Toc29307384 \h </w:instrText>
         </w:r>
         <w:r>
           <w:rPr>
@@ -1063,7 +1063,7 @@
           <w:lang w:eastAsia="en-GB"/>
         </w:rPr>
       </w:pPr>
-      <w:hyperlink w:anchor="_Toc29029437" w:history="1">
+      <w:hyperlink w:anchor="_Toc29307385" w:history="1">
         <w:r>
           <w:rPr>
             <w:rStyle w:val="Hyperlink"/>
@@ -1090,7 +1090,7 @@
             <w:noProof/>
             <w:webHidden/>
           </w:rPr>
-          <w:instrText xml:space="preserve"> PAGEREF _Toc29029437 \h </w:instrText>
+          <w:instrText xml:space="preserve"> PAGEREF _Toc29307385 \h </w:instrText>
         </w:r>
         <w:r>
           <w:rPr>
@@ -1136,7 +1136,7 @@
           <w:lang w:eastAsia="en-GB"/>
         </w:rPr>
       </w:pPr>
-      <w:hyperlink w:anchor="_Toc29029438" w:history="1">
+      <w:hyperlink w:anchor="_Toc29307386" w:history="1">
         <w:r>
           <w:rPr>
             <w:rStyle w:val="Hyperlink"/>
@@ -1163,7 +1163,7 @@
             <w:noProof/>
             <w:webHidden/>
           </w:rPr>
-          <w:instrText xml:space="preserve"> PAGEREF _Toc29029438 \h </w:instrText>
+          <w:instrText xml:space="preserve"> PAGEREF _Toc29307386 \h </w:instrText>
         </w:r>
         <w:r>
           <w:rPr>
@@ -1209,7 +1209,7 @@
           <w:lang w:eastAsia="en-GB"/>
         </w:rPr>
       </w:pPr>
-      <w:hyperlink w:anchor="_Toc29029439" w:history="1">
+      <w:hyperlink w:anchor="_Toc29307387" w:history="1">
         <w:r>
           <w:rPr>
             <w:rStyle w:val="Hyperlink"/>
@@ -1236,7 +1236,7 @@
             <w:noProof/>
             <w:webHidden/>
           </w:rPr>
-          <w:instrText xml:space="preserve"> PAGEREF _Toc29029439 \h </w:instrText>
+          <w:instrText xml:space="preserve"> PAGEREF _Toc29307387 \h </w:instrText>
         </w:r>
         <w:r>
           <w:rPr>
@@ -1282,7 +1282,7 @@
           <w:lang w:eastAsia="en-GB"/>
         </w:rPr>
       </w:pPr>
-      <w:hyperlink w:anchor="_Toc29029440" w:history="1">
+      <w:hyperlink w:anchor="_Toc29307388" w:history="1">
         <w:r>
           <w:rPr>
             <w:rStyle w:val="Hyperlink"/>
@@ -1309,7 +1309,7 @@
             <w:noProof/>
             <w:webHidden/>
           </w:rPr>
-          <w:instrText xml:space="preserve"> PAGEREF _Toc29029440 \h </w:instrText>
+          <w:instrText xml:space="preserve"> PAGEREF _Toc29307388 \h </w:instrText>
         </w:r>
         <w:r>
           <w:rPr>
@@ -1355,7 +1355,7 @@
           <w:lang w:eastAsia="en-GB"/>
         </w:rPr>
       </w:pPr>
-      <w:hyperlink w:anchor="_Toc29029441" w:history="1">
+      <w:hyperlink w:anchor="_Toc29307389" w:history="1">
         <w:r>
           <w:rPr>
             <w:rStyle w:val="Hyperlink"/>
@@ -1382,7 +1382,7 @@
             <w:noProof/>
             <w:webHidden/>
           </w:rPr>
-          <w:instrText xml:space="preserve"> PAGEREF _Toc29029441 \h </w:instrText>
+          <w:instrText xml:space="preserve"> PAGEREF _Toc29307389 \h </w:instrText>
         </w:r>
         <w:r>
           <w:rPr>
@@ -1428,7 +1428,7 @@
           <w:lang w:eastAsia="en-GB"/>
         </w:rPr>
       </w:pPr>
-      <w:hyperlink w:anchor="_Toc29029442" w:history="1">
+      <w:hyperlink w:anchor="_Toc29307390" w:history="1">
         <w:r>
           <w:rPr>
             <w:rStyle w:val="Hyperlink"/>
@@ -1455,7 +1455,7 @@
             <w:noProof/>
             <w:webHidden/>
           </w:rPr>
-          <w:instrText xml:space="preserve"> PAGEREF _Toc29029442 \h </w:instrText>
+          <w:instrText xml:space="preserve"> PAGEREF _Toc29307390 \h </w:instrText>
         </w:r>
         <w:r>
           <w:rPr>
@@ -1502,7 +1502,7 @@
           <w:lang w:eastAsia="en-GB"/>
         </w:rPr>
       </w:pPr>
-      <w:hyperlink w:anchor="_Toc29029443" w:history="1">
+      <w:hyperlink w:anchor="_Toc29307391" w:history="1">
         <w:r>
           <w:rPr>
             <w:rStyle w:val="Hyperlink"/>
@@ -1529,7 +1529,7 @@
             <w:noProof/>
             <w:webHidden/>
           </w:rPr>
-          <w:instrText xml:space="preserve"> PAGEREF _Toc29029443 \h </w:instrText>
+          <w:instrText xml:space="preserve"> PAGEREF _Toc29307391 \h </w:instrText>
         </w:r>
         <w:r>
           <w:rPr>
@@ -1577,7 +1577,7 @@
           <w:lang w:eastAsia="en-GB"/>
         </w:rPr>
       </w:pPr>
-      <w:hyperlink w:anchor="_Toc29029444" w:history="1">
+      <w:hyperlink w:anchor="_Toc29307392" w:history="1">
         <w:r>
           <w:rPr>
             <w:rStyle w:val="Hyperlink"/>
@@ -1604,7 +1604,7 @@
             <w:noProof/>
             <w:webHidden/>
           </w:rPr>
-          <w:instrText xml:space="preserve"> PAGEREF _Toc29029444 \h </w:instrText>
+          <w:instrText xml:space="preserve"> PAGEREF _Toc29307392 \h </w:instrText>
         </w:r>
         <w:r>
           <w:rPr>
@@ -1650,7 +1650,7 @@
           <w:lang w:eastAsia="en-GB"/>
         </w:rPr>
       </w:pPr>
-      <w:hyperlink w:anchor="_Toc29029445" w:history="1">
+      <w:hyperlink w:anchor="_Toc29307393" w:history="1">
         <w:r>
           <w:rPr>
             <w:rStyle w:val="Hyperlink"/>
@@ -1677,7 +1677,7 @@
             <w:noProof/>
             <w:webHidden/>
           </w:rPr>
-          <w:instrText xml:space="preserve"> PAGEREF _Toc29029445 \h </w:instrText>
+          <w:instrText xml:space="preserve"> PAGEREF _Toc29307393 \h </w:instrText>
         </w:r>
         <w:r>
           <w:rPr>
@@ -1723,7 +1723,7 @@
           <w:lang w:eastAsia="en-GB"/>
         </w:rPr>
       </w:pPr>
-      <w:hyperlink w:anchor="_Toc29029446" w:history="1">
+      <w:hyperlink w:anchor="_Toc29307394" w:history="1">
         <w:r>
           <w:rPr>
             <w:rStyle w:val="Hyperlink"/>
@@ -1750,7 +1750,7 @@
             <w:noProof/>
             <w:webHidden/>
           </w:rPr>
-          <w:instrText xml:space="preserve"> PAGEREF _Toc29029446 \h </w:instrText>
+          <w:instrText xml:space="preserve"> PAGEREF _Toc29307394 \h </w:instrText>
         </w:r>
         <w:r>
           <w:rPr>
@@ -1796,7 +1796,7 @@
           <w:lang w:eastAsia="en-GB"/>
         </w:rPr>
       </w:pPr>
-      <w:hyperlink w:anchor="_Toc29029447" w:history="1">
+      <w:hyperlink w:anchor="_Toc29307395" w:history="1">
         <w:r>
           <w:rPr>
             <w:rStyle w:val="Hyperlink"/>
@@ -1823,7 +1823,7 @@
             <w:noProof/>
             <w:webHidden/>
           </w:rPr>
-          <w:instrText xml:space="preserve"> PAGEREF _Toc29029447 \h </w:instrText>
+          <w:instrText xml:space="preserve"> PAGEREF _Toc29307395 \h </w:instrText>
         </w:r>
         <w:r>
           <w:rPr>
@@ -1869,7 +1869,7 @@
           <w:lang w:eastAsia="en-GB"/>
         </w:rPr>
       </w:pPr>
-      <w:hyperlink w:anchor="_Toc29029448" w:history="1">
+      <w:hyperlink w:anchor="_Toc29307396" w:history="1">
         <w:r>
           <w:rPr>
             <w:rStyle w:val="Hyperlink"/>
@@ -1896,7 +1896,7 @@
             <w:noProof/>
             <w:webHidden/>
           </w:rPr>
-          <w:instrText xml:space="preserve"> PAGEREF _Toc29029448 \h </w:instrText>
+          <w:instrText xml:space="preserve"> PAGEREF _Toc29307396 \h </w:instrText>
         </w:r>
         <w:r>
           <w:rPr>
@@ -1944,7 +1944,7 @@
           <w:lang w:eastAsia="en-GB"/>
         </w:rPr>
       </w:pPr>
-      <w:hyperlink w:anchor="_Toc29029449" w:history="1">
+      <w:hyperlink w:anchor="_Toc29307397" w:history="1">
         <w:r>
           <w:rPr>
             <w:rStyle w:val="Hyperlink"/>
@@ -1971,7 +1971,7 @@
             <w:noProof/>
             <w:webHidden/>
           </w:rPr>
-          <w:instrText xml:space="preserve"> PAGEREF _Toc29029449 \h </w:instrText>
+          <w:instrText xml:space="preserve"> PAGEREF _Toc29307397 \h </w:instrText>
         </w:r>
         <w:r>
           <w:rPr>
@@ -2017,7 +2017,7 @@
           <w:lang w:eastAsia="en-GB"/>
         </w:rPr>
       </w:pPr>
-      <w:hyperlink w:anchor="_Toc29029450" w:history="1">
+      <w:hyperlink w:anchor="_Toc29307398" w:history="1">
         <w:r>
           <w:rPr>
             <w:rStyle w:val="Hyperlink"/>
@@ -2044,7 +2044,7 @@
             <w:noProof/>
             <w:webHidden/>
           </w:rPr>
-          <w:instrText xml:space="preserve"> PAGEREF _Toc29029450 \h </w:instrText>
+          <w:instrText xml:space="preserve"> PAGEREF _Toc29307398 \h </w:instrText>
         </w:r>
         <w:r>
           <w:rPr>
@@ -2090,7 +2090,7 @@
           <w:lang w:eastAsia="en-GB"/>
         </w:rPr>
       </w:pPr>
-      <w:hyperlink w:anchor="_Toc29029451" w:history="1">
+      <w:hyperlink w:anchor="_Toc29307399" w:history="1">
         <w:r>
           <w:rPr>
             <w:rStyle w:val="Hyperlink"/>
@@ -2117,7 +2117,7 @@
             <w:noProof/>
             <w:webHidden/>
           </w:rPr>
-          <w:instrText xml:space="preserve"> PAGEREF _Toc29029451 \h </w:instrText>
+          <w:instrText xml:space="preserve"> PAGEREF _Toc29307399 \h </w:instrText>
         </w:r>
         <w:r>
           <w:rPr>
@@ -2163,7 +2163,7 @@
           <w:lang w:eastAsia="en-GB"/>
         </w:rPr>
       </w:pPr>
-      <w:hyperlink w:anchor="_Toc29029452" w:history="1">
+      <w:hyperlink w:anchor="_Toc29307400" w:history="1">
         <w:r>
           <w:rPr>
             <w:rStyle w:val="Hyperlink"/>
@@ -2190,7 +2190,7 @@
             <w:noProof/>
             <w:webHidden/>
           </w:rPr>
-          <w:instrText xml:space="preserve"> PAGEREF _Toc29029452 \h </w:instrText>
+          <w:instrText xml:space="preserve"> PAGEREF _Toc29307400 \h </w:instrText>
         </w:r>
         <w:r>
           <w:rPr>
@@ -2236,7 +2236,7 @@
           <w:lang w:eastAsia="en-GB"/>
         </w:rPr>
       </w:pPr>
-      <w:hyperlink w:anchor="_Toc29029453" w:history="1">
+      <w:hyperlink w:anchor="_Toc29307401" w:history="1">
         <w:r>
           <w:rPr>
             <w:rStyle w:val="Hyperlink"/>
@@ -2263,7 +2263,7 @@
             <w:noProof/>
             <w:webHidden/>
           </w:rPr>
-          <w:instrText xml:space="preserve"> PAGEREF _Toc29029453 \h </w:instrText>
+          <w:instrText xml:space="preserve"> PAGEREF _Toc29307401 \h </w:instrText>
         </w:r>
         <w:r>
           <w:rPr>
@@ -2310,7 +2310,7 @@
           <w:lang w:eastAsia="en-GB"/>
         </w:rPr>
       </w:pPr>
-      <w:hyperlink w:anchor="_Toc29029454" w:history="1">
+      <w:hyperlink w:anchor="_Toc29307402" w:history="1">
         <w:r>
           <w:rPr>
             <w:rStyle w:val="Hyperlink"/>
@@ -2338,7 +2338,7 @@
             <w:noProof/>
             <w:webHidden/>
           </w:rPr>
-          <w:instrText xml:space="preserve"> PAGEREF _Toc29029454 \h </w:instrText>
+          <w:instrText xml:space="preserve"> PAGEREF _Toc29307402 \h </w:instrText>
         </w:r>
         <w:r>
           <w:rPr>
@@ -2384,7 +2384,7 @@
           <w:lang w:eastAsia="en-GB"/>
         </w:rPr>
       </w:pPr>
-      <w:hyperlink w:anchor="_Toc29029455" w:history="1">
+      <w:hyperlink w:anchor="_Toc29307403" w:history="1">
         <w:r>
           <w:rPr>
             <w:rStyle w:val="Hyperlink"/>
@@ -2411,7 +2411,7 @@
             <w:noProof/>
             <w:webHidden/>
           </w:rPr>
-          <w:instrText xml:space="preserve"> PAGEREF _Toc29029455 \h </w:instrText>
+          <w:instrText xml:space="preserve"> PAGEREF _Toc29307403 \h </w:instrText>
         </w:r>
         <w:r>
           <w:rPr>
@@ -2458,7 +2458,7 @@
           <w:lang w:eastAsia="en-GB"/>
         </w:rPr>
       </w:pPr>
-      <w:hyperlink w:anchor="_Toc29029456" w:history="1">
+      <w:hyperlink w:anchor="_Toc29307404" w:history="1">
         <w:r>
           <w:rPr>
             <w:rStyle w:val="Hyperlink"/>
@@ -2485,7 +2485,7 @@
             <w:noProof/>
             <w:webHidden/>
           </w:rPr>
-          <w:instrText xml:space="preserve"> PAGEREF _Toc29029456 \h </w:instrText>
+          <w:instrText xml:space="preserve"> PAGEREF _Toc29307404 \h </w:instrText>
         </w:r>
         <w:r>
           <w:rPr>
@@ -2532,7 +2532,7 @@
           <w:lang w:eastAsia="en-GB"/>
         </w:rPr>
       </w:pPr>
-      <w:hyperlink w:anchor="_Toc29029457" w:history="1">
+      <w:hyperlink w:anchor="_Toc29307405" w:history="1">
         <w:r>
           <w:rPr>
             <w:rStyle w:val="Hyperlink"/>
@@ -2560,7 +2560,7 @@
             <w:noProof/>
             <w:webHidden/>
           </w:rPr>
-          <w:instrText xml:space="preserve"> PAGEREF _Toc29029457 \h </w:instrText>
+          <w:instrText xml:space="preserve"> PAGEREF _Toc29307405 \h </w:instrText>
         </w:r>
         <w:r>
           <w:rPr>
@@ -2606,7 +2606,7 @@
           <w:lang w:eastAsia="en-GB"/>
         </w:rPr>
       </w:pPr>
-      <w:hyperlink w:anchor="_Toc29029458" w:history="1">
+      <w:hyperlink w:anchor="_Toc29307406" w:history="1">
         <w:r>
           <w:rPr>
             <w:rStyle w:val="Hyperlink"/>
@@ -2633,7 +2633,7 @@
             <w:noProof/>
             <w:webHidden/>
           </w:rPr>
-          <w:instrText xml:space="preserve"> PAGEREF _Toc29029458 \h </w:instrText>
+          <w:instrText xml:space="preserve"> PAGEREF _Toc29307406 \h </w:instrText>
         </w:r>
         <w:r>
           <w:rPr>
@@ -2681,7 +2681,7 @@
           <w:lang w:eastAsia="en-GB"/>
         </w:rPr>
       </w:pPr>
-      <w:hyperlink w:anchor="_Toc29029459" w:history="1">
+      <w:hyperlink w:anchor="_Toc29307407" w:history="1">
         <w:r>
           <w:rPr>
             <w:rStyle w:val="Hyperlink"/>
@@ -2708,7 +2708,7 @@
             <w:noProof/>
             <w:webHidden/>
           </w:rPr>
-          <w:instrText xml:space="preserve"> PAGEREF _Toc29029459 \h </w:instrText>
+          <w:instrText xml:space="preserve"> PAGEREF _Toc29307407 \h </w:instrText>
         </w:r>
         <w:r>
           <w:rPr>
@@ -2754,7 +2754,7 @@
           <w:lang w:eastAsia="en-GB"/>
         </w:rPr>
       </w:pPr>
-      <w:hyperlink w:anchor="_Toc29029460" w:history="1">
+      <w:hyperlink w:anchor="_Toc29307408" w:history="1">
         <w:r>
           <w:rPr>
             <w:rStyle w:val="Hyperlink"/>
@@ -2781,7 +2781,7 @@
             <w:noProof/>
             <w:webHidden/>
           </w:rPr>
-          <w:instrText xml:space="preserve"> PAGEREF _Toc29029460 \h </w:instrText>
+          <w:instrText xml:space="preserve"> PAGEREF _Toc29307408 \h </w:instrText>
         </w:r>
         <w:r>
           <w:rPr>
@@ -2828,7 +2828,7 @@
           <w:lang w:eastAsia="en-GB"/>
         </w:rPr>
       </w:pPr>
-      <w:hyperlink w:anchor="_Toc29029461" w:history="1">
+      <w:hyperlink w:anchor="_Toc29307409" w:history="1">
         <w:r>
           <w:rPr>
             <w:rStyle w:val="Hyperlink"/>
@@ -2855,7 +2855,7 @@
             <w:noProof/>
             <w:webHidden/>
           </w:rPr>
-          <w:instrText xml:space="preserve"> PAGEREF _Toc29029461 \h </w:instrText>
+          <w:instrText xml:space="preserve"> PAGEREF _Toc29307409 \h </w:instrText>
         </w:r>
         <w:r>
           <w:rPr>
@@ -2902,7 +2902,7 @@
           <w:lang w:eastAsia="en-GB"/>
         </w:rPr>
       </w:pPr>
-      <w:hyperlink w:anchor="_Toc29029462" w:history="1">
+      <w:hyperlink w:anchor="_Toc29307410" w:history="1">
         <w:r>
           <w:rPr>
             <w:rStyle w:val="Hyperlink"/>
@@ -2929,7 +2929,7 @@
             <w:noProof/>
             <w:webHidden/>
           </w:rPr>
-          <w:instrText xml:space="preserve"> PAGEREF _Toc29029462 \h </w:instrText>
+          <w:instrText xml:space="preserve"> PAGEREF _Toc29307410 \h </w:instrText>
         </w:r>
         <w:r>
           <w:rPr>
@@ -2976,7 +2976,7 @@
           <w:lang w:eastAsia="en-GB"/>
         </w:rPr>
       </w:pPr>
-      <w:hyperlink w:anchor="_Toc29029463" w:history="1">
+      <w:hyperlink w:anchor="_Toc29307411" w:history="1">
         <w:r>
           <w:rPr>
             <w:rStyle w:val="Hyperlink"/>
@@ -3003,7 +3003,7 @@
             <w:noProof/>
             <w:webHidden/>
           </w:rPr>
-          <w:instrText xml:space="preserve"> PAGEREF _Toc29029463 \h </w:instrText>
+          <w:instrText xml:space="preserve"> PAGEREF _Toc29307411 \h </w:instrText>
         </w:r>
         <w:r>
           <w:rPr>
@@ -3049,7 +3049,7 @@
           <w:lang w:eastAsia="en-GB"/>
         </w:rPr>
       </w:pPr>
-      <w:hyperlink w:anchor="_Toc29029464" w:history="1">
+      <w:hyperlink w:anchor="_Toc29307412" w:history="1">
         <w:r>
           <w:rPr>
             <w:rStyle w:val="Hyperlink"/>
@@ -3076,7 +3076,7 @@
             <w:noProof/>
             <w:webHidden/>
           </w:rPr>
-          <w:instrText xml:space="preserve"> PAGEREF _Toc29029464 \h </w:instrText>
+          <w:instrText xml:space="preserve"> PAGEREF _Toc29307412 \h </w:instrText>
         </w:r>
         <w:r>
           <w:rPr>
@@ -3123,7 +3123,7 @@
           <w:lang w:eastAsia="en-GB"/>
         </w:rPr>
       </w:pPr>
-      <w:hyperlink w:anchor="_Toc29029465" w:history="1">
+      <w:hyperlink w:anchor="_Toc29307413" w:history="1">
         <w:r>
           <w:rPr>
             <w:rStyle w:val="Hyperlink"/>
@@ -3150,7 +3150,7 @@
             <w:noProof/>
             <w:webHidden/>
           </w:rPr>
-          <w:instrText xml:space="preserve"> PAGEREF _Toc29029465 \h </w:instrText>
+          <w:instrText xml:space="preserve"> PAGEREF _Toc29307413 \h </w:instrText>
         </w:r>
         <w:r>
           <w:rPr>
@@ -3197,7 +3197,7 @@
           <w:lang w:eastAsia="en-GB"/>
         </w:rPr>
       </w:pPr>
-      <w:hyperlink w:anchor="_Toc29029466" w:history="1">
+      <w:hyperlink w:anchor="_Toc29307414" w:history="1">
         <w:r>
           <w:rPr>
             <w:rStyle w:val="Hyperlink"/>
@@ -3224,7 +3224,7 @@
             <w:noProof/>
             <w:webHidden/>
           </w:rPr>
-          <w:instrText xml:space="preserve"> PAGEREF _Toc29029466 \h </w:instrText>
+          <w:instrText xml:space="preserve"> PAGEREF _Toc29307414 \h </w:instrText>
         </w:r>
         <w:r>
           <w:rPr>
@@ -3256,6 +3256,241 @@
       </w:hyperlink>
     </w:p>
     <w:p>
+      <w:pPr>
+        <w:pStyle w:val="TOC2"/>
+        <w:tabs>
+          <w:tab w:val="right" w:leader="dot" w:pos="9010"/>
+        </w:tabs>
+        <w:rPr>
+          <w:rFonts w:eastAsiaTheme="minorEastAsia" w:cstheme="minorBidi"/>
+          <w:smallCaps w:val="0"/>
+          <w:noProof/>
+          <w:sz w:val="24"/>
+          <w:szCs w:val="24"/>
+          <w:lang w:eastAsia="en-GB"/>
+        </w:rPr>
+      </w:pPr>
+      <w:hyperlink w:anchor="_Toc29307415" w:history="1">
+        <w:r>
+          <w:rPr>
+            <w:rStyle w:val="Hyperlink"/>
+            <w:noProof/>
+          </w:rPr>
+          <w:t>Step 6.3: Experimen</w:t>
+        </w:r>
+        <w:r>
+          <w:rPr>
+            <w:rStyle w:val="Hyperlink"/>
+            <w:noProof/>
+          </w:rPr>
+          <w:t>t</w:t>
+        </w:r>
+        <w:r>
+          <w:rPr>
+            <w:rStyle w:val="Hyperlink"/>
+            <w:noProof/>
+          </w:rPr>
+          <w:t>s with batching</w:t>
+        </w:r>
+        <w:r>
+          <w:rPr>
+            <w:noProof/>
+            <w:webHidden/>
+          </w:rPr>
+          <w:tab/>
+        </w:r>
+        <w:r>
+          <w:rPr>
+            <w:noProof/>
+            <w:webHidden/>
+          </w:rPr>
+          <w:fldChar w:fldCharType="begin"/>
+        </w:r>
+        <w:r>
+          <w:rPr>
+            <w:noProof/>
+            <w:webHidden/>
+          </w:rPr>
+          <w:instrText xml:space="preserve"> PAGEREF _Toc29307415 \h </w:instrText>
+        </w:r>
+        <w:r>
+          <w:rPr>
+            <w:noProof/>
+            <w:webHidden/>
+          </w:rPr>
+        </w:r>
+        <w:r>
+          <w:rPr>
+            <w:noProof/>
+            <w:webHidden/>
+          </w:rPr>
+          <w:fldChar w:fldCharType="separate"/>
+        </w:r>
+        <w:r>
+          <w:rPr>
+            <w:noProof/>
+            <w:webHidden/>
+          </w:rPr>
+          <w:t>46</w:t>
+        </w:r>
+        <w:r>
+          <w:rPr>
+            <w:noProof/>
+            <w:webHidden/>
+          </w:rPr>
+          <w:fldChar w:fldCharType="end"/>
+        </w:r>
+      </w:hyperlink>
+    </w:p>
+    <w:p>
+      <w:pPr>
+        <w:pStyle w:val="TOC3"/>
+        <w:tabs>
+          <w:tab w:val="right" w:leader="dot" w:pos="9010"/>
+        </w:tabs>
+        <w:rPr>
+          <w:rFonts w:eastAsiaTheme="minorEastAsia" w:cstheme="minorBidi"/>
+          <w:i w:val="0"/>
+          <w:iCs w:val="0"/>
+          <w:noProof/>
+          <w:sz w:val="24"/>
+          <w:szCs w:val="24"/>
+          <w:lang w:eastAsia="en-GB"/>
+        </w:rPr>
+      </w:pPr>
+      <w:hyperlink w:anchor="_Toc29307416" w:history="1">
+        <w:r>
+          <w:rPr>
+            <w:rStyle w:val="Hyperlink"/>
+            <w:noProof/>
+          </w:rPr>
+          <w:t>Only the training loss on small dataset</w:t>
+        </w:r>
+        <w:r>
+          <w:rPr>
+            <w:noProof/>
+            <w:webHidden/>
+          </w:rPr>
+          <w:tab/>
+        </w:r>
+        <w:r>
+          <w:rPr>
+            <w:noProof/>
+            <w:webHidden/>
+          </w:rPr>
+          <w:fldChar w:fldCharType="begin"/>
+        </w:r>
+        <w:r>
+          <w:rPr>
+            <w:noProof/>
+            <w:webHidden/>
+          </w:rPr>
+          <w:instrText xml:space="preserve"> PAGEREF _Toc29307416 \h </w:instrText>
+        </w:r>
+        <w:r>
+          <w:rPr>
+            <w:noProof/>
+            <w:webHidden/>
+          </w:rPr>
+        </w:r>
+        <w:r>
+          <w:rPr>
+            <w:noProof/>
+            <w:webHidden/>
+          </w:rPr>
+          <w:fldChar w:fldCharType="separate"/>
+        </w:r>
+        <w:r>
+          <w:rPr>
+            <w:noProof/>
+            <w:webHidden/>
+          </w:rPr>
+          <w:t>46</w:t>
+        </w:r>
+        <w:r>
+          <w:rPr>
+            <w:noProof/>
+            <w:webHidden/>
+          </w:rPr>
+          <w:fldChar w:fldCharType="end"/>
+        </w:r>
+      </w:hyperlink>
+    </w:p>
+    <w:p>
+      <w:pPr>
+        <w:pStyle w:val="TOC3"/>
+        <w:tabs>
+          <w:tab w:val="right" w:leader="dot" w:pos="9010"/>
+        </w:tabs>
+        <w:rPr>
+          <w:rFonts w:eastAsiaTheme="minorEastAsia" w:cstheme="minorBidi"/>
+          <w:i w:val="0"/>
+          <w:iCs w:val="0"/>
+          <w:noProof/>
+          <w:sz w:val="24"/>
+          <w:szCs w:val="24"/>
+          <w:lang w:eastAsia="en-GB"/>
+        </w:rPr>
+      </w:pPr>
+      <w:hyperlink w:anchor="_Toc29307417" w:history="1">
+        <w:r>
+          <w:rPr>
+            <w:rStyle w:val="Hyperlink"/>
+            <w:noProof/>
+          </w:rPr>
+          <w:t>With perplexity and validation set</w:t>
+        </w:r>
+        <w:r>
+          <w:rPr>
+            <w:noProof/>
+            <w:webHidden/>
+          </w:rPr>
+          <w:tab/>
+        </w:r>
+        <w:r>
+          <w:rPr>
+            <w:noProof/>
+            <w:webHidden/>
+          </w:rPr>
+          <w:fldChar w:fldCharType="begin"/>
+        </w:r>
+        <w:r>
+          <w:rPr>
+            <w:noProof/>
+            <w:webHidden/>
+          </w:rPr>
+          <w:instrText xml:space="preserve"> PAGEREF _Toc29307417 \h </w:instrText>
+        </w:r>
+        <w:r>
+          <w:rPr>
+            <w:noProof/>
+            <w:webHidden/>
+          </w:rPr>
+        </w:r>
+        <w:r>
+          <w:rPr>
+            <w:noProof/>
+            <w:webHidden/>
+          </w:rPr>
+          <w:fldChar w:fldCharType="separate"/>
+        </w:r>
+        <w:r>
+          <w:rPr>
+            <w:noProof/>
+            <w:webHidden/>
+          </w:rPr>
+          <w:t>47</w:t>
+        </w:r>
+        <w:r>
+          <w:rPr>
+            <w:noProof/>
+            <w:webHidden/>
+          </w:rPr>
+          <w:fldChar w:fldCharType="end"/>
+        </w:r>
+      </w:hyperlink>
+    </w:p>
+    <w:p>
       <w:r>
         <w:fldChar w:fldCharType="end"/>
       </w:r>
@@ -3282,7 +3517,7 @@
       <w:pPr>
         <w:pStyle w:val="Heading1"/>
       </w:pPr>
-      <w:bookmarkStart w:id="0" w:name="_Toc29029423"/>
+      <w:bookmarkStart w:id="0" w:name="_Toc29307371"/>
       <w:r>
         <w:t>Reflections and the next st</w:t>
       </w:r>
@@ -6556,7 +6791,7 @@
       <w:pPr>
         <w:pStyle w:val="Heading1"/>
       </w:pPr>
-      <w:bookmarkStart w:id="1" w:name="_Toc29029424"/>
+      <w:bookmarkStart w:id="1" w:name="_Toc29307372"/>
       <w:r>
         <w:t>Development</w:t>
       </w:r>
@@ -7624,7 +7859,7 @@
       <w:pPr>
         <w:pStyle w:val="Heading1"/>
       </w:pPr>
-      <w:bookmarkStart w:id="2" w:name="_Toc29029425"/>
+      <w:bookmarkStart w:id="2" w:name="_Toc29307373"/>
       <w:r>
         <w:lastRenderedPageBreak/>
         <w:t>Phase</w:t>
@@ -10148,7 +10383,7 @@
       <w:pPr>
         <w:pStyle w:val="Heading1"/>
       </w:pPr>
-      <w:bookmarkStart w:id="3" w:name="_Toc29029426"/>
+      <w:bookmarkStart w:id="3" w:name="_Toc29307374"/>
       <w:r>
         <w:lastRenderedPageBreak/>
         <w:t>Phase</w:t>
@@ -13158,7 +13393,7 @@
           <w:rStyle w:val="Heading3Char"/>
         </w:rPr>
       </w:pPr>
-      <w:bookmarkStart w:id="4" w:name="_Toc29029427"/>
+      <w:bookmarkStart w:id="4" w:name="_Toc29307375"/>
       <w:r>
         <w:rPr>
           <w:rStyle w:val="Heading3Char"/>
@@ -13765,7 +14000,7 @@
       <w:pPr>
         <w:pStyle w:val="Heading3"/>
       </w:pPr>
-      <w:bookmarkStart w:id="5" w:name="_Toc29029428"/>
+      <w:bookmarkStart w:id="5" w:name="_Toc29307376"/>
       <w:r>
         <w:t>Hypothes</w:t>
       </w:r>
@@ -14102,7 +14337,7 @@
       <w:pPr>
         <w:pStyle w:val="Heading3"/>
       </w:pPr>
-      <w:bookmarkStart w:id="6" w:name="_Toc29029429"/>
+      <w:bookmarkStart w:id="6" w:name="_Toc29307377"/>
       <w:r>
         <w:t>U</w:t>
       </w:r>
@@ -15901,7 +16136,7 @@
       <w:pPr>
         <w:pStyle w:val="Heading3"/>
       </w:pPr>
-      <w:bookmarkStart w:id="7" w:name="_Toc29029430"/>
+      <w:bookmarkStart w:id="7" w:name="_Toc29307378"/>
       <w:r>
         <w:t>Phrases</w:t>
       </w:r>
@@ -17198,7 +17433,7 @@
       <w:pPr>
         <w:pStyle w:val="Heading1"/>
       </w:pPr>
-      <w:bookmarkStart w:id="8" w:name="_Toc29029431"/>
+      <w:bookmarkStart w:id="8" w:name="_Toc29307379"/>
       <w:r>
         <w:t>Phase</w:t>
       </w:r>
@@ -17995,7 +18230,7 @@
       <w:pPr>
         <w:pStyle w:val="Heading2"/>
       </w:pPr>
-      <w:bookmarkStart w:id="9" w:name="_Toc29029432"/>
+      <w:bookmarkStart w:id="9" w:name="_Toc29307380"/>
       <w:r>
         <w:t>Embeddings dimension</w:t>
       </w:r>
@@ -18643,7 +18878,7 @@
       <w:pPr>
         <w:pStyle w:val="Heading2"/>
       </w:pPr>
-      <w:bookmarkStart w:id="10" w:name="_Toc29029433"/>
+      <w:bookmarkStart w:id="10" w:name="_Toc29307381"/>
       <w:r>
         <w:t xml:space="preserve">From </w:t>
       </w:r>
@@ -19602,7 +19837,7 @@
       <w:pPr>
         <w:pStyle w:val="Heading2"/>
       </w:pPr>
-      <w:bookmarkStart w:id="11" w:name="_Toc29029434"/>
+      <w:bookmarkStart w:id="11" w:name="_Toc29307382"/>
       <w:r>
         <w:t>Phase</w:t>
       </w:r>
@@ -21534,7 +21769,7 @@
       <w:pPr>
         <w:pStyle w:val="Heading2"/>
       </w:pPr>
-      <w:bookmarkStart w:id="12" w:name="_Toc29029435"/>
+      <w:bookmarkStart w:id="12" w:name="_Toc29307383"/>
       <w:r>
         <w:t>Step 2c</w:t>
       </w:r>
@@ -22746,7 +22981,7 @@
       <w:pPr>
         <w:pStyle w:val="Heading2"/>
       </w:pPr>
-      <w:bookmarkStart w:id="13" w:name="_Toc29029436"/>
+      <w:bookmarkStart w:id="13" w:name="_Toc29307384"/>
       <w:r>
         <w:t>Step 2d</w:t>
       </w:r>
@@ -22874,7 +23109,7 @@
       <w:pPr>
         <w:pStyle w:val="Heading1"/>
       </w:pPr>
-      <w:bookmarkStart w:id="14" w:name="_Toc29029437"/>
+      <w:bookmarkStart w:id="14" w:name="_Toc29307385"/>
       <w:r>
         <w:t>Phase 3</w:t>
       </w:r>
@@ -23003,7 +23238,7 @@
         <w:pStyle w:val="Heading2"/>
       </w:pPr>
       <w:bookmarkStart w:id="15" w:name="_Step3a:_In_the"/>
-      <w:bookmarkStart w:id="16" w:name="_Toc29029438"/>
+      <w:bookmarkStart w:id="16" w:name="_Toc29307386"/>
       <w:bookmarkEnd w:id="15"/>
       <w:r>
         <w:t>Step3a: In the background – retrieving the input data</w:t>
@@ -23421,7 +23656,7 @@
       <w:pPr>
         <w:pStyle w:val="Heading2"/>
       </w:pPr>
-      <w:bookmarkStart w:id="17" w:name="_Toc29029439"/>
+      <w:bookmarkStart w:id="17" w:name="_Toc29307387"/>
       <w:r>
         <w:lastRenderedPageBreak/>
         <w:t>Step3</w:t>
@@ -24076,7 +24311,7 @@
       <w:pPr>
         <w:pStyle w:val="Heading2"/>
       </w:pPr>
-      <w:bookmarkStart w:id="18" w:name="_Toc29029440"/>
+      <w:bookmarkStart w:id="18" w:name="_Toc29307388"/>
       <w:r>
         <w:t>Ste</w:t>
       </w:r>
@@ -27475,7 +27710,7 @@
       <w:pPr>
         <w:pStyle w:val="Heading2"/>
       </w:pPr>
-      <w:bookmarkStart w:id="19" w:name="_Toc29029441"/>
+      <w:bookmarkStart w:id="19" w:name="_Toc29307389"/>
       <w:r>
         <w:t>Step 3d: (R)GCNs – (relational) Graph Convolutiona</w:t>
       </w:r>
@@ -28971,7 +29206,7 @@
         <w:pStyle w:val="Heading2"/>
       </w:pPr>
       <w:bookmarkStart w:id="20" w:name="_Step_3e:_PyTorch"/>
-      <w:bookmarkStart w:id="21" w:name="_Toc29029442"/>
+      <w:bookmarkStart w:id="21" w:name="_Toc29307390"/>
       <w:bookmarkEnd w:id="20"/>
       <w:r>
         <w:t>Step 3e: PyTorch Geometric</w:t>
@@ -29991,7 +30226,7 @@
         <w:lastRenderedPageBreak/>
         <w:br/>
       </w:r>
-      <w:bookmarkStart w:id="22" w:name="_Toc29029443"/>
+      <w:bookmarkStart w:id="22" w:name="_Toc29307391"/>
       <w:r>
         <w:t>Directions</w:t>
       </w:r>
@@ -30171,7 +30406,7 @@
       <w:pPr>
         <w:pStyle w:val="Heading1"/>
       </w:pPr>
-      <w:bookmarkStart w:id="23" w:name="_Toc29029444"/>
+      <w:bookmarkStart w:id="23" w:name="_Toc29307392"/>
       <w:r>
         <w:t>Phase 4: GNN Implementation and Training</w:t>
       </w:r>
@@ -30189,7 +30424,7 @@
       <w:bookmarkStart w:id="24" w:name="_Ref26271943"/>
       <w:bookmarkStart w:id="25" w:name="_Ref26271950"/>
       <w:bookmarkStart w:id="26" w:name="_Ref26271951"/>
-      <w:bookmarkStart w:id="27" w:name="_Toc29029445"/>
+      <w:bookmarkStart w:id="27" w:name="_Toc29307393"/>
       <w:r>
         <w:t xml:space="preserve">Step 4a: </w:t>
       </w:r>
@@ -31989,7 +32224,7 @@
       <w:pPr>
         <w:pStyle w:val="Heading2"/>
       </w:pPr>
-      <w:bookmarkStart w:id="28" w:name="_Toc29029446"/>
+      <w:bookmarkStart w:id="28" w:name="_Toc29307394"/>
       <w:r>
         <w:t>Step 4b: Sense-</w:t>
       </w:r>
@@ -33497,7 +33732,7 @@
       <w:pPr>
         <w:pStyle w:val="Heading2"/>
       </w:pPr>
-      <w:bookmarkStart w:id="29" w:name="_Toc29029447"/>
+      <w:bookmarkStart w:id="29" w:name="_Toc29307395"/>
       <w:r>
         <w:t>Step 4b: More sense-</w:t>
       </w:r>
@@ -34531,7 +34766,7 @@
       <w:pPr>
         <w:pStyle w:val="Heading2"/>
       </w:pPr>
-      <w:bookmarkStart w:id="30" w:name="_Toc29029448"/>
+      <w:bookmarkStart w:id="30" w:name="_Toc29307396"/>
       <w:r>
         <w:t>Step 4</w:t>
       </w:r>
@@ -35428,7 +35663,7 @@
       <w:pPr>
         <w:pStyle w:val="Heading1"/>
       </w:pPr>
-      <w:bookmarkStart w:id="31" w:name="_Toc29029449"/>
+      <w:bookmarkStart w:id="31" w:name="_Toc29307397"/>
       <w:r>
         <w:t xml:space="preserve">Phase 5: </w:t>
       </w:r>
@@ -35459,7 +35694,7 @@
       <w:pPr>
         <w:pStyle w:val="Heading2"/>
       </w:pPr>
-      <w:bookmarkStart w:id="32" w:name="_Toc29029450"/>
+      <w:bookmarkStart w:id="32" w:name="_Toc29307398"/>
       <w:r>
         <w:t>Step 5.1: UFSAC datasets</w:t>
       </w:r>
@@ -36875,7 +37110,7 @@
       <w:pPr>
         <w:pStyle w:val="Heading2"/>
       </w:pPr>
-      <w:bookmarkStart w:id="33" w:name="_Toc29029451"/>
+      <w:bookmarkStart w:id="33" w:name="_Toc29307399"/>
       <w:r>
         <w:t>Step 5.2: Iterator to read UFSAC’s xml files</w:t>
       </w:r>
@@ -37137,7 +37372,7 @@
       <w:pPr>
         <w:pStyle w:val="Heading2"/>
       </w:pPr>
-      <w:bookmarkStart w:id="34" w:name="_Toc29029452"/>
+      <w:bookmarkStart w:id="34" w:name="_Toc29307400"/>
       <w:r>
         <w:t>Step 5.3</w:t>
       </w:r>
@@ -39581,7 +39816,7 @@
       <w:pPr>
         <w:pStyle w:val="Heading2"/>
       </w:pPr>
-      <w:bookmarkStart w:id="35" w:name="_Toc29029453"/>
+      <w:bookmarkStart w:id="35" w:name="_Toc29307401"/>
       <w:r>
         <w:t xml:space="preserve">Step 5.4: </w:t>
       </w:r>
@@ -40848,7 +41083,7 @@
         </w:rPr>
       </w:pPr>
       <w:bookmarkStart w:id="36" w:name="loadKBintoGraph"/>
-      <w:bookmarkStart w:id="37" w:name="_Toc29029454"/>
+      <w:bookmarkStart w:id="37" w:name="_Toc29307402"/>
       <w:proofErr w:type="gramStart"/>
       <w:r>
         <w:rPr>
@@ -41578,7 +41813,7 @@
       <w:pPr>
         <w:pStyle w:val="Heading2"/>
       </w:pPr>
-      <w:bookmarkStart w:id="38" w:name="_Toc29029455"/>
+      <w:bookmarkStart w:id="38" w:name="_Toc29307403"/>
       <w:r>
         <w:lastRenderedPageBreak/>
         <w:t xml:space="preserve">Step 5.4: </w:t>
@@ -41934,7 +42169,7 @@
       <w:pPr>
         <w:pStyle w:val="Heading3"/>
       </w:pPr>
-      <w:bookmarkStart w:id="39" w:name="_Toc29029456"/>
+      <w:bookmarkStart w:id="39" w:name="_Toc29307404"/>
       <w:r>
         <w:t>S</w:t>
       </w:r>
@@ -42160,7 +42395,7 @@
           <w:lang w:eastAsia="en-US"/>
         </w:rPr>
       </w:pPr>
-      <w:bookmarkStart w:id="40" w:name="_Toc29029457"/>
+      <w:bookmarkStart w:id="40" w:name="_Toc29307405"/>
       <w:r>
         <w:rPr>
           <w:rStyle w:val="Heading3Char"/>
@@ -45117,7 +45352,7 @@
       <w:pPr>
         <w:pStyle w:val="Heading2"/>
       </w:pPr>
-      <w:bookmarkStart w:id="41" w:name="_Toc29029458"/>
+      <w:bookmarkStart w:id="41" w:name="_Toc29307406"/>
       <w:r>
         <w:t xml:space="preserve">Step 5.5: </w:t>
       </w:r>
@@ -49023,7 +49258,7 @@
           <w:lang w:eastAsia="en-US"/>
         </w:rPr>
       </w:pPr>
-      <w:bookmarkStart w:id="42" w:name="_Toc29029459"/>
+      <w:bookmarkStart w:id="42" w:name="_Toc29307407"/>
       <w:r>
         <w:rPr>
           <w:lang w:eastAsia="en-US"/>
@@ -49443,7 +49678,7 @@
       <w:pPr>
         <w:pStyle w:val="Heading2"/>
       </w:pPr>
-      <w:bookmarkStart w:id="43" w:name="_Toc29029460"/>
+      <w:bookmarkStart w:id="43" w:name="_Toc29307408"/>
       <w:r>
         <w:t xml:space="preserve">Step 6.1: </w:t>
       </w:r>
@@ -49917,7 +50152,7 @@
       <w:pPr>
         <w:pStyle w:val="Heading3"/>
       </w:pPr>
-      <w:bookmarkStart w:id="44" w:name="_Toc29029461"/>
+      <w:bookmarkStart w:id="44" w:name="_Toc29307409"/>
       <w:r>
         <w:t>Issues</w:t>
       </w:r>
@@ -51137,7 +51372,7 @@
       <w:pPr>
         <w:pStyle w:val="Heading3"/>
       </w:pPr>
-      <w:bookmarkStart w:id="45" w:name="_Toc29029462"/>
+      <w:bookmarkStart w:id="45" w:name="_Toc29307410"/>
       <w:r>
         <w:t>Time analysis</w:t>
       </w:r>
@@ -51786,7 +52021,7 @@
       <w:pPr>
         <w:pStyle w:val="Heading3"/>
       </w:pPr>
-      <w:bookmarkStart w:id="46" w:name="_Toc29029463"/>
+      <w:bookmarkStart w:id="46" w:name="_Toc29307411"/>
       <w:r>
         <w:lastRenderedPageBreak/>
         <w:t>Finding the graph segment - v.2</w:t>
@@ -52897,7 +53132,7 @@
       <w:pPr>
         <w:pStyle w:val="Heading2"/>
       </w:pPr>
-      <w:bookmarkStart w:id="47" w:name="_Toc29029464"/>
+      <w:bookmarkStart w:id="47" w:name="_Toc29307412"/>
       <w:r>
         <w:t>Step 6.2: Batch training and Validation check</w:t>
       </w:r>
@@ -52914,7 +53149,7 @@
       <w:pPr>
         <w:pStyle w:val="Heading3"/>
       </w:pPr>
-      <w:bookmarkStart w:id="48" w:name="_Toc29029465"/>
+      <w:bookmarkStart w:id="48" w:name="_Toc29307413"/>
       <w:r>
         <w:t>Preliminary experiments: learning with no batches.</w:t>
       </w:r>
@@ -53394,7 +53629,7 @@
       <w:pPr>
         <w:pStyle w:val="Heading3"/>
       </w:pPr>
-      <w:bookmarkStart w:id="49" w:name="_Toc29029466"/>
+      <w:bookmarkStart w:id="49" w:name="_Toc29307414"/>
       <w:r>
         <w:lastRenderedPageBreak/>
         <w:t>Batches mechanism</w:t>
@@ -54608,52 +54843,1161 @@
     </w:p>
     <w:p>
       <w:pPr>
-        <w:rPr>
-          <w:lang w:eastAsia="en-US"/>
-        </w:rPr>
-      </w:pPr>
-      <w:r>
-        <w:rPr>
-          <w:lang w:eastAsia="en-US"/>
-        </w:rPr>
+        <w:pStyle w:val="Heading2"/>
+      </w:pPr>
+      <w:r>
         <w:lastRenderedPageBreak/>
-        <w:t>I have 2 heads in the GNN. Its structure is:</w:t>
-      </w:r>
-    </w:p>
-    <w:p>
-      <w:pPr>
-        <w:rPr>
-          <w:lang w:eastAsia="en-US"/>
-        </w:rPr>
-      </w:pPr>
-      <w:r>
-        <w:rPr>
-          <w:lang w:eastAsia="en-US"/>
-        </w:rPr>
-        <w:t>RGCN layer &gt; linear layer to predict global classes</w:t>
-      </w:r>
-    </w:p>
-    <w:p>
-      <w:pPr>
-        <w:rPr>
-          <w:lang w:eastAsia="en-US"/>
-        </w:rPr>
-      </w:pPr>
-      <w:r>
-        <w:rPr>
-          <w:lang w:eastAsia="en-US"/>
-        </w:rPr>
+        <w:t>PHASE 7: EXPERIMENTS AND HYPERPARAMETERS</w:t>
+      </w:r>
+    </w:p>
+    <w:p>
+      <w:pPr>
+        <w:tabs>
+          <w:tab w:val="left" w:pos="2560"/>
+        </w:tabs>
+        <w:rPr>
+          <w:lang w:eastAsia="en-US"/>
+        </w:rPr>
+      </w:pPr>
+    </w:p>
+    <w:p>
+      <w:pPr>
+        <w:pStyle w:val="Heading2"/>
+      </w:pPr>
+      <w:bookmarkStart w:id="50" w:name="_Toc29307416"/>
+      <w:r>
+        <w:t xml:space="preserve">Step 7.1: </w:t>
+      </w:r>
+      <w:r>
+        <w:t>Only the training loss on small dataset</w:t>
+      </w:r>
+      <w:bookmarkEnd w:id="50"/>
+      <w:r>
         <w:tab/>
-        <w:t xml:space="preserve">         &gt; linear layer to predict</w:t>
-      </w:r>
-      <w:bookmarkStart w:id="50" w:name="_GoBack"/>
-      <w:bookmarkEnd w:id="50"/>
-      <w:r>
-        <w:rPr>
-          <w:lang w:eastAsia="en-US"/>
-        </w:rPr>
-        <w:t xml:space="preserve"> the sense classes </w:t>
-      </w:r>
+      </w:r>
+    </w:p>
+    <w:p>
+      <w:pPr>
+        <w:tabs>
+          <w:tab w:val="left" w:pos="2560"/>
+        </w:tabs>
+        <w:rPr>
+          <w:lang w:eastAsia="en-US"/>
+        </w:rPr>
+      </w:pPr>
+    </w:p>
+    <w:p>
+      <w:pPr>
+        <w:shd w:val="clear" w:color="auto" w:fill="FFFFFF"/>
+        <w:tabs>
+          <w:tab w:val="left" w:pos="916"/>
+          <w:tab w:val="left" w:pos="1832"/>
+          <w:tab w:val="left" w:pos="2748"/>
+          <w:tab w:val="left" w:pos="3664"/>
+          <w:tab w:val="left" w:pos="4580"/>
+          <w:tab w:val="left" w:pos="5496"/>
+          <w:tab w:val="left" w:pos="6412"/>
+          <w:tab w:val="left" w:pos="7328"/>
+          <w:tab w:val="left" w:pos="8244"/>
+          <w:tab w:val="left" w:pos="9160"/>
+          <w:tab w:val="left" w:pos="10076"/>
+          <w:tab w:val="left" w:pos="10992"/>
+          <w:tab w:val="left" w:pos="11908"/>
+          <w:tab w:val="left" w:pos="12824"/>
+          <w:tab w:val="left" w:pos="13740"/>
+          <w:tab w:val="left" w:pos="14656"/>
+        </w:tabs>
+        <w:rPr>
+          <w:rFonts w:ascii="Menlo" w:hAnsi="Menlo" w:cs="Menlo"/>
+          <w:color w:val="000000"/>
+          <w:sz w:val="18"/>
+          <w:szCs w:val="18"/>
+        </w:rPr>
+      </w:pPr>
+      <w:r>
+        <w:rPr>
+          <w:rFonts w:ascii="Menlo" w:hAnsi="Menlo" w:cs="Menlo"/>
+          <w:color w:val="000000"/>
+          <w:sz w:val="18"/>
+          <w:szCs w:val="18"/>
+        </w:rPr>
+        <w:t xml:space="preserve">Steps=756. </w:t>
+      </w:r>
+      <w:proofErr w:type="spellStart"/>
+      <w:r>
+        <w:rPr>
+          <w:rFonts w:ascii="Menlo" w:hAnsi="Menlo" w:cs="Menlo"/>
+          <w:color w:val="000000"/>
+          <w:sz w:val="18"/>
+          <w:szCs w:val="18"/>
+        </w:rPr>
+        <w:t>grapharea_size</w:t>
+      </w:r>
+      <w:proofErr w:type="spellEnd"/>
+      <w:r>
+        <w:rPr>
+          <w:rFonts w:ascii="Menlo" w:hAnsi="Menlo" w:cs="Menlo"/>
+          <w:color w:val="000000"/>
+          <w:sz w:val="18"/>
+          <w:szCs w:val="18"/>
+        </w:rPr>
+        <w:t xml:space="preserve"> = </w:t>
+      </w:r>
+      <w:r>
+        <w:rPr>
+          <w:rFonts w:ascii="Menlo" w:hAnsi="Menlo" w:cs="Menlo"/>
+          <w:color w:val="0000FF"/>
+          <w:sz w:val="18"/>
+          <w:szCs w:val="18"/>
+        </w:rPr>
+        <w:t>32</w:t>
+      </w:r>
+      <w:r>
+        <w:rPr>
+          <w:rFonts w:ascii="Menlo" w:hAnsi="Menlo" w:cs="Menlo"/>
+          <w:color w:val="0000FF"/>
+          <w:sz w:val="18"/>
+          <w:szCs w:val="18"/>
+        </w:rPr>
+        <w:t xml:space="preserve">, </w:t>
+      </w:r>
+      <w:proofErr w:type="spellStart"/>
+      <w:r>
+        <w:rPr>
+          <w:rFonts w:ascii="Menlo" w:hAnsi="Menlo" w:cs="Menlo"/>
+          <w:color w:val="000000"/>
+          <w:sz w:val="18"/>
+          <w:szCs w:val="18"/>
+        </w:rPr>
+        <w:t>batch_size</w:t>
+      </w:r>
+      <w:proofErr w:type="spellEnd"/>
+      <w:r>
+        <w:rPr>
+          <w:rFonts w:ascii="Menlo" w:hAnsi="Menlo" w:cs="Menlo"/>
+          <w:color w:val="000000"/>
+          <w:sz w:val="18"/>
+          <w:szCs w:val="18"/>
+        </w:rPr>
+        <w:t xml:space="preserve"> = </w:t>
+      </w:r>
+      <w:r>
+        <w:rPr>
+          <w:rFonts w:ascii="Menlo" w:hAnsi="Menlo" w:cs="Menlo"/>
+          <w:color w:val="0000FF"/>
+          <w:sz w:val="18"/>
+          <w:szCs w:val="18"/>
+        </w:rPr>
+        <w:t>1</w:t>
+      </w:r>
+      <w:r>
+        <w:rPr>
+          <w:rFonts w:ascii="Menlo" w:hAnsi="Menlo" w:cs="Menlo"/>
+          <w:color w:val="0000FF"/>
+          <w:sz w:val="18"/>
+          <w:szCs w:val="18"/>
+        </w:rPr>
+        <w:t xml:space="preserve">. </w:t>
+      </w:r>
+      <w:r>
+        <w:rPr>
+          <w:rFonts w:ascii="Menlo" w:hAnsi="Menlo" w:cs="Menlo"/>
+          <w:color w:val="000000" w:themeColor="text1"/>
+          <w:sz w:val="18"/>
+          <w:szCs w:val="18"/>
+        </w:rPr>
+        <w:t>E</w:t>
+      </w:r>
+      <w:r>
+        <w:rPr>
+          <w:rFonts w:ascii="Menlo" w:hAnsi="Menlo" w:cs="Menlo"/>
+          <w:color w:val="000000" w:themeColor="text1"/>
+          <w:sz w:val="18"/>
+          <w:szCs w:val="18"/>
+          <w:lang w:eastAsia="en-US"/>
+        </w:rPr>
+        <w:t>po</w:t>
+      </w:r>
+      <w:r>
+        <w:rPr>
+          <w:rFonts w:ascii="Menlo" w:hAnsi="Menlo" w:cs="Menlo"/>
+          <w:color w:val="000000" w:themeColor="text1"/>
+          <w:sz w:val="18"/>
+          <w:szCs w:val="18"/>
+        </w:rPr>
+        <w:t>chs</w:t>
+      </w:r>
+      <w:r>
+        <w:rPr>
+          <w:rFonts w:ascii="Menlo" w:hAnsi="Menlo" w:cs="Menlo"/>
+          <w:color w:val="0000FF"/>
+          <w:sz w:val="18"/>
+          <w:szCs w:val="18"/>
+        </w:rPr>
+        <w:t xml:space="preserve"> = 50</w:t>
+      </w:r>
+    </w:p>
+    <w:p>
+      <w:pPr>
+        <w:rPr>
+          <w:lang w:eastAsia="en-US"/>
+        </w:rPr>
+      </w:pPr>
+      <w:r>
+        <w:rPr>
+          <w:lang w:eastAsia="en-US"/>
+        </w:rPr>
+        <w:t xml:space="preserve">Training set: a fraction of semcor.xml, containing only </w:t>
+      </w:r>
+      <w:r>
+        <w:rPr>
+          <w:lang w:eastAsia="en-US"/>
+        </w:rPr>
+        <w:t>756</w:t>
+      </w:r>
+      <w:r>
+        <w:rPr>
+          <w:lang w:eastAsia="en-US"/>
+        </w:rPr>
+        <w:t xml:space="preserve"> effective tokens after UNKs</w:t>
+      </w:r>
+    </w:p>
+    <w:p>
+      <w:pPr>
+        <w:rPr>
+          <w:lang w:eastAsia="en-US"/>
+        </w:rPr>
+      </w:pPr>
+      <w:r>
+        <w:rPr>
+          <w:lang w:eastAsia="en-US"/>
+        </w:rPr>
+        <w:t>Objective: overfitting on small training set.</w:t>
+      </w:r>
+    </w:p>
+    <w:p>
+      <w:pPr>
+        <w:rPr>
+          <w:lang w:eastAsia="en-US"/>
+        </w:rPr>
+      </w:pPr>
+      <w:r>
+        <w:rPr>
+          <w:noProof/>
+          <w:lang w:eastAsia="en-US"/>
+        </w:rPr>
+        <w:drawing>
+          <wp:inline distT="0" distB="0" distL="0" distR="0" wp14:anchorId="763919B1" wp14:editId="180A0BC1">
+            <wp:extent cx="5727700" cy="2947035"/>
+            <wp:effectExtent l="0" t="0" r="0" b="0"/>
+            <wp:docPr id="7" name="Picture 7"/>
+            <wp:cNvGraphicFramePr>
+              <a:graphicFrameLocks xmlns:a="http://schemas.openxmlformats.org/drawingml/2006/main" noChangeAspect="1"/>
+            </wp:cNvGraphicFramePr>
+            <a:graphic xmlns:a="http://schemas.openxmlformats.org/drawingml/2006/main">
+              <a:graphicData uri="http://schemas.openxmlformats.org/drawingml/2006/picture">
+                <pic:pic xmlns:pic="http://schemas.openxmlformats.org/drawingml/2006/picture">
+                  <pic:nvPicPr>
+                    <pic:cNvPr id="7" name="756steps_batch_size1_grapharea_size32_epochs50_trainingLosses.png"/>
+                    <pic:cNvPicPr/>
+                  </pic:nvPicPr>
+                  <pic:blipFill>
+                    <a:blip r:embed="rId18" cstate="print">
+                      <a:extLst>
+                        <a:ext uri="{28A0092B-C50C-407E-A947-70E740481C1C}">
+                          <a14:useLocalDpi xmlns:a14="http://schemas.microsoft.com/office/drawing/2010/main" val="0"/>
+                        </a:ext>
+                      </a:extLst>
+                    </a:blip>
+                    <a:stretch>
+                      <a:fillRect/>
+                    </a:stretch>
+                  </pic:blipFill>
+                  <pic:spPr>
+                    <a:xfrm>
+                      <a:off x="0" y="0"/>
+                      <a:ext cx="5727700" cy="2947035"/>
+                    </a:xfrm>
+                    <a:prstGeom prst="rect">
+                      <a:avLst/>
+                    </a:prstGeom>
+                  </pic:spPr>
+                </pic:pic>
+              </a:graphicData>
+            </a:graphic>
+          </wp:inline>
+        </w:drawing>
+      </w:r>
+    </w:p>
+    <w:p>
+      <w:pPr>
+        <w:rPr>
+          <w:lang w:eastAsia="en-US"/>
+        </w:rPr>
+      </w:pPr>
+    </w:p>
+    <w:p>
+      <w:pPr>
+        <w:rPr>
+          <w:lang w:eastAsia="en-US"/>
+        </w:rPr>
+      </w:pPr>
+      <w:r>
+        <w:rPr>
+          <w:lang w:eastAsia="en-US"/>
+        </w:rPr>
+        <w:t>Let us try first with different parameters, and then with a larger training set + a check on the validation accuracy.</w:t>
+      </w:r>
+    </w:p>
+    <w:p>
+      <w:pPr>
+        <w:shd w:val="clear" w:color="auto" w:fill="FFFFFF"/>
+        <w:tabs>
+          <w:tab w:val="left" w:pos="916"/>
+          <w:tab w:val="left" w:pos="1832"/>
+          <w:tab w:val="left" w:pos="2748"/>
+          <w:tab w:val="left" w:pos="3664"/>
+          <w:tab w:val="left" w:pos="4580"/>
+          <w:tab w:val="left" w:pos="5496"/>
+          <w:tab w:val="left" w:pos="6412"/>
+          <w:tab w:val="left" w:pos="7328"/>
+          <w:tab w:val="left" w:pos="8244"/>
+          <w:tab w:val="left" w:pos="9160"/>
+          <w:tab w:val="left" w:pos="10076"/>
+          <w:tab w:val="left" w:pos="10992"/>
+          <w:tab w:val="left" w:pos="11908"/>
+          <w:tab w:val="left" w:pos="12824"/>
+          <w:tab w:val="left" w:pos="13740"/>
+          <w:tab w:val="left" w:pos="14656"/>
+        </w:tabs>
+        <w:rPr>
+          <w:rFonts w:ascii="Menlo" w:hAnsi="Menlo" w:cs="Menlo"/>
+          <w:color w:val="0000FF"/>
+          <w:sz w:val="18"/>
+          <w:szCs w:val="18"/>
+        </w:rPr>
+      </w:pPr>
+      <w:r>
+        <w:rPr>
+          <w:rFonts w:ascii="Menlo" w:hAnsi="Menlo" w:cs="Menlo"/>
+          <w:color w:val="000000"/>
+          <w:sz w:val="18"/>
+          <w:szCs w:val="18"/>
+        </w:rPr>
+        <w:t xml:space="preserve">Steps=756. </w:t>
+      </w:r>
+      <w:proofErr w:type="spellStart"/>
+      <w:r>
+        <w:rPr>
+          <w:rFonts w:ascii="Menlo" w:hAnsi="Menlo" w:cs="Menlo"/>
+          <w:color w:val="000000"/>
+          <w:sz w:val="18"/>
+          <w:szCs w:val="18"/>
+        </w:rPr>
+        <w:t>grapharea_size</w:t>
+      </w:r>
+      <w:proofErr w:type="spellEnd"/>
+      <w:r>
+        <w:rPr>
+          <w:rFonts w:ascii="Menlo" w:hAnsi="Menlo" w:cs="Menlo"/>
+          <w:color w:val="000000"/>
+          <w:sz w:val="18"/>
+          <w:szCs w:val="18"/>
+        </w:rPr>
+        <w:t>=</w:t>
+      </w:r>
+      <w:r>
+        <w:rPr>
+          <w:rFonts w:ascii="Menlo" w:hAnsi="Menlo" w:cs="Menlo"/>
+          <w:color w:val="0000FF"/>
+          <w:sz w:val="18"/>
+          <w:szCs w:val="18"/>
+        </w:rPr>
+        <w:t>32</w:t>
+      </w:r>
+      <w:r>
+        <w:rPr>
+          <w:rFonts w:ascii="Menlo" w:hAnsi="Menlo" w:cs="Menlo"/>
+          <w:color w:val="000000"/>
+          <w:sz w:val="18"/>
+          <w:szCs w:val="18"/>
+        </w:rPr>
+        <w:t xml:space="preserve">, </w:t>
+      </w:r>
+      <w:proofErr w:type="spellStart"/>
+      <w:r>
+        <w:rPr>
+          <w:rFonts w:ascii="Menlo" w:hAnsi="Menlo" w:cs="Menlo"/>
+          <w:color w:val="000000"/>
+          <w:sz w:val="18"/>
+          <w:szCs w:val="18"/>
+        </w:rPr>
+        <w:t>batch_size</w:t>
+      </w:r>
+      <w:proofErr w:type="spellEnd"/>
+      <w:r>
+        <w:rPr>
+          <w:rFonts w:ascii="Menlo" w:hAnsi="Menlo" w:cs="Menlo"/>
+          <w:color w:val="000000"/>
+          <w:sz w:val="18"/>
+          <w:szCs w:val="18"/>
+        </w:rPr>
+        <w:t>=</w:t>
+      </w:r>
+      <w:r>
+        <w:rPr>
+          <w:rFonts w:ascii="Menlo" w:hAnsi="Menlo" w:cs="Menlo"/>
+          <w:color w:val="0000FF"/>
+          <w:sz w:val="18"/>
+          <w:szCs w:val="18"/>
+        </w:rPr>
+        <w:t>4</w:t>
+      </w:r>
+      <w:r>
+        <w:rPr>
+          <w:rFonts w:ascii="Menlo" w:hAnsi="Menlo" w:cs="Menlo"/>
+          <w:color w:val="000000"/>
+          <w:sz w:val="18"/>
+          <w:szCs w:val="18"/>
+        </w:rPr>
+        <w:t xml:space="preserve">, </w:t>
+      </w:r>
+      <w:proofErr w:type="spellStart"/>
+      <w:r>
+        <w:rPr>
+          <w:rFonts w:ascii="Menlo" w:hAnsi="Menlo" w:cs="Menlo"/>
+          <w:color w:val="000000"/>
+          <w:sz w:val="18"/>
+          <w:szCs w:val="18"/>
+        </w:rPr>
+        <w:t>num_epochs</w:t>
+      </w:r>
+      <w:proofErr w:type="spellEnd"/>
+      <w:r>
+        <w:rPr>
+          <w:rFonts w:ascii="Menlo" w:hAnsi="Menlo" w:cs="Menlo"/>
+          <w:color w:val="000000"/>
+          <w:sz w:val="18"/>
+          <w:szCs w:val="18"/>
+        </w:rPr>
+        <w:t>=</w:t>
+      </w:r>
+      <w:r>
+        <w:rPr>
+          <w:rFonts w:ascii="Menlo" w:hAnsi="Menlo" w:cs="Menlo"/>
+          <w:color w:val="0000FF"/>
+          <w:sz w:val="18"/>
+          <w:szCs w:val="18"/>
+        </w:rPr>
+        <w:t>50</w:t>
+      </w:r>
+    </w:p>
+    <w:p>
+      <w:pPr>
+        <w:shd w:val="clear" w:color="auto" w:fill="FFFFFF"/>
+        <w:tabs>
+          <w:tab w:val="left" w:pos="916"/>
+          <w:tab w:val="left" w:pos="1832"/>
+          <w:tab w:val="left" w:pos="2748"/>
+          <w:tab w:val="left" w:pos="3664"/>
+          <w:tab w:val="left" w:pos="4580"/>
+          <w:tab w:val="left" w:pos="5496"/>
+          <w:tab w:val="left" w:pos="6412"/>
+          <w:tab w:val="left" w:pos="7328"/>
+          <w:tab w:val="left" w:pos="8244"/>
+          <w:tab w:val="left" w:pos="9160"/>
+          <w:tab w:val="left" w:pos="10076"/>
+          <w:tab w:val="left" w:pos="10992"/>
+          <w:tab w:val="left" w:pos="11908"/>
+          <w:tab w:val="left" w:pos="12824"/>
+          <w:tab w:val="left" w:pos="13740"/>
+          <w:tab w:val="left" w:pos="14656"/>
+        </w:tabs>
+        <w:rPr>
+          <w:rFonts w:ascii="Menlo" w:hAnsi="Menlo" w:cs="Menlo"/>
+          <w:color w:val="000000"/>
+          <w:sz w:val="18"/>
+          <w:szCs w:val="18"/>
+        </w:rPr>
+      </w:pPr>
+      <w:r>
+        <w:rPr>
+          <w:rFonts w:ascii="Menlo" w:hAnsi="Menlo" w:cs="Menlo"/>
+          <w:noProof/>
+          <w:color w:val="000000"/>
+          <w:sz w:val="18"/>
+          <w:szCs w:val="18"/>
+        </w:rPr>
+        <w:drawing>
+          <wp:inline distT="0" distB="0" distL="0" distR="0" wp14:anchorId="5B00FA80" wp14:editId="686CF017">
+            <wp:extent cx="5727700" cy="2992120"/>
+            <wp:effectExtent l="0" t="0" r="0" b="5080"/>
+            <wp:docPr id="8" name="Picture 8"/>
+            <wp:cNvGraphicFramePr>
+              <a:graphicFrameLocks xmlns:a="http://schemas.openxmlformats.org/drawingml/2006/main" noChangeAspect="1"/>
+            </wp:cNvGraphicFramePr>
+            <a:graphic xmlns:a="http://schemas.openxmlformats.org/drawingml/2006/main">
+              <a:graphicData uri="http://schemas.openxmlformats.org/drawingml/2006/picture">
+                <pic:pic xmlns:pic="http://schemas.openxmlformats.org/drawingml/2006/picture">
+                  <pic:nvPicPr>
+                    <pic:cNvPr id="8" name="756steps_batch_size4_grapharea_size32_epochs50_trainingLosses.png"/>
+                    <pic:cNvPicPr/>
+                  </pic:nvPicPr>
+                  <pic:blipFill>
+                    <a:blip r:embed="rId19" cstate="print">
+                      <a:extLst>
+                        <a:ext uri="{28A0092B-C50C-407E-A947-70E740481C1C}">
+                          <a14:useLocalDpi xmlns:a14="http://schemas.microsoft.com/office/drawing/2010/main" val="0"/>
+                        </a:ext>
+                      </a:extLst>
+                    </a:blip>
+                    <a:stretch>
+                      <a:fillRect/>
+                    </a:stretch>
+                  </pic:blipFill>
+                  <pic:spPr>
+                    <a:xfrm>
+                      <a:off x="0" y="0"/>
+                      <a:ext cx="5727700" cy="2992120"/>
+                    </a:xfrm>
+                    <a:prstGeom prst="rect">
+                      <a:avLst/>
+                    </a:prstGeom>
+                  </pic:spPr>
+                </pic:pic>
+              </a:graphicData>
+            </a:graphic>
+          </wp:inline>
+        </w:drawing>
+      </w:r>
+    </w:p>
+    <w:p>
+      <w:pPr>
+        <w:rPr>
+          <w:lang w:eastAsia="en-US"/>
+        </w:rPr>
+      </w:pPr>
+    </w:p>
+    <w:p>
+      <w:pPr>
+        <w:shd w:val="clear" w:color="auto" w:fill="FFFFFF"/>
+        <w:tabs>
+          <w:tab w:val="left" w:pos="916"/>
+          <w:tab w:val="left" w:pos="1832"/>
+          <w:tab w:val="left" w:pos="2748"/>
+          <w:tab w:val="left" w:pos="3664"/>
+          <w:tab w:val="left" w:pos="4580"/>
+          <w:tab w:val="left" w:pos="5496"/>
+          <w:tab w:val="left" w:pos="6412"/>
+          <w:tab w:val="left" w:pos="7328"/>
+          <w:tab w:val="left" w:pos="8244"/>
+          <w:tab w:val="left" w:pos="9160"/>
+          <w:tab w:val="left" w:pos="10076"/>
+          <w:tab w:val="left" w:pos="10992"/>
+          <w:tab w:val="left" w:pos="11908"/>
+          <w:tab w:val="left" w:pos="12824"/>
+          <w:tab w:val="left" w:pos="13740"/>
+          <w:tab w:val="left" w:pos="14656"/>
+        </w:tabs>
+        <w:rPr>
+          <w:lang w:eastAsia="en-US"/>
+        </w:rPr>
+      </w:pPr>
+    </w:p>
+    <w:p>
+      <w:pPr>
+        <w:shd w:val="clear" w:color="auto" w:fill="FFFFFF"/>
+        <w:tabs>
+          <w:tab w:val="left" w:pos="916"/>
+          <w:tab w:val="left" w:pos="1832"/>
+          <w:tab w:val="left" w:pos="2748"/>
+          <w:tab w:val="left" w:pos="3664"/>
+          <w:tab w:val="left" w:pos="4580"/>
+          <w:tab w:val="left" w:pos="5496"/>
+          <w:tab w:val="left" w:pos="6412"/>
+          <w:tab w:val="left" w:pos="7328"/>
+          <w:tab w:val="left" w:pos="8244"/>
+          <w:tab w:val="left" w:pos="9160"/>
+          <w:tab w:val="left" w:pos="10076"/>
+          <w:tab w:val="left" w:pos="10992"/>
+          <w:tab w:val="left" w:pos="11908"/>
+          <w:tab w:val="left" w:pos="12824"/>
+          <w:tab w:val="left" w:pos="13740"/>
+          <w:tab w:val="left" w:pos="14656"/>
+        </w:tabs>
+        <w:rPr>
+          <w:lang w:eastAsia="en-US"/>
+        </w:rPr>
+      </w:pPr>
+    </w:p>
+    <w:p>
+      <w:pPr>
+        <w:shd w:val="clear" w:color="auto" w:fill="FFFFFF"/>
+        <w:tabs>
+          <w:tab w:val="left" w:pos="916"/>
+          <w:tab w:val="left" w:pos="1832"/>
+          <w:tab w:val="left" w:pos="2748"/>
+          <w:tab w:val="left" w:pos="3664"/>
+          <w:tab w:val="left" w:pos="4580"/>
+          <w:tab w:val="left" w:pos="5496"/>
+          <w:tab w:val="left" w:pos="6412"/>
+          <w:tab w:val="left" w:pos="7328"/>
+          <w:tab w:val="left" w:pos="8244"/>
+          <w:tab w:val="left" w:pos="9160"/>
+          <w:tab w:val="left" w:pos="10076"/>
+          <w:tab w:val="left" w:pos="10992"/>
+          <w:tab w:val="left" w:pos="11908"/>
+          <w:tab w:val="left" w:pos="12824"/>
+          <w:tab w:val="left" w:pos="13740"/>
+          <w:tab w:val="left" w:pos="14656"/>
+        </w:tabs>
+        <w:rPr>
+          <w:lang w:eastAsia="en-US"/>
+        </w:rPr>
+      </w:pPr>
+    </w:p>
+    <w:p>
+      <w:pPr>
+        <w:shd w:val="clear" w:color="auto" w:fill="FFFFFF"/>
+        <w:tabs>
+          <w:tab w:val="left" w:pos="916"/>
+          <w:tab w:val="left" w:pos="1832"/>
+          <w:tab w:val="left" w:pos="2748"/>
+          <w:tab w:val="left" w:pos="3664"/>
+          <w:tab w:val="left" w:pos="4580"/>
+          <w:tab w:val="left" w:pos="5496"/>
+          <w:tab w:val="left" w:pos="6412"/>
+          <w:tab w:val="left" w:pos="7328"/>
+          <w:tab w:val="left" w:pos="8244"/>
+          <w:tab w:val="left" w:pos="9160"/>
+          <w:tab w:val="left" w:pos="10076"/>
+          <w:tab w:val="left" w:pos="10992"/>
+          <w:tab w:val="left" w:pos="11908"/>
+          <w:tab w:val="left" w:pos="12824"/>
+          <w:tab w:val="left" w:pos="13740"/>
+          <w:tab w:val="left" w:pos="14656"/>
+        </w:tabs>
+        <w:rPr>
+          <w:lang w:eastAsia="en-US"/>
+        </w:rPr>
+      </w:pPr>
+    </w:p>
+    <w:p>
+      <w:pPr>
+        <w:shd w:val="clear" w:color="auto" w:fill="FFFFFF"/>
+        <w:tabs>
+          <w:tab w:val="left" w:pos="916"/>
+          <w:tab w:val="left" w:pos="1832"/>
+          <w:tab w:val="left" w:pos="2748"/>
+          <w:tab w:val="left" w:pos="3664"/>
+          <w:tab w:val="left" w:pos="4580"/>
+          <w:tab w:val="left" w:pos="5496"/>
+          <w:tab w:val="left" w:pos="6412"/>
+          <w:tab w:val="left" w:pos="7328"/>
+          <w:tab w:val="left" w:pos="8244"/>
+          <w:tab w:val="left" w:pos="9160"/>
+          <w:tab w:val="left" w:pos="10076"/>
+          <w:tab w:val="left" w:pos="10992"/>
+          <w:tab w:val="left" w:pos="11908"/>
+          <w:tab w:val="left" w:pos="12824"/>
+          <w:tab w:val="left" w:pos="13740"/>
+          <w:tab w:val="left" w:pos="14656"/>
+        </w:tabs>
+        <w:rPr>
+          <w:lang w:eastAsia="en-US"/>
+        </w:rPr>
+      </w:pPr>
+    </w:p>
+    <w:p>
+      <w:pPr>
+        <w:shd w:val="clear" w:color="auto" w:fill="FFFFFF"/>
+        <w:tabs>
+          <w:tab w:val="left" w:pos="916"/>
+          <w:tab w:val="left" w:pos="1832"/>
+          <w:tab w:val="left" w:pos="2748"/>
+          <w:tab w:val="left" w:pos="3664"/>
+          <w:tab w:val="left" w:pos="4580"/>
+          <w:tab w:val="left" w:pos="5496"/>
+          <w:tab w:val="left" w:pos="6412"/>
+          <w:tab w:val="left" w:pos="7328"/>
+          <w:tab w:val="left" w:pos="8244"/>
+          <w:tab w:val="left" w:pos="9160"/>
+          <w:tab w:val="left" w:pos="10076"/>
+          <w:tab w:val="left" w:pos="10992"/>
+          <w:tab w:val="left" w:pos="11908"/>
+          <w:tab w:val="left" w:pos="12824"/>
+          <w:tab w:val="left" w:pos="13740"/>
+          <w:tab w:val="left" w:pos="14656"/>
+        </w:tabs>
+        <w:rPr>
+          <w:lang w:eastAsia="en-US"/>
+        </w:rPr>
+      </w:pPr>
+    </w:p>
+    <w:p>
+      <w:pPr>
+        <w:shd w:val="clear" w:color="auto" w:fill="FFFFFF"/>
+        <w:tabs>
+          <w:tab w:val="left" w:pos="916"/>
+          <w:tab w:val="left" w:pos="1832"/>
+          <w:tab w:val="left" w:pos="2748"/>
+          <w:tab w:val="left" w:pos="3664"/>
+          <w:tab w:val="left" w:pos="4580"/>
+          <w:tab w:val="left" w:pos="5496"/>
+          <w:tab w:val="left" w:pos="6412"/>
+          <w:tab w:val="left" w:pos="7328"/>
+          <w:tab w:val="left" w:pos="8244"/>
+          <w:tab w:val="left" w:pos="9160"/>
+          <w:tab w:val="left" w:pos="10076"/>
+          <w:tab w:val="left" w:pos="10992"/>
+          <w:tab w:val="left" w:pos="11908"/>
+          <w:tab w:val="left" w:pos="12824"/>
+          <w:tab w:val="left" w:pos="13740"/>
+          <w:tab w:val="left" w:pos="14656"/>
+        </w:tabs>
+        <w:rPr>
+          <w:lang w:eastAsia="en-US"/>
+        </w:rPr>
+      </w:pPr>
+    </w:p>
+    <w:p>
+      <w:pPr>
+        <w:shd w:val="clear" w:color="auto" w:fill="FFFFFF"/>
+        <w:tabs>
+          <w:tab w:val="left" w:pos="916"/>
+          <w:tab w:val="left" w:pos="1832"/>
+          <w:tab w:val="left" w:pos="2748"/>
+          <w:tab w:val="left" w:pos="3664"/>
+          <w:tab w:val="left" w:pos="4580"/>
+          <w:tab w:val="left" w:pos="5496"/>
+          <w:tab w:val="left" w:pos="6412"/>
+          <w:tab w:val="left" w:pos="7328"/>
+          <w:tab w:val="left" w:pos="8244"/>
+          <w:tab w:val="left" w:pos="9160"/>
+          <w:tab w:val="left" w:pos="10076"/>
+          <w:tab w:val="left" w:pos="10992"/>
+          <w:tab w:val="left" w:pos="11908"/>
+          <w:tab w:val="left" w:pos="12824"/>
+          <w:tab w:val="left" w:pos="13740"/>
+          <w:tab w:val="left" w:pos="14656"/>
+        </w:tabs>
+        <w:rPr>
+          <w:rFonts w:ascii="Menlo" w:hAnsi="Menlo" w:cs="Menlo"/>
+          <w:color w:val="000000"/>
+          <w:sz w:val="18"/>
+          <w:szCs w:val="18"/>
+        </w:rPr>
+      </w:pPr>
+      <w:r>
+        <w:rPr>
+          <w:rFonts w:ascii="Menlo" w:hAnsi="Menlo" w:cs="Menlo"/>
+          <w:color w:val="000000"/>
+          <w:sz w:val="18"/>
+          <w:szCs w:val="18"/>
+        </w:rPr>
+        <w:t xml:space="preserve">Steps=756. </w:t>
+      </w:r>
+      <w:proofErr w:type="spellStart"/>
+      <w:r>
+        <w:rPr>
+          <w:rFonts w:ascii="Menlo" w:hAnsi="Menlo" w:cs="Menlo"/>
+          <w:color w:val="000000"/>
+          <w:sz w:val="18"/>
+          <w:szCs w:val="18"/>
+        </w:rPr>
+        <w:t>grapharea_size</w:t>
+      </w:r>
+      <w:proofErr w:type="spellEnd"/>
+      <w:r>
+        <w:rPr>
+          <w:rFonts w:ascii="Menlo" w:hAnsi="Menlo" w:cs="Menlo"/>
+          <w:color w:val="000000"/>
+          <w:sz w:val="18"/>
+          <w:szCs w:val="18"/>
+        </w:rPr>
+        <w:t>=</w:t>
+      </w:r>
+      <w:r>
+        <w:rPr>
+          <w:rFonts w:ascii="Menlo" w:hAnsi="Menlo" w:cs="Menlo"/>
+          <w:color w:val="0000FF"/>
+          <w:sz w:val="18"/>
+          <w:szCs w:val="18"/>
+        </w:rPr>
+        <w:t>32</w:t>
+      </w:r>
+      <w:r>
+        <w:rPr>
+          <w:rFonts w:ascii="Menlo" w:hAnsi="Menlo" w:cs="Menlo"/>
+          <w:color w:val="000000"/>
+          <w:sz w:val="18"/>
+          <w:szCs w:val="18"/>
+        </w:rPr>
+        <w:t xml:space="preserve">, </w:t>
+      </w:r>
+      <w:proofErr w:type="spellStart"/>
+      <w:r>
+        <w:rPr>
+          <w:rFonts w:ascii="Menlo" w:hAnsi="Menlo" w:cs="Menlo"/>
+          <w:color w:val="000000"/>
+          <w:sz w:val="18"/>
+          <w:szCs w:val="18"/>
+        </w:rPr>
+        <w:t>batch_size</w:t>
+      </w:r>
+      <w:proofErr w:type="spellEnd"/>
+      <w:r>
+        <w:rPr>
+          <w:rFonts w:ascii="Menlo" w:hAnsi="Menlo" w:cs="Menlo"/>
+          <w:color w:val="000000"/>
+          <w:sz w:val="18"/>
+          <w:szCs w:val="18"/>
+        </w:rPr>
+        <w:t>=</w:t>
+      </w:r>
+      <w:r>
+        <w:rPr>
+          <w:rFonts w:ascii="Menlo" w:hAnsi="Menlo" w:cs="Menlo"/>
+          <w:color w:val="0000FF"/>
+          <w:sz w:val="18"/>
+          <w:szCs w:val="18"/>
+        </w:rPr>
+        <w:t>8</w:t>
+      </w:r>
+      <w:r>
+        <w:rPr>
+          <w:rFonts w:ascii="Menlo" w:hAnsi="Menlo" w:cs="Menlo"/>
+          <w:color w:val="000000"/>
+          <w:sz w:val="18"/>
+          <w:szCs w:val="18"/>
+        </w:rPr>
+        <w:t xml:space="preserve">, </w:t>
+      </w:r>
+      <w:proofErr w:type="spellStart"/>
+      <w:r>
+        <w:rPr>
+          <w:rFonts w:ascii="Menlo" w:hAnsi="Menlo" w:cs="Menlo"/>
+          <w:color w:val="000000"/>
+          <w:sz w:val="18"/>
+          <w:szCs w:val="18"/>
+        </w:rPr>
+        <w:t>num_epochs</w:t>
+      </w:r>
+      <w:proofErr w:type="spellEnd"/>
+      <w:r>
+        <w:rPr>
+          <w:rFonts w:ascii="Menlo" w:hAnsi="Menlo" w:cs="Menlo"/>
+          <w:color w:val="000000"/>
+          <w:sz w:val="18"/>
+          <w:szCs w:val="18"/>
+        </w:rPr>
+        <w:t>=</w:t>
+      </w:r>
+      <w:r>
+        <w:rPr>
+          <w:rFonts w:ascii="Menlo" w:hAnsi="Menlo" w:cs="Menlo"/>
+          <w:color w:val="0000FF"/>
+          <w:sz w:val="18"/>
+          <w:szCs w:val="18"/>
+        </w:rPr>
+        <w:t>50</w:t>
+      </w:r>
+    </w:p>
+    <w:p>
+      <w:pPr>
+        <w:rPr>
+          <w:lang w:eastAsia="en-US"/>
+        </w:rPr>
+      </w:pPr>
+      <w:r>
+        <w:rPr>
+          <w:noProof/>
+          <w:lang w:eastAsia="en-US"/>
+        </w:rPr>
+        <w:drawing>
+          <wp:inline distT="0" distB="0" distL="0" distR="0" wp14:anchorId="72DCCCC1" wp14:editId="5CFB6B4D">
+            <wp:extent cx="5727700" cy="2987675"/>
+            <wp:effectExtent l="0" t="0" r="0" b="0"/>
+            <wp:docPr id="9" name="Picture 9"/>
+            <wp:cNvGraphicFramePr>
+              <a:graphicFrameLocks xmlns:a="http://schemas.openxmlformats.org/drawingml/2006/main" noChangeAspect="1"/>
+            </wp:cNvGraphicFramePr>
+            <a:graphic xmlns:a="http://schemas.openxmlformats.org/drawingml/2006/main">
+              <a:graphicData uri="http://schemas.openxmlformats.org/drawingml/2006/picture">
+                <pic:pic xmlns:pic="http://schemas.openxmlformats.org/drawingml/2006/picture">
+                  <pic:nvPicPr>
+                    <pic:cNvPr id="9" name="756steps_batch_size8_grapharea_size32_epochs50_trainingLosses.png"/>
+                    <pic:cNvPicPr/>
+                  </pic:nvPicPr>
+                  <pic:blipFill>
+                    <a:blip r:embed="rId20" cstate="print">
+                      <a:extLst>
+                        <a:ext uri="{28A0092B-C50C-407E-A947-70E740481C1C}">
+                          <a14:useLocalDpi xmlns:a14="http://schemas.microsoft.com/office/drawing/2010/main" val="0"/>
+                        </a:ext>
+                      </a:extLst>
+                    </a:blip>
+                    <a:stretch>
+                      <a:fillRect/>
+                    </a:stretch>
+                  </pic:blipFill>
+                  <pic:spPr>
+                    <a:xfrm>
+                      <a:off x="0" y="0"/>
+                      <a:ext cx="5727700" cy="2987675"/>
+                    </a:xfrm>
+                    <a:prstGeom prst="rect">
+                      <a:avLst/>
+                    </a:prstGeom>
+                  </pic:spPr>
+                </pic:pic>
+              </a:graphicData>
+            </a:graphic>
+          </wp:inline>
+        </w:drawing>
+      </w:r>
+    </w:p>
+    <w:p>
+      <w:pPr>
+        <w:rPr>
+          <w:lang w:eastAsia="en-US"/>
+        </w:rPr>
+      </w:pPr>
+      <w:r>
+        <w:rPr>
+          <w:lang w:eastAsia="en-US"/>
+        </w:rPr>
+        <w:t>Observations:</w:t>
+      </w:r>
+    </w:p>
+    <w:p>
+      <w:pPr>
+        <w:rPr>
+          <w:lang w:eastAsia="en-US"/>
+        </w:rPr>
+      </w:pPr>
+      <w:r>
+        <w:rPr>
+          <w:lang w:eastAsia="en-US"/>
+        </w:rPr>
+        <w:t>Batch size=1 is the faster to overfit, but also the least consistent.</w:t>
+      </w:r>
+    </w:p>
+    <w:p>
+      <w:pPr>
+        <w:rPr>
+          <w:lang w:eastAsia="en-US"/>
+        </w:rPr>
+      </w:pPr>
+      <w:r>
+        <w:rPr>
+          <w:lang w:eastAsia="en-US"/>
+        </w:rPr>
+        <w:t>Batch size=8 presents a constant, consistent improvement that would need more epochs.</w:t>
+      </w:r>
+    </w:p>
+    <w:p>
+      <w:pPr>
+        <w:rPr>
+          <w:lang w:eastAsia="en-US"/>
+        </w:rPr>
+      </w:pPr>
+      <w:r>
+        <w:rPr>
+          <w:lang w:eastAsia="en-US"/>
+        </w:rPr>
+        <w:t>Batch size=4 is in between the two, neither fast nor consistent.</w:t>
+      </w:r>
+    </w:p>
+    <w:p>
+      <w:pPr>
+        <w:rPr>
+          <w:lang w:eastAsia="en-US"/>
+        </w:rPr>
+      </w:pPr>
+    </w:p>
+    <w:p>
+      <w:pPr>
+        <w:rPr>
+          <w:lang w:eastAsia="en-US"/>
+        </w:rPr>
+      </w:pPr>
+      <w:r>
+        <w:rPr>
+          <w:lang w:eastAsia="en-US"/>
+        </w:rPr>
+        <w:t xml:space="preserve">Any further experiments </w:t>
+      </w:r>
+      <w:r>
+        <w:rPr>
+          <w:lang w:eastAsia="en-US"/>
+        </w:rPr>
+        <w:t>should be improved with a number of modifications:</w:t>
+      </w:r>
+    </w:p>
+    <w:p>
+      <w:pPr>
+        <w:pStyle w:val="ListParagraph"/>
+        <w:numPr>
+          <w:ilvl w:val="0"/>
+          <w:numId w:val="18"/>
+        </w:numPr>
+        <w:rPr>
+          <w:lang w:eastAsia="en-US"/>
+        </w:rPr>
+      </w:pPr>
+      <w:r>
+        <w:rPr>
+          <w:lang w:eastAsia="en-US"/>
+        </w:rPr>
+        <w:t xml:space="preserve">Add perplexity (that is simply </w:t>
+      </w:r>
+      <w:proofErr w:type="spellStart"/>
+      <w:r>
+        <w:rPr>
+          <w:lang w:eastAsia="en-US"/>
+        </w:rPr>
+        <w:t>torch.exp</w:t>
+      </w:r>
+      <w:proofErr w:type="spellEnd"/>
+      <w:r>
+        <w:rPr>
+          <w:lang w:eastAsia="en-US"/>
+        </w:rPr>
+        <w:t>(</w:t>
+      </w:r>
+      <w:proofErr w:type="spellStart"/>
+      <w:r>
+        <w:rPr>
+          <w:lang w:eastAsia="en-US"/>
+        </w:rPr>
+        <w:t>cross_entropy_loss</w:t>
+      </w:r>
+      <w:proofErr w:type="spellEnd"/>
+      <w:r>
+        <w:rPr>
+          <w:lang w:eastAsia="en-US"/>
+        </w:rPr>
+        <w:t>)) as an error measure</w:t>
+      </w:r>
+    </w:p>
+    <w:p>
+      <w:pPr>
+        <w:pStyle w:val="ListParagraph"/>
+        <w:numPr>
+          <w:ilvl w:val="0"/>
+          <w:numId w:val="18"/>
+        </w:numPr>
+        <w:rPr>
+          <w:lang w:eastAsia="en-US"/>
+        </w:rPr>
+      </w:pPr>
+      <w:r>
+        <w:rPr>
+          <w:lang w:eastAsia="en-US"/>
+        </w:rPr>
+        <w:t xml:space="preserve">Add a check on the </w:t>
+      </w:r>
+      <w:proofErr w:type="spellStart"/>
+      <w:r>
+        <w:rPr>
+          <w:lang w:eastAsia="en-US"/>
+        </w:rPr>
+        <w:t>loss&amp;perplexity</w:t>
+      </w:r>
+      <w:proofErr w:type="spellEnd"/>
+      <w:r>
+        <w:rPr>
+          <w:lang w:eastAsia="en-US"/>
+        </w:rPr>
+        <w:t xml:space="preserve"> on the validation set, at the end of each epoch.</w:t>
+      </w:r>
+    </w:p>
+    <w:p>
+      <w:pPr>
+        <w:pStyle w:val="ListParagraph"/>
+        <w:numPr>
+          <w:ilvl w:val="0"/>
+          <w:numId w:val="18"/>
+        </w:numPr>
+        <w:rPr>
+          <w:lang w:eastAsia="en-US"/>
+        </w:rPr>
+      </w:pPr>
+      <w:r>
+        <w:rPr>
+          <w:lang w:eastAsia="en-US"/>
+        </w:rPr>
+        <w:t>Slightly increase the size of the training set. (It should be</w:t>
+      </w:r>
+      <w:r>
+        <w:rPr>
+          <w:lang w:eastAsia="en-US"/>
+        </w:rPr>
+        <w:t xml:space="preserve"> still</w:t>
+      </w:r>
+      <w:bookmarkStart w:id="51" w:name="_GoBack"/>
+      <w:bookmarkEnd w:id="51"/>
+      <w:r>
+        <w:rPr>
+          <w:lang w:eastAsia="en-US"/>
+        </w:rPr>
+        <w:t xml:space="preserve"> fast enough to be used for development, but also representative enough to </w:t>
+      </w:r>
+      <w:r>
+        <w:rPr>
+          <w:lang w:eastAsia="en-US"/>
+        </w:rPr>
+        <w:t>allow the model to learn non-insignificant knowledge that should improve the performance on the validation set)</w:t>
+      </w:r>
+    </w:p>
+    <w:p>
+      <w:pPr>
+        <w:rPr>
+          <w:lang w:eastAsia="en-US"/>
+        </w:rPr>
+      </w:pPr>
+    </w:p>
+    <w:p>
+      <w:pPr>
+        <w:rPr>
+          <w:lang w:eastAsia="en-US"/>
+        </w:rPr>
+      </w:pPr>
+    </w:p>
+    <w:p>
+      <w:pPr>
+        <w:pStyle w:val="Heading2"/>
+      </w:pPr>
+      <w:bookmarkStart w:id="52" w:name="_Toc29307417"/>
+      <w:r>
+        <w:t xml:space="preserve">Step 7.2: </w:t>
+      </w:r>
+      <w:r>
+        <w:t>With perplexity and validation set</w:t>
+      </w:r>
+      <w:bookmarkEnd w:id="52"/>
+    </w:p>
+    <w:p>
+      <w:pPr>
+        <w:rPr>
+          <w:lang w:eastAsia="en-US"/>
+        </w:rPr>
+      </w:pPr>
+    </w:p>
+    <w:p>
+      <w:pPr>
+        <w:rPr>
+          <w:lang w:eastAsia="en-US"/>
+        </w:rPr>
+      </w:pPr>
+    </w:p>
+    <w:p>
+      <w:pPr>
+        <w:rPr>
+          <w:lang w:eastAsia="en-US"/>
+        </w:rPr>
+      </w:pPr>
     </w:p>
     <w:p>
       <w:pPr>

</xml_diff>

<commit_message>
=Bugs in logging adjusted
Former-commit-id: 3a312c1b808d37dc8e3907b68122132407296c1e [formerly d6910b863becf3dfa35ec6390d23c44578e23ee7]
Former-commit-id: 07836e0a3aa7ce088707bb550c3abf889cbbf2e4
Former-commit-id: fa810904beedd44aee58c4f5a2dc3a71c2dc1826
</commit_message>
<xml_diff>
--- a/Media/Task1_DeveloperDiary.docx
+++ b/Media/Task1_DeveloperDiary.docx
@@ -28,7 +28,7 @@
       <w:r>
         <w:fldChar w:fldCharType="separate"/>
       </w:r>
-      <w:hyperlink w:anchor="_Toc29307371" w:history="1">
+      <w:hyperlink w:anchor="_Toc29457815" w:history="1">
         <w:r>
           <w:rPr>
             <w:rStyle w:val="Hyperlink"/>
@@ -55,7 +55,7 @@
             <w:noProof/>
             <w:webHidden/>
           </w:rPr>
-          <w:instrText xml:space="preserve"> PAGEREF _Toc29307371 \h </w:instrText>
+          <w:instrText xml:space="preserve"> PAGEREF _Toc29457815 \h </w:instrText>
         </w:r>
         <w:r>
           <w:rPr>
@@ -75,7 +75,7 @@
             <w:noProof/>
             <w:webHidden/>
           </w:rPr>
-          <w:t>2</w:t>
+          <w:t>3</w:t>
         </w:r>
         <w:r>
           <w:rPr>
@@ -103,7 +103,7 @@
           <w:lang w:eastAsia="en-GB"/>
         </w:rPr>
       </w:pPr>
-      <w:hyperlink w:anchor="_Toc29307372" w:history="1">
+      <w:hyperlink w:anchor="_Toc29457816" w:history="1">
         <w:r>
           <w:rPr>
             <w:rStyle w:val="Hyperlink"/>
@@ -130,82 +130,7 @@
             <w:noProof/>
             <w:webHidden/>
           </w:rPr>
-          <w:instrText xml:space="preserve"> PAGEREF _Toc29307372 \h </w:instrText>
-        </w:r>
-        <w:r>
-          <w:rPr>
-            <w:noProof/>
-            <w:webHidden/>
-          </w:rPr>
-        </w:r>
-        <w:r>
-          <w:rPr>
-            <w:noProof/>
-            <w:webHidden/>
-          </w:rPr>
-          <w:fldChar w:fldCharType="separate"/>
-        </w:r>
-        <w:r>
-          <w:rPr>
-            <w:noProof/>
-            <w:webHidden/>
-          </w:rPr>
-          <w:t>5</w:t>
-        </w:r>
-        <w:r>
-          <w:rPr>
-            <w:noProof/>
-            <w:webHidden/>
-          </w:rPr>
-          <w:fldChar w:fldCharType="end"/>
-        </w:r>
-      </w:hyperlink>
-    </w:p>
-    <w:p>
-      <w:pPr>
-        <w:pStyle w:val="TOC1"/>
-        <w:tabs>
-          <w:tab w:val="right" w:leader="dot" w:pos="9010"/>
-        </w:tabs>
-        <w:rPr>
-          <w:rFonts w:eastAsiaTheme="minorEastAsia" w:cstheme="minorBidi"/>
-          <w:b w:val="0"/>
-          <w:bCs w:val="0"/>
-          <w:caps w:val="0"/>
-          <w:noProof/>
-          <w:sz w:val="24"/>
-          <w:szCs w:val="24"/>
-          <w:lang w:eastAsia="en-GB"/>
-        </w:rPr>
-      </w:pPr>
-      <w:hyperlink w:anchor="_Toc29307373" w:history="1">
-        <w:r>
-          <w:rPr>
-            <w:rStyle w:val="Hyperlink"/>
-            <w:noProof/>
-          </w:rPr>
-          <w:t>Phase 0 : Vocabulary</w:t>
-        </w:r>
-        <w:r>
-          <w:rPr>
-            <w:noProof/>
-            <w:webHidden/>
-          </w:rPr>
-          <w:tab/>
-        </w:r>
-        <w:r>
-          <w:rPr>
-            <w:noProof/>
-            <w:webHidden/>
-          </w:rPr>
-          <w:fldChar w:fldCharType="begin"/>
-        </w:r>
-        <w:r>
-          <w:rPr>
-            <w:noProof/>
-            <w:webHidden/>
-          </w:rPr>
-          <w:instrText xml:space="preserve"> PAGEREF _Toc29307373 \h </w:instrText>
+          <w:instrText xml:space="preserve"> PAGEREF _Toc29457816 \h </w:instrText>
         </w:r>
         <w:r>
           <w:rPr>
@@ -253,7 +178,82 @@
           <w:lang w:eastAsia="en-GB"/>
         </w:rPr>
       </w:pPr>
-      <w:hyperlink w:anchor="_Toc29307374" w:history="1">
+      <w:hyperlink w:anchor="_Toc29457817" w:history="1">
+        <w:r>
+          <w:rPr>
+            <w:rStyle w:val="Hyperlink"/>
+            <w:noProof/>
+          </w:rPr>
+          <w:t>Phase 0 : Vocabulary</w:t>
+        </w:r>
+        <w:r>
+          <w:rPr>
+            <w:noProof/>
+            <w:webHidden/>
+          </w:rPr>
+          <w:tab/>
+        </w:r>
+        <w:r>
+          <w:rPr>
+            <w:noProof/>
+            <w:webHidden/>
+          </w:rPr>
+          <w:fldChar w:fldCharType="begin"/>
+        </w:r>
+        <w:r>
+          <w:rPr>
+            <w:noProof/>
+            <w:webHidden/>
+          </w:rPr>
+          <w:instrText xml:space="preserve"> PAGEREF _Toc29457817 \h </w:instrText>
+        </w:r>
+        <w:r>
+          <w:rPr>
+            <w:noProof/>
+            <w:webHidden/>
+          </w:rPr>
+        </w:r>
+        <w:r>
+          <w:rPr>
+            <w:noProof/>
+            <w:webHidden/>
+          </w:rPr>
+          <w:fldChar w:fldCharType="separate"/>
+        </w:r>
+        <w:r>
+          <w:rPr>
+            <w:noProof/>
+            <w:webHidden/>
+          </w:rPr>
+          <w:t>7</w:t>
+        </w:r>
+        <w:r>
+          <w:rPr>
+            <w:noProof/>
+            <w:webHidden/>
+          </w:rPr>
+          <w:fldChar w:fldCharType="end"/>
+        </w:r>
+      </w:hyperlink>
+    </w:p>
+    <w:p>
+      <w:pPr>
+        <w:pStyle w:val="TOC1"/>
+        <w:tabs>
+          <w:tab w:val="right" w:leader="dot" w:pos="9010"/>
+        </w:tabs>
+        <w:rPr>
+          <w:rFonts w:eastAsiaTheme="minorEastAsia" w:cstheme="minorBidi"/>
+          <w:b w:val="0"/>
+          <w:bCs w:val="0"/>
+          <w:caps w:val="0"/>
+          <w:noProof/>
+          <w:sz w:val="24"/>
+          <w:szCs w:val="24"/>
+          <w:lang w:eastAsia="en-GB"/>
+        </w:rPr>
+      </w:pPr>
+      <w:hyperlink w:anchor="_Toc29457818" w:history="1">
         <w:r>
           <w:rPr>
             <w:rStyle w:val="Hyperlink"/>
@@ -280,7 +280,7 @@
             <w:noProof/>
             <w:webHidden/>
           </w:rPr>
-          <w:instrText xml:space="preserve"> PAGEREF _Toc29307374 \h </w:instrText>
+          <w:instrText xml:space="preserve"> PAGEREF _Toc29457818 \h </w:instrText>
         </w:r>
         <w:r>
           <w:rPr>
@@ -300,7 +300,7 @@
             <w:noProof/>
             <w:webHidden/>
           </w:rPr>
-          <w:t>8</w:t>
+          <w:t>9</w:t>
         </w:r>
         <w:r>
           <w:rPr>
@@ -326,7 +326,7 @@
           <w:lang w:eastAsia="en-GB"/>
         </w:rPr>
       </w:pPr>
-      <w:hyperlink w:anchor="_Toc29307375" w:history="1">
+      <w:hyperlink w:anchor="_Toc29457819" w:history="1">
         <w:r>
           <w:rPr>
             <w:rStyle w:val="Hyperlink"/>
@@ -353,155 +353,7 @@
             <w:noProof/>
             <w:webHidden/>
           </w:rPr>
-          <w:instrText xml:space="preserve"> PAGEREF _Toc29307375 \h </w:instrText>
-        </w:r>
-        <w:r>
-          <w:rPr>
-            <w:noProof/>
-            <w:webHidden/>
-          </w:rPr>
-        </w:r>
-        <w:r>
-          <w:rPr>
-            <w:noProof/>
-            <w:webHidden/>
-          </w:rPr>
-          <w:fldChar w:fldCharType="separate"/>
-        </w:r>
-        <w:r>
-          <w:rPr>
-            <w:noProof/>
-            <w:webHidden/>
-          </w:rPr>
-          <w:t>10</w:t>
-        </w:r>
-        <w:r>
-          <w:rPr>
-            <w:noProof/>
-            <w:webHidden/>
-          </w:rPr>
-          <w:fldChar w:fldCharType="end"/>
-        </w:r>
-      </w:hyperlink>
-    </w:p>
-    <w:p>
-      <w:pPr>
-        <w:pStyle w:val="TOC3"/>
-        <w:tabs>
-          <w:tab w:val="right" w:leader="dot" w:pos="9010"/>
-        </w:tabs>
-        <w:rPr>
-          <w:rFonts w:eastAsiaTheme="minorEastAsia" w:cstheme="minorBidi"/>
-          <w:i w:val="0"/>
-          <w:iCs w:val="0"/>
-          <w:noProof/>
-          <w:sz w:val="24"/>
-          <w:szCs w:val="24"/>
-          <w:lang w:eastAsia="en-GB"/>
-        </w:rPr>
-      </w:pPr>
-      <w:hyperlink w:anchor="_Toc29307376" w:history="1">
-        <w:r>
-          <w:rPr>
-            <w:rStyle w:val="Hyperlink"/>
-            <w:noProof/>
-          </w:rPr>
-          <w:t>Hypotheses</w:t>
-        </w:r>
-        <w:r>
-          <w:rPr>
-            <w:noProof/>
-            <w:webHidden/>
-          </w:rPr>
-          <w:tab/>
-        </w:r>
-        <w:r>
-          <w:rPr>
-            <w:noProof/>
-            <w:webHidden/>
-          </w:rPr>
-          <w:fldChar w:fldCharType="begin"/>
-        </w:r>
-        <w:r>
-          <w:rPr>
-            <w:noProof/>
-            <w:webHidden/>
-          </w:rPr>
-          <w:instrText xml:space="preserve"> PAGEREF _Toc29307376 \h </w:instrText>
-        </w:r>
-        <w:r>
-          <w:rPr>
-            <w:noProof/>
-            <w:webHidden/>
-          </w:rPr>
-        </w:r>
-        <w:r>
-          <w:rPr>
-            <w:noProof/>
-            <w:webHidden/>
-          </w:rPr>
-          <w:fldChar w:fldCharType="separate"/>
-        </w:r>
-        <w:r>
-          <w:rPr>
-            <w:noProof/>
-            <w:webHidden/>
-          </w:rPr>
-          <w:t>10</w:t>
-        </w:r>
-        <w:r>
-          <w:rPr>
-            <w:noProof/>
-            <w:webHidden/>
-          </w:rPr>
-          <w:fldChar w:fldCharType="end"/>
-        </w:r>
-      </w:hyperlink>
-    </w:p>
-    <w:p>
-      <w:pPr>
-        <w:pStyle w:val="TOC3"/>
-        <w:tabs>
-          <w:tab w:val="right" w:leader="dot" w:pos="9010"/>
-        </w:tabs>
-        <w:rPr>
-          <w:rFonts w:eastAsiaTheme="minorEastAsia" w:cstheme="minorBidi"/>
-          <w:i w:val="0"/>
-          <w:iCs w:val="0"/>
-          <w:noProof/>
-          <w:sz w:val="24"/>
-          <w:szCs w:val="24"/>
-          <w:lang w:eastAsia="en-GB"/>
-        </w:rPr>
-      </w:pPr>
-      <w:hyperlink w:anchor="_Toc29307377" w:history="1">
-        <w:r>
-          <w:rPr>
-            <w:rStyle w:val="Hyperlink"/>
-            <w:noProof/>
-          </w:rPr>
-          <w:t>Using the Vocabulary to retrieve KB data.</w:t>
-        </w:r>
-        <w:r>
-          <w:rPr>
-            <w:noProof/>
-            <w:webHidden/>
-          </w:rPr>
-          <w:tab/>
-        </w:r>
-        <w:r>
-          <w:rPr>
-            <w:noProof/>
-            <w:webHidden/>
-          </w:rPr>
-          <w:fldChar w:fldCharType="begin"/>
-        </w:r>
-        <w:r>
-          <w:rPr>
-            <w:noProof/>
-            <w:webHidden/>
-          </w:rPr>
-          <w:instrText xml:space="preserve"> PAGEREF _Toc29307377 \h </w:instrText>
+          <w:instrText xml:space="preserve"> PAGEREF _Toc29457819 \h </w:instrText>
         </w:r>
         <w:r>
           <w:rPr>
@@ -548,13 +400,13 @@
           <w:lang w:eastAsia="en-GB"/>
         </w:rPr>
       </w:pPr>
-      <w:hyperlink w:anchor="_Toc29307378" w:history="1">
+      <w:hyperlink w:anchor="_Toc29457820" w:history="1">
         <w:r>
           <w:rPr>
             <w:rStyle w:val="Hyperlink"/>
             <w:noProof/>
           </w:rPr>
-          <w:t>Phrases</w:t>
+          <w:t>Hypotheses</w:t>
         </w:r>
         <w:r>
           <w:rPr>
@@ -575,7 +427,81 @@
             <w:noProof/>
             <w:webHidden/>
           </w:rPr>
-          <w:instrText xml:space="preserve"> PAGEREF _Toc29307378 \h </w:instrText>
+          <w:instrText xml:space="preserve"> PAGEREF _Toc29457820 \h </w:instrText>
+        </w:r>
+        <w:r>
+          <w:rPr>
+            <w:noProof/>
+            <w:webHidden/>
+          </w:rPr>
+        </w:r>
+        <w:r>
+          <w:rPr>
+            <w:noProof/>
+            <w:webHidden/>
+          </w:rPr>
+          <w:fldChar w:fldCharType="separate"/>
+        </w:r>
+        <w:r>
+          <w:rPr>
+            <w:noProof/>
+            <w:webHidden/>
+          </w:rPr>
+          <w:t>11</w:t>
+        </w:r>
+        <w:r>
+          <w:rPr>
+            <w:noProof/>
+            <w:webHidden/>
+          </w:rPr>
+          <w:fldChar w:fldCharType="end"/>
+        </w:r>
+      </w:hyperlink>
+    </w:p>
+    <w:p>
+      <w:pPr>
+        <w:pStyle w:val="TOC3"/>
+        <w:tabs>
+          <w:tab w:val="right" w:leader="dot" w:pos="9010"/>
+        </w:tabs>
+        <w:rPr>
+          <w:rFonts w:eastAsiaTheme="minorEastAsia" w:cstheme="minorBidi"/>
+          <w:i w:val="0"/>
+          <w:iCs w:val="0"/>
+          <w:noProof/>
+          <w:sz w:val="24"/>
+          <w:szCs w:val="24"/>
+          <w:lang w:eastAsia="en-GB"/>
+        </w:rPr>
+      </w:pPr>
+      <w:hyperlink w:anchor="_Toc29457821" w:history="1">
+        <w:r>
+          <w:rPr>
+            <w:rStyle w:val="Hyperlink"/>
+            <w:noProof/>
+          </w:rPr>
+          <w:t>Using the Vocabulary to retrieve KB data.</w:t>
+        </w:r>
+        <w:r>
+          <w:rPr>
+            <w:noProof/>
+            <w:webHidden/>
+          </w:rPr>
+          <w:tab/>
+        </w:r>
+        <w:r>
+          <w:rPr>
+            <w:noProof/>
+            <w:webHidden/>
+          </w:rPr>
+          <w:fldChar w:fldCharType="begin"/>
+        </w:r>
+        <w:r>
+          <w:rPr>
+            <w:noProof/>
+            <w:webHidden/>
+          </w:rPr>
+          <w:instrText xml:space="preserve"> PAGEREF _Toc29457821 \h </w:instrText>
         </w:r>
         <w:r>
           <w:rPr>
@@ -608,28 +534,27 @@
     </w:p>
     <w:p>
       <w:pPr>
-        <w:pStyle w:val="TOC1"/>
+        <w:pStyle w:val="TOC3"/>
         <w:tabs>
           <w:tab w:val="right" w:leader="dot" w:pos="9010"/>
         </w:tabs>
         <w:rPr>
           <w:rFonts w:eastAsiaTheme="minorEastAsia" w:cstheme="minorBidi"/>
-          <w:b w:val="0"/>
-          <w:bCs w:val="0"/>
-          <w:caps w:val="0"/>
+          <w:i w:val="0"/>
+          <w:iCs w:val="0"/>
           <w:noProof/>
           <w:sz w:val="24"/>
           <w:szCs w:val="24"/>
           <w:lang w:eastAsia="en-GB"/>
         </w:rPr>
       </w:pPr>
-      <w:hyperlink w:anchor="_Toc29307379" w:history="1">
+      <w:hyperlink w:anchor="_Toc29457822" w:history="1">
         <w:r>
           <w:rPr>
             <w:rStyle w:val="Hyperlink"/>
             <w:noProof/>
           </w:rPr>
-          <w:t>Phase 2: Corpus-based word embeddings</w:t>
+          <w:t>Phrases</w:t>
         </w:r>
         <w:r>
           <w:rPr>
@@ -650,7 +575,7 @@
             <w:noProof/>
             <w:webHidden/>
           </w:rPr>
-          <w:instrText xml:space="preserve"> PAGEREF _Toc29307379 \h </w:instrText>
+          <w:instrText xml:space="preserve"> PAGEREF _Toc29457822 \h </w:instrText>
         </w:r>
         <w:r>
           <w:rPr>
@@ -683,26 +608,28 @@
     </w:p>
     <w:p>
       <w:pPr>
-        <w:pStyle w:val="TOC2"/>
+        <w:pStyle w:val="TOC1"/>
         <w:tabs>
           <w:tab w:val="right" w:leader="dot" w:pos="9010"/>
         </w:tabs>
         <w:rPr>
           <w:rFonts w:eastAsiaTheme="minorEastAsia" w:cstheme="minorBidi"/>
-          <w:smallCaps w:val="0"/>
+          <w:b w:val="0"/>
+          <w:bCs w:val="0"/>
+          <w:caps w:val="0"/>
           <w:noProof/>
           <w:sz w:val="24"/>
           <w:szCs w:val="24"/>
           <w:lang w:eastAsia="en-GB"/>
         </w:rPr>
       </w:pPr>
-      <w:hyperlink w:anchor="_Toc29307380" w:history="1">
+      <w:hyperlink w:anchor="_Toc29457823" w:history="1">
         <w:r>
           <w:rPr>
             <w:rStyle w:val="Hyperlink"/>
             <w:noProof/>
           </w:rPr>
-          <w:t>Embeddings dimension</w:t>
+          <w:t>Phase 2: Corpus-based word embeddings</w:t>
         </w:r>
         <w:r>
           <w:rPr>
@@ -723,80 +650,7 @@
             <w:noProof/>
             <w:webHidden/>
           </w:rPr>
-          <w:instrText xml:space="preserve"> PAGEREF _Toc29307380 \h </w:instrText>
-        </w:r>
-        <w:r>
-          <w:rPr>
-            <w:noProof/>
-            <w:webHidden/>
-          </w:rPr>
-        </w:r>
-        <w:r>
-          <w:rPr>
-            <w:noProof/>
-            <w:webHidden/>
-          </w:rPr>
-          <w:fldChar w:fldCharType="separate"/>
-        </w:r>
-        <w:r>
-          <w:rPr>
-            <w:noProof/>
-            <w:webHidden/>
-          </w:rPr>
-          <w:t>13</w:t>
-        </w:r>
-        <w:r>
-          <w:rPr>
-            <w:noProof/>
-            <w:webHidden/>
-          </w:rPr>
-          <w:fldChar w:fldCharType="end"/>
-        </w:r>
-      </w:hyperlink>
-    </w:p>
-    <w:p>
-      <w:pPr>
-        <w:pStyle w:val="TOC2"/>
-        <w:tabs>
-          <w:tab w:val="right" w:leader="dot" w:pos="9010"/>
-        </w:tabs>
-        <w:rPr>
-          <w:rFonts w:eastAsiaTheme="minorEastAsia" w:cstheme="minorBidi"/>
-          <w:smallCaps w:val="0"/>
-          <w:noProof/>
-          <w:sz w:val="24"/>
-          <w:szCs w:val="24"/>
-          <w:lang w:eastAsia="en-GB"/>
-        </w:rPr>
-      </w:pPr>
-      <w:hyperlink w:anchor="_Toc29307381" w:history="1">
-        <w:r>
-          <w:rPr>
-            <w:rStyle w:val="Hyperlink"/>
-            <w:noProof/>
-          </w:rPr>
-          <w:t>From DistilBERT</w:t>
-        </w:r>
-        <w:r>
-          <w:rPr>
-            <w:noProof/>
-            <w:webHidden/>
-          </w:rPr>
-          <w:tab/>
-        </w:r>
-        <w:r>
-          <w:rPr>
-            <w:noProof/>
-            <w:webHidden/>
-          </w:rPr>
-          <w:fldChar w:fldCharType="begin"/>
-        </w:r>
-        <w:r>
-          <w:rPr>
-            <w:noProof/>
-            <w:webHidden/>
-          </w:rPr>
-          <w:instrText xml:space="preserve"> PAGEREF _Toc29307381 \h </w:instrText>
+          <w:instrText xml:space="preserve"> PAGEREF _Toc29457823 \h </w:instrText>
         </w:r>
         <w:r>
           <w:rPr>
@@ -842,13 +696,13 @@
           <w:lang w:eastAsia="en-GB"/>
         </w:rPr>
       </w:pPr>
-      <w:hyperlink w:anchor="_Toc29307382" w:history="1">
+      <w:hyperlink w:anchor="_Toc29457824" w:history="1">
         <w:r>
           <w:rPr>
             <w:rStyle w:val="Hyperlink"/>
             <w:noProof/>
           </w:rPr>
-          <w:t>Phase 2b: Definitions and Examples 300d embeddings</w:t>
+          <w:t>Embeddings dimension</w:t>
         </w:r>
         <w:r>
           <w:rPr>
@@ -869,7 +723,80 @@
             <w:noProof/>
             <w:webHidden/>
           </w:rPr>
-          <w:instrText xml:space="preserve"> PAGEREF _Toc29307382 \h </w:instrText>
+          <w:instrText xml:space="preserve"> PAGEREF _Toc29457824 \h </w:instrText>
+        </w:r>
+        <w:r>
+          <w:rPr>
+            <w:noProof/>
+            <w:webHidden/>
+          </w:rPr>
+        </w:r>
+        <w:r>
+          <w:rPr>
+            <w:noProof/>
+            <w:webHidden/>
+          </w:rPr>
+          <w:fldChar w:fldCharType="separate"/>
+        </w:r>
+        <w:r>
+          <w:rPr>
+            <w:noProof/>
+            <w:webHidden/>
+          </w:rPr>
+          <w:t>14</w:t>
+        </w:r>
+        <w:r>
+          <w:rPr>
+            <w:noProof/>
+            <w:webHidden/>
+          </w:rPr>
+          <w:fldChar w:fldCharType="end"/>
+        </w:r>
+      </w:hyperlink>
+    </w:p>
+    <w:p>
+      <w:pPr>
+        <w:pStyle w:val="TOC2"/>
+        <w:tabs>
+          <w:tab w:val="right" w:leader="dot" w:pos="9010"/>
+        </w:tabs>
+        <w:rPr>
+          <w:rFonts w:eastAsiaTheme="minorEastAsia" w:cstheme="minorBidi"/>
+          <w:smallCaps w:val="0"/>
+          <w:noProof/>
+          <w:sz w:val="24"/>
+          <w:szCs w:val="24"/>
+          <w:lang w:eastAsia="en-GB"/>
+        </w:rPr>
+      </w:pPr>
+      <w:hyperlink w:anchor="_Toc29457825" w:history="1">
+        <w:r>
+          <w:rPr>
+            <w:rStyle w:val="Hyperlink"/>
+            <w:noProof/>
+          </w:rPr>
+          <w:t>From DistilBERT</w:t>
+        </w:r>
+        <w:r>
+          <w:rPr>
+            <w:noProof/>
+            <w:webHidden/>
+          </w:rPr>
+          <w:tab/>
+        </w:r>
+        <w:r>
+          <w:rPr>
+            <w:noProof/>
+            <w:webHidden/>
+          </w:rPr>
+          <w:fldChar w:fldCharType="begin"/>
+        </w:r>
+        <w:r>
+          <w:rPr>
+            <w:noProof/>
+            <w:webHidden/>
+          </w:rPr>
+          <w:instrText xml:space="preserve"> PAGEREF _Toc29457825 \h </w:instrText>
         </w:r>
         <w:r>
           <w:rPr>
@@ -915,7 +842,80 @@
           <w:lang w:eastAsia="en-GB"/>
         </w:rPr>
       </w:pPr>
-      <w:hyperlink w:anchor="_Toc29307383" w:history="1">
+      <w:hyperlink w:anchor="_Toc29457826" w:history="1">
+        <w:r>
+          <w:rPr>
+            <w:rStyle w:val="Hyperlink"/>
+            <w:noProof/>
+          </w:rPr>
+          <w:t>Phase 2b: Definitions and Examples 300d embeddings</w:t>
+        </w:r>
+        <w:r>
+          <w:rPr>
+            <w:noProof/>
+            <w:webHidden/>
+          </w:rPr>
+          <w:tab/>
+        </w:r>
+        <w:r>
+          <w:rPr>
+            <w:noProof/>
+            <w:webHidden/>
+          </w:rPr>
+          <w:fldChar w:fldCharType="begin"/>
+        </w:r>
+        <w:r>
+          <w:rPr>
+            <w:noProof/>
+            <w:webHidden/>
+          </w:rPr>
+          <w:instrText xml:space="preserve"> PAGEREF _Toc29457826 \h </w:instrText>
+        </w:r>
+        <w:r>
+          <w:rPr>
+            <w:noProof/>
+            <w:webHidden/>
+          </w:rPr>
+        </w:r>
+        <w:r>
+          <w:rPr>
+            <w:noProof/>
+            <w:webHidden/>
+          </w:rPr>
+          <w:fldChar w:fldCharType="separate"/>
+        </w:r>
+        <w:r>
+          <w:rPr>
+            <w:noProof/>
+            <w:webHidden/>
+          </w:rPr>
+          <w:t>16</w:t>
+        </w:r>
+        <w:r>
+          <w:rPr>
+            <w:noProof/>
+            <w:webHidden/>
+          </w:rPr>
+          <w:fldChar w:fldCharType="end"/>
+        </w:r>
+      </w:hyperlink>
+    </w:p>
+    <w:p>
+      <w:pPr>
+        <w:pStyle w:val="TOC2"/>
+        <w:tabs>
+          <w:tab w:val="right" w:leader="dot" w:pos="9010"/>
+        </w:tabs>
+        <w:rPr>
+          <w:rFonts w:eastAsiaTheme="minorEastAsia" w:cstheme="minorBidi"/>
+          <w:smallCaps w:val="0"/>
+          <w:noProof/>
+          <w:sz w:val="24"/>
+          <w:szCs w:val="24"/>
+          <w:lang w:eastAsia="en-GB"/>
+        </w:rPr>
+      </w:pPr>
+      <w:hyperlink w:anchor="_Toc29457827" w:history="1">
         <w:r>
           <w:rPr>
             <w:rStyle w:val="Hyperlink"/>
@@ -942,80 +942,7 @@
             <w:noProof/>
             <w:webHidden/>
           </w:rPr>
-          <w:instrText xml:space="preserve"> PAGEREF _Toc29307383 \h </w:instrText>
-        </w:r>
-        <w:r>
-          <w:rPr>
-            <w:noProof/>
-            <w:webHidden/>
-          </w:rPr>
-        </w:r>
-        <w:r>
-          <w:rPr>
-            <w:noProof/>
-            <w:webHidden/>
-          </w:rPr>
-          <w:fldChar w:fldCharType="separate"/>
-        </w:r>
-        <w:r>
-          <w:rPr>
-            <w:noProof/>
-            <w:webHidden/>
-          </w:rPr>
-          <w:t>17</w:t>
-        </w:r>
-        <w:r>
-          <w:rPr>
-            <w:noProof/>
-            <w:webHidden/>
-          </w:rPr>
-          <w:fldChar w:fldCharType="end"/>
-        </w:r>
-      </w:hyperlink>
-    </w:p>
-    <w:p>
-      <w:pPr>
-        <w:pStyle w:val="TOC2"/>
-        <w:tabs>
-          <w:tab w:val="right" w:leader="dot" w:pos="9010"/>
-        </w:tabs>
-        <w:rPr>
-          <w:rFonts w:eastAsiaTheme="minorEastAsia" w:cstheme="minorBidi"/>
-          <w:smallCaps w:val="0"/>
-          <w:noProof/>
-          <w:sz w:val="24"/>
-          <w:szCs w:val="24"/>
-          <w:lang w:eastAsia="en-GB"/>
-        </w:rPr>
-      </w:pPr>
-      <w:hyperlink w:anchor="_Toc29307384" w:history="1">
-        <w:r>
-          <w:rPr>
-            <w:rStyle w:val="Hyperlink"/>
-            <w:noProof/>
-          </w:rPr>
-          <w:t>Step 2d: Implementing the alternatives for Definitions &amp; words embeddings</w:t>
-        </w:r>
-        <w:r>
-          <w:rPr>
-            <w:noProof/>
-            <w:webHidden/>
-          </w:rPr>
-          <w:tab/>
-        </w:r>
-        <w:r>
-          <w:rPr>
-            <w:noProof/>
-            <w:webHidden/>
-          </w:rPr>
-          <w:fldChar w:fldCharType="begin"/>
-        </w:r>
-        <w:r>
-          <w:rPr>
-            <w:noProof/>
-            <w:webHidden/>
-          </w:rPr>
-          <w:instrText xml:space="preserve"> PAGEREF _Toc29307384 \h </w:instrText>
+          <w:instrText xml:space="preserve"> PAGEREF _Toc29457827 \h </w:instrText>
         </w:r>
         <w:r>
           <w:rPr>
@@ -1048,28 +975,26 @@
     </w:p>
     <w:p>
       <w:pPr>
-        <w:pStyle w:val="TOC1"/>
+        <w:pStyle w:val="TOC2"/>
         <w:tabs>
           <w:tab w:val="right" w:leader="dot" w:pos="9010"/>
         </w:tabs>
         <w:rPr>
           <w:rFonts w:eastAsiaTheme="minorEastAsia" w:cstheme="minorBidi"/>
-          <w:b w:val="0"/>
-          <w:bCs w:val="0"/>
-          <w:caps w:val="0"/>
+          <w:smallCaps w:val="0"/>
           <w:noProof/>
           <w:sz w:val="24"/>
           <w:szCs w:val="24"/>
           <w:lang w:eastAsia="en-GB"/>
         </w:rPr>
       </w:pPr>
-      <w:hyperlink w:anchor="_Toc29307385" w:history="1">
+      <w:hyperlink w:anchor="_Toc29457828" w:history="1">
         <w:r>
           <w:rPr>
             <w:rStyle w:val="Hyperlink"/>
             <w:noProof/>
           </w:rPr>
-          <w:t>Phase 3: Graph Neural Network</w:t>
+          <w:t>Step 2d: Implementing the alternatives for Definitions &amp; words embeddings</w:t>
         </w:r>
         <w:r>
           <w:rPr>
@@ -1090,7 +1015,7 @@
             <w:noProof/>
             <w:webHidden/>
           </w:rPr>
-          <w:instrText xml:space="preserve"> PAGEREF _Toc29307385 \h </w:instrText>
+          <w:instrText xml:space="preserve"> PAGEREF _Toc29457828 \h </w:instrText>
         </w:r>
         <w:r>
           <w:rPr>
@@ -1123,26 +1048,28 @@
     </w:p>
     <w:p>
       <w:pPr>
-        <w:pStyle w:val="TOC2"/>
+        <w:pStyle w:val="TOC1"/>
         <w:tabs>
           <w:tab w:val="right" w:leader="dot" w:pos="9010"/>
         </w:tabs>
         <w:rPr>
           <w:rFonts w:eastAsiaTheme="minorEastAsia" w:cstheme="minorBidi"/>
-          <w:smallCaps w:val="0"/>
+          <w:b w:val="0"/>
+          <w:bCs w:val="0"/>
+          <w:caps w:val="0"/>
           <w:noProof/>
           <w:sz w:val="24"/>
           <w:szCs w:val="24"/>
           <w:lang w:eastAsia="en-GB"/>
         </w:rPr>
       </w:pPr>
-      <w:hyperlink w:anchor="_Toc29307386" w:history="1">
+      <w:hyperlink w:anchor="_Toc29457829" w:history="1">
         <w:r>
           <w:rPr>
             <w:rStyle w:val="Hyperlink"/>
             <w:noProof/>
           </w:rPr>
-          <w:t>Step3a: In the background – retrieving the input data</w:t>
+          <w:t>Phase 3: Graph Neural Network</w:t>
         </w:r>
         <w:r>
           <w:rPr>
@@ -1163,80 +1090,7 @@
             <w:noProof/>
             <w:webHidden/>
           </w:rPr>
-          <w:instrText xml:space="preserve"> PAGEREF _Toc29307386 \h </w:instrText>
-        </w:r>
-        <w:r>
-          <w:rPr>
-            <w:noProof/>
-            <w:webHidden/>
-          </w:rPr>
-        </w:r>
-        <w:r>
-          <w:rPr>
-            <w:noProof/>
-            <w:webHidden/>
-          </w:rPr>
-          <w:fldChar w:fldCharType="separate"/>
-        </w:r>
-        <w:r>
-          <w:rPr>
-            <w:noProof/>
-            <w:webHidden/>
-          </w:rPr>
-          <w:t>19</w:t>
-        </w:r>
-        <w:r>
-          <w:rPr>
-            <w:noProof/>
-            <w:webHidden/>
-          </w:rPr>
-          <w:fldChar w:fldCharType="end"/>
-        </w:r>
-      </w:hyperlink>
-    </w:p>
-    <w:p>
-      <w:pPr>
-        <w:pStyle w:val="TOC2"/>
-        <w:tabs>
-          <w:tab w:val="right" w:leader="dot" w:pos="9010"/>
-        </w:tabs>
-        <w:rPr>
-          <w:rFonts w:eastAsiaTheme="minorEastAsia" w:cstheme="minorBidi"/>
-          <w:smallCaps w:val="0"/>
-          <w:noProof/>
-          <w:sz w:val="24"/>
-          <w:szCs w:val="24"/>
-          <w:lang w:eastAsia="en-GB"/>
-        </w:rPr>
-      </w:pPr>
-      <w:hyperlink w:anchor="_Toc29307387" w:history="1">
-        <w:r>
-          <w:rPr>
-            <w:rStyle w:val="Hyperlink"/>
-            <w:noProof/>
-          </w:rPr>
-          <w:t>Step3b: Not so fast – i.e. Emerging and throwback issues</w:t>
-        </w:r>
-        <w:r>
-          <w:rPr>
-            <w:noProof/>
-            <w:webHidden/>
-          </w:rPr>
-          <w:tab/>
-        </w:r>
-        <w:r>
-          <w:rPr>
-            <w:noProof/>
-            <w:webHidden/>
-          </w:rPr>
-          <w:fldChar w:fldCharType="begin"/>
-        </w:r>
-        <w:r>
-          <w:rPr>
-            <w:noProof/>
-            <w:webHidden/>
-          </w:rPr>
-          <w:instrText xml:space="preserve"> PAGEREF _Toc29307387 \h </w:instrText>
+          <w:instrText xml:space="preserve"> PAGEREF _Toc29457829 \h </w:instrText>
         </w:r>
         <w:r>
           <w:rPr>
@@ -1282,13 +1136,13 @@
           <w:lang w:eastAsia="en-GB"/>
         </w:rPr>
       </w:pPr>
-      <w:hyperlink w:anchor="_Toc29307388" w:history="1">
+      <w:hyperlink w:anchor="_Toc29457830" w:history="1">
         <w:r>
           <w:rPr>
             <w:rStyle w:val="Hyperlink"/>
             <w:noProof/>
           </w:rPr>
-          <w:t>Step 3c: Exploring the alternatives for GNN</w:t>
+          <w:t>Step3a: In the background – retrieving the input data</w:t>
         </w:r>
         <w:r>
           <w:rPr>
@@ -1309,7 +1163,80 @@
             <w:noProof/>
             <w:webHidden/>
           </w:rPr>
-          <w:instrText xml:space="preserve"> PAGEREF _Toc29307388 \h </w:instrText>
+          <w:instrText xml:space="preserve"> PAGEREF _Toc29457830 \h </w:instrText>
+        </w:r>
+        <w:r>
+          <w:rPr>
+            <w:noProof/>
+            <w:webHidden/>
+          </w:rPr>
+        </w:r>
+        <w:r>
+          <w:rPr>
+            <w:noProof/>
+            <w:webHidden/>
+          </w:rPr>
+          <w:fldChar w:fldCharType="separate"/>
+        </w:r>
+        <w:r>
+          <w:rPr>
+            <w:noProof/>
+            <w:webHidden/>
+          </w:rPr>
+          <w:t>20</w:t>
+        </w:r>
+        <w:r>
+          <w:rPr>
+            <w:noProof/>
+            <w:webHidden/>
+          </w:rPr>
+          <w:fldChar w:fldCharType="end"/>
+        </w:r>
+      </w:hyperlink>
+    </w:p>
+    <w:p>
+      <w:pPr>
+        <w:pStyle w:val="TOC2"/>
+        <w:tabs>
+          <w:tab w:val="right" w:leader="dot" w:pos="9010"/>
+        </w:tabs>
+        <w:rPr>
+          <w:rFonts w:eastAsiaTheme="minorEastAsia" w:cstheme="minorBidi"/>
+          <w:smallCaps w:val="0"/>
+          <w:noProof/>
+          <w:sz w:val="24"/>
+          <w:szCs w:val="24"/>
+          <w:lang w:eastAsia="en-GB"/>
+        </w:rPr>
+      </w:pPr>
+      <w:hyperlink w:anchor="_Toc29457831" w:history="1">
+        <w:r>
+          <w:rPr>
+            <w:rStyle w:val="Hyperlink"/>
+            <w:noProof/>
+          </w:rPr>
+          <w:t>Step3b: Not so fast – i.e. Emerging and throwback issues</w:t>
+        </w:r>
+        <w:r>
+          <w:rPr>
+            <w:noProof/>
+            <w:webHidden/>
+          </w:rPr>
+          <w:tab/>
+        </w:r>
+        <w:r>
+          <w:rPr>
+            <w:noProof/>
+            <w:webHidden/>
+          </w:rPr>
+          <w:fldChar w:fldCharType="begin"/>
+        </w:r>
+        <w:r>
+          <w:rPr>
+            <w:noProof/>
+            <w:webHidden/>
+          </w:rPr>
+          <w:instrText xml:space="preserve"> PAGEREF _Toc29457831 \h </w:instrText>
         </w:r>
         <w:r>
           <w:rPr>
@@ -1355,7 +1282,80 @@
           <w:lang w:eastAsia="en-GB"/>
         </w:rPr>
       </w:pPr>
-      <w:hyperlink w:anchor="_Toc29307389" w:history="1">
+      <w:hyperlink w:anchor="_Toc29457832" w:history="1">
+        <w:r>
+          <w:rPr>
+            <w:rStyle w:val="Hyperlink"/>
+            <w:noProof/>
+          </w:rPr>
+          <w:t>Step 3c: Exploring the alternatives for GNN</w:t>
+        </w:r>
+        <w:r>
+          <w:rPr>
+            <w:noProof/>
+            <w:webHidden/>
+          </w:rPr>
+          <w:tab/>
+        </w:r>
+        <w:r>
+          <w:rPr>
+            <w:noProof/>
+            <w:webHidden/>
+          </w:rPr>
+          <w:fldChar w:fldCharType="begin"/>
+        </w:r>
+        <w:r>
+          <w:rPr>
+            <w:noProof/>
+            <w:webHidden/>
+          </w:rPr>
+          <w:instrText xml:space="preserve"> PAGEREF _Toc29457832 \h </w:instrText>
+        </w:r>
+        <w:r>
+          <w:rPr>
+            <w:noProof/>
+            <w:webHidden/>
+          </w:rPr>
+        </w:r>
+        <w:r>
+          <w:rPr>
+            <w:noProof/>
+            <w:webHidden/>
+          </w:rPr>
+          <w:fldChar w:fldCharType="separate"/>
+        </w:r>
+        <w:r>
+          <w:rPr>
+            <w:noProof/>
+            <w:webHidden/>
+          </w:rPr>
+          <w:t>22</w:t>
+        </w:r>
+        <w:r>
+          <w:rPr>
+            <w:noProof/>
+            <w:webHidden/>
+          </w:rPr>
+          <w:fldChar w:fldCharType="end"/>
+        </w:r>
+      </w:hyperlink>
+    </w:p>
+    <w:p>
+      <w:pPr>
+        <w:pStyle w:val="TOC2"/>
+        <w:tabs>
+          <w:tab w:val="right" w:leader="dot" w:pos="9010"/>
+        </w:tabs>
+        <w:rPr>
+          <w:rFonts w:eastAsiaTheme="minorEastAsia" w:cstheme="minorBidi"/>
+          <w:smallCaps w:val="0"/>
+          <w:noProof/>
+          <w:sz w:val="24"/>
+          <w:szCs w:val="24"/>
+          <w:lang w:eastAsia="en-GB"/>
+        </w:rPr>
+      </w:pPr>
+      <w:hyperlink w:anchor="_Toc29457833" w:history="1">
         <w:r>
           <w:rPr>
             <w:rStyle w:val="Hyperlink"/>
@@ -1382,80 +1382,7 @@
             <w:noProof/>
             <w:webHidden/>
           </w:rPr>
-          <w:instrText xml:space="preserve"> PAGEREF _Toc29307389 \h </w:instrText>
-        </w:r>
-        <w:r>
-          <w:rPr>
-            <w:noProof/>
-            <w:webHidden/>
-          </w:rPr>
-        </w:r>
-        <w:r>
-          <w:rPr>
-            <w:noProof/>
-            <w:webHidden/>
-          </w:rPr>
-          <w:fldChar w:fldCharType="separate"/>
-        </w:r>
-        <w:r>
-          <w:rPr>
-            <w:noProof/>
-            <w:webHidden/>
-          </w:rPr>
-          <w:t>23</w:t>
-        </w:r>
-        <w:r>
-          <w:rPr>
-            <w:noProof/>
-            <w:webHidden/>
-          </w:rPr>
-          <w:fldChar w:fldCharType="end"/>
-        </w:r>
-      </w:hyperlink>
-    </w:p>
-    <w:p>
-      <w:pPr>
-        <w:pStyle w:val="TOC2"/>
-        <w:tabs>
-          <w:tab w:val="right" w:leader="dot" w:pos="9010"/>
-        </w:tabs>
-        <w:rPr>
-          <w:rFonts w:eastAsiaTheme="minorEastAsia" w:cstheme="minorBidi"/>
-          <w:smallCaps w:val="0"/>
-          <w:noProof/>
-          <w:sz w:val="24"/>
-          <w:szCs w:val="24"/>
-          <w:lang w:eastAsia="en-GB"/>
-        </w:rPr>
-      </w:pPr>
-      <w:hyperlink w:anchor="_Toc29307390" w:history="1">
-        <w:r>
-          <w:rPr>
-            <w:rStyle w:val="Hyperlink"/>
-            <w:noProof/>
-          </w:rPr>
-          <w:t>Step 3e: PyTorch Geometric</w:t>
-        </w:r>
-        <w:r>
-          <w:rPr>
-            <w:noProof/>
-            <w:webHidden/>
-          </w:rPr>
-          <w:tab/>
-        </w:r>
-        <w:r>
-          <w:rPr>
-            <w:noProof/>
-            <w:webHidden/>
-          </w:rPr>
-          <w:fldChar w:fldCharType="begin"/>
-        </w:r>
-        <w:r>
-          <w:rPr>
-            <w:noProof/>
-            <w:webHidden/>
-          </w:rPr>
-          <w:instrText xml:space="preserve"> PAGEREF _Toc29307390 \h </w:instrText>
+          <w:instrText xml:space="preserve"> PAGEREF _Toc29457833 \h </w:instrText>
         </w:r>
         <w:r>
           <w:rPr>
@@ -1488,27 +1415,26 @@
     </w:p>
     <w:p>
       <w:pPr>
-        <w:pStyle w:val="TOC3"/>
+        <w:pStyle w:val="TOC2"/>
         <w:tabs>
           <w:tab w:val="right" w:leader="dot" w:pos="9010"/>
         </w:tabs>
         <w:rPr>
           <w:rFonts w:eastAsiaTheme="minorEastAsia" w:cstheme="minorBidi"/>
-          <w:i w:val="0"/>
-          <w:iCs w:val="0"/>
+          <w:smallCaps w:val="0"/>
           <w:noProof/>
           <w:sz w:val="24"/>
           <w:szCs w:val="24"/>
           <w:lang w:eastAsia="en-GB"/>
         </w:rPr>
       </w:pPr>
-      <w:hyperlink w:anchor="_Toc29307391" w:history="1">
+      <w:hyperlink w:anchor="_Toc29457834" w:history="1">
         <w:r>
           <w:rPr>
             <w:rStyle w:val="Hyperlink"/>
             <w:noProof/>
           </w:rPr>
-          <w:t>Directions from the meeting on 18/11</w:t>
+          <w:t>Step 3e: PyTorch Geometric</w:t>
         </w:r>
         <w:r>
           <w:rPr>
@@ -1529,7 +1455,7 @@
             <w:noProof/>
             <w:webHidden/>
           </w:rPr>
-          <w:instrText xml:space="preserve"> PAGEREF _Toc29307391 \h </w:instrText>
+          <w:instrText xml:space="preserve"> PAGEREF _Toc29457834 \h </w:instrText>
         </w:r>
         <w:r>
           <w:rPr>
@@ -1562,28 +1488,27 @@
     </w:p>
     <w:p>
       <w:pPr>
-        <w:pStyle w:val="TOC1"/>
+        <w:pStyle w:val="TOC3"/>
         <w:tabs>
           <w:tab w:val="right" w:leader="dot" w:pos="9010"/>
         </w:tabs>
         <w:rPr>
           <w:rFonts w:eastAsiaTheme="minorEastAsia" w:cstheme="minorBidi"/>
-          <w:b w:val="0"/>
-          <w:bCs w:val="0"/>
-          <w:caps w:val="0"/>
+          <w:i w:val="0"/>
+          <w:iCs w:val="0"/>
           <w:noProof/>
           <w:sz w:val="24"/>
           <w:szCs w:val="24"/>
           <w:lang w:eastAsia="en-GB"/>
         </w:rPr>
       </w:pPr>
-      <w:hyperlink w:anchor="_Toc29307392" w:history="1">
+      <w:hyperlink w:anchor="_Toc29457835" w:history="1">
         <w:r>
           <w:rPr>
             <w:rStyle w:val="Hyperlink"/>
             <w:noProof/>
           </w:rPr>
-          <w:t>Phase 4: GNN Implementation and Training</w:t>
+          <w:t>Directions from the meeting on 18/11</w:t>
         </w:r>
         <w:r>
           <w:rPr>
@@ -1604,7 +1529,7 @@
             <w:noProof/>
             <w:webHidden/>
           </w:rPr>
-          <w:instrText xml:space="preserve"> PAGEREF _Toc29307392 \h </w:instrText>
+          <w:instrText xml:space="preserve"> PAGEREF _Toc29457835 \h </w:instrText>
         </w:r>
         <w:r>
           <w:rPr>
@@ -1637,26 +1562,28 @@
     </w:p>
     <w:p>
       <w:pPr>
-        <w:pStyle w:val="TOC2"/>
+        <w:pStyle w:val="TOC1"/>
         <w:tabs>
           <w:tab w:val="right" w:leader="dot" w:pos="9010"/>
         </w:tabs>
         <w:rPr>
           <w:rFonts w:eastAsiaTheme="minorEastAsia" w:cstheme="minorBidi"/>
-          <w:smallCaps w:val="0"/>
+          <w:b w:val="0"/>
+          <w:bCs w:val="0"/>
+          <w:caps w:val="0"/>
           <w:noProof/>
           <w:sz w:val="24"/>
           <w:szCs w:val="24"/>
           <w:lang w:eastAsia="en-GB"/>
         </w:rPr>
       </w:pPr>
-      <w:hyperlink w:anchor="_Toc29307393" w:history="1">
+      <w:hyperlink w:anchor="_Toc29457836" w:history="1">
         <w:r>
           <w:rPr>
             <w:rStyle w:val="Hyperlink"/>
             <w:noProof/>
           </w:rPr>
-          <w:t>Step 4a: The parameters of the Data graph object</w:t>
+          <w:t>Phase 4: GNN Implementation and Training</w:t>
         </w:r>
         <w:r>
           <w:rPr>
@@ -1677,80 +1604,7 @@
             <w:noProof/>
             <w:webHidden/>
           </w:rPr>
-          <w:instrText xml:space="preserve"> PAGEREF _Toc29307393 \h </w:instrText>
-        </w:r>
-        <w:r>
-          <w:rPr>
-            <w:noProof/>
-            <w:webHidden/>
-          </w:rPr>
-        </w:r>
-        <w:r>
-          <w:rPr>
-            <w:noProof/>
-            <w:webHidden/>
-          </w:rPr>
-          <w:fldChar w:fldCharType="separate"/>
-        </w:r>
-        <w:r>
-          <w:rPr>
-            <w:noProof/>
-            <w:webHidden/>
-          </w:rPr>
-          <w:t>26</w:t>
-        </w:r>
-        <w:r>
-          <w:rPr>
-            <w:noProof/>
-            <w:webHidden/>
-          </w:rPr>
-          <w:fldChar w:fldCharType="end"/>
-        </w:r>
-      </w:hyperlink>
-    </w:p>
-    <w:p>
-      <w:pPr>
-        <w:pStyle w:val="TOC2"/>
-        <w:tabs>
-          <w:tab w:val="right" w:leader="dot" w:pos="9010"/>
-        </w:tabs>
-        <w:rPr>
-          <w:rFonts w:eastAsiaTheme="minorEastAsia" w:cstheme="minorBidi"/>
-          <w:smallCaps w:val="0"/>
-          <w:noProof/>
-          <w:sz w:val="24"/>
-          <w:szCs w:val="24"/>
-          <w:lang w:eastAsia="en-GB"/>
-        </w:rPr>
-      </w:pPr>
-      <w:hyperlink w:anchor="_Toc29307394" w:history="1">
-        <w:r>
-          <w:rPr>
-            <w:rStyle w:val="Hyperlink"/>
-            <w:noProof/>
-          </w:rPr>
-          <w:t>Step 4b: Sense-labeled datasets: SemCor + MASC</w:t>
-        </w:r>
-        <w:r>
-          <w:rPr>
-            <w:noProof/>
-            <w:webHidden/>
-          </w:rPr>
-          <w:tab/>
-        </w:r>
-        <w:r>
-          <w:rPr>
-            <w:noProof/>
-            <w:webHidden/>
-          </w:rPr>
-          <w:fldChar w:fldCharType="begin"/>
-        </w:r>
-        <w:r>
-          <w:rPr>
-            <w:noProof/>
-            <w:webHidden/>
-          </w:rPr>
-          <w:instrText xml:space="preserve"> PAGEREF _Toc29307394 \h </w:instrText>
+          <w:instrText xml:space="preserve"> PAGEREF _Toc29457836 \h </w:instrText>
         </w:r>
         <w:r>
           <w:rPr>
@@ -1796,7 +1650,153 @@
           <w:lang w:eastAsia="en-GB"/>
         </w:rPr>
       </w:pPr>
-      <w:hyperlink w:anchor="_Toc29307395" w:history="1">
+      <w:hyperlink w:anchor="_Toc29457837" w:history="1">
+        <w:r>
+          <w:rPr>
+            <w:rStyle w:val="Hyperlink"/>
+            <w:noProof/>
+          </w:rPr>
+          <w:t>Step 4a: The parameters of the Data graph object</w:t>
+        </w:r>
+        <w:r>
+          <w:rPr>
+            <w:noProof/>
+            <w:webHidden/>
+          </w:rPr>
+          <w:tab/>
+        </w:r>
+        <w:r>
+          <w:rPr>
+            <w:noProof/>
+            <w:webHidden/>
+          </w:rPr>
+          <w:fldChar w:fldCharType="begin"/>
+        </w:r>
+        <w:r>
+          <w:rPr>
+            <w:noProof/>
+            <w:webHidden/>
+          </w:rPr>
+          <w:instrText xml:space="preserve"> PAGEREF _Toc29457837 \h </w:instrText>
+        </w:r>
+        <w:r>
+          <w:rPr>
+            <w:noProof/>
+            <w:webHidden/>
+          </w:rPr>
+        </w:r>
+        <w:r>
+          <w:rPr>
+            <w:noProof/>
+            <w:webHidden/>
+          </w:rPr>
+          <w:fldChar w:fldCharType="separate"/>
+        </w:r>
+        <w:r>
+          <w:rPr>
+            <w:noProof/>
+            <w:webHidden/>
+          </w:rPr>
+          <w:t>27</w:t>
+        </w:r>
+        <w:r>
+          <w:rPr>
+            <w:noProof/>
+            <w:webHidden/>
+          </w:rPr>
+          <w:fldChar w:fldCharType="end"/>
+        </w:r>
+      </w:hyperlink>
+    </w:p>
+    <w:p>
+      <w:pPr>
+        <w:pStyle w:val="TOC2"/>
+        <w:tabs>
+          <w:tab w:val="right" w:leader="dot" w:pos="9010"/>
+        </w:tabs>
+        <w:rPr>
+          <w:rFonts w:eastAsiaTheme="minorEastAsia" w:cstheme="minorBidi"/>
+          <w:smallCaps w:val="0"/>
+          <w:noProof/>
+          <w:sz w:val="24"/>
+          <w:szCs w:val="24"/>
+          <w:lang w:eastAsia="en-GB"/>
+        </w:rPr>
+      </w:pPr>
+      <w:hyperlink w:anchor="_Toc29457838" w:history="1">
+        <w:r>
+          <w:rPr>
+            <w:rStyle w:val="Hyperlink"/>
+            <w:noProof/>
+          </w:rPr>
+          <w:t>Step 4b: Sense-labeled datasets: SemCor + MASC</w:t>
+        </w:r>
+        <w:r>
+          <w:rPr>
+            <w:noProof/>
+            <w:webHidden/>
+          </w:rPr>
+          <w:tab/>
+        </w:r>
+        <w:r>
+          <w:rPr>
+            <w:noProof/>
+            <w:webHidden/>
+          </w:rPr>
+          <w:fldChar w:fldCharType="begin"/>
+        </w:r>
+        <w:r>
+          <w:rPr>
+            <w:noProof/>
+            <w:webHidden/>
+          </w:rPr>
+          <w:instrText xml:space="preserve"> PAGEREF _Toc29457838 \h </w:instrText>
+        </w:r>
+        <w:r>
+          <w:rPr>
+            <w:noProof/>
+            <w:webHidden/>
+          </w:rPr>
+        </w:r>
+        <w:r>
+          <w:rPr>
+            <w:noProof/>
+            <w:webHidden/>
+          </w:rPr>
+          <w:fldChar w:fldCharType="separate"/>
+        </w:r>
+        <w:r>
+          <w:rPr>
+            <w:noProof/>
+            <w:webHidden/>
+          </w:rPr>
+          <w:t>28</w:t>
+        </w:r>
+        <w:r>
+          <w:rPr>
+            <w:noProof/>
+            <w:webHidden/>
+          </w:rPr>
+          <w:fldChar w:fldCharType="end"/>
+        </w:r>
+      </w:hyperlink>
+    </w:p>
+    <w:p>
+      <w:pPr>
+        <w:pStyle w:val="TOC2"/>
+        <w:tabs>
+          <w:tab w:val="right" w:leader="dot" w:pos="9010"/>
+        </w:tabs>
+        <w:rPr>
+          <w:rFonts w:eastAsiaTheme="minorEastAsia" w:cstheme="minorBidi"/>
+          <w:smallCaps w:val="0"/>
+          <w:noProof/>
+          <w:sz w:val="24"/>
+          <w:szCs w:val="24"/>
+          <w:lang w:eastAsia="en-GB"/>
+        </w:rPr>
+      </w:pPr>
+      <w:hyperlink w:anchor="_Toc29457839" w:history="1">
         <w:r>
           <w:rPr>
             <w:rStyle w:val="Hyperlink"/>
@@ -1823,80 +1823,7 @@
             <w:noProof/>
             <w:webHidden/>
           </w:rPr>
-          <w:instrText xml:space="preserve"> PAGEREF _Toc29307395 \h </w:instrText>
-        </w:r>
-        <w:r>
-          <w:rPr>
-            <w:noProof/>
-            <w:webHidden/>
-          </w:rPr>
-        </w:r>
-        <w:r>
-          <w:rPr>
-            <w:noProof/>
-            <w:webHidden/>
-          </w:rPr>
-          <w:fldChar w:fldCharType="separate"/>
-        </w:r>
-        <w:r>
-          <w:rPr>
-            <w:noProof/>
-            <w:webHidden/>
-          </w:rPr>
-          <w:t>29</w:t>
-        </w:r>
-        <w:r>
-          <w:rPr>
-            <w:noProof/>
-            <w:webHidden/>
-          </w:rPr>
-          <w:fldChar w:fldCharType="end"/>
-        </w:r>
-      </w:hyperlink>
-    </w:p>
-    <w:p>
-      <w:pPr>
-        <w:pStyle w:val="TOC2"/>
-        <w:tabs>
-          <w:tab w:val="right" w:leader="dot" w:pos="9010"/>
-        </w:tabs>
-        <w:rPr>
-          <w:rFonts w:eastAsiaTheme="minorEastAsia" w:cstheme="minorBidi"/>
-          <w:smallCaps w:val="0"/>
-          <w:noProof/>
-          <w:sz w:val="24"/>
-          <w:szCs w:val="24"/>
-          <w:lang w:eastAsia="en-GB"/>
-        </w:rPr>
-      </w:pPr>
-      <w:hyperlink w:anchor="_Toc29307396" w:history="1">
-        <w:r>
-          <w:rPr>
-            <w:rStyle w:val="Hyperlink"/>
-            <w:noProof/>
-          </w:rPr>
-          <w:t>Step 4d: Reviewing the Input Data and its Retrieval</w:t>
-        </w:r>
-        <w:r>
-          <w:rPr>
-            <w:noProof/>
-            <w:webHidden/>
-          </w:rPr>
-          <w:tab/>
-        </w:r>
-        <w:r>
-          <w:rPr>
-            <w:noProof/>
-            <w:webHidden/>
-          </w:rPr>
-          <w:fldChar w:fldCharType="begin"/>
-        </w:r>
-        <w:r>
-          <w:rPr>
-            <w:noProof/>
-            <w:webHidden/>
-          </w:rPr>
-          <w:instrText xml:space="preserve"> PAGEREF _Toc29307396 \h </w:instrText>
+          <w:instrText xml:space="preserve"> PAGEREF _Toc29457839 \h </w:instrText>
         </w:r>
         <w:r>
           <w:rPr>
@@ -1929,28 +1856,26 @@
     </w:p>
     <w:p>
       <w:pPr>
-        <w:pStyle w:val="TOC1"/>
+        <w:pStyle w:val="TOC2"/>
         <w:tabs>
           <w:tab w:val="right" w:leader="dot" w:pos="9010"/>
         </w:tabs>
         <w:rPr>
           <w:rFonts w:eastAsiaTheme="minorEastAsia" w:cstheme="minorBidi"/>
-          <w:b w:val="0"/>
-          <w:bCs w:val="0"/>
-          <w:caps w:val="0"/>
+          <w:smallCaps w:val="0"/>
           <w:noProof/>
           <w:sz w:val="24"/>
           <w:szCs w:val="24"/>
           <w:lang w:eastAsia="en-GB"/>
         </w:rPr>
       </w:pPr>
-      <w:hyperlink w:anchor="_Toc29307397" w:history="1">
+      <w:hyperlink w:anchor="_Toc29457840" w:history="1">
         <w:r>
           <w:rPr>
             <w:rStyle w:val="Hyperlink"/>
             <w:noProof/>
           </w:rPr>
-          <w:t>Phase 5: The sense-labeled datasets and the GNN</w:t>
+          <w:t>Step 4d: Reviewing the Input Data and its Retrieval</w:t>
         </w:r>
         <w:r>
           <w:rPr>
@@ -1971,7 +1896,7 @@
             <w:noProof/>
             <w:webHidden/>
           </w:rPr>
-          <w:instrText xml:space="preserve"> PAGEREF _Toc29307397 \h </w:instrText>
+          <w:instrText xml:space="preserve"> PAGEREF _Toc29457840 \h </w:instrText>
         </w:r>
         <w:r>
           <w:rPr>
@@ -2004,26 +1929,28 @@
     </w:p>
     <w:p>
       <w:pPr>
-        <w:pStyle w:val="TOC2"/>
+        <w:pStyle w:val="TOC1"/>
         <w:tabs>
           <w:tab w:val="right" w:leader="dot" w:pos="9010"/>
         </w:tabs>
         <w:rPr>
           <w:rFonts w:eastAsiaTheme="minorEastAsia" w:cstheme="minorBidi"/>
-          <w:smallCaps w:val="0"/>
+          <w:b w:val="0"/>
+          <w:bCs w:val="0"/>
+          <w:caps w:val="0"/>
           <w:noProof/>
           <w:sz w:val="24"/>
           <w:szCs w:val="24"/>
           <w:lang w:eastAsia="en-GB"/>
         </w:rPr>
       </w:pPr>
-      <w:hyperlink w:anchor="_Toc29307398" w:history="1">
+      <w:hyperlink w:anchor="_Toc29457841" w:history="1">
         <w:r>
           <w:rPr>
             <w:rStyle w:val="Hyperlink"/>
             <w:noProof/>
           </w:rPr>
-          <w:t>Step 5.1: UFSAC datasets</w:t>
+          <w:t>Phase 5: The sense-labeled datasets and the GNN</w:t>
         </w:r>
         <w:r>
           <w:rPr>
@@ -2044,80 +1971,7 @@
             <w:noProof/>
             <w:webHidden/>
           </w:rPr>
-          <w:instrText xml:space="preserve"> PAGEREF _Toc29307398 \h </w:instrText>
-        </w:r>
-        <w:r>
-          <w:rPr>
-            <w:noProof/>
-            <w:webHidden/>
-          </w:rPr>
-        </w:r>
-        <w:r>
-          <w:rPr>
-            <w:noProof/>
-            <w:webHidden/>
-          </w:rPr>
-          <w:fldChar w:fldCharType="separate"/>
-        </w:r>
-        <w:r>
-          <w:rPr>
-            <w:noProof/>
-            <w:webHidden/>
-          </w:rPr>
-          <w:t>31</w:t>
-        </w:r>
-        <w:r>
-          <w:rPr>
-            <w:noProof/>
-            <w:webHidden/>
-          </w:rPr>
-          <w:fldChar w:fldCharType="end"/>
-        </w:r>
-      </w:hyperlink>
-    </w:p>
-    <w:p>
-      <w:pPr>
-        <w:pStyle w:val="TOC2"/>
-        <w:tabs>
-          <w:tab w:val="right" w:leader="dot" w:pos="9010"/>
-        </w:tabs>
-        <w:rPr>
-          <w:rFonts w:eastAsiaTheme="minorEastAsia" w:cstheme="minorBidi"/>
-          <w:smallCaps w:val="0"/>
-          <w:noProof/>
-          <w:sz w:val="24"/>
-          <w:szCs w:val="24"/>
-          <w:lang w:eastAsia="en-GB"/>
-        </w:rPr>
-      </w:pPr>
-      <w:hyperlink w:anchor="_Toc29307399" w:history="1">
-        <w:r>
-          <w:rPr>
-            <w:rStyle w:val="Hyperlink"/>
-            <w:noProof/>
-          </w:rPr>
-          <w:t>Step 5.2: Iterator to read UFSAC’s xml files</w:t>
-        </w:r>
-        <w:r>
-          <w:rPr>
-            <w:noProof/>
-            <w:webHidden/>
-          </w:rPr>
-          <w:tab/>
-        </w:r>
-        <w:r>
-          <w:rPr>
-            <w:noProof/>
-            <w:webHidden/>
-          </w:rPr>
-          <w:fldChar w:fldCharType="begin"/>
-        </w:r>
-        <w:r>
-          <w:rPr>
-            <w:noProof/>
-            <w:webHidden/>
-          </w:rPr>
-          <w:instrText xml:space="preserve"> PAGEREF _Toc29307399 \h </w:instrText>
+          <w:instrText xml:space="preserve"> PAGEREF _Toc29457841 \h </w:instrText>
         </w:r>
         <w:r>
           <w:rPr>
@@ -2163,13 +2017,13 @@
           <w:lang w:eastAsia="en-GB"/>
         </w:rPr>
       </w:pPr>
-      <w:hyperlink w:anchor="_Toc29307400" w:history="1">
+      <w:hyperlink w:anchor="_Toc29457842" w:history="1">
         <w:r>
           <w:rPr>
             <w:rStyle w:val="Hyperlink"/>
             <w:noProof/>
           </w:rPr>
-          <w:t>Step 5.3: Rel-GCN: Input graph</w:t>
+          <w:t>Step 5.1: UFSAC datasets</w:t>
         </w:r>
         <w:r>
           <w:rPr>
@@ -2190,7 +2044,7 @@
             <w:noProof/>
             <w:webHidden/>
           </w:rPr>
-          <w:instrText xml:space="preserve"> PAGEREF _Toc29307400 \h </w:instrText>
+          <w:instrText xml:space="preserve"> PAGEREF _Toc29457842 \h </w:instrText>
         </w:r>
         <w:r>
           <w:rPr>
@@ -2236,7 +2090,153 @@
           <w:lang w:eastAsia="en-GB"/>
         </w:rPr>
       </w:pPr>
-      <w:hyperlink w:anchor="_Toc29307401" w:history="1">
+      <w:hyperlink w:anchor="_Toc29457843" w:history="1">
+        <w:r>
+          <w:rPr>
+            <w:rStyle w:val="Hyperlink"/>
+            <w:noProof/>
+          </w:rPr>
+          <w:t>Step 5.2: Iterator to read UFSAC’s xml files</w:t>
+        </w:r>
+        <w:r>
+          <w:rPr>
+            <w:noProof/>
+            <w:webHidden/>
+          </w:rPr>
+          <w:tab/>
+        </w:r>
+        <w:r>
+          <w:rPr>
+            <w:noProof/>
+            <w:webHidden/>
+          </w:rPr>
+          <w:fldChar w:fldCharType="begin"/>
+        </w:r>
+        <w:r>
+          <w:rPr>
+            <w:noProof/>
+            <w:webHidden/>
+          </w:rPr>
+          <w:instrText xml:space="preserve"> PAGEREF _Toc29457843 \h </w:instrText>
+        </w:r>
+        <w:r>
+          <w:rPr>
+            <w:noProof/>
+            <w:webHidden/>
+          </w:rPr>
+        </w:r>
+        <w:r>
+          <w:rPr>
+            <w:noProof/>
+            <w:webHidden/>
+          </w:rPr>
+          <w:fldChar w:fldCharType="separate"/>
+        </w:r>
+        <w:r>
+          <w:rPr>
+            <w:noProof/>
+            <w:webHidden/>
+          </w:rPr>
+          <w:t>33</w:t>
+        </w:r>
+        <w:r>
+          <w:rPr>
+            <w:noProof/>
+            <w:webHidden/>
+          </w:rPr>
+          <w:fldChar w:fldCharType="end"/>
+        </w:r>
+      </w:hyperlink>
+    </w:p>
+    <w:p>
+      <w:pPr>
+        <w:pStyle w:val="TOC2"/>
+        <w:tabs>
+          <w:tab w:val="right" w:leader="dot" w:pos="9010"/>
+        </w:tabs>
+        <w:rPr>
+          <w:rFonts w:eastAsiaTheme="minorEastAsia" w:cstheme="minorBidi"/>
+          <w:smallCaps w:val="0"/>
+          <w:noProof/>
+          <w:sz w:val="24"/>
+          <w:szCs w:val="24"/>
+          <w:lang w:eastAsia="en-GB"/>
+        </w:rPr>
+      </w:pPr>
+      <w:hyperlink w:anchor="_Toc29457844" w:history="1">
+        <w:r>
+          <w:rPr>
+            <w:rStyle w:val="Hyperlink"/>
+            <w:noProof/>
+          </w:rPr>
+          <w:t>Step 5.3: Rel-GCN: Input graph</w:t>
+        </w:r>
+        <w:r>
+          <w:rPr>
+            <w:noProof/>
+            <w:webHidden/>
+          </w:rPr>
+          <w:tab/>
+        </w:r>
+        <w:r>
+          <w:rPr>
+            <w:noProof/>
+            <w:webHidden/>
+          </w:rPr>
+          <w:fldChar w:fldCharType="begin"/>
+        </w:r>
+        <w:r>
+          <w:rPr>
+            <w:noProof/>
+            <w:webHidden/>
+          </w:rPr>
+          <w:instrText xml:space="preserve"> PAGEREF _Toc29457844 \h </w:instrText>
+        </w:r>
+        <w:r>
+          <w:rPr>
+            <w:noProof/>
+            <w:webHidden/>
+          </w:rPr>
+        </w:r>
+        <w:r>
+          <w:rPr>
+            <w:noProof/>
+            <w:webHidden/>
+          </w:rPr>
+          <w:fldChar w:fldCharType="separate"/>
+        </w:r>
+        <w:r>
+          <w:rPr>
+            <w:noProof/>
+            <w:webHidden/>
+          </w:rPr>
+          <w:t>33</w:t>
+        </w:r>
+        <w:r>
+          <w:rPr>
+            <w:noProof/>
+            <w:webHidden/>
+          </w:rPr>
+          <w:fldChar w:fldCharType="end"/>
+        </w:r>
+      </w:hyperlink>
+    </w:p>
+    <w:p>
+      <w:pPr>
+        <w:pStyle w:val="TOC2"/>
+        <w:tabs>
+          <w:tab w:val="right" w:leader="dot" w:pos="9010"/>
+        </w:tabs>
+        <w:rPr>
+          <w:rFonts w:eastAsiaTheme="minorEastAsia" w:cstheme="minorBidi"/>
+          <w:smallCaps w:val="0"/>
+          <w:noProof/>
+          <w:sz w:val="24"/>
+          <w:szCs w:val="24"/>
+          <w:lang w:eastAsia="en-GB"/>
+        </w:rPr>
+      </w:pPr>
+      <w:hyperlink w:anchor="_Toc29457845" w:history="1">
         <w:r>
           <w:rPr>
             <w:rStyle w:val="Hyperlink"/>
@@ -2263,82 +2263,7 @@
             <w:noProof/>
             <w:webHidden/>
           </w:rPr>
-          <w:instrText xml:space="preserve"> PAGEREF _Toc29307401 \h </w:instrText>
-        </w:r>
-        <w:r>
-          <w:rPr>
-            <w:noProof/>
-            <w:webHidden/>
-          </w:rPr>
-        </w:r>
-        <w:r>
-          <w:rPr>
-            <w:noProof/>
-            <w:webHidden/>
-          </w:rPr>
-          <w:fldChar w:fldCharType="separate"/>
-        </w:r>
-        <w:r>
-          <w:rPr>
-            <w:noProof/>
-            <w:webHidden/>
-          </w:rPr>
-          <w:t>34</w:t>
-        </w:r>
-        <w:r>
-          <w:rPr>
-            <w:noProof/>
-            <w:webHidden/>
-          </w:rPr>
-          <w:fldChar w:fldCharType="end"/>
-        </w:r>
-      </w:hyperlink>
-    </w:p>
-    <w:p>
-      <w:pPr>
-        <w:pStyle w:val="TOC3"/>
-        <w:tabs>
-          <w:tab w:val="right" w:leader="dot" w:pos="9010"/>
-        </w:tabs>
-        <w:rPr>
-          <w:rFonts w:eastAsiaTheme="minorEastAsia" w:cstheme="minorBidi"/>
-          <w:i w:val="0"/>
-          <w:iCs w:val="0"/>
-          <w:noProof/>
-          <w:sz w:val="24"/>
-          <w:szCs w:val="24"/>
-          <w:lang w:eastAsia="en-GB"/>
-        </w:rPr>
-      </w:pPr>
-      <w:hyperlink w:anchor="_Toc29307402" w:history="1">
-        <w:r>
-          <w:rPr>
-            <w:rStyle w:val="Hyperlink"/>
-            <w:noProof/>
-            <w:lang w:eastAsia="en-GB"/>
-          </w:rPr>
-          <w:t>5.4b : Hypothesis for input and output when training</w:t>
-        </w:r>
-        <w:r>
-          <w:rPr>
-            <w:noProof/>
-            <w:webHidden/>
-          </w:rPr>
-          <w:tab/>
-        </w:r>
-        <w:r>
-          <w:rPr>
-            <w:noProof/>
-            <w:webHidden/>
-          </w:rPr>
-          <w:fldChar w:fldCharType="begin"/>
-        </w:r>
-        <w:r>
-          <w:rPr>
-            <w:noProof/>
-            <w:webHidden/>
-          </w:rPr>
-          <w:instrText xml:space="preserve"> PAGEREF _Toc29307402 \h </w:instrText>
+          <w:instrText xml:space="preserve"> PAGEREF _Toc29457845 \h </w:instrText>
         </w:r>
         <w:r>
           <w:rPr>
@@ -2371,26 +2296,28 @@
     </w:p>
     <w:p>
       <w:pPr>
-        <w:pStyle w:val="TOC2"/>
+        <w:pStyle w:val="TOC3"/>
         <w:tabs>
           <w:tab w:val="right" w:leader="dot" w:pos="9010"/>
         </w:tabs>
         <w:rPr>
           <w:rFonts w:eastAsiaTheme="minorEastAsia" w:cstheme="minorBidi"/>
-          <w:smallCaps w:val="0"/>
+          <w:i w:val="0"/>
+          <w:iCs w:val="0"/>
           <w:noProof/>
           <w:sz w:val="24"/>
           <w:szCs w:val="24"/>
           <w:lang w:eastAsia="en-GB"/>
         </w:rPr>
       </w:pPr>
-      <w:hyperlink w:anchor="_Toc29307403" w:history="1">
+      <w:hyperlink w:anchor="_Toc29457846" w:history="1">
         <w:r>
           <w:rPr>
             <w:rStyle w:val="Hyperlink"/>
             <w:noProof/>
+            <w:lang w:eastAsia="en-GB"/>
           </w:rPr>
-          <w:t>Step 5.4: Rel-GCN: multiple outputs, loading KB data</w:t>
+          <w:t>5.4b : Hypothesis for input and output when training</w:t>
         </w:r>
         <w:r>
           <w:rPr>
@@ -2411,7 +2338,7 @@
             <w:noProof/>
             <w:webHidden/>
           </w:rPr>
-          <w:instrText xml:space="preserve"> PAGEREF _Toc29307403 \h </w:instrText>
+          <w:instrText xml:space="preserve"> PAGEREF _Toc29457846 \h </w:instrText>
         </w:r>
         <w:r>
           <w:rPr>
@@ -2444,6 +2371,79 @@
     </w:p>
     <w:p>
       <w:pPr>
+        <w:pStyle w:val="TOC2"/>
+        <w:tabs>
+          <w:tab w:val="right" w:leader="dot" w:pos="9010"/>
+        </w:tabs>
+        <w:rPr>
+          <w:rFonts w:eastAsiaTheme="minorEastAsia" w:cstheme="minorBidi"/>
+          <w:smallCaps w:val="0"/>
+          <w:noProof/>
+          <w:sz w:val="24"/>
+          <w:szCs w:val="24"/>
+          <w:lang w:eastAsia="en-GB"/>
+        </w:rPr>
+      </w:pPr>
+      <w:hyperlink w:anchor="_Toc29457847" w:history="1">
+        <w:r>
+          <w:rPr>
+            <w:rStyle w:val="Hyperlink"/>
+            <w:noProof/>
+          </w:rPr>
+          <w:t>Step 5.4: Rel-GCN: multiple outputs, loading KB data</w:t>
+        </w:r>
+        <w:r>
+          <w:rPr>
+            <w:noProof/>
+            <w:webHidden/>
+          </w:rPr>
+          <w:tab/>
+        </w:r>
+        <w:r>
+          <w:rPr>
+            <w:noProof/>
+            <w:webHidden/>
+          </w:rPr>
+          <w:fldChar w:fldCharType="begin"/>
+        </w:r>
+        <w:r>
+          <w:rPr>
+            <w:noProof/>
+            <w:webHidden/>
+          </w:rPr>
+          <w:instrText xml:space="preserve"> PAGEREF _Toc29457847 \h </w:instrText>
+        </w:r>
+        <w:r>
+          <w:rPr>
+            <w:noProof/>
+            <w:webHidden/>
+          </w:rPr>
+        </w:r>
+        <w:r>
+          <w:rPr>
+            <w:noProof/>
+            <w:webHidden/>
+          </w:rPr>
+          <w:fldChar w:fldCharType="separate"/>
+        </w:r>
+        <w:r>
+          <w:rPr>
+            <w:noProof/>
+            <w:webHidden/>
+          </w:rPr>
+          <w:t>37</w:t>
+        </w:r>
+        <w:r>
+          <w:rPr>
+            <w:noProof/>
+            <w:webHidden/>
+          </w:rPr>
+          <w:fldChar w:fldCharType="end"/>
+        </w:r>
+      </w:hyperlink>
+    </w:p>
+    <w:p>
+      <w:pPr>
         <w:pStyle w:val="TOC3"/>
         <w:tabs>
           <w:tab w:val="right" w:leader="dot" w:pos="9010"/>
@@ -2458,7 +2458,7 @@
           <w:lang w:eastAsia="en-GB"/>
         </w:rPr>
       </w:pPr>
-      <w:hyperlink w:anchor="_Toc29307404" w:history="1">
+      <w:hyperlink w:anchor="_Toc29457848" w:history="1">
         <w:r>
           <w:rPr>
             <w:rStyle w:val="Hyperlink"/>
@@ -2485,7 +2485,7 @@
             <w:noProof/>
             <w:webHidden/>
           </w:rPr>
-          <w:instrText xml:space="preserve"> PAGEREF _Toc29307404 \h </w:instrText>
+          <w:instrText xml:space="preserve"> PAGEREF _Toc29457848 \h </w:instrText>
         </w:r>
         <w:r>
           <w:rPr>
@@ -2505,7 +2505,7 @@
             <w:noProof/>
             <w:webHidden/>
           </w:rPr>
-          <w:t>36</w:t>
+          <w:t>37</w:t>
         </w:r>
         <w:r>
           <w:rPr>
@@ -2532,7 +2532,7 @@
           <w:lang w:eastAsia="en-GB"/>
         </w:rPr>
       </w:pPr>
-      <w:hyperlink w:anchor="_Toc29307405" w:history="1">
+      <w:hyperlink w:anchor="_Toc29457849" w:history="1">
         <w:r>
           <w:rPr>
             <w:rStyle w:val="Hyperlink"/>
@@ -2560,7 +2560,7 @@
             <w:noProof/>
             <w:webHidden/>
           </w:rPr>
-          <w:instrText xml:space="preserve"> PAGEREF _Toc29307405 \h </w:instrText>
+          <w:instrText xml:space="preserve"> PAGEREF _Toc29457849 \h </w:instrText>
         </w:r>
         <w:r>
           <w:rPr>
@@ -2580,7 +2580,7 @@
             <w:noProof/>
             <w:webHidden/>
           </w:rPr>
-          <w:t>36</w:t>
+          <w:t>37</w:t>
         </w:r>
         <w:r>
           <w:rPr>
@@ -2606,7 +2606,7 @@
           <w:lang w:eastAsia="en-GB"/>
         </w:rPr>
       </w:pPr>
-      <w:hyperlink w:anchor="_Toc29307406" w:history="1">
+      <w:hyperlink w:anchor="_Toc29457850" w:history="1">
         <w:r>
           <w:rPr>
             <w:rStyle w:val="Hyperlink"/>
@@ -2633,7 +2633,7 @@
             <w:noProof/>
             <w:webHidden/>
           </w:rPr>
-          <w:instrText xml:space="preserve"> PAGEREF _Toc29307406 \h </w:instrText>
+          <w:instrText xml:space="preserve"> PAGEREF _Toc29457850 \h </w:instrText>
         </w:r>
         <w:r>
           <w:rPr>
@@ -2653,7 +2653,7 @@
             <w:noProof/>
             <w:webHidden/>
           </w:rPr>
-          <w:t>38</w:t>
+          <w:t>39</w:t>
         </w:r>
         <w:r>
           <w:rPr>
@@ -2681,7 +2681,7 @@
           <w:lang w:eastAsia="en-GB"/>
         </w:rPr>
       </w:pPr>
-      <w:hyperlink w:anchor="_Toc29307407" w:history="1">
+      <w:hyperlink w:anchor="_Toc29457851" w:history="1">
         <w:r>
           <w:rPr>
             <w:rStyle w:val="Hyperlink"/>
@@ -2708,80 +2708,7 @@
             <w:noProof/>
             <w:webHidden/>
           </w:rPr>
-          <w:instrText xml:space="preserve"> PAGEREF _Toc29307407 \h </w:instrText>
-        </w:r>
-        <w:r>
-          <w:rPr>
-            <w:noProof/>
-            <w:webHidden/>
-          </w:rPr>
-        </w:r>
-        <w:r>
-          <w:rPr>
-            <w:noProof/>
-            <w:webHidden/>
-          </w:rPr>
-          <w:fldChar w:fldCharType="separate"/>
-        </w:r>
-        <w:r>
-          <w:rPr>
-            <w:noProof/>
-            <w:webHidden/>
-          </w:rPr>
-          <w:t>40</w:t>
-        </w:r>
-        <w:r>
-          <w:rPr>
-            <w:noProof/>
-            <w:webHidden/>
-          </w:rPr>
-          <w:fldChar w:fldCharType="end"/>
-        </w:r>
-      </w:hyperlink>
-    </w:p>
-    <w:p>
-      <w:pPr>
-        <w:pStyle w:val="TOC2"/>
-        <w:tabs>
-          <w:tab w:val="right" w:leader="dot" w:pos="9010"/>
-        </w:tabs>
-        <w:rPr>
-          <w:rFonts w:eastAsiaTheme="minorEastAsia" w:cstheme="minorBidi"/>
-          <w:smallCaps w:val="0"/>
-          <w:noProof/>
-          <w:sz w:val="24"/>
-          <w:szCs w:val="24"/>
-          <w:lang w:eastAsia="en-GB"/>
-        </w:rPr>
-      </w:pPr>
-      <w:hyperlink w:anchor="_Toc29307408" w:history="1">
-        <w:r>
-          <w:rPr>
-            <w:rStyle w:val="Hyperlink"/>
-            <w:noProof/>
-          </w:rPr>
-          <w:t>Step 6.1: Segment Training</w:t>
-        </w:r>
-        <w:r>
-          <w:rPr>
-            <w:noProof/>
-            <w:webHidden/>
-          </w:rPr>
-          <w:tab/>
-        </w:r>
-        <w:r>
-          <w:rPr>
-            <w:noProof/>
-            <w:webHidden/>
-          </w:rPr>
-          <w:fldChar w:fldCharType="begin"/>
-        </w:r>
-        <w:r>
-          <w:rPr>
-            <w:noProof/>
-            <w:webHidden/>
-          </w:rPr>
-          <w:instrText xml:space="preserve"> PAGEREF _Toc29307408 \h </w:instrText>
+          <w:instrText xml:space="preserve"> PAGEREF _Toc29457851 \h </w:instrText>
         </w:r>
         <w:r>
           <w:rPr>
@@ -2814,27 +2741,26 @@
     </w:p>
     <w:p>
       <w:pPr>
-        <w:pStyle w:val="TOC3"/>
+        <w:pStyle w:val="TOC2"/>
         <w:tabs>
           <w:tab w:val="right" w:leader="dot" w:pos="9010"/>
         </w:tabs>
         <w:rPr>
           <w:rFonts w:eastAsiaTheme="minorEastAsia" w:cstheme="minorBidi"/>
-          <w:i w:val="0"/>
-          <w:iCs w:val="0"/>
+          <w:smallCaps w:val="0"/>
           <w:noProof/>
           <w:sz w:val="24"/>
           <w:szCs w:val="24"/>
           <w:lang w:eastAsia="en-GB"/>
         </w:rPr>
       </w:pPr>
-      <w:hyperlink w:anchor="_Toc29307409" w:history="1">
+      <w:hyperlink w:anchor="_Toc29457852" w:history="1">
         <w:r>
           <w:rPr>
             <w:rStyle w:val="Hyperlink"/>
             <w:noProof/>
           </w:rPr>
-          <w:t>Issues</w:t>
+          <w:t>Step 6.1: Segment Training</w:t>
         </w:r>
         <w:r>
           <w:rPr>
@@ -2855,81 +2781,7 @@
             <w:noProof/>
             <w:webHidden/>
           </w:rPr>
-          <w:instrText xml:space="preserve"> PAGEREF _Toc29307409 \h </w:instrText>
-        </w:r>
-        <w:r>
-          <w:rPr>
-            <w:noProof/>
-            <w:webHidden/>
-          </w:rPr>
-        </w:r>
-        <w:r>
-          <w:rPr>
-            <w:noProof/>
-            <w:webHidden/>
-          </w:rPr>
-          <w:fldChar w:fldCharType="separate"/>
-        </w:r>
-        <w:r>
-          <w:rPr>
-            <w:noProof/>
-            <w:webHidden/>
-          </w:rPr>
-          <w:t>41</w:t>
-        </w:r>
-        <w:r>
-          <w:rPr>
-            <w:noProof/>
-            <w:webHidden/>
-          </w:rPr>
-          <w:fldChar w:fldCharType="end"/>
-        </w:r>
-      </w:hyperlink>
-    </w:p>
-    <w:p>
-      <w:pPr>
-        <w:pStyle w:val="TOC3"/>
-        <w:tabs>
-          <w:tab w:val="right" w:leader="dot" w:pos="9010"/>
-        </w:tabs>
-        <w:rPr>
-          <w:rFonts w:eastAsiaTheme="minorEastAsia" w:cstheme="minorBidi"/>
-          <w:i w:val="0"/>
-          <w:iCs w:val="0"/>
-          <w:noProof/>
-          <w:sz w:val="24"/>
-          <w:szCs w:val="24"/>
-          <w:lang w:eastAsia="en-GB"/>
-        </w:rPr>
-      </w:pPr>
-      <w:hyperlink w:anchor="_Toc29307410" w:history="1">
-        <w:r>
-          <w:rPr>
-            <w:rStyle w:val="Hyperlink"/>
-            <w:noProof/>
-          </w:rPr>
-          <w:t>Time analysis</w:t>
-        </w:r>
-        <w:r>
-          <w:rPr>
-            <w:noProof/>
-            <w:webHidden/>
-          </w:rPr>
-          <w:tab/>
-        </w:r>
-        <w:r>
-          <w:rPr>
-            <w:noProof/>
-            <w:webHidden/>
-          </w:rPr>
-          <w:fldChar w:fldCharType="begin"/>
-        </w:r>
-        <w:r>
-          <w:rPr>
-            <w:noProof/>
-            <w:webHidden/>
-          </w:rPr>
-          <w:instrText xml:space="preserve"> PAGEREF _Toc29307410 \h </w:instrText>
+          <w:instrText xml:space="preserve"> PAGEREF _Toc29457852 \h </w:instrText>
         </w:r>
         <w:r>
           <w:rPr>
@@ -2976,13 +2828,13 @@
           <w:lang w:eastAsia="en-GB"/>
         </w:rPr>
       </w:pPr>
-      <w:hyperlink w:anchor="_Toc29307411" w:history="1">
+      <w:hyperlink w:anchor="_Toc29457853" w:history="1">
         <w:r>
           <w:rPr>
             <w:rStyle w:val="Hyperlink"/>
             <w:noProof/>
           </w:rPr>
-          <w:t>Finding the graph segment - v.2</w:t>
+          <w:t>Issues</w:t>
         </w:r>
         <w:r>
           <w:rPr>
@@ -3003,7 +2855,81 @@
             <w:noProof/>
             <w:webHidden/>
           </w:rPr>
-          <w:instrText xml:space="preserve"> PAGEREF _Toc29307411 \h </w:instrText>
+          <w:instrText xml:space="preserve"> PAGEREF _Toc29457853 \h </w:instrText>
+        </w:r>
+        <w:r>
+          <w:rPr>
+            <w:noProof/>
+            <w:webHidden/>
+          </w:rPr>
+        </w:r>
+        <w:r>
+          <w:rPr>
+            <w:noProof/>
+            <w:webHidden/>
+          </w:rPr>
+          <w:fldChar w:fldCharType="separate"/>
+        </w:r>
+        <w:r>
+          <w:rPr>
+            <w:noProof/>
+            <w:webHidden/>
+          </w:rPr>
+          <w:t>42</w:t>
+        </w:r>
+        <w:r>
+          <w:rPr>
+            <w:noProof/>
+            <w:webHidden/>
+          </w:rPr>
+          <w:fldChar w:fldCharType="end"/>
+        </w:r>
+      </w:hyperlink>
+    </w:p>
+    <w:p>
+      <w:pPr>
+        <w:pStyle w:val="TOC3"/>
+        <w:tabs>
+          <w:tab w:val="right" w:leader="dot" w:pos="9010"/>
+        </w:tabs>
+        <w:rPr>
+          <w:rFonts w:eastAsiaTheme="minorEastAsia" w:cstheme="minorBidi"/>
+          <w:i w:val="0"/>
+          <w:iCs w:val="0"/>
+          <w:noProof/>
+          <w:sz w:val="24"/>
+          <w:szCs w:val="24"/>
+          <w:lang w:eastAsia="en-GB"/>
+        </w:rPr>
+      </w:pPr>
+      <w:hyperlink w:anchor="_Toc29457854" w:history="1">
+        <w:r>
+          <w:rPr>
+            <w:rStyle w:val="Hyperlink"/>
+            <w:noProof/>
+          </w:rPr>
+          <w:t>Time analysis</w:t>
+        </w:r>
+        <w:r>
+          <w:rPr>
+            <w:noProof/>
+            <w:webHidden/>
+          </w:rPr>
+          <w:tab/>
+        </w:r>
+        <w:r>
+          <w:rPr>
+            <w:noProof/>
+            <w:webHidden/>
+          </w:rPr>
+          <w:fldChar w:fldCharType="begin"/>
+        </w:r>
+        <w:r>
+          <w:rPr>
+            <w:noProof/>
+            <w:webHidden/>
+          </w:rPr>
+          <w:instrText xml:space="preserve"> PAGEREF _Toc29457854 \h </w:instrText>
         </w:r>
         <w:r>
           <w:rPr>
@@ -3036,6 +2962,80 @@
     </w:p>
     <w:p>
       <w:pPr>
+        <w:pStyle w:val="TOC3"/>
+        <w:tabs>
+          <w:tab w:val="right" w:leader="dot" w:pos="9010"/>
+        </w:tabs>
+        <w:rPr>
+          <w:rFonts w:eastAsiaTheme="minorEastAsia" w:cstheme="minorBidi"/>
+          <w:i w:val="0"/>
+          <w:iCs w:val="0"/>
+          <w:noProof/>
+          <w:sz w:val="24"/>
+          <w:szCs w:val="24"/>
+          <w:lang w:eastAsia="en-GB"/>
+        </w:rPr>
+      </w:pPr>
+      <w:hyperlink w:anchor="_Toc29457855" w:history="1">
+        <w:r>
+          <w:rPr>
+            <w:rStyle w:val="Hyperlink"/>
+            <w:noProof/>
+          </w:rPr>
+          <w:t>Finding the graph segment - v.2</w:t>
+        </w:r>
+        <w:r>
+          <w:rPr>
+            <w:noProof/>
+            <w:webHidden/>
+          </w:rPr>
+          <w:tab/>
+        </w:r>
+        <w:r>
+          <w:rPr>
+            <w:noProof/>
+            <w:webHidden/>
+          </w:rPr>
+          <w:fldChar w:fldCharType="begin"/>
+        </w:r>
+        <w:r>
+          <w:rPr>
+            <w:noProof/>
+            <w:webHidden/>
+          </w:rPr>
+          <w:instrText xml:space="preserve"> PAGEREF _Toc29457855 \h </w:instrText>
+        </w:r>
+        <w:r>
+          <w:rPr>
+            <w:noProof/>
+            <w:webHidden/>
+          </w:rPr>
+        </w:r>
+        <w:r>
+          <w:rPr>
+            <w:noProof/>
+            <w:webHidden/>
+          </w:rPr>
+          <w:fldChar w:fldCharType="separate"/>
+        </w:r>
+        <w:r>
+          <w:rPr>
+            <w:noProof/>
+            <w:webHidden/>
+          </w:rPr>
+          <w:t>44</w:t>
+        </w:r>
+        <w:r>
+          <w:rPr>
+            <w:noProof/>
+            <w:webHidden/>
+          </w:rPr>
+          <w:fldChar w:fldCharType="end"/>
+        </w:r>
+      </w:hyperlink>
+    </w:p>
+    <w:p>
+      <w:pPr>
         <w:pStyle w:val="TOC2"/>
         <w:tabs>
           <w:tab w:val="right" w:leader="dot" w:pos="9010"/>
@@ -3049,7 +3049,7 @@
           <w:lang w:eastAsia="en-GB"/>
         </w:rPr>
       </w:pPr>
-      <w:hyperlink w:anchor="_Toc29307412" w:history="1">
+      <w:hyperlink w:anchor="_Toc29457856" w:history="1">
         <w:r>
           <w:rPr>
             <w:rStyle w:val="Hyperlink"/>
@@ -3076,7 +3076,7 @@
             <w:noProof/>
             <w:webHidden/>
           </w:rPr>
-          <w:instrText xml:space="preserve"> PAGEREF _Toc29307412 \h </w:instrText>
+          <w:instrText xml:space="preserve"> PAGEREF _Toc29457856 \h </w:instrText>
         </w:r>
         <w:r>
           <w:rPr>
@@ -3096,7 +3096,7 @@
             <w:noProof/>
             <w:webHidden/>
           </w:rPr>
-          <w:t>43</w:t>
+          <w:t>44</w:t>
         </w:r>
         <w:r>
           <w:rPr>
@@ -3123,7 +3123,7 @@
           <w:lang w:eastAsia="en-GB"/>
         </w:rPr>
       </w:pPr>
-      <w:hyperlink w:anchor="_Toc29307413" w:history="1">
+      <w:hyperlink w:anchor="_Toc29457857" w:history="1">
         <w:r>
           <w:rPr>
             <w:rStyle w:val="Hyperlink"/>
@@ -3150,7 +3150,7 @@
             <w:noProof/>
             <w:webHidden/>
           </w:rPr>
-          <w:instrText xml:space="preserve"> PAGEREF _Toc29307413 \h </w:instrText>
+          <w:instrText xml:space="preserve"> PAGEREF _Toc29457857 \h </w:instrText>
         </w:r>
         <w:r>
           <w:rPr>
@@ -3170,7 +3170,7 @@
             <w:noProof/>
             <w:webHidden/>
           </w:rPr>
-          <w:t>43</w:t>
+          <w:t>44</w:t>
         </w:r>
         <w:r>
           <w:rPr>
@@ -3197,7 +3197,7 @@
           <w:lang w:eastAsia="en-GB"/>
         </w:rPr>
       </w:pPr>
-      <w:hyperlink w:anchor="_Toc29307414" w:history="1">
+      <w:hyperlink w:anchor="_Toc29457858" w:history="1">
         <w:r>
           <w:rPr>
             <w:rStyle w:val="Hyperlink"/>
@@ -3224,94 +3224,7 @@
             <w:noProof/>
             <w:webHidden/>
           </w:rPr>
-          <w:instrText xml:space="preserve"> PAGEREF _Toc29307414 \h </w:instrText>
-        </w:r>
-        <w:r>
-          <w:rPr>
-            <w:noProof/>
-            <w:webHidden/>
-          </w:rPr>
-        </w:r>
-        <w:r>
-          <w:rPr>
-            <w:noProof/>
-            <w:webHidden/>
-          </w:rPr>
-          <w:fldChar w:fldCharType="separate"/>
-        </w:r>
-        <w:r>
-          <w:rPr>
-            <w:noProof/>
-            <w:webHidden/>
-          </w:rPr>
-          <w:t>45</w:t>
-        </w:r>
-        <w:r>
-          <w:rPr>
-            <w:noProof/>
-            <w:webHidden/>
-          </w:rPr>
-          <w:fldChar w:fldCharType="end"/>
-        </w:r>
-      </w:hyperlink>
-    </w:p>
-    <w:p>
-      <w:pPr>
-        <w:pStyle w:val="TOC2"/>
-        <w:tabs>
-          <w:tab w:val="right" w:leader="dot" w:pos="9010"/>
-        </w:tabs>
-        <w:rPr>
-          <w:rFonts w:eastAsiaTheme="minorEastAsia" w:cstheme="minorBidi"/>
-          <w:smallCaps w:val="0"/>
-          <w:noProof/>
-          <w:sz w:val="24"/>
-          <w:szCs w:val="24"/>
-          <w:lang w:eastAsia="en-GB"/>
-        </w:rPr>
-      </w:pPr>
-      <w:hyperlink w:anchor="_Toc29307415" w:history="1">
-        <w:r>
-          <w:rPr>
-            <w:rStyle w:val="Hyperlink"/>
-            <w:noProof/>
-          </w:rPr>
-          <w:t>Step 6.3: Experimen</w:t>
-        </w:r>
-        <w:r>
-          <w:rPr>
-            <w:rStyle w:val="Hyperlink"/>
-            <w:noProof/>
-          </w:rPr>
-          <w:t>t</w:t>
-        </w:r>
-        <w:r>
-          <w:rPr>
-            <w:rStyle w:val="Hyperlink"/>
-            <w:noProof/>
-          </w:rPr>
-          <w:t>s with batching</w:t>
-        </w:r>
-        <w:r>
-          <w:rPr>
-            <w:noProof/>
-            <w:webHidden/>
-          </w:rPr>
-          <w:tab/>
-        </w:r>
-        <w:r>
-          <w:rPr>
-            <w:noProof/>
-            <w:webHidden/>
-          </w:rPr>
-          <w:fldChar w:fldCharType="begin"/>
-        </w:r>
-        <w:r>
-          <w:rPr>
-            <w:noProof/>
-            <w:webHidden/>
-          </w:rPr>
-          <w:instrText xml:space="preserve"> PAGEREF _Toc29307415 \h </w:instrText>
+          <w:instrText xml:space="preserve"> PAGEREF _Toc29457858 \h </w:instrText>
         </w:r>
         <w:r>
           <w:rPr>
@@ -3344,27 +3257,42 @@
     </w:p>
     <w:p>
       <w:pPr>
-        <w:pStyle w:val="TOC3"/>
+        <w:pStyle w:val="TOC1"/>
         <w:tabs>
           <w:tab w:val="right" w:leader="dot" w:pos="9010"/>
         </w:tabs>
         <w:rPr>
           <w:rFonts w:eastAsiaTheme="minorEastAsia" w:cstheme="minorBidi"/>
-          <w:i w:val="0"/>
-          <w:iCs w:val="0"/>
+          <w:b w:val="0"/>
+          <w:bCs w:val="0"/>
+          <w:caps w:val="0"/>
           <w:noProof/>
           <w:sz w:val="24"/>
           <w:szCs w:val="24"/>
           <w:lang w:eastAsia="en-GB"/>
         </w:rPr>
       </w:pPr>
-      <w:hyperlink w:anchor="_Toc29307416" w:history="1">
+      <w:hyperlink w:anchor="_Toc29457859" w:history="1">
         <w:r>
           <w:rPr>
             <w:rStyle w:val="Hyperlink"/>
             <w:noProof/>
           </w:rPr>
-          <w:t>Only the training loss on small dataset</w:t>
+          <w:t>PHASE 7: Experim</w:t>
+        </w:r>
+        <w:r>
+          <w:rPr>
+            <w:rStyle w:val="Hyperlink"/>
+            <w:noProof/>
+          </w:rPr>
+          <w:t>e</w:t>
+        </w:r>
+        <w:r>
+          <w:rPr>
+            <w:rStyle w:val="Hyperlink"/>
+            <w:noProof/>
+          </w:rPr>
+          <w:t>nts and hyperparameters</w:t>
         </w:r>
         <w:r>
           <w:rPr>
@@ -3385,81 +3313,7 @@
             <w:noProof/>
             <w:webHidden/>
           </w:rPr>
-          <w:instrText xml:space="preserve"> PAGEREF _Toc29307416 \h </w:instrText>
-        </w:r>
-        <w:r>
-          <w:rPr>
-            <w:noProof/>
-            <w:webHidden/>
-          </w:rPr>
-        </w:r>
-        <w:r>
-          <w:rPr>
-            <w:noProof/>
-            <w:webHidden/>
-          </w:rPr>
-          <w:fldChar w:fldCharType="separate"/>
-        </w:r>
-        <w:r>
-          <w:rPr>
-            <w:noProof/>
-            <w:webHidden/>
-          </w:rPr>
-          <w:t>46</w:t>
-        </w:r>
-        <w:r>
-          <w:rPr>
-            <w:noProof/>
-            <w:webHidden/>
-          </w:rPr>
-          <w:fldChar w:fldCharType="end"/>
-        </w:r>
-      </w:hyperlink>
-    </w:p>
-    <w:p>
-      <w:pPr>
-        <w:pStyle w:val="TOC3"/>
-        <w:tabs>
-          <w:tab w:val="right" w:leader="dot" w:pos="9010"/>
-        </w:tabs>
-        <w:rPr>
-          <w:rFonts w:eastAsiaTheme="minorEastAsia" w:cstheme="minorBidi"/>
-          <w:i w:val="0"/>
-          <w:iCs w:val="0"/>
-          <w:noProof/>
-          <w:sz w:val="24"/>
-          <w:szCs w:val="24"/>
-          <w:lang w:eastAsia="en-GB"/>
-        </w:rPr>
-      </w:pPr>
-      <w:hyperlink w:anchor="_Toc29307417" w:history="1">
-        <w:r>
-          <w:rPr>
-            <w:rStyle w:val="Hyperlink"/>
-            <w:noProof/>
-          </w:rPr>
-          <w:t>With perplexity and validation set</w:t>
-        </w:r>
-        <w:r>
-          <w:rPr>
-            <w:noProof/>
-            <w:webHidden/>
-          </w:rPr>
-          <w:tab/>
-        </w:r>
-        <w:r>
-          <w:rPr>
-            <w:noProof/>
-            <w:webHidden/>
-          </w:rPr>
-          <w:fldChar w:fldCharType="begin"/>
-        </w:r>
-        <w:r>
-          <w:rPr>
-            <w:noProof/>
-            <w:webHidden/>
-          </w:rPr>
-          <w:instrText xml:space="preserve"> PAGEREF _Toc29307417 \h </w:instrText>
+          <w:instrText xml:space="preserve"> PAGEREF _Toc29457859 \h </w:instrText>
         </w:r>
         <w:r>
           <w:rPr>
@@ -3491,6 +3345,152 @@
       </w:hyperlink>
     </w:p>
     <w:p>
+      <w:pPr>
+        <w:pStyle w:val="TOC2"/>
+        <w:tabs>
+          <w:tab w:val="right" w:leader="dot" w:pos="9010"/>
+        </w:tabs>
+        <w:rPr>
+          <w:rFonts w:eastAsiaTheme="minorEastAsia" w:cstheme="minorBidi"/>
+          <w:smallCaps w:val="0"/>
+          <w:noProof/>
+          <w:sz w:val="24"/>
+          <w:szCs w:val="24"/>
+          <w:lang w:eastAsia="en-GB"/>
+        </w:rPr>
+      </w:pPr>
+      <w:hyperlink w:anchor="_Toc29457860" w:history="1">
+        <w:r>
+          <w:rPr>
+            <w:rStyle w:val="Hyperlink"/>
+            <w:noProof/>
+          </w:rPr>
+          <w:t>Step 7.1: Only the training loss on small dataset</w:t>
+        </w:r>
+        <w:r>
+          <w:rPr>
+            <w:noProof/>
+            <w:webHidden/>
+          </w:rPr>
+          <w:tab/>
+        </w:r>
+        <w:r>
+          <w:rPr>
+            <w:noProof/>
+            <w:webHidden/>
+          </w:rPr>
+          <w:fldChar w:fldCharType="begin"/>
+        </w:r>
+        <w:r>
+          <w:rPr>
+            <w:noProof/>
+            <w:webHidden/>
+          </w:rPr>
+          <w:instrText xml:space="preserve"> PAGEREF _Toc29457860 \h </w:instrText>
+        </w:r>
+        <w:r>
+          <w:rPr>
+            <w:noProof/>
+            <w:webHidden/>
+          </w:rPr>
+        </w:r>
+        <w:r>
+          <w:rPr>
+            <w:noProof/>
+            <w:webHidden/>
+          </w:rPr>
+          <w:fldChar w:fldCharType="separate"/>
+        </w:r>
+        <w:r>
+          <w:rPr>
+            <w:noProof/>
+            <w:webHidden/>
+          </w:rPr>
+          <w:t>47</w:t>
+        </w:r>
+        <w:r>
+          <w:rPr>
+            <w:noProof/>
+            <w:webHidden/>
+          </w:rPr>
+          <w:fldChar w:fldCharType="end"/>
+        </w:r>
+      </w:hyperlink>
+    </w:p>
+    <w:p>
+      <w:pPr>
+        <w:pStyle w:val="TOC2"/>
+        <w:tabs>
+          <w:tab w:val="right" w:leader="dot" w:pos="9010"/>
+        </w:tabs>
+        <w:rPr>
+          <w:rFonts w:eastAsiaTheme="minorEastAsia" w:cstheme="minorBidi"/>
+          <w:smallCaps w:val="0"/>
+          <w:noProof/>
+          <w:sz w:val="24"/>
+          <w:szCs w:val="24"/>
+          <w:lang w:eastAsia="en-GB"/>
+        </w:rPr>
+      </w:pPr>
+      <w:hyperlink w:anchor="_Toc29457861" w:history="1">
+        <w:r>
+          <w:rPr>
+            <w:rStyle w:val="Hyperlink"/>
+            <w:noProof/>
+          </w:rPr>
+          <w:t>Step 7.2: With perplexity and validation set</w:t>
+        </w:r>
+        <w:r>
+          <w:rPr>
+            <w:noProof/>
+            <w:webHidden/>
+          </w:rPr>
+          <w:tab/>
+        </w:r>
+        <w:r>
+          <w:rPr>
+            <w:noProof/>
+            <w:webHidden/>
+          </w:rPr>
+          <w:fldChar w:fldCharType="begin"/>
+        </w:r>
+        <w:r>
+          <w:rPr>
+            <w:noProof/>
+            <w:webHidden/>
+          </w:rPr>
+          <w:instrText xml:space="preserve"> PAGEREF _Toc29457861 \h </w:instrText>
+        </w:r>
+        <w:r>
+          <w:rPr>
+            <w:noProof/>
+            <w:webHidden/>
+          </w:rPr>
+        </w:r>
+        <w:r>
+          <w:rPr>
+            <w:noProof/>
+            <w:webHidden/>
+          </w:rPr>
+          <w:fldChar w:fldCharType="separate"/>
+        </w:r>
+        <w:r>
+          <w:rPr>
+            <w:noProof/>
+            <w:webHidden/>
+          </w:rPr>
+          <w:t>48</w:t>
+        </w:r>
+        <w:r>
+          <w:rPr>
+            <w:noProof/>
+            <w:webHidden/>
+          </w:rPr>
+          <w:fldChar w:fldCharType="end"/>
+        </w:r>
+      </w:hyperlink>
+    </w:p>
+    <w:p>
       <w:r>
         <w:fldChar w:fldCharType="end"/>
       </w:r>
@@ -3505,6 +3505,7 @@
         </w:rPr>
       </w:pPr>
       <w:r>
+        <w:lastRenderedPageBreak/>
         <w:br w:type="page"/>
       </w:r>
     </w:p>
@@ -3517,7 +3518,7 @@
       <w:pPr>
         <w:pStyle w:val="Heading1"/>
       </w:pPr>
-      <w:bookmarkStart w:id="0" w:name="_Toc29307371"/>
+      <w:bookmarkStart w:id="0" w:name="_Toc29457815"/>
       <w:r>
         <w:t>Reflections and the next st</w:t>
       </w:r>
@@ -6791,7 +6792,7 @@
       <w:pPr>
         <w:pStyle w:val="Heading1"/>
       </w:pPr>
-      <w:bookmarkStart w:id="1" w:name="_Toc29307372"/>
+      <w:bookmarkStart w:id="1" w:name="_Toc29457816"/>
       <w:r>
         <w:t>Development</w:t>
       </w:r>
@@ -7859,7 +7860,7 @@
       <w:pPr>
         <w:pStyle w:val="Heading1"/>
       </w:pPr>
-      <w:bookmarkStart w:id="2" w:name="_Toc29307373"/>
+      <w:bookmarkStart w:id="2" w:name="_Toc29457817"/>
       <w:r>
         <w:lastRenderedPageBreak/>
         <w:t>Phase</w:t>
@@ -10383,7 +10384,7 @@
       <w:pPr>
         <w:pStyle w:val="Heading1"/>
       </w:pPr>
-      <w:bookmarkStart w:id="3" w:name="_Toc29307374"/>
+      <w:bookmarkStart w:id="3" w:name="_Toc29457818"/>
       <w:r>
         <w:lastRenderedPageBreak/>
         <w:t>Phase</w:t>
@@ -13393,7 +13394,7 @@
           <w:rStyle w:val="Heading3Char"/>
         </w:rPr>
       </w:pPr>
-      <w:bookmarkStart w:id="4" w:name="_Toc29307375"/>
+      <w:bookmarkStart w:id="4" w:name="_Toc29457819"/>
       <w:r>
         <w:rPr>
           <w:rStyle w:val="Heading3Char"/>
@@ -14000,7 +14001,7 @@
       <w:pPr>
         <w:pStyle w:val="Heading3"/>
       </w:pPr>
-      <w:bookmarkStart w:id="5" w:name="_Toc29307376"/>
+      <w:bookmarkStart w:id="5" w:name="_Toc29457820"/>
       <w:r>
         <w:t>Hypothes</w:t>
       </w:r>
@@ -14337,7 +14338,7 @@
       <w:pPr>
         <w:pStyle w:val="Heading3"/>
       </w:pPr>
-      <w:bookmarkStart w:id="6" w:name="_Toc29307377"/>
+      <w:bookmarkStart w:id="6" w:name="_Toc29457821"/>
       <w:r>
         <w:t>U</w:t>
       </w:r>
@@ -16136,7 +16137,7 @@
       <w:pPr>
         <w:pStyle w:val="Heading3"/>
       </w:pPr>
-      <w:bookmarkStart w:id="7" w:name="_Toc29307378"/>
+      <w:bookmarkStart w:id="7" w:name="_Toc29457822"/>
       <w:r>
         <w:t>Phrases</w:t>
       </w:r>
@@ -17433,7 +17434,7 @@
       <w:pPr>
         <w:pStyle w:val="Heading1"/>
       </w:pPr>
-      <w:bookmarkStart w:id="8" w:name="_Toc29307379"/>
+      <w:bookmarkStart w:id="8" w:name="_Toc29457823"/>
       <w:r>
         <w:t>Phase</w:t>
       </w:r>
@@ -18230,7 +18231,7 @@
       <w:pPr>
         <w:pStyle w:val="Heading2"/>
       </w:pPr>
-      <w:bookmarkStart w:id="9" w:name="_Toc29307380"/>
+      <w:bookmarkStart w:id="9" w:name="_Toc29457824"/>
       <w:r>
         <w:t>Embeddings dimension</w:t>
       </w:r>
@@ -18878,7 +18879,7 @@
       <w:pPr>
         <w:pStyle w:val="Heading2"/>
       </w:pPr>
-      <w:bookmarkStart w:id="10" w:name="_Toc29307381"/>
+      <w:bookmarkStart w:id="10" w:name="_Toc29457825"/>
       <w:r>
         <w:t xml:space="preserve">From </w:t>
       </w:r>
@@ -19837,7 +19838,7 @@
       <w:pPr>
         <w:pStyle w:val="Heading2"/>
       </w:pPr>
-      <w:bookmarkStart w:id="11" w:name="_Toc29307382"/>
+      <w:bookmarkStart w:id="11" w:name="_Toc29457826"/>
       <w:r>
         <w:t>Phase</w:t>
       </w:r>
@@ -21769,7 +21770,7 @@
       <w:pPr>
         <w:pStyle w:val="Heading2"/>
       </w:pPr>
-      <w:bookmarkStart w:id="12" w:name="_Toc29307383"/>
+      <w:bookmarkStart w:id="12" w:name="_Toc29457827"/>
       <w:r>
         <w:t>Step 2c</w:t>
       </w:r>
@@ -22981,7 +22982,7 @@
       <w:pPr>
         <w:pStyle w:val="Heading2"/>
       </w:pPr>
-      <w:bookmarkStart w:id="13" w:name="_Toc29307384"/>
+      <w:bookmarkStart w:id="13" w:name="_Toc29457828"/>
       <w:r>
         <w:t>Step 2d</w:t>
       </w:r>
@@ -23109,7 +23110,7 @@
       <w:pPr>
         <w:pStyle w:val="Heading1"/>
       </w:pPr>
-      <w:bookmarkStart w:id="14" w:name="_Toc29307385"/>
+      <w:bookmarkStart w:id="14" w:name="_Toc29457829"/>
       <w:r>
         <w:t>Phase 3</w:t>
       </w:r>
@@ -23238,7 +23239,7 @@
         <w:pStyle w:val="Heading2"/>
       </w:pPr>
       <w:bookmarkStart w:id="15" w:name="_Step3a:_In_the"/>
-      <w:bookmarkStart w:id="16" w:name="_Toc29307386"/>
+      <w:bookmarkStart w:id="16" w:name="_Toc29457830"/>
       <w:bookmarkEnd w:id="15"/>
       <w:r>
         <w:t>Step3a: In the background – retrieving the input data</w:t>
@@ -23656,7 +23657,7 @@
       <w:pPr>
         <w:pStyle w:val="Heading2"/>
       </w:pPr>
-      <w:bookmarkStart w:id="17" w:name="_Toc29307387"/>
+      <w:bookmarkStart w:id="17" w:name="_Toc29457831"/>
       <w:r>
         <w:lastRenderedPageBreak/>
         <w:t>Step3</w:t>
@@ -24311,7 +24312,7 @@
       <w:pPr>
         <w:pStyle w:val="Heading2"/>
       </w:pPr>
-      <w:bookmarkStart w:id="18" w:name="_Toc29307388"/>
+      <w:bookmarkStart w:id="18" w:name="_Toc29457832"/>
       <w:r>
         <w:t>Ste</w:t>
       </w:r>
@@ -27710,7 +27711,7 @@
       <w:pPr>
         <w:pStyle w:val="Heading2"/>
       </w:pPr>
-      <w:bookmarkStart w:id="19" w:name="_Toc29307389"/>
+      <w:bookmarkStart w:id="19" w:name="_Toc29457833"/>
       <w:r>
         <w:t>Step 3d: (R)GCNs – (relational) Graph Convolutiona</w:t>
       </w:r>
@@ -29206,7 +29207,7 @@
         <w:pStyle w:val="Heading2"/>
       </w:pPr>
       <w:bookmarkStart w:id="20" w:name="_Step_3e:_PyTorch"/>
-      <w:bookmarkStart w:id="21" w:name="_Toc29307390"/>
+      <w:bookmarkStart w:id="21" w:name="_Toc29457834"/>
       <w:bookmarkEnd w:id="20"/>
       <w:r>
         <w:t>Step 3e: PyTorch Geometric</w:t>
@@ -30226,7 +30227,7 @@
         <w:lastRenderedPageBreak/>
         <w:br/>
       </w:r>
-      <w:bookmarkStart w:id="22" w:name="_Toc29307391"/>
+      <w:bookmarkStart w:id="22" w:name="_Toc29457835"/>
       <w:r>
         <w:t>Directions</w:t>
       </w:r>
@@ -30406,7 +30407,7 @@
       <w:pPr>
         <w:pStyle w:val="Heading1"/>
       </w:pPr>
-      <w:bookmarkStart w:id="23" w:name="_Toc29307392"/>
+      <w:bookmarkStart w:id="23" w:name="_Toc29457836"/>
       <w:r>
         <w:t>Phase 4: GNN Implementation and Training</w:t>
       </w:r>
@@ -30424,7 +30425,7 @@
       <w:bookmarkStart w:id="24" w:name="_Ref26271943"/>
       <w:bookmarkStart w:id="25" w:name="_Ref26271950"/>
       <w:bookmarkStart w:id="26" w:name="_Ref26271951"/>
-      <w:bookmarkStart w:id="27" w:name="_Toc29307393"/>
+      <w:bookmarkStart w:id="27" w:name="_Toc29457837"/>
       <w:r>
         <w:t xml:space="preserve">Step 4a: </w:t>
       </w:r>
@@ -32224,7 +32225,7 @@
       <w:pPr>
         <w:pStyle w:val="Heading2"/>
       </w:pPr>
-      <w:bookmarkStart w:id="28" w:name="_Toc29307394"/>
+      <w:bookmarkStart w:id="28" w:name="_Toc29457838"/>
       <w:r>
         <w:t>Step 4b: Sense-</w:t>
       </w:r>
@@ -33732,7 +33733,7 @@
       <w:pPr>
         <w:pStyle w:val="Heading2"/>
       </w:pPr>
-      <w:bookmarkStart w:id="29" w:name="_Toc29307395"/>
+      <w:bookmarkStart w:id="29" w:name="_Toc29457839"/>
       <w:r>
         <w:t>Step 4b: More sense-</w:t>
       </w:r>
@@ -34766,7 +34767,7 @@
       <w:pPr>
         <w:pStyle w:val="Heading2"/>
       </w:pPr>
-      <w:bookmarkStart w:id="30" w:name="_Toc29307396"/>
+      <w:bookmarkStart w:id="30" w:name="_Toc29457840"/>
       <w:r>
         <w:t>Step 4</w:t>
       </w:r>
@@ -35663,7 +35664,7 @@
       <w:pPr>
         <w:pStyle w:val="Heading1"/>
       </w:pPr>
-      <w:bookmarkStart w:id="31" w:name="_Toc29307397"/>
+      <w:bookmarkStart w:id="31" w:name="_Toc29457841"/>
       <w:r>
         <w:t xml:space="preserve">Phase 5: </w:t>
       </w:r>
@@ -35694,7 +35695,7 @@
       <w:pPr>
         <w:pStyle w:val="Heading2"/>
       </w:pPr>
-      <w:bookmarkStart w:id="32" w:name="_Toc29307398"/>
+      <w:bookmarkStart w:id="32" w:name="_Toc29457842"/>
       <w:r>
         <w:t>Step 5.1: UFSAC datasets</w:t>
       </w:r>
@@ -37110,7 +37111,7 @@
       <w:pPr>
         <w:pStyle w:val="Heading2"/>
       </w:pPr>
-      <w:bookmarkStart w:id="33" w:name="_Toc29307399"/>
+      <w:bookmarkStart w:id="33" w:name="_Toc29457843"/>
       <w:r>
         <w:t>Step 5.2: Iterator to read UFSAC’s xml files</w:t>
       </w:r>
@@ -37372,7 +37373,7 @@
       <w:pPr>
         <w:pStyle w:val="Heading2"/>
       </w:pPr>
-      <w:bookmarkStart w:id="34" w:name="_Toc29307400"/>
+      <w:bookmarkStart w:id="34" w:name="_Toc29457844"/>
       <w:r>
         <w:t>Step 5.3</w:t>
       </w:r>
@@ -39816,7 +39817,7 @@
       <w:pPr>
         <w:pStyle w:val="Heading2"/>
       </w:pPr>
-      <w:bookmarkStart w:id="35" w:name="_Toc29307401"/>
+      <w:bookmarkStart w:id="35" w:name="_Toc29457845"/>
       <w:r>
         <w:t xml:space="preserve">Step 5.4: </w:t>
       </w:r>
@@ -41083,7 +41084,7 @@
         </w:rPr>
       </w:pPr>
       <w:bookmarkStart w:id="36" w:name="loadKBintoGraph"/>
-      <w:bookmarkStart w:id="37" w:name="_Toc29307402"/>
+      <w:bookmarkStart w:id="37" w:name="_Toc29457846"/>
       <w:proofErr w:type="gramStart"/>
       <w:r>
         <w:rPr>
@@ -41813,7 +41814,7 @@
       <w:pPr>
         <w:pStyle w:val="Heading2"/>
       </w:pPr>
-      <w:bookmarkStart w:id="38" w:name="_Toc29307403"/>
+      <w:bookmarkStart w:id="38" w:name="_Toc29457847"/>
       <w:r>
         <w:lastRenderedPageBreak/>
         <w:t xml:space="preserve">Step 5.4: </w:t>
@@ -42169,7 +42170,7 @@
       <w:pPr>
         <w:pStyle w:val="Heading3"/>
       </w:pPr>
-      <w:bookmarkStart w:id="39" w:name="_Toc29307404"/>
+      <w:bookmarkStart w:id="39" w:name="_Toc29457848"/>
       <w:r>
         <w:t>S</w:t>
       </w:r>
@@ -42395,7 +42396,7 @@
           <w:lang w:eastAsia="en-US"/>
         </w:rPr>
       </w:pPr>
-      <w:bookmarkStart w:id="40" w:name="_Toc29307405"/>
+      <w:bookmarkStart w:id="40" w:name="_Toc29457849"/>
       <w:r>
         <w:rPr>
           <w:rStyle w:val="Heading3Char"/>
@@ -45352,7 +45353,7 @@
       <w:pPr>
         <w:pStyle w:val="Heading2"/>
       </w:pPr>
-      <w:bookmarkStart w:id="41" w:name="_Toc29307406"/>
+      <w:bookmarkStart w:id="41" w:name="_Toc29457850"/>
       <w:r>
         <w:t xml:space="preserve">Step 5.5: </w:t>
       </w:r>
@@ -49258,7 +49259,7 @@
           <w:lang w:eastAsia="en-US"/>
         </w:rPr>
       </w:pPr>
-      <w:bookmarkStart w:id="42" w:name="_Toc29307407"/>
+      <w:bookmarkStart w:id="42" w:name="_Toc29457851"/>
       <w:r>
         <w:rPr>
           <w:lang w:eastAsia="en-US"/>
@@ -49678,7 +49679,7 @@
       <w:pPr>
         <w:pStyle w:val="Heading2"/>
       </w:pPr>
-      <w:bookmarkStart w:id="43" w:name="_Toc29307408"/>
+      <w:bookmarkStart w:id="43" w:name="_Toc29457852"/>
       <w:r>
         <w:t xml:space="preserve">Step 6.1: </w:t>
       </w:r>
@@ -50152,7 +50153,7 @@
       <w:pPr>
         <w:pStyle w:val="Heading3"/>
       </w:pPr>
-      <w:bookmarkStart w:id="44" w:name="_Toc29307409"/>
+      <w:bookmarkStart w:id="44" w:name="_Toc29457853"/>
       <w:r>
         <w:t>Issues</w:t>
       </w:r>
@@ -51372,7 +51373,7 @@
       <w:pPr>
         <w:pStyle w:val="Heading3"/>
       </w:pPr>
-      <w:bookmarkStart w:id="45" w:name="_Toc29307410"/>
+      <w:bookmarkStart w:id="45" w:name="_Toc29457854"/>
       <w:r>
         <w:t>Time analysis</w:t>
       </w:r>
@@ -52021,7 +52022,7 @@
       <w:pPr>
         <w:pStyle w:val="Heading3"/>
       </w:pPr>
-      <w:bookmarkStart w:id="46" w:name="_Toc29307411"/>
+      <w:bookmarkStart w:id="46" w:name="_Toc29457855"/>
       <w:r>
         <w:lastRenderedPageBreak/>
         <w:t>Finding the graph segment - v.2</w:t>
@@ -53132,7 +53133,7 @@
       <w:pPr>
         <w:pStyle w:val="Heading2"/>
       </w:pPr>
-      <w:bookmarkStart w:id="47" w:name="_Toc29307412"/>
+      <w:bookmarkStart w:id="47" w:name="_Toc29457856"/>
       <w:r>
         <w:t>Step 6.2: Batch training and Validation check</w:t>
       </w:r>
@@ -53149,7 +53150,7 @@
       <w:pPr>
         <w:pStyle w:val="Heading3"/>
       </w:pPr>
-      <w:bookmarkStart w:id="48" w:name="_Toc29307413"/>
+      <w:bookmarkStart w:id="48" w:name="_Toc29457857"/>
       <w:r>
         <w:t>Preliminary experiments: learning with no batches.</w:t>
       </w:r>
@@ -53629,7 +53630,7 @@
       <w:pPr>
         <w:pStyle w:val="Heading3"/>
       </w:pPr>
-      <w:bookmarkStart w:id="49" w:name="_Toc29307414"/>
+      <w:bookmarkStart w:id="49" w:name="_Toc29457858"/>
       <w:r>
         <w:lastRenderedPageBreak/>
         <w:t>Batches mechanism</w:t>
@@ -54843,12 +54844,17 @@
     </w:p>
     <w:p>
       <w:pPr>
-        <w:pStyle w:val="Heading2"/>
-      </w:pPr>
+        <w:pStyle w:val="Heading1"/>
+      </w:pPr>
+      <w:bookmarkStart w:id="50" w:name="_Toc29457859"/>
       <w:r>
         <w:lastRenderedPageBreak/>
-        <w:t>PHASE 7: EXPERIMENTS AND HYPERPARAMETERS</w:t>
-      </w:r>
+        <w:t xml:space="preserve">PHASE 7: </w:t>
+      </w:r>
+      <w:r>
+        <w:t>Experiments and hyperparameters</w:t>
+      </w:r>
+      <w:bookmarkEnd w:id="50"/>
     </w:p>
     <w:p>
       <w:pPr>
@@ -54864,14 +54870,14 @@
       <w:pPr>
         <w:pStyle w:val="Heading2"/>
       </w:pPr>
-      <w:bookmarkStart w:id="50" w:name="_Toc29307416"/>
+      <w:bookmarkStart w:id="51" w:name="_Toc29457860"/>
       <w:r>
         <w:t xml:space="preserve">Step 7.1: </w:t>
       </w:r>
       <w:r>
         <w:t>Only the training loss on small dataset</w:t>
       </w:r>
-      <w:bookmarkEnd w:id="50"/>
+      <w:bookmarkEnd w:id="51"/>
       <w:r>
         <w:tab/>
       </w:r>
@@ -55936,8 +55942,6 @@
         </w:rPr>
         <w:t xml:space="preserve"> still</w:t>
       </w:r>
-      <w:bookmarkStart w:id="51" w:name="_GoBack"/>
-      <w:bookmarkEnd w:id="51"/>
       <w:r>
         <w:rPr>
           <w:lang w:eastAsia="en-US"/>
@@ -55969,7 +55973,7 @@
       <w:pPr>
         <w:pStyle w:val="Heading2"/>
       </w:pPr>
-      <w:bookmarkStart w:id="52" w:name="_Toc29307417"/>
+      <w:bookmarkStart w:id="52" w:name="_Toc29457861"/>
       <w:r>
         <w:t xml:space="preserve">Step 7.2: </w:t>
       </w:r>
@@ -56005,6 +56009,8 @@
           <w:lang w:eastAsia="en-US"/>
         </w:rPr>
       </w:pPr>
+      <w:bookmarkStart w:id="53" w:name="_GoBack"/>
+      <w:bookmarkEnd w:id="53"/>
     </w:p>
     <w:sectPr>
       <w:pgSz w:w="11900" w:h="16840"/>

</xml_diff>

<commit_message>
=Refactored. Checkpoint; about to introduce the storage of graph_area adjaciencies, to improve training speed
Former-commit-id: 6bab5360ee9154e4d01c881a87b294b3e22c4dec [formerly 650206dab5843b663deb0ab735e27de7776b8522]
Former-commit-id: 5c344791006128b080cbae0dc86a880e1b4aa8c3
Former-commit-id: 0677388a86a509086312a238b0e5387ee72fa8de
</commit_message>
<xml_diff>
--- a/Media/Task1_DeveloperDiary.docx
+++ b/Media/Task1_DeveloperDiary.docx
@@ -3278,21 +3278,7 @@
             <w:rStyle w:val="Hyperlink"/>
             <w:noProof/>
           </w:rPr>
-          <w:t>PHASE 7: Experim</w:t>
-        </w:r>
-        <w:r>
-          <w:rPr>
-            <w:rStyle w:val="Hyperlink"/>
-            <w:noProof/>
-          </w:rPr>
-          <w:t>e</w:t>
-        </w:r>
-        <w:r>
-          <w:rPr>
-            <w:rStyle w:val="Hyperlink"/>
-            <w:noProof/>
-          </w:rPr>
-          <w:t>nts and hyperparameters</w:t>
+          <w:t>PHASE 7: Experiments and hyperparameters</w:t>
         </w:r>
         <w:r>
           <w:rPr>
@@ -55721,9 +55707,9 @@
           <w:lang w:eastAsia="en-US"/>
         </w:rPr>
         <w:drawing>
-          <wp:inline distT="0" distB="0" distL="0" distR="0" wp14:anchorId="72DCCCC1" wp14:editId="5CFB6B4D">
-            <wp:extent cx="5727700" cy="2987675"/>
-            <wp:effectExtent l="0" t="0" r="0" b="0"/>
+          <wp:inline distT="0" distB="0" distL="0" distR="0" wp14:anchorId="72DCCCC1" wp14:editId="703700C5">
+            <wp:extent cx="5622758" cy="2932935"/>
+            <wp:effectExtent l="0" t="0" r="3810" b="1270"/>
             <wp:docPr id="9" name="Picture 9"/>
             <wp:cNvGraphicFramePr>
               <a:graphicFrameLocks xmlns:a="http://schemas.openxmlformats.org/drawingml/2006/main" noChangeAspect="1"/>
@@ -55750,7 +55736,7 @@
                   <pic:spPr>
                     <a:xfrm>
                       <a:off x="0" y="0"/>
-                      <a:ext cx="5727700" cy="2987675"/>
+                      <a:ext cx="5627757" cy="2935542"/>
                     </a:xfrm>
                     <a:prstGeom prst="rect">
                       <a:avLst/>
@@ -55964,53 +55950,945 @@
     </w:p>
     <w:p>
       <w:pPr>
-        <w:rPr>
-          <w:lang w:eastAsia="en-US"/>
-        </w:rPr>
-      </w:pPr>
-    </w:p>
-    <w:p>
-      <w:pPr>
         <w:pStyle w:val="Heading2"/>
       </w:pPr>
       <w:bookmarkStart w:id="52" w:name="_Toc29457861"/>
       <w:r>
         <w:t xml:space="preserve">Step 7.2: </w:t>
       </w:r>
-      <w:r>
-        <w:t>With perplexity and validation set</w:t>
-      </w:r>
       <w:bookmarkEnd w:id="52"/>
-    </w:p>
-    <w:p>
-      <w:pPr>
-        <w:rPr>
-          <w:lang w:eastAsia="en-US"/>
-        </w:rPr>
-      </w:pPr>
-    </w:p>
-    <w:p>
-      <w:pPr>
-        <w:rPr>
-          <w:lang w:eastAsia="en-US"/>
-        </w:rPr>
-      </w:pPr>
-    </w:p>
-    <w:p>
-      <w:pPr>
-        <w:rPr>
-          <w:lang w:eastAsia="en-US"/>
-        </w:rPr>
-      </w:pPr>
-    </w:p>
-    <w:p>
-      <w:pPr>
-        <w:rPr>
-          <w:lang w:eastAsia="en-US"/>
-        </w:rPr>
-      </w:pPr>
+      <w:r>
+        <w:t>Too slow</w:t>
+      </w:r>
+    </w:p>
+    <w:p>
+      <w:pPr>
+        <w:rPr>
+          <w:lang w:eastAsia="en-US"/>
+        </w:rPr>
+      </w:pPr>
+    </w:p>
+    <w:p>
+      <w:pPr>
+        <w:rPr>
+          <w:lang w:eastAsia="en-US"/>
+        </w:rPr>
+      </w:pPr>
+      <w:r>
+        <w:rPr>
+          <w:lang w:eastAsia="en-US"/>
+        </w:rPr>
+        <w:t>{Issue: too slow again. 1 step, that operates on 1 batch, takes from 0.95 to 2.1 seconds.</w:t>
+      </w:r>
+    </w:p>
+    <w:p>
+      <w:pPr>
+        <w:rPr>
+          <w:lang w:eastAsia="en-US"/>
+        </w:rPr>
+      </w:pPr>
+    </w:p>
+    <w:p>
+      <w:pPr>
+        <w:rPr>
+          <w:lang w:eastAsia="en-US"/>
+        </w:rPr>
+      </w:pPr>
+      <w:r>
+        <w:rPr>
+          <w:lang w:eastAsia="en-US"/>
+        </w:rPr>
+        <w:t xml:space="preserve">In </w:t>
+      </w:r>
+      <w:r>
+        <w:rPr>
+          <w:lang w:eastAsia="en-US"/>
+        </w:rPr>
+        <w:t>1 Iteration:</w:t>
+      </w:r>
+    </w:p>
+    <w:p>
+      <w:pPr>
+        <w:rPr>
+          <w:lang w:eastAsia="en-US"/>
+        </w:rPr>
+      </w:pPr>
+      <w:r>
+        <w:rPr>
+          <w:lang w:eastAsia="en-US"/>
+        </w:rPr>
+        <w:t>t2 - t1 = 0.7</w:t>
+      </w:r>
+      <w:r>
+        <w:rPr>
+          <w:lang w:eastAsia="en-US"/>
+        </w:rPr>
+        <w:t xml:space="preserve">, 0.8 seconds. </w:t>
+      </w:r>
+    </w:p>
+    <w:p>
+      <w:pPr>
+        <w:shd w:val="clear" w:color="auto" w:fill="FFFFFF"/>
+        <w:tabs>
+          <w:tab w:val="left" w:pos="916"/>
+          <w:tab w:val="left" w:pos="1832"/>
+          <w:tab w:val="left" w:pos="2748"/>
+          <w:tab w:val="left" w:pos="3664"/>
+          <w:tab w:val="left" w:pos="4580"/>
+          <w:tab w:val="left" w:pos="5496"/>
+          <w:tab w:val="left" w:pos="6412"/>
+          <w:tab w:val="left" w:pos="7328"/>
+          <w:tab w:val="left" w:pos="8244"/>
+          <w:tab w:val="left" w:pos="9160"/>
+          <w:tab w:val="left" w:pos="10076"/>
+          <w:tab w:val="left" w:pos="10992"/>
+          <w:tab w:val="left" w:pos="11908"/>
+          <w:tab w:val="left" w:pos="12824"/>
+          <w:tab w:val="left" w:pos="13740"/>
+          <w:tab w:val="left" w:pos="14656"/>
+        </w:tabs>
+        <w:rPr>
+          <w:rFonts w:ascii="Menlo" w:hAnsi="Menlo" w:cs="Menlo"/>
+          <w:color w:val="000000"/>
+          <w:sz w:val="18"/>
+          <w:szCs w:val="18"/>
+        </w:rPr>
+      </w:pPr>
+      <w:r>
+        <w:rPr>
+          <w:rFonts w:ascii="Menlo" w:hAnsi="Menlo" w:cs="Menlo"/>
+          <w:color w:val="000000"/>
+          <w:sz w:val="18"/>
+          <w:szCs w:val="18"/>
+        </w:rPr>
+        <w:t xml:space="preserve">loss = </w:t>
+      </w:r>
+      <w:proofErr w:type="spellStart"/>
+      <w:r>
+        <w:rPr>
+          <w:rFonts w:ascii="Menlo" w:hAnsi="Menlo" w:cs="Menlo"/>
+          <w:color w:val="000000"/>
+          <w:sz w:val="18"/>
+          <w:szCs w:val="18"/>
+        </w:rPr>
+        <w:t>select_and_process_</w:t>
+      </w:r>
+      <w:proofErr w:type="gramStart"/>
+      <w:r>
+        <w:rPr>
+          <w:rFonts w:ascii="Menlo" w:hAnsi="Menlo" w:cs="Menlo"/>
+          <w:color w:val="000000"/>
+          <w:sz w:val="18"/>
+          <w:szCs w:val="18"/>
+        </w:rPr>
+        <w:t>batch</w:t>
+      </w:r>
+      <w:proofErr w:type="spellEnd"/>
+      <w:r>
+        <w:rPr>
+          <w:rFonts w:ascii="Menlo" w:hAnsi="Menlo" w:cs="Menlo"/>
+          <w:color w:val="000000"/>
+          <w:sz w:val="18"/>
+          <w:szCs w:val="18"/>
+        </w:rPr>
+        <w:t>(</w:t>
+      </w:r>
+      <w:proofErr w:type="gramEnd"/>
+      <w:r>
+        <w:rPr>
+          <w:rFonts w:ascii="Menlo" w:hAnsi="Menlo" w:cs="Menlo"/>
+          <w:color w:val="000000"/>
+          <w:sz w:val="18"/>
+          <w:szCs w:val="18"/>
+        </w:rPr>
+        <w:t>…)</w:t>
+      </w:r>
+    </w:p>
+    <w:p>
+      <w:pPr>
+        <w:rPr>
+          <w:lang w:eastAsia="en-US"/>
+        </w:rPr>
+      </w:pPr>
+    </w:p>
+    <w:p>
+      <w:pPr>
+        <w:rPr>
+          <w:color w:val="000000" w:themeColor="text1"/>
+          <w:sz w:val="18"/>
+          <w:szCs w:val="18"/>
+          <w:lang w:eastAsia="en-US"/>
+        </w:rPr>
+      </w:pPr>
+      <w:r>
+        <w:rPr>
+          <w:lang w:eastAsia="en-US"/>
+        </w:rPr>
+        <w:t>Inside the function, for instance:</w:t>
+      </w:r>
+    </w:p>
+    <w:p>
+      <w:pPr>
+        <w:tabs>
+          <w:tab w:val="left" w:pos="560"/>
+          <w:tab w:val="left" w:pos="1120"/>
+          <w:tab w:val="left" w:pos="1680"/>
+          <w:tab w:val="left" w:pos="2240"/>
+          <w:tab w:val="left" w:pos="2800"/>
+          <w:tab w:val="left" w:pos="3360"/>
+          <w:tab w:val="left" w:pos="3920"/>
+          <w:tab w:val="left" w:pos="4480"/>
+          <w:tab w:val="left" w:pos="5040"/>
+          <w:tab w:val="left" w:pos="5600"/>
+          <w:tab w:val="left" w:pos="6160"/>
+          <w:tab w:val="left" w:pos="6720"/>
+        </w:tabs>
+        <w:autoSpaceDE w:val="0"/>
+        <w:autoSpaceDN w:val="0"/>
+        <w:adjustRightInd w:val="0"/>
+        <w:rPr>
+          <w:rFonts w:ascii="Menlo" w:eastAsiaTheme="minorHAnsi" w:hAnsi="Menlo" w:cs="Menlo"/>
+          <w:color w:val="000000" w:themeColor="text1"/>
+          <w:sz w:val="18"/>
+          <w:szCs w:val="18"/>
+          <w:lang w:eastAsia="en-US"/>
+        </w:rPr>
+      </w:pPr>
+      <w:r>
+        <w:rPr>
+          <w:rFonts w:ascii="Menlo" w:eastAsiaTheme="minorHAnsi" w:hAnsi="Menlo" w:cs="Menlo"/>
+          <w:color w:val="000000" w:themeColor="text1"/>
+          <w:sz w:val="18"/>
+          <w:szCs w:val="18"/>
+          <w:lang w:eastAsia="en-US"/>
+        </w:rPr>
+        <w:t>t1 - t0 = 0.03361</w:t>
+      </w:r>
+    </w:p>
+    <w:p>
+      <w:pPr>
+        <w:tabs>
+          <w:tab w:val="left" w:pos="560"/>
+          <w:tab w:val="left" w:pos="1120"/>
+          <w:tab w:val="left" w:pos="1680"/>
+          <w:tab w:val="left" w:pos="2240"/>
+          <w:tab w:val="left" w:pos="2800"/>
+          <w:tab w:val="left" w:pos="3360"/>
+          <w:tab w:val="left" w:pos="3920"/>
+          <w:tab w:val="left" w:pos="4480"/>
+          <w:tab w:val="left" w:pos="5040"/>
+          <w:tab w:val="left" w:pos="5600"/>
+          <w:tab w:val="left" w:pos="6160"/>
+          <w:tab w:val="left" w:pos="6720"/>
+        </w:tabs>
+        <w:autoSpaceDE w:val="0"/>
+        <w:autoSpaceDN w:val="0"/>
+        <w:adjustRightInd w:val="0"/>
+        <w:rPr>
+          <w:rFonts w:ascii="Menlo" w:eastAsiaTheme="minorHAnsi" w:hAnsi="Menlo" w:cs="Menlo"/>
+          <w:color w:val="000000" w:themeColor="text1"/>
+          <w:sz w:val="18"/>
+          <w:szCs w:val="18"/>
+          <w:lang w:eastAsia="en-US"/>
+        </w:rPr>
+      </w:pPr>
+      <w:r>
+        <w:rPr>
+          <w:rFonts w:ascii="Menlo" w:eastAsiaTheme="minorHAnsi" w:hAnsi="Menlo" w:cs="Menlo"/>
+          <w:color w:val="000000" w:themeColor="text1"/>
+          <w:sz w:val="18"/>
+          <w:szCs w:val="18"/>
+          <w:lang w:eastAsia="en-US"/>
+        </w:rPr>
+        <w:t>t2 - t1 = 0.82932</w:t>
+      </w:r>
+    </w:p>
+    <w:p>
+      <w:pPr>
+        <w:rPr>
+          <w:rFonts w:ascii="Menlo" w:eastAsiaTheme="minorHAnsi" w:hAnsi="Menlo" w:cs="Menlo"/>
+          <w:color w:val="000000" w:themeColor="text1"/>
+          <w:sz w:val="18"/>
+          <w:szCs w:val="18"/>
+          <w:lang w:eastAsia="en-US"/>
+        </w:rPr>
+      </w:pPr>
+      <w:r>
+        <w:rPr>
+          <w:rFonts w:ascii="Menlo" w:eastAsiaTheme="minorHAnsi" w:hAnsi="Menlo" w:cs="Menlo"/>
+          <w:color w:val="000000" w:themeColor="text1"/>
+          <w:sz w:val="18"/>
+          <w:szCs w:val="18"/>
+          <w:lang w:eastAsia="en-US"/>
+        </w:rPr>
+        <w:t>t3 - t2 = 0.00536</w:t>
+      </w:r>
+    </w:p>
+    <w:p>
+      <w:pPr>
+        <w:rPr>
+          <w:lang w:eastAsia="en-US"/>
+        </w:rPr>
+      </w:pPr>
+      <w:r>
+        <w:rPr>
+          <w:lang w:eastAsia="en-US"/>
+        </w:rPr>
+        <w:t>t</w:t>
+      </w:r>
+      <w:r>
+        <w:rPr>
+          <w:lang w:eastAsia="en-US"/>
+        </w:rPr>
+        <w:t>2-t1</w:t>
+      </w:r>
+      <w:r>
+        <w:rPr>
+          <w:lang w:eastAsia="en-US"/>
+        </w:rPr>
+        <w:t xml:space="preserve"> is:</w:t>
+      </w:r>
+    </w:p>
+    <w:p>
+      <w:pPr>
+        <w:shd w:val="clear" w:color="auto" w:fill="FFFFFF"/>
+        <w:tabs>
+          <w:tab w:val="left" w:pos="916"/>
+          <w:tab w:val="left" w:pos="1832"/>
+          <w:tab w:val="left" w:pos="2748"/>
+          <w:tab w:val="left" w:pos="3664"/>
+          <w:tab w:val="left" w:pos="4580"/>
+          <w:tab w:val="left" w:pos="5496"/>
+          <w:tab w:val="left" w:pos="6412"/>
+          <w:tab w:val="left" w:pos="7328"/>
+          <w:tab w:val="left" w:pos="8244"/>
+          <w:tab w:val="left" w:pos="9160"/>
+          <w:tab w:val="left" w:pos="10076"/>
+          <w:tab w:val="left" w:pos="10992"/>
+          <w:tab w:val="left" w:pos="11908"/>
+          <w:tab w:val="left" w:pos="12824"/>
+          <w:tab w:val="left" w:pos="13740"/>
+          <w:tab w:val="left" w:pos="14656"/>
+        </w:tabs>
+        <w:rPr>
+          <w:rFonts w:ascii="Menlo" w:hAnsi="Menlo" w:cs="Menlo"/>
+          <w:color w:val="000000"/>
+          <w:sz w:val="18"/>
+          <w:szCs w:val="18"/>
+        </w:rPr>
+      </w:pPr>
+      <w:r>
+        <w:rPr>
+          <w:rFonts w:ascii="Menlo" w:hAnsi="Menlo" w:cs="Menlo"/>
+          <w:i/>
+          <w:iCs/>
+          <w:color w:val="808080"/>
+          <w:sz w:val="18"/>
+          <w:szCs w:val="18"/>
+        </w:rPr>
+        <w:t># gathering the graph-input for the RGCN layer</w:t>
+      </w:r>
+    </w:p>
+    <w:p>
+      <w:pPr>
+        <w:shd w:val="clear" w:color="auto" w:fill="FFFFFF"/>
+        <w:tabs>
+          <w:tab w:val="left" w:pos="916"/>
+          <w:tab w:val="left" w:pos="1832"/>
+          <w:tab w:val="left" w:pos="2748"/>
+          <w:tab w:val="left" w:pos="3664"/>
+          <w:tab w:val="left" w:pos="4580"/>
+          <w:tab w:val="left" w:pos="5496"/>
+          <w:tab w:val="left" w:pos="6412"/>
+          <w:tab w:val="left" w:pos="7328"/>
+          <w:tab w:val="left" w:pos="8244"/>
+          <w:tab w:val="left" w:pos="9160"/>
+          <w:tab w:val="left" w:pos="10076"/>
+          <w:tab w:val="left" w:pos="10992"/>
+          <w:tab w:val="left" w:pos="11908"/>
+          <w:tab w:val="left" w:pos="12824"/>
+          <w:tab w:val="left" w:pos="13740"/>
+          <w:tab w:val="left" w:pos="14656"/>
+        </w:tabs>
+        <w:rPr>
+          <w:rFonts w:ascii="Menlo" w:hAnsi="Menlo" w:cs="Menlo"/>
+          <w:color w:val="000000"/>
+          <w:sz w:val="18"/>
+          <w:szCs w:val="18"/>
+        </w:rPr>
+      </w:pPr>
+      <w:r>
+        <w:rPr>
+          <w:rFonts w:ascii="Menlo" w:hAnsi="Menlo" w:cs="Menlo"/>
+          <w:b/>
+          <w:bCs/>
+          <w:color w:val="000080"/>
+          <w:sz w:val="18"/>
+          <w:szCs w:val="18"/>
+        </w:rPr>
+        <w:t xml:space="preserve">for </w:t>
+      </w:r>
+      <w:proofErr w:type="spellStart"/>
+      <w:r>
+        <w:rPr>
+          <w:rFonts w:ascii="Menlo" w:hAnsi="Menlo" w:cs="Menlo"/>
+          <w:color w:val="000000"/>
+          <w:sz w:val="18"/>
+          <w:szCs w:val="18"/>
+        </w:rPr>
+        <w:t>i</w:t>
+      </w:r>
+      <w:proofErr w:type="spellEnd"/>
+      <w:r>
+        <w:rPr>
+          <w:rFonts w:ascii="Menlo" w:hAnsi="Menlo" w:cs="Menlo"/>
+          <w:color w:val="000000"/>
+          <w:sz w:val="18"/>
+          <w:szCs w:val="18"/>
+        </w:rPr>
+        <w:t xml:space="preserve"> </w:t>
+      </w:r>
+      <w:r>
+        <w:rPr>
+          <w:rFonts w:ascii="Menlo" w:hAnsi="Menlo" w:cs="Menlo"/>
+          <w:b/>
+          <w:bCs/>
+          <w:color w:val="000080"/>
+          <w:sz w:val="18"/>
+          <w:szCs w:val="18"/>
+        </w:rPr>
+        <w:t xml:space="preserve">in </w:t>
+      </w:r>
+      <w:r>
+        <w:rPr>
+          <w:rFonts w:ascii="Menlo" w:hAnsi="Menlo" w:cs="Menlo"/>
+          <w:color w:val="000080"/>
+          <w:sz w:val="18"/>
+          <w:szCs w:val="18"/>
+        </w:rPr>
+        <w:t>range</w:t>
+      </w:r>
+      <w:r>
+        <w:rPr>
+          <w:rFonts w:ascii="Menlo" w:hAnsi="Menlo" w:cs="Menlo"/>
+          <w:color w:val="000000"/>
+          <w:sz w:val="18"/>
+          <w:szCs w:val="18"/>
+        </w:rPr>
+        <w:t>(</w:t>
+      </w:r>
+      <w:proofErr w:type="spellStart"/>
+      <w:r>
+        <w:rPr>
+          <w:rFonts w:ascii="Menlo" w:hAnsi="Menlo" w:cs="Menlo"/>
+          <w:color w:val="000080"/>
+          <w:sz w:val="18"/>
+          <w:szCs w:val="18"/>
+        </w:rPr>
+        <w:t>len</w:t>
+      </w:r>
+      <w:proofErr w:type="spellEnd"/>
+      <w:r>
+        <w:rPr>
+          <w:rFonts w:ascii="Menlo" w:hAnsi="Menlo" w:cs="Menlo"/>
+          <w:color w:val="000000"/>
+          <w:sz w:val="18"/>
+          <w:szCs w:val="18"/>
+        </w:rPr>
+        <w:t>(</w:t>
+      </w:r>
+      <w:proofErr w:type="spellStart"/>
+      <w:r>
+        <w:rPr>
+          <w:rFonts w:ascii="Menlo" w:hAnsi="Menlo" w:cs="Menlo"/>
+          <w:color w:val="000000"/>
+          <w:sz w:val="18"/>
+          <w:szCs w:val="18"/>
+        </w:rPr>
+        <w:t>input_indices_lts</w:t>
+      </w:r>
+      <w:proofErr w:type="spellEnd"/>
+      <w:r>
+        <w:rPr>
+          <w:rFonts w:ascii="Menlo" w:hAnsi="Menlo" w:cs="Menlo"/>
+          <w:color w:val="000000"/>
+          <w:sz w:val="18"/>
+          <w:szCs w:val="18"/>
+        </w:rPr>
+        <w:t xml:space="preserve">) - </w:t>
+      </w:r>
+      <w:r>
+        <w:rPr>
+          <w:rFonts w:ascii="Menlo" w:hAnsi="Menlo" w:cs="Menlo"/>
+          <w:color w:val="0000FF"/>
+          <w:sz w:val="18"/>
+          <w:szCs w:val="18"/>
+        </w:rPr>
+        <w:t>1</w:t>
+      </w:r>
+      <w:r>
+        <w:rPr>
+          <w:rFonts w:ascii="Menlo" w:hAnsi="Menlo" w:cs="Menlo"/>
+          <w:color w:val="000000"/>
+          <w:sz w:val="18"/>
+          <w:szCs w:val="18"/>
+        </w:rPr>
+        <w:t>):</w:t>
+      </w:r>
+    </w:p>
+    <w:p>
+      <w:pPr>
+        <w:pStyle w:val="HTMLPreformatted"/>
+        <w:shd w:val="clear" w:color="auto" w:fill="FFFFFF"/>
+        <w:rPr>
+          <w:rFonts w:ascii="Menlo" w:hAnsi="Menlo" w:cs="Menlo"/>
+          <w:color w:val="000000"/>
+          <w:sz w:val="18"/>
+          <w:szCs w:val="18"/>
+        </w:rPr>
+      </w:pPr>
+      <w:r>
+        <w:rPr>
+          <w:lang w:eastAsia="en-US"/>
+        </w:rPr>
+        <w:t>…</w:t>
+      </w:r>
+      <w:proofErr w:type="spellStart"/>
+      <w:r>
+        <w:rPr>
+          <w:rFonts w:ascii="Menlo" w:hAnsi="Menlo" w:cs="Menlo"/>
+          <w:color w:val="000000"/>
+          <w:sz w:val="18"/>
+          <w:szCs w:val="18"/>
+        </w:rPr>
+        <w:t>get_forwardinput_</w:t>
+      </w:r>
+      <w:proofErr w:type="gramStart"/>
+      <w:r>
+        <w:rPr>
+          <w:rFonts w:ascii="Menlo" w:hAnsi="Menlo" w:cs="Menlo"/>
+          <w:color w:val="000000"/>
+          <w:sz w:val="18"/>
+          <w:szCs w:val="18"/>
+        </w:rPr>
+        <w:t>forelement</w:t>
+      </w:r>
+      <w:proofErr w:type="spellEnd"/>
+      <w:r>
+        <w:rPr>
+          <w:rFonts w:ascii="Menlo" w:hAnsi="Menlo" w:cs="Menlo"/>
+          <w:color w:val="000000"/>
+          <w:sz w:val="18"/>
+          <w:szCs w:val="18"/>
+        </w:rPr>
+        <w:t>(</w:t>
+      </w:r>
+      <w:proofErr w:type="spellStart"/>
+      <w:proofErr w:type="gramEnd"/>
+      <w:r>
+        <w:rPr>
+          <w:rFonts w:ascii="Menlo" w:hAnsi="Menlo" w:cs="Menlo"/>
+          <w:color w:val="000000"/>
+          <w:sz w:val="18"/>
+          <w:szCs w:val="18"/>
+        </w:rPr>
+        <w:t>global_idx</w:t>
+      </w:r>
+      <w:proofErr w:type="spellEnd"/>
+      <w:r>
+        <w:rPr>
+          <w:rFonts w:ascii="Menlo" w:hAnsi="Menlo" w:cs="Menlo"/>
+          <w:color w:val="000000"/>
+          <w:sz w:val="18"/>
+          <w:szCs w:val="18"/>
+        </w:rPr>
+        <w:t xml:space="preserve">, </w:t>
+      </w:r>
+      <w:proofErr w:type="spellStart"/>
+      <w:r>
+        <w:rPr>
+          <w:rFonts w:ascii="Menlo" w:hAnsi="Menlo" w:cs="Menlo"/>
+          <w:color w:val="000000"/>
+          <w:sz w:val="18"/>
+          <w:szCs w:val="18"/>
+        </w:rPr>
+        <w:t>sense_idx</w:t>
+      </w:r>
+      <w:proofErr w:type="spellEnd"/>
+      <w:r>
+        <w:rPr>
+          <w:rFonts w:ascii="Menlo" w:hAnsi="Menlo" w:cs="Menlo"/>
+          <w:color w:val="000000"/>
+          <w:sz w:val="18"/>
+          <w:szCs w:val="18"/>
+        </w:rPr>
+        <w:t xml:space="preserve">, </w:t>
+      </w:r>
+      <w:proofErr w:type="spellStart"/>
+      <w:r>
+        <w:rPr>
+          <w:rFonts w:ascii="Menlo" w:hAnsi="Menlo" w:cs="Menlo"/>
+          <w:color w:val="000000"/>
+          <w:sz w:val="18"/>
+          <w:szCs w:val="18"/>
+        </w:rPr>
+        <w:t>grapharea_size</w:t>
+      </w:r>
+      <w:proofErr w:type="spellEnd"/>
+      <w:r>
+        <w:rPr>
+          <w:rFonts w:ascii="Menlo" w:hAnsi="Menlo" w:cs="Menlo"/>
+          <w:color w:val="000000"/>
+          <w:sz w:val="18"/>
+          <w:szCs w:val="18"/>
+        </w:rPr>
+        <w:t>, data)</w:t>
+      </w:r>
+    </w:p>
+    <w:p>
+      <w:pPr>
+        <w:rPr>
+          <w:lang w:eastAsia="en-US"/>
+        </w:rPr>
+      </w:pPr>
+    </w:p>
+    <w:p>
+      <w:pPr>
+        <w:rPr>
+          <w:lang w:eastAsia="en-US"/>
+        </w:rPr>
+      </w:pPr>
+      <w:r>
+        <w:rPr>
+          <w:lang w:eastAsia="en-US"/>
+        </w:rPr>
+        <w:t xml:space="preserve">which leads to </w:t>
+      </w:r>
+      <w:proofErr w:type="spellStart"/>
+      <w:r>
+        <w:rPr>
+          <w:lang w:eastAsia="en-US"/>
+        </w:rPr>
+        <w:t>GraphArea.get_graph_</w:t>
+      </w:r>
+      <w:proofErr w:type="gramStart"/>
+      <w:r>
+        <w:rPr>
+          <w:lang w:eastAsia="en-US"/>
+        </w:rPr>
+        <w:t>area</w:t>
+      </w:r>
+      <w:proofErr w:type="spellEnd"/>
+      <w:r>
+        <w:rPr>
+          <w:lang w:eastAsia="en-US"/>
+        </w:rPr>
+        <w:t>(</w:t>
+      </w:r>
+      <w:proofErr w:type="gramEnd"/>
+      <w:r>
+        <w:rPr>
+          <w:lang w:eastAsia="en-US"/>
+        </w:rPr>
+        <w:t>…)</w:t>
+      </w:r>
+    </w:p>
+    <w:p>
+      <w:pPr>
+        <w:rPr>
+          <w:lang w:eastAsia="en-US"/>
+        </w:rPr>
+      </w:pPr>
+    </w:p>
+    <w:p>
+      <w:pPr>
+        <w:rPr>
+          <w:lang w:eastAsia="en-US"/>
+        </w:rPr>
+      </w:pPr>
+      <w:r>
+        <w:rPr>
+          <w:lang w:eastAsia="en-US"/>
+        </w:rPr>
+        <w:lastRenderedPageBreak/>
+        <w:t xml:space="preserve">Computing the </w:t>
+      </w:r>
+      <w:proofErr w:type="spellStart"/>
+      <w:r>
+        <w:rPr>
+          <w:lang w:eastAsia="en-US"/>
+        </w:rPr>
+        <w:t>GraphArea</w:t>
+      </w:r>
+      <w:proofErr w:type="spellEnd"/>
+      <w:r>
+        <w:rPr>
+          <w:lang w:eastAsia="en-US"/>
+        </w:rPr>
+        <w:t xml:space="preserve"> for one node is relatively fast, and there are no major improvements to be found there.</w:t>
+      </w:r>
+    </w:p>
+    <w:p>
+      <w:pPr>
+        <w:tabs>
+          <w:tab w:val="left" w:pos="560"/>
+          <w:tab w:val="left" w:pos="1120"/>
+          <w:tab w:val="left" w:pos="1680"/>
+          <w:tab w:val="left" w:pos="2240"/>
+          <w:tab w:val="left" w:pos="2800"/>
+          <w:tab w:val="left" w:pos="3360"/>
+          <w:tab w:val="left" w:pos="3920"/>
+          <w:tab w:val="left" w:pos="4480"/>
+          <w:tab w:val="left" w:pos="5040"/>
+          <w:tab w:val="left" w:pos="5600"/>
+          <w:tab w:val="left" w:pos="6160"/>
+          <w:tab w:val="left" w:pos="6720"/>
+        </w:tabs>
+        <w:autoSpaceDE w:val="0"/>
+        <w:autoSpaceDN w:val="0"/>
+        <w:adjustRightInd w:val="0"/>
+        <w:rPr>
+          <w:rFonts w:ascii="Menlo" w:hAnsi="Menlo" w:cs="Menlo"/>
+          <w:color w:val="000000"/>
+          <w:sz w:val="18"/>
+          <w:szCs w:val="18"/>
+        </w:rPr>
+      </w:pPr>
+      <w:r>
+        <w:rPr>
+          <w:rFonts w:ascii="Menlo" w:hAnsi="Menlo" w:cs="Menlo"/>
+          <w:color w:val="000000"/>
+          <w:sz w:val="18"/>
+          <w:szCs w:val="18"/>
+        </w:rPr>
+        <w:t>t1 - t0 = 0.01498</w:t>
+      </w:r>
+    </w:p>
+    <w:p>
+      <w:pPr>
+        <w:tabs>
+          <w:tab w:val="left" w:pos="560"/>
+          <w:tab w:val="left" w:pos="1120"/>
+          <w:tab w:val="left" w:pos="1680"/>
+          <w:tab w:val="left" w:pos="2240"/>
+          <w:tab w:val="left" w:pos="2800"/>
+          <w:tab w:val="left" w:pos="3360"/>
+          <w:tab w:val="left" w:pos="3920"/>
+          <w:tab w:val="left" w:pos="4480"/>
+          <w:tab w:val="left" w:pos="5040"/>
+          <w:tab w:val="left" w:pos="5600"/>
+          <w:tab w:val="left" w:pos="6160"/>
+          <w:tab w:val="left" w:pos="6720"/>
+        </w:tabs>
+        <w:autoSpaceDE w:val="0"/>
+        <w:autoSpaceDN w:val="0"/>
+        <w:adjustRightInd w:val="0"/>
+        <w:rPr>
+          <w:rFonts w:ascii="Menlo" w:hAnsi="Menlo" w:cs="Menlo"/>
+          <w:color w:val="000000"/>
+          <w:sz w:val="18"/>
+          <w:szCs w:val="18"/>
+        </w:rPr>
+      </w:pPr>
+      <w:r>
+        <w:rPr>
+          <w:rFonts w:ascii="Menlo" w:hAnsi="Menlo" w:cs="Menlo"/>
+          <w:color w:val="000000"/>
+          <w:sz w:val="18"/>
+          <w:szCs w:val="18"/>
+        </w:rPr>
+        <w:t>t2 - t1 = 0.00421</w:t>
+      </w:r>
+    </w:p>
+    <w:p>
+      <w:pPr>
+        <w:tabs>
+          <w:tab w:val="left" w:pos="560"/>
+          <w:tab w:val="left" w:pos="1120"/>
+          <w:tab w:val="left" w:pos="1680"/>
+          <w:tab w:val="left" w:pos="2240"/>
+          <w:tab w:val="left" w:pos="2800"/>
+          <w:tab w:val="left" w:pos="3360"/>
+          <w:tab w:val="left" w:pos="3920"/>
+          <w:tab w:val="left" w:pos="4480"/>
+          <w:tab w:val="left" w:pos="5040"/>
+          <w:tab w:val="left" w:pos="5600"/>
+          <w:tab w:val="left" w:pos="6160"/>
+          <w:tab w:val="left" w:pos="6720"/>
+        </w:tabs>
+        <w:autoSpaceDE w:val="0"/>
+        <w:autoSpaceDN w:val="0"/>
+        <w:adjustRightInd w:val="0"/>
+        <w:rPr>
+          <w:rFonts w:ascii="Menlo" w:hAnsi="Menlo" w:cs="Menlo"/>
+          <w:color w:val="000000"/>
+          <w:sz w:val="18"/>
+          <w:szCs w:val="18"/>
+        </w:rPr>
+      </w:pPr>
+      <w:r>
+        <w:rPr>
+          <w:rFonts w:ascii="Menlo" w:hAnsi="Menlo" w:cs="Menlo"/>
+          <w:color w:val="000000"/>
+          <w:sz w:val="18"/>
+          <w:szCs w:val="18"/>
+        </w:rPr>
+        <w:t>t3 - t2 = 0.12154</w:t>
+      </w:r>
+    </w:p>
+    <w:p>
+      <w:pPr>
+        <w:rPr>
+          <w:rFonts w:ascii="Menlo" w:hAnsi="Menlo" w:cs="Menlo"/>
+          <w:color w:val="000000"/>
+          <w:sz w:val="18"/>
+          <w:szCs w:val="18"/>
+        </w:rPr>
+      </w:pPr>
+      <w:r>
+        <w:rPr>
+          <w:rFonts w:ascii="Menlo" w:hAnsi="Menlo" w:cs="Menlo"/>
+          <w:color w:val="000000"/>
+          <w:sz w:val="18"/>
+          <w:szCs w:val="18"/>
+        </w:rPr>
+        <w:t>t4 - t3 = 8e-05</w:t>
+      </w:r>
+    </w:p>
+    <w:p>
+      <w:pPr>
+        <w:rPr>
+          <w:rFonts w:ascii="Menlo" w:hAnsi="Menlo" w:cs="Menlo"/>
+          <w:color w:val="000000"/>
+          <w:sz w:val="18"/>
+          <w:szCs w:val="18"/>
+        </w:rPr>
+      </w:pPr>
+    </w:p>
+    <w:p>
+      <w:pPr>
+        <w:rPr>
+          <w:lang w:eastAsia="en-US"/>
+        </w:rPr>
+      </w:pPr>
+      <w:r>
+        <w:rPr>
+          <w:lang w:eastAsia="en-US"/>
+        </w:rPr>
+        <w:t xml:space="preserve">Possible solution: pre-create graph-areas for each </w:t>
+      </w:r>
+      <w:proofErr w:type="gramStart"/>
+      <w:r>
+        <w:rPr>
+          <w:lang w:eastAsia="en-US"/>
+        </w:rPr>
+        <w:t>node, and</w:t>
+      </w:r>
+      <w:proofErr w:type="gramEnd"/>
+      <w:r>
+        <w:rPr>
+          <w:lang w:eastAsia="en-US"/>
+        </w:rPr>
+        <w:t xml:space="preserve"> save them on disk.</w:t>
+      </w:r>
+    </w:p>
+    <w:p>
+      <w:pPr>
+        <w:rPr>
+          <w:lang w:eastAsia="en-US"/>
+        </w:rPr>
+      </w:pPr>
+      <w:r>
+        <w:rPr>
+          <w:lang w:eastAsia="en-US"/>
+        </w:rPr>
+        <w:t xml:space="preserve">Advantage: instead of computing the </w:t>
+      </w:r>
+      <w:proofErr w:type="spellStart"/>
+      <w:r>
+        <w:rPr>
+          <w:lang w:eastAsia="en-US"/>
+        </w:rPr>
+        <w:t>graph_area</w:t>
+      </w:r>
+      <w:proofErr w:type="spellEnd"/>
+      <w:r>
+        <w:rPr>
+          <w:lang w:eastAsia="en-US"/>
+        </w:rPr>
+        <w:t xml:space="preserve"> (the adjacent nodes and edges) once for every occurrence of a word in the training corpus, we pre-compute it only once for the</w:t>
+      </w:r>
       <w:bookmarkStart w:id="53" w:name="_GoBack"/>
       <w:bookmarkEnd w:id="53"/>
+      <w:r>
+        <w:rPr>
+          <w:lang w:eastAsia="en-US"/>
+        </w:rPr>
+        <w:t xml:space="preserve"> word. </w:t>
+      </w:r>
+    </w:p>
+    <w:p>
+      <w:pPr>
+        <w:rPr>
+          <w:lang w:eastAsia="en-US"/>
+        </w:rPr>
+      </w:pPr>
+    </w:p>
+    <w:p>
+      <w:pPr>
+        <w:rPr>
+          <w:lang w:eastAsia="en-US"/>
+        </w:rPr>
+      </w:pPr>
+    </w:p>
+    <w:p>
+      <w:pPr>
+        <w:rPr>
+          <w:lang w:eastAsia="en-US"/>
+        </w:rPr>
+      </w:pPr>
+    </w:p>
+    <w:p>
+      <w:pPr>
+        <w:rPr>
+          <w:lang w:eastAsia="en-US"/>
+        </w:rPr>
+      </w:pPr>
+    </w:p>
+    <w:p>
+      <w:pPr>
+        <w:rPr>
+          <w:lang w:eastAsia="en-US"/>
+        </w:rPr>
+      </w:pPr>
+    </w:p>
+    <w:p>
+      <w:pPr>
+        <w:rPr>
+          <w:lang w:eastAsia="en-US"/>
+        </w:rPr>
+      </w:pPr>
+    </w:p>
+    <w:p>
+      <w:pPr>
+        <w:rPr>
+          <w:lang w:eastAsia="en-US"/>
+        </w:rPr>
+      </w:pPr>
+    </w:p>
+    <w:p>
+      <w:pPr>
+        <w:rPr>
+          <w:lang w:eastAsia="en-US"/>
+        </w:rPr>
+      </w:pPr>
+    </w:p>
+    <w:p>
+      <w:pPr>
+        <w:rPr>
+          <w:lang w:eastAsia="en-US"/>
+        </w:rPr>
+      </w:pPr>
     </w:p>
     <w:sectPr>
       <w:pgSz w:w="11900" w:h="16840"/>

</xml_diff>

<commit_message>
=StoreAdjacencies works. Must plug it in...
Former-commit-id: 7aaa108c84fbb2c6bd6d5ed0b561d15d00c94ac3 [formerly 1ba71c886b390dd752f813c07c7b5203f5c440d5]
Former-commit-id: 0c40ab33890764266b19ec2799c7a47d95de6d53
Former-commit-id: 7dbe3e03cc756eeb9be58042a2c1456f588f5198
</commit_message>
<xml_diff>
--- a/Media/Task1_DeveloperDiary.docx
+++ b/Media/Task1_DeveloperDiary.docx
@@ -28,7 +28,7 @@
       <w:r>
         <w:fldChar w:fldCharType="separate"/>
       </w:r>
-      <w:hyperlink w:anchor="_Toc29457815" w:history="1">
+      <w:hyperlink w:anchor="_Toc30501929" w:history="1">
         <w:r>
           <w:rPr>
             <w:rStyle w:val="Hyperlink"/>
@@ -55,7 +55,7 @@
             <w:noProof/>
             <w:webHidden/>
           </w:rPr>
-          <w:instrText xml:space="preserve"> PAGEREF _Toc29457815 \h </w:instrText>
+          <w:instrText xml:space="preserve"> PAGEREF _Toc30501929 \h </w:instrText>
         </w:r>
         <w:r>
           <w:rPr>
@@ -103,7 +103,7 @@
           <w:lang w:eastAsia="en-GB"/>
         </w:rPr>
       </w:pPr>
-      <w:hyperlink w:anchor="_Toc29457816" w:history="1">
+      <w:hyperlink w:anchor="_Toc30501930" w:history="1">
         <w:r>
           <w:rPr>
             <w:rStyle w:val="Hyperlink"/>
@@ -130,7 +130,7 @@
             <w:noProof/>
             <w:webHidden/>
           </w:rPr>
-          <w:instrText xml:space="preserve"> PAGEREF _Toc29457816 \h </w:instrText>
+          <w:instrText xml:space="preserve"> PAGEREF _Toc30501930 \h </w:instrText>
         </w:r>
         <w:r>
           <w:rPr>
@@ -178,7 +178,7 @@
           <w:lang w:eastAsia="en-GB"/>
         </w:rPr>
       </w:pPr>
-      <w:hyperlink w:anchor="_Toc29457817" w:history="1">
+      <w:hyperlink w:anchor="_Toc30501931" w:history="1">
         <w:r>
           <w:rPr>
             <w:rStyle w:val="Hyperlink"/>
@@ -205,7 +205,7 @@
             <w:noProof/>
             <w:webHidden/>
           </w:rPr>
-          <w:instrText xml:space="preserve"> PAGEREF _Toc29457817 \h </w:instrText>
+          <w:instrText xml:space="preserve"> PAGEREF _Toc30501931 \h </w:instrText>
         </w:r>
         <w:r>
           <w:rPr>
@@ -253,7 +253,7 @@
           <w:lang w:eastAsia="en-GB"/>
         </w:rPr>
       </w:pPr>
-      <w:hyperlink w:anchor="_Toc29457818" w:history="1">
+      <w:hyperlink w:anchor="_Toc30501932" w:history="1">
         <w:r>
           <w:rPr>
             <w:rStyle w:val="Hyperlink"/>
@@ -280,7 +280,7 @@
             <w:noProof/>
             <w:webHidden/>
           </w:rPr>
-          <w:instrText xml:space="preserve"> PAGEREF _Toc29457818 \h </w:instrText>
+          <w:instrText xml:space="preserve"> PAGEREF _Toc30501932 \h </w:instrText>
         </w:r>
         <w:r>
           <w:rPr>
@@ -326,7 +326,7 @@
           <w:lang w:eastAsia="en-GB"/>
         </w:rPr>
       </w:pPr>
-      <w:hyperlink w:anchor="_Toc29457819" w:history="1">
+      <w:hyperlink w:anchor="_Toc30501933" w:history="1">
         <w:r>
           <w:rPr>
             <w:rStyle w:val="Hyperlink"/>
@@ -353,7 +353,7 @@
             <w:noProof/>
             <w:webHidden/>
           </w:rPr>
-          <w:instrText xml:space="preserve"> PAGEREF _Toc29457819 \h </w:instrText>
+          <w:instrText xml:space="preserve"> PAGEREF _Toc30501933 \h </w:instrText>
         </w:r>
         <w:r>
           <w:rPr>
@@ -400,7 +400,7 @@
           <w:lang w:eastAsia="en-GB"/>
         </w:rPr>
       </w:pPr>
-      <w:hyperlink w:anchor="_Toc29457820" w:history="1">
+      <w:hyperlink w:anchor="_Toc30501934" w:history="1">
         <w:r>
           <w:rPr>
             <w:rStyle w:val="Hyperlink"/>
@@ -427,7 +427,7 @@
             <w:noProof/>
             <w:webHidden/>
           </w:rPr>
-          <w:instrText xml:space="preserve"> PAGEREF _Toc29457820 \h </w:instrText>
+          <w:instrText xml:space="preserve"> PAGEREF _Toc30501934 \h </w:instrText>
         </w:r>
         <w:r>
           <w:rPr>
@@ -474,7 +474,7 @@
           <w:lang w:eastAsia="en-GB"/>
         </w:rPr>
       </w:pPr>
-      <w:hyperlink w:anchor="_Toc29457821" w:history="1">
+      <w:hyperlink w:anchor="_Toc30501935" w:history="1">
         <w:r>
           <w:rPr>
             <w:rStyle w:val="Hyperlink"/>
@@ -501,7 +501,7 @@
             <w:noProof/>
             <w:webHidden/>
           </w:rPr>
-          <w:instrText xml:space="preserve"> PAGEREF _Toc29457821 \h </w:instrText>
+          <w:instrText xml:space="preserve"> PAGEREF _Toc30501935 \h </w:instrText>
         </w:r>
         <w:r>
           <w:rPr>
@@ -548,7 +548,7 @@
           <w:lang w:eastAsia="en-GB"/>
         </w:rPr>
       </w:pPr>
-      <w:hyperlink w:anchor="_Toc29457822" w:history="1">
+      <w:hyperlink w:anchor="_Toc30501936" w:history="1">
         <w:r>
           <w:rPr>
             <w:rStyle w:val="Hyperlink"/>
@@ -575,7 +575,7 @@
             <w:noProof/>
             <w:webHidden/>
           </w:rPr>
-          <w:instrText xml:space="preserve"> PAGEREF _Toc29457822 \h </w:instrText>
+          <w:instrText xml:space="preserve"> PAGEREF _Toc30501936 \h </w:instrText>
         </w:r>
         <w:r>
           <w:rPr>
@@ -623,7 +623,7 @@
           <w:lang w:eastAsia="en-GB"/>
         </w:rPr>
       </w:pPr>
-      <w:hyperlink w:anchor="_Toc29457823" w:history="1">
+      <w:hyperlink w:anchor="_Toc30501937" w:history="1">
         <w:r>
           <w:rPr>
             <w:rStyle w:val="Hyperlink"/>
@@ -650,7 +650,7 @@
             <w:noProof/>
             <w:webHidden/>
           </w:rPr>
-          <w:instrText xml:space="preserve"> PAGEREF _Toc29457823 \h </w:instrText>
+          <w:instrText xml:space="preserve"> PAGEREF _Toc30501937 \h </w:instrText>
         </w:r>
         <w:r>
           <w:rPr>
@@ -696,7 +696,7 @@
           <w:lang w:eastAsia="en-GB"/>
         </w:rPr>
       </w:pPr>
-      <w:hyperlink w:anchor="_Toc29457824" w:history="1">
+      <w:hyperlink w:anchor="_Toc30501938" w:history="1">
         <w:r>
           <w:rPr>
             <w:rStyle w:val="Hyperlink"/>
@@ -723,7 +723,7 @@
             <w:noProof/>
             <w:webHidden/>
           </w:rPr>
-          <w:instrText xml:space="preserve"> PAGEREF _Toc29457824 \h </w:instrText>
+          <w:instrText xml:space="preserve"> PAGEREF _Toc30501938 \h </w:instrText>
         </w:r>
         <w:r>
           <w:rPr>
@@ -769,7 +769,7 @@
           <w:lang w:eastAsia="en-GB"/>
         </w:rPr>
       </w:pPr>
-      <w:hyperlink w:anchor="_Toc29457825" w:history="1">
+      <w:hyperlink w:anchor="_Toc30501939" w:history="1">
         <w:r>
           <w:rPr>
             <w:rStyle w:val="Hyperlink"/>
@@ -796,7 +796,7 @@
             <w:noProof/>
             <w:webHidden/>
           </w:rPr>
-          <w:instrText xml:space="preserve"> PAGEREF _Toc29457825 \h </w:instrText>
+          <w:instrText xml:space="preserve"> PAGEREF _Toc30501939 \h </w:instrText>
         </w:r>
         <w:r>
           <w:rPr>
@@ -842,7 +842,7 @@
           <w:lang w:eastAsia="en-GB"/>
         </w:rPr>
       </w:pPr>
-      <w:hyperlink w:anchor="_Toc29457826" w:history="1">
+      <w:hyperlink w:anchor="_Toc30501940" w:history="1">
         <w:r>
           <w:rPr>
             <w:rStyle w:val="Hyperlink"/>
@@ -869,7 +869,7 @@
             <w:noProof/>
             <w:webHidden/>
           </w:rPr>
-          <w:instrText xml:space="preserve"> PAGEREF _Toc29457826 \h </w:instrText>
+          <w:instrText xml:space="preserve"> PAGEREF _Toc30501940 \h </w:instrText>
         </w:r>
         <w:r>
           <w:rPr>
@@ -915,7 +915,7 @@
           <w:lang w:eastAsia="en-GB"/>
         </w:rPr>
       </w:pPr>
-      <w:hyperlink w:anchor="_Toc29457827" w:history="1">
+      <w:hyperlink w:anchor="_Toc30501941" w:history="1">
         <w:r>
           <w:rPr>
             <w:rStyle w:val="Hyperlink"/>
@@ -942,7 +942,7 @@
             <w:noProof/>
             <w:webHidden/>
           </w:rPr>
-          <w:instrText xml:space="preserve"> PAGEREF _Toc29457827 \h </w:instrText>
+          <w:instrText xml:space="preserve"> PAGEREF _Toc30501941 \h </w:instrText>
         </w:r>
         <w:r>
           <w:rPr>
@@ -988,7 +988,7 @@
           <w:lang w:eastAsia="en-GB"/>
         </w:rPr>
       </w:pPr>
-      <w:hyperlink w:anchor="_Toc29457828" w:history="1">
+      <w:hyperlink w:anchor="_Toc30501942" w:history="1">
         <w:r>
           <w:rPr>
             <w:rStyle w:val="Hyperlink"/>
@@ -1015,7 +1015,7 @@
             <w:noProof/>
             <w:webHidden/>
           </w:rPr>
-          <w:instrText xml:space="preserve"> PAGEREF _Toc29457828 \h </w:instrText>
+          <w:instrText xml:space="preserve"> PAGEREF _Toc30501942 \h </w:instrText>
         </w:r>
         <w:r>
           <w:rPr>
@@ -1063,7 +1063,7 @@
           <w:lang w:eastAsia="en-GB"/>
         </w:rPr>
       </w:pPr>
-      <w:hyperlink w:anchor="_Toc29457829" w:history="1">
+      <w:hyperlink w:anchor="_Toc30501943" w:history="1">
         <w:r>
           <w:rPr>
             <w:rStyle w:val="Hyperlink"/>
@@ -1090,7 +1090,7 @@
             <w:noProof/>
             <w:webHidden/>
           </w:rPr>
-          <w:instrText xml:space="preserve"> PAGEREF _Toc29457829 \h </w:instrText>
+          <w:instrText xml:space="preserve"> PAGEREF _Toc30501943 \h </w:instrText>
         </w:r>
         <w:r>
           <w:rPr>
@@ -1136,7 +1136,7 @@
           <w:lang w:eastAsia="en-GB"/>
         </w:rPr>
       </w:pPr>
-      <w:hyperlink w:anchor="_Toc29457830" w:history="1">
+      <w:hyperlink w:anchor="_Toc30501944" w:history="1">
         <w:r>
           <w:rPr>
             <w:rStyle w:val="Hyperlink"/>
@@ -1163,7 +1163,7 @@
             <w:noProof/>
             <w:webHidden/>
           </w:rPr>
-          <w:instrText xml:space="preserve"> PAGEREF _Toc29457830 \h </w:instrText>
+          <w:instrText xml:space="preserve"> PAGEREF _Toc30501944 \h </w:instrText>
         </w:r>
         <w:r>
           <w:rPr>
@@ -1209,7 +1209,7 @@
           <w:lang w:eastAsia="en-GB"/>
         </w:rPr>
       </w:pPr>
-      <w:hyperlink w:anchor="_Toc29457831" w:history="1">
+      <w:hyperlink w:anchor="_Toc30501945" w:history="1">
         <w:r>
           <w:rPr>
             <w:rStyle w:val="Hyperlink"/>
@@ -1236,7 +1236,7 @@
             <w:noProof/>
             <w:webHidden/>
           </w:rPr>
-          <w:instrText xml:space="preserve"> PAGEREF _Toc29457831 \h </w:instrText>
+          <w:instrText xml:space="preserve"> PAGEREF _Toc30501945 \h </w:instrText>
         </w:r>
         <w:r>
           <w:rPr>
@@ -1282,7 +1282,7 @@
           <w:lang w:eastAsia="en-GB"/>
         </w:rPr>
       </w:pPr>
-      <w:hyperlink w:anchor="_Toc29457832" w:history="1">
+      <w:hyperlink w:anchor="_Toc30501946" w:history="1">
         <w:r>
           <w:rPr>
             <w:rStyle w:val="Hyperlink"/>
@@ -1309,7 +1309,7 @@
             <w:noProof/>
             <w:webHidden/>
           </w:rPr>
-          <w:instrText xml:space="preserve"> PAGEREF _Toc29457832 \h </w:instrText>
+          <w:instrText xml:space="preserve"> PAGEREF _Toc30501946 \h </w:instrText>
         </w:r>
         <w:r>
           <w:rPr>
@@ -1355,7 +1355,7 @@
           <w:lang w:eastAsia="en-GB"/>
         </w:rPr>
       </w:pPr>
-      <w:hyperlink w:anchor="_Toc29457833" w:history="1">
+      <w:hyperlink w:anchor="_Toc30501947" w:history="1">
         <w:r>
           <w:rPr>
             <w:rStyle w:val="Hyperlink"/>
@@ -1382,7 +1382,7 @@
             <w:noProof/>
             <w:webHidden/>
           </w:rPr>
-          <w:instrText xml:space="preserve"> PAGEREF _Toc29457833 \h </w:instrText>
+          <w:instrText xml:space="preserve"> PAGEREF _Toc30501947 \h </w:instrText>
         </w:r>
         <w:r>
           <w:rPr>
@@ -1428,7 +1428,7 @@
           <w:lang w:eastAsia="en-GB"/>
         </w:rPr>
       </w:pPr>
-      <w:hyperlink w:anchor="_Toc29457834" w:history="1">
+      <w:hyperlink w:anchor="_Toc30501948" w:history="1">
         <w:r>
           <w:rPr>
             <w:rStyle w:val="Hyperlink"/>
@@ -1455,7 +1455,7 @@
             <w:noProof/>
             <w:webHidden/>
           </w:rPr>
-          <w:instrText xml:space="preserve"> PAGEREF _Toc29457834 \h </w:instrText>
+          <w:instrText xml:space="preserve"> PAGEREF _Toc30501948 \h </w:instrText>
         </w:r>
         <w:r>
           <w:rPr>
@@ -1502,7 +1502,7 @@
           <w:lang w:eastAsia="en-GB"/>
         </w:rPr>
       </w:pPr>
-      <w:hyperlink w:anchor="_Toc29457835" w:history="1">
+      <w:hyperlink w:anchor="_Toc30501949" w:history="1">
         <w:r>
           <w:rPr>
             <w:rStyle w:val="Hyperlink"/>
@@ -1529,7 +1529,7 @@
             <w:noProof/>
             <w:webHidden/>
           </w:rPr>
-          <w:instrText xml:space="preserve"> PAGEREF _Toc29457835 \h </w:instrText>
+          <w:instrText xml:space="preserve"> PAGEREF _Toc30501949 \h </w:instrText>
         </w:r>
         <w:r>
           <w:rPr>
@@ -1577,7 +1577,7 @@
           <w:lang w:eastAsia="en-GB"/>
         </w:rPr>
       </w:pPr>
-      <w:hyperlink w:anchor="_Toc29457836" w:history="1">
+      <w:hyperlink w:anchor="_Toc30501950" w:history="1">
         <w:r>
           <w:rPr>
             <w:rStyle w:val="Hyperlink"/>
@@ -1604,7 +1604,7 @@
             <w:noProof/>
             <w:webHidden/>
           </w:rPr>
-          <w:instrText xml:space="preserve"> PAGEREF _Toc29457836 \h </w:instrText>
+          <w:instrText xml:space="preserve"> PAGEREF _Toc30501950 \h </w:instrText>
         </w:r>
         <w:r>
           <w:rPr>
@@ -1650,7 +1650,7 @@
           <w:lang w:eastAsia="en-GB"/>
         </w:rPr>
       </w:pPr>
-      <w:hyperlink w:anchor="_Toc29457837" w:history="1">
+      <w:hyperlink w:anchor="_Toc30501951" w:history="1">
         <w:r>
           <w:rPr>
             <w:rStyle w:val="Hyperlink"/>
@@ -1677,7 +1677,7 @@
             <w:noProof/>
             <w:webHidden/>
           </w:rPr>
-          <w:instrText xml:space="preserve"> PAGEREF _Toc29457837 \h </w:instrText>
+          <w:instrText xml:space="preserve"> PAGEREF _Toc30501951 \h </w:instrText>
         </w:r>
         <w:r>
           <w:rPr>
@@ -1723,7 +1723,7 @@
           <w:lang w:eastAsia="en-GB"/>
         </w:rPr>
       </w:pPr>
-      <w:hyperlink w:anchor="_Toc29457838" w:history="1">
+      <w:hyperlink w:anchor="_Toc30501952" w:history="1">
         <w:r>
           <w:rPr>
             <w:rStyle w:val="Hyperlink"/>
@@ -1750,7 +1750,7 @@
             <w:noProof/>
             <w:webHidden/>
           </w:rPr>
-          <w:instrText xml:space="preserve"> PAGEREF _Toc29457838 \h </w:instrText>
+          <w:instrText xml:space="preserve"> PAGEREF _Toc30501952 \h </w:instrText>
         </w:r>
         <w:r>
           <w:rPr>
@@ -1796,7 +1796,7 @@
           <w:lang w:eastAsia="en-GB"/>
         </w:rPr>
       </w:pPr>
-      <w:hyperlink w:anchor="_Toc29457839" w:history="1">
+      <w:hyperlink w:anchor="_Toc30501953" w:history="1">
         <w:r>
           <w:rPr>
             <w:rStyle w:val="Hyperlink"/>
@@ -1823,7 +1823,7 @@
             <w:noProof/>
             <w:webHidden/>
           </w:rPr>
-          <w:instrText xml:space="preserve"> PAGEREF _Toc29457839 \h </w:instrText>
+          <w:instrText xml:space="preserve"> PAGEREF _Toc30501953 \h </w:instrText>
         </w:r>
         <w:r>
           <w:rPr>
@@ -1869,7 +1869,7 @@
           <w:lang w:eastAsia="en-GB"/>
         </w:rPr>
       </w:pPr>
-      <w:hyperlink w:anchor="_Toc29457840" w:history="1">
+      <w:hyperlink w:anchor="_Toc30501954" w:history="1">
         <w:r>
           <w:rPr>
             <w:rStyle w:val="Hyperlink"/>
@@ -1896,7 +1896,7 @@
             <w:noProof/>
             <w:webHidden/>
           </w:rPr>
-          <w:instrText xml:space="preserve"> PAGEREF _Toc29457840 \h </w:instrText>
+          <w:instrText xml:space="preserve"> PAGEREF _Toc30501954 \h </w:instrText>
         </w:r>
         <w:r>
           <w:rPr>
@@ -1944,7 +1944,7 @@
           <w:lang w:eastAsia="en-GB"/>
         </w:rPr>
       </w:pPr>
-      <w:hyperlink w:anchor="_Toc29457841" w:history="1">
+      <w:hyperlink w:anchor="_Toc30501955" w:history="1">
         <w:r>
           <w:rPr>
             <w:rStyle w:val="Hyperlink"/>
@@ -1971,7 +1971,7 @@
             <w:noProof/>
             <w:webHidden/>
           </w:rPr>
-          <w:instrText xml:space="preserve"> PAGEREF _Toc29457841 \h </w:instrText>
+          <w:instrText xml:space="preserve"> PAGEREF _Toc30501955 \h </w:instrText>
         </w:r>
         <w:r>
           <w:rPr>
@@ -2017,7 +2017,7 @@
           <w:lang w:eastAsia="en-GB"/>
         </w:rPr>
       </w:pPr>
-      <w:hyperlink w:anchor="_Toc29457842" w:history="1">
+      <w:hyperlink w:anchor="_Toc30501956" w:history="1">
         <w:r>
           <w:rPr>
             <w:rStyle w:val="Hyperlink"/>
@@ -2044,7 +2044,7 @@
             <w:noProof/>
             <w:webHidden/>
           </w:rPr>
-          <w:instrText xml:space="preserve"> PAGEREF _Toc29457842 \h </w:instrText>
+          <w:instrText xml:space="preserve"> PAGEREF _Toc30501956 \h </w:instrText>
         </w:r>
         <w:r>
           <w:rPr>
@@ -2090,7 +2090,7 @@
           <w:lang w:eastAsia="en-GB"/>
         </w:rPr>
       </w:pPr>
-      <w:hyperlink w:anchor="_Toc29457843" w:history="1">
+      <w:hyperlink w:anchor="_Toc30501957" w:history="1">
         <w:r>
           <w:rPr>
             <w:rStyle w:val="Hyperlink"/>
@@ -2117,7 +2117,7 @@
             <w:noProof/>
             <w:webHidden/>
           </w:rPr>
-          <w:instrText xml:space="preserve"> PAGEREF _Toc29457843 \h </w:instrText>
+          <w:instrText xml:space="preserve"> PAGEREF _Toc30501957 \h </w:instrText>
         </w:r>
         <w:r>
           <w:rPr>
@@ -2163,7 +2163,7 @@
           <w:lang w:eastAsia="en-GB"/>
         </w:rPr>
       </w:pPr>
-      <w:hyperlink w:anchor="_Toc29457844" w:history="1">
+      <w:hyperlink w:anchor="_Toc30501958" w:history="1">
         <w:r>
           <w:rPr>
             <w:rStyle w:val="Hyperlink"/>
@@ -2190,7 +2190,7 @@
             <w:noProof/>
             <w:webHidden/>
           </w:rPr>
-          <w:instrText xml:space="preserve"> PAGEREF _Toc29457844 \h </w:instrText>
+          <w:instrText xml:space="preserve"> PAGEREF _Toc30501958 \h </w:instrText>
         </w:r>
         <w:r>
           <w:rPr>
@@ -2236,7 +2236,7 @@
           <w:lang w:eastAsia="en-GB"/>
         </w:rPr>
       </w:pPr>
-      <w:hyperlink w:anchor="_Toc29457845" w:history="1">
+      <w:hyperlink w:anchor="_Toc30501959" w:history="1">
         <w:r>
           <w:rPr>
             <w:rStyle w:val="Hyperlink"/>
@@ -2263,7 +2263,7 @@
             <w:noProof/>
             <w:webHidden/>
           </w:rPr>
-          <w:instrText xml:space="preserve"> PAGEREF _Toc29457845 \h </w:instrText>
+          <w:instrText xml:space="preserve"> PAGEREF _Toc30501959 \h </w:instrText>
         </w:r>
         <w:r>
           <w:rPr>
@@ -2310,7 +2310,7 @@
           <w:lang w:eastAsia="en-GB"/>
         </w:rPr>
       </w:pPr>
-      <w:hyperlink w:anchor="_Toc29457846" w:history="1">
+      <w:hyperlink w:anchor="_Toc30501960" w:history="1">
         <w:r>
           <w:rPr>
             <w:rStyle w:val="Hyperlink"/>
@@ -2338,7 +2338,7 @@
             <w:noProof/>
             <w:webHidden/>
           </w:rPr>
-          <w:instrText xml:space="preserve"> PAGEREF _Toc29457846 \h </w:instrText>
+          <w:instrText xml:space="preserve"> PAGEREF _Toc30501960 \h </w:instrText>
         </w:r>
         <w:r>
           <w:rPr>
@@ -2384,7 +2384,7 @@
           <w:lang w:eastAsia="en-GB"/>
         </w:rPr>
       </w:pPr>
-      <w:hyperlink w:anchor="_Toc29457847" w:history="1">
+      <w:hyperlink w:anchor="_Toc30501961" w:history="1">
         <w:r>
           <w:rPr>
             <w:rStyle w:val="Hyperlink"/>
@@ -2411,7 +2411,7 @@
             <w:noProof/>
             <w:webHidden/>
           </w:rPr>
-          <w:instrText xml:space="preserve"> PAGEREF _Toc29457847 \h </w:instrText>
+          <w:instrText xml:space="preserve"> PAGEREF _Toc30501961 \h </w:instrText>
         </w:r>
         <w:r>
           <w:rPr>
@@ -2458,7 +2458,7 @@
           <w:lang w:eastAsia="en-GB"/>
         </w:rPr>
       </w:pPr>
-      <w:hyperlink w:anchor="_Toc29457848" w:history="1">
+      <w:hyperlink w:anchor="_Toc30501962" w:history="1">
         <w:r>
           <w:rPr>
             <w:rStyle w:val="Hyperlink"/>
@@ -2485,7 +2485,7 @@
             <w:noProof/>
             <w:webHidden/>
           </w:rPr>
-          <w:instrText xml:space="preserve"> PAGEREF _Toc29457848 \h </w:instrText>
+          <w:instrText xml:space="preserve"> PAGEREF _Toc30501962 \h </w:instrText>
         </w:r>
         <w:r>
           <w:rPr>
@@ -2532,7 +2532,7 @@
           <w:lang w:eastAsia="en-GB"/>
         </w:rPr>
       </w:pPr>
-      <w:hyperlink w:anchor="_Toc29457849" w:history="1">
+      <w:hyperlink w:anchor="_Toc30501963" w:history="1">
         <w:r>
           <w:rPr>
             <w:rStyle w:val="Hyperlink"/>
@@ -2560,7 +2560,7 @@
             <w:noProof/>
             <w:webHidden/>
           </w:rPr>
-          <w:instrText xml:space="preserve"> PAGEREF _Toc29457849 \h </w:instrText>
+          <w:instrText xml:space="preserve"> PAGEREF _Toc30501963 \h </w:instrText>
         </w:r>
         <w:r>
           <w:rPr>
@@ -2606,7 +2606,7 @@
           <w:lang w:eastAsia="en-GB"/>
         </w:rPr>
       </w:pPr>
-      <w:hyperlink w:anchor="_Toc29457850" w:history="1">
+      <w:hyperlink w:anchor="_Toc30501964" w:history="1">
         <w:r>
           <w:rPr>
             <w:rStyle w:val="Hyperlink"/>
@@ -2633,7 +2633,7 @@
             <w:noProof/>
             <w:webHidden/>
           </w:rPr>
-          <w:instrText xml:space="preserve"> PAGEREF _Toc29457850 \h </w:instrText>
+          <w:instrText xml:space="preserve"> PAGEREF _Toc30501964 \h </w:instrText>
         </w:r>
         <w:r>
           <w:rPr>
@@ -2681,7 +2681,7 @@
           <w:lang w:eastAsia="en-GB"/>
         </w:rPr>
       </w:pPr>
-      <w:hyperlink w:anchor="_Toc29457851" w:history="1">
+      <w:hyperlink w:anchor="_Toc30501965" w:history="1">
         <w:r>
           <w:rPr>
             <w:rStyle w:val="Hyperlink"/>
@@ -2708,7 +2708,7 @@
             <w:noProof/>
             <w:webHidden/>
           </w:rPr>
-          <w:instrText xml:space="preserve"> PAGEREF _Toc29457851 \h </w:instrText>
+          <w:instrText xml:space="preserve"> PAGEREF _Toc30501965 \h </w:instrText>
         </w:r>
         <w:r>
           <w:rPr>
@@ -2754,7 +2754,7 @@
           <w:lang w:eastAsia="en-GB"/>
         </w:rPr>
       </w:pPr>
-      <w:hyperlink w:anchor="_Toc29457852" w:history="1">
+      <w:hyperlink w:anchor="_Toc30501966" w:history="1">
         <w:r>
           <w:rPr>
             <w:rStyle w:val="Hyperlink"/>
@@ -2781,7 +2781,7 @@
             <w:noProof/>
             <w:webHidden/>
           </w:rPr>
-          <w:instrText xml:space="preserve"> PAGEREF _Toc29457852 \h </w:instrText>
+          <w:instrText xml:space="preserve"> PAGEREF _Toc30501966 \h </w:instrText>
         </w:r>
         <w:r>
           <w:rPr>
@@ -2828,7 +2828,7 @@
           <w:lang w:eastAsia="en-GB"/>
         </w:rPr>
       </w:pPr>
-      <w:hyperlink w:anchor="_Toc29457853" w:history="1">
+      <w:hyperlink w:anchor="_Toc30501967" w:history="1">
         <w:r>
           <w:rPr>
             <w:rStyle w:val="Hyperlink"/>
@@ -2855,7 +2855,7 @@
             <w:noProof/>
             <w:webHidden/>
           </w:rPr>
-          <w:instrText xml:space="preserve"> PAGEREF _Toc29457853 \h </w:instrText>
+          <w:instrText xml:space="preserve"> PAGEREF _Toc30501967 \h </w:instrText>
         </w:r>
         <w:r>
           <w:rPr>
@@ -2902,7 +2902,7 @@
           <w:lang w:eastAsia="en-GB"/>
         </w:rPr>
       </w:pPr>
-      <w:hyperlink w:anchor="_Toc29457854" w:history="1">
+      <w:hyperlink w:anchor="_Toc30501968" w:history="1">
         <w:r>
           <w:rPr>
             <w:rStyle w:val="Hyperlink"/>
@@ -2929,7 +2929,7 @@
             <w:noProof/>
             <w:webHidden/>
           </w:rPr>
-          <w:instrText xml:space="preserve"> PAGEREF _Toc29457854 \h </w:instrText>
+          <w:instrText xml:space="preserve"> PAGEREF _Toc30501968 \h </w:instrText>
         </w:r>
         <w:r>
           <w:rPr>
@@ -2976,7 +2976,7 @@
           <w:lang w:eastAsia="en-GB"/>
         </w:rPr>
       </w:pPr>
-      <w:hyperlink w:anchor="_Toc29457855" w:history="1">
+      <w:hyperlink w:anchor="_Toc30501969" w:history="1">
         <w:r>
           <w:rPr>
             <w:rStyle w:val="Hyperlink"/>
@@ -3003,7 +3003,7 @@
             <w:noProof/>
             <w:webHidden/>
           </w:rPr>
-          <w:instrText xml:space="preserve"> PAGEREF _Toc29457855 \h </w:instrText>
+          <w:instrText xml:space="preserve"> PAGEREF _Toc30501969 \h </w:instrText>
         </w:r>
         <w:r>
           <w:rPr>
@@ -3049,7 +3049,7 @@
           <w:lang w:eastAsia="en-GB"/>
         </w:rPr>
       </w:pPr>
-      <w:hyperlink w:anchor="_Toc29457856" w:history="1">
+      <w:hyperlink w:anchor="_Toc30501970" w:history="1">
         <w:r>
           <w:rPr>
             <w:rStyle w:val="Hyperlink"/>
@@ -3076,7 +3076,7 @@
             <w:noProof/>
             <w:webHidden/>
           </w:rPr>
-          <w:instrText xml:space="preserve"> PAGEREF _Toc29457856 \h </w:instrText>
+          <w:instrText xml:space="preserve"> PAGEREF _Toc30501970 \h </w:instrText>
         </w:r>
         <w:r>
           <w:rPr>
@@ -3123,7 +3123,7 @@
           <w:lang w:eastAsia="en-GB"/>
         </w:rPr>
       </w:pPr>
-      <w:hyperlink w:anchor="_Toc29457857" w:history="1">
+      <w:hyperlink w:anchor="_Toc30501971" w:history="1">
         <w:r>
           <w:rPr>
             <w:rStyle w:val="Hyperlink"/>
@@ -3150,7 +3150,7 @@
             <w:noProof/>
             <w:webHidden/>
           </w:rPr>
-          <w:instrText xml:space="preserve"> PAGEREF _Toc29457857 \h </w:instrText>
+          <w:instrText xml:space="preserve"> PAGEREF _Toc30501971 \h </w:instrText>
         </w:r>
         <w:r>
           <w:rPr>
@@ -3197,7 +3197,7 @@
           <w:lang w:eastAsia="en-GB"/>
         </w:rPr>
       </w:pPr>
-      <w:hyperlink w:anchor="_Toc29457858" w:history="1">
+      <w:hyperlink w:anchor="_Toc30501972" w:history="1">
         <w:r>
           <w:rPr>
             <w:rStyle w:val="Hyperlink"/>
@@ -3224,7 +3224,7 @@
             <w:noProof/>
             <w:webHidden/>
           </w:rPr>
-          <w:instrText xml:space="preserve"> PAGEREF _Toc29457858 \h </w:instrText>
+          <w:instrText xml:space="preserve"> PAGEREF _Toc30501972 \h </w:instrText>
         </w:r>
         <w:r>
           <w:rPr>
@@ -3272,7 +3272,7 @@
           <w:lang w:eastAsia="en-GB"/>
         </w:rPr>
       </w:pPr>
-      <w:hyperlink w:anchor="_Toc29457859" w:history="1">
+      <w:hyperlink w:anchor="_Toc30501973" w:history="1">
         <w:r>
           <w:rPr>
             <w:rStyle w:val="Hyperlink"/>
@@ -3299,7 +3299,7 @@
             <w:noProof/>
             <w:webHidden/>
           </w:rPr>
-          <w:instrText xml:space="preserve"> PAGEREF _Toc29457859 \h </w:instrText>
+          <w:instrText xml:space="preserve"> PAGEREF _Toc30501973 \h </w:instrText>
         </w:r>
         <w:r>
           <w:rPr>
@@ -3345,7 +3345,7 @@
           <w:lang w:eastAsia="en-GB"/>
         </w:rPr>
       </w:pPr>
-      <w:hyperlink w:anchor="_Toc29457860" w:history="1">
+      <w:hyperlink w:anchor="_Toc30501974" w:history="1">
         <w:r>
           <w:rPr>
             <w:rStyle w:val="Hyperlink"/>
@@ -3372,7 +3372,7 @@
             <w:noProof/>
             <w:webHidden/>
           </w:rPr>
-          <w:instrText xml:space="preserve"> PAGEREF _Toc29457860 \h </w:instrText>
+          <w:instrText xml:space="preserve"> PAGEREF _Toc30501974 \h </w:instrText>
         </w:r>
         <w:r>
           <w:rPr>
@@ -3418,13 +3418,27 @@
           <w:lang w:eastAsia="en-GB"/>
         </w:rPr>
       </w:pPr>
-      <w:hyperlink w:anchor="_Toc29457861" w:history="1">
+      <w:hyperlink w:anchor="_Toc30501975" w:history="1">
         <w:r>
           <w:rPr>
             <w:rStyle w:val="Hyperlink"/>
             <w:noProof/>
           </w:rPr>
-          <w:t>Step 7.2: With perplexity and validation set</w:t>
+          <w:t xml:space="preserve">Step 7.2: Too </w:t>
+        </w:r>
+        <w:r>
+          <w:rPr>
+            <w:rStyle w:val="Hyperlink"/>
+            <w:noProof/>
+          </w:rPr>
+          <w:t>s</w:t>
+        </w:r>
+        <w:r>
+          <w:rPr>
+            <w:rStyle w:val="Hyperlink"/>
+            <w:noProof/>
+          </w:rPr>
+          <w:t>low</w:t>
         </w:r>
         <w:r>
           <w:rPr>
@@ -3445,7 +3459,7 @@
             <w:noProof/>
             <w:webHidden/>
           </w:rPr>
-          <w:instrText xml:space="preserve"> PAGEREF _Toc29457861 \h </w:instrText>
+          <w:instrText xml:space="preserve"> PAGEREF _Toc30501975 \h </w:instrText>
         </w:r>
         <w:r>
           <w:rPr>
@@ -3504,7 +3518,7 @@
       <w:pPr>
         <w:pStyle w:val="Heading1"/>
       </w:pPr>
-      <w:bookmarkStart w:id="0" w:name="_Toc29457815"/>
+      <w:bookmarkStart w:id="0" w:name="_Toc30501929"/>
       <w:r>
         <w:t>Reflections and the next st</w:t>
       </w:r>
@@ -6778,7 +6792,7 @@
       <w:pPr>
         <w:pStyle w:val="Heading1"/>
       </w:pPr>
-      <w:bookmarkStart w:id="1" w:name="_Toc29457816"/>
+      <w:bookmarkStart w:id="1" w:name="_Toc30501930"/>
       <w:r>
         <w:t>Development</w:t>
       </w:r>
@@ -7846,7 +7860,7 @@
       <w:pPr>
         <w:pStyle w:val="Heading1"/>
       </w:pPr>
-      <w:bookmarkStart w:id="2" w:name="_Toc29457817"/>
+      <w:bookmarkStart w:id="2" w:name="_Toc30501931"/>
       <w:r>
         <w:lastRenderedPageBreak/>
         <w:t>Phase</w:t>
@@ -10370,7 +10384,7 @@
       <w:pPr>
         <w:pStyle w:val="Heading1"/>
       </w:pPr>
-      <w:bookmarkStart w:id="3" w:name="_Toc29457818"/>
+      <w:bookmarkStart w:id="3" w:name="_Toc30501932"/>
       <w:r>
         <w:lastRenderedPageBreak/>
         <w:t>Phase</w:t>
@@ -13380,7 +13394,7 @@
           <w:rStyle w:val="Heading3Char"/>
         </w:rPr>
       </w:pPr>
-      <w:bookmarkStart w:id="4" w:name="_Toc29457819"/>
+      <w:bookmarkStart w:id="4" w:name="_Toc30501933"/>
       <w:r>
         <w:rPr>
           <w:rStyle w:val="Heading3Char"/>
@@ -13987,7 +14001,7 @@
       <w:pPr>
         <w:pStyle w:val="Heading3"/>
       </w:pPr>
-      <w:bookmarkStart w:id="5" w:name="_Toc29457820"/>
+      <w:bookmarkStart w:id="5" w:name="_Toc30501934"/>
       <w:r>
         <w:t>Hypothes</w:t>
       </w:r>
@@ -14324,7 +14338,7 @@
       <w:pPr>
         <w:pStyle w:val="Heading3"/>
       </w:pPr>
-      <w:bookmarkStart w:id="6" w:name="_Toc29457821"/>
+      <w:bookmarkStart w:id="6" w:name="_Toc30501935"/>
       <w:r>
         <w:t>U</w:t>
       </w:r>
@@ -16123,7 +16137,7 @@
       <w:pPr>
         <w:pStyle w:val="Heading3"/>
       </w:pPr>
-      <w:bookmarkStart w:id="7" w:name="_Toc29457822"/>
+      <w:bookmarkStart w:id="7" w:name="_Toc30501936"/>
       <w:r>
         <w:t>Phrases</w:t>
       </w:r>
@@ -17420,7 +17434,7 @@
       <w:pPr>
         <w:pStyle w:val="Heading1"/>
       </w:pPr>
-      <w:bookmarkStart w:id="8" w:name="_Toc29457823"/>
+      <w:bookmarkStart w:id="8" w:name="_Toc30501937"/>
       <w:r>
         <w:t>Phase</w:t>
       </w:r>
@@ -18217,7 +18231,7 @@
       <w:pPr>
         <w:pStyle w:val="Heading2"/>
       </w:pPr>
-      <w:bookmarkStart w:id="9" w:name="_Toc29457824"/>
+      <w:bookmarkStart w:id="9" w:name="_Toc30501938"/>
       <w:r>
         <w:t>Embeddings dimension</w:t>
       </w:r>
@@ -18865,7 +18879,7 @@
       <w:pPr>
         <w:pStyle w:val="Heading2"/>
       </w:pPr>
-      <w:bookmarkStart w:id="10" w:name="_Toc29457825"/>
+      <w:bookmarkStart w:id="10" w:name="_Toc30501939"/>
       <w:r>
         <w:t xml:space="preserve">From </w:t>
       </w:r>
@@ -19824,7 +19838,7 @@
       <w:pPr>
         <w:pStyle w:val="Heading2"/>
       </w:pPr>
-      <w:bookmarkStart w:id="11" w:name="_Toc29457826"/>
+      <w:bookmarkStart w:id="11" w:name="_Toc30501940"/>
       <w:r>
         <w:t>Phase</w:t>
       </w:r>
@@ -21756,7 +21770,7 @@
       <w:pPr>
         <w:pStyle w:val="Heading2"/>
       </w:pPr>
-      <w:bookmarkStart w:id="12" w:name="_Toc29457827"/>
+      <w:bookmarkStart w:id="12" w:name="_Toc30501941"/>
       <w:r>
         <w:t>Step 2c</w:t>
       </w:r>
@@ -22968,7 +22982,7 @@
       <w:pPr>
         <w:pStyle w:val="Heading2"/>
       </w:pPr>
-      <w:bookmarkStart w:id="13" w:name="_Toc29457828"/>
+      <w:bookmarkStart w:id="13" w:name="_Toc30501942"/>
       <w:r>
         <w:t>Step 2d</w:t>
       </w:r>
@@ -23096,7 +23110,7 @@
       <w:pPr>
         <w:pStyle w:val="Heading1"/>
       </w:pPr>
-      <w:bookmarkStart w:id="14" w:name="_Toc29457829"/>
+      <w:bookmarkStart w:id="14" w:name="_Toc30501943"/>
       <w:r>
         <w:t>Phase 3</w:t>
       </w:r>
@@ -23225,7 +23239,7 @@
         <w:pStyle w:val="Heading2"/>
       </w:pPr>
       <w:bookmarkStart w:id="15" w:name="_Step3a:_In_the"/>
-      <w:bookmarkStart w:id="16" w:name="_Toc29457830"/>
+      <w:bookmarkStart w:id="16" w:name="_Toc30501944"/>
       <w:bookmarkEnd w:id="15"/>
       <w:r>
         <w:t>Step3a: In the background – retrieving the input data</w:t>
@@ -23643,7 +23657,7 @@
       <w:pPr>
         <w:pStyle w:val="Heading2"/>
       </w:pPr>
-      <w:bookmarkStart w:id="17" w:name="_Toc29457831"/>
+      <w:bookmarkStart w:id="17" w:name="_Toc30501945"/>
       <w:r>
         <w:lastRenderedPageBreak/>
         <w:t>Step3</w:t>
@@ -24298,7 +24312,7 @@
       <w:pPr>
         <w:pStyle w:val="Heading2"/>
       </w:pPr>
-      <w:bookmarkStart w:id="18" w:name="_Toc29457832"/>
+      <w:bookmarkStart w:id="18" w:name="_Toc30501946"/>
       <w:r>
         <w:t>Ste</w:t>
       </w:r>
@@ -27697,7 +27711,7 @@
       <w:pPr>
         <w:pStyle w:val="Heading2"/>
       </w:pPr>
-      <w:bookmarkStart w:id="19" w:name="_Toc29457833"/>
+      <w:bookmarkStart w:id="19" w:name="_Toc30501947"/>
       <w:r>
         <w:t>Step 3d: (R)GCNs – (relational) Graph Convolutiona</w:t>
       </w:r>
@@ -29193,7 +29207,7 @@
         <w:pStyle w:val="Heading2"/>
       </w:pPr>
       <w:bookmarkStart w:id="20" w:name="_Step_3e:_PyTorch"/>
-      <w:bookmarkStart w:id="21" w:name="_Toc29457834"/>
+      <w:bookmarkStart w:id="21" w:name="_Toc30501948"/>
       <w:bookmarkEnd w:id="20"/>
       <w:r>
         <w:t>Step 3e: PyTorch Geometric</w:t>
@@ -30213,7 +30227,7 @@
         <w:lastRenderedPageBreak/>
         <w:br/>
       </w:r>
-      <w:bookmarkStart w:id="22" w:name="_Toc29457835"/>
+      <w:bookmarkStart w:id="22" w:name="_Toc30501949"/>
       <w:r>
         <w:t>Directions</w:t>
       </w:r>
@@ -30393,7 +30407,7 @@
       <w:pPr>
         <w:pStyle w:val="Heading1"/>
       </w:pPr>
-      <w:bookmarkStart w:id="23" w:name="_Toc29457836"/>
+      <w:bookmarkStart w:id="23" w:name="_Toc30501950"/>
       <w:r>
         <w:t>Phase 4: GNN Implementation and Training</w:t>
       </w:r>
@@ -30411,7 +30425,7 @@
       <w:bookmarkStart w:id="24" w:name="_Ref26271943"/>
       <w:bookmarkStart w:id="25" w:name="_Ref26271950"/>
       <w:bookmarkStart w:id="26" w:name="_Ref26271951"/>
-      <w:bookmarkStart w:id="27" w:name="_Toc29457837"/>
+      <w:bookmarkStart w:id="27" w:name="_Toc30501951"/>
       <w:r>
         <w:t xml:space="preserve">Step 4a: </w:t>
       </w:r>
@@ -32211,7 +32225,7 @@
       <w:pPr>
         <w:pStyle w:val="Heading2"/>
       </w:pPr>
-      <w:bookmarkStart w:id="28" w:name="_Toc29457838"/>
+      <w:bookmarkStart w:id="28" w:name="_Toc30501952"/>
       <w:r>
         <w:t>Step 4b: Sense-</w:t>
       </w:r>
@@ -33719,7 +33733,7 @@
       <w:pPr>
         <w:pStyle w:val="Heading2"/>
       </w:pPr>
-      <w:bookmarkStart w:id="29" w:name="_Toc29457839"/>
+      <w:bookmarkStart w:id="29" w:name="_Toc30501953"/>
       <w:r>
         <w:t>Step 4b: More sense-</w:t>
       </w:r>
@@ -34753,7 +34767,7 @@
       <w:pPr>
         <w:pStyle w:val="Heading2"/>
       </w:pPr>
-      <w:bookmarkStart w:id="30" w:name="_Toc29457840"/>
+      <w:bookmarkStart w:id="30" w:name="_Toc30501954"/>
       <w:r>
         <w:t>Step 4</w:t>
       </w:r>
@@ -35650,7 +35664,7 @@
       <w:pPr>
         <w:pStyle w:val="Heading1"/>
       </w:pPr>
-      <w:bookmarkStart w:id="31" w:name="_Toc29457841"/>
+      <w:bookmarkStart w:id="31" w:name="_Toc30501955"/>
       <w:r>
         <w:t xml:space="preserve">Phase 5: </w:t>
       </w:r>
@@ -35681,7 +35695,7 @@
       <w:pPr>
         <w:pStyle w:val="Heading2"/>
       </w:pPr>
-      <w:bookmarkStart w:id="32" w:name="_Toc29457842"/>
+      <w:bookmarkStart w:id="32" w:name="_Toc30501956"/>
       <w:r>
         <w:t>Step 5.1: UFSAC datasets</w:t>
       </w:r>
@@ -37097,7 +37111,7 @@
       <w:pPr>
         <w:pStyle w:val="Heading2"/>
       </w:pPr>
-      <w:bookmarkStart w:id="33" w:name="_Toc29457843"/>
+      <w:bookmarkStart w:id="33" w:name="_Toc30501957"/>
       <w:r>
         <w:t>Step 5.2: Iterator to read UFSAC’s xml files</w:t>
       </w:r>
@@ -37359,7 +37373,7 @@
       <w:pPr>
         <w:pStyle w:val="Heading2"/>
       </w:pPr>
-      <w:bookmarkStart w:id="34" w:name="_Toc29457844"/>
+      <w:bookmarkStart w:id="34" w:name="_Toc30501958"/>
       <w:r>
         <w:t>Step 5.3</w:t>
       </w:r>
@@ -39803,7 +39817,7 @@
       <w:pPr>
         <w:pStyle w:val="Heading2"/>
       </w:pPr>
-      <w:bookmarkStart w:id="35" w:name="_Toc29457845"/>
+      <w:bookmarkStart w:id="35" w:name="_Toc30501959"/>
       <w:r>
         <w:t xml:space="preserve">Step 5.4: </w:t>
       </w:r>
@@ -41070,7 +41084,7 @@
         </w:rPr>
       </w:pPr>
       <w:bookmarkStart w:id="36" w:name="loadKBintoGraph"/>
-      <w:bookmarkStart w:id="37" w:name="_Toc29457846"/>
+      <w:bookmarkStart w:id="37" w:name="_Toc30501960"/>
       <w:proofErr w:type="gramStart"/>
       <w:r>
         <w:rPr>
@@ -41800,7 +41814,7 @@
       <w:pPr>
         <w:pStyle w:val="Heading2"/>
       </w:pPr>
-      <w:bookmarkStart w:id="38" w:name="_Toc29457847"/>
+      <w:bookmarkStart w:id="38" w:name="_Toc30501961"/>
       <w:r>
         <w:lastRenderedPageBreak/>
         <w:t xml:space="preserve">Step 5.4: </w:t>
@@ -42156,7 +42170,7 @@
       <w:pPr>
         <w:pStyle w:val="Heading3"/>
       </w:pPr>
-      <w:bookmarkStart w:id="39" w:name="_Toc29457848"/>
+      <w:bookmarkStart w:id="39" w:name="_Toc30501962"/>
       <w:r>
         <w:t>S</w:t>
       </w:r>
@@ -42382,7 +42396,7 @@
           <w:lang w:eastAsia="en-US"/>
         </w:rPr>
       </w:pPr>
-      <w:bookmarkStart w:id="40" w:name="_Toc29457849"/>
+      <w:bookmarkStart w:id="40" w:name="_Toc30501963"/>
       <w:r>
         <w:rPr>
           <w:rStyle w:val="Heading3Char"/>
@@ -45339,7 +45353,7 @@
       <w:pPr>
         <w:pStyle w:val="Heading2"/>
       </w:pPr>
-      <w:bookmarkStart w:id="41" w:name="_Toc29457850"/>
+      <w:bookmarkStart w:id="41" w:name="_Toc30501964"/>
       <w:r>
         <w:t xml:space="preserve">Step 5.5: </w:t>
       </w:r>
@@ -49245,7 +49259,7 @@
           <w:lang w:eastAsia="en-US"/>
         </w:rPr>
       </w:pPr>
-      <w:bookmarkStart w:id="42" w:name="_Toc29457851"/>
+      <w:bookmarkStart w:id="42" w:name="_Toc30501965"/>
       <w:r>
         <w:rPr>
           <w:lang w:eastAsia="en-US"/>
@@ -49665,7 +49679,7 @@
       <w:pPr>
         <w:pStyle w:val="Heading2"/>
       </w:pPr>
-      <w:bookmarkStart w:id="43" w:name="_Toc29457852"/>
+      <w:bookmarkStart w:id="43" w:name="_Toc30501966"/>
       <w:r>
         <w:t xml:space="preserve">Step 6.1: </w:t>
       </w:r>
@@ -50139,7 +50153,7 @@
       <w:pPr>
         <w:pStyle w:val="Heading3"/>
       </w:pPr>
-      <w:bookmarkStart w:id="44" w:name="_Toc29457853"/>
+      <w:bookmarkStart w:id="44" w:name="_Toc30501967"/>
       <w:r>
         <w:t>Issues</w:t>
       </w:r>
@@ -51359,7 +51373,7 @@
       <w:pPr>
         <w:pStyle w:val="Heading3"/>
       </w:pPr>
-      <w:bookmarkStart w:id="45" w:name="_Toc29457854"/>
+      <w:bookmarkStart w:id="45" w:name="_Toc30501968"/>
       <w:r>
         <w:t>Time analysis</w:t>
       </w:r>
@@ -52008,7 +52022,7 @@
       <w:pPr>
         <w:pStyle w:val="Heading3"/>
       </w:pPr>
-      <w:bookmarkStart w:id="46" w:name="_Toc29457855"/>
+      <w:bookmarkStart w:id="46" w:name="_Toc30501969"/>
       <w:r>
         <w:lastRenderedPageBreak/>
         <w:t>Finding the graph segment - v.2</w:t>
@@ -53119,7 +53133,7 @@
       <w:pPr>
         <w:pStyle w:val="Heading2"/>
       </w:pPr>
-      <w:bookmarkStart w:id="47" w:name="_Toc29457856"/>
+      <w:bookmarkStart w:id="47" w:name="_Toc30501970"/>
       <w:r>
         <w:t>Step 6.2: Batch training and Validation check</w:t>
       </w:r>
@@ -53136,7 +53150,7 @@
       <w:pPr>
         <w:pStyle w:val="Heading3"/>
       </w:pPr>
-      <w:bookmarkStart w:id="48" w:name="_Toc29457857"/>
+      <w:bookmarkStart w:id="48" w:name="_Toc30501971"/>
       <w:r>
         <w:t>Preliminary experiments: learning with no batches.</w:t>
       </w:r>
@@ -53616,7 +53630,7 @@
       <w:pPr>
         <w:pStyle w:val="Heading3"/>
       </w:pPr>
-      <w:bookmarkStart w:id="49" w:name="_Toc29457858"/>
+      <w:bookmarkStart w:id="49" w:name="_Toc30501972"/>
       <w:r>
         <w:lastRenderedPageBreak/>
         <w:t>Batches mechanism</w:t>
@@ -54832,7 +54846,7 @@
       <w:pPr>
         <w:pStyle w:val="Heading1"/>
       </w:pPr>
-      <w:bookmarkStart w:id="50" w:name="_Toc29457859"/>
+      <w:bookmarkStart w:id="50" w:name="_Toc30501973"/>
       <w:r>
         <w:lastRenderedPageBreak/>
         <w:t xml:space="preserve">PHASE 7: </w:t>
@@ -54856,7 +54870,7 @@
       <w:pPr>
         <w:pStyle w:val="Heading2"/>
       </w:pPr>
-      <w:bookmarkStart w:id="51" w:name="_Toc29457860"/>
+      <w:bookmarkStart w:id="51" w:name="_Toc30501974"/>
       <w:r>
         <w:t xml:space="preserve">Step 7.1: </w:t>
       </w:r>
@@ -55952,14 +55966,14 @@
       <w:pPr>
         <w:pStyle w:val="Heading2"/>
       </w:pPr>
-      <w:bookmarkStart w:id="52" w:name="_Toc29457861"/>
+      <w:bookmarkStart w:id="52" w:name="_Toc30501975"/>
       <w:r>
         <w:t xml:space="preserve">Step 7.2: </w:t>
       </w:r>
+      <w:r>
+        <w:t>Too slow</w:t>
+      </w:r>
       <w:bookmarkEnd w:id="52"/>
-      <w:r>
-        <w:t>Too slow</w:t>
-      </w:r>
     </w:p>
     <w:p>
       <w:pPr>
@@ -56816,7 +56830,552 @@
         <w:rPr>
           <w:lang w:eastAsia="en-US"/>
         </w:rPr>
-        <w:t xml:space="preserve"> (the adjacent nodes and edges) once for every occurrence of a word in the training corpus, we pre-compute it only once for the</w:t>
+        <w:t xml:space="preserve"> (the adjacent nodes and edges) once for every occurrence of a word in the training corpus, we pre-compute it only once for word. </w:t>
+      </w:r>
+    </w:p>
+    <w:p>
+      <w:pPr>
+        <w:rPr>
+          <w:lang w:eastAsia="en-US"/>
+        </w:rPr>
+      </w:pPr>
+    </w:p>
+    <w:p>
+      <w:pPr>
+        <w:rPr>
+          <w:lang w:eastAsia="en-US"/>
+        </w:rPr>
+      </w:pPr>
+      <w:r>
+        <w:rPr>
+          <w:lang w:eastAsia="en-US"/>
+        </w:rPr>
+        <w:t>Note: This decreases the degree of flexibility: I have to save all the adjacent nodes &amp; edges at a given distance/area size</w:t>
+      </w:r>
+      <w:r>
+        <w:rPr>
+          <w:lang w:eastAsia="en-US"/>
+        </w:rPr>
+        <w:t xml:space="preserve"> for the node </w:t>
+      </w:r>
+      <w:r>
+        <w:rPr>
+          <w:i/>
+          <w:iCs/>
+          <w:lang w:eastAsia="en-US"/>
+        </w:rPr>
+        <w:t>n</w:t>
+      </w:r>
+      <w:r>
+        <w:rPr>
+          <w:lang w:eastAsia="en-US"/>
+        </w:rPr>
+        <w:t>. I choose: 8, 16, 32, 64, 128.</w:t>
+      </w:r>
+    </w:p>
+    <w:p>
+      <w:pPr>
+        <w:rPr>
+          <w:lang w:eastAsia="en-US"/>
+        </w:rPr>
+      </w:pPr>
+    </w:p>
+    <w:p>
+      <w:pPr>
+        <w:rPr>
+          <w:lang w:eastAsia="en-US"/>
+        </w:rPr>
+      </w:pPr>
+      <w:r>
+        <w:rPr>
+          <w:lang w:eastAsia="en-US"/>
+        </w:rPr>
+        <w:t>What about the file format?</w:t>
+      </w:r>
+    </w:p>
+    <w:p>
+      <w:pPr>
+        <w:rPr>
+          <w:lang w:eastAsia="en-US"/>
+        </w:rPr>
+      </w:pPr>
+      <w:r>
+        <w:rPr>
+          <w:lang w:eastAsia="en-US"/>
+        </w:rPr>
+        <w:t xml:space="preserve">While the number of nodes is fixed at the </w:t>
+      </w:r>
+      <w:proofErr w:type="spellStart"/>
+      <w:r>
+        <w:rPr>
+          <w:lang w:eastAsia="en-US"/>
+        </w:rPr>
+        <w:t>graph_area_size</w:t>
+      </w:r>
+      <w:proofErr w:type="spellEnd"/>
+      <w:r>
+        <w:rPr>
+          <w:lang w:eastAsia="en-US"/>
+        </w:rPr>
+        <w:t xml:space="preserve">, so that we retrieve </w:t>
+      </w:r>
+      <w:r>
+        <w:rPr>
+          <w:i/>
+          <w:iCs/>
+          <w:lang w:eastAsia="en-US"/>
+        </w:rPr>
+        <w:t>k</w:t>
+      </w:r>
+      <w:r>
+        <w:rPr>
+          <w:lang w:eastAsia="en-US"/>
+        </w:rPr>
+        <w:t xml:space="preserve"> neighbours of the starting node, </w:t>
+      </w:r>
+      <w:r>
+        <w:rPr>
+          <w:lang w:eastAsia="en-US"/>
+        </w:rPr>
+        <w:t>the number of edges is not fixed</w:t>
+      </w:r>
+      <w:r>
+        <w:rPr>
+          <w:lang w:eastAsia="en-US"/>
+        </w:rPr>
+        <w:t>.</w:t>
+      </w:r>
+    </w:p>
+    <w:p>
+      <w:pPr>
+        <w:rPr>
+          <w:lang w:eastAsia="en-US"/>
+        </w:rPr>
+      </w:pPr>
+      <w:r>
+        <w:rPr>
+          <w:lang w:eastAsia="en-US"/>
+        </w:rPr>
+        <w:t xml:space="preserve">Way: several tables named </w:t>
+      </w:r>
+      <w:proofErr w:type="spellStart"/>
+      <w:r>
+        <w:rPr>
+          <w:i/>
+          <w:iCs/>
+          <w:lang w:eastAsia="en-US"/>
+        </w:rPr>
+        <w:t>Areasize_k</w:t>
+      </w:r>
+      <w:proofErr w:type="spellEnd"/>
+      <w:r>
+        <w:rPr>
+          <w:lang w:eastAsia="en-US"/>
+        </w:rPr>
+        <w:t xml:space="preserve"> VS one more column </w:t>
+      </w:r>
+      <w:proofErr w:type="spellStart"/>
+      <w:r>
+        <w:rPr>
+          <w:i/>
+          <w:iCs/>
+          <w:lang w:eastAsia="en-US"/>
+        </w:rPr>
+        <w:t>area_size</w:t>
+      </w:r>
+      <w:proofErr w:type="spellEnd"/>
+      <w:r>
+        <w:rPr>
+          <w:lang w:eastAsia="en-US"/>
+        </w:rPr>
+        <w:t>.</w:t>
+      </w:r>
+    </w:p>
+    <w:p>
+      <w:pPr>
+        <w:rPr>
+          <w:lang w:eastAsia="en-US"/>
+        </w:rPr>
+      </w:pPr>
+      <w:r>
+        <w:rPr>
+          <w:lang w:eastAsia="en-US"/>
+        </w:rPr>
+        <w:t>Then,</w:t>
+      </w:r>
+      <w:r>
+        <w:rPr>
+          <w:lang w:eastAsia="en-US"/>
+        </w:rPr>
+        <w:t xml:space="preserve"> the columns:</w:t>
+      </w:r>
+    </w:p>
+    <w:p>
+      <w:pPr>
+        <w:rPr>
+          <w:lang w:eastAsia="en-US"/>
+        </w:rPr>
+      </w:pPr>
+      <w:proofErr w:type="spellStart"/>
+      <w:r>
+        <w:rPr>
+          <w:lang w:eastAsia="en-US"/>
+        </w:rPr>
+        <w:t>node_indices</w:t>
+      </w:r>
+      <w:proofErr w:type="spellEnd"/>
+      <w:r>
+        <w:rPr>
+          <w:lang w:eastAsia="en-US"/>
+        </w:rPr>
+        <w:t xml:space="preserve">, </w:t>
+      </w:r>
+      <w:proofErr w:type="spellStart"/>
+      <w:r>
+        <w:rPr>
+          <w:lang w:eastAsia="en-US"/>
+        </w:rPr>
+        <w:t>edge_index</w:t>
+      </w:r>
+      <w:proofErr w:type="spellEnd"/>
+      <w:r>
+        <w:rPr>
+          <w:lang w:eastAsia="en-US"/>
+        </w:rPr>
+        <w:t xml:space="preserve">, </w:t>
+      </w:r>
+      <w:proofErr w:type="spellStart"/>
+      <w:r>
+        <w:rPr>
+          <w:lang w:eastAsia="en-US"/>
+        </w:rPr>
+        <w:t>edge_type</w:t>
+      </w:r>
+      <w:proofErr w:type="spellEnd"/>
+      <w:r>
+        <w:rPr>
+          <w:lang w:eastAsia="en-US"/>
+        </w:rPr>
+        <w:t xml:space="preserve"> (the last two </w:t>
+      </w:r>
+      <w:r>
+        <w:rPr>
+          <w:lang w:eastAsia="en-US"/>
+        </w:rPr>
+        <w:t>must</w:t>
+      </w:r>
+      <w:r>
+        <w:rPr>
+          <w:lang w:eastAsia="en-US"/>
+        </w:rPr>
+        <w:t xml:space="preserve"> written </w:t>
+      </w:r>
+      <w:r>
+        <w:rPr>
+          <w:lang w:eastAsia="en-US"/>
+        </w:rPr>
+        <w:t>as-they-are, to maintain the correspondences)</w:t>
+      </w:r>
+    </w:p>
+    <w:p>
+      <w:pPr>
+        <w:rPr>
+          <w:lang w:eastAsia="en-US"/>
+        </w:rPr>
+      </w:pPr>
+      <w:r>
+        <w:rPr>
+          <w:lang w:eastAsia="en-US"/>
+        </w:rPr>
+        <w:t xml:space="preserve">Possible way in HDF5: store an array of comfortable size (e.g. k * </w:t>
+      </w:r>
+      <w:r>
+        <w:rPr>
+          <w:lang w:eastAsia="en-US"/>
+        </w:rPr>
+        <w:t>128</w:t>
+      </w:r>
+      <w:r>
+        <w:rPr>
+          <w:lang w:eastAsia="en-US"/>
+        </w:rPr>
+        <w:t xml:space="preserve">, i.e. </w:t>
+      </w:r>
+      <w:r>
+        <w:rPr>
+          <w:lang w:eastAsia="en-US"/>
+        </w:rPr>
+        <w:t>[1024, 2048, 4096, 8192, 16384]</w:t>
+      </w:r>
+      <w:r>
+        <w:rPr>
+          <w:lang w:eastAsia="en-US"/>
+        </w:rPr>
+        <w:t>)</w:t>
+      </w:r>
+      <w:r>
+        <w:rPr>
+          <w:lang w:eastAsia="en-US"/>
+        </w:rPr>
+        <w:t xml:space="preserve">, padding it with </w:t>
+      </w:r>
+      <w:proofErr w:type="spellStart"/>
+      <w:r>
+        <w:rPr>
+          <w:lang w:eastAsia="en-US"/>
+        </w:rPr>
+        <w:t>NaN</w:t>
+      </w:r>
+      <w:proofErr w:type="spellEnd"/>
+      <w:r>
+        <w:rPr>
+          <w:lang w:eastAsia="en-US"/>
+        </w:rPr>
+        <w:t xml:space="preserve"> or -1</w:t>
+      </w:r>
+      <w:r>
+        <w:rPr>
+          <w:lang w:eastAsia="en-US"/>
+        </w:rPr>
+        <w:t>.</w:t>
+      </w:r>
+    </w:p>
+    <w:p>
+      <w:pPr>
+        <w:rPr>
+          <w:lang w:eastAsia="en-US"/>
+        </w:rPr>
+      </w:pPr>
+    </w:p>
+    <w:p>
+      <w:pPr>
+        <w:rPr>
+          <w:lang w:eastAsia="en-US"/>
+        </w:rPr>
+      </w:pPr>
+      <w:r>
+        <w:rPr>
+          <w:lang w:eastAsia="en-US"/>
+        </w:rPr>
+        <w:t xml:space="preserve">Different </w:t>
+      </w:r>
+      <w:r>
+        <w:rPr>
+          <w:lang w:eastAsia="en-US"/>
+        </w:rPr>
+        <w:t>files/</w:t>
+      </w:r>
+      <w:r>
+        <w:rPr>
+          <w:lang w:eastAsia="en-US"/>
+        </w:rPr>
+        <w:t>tables can be maintained and updated more easily.</w:t>
+      </w:r>
+    </w:p>
+    <w:p>
+      <w:pPr>
+        <w:rPr>
+          <w:lang w:eastAsia="en-US"/>
+        </w:rPr>
+      </w:pPr>
+    </w:p>
+    <w:p>
+      <w:pPr>
+        <w:rPr>
+          <w:lang w:eastAsia="en-US"/>
+        </w:rPr>
+      </w:pPr>
+      <w:r>
+        <w:rPr>
+          <w:lang w:eastAsia="en-US"/>
+        </w:rPr>
+        <w:t xml:space="preserve">Alternative: </w:t>
+      </w:r>
+      <w:proofErr w:type="gramStart"/>
+      <w:r>
+        <w:rPr>
+          <w:lang w:eastAsia="en-US"/>
+        </w:rPr>
+        <w:t>a .</w:t>
+      </w:r>
+      <w:proofErr w:type="spellStart"/>
+      <w:r>
+        <w:rPr>
+          <w:lang w:eastAsia="en-US"/>
+        </w:rPr>
+        <w:t>npy</w:t>
+      </w:r>
+      <w:proofErr w:type="spellEnd"/>
+      <w:proofErr w:type="gramEnd"/>
+      <w:r>
+        <w:rPr>
+          <w:lang w:eastAsia="en-US"/>
+        </w:rPr>
+        <w:t xml:space="preserve"> could be lighter. I could load it into memory and search for the node’s row. </w:t>
+      </w:r>
+    </w:p>
+    <w:p>
+      <w:pPr>
+        <w:rPr>
+          <w:lang w:eastAsia="en-US"/>
+        </w:rPr>
+      </w:pPr>
+      <w:r>
+        <w:rPr>
+          <w:lang w:eastAsia="en-US"/>
+        </w:rPr>
+        <w:t xml:space="preserve">The nodes could be stored in order, so I would retrieve directly row </w:t>
+      </w:r>
+      <w:proofErr w:type="spellStart"/>
+      <w:r>
+        <w:rPr>
+          <w:i/>
+          <w:iCs/>
+          <w:lang w:eastAsia="en-US"/>
+        </w:rPr>
+        <w:t>i</w:t>
+      </w:r>
+      <w:proofErr w:type="spellEnd"/>
+      <w:r>
+        <w:rPr>
+          <w:lang w:eastAsia="en-US"/>
+        </w:rPr>
+        <w:t xml:space="preserve"> for node </w:t>
+      </w:r>
+      <w:proofErr w:type="spellStart"/>
+      <w:r>
+        <w:rPr>
+          <w:i/>
+          <w:iCs/>
+          <w:lang w:eastAsia="en-US"/>
+        </w:rPr>
+        <w:t>i</w:t>
+      </w:r>
+      <w:proofErr w:type="spellEnd"/>
+      <w:r>
+        <w:rPr>
+          <w:lang w:eastAsia="en-US"/>
+        </w:rPr>
+        <w:t>.</w:t>
+      </w:r>
+    </w:p>
+    <w:p>
+      <w:pPr>
+        <w:rPr>
+          <w:lang w:eastAsia="en-US"/>
+        </w:rPr>
+      </w:pPr>
+      <w:r>
+        <w:rPr>
+          <w:lang w:eastAsia="en-US"/>
+        </w:rPr>
+        <w:t>This means there must be pre-set boundaries/indices, specifically:</w:t>
+      </w:r>
+    </w:p>
+    <w:p>
+      <w:pPr>
+        <w:rPr>
+          <w:lang w:eastAsia="en-US"/>
+        </w:rPr>
+      </w:pPr>
+      <w:r>
+        <w:rPr>
+          <w:lang w:eastAsia="en-US"/>
+        </w:rPr>
+        <w:t xml:space="preserve">Given k = </w:t>
+      </w:r>
+      <w:proofErr w:type="spellStart"/>
+      <w:r>
+        <w:rPr>
+          <w:lang w:eastAsia="en-US"/>
+        </w:rPr>
+        <w:t>graph_area_size</w:t>
+      </w:r>
+      <w:proofErr w:type="spellEnd"/>
+      <w:r>
+        <w:rPr>
+          <w:lang w:eastAsia="en-US"/>
+        </w:rPr>
+        <w:t xml:space="preserve"> and m = </w:t>
+      </w:r>
+      <w:proofErr w:type="spellStart"/>
+      <w:r>
+        <w:rPr>
+          <w:lang w:eastAsia="en-US"/>
+        </w:rPr>
+        <w:t>max_edges</w:t>
+      </w:r>
+      <w:proofErr w:type="spellEnd"/>
+      <w:r>
+        <w:rPr>
+          <w:lang w:eastAsia="en-US"/>
+        </w:rPr>
+        <w:t>:</w:t>
+      </w:r>
+    </w:p>
+    <w:p>
+      <w:pPr>
+        <w:rPr>
+          <w:lang w:eastAsia="en-US"/>
+        </w:rPr>
+      </w:pPr>
+      <w:r>
+        <w:rPr>
+          <w:lang w:eastAsia="en-US"/>
+        </w:rPr>
+        <w:t>[</w:t>
+      </w:r>
+      <w:proofErr w:type="gramStart"/>
+      <w:r>
+        <w:rPr>
+          <w:lang w:eastAsia="en-US"/>
+        </w:rPr>
+        <w:t>0</w:t>
+      </w:r>
+      <w:r>
+        <w:rPr>
+          <w:lang w:eastAsia="en-US"/>
+        </w:rPr>
+        <w:t xml:space="preserve"> </w:t>
+      </w:r>
+      <w:r>
+        <w:rPr>
+          <w:lang w:eastAsia="en-US"/>
+        </w:rPr>
+        <w:t>:</w:t>
+      </w:r>
+      <w:proofErr w:type="gramEnd"/>
+      <w:r>
+        <w:rPr>
+          <w:lang w:eastAsia="en-US"/>
+        </w:rPr>
+        <w:t xml:space="preserve"> </w:t>
+      </w:r>
+      <w:r>
+        <w:rPr>
+          <w:lang w:eastAsia="en-US"/>
+        </w:rPr>
+        <w:t>k) for the nodes.</w:t>
+      </w:r>
+    </w:p>
+    <w:p>
+      <w:pPr>
+        <w:rPr>
+          <w:lang w:eastAsia="en-US"/>
+        </w:rPr>
+      </w:pPr>
+      <w:r>
+        <w:rPr>
+          <w:lang w:eastAsia="en-US"/>
+        </w:rPr>
+        <w:t xml:space="preserve">[k: </w:t>
+      </w:r>
+      <w:proofErr w:type="spellStart"/>
+      <w:r>
+        <w:rPr>
+          <w:lang w:eastAsia="en-US"/>
+        </w:rPr>
+        <w:t>k</w:t>
       </w:r>
       <w:bookmarkStart w:id="53" w:name="_GoBack"/>
       <w:bookmarkEnd w:id="53"/>
@@ -56824,22 +57383,131 @@
         <w:rPr>
           <w:lang w:eastAsia="en-US"/>
         </w:rPr>
-        <w:t xml:space="preserve"> word. </w:t>
-      </w:r>
-    </w:p>
-    <w:p>
-      <w:pPr>
-        <w:rPr>
-          <w:lang w:eastAsia="en-US"/>
-        </w:rPr>
-      </w:pPr>
-    </w:p>
-    <w:p>
-      <w:pPr>
-        <w:rPr>
-          <w:lang w:eastAsia="en-US"/>
-        </w:rPr>
-      </w:pPr>
+        <w:t>+m</w:t>
+      </w:r>
+      <w:proofErr w:type="spellEnd"/>
+      <w:r>
+        <w:rPr>
+          <w:lang w:eastAsia="en-US"/>
+        </w:rPr>
+        <w:t xml:space="preserve">) for the sources of </w:t>
+      </w:r>
+      <w:proofErr w:type="spellStart"/>
+      <w:r>
+        <w:rPr>
+          <w:lang w:eastAsia="en-US"/>
+        </w:rPr>
+        <w:t>edge_index</w:t>
+      </w:r>
+      <w:proofErr w:type="spellEnd"/>
+    </w:p>
+    <w:p>
+      <w:pPr>
+        <w:rPr>
+          <w:lang w:eastAsia="en-US"/>
+        </w:rPr>
+      </w:pPr>
+      <w:r>
+        <w:rPr>
+          <w:lang w:eastAsia="en-US"/>
+        </w:rPr>
+        <w:t>[</w:t>
+      </w:r>
+      <w:proofErr w:type="spellStart"/>
+      <w:r>
+        <w:rPr>
+          <w:lang w:eastAsia="en-US"/>
+        </w:rPr>
+        <w:t>k+</w:t>
+      </w:r>
+      <w:proofErr w:type="gramStart"/>
+      <w:r>
+        <w:rPr>
+          <w:lang w:eastAsia="en-US"/>
+        </w:rPr>
+        <w:t>m</w:t>
+      </w:r>
+      <w:proofErr w:type="spellEnd"/>
+      <w:r>
+        <w:rPr>
+          <w:lang w:eastAsia="en-US"/>
+        </w:rPr>
+        <w:t xml:space="preserve"> :</w:t>
+      </w:r>
+      <w:proofErr w:type="gramEnd"/>
+      <w:r>
+        <w:rPr>
+          <w:lang w:eastAsia="en-US"/>
+        </w:rPr>
+        <w:t xml:space="preserve"> k+2m</w:t>
+      </w:r>
+      <w:r>
+        <w:rPr>
+          <w:lang w:eastAsia="en-US"/>
+        </w:rPr>
+        <w:t xml:space="preserve">) for the </w:t>
+      </w:r>
+      <w:r>
+        <w:rPr>
+          <w:lang w:eastAsia="en-US"/>
+        </w:rPr>
+        <w:t xml:space="preserve">targets </w:t>
+      </w:r>
+      <w:r>
+        <w:rPr>
+          <w:lang w:eastAsia="en-US"/>
+        </w:rPr>
+        <w:t xml:space="preserve">of </w:t>
+      </w:r>
+      <w:proofErr w:type="spellStart"/>
+      <w:r>
+        <w:rPr>
+          <w:lang w:eastAsia="en-US"/>
+        </w:rPr>
+        <w:t>edge_index</w:t>
+      </w:r>
+      <w:proofErr w:type="spellEnd"/>
+    </w:p>
+    <w:p>
+      <w:pPr>
+        <w:rPr>
+          <w:lang w:eastAsia="en-US"/>
+        </w:rPr>
+      </w:pPr>
+      <w:r>
+        <w:rPr>
+          <w:lang w:eastAsia="en-US"/>
+        </w:rPr>
+        <w:t>[k+2</w:t>
+      </w:r>
+      <w:proofErr w:type="gramStart"/>
+      <w:r>
+        <w:rPr>
+          <w:lang w:eastAsia="en-US"/>
+        </w:rPr>
+        <w:t>m :</w:t>
+      </w:r>
+      <w:proofErr w:type="gramEnd"/>
+      <w:r>
+        <w:rPr>
+          <w:lang w:eastAsia="en-US"/>
+        </w:rPr>
+        <w:t xml:space="preserve"> k+3m) for </w:t>
+      </w:r>
+      <w:proofErr w:type="spellStart"/>
+      <w:r>
+        <w:rPr>
+          <w:lang w:eastAsia="en-US"/>
+        </w:rPr>
+        <w:t>edge_type</w:t>
+      </w:r>
+      <w:proofErr w:type="spellEnd"/>
+      <w:r>
+        <w:rPr>
+          <w:lang w:eastAsia="en-US"/>
+        </w:rPr>
+        <w:t>.</w:t>
+      </w:r>
     </w:p>
     <w:p>
       <w:pPr>

</xml_diff>

<commit_message>
=Adjusted BatchProcessing + output of the GraphArea functions + etc. ...
Former-commit-id: ed90612c1a7e8af3359d56c82d9b9b4d37474e53 [formerly 84e93d11b0f828a874421c2cbd356e885456292c]
Former-commit-id: 20a97d96ea92a883fba5cd91657b0a7daeff58d3
Former-commit-id: 76a6de336116cf1653899f573e2fd03841addd5a
</commit_message>
<xml_diff>
--- a/Media/Task1_DeveloperDiary.docx
+++ b/Media/Task1_DeveloperDiary.docx
@@ -28,7 +28,7 @@
       <w:r>
         <w:fldChar w:fldCharType="separate"/>
       </w:r>
-      <w:hyperlink w:anchor="_Toc30501929" w:history="1">
+      <w:hyperlink w:anchor="_Toc30619176" w:history="1">
         <w:r>
           <w:rPr>
             <w:rStyle w:val="Hyperlink"/>
@@ -55,7 +55,7 @@
             <w:noProof/>
             <w:webHidden/>
           </w:rPr>
-          <w:instrText xml:space="preserve"> PAGEREF _Toc30501929 \h </w:instrText>
+          <w:instrText xml:space="preserve"> PAGEREF _Toc30619176 \h </w:instrText>
         </w:r>
         <w:r>
           <w:rPr>
@@ -103,7 +103,7 @@
           <w:lang w:eastAsia="en-GB"/>
         </w:rPr>
       </w:pPr>
-      <w:hyperlink w:anchor="_Toc30501930" w:history="1">
+      <w:hyperlink w:anchor="_Toc30619177" w:history="1">
         <w:r>
           <w:rPr>
             <w:rStyle w:val="Hyperlink"/>
@@ -130,7 +130,7 @@
             <w:noProof/>
             <w:webHidden/>
           </w:rPr>
-          <w:instrText xml:space="preserve"> PAGEREF _Toc30501930 \h </w:instrText>
+          <w:instrText xml:space="preserve"> PAGEREF _Toc30619177 \h </w:instrText>
         </w:r>
         <w:r>
           <w:rPr>
@@ -178,7 +178,7 @@
           <w:lang w:eastAsia="en-GB"/>
         </w:rPr>
       </w:pPr>
-      <w:hyperlink w:anchor="_Toc30501931" w:history="1">
+      <w:hyperlink w:anchor="_Toc30619178" w:history="1">
         <w:r>
           <w:rPr>
             <w:rStyle w:val="Hyperlink"/>
@@ -205,7 +205,7 @@
             <w:noProof/>
             <w:webHidden/>
           </w:rPr>
-          <w:instrText xml:space="preserve"> PAGEREF _Toc30501931 \h </w:instrText>
+          <w:instrText xml:space="preserve"> PAGEREF _Toc30619178 \h </w:instrText>
         </w:r>
         <w:r>
           <w:rPr>
@@ -253,7 +253,7 @@
           <w:lang w:eastAsia="en-GB"/>
         </w:rPr>
       </w:pPr>
-      <w:hyperlink w:anchor="_Toc30501932" w:history="1">
+      <w:hyperlink w:anchor="_Toc30619179" w:history="1">
         <w:r>
           <w:rPr>
             <w:rStyle w:val="Hyperlink"/>
@@ -280,7 +280,7 @@
             <w:noProof/>
             <w:webHidden/>
           </w:rPr>
-          <w:instrText xml:space="preserve"> PAGEREF _Toc30501932 \h </w:instrText>
+          <w:instrText xml:space="preserve"> PAGEREF _Toc30619179 \h </w:instrText>
         </w:r>
         <w:r>
           <w:rPr>
@@ -326,7 +326,7 @@
           <w:lang w:eastAsia="en-GB"/>
         </w:rPr>
       </w:pPr>
-      <w:hyperlink w:anchor="_Toc30501933" w:history="1">
+      <w:hyperlink w:anchor="_Toc30619180" w:history="1">
         <w:r>
           <w:rPr>
             <w:rStyle w:val="Hyperlink"/>
@@ -353,7 +353,7 @@
             <w:noProof/>
             <w:webHidden/>
           </w:rPr>
-          <w:instrText xml:space="preserve"> PAGEREF _Toc30501933 \h </w:instrText>
+          <w:instrText xml:space="preserve"> PAGEREF _Toc30619180 \h </w:instrText>
         </w:r>
         <w:r>
           <w:rPr>
@@ -400,7 +400,7 @@
           <w:lang w:eastAsia="en-GB"/>
         </w:rPr>
       </w:pPr>
-      <w:hyperlink w:anchor="_Toc30501934" w:history="1">
+      <w:hyperlink w:anchor="_Toc30619181" w:history="1">
         <w:r>
           <w:rPr>
             <w:rStyle w:val="Hyperlink"/>
@@ -427,7 +427,7 @@
             <w:noProof/>
             <w:webHidden/>
           </w:rPr>
-          <w:instrText xml:space="preserve"> PAGEREF _Toc30501934 \h </w:instrText>
+          <w:instrText xml:space="preserve"> PAGEREF _Toc30619181 \h </w:instrText>
         </w:r>
         <w:r>
           <w:rPr>
@@ -474,7 +474,7 @@
           <w:lang w:eastAsia="en-GB"/>
         </w:rPr>
       </w:pPr>
-      <w:hyperlink w:anchor="_Toc30501935" w:history="1">
+      <w:hyperlink w:anchor="_Toc30619182" w:history="1">
         <w:r>
           <w:rPr>
             <w:rStyle w:val="Hyperlink"/>
@@ -501,7 +501,7 @@
             <w:noProof/>
             <w:webHidden/>
           </w:rPr>
-          <w:instrText xml:space="preserve"> PAGEREF _Toc30501935 \h </w:instrText>
+          <w:instrText xml:space="preserve"> PAGEREF _Toc30619182 \h </w:instrText>
         </w:r>
         <w:r>
           <w:rPr>
@@ -548,7 +548,7 @@
           <w:lang w:eastAsia="en-GB"/>
         </w:rPr>
       </w:pPr>
-      <w:hyperlink w:anchor="_Toc30501936" w:history="1">
+      <w:hyperlink w:anchor="_Toc30619183" w:history="1">
         <w:r>
           <w:rPr>
             <w:rStyle w:val="Hyperlink"/>
@@ -575,7 +575,7 @@
             <w:noProof/>
             <w:webHidden/>
           </w:rPr>
-          <w:instrText xml:space="preserve"> PAGEREF _Toc30501936 \h </w:instrText>
+          <w:instrText xml:space="preserve"> PAGEREF _Toc30619183 \h </w:instrText>
         </w:r>
         <w:r>
           <w:rPr>
@@ -623,7 +623,7 @@
           <w:lang w:eastAsia="en-GB"/>
         </w:rPr>
       </w:pPr>
-      <w:hyperlink w:anchor="_Toc30501937" w:history="1">
+      <w:hyperlink w:anchor="_Toc30619184" w:history="1">
         <w:r>
           <w:rPr>
             <w:rStyle w:val="Hyperlink"/>
@@ -650,7 +650,7 @@
             <w:noProof/>
             <w:webHidden/>
           </w:rPr>
-          <w:instrText xml:space="preserve"> PAGEREF _Toc30501937 \h </w:instrText>
+          <w:instrText xml:space="preserve"> PAGEREF _Toc30619184 \h </w:instrText>
         </w:r>
         <w:r>
           <w:rPr>
@@ -696,7 +696,7 @@
           <w:lang w:eastAsia="en-GB"/>
         </w:rPr>
       </w:pPr>
-      <w:hyperlink w:anchor="_Toc30501938" w:history="1">
+      <w:hyperlink w:anchor="_Toc30619185" w:history="1">
         <w:r>
           <w:rPr>
             <w:rStyle w:val="Hyperlink"/>
@@ -723,7 +723,7 @@
             <w:noProof/>
             <w:webHidden/>
           </w:rPr>
-          <w:instrText xml:space="preserve"> PAGEREF _Toc30501938 \h </w:instrText>
+          <w:instrText xml:space="preserve"> PAGEREF _Toc30619185 \h </w:instrText>
         </w:r>
         <w:r>
           <w:rPr>
@@ -769,7 +769,7 @@
           <w:lang w:eastAsia="en-GB"/>
         </w:rPr>
       </w:pPr>
-      <w:hyperlink w:anchor="_Toc30501939" w:history="1">
+      <w:hyperlink w:anchor="_Toc30619186" w:history="1">
         <w:r>
           <w:rPr>
             <w:rStyle w:val="Hyperlink"/>
@@ -796,7 +796,7 @@
             <w:noProof/>
             <w:webHidden/>
           </w:rPr>
-          <w:instrText xml:space="preserve"> PAGEREF _Toc30501939 \h </w:instrText>
+          <w:instrText xml:space="preserve"> PAGEREF _Toc30619186 \h </w:instrText>
         </w:r>
         <w:r>
           <w:rPr>
@@ -842,7 +842,7 @@
           <w:lang w:eastAsia="en-GB"/>
         </w:rPr>
       </w:pPr>
-      <w:hyperlink w:anchor="_Toc30501940" w:history="1">
+      <w:hyperlink w:anchor="_Toc30619187" w:history="1">
         <w:r>
           <w:rPr>
             <w:rStyle w:val="Hyperlink"/>
@@ -869,7 +869,7 @@
             <w:noProof/>
             <w:webHidden/>
           </w:rPr>
-          <w:instrText xml:space="preserve"> PAGEREF _Toc30501940 \h </w:instrText>
+          <w:instrText xml:space="preserve"> PAGEREF _Toc30619187 \h </w:instrText>
         </w:r>
         <w:r>
           <w:rPr>
@@ -915,7 +915,7 @@
           <w:lang w:eastAsia="en-GB"/>
         </w:rPr>
       </w:pPr>
-      <w:hyperlink w:anchor="_Toc30501941" w:history="1">
+      <w:hyperlink w:anchor="_Toc30619188" w:history="1">
         <w:r>
           <w:rPr>
             <w:rStyle w:val="Hyperlink"/>
@@ -942,7 +942,7 @@
             <w:noProof/>
             <w:webHidden/>
           </w:rPr>
-          <w:instrText xml:space="preserve"> PAGEREF _Toc30501941 \h </w:instrText>
+          <w:instrText xml:space="preserve"> PAGEREF _Toc30619188 \h </w:instrText>
         </w:r>
         <w:r>
           <w:rPr>
@@ -988,7 +988,7 @@
           <w:lang w:eastAsia="en-GB"/>
         </w:rPr>
       </w:pPr>
-      <w:hyperlink w:anchor="_Toc30501942" w:history="1">
+      <w:hyperlink w:anchor="_Toc30619189" w:history="1">
         <w:r>
           <w:rPr>
             <w:rStyle w:val="Hyperlink"/>
@@ -1015,7 +1015,7 @@
             <w:noProof/>
             <w:webHidden/>
           </w:rPr>
-          <w:instrText xml:space="preserve"> PAGEREF _Toc30501942 \h </w:instrText>
+          <w:instrText xml:space="preserve"> PAGEREF _Toc30619189 \h </w:instrText>
         </w:r>
         <w:r>
           <w:rPr>
@@ -1063,7 +1063,7 @@
           <w:lang w:eastAsia="en-GB"/>
         </w:rPr>
       </w:pPr>
-      <w:hyperlink w:anchor="_Toc30501943" w:history="1">
+      <w:hyperlink w:anchor="_Toc30619190" w:history="1">
         <w:r>
           <w:rPr>
             <w:rStyle w:val="Hyperlink"/>
@@ -1090,7 +1090,7 @@
             <w:noProof/>
             <w:webHidden/>
           </w:rPr>
-          <w:instrText xml:space="preserve"> PAGEREF _Toc30501943 \h </w:instrText>
+          <w:instrText xml:space="preserve"> PAGEREF _Toc30619190 \h </w:instrText>
         </w:r>
         <w:r>
           <w:rPr>
@@ -1136,7 +1136,7 @@
           <w:lang w:eastAsia="en-GB"/>
         </w:rPr>
       </w:pPr>
-      <w:hyperlink w:anchor="_Toc30501944" w:history="1">
+      <w:hyperlink w:anchor="_Toc30619191" w:history="1">
         <w:r>
           <w:rPr>
             <w:rStyle w:val="Hyperlink"/>
@@ -1163,7 +1163,7 @@
             <w:noProof/>
             <w:webHidden/>
           </w:rPr>
-          <w:instrText xml:space="preserve"> PAGEREF _Toc30501944 \h </w:instrText>
+          <w:instrText xml:space="preserve"> PAGEREF _Toc30619191 \h </w:instrText>
         </w:r>
         <w:r>
           <w:rPr>
@@ -1209,7 +1209,7 @@
           <w:lang w:eastAsia="en-GB"/>
         </w:rPr>
       </w:pPr>
-      <w:hyperlink w:anchor="_Toc30501945" w:history="1">
+      <w:hyperlink w:anchor="_Toc30619192" w:history="1">
         <w:r>
           <w:rPr>
             <w:rStyle w:val="Hyperlink"/>
@@ -1236,7 +1236,7 @@
             <w:noProof/>
             <w:webHidden/>
           </w:rPr>
-          <w:instrText xml:space="preserve"> PAGEREF _Toc30501945 \h </w:instrText>
+          <w:instrText xml:space="preserve"> PAGEREF _Toc30619192 \h </w:instrText>
         </w:r>
         <w:r>
           <w:rPr>
@@ -1282,7 +1282,7 @@
           <w:lang w:eastAsia="en-GB"/>
         </w:rPr>
       </w:pPr>
-      <w:hyperlink w:anchor="_Toc30501946" w:history="1">
+      <w:hyperlink w:anchor="_Toc30619193" w:history="1">
         <w:r>
           <w:rPr>
             <w:rStyle w:val="Hyperlink"/>
@@ -1309,7 +1309,7 @@
             <w:noProof/>
             <w:webHidden/>
           </w:rPr>
-          <w:instrText xml:space="preserve"> PAGEREF _Toc30501946 \h </w:instrText>
+          <w:instrText xml:space="preserve"> PAGEREF _Toc30619193 \h </w:instrText>
         </w:r>
         <w:r>
           <w:rPr>
@@ -1355,7 +1355,7 @@
           <w:lang w:eastAsia="en-GB"/>
         </w:rPr>
       </w:pPr>
-      <w:hyperlink w:anchor="_Toc30501947" w:history="1">
+      <w:hyperlink w:anchor="_Toc30619194" w:history="1">
         <w:r>
           <w:rPr>
             <w:rStyle w:val="Hyperlink"/>
@@ -1382,7 +1382,7 @@
             <w:noProof/>
             <w:webHidden/>
           </w:rPr>
-          <w:instrText xml:space="preserve"> PAGEREF _Toc30501947 \h </w:instrText>
+          <w:instrText xml:space="preserve"> PAGEREF _Toc30619194 \h </w:instrText>
         </w:r>
         <w:r>
           <w:rPr>
@@ -1428,7 +1428,7 @@
           <w:lang w:eastAsia="en-GB"/>
         </w:rPr>
       </w:pPr>
-      <w:hyperlink w:anchor="_Toc30501948" w:history="1">
+      <w:hyperlink w:anchor="_Toc30619195" w:history="1">
         <w:r>
           <w:rPr>
             <w:rStyle w:val="Hyperlink"/>
@@ -1455,7 +1455,7 @@
             <w:noProof/>
             <w:webHidden/>
           </w:rPr>
-          <w:instrText xml:space="preserve"> PAGEREF _Toc30501948 \h </w:instrText>
+          <w:instrText xml:space="preserve"> PAGEREF _Toc30619195 \h </w:instrText>
         </w:r>
         <w:r>
           <w:rPr>
@@ -1502,7 +1502,7 @@
           <w:lang w:eastAsia="en-GB"/>
         </w:rPr>
       </w:pPr>
-      <w:hyperlink w:anchor="_Toc30501949" w:history="1">
+      <w:hyperlink w:anchor="_Toc30619196" w:history="1">
         <w:r>
           <w:rPr>
             <w:rStyle w:val="Hyperlink"/>
@@ -1529,7 +1529,7 @@
             <w:noProof/>
             <w:webHidden/>
           </w:rPr>
-          <w:instrText xml:space="preserve"> PAGEREF _Toc30501949 \h </w:instrText>
+          <w:instrText xml:space="preserve"> PAGEREF _Toc30619196 \h </w:instrText>
         </w:r>
         <w:r>
           <w:rPr>
@@ -1577,7 +1577,7 @@
           <w:lang w:eastAsia="en-GB"/>
         </w:rPr>
       </w:pPr>
-      <w:hyperlink w:anchor="_Toc30501950" w:history="1">
+      <w:hyperlink w:anchor="_Toc30619197" w:history="1">
         <w:r>
           <w:rPr>
             <w:rStyle w:val="Hyperlink"/>
@@ -1604,7 +1604,7 @@
             <w:noProof/>
             <w:webHidden/>
           </w:rPr>
-          <w:instrText xml:space="preserve"> PAGEREF _Toc30501950 \h </w:instrText>
+          <w:instrText xml:space="preserve"> PAGEREF _Toc30619197 \h </w:instrText>
         </w:r>
         <w:r>
           <w:rPr>
@@ -1650,7 +1650,7 @@
           <w:lang w:eastAsia="en-GB"/>
         </w:rPr>
       </w:pPr>
-      <w:hyperlink w:anchor="_Toc30501951" w:history="1">
+      <w:hyperlink w:anchor="_Toc30619198" w:history="1">
         <w:r>
           <w:rPr>
             <w:rStyle w:val="Hyperlink"/>
@@ -1677,7 +1677,7 @@
             <w:noProof/>
             <w:webHidden/>
           </w:rPr>
-          <w:instrText xml:space="preserve"> PAGEREF _Toc30501951 \h </w:instrText>
+          <w:instrText xml:space="preserve"> PAGEREF _Toc30619198 \h </w:instrText>
         </w:r>
         <w:r>
           <w:rPr>
@@ -1723,7 +1723,7 @@
           <w:lang w:eastAsia="en-GB"/>
         </w:rPr>
       </w:pPr>
-      <w:hyperlink w:anchor="_Toc30501952" w:history="1">
+      <w:hyperlink w:anchor="_Toc30619199" w:history="1">
         <w:r>
           <w:rPr>
             <w:rStyle w:val="Hyperlink"/>
@@ -1750,7 +1750,7 @@
             <w:noProof/>
             <w:webHidden/>
           </w:rPr>
-          <w:instrText xml:space="preserve"> PAGEREF _Toc30501952 \h </w:instrText>
+          <w:instrText xml:space="preserve"> PAGEREF _Toc30619199 \h </w:instrText>
         </w:r>
         <w:r>
           <w:rPr>
@@ -1796,7 +1796,7 @@
           <w:lang w:eastAsia="en-GB"/>
         </w:rPr>
       </w:pPr>
-      <w:hyperlink w:anchor="_Toc30501953" w:history="1">
+      <w:hyperlink w:anchor="_Toc30619200" w:history="1">
         <w:r>
           <w:rPr>
             <w:rStyle w:val="Hyperlink"/>
@@ -1823,7 +1823,7 @@
             <w:noProof/>
             <w:webHidden/>
           </w:rPr>
-          <w:instrText xml:space="preserve"> PAGEREF _Toc30501953 \h </w:instrText>
+          <w:instrText xml:space="preserve"> PAGEREF _Toc30619200 \h </w:instrText>
         </w:r>
         <w:r>
           <w:rPr>
@@ -1869,7 +1869,7 @@
           <w:lang w:eastAsia="en-GB"/>
         </w:rPr>
       </w:pPr>
-      <w:hyperlink w:anchor="_Toc30501954" w:history="1">
+      <w:hyperlink w:anchor="_Toc30619201" w:history="1">
         <w:r>
           <w:rPr>
             <w:rStyle w:val="Hyperlink"/>
@@ -1896,7 +1896,7 @@
             <w:noProof/>
             <w:webHidden/>
           </w:rPr>
-          <w:instrText xml:space="preserve"> PAGEREF _Toc30501954 \h </w:instrText>
+          <w:instrText xml:space="preserve"> PAGEREF _Toc30619201 \h </w:instrText>
         </w:r>
         <w:r>
           <w:rPr>
@@ -1944,7 +1944,7 @@
           <w:lang w:eastAsia="en-GB"/>
         </w:rPr>
       </w:pPr>
-      <w:hyperlink w:anchor="_Toc30501955" w:history="1">
+      <w:hyperlink w:anchor="_Toc30619202" w:history="1">
         <w:r>
           <w:rPr>
             <w:rStyle w:val="Hyperlink"/>
@@ -1971,7 +1971,7 @@
             <w:noProof/>
             <w:webHidden/>
           </w:rPr>
-          <w:instrText xml:space="preserve"> PAGEREF _Toc30501955 \h </w:instrText>
+          <w:instrText xml:space="preserve"> PAGEREF _Toc30619202 \h </w:instrText>
         </w:r>
         <w:r>
           <w:rPr>
@@ -2017,7 +2017,7 @@
           <w:lang w:eastAsia="en-GB"/>
         </w:rPr>
       </w:pPr>
-      <w:hyperlink w:anchor="_Toc30501956" w:history="1">
+      <w:hyperlink w:anchor="_Toc30619203" w:history="1">
         <w:r>
           <w:rPr>
             <w:rStyle w:val="Hyperlink"/>
@@ -2044,7 +2044,7 @@
             <w:noProof/>
             <w:webHidden/>
           </w:rPr>
-          <w:instrText xml:space="preserve"> PAGEREF _Toc30501956 \h </w:instrText>
+          <w:instrText xml:space="preserve"> PAGEREF _Toc30619203 \h </w:instrText>
         </w:r>
         <w:r>
           <w:rPr>
@@ -2090,7 +2090,7 @@
           <w:lang w:eastAsia="en-GB"/>
         </w:rPr>
       </w:pPr>
-      <w:hyperlink w:anchor="_Toc30501957" w:history="1">
+      <w:hyperlink w:anchor="_Toc30619204" w:history="1">
         <w:r>
           <w:rPr>
             <w:rStyle w:val="Hyperlink"/>
@@ -2117,7 +2117,7 @@
             <w:noProof/>
             <w:webHidden/>
           </w:rPr>
-          <w:instrText xml:space="preserve"> PAGEREF _Toc30501957 \h </w:instrText>
+          <w:instrText xml:space="preserve"> PAGEREF _Toc30619204 \h </w:instrText>
         </w:r>
         <w:r>
           <w:rPr>
@@ -2163,7 +2163,7 @@
           <w:lang w:eastAsia="en-GB"/>
         </w:rPr>
       </w:pPr>
-      <w:hyperlink w:anchor="_Toc30501958" w:history="1">
+      <w:hyperlink w:anchor="_Toc30619205" w:history="1">
         <w:r>
           <w:rPr>
             <w:rStyle w:val="Hyperlink"/>
@@ -2190,7 +2190,7 @@
             <w:noProof/>
             <w:webHidden/>
           </w:rPr>
-          <w:instrText xml:space="preserve"> PAGEREF _Toc30501958 \h </w:instrText>
+          <w:instrText xml:space="preserve"> PAGEREF _Toc30619205 \h </w:instrText>
         </w:r>
         <w:r>
           <w:rPr>
@@ -2236,7 +2236,7 @@
           <w:lang w:eastAsia="en-GB"/>
         </w:rPr>
       </w:pPr>
-      <w:hyperlink w:anchor="_Toc30501959" w:history="1">
+      <w:hyperlink w:anchor="_Toc30619206" w:history="1">
         <w:r>
           <w:rPr>
             <w:rStyle w:val="Hyperlink"/>
@@ -2263,7 +2263,7 @@
             <w:noProof/>
             <w:webHidden/>
           </w:rPr>
-          <w:instrText xml:space="preserve"> PAGEREF _Toc30501959 \h </w:instrText>
+          <w:instrText xml:space="preserve"> PAGEREF _Toc30619206 \h </w:instrText>
         </w:r>
         <w:r>
           <w:rPr>
@@ -2310,7 +2310,7 @@
           <w:lang w:eastAsia="en-GB"/>
         </w:rPr>
       </w:pPr>
-      <w:hyperlink w:anchor="_Toc30501960" w:history="1">
+      <w:hyperlink w:anchor="_Toc30619207" w:history="1">
         <w:r>
           <w:rPr>
             <w:rStyle w:val="Hyperlink"/>
@@ -2338,7 +2338,7 @@
             <w:noProof/>
             <w:webHidden/>
           </w:rPr>
-          <w:instrText xml:space="preserve"> PAGEREF _Toc30501960 \h </w:instrText>
+          <w:instrText xml:space="preserve"> PAGEREF _Toc30619207 \h </w:instrText>
         </w:r>
         <w:r>
           <w:rPr>
@@ -2384,7 +2384,7 @@
           <w:lang w:eastAsia="en-GB"/>
         </w:rPr>
       </w:pPr>
-      <w:hyperlink w:anchor="_Toc30501961" w:history="1">
+      <w:hyperlink w:anchor="_Toc30619208" w:history="1">
         <w:r>
           <w:rPr>
             <w:rStyle w:val="Hyperlink"/>
@@ -2411,7 +2411,7 @@
             <w:noProof/>
             <w:webHidden/>
           </w:rPr>
-          <w:instrText xml:space="preserve"> PAGEREF _Toc30501961 \h </w:instrText>
+          <w:instrText xml:space="preserve"> PAGEREF _Toc30619208 \h </w:instrText>
         </w:r>
         <w:r>
           <w:rPr>
@@ -2458,7 +2458,7 @@
           <w:lang w:eastAsia="en-GB"/>
         </w:rPr>
       </w:pPr>
-      <w:hyperlink w:anchor="_Toc30501962" w:history="1">
+      <w:hyperlink w:anchor="_Toc30619209" w:history="1">
         <w:r>
           <w:rPr>
             <w:rStyle w:val="Hyperlink"/>
@@ -2485,7 +2485,7 @@
             <w:noProof/>
             <w:webHidden/>
           </w:rPr>
-          <w:instrText xml:space="preserve"> PAGEREF _Toc30501962 \h </w:instrText>
+          <w:instrText xml:space="preserve"> PAGEREF _Toc30619209 \h </w:instrText>
         </w:r>
         <w:r>
           <w:rPr>
@@ -2532,7 +2532,7 @@
           <w:lang w:eastAsia="en-GB"/>
         </w:rPr>
       </w:pPr>
-      <w:hyperlink w:anchor="_Toc30501963" w:history="1">
+      <w:hyperlink w:anchor="_Toc30619210" w:history="1">
         <w:r>
           <w:rPr>
             <w:rStyle w:val="Hyperlink"/>
@@ -2560,7 +2560,7 @@
             <w:noProof/>
             <w:webHidden/>
           </w:rPr>
-          <w:instrText xml:space="preserve"> PAGEREF _Toc30501963 \h </w:instrText>
+          <w:instrText xml:space="preserve"> PAGEREF _Toc30619210 \h </w:instrText>
         </w:r>
         <w:r>
           <w:rPr>
@@ -2606,7 +2606,7 @@
           <w:lang w:eastAsia="en-GB"/>
         </w:rPr>
       </w:pPr>
-      <w:hyperlink w:anchor="_Toc30501964" w:history="1">
+      <w:hyperlink w:anchor="_Toc30619211" w:history="1">
         <w:r>
           <w:rPr>
             <w:rStyle w:val="Hyperlink"/>
@@ -2633,7 +2633,7 @@
             <w:noProof/>
             <w:webHidden/>
           </w:rPr>
-          <w:instrText xml:space="preserve"> PAGEREF _Toc30501964 \h </w:instrText>
+          <w:instrText xml:space="preserve"> PAGEREF _Toc30619211 \h </w:instrText>
         </w:r>
         <w:r>
           <w:rPr>
@@ -2681,7 +2681,7 @@
           <w:lang w:eastAsia="en-GB"/>
         </w:rPr>
       </w:pPr>
-      <w:hyperlink w:anchor="_Toc30501965" w:history="1">
+      <w:hyperlink w:anchor="_Toc30619212" w:history="1">
         <w:r>
           <w:rPr>
             <w:rStyle w:val="Hyperlink"/>
@@ -2708,7 +2708,7 @@
             <w:noProof/>
             <w:webHidden/>
           </w:rPr>
-          <w:instrText xml:space="preserve"> PAGEREF _Toc30501965 \h </w:instrText>
+          <w:instrText xml:space="preserve"> PAGEREF _Toc30619212 \h </w:instrText>
         </w:r>
         <w:r>
           <w:rPr>
@@ -2754,7 +2754,7 @@
           <w:lang w:eastAsia="en-GB"/>
         </w:rPr>
       </w:pPr>
-      <w:hyperlink w:anchor="_Toc30501966" w:history="1">
+      <w:hyperlink w:anchor="_Toc30619213" w:history="1">
         <w:r>
           <w:rPr>
             <w:rStyle w:val="Hyperlink"/>
@@ -2781,7 +2781,7 @@
             <w:noProof/>
             <w:webHidden/>
           </w:rPr>
-          <w:instrText xml:space="preserve"> PAGEREF _Toc30501966 \h </w:instrText>
+          <w:instrText xml:space="preserve"> PAGEREF _Toc30619213 \h </w:instrText>
         </w:r>
         <w:r>
           <w:rPr>
@@ -2828,7 +2828,7 @@
           <w:lang w:eastAsia="en-GB"/>
         </w:rPr>
       </w:pPr>
-      <w:hyperlink w:anchor="_Toc30501967" w:history="1">
+      <w:hyperlink w:anchor="_Toc30619214" w:history="1">
         <w:r>
           <w:rPr>
             <w:rStyle w:val="Hyperlink"/>
@@ -2855,7 +2855,7 @@
             <w:noProof/>
             <w:webHidden/>
           </w:rPr>
-          <w:instrText xml:space="preserve"> PAGEREF _Toc30501967 \h </w:instrText>
+          <w:instrText xml:space="preserve"> PAGEREF _Toc30619214 \h </w:instrText>
         </w:r>
         <w:r>
           <w:rPr>
@@ -2902,7 +2902,7 @@
           <w:lang w:eastAsia="en-GB"/>
         </w:rPr>
       </w:pPr>
-      <w:hyperlink w:anchor="_Toc30501968" w:history="1">
+      <w:hyperlink w:anchor="_Toc30619215" w:history="1">
         <w:r>
           <w:rPr>
             <w:rStyle w:val="Hyperlink"/>
@@ -2929,7 +2929,7 @@
             <w:noProof/>
             <w:webHidden/>
           </w:rPr>
-          <w:instrText xml:space="preserve"> PAGEREF _Toc30501968 \h </w:instrText>
+          <w:instrText xml:space="preserve"> PAGEREF _Toc30619215 \h </w:instrText>
         </w:r>
         <w:r>
           <w:rPr>
@@ -2976,7 +2976,7 @@
           <w:lang w:eastAsia="en-GB"/>
         </w:rPr>
       </w:pPr>
-      <w:hyperlink w:anchor="_Toc30501969" w:history="1">
+      <w:hyperlink w:anchor="_Toc30619216" w:history="1">
         <w:r>
           <w:rPr>
             <w:rStyle w:val="Hyperlink"/>
@@ -3003,7 +3003,7 @@
             <w:noProof/>
             <w:webHidden/>
           </w:rPr>
-          <w:instrText xml:space="preserve"> PAGEREF _Toc30501969 \h </w:instrText>
+          <w:instrText xml:space="preserve"> PAGEREF _Toc30619216 \h </w:instrText>
         </w:r>
         <w:r>
           <w:rPr>
@@ -3049,7 +3049,7 @@
           <w:lang w:eastAsia="en-GB"/>
         </w:rPr>
       </w:pPr>
-      <w:hyperlink w:anchor="_Toc30501970" w:history="1">
+      <w:hyperlink w:anchor="_Toc30619217" w:history="1">
         <w:r>
           <w:rPr>
             <w:rStyle w:val="Hyperlink"/>
@@ -3076,7 +3076,7 @@
             <w:noProof/>
             <w:webHidden/>
           </w:rPr>
-          <w:instrText xml:space="preserve"> PAGEREF _Toc30501970 \h </w:instrText>
+          <w:instrText xml:space="preserve"> PAGEREF _Toc30619217 \h </w:instrText>
         </w:r>
         <w:r>
           <w:rPr>
@@ -3123,7 +3123,7 @@
           <w:lang w:eastAsia="en-GB"/>
         </w:rPr>
       </w:pPr>
-      <w:hyperlink w:anchor="_Toc30501971" w:history="1">
+      <w:hyperlink w:anchor="_Toc30619218" w:history="1">
         <w:r>
           <w:rPr>
             <w:rStyle w:val="Hyperlink"/>
@@ -3150,7 +3150,7 @@
             <w:noProof/>
             <w:webHidden/>
           </w:rPr>
-          <w:instrText xml:space="preserve"> PAGEREF _Toc30501971 \h </w:instrText>
+          <w:instrText xml:space="preserve"> PAGEREF _Toc30619218 \h </w:instrText>
         </w:r>
         <w:r>
           <w:rPr>
@@ -3197,7 +3197,7 @@
           <w:lang w:eastAsia="en-GB"/>
         </w:rPr>
       </w:pPr>
-      <w:hyperlink w:anchor="_Toc30501972" w:history="1">
+      <w:hyperlink w:anchor="_Toc30619219" w:history="1">
         <w:r>
           <w:rPr>
             <w:rStyle w:val="Hyperlink"/>
@@ -3224,7 +3224,7 @@
             <w:noProof/>
             <w:webHidden/>
           </w:rPr>
-          <w:instrText xml:space="preserve"> PAGEREF _Toc30501972 \h </w:instrText>
+          <w:instrText xml:space="preserve"> PAGEREF _Toc30619219 \h </w:instrText>
         </w:r>
         <w:r>
           <w:rPr>
@@ -3272,7 +3272,7 @@
           <w:lang w:eastAsia="en-GB"/>
         </w:rPr>
       </w:pPr>
-      <w:hyperlink w:anchor="_Toc30501973" w:history="1">
+      <w:hyperlink w:anchor="_Toc30619220" w:history="1">
         <w:r>
           <w:rPr>
             <w:rStyle w:val="Hyperlink"/>
@@ -3299,7 +3299,7 @@
             <w:noProof/>
             <w:webHidden/>
           </w:rPr>
-          <w:instrText xml:space="preserve"> PAGEREF _Toc30501973 \h </w:instrText>
+          <w:instrText xml:space="preserve"> PAGEREF _Toc30619220 \h </w:instrText>
         </w:r>
         <w:r>
           <w:rPr>
@@ -3345,7 +3345,7 @@
           <w:lang w:eastAsia="en-GB"/>
         </w:rPr>
       </w:pPr>
-      <w:hyperlink w:anchor="_Toc30501974" w:history="1">
+      <w:hyperlink w:anchor="_Toc30619221" w:history="1">
         <w:r>
           <w:rPr>
             <w:rStyle w:val="Hyperlink"/>
@@ -3372,7 +3372,7 @@
             <w:noProof/>
             <w:webHidden/>
           </w:rPr>
-          <w:instrText xml:space="preserve"> PAGEREF _Toc30501974 \h </w:instrText>
+          <w:instrText xml:space="preserve"> PAGEREF _Toc30619221 \h </w:instrText>
         </w:r>
         <w:r>
           <w:rPr>
@@ -3418,13 +3418,13 @@
           <w:lang w:eastAsia="en-GB"/>
         </w:rPr>
       </w:pPr>
-      <w:hyperlink w:anchor="_Toc30501975" w:history="1">
+      <w:hyperlink w:anchor="_Toc30619222" w:history="1">
         <w:r>
           <w:rPr>
             <w:rStyle w:val="Hyperlink"/>
             <w:noProof/>
           </w:rPr>
-          <w:t>Step 7.2: Too slow</w:t>
+          <w:t>Step 7.2: Too slow – save graphArea data in advance</w:t>
         </w:r>
         <w:r>
           <w:rPr>
@@ -3445,7 +3445,7 @@
             <w:noProof/>
             <w:webHidden/>
           </w:rPr>
-          <w:instrText xml:space="preserve"> PAGEREF _Toc30501975 \h </w:instrText>
+          <w:instrText xml:space="preserve"> PAGEREF _Toc30619222 \h </w:instrText>
         </w:r>
         <w:r>
           <w:rPr>
@@ -3477,6 +3477,153 @@
       </w:hyperlink>
     </w:p>
     <w:p>
+      <w:pPr>
+        <w:pStyle w:val="TOC3"/>
+        <w:tabs>
+          <w:tab w:val="right" w:leader="dot" w:pos="9010"/>
+        </w:tabs>
+        <w:rPr>
+          <w:rFonts w:eastAsiaTheme="minorEastAsia" w:cstheme="minorBidi"/>
+          <w:i w:val="0"/>
+          <w:iCs w:val="0"/>
+          <w:noProof/>
+          <w:sz w:val="24"/>
+          <w:szCs w:val="24"/>
+          <w:lang w:eastAsia="en-GB"/>
+        </w:rPr>
+      </w:pPr>
+      <w:hyperlink w:anchor="_Toc30619223" w:history="1">
+        <w:r>
+          <w:rPr>
+            <w:rStyle w:val="Hyperlink"/>
+            <w:noProof/>
+          </w:rPr>
+          <w:t>Indexing</w:t>
+        </w:r>
+        <w:r>
+          <w:rPr>
+            <w:noProof/>
+            <w:webHidden/>
+          </w:rPr>
+          <w:tab/>
+        </w:r>
+        <w:r>
+          <w:rPr>
+            <w:noProof/>
+            <w:webHidden/>
+          </w:rPr>
+          <w:fldChar w:fldCharType="begin"/>
+        </w:r>
+        <w:r>
+          <w:rPr>
+            <w:noProof/>
+            <w:webHidden/>
+          </w:rPr>
+          <w:instrText xml:space="preserve"> PAGEREF _Toc30619223 \h </w:instrText>
+        </w:r>
+        <w:r>
+          <w:rPr>
+            <w:noProof/>
+            <w:webHidden/>
+          </w:rPr>
+        </w:r>
+        <w:r>
+          <w:rPr>
+            <w:noProof/>
+            <w:webHidden/>
+          </w:rPr>
+          <w:fldChar w:fldCharType="separate"/>
+        </w:r>
+        <w:r>
+          <w:rPr>
+            <w:noProof/>
+            <w:webHidden/>
+          </w:rPr>
+          <w:t>49</w:t>
+        </w:r>
+        <w:r>
+          <w:rPr>
+            <w:noProof/>
+            <w:webHidden/>
+          </w:rPr>
+          <w:fldChar w:fldCharType="end"/>
+        </w:r>
+      </w:hyperlink>
+    </w:p>
+    <w:p>
+      <w:pPr>
+        <w:pStyle w:val="TOC2"/>
+        <w:tabs>
+          <w:tab w:val="right" w:leader="dot" w:pos="9010"/>
+        </w:tabs>
+        <w:rPr>
+          <w:rFonts w:eastAsiaTheme="minorEastAsia" w:cstheme="minorBidi"/>
+          <w:smallCaps w:val="0"/>
+          <w:noProof/>
+          <w:sz w:val="24"/>
+          <w:szCs w:val="24"/>
+          <w:lang w:eastAsia="en-GB"/>
+        </w:rPr>
+      </w:pPr>
+      <w:hyperlink w:anchor="_Toc30619224" w:history="1">
+        <w:r>
+          <w:rPr>
+            <w:rStyle w:val="Hyperlink"/>
+            <w:noProof/>
+          </w:rPr>
+          <w:t>Step 3: Graph discrepancy</w:t>
+        </w:r>
+        <w:r>
+          <w:rPr>
+            <w:noProof/>
+            <w:webHidden/>
+          </w:rPr>
+          <w:tab/>
+        </w:r>
+        <w:r>
+          <w:rPr>
+            <w:noProof/>
+            <w:webHidden/>
+          </w:rPr>
+          <w:fldChar w:fldCharType="begin"/>
+        </w:r>
+        <w:r>
+          <w:rPr>
+            <w:noProof/>
+            <w:webHidden/>
+          </w:rPr>
+          <w:instrText xml:space="preserve"> PAGEREF _Toc30619224 \h </w:instrText>
+        </w:r>
+        <w:r>
+          <w:rPr>
+            <w:noProof/>
+            <w:webHidden/>
+          </w:rPr>
+        </w:r>
+        <w:r>
+          <w:rPr>
+            <w:noProof/>
+            <w:webHidden/>
+          </w:rPr>
+          <w:fldChar w:fldCharType="separate"/>
+        </w:r>
+        <w:r>
+          <w:rPr>
+            <w:noProof/>
+            <w:webHidden/>
+          </w:rPr>
+          <w:t>49</w:t>
+        </w:r>
+        <w:r>
+          <w:rPr>
+            <w:noProof/>
+            <w:webHidden/>
+          </w:rPr>
+          <w:fldChar w:fldCharType="end"/>
+        </w:r>
+      </w:hyperlink>
+    </w:p>
+    <w:p>
       <w:r>
         <w:fldChar w:fldCharType="end"/>
       </w:r>
@@ -3491,7 +3638,6 @@
         </w:rPr>
       </w:pPr>
       <w:r>
-        <w:lastRenderedPageBreak/>
         <w:br w:type="page"/>
       </w:r>
     </w:p>
@@ -3504,7 +3650,7 @@
       <w:pPr>
         <w:pStyle w:val="Heading1"/>
       </w:pPr>
-      <w:bookmarkStart w:id="0" w:name="_Toc30501929"/>
+      <w:bookmarkStart w:id="0" w:name="_Toc30619176"/>
       <w:r>
         <w:t>Reflections and the next st</w:t>
       </w:r>
@@ -6004,7 +6150,7 @@
       <w:pPr>
         <w:pStyle w:val="Heading1"/>
       </w:pPr>
-      <w:bookmarkStart w:id="1" w:name="_Toc30501930"/>
+      <w:bookmarkStart w:id="1" w:name="_Toc30619177"/>
       <w:r>
         <w:t>Development</w:t>
       </w:r>
@@ -6896,7 +7042,7 @@
       <w:pPr>
         <w:pStyle w:val="Heading1"/>
       </w:pPr>
-      <w:bookmarkStart w:id="2" w:name="_Toc30501931"/>
+      <w:bookmarkStart w:id="2" w:name="_Toc30619178"/>
       <w:r>
         <w:lastRenderedPageBreak/>
         <w:t>Phase</w:t>
@@ -8808,7 +8954,7 @@
       <w:pPr>
         <w:pStyle w:val="Heading1"/>
       </w:pPr>
-      <w:bookmarkStart w:id="3" w:name="_Toc30501932"/>
+      <w:bookmarkStart w:id="3" w:name="_Toc30619179"/>
       <w:r>
         <w:lastRenderedPageBreak/>
         <w:t>Phase</w:t>
@@ -11514,7 +11660,7 @@
           <w:rStyle w:val="Heading3Char"/>
         </w:rPr>
       </w:pPr>
-      <w:bookmarkStart w:id="4" w:name="_Toc30501933"/>
+      <w:bookmarkStart w:id="4" w:name="_Toc30619180"/>
       <w:r>
         <w:rPr>
           <w:rStyle w:val="Heading3Char"/>
@@ -12015,7 +12161,7 @@
       <w:pPr>
         <w:pStyle w:val="Heading3"/>
       </w:pPr>
-      <w:bookmarkStart w:id="5" w:name="_Toc30501934"/>
+      <w:bookmarkStart w:id="5" w:name="_Toc30619181"/>
       <w:r>
         <w:t>Hypothes</w:t>
       </w:r>
@@ -12286,7 +12432,7 @@
       <w:pPr>
         <w:pStyle w:val="Heading3"/>
       </w:pPr>
-      <w:bookmarkStart w:id="6" w:name="_Toc30501935"/>
+      <w:bookmarkStart w:id="6" w:name="_Toc30619182"/>
       <w:r>
         <w:t>U</w:t>
       </w:r>
@@ -13217,7 +13363,7 @@
       <w:pPr>
         <w:pStyle w:val="Heading3"/>
       </w:pPr>
-      <w:bookmarkStart w:id="7" w:name="_Toc30501936"/>
+      <w:bookmarkStart w:id="7" w:name="_Toc30619183"/>
       <w:r>
         <w:t>Phrases</w:t>
       </w:r>
@@ -14345,7 +14491,7 @@
       <w:pPr>
         <w:pStyle w:val="Heading1"/>
       </w:pPr>
-      <w:bookmarkStart w:id="8" w:name="_Toc30501937"/>
+      <w:bookmarkStart w:id="8" w:name="_Toc30619184"/>
       <w:r>
         <w:t>Phase</w:t>
       </w:r>
@@ -14992,7 +15138,7 @@
       <w:pPr>
         <w:pStyle w:val="Heading2"/>
       </w:pPr>
-      <w:bookmarkStart w:id="9" w:name="_Toc30501938"/>
+      <w:bookmarkStart w:id="9" w:name="_Toc30619185"/>
       <w:r>
         <w:t>Embeddings dimension</w:t>
       </w:r>
@@ -15430,7 +15576,7 @@
       <w:pPr>
         <w:pStyle w:val="Heading2"/>
       </w:pPr>
-      <w:bookmarkStart w:id="10" w:name="_Toc30501939"/>
+      <w:bookmarkStart w:id="10" w:name="_Toc30619186"/>
       <w:r>
         <w:t>From DistilBERT</w:t>
       </w:r>
@@ -16129,7 +16275,7 @@
       <w:pPr>
         <w:pStyle w:val="Heading2"/>
       </w:pPr>
-      <w:bookmarkStart w:id="11" w:name="_Toc30501940"/>
+      <w:bookmarkStart w:id="11" w:name="_Toc30619187"/>
       <w:r>
         <w:t>Phase</w:t>
       </w:r>
@@ -17365,7 +17511,7 @@
       <w:pPr>
         <w:pStyle w:val="Heading2"/>
       </w:pPr>
-      <w:bookmarkStart w:id="12" w:name="_Toc30501941"/>
+      <w:bookmarkStart w:id="12" w:name="_Toc30619188"/>
       <w:r>
         <w:t>Step 2c</w:t>
       </w:r>
@@ -18055,7 +18201,7 @@
       <w:pPr>
         <w:pStyle w:val="Heading2"/>
       </w:pPr>
-      <w:bookmarkStart w:id="13" w:name="_Toc30501942"/>
+      <w:bookmarkStart w:id="13" w:name="_Toc30619189"/>
       <w:r>
         <w:t>Step 2d</w:t>
       </w:r>
@@ -18138,7 +18284,7 @@
       <w:pPr>
         <w:pStyle w:val="Heading1"/>
       </w:pPr>
-      <w:bookmarkStart w:id="14" w:name="_Toc30501943"/>
+      <w:bookmarkStart w:id="14" w:name="_Toc30619190"/>
       <w:r>
         <w:t>Phase 3</w:t>
       </w:r>
@@ -18219,7 +18365,7 @@
         <w:pStyle w:val="Heading2"/>
       </w:pPr>
       <w:bookmarkStart w:id="15" w:name="_Step3a:_In_the"/>
-      <w:bookmarkStart w:id="16" w:name="_Toc30501944"/>
+      <w:bookmarkStart w:id="16" w:name="_Toc30619191"/>
       <w:bookmarkEnd w:id="15"/>
       <w:r>
         <w:t>Step3a: In the background – retrieving the input data</w:t>
@@ -18578,7 +18724,7 @@
       <w:pPr>
         <w:pStyle w:val="Heading2"/>
       </w:pPr>
-      <w:bookmarkStart w:id="17" w:name="_Toc30501945"/>
+      <w:bookmarkStart w:id="17" w:name="_Toc30619192"/>
       <w:r>
         <w:lastRenderedPageBreak/>
         <w:t>Step3</w:t>
@@ -19088,7 +19234,7 @@
       <w:pPr>
         <w:pStyle w:val="Heading2"/>
       </w:pPr>
-      <w:bookmarkStart w:id="18" w:name="_Toc30501946"/>
+      <w:bookmarkStart w:id="18" w:name="_Toc30619193"/>
       <w:r>
         <w:t>Ste</w:t>
       </w:r>
@@ -22438,7 +22584,7 @@
       <w:pPr>
         <w:pStyle w:val="Heading2"/>
       </w:pPr>
-      <w:bookmarkStart w:id="19" w:name="_Toc30501947"/>
+      <w:bookmarkStart w:id="19" w:name="_Toc30619194"/>
       <w:r>
         <w:t>Step 3d: (R)GCNs – (relational) Graph Convolutiona</w:t>
       </w:r>
@@ -23878,7 +24024,7 @@
         <w:pStyle w:val="Heading2"/>
       </w:pPr>
       <w:bookmarkStart w:id="20" w:name="_Step_3e:_PyTorch"/>
-      <w:bookmarkStart w:id="21" w:name="_Toc30501948"/>
+      <w:bookmarkStart w:id="21" w:name="_Toc30619195"/>
       <w:bookmarkEnd w:id="20"/>
       <w:r>
         <w:t>Step 3e: PyTorch Geometric</w:t>
@@ -24781,7 +24927,7 @@
         <w:lastRenderedPageBreak/>
         <w:br/>
       </w:r>
-      <w:bookmarkStart w:id="22" w:name="_Toc30501949"/>
+      <w:bookmarkStart w:id="22" w:name="_Toc30619196"/>
       <w:r>
         <w:t>Directions</w:t>
       </w:r>
@@ -24920,7 +25066,7 @@
       <w:pPr>
         <w:pStyle w:val="Heading1"/>
       </w:pPr>
-      <w:bookmarkStart w:id="23" w:name="_Toc30501950"/>
+      <w:bookmarkStart w:id="23" w:name="_Toc30619197"/>
       <w:r>
         <w:t>Phase 4: GNN Implementation and Training</w:t>
       </w:r>
@@ -24938,7 +25084,7 @@
       <w:bookmarkStart w:id="24" w:name="_Ref26271943"/>
       <w:bookmarkStart w:id="25" w:name="_Ref26271950"/>
       <w:bookmarkStart w:id="26" w:name="_Ref26271951"/>
-      <w:bookmarkStart w:id="27" w:name="_Toc30501951"/>
+      <w:bookmarkStart w:id="27" w:name="_Toc30619198"/>
       <w:r>
         <w:t xml:space="preserve">Step 4a: </w:t>
       </w:r>
@@ -26321,7 +26467,7 @@
       <w:pPr>
         <w:pStyle w:val="Heading2"/>
       </w:pPr>
-      <w:bookmarkStart w:id="28" w:name="_Toc30501952"/>
+      <w:bookmarkStart w:id="28" w:name="_Toc30619199"/>
       <w:r>
         <w:t>Step 4b: Sense-labeled datasets</w:t>
       </w:r>
@@ -27576,7 +27722,7 @@
       <w:pPr>
         <w:pStyle w:val="Heading2"/>
       </w:pPr>
-      <w:bookmarkStart w:id="29" w:name="_Toc30501953"/>
+      <w:bookmarkStart w:id="29" w:name="_Toc30619200"/>
       <w:r>
         <w:t>Step 4b: More sense-labeled datasets, aligned to WordNet</w:t>
       </w:r>
@@ -28472,7 +28618,7 @@
       <w:pPr>
         <w:pStyle w:val="Heading2"/>
       </w:pPr>
-      <w:bookmarkStart w:id="30" w:name="_Toc30501954"/>
+      <w:bookmarkStart w:id="30" w:name="_Toc30619201"/>
       <w:r>
         <w:t>Step 4</w:t>
       </w:r>
@@ -29173,7 +29319,7 @@
       <w:pPr>
         <w:pStyle w:val="Heading1"/>
       </w:pPr>
-      <w:bookmarkStart w:id="31" w:name="_Toc30501955"/>
+      <w:bookmarkStart w:id="31" w:name="_Toc30619202"/>
       <w:r>
         <w:t xml:space="preserve">Phase 5: </w:t>
       </w:r>
@@ -29196,7 +29342,7 @@
       <w:pPr>
         <w:pStyle w:val="Heading2"/>
       </w:pPr>
-      <w:bookmarkStart w:id="32" w:name="_Toc30501956"/>
+      <w:bookmarkStart w:id="32" w:name="_Toc30619203"/>
       <w:r>
         <w:t>Step 5.1: UFSAC datasets</w:t>
       </w:r>
@@ -30437,7 +30583,7 @@
       <w:pPr>
         <w:pStyle w:val="Heading2"/>
       </w:pPr>
-      <w:bookmarkStart w:id="33" w:name="_Toc30501957"/>
+      <w:bookmarkStart w:id="33" w:name="_Toc30619204"/>
       <w:r>
         <w:t>Step 5.2: Iterator to read UFSAC’s xml files</w:t>
       </w:r>
@@ -30621,7 +30767,7 @@
       <w:pPr>
         <w:pStyle w:val="Heading2"/>
       </w:pPr>
-      <w:bookmarkStart w:id="34" w:name="_Toc30501958"/>
+      <w:bookmarkStart w:id="34" w:name="_Toc30619205"/>
       <w:r>
         <w:t>Step 5.3</w:t>
       </w:r>
@@ -32366,7 +32512,7 @@
       <w:pPr>
         <w:pStyle w:val="Heading2"/>
       </w:pPr>
-      <w:bookmarkStart w:id="35" w:name="_Toc30501959"/>
+      <w:bookmarkStart w:id="35" w:name="_Toc30619206"/>
       <w:r>
         <w:t>Step 5.4: Rel-GCN: Structure and training</w:t>
       </w:r>
@@ -33520,7 +33666,7 @@
         </w:rPr>
       </w:pPr>
       <w:bookmarkStart w:id="36" w:name="loadKBintoGraph"/>
-      <w:bookmarkStart w:id="37" w:name="_Toc30501960"/>
+      <w:bookmarkStart w:id="37" w:name="_Toc30619207"/>
       <w:r>
         <w:rPr>
           <w:rStyle w:val="Heading3Char"/>
@@ -34048,7 +34194,7 @@
       <w:pPr>
         <w:pStyle w:val="Heading2"/>
       </w:pPr>
-      <w:bookmarkStart w:id="38" w:name="_Toc30501961"/>
+      <w:bookmarkStart w:id="38" w:name="_Toc30619208"/>
       <w:r>
         <w:lastRenderedPageBreak/>
         <w:t xml:space="preserve">Step 5.4: Rel-GCN: </w:t>
@@ -34302,7 +34448,7 @@
       <w:pPr>
         <w:pStyle w:val="Heading3"/>
       </w:pPr>
-      <w:bookmarkStart w:id="39" w:name="_Toc30501962"/>
+      <w:bookmarkStart w:id="39" w:name="_Toc30619209"/>
       <w:r>
         <w:t>S</w:t>
       </w:r>
@@ -34444,7 +34590,7 @@
           <w:lang w:eastAsia="en-US"/>
         </w:rPr>
       </w:pPr>
-      <w:bookmarkStart w:id="40" w:name="_Toc30501963"/>
+      <w:bookmarkStart w:id="40" w:name="_Toc30619210"/>
       <w:r>
         <w:rPr>
           <w:rStyle w:val="Heading3Char"/>
@@ -36439,7 +36585,7 @@
       <w:pPr>
         <w:pStyle w:val="Heading2"/>
       </w:pPr>
-      <w:bookmarkStart w:id="41" w:name="_Toc30501964"/>
+      <w:bookmarkStart w:id="41" w:name="_Toc30619211"/>
       <w:r>
         <w:t xml:space="preserve">Step 5.5: </w:t>
       </w:r>
@@ -38451,7 +38597,7 @@
           <w:lang w:eastAsia="en-US"/>
         </w:rPr>
       </w:pPr>
-      <w:bookmarkStart w:id="42" w:name="_Toc30501965"/>
+      <w:bookmarkStart w:id="42" w:name="_Toc30619212"/>
       <w:r>
         <w:rPr>
           <w:lang w:eastAsia="en-US"/>
@@ -38693,7 +38839,7 @@
       <w:pPr>
         <w:pStyle w:val="Heading2"/>
       </w:pPr>
-      <w:bookmarkStart w:id="43" w:name="_Toc30501966"/>
+      <w:bookmarkStart w:id="43" w:name="_Toc30619213"/>
       <w:r>
         <w:t xml:space="preserve">Step 6.1: </w:t>
       </w:r>
@@ -39091,7 +39237,7 @@
       <w:pPr>
         <w:pStyle w:val="Heading3"/>
       </w:pPr>
-      <w:bookmarkStart w:id="44" w:name="_Toc30501967"/>
+      <w:bookmarkStart w:id="44" w:name="_Toc30619214"/>
       <w:r>
         <w:t>Issues</w:t>
       </w:r>
@@ -39833,7 +39979,7 @@
       <w:pPr>
         <w:pStyle w:val="Heading3"/>
       </w:pPr>
-      <w:bookmarkStart w:id="45" w:name="_Toc30501968"/>
+      <w:bookmarkStart w:id="45" w:name="_Toc30619215"/>
       <w:r>
         <w:t>Time analysis</w:t>
       </w:r>
@@ -40235,7 +40381,7 @@
       <w:pPr>
         <w:pStyle w:val="Heading3"/>
       </w:pPr>
-      <w:bookmarkStart w:id="46" w:name="_Toc30501969"/>
+      <w:bookmarkStart w:id="46" w:name="_Toc30619216"/>
       <w:r>
         <w:lastRenderedPageBreak/>
         <w:t>Finding the graph segment - v.2</w:t>
@@ -41066,7 +41212,7 @@
       <w:pPr>
         <w:pStyle w:val="Heading2"/>
       </w:pPr>
-      <w:bookmarkStart w:id="47" w:name="_Toc30501970"/>
+      <w:bookmarkStart w:id="47" w:name="_Toc30619217"/>
       <w:r>
         <w:t>Step 6.2: Batch training and Validation check</w:t>
       </w:r>
@@ -41083,7 +41229,7 @@
       <w:pPr>
         <w:pStyle w:val="Heading3"/>
       </w:pPr>
-      <w:bookmarkStart w:id="48" w:name="_Toc30501971"/>
+      <w:bookmarkStart w:id="48" w:name="_Toc30619218"/>
       <w:r>
         <w:t>Preliminary experiments: learning with no batches.</w:t>
       </w:r>
@@ -41538,7 +41684,7 @@
       <w:pPr>
         <w:pStyle w:val="Heading3"/>
       </w:pPr>
-      <w:bookmarkStart w:id="49" w:name="_Toc30501972"/>
+      <w:bookmarkStart w:id="49" w:name="_Toc30619219"/>
       <w:r>
         <w:lastRenderedPageBreak/>
         <w:t>Batches mechanism</w:t>
@@ -42398,7 +42544,7 @@
       <w:pPr>
         <w:pStyle w:val="Heading1"/>
       </w:pPr>
-      <w:bookmarkStart w:id="50" w:name="_Toc30501973"/>
+      <w:bookmarkStart w:id="50" w:name="_Toc30619220"/>
       <w:r>
         <w:lastRenderedPageBreak/>
         <w:t xml:space="preserve">PHASE 7: </w:t>
@@ -42422,7 +42568,7 @@
       <w:pPr>
         <w:pStyle w:val="Heading2"/>
       </w:pPr>
-      <w:bookmarkStart w:id="51" w:name="_Toc30501974"/>
+      <w:bookmarkStart w:id="51" w:name="_Toc30619221"/>
       <w:r>
         <w:t xml:space="preserve">Step 7.1: </w:t>
       </w:r>
@@ -43352,17 +43498,17 @@
       <w:pPr>
         <w:pStyle w:val="Heading2"/>
       </w:pPr>
-      <w:bookmarkStart w:id="52" w:name="_Toc30501975"/>
+      <w:bookmarkStart w:id="52" w:name="_Toc30619222"/>
       <w:r>
         <w:t xml:space="preserve">Step 7.2: </w:t>
       </w:r>
       <w:r>
         <w:t>Too slow</w:t>
       </w:r>
+      <w:r>
+        <w:t xml:space="preserve"> – save graphArea data in advance</w:t>
+      </w:r>
       <w:bookmarkEnd w:id="52"/>
-      <w:r>
-        <w:t xml:space="preserve"> – save graphArea data in advance</w:t>
-      </w:r>
     </w:p>
     <w:p>
       <w:pPr>
@@ -44129,13 +44275,31 @@
           <w:lang w:eastAsia="en-US"/>
         </w:rPr>
       </w:pPr>
+      <w:r>
+        <w:rPr>
+          <w:lang w:eastAsia="en-US"/>
+        </w:rPr>
+        <w:t>Final alternative: a matrix, saved in a Tensor.</w:t>
+      </w:r>
+    </w:p>
+    <w:p>
+      <w:pPr>
+        <w:rPr>
+          <w:lang w:eastAsia="en-US"/>
+        </w:rPr>
+      </w:pPr>
     </w:p>
     <w:p>
       <w:pPr>
         <w:pStyle w:val="Heading3"/>
       </w:pPr>
-      <w:r>
-        <w:t>Indexing in the .npy matrix</w:t>
+      <w:bookmarkStart w:id="53" w:name="_Toc30619223"/>
+      <w:r>
+        <w:t>Indexing</w:t>
+      </w:r>
+      <w:bookmarkEnd w:id="53"/>
+      <w:r>
+        <w:t xml:space="preserve"> </w:t>
       </w:r>
     </w:p>
     <w:p>
@@ -44407,41 +44571,1661 @@
         </w:rPr>
         <w:t>and extract the needed data.</w:t>
       </w:r>
-      <w:bookmarkStart w:id="53" w:name="_GoBack"/>
-      <w:bookmarkEnd w:id="53"/>
-    </w:p>
-    <w:p>
-      <w:pPr>
-        <w:rPr>
-          <w:lang w:eastAsia="en-US"/>
-        </w:rPr>
-      </w:pPr>
-    </w:p>
-    <w:p>
-      <w:pPr>
-        <w:rPr>
-          <w:lang w:eastAsia="en-US"/>
-        </w:rPr>
-      </w:pPr>
-    </w:p>
-    <w:p>
-      <w:pPr>
-        <w:rPr>
-          <w:lang w:eastAsia="en-US"/>
-        </w:rPr>
-      </w:pPr>
-    </w:p>
-    <w:p>
-      <w:pPr>
-        <w:rPr>
-          <w:lang w:eastAsia="en-US"/>
-        </w:rPr>
-      </w:pPr>
-    </w:p>
-    <w:p>
-      <w:pPr>
-        <w:rPr>
-          <w:lang w:eastAsia="en-US"/>
+    </w:p>
+    <w:p>
+      <w:pPr>
+        <w:rPr>
+          <w:lang w:eastAsia="en-US"/>
+        </w:rPr>
+      </w:pPr>
+    </w:p>
+    <w:p>
+      <w:pPr>
+        <w:rPr>
+          <w:lang w:eastAsia="en-US"/>
+        </w:rPr>
+      </w:pPr>
+    </w:p>
+    <w:p>
+      <w:pPr>
+        <w:pStyle w:val="Heading2"/>
+      </w:pPr>
+      <w:bookmarkStart w:id="54" w:name="_Toc30619224"/>
+      <w:r>
+        <w:t>Step 3: Graph discrepanc</w:t>
+      </w:r>
+      <w:bookmarkEnd w:id="54"/>
+      <w:r>
+        <w:t>ies</w:t>
+      </w:r>
+    </w:p>
+    <w:p>
+      <w:pPr>
+        <w:rPr>
+          <w:lang w:eastAsia="en-US"/>
+        </w:rPr>
+      </w:pPr>
+    </w:p>
+    <w:p>
+      <w:pPr>
+        <w:rPr>
+          <w:lang w:eastAsia="en-US"/>
+        </w:rPr>
+      </w:pPr>
+      <w:r>
+        <w:rPr>
+          <w:lang w:eastAsia="en-US"/>
+        </w:rPr>
+        <w:t>The node with index 16309 had no edges at all, something that is not supposed to be possible.</w:t>
+      </w:r>
+    </w:p>
+    <w:p>
+      <w:pPr>
+        <w:rPr>
+          <w:lang w:eastAsia="en-US"/>
+        </w:rPr>
+      </w:pPr>
+    </w:p>
+    <w:p>
+      <w:pPr>
+        <w:rPr>
+          <w:lang w:eastAsia="en-US"/>
+        </w:rPr>
+      </w:pPr>
+      <w:r>
+        <w:rPr>
+          <w:lang w:eastAsia="en-US"/>
+        </w:rPr>
+        <w:t>Therefore, I recreated the graph. Instead of 47K nodes, we have now 82K.</w:t>
+      </w:r>
+    </w:p>
+    <w:p>
+      <w:pPr>
+        <w:rPr>
+          <w:lang w:eastAsia="en-US"/>
+        </w:rPr>
+      </w:pPr>
+    </w:p>
+    <w:p>
+      <w:pPr>
+        <w:rPr>
+          <w:rFonts w:ascii="Menlo" w:eastAsiaTheme="minorHAnsi" w:hAnsi="Menlo" w:cs="Menlo"/>
+          <w:color w:val="000000"/>
+          <w:sz w:val="18"/>
+          <w:szCs w:val="18"/>
+          <w:lang w:eastAsia="en-US"/>
+        </w:rPr>
+      </w:pPr>
+      <w:r>
+        <w:rPr>
+          <w:rFonts w:ascii="Menlo" w:eastAsiaTheme="minorHAnsi" w:hAnsi="Menlo" w:cs="Menlo"/>
+          <w:color w:val="000000"/>
+          <w:sz w:val="18"/>
+          <w:szCs w:val="18"/>
+          <w:lang w:eastAsia="en-US"/>
+        </w:rPr>
+        <w:t>Data(edge_index=[2, 82255], edge_type=[82255], node_types=[71882], num_relations=[1], x=[71882, 300])</w:t>
+      </w:r>
+    </w:p>
+    <w:p>
+      <w:pPr>
+        <w:rPr>
+          <w:lang w:eastAsia="en-US"/>
+        </w:rPr>
+      </w:pPr>
+    </w:p>
+    <w:p>
+      <w:pPr>
+        <w:rPr>
+          <w:lang w:eastAsia="en-US"/>
+        </w:rPr>
+      </w:pPr>
+      <w:r>
+        <w:rPr>
+          <w:lang w:eastAsia="en-US"/>
+        </w:rPr>
+        <w:t>Organized in:</w:t>
+      </w:r>
+    </w:p>
+    <w:p>
+      <w:pPr>
+        <w:tabs>
+          <w:tab w:val="left" w:pos="560"/>
+          <w:tab w:val="left" w:pos="1120"/>
+          <w:tab w:val="left" w:pos="1680"/>
+          <w:tab w:val="left" w:pos="2240"/>
+          <w:tab w:val="left" w:pos="2800"/>
+          <w:tab w:val="left" w:pos="3360"/>
+          <w:tab w:val="left" w:pos="3920"/>
+          <w:tab w:val="left" w:pos="4480"/>
+          <w:tab w:val="left" w:pos="5040"/>
+          <w:tab w:val="left" w:pos="5600"/>
+          <w:tab w:val="left" w:pos="6160"/>
+          <w:tab w:val="left" w:pos="6720"/>
+        </w:tabs>
+        <w:autoSpaceDE w:val="0"/>
+        <w:autoSpaceDN w:val="0"/>
+        <w:adjustRightInd w:val="0"/>
+        <w:rPr>
+          <w:rFonts w:ascii="Menlo" w:eastAsiaTheme="minorHAnsi" w:hAnsi="Menlo" w:cs="Menlo"/>
+          <w:color w:val="000000"/>
+          <w:sz w:val="18"/>
+          <w:szCs w:val="18"/>
+          <w:lang w:eastAsia="en-US"/>
+        </w:rPr>
+      </w:pPr>
+      <w:r>
+        <w:rPr>
+          <w:rFonts w:ascii="Menlo" w:eastAsiaTheme="minorHAnsi" w:hAnsi="Menlo" w:cs="Menlo"/>
+          <w:color w:val="000000"/>
+          <w:sz w:val="18"/>
+          <w:szCs w:val="18"/>
+          <w:lang w:eastAsia="en-US"/>
+        </w:rPr>
+        <w:t>X_definitions.shape=torch.Size([19008, 300])</w:t>
+      </w:r>
+    </w:p>
+    <w:p>
+      <w:pPr>
+        <w:tabs>
+          <w:tab w:val="left" w:pos="560"/>
+          <w:tab w:val="left" w:pos="1120"/>
+          <w:tab w:val="left" w:pos="1680"/>
+          <w:tab w:val="left" w:pos="2240"/>
+          <w:tab w:val="left" w:pos="2800"/>
+          <w:tab w:val="left" w:pos="3360"/>
+          <w:tab w:val="left" w:pos="3920"/>
+          <w:tab w:val="left" w:pos="4480"/>
+          <w:tab w:val="left" w:pos="5040"/>
+          <w:tab w:val="left" w:pos="5600"/>
+          <w:tab w:val="left" w:pos="6160"/>
+          <w:tab w:val="left" w:pos="6720"/>
+        </w:tabs>
+        <w:autoSpaceDE w:val="0"/>
+        <w:autoSpaceDN w:val="0"/>
+        <w:adjustRightInd w:val="0"/>
+        <w:rPr>
+          <w:rFonts w:ascii="Menlo" w:eastAsiaTheme="minorHAnsi" w:hAnsi="Menlo" w:cs="Menlo"/>
+          <w:color w:val="000000"/>
+          <w:sz w:val="18"/>
+          <w:szCs w:val="18"/>
+          <w:lang w:eastAsia="en-US"/>
+        </w:rPr>
+      </w:pPr>
+      <w:r>
+        <w:rPr>
+          <w:rFonts w:ascii="Menlo" w:eastAsiaTheme="minorHAnsi" w:hAnsi="Menlo" w:cs="Menlo"/>
+          <w:color w:val="000000"/>
+          <w:sz w:val="18"/>
+          <w:szCs w:val="18"/>
+          <w:lang w:eastAsia="en-US"/>
+        </w:rPr>
+        <w:t>X_examples.shape=torch.Size([20191, 300])</w:t>
+      </w:r>
+    </w:p>
+    <w:p>
+      <w:pPr>
+        <w:tabs>
+          <w:tab w:val="left" w:pos="560"/>
+          <w:tab w:val="left" w:pos="1120"/>
+          <w:tab w:val="left" w:pos="1680"/>
+          <w:tab w:val="left" w:pos="2240"/>
+          <w:tab w:val="left" w:pos="2800"/>
+          <w:tab w:val="left" w:pos="3360"/>
+          <w:tab w:val="left" w:pos="3920"/>
+          <w:tab w:val="left" w:pos="4480"/>
+          <w:tab w:val="left" w:pos="5040"/>
+          <w:tab w:val="left" w:pos="5600"/>
+          <w:tab w:val="left" w:pos="6160"/>
+          <w:tab w:val="left" w:pos="6720"/>
+        </w:tabs>
+        <w:autoSpaceDE w:val="0"/>
+        <w:autoSpaceDN w:val="0"/>
+        <w:adjustRightInd w:val="0"/>
+        <w:rPr>
+          <w:rFonts w:ascii="Menlo" w:eastAsiaTheme="minorHAnsi" w:hAnsi="Menlo" w:cs="Menlo"/>
+          <w:color w:val="000000"/>
+          <w:sz w:val="18"/>
+          <w:szCs w:val="18"/>
+          <w:lang w:eastAsia="en-US"/>
+        </w:rPr>
+      </w:pPr>
+      <w:r>
+        <w:rPr>
+          <w:rFonts w:ascii="Menlo" w:eastAsiaTheme="minorHAnsi" w:hAnsi="Menlo" w:cs="Menlo"/>
+          <w:color w:val="000000"/>
+          <w:sz w:val="18"/>
+          <w:szCs w:val="18"/>
+          <w:lang w:eastAsia="en-US"/>
+        </w:rPr>
+        <w:t>X_senses.shape=torch.Size([19008, 300])</w:t>
+      </w:r>
+    </w:p>
+    <w:p>
+      <w:pPr>
+        <w:rPr>
+          <w:rFonts w:ascii="Menlo" w:eastAsiaTheme="minorHAnsi" w:hAnsi="Menlo" w:cs="Menlo"/>
+          <w:color w:val="000000"/>
+          <w:sz w:val="18"/>
+          <w:szCs w:val="18"/>
+          <w:lang w:eastAsia="en-US"/>
+        </w:rPr>
+      </w:pPr>
+      <w:r>
+        <w:rPr>
+          <w:rFonts w:ascii="Menlo" w:eastAsiaTheme="minorHAnsi" w:hAnsi="Menlo" w:cs="Menlo"/>
+          <w:color w:val="000000"/>
+          <w:sz w:val="18"/>
+          <w:szCs w:val="18"/>
+          <w:lang w:eastAsia="en-US"/>
+        </w:rPr>
+        <w:t>X_globals.shape=torch.Size([13675, 300])</w:t>
+      </w:r>
+    </w:p>
+    <w:p>
+      <w:pPr>
+        <w:rPr>
+          <w:lang w:eastAsia="en-US"/>
+        </w:rPr>
+      </w:pPr>
+    </w:p>
+    <w:p>
+      <w:pPr>
+        <w:rPr>
+          <w:lang w:eastAsia="en-US"/>
+        </w:rPr>
+      </w:pPr>
+      <w:r>
+        <w:rPr>
+          <w:lang w:eastAsia="en-US"/>
+        </w:rPr>
+        <w:t>with edges:</w:t>
+      </w:r>
+    </w:p>
+    <w:p>
+      <w:pPr>
+        <w:tabs>
+          <w:tab w:val="left" w:pos="560"/>
+          <w:tab w:val="left" w:pos="1120"/>
+          <w:tab w:val="left" w:pos="1680"/>
+          <w:tab w:val="left" w:pos="2240"/>
+          <w:tab w:val="left" w:pos="2800"/>
+          <w:tab w:val="left" w:pos="3360"/>
+          <w:tab w:val="left" w:pos="3920"/>
+          <w:tab w:val="left" w:pos="4480"/>
+          <w:tab w:val="left" w:pos="5040"/>
+          <w:tab w:val="left" w:pos="5600"/>
+          <w:tab w:val="left" w:pos="6160"/>
+          <w:tab w:val="left" w:pos="6720"/>
+        </w:tabs>
+        <w:autoSpaceDE w:val="0"/>
+        <w:autoSpaceDN w:val="0"/>
+        <w:adjustRightInd w:val="0"/>
+        <w:rPr>
+          <w:rFonts w:ascii="Menlo" w:eastAsiaTheme="minorHAnsi" w:hAnsi="Menlo" w:cs="Menlo"/>
+          <w:color w:val="000000"/>
+          <w:sz w:val="18"/>
+          <w:szCs w:val="18"/>
+          <w:lang w:eastAsia="en-US"/>
+        </w:rPr>
+      </w:pPr>
+      <w:r>
+        <w:rPr>
+          <w:rFonts w:ascii="Menlo" w:eastAsiaTheme="minorHAnsi" w:hAnsi="Menlo" w:cs="Menlo"/>
+          <w:color w:val="000000"/>
+          <w:sz w:val="18"/>
+          <w:szCs w:val="18"/>
+          <w:lang w:eastAsia="en-US"/>
+        </w:rPr>
+        <w:lastRenderedPageBreak/>
+        <w:t>def_edges_se.__len__()=19008</w:t>
+      </w:r>
+    </w:p>
+    <w:p>
+      <w:pPr>
+        <w:rPr>
+          <w:rFonts w:ascii="Menlo" w:eastAsiaTheme="minorHAnsi" w:hAnsi="Menlo" w:cs="Menlo"/>
+          <w:color w:val="000000"/>
+          <w:sz w:val="18"/>
+          <w:szCs w:val="18"/>
+          <w:lang w:eastAsia="en-US"/>
+        </w:rPr>
+      </w:pPr>
+      <w:r>
+        <w:rPr>
+          <w:rFonts w:ascii="Menlo" w:eastAsiaTheme="minorHAnsi" w:hAnsi="Menlo" w:cs="Menlo"/>
+          <w:color w:val="000000"/>
+          <w:sz w:val="18"/>
+          <w:szCs w:val="18"/>
+          <w:lang w:eastAsia="en-US"/>
+        </w:rPr>
+        <w:t>exs_edges_se.__len__()=20191</w:t>
+      </w:r>
+    </w:p>
+    <w:p>
+      <w:pPr>
+        <w:tabs>
+          <w:tab w:val="left" w:pos="560"/>
+          <w:tab w:val="left" w:pos="1120"/>
+          <w:tab w:val="left" w:pos="1680"/>
+          <w:tab w:val="left" w:pos="2240"/>
+          <w:tab w:val="left" w:pos="2800"/>
+          <w:tab w:val="left" w:pos="3360"/>
+          <w:tab w:val="left" w:pos="3920"/>
+          <w:tab w:val="left" w:pos="4480"/>
+          <w:tab w:val="left" w:pos="5040"/>
+          <w:tab w:val="left" w:pos="5600"/>
+          <w:tab w:val="left" w:pos="6160"/>
+          <w:tab w:val="left" w:pos="6720"/>
+        </w:tabs>
+        <w:autoSpaceDE w:val="0"/>
+        <w:autoSpaceDN w:val="0"/>
+        <w:adjustRightInd w:val="0"/>
+        <w:rPr>
+          <w:rFonts w:ascii="Menlo" w:eastAsiaTheme="minorHAnsi" w:hAnsi="Menlo" w:cs="Menlo"/>
+          <w:color w:val="000000"/>
+          <w:sz w:val="18"/>
+          <w:szCs w:val="18"/>
+          <w:lang w:eastAsia="en-US"/>
+        </w:rPr>
+      </w:pPr>
+      <w:r>
+        <w:rPr>
+          <w:rFonts w:ascii="Menlo" w:eastAsiaTheme="minorHAnsi" w:hAnsi="Menlo" w:cs="Menlo"/>
+          <w:color w:val="000000"/>
+          <w:sz w:val="18"/>
+          <w:szCs w:val="18"/>
+          <w:lang w:eastAsia="en-US"/>
+        </w:rPr>
+        <w:t>syn_edges.__len__()=21676</w:t>
+      </w:r>
+    </w:p>
+    <w:p>
+      <w:pPr>
+        <w:rPr>
+          <w:rFonts w:ascii="Menlo" w:eastAsiaTheme="minorHAnsi" w:hAnsi="Menlo" w:cs="Menlo"/>
+          <w:color w:val="000000"/>
+          <w:sz w:val="18"/>
+          <w:szCs w:val="18"/>
+          <w:lang w:eastAsia="en-US"/>
+        </w:rPr>
+      </w:pPr>
+      <w:r>
+        <w:rPr>
+          <w:rFonts w:ascii="Menlo" w:eastAsiaTheme="minorHAnsi" w:hAnsi="Menlo" w:cs="Menlo"/>
+          <w:color w:val="000000"/>
+          <w:sz w:val="18"/>
+          <w:szCs w:val="18"/>
+          <w:lang w:eastAsia="en-US"/>
+        </w:rPr>
+        <w:t>ant_edges.__len__()=2372</w:t>
+      </w:r>
+    </w:p>
+    <w:p>
+      <w:pPr>
+        <w:rPr>
+          <w:rFonts w:ascii="Menlo" w:eastAsiaTheme="minorHAnsi" w:hAnsi="Menlo" w:cs="Menlo"/>
+          <w:color w:val="000000"/>
+          <w:sz w:val="18"/>
+          <w:szCs w:val="18"/>
+          <w:lang w:eastAsia="en-US"/>
+        </w:rPr>
+      </w:pPr>
+    </w:p>
+    <w:p>
+      <w:pPr>
+        <w:rPr>
+          <w:rFonts w:eastAsiaTheme="minorHAnsi"/>
+        </w:rPr>
+      </w:pPr>
+      <w:r>
+        <w:rPr>
+          <w:rFonts w:eastAsiaTheme="minorHAnsi"/>
+        </w:rPr>
+        <w:t>Problem: the vocabulary of globals has only 13674 entries.</w:t>
+      </w:r>
+    </w:p>
+    <w:p>
+      <w:pPr>
+        <w:rPr>
+          <w:rFonts w:eastAsiaTheme="minorHAnsi"/>
+        </w:rPr>
+      </w:pPr>
+      <w:r>
+        <w:rPr>
+          <w:rFonts w:eastAsiaTheme="minorHAnsi"/>
+        </w:rPr>
+        <w:t>Time to execute the whole pipeline from CreateGraphInput, with a full reset.</w:t>
+      </w:r>
+    </w:p>
+    <w:p>
+      <w:pPr>
+        <w:rPr>
+          <w:rFonts w:eastAsiaTheme="minorHAnsi"/>
+        </w:rPr>
+      </w:pPr>
+      <w:r>
+        <w:rPr>
+          <w:rFonts w:eastAsiaTheme="minorHAnsi"/>
+        </w:rPr>
+        <w:t>Flag values:</w:t>
+      </w:r>
+    </w:p>
+    <w:p>
+      <w:pPr>
+        <w:shd w:val="clear" w:color="auto" w:fill="FFFFFF"/>
+        <w:tabs>
+          <w:tab w:val="left" w:pos="916"/>
+          <w:tab w:val="left" w:pos="1832"/>
+          <w:tab w:val="left" w:pos="2748"/>
+          <w:tab w:val="left" w:pos="3664"/>
+          <w:tab w:val="left" w:pos="4580"/>
+          <w:tab w:val="left" w:pos="5496"/>
+          <w:tab w:val="left" w:pos="6412"/>
+          <w:tab w:val="left" w:pos="7328"/>
+          <w:tab w:val="left" w:pos="8244"/>
+          <w:tab w:val="left" w:pos="9160"/>
+          <w:tab w:val="left" w:pos="10076"/>
+          <w:tab w:val="left" w:pos="10992"/>
+          <w:tab w:val="left" w:pos="11908"/>
+          <w:tab w:val="left" w:pos="12824"/>
+          <w:tab w:val="left" w:pos="13740"/>
+          <w:tab w:val="left" w:pos="14656"/>
+        </w:tabs>
+        <w:rPr>
+          <w:rFonts w:ascii="Menlo" w:hAnsi="Menlo" w:cs="Menlo"/>
+          <w:color w:val="000000"/>
+          <w:sz w:val="18"/>
+          <w:szCs w:val="18"/>
+        </w:rPr>
+      </w:pPr>
+      <w:r>
+        <w:rPr>
+          <w:rFonts w:ascii="Menlo" w:hAnsi="Menlo" w:cs="Menlo"/>
+          <w:color w:val="000000"/>
+          <w:sz w:val="18"/>
+          <w:szCs w:val="18"/>
+        </w:rPr>
+        <w:t>do_reset=</w:t>
+      </w:r>
+      <w:r>
+        <w:rPr>
+          <w:rFonts w:ascii="Menlo" w:hAnsi="Menlo" w:cs="Menlo"/>
+          <w:b/>
+          <w:bCs/>
+          <w:i/>
+          <w:iCs/>
+          <w:color w:val="000080"/>
+          <w:sz w:val="18"/>
+          <w:szCs w:val="18"/>
+        </w:rPr>
+        <w:t>True</w:t>
+      </w:r>
+      <w:r>
+        <w:rPr>
+          <w:rFonts w:ascii="Menlo" w:hAnsi="Menlo" w:cs="Menlo"/>
+          <w:color w:val="000000"/>
+          <w:sz w:val="18"/>
+          <w:szCs w:val="18"/>
+        </w:rPr>
+        <w:t>, compute_single_prototype=</w:t>
+      </w:r>
+      <w:r>
+        <w:rPr>
+          <w:rFonts w:ascii="Menlo" w:hAnsi="Menlo" w:cs="Menlo"/>
+          <w:b/>
+          <w:bCs/>
+          <w:i/>
+          <w:iCs/>
+          <w:color w:val="000080"/>
+          <w:sz w:val="18"/>
+          <w:szCs w:val="18"/>
+        </w:rPr>
+        <w:t>True</w:t>
+      </w:r>
+      <w:r>
+        <w:rPr>
+          <w:rFonts w:ascii="Menlo" w:hAnsi="Menlo" w:cs="Menlo"/>
+          <w:color w:val="000000"/>
+          <w:sz w:val="18"/>
+          <w:szCs w:val="18"/>
+        </w:rPr>
+        <w:t>, vocabulary_from_senselabeled=</w:t>
+      </w:r>
+      <w:r>
+        <w:rPr>
+          <w:rFonts w:ascii="Menlo" w:hAnsi="Menlo" w:cs="Menlo"/>
+          <w:b/>
+          <w:bCs/>
+          <w:color w:val="000080"/>
+          <w:sz w:val="18"/>
+          <w:szCs w:val="18"/>
+        </w:rPr>
+        <w:t>False</w:t>
+      </w:r>
+    </w:p>
+    <w:p>
+      <w:pPr>
+        <w:rPr>
+          <w:rFonts w:eastAsiaTheme="minorHAnsi"/>
+        </w:rPr>
+      </w:pPr>
+    </w:p>
+    <w:p>
+      <w:pPr>
+        <w:rPr>
+          <w:rFonts w:eastAsiaTheme="minorHAnsi"/>
+        </w:rPr>
+      </w:pPr>
+      <w:r>
+        <w:rPr>
+          <w:rFonts w:eastAsiaTheme="minorHAnsi"/>
+        </w:rPr>
+        <w:t>After re-executing the pipepline, the discrepancy is still there.</w:t>
+      </w:r>
+    </w:p>
+    <w:p>
+      <w:pPr>
+        <w:rPr>
+          <w:rFonts w:eastAsiaTheme="minorHAnsi"/>
+        </w:rPr>
+      </w:pPr>
+      <w:r>
+        <w:rPr>
+          <w:rFonts w:eastAsiaTheme="minorHAnsi"/>
+        </w:rPr>
+        <w:t>It is time to examine the source of the data in the graph.</w:t>
+      </w:r>
+    </w:p>
+    <w:p>
+      <w:pPr>
+        <w:rPr>
+          <w:rFonts w:eastAsiaTheme="minorHAnsi"/>
+        </w:rPr>
+      </w:pPr>
+    </w:p>
+    <w:p>
+      <w:pPr>
+        <w:shd w:val="clear" w:color="auto" w:fill="FFFFFF"/>
+        <w:tabs>
+          <w:tab w:val="left" w:pos="916"/>
+          <w:tab w:val="left" w:pos="1832"/>
+          <w:tab w:val="left" w:pos="2748"/>
+          <w:tab w:val="left" w:pos="3664"/>
+          <w:tab w:val="left" w:pos="4580"/>
+          <w:tab w:val="left" w:pos="5496"/>
+          <w:tab w:val="left" w:pos="6412"/>
+          <w:tab w:val="left" w:pos="7328"/>
+          <w:tab w:val="left" w:pos="8244"/>
+          <w:tab w:val="left" w:pos="9160"/>
+          <w:tab w:val="left" w:pos="10076"/>
+          <w:tab w:val="left" w:pos="10992"/>
+          <w:tab w:val="left" w:pos="11908"/>
+          <w:tab w:val="left" w:pos="12824"/>
+          <w:tab w:val="left" w:pos="13740"/>
+          <w:tab w:val="left" w:pos="14656"/>
+        </w:tabs>
+        <w:rPr>
+          <w:rFonts w:ascii="Menlo" w:eastAsiaTheme="minorHAnsi" w:hAnsi="Menlo" w:cs="Menlo"/>
+          <w:color w:val="000000"/>
+          <w:sz w:val="18"/>
+          <w:szCs w:val="18"/>
+          <w:lang w:eastAsia="en-US"/>
+        </w:rPr>
+      </w:pPr>
+      <w:r>
+        <w:rPr>
+          <w:rFonts w:ascii="Menlo" w:eastAsiaTheme="minorHAnsi" w:hAnsi="Menlo" w:cs="Menlo"/>
+          <w:color w:val="000000"/>
+          <w:sz w:val="18"/>
+          <w:szCs w:val="18"/>
+          <w:lang w:eastAsia="en-US"/>
+        </w:rPr>
+        <w:t>X_senses = initialize_senses(X_definitions, X_examples, average_or_random=True)</w:t>
+      </w:r>
+      <w:r>
+        <w:rPr>
+          <w:rFonts w:ascii="Menlo" w:eastAsiaTheme="minorHAnsi" w:hAnsi="Menlo" w:cs="Menlo"/>
+          <w:color w:val="000000"/>
+          <w:sz w:val="18"/>
+          <w:szCs w:val="18"/>
+          <w:lang w:eastAsia="en-US"/>
+        </w:rPr>
+        <w:br/>
+        <w:t>X_globals = torch.Tensor(np.load(os.path.join(F.FOLDER_INPUT, F.SPVs_FASTTEXT_FILE)))</w:t>
+      </w:r>
+    </w:p>
+    <w:p>
+      <w:pPr>
+        <w:rPr>
+          <w:rFonts w:eastAsiaTheme="minorHAnsi"/>
+        </w:rPr>
+      </w:pPr>
+    </w:p>
+    <w:p>
+      <w:pPr>
+        <w:rPr>
+          <w:rFonts w:eastAsiaTheme="minorHAnsi"/>
+        </w:rPr>
+      </w:pPr>
+    </w:p>
+    <w:p>
+      <w:pPr>
+        <w:pStyle w:val="HTMLPreformatted"/>
+        <w:shd w:val="clear" w:color="auto" w:fill="FFFFFF"/>
+        <w:rPr>
+          <w:rFonts w:ascii="Menlo" w:eastAsiaTheme="minorHAnsi" w:hAnsi="Menlo" w:cs="Menlo"/>
+          <w:color w:val="000000"/>
+          <w:sz w:val="18"/>
+          <w:szCs w:val="18"/>
+          <w:lang w:eastAsia="en-US"/>
+        </w:rPr>
+      </w:pPr>
+      <w:r>
+        <w:rPr>
+          <w:rFonts w:ascii="Menlo" w:eastAsiaTheme="minorHAnsi" w:hAnsi="Menlo" w:cs="Menlo"/>
+          <w:color w:val="000000"/>
+          <w:sz w:val="18"/>
+          <w:szCs w:val="18"/>
+          <w:lang w:eastAsia="en-US"/>
+        </w:rPr>
+        <w:t>F.SPVs_FASTTEXT_FILE</w:t>
+      </w:r>
+      <w:r>
+        <w:rPr>
+          <w:rFonts w:ascii="Menlo" w:eastAsiaTheme="minorHAnsi" w:hAnsi="Menlo" w:cs="Menlo"/>
+          <w:color w:val="000000"/>
+          <w:sz w:val="18"/>
+          <w:szCs w:val="18"/>
+          <w:lang w:eastAsia="en-US"/>
+        </w:rPr>
+        <w:t xml:space="preserve"> &lt; createGraphInput.exe(…) &lt; </w:t>
+      </w:r>
+    </w:p>
+    <w:p>
+      <w:pPr>
+        <w:pStyle w:val="HTMLPreformatted"/>
+        <w:shd w:val="clear" w:color="auto" w:fill="FFFFFF"/>
+        <w:rPr>
+          <w:rFonts w:ascii="Menlo" w:hAnsi="Menlo" w:cs="Menlo"/>
+          <w:color w:val="000000"/>
+          <w:sz w:val="18"/>
+          <w:szCs w:val="18"/>
+        </w:rPr>
+      </w:pPr>
+      <w:r>
+        <w:rPr>
+          <w:rFonts w:ascii="Menlo" w:eastAsiaTheme="minorHAnsi" w:hAnsi="Menlo" w:cs="Menlo"/>
+          <w:color w:val="000000"/>
+          <w:sz w:val="18"/>
+          <w:szCs w:val="18"/>
+          <w:lang w:eastAsia="en-US"/>
+        </w:rPr>
+        <w:t>CE.</w:t>
+      </w:r>
+      <w:r>
+        <w:rPr>
+          <w:rFonts w:ascii="Menlo" w:hAnsi="Menlo" w:cs="Menlo"/>
+          <w:color w:val="000000"/>
+          <w:sz w:val="18"/>
+          <w:szCs w:val="18"/>
+        </w:rPr>
+        <w:t>compute_single_prototype_embeddings(vocabulary_df, spvs_out_fpath, method)</w:t>
+      </w:r>
+    </w:p>
+    <w:p>
+      <w:pPr>
+        <w:pStyle w:val="HTMLPreformatted"/>
+        <w:shd w:val="clear" w:color="auto" w:fill="FFFFFF"/>
+        <w:rPr>
+          <w:rFonts w:ascii="Menlo" w:hAnsi="Menlo" w:cs="Menlo"/>
+          <w:color w:val="000000"/>
+          <w:sz w:val="18"/>
+          <w:szCs w:val="18"/>
+        </w:rPr>
+      </w:pPr>
+      <w:r>
+        <w:rPr>
+          <w:rFonts w:ascii="Menlo" w:hAnsi="Menlo" w:cs="Menlo"/>
+          <w:color w:val="000000"/>
+          <w:sz w:val="18"/>
+          <w:szCs w:val="18"/>
+        </w:rPr>
+        <w:t xml:space="preserve">&lt;&lt; </w:t>
+      </w:r>
+      <w:r>
+        <w:rPr>
+          <w:rFonts w:ascii="Menlo" w:hAnsi="Menlo" w:cs="Menlo"/>
+          <w:b/>
+          <w:bCs/>
+          <w:color w:val="000080"/>
+          <w:sz w:val="18"/>
+          <w:szCs w:val="18"/>
+        </w:rPr>
+        <w:t xml:space="preserve">for </w:t>
+      </w:r>
+      <w:r>
+        <w:rPr>
+          <w:rFonts w:ascii="Menlo" w:hAnsi="Menlo" w:cs="Menlo"/>
+          <w:color w:val="000000"/>
+          <w:sz w:val="18"/>
+          <w:szCs w:val="18"/>
+        </w:rPr>
+        <w:t xml:space="preserve">idx_word_freq_tpl </w:t>
+      </w:r>
+      <w:r>
+        <w:rPr>
+          <w:rFonts w:ascii="Menlo" w:hAnsi="Menlo" w:cs="Menlo"/>
+          <w:b/>
+          <w:bCs/>
+          <w:color w:val="000080"/>
+          <w:sz w:val="18"/>
+          <w:szCs w:val="18"/>
+        </w:rPr>
+        <w:t xml:space="preserve">in </w:t>
+      </w:r>
+      <w:r>
+        <w:rPr>
+          <w:rFonts w:ascii="Menlo" w:hAnsi="Menlo" w:cs="Menlo"/>
+          <w:color w:val="000000"/>
+          <w:sz w:val="18"/>
+          <w:szCs w:val="18"/>
+        </w:rPr>
+        <w:t>vocabulary_df.itertuples()</w:t>
+      </w:r>
+      <w:r>
+        <w:rPr>
+          <w:rFonts w:ascii="Menlo" w:hAnsi="Menlo" w:cs="Menlo"/>
+          <w:color w:val="000000"/>
+          <w:sz w:val="18"/>
+          <w:szCs w:val="18"/>
+        </w:rPr>
+        <w:t>: …</w:t>
+      </w:r>
+    </w:p>
+    <w:p>
+      <w:pPr>
+        <w:pStyle w:val="HTMLPreformatted"/>
+        <w:shd w:val="clear" w:color="auto" w:fill="FFFFFF"/>
+        <w:rPr>
+          <w:rFonts w:ascii="Menlo" w:hAnsi="Menlo" w:cs="Menlo"/>
+          <w:color w:val="000000"/>
+          <w:sz w:val="18"/>
+          <w:szCs w:val="18"/>
+        </w:rPr>
+      </w:pPr>
+    </w:p>
+    <w:p>
+      <w:pPr>
+        <w:rPr>
+          <w:rFonts w:eastAsiaTheme="minorHAnsi"/>
+        </w:rPr>
+      </w:pPr>
+      <w:r>
+        <w:rPr>
+          <w:rFonts w:eastAsiaTheme="minorHAnsi"/>
+        </w:rPr>
+        <w:t>X_globals.shape=torch.Size([13675, 300])</w:t>
+      </w:r>
+    </w:p>
+    <w:p>
+      <w:pPr>
+        <w:rPr>
+          <w:rFonts w:eastAsiaTheme="minorHAnsi"/>
+        </w:rPr>
+      </w:pPr>
+      <w:r>
+        <w:rPr>
+          <w:rFonts w:eastAsiaTheme="minorHAnsi"/>
+        </w:rPr>
+        <w:t>+1 because we add &lt;unk&gt;. This correspondence is correct.</w:t>
+      </w:r>
+    </w:p>
+    <w:p>
+      <w:pPr>
+        <w:rPr>
+          <w:rFonts w:eastAsiaTheme="minorHAnsi"/>
+        </w:rPr>
+      </w:pPr>
+    </w:p>
+    <w:p>
+      <w:pPr>
+        <w:rPr>
+          <w:rFonts w:eastAsiaTheme="minorHAnsi"/>
+        </w:rPr>
+      </w:pPr>
+      <w:r>
+        <w:rPr>
+          <w:rFonts w:eastAsiaTheme="minorHAnsi"/>
+        </w:rPr>
+        <w:t>Remember that, when we build the graph in the DefineGraph module:</w:t>
+      </w:r>
+    </w:p>
+    <w:p>
+      <w:pPr>
+        <w:shd w:val="clear" w:color="auto" w:fill="FFFFFF"/>
+        <w:tabs>
+          <w:tab w:val="left" w:pos="916"/>
+          <w:tab w:val="left" w:pos="1832"/>
+          <w:tab w:val="left" w:pos="2748"/>
+          <w:tab w:val="left" w:pos="3664"/>
+          <w:tab w:val="left" w:pos="4580"/>
+          <w:tab w:val="left" w:pos="5496"/>
+          <w:tab w:val="left" w:pos="6412"/>
+          <w:tab w:val="left" w:pos="7328"/>
+          <w:tab w:val="left" w:pos="8244"/>
+          <w:tab w:val="left" w:pos="9160"/>
+          <w:tab w:val="left" w:pos="10076"/>
+          <w:tab w:val="left" w:pos="10992"/>
+          <w:tab w:val="left" w:pos="11908"/>
+          <w:tab w:val="left" w:pos="12824"/>
+          <w:tab w:val="left" w:pos="13740"/>
+          <w:tab w:val="left" w:pos="14656"/>
+        </w:tabs>
+        <w:rPr>
+          <w:rFonts w:ascii="Menlo" w:hAnsi="Menlo" w:cs="Menlo"/>
+          <w:color w:val="000000"/>
+          <w:sz w:val="18"/>
+          <w:szCs w:val="18"/>
+        </w:rPr>
+      </w:pPr>
+      <w:r>
+        <w:rPr>
+          <w:rFonts w:ascii="Menlo" w:hAnsi="Menlo" w:cs="Menlo"/>
+          <w:color w:val="000000"/>
+          <w:sz w:val="18"/>
+          <w:szCs w:val="18"/>
+        </w:rPr>
+        <w:t>X = torch.cat([X_senses, X_globals, X_definitions, X_examples])</w:t>
+      </w:r>
+    </w:p>
+    <w:p>
+      <w:pPr>
+        <w:shd w:val="clear" w:color="auto" w:fill="FFFFFF"/>
+        <w:tabs>
+          <w:tab w:val="left" w:pos="916"/>
+          <w:tab w:val="left" w:pos="1832"/>
+          <w:tab w:val="left" w:pos="2748"/>
+          <w:tab w:val="left" w:pos="3664"/>
+          <w:tab w:val="left" w:pos="4580"/>
+          <w:tab w:val="left" w:pos="5496"/>
+          <w:tab w:val="left" w:pos="6412"/>
+          <w:tab w:val="left" w:pos="7328"/>
+          <w:tab w:val="left" w:pos="8244"/>
+          <w:tab w:val="left" w:pos="9160"/>
+          <w:tab w:val="left" w:pos="10076"/>
+          <w:tab w:val="left" w:pos="10992"/>
+          <w:tab w:val="left" w:pos="11908"/>
+          <w:tab w:val="left" w:pos="12824"/>
+          <w:tab w:val="left" w:pos="13740"/>
+          <w:tab w:val="left" w:pos="14656"/>
+        </w:tabs>
+        <w:rPr>
+          <w:rFonts w:ascii="Menlo" w:hAnsi="Menlo" w:cs="Menlo"/>
+          <w:color w:val="000000"/>
+          <w:sz w:val="18"/>
+          <w:szCs w:val="18"/>
+          <w:lang w:val="da-DK"/>
+        </w:rPr>
+      </w:pPr>
+      <w:r>
+        <w:rPr>
+          <w:rFonts w:ascii="Menlo" w:hAnsi="Menlo" w:cs="Menlo"/>
+          <w:i/>
+          <w:iCs/>
+          <w:color w:val="808080"/>
+          <w:sz w:val="18"/>
+          <w:szCs w:val="18"/>
+          <w:lang w:val="da-DK"/>
+        </w:rPr>
+        <w:t># sense=[0,se) ; single prototype=[se,se+sp) ; definitions=[se+sp, se+sp+d) ; examples=[se+sp+d, e==num_nodes)</w:t>
+      </w:r>
+    </w:p>
+    <w:p>
+      <w:pPr>
+        <w:rPr>
+          <w:rFonts w:eastAsiaTheme="minorHAnsi"/>
+          <w:lang w:val="da-DK"/>
+        </w:rPr>
+      </w:pPr>
+    </w:p>
+    <w:p>
+      <w:pPr>
+        <w:rPr>
+          <w:rFonts w:eastAsiaTheme="minorHAnsi"/>
+        </w:rPr>
+      </w:pPr>
+      <w:r>
+        <w:rPr>
+          <w:rFonts w:eastAsiaTheme="minorHAnsi"/>
+        </w:rPr>
+        <w:t xml:space="preserve">We proceed to build the </w:t>
+      </w:r>
+      <w:r>
+        <w:rPr>
+          <w:rFonts w:eastAsiaTheme="minorHAnsi"/>
+        </w:rPr>
+        <w:t>graph. The number and types of nodes are the same that we observed previously.</w:t>
+      </w:r>
+    </w:p>
+    <w:p>
+      <w:pPr>
+        <w:rPr>
+          <w:rFonts w:eastAsiaTheme="minorHAnsi"/>
+        </w:rPr>
+      </w:pPr>
+      <w:r>
+        <w:rPr>
+          <w:rFonts w:eastAsiaTheme="minorHAnsi"/>
+        </w:rPr>
+        <w:t>Eventually, the attributes of the object are:</w:t>
+      </w:r>
+    </w:p>
+    <w:p>
+      <w:pPr>
+        <w:rPr>
+          <w:rFonts w:eastAsiaTheme="minorHAnsi"/>
+          <w:sz w:val="20"/>
+          <w:szCs w:val="20"/>
+        </w:rPr>
+      </w:pPr>
+      <w:r>
+        <w:rPr>
+          <w:rFonts w:ascii="Menlo" w:eastAsiaTheme="minorHAnsi" w:hAnsi="Menlo" w:cs="Menlo"/>
+          <w:color w:val="000000"/>
+          <w:sz w:val="18"/>
+          <w:szCs w:val="18"/>
+          <w:lang w:eastAsia="en-US"/>
+        </w:rPr>
+        <w:t>Data(edge_index=[2, 82255], edge_type=[82255], node_types=[71882], num_relations=[1], x=[71882, 300])</w:t>
+      </w:r>
+    </w:p>
+    <w:p>
+      <w:pPr>
+        <w:rPr>
+          <w:rFonts w:eastAsiaTheme="minorHAnsi"/>
+        </w:rPr>
+      </w:pPr>
+    </w:p>
+    <w:p>
+      <w:pPr>
+        <w:rPr>
+          <w:rFonts w:eastAsiaTheme="minorHAnsi"/>
+        </w:rPr>
+      </w:pPr>
+      <w:r>
+        <w:rPr>
+          <w:rFonts w:eastAsiaTheme="minorHAnsi"/>
+        </w:rPr>
+        <w:t xml:space="preserve">The shape of graph.x is </w:t>
+      </w:r>
+      <w:r>
+        <w:rPr>
+          <w:rFonts w:ascii="Menlo" w:eastAsiaTheme="minorHAnsi" w:hAnsi="Menlo" w:cs="Menlo"/>
+          <w:color w:val="000000"/>
+          <w:sz w:val="18"/>
+          <w:szCs w:val="18"/>
+          <w:lang w:eastAsia="en-US"/>
+        </w:rPr>
+        <w:t>torch.Size([71882, 300])</w:t>
+      </w:r>
+    </w:p>
+    <w:p>
+      <w:pPr>
+        <w:rPr>
+          <w:rFonts w:eastAsiaTheme="minorHAnsi"/>
+        </w:rPr>
+      </w:pPr>
+    </w:p>
+    <w:p>
+      <w:pPr>
+        <w:rPr>
+          <w:rFonts w:eastAsiaTheme="minorHAnsi"/>
+        </w:rPr>
+      </w:pPr>
+      <w:r>
+        <w:rPr>
+          <w:rFonts w:eastAsiaTheme="minorHAnsi"/>
+        </w:rPr>
+        <w:t>Now we retrieve the edges and node data we expected.</w:t>
+      </w:r>
+    </w:p>
+    <w:p>
+      <w:pPr>
+        <w:rPr>
+          <w:rFonts w:eastAsiaTheme="minorHAnsi"/>
+        </w:rPr>
+      </w:pPr>
+    </w:p>
+    <w:p>
+      <w:pPr>
+        <w:rPr>
+          <w:rFonts w:eastAsiaTheme="minorHAnsi"/>
+        </w:rPr>
+      </w:pPr>
+      <w:r>
+        <w:rPr>
+          <w:rFonts w:eastAsiaTheme="minorHAnsi"/>
+        </w:rPr>
+        <w:t>However, there is a new issue:</w:t>
+      </w:r>
+    </w:p>
+    <w:p>
+      <w:pPr>
+        <w:rPr>
+          <w:rFonts w:eastAsiaTheme="minorHAnsi"/>
+        </w:rPr>
+      </w:pPr>
+      <w:r>
+        <w:rPr>
+          <w:rFonts w:ascii="Menlo" w:eastAsiaTheme="minorHAnsi" w:hAnsi="Menlo" w:cs="Menlo"/>
+          <w:color w:val="000000"/>
+          <w:sz w:val="18"/>
+          <w:szCs w:val="18"/>
+          <w:lang w:eastAsia="en-US"/>
+        </w:rPr>
+        <w:t>RuntimeError: index out of range: Tried to access index 48987 out of table with 31 rows. at</w:t>
+      </w:r>
+      <w:r>
+        <w:rPr>
+          <w:rFonts w:ascii="Menlo" w:eastAsiaTheme="minorHAnsi" w:hAnsi="Menlo" w:cs="Menlo"/>
+          <w:color w:val="000000"/>
+          <w:sz w:val="18"/>
+          <w:szCs w:val="18"/>
+          <w:lang w:eastAsia="en-US"/>
+        </w:rPr>
+        <w:t>:</w:t>
+      </w:r>
+      <w:r>
+        <w:rPr>
+          <w:rFonts w:ascii="Menlo" w:eastAsiaTheme="minorHAnsi" w:hAnsi="Menlo" w:cs="Menlo"/>
+          <w:color w:val="000000"/>
+          <w:sz w:val="18"/>
+          <w:szCs w:val="18"/>
+          <w:lang w:eastAsia="en-US"/>
+        </w:rPr>
+        <w:t xml:space="preserve"> predicted_globals, predicted_senses = model(x, edge_index, edge_type)</w:t>
+      </w:r>
+    </w:p>
+    <w:p>
+      <w:pPr>
+        <w:rPr>
+          <w:rFonts w:eastAsiaTheme="minorHAnsi"/>
+        </w:rPr>
+      </w:pPr>
+    </w:p>
+    <w:p>
+      <w:pPr>
+        <w:rPr>
+          <w:rFonts w:eastAsiaTheme="minorHAnsi"/>
+        </w:rPr>
+      </w:pPr>
+      <w:r>
+        <w:rPr>
+          <w:rFonts w:eastAsiaTheme="minorHAnsi"/>
+        </w:rPr>
+        <w:t xml:space="preserve">{temp: </w:t>
+      </w:r>
+      <w:r>
+        <w:rPr>
+          <w:rFonts w:eastAsiaTheme="minorHAnsi"/>
+        </w:rPr>
+        <w:t xml:space="preserve">modified </w:t>
+      </w:r>
+      <w:r>
+        <w:rPr>
+          <w:rFonts w:eastAsiaTheme="minorHAnsi"/>
+        </w:rPr>
+        <w:t>batch_size in MyRGCN.train(…)}</w:t>
+      </w:r>
+    </w:p>
+    <w:p>
+      <w:pPr>
+        <w:rPr>
+          <w:rFonts w:eastAsiaTheme="minorHAnsi"/>
+        </w:rPr>
+      </w:pPr>
+    </w:p>
+    <w:p>
+      <w:pPr>
+        <w:rPr>
+          <w:rFonts w:eastAsiaTheme="minorHAnsi"/>
+        </w:rPr>
+      </w:pPr>
+    </w:p>
+    <w:p>
+      <w:pPr>
+        <w:rPr>
+          <w:rFonts w:eastAsiaTheme="minorHAnsi"/>
+        </w:rPr>
+      </w:pPr>
+    </w:p>
+    <w:p>
+      <w:pPr>
+        <w:rPr>
+          <w:rFonts w:eastAsiaTheme="minorHAnsi"/>
+        </w:rPr>
+      </w:pPr>
+    </w:p>
+    <w:p>
+      <w:pPr>
+        <w:rPr>
+          <w:rFonts w:eastAsiaTheme="minorHAnsi"/>
+        </w:rPr>
+      </w:pPr>
+    </w:p>
+    <w:p>
+      <w:pPr>
+        <w:rPr>
+          <w:rFonts w:eastAsiaTheme="minorHAnsi"/>
+        </w:rPr>
+      </w:pPr>
+    </w:p>
+    <w:p>
+      <w:pPr>
+        <w:rPr>
+          <w:rFonts w:eastAsiaTheme="minorHAnsi"/>
+        </w:rPr>
+      </w:pPr>
+    </w:p>
+    <w:p>
+      <w:pPr>
+        <w:rPr>
+          <w:rFonts w:eastAsiaTheme="minorHAnsi"/>
+        </w:rPr>
+      </w:pPr>
+    </w:p>
+    <w:p>
+      <w:pPr>
+        <w:rPr>
+          <w:rFonts w:eastAsiaTheme="minorHAnsi"/>
+        </w:rPr>
+      </w:pPr>
+    </w:p>
+    <w:p>
+      <w:pPr>
+        <w:pStyle w:val="Heading3"/>
+        <w:rPr>
+          <w:rFonts w:eastAsiaTheme="minorHAnsi"/>
+        </w:rPr>
+      </w:pPr>
+      <w:r>
+        <w:rPr>
+          <w:rFonts w:eastAsiaTheme="minorHAnsi"/>
+        </w:rPr>
+        <w:lastRenderedPageBreak/>
+        <w:t>SC edges from Globals to Senses</w:t>
+      </w:r>
+    </w:p>
+    <w:p>
+      <w:pPr>
+        <w:rPr>
+          <w:rFonts w:eastAsiaTheme="minorHAnsi"/>
+        </w:rPr>
+      </w:pPr>
+    </w:p>
+    <w:p>
+      <w:pPr>
+        <w:rPr>
+          <w:rFonts w:eastAsiaTheme="minorHAnsi"/>
+        </w:rPr>
+      </w:pPr>
+      <w:r>
+        <w:rPr>
+          <w:rFonts w:eastAsiaTheme="minorHAnsi"/>
+        </w:rPr>
+        <w:t>Problem:</w:t>
+      </w:r>
+    </w:p>
+    <w:p>
+      <w:pPr>
+        <w:rPr>
+          <w:rFonts w:eastAsiaTheme="minorHAnsi"/>
+        </w:rPr>
+      </w:pPr>
+    </w:p>
+    <w:p>
+      <w:pPr>
+        <w:rPr>
+          <w:rFonts w:eastAsiaTheme="minorHAnsi"/>
+        </w:rPr>
+      </w:pPr>
+      <w:r>
+        <w:rPr>
+          <w:rFonts w:eastAsiaTheme="minorHAnsi"/>
+        </w:rPr>
+        <w:t>Some of the</w:t>
+      </w:r>
+      <w:r>
+        <w:rPr>
+          <w:rFonts w:eastAsiaTheme="minorHAnsi"/>
+        </w:rPr>
+        <w:t xml:space="preserve"> nodes after n=</w:t>
+      </w:r>
+      <w:r>
+        <w:rPr>
+          <w:rFonts w:eastAsiaTheme="minorHAnsi"/>
+        </w:rPr>
+        <w:t>19008</w:t>
+      </w:r>
+      <w:r>
+        <w:rPr>
+          <w:rFonts w:eastAsiaTheme="minorHAnsi"/>
+        </w:rPr>
+        <w:t xml:space="preserve"> have 0 edges. Why?</w:t>
+      </w:r>
+    </w:p>
+    <w:p>
+      <w:pPr>
+        <w:rPr>
+          <w:rFonts w:eastAsiaTheme="minorHAnsi"/>
+        </w:rPr>
+      </w:pPr>
+      <w:r>
+        <w:rPr>
+          <w:rFonts w:eastAsiaTheme="minorHAnsi"/>
+        </w:rPr>
+        <w:t>We recall that the matrix X is built as:</w:t>
+      </w:r>
+    </w:p>
+    <w:p>
+      <w:pPr>
+        <w:shd w:val="clear" w:color="auto" w:fill="FFFFFF"/>
+        <w:tabs>
+          <w:tab w:val="left" w:pos="916"/>
+          <w:tab w:val="left" w:pos="1832"/>
+          <w:tab w:val="left" w:pos="2748"/>
+          <w:tab w:val="left" w:pos="3664"/>
+          <w:tab w:val="left" w:pos="4580"/>
+          <w:tab w:val="left" w:pos="5496"/>
+          <w:tab w:val="left" w:pos="6412"/>
+          <w:tab w:val="left" w:pos="7328"/>
+          <w:tab w:val="left" w:pos="8244"/>
+          <w:tab w:val="left" w:pos="9160"/>
+          <w:tab w:val="left" w:pos="10076"/>
+          <w:tab w:val="left" w:pos="10992"/>
+          <w:tab w:val="left" w:pos="11908"/>
+          <w:tab w:val="left" w:pos="12824"/>
+          <w:tab w:val="left" w:pos="13740"/>
+          <w:tab w:val="left" w:pos="14656"/>
+        </w:tabs>
+        <w:rPr>
+          <w:rFonts w:ascii="Menlo" w:hAnsi="Menlo" w:cs="Menlo"/>
+          <w:color w:val="000000"/>
+          <w:sz w:val="18"/>
+          <w:szCs w:val="18"/>
+        </w:rPr>
+      </w:pPr>
+      <w:r>
+        <w:rPr>
+          <w:rFonts w:ascii="Menlo" w:hAnsi="Menlo" w:cs="Menlo"/>
+          <w:color w:val="000000"/>
+          <w:sz w:val="18"/>
+          <w:szCs w:val="18"/>
+        </w:rPr>
+        <w:t>X = torch.cat([X_senses, X_globals, X_definitions, X_examples])</w:t>
+      </w:r>
+    </w:p>
+    <w:p>
+      <w:pPr>
+        <w:rPr>
+          <w:rFonts w:eastAsiaTheme="minorHAnsi"/>
+        </w:rPr>
+      </w:pPr>
+    </w:p>
+    <w:p>
+      <w:pPr>
+        <w:rPr>
+          <w:rFonts w:ascii="Menlo" w:eastAsiaTheme="minorHAnsi" w:hAnsi="Menlo" w:cs="Menlo"/>
+          <w:color w:val="000000"/>
+          <w:sz w:val="18"/>
+          <w:szCs w:val="18"/>
+          <w:lang w:eastAsia="en-US"/>
+        </w:rPr>
+      </w:pPr>
+      <w:r>
+        <w:rPr>
+          <w:rFonts w:eastAsiaTheme="minorHAnsi"/>
+        </w:rPr>
+        <w:t xml:space="preserve">And we have: </w:t>
+      </w:r>
+      <w:r>
+        <w:rPr>
+          <w:rFonts w:ascii="Menlo" w:eastAsiaTheme="minorHAnsi" w:hAnsi="Menlo" w:cs="Menlo"/>
+          <w:color w:val="000000"/>
+          <w:sz w:val="18"/>
+          <w:szCs w:val="18"/>
+          <w:lang w:eastAsia="en-US"/>
+        </w:rPr>
+        <w:t>19008</w:t>
+      </w:r>
+      <w:r>
+        <w:rPr>
+          <w:rFonts w:ascii="Menlo" w:eastAsiaTheme="minorHAnsi" w:hAnsi="Menlo" w:cs="Menlo"/>
+          <w:color w:val="000000"/>
+          <w:sz w:val="18"/>
+          <w:szCs w:val="18"/>
+          <w:lang w:eastAsia="en-US"/>
+        </w:rPr>
+        <w:t xml:space="preserve"> senses, </w:t>
+      </w:r>
+      <w:r>
+        <w:rPr>
+          <w:rFonts w:ascii="Menlo" w:eastAsiaTheme="minorHAnsi" w:hAnsi="Menlo" w:cs="Menlo"/>
+          <w:color w:val="000000"/>
+          <w:sz w:val="18"/>
+          <w:szCs w:val="18"/>
+          <w:lang w:eastAsia="en-US"/>
+        </w:rPr>
+        <w:t>13675</w:t>
+      </w:r>
+      <w:r>
+        <w:rPr>
+          <w:rFonts w:ascii="Menlo" w:eastAsiaTheme="minorHAnsi" w:hAnsi="Menlo" w:cs="Menlo"/>
+          <w:color w:val="000000"/>
+          <w:sz w:val="18"/>
+          <w:szCs w:val="18"/>
+          <w:lang w:eastAsia="en-US"/>
+        </w:rPr>
+        <w:t xml:space="preserve"> globals, </w:t>
+      </w:r>
+      <w:r>
+        <w:rPr>
+          <w:rFonts w:ascii="Menlo" w:eastAsiaTheme="minorHAnsi" w:hAnsi="Menlo" w:cs="Menlo"/>
+          <w:color w:val="000000"/>
+          <w:sz w:val="18"/>
+          <w:szCs w:val="18"/>
+          <w:lang w:eastAsia="en-US"/>
+        </w:rPr>
+        <w:t>19008</w:t>
+      </w:r>
+      <w:r>
+        <w:rPr>
+          <w:rFonts w:ascii="Menlo" w:eastAsiaTheme="minorHAnsi" w:hAnsi="Menlo" w:cs="Menlo"/>
+          <w:color w:val="000000"/>
+          <w:sz w:val="18"/>
+          <w:szCs w:val="18"/>
+          <w:lang w:eastAsia="en-US"/>
+        </w:rPr>
+        <w:t xml:space="preserve"> definitions and </w:t>
+      </w:r>
+      <w:r>
+        <w:rPr>
+          <w:rFonts w:ascii="Menlo" w:eastAsiaTheme="minorHAnsi" w:hAnsi="Menlo" w:cs="Menlo"/>
+          <w:color w:val="000000"/>
+          <w:sz w:val="18"/>
+          <w:szCs w:val="18"/>
+          <w:lang w:eastAsia="en-US"/>
+        </w:rPr>
+        <w:t>20191</w:t>
+      </w:r>
+      <w:r>
+        <w:rPr>
+          <w:rFonts w:ascii="Menlo" w:eastAsiaTheme="minorHAnsi" w:hAnsi="Menlo" w:cs="Menlo"/>
+          <w:color w:val="000000"/>
+          <w:sz w:val="18"/>
+          <w:szCs w:val="18"/>
+          <w:lang w:eastAsia="en-US"/>
+        </w:rPr>
+        <w:t xml:space="preserve"> examples</w:t>
+      </w:r>
+    </w:p>
+    <w:p>
+      <w:pPr>
+        <w:rPr>
+          <w:rFonts w:ascii="Menlo" w:eastAsiaTheme="minorHAnsi" w:hAnsi="Menlo" w:cs="Menlo"/>
+          <w:color w:val="000000"/>
+          <w:sz w:val="18"/>
+          <w:szCs w:val="18"/>
+          <w:lang w:eastAsia="en-US"/>
+        </w:rPr>
+      </w:pPr>
+    </w:p>
+    <w:p>
+      <w:pPr>
+        <w:rPr>
+          <w:rFonts w:eastAsiaTheme="minorHAnsi"/>
+        </w:rPr>
+      </w:pPr>
+      <w:r>
+        <w:rPr>
+          <w:rFonts w:eastAsiaTheme="minorHAnsi"/>
+        </w:rPr>
+        <w:t>Reviewing the sc (SenseChildren) edges:</w:t>
+      </w:r>
+    </w:p>
+    <w:p>
+      <w:pPr>
+        <w:rPr>
+          <w:rFonts w:eastAsiaTheme="minorHAnsi"/>
+        </w:rPr>
+      </w:pPr>
+      <w:r>
+        <w:rPr>
+          <w:rFonts w:eastAsiaTheme="minorHAnsi"/>
+        </w:rPr>
+        <w:t xml:space="preserve">there are </w:t>
+      </w:r>
+      <w:r>
+        <w:rPr>
+          <w:rFonts w:eastAsiaTheme="minorHAnsi"/>
+        </w:rPr>
+        <w:t>19008</w:t>
+      </w:r>
+      <w:r>
+        <w:rPr>
+          <w:rFonts w:eastAsiaTheme="minorHAnsi"/>
+        </w:rPr>
+        <w:t xml:space="preserve"> edges that go from globals to senses, it’s not empty. </w:t>
+      </w:r>
+    </w:p>
+    <w:p>
+      <w:pPr>
+        <w:rPr>
+          <w:rFonts w:eastAsiaTheme="minorHAnsi"/>
+        </w:rPr>
+      </w:pPr>
+      <w:r>
+        <w:rPr>
+          <w:rFonts w:eastAsiaTheme="minorHAnsi"/>
+        </w:rPr>
+        <w:t>However:</w:t>
+      </w:r>
+    </w:p>
+    <w:p>
+      <w:pPr>
+        <w:rPr>
+          <w:rFonts w:eastAsiaTheme="minorHAnsi"/>
+        </w:rPr>
+      </w:pPr>
+      <w:r>
+        <w:rPr>
+          <w:rFonts w:eastAsiaTheme="minorHAnsi"/>
+          <w:i/>
+          <w:iCs/>
+        </w:rPr>
+        <w:t>while all senses have a SC edge, not all globals have a SC edge</w:t>
+      </w:r>
+      <w:r>
+        <w:rPr>
+          <w:rFonts w:eastAsiaTheme="minorHAnsi"/>
+        </w:rPr>
+        <w:t>.</w:t>
+      </w:r>
+    </w:p>
+    <w:p>
+      <w:pPr>
+        <w:rPr>
+          <w:rFonts w:eastAsiaTheme="minorHAnsi"/>
+        </w:rPr>
+      </w:pPr>
+    </w:p>
+    <w:p>
+      <w:pPr>
+        <w:rPr>
+          <w:rFonts w:eastAsiaTheme="minorHAnsi"/>
+        </w:rPr>
+      </w:pPr>
+      <w:r>
+        <w:rPr>
+          <w:rFonts w:eastAsiaTheme="minorHAnsi"/>
+        </w:rPr>
+        <w:t>We extracted the globals from WikiText-2.</w:t>
+      </w:r>
+    </w:p>
+    <w:p>
+      <w:pPr>
+        <w:rPr>
+          <w:rFonts w:eastAsiaTheme="minorHAnsi"/>
+        </w:rPr>
+      </w:pPr>
+      <w:r>
+        <w:rPr>
+          <w:rFonts w:eastAsiaTheme="minorHAnsi"/>
+        </w:rPr>
+        <w:t>We have a problem, because some nodes (the globals without sense specifications) are going to be floating around, disconnected from the rest of the graph.</w:t>
+      </w:r>
+    </w:p>
+    <w:p>
+      <w:pPr>
+        <w:rPr>
+          <w:rFonts w:eastAsiaTheme="minorHAnsi"/>
+        </w:rPr>
+      </w:pPr>
+      <w:r>
+        <w:rPr>
+          <w:rFonts w:eastAsiaTheme="minorHAnsi"/>
+        </w:rPr>
+        <w:t xml:space="preserve">This </w:t>
+      </w:r>
+      <w:r>
+        <w:rPr>
+          <w:rFonts w:eastAsiaTheme="minorHAnsi"/>
+        </w:rPr>
+        <w:t>is also valid for</w:t>
+      </w:r>
+      <w:r>
+        <w:rPr>
+          <w:rFonts w:eastAsiaTheme="minorHAnsi"/>
+        </w:rPr>
+        <w:t xml:space="preserve"> the &lt;unk&gt; token.</w:t>
+      </w:r>
+    </w:p>
+    <w:p>
+      <w:pPr>
+        <w:rPr>
+          <w:rFonts w:eastAsiaTheme="minorHAnsi"/>
+        </w:rPr>
+      </w:pPr>
+    </w:p>
+    <w:p>
+      <w:pPr>
+        <w:rPr>
+          <w:rFonts w:eastAsiaTheme="minorHAnsi"/>
+        </w:rPr>
+      </w:pPr>
+      <w:r>
+        <w:rPr>
+          <w:rFonts w:eastAsiaTheme="minorHAnsi"/>
+        </w:rPr>
+        <w:t>Possible solutions:</w:t>
+      </w:r>
+    </w:p>
+    <w:p>
+      <w:pPr>
+        <w:pStyle w:val="ListParagraph"/>
+        <w:numPr>
+          <w:ilvl w:val="0"/>
+          <w:numId w:val="48"/>
+        </w:numPr>
+        <w:rPr>
+          <w:rFonts w:eastAsiaTheme="minorHAnsi"/>
+        </w:rPr>
+      </w:pPr>
+      <w:r>
+        <w:rPr>
+          <w:rFonts w:eastAsiaTheme="minorHAnsi"/>
+        </w:rPr>
+        <w:t>Insert checks in the code, to allow for the processing of nodes with an empty list of edges</w:t>
+      </w:r>
+    </w:p>
+    <w:p>
+      <w:pPr>
+        <w:pStyle w:val="ListParagraph"/>
+        <w:numPr>
+          <w:ilvl w:val="0"/>
+          <w:numId w:val="48"/>
+        </w:numPr>
+        <w:rPr>
+          <w:rFonts w:eastAsiaTheme="minorHAnsi"/>
+        </w:rPr>
+      </w:pPr>
+      <w:r>
+        <w:rPr>
+          <w:rFonts w:eastAsiaTheme="minorHAnsi"/>
+        </w:rPr>
+        <w:t>Add an “artificial” self-loop of type SC</w:t>
+      </w:r>
+      <w:r>
+        <w:rPr>
+          <w:rFonts w:eastAsiaTheme="minorHAnsi"/>
+        </w:rPr>
+        <w:t xml:space="preserve"> to all empty globals.</w:t>
+      </w:r>
+    </w:p>
+    <w:p>
+      <w:pPr>
+        <w:rPr>
+          <w:rFonts w:eastAsiaTheme="minorHAnsi"/>
+        </w:rPr>
+      </w:pPr>
+    </w:p>
+    <w:p>
+      <w:pPr>
+        <w:rPr>
+          <w:rFonts w:eastAsiaTheme="minorHAnsi"/>
+        </w:rPr>
+      </w:pPr>
+      <w:r>
+        <w:rPr>
+          <w:rFonts w:eastAsiaTheme="minorHAnsi"/>
+        </w:rPr>
+        <w:t>Given that the RGCN layer throws an error if it operates on a node without an edge, I opt for (2).</w:t>
+      </w:r>
+    </w:p>
+    <w:p>
+      <w:pPr>
+        <w:rPr>
+          <w:rFonts w:eastAsiaTheme="minorHAnsi"/>
+        </w:rPr>
+      </w:pPr>
+    </w:p>
+    <w:p>
+      <w:pPr>
+        <w:rPr>
+          <w:rFonts w:eastAsiaTheme="minorHAnsi"/>
+        </w:rPr>
+      </w:pPr>
+      <w:r>
+        <w:rPr>
+          <w:rFonts w:eastAsiaTheme="minorHAnsi"/>
+        </w:rPr>
+        <w:t>Alternatively it could be a new edge type SL (self-loop).</w:t>
+      </w:r>
+      <w:bookmarkStart w:id="55" w:name="_GoBack"/>
+      <w:bookmarkEnd w:id="55"/>
+    </w:p>
+    <w:p>
+      <w:pPr>
+        <w:rPr>
+          <w:rFonts w:eastAsiaTheme="minorHAnsi"/>
+        </w:rPr>
+      </w:pPr>
+    </w:p>
+    <w:p>
+      <w:pPr>
+        <w:rPr>
+          <w:rFonts w:eastAsiaTheme="minorHAnsi"/>
         </w:rPr>
       </w:pPr>
     </w:p>
@@ -46049,6 +47833,92 @@
     </w:lvl>
   </w:abstractNum>
   <w:abstractNum w:abstractNumId="15" w15:restartNumberingAfterBreak="0">
+    <w:nsid w:val="31E73503"/>
+    <w:multiLevelType w:val="hybridMultilevel"/>
+    <w:tmpl w:val="CEEA84FC"/>
+    <w:lvl w:ilvl="0" w:tplc="0809000F">
+      <w:start w:val="1"/>
+      <w:numFmt w:val="decimal"/>
+      <w:lvlText w:val="%1."/>
+      <w:lvlJc w:val="left"/>
+      <w:pPr>
+        <w:ind w:left="720" w:hanging="360"/>
+      </w:pPr>
+    </w:lvl>
+    <w:lvl w:ilvl="1" w:tplc="08090019" w:tentative="1">
+      <w:start w:val="1"/>
+      <w:numFmt w:val="lowerLetter"/>
+      <w:lvlText w:val="%2."/>
+      <w:lvlJc w:val="left"/>
+      <w:pPr>
+        <w:ind w:left="1440" w:hanging="360"/>
+      </w:pPr>
+    </w:lvl>
+    <w:lvl w:ilvl="2" w:tplc="0809001B" w:tentative="1">
+      <w:start w:val="1"/>
+      <w:numFmt w:val="lowerRoman"/>
+      <w:lvlText w:val="%3."/>
+      <w:lvlJc w:val="right"/>
+      <w:pPr>
+        <w:ind w:left="2160" w:hanging="180"/>
+      </w:pPr>
+    </w:lvl>
+    <w:lvl w:ilvl="3" w:tplc="0809000F" w:tentative="1">
+      <w:start w:val="1"/>
+      <w:numFmt w:val="decimal"/>
+      <w:lvlText w:val="%4."/>
+      <w:lvlJc w:val="left"/>
+      <w:pPr>
+        <w:ind w:left="2880" w:hanging="360"/>
+      </w:pPr>
+    </w:lvl>
+    <w:lvl w:ilvl="4" w:tplc="08090019" w:tentative="1">
+      <w:start w:val="1"/>
+      <w:numFmt w:val="lowerLetter"/>
+      <w:lvlText w:val="%5."/>
+      <w:lvlJc w:val="left"/>
+      <w:pPr>
+        <w:ind w:left="3600" w:hanging="360"/>
+      </w:pPr>
+    </w:lvl>
+    <w:lvl w:ilvl="5" w:tplc="0809001B" w:tentative="1">
+      <w:start w:val="1"/>
+      <w:numFmt w:val="lowerRoman"/>
+      <w:lvlText w:val="%6."/>
+      <w:lvlJc w:val="right"/>
+      <w:pPr>
+        <w:ind w:left="4320" w:hanging="180"/>
+      </w:pPr>
+    </w:lvl>
+    <w:lvl w:ilvl="6" w:tplc="0809000F" w:tentative="1">
+      <w:start w:val="1"/>
+      <w:numFmt w:val="decimal"/>
+      <w:lvlText w:val="%7."/>
+      <w:lvlJc w:val="left"/>
+      <w:pPr>
+        <w:ind w:left="5040" w:hanging="360"/>
+      </w:pPr>
+    </w:lvl>
+    <w:lvl w:ilvl="7" w:tplc="08090019" w:tentative="1">
+      <w:start w:val="1"/>
+      <w:numFmt w:val="lowerLetter"/>
+      <w:lvlText w:val="%8."/>
+      <w:lvlJc w:val="left"/>
+      <w:pPr>
+        <w:ind w:left="5760" w:hanging="360"/>
+      </w:pPr>
+    </w:lvl>
+    <w:lvl w:ilvl="8" w:tplc="0809001B" w:tentative="1">
+      <w:start w:val="1"/>
+      <w:numFmt w:val="lowerRoman"/>
+      <w:lvlText w:val="%9."/>
+      <w:lvlJc w:val="right"/>
+      <w:pPr>
+        <w:ind w:left="6480" w:hanging="180"/>
+      </w:pPr>
+    </w:lvl>
+  </w:abstractNum>
+  <w:abstractNum w:abstractNumId="16" w15:restartNumberingAfterBreak="0">
     <w:nsid w:val="34513D78"/>
     <w:multiLevelType w:val="hybridMultilevel"/>
     <w:tmpl w:val="6554E700"/>
@@ -46161,7 +48031,7 @@
       </w:rPr>
     </w:lvl>
   </w:abstractNum>
-  <w:abstractNum w:abstractNumId="16" w15:restartNumberingAfterBreak="0">
+  <w:abstractNum w:abstractNumId="17" w15:restartNumberingAfterBreak="0">
     <w:nsid w:val="35FF22ED"/>
     <w:multiLevelType w:val="hybridMultilevel"/>
     <w:tmpl w:val="3104C218"/>
@@ -46274,7 +48144,7 @@
       </w:rPr>
     </w:lvl>
   </w:abstractNum>
-  <w:abstractNum w:abstractNumId="17" w15:restartNumberingAfterBreak="0">
+  <w:abstractNum w:abstractNumId="18" w15:restartNumberingAfterBreak="0">
     <w:nsid w:val="372D66C4"/>
     <w:multiLevelType w:val="multilevel"/>
     <w:tmpl w:val="6C9875A4"/>
@@ -46423,7 +48293,7 @@
       </w:rPr>
     </w:lvl>
   </w:abstractNum>
-  <w:abstractNum w:abstractNumId="18" w15:restartNumberingAfterBreak="0">
+  <w:abstractNum w:abstractNumId="19" w15:restartNumberingAfterBreak="0">
     <w:nsid w:val="3C78131E"/>
     <w:multiLevelType w:val="hybridMultilevel"/>
     <w:tmpl w:val="6AF84858"/>
@@ -46536,7 +48406,7 @@
       </w:rPr>
     </w:lvl>
   </w:abstractNum>
-  <w:abstractNum w:abstractNumId="19" w15:restartNumberingAfterBreak="0">
+  <w:abstractNum w:abstractNumId="20" w15:restartNumberingAfterBreak="0">
     <w:nsid w:val="403C04EA"/>
     <w:multiLevelType w:val="hybridMultilevel"/>
     <w:tmpl w:val="72DE1FAA"/>
@@ -46622,7 +48492,7 @@
       </w:pPr>
     </w:lvl>
   </w:abstractNum>
-  <w:abstractNum w:abstractNumId="20" w15:restartNumberingAfterBreak="0">
+  <w:abstractNum w:abstractNumId="21" w15:restartNumberingAfterBreak="0">
     <w:nsid w:val="41761EFF"/>
     <w:multiLevelType w:val="hybridMultilevel"/>
     <w:tmpl w:val="87C87722"/>
@@ -46735,7 +48605,7 @@
       </w:rPr>
     </w:lvl>
   </w:abstractNum>
-  <w:abstractNum w:abstractNumId="21" w15:restartNumberingAfterBreak="0">
+  <w:abstractNum w:abstractNumId="22" w15:restartNumberingAfterBreak="0">
     <w:nsid w:val="45144177"/>
     <w:multiLevelType w:val="hybridMultilevel"/>
     <w:tmpl w:val="5B5C528C"/>
@@ -46821,7 +48691,7 @@
       </w:pPr>
     </w:lvl>
   </w:abstractNum>
-  <w:abstractNum w:abstractNumId="22" w15:restartNumberingAfterBreak="0">
+  <w:abstractNum w:abstractNumId="23" w15:restartNumberingAfterBreak="0">
     <w:nsid w:val="47456689"/>
     <w:multiLevelType w:val="hybridMultilevel"/>
     <w:tmpl w:val="A1C0D450"/>
@@ -46907,7 +48777,7 @@
       </w:pPr>
     </w:lvl>
   </w:abstractNum>
-  <w:abstractNum w:abstractNumId="23" w15:restartNumberingAfterBreak="0">
+  <w:abstractNum w:abstractNumId="24" w15:restartNumberingAfterBreak="0">
     <w:nsid w:val="47984A69"/>
     <w:multiLevelType w:val="hybridMultilevel"/>
     <w:tmpl w:val="B79A0710"/>
@@ -46996,7 +48866,7 @@
       </w:pPr>
     </w:lvl>
   </w:abstractNum>
-  <w:abstractNum w:abstractNumId="24" w15:restartNumberingAfterBreak="0">
+  <w:abstractNum w:abstractNumId="25" w15:restartNumberingAfterBreak="0">
     <w:nsid w:val="49917647"/>
     <w:multiLevelType w:val="hybridMultilevel"/>
     <w:tmpl w:val="C41636F0"/>
@@ -47082,7 +48952,7 @@
       </w:pPr>
     </w:lvl>
   </w:abstractNum>
-  <w:abstractNum w:abstractNumId="25" w15:restartNumberingAfterBreak="0">
+  <w:abstractNum w:abstractNumId="26" w15:restartNumberingAfterBreak="0">
     <w:nsid w:val="4E0B4A66"/>
     <w:multiLevelType w:val="hybridMultilevel"/>
     <w:tmpl w:val="E7A8B754"/>
@@ -47195,7 +49065,7 @@
       </w:rPr>
     </w:lvl>
   </w:abstractNum>
-  <w:abstractNum w:abstractNumId="26" w15:restartNumberingAfterBreak="0">
+  <w:abstractNum w:abstractNumId="27" w15:restartNumberingAfterBreak="0">
     <w:nsid w:val="4FD310B4"/>
     <w:multiLevelType w:val="hybridMultilevel"/>
     <w:tmpl w:val="E04AFB42"/>
@@ -47308,7 +49178,7 @@
       </w:rPr>
     </w:lvl>
   </w:abstractNum>
-  <w:abstractNum w:abstractNumId="27" w15:restartNumberingAfterBreak="0">
+  <w:abstractNum w:abstractNumId="28" w15:restartNumberingAfterBreak="0">
     <w:nsid w:val="50BE5D26"/>
     <w:multiLevelType w:val="multilevel"/>
     <w:tmpl w:val="F12E3486"/>
@@ -47394,7 +49264,7 @@
       </w:pPr>
     </w:lvl>
   </w:abstractNum>
-  <w:abstractNum w:abstractNumId="28" w15:restartNumberingAfterBreak="0">
+  <w:abstractNum w:abstractNumId="29" w15:restartNumberingAfterBreak="0">
     <w:nsid w:val="531D41E3"/>
     <w:multiLevelType w:val="hybridMultilevel"/>
     <w:tmpl w:val="E352723C"/>
@@ -47507,7 +49377,7 @@
       </w:rPr>
     </w:lvl>
   </w:abstractNum>
-  <w:abstractNum w:abstractNumId="29" w15:restartNumberingAfterBreak="0">
+  <w:abstractNum w:abstractNumId="30" w15:restartNumberingAfterBreak="0">
     <w:nsid w:val="579527E1"/>
     <w:multiLevelType w:val="hybridMultilevel"/>
     <w:tmpl w:val="3F168014"/>
@@ -47593,7 +49463,7 @@
       </w:pPr>
     </w:lvl>
   </w:abstractNum>
-  <w:abstractNum w:abstractNumId="30" w15:restartNumberingAfterBreak="0">
+  <w:abstractNum w:abstractNumId="31" w15:restartNumberingAfterBreak="0">
     <w:nsid w:val="58CA7454"/>
     <w:multiLevelType w:val="hybridMultilevel"/>
     <w:tmpl w:val="2A74E6FC"/>
@@ -47706,7 +49576,7 @@
       </w:rPr>
     </w:lvl>
   </w:abstractNum>
-  <w:abstractNum w:abstractNumId="31" w15:restartNumberingAfterBreak="0">
+  <w:abstractNum w:abstractNumId="32" w15:restartNumberingAfterBreak="0">
     <w:nsid w:val="5D04303A"/>
     <w:multiLevelType w:val="hybridMultilevel"/>
     <w:tmpl w:val="AF5E44CA"/>
@@ -47819,7 +49689,7 @@
       </w:rPr>
     </w:lvl>
   </w:abstractNum>
-  <w:abstractNum w:abstractNumId="32" w15:restartNumberingAfterBreak="0">
+  <w:abstractNum w:abstractNumId="33" w15:restartNumberingAfterBreak="0">
     <w:nsid w:val="5D351610"/>
     <w:multiLevelType w:val="hybridMultilevel"/>
     <w:tmpl w:val="5172D970"/>
@@ -47932,7 +49802,7 @@
       </w:rPr>
     </w:lvl>
   </w:abstractNum>
-  <w:abstractNum w:abstractNumId="33" w15:restartNumberingAfterBreak="0">
+  <w:abstractNum w:abstractNumId="34" w15:restartNumberingAfterBreak="0">
     <w:nsid w:val="5E0A5E06"/>
     <w:multiLevelType w:val="hybridMultilevel"/>
     <w:tmpl w:val="86F635C4"/>
@@ -48045,7 +49915,7 @@
       </w:rPr>
     </w:lvl>
   </w:abstractNum>
-  <w:abstractNum w:abstractNumId="34" w15:restartNumberingAfterBreak="0">
+  <w:abstractNum w:abstractNumId="35" w15:restartNumberingAfterBreak="0">
     <w:nsid w:val="5FCB2DEA"/>
     <w:multiLevelType w:val="hybridMultilevel"/>
     <w:tmpl w:val="47366A18"/>
@@ -48158,7 +50028,7 @@
       </w:rPr>
     </w:lvl>
   </w:abstractNum>
-  <w:abstractNum w:abstractNumId="35" w15:restartNumberingAfterBreak="0">
+  <w:abstractNum w:abstractNumId="36" w15:restartNumberingAfterBreak="0">
     <w:nsid w:val="612768E5"/>
     <w:multiLevelType w:val="multilevel"/>
     <w:tmpl w:val="0409001F"/>
@@ -48244,7 +50114,7 @@
       </w:pPr>
     </w:lvl>
   </w:abstractNum>
-  <w:abstractNum w:abstractNumId="36" w15:restartNumberingAfterBreak="0">
+  <w:abstractNum w:abstractNumId="37" w15:restartNumberingAfterBreak="0">
     <w:nsid w:val="62577581"/>
     <w:multiLevelType w:val="hybridMultilevel"/>
     <w:tmpl w:val="D930B306"/>
@@ -48357,20 +50227,20 @@
       </w:rPr>
     </w:lvl>
   </w:abstractNum>
-  <w:abstractNum w:abstractNumId="37" w15:restartNumberingAfterBreak="0">
+  <w:abstractNum w:abstractNumId="38" w15:restartNumberingAfterBreak="0">
     <w:nsid w:val="649F6B0F"/>
     <w:multiLevelType w:val="hybridMultilevel"/>
-    <w:tmpl w:val="D4184F2E"/>
-    <w:lvl w:ilvl="0" w:tplc="1DD83D6E">
-      <w:start w:val="2"/>
-      <w:numFmt w:val="bullet"/>
-      <w:lvlText w:val="-"/>
+    <w:tmpl w:val="D44024EC"/>
+    <w:lvl w:ilvl="0" w:tplc="0809000F">
+      <w:start w:val="1"/>
+      <w:numFmt w:val="decimal"/>
+      <w:lvlText w:val="%1."/>
       <w:lvlJc w:val="left"/>
       <w:pPr>
         <w:ind w:left="720" w:hanging="360"/>
       </w:pPr>
       <w:rPr>
-        <w:rFonts w:ascii="Times New Roman" w:eastAsia="Times New Roman" w:hAnsi="Times New Roman" w:cs="Times New Roman" w:hint="default"/>
+        <w:rFonts w:hint="default"/>
       </w:rPr>
     </w:lvl>
     <w:lvl w:ilvl="1" w:tplc="08090003">
@@ -48470,7 +50340,7 @@
       </w:rPr>
     </w:lvl>
   </w:abstractNum>
-  <w:abstractNum w:abstractNumId="38" w15:restartNumberingAfterBreak="0">
+  <w:abstractNum w:abstractNumId="39" w15:restartNumberingAfterBreak="0">
     <w:nsid w:val="69E07369"/>
     <w:multiLevelType w:val="hybridMultilevel"/>
     <w:tmpl w:val="3BF6B604"/>
@@ -48607,7 +50477,7 @@
       </w:rPr>
     </w:lvl>
   </w:abstractNum>
-  <w:abstractNum w:abstractNumId="39" w15:restartNumberingAfterBreak="0">
+  <w:abstractNum w:abstractNumId="40" w15:restartNumberingAfterBreak="0">
     <w:nsid w:val="6ADB2E85"/>
     <w:multiLevelType w:val="hybridMultilevel"/>
     <w:tmpl w:val="591AA874"/>
@@ -48720,7 +50590,7 @@
       </w:rPr>
     </w:lvl>
   </w:abstractNum>
-  <w:abstractNum w:abstractNumId="40" w15:restartNumberingAfterBreak="0">
+  <w:abstractNum w:abstractNumId="41" w15:restartNumberingAfterBreak="0">
     <w:nsid w:val="6C0C68EC"/>
     <w:multiLevelType w:val="multilevel"/>
     <w:tmpl w:val="0409001D"/>
@@ -48806,7 +50676,7 @@
       </w:pPr>
     </w:lvl>
   </w:abstractNum>
-  <w:abstractNum w:abstractNumId="41" w15:restartNumberingAfterBreak="0">
+  <w:abstractNum w:abstractNumId="42" w15:restartNumberingAfterBreak="0">
     <w:nsid w:val="6FDB0235"/>
     <w:multiLevelType w:val="hybridMultilevel"/>
     <w:tmpl w:val="99340FA2"/>
@@ -48919,7 +50789,7 @@
       </w:rPr>
     </w:lvl>
   </w:abstractNum>
-  <w:abstractNum w:abstractNumId="42" w15:restartNumberingAfterBreak="0">
+  <w:abstractNum w:abstractNumId="43" w15:restartNumberingAfterBreak="0">
     <w:nsid w:val="70D1584B"/>
     <w:multiLevelType w:val="multilevel"/>
     <w:tmpl w:val="0409001D"/>
@@ -49005,7 +50875,7 @@
       </w:pPr>
     </w:lvl>
   </w:abstractNum>
-  <w:abstractNum w:abstractNumId="43" w15:restartNumberingAfterBreak="0">
+  <w:abstractNum w:abstractNumId="44" w15:restartNumberingAfterBreak="0">
     <w:nsid w:val="73B11CAA"/>
     <w:multiLevelType w:val="hybridMultilevel"/>
     <w:tmpl w:val="9650E526"/>
@@ -49118,7 +50988,7 @@
       </w:rPr>
     </w:lvl>
   </w:abstractNum>
-  <w:abstractNum w:abstractNumId="44" w15:restartNumberingAfterBreak="0">
+  <w:abstractNum w:abstractNumId="45" w15:restartNumberingAfterBreak="0">
     <w:nsid w:val="7BDA27F6"/>
     <w:multiLevelType w:val="hybridMultilevel"/>
     <w:tmpl w:val="769A79E0"/>
@@ -49231,7 +51101,7 @@
       </w:rPr>
     </w:lvl>
   </w:abstractNum>
-  <w:abstractNum w:abstractNumId="45" w15:restartNumberingAfterBreak="0">
+  <w:abstractNum w:abstractNumId="46" w15:restartNumberingAfterBreak="0">
     <w:nsid w:val="7DBD04E9"/>
     <w:multiLevelType w:val="multilevel"/>
     <w:tmpl w:val="B582C72E"/>
@@ -49322,7 +51192,7 @@
       </w:pPr>
     </w:lvl>
   </w:abstractNum>
-  <w:abstractNum w:abstractNumId="46" w15:restartNumberingAfterBreak="0">
+  <w:abstractNum w:abstractNumId="47" w15:restartNumberingAfterBreak="0">
     <w:nsid w:val="7FCF0AA6"/>
     <w:multiLevelType w:val="hybridMultilevel"/>
     <w:tmpl w:val="44887D5A"/>
@@ -49436,7 +51306,7 @@
     </w:lvl>
   </w:abstractNum>
   <w:num w:numId="1">
-    <w:abstractNumId w:val="18"/>
+    <w:abstractNumId w:val="19"/>
   </w:num>
   <w:num w:numId="2">
     <w:abstractNumId w:val="2"/>
@@ -49448,76 +51318,76 @@
     <w:abstractNumId w:val="6"/>
   </w:num>
   <w:num w:numId="5">
+    <w:abstractNumId w:val="28"/>
+  </w:num>
+  <w:num w:numId="6">
+    <w:abstractNumId w:val="33"/>
+  </w:num>
+  <w:num w:numId="7">
+    <w:abstractNumId w:val="16"/>
+  </w:num>
+  <w:num w:numId="8">
     <w:abstractNumId w:val="27"/>
   </w:num>
-  <w:num w:numId="6">
-    <w:abstractNumId w:val="32"/>
-  </w:num>
-  <w:num w:numId="7">
-    <w:abstractNumId w:val="15"/>
-  </w:num>
-  <w:num w:numId="8">
-    <w:abstractNumId w:val="26"/>
-  </w:num>
   <w:num w:numId="9">
-    <w:abstractNumId w:val="30"/>
+    <w:abstractNumId w:val="31"/>
   </w:num>
   <w:num w:numId="10">
-    <w:abstractNumId w:val="37"/>
+    <w:abstractNumId w:val="38"/>
   </w:num>
   <w:num w:numId="11">
-    <w:abstractNumId w:val="28"/>
+    <w:abstractNumId w:val="29"/>
   </w:num>
   <w:num w:numId="12">
     <w:abstractNumId w:val="11"/>
   </w:num>
   <w:num w:numId="13">
-    <w:abstractNumId w:val="19"/>
+    <w:abstractNumId w:val="20"/>
   </w:num>
   <w:num w:numId="14">
-    <w:abstractNumId w:val="34"/>
+    <w:abstractNumId w:val="35"/>
   </w:num>
   <w:num w:numId="15">
     <w:abstractNumId w:val="3"/>
   </w:num>
   <w:num w:numId="16">
-    <w:abstractNumId w:val="31"/>
+    <w:abstractNumId w:val="32"/>
   </w:num>
   <w:num w:numId="17">
-    <w:abstractNumId w:val="43"/>
+    <w:abstractNumId w:val="44"/>
   </w:num>
   <w:num w:numId="18">
-    <w:abstractNumId w:val="20"/>
+    <w:abstractNumId w:val="21"/>
   </w:num>
   <w:num w:numId="19">
-    <w:abstractNumId w:val="29"/>
+    <w:abstractNumId w:val="30"/>
   </w:num>
   <w:num w:numId="20">
-    <w:abstractNumId w:val="36"/>
+    <w:abstractNumId w:val="37"/>
   </w:num>
   <w:num w:numId="21">
-    <w:abstractNumId w:val="24"/>
+    <w:abstractNumId w:val="25"/>
   </w:num>
   <w:num w:numId="22">
-    <w:abstractNumId w:val="38"/>
+    <w:abstractNumId w:val="39"/>
   </w:num>
   <w:num w:numId="23">
     <w:abstractNumId w:val="13"/>
   </w:num>
   <w:num w:numId="24">
-    <w:abstractNumId w:val="41"/>
+    <w:abstractNumId w:val="42"/>
   </w:num>
   <w:num w:numId="25">
     <w:abstractNumId w:val="8"/>
   </w:num>
   <w:num w:numId="26">
-    <w:abstractNumId w:val="17"/>
+    <w:abstractNumId w:val="18"/>
   </w:num>
   <w:num w:numId="27">
-    <w:abstractNumId w:val="23"/>
+    <w:abstractNumId w:val="24"/>
   </w:num>
   <w:num w:numId="28">
-    <w:abstractNumId w:val="22"/>
+    <w:abstractNumId w:val="23"/>
   </w:num>
   <w:num w:numId="29">
     <w:abstractNumId w:val="12"/>
@@ -49526,7 +51396,7 @@
     <w:abstractNumId w:val="1"/>
   </w:num>
   <w:num w:numId="31">
-    <w:abstractNumId w:val="44"/>
+    <w:abstractNumId w:val="45"/>
   </w:num>
   <w:num w:numId="32">
     <w:abstractNumId w:val="10"/>
@@ -49535,10 +51405,10 @@
     <w:abstractNumId w:val="14"/>
   </w:num>
   <w:num w:numId="34">
-    <w:abstractNumId w:val="33"/>
+    <w:abstractNumId w:val="34"/>
   </w:num>
   <w:num w:numId="35">
-    <w:abstractNumId w:val="25"/>
+    <w:abstractNumId w:val="26"/>
   </w:num>
   <w:num w:numId="36">
     <w:abstractNumId w:val="9"/>
@@ -49547,19 +51417,19 @@
     <w:abstractNumId w:val="7"/>
   </w:num>
   <w:num w:numId="38">
-    <w:abstractNumId w:val="21"/>
+    <w:abstractNumId w:val="22"/>
   </w:num>
   <w:num w:numId="39">
-    <w:abstractNumId w:val="35"/>
+    <w:abstractNumId w:val="36"/>
   </w:num>
   <w:num w:numId="40">
-    <w:abstractNumId w:val="42"/>
+    <w:abstractNumId w:val="43"/>
   </w:num>
   <w:num w:numId="41">
-    <w:abstractNumId w:val="45"/>
+    <w:abstractNumId w:val="46"/>
   </w:num>
   <w:num w:numId="42">
-    <w:abstractNumId w:val="40"/>
+    <w:abstractNumId w:val="41"/>
   </w:num>
   <w:num w:numId="43">
     <w:abstractNumId w:val="5"/>
@@ -49568,13 +51438,16 @@
     <w:abstractNumId w:val="0"/>
   </w:num>
   <w:num w:numId="45">
-    <w:abstractNumId w:val="39"/>
+    <w:abstractNumId w:val="40"/>
   </w:num>
   <w:num w:numId="46">
-    <w:abstractNumId w:val="16"/>
+    <w:abstractNumId w:val="17"/>
   </w:num>
   <w:num w:numId="47">
-    <w:abstractNumId w:val="46"/>
+    <w:abstractNumId w:val="47"/>
+  </w:num>
+  <w:num w:numId="48">
+    <w:abstractNumId w:val="15"/>
   </w:num>
 </w:numbering>
 </file>

</xml_diff>

<commit_message>
=Using numpy. Training starts correctly. Checkpoint
Former-commit-id: 8ebe3f599e4bf2d885fa700ece00ffc5da127503 [formerly d37075c623a1aa7e5ac24bfc401b664024a3ee41]
Former-commit-id: 7246f0a11c3a7fddeaacabb5d455cf0952089efa
Former-commit-id: adb02242400b9367c5e800b6c23b591c6481a7c4
</commit_message>
<xml_diff>
--- a/Media/Task1_DeveloperDiary.docx
+++ b/Media/Task1_DeveloperDiary.docx
@@ -28,7 +28,7 @@
       <w:r>
         <w:fldChar w:fldCharType="separate"/>
       </w:r>
-      <w:hyperlink w:anchor="_Toc30681399" w:history="1">
+      <w:hyperlink w:anchor="_Toc30684861" w:history="1">
         <w:r>
           <w:rPr>
             <w:rStyle w:val="Hyperlink"/>
@@ -55,7 +55,7 @@
             <w:noProof/>
             <w:webHidden/>
           </w:rPr>
-          <w:instrText xml:space="preserve"> PAGEREF _Toc30681399 \h </w:instrText>
+          <w:instrText xml:space="preserve"> PAGEREF _Toc30684861 \h </w:instrText>
         </w:r>
         <w:r>
           <w:rPr>
@@ -103,7 +103,7 @@
           <w:lang w:eastAsia="en-GB"/>
         </w:rPr>
       </w:pPr>
-      <w:hyperlink w:anchor="_Toc30681400" w:history="1">
+      <w:hyperlink w:anchor="_Toc30684862" w:history="1">
         <w:r>
           <w:rPr>
             <w:rStyle w:val="Hyperlink"/>
@@ -130,7 +130,7 @@
             <w:noProof/>
             <w:webHidden/>
           </w:rPr>
-          <w:instrText xml:space="preserve"> PAGEREF _Toc30681400 \h </w:instrText>
+          <w:instrText xml:space="preserve"> PAGEREF _Toc30684862 \h </w:instrText>
         </w:r>
         <w:r>
           <w:rPr>
@@ -178,7 +178,7 @@
           <w:lang w:eastAsia="en-GB"/>
         </w:rPr>
       </w:pPr>
-      <w:hyperlink w:anchor="_Toc30681401" w:history="1">
+      <w:hyperlink w:anchor="_Toc30684863" w:history="1">
         <w:r>
           <w:rPr>
             <w:rStyle w:val="Hyperlink"/>
@@ -205,7 +205,7 @@
             <w:noProof/>
             <w:webHidden/>
           </w:rPr>
-          <w:instrText xml:space="preserve"> PAGEREF _Toc30681401 \h </w:instrText>
+          <w:instrText xml:space="preserve"> PAGEREF _Toc30684863 \h </w:instrText>
         </w:r>
         <w:r>
           <w:rPr>
@@ -253,7 +253,7 @@
           <w:lang w:eastAsia="en-GB"/>
         </w:rPr>
       </w:pPr>
-      <w:hyperlink w:anchor="_Toc30681402" w:history="1">
+      <w:hyperlink w:anchor="_Toc30684864" w:history="1">
         <w:r>
           <w:rPr>
             <w:rStyle w:val="Hyperlink"/>
@@ -280,7 +280,7 @@
             <w:noProof/>
             <w:webHidden/>
           </w:rPr>
-          <w:instrText xml:space="preserve"> PAGEREF _Toc30681402 \h </w:instrText>
+          <w:instrText xml:space="preserve"> PAGEREF _Toc30684864 \h </w:instrText>
         </w:r>
         <w:r>
           <w:rPr>
@@ -326,7 +326,7 @@
           <w:lang w:eastAsia="en-GB"/>
         </w:rPr>
       </w:pPr>
-      <w:hyperlink w:anchor="_Toc30681403" w:history="1">
+      <w:hyperlink w:anchor="_Toc30684865" w:history="1">
         <w:r>
           <w:rPr>
             <w:rStyle w:val="Hyperlink"/>
@@ -353,7 +353,7 @@
             <w:noProof/>
             <w:webHidden/>
           </w:rPr>
-          <w:instrText xml:space="preserve"> PAGEREF _Toc30681403 \h </w:instrText>
+          <w:instrText xml:space="preserve"> PAGEREF _Toc30684865 \h </w:instrText>
         </w:r>
         <w:r>
           <w:rPr>
@@ -400,7 +400,7 @@
           <w:lang w:eastAsia="en-GB"/>
         </w:rPr>
       </w:pPr>
-      <w:hyperlink w:anchor="_Toc30681404" w:history="1">
+      <w:hyperlink w:anchor="_Toc30684866" w:history="1">
         <w:r>
           <w:rPr>
             <w:rStyle w:val="Hyperlink"/>
@@ -427,7 +427,7 @@
             <w:noProof/>
             <w:webHidden/>
           </w:rPr>
-          <w:instrText xml:space="preserve"> PAGEREF _Toc30681404 \h </w:instrText>
+          <w:instrText xml:space="preserve"> PAGEREF _Toc30684866 \h </w:instrText>
         </w:r>
         <w:r>
           <w:rPr>
@@ -474,7 +474,7 @@
           <w:lang w:eastAsia="en-GB"/>
         </w:rPr>
       </w:pPr>
-      <w:hyperlink w:anchor="_Toc30681405" w:history="1">
+      <w:hyperlink w:anchor="_Toc30684867" w:history="1">
         <w:r>
           <w:rPr>
             <w:rStyle w:val="Hyperlink"/>
@@ -501,7 +501,7 @@
             <w:noProof/>
             <w:webHidden/>
           </w:rPr>
-          <w:instrText xml:space="preserve"> PAGEREF _Toc30681405 \h </w:instrText>
+          <w:instrText xml:space="preserve"> PAGEREF _Toc30684867 \h </w:instrText>
         </w:r>
         <w:r>
           <w:rPr>
@@ -548,7 +548,7 @@
           <w:lang w:eastAsia="en-GB"/>
         </w:rPr>
       </w:pPr>
-      <w:hyperlink w:anchor="_Toc30681406" w:history="1">
+      <w:hyperlink w:anchor="_Toc30684868" w:history="1">
         <w:r>
           <w:rPr>
             <w:rStyle w:val="Hyperlink"/>
@@ -575,7 +575,7 @@
             <w:noProof/>
             <w:webHidden/>
           </w:rPr>
-          <w:instrText xml:space="preserve"> PAGEREF _Toc30681406 \h </w:instrText>
+          <w:instrText xml:space="preserve"> PAGEREF _Toc30684868 \h </w:instrText>
         </w:r>
         <w:r>
           <w:rPr>
@@ -623,7 +623,7 @@
           <w:lang w:eastAsia="en-GB"/>
         </w:rPr>
       </w:pPr>
-      <w:hyperlink w:anchor="_Toc30681407" w:history="1">
+      <w:hyperlink w:anchor="_Toc30684869" w:history="1">
         <w:r>
           <w:rPr>
             <w:rStyle w:val="Hyperlink"/>
@@ -650,7 +650,7 @@
             <w:noProof/>
             <w:webHidden/>
           </w:rPr>
-          <w:instrText xml:space="preserve"> PAGEREF _Toc30681407 \h </w:instrText>
+          <w:instrText xml:space="preserve"> PAGEREF _Toc30684869 \h </w:instrText>
         </w:r>
         <w:r>
           <w:rPr>
@@ -696,7 +696,7 @@
           <w:lang w:eastAsia="en-GB"/>
         </w:rPr>
       </w:pPr>
-      <w:hyperlink w:anchor="_Toc30681408" w:history="1">
+      <w:hyperlink w:anchor="_Toc30684870" w:history="1">
         <w:r>
           <w:rPr>
             <w:rStyle w:val="Hyperlink"/>
@@ -723,7 +723,7 @@
             <w:noProof/>
             <w:webHidden/>
           </w:rPr>
-          <w:instrText xml:space="preserve"> PAGEREF _Toc30681408 \h </w:instrText>
+          <w:instrText xml:space="preserve"> PAGEREF _Toc30684870 \h </w:instrText>
         </w:r>
         <w:r>
           <w:rPr>
@@ -769,7 +769,7 @@
           <w:lang w:eastAsia="en-GB"/>
         </w:rPr>
       </w:pPr>
-      <w:hyperlink w:anchor="_Toc30681409" w:history="1">
+      <w:hyperlink w:anchor="_Toc30684871" w:history="1">
         <w:r>
           <w:rPr>
             <w:rStyle w:val="Hyperlink"/>
@@ -796,7 +796,7 @@
             <w:noProof/>
             <w:webHidden/>
           </w:rPr>
-          <w:instrText xml:space="preserve"> PAGEREF _Toc30681409 \h </w:instrText>
+          <w:instrText xml:space="preserve"> PAGEREF _Toc30684871 \h </w:instrText>
         </w:r>
         <w:r>
           <w:rPr>
@@ -842,7 +842,7 @@
           <w:lang w:eastAsia="en-GB"/>
         </w:rPr>
       </w:pPr>
-      <w:hyperlink w:anchor="_Toc30681410" w:history="1">
+      <w:hyperlink w:anchor="_Toc30684872" w:history="1">
         <w:r>
           <w:rPr>
             <w:rStyle w:val="Hyperlink"/>
@@ -869,7 +869,7 @@
             <w:noProof/>
             <w:webHidden/>
           </w:rPr>
-          <w:instrText xml:space="preserve"> PAGEREF _Toc30681410 \h </w:instrText>
+          <w:instrText xml:space="preserve"> PAGEREF _Toc30684872 \h </w:instrText>
         </w:r>
         <w:r>
           <w:rPr>
@@ -915,7 +915,7 @@
           <w:lang w:eastAsia="en-GB"/>
         </w:rPr>
       </w:pPr>
-      <w:hyperlink w:anchor="_Toc30681411" w:history="1">
+      <w:hyperlink w:anchor="_Toc30684873" w:history="1">
         <w:r>
           <w:rPr>
             <w:rStyle w:val="Hyperlink"/>
@@ -942,7 +942,7 @@
             <w:noProof/>
             <w:webHidden/>
           </w:rPr>
-          <w:instrText xml:space="preserve"> PAGEREF _Toc30681411 \h </w:instrText>
+          <w:instrText xml:space="preserve"> PAGEREF _Toc30684873 \h </w:instrText>
         </w:r>
         <w:r>
           <w:rPr>
@@ -988,7 +988,7 @@
           <w:lang w:eastAsia="en-GB"/>
         </w:rPr>
       </w:pPr>
-      <w:hyperlink w:anchor="_Toc30681412" w:history="1">
+      <w:hyperlink w:anchor="_Toc30684874" w:history="1">
         <w:r>
           <w:rPr>
             <w:rStyle w:val="Hyperlink"/>
@@ -1015,7 +1015,7 @@
             <w:noProof/>
             <w:webHidden/>
           </w:rPr>
-          <w:instrText xml:space="preserve"> PAGEREF _Toc30681412 \h </w:instrText>
+          <w:instrText xml:space="preserve"> PAGEREF _Toc30684874 \h </w:instrText>
         </w:r>
         <w:r>
           <w:rPr>
@@ -1063,7 +1063,7 @@
           <w:lang w:eastAsia="en-GB"/>
         </w:rPr>
       </w:pPr>
-      <w:hyperlink w:anchor="_Toc30681413" w:history="1">
+      <w:hyperlink w:anchor="_Toc30684875" w:history="1">
         <w:r>
           <w:rPr>
             <w:rStyle w:val="Hyperlink"/>
@@ -1090,7 +1090,7 @@
             <w:noProof/>
             <w:webHidden/>
           </w:rPr>
-          <w:instrText xml:space="preserve"> PAGEREF _Toc30681413 \h </w:instrText>
+          <w:instrText xml:space="preserve"> PAGEREF _Toc30684875 \h </w:instrText>
         </w:r>
         <w:r>
           <w:rPr>
@@ -1136,7 +1136,7 @@
           <w:lang w:eastAsia="en-GB"/>
         </w:rPr>
       </w:pPr>
-      <w:hyperlink w:anchor="_Toc30681414" w:history="1">
+      <w:hyperlink w:anchor="_Toc30684876" w:history="1">
         <w:r>
           <w:rPr>
             <w:rStyle w:val="Hyperlink"/>
@@ -1163,7 +1163,7 @@
             <w:noProof/>
             <w:webHidden/>
           </w:rPr>
-          <w:instrText xml:space="preserve"> PAGEREF _Toc30681414 \h </w:instrText>
+          <w:instrText xml:space="preserve"> PAGEREF _Toc30684876 \h </w:instrText>
         </w:r>
         <w:r>
           <w:rPr>
@@ -1209,7 +1209,7 @@
           <w:lang w:eastAsia="en-GB"/>
         </w:rPr>
       </w:pPr>
-      <w:hyperlink w:anchor="_Toc30681415" w:history="1">
+      <w:hyperlink w:anchor="_Toc30684877" w:history="1">
         <w:r>
           <w:rPr>
             <w:rStyle w:val="Hyperlink"/>
@@ -1236,7 +1236,7 @@
             <w:noProof/>
             <w:webHidden/>
           </w:rPr>
-          <w:instrText xml:space="preserve"> PAGEREF _Toc30681415 \h </w:instrText>
+          <w:instrText xml:space="preserve"> PAGEREF _Toc30684877 \h </w:instrText>
         </w:r>
         <w:r>
           <w:rPr>
@@ -1282,7 +1282,7 @@
           <w:lang w:eastAsia="en-GB"/>
         </w:rPr>
       </w:pPr>
-      <w:hyperlink w:anchor="_Toc30681416" w:history="1">
+      <w:hyperlink w:anchor="_Toc30684878" w:history="1">
         <w:r>
           <w:rPr>
             <w:rStyle w:val="Hyperlink"/>
@@ -1309,7 +1309,7 @@
             <w:noProof/>
             <w:webHidden/>
           </w:rPr>
-          <w:instrText xml:space="preserve"> PAGEREF _Toc30681416 \h </w:instrText>
+          <w:instrText xml:space="preserve"> PAGEREF _Toc30684878 \h </w:instrText>
         </w:r>
         <w:r>
           <w:rPr>
@@ -1355,7 +1355,7 @@
           <w:lang w:eastAsia="en-GB"/>
         </w:rPr>
       </w:pPr>
-      <w:hyperlink w:anchor="_Toc30681417" w:history="1">
+      <w:hyperlink w:anchor="_Toc30684879" w:history="1">
         <w:r>
           <w:rPr>
             <w:rStyle w:val="Hyperlink"/>
@@ -1382,7 +1382,7 @@
             <w:noProof/>
             <w:webHidden/>
           </w:rPr>
-          <w:instrText xml:space="preserve"> PAGEREF _Toc30681417 \h </w:instrText>
+          <w:instrText xml:space="preserve"> PAGEREF _Toc30684879 \h </w:instrText>
         </w:r>
         <w:r>
           <w:rPr>
@@ -1428,7 +1428,7 @@
           <w:lang w:eastAsia="en-GB"/>
         </w:rPr>
       </w:pPr>
-      <w:hyperlink w:anchor="_Toc30681418" w:history="1">
+      <w:hyperlink w:anchor="_Toc30684880" w:history="1">
         <w:r>
           <w:rPr>
             <w:rStyle w:val="Hyperlink"/>
@@ -1455,7 +1455,7 @@
             <w:noProof/>
             <w:webHidden/>
           </w:rPr>
-          <w:instrText xml:space="preserve"> PAGEREF _Toc30681418 \h </w:instrText>
+          <w:instrText xml:space="preserve"> PAGEREF _Toc30684880 \h </w:instrText>
         </w:r>
         <w:r>
           <w:rPr>
@@ -1502,7 +1502,7 @@
           <w:lang w:eastAsia="en-GB"/>
         </w:rPr>
       </w:pPr>
-      <w:hyperlink w:anchor="_Toc30681419" w:history="1">
+      <w:hyperlink w:anchor="_Toc30684881" w:history="1">
         <w:r>
           <w:rPr>
             <w:rStyle w:val="Hyperlink"/>
@@ -1529,7 +1529,7 @@
             <w:noProof/>
             <w:webHidden/>
           </w:rPr>
-          <w:instrText xml:space="preserve"> PAGEREF _Toc30681419 \h </w:instrText>
+          <w:instrText xml:space="preserve"> PAGEREF _Toc30684881 \h </w:instrText>
         </w:r>
         <w:r>
           <w:rPr>
@@ -1577,7 +1577,7 @@
           <w:lang w:eastAsia="en-GB"/>
         </w:rPr>
       </w:pPr>
-      <w:hyperlink w:anchor="_Toc30681420" w:history="1">
+      <w:hyperlink w:anchor="_Toc30684882" w:history="1">
         <w:r>
           <w:rPr>
             <w:rStyle w:val="Hyperlink"/>
@@ -1604,7 +1604,7 @@
             <w:noProof/>
             <w:webHidden/>
           </w:rPr>
-          <w:instrText xml:space="preserve"> PAGEREF _Toc30681420 \h </w:instrText>
+          <w:instrText xml:space="preserve"> PAGEREF _Toc30684882 \h </w:instrText>
         </w:r>
         <w:r>
           <w:rPr>
@@ -1650,7 +1650,7 @@
           <w:lang w:eastAsia="en-GB"/>
         </w:rPr>
       </w:pPr>
-      <w:hyperlink w:anchor="_Toc30681421" w:history="1">
+      <w:hyperlink w:anchor="_Toc30684883" w:history="1">
         <w:r>
           <w:rPr>
             <w:rStyle w:val="Hyperlink"/>
@@ -1677,7 +1677,7 @@
             <w:noProof/>
             <w:webHidden/>
           </w:rPr>
-          <w:instrText xml:space="preserve"> PAGEREF _Toc30681421 \h </w:instrText>
+          <w:instrText xml:space="preserve"> PAGEREF _Toc30684883 \h </w:instrText>
         </w:r>
         <w:r>
           <w:rPr>
@@ -1723,7 +1723,7 @@
           <w:lang w:eastAsia="en-GB"/>
         </w:rPr>
       </w:pPr>
-      <w:hyperlink w:anchor="_Toc30681422" w:history="1">
+      <w:hyperlink w:anchor="_Toc30684884" w:history="1">
         <w:r>
           <w:rPr>
             <w:rStyle w:val="Hyperlink"/>
@@ -1750,7 +1750,7 @@
             <w:noProof/>
             <w:webHidden/>
           </w:rPr>
-          <w:instrText xml:space="preserve"> PAGEREF _Toc30681422 \h </w:instrText>
+          <w:instrText xml:space="preserve"> PAGEREF _Toc30684884 \h </w:instrText>
         </w:r>
         <w:r>
           <w:rPr>
@@ -1796,7 +1796,7 @@
           <w:lang w:eastAsia="en-GB"/>
         </w:rPr>
       </w:pPr>
-      <w:hyperlink w:anchor="_Toc30681423" w:history="1">
+      <w:hyperlink w:anchor="_Toc30684885" w:history="1">
         <w:r>
           <w:rPr>
             <w:rStyle w:val="Hyperlink"/>
@@ -1823,7 +1823,7 @@
             <w:noProof/>
             <w:webHidden/>
           </w:rPr>
-          <w:instrText xml:space="preserve"> PAGEREF _Toc30681423 \h </w:instrText>
+          <w:instrText xml:space="preserve"> PAGEREF _Toc30684885 \h </w:instrText>
         </w:r>
         <w:r>
           <w:rPr>
@@ -1869,7 +1869,7 @@
           <w:lang w:eastAsia="en-GB"/>
         </w:rPr>
       </w:pPr>
-      <w:hyperlink w:anchor="_Toc30681424" w:history="1">
+      <w:hyperlink w:anchor="_Toc30684886" w:history="1">
         <w:r>
           <w:rPr>
             <w:rStyle w:val="Hyperlink"/>
@@ -1896,7 +1896,7 @@
             <w:noProof/>
             <w:webHidden/>
           </w:rPr>
-          <w:instrText xml:space="preserve"> PAGEREF _Toc30681424 \h </w:instrText>
+          <w:instrText xml:space="preserve"> PAGEREF _Toc30684886 \h </w:instrText>
         </w:r>
         <w:r>
           <w:rPr>
@@ -1944,7 +1944,7 @@
           <w:lang w:eastAsia="en-GB"/>
         </w:rPr>
       </w:pPr>
-      <w:hyperlink w:anchor="_Toc30681425" w:history="1">
+      <w:hyperlink w:anchor="_Toc30684887" w:history="1">
         <w:r>
           <w:rPr>
             <w:rStyle w:val="Hyperlink"/>
@@ -1971,7 +1971,7 @@
             <w:noProof/>
             <w:webHidden/>
           </w:rPr>
-          <w:instrText xml:space="preserve"> PAGEREF _Toc30681425 \h </w:instrText>
+          <w:instrText xml:space="preserve"> PAGEREF _Toc30684887 \h </w:instrText>
         </w:r>
         <w:r>
           <w:rPr>
@@ -2017,7 +2017,7 @@
           <w:lang w:eastAsia="en-GB"/>
         </w:rPr>
       </w:pPr>
-      <w:hyperlink w:anchor="_Toc30681426" w:history="1">
+      <w:hyperlink w:anchor="_Toc30684888" w:history="1">
         <w:r>
           <w:rPr>
             <w:rStyle w:val="Hyperlink"/>
@@ -2044,7 +2044,7 @@
             <w:noProof/>
             <w:webHidden/>
           </w:rPr>
-          <w:instrText xml:space="preserve"> PAGEREF _Toc30681426 \h </w:instrText>
+          <w:instrText xml:space="preserve"> PAGEREF _Toc30684888 \h </w:instrText>
         </w:r>
         <w:r>
           <w:rPr>
@@ -2090,7 +2090,7 @@
           <w:lang w:eastAsia="en-GB"/>
         </w:rPr>
       </w:pPr>
-      <w:hyperlink w:anchor="_Toc30681427" w:history="1">
+      <w:hyperlink w:anchor="_Toc30684889" w:history="1">
         <w:r>
           <w:rPr>
             <w:rStyle w:val="Hyperlink"/>
@@ -2117,7 +2117,7 @@
             <w:noProof/>
             <w:webHidden/>
           </w:rPr>
-          <w:instrText xml:space="preserve"> PAGEREF _Toc30681427 \h </w:instrText>
+          <w:instrText xml:space="preserve"> PAGEREF _Toc30684889 \h </w:instrText>
         </w:r>
         <w:r>
           <w:rPr>
@@ -2163,7 +2163,7 @@
           <w:lang w:eastAsia="en-GB"/>
         </w:rPr>
       </w:pPr>
-      <w:hyperlink w:anchor="_Toc30681428" w:history="1">
+      <w:hyperlink w:anchor="_Toc30684890" w:history="1">
         <w:r>
           <w:rPr>
             <w:rStyle w:val="Hyperlink"/>
@@ -2190,7 +2190,7 @@
             <w:noProof/>
             <w:webHidden/>
           </w:rPr>
-          <w:instrText xml:space="preserve"> PAGEREF _Toc30681428 \h </w:instrText>
+          <w:instrText xml:space="preserve"> PAGEREF _Toc30684890 \h </w:instrText>
         </w:r>
         <w:r>
           <w:rPr>
@@ -2236,7 +2236,7 @@
           <w:lang w:eastAsia="en-GB"/>
         </w:rPr>
       </w:pPr>
-      <w:hyperlink w:anchor="_Toc30681429" w:history="1">
+      <w:hyperlink w:anchor="_Toc30684891" w:history="1">
         <w:r>
           <w:rPr>
             <w:rStyle w:val="Hyperlink"/>
@@ -2263,7 +2263,7 @@
             <w:noProof/>
             <w:webHidden/>
           </w:rPr>
-          <w:instrText xml:space="preserve"> PAGEREF _Toc30681429 \h </w:instrText>
+          <w:instrText xml:space="preserve"> PAGEREF _Toc30684891 \h </w:instrText>
         </w:r>
         <w:r>
           <w:rPr>
@@ -2310,7 +2310,7 @@
           <w:lang w:eastAsia="en-GB"/>
         </w:rPr>
       </w:pPr>
-      <w:hyperlink w:anchor="_Toc30681430" w:history="1">
+      <w:hyperlink w:anchor="_Toc30684892" w:history="1">
         <w:r>
           <w:rPr>
             <w:rStyle w:val="Hyperlink"/>
@@ -2338,7 +2338,7 @@
             <w:noProof/>
             <w:webHidden/>
           </w:rPr>
-          <w:instrText xml:space="preserve"> PAGEREF _Toc30681430 \h </w:instrText>
+          <w:instrText xml:space="preserve"> PAGEREF _Toc30684892 \h </w:instrText>
         </w:r>
         <w:r>
           <w:rPr>
@@ -2384,7 +2384,7 @@
           <w:lang w:eastAsia="en-GB"/>
         </w:rPr>
       </w:pPr>
-      <w:hyperlink w:anchor="_Toc30681431" w:history="1">
+      <w:hyperlink w:anchor="_Toc30684893" w:history="1">
         <w:r>
           <w:rPr>
             <w:rStyle w:val="Hyperlink"/>
@@ -2411,7 +2411,7 @@
             <w:noProof/>
             <w:webHidden/>
           </w:rPr>
-          <w:instrText xml:space="preserve"> PAGEREF _Toc30681431 \h </w:instrText>
+          <w:instrText xml:space="preserve"> PAGEREF _Toc30684893 \h </w:instrText>
         </w:r>
         <w:r>
           <w:rPr>
@@ -2458,7 +2458,7 @@
           <w:lang w:eastAsia="en-GB"/>
         </w:rPr>
       </w:pPr>
-      <w:hyperlink w:anchor="_Toc30681432" w:history="1">
+      <w:hyperlink w:anchor="_Toc30684894" w:history="1">
         <w:r>
           <w:rPr>
             <w:rStyle w:val="Hyperlink"/>
@@ -2485,7 +2485,7 @@
             <w:noProof/>
             <w:webHidden/>
           </w:rPr>
-          <w:instrText xml:space="preserve"> PAGEREF _Toc30681432 \h </w:instrText>
+          <w:instrText xml:space="preserve"> PAGEREF _Toc30684894 \h </w:instrText>
         </w:r>
         <w:r>
           <w:rPr>
@@ -2532,7 +2532,7 @@
           <w:lang w:eastAsia="en-GB"/>
         </w:rPr>
       </w:pPr>
-      <w:hyperlink w:anchor="_Toc30681433" w:history="1">
+      <w:hyperlink w:anchor="_Toc30684895" w:history="1">
         <w:r>
           <w:rPr>
             <w:rStyle w:val="Hyperlink"/>
@@ -2560,7 +2560,7 @@
             <w:noProof/>
             <w:webHidden/>
           </w:rPr>
-          <w:instrText xml:space="preserve"> PAGEREF _Toc30681433 \h </w:instrText>
+          <w:instrText xml:space="preserve"> PAGEREF _Toc30684895 \h </w:instrText>
         </w:r>
         <w:r>
           <w:rPr>
@@ -2606,7 +2606,7 @@
           <w:lang w:eastAsia="en-GB"/>
         </w:rPr>
       </w:pPr>
-      <w:hyperlink w:anchor="_Toc30681434" w:history="1">
+      <w:hyperlink w:anchor="_Toc30684896" w:history="1">
         <w:r>
           <w:rPr>
             <w:rStyle w:val="Hyperlink"/>
@@ -2633,7 +2633,7 @@
             <w:noProof/>
             <w:webHidden/>
           </w:rPr>
-          <w:instrText xml:space="preserve"> PAGEREF _Toc30681434 \h </w:instrText>
+          <w:instrText xml:space="preserve"> PAGEREF _Toc30684896 \h </w:instrText>
         </w:r>
         <w:r>
           <w:rPr>
@@ -2681,7 +2681,7 @@
           <w:lang w:eastAsia="en-GB"/>
         </w:rPr>
       </w:pPr>
-      <w:hyperlink w:anchor="_Toc30681435" w:history="1">
+      <w:hyperlink w:anchor="_Toc30684897" w:history="1">
         <w:r>
           <w:rPr>
             <w:rStyle w:val="Hyperlink"/>
@@ -2708,7 +2708,7 @@
             <w:noProof/>
             <w:webHidden/>
           </w:rPr>
-          <w:instrText xml:space="preserve"> PAGEREF _Toc30681435 \h </w:instrText>
+          <w:instrText xml:space="preserve"> PAGEREF _Toc30684897 \h </w:instrText>
         </w:r>
         <w:r>
           <w:rPr>
@@ -2754,7 +2754,7 @@
           <w:lang w:eastAsia="en-GB"/>
         </w:rPr>
       </w:pPr>
-      <w:hyperlink w:anchor="_Toc30681436" w:history="1">
+      <w:hyperlink w:anchor="_Toc30684898" w:history="1">
         <w:r>
           <w:rPr>
             <w:rStyle w:val="Hyperlink"/>
@@ -2781,7 +2781,7 @@
             <w:noProof/>
             <w:webHidden/>
           </w:rPr>
-          <w:instrText xml:space="preserve"> PAGEREF _Toc30681436 \h </w:instrText>
+          <w:instrText xml:space="preserve"> PAGEREF _Toc30684898 \h </w:instrText>
         </w:r>
         <w:r>
           <w:rPr>
@@ -2828,7 +2828,7 @@
           <w:lang w:eastAsia="en-GB"/>
         </w:rPr>
       </w:pPr>
-      <w:hyperlink w:anchor="_Toc30681437" w:history="1">
+      <w:hyperlink w:anchor="_Toc30684899" w:history="1">
         <w:r>
           <w:rPr>
             <w:rStyle w:val="Hyperlink"/>
@@ -2855,7 +2855,7 @@
             <w:noProof/>
             <w:webHidden/>
           </w:rPr>
-          <w:instrText xml:space="preserve"> PAGEREF _Toc30681437 \h </w:instrText>
+          <w:instrText xml:space="preserve"> PAGEREF _Toc30684899 \h </w:instrText>
         </w:r>
         <w:r>
           <w:rPr>
@@ -2902,7 +2902,7 @@
           <w:lang w:eastAsia="en-GB"/>
         </w:rPr>
       </w:pPr>
-      <w:hyperlink w:anchor="_Toc30681438" w:history="1">
+      <w:hyperlink w:anchor="_Toc30684900" w:history="1">
         <w:r>
           <w:rPr>
             <w:rStyle w:val="Hyperlink"/>
@@ -2929,7 +2929,7 @@
             <w:noProof/>
             <w:webHidden/>
           </w:rPr>
-          <w:instrText xml:space="preserve"> PAGEREF _Toc30681438 \h </w:instrText>
+          <w:instrText xml:space="preserve"> PAGEREF _Toc30684900 \h </w:instrText>
         </w:r>
         <w:r>
           <w:rPr>
@@ -2976,7 +2976,7 @@
           <w:lang w:eastAsia="en-GB"/>
         </w:rPr>
       </w:pPr>
-      <w:hyperlink w:anchor="_Toc30681439" w:history="1">
+      <w:hyperlink w:anchor="_Toc30684901" w:history="1">
         <w:r>
           <w:rPr>
             <w:rStyle w:val="Hyperlink"/>
@@ -3003,7 +3003,7 @@
             <w:noProof/>
             <w:webHidden/>
           </w:rPr>
-          <w:instrText xml:space="preserve"> PAGEREF _Toc30681439 \h </w:instrText>
+          <w:instrText xml:space="preserve"> PAGEREF _Toc30684901 \h </w:instrText>
         </w:r>
         <w:r>
           <w:rPr>
@@ -3049,7 +3049,7 @@
           <w:lang w:eastAsia="en-GB"/>
         </w:rPr>
       </w:pPr>
-      <w:hyperlink w:anchor="_Toc30681440" w:history="1">
+      <w:hyperlink w:anchor="_Toc30684902" w:history="1">
         <w:r>
           <w:rPr>
             <w:rStyle w:val="Hyperlink"/>
@@ -3076,7 +3076,7 @@
             <w:noProof/>
             <w:webHidden/>
           </w:rPr>
-          <w:instrText xml:space="preserve"> PAGEREF _Toc30681440 \h </w:instrText>
+          <w:instrText xml:space="preserve"> PAGEREF _Toc30684902 \h </w:instrText>
         </w:r>
         <w:r>
           <w:rPr>
@@ -3123,7 +3123,7 @@
           <w:lang w:eastAsia="en-GB"/>
         </w:rPr>
       </w:pPr>
-      <w:hyperlink w:anchor="_Toc30681441" w:history="1">
+      <w:hyperlink w:anchor="_Toc30684903" w:history="1">
         <w:r>
           <w:rPr>
             <w:rStyle w:val="Hyperlink"/>
@@ -3150,7 +3150,7 @@
             <w:noProof/>
             <w:webHidden/>
           </w:rPr>
-          <w:instrText xml:space="preserve"> PAGEREF _Toc30681441 \h </w:instrText>
+          <w:instrText xml:space="preserve"> PAGEREF _Toc30684903 \h </w:instrText>
         </w:r>
         <w:r>
           <w:rPr>
@@ -3197,7 +3197,7 @@
           <w:lang w:eastAsia="en-GB"/>
         </w:rPr>
       </w:pPr>
-      <w:hyperlink w:anchor="_Toc30681442" w:history="1">
+      <w:hyperlink w:anchor="_Toc30684904" w:history="1">
         <w:r>
           <w:rPr>
             <w:rStyle w:val="Hyperlink"/>
@@ -3224,7 +3224,7 @@
             <w:noProof/>
             <w:webHidden/>
           </w:rPr>
-          <w:instrText xml:space="preserve"> PAGEREF _Toc30681442 \h </w:instrText>
+          <w:instrText xml:space="preserve"> PAGEREF _Toc30684904 \h </w:instrText>
         </w:r>
         <w:r>
           <w:rPr>
@@ -3272,7 +3272,7 @@
           <w:lang w:eastAsia="en-GB"/>
         </w:rPr>
       </w:pPr>
-      <w:hyperlink w:anchor="_Toc30681443" w:history="1">
+      <w:hyperlink w:anchor="_Toc30684905" w:history="1">
         <w:r>
           <w:rPr>
             <w:rStyle w:val="Hyperlink"/>
@@ -3299,7 +3299,7 @@
             <w:noProof/>
             <w:webHidden/>
           </w:rPr>
-          <w:instrText xml:space="preserve"> PAGEREF _Toc30681443 \h </w:instrText>
+          <w:instrText xml:space="preserve"> PAGEREF _Toc30684905 \h </w:instrText>
         </w:r>
         <w:r>
           <w:rPr>
@@ -3345,7 +3345,7 @@
           <w:lang w:eastAsia="en-GB"/>
         </w:rPr>
       </w:pPr>
-      <w:hyperlink w:anchor="_Toc30681444" w:history="1">
+      <w:hyperlink w:anchor="_Toc30684906" w:history="1">
         <w:r>
           <w:rPr>
             <w:rStyle w:val="Hyperlink"/>
@@ -3372,7 +3372,7 @@
             <w:noProof/>
             <w:webHidden/>
           </w:rPr>
-          <w:instrText xml:space="preserve"> PAGEREF _Toc30681444 \h </w:instrText>
+          <w:instrText xml:space="preserve"> PAGEREF _Toc30684906 \h </w:instrText>
         </w:r>
         <w:r>
           <w:rPr>
@@ -3418,7 +3418,7 @@
           <w:lang w:eastAsia="en-GB"/>
         </w:rPr>
       </w:pPr>
-      <w:hyperlink w:anchor="_Toc30681445" w:history="1">
+      <w:hyperlink w:anchor="_Toc30684907" w:history="1">
         <w:r>
           <w:rPr>
             <w:rStyle w:val="Hyperlink"/>
@@ -3445,7 +3445,7 @@
             <w:noProof/>
             <w:webHidden/>
           </w:rPr>
-          <w:instrText xml:space="preserve"> PAGEREF _Toc30681445 \h </w:instrText>
+          <w:instrText xml:space="preserve"> PAGEREF _Toc30684907 \h </w:instrText>
         </w:r>
         <w:r>
           <w:rPr>
@@ -3492,7 +3492,7 @@
           <w:lang w:eastAsia="en-GB"/>
         </w:rPr>
       </w:pPr>
-      <w:hyperlink w:anchor="_Toc30681446" w:history="1">
+      <w:hyperlink w:anchor="_Toc30684908" w:history="1">
         <w:r>
           <w:rPr>
             <w:rStyle w:val="Hyperlink"/>
@@ -3519,7 +3519,7 @@
             <w:noProof/>
             <w:webHidden/>
           </w:rPr>
-          <w:instrText xml:space="preserve"> PAGEREF _Toc30681446 \h </w:instrText>
+          <w:instrText xml:space="preserve"> PAGEREF _Toc30684908 \h </w:instrText>
         </w:r>
         <w:r>
           <w:rPr>
@@ -3565,13 +3565,13 @@
           <w:lang w:eastAsia="en-GB"/>
         </w:rPr>
       </w:pPr>
-      <w:hyperlink w:anchor="_Toc30681447" w:history="1">
+      <w:hyperlink w:anchor="_Toc30684909" w:history="1">
         <w:r>
           <w:rPr>
             <w:rStyle w:val="Hyperlink"/>
             <w:noProof/>
           </w:rPr>
-          <w:t>Step 3: Graph discrepancies</w:t>
+          <w:t>Step 3: Issues, graph discrepancies and speed</w:t>
         </w:r>
         <w:r>
           <w:rPr>
@@ -3592,7 +3592,7 @@
             <w:noProof/>
             <w:webHidden/>
           </w:rPr>
-          <w:instrText xml:space="preserve"> PAGEREF _Toc30681447 \h </w:instrText>
+          <w:instrText xml:space="preserve"> PAGEREF _Toc30684909 \h </w:instrText>
         </w:r>
         <w:r>
           <w:rPr>
@@ -3639,27 +3639,13 @@
           <w:lang w:eastAsia="en-GB"/>
         </w:rPr>
       </w:pPr>
-      <w:hyperlink w:anchor="_Toc30681448" w:history="1">
+      <w:hyperlink w:anchor="_Toc30684910" w:history="1">
         <w:r>
           <w:rPr>
             <w:rStyle w:val="Hyperlink"/>
             <w:noProof/>
           </w:rPr>
-          <w:t>SC edges from Gl</w:t>
-        </w:r>
-        <w:r>
-          <w:rPr>
-            <w:rStyle w:val="Hyperlink"/>
-            <w:noProof/>
-          </w:rPr>
-          <w:t>o</w:t>
-        </w:r>
-        <w:r>
-          <w:rPr>
-            <w:rStyle w:val="Hyperlink"/>
-            <w:noProof/>
-          </w:rPr>
-          <w:t>bals to Senses</w:t>
+          <w:t>SC edges from Globals to Senses</w:t>
         </w:r>
         <w:r>
           <w:rPr>
@@ -3680,7 +3666,7 @@
             <w:noProof/>
             <w:webHidden/>
           </w:rPr>
-          <w:instrText xml:space="preserve"> PAGEREF _Toc30681448 \h </w:instrText>
+          <w:instrText xml:space="preserve"> PAGEREF _Toc30684910 \h </w:instrText>
         </w:r>
         <w:r>
           <w:rPr>
@@ -3712,6 +3698,80 @@
       </w:hyperlink>
     </w:p>
     <w:p>
+      <w:pPr>
+        <w:pStyle w:val="TOC3"/>
+        <w:tabs>
+          <w:tab w:val="right" w:leader="dot" w:pos="9010"/>
+        </w:tabs>
+        <w:rPr>
+          <w:rFonts w:eastAsiaTheme="minorEastAsia" w:cstheme="minorBidi"/>
+          <w:i w:val="0"/>
+          <w:iCs w:val="0"/>
+          <w:noProof/>
+          <w:sz w:val="24"/>
+          <w:szCs w:val="24"/>
+          <w:lang w:eastAsia="en-GB"/>
+        </w:rPr>
+      </w:pPr>
+      <w:hyperlink w:anchor="_Toc30684911" w:history="1">
+        <w:r>
+          <w:rPr>
+            <w:rStyle w:val="Hyperlink"/>
+            <w:noProof/>
+          </w:rPr>
+          <w:t>Comparison torch.Tensor VS .npy matrix</w:t>
+        </w:r>
+        <w:r>
+          <w:rPr>
+            <w:noProof/>
+            <w:webHidden/>
+          </w:rPr>
+          <w:tab/>
+        </w:r>
+        <w:r>
+          <w:rPr>
+            <w:noProof/>
+            <w:webHidden/>
+          </w:rPr>
+          <w:fldChar w:fldCharType="begin"/>
+        </w:r>
+        <w:r>
+          <w:rPr>
+            <w:noProof/>
+            <w:webHidden/>
+          </w:rPr>
+          <w:instrText xml:space="preserve"> PAGEREF _Toc30684911 \h </w:instrText>
+        </w:r>
+        <w:r>
+          <w:rPr>
+            <w:noProof/>
+            <w:webHidden/>
+          </w:rPr>
+        </w:r>
+        <w:r>
+          <w:rPr>
+            <w:noProof/>
+            <w:webHidden/>
+          </w:rPr>
+          <w:fldChar w:fldCharType="separate"/>
+        </w:r>
+        <w:r>
+          <w:rPr>
+            <w:noProof/>
+            <w:webHidden/>
+          </w:rPr>
+          <w:t>51</w:t>
+        </w:r>
+        <w:r>
+          <w:rPr>
+            <w:noProof/>
+            <w:webHidden/>
+          </w:rPr>
+          <w:fldChar w:fldCharType="end"/>
+        </w:r>
+      </w:hyperlink>
+    </w:p>
+    <w:p>
       <w:r>
         <w:fldChar w:fldCharType="end"/>
       </w:r>
@@ -3738,7 +3798,7 @@
       <w:pPr>
         <w:pStyle w:val="Heading1"/>
       </w:pPr>
-      <w:bookmarkStart w:id="0" w:name="_Toc30681399"/>
+      <w:bookmarkStart w:id="0" w:name="_Toc30684861"/>
       <w:r>
         <w:t>Reflections and the next st</w:t>
       </w:r>
@@ -7012,7 +7072,7 @@
       <w:pPr>
         <w:pStyle w:val="Heading1"/>
       </w:pPr>
-      <w:bookmarkStart w:id="1" w:name="_Toc30681400"/>
+      <w:bookmarkStart w:id="1" w:name="_Toc30684862"/>
       <w:r>
         <w:t>Development</w:t>
       </w:r>
@@ -8080,7 +8140,7 @@
       <w:pPr>
         <w:pStyle w:val="Heading1"/>
       </w:pPr>
-      <w:bookmarkStart w:id="2" w:name="_Toc30681401"/>
+      <w:bookmarkStart w:id="2" w:name="_Toc30684863"/>
       <w:r>
         <w:lastRenderedPageBreak/>
         <w:t>Phase</w:t>
@@ -10604,7 +10664,7 @@
       <w:pPr>
         <w:pStyle w:val="Heading1"/>
       </w:pPr>
-      <w:bookmarkStart w:id="3" w:name="_Toc30681402"/>
+      <w:bookmarkStart w:id="3" w:name="_Toc30684864"/>
       <w:r>
         <w:lastRenderedPageBreak/>
         <w:t>Phase</w:t>
@@ -13614,7 +13674,7 @@
           <w:rStyle w:val="Heading3Char"/>
         </w:rPr>
       </w:pPr>
-      <w:bookmarkStart w:id="4" w:name="_Toc30681403"/>
+      <w:bookmarkStart w:id="4" w:name="_Toc30684865"/>
       <w:r>
         <w:rPr>
           <w:rStyle w:val="Heading3Char"/>
@@ -14221,7 +14281,7 @@
       <w:pPr>
         <w:pStyle w:val="Heading3"/>
       </w:pPr>
-      <w:bookmarkStart w:id="5" w:name="_Toc30681404"/>
+      <w:bookmarkStart w:id="5" w:name="_Toc30684866"/>
       <w:r>
         <w:t>Hypothes</w:t>
       </w:r>
@@ -14558,7 +14618,7 @@
       <w:pPr>
         <w:pStyle w:val="Heading3"/>
       </w:pPr>
-      <w:bookmarkStart w:id="6" w:name="_Toc30681405"/>
+      <w:bookmarkStart w:id="6" w:name="_Toc30684867"/>
       <w:r>
         <w:t>U</w:t>
       </w:r>
@@ -16357,7 +16417,7 @@
       <w:pPr>
         <w:pStyle w:val="Heading3"/>
       </w:pPr>
-      <w:bookmarkStart w:id="7" w:name="_Toc30681406"/>
+      <w:bookmarkStart w:id="7" w:name="_Toc30684868"/>
       <w:r>
         <w:t>Phrases</w:t>
       </w:r>
@@ -17654,7 +17714,7 @@
       <w:pPr>
         <w:pStyle w:val="Heading1"/>
       </w:pPr>
-      <w:bookmarkStart w:id="8" w:name="_Toc30681407"/>
+      <w:bookmarkStart w:id="8" w:name="_Toc30684869"/>
       <w:r>
         <w:t>Phase</w:t>
       </w:r>
@@ -18451,7 +18511,7 @@
       <w:pPr>
         <w:pStyle w:val="Heading2"/>
       </w:pPr>
-      <w:bookmarkStart w:id="9" w:name="_Toc30681408"/>
+      <w:bookmarkStart w:id="9" w:name="_Toc30684870"/>
       <w:r>
         <w:t>Embeddings dimension</w:t>
       </w:r>
@@ -19099,7 +19159,7 @@
       <w:pPr>
         <w:pStyle w:val="Heading2"/>
       </w:pPr>
-      <w:bookmarkStart w:id="10" w:name="_Toc30681409"/>
+      <w:bookmarkStart w:id="10" w:name="_Toc30684871"/>
       <w:r>
         <w:t xml:space="preserve">From </w:t>
       </w:r>
@@ -20058,7 +20118,7 @@
       <w:pPr>
         <w:pStyle w:val="Heading2"/>
       </w:pPr>
-      <w:bookmarkStart w:id="11" w:name="_Toc30681410"/>
+      <w:bookmarkStart w:id="11" w:name="_Toc30684872"/>
       <w:r>
         <w:t>Phase</w:t>
       </w:r>
@@ -21990,7 +22050,7 @@
       <w:pPr>
         <w:pStyle w:val="Heading2"/>
       </w:pPr>
-      <w:bookmarkStart w:id="12" w:name="_Toc30681411"/>
+      <w:bookmarkStart w:id="12" w:name="_Toc30684873"/>
       <w:r>
         <w:t>Step 2c</w:t>
       </w:r>
@@ -23202,7 +23262,7 @@
       <w:pPr>
         <w:pStyle w:val="Heading2"/>
       </w:pPr>
-      <w:bookmarkStart w:id="13" w:name="_Toc30681412"/>
+      <w:bookmarkStart w:id="13" w:name="_Toc30684874"/>
       <w:r>
         <w:t>Step 2d</w:t>
       </w:r>
@@ -23330,7 +23390,7 @@
       <w:pPr>
         <w:pStyle w:val="Heading1"/>
       </w:pPr>
-      <w:bookmarkStart w:id="14" w:name="_Toc30681413"/>
+      <w:bookmarkStart w:id="14" w:name="_Toc30684875"/>
       <w:r>
         <w:t>Phase 3</w:t>
       </w:r>
@@ -23459,7 +23519,7 @@
         <w:pStyle w:val="Heading2"/>
       </w:pPr>
       <w:bookmarkStart w:id="15" w:name="_Step3a:_In_the"/>
-      <w:bookmarkStart w:id="16" w:name="_Toc30681414"/>
+      <w:bookmarkStart w:id="16" w:name="_Toc30684876"/>
       <w:bookmarkEnd w:id="15"/>
       <w:r>
         <w:t>Step3a: In the background – retrieving the input data</w:t>
@@ -23877,7 +23937,7 @@
       <w:pPr>
         <w:pStyle w:val="Heading2"/>
       </w:pPr>
-      <w:bookmarkStart w:id="17" w:name="_Toc30681415"/>
+      <w:bookmarkStart w:id="17" w:name="_Toc30684877"/>
       <w:r>
         <w:lastRenderedPageBreak/>
         <w:t>Step3</w:t>
@@ -24532,7 +24592,7 @@
       <w:pPr>
         <w:pStyle w:val="Heading2"/>
       </w:pPr>
-      <w:bookmarkStart w:id="18" w:name="_Toc30681416"/>
+      <w:bookmarkStart w:id="18" w:name="_Toc30684878"/>
       <w:r>
         <w:t>Ste</w:t>
       </w:r>
@@ -27931,7 +27991,7 @@
       <w:pPr>
         <w:pStyle w:val="Heading2"/>
       </w:pPr>
-      <w:bookmarkStart w:id="19" w:name="_Toc30681417"/>
+      <w:bookmarkStart w:id="19" w:name="_Toc30684879"/>
       <w:r>
         <w:t>Step 3d: (R)GCNs – (relational) Graph Convolutiona</w:t>
       </w:r>
@@ -29427,7 +29487,7 @@
         <w:pStyle w:val="Heading2"/>
       </w:pPr>
       <w:bookmarkStart w:id="20" w:name="_Step_3e:_PyTorch"/>
-      <w:bookmarkStart w:id="21" w:name="_Toc30681418"/>
+      <w:bookmarkStart w:id="21" w:name="_Toc30684880"/>
       <w:bookmarkEnd w:id="20"/>
       <w:r>
         <w:t>Step 3e: PyTorch Geometric</w:t>
@@ -30447,7 +30507,7 @@
         <w:lastRenderedPageBreak/>
         <w:br/>
       </w:r>
-      <w:bookmarkStart w:id="22" w:name="_Toc30681419"/>
+      <w:bookmarkStart w:id="22" w:name="_Toc30684881"/>
       <w:r>
         <w:t>Directions</w:t>
       </w:r>
@@ -30627,7 +30687,7 @@
       <w:pPr>
         <w:pStyle w:val="Heading1"/>
       </w:pPr>
-      <w:bookmarkStart w:id="23" w:name="_Toc30681420"/>
+      <w:bookmarkStart w:id="23" w:name="_Toc30684882"/>
       <w:r>
         <w:t>Phase 4: GNN Implementation and Training</w:t>
       </w:r>
@@ -30645,7 +30705,7 @@
       <w:bookmarkStart w:id="24" w:name="_Ref26271943"/>
       <w:bookmarkStart w:id="25" w:name="_Ref26271950"/>
       <w:bookmarkStart w:id="26" w:name="_Ref26271951"/>
-      <w:bookmarkStart w:id="27" w:name="_Toc30681421"/>
+      <w:bookmarkStart w:id="27" w:name="_Toc30684883"/>
       <w:r>
         <w:t xml:space="preserve">Step 4a: </w:t>
       </w:r>
@@ -32445,7 +32505,7 @@
       <w:pPr>
         <w:pStyle w:val="Heading2"/>
       </w:pPr>
-      <w:bookmarkStart w:id="28" w:name="_Toc30681422"/>
+      <w:bookmarkStart w:id="28" w:name="_Toc30684884"/>
       <w:r>
         <w:t>Step 4b: Sense-</w:t>
       </w:r>
@@ -33953,7 +34013,7 @@
       <w:pPr>
         <w:pStyle w:val="Heading2"/>
       </w:pPr>
-      <w:bookmarkStart w:id="29" w:name="_Toc30681423"/>
+      <w:bookmarkStart w:id="29" w:name="_Toc30684885"/>
       <w:r>
         <w:t>Step 4b: More sense-</w:t>
       </w:r>
@@ -34987,7 +35047,7 @@
       <w:pPr>
         <w:pStyle w:val="Heading2"/>
       </w:pPr>
-      <w:bookmarkStart w:id="30" w:name="_Toc30681424"/>
+      <w:bookmarkStart w:id="30" w:name="_Toc30684886"/>
       <w:r>
         <w:t>Step 4</w:t>
       </w:r>
@@ -35884,7 +35944,7 @@
       <w:pPr>
         <w:pStyle w:val="Heading1"/>
       </w:pPr>
-      <w:bookmarkStart w:id="31" w:name="_Toc30681425"/>
+      <w:bookmarkStart w:id="31" w:name="_Toc30684887"/>
       <w:r>
         <w:t xml:space="preserve">Phase 5: </w:t>
       </w:r>
@@ -35915,7 +35975,7 @@
       <w:pPr>
         <w:pStyle w:val="Heading2"/>
       </w:pPr>
-      <w:bookmarkStart w:id="32" w:name="_Toc30681426"/>
+      <w:bookmarkStart w:id="32" w:name="_Toc30684888"/>
       <w:r>
         <w:t>Step 5.1: UFSAC datasets</w:t>
       </w:r>
@@ -37331,7 +37391,7 @@
       <w:pPr>
         <w:pStyle w:val="Heading2"/>
       </w:pPr>
-      <w:bookmarkStart w:id="33" w:name="_Toc30681427"/>
+      <w:bookmarkStart w:id="33" w:name="_Toc30684889"/>
       <w:r>
         <w:t>Step 5.2: Iterator to read UFSAC’s xml files</w:t>
       </w:r>
@@ -37593,7 +37653,7 @@
       <w:pPr>
         <w:pStyle w:val="Heading2"/>
       </w:pPr>
-      <w:bookmarkStart w:id="34" w:name="_Toc30681428"/>
+      <w:bookmarkStart w:id="34" w:name="_Toc30684890"/>
       <w:r>
         <w:t>Step 5.3</w:t>
       </w:r>
@@ -40037,7 +40097,7 @@
       <w:pPr>
         <w:pStyle w:val="Heading2"/>
       </w:pPr>
-      <w:bookmarkStart w:id="35" w:name="_Toc30681429"/>
+      <w:bookmarkStart w:id="35" w:name="_Toc30684891"/>
       <w:r>
         <w:t xml:space="preserve">Step 5.4: </w:t>
       </w:r>
@@ -41304,7 +41364,7 @@
         </w:rPr>
       </w:pPr>
       <w:bookmarkStart w:id="36" w:name="loadKBintoGraph"/>
-      <w:bookmarkStart w:id="37" w:name="_Toc30681430"/>
+      <w:bookmarkStart w:id="37" w:name="_Toc30684892"/>
       <w:proofErr w:type="gramStart"/>
       <w:r>
         <w:rPr>
@@ -42034,7 +42094,7 @@
       <w:pPr>
         <w:pStyle w:val="Heading2"/>
       </w:pPr>
-      <w:bookmarkStart w:id="38" w:name="_Toc30681431"/>
+      <w:bookmarkStart w:id="38" w:name="_Toc30684893"/>
       <w:r>
         <w:lastRenderedPageBreak/>
         <w:t xml:space="preserve">Step 5.4: </w:t>
@@ -42390,7 +42450,7 @@
       <w:pPr>
         <w:pStyle w:val="Heading3"/>
       </w:pPr>
-      <w:bookmarkStart w:id="39" w:name="_Toc30681432"/>
+      <w:bookmarkStart w:id="39" w:name="_Toc30684894"/>
       <w:r>
         <w:t>S</w:t>
       </w:r>
@@ -42616,7 +42676,7 @@
           <w:lang w:eastAsia="en-US"/>
         </w:rPr>
       </w:pPr>
-      <w:bookmarkStart w:id="40" w:name="_Toc30681433"/>
+      <w:bookmarkStart w:id="40" w:name="_Toc30684895"/>
       <w:r>
         <w:rPr>
           <w:rStyle w:val="Heading3Char"/>
@@ -45573,7 +45633,7 @@
       <w:pPr>
         <w:pStyle w:val="Heading2"/>
       </w:pPr>
-      <w:bookmarkStart w:id="41" w:name="_Toc30681434"/>
+      <w:bookmarkStart w:id="41" w:name="_Toc30684896"/>
       <w:r>
         <w:t xml:space="preserve">Step 5.5: </w:t>
       </w:r>
@@ -49479,7 +49539,7 @@
           <w:lang w:eastAsia="en-US"/>
         </w:rPr>
       </w:pPr>
-      <w:bookmarkStart w:id="42" w:name="_Toc30681435"/>
+      <w:bookmarkStart w:id="42" w:name="_Toc30684897"/>
       <w:r>
         <w:rPr>
           <w:lang w:eastAsia="en-US"/>
@@ -49899,7 +49959,7 @@
       <w:pPr>
         <w:pStyle w:val="Heading2"/>
       </w:pPr>
-      <w:bookmarkStart w:id="43" w:name="_Toc30681436"/>
+      <w:bookmarkStart w:id="43" w:name="_Toc30684898"/>
       <w:r>
         <w:t xml:space="preserve">Step 6.1: </w:t>
       </w:r>
@@ -50373,7 +50433,7 @@
       <w:pPr>
         <w:pStyle w:val="Heading3"/>
       </w:pPr>
-      <w:bookmarkStart w:id="44" w:name="_Toc30681437"/>
+      <w:bookmarkStart w:id="44" w:name="_Toc30684899"/>
       <w:r>
         <w:t>Issues</w:t>
       </w:r>
@@ -51593,7 +51653,7 @@
       <w:pPr>
         <w:pStyle w:val="Heading3"/>
       </w:pPr>
-      <w:bookmarkStart w:id="45" w:name="_Toc30681438"/>
+      <w:bookmarkStart w:id="45" w:name="_Toc30684900"/>
       <w:r>
         <w:t>Time analysis</w:t>
       </w:r>
@@ -52242,7 +52302,7 @@
       <w:pPr>
         <w:pStyle w:val="Heading3"/>
       </w:pPr>
-      <w:bookmarkStart w:id="46" w:name="_Toc30681439"/>
+      <w:bookmarkStart w:id="46" w:name="_Toc30684901"/>
       <w:r>
         <w:lastRenderedPageBreak/>
         <w:t>Finding the graph segment - v.2</w:t>
@@ -53353,7 +53413,7 @@
       <w:pPr>
         <w:pStyle w:val="Heading2"/>
       </w:pPr>
-      <w:bookmarkStart w:id="47" w:name="_Toc30681440"/>
+      <w:bookmarkStart w:id="47" w:name="_Toc30684902"/>
       <w:r>
         <w:t>Step 6.2: Batch training and Validation check</w:t>
       </w:r>
@@ -53370,7 +53430,7 @@
       <w:pPr>
         <w:pStyle w:val="Heading3"/>
       </w:pPr>
-      <w:bookmarkStart w:id="48" w:name="_Toc30681441"/>
+      <w:bookmarkStart w:id="48" w:name="_Toc30684903"/>
       <w:r>
         <w:t>Preliminary experiments: learning with no batches.</w:t>
       </w:r>
@@ -53850,7 +53910,7 @@
       <w:pPr>
         <w:pStyle w:val="Heading3"/>
       </w:pPr>
-      <w:bookmarkStart w:id="49" w:name="_Toc30681442"/>
+      <w:bookmarkStart w:id="49" w:name="_Toc30684904"/>
       <w:r>
         <w:lastRenderedPageBreak/>
         <w:t>Batches mechanism</w:t>
@@ -55066,7 +55126,7 @@
       <w:pPr>
         <w:pStyle w:val="Heading1"/>
       </w:pPr>
-      <w:bookmarkStart w:id="50" w:name="_Toc30681443"/>
+      <w:bookmarkStart w:id="50" w:name="_Toc30684905"/>
       <w:r>
         <w:lastRenderedPageBreak/>
         <w:t xml:space="preserve">PHASE 7: </w:t>
@@ -55090,7 +55150,7 @@
       <w:pPr>
         <w:pStyle w:val="Heading2"/>
       </w:pPr>
-      <w:bookmarkStart w:id="51" w:name="_Toc30681444"/>
+      <w:bookmarkStart w:id="51" w:name="_Toc30684906"/>
       <w:r>
         <w:t xml:space="preserve">Step 7.1: </w:t>
       </w:r>
@@ -56186,7 +56246,7 @@
       <w:pPr>
         <w:pStyle w:val="Heading2"/>
       </w:pPr>
-      <w:bookmarkStart w:id="52" w:name="_Toc30681445"/>
+      <w:bookmarkStart w:id="52" w:name="_Toc30684907"/>
       <w:r>
         <w:t xml:space="preserve">Step 7.2: </w:t>
       </w:r>
@@ -57227,7 +57287,7 @@
       <w:pPr>
         <w:pStyle w:val="Heading3"/>
       </w:pPr>
-      <w:bookmarkStart w:id="53" w:name="_Toc30681446"/>
+      <w:bookmarkStart w:id="53" w:name="_Toc30684908"/>
       <w:r>
         <w:t>Indexing</w:t>
       </w:r>
@@ -57686,12 +57746,27 @@
       <w:pPr>
         <w:pStyle w:val="Heading2"/>
       </w:pPr>
-      <w:bookmarkStart w:id="54" w:name="_Toc30681447"/>
-      <w:r>
-        <w:t>Step 3: Graph discrepanc</w:t>
+      <w:bookmarkStart w:id="54" w:name="_Toc30684909"/>
+      <w:r>
+        <w:t xml:space="preserve">Step </w:t>
+      </w:r>
+      <w:r>
+        <w:t>7.</w:t>
+      </w:r>
+      <w:r>
+        <w:t xml:space="preserve">3: </w:t>
+      </w:r>
+      <w:r>
+        <w:t>Issues, g</w:t>
+      </w:r>
+      <w:r>
+        <w:t>raph discrepanc</w:t>
       </w:r>
       <w:r>
         <w:t>ies</w:t>
+      </w:r>
+      <w:r>
+        <w:t xml:space="preserve"> and speed</w:t>
       </w:r>
       <w:bookmarkEnd w:id="54"/>
     </w:p>
@@ -60346,7 +60421,7 @@
           <w:rFonts w:eastAsiaTheme="minorHAnsi"/>
         </w:rPr>
       </w:pPr>
-      <w:bookmarkStart w:id="55" w:name="_Toc30681448"/>
+      <w:bookmarkStart w:id="55" w:name="_Toc30684910"/>
       <w:r>
         <w:rPr>
           <w:rFonts w:eastAsiaTheme="minorHAnsi"/>
@@ -61225,29 +61300,525 @@
     </w:p>
     <w:p>
       <w:pPr>
+        <w:pStyle w:val="Heading3"/>
         <w:rPr>
           <w:rFonts w:eastAsiaTheme="minorHAnsi"/>
         </w:rPr>
       </w:pPr>
-    </w:p>
-    <w:p>
-      <w:pPr>
+      <w:bookmarkStart w:id="56" w:name="_Toc30684911"/>
+      <w:r>
         <w:rPr>
           <w:rFonts w:eastAsiaTheme="minorHAnsi"/>
         </w:rPr>
-      </w:pPr>
-    </w:p>
-    <w:p>
-      <w:pPr>
+        <w:t>Comparison</w:t>
+      </w:r>
+      <w:r>
         <w:rPr>
           <w:rFonts w:eastAsiaTheme="minorHAnsi"/>
         </w:rPr>
-      </w:pPr>
-      <w:proofErr w:type="spellStart"/>
+        <w:t>:</w:t>
+      </w:r>
       <w:r>
         <w:rPr>
           <w:rFonts w:eastAsiaTheme="minorHAnsi"/>
         </w:rPr>
+        <w:t xml:space="preserve"> </w:t>
+      </w:r>
+      <w:proofErr w:type="spellStart"/>
+      <w:proofErr w:type="gramStart"/>
+      <w:r>
+        <w:rPr>
+          <w:rFonts w:eastAsiaTheme="minorHAnsi"/>
+        </w:rPr>
+        <w:t>torch.Tensor</w:t>
+      </w:r>
+      <w:proofErr w:type="spellEnd"/>
+      <w:proofErr w:type="gramEnd"/>
+      <w:r>
+        <w:rPr>
+          <w:rFonts w:eastAsiaTheme="minorHAnsi"/>
+        </w:rPr>
+        <w:t xml:space="preserve"> VS .</w:t>
+      </w:r>
+      <w:proofErr w:type="spellStart"/>
+      <w:r>
+        <w:rPr>
+          <w:rFonts w:eastAsiaTheme="minorHAnsi"/>
+        </w:rPr>
+        <w:t>npy</w:t>
+      </w:r>
+      <w:proofErr w:type="spellEnd"/>
+      <w:r>
+        <w:rPr>
+          <w:rFonts w:eastAsiaTheme="minorHAnsi"/>
+        </w:rPr>
+        <w:t xml:space="preserve"> matrix</w:t>
+      </w:r>
+      <w:bookmarkEnd w:id="56"/>
+    </w:p>
+    <w:p>
+      <w:pPr>
+        <w:rPr>
+          <w:rFonts w:eastAsiaTheme="minorHAnsi"/>
+        </w:rPr>
+      </w:pPr>
+    </w:p>
+    <w:p>
+      <w:pPr>
+        <w:rPr>
+          <w:rFonts w:eastAsiaTheme="minorHAnsi"/>
+        </w:rPr>
+      </w:pPr>
+      <w:r>
+        <w:rPr>
+          <w:rFonts w:eastAsiaTheme="minorHAnsi"/>
+        </w:rPr>
+        <w:t xml:space="preserve">While the </w:t>
+      </w:r>
+      <w:proofErr w:type="spellStart"/>
+      <w:proofErr w:type="gramStart"/>
+      <w:r>
+        <w:rPr>
+          <w:rFonts w:eastAsiaTheme="minorHAnsi"/>
+        </w:rPr>
+        <w:t>torch.Tensor</w:t>
+      </w:r>
+      <w:proofErr w:type="spellEnd"/>
+      <w:proofErr w:type="gramEnd"/>
+      <w:r>
+        <w:rPr>
+          <w:rFonts w:eastAsiaTheme="minorHAnsi"/>
+        </w:rPr>
+        <w:t xml:space="preserve"> version of the </w:t>
+      </w:r>
+      <w:proofErr w:type="spellStart"/>
+      <w:r>
+        <w:rPr>
+          <w:rFonts w:eastAsiaTheme="minorHAnsi"/>
+        </w:rPr>
+        <w:t>GraphAreaMatrix</w:t>
+      </w:r>
+      <w:proofErr w:type="spellEnd"/>
+      <w:r>
+        <w:rPr>
+          <w:rFonts w:eastAsiaTheme="minorHAnsi"/>
+        </w:rPr>
+        <w:t xml:space="preserve"> </w:t>
+      </w:r>
+      <w:r>
+        <w:rPr>
+          <w:rFonts w:eastAsiaTheme="minorHAnsi"/>
+        </w:rPr>
+        <w:t>is</w:t>
+      </w:r>
+      <w:r>
+        <w:rPr>
+          <w:rFonts w:eastAsiaTheme="minorHAnsi"/>
+        </w:rPr>
+        <w:t xml:space="preserve"> created, I also set up a </w:t>
+      </w:r>
+      <w:proofErr w:type="spellStart"/>
+      <w:r>
+        <w:rPr>
+          <w:rFonts w:eastAsiaTheme="minorHAnsi"/>
+        </w:rPr>
+        <w:t>numpy</w:t>
+      </w:r>
+      <w:proofErr w:type="spellEnd"/>
+      <w:r>
+        <w:rPr>
+          <w:rFonts w:eastAsiaTheme="minorHAnsi"/>
+        </w:rPr>
+        <w:t xml:space="preserve"> .</w:t>
+      </w:r>
+      <w:proofErr w:type="spellStart"/>
+      <w:r>
+        <w:rPr>
+          <w:rFonts w:eastAsiaTheme="minorHAnsi"/>
+        </w:rPr>
+        <w:t>npy</w:t>
+      </w:r>
+      <w:proofErr w:type="spellEnd"/>
+      <w:r>
+        <w:rPr>
+          <w:rFonts w:eastAsiaTheme="minorHAnsi"/>
+        </w:rPr>
+        <w:t xml:space="preserve"> version, to examine whether the speed and memory occupation are better.</w:t>
+      </w:r>
+    </w:p>
+    <w:p>
+      <w:pPr>
+        <w:rPr>
+          <w:rFonts w:eastAsiaTheme="minorHAnsi"/>
+          <w:b/>
+          <w:bCs/>
+        </w:rPr>
+      </w:pPr>
+    </w:p>
+    <w:p>
+      <w:pPr>
+        <w:rPr>
+          <w:rFonts w:eastAsiaTheme="minorHAnsi"/>
+        </w:rPr>
+      </w:pPr>
+      <w:r>
+        <w:rPr>
+          <w:rFonts w:eastAsiaTheme="minorHAnsi"/>
+          <w:b/>
+          <w:bCs/>
+        </w:rPr>
+        <w:t>Memory</w:t>
+      </w:r>
+      <w:r>
+        <w:rPr>
+          <w:rFonts w:eastAsiaTheme="minorHAnsi"/>
+        </w:rPr>
+        <w:t xml:space="preserve">, with </w:t>
+      </w:r>
+      <w:proofErr w:type="spellStart"/>
+      <w:r>
+        <w:rPr>
+          <w:rFonts w:eastAsiaTheme="minorHAnsi"/>
+        </w:rPr>
+        <w:t>grapharea_size</w:t>
+      </w:r>
+      <w:proofErr w:type="spellEnd"/>
+      <w:r>
+        <w:rPr>
+          <w:rFonts w:eastAsiaTheme="minorHAnsi"/>
+        </w:rPr>
+        <w:t>=32:</w:t>
+      </w:r>
+    </w:p>
+    <w:p>
+      <w:pPr>
+        <w:rPr>
+          <w:rFonts w:eastAsiaTheme="minorHAnsi"/>
+        </w:rPr>
+      </w:pPr>
+      <w:r>
+        <w:rPr>
+          <w:rFonts w:eastAsiaTheme="minorHAnsi"/>
+        </w:rPr>
+        <w:t>nodes_32_graphArea_</w:t>
+      </w:r>
+      <w:proofErr w:type="gramStart"/>
+      <w:r>
+        <w:rPr>
+          <w:rFonts w:eastAsiaTheme="minorHAnsi"/>
+        </w:rPr>
+        <w:t>matrix.torchobj</w:t>
+      </w:r>
+      <w:proofErr w:type="gramEnd"/>
+      <w:r>
+        <w:rPr>
+          <w:rFonts w:eastAsiaTheme="minorHAnsi"/>
+        </w:rPr>
+        <w:t xml:space="preserve"> =</w:t>
+      </w:r>
+      <w:r>
+        <w:rPr>
+          <w:rFonts w:eastAsiaTheme="minorHAnsi"/>
+        </w:rPr>
+        <w:t xml:space="preserve"> 1.78</w:t>
+      </w:r>
+      <w:r>
+        <w:rPr>
+          <w:rFonts w:eastAsiaTheme="minorHAnsi"/>
+        </w:rPr>
+        <w:t xml:space="preserve"> GB</w:t>
+      </w:r>
+    </w:p>
+    <w:p>
+      <w:pPr>
+        <w:rPr>
+          <w:rFonts w:eastAsiaTheme="minorHAnsi"/>
+        </w:rPr>
+      </w:pPr>
+      <w:r>
+        <w:rPr>
+          <w:rFonts w:eastAsiaTheme="minorHAnsi"/>
+        </w:rPr>
+        <w:t>nodes_32_graphArea_</w:t>
+      </w:r>
+      <w:proofErr w:type="gramStart"/>
+      <w:r>
+        <w:rPr>
+          <w:rFonts w:eastAsiaTheme="minorHAnsi"/>
+        </w:rPr>
+        <w:t>matrix.torchobj</w:t>
+      </w:r>
+      <w:proofErr w:type="gramEnd"/>
+      <w:r>
+        <w:rPr>
+          <w:rFonts w:eastAsiaTheme="minorHAnsi"/>
+        </w:rPr>
+        <w:t xml:space="preserve"> </w:t>
+      </w:r>
+      <w:r>
+        <w:rPr>
+          <w:rFonts w:eastAsiaTheme="minorHAnsi"/>
+        </w:rPr>
+        <w:t xml:space="preserve">= </w:t>
+      </w:r>
+      <w:r>
+        <w:rPr>
+          <w:rFonts w:eastAsiaTheme="minorHAnsi"/>
+        </w:rPr>
+        <w:t xml:space="preserve">3.55 </w:t>
+      </w:r>
+      <w:r>
+        <w:rPr>
+          <w:rFonts w:eastAsiaTheme="minorHAnsi"/>
+        </w:rPr>
+        <w:t>GB</w:t>
+      </w:r>
+    </w:p>
+    <w:p>
+      <w:pPr>
+        <w:rPr>
+          <w:rFonts w:eastAsiaTheme="minorHAnsi"/>
+          <w:b/>
+          <w:bCs/>
+        </w:rPr>
+      </w:pPr>
+    </w:p>
+    <w:p>
+      <w:pPr>
+        <w:rPr>
+          <w:rFonts w:eastAsiaTheme="minorHAnsi"/>
+          <w:b/>
+          <w:bCs/>
+        </w:rPr>
+      </w:pPr>
+      <w:r>
+        <w:rPr>
+          <w:rFonts w:eastAsiaTheme="minorHAnsi"/>
+          <w:b/>
+          <w:bCs/>
+        </w:rPr>
+        <w:t>Speed</w:t>
+      </w:r>
+    </w:p>
+    <w:p>
+      <w:pPr>
+        <w:rPr>
+          <w:rFonts w:eastAsiaTheme="minorHAnsi"/>
+        </w:rPr>
+      </w:pPr>
+      <w:r>
+        <w:rPr>
+          <w:rFonts w:eastAsiaTheme="minorHAnsi"/>
+        </w:rPr>
+        <w:t>Originally, when executing the BFS search algorithm on the graph at training time:</w:t>
+      </w:r>
+    </w:p>
+    <w:p>
+      <w:pPr>
+        <w:rPr>
+          <w:rFonts w:eastAsiaTheme="minorHAnsi"/>
+        </w:rPr>
+      </w:pPr>
+      <w:r>
+        <w:rPr>
+          <w:lang w:eastAsia="en-US"/>
+        </w:rPr>
+        <w:t>1 iteration, operating on 1 batch</w:t>
+      </w:r>
+      <w:r>
+        <w:rPr>
+          <w:lang w:eastAsia="en-US"/>
+        </w:rPr>
+        <w:t xml:space="preserve"> of 8 elements</w:t>
+      </w:r>
+      <w:r>
+        <w:rPr>
+          <w:lang w:eastAsia="en-US"/>
+        </w:rPr>
+        <w:t>, took from 0.95 to 2.1 seconds.</w:t>
+      </w:r>
+      <w:r>
+        <w:rPr>
+          <w:lang w:eastAsia="en-US"/>
+        </w:rPr>
+        <w:t xml:space="preserve"> avg. 1.5s</w:t>
+      </w:r>
+    </w:p>
+    <w:p>
+      <w:pPr>
+        <w:rPr>
+          <w:rFonts w:eastAsiaTheme="minorHAnsi"/>
+        </w:rPr>
+      </w:pPr>
+      <w:r>
+        <w:rPr>
+          <w:rFonts w:eastAsiaTheme="minorHAnsi"/>
+        </w:rPr>
+        <w:t xml:space="preserve">With the </w:t>
+      </w:r>
+      <w:proofErr w:type="spellStart"/>
+      <w:proofErr w:type="gramStart"/>
+      <w:r>
+        <w:rPr>
+          <w:rFonts w:eastAsiaTheme="minorHAnsi"/>
+        </w:rPr>
+        <w:t>torch.Tensor</w:t>
+      </w:r>
+      <w:proofErr w:type="spellEnd"/>
+      <w:proofErr w:type="gramEnd"/>
+      <w:r>
+        <w:rPr>
+          <w:rFonts w:eastAsiaTheme="minorHAnsi"/>
+        </w:rPr>
+        <w:t xml:space="preserve"> version:</w:t>
+      </w:r>
+    </w:p>
+    <w:p>
+      <w:pPr>
+        <w:rPr>
+          <w:rFonts w:eastAsiaTheme="minorHAnsi"/>
+        </w:rPr>
+      </w:pPr>
+      <w:r>
+        <w:rPr>
+          <w:rFonts w:eastAsiaTheme="minorHAnsi"/>
+        </w:rPr>
+        <w:t>1 iteration takes from 0.54 to 0.6 seconds</w:t>
+      </w:r>
+      <w:r>
+        <w:rPr>
+          <w:rFonts w:eastAsiaTheme="minorHAnsi"/>
+        </w:rPr>
+        <w:t>, avg. 0.55</w:t>
+      </w:r>
+      <w:r>
+        <w:rPr>
+          <w:rFonts w:eastAsiaTheme="minorHAnsi"/>
+        </w:rPr>
+        <w:t>s</w:t>
+      </w:r>
+    </w:p>
+    <w:p>
+      <w:pPr>
+        <w:rPr>
+          <w:rFonts w:eastAsiaTheme="minorHAnsi"/>
+        </w:rPr>
+      </w:pPr>
+      <w:r>
+        <w:rPr>
+          <w:rFonts w:eastAsiaTheme="minorHAnsi"/>
+        </w:rPr>
+        <w:t xml:space="preserve">With the </w:t>
+      </w:r>
+      <w:proofErr w:type="spellStart"/>
+      <w:proofErr w:type="gramStart"/>
+      <w:r>
+        <w:rPr>
+          <w:rFonts w:eastAsiaTheme="minorHAnsi"/>
+        </w:rPr>
+        <w:t>Numpy</w:t>
+      </w:r>
+      <w:proofErr w:type="spellEnd"/>
+      <w:r>
+        <w:rPr>
+          <w:rFonts w:eastAsiaTheme="minorHAnsi"/>
+        </w:rPr>
+        <w:t xml:space="preserve"> .</w:t>
+      </w:r>
+      <w:proofErr w:type="spellStart"/>
+      <w:r>
+        <w:rPr>
+          <w:rFonts w:eastAsiaTheme="minorHAnsi"/>
+        </w:rPr>
+        <w:t>npy</w:t>
+      </w:r>
+      <w:proofErr w:type="spellEnd"/>
+      <w:proofErr w:type="gramEnd"/>
+      <w:r>
+        <w:rPr>
+          <w:rFonts w:eastAsiaTheme="minorHAnsi"/>
+        </w:rPr>
+        <w:t xml:space="preserve"> version:</w:t>
+      </w:r>
+    </w:p>
+    <w:p>
+      <w:pPr>
+        <w:rPr>
+          <w:rFonts w:eastAsiaTheme="minorHAnsi"/>
+        </w:rPr>
+      </w:pPr>
+      <w:r>
+        <w:rPr>
+          <w:rFonts w:eastAsiaTheme="minorHAnsi"/>
+        </w:rPr>
+        <w:t>1 iteration takes from 0.</w:t>
+      </w:r>
+      <w:r>
+        <w:rPr>
+          <w:rFonts w:eastAsiaTheme="minorHAnsi"/>
+        </w:rPr>
+        <w:t>10</w:t>
+      </w:r>
+      <w:r>
+        <w:rPr>
+          <w:rFonts w:eastAsiaTheme="minorHAnsi"/>
+        </w:rPr>
+        <w:t xml:space="preserve"> to 0.12 seconds, avg. 0.11</w:t>
+      </w:r>
+      <w:r>
+        <w:rPr>
+          <w:rFonts w:eastAsiaTheme="minorHAnsi"/>
+        </w:rPr>
+        <w:t>s</w:t>
+      </w:r>
+    </w:p>
+    <w:p>
+      <w:pPr>
+        <w:rPr>
+          <w:rFonts w:eastAsiaTheme="minorHAnsi"/>
+        </w:rPr>
+      </w:pPr>
+      <w:r>
+        <w:rPr>
+          <w:rFonts w:eastAsiaTheme="minorHAnsi"/>
+        </w:rPr>
+        <w:t>Speed vs. Memory trade-off ---&gt; I choose to operate with the -.</w:t>
+      </w:r>
+      <w:proofErr w:type="spellStart"/>
+      <w:r>
+        <w:rPr>
+          <w:rFonts w:eastAsiaTheme="minorHAnsi"/>
+        </w:rPr>
+        <w:t>npy</w:t>
+      </w:r>
+      <w:proofErr w:type="spellEnd"/>
+      <w:r>
+        <w:rPr>
+          <w:rFonts w:eastAsiaTheme="minorHAnsi"/>
+        </w:rPr>
+        <w:t xml:space="preserve"> </w:t>
+      </w:r>
+      <w:proofErr w:type="spellStart"/>
+      <w:r>
+        <w:rPr>
+          <w:rFonts w:eastAsiaTheme="minorHAnsi"/>
+        </w:rPr>
+        <w:t>graphArea_matrix</w:t>
+      </w:r>
+      <w:proofErr w:type="spellEnd"/>
+    </w:p>
+    <w:p>
+      <w:pPr>
+        <w:rPr>
+          <w:rFonts w:eastAsiaTheme="minorHAnsi"/>
+        </w:rPr>
+      </w:pPr>
+      <w:proofErr w:type="spellStart"/>
+      <w:r>
+        <w:rPr>
+          <w:rFonts w:eastAsiaTheme="minorHAnsi"/>
+        </w:rPr>
+        <w:lastRenderedPageBreak/>
         <w:t>p.s.</w:t>
       </w:r>
       <w:proofErr w:type="spellEnd"/>
@@ -61255,192 +61826,216 @@
         <w:rPr>
           <w:rFonts w:eastAsiaTheme="minorHAnsi"/>
         </w:rPr>
-        <w:t>:</w:t>
-      </w:r>
-    </w:p>
-    <w:p>
-      <w:pPr>
+        <w:t xml:space="preserve"> using torch&gt;</w:t>
+      </w:r>
+      <w:proofErr w:type="spellStart"/>
+      <w:r>
         <w:rPr>
           <w:rFonts w:eastAsiaTheme="minorHAnsi"/>
         </w:rPr>
-      </w:pPr>
+        <w:t>DataParallel</w:t>
+      </w:r>
+      <w:proofErr w:type="spellEnd"/>
       <w:r>
         <w:rPr>
           <w:rFonts w:eastAsiaTheme="minorHAnsi"/>
         </w:rPr>
-        <w:t xml:space="preserve">While the </w:t>
-      </w:r>
-      <w:proofErr w:type="spellStart"/>
-      <w:proofErr w:type="gramStart"/>
+        <w:t xml:space="preserve"> brings down </w:t>
+      </w:r>
+      <w:proofErr w:type="spellStart"/>
       <w:r>
         <w:rPr>
           <w:rFonts w:eastAsiaTheme="minorHAnsi"/>
         </w:rPr>
-        <w:t>torch.Tensor</w:t>
-      </w:r>
-      <w:proofErr w:type="spellEnd"/>
-      <w:proofErr w:type="gramEnd"/>
+        <w:t>theiteration</w:t>
+      </w:r>
+      <w:proofErr w:type="spellEnd"/>
       <w:r>
         <w:rPr>
           <w:rFonts w:eastAsiaTheme="minorHAnsi"/>
         </w:rPr>
-        <w:t xml:space="preserve"> version of the </w:t>
-      </w:r>
-      <w:proofErr w:type="spellStart"/>
-      <w:r>
+        <w:t xml:space="preserve"> to 0.09/0.10. If it makes things more complicated / damages correctness, an improvement of 10% can be ignored.</w:t>
+      </w:r>
+    </w:p>
+    <w:p>
+      <w:pPr>
         <w:rPr>
           <w:rFonts w:eastAsiaTheme="minorHAnsi"/>
         </w:rPr>
-        <w:t>GraphAreaMatrix</w:t>
-      </w:r>
-      <w:proofErr w:type="spellEnd"/>
-      <w:r>
+      </w:pPr>
+    </w:p>
+    <w:p>
+      <w:pPr>
         <w:rPr>
           <w:rFonts w:eastAsiaTheme="minorHAnsi"/>
         </w:rPr>
-        <w:t xml:space="preserve"> gets created, I also set up a </w:t>
-      </w:r>
-      <w:proofErr w:type="spellStart"/>
-      <w:r>
+      </w:pPr>
+    </w:p>
+    <w:p>
+      <w:pPr>
+        <w:pStyle w:val="Heading2"/>
+      </w:pPr>
+      <w:r>
+        <w:t>Step 7.3</w:t>
+      </w:r>
+      <w:r>
+        <w:t>: Experiments and validation set</w:t>
+      </w:r>
+    </w:p>
+    <w:p>
+      <w:pPr>
+        <w:rPr>
+          <w:lang w:eastAsia="en-US"/>
+        </w:rPr>
+      </w:pPr>
+    </w:p>
+    <w:p>
+      <w:pPr>
+        <w:pStyle w:val="Heading3"/>
+      </w:pPr>
+      <w:r>
+        <w:t>7.3.1</w:t>
+      </w:r>
+    </w:p>
+    <w:p>
+      <w:pPr>
+        <w:rPr>
+          <w:lang w:eastAsia="en-US"/>
+        </w:rPr>
+      </w:pPr>
+    </w:p>
+    <w:p>
+      <w:pPr>
+        <w:rPr>
+          <w:lang w:eastAsia="en-US"/>
+        </w:rPr>
+      </w:pPr>
+      <w:proofErr w:type="spellStart"/>
+      <w:r>
+        <w:rPr>
+          <w:lang w:eastAsia="en-US"/>
+        </w:rPr>
+        <w:t>batch_size</w:t>
+      </w:r>
+      <w:proofErr w:type="spellEnd"/>
+      <w:r>
+        <w:rPr>
+          <w:lang w:eastAsia="en-US"/>
+        </w:rPr>
+        <w:t xml:space="preserve"> = 8</w:t>
+      </w:r>
+    </w:p>
+    <w:p>
+      <w:pPr>
+        <w:rPr>
+          <w:lang w:eastAsia="en-US"/>
+        </w:rPr>
+      </w:pPr>
+      <w:proofErr w:type="spellStart"/>
+      <w:r>
+        <w:rPr>
+          <w:lang w:eastAsia="en-US"/>
+        </w:rPr>
+        <w:t>grapharea_size</w:t>
+      </w:r>
+      <w:proofErr w:type="spellEnd"/>
+      <w:r>
+        <w:rPr>
+          <w:lang w:eastAsia="en-US"/>
+        </w:rPr>
+        <w:t xml:space="preserve"> = 32</w:t>
+      </w:r>
+    </w:p>
+    <w:p>
+      <w:pPr>
+        <w:rPr>
+          <w:lang w:eastAsia="en-US"/>
+        </w:rPr>
+      </w:pPr>
+      <w:r>
+        <w:rPr>
+          <w:lang w:eastAsia="en-US"/>
+        </w:rPr>
+        <w:t>Training dataset = fraction of semcor.xml, ~100K lines of XML</w:t>
+      </w:r>
+    </w:p>
+    <w:p>
+      <w:pPr>
+        <w:rPr>
+          <w:lang w:eastAsia="en-US"/>
+        </w:rPr>
+      </w:pPr>
+      <w:r>
+        <w:rPr>
+          <w:lang w:eastAsia="en-US"/>
+        </w:rPr>
+        <w:t>Validation dataset = fraction of semcor.xml, ~20K lines of XML</w:t>
+      </w:r>
+    </w:p>
+    <w:p>
+      <w:pPr>
+        <w:rPr>
+          <w:lang w:eastAsia="en-US"/>
+        </w:rPr>
+      </w:pPr>
+      <w:proofErr w:type="spellStart"/>
+      <w:r>
+        <w:rPr>
+          <w:lang w:eastAsia="en-US"/>
+        </w:rPr>
+        <w:t>logging_interval</w:t>
+      </w:r>
+      <w:proofErr w:type="spellEnd"/>
+      <w:r>
+        <w:rPr>
+          <w:lang w:eastAsia="en-US"/>
+        </w:rPr>
+        <w:t xml:space="preserve"> = 2000 // </w:t>
+      </w:r>
+      <w:proofErr w:type="spellStart"/>
+      <w:r>
+        <w:rPr>
+          <w:lang w:eastAsia="en-US"/>
+        </w:rPr>
+        <w:t>batch_size</w:t>
+      </w:r>
+      <w:proofErr w:type="spellEnd"/>
+      <w:r>
+        <w:rPr>
+          <w:lang w:eastAsia="en-US"/>
+        </w:rPr>
+        <w:t xml:space="preserve"> = 250 steps</w:t>
+      </w:r>
+    </w:p>
+    <w:p>
+      <w:pPr>
+        <w:rPr>
+          <w:lang w:eastAsia="en-US"/>
+        </w:rPr>
+      </w:pPr>
+      <w:proofErr w:type="spellStart"/>
+      <w:r>
+        <w:rPr>
+          <w:lang w:eastAsia="en-US"/>
+        </w:rPr>
+        <w:t>num_epochs</w:t>
+      </w:r>
+      <w:proofErr w:type="spellEnd"/>
+      <w:r>
+        <w:rPr>
+          <w:lang w:eastAsia="en-US"/>
+        </w:rPr>
+        <w:t xml:space="preserve"> = 5</w:t>
+      </w:r>
+      <w:bookmarkStart w:id="57" w:name="_GoBack"/>
+      <w:bookmarkEnd w:id="57"/>
+    </w:p>
+    <w:p>
+      <w:pPr>
         <w:rPr>
           <w:rFonts w:eastAsiaTheme="minorHAnsi"/>
         </w:rPr>
-        <w:t>numpy</w:t>
-      </w:r>
-      <w:proofErr w:type="spellEnd"/>
-      <w:r>
-        <w:rPr>
-          <w:rFonts w:eastAsiaTheme="minorHAnsi"/>
-        </w:rPr>
-        <w:t xml:space="preserve"> .</w:t>
-      </w:r>
-      <w:proofErr w:type="spellStart"/>
-      <w:r>
-        <w:rPr>
-          <w:rFonts w:eastAsiaTheme="minorHAnsi"/>
-        </w:rPr>
-        <w:t>npy</w:t>
-      </w:r>
-      <w:proofErr w:type="spellEnd"/>
-      <w:r>
-        <w:rPr>
-          <w:rFonts w:eastAsiaTheme="minorHAnsi"/>
-        </w:rPr>
-        <w:t xml:space="preserve"> version, to examine whether the speed and memory occupation are better.</w:t>
-      </w:r>
-    </w:p>
-    <w:p>
-      <w:pPr>
-        <w:rPr>
-          <w:rFonts w:eastAsiaTheme="minorHAnsi"/>
-        </w:rPr>
-      </w:pPr>
-    </w:p>
-    <w:p>
-      <w:pPr>
-        <w:rPr>
-          <w:rFonts w:eastAsiaTheme="minorHAnsi"/>
-        </w:rPr>
-      </w:pPr>
-      <w:r>
-        <w:rPr>
-          <w:rFonts w:eastAsiaTheme="minorHAnsi"/>
-        </w:rPr>
-        <w:t>Originally, when executing the BFS search algorithm on the graph at training time:</w:t>
-      </w:r>
-    </w:p>
-    <w:p>
-      <w:pPr>
-        <w:rPr>
-          <w:rFonts w:eastAsiaTheme="minorHAnsi"/>
-        </w:rPr>
-      </w:pPr>
-      <w:r>
-        <w:rPr>
-          <w:lang w:eastAsia="en-US"/>
-        </w:rPr>
-        <w:t xml:space="preserve">1 </w:t>
-      </w:r>
-      <w:r>
-        <w:rPr>
-          <w:lang w:eastAsia="en-US"/>
-        </w:rPr>
-        <w:t>iteration</w:t>
-      </w:r>
-      <w:r>
-        <w:rPr>
-          <w:lang w:eastAsia="en-US"/>
-        </w:rPr>
-        <w:t xml:space="preserve">, </w:t>
-      </w:r>
-      <w:r>
-        <w:rPr>
-          <w:lang w:eastAsia="en-US"/>
-        </w:rPr>
-        <w:t>operating</w:t>
-      </w:r>
-      <w:r>
-        <w:rPr>
-          <w:lang w:eastAsia="en-US"/>
-        </w:rPr>
-        <w:t xml:space="preserve"> on 1 batch, </w:t>
-      </w:r>
-      <w:r>
-        <w:rPr>
-          <w:lang w:eastAsia="en-US"/>
-        </w:rPr>
-        <w:t>took</w:t>
-      </w:r>
-      <w:r>
-        <w:rPr>
-          <w:lang w:eastAsia="en-US"/>
-        </w:rPr>
-        <w:t xml:space="preserve"> from 0.95 to 2.1 seconds.</w:t>
-      </w:r>
-    </w:p>
-    <w:p>
-      <w:pPr>
-        <w:rPr>
-          <w:rFonts w:eastAsiaTheme="minorHAnsi"/>
-        </w:rPr>
-      </w:pPr>
-      <w:r>
-        <w:rPr>
-          <w:rFonts w:eastAsiaTheme="minorHAnsi"/>
-        </w:rPr>
-        <w:t xml:space="preserve">With the </w:t>
-      </w:r>
-      <w:proofErr w:type="spellStart"/>
-      <w:proofErr w:type="gramStart"/>
-      <w:r>
-        <w:rPr>
-          <w:rFonts w:eastAsiaTheme="minorHAnsi"/>
-        </w:rPr>
-        <w:t>torch.Tensor</w:t>
-      </w:r>
-      <w:proofErr w:type="spellEnd"/>
-      <w:proofErr w:type="gramEnd"/>
-      <w:r>
-        <w:rPr>
-          <w:rFonts w:eastAsiaTheme="minorHAnsi"/>
-        </w:rPr>
-        <w:t xml:space="preserve"> version:</w:t>
-      </w:r>
-    </w:p>
-    <w:p>
-      <w:pPr>
-        <w:rPr>
-          <w:rFonts w:eastAsiaTheme="minorHAnsi"/>
-        </w:rPr>
-      </w:pPr>
-      <w:r>
-        <w:rPr>
-          <w:rFonts w:eastAsiaTheme="minorHAnsi"/>
-        </w:rPr>
-        <w:t>1 iteration takes from 0.54 to 0.6 seconds.</w:t>
-      </w:r>
-      <w:bookmarkStart w:id="56" w:name="_GoBack"/>
-      <w:bookmarkEnd w:id="56"/>
+      </w:pPr>
     </w:p>
     <w:sectPr>
       <w:pgSz w:w="11900" w:h="16840"/>

</xml_diff>